<commit_message>
2.1-final version of installer documentation; provide location of XSLT files in the resource upgrader README.
</commit_message>
<xml_diff>
--- a/misc/docs/META-SHARE_Installation_Manual.docx
+++ b/misc/docs/META-SHARE_Installation_Manual.docx
@@ -1,6 +1,6 @@
 
 <file path=word/document.xml><?xml version="1.0" encoding="utf-8"?>
-<w:document xmlns:ve="http://schemas.openxmlformats.org/markup-compatibility/2006" xmlns:o="urn:schemas-microsoft-com:office:office" xmlns:r="http://schemas.openxmlformats.org/officeDocument/2006/relationships" xmlns:m="http://schemas.openxmlformats.org/officeDocument/2006/math" xmlns:v="urn:schemas-microsoft-com:vml" xmlns:wp="http://schemas.openxmlformats.org/drawingml/2006/wordprocessingDrawing" xmlns:w10="urn:schemas-microsoft-com:office:word" xmlns:w="http://schemas.openxmlformats.org/wordprocessingml/2006/main" xmlns:wne="http://schemas.microsoft.com/office/word/2006/wordml">
+<w:document xmlns:mo="http://schemas.microsoft.com/office/mac/office/2008/main" xmlns:ve="http://schemas.openxmlformats.org/markup-compatibility/2006" xmlns:mv="urn:schemas-microsoft-com:mac:vml" xmlns:o="urn:schemas-microsoft-com:office:office" xmlns:r="http://schemas.openxmlformats.org/officeDocument/2006/relationships" xmlns:m="http://schemas.openxmlformats.org/officeDocument/2006/math" xmlns:v="urn:schemas-microsoft-com:vml" xmlns:wp="http://schemas.openxmlformats.org/drawingml/2006/wordprocessingDrawing" xmlns:w10="urn:schemas-microsoft-com:office:word" xmlns:w="http://schemas.openxmlformats.org/wordprocessingml/2006/main" xmlns:wne="http://schemas.microsoft.com/office/word/2006/wordml" ve:Ignorable="mv" ve:PreserveAttributes="mv:*">
   <w:body>
     <w:p>
       <w:r>
@@ -78,18 +78,8 @@
         <w:rPr>
           <w:b/>
         </w:rPr>
-        <w:t xml:space="preserve">Multilingual Europe Technology </w:t>
-      </w:r>
-      <w:smartTag w:uri="urn:schemas-microsoft-com:office:smarttags" w:element="City">
-        <w:smartTag w:uri="urn:schemas-microsoft-com:office:smarttags" w:element="place">
-          <w:r>
-            <w:rPr>
-              <w:b/>
-            </w:rPr>
-            <w:t>Alliance</w:t>
-          </w:r>
-        </w:smartTag>
-      </w:smartTag>
+        <w:t>Multilingual Europe Technology Alliance</w:t>
+      </w:r>
       <w:bookmarkEnd w:id="1"/>
     </w:p>
     <w:p>
@@ -265,7 +255,7 @@
     </w:p>
     <w:p>
       <w:pPr>
-        <w:pStyle w:val="TOC1"/>
+        <w:pStyle w:val="Verzeichnis1"/>
         <w:rPr>
           <w:rFonts w:ascii="Times New Roman" w:hAnsi="Times New Roman"/>
           <w:noProof/>
@@ -312,7 +302,7 @@
       <w:hyperlink w:anchor="_Toc325102930" w:history="1">
         <w:r>
           <w:rPr>
-            <w:rStyle w:val="Hyperlink"/>
+            <w:rStyle w:val="Link"/>
             <w:noProof/>
           </w:rPr>
           <w:t>1</w:t>
@@ -329,7 +319,7 @@
         </w:r>
         <w:r>
           <w:rPr>
-            <w:rStyle w:val="Hyperlink"/>
+            <w:rStyle w:val="Link"/>
             <w:noProof/>
           </w:rPr>
           <w:t>Executive Summary</w:t>
@@ -385,7 +375,7 @@
     </w:p>
     <w:p>
       <w:pPr>
-        <w:pStyle w:val="TOC1"/>
+        <w:pStyle w:val="Verzeichnis1"/>
         <w:rPr>
           <w:rFonts w:ascii="Times New Roman" w:hAnsi="Times New Roman"/>
           <w:noProof/>
@@ -397,7 +387,7 @@
       <w:hyperlink w:anchor="_Toc325102931" w:history="1">
         <w:r>
           <w:rPr>
-            <w:rStyle w:val="Hyperlink"/>
+            <w:rStyle w:val="Link"/>
             <w:noProof/>
           </w:rPr>
           <w:t>2</w:t>
@@ -414,7 +404,7 @@
         </w:r>
         <w:r>
           <w:rPr>
-            <w:rStyle w:val="Hyperlink"/>
+            <w:rStyle w:val="Link"/>
             <w:noProof/>
           </w:rPr>
           <w:t>Installation Requirements</w:t>
@@ -470,7 +460,7 @@
     </w:p>
     <w:p>
       <w:pPr>
-        <w:pStyle w:val="TOC2"/>
+        <w:pStyle w:val="Verzeichnis2"/>
         <w:rPr>
           <w:rFonts w:ascii="Times New Roman" w:hAnsi="Times New Roman"/>
           <w:noProof/>
@@ -482,7 +472,7 @@
       <w:hyperlink w:anchor="_Toc325102932" w:history="1">
         <w:r>
           <w:rPr>
-            <w:rStyle w:val="Hyperlink"/>
+            <w:rStyle w:val="Link"/>
             <w:noProof/>
           </w:rPr>
           <w:t>2.1</w:t>
@@ -499,7 +489,7 @@
         </w:r>
         <w:r>
           <w:rPr>
-            <w:rStyle w:val="Hyperlink"/>
+            <w:rStyle w:val="Link"/>
             <w:noProof/>
           </w:rPr>
           <w:t>Software Dependencies</w:t>
@@ -555,7 +545,7 @@
     </w:p>
     <w:p>
       <w:pPr>
-        <w:pStyle w:val="TOC3"/>
+        <w:pStyle w:val="Verzeichnis3"/>
         <w:tabs>
           <w:tab w:val="left" w:pos="1200"/>
           <w:tab w:val="right" w:leader="dot" w:pos="9016"/>
@@ -571,7 +561,7 @@
       <w:hyperlink w:anchor="_Toc325102933" w:history="1">
         <w:r>
           <w:rPr>
-            <w:rStyle w:val="Hyperlink"/>
+            <w:rStyle w:val="Link"/>
             <w:noProof/>
           </w:rPr>
           <w:t>2.1.1</w:t>
@@ -588,7 +578,7 @@
         </w:r>
         <w:r>
           <w:rPr>
-            <w:rStyle w:val="Hyperlink"/>
+            <w:rStyle w:val="Link"/>
             <w:noProof/>
           </w:rPr>
           <w:t>Web Server</w:t>
@@ -644,7 +634,7 @@
     </w:p>
     <w:p>
       <w:pPr>
-        <w:pStyle w:val="TOC3"/>
+        <w:pStyle w:val="Verzeichnis3"/>
         <w:tabs>
           <w:tab w:val="left" w:pos="1200"/>
           <w:tab w:val="right" w:leader="dot" w:pos="9016"/>
@@ -660,7 +650,7 @@
       <w:hyperlink w:anchor="_Toc325102934" w:history="1">
         <w:r>
           <w:rPr>
-            <w:rStyle w:val="Hyperlink"/>
+            <w:rStyle w:val="Link"/>
             <w:noProof/>
           </w:rPr>
           <w:t>2.1.2</w:t>
@@ -677,7 +667,7 @@
         </w:r>
         <w:r>
           <w:rPr>
-            <w:rStyle w:val="Hyperlink"/>
+            <w:rStyle w:val="Link"/>
             <w:noProof/>
           </w:rPr>
           <w:t>Database Software</w:t>
@@ -733,7 +723,7 @@
     </w:p>
     <w:p>
       <w:pPr>
-        <w:pStyle w:val="TOC2"/>
+        <w:pStyle w:val="Verzeichnis2"/>
         <w:rPr>
           <w:rFonts w:ascii="Times New Roman" w:hAnsi="Times New Roman"/>
           <w:noProof/>
@@ -745,7 +735,7 @@
       <w:hyperlink w:anchor="_Toc325102935" w:history="1">
         <w:r>
           <w:rPr>
-            <w:rStyle w:val="Hyperlink"/>
+            <w:rStyle w:val="Link"/>
             <w:noProof/>
           </w:rPr>
           <w:t>2.2</w:t>
@@ -762,7 +752,7 @@
         </w:r>
         <w:r>
           <w:rPr>
-            <w:rStyle w:val="Hyperlink"/>
+            <w:rStyle w:val="Link"/>
             <w:noProof/>
           </w:rPr>
           <w:t>Python Module Dependencies</w:t>
@@ -818,7 +808,7 @@
     </w:p>
     <w:p>
       <w:pPr>
-        <w:pStyle w:val="TOC1"/>
+        <w:pStyle w:val="Verzeichnis1"/>
         <w:rPr>
           <w:rFonts w:ascii="Times New Roman" w:hAnsi="Times New Roman"/>
           <w:noProof/>
@@ -830,7 +820,7 @@
       <w:hyperlink w:anchor="_Toc325102936" w:history="1">
         <w:r>
           <w:rPr>
-            <w:rStyle w:val="Hyperlink"/>
+            <w:rStyle w:val="Link"/>
             <w:noProof/>
           </w:rPr>
           <w:t>3</w:t>
@@ -847,7 +837,7 @@
         </w:r>
         <w:r>
           <w:rPr>
-            <w:rStyle w:val="Hyperlink"/>
+            <w:rStyle w:val="Link"/>
             <w:noProof/>
           </w:rPr>
           <w:t>Development Server</w:t>
@@ -903,7 +893,7 @@
     </w:p>
     <w:p>
       <w:pPr>
-        <w:pStyle w:val="TOC2"/>
+        <w:pStyle w:val="Verzeichnis2"/>
         <w:rPr>
           <w:rFonts w:ascii="Times New Roman" w:hAnsi="Times New Roman"/>
           <w:noProof/>
@@ -915,7 +905,7 @@
       <w:hyperlink w:anchor="_Toc325102937" w:history="1">
         <w:r>
           <w:rPr>
-            <w:rStyle w:val="Hyperlink"/>
+            <w:rStyle w:val="Link"/>
             <w:noProof/>
           </w:rPr>
           <w:t>3.1</w:t>
@@ -932,7 +922,7 @@
         </w:r>
         <w:r>
           <w:rPr>
-            <w:rStyle w:val="Hyperlink"/>
+            <w:rStyle w:val="Link"/>
             <w:noProof/>
           </w:rPr>
           <w:t>Local Settings for META-SHARE Nodes</w:t>
@@ -988,7 +978,7 @@
     </w:p>
     <w:p>
       <w:pPr>
-        <w:pStyle w:val="TOC2"/>
+        <w:pStyle w:val="Verzeichnis2"/>
         <w:rPr>
           <w:rFonts w:ascii="Times New Roman" w:hAnsi="Times New Roman"/>
           <w:noProof/>
@@ -1000,7 +990,7 @@
       <w:hyperlink w:anchor="_Toc325102938" w:history="1">
         <w:r>
           <w:rPr>
-            <w:rStyle w:val="Hyperlink"/>
+            <w:rStyle w:val="Link"/>
             <w:noProof/>
           </w:rPr>
           <w:t>3.2</w:t>
@@ -1017,7 +1007,7 @@
         </w:r>
         <w:r>
           <w:rPr>
-            <w:rStyle w:val="Hyperlink"/>
+            <w:rStyle w:val="Link"/>
             <w:noProof/>
           </w:rPr>
           <w:t>Public/Private Key Generation for META-SHARE Nodes</w:t>
@@ -1073,7 +1063,7 @@
     </w:p>
     <w:p>
       <w:pPr>
-        <w:pStyle w:val="TOC3"/>
+        <w:pStyle w:val="Verzeichnis3"/>
         <w:tabs>
           <w:tab w:val="left" w:pos="1200"/>
           <w:tab w:val="right" w:leader="dot" w:pos="9016"/>
@@ -1089,7 +1079,7 @@
       <w:hyperlink w:anchor="_Toc325102939" w:history="1">
         <w:r>
           <w:rPr>
-            <w:rStyle w:val="Hyperlink"/>
+            <w:rStyle w:val="Link"/>
             <w:noProof/>
           </w:rPr>
           <w:t>3.2.1</w:t>
@@ -1106,7 +1096,7 @@
         </w:r>
         <w:r>
           <w:rPr>
-            <w:rStyle w:val="Hyperlink"/>
+            <w:rStyle w:val="Link"/>
             <w:noProof/>
           </w:rPr>
           <w:t>Usage Advice</w:t>
@@ -1162,7 +1152,7 @@
     </w:p>
     <w:p>
       <w:pPr>
-        <w:pStyle w:val="TOC3"/>
+        <w:pStyle w:val="Verzeichnis3"/>
         <w:tabs>
           <w:tab w:val="left" w:pos="1200"/>
           <w:tab w:val="right" w:leader="dot" w:pos="9016"/>
@@ -1178,7 +1168,7 @@
       <w:hyperlink w:anchor="_Toc325102940" w:history="1">
         <w:r>
           <w:rPr>
-            <w:rStyle w:val="Hyperlink"/>
+            <w:rStyle w:val="Link"/>
             <w:noProof/>
           </w:rPr>
           <w:t>3.2.2</w:t>
@@ -1195,7 +1185,7 @@
         </w:r>
         <w:r>
           <w:rPr>
-            <w:rStyle w:val="Hyperlink"/>
+            <w:rStyle w:val="Link"/>
             <w:noProof/>
           </w:rPr>
           <w:t>Implementation Details</w:t>
@@ -1251,7 +1241,7 @@
     </w:p>
     <w:p>
       <w:pPr>
-        <w:pStyle w:val="TOC1"/>
+        <w:pStyle w:val="Verzeichnis1"/>
         <w:rPr>
           <w:rFonts w:ascii="Times New Roman" w:hAnsi="Times New Roman"/>
           <w:noProof/>
@@ -1263,7 +1253,7 @@
       <w:hyperlink w:anchor="_Toc325102941" w:history="1">
         <w:r>
           <w:rPr>
-            <w:rStyle w:val="Hyperlink"/>
+            <w:rStyle w:val="Link"/>
             <w:noProof/>
           </w:rPr>
           <w:t>4</w:t>
@@ -1280,7 +1270,7 @@
         </w:r>
         <w:r>
           <w:rPr>
-            <w:rStyle w:val="Hyperlink"/>
+            <w:rStyle w:val="Link"/>
             <w:noProof/>
           </w:rPr>
           <w:t>Deployment Server</w:t>
@@ -1336,7 +1326,7 @@
     </w:p>
     <w:p>
       <w:pPr>
-        <w:pStyle w:val="TOC1"/>
+        <w:pStyle w:val="Verzeichnis1"/>
         <w:rPr>
           <w:rFonts w:ascii="Times New Roman" w:hAnsi="Times New Roman"/>
           <w:noProof/>
@@ -1348,7 +1338,7 @@
       <w:hyperlink w:anchor="_Toc325102942" w:history="1">
         <w:r>
           <w:rPr>
-            <w:rStyle w:val="Hyperlink"/>
+            <w:rStyle w:val="Link"/>
             <w:noProof/>
           </w:rPr>
           <w:t>5</w:t>
@@ -1365,7 +1355,7 @@
         </w:r>
         <w:r>
           <w:rPr>
-            <w:rStyle w:val="Hyperlink"/>
+            <w:rStyle w:val="Link"/>
             <w:noProof/>
           </w:rPr>
           <w:t>Solr Server for Browsing and Searching</w:t>
@@ -1421,7 +1411,7 @@
     </w:p>
     <w:p>
       <w:pPr>
-        <w:pStyle w:val="TOC2"/>
+        <w:pStyle w:val="Verzeichnis2"/>
         <w:rPr>
           <w:rFonts w:ascii="Times New Roman" w:hAnsi="Times New Roman"/>
           <w:noProof/>
@@ -1433,7 +1423,7 @@
       <w:hyperlink w:anchor="_Toc325102943" w:history="1">
         <w:r>
           <w:rPr>
-            <w:rStyle w:val="Hyperlink"/>
+            <w:rStyle w:val="Link"/>
             <w:noProof/>
           </w:rPr>
           <w:t>5.1</w:t>
@@ -1450,7 +1440,7 @@
         </w:r>
         <w:r>
           <w:rPr>
-            <w:rStyle w:val="Hyperlink"/>
+            <w:rStyle w:val="Link"/>
             <w:noProof/>
           </w:rPr>
           <w:t>Installing Solr</w:t>
@@ -1506,7 +1496,7 @@
     </w:p>
     <w:p>
       <w:pPr>
-        <w:pStyle w:val="TOC2"/>
+        <w:pStyle w:val="Verzeichnis2"/>
         <w:rPr>
           <w:rFonts w:ascii="Times New Roman" w:hAnsi="Times New Roman"/>
           <w:noProof/>
@@ -1518,7 +1508,7 @@
       <w:hyperlink w:anchor="_Toc325102944" w:history="1">
         <w:r>
           <w:rPr>
-            <w:rStyle w:val="Hyperlink"/>
+            <w:rStyle w:val="Link"/>
             <w:noProof/>
           </w:rPr>
           <w:t>5.2</w:t>
@@ -1535,7 +1525,7 @@
         </w:r>
         <w:r>
           <w:rPr>
-            <w:rStyle w:val="Hyperlink"/>
+            <w:rStyle w:val="Link"/>
             <w:noProof/>
           </w:rPr>
           <w:t>Keeping the Solr Configuration Up-to-Date</w:t>
@@ -1591,7 +1581,7 @@
     </w:p>
     <w:p>
       <w:pPr>
-        <w:pStyle w:val="TOC2"/>
+        <w:pStyle w:val="Verzeichnis2"/>
         <w:rPr>
           <w:rFonts w:ascii="Times New Roman" w:hAnsi="Times New Roman"/>
           <w:noProof/>
@@ -1603,7 +1593,7 @@
       <w:hyperlink w:anchor="_Toc325102945" w:history="1">
         <w:r>
           <w:rPr>
-            <w:rStyle w:val="Hyperlink"/>
+            <w:rStyle w:val="Link"/>
             <w:noProof/>
           </w:rPr>
           <w:t>5.3</w:t>
@@ -1620,7 +1610,7 @@
         </w:r>
         <w:r>
           <w:rPr>
-            <w:rStyle w:val="Hyperlink"/>
+            <w:rStyle w:val="Link"/>
             <w:noProof/>
           </w:rPr>
           <w:t>Manually Updating the Solr Configuration</w:t>
@@ -1676,7 +1666,7 @@
     </w:p>
     <w:p>
       <w:pPr>
-        <w:pStyle w:val="TOC1"/>
+        <w:pStyle w:val="Verzeichnis1"/>
         <w:rPr>
           <w:rFonts w:ascii="Times New Roman" w:hAnsi="Times New Roman"/>
           <w:noProof/>
@@ -1688,7 +1678,7 @@
       <w:hyperlink w:anchor="_Toc325102946" w:history="1">
         <w:r>
           <w:rPr>
-            <w:rStyle w:val="Hyperlink"/>
+            <w:rStyle w:val="Link"/>
             <w:noProof/>
           </w:rPr>
           <w:t>6</w:t>
@@ -1705,7 +1695,7 @@
         </w:r>
         <w:r>
           <w:rPr>
-            <w:rStyle w:val="Hyperlink"/>
+            <w:rStyle w:val="Link"/>
             <w:noProof/>
           </w:rPr>
           <w:t>Importing and Exporting Resources</w:t>
@@ -1761,7 +1751,7 @@
     </w:p>
     <w:p>
       <w:pPr>
-        <w:pStyle w:val="TOC2"/>
+        <w:pStyle w:val="Verzeichnis2"/>
         <w:rPr>
           <w:rFonts w:ascii="Times New Roman" w:hAnsi="Times New Roman"/>
           <w:noProof/>
@@ -1773,7 +1763,7 @@
       <w:hyperlink w:anchor="_Toc325102947" w:history="1">
         <w:r>
           <w:rPr>
-            <w:rStyle w:val="Hyperlink"/>
+            <w:rStyle w:val="Link"/>
             <w:noProof/>
           </w:rPr>
           <w:t>6.1</w:t>
@@ -1790,7 +1780,7 @@
         </w:r>
         <w:r>
           <w:rPr>
-            <w:rStyle w:val="Hyperlink"/>
+            <w:rStyle w:val="Link"/>
             <w:noProof/>
           </w:rPr>
           <w:t>Importing XML Files into META-SHARE</w:t>
@@ -1846,7 +1836,7 @@
     </w:p>
     <w:p>
       <w:pPr>
-        <w:pStyle w:val="TOC3"/>
+        <w:pStyle w:val="Verzeichnis3"/>
         <w:tabs>
           <w:tab w:val="left" w:pos="1200"/>
           <w:tab w:val="right" w:leader="dot" w:pos="9016"/>
@@ -1862,7 +1852,7 @@
       <w:hyperlink w:anchor="_Toc325102948" w:history="1">
         <w:r>
           <w:rPr>
-            <w:rStyle w:val="Hyperlink"/>
+            <w:rStyle w:val="Link"/>
             <w:noProof/>
           </w:rPr>
           <w:t>6.1.1</w:t>
@@ -1879,7 +1869,7 @@
         </w:r>
         <w:r>
           <w:rPr>
-            <w:rStyle w:val="Hyperlink"/>
+            <w:rStyle w:val="Link"/>
             <w:noProof/>
           </w:rPr>
           <w:t>Importing from the Command Line</w:t>
@@ -1935,7 +1925,7 @@
     </w:p>
     <w:p>
       <w:pPr>
-        <w:pStyle w:val="TOC3"/>
+        <w:pStyle w:val="Verzeichnis3"/>
         <w:tabs>
           <w:tab w:val="left" w:pos="1200"/>
           <w:tab w:val="right" w:leader="dot" w:pos="9016"/>
@@ -1951,7 +1941,7 @@
       <w:hyperlink w:anchor="_Toc325102949" w:history="1">
         <w:r>
           <w:rPr>
-            <w:rStyle w:val="Hyperlink"/>
+            <w:rStyle w:val="Link"/>
             <w:noProof/>
           </w:rPr>
           <w:t>6.1.2</w:t>
@@ -1968,7 +1958,7 @@
         </w:r>
         <w:r>
           <w:rPr>
-            <w:rStyle w:val="Hyperlink"/>
+            <w:rStyle w:val="Link"/>
             <w:noProof/>
           </w:rPr>
           <w:t>Importing from the Editor</w:t>
@@ -2024,7 +2014,7 @@
     </w:p>
     <w:p>
       <w:pPr>
-        <w:pStyle w:val="TOC2"/>
+        <w:pStyle w:val="Verzeichnis2"/>
         <w:rPr>
           <w:rFonts w:ascii="Times New Roman" w:hAnsi="Times New Roman"/>
           <w:noProof/>
@@ -2036,7 +2026,7 @@
       <w:hyperlink w:anchor="_Toc325102950" w:history="1">
         <w:r>
           <w:rPr>
-            <w:rStyle w:val="Hyperlink"/>
+            <w:rStyle w:val="Link"/>
             <w:noProof/>
           </w:rPr>
           <w:t>6.2</w:t>
@@ -2053,7 +2043,7 @@
         </w:r>
         <w:r>
           <w:rPr>
-            <w:rStyle w:val="Hyperlink"/>
+            <w:rStyle w:val="Link"/>
             <w:noProof/>
           </w:rPr>
           <w:t>Exporting XML Files from META-SHARE</w:t>
@@ -2109,7 +2099,7 @@
     </w:p>
     <w:p>
       <w:pPr>
-        <w:pStyle w:val="TOC3"/>
+        <w:pStyle w:val="Verzeichnis3"/>
         <w:tabs>
           <w:tab w:val="left" w:pos="1200"/>
           <w:tab w:val="right" w:leader="dot" w:pos="9016"/>
@@ -2125,7 +2115,7 @@
       <w:hyperlink w:anchor="_Toc325102951" w:history="1">
         <w:r>
           <w:rPr>
-            <w:rStyle w:val="Hyperlink"/>
+            <w:rStyle w:val="Link"/>
             <w:noProof/>
           </w:rPr>
           <w:t>6.2.1</w:t>
@@ -2142,7 +2132,7 @@
         </w:r>
         <w:r>
           <w:rPr>
-            <w:rStyle w:val="Hyperlink"/>
+            <w:rStyle w:val="Link"/>
             <w:noProof/>
           </w:rPr>
           <w:t>Exporting from the Command Line</w:t>
@@ -2198,7 +2188,7 @@
     </w:p>
     <w:p>
       <w:pPr>
-        <w:pStyle w:val="TOC3"/>
+        <w:pStyle w:val="Verzeichnis3"/>
         <w:tabs>
           <w:tab w:val="left" w:pos="1200"/>
           <w:tab w:val="right" w:leader="dot" w:pos="9016"/>
@@ -2214,7 +2204,7 @@
       <w:hyperlink w:anchor="_Toc325102952" w:history="1">
         <w:r>
           <w:rPr>
-            <w:rStyle w:val="Hyperlink"/>
+            <w:rStyle w:val="Link"/>
             <w:noProof/>
           </w:rPr>
           <w:t>6.2.2</w:t>
@@ -2231,7 +2221,7 @@
         </w:r>
         <w:r>
           <w:rPr>
-            <w:rStyle w:val="Hyperlink"/>
+            <w:rStyle w:val="Link"/>
             <w:noProof/>
           </w:rPr>
           <w:t>Exporting from the Editor</w:t>
@@ -2287,7 +2277,7 @@
     </w:p>
     <w:p>
       <w:pPr>
-        <w:pStyle w:val="TOC2"/>
+        <w:pStyle w:val="Verzeichnis2"/>
         <w:rPr>
           <w:rFonts w:ascii="Times New Roman" w:hAnsi="Times New Roman"/>
           <w:noProof/>
@@ -2299,7 +2289,7 @@
       <w:hyperlink w:anchor="_Toc325102953" w:history="1">
         <w:r>
           <w:rPr>
-            <w:rStyle w:val="Hyperlink"/>
+            <w:rStyle w:val="Link"/>
             <w:noProof/>
           </w:rPr>
           <w:t>6.3</w:t>
@@ -2316,7 +2306,7 @@
         </w:r>
         <w:r>
           <w:rPr>
-            <w:rStyle w:val="Hyperlink"/>
+            <w:rStyle w:val="Link"/>
             <w:noProof/>
           </w:rPr>
           <w:t>Copying Data between META-SHARE Nodes</w:t>
@@ -2372,7 +2362,7 @@
     </w:p>
     <w:p>
       <w:pPr>
-        <w:pStyle w:val="TOC2"/>
+        <w:pStyle w:val="Verzeichnis2"/>
         <w:rPr>
           <w:rFonts w:ascii="Times New Roman" w:hAnsi="Times New Roman"/>
           <w:noProof/>
@@ -2384,7 +2374,7 @@
       <w:hyperlink w:anchor="_Toc325102954" w:history="1">
         <w:r>
           <w:rPr>
-            <w:rStyle w:val="Hyperlink"/>
+            <w:rStyle w:val="Link"/>
             <w:noProof/>
           </w:rPr>
           <w:t>6.4</w:t>
@@ -2401,7 +2391,7 @@
         </w:r>
         <w:r>
           <w:rPr>
-            <w:rStyle w:val="Hyperlink"/>
+            <w:rStyle w:val="Link"/>
             <w:noProof/>
           </w:rPr>
           <w:t>Migrating Data from a Previous META-SHARE Installation</w:t>
@@ -2457,7 +2447,7 @@
     </w:p>
     <w:p>
       <w:pPr>
-        <w:pStyle w:val="TOC3"/>
+        <w:pStyle w:val="Verzeichnis3"/>
         <w:tabs>
           <w:tab w:val="left" w:pos="1200"/>
           <w:tab w:val="right" w:leader="dot" w:pos="9016"/>
@@ -2473,7 +2463,7 @@
       <w:hyperlink w:anchor="_Toc325102955" w:history="1">
         <w:r>
           <w:rPr>
-            <w:rStyle w:val="Hyperlink"/>
+            <w:rStyle w:val="Link"/>
             <w:noProof/>
           </w:rPr>
           <w:t>6.4.1</w:t>
@@ -2490,7 +2480,7 @@
         </w:r>
         <w:r>
           <w:rPr>
-            <w:rStyle w:val="Hyperlink"/>
+            <w:rStyle w:val="Link"/>
             <w:noProof/>
           </w:rPr>
           <w:t>Exporting the Metadata from META-SHARE</w:t>
@@ -2546,7 +2536,7 @@
     </w:p>
     <w:p>
       <w:pPr>
-        <w:pStyle w:val="TOC3"/>
+        <w:pStyle w:val="Verzeichnis3"/>
         <w:tabs>
           <w:tab w:val="left" w:pos="1200"/>
           <w:tab w:val="right" w:leader="dot" w:pos="9016"/>
@@ -2562,7 +2552,7 @@
       <w:hyperlink w:anchor="_Toc325102956" w:history="1">
         <w:r>
           <w:rPr>
-            <w:rStyle w:val="Hyperlink"/>
+            <w:rStyle w:val="Link"/>
             <w:noProof/>
           </w:rPr>
           <w:t>6.4.2</w:t>
@@ -2579,7 +2569,7 @@
         </w:r>
         <w:r>
           <w:rPr>
-            <w:rStyle w:val="Hyperlink"/>
+            <w:rStyle w:val="Link"/>
             <w:noProof/>
           </w:rPr>
           <w:t>Upgrade the XML Files to the Latest Metadata Format</w:t>
@@ -2635,7 +2625,7 @@
     </w:p>
     <w:p>
       <w:pPr>
-        <w:pStyle w:val="TOC3"/>
+        <w:pStyle w:val="Verzeichnis3"/>
         <w:tabs>
           <w:tab w:val="left" w:pos="1200"/>
           <w:tab w:val="right" w:leader="dot" w:pos="9016"/>
@@ -2651,7 +2641,7 @@
       <w:hyperlink w:anchor="_Toc325102957" w:history="1">
         <w:r>
           <w:rPr>
-            <w:rStyle w:val="Hyperlink"/>
+            <w:rStyle w:val="Link"/>
             <w:noProof/>
           </w:rPr>
           <w:t>6.4.3</w:t>
@@ -2668,7 +2658,7 @@
         </w:r>
         <w:r>
           <w:rPr>
-            <w:rStyle w:val="Hyperlink"/>
+            <w:rStyle w:val="Link"/>
             <w:noProof/>
           </w:rPr>
           <w:t>Importing the Metadata into a New META-SHARE Installation</w:t>
@@ -2724,7 +2714,7 @@
     </w:p>
     <w:p>
       <w:pPr>
-        <w:pStyle w:val="TOC1"/>
+        <w:pStyle w:val="Verzeichnis1"/>
         <w:rPr>
           <w:rFonts w:ascii="Times New Roman" w:hAnsi="Times New Roman"/>
           <w:noProof/>
@@ -2736,7 +2726,7 @@
       <w:hyperlink w:anchor="_Toc325102958" w:history="1">
         <w:r>
           <w:rPr>
-            <w:rStyle w:val="Hyperlink"/>
+            <w:rStyle w:val="Link"/>
             <w:noProof/>
           </w:rPr>
           <w:t>7</w:t>
@@ -2753,7 +2743,7 @@
         </w:r>
         <w:r>
           <w:rPr>
-            <w:rStyle w:val="Hyperlink"/>
+            <w:rStyle w:val="Link"/>
             <w:noProof/>
           </w:rPr>
           <w:t>Setting up User Accounts with Edit Permissions</w:t>
@@ -2809,7 +2799,7 @@
     </w:p>
     <w:p>
       <w:pPr>
-        <w:pStyle w:val="TOC1"/>
+        <w:pStyle w:val="Verzeichnis1"/>
         <w:rPr>
           <w:rFonts w:ascii="Times New Roman" w:hAnsi="Times New Roman"/>
           <w:noProof/>
@@ -2821,7 +2811,7 @@
       <w:hyperlink w:anchor="_Toc325102959" w:history="1">
         <w:r>
           <w:rPr>
-            <w:rStyle w:val="Hyperlink"/>
+            <w:rStyle w:val="Link"/>
             <w:noProof/>
           </w:rPr>
           <w:t>8</w:t>
@@ -2838,7 +2828,7 @@
         </w:r>
         <w:r>
           <w:rPr>
-            <w:rStyle w:val="Hyperlink"/>
+            <w:rStyle w:val="Link"/>
             <w:noProof/>
           </w:rPr>
           <w:t>Frequently Asked Questions</w:t>
@@ -2894,7 +2884,7 @@
     </w:p>
     <w:p>
       <w:pPr>
-        <w:pStyle w:val="TOC2"/>
+        <w:pStyle w:val="Verzeichnis2"/>
         <w:rPr>
           <w:rFonts w:ascii="Times New Roman" w:hAnsi="Times New Roman"/>
           <w:noProof/>
@@ -2906,7 +2896,7 @@
       <w:hyperlink w:anchor="_Toc325102960" w:history="1">
         <w:r>
           <w:rPr>
-            <w:rStyle w:val="Hyperlink"/>
+            <w:rStyle w:val="Link"/>
             <w:noProof/>
           </w:rPr>
           <w:t>8.1</w:t>
@@ -2923,7 +2913,7 @@
         </w:r>
         <w:r>
           <w:rPr>
-            <w:rStyle w:val="Hyperlink"/>
+            <w:rStyle w:val="Link"/>
             <w:noProof/>
           </w:rPr>
           <w:t>I Want to use MySQL and/or Apache</w:t>
@@ -2979,7 +2969,7 @@
     </w:p>
     <w:p>
       <w:pPr>
-        <w:pStyle w:val="TOC2"/>
+        <w:pStyle w:val="Verzeichnis2"/>
         <w:rPr>
           <w:rFonts w:ascii="Times New Roman" w:hAnsi="Times New Roman"/>
           <w:noProof/>
@@ -2991,7 +2981,7 @@
       <w:hyperlink w:anchor="_Toc325102961" w:history="1">
         <w:r>
           <w:rPr>
-            <w:rStyle w:val="Hyperlink"/>
+            <w:rStyle w:val="Link"/>
             <w:noProof/>
           </w:rPr>
           <w:t>8.2</w:t>
@@ -3008,7 +2998,7 @@
         </w:r>
         <w:r>
           <w:rPr>
-            <w:rStyle w:val="Hyperlink"/>
+            <w:rStyle w:val="Link"/>
             <w:noProof/>
           </w:rPr>
           <w:t>I Need Help Configuring lighttpd</w:t>
@@ -3064,7 +3054,7 @@
     </w:p>
     <w:p>
       <w:pPr>
-        <w:pStyle w:val="TOC2"/>
+        <w:pStyle w:val="Verzeichnis2"/>
         <w:rPr>
           <w:rFonts w:ascii="Times New Roman" w:hAnsi="Times New Roman"/>
           <w:noProof/>
@@ -3076,7 +3066,7 @@
       <w:hyperlink w:anchor="_Toc325102962" w:history="1">
         <w:r>
           <w:rPr>
-            <w:rStyle w:val="Hyperlink"/>
+            <w:rStyle w:val="Link"/>
             <w:noProof/>
           </w:rPr>
           <w:t>8.3</w:t>
@@ -3093,7 +3083,7 @@
         </w:r>
         <w:r>
           <w:rPr>
-            <w:rStyle w:val="Hyperlink"/>
+            <w:rStyle w:val="Link"/>
             <w:noProof/>
           </w:rPr>
           <w:t>I am Getting Storage Errors when Importing or Saving</w:t>
@@ -3149,7 +3139,7 @@
     </w:p>
     <w:p>
       <w:pPr>
-        <w:pStyle w:val="TOC2"/>
+        <w:pStyle w:val="Verzeichnis2"/>
         <w:rPr>
           <w:rFonts w:ascii="Times New Roman" w:hAnsi="Times New Roman"/>
           <w:noProof/>
@@ -3161,7 +3151,7 @@
       <w:hyperlink w:anchor="_Toc325102963" w:history="1">
         <w:r>
           <w:rPr>
-            <w:rStyle w:val="Hyperlink"/>
+            <w:rStyle w:val="Link"/>
             <w:noProof/>
           </w:rPr>
           <w:t>8.4</w:t>
@@ -3178,7 +3168,7 @@
         </w:r>
         <w:r>
           <w:rPr>
-            <w:rStyle w:val="Hyperlink"/>
+            <w:rStyle w:val="Link"/>
             <w:noProof/>
           </w:rPr>
           <w:t>Why Can Django not Serve the Static Files?</w:t>
@@ -3234,7 +3224,7 @@
     </w:p>
     <w:p>
       <w:pPr>
-        <w:pStyle w:val="TOC2"/>
+        <w:pStyle w:val="Verzeichnis2"/>
         <w:rPr>
           <w:rFonts w:ascii="Times New Roman" w:hAnsi="Times New Roman"/>
           <w:noProof/>
@@ -3246,7 +3236,7 @@
       <w:hyperlink w:anchor="_Toc325102964" w:history="1">
         <w:r>
           <w:rPr>
-            <w:rStyle w:val="Hyperlink"/>
+            <w:rStyle w:val="Link"/>
             <w:noProof/>
           </w:rPr>
           <w:t>8.5</w:t>
@@ -3263,7 +3253,7 @@
         </w:r>
         <w:r>
           <w:rPr>
-            <w:rStyle w:val="Hyperlink"/>
+            <w:rStyle w:val="Link"/>
             <w:noProof/>
           </w:rPr>
           <w:t>PostgreSQL Error Message</w:t>
@@ -3319,7 +3309,7 @@
     </w:p>
     <w:p>
       <w:pPr>
-        <w:pStyle w:val="TOC2"/>
+        <w:pStyle w:val="Verzeichnis2"/>
         <w:rPr>
           <w:rFonts w:ascii="Times New Roman" w:hAnsi="Times New Roman"/>
           <w:noProof/>
@@ -3331,7 +3321,7 @@
       <w:hyperlink w:anchor="_Toc325102965" w:history="1">
         <w:r>
           <w:rPr>
-            <w:rStyle w:val="Hyperlink"/>
+            <w:rStyle w:val="Link"/>
             <w:noProof/>
           </w:rPr>
           <w:t>8.6</w:t>
@@ -3348,7 +3338,7 @@
         </w:r>
         <w:r>
           <w:rPr>
-            <w:rStyle w:val="Hyperlink"/>
+            <w:rStyle w:val="Link"/>
             <w:noProof/>
           </w:rPr>
           <w:t>Problems with Importing XML Files</w:t>
@@ -3412,7 +3402,7 @@
     </w:p>
     <w:p>
       <w:pPr>
-        <w:pStyle w:val="Heading1"/>
+        <w:pStyle w:val="berschrift1"/>
       </w:pPr>
       <w:r>
         <w:br w:type="page"/>
@@ -3425,7 +3415,7 @@
     </w:p>
     <w:p>
       <w:pPr>
-        <w:pStyle w:val="BodyText"/>
+        <w:pStyle w:val="Textkrper"/>
       </w:pPr>
       <w:r>
         <w:t>This document is a guide for installing META-SHARE V2.1. It is intended for system administrators setting up META-SHARE nodes.</w:t>
@@ -3433,7 +3423,7 @@
     </w:p>
     <w:p>
       <w:pPr>
-        <w:pStyle w:val="Heading1"/>
+        <w:pStyle w:val="berschrift1"/>
       </w:pPr>
       <w:bookmarkStart w:id="4" w:name="_Ref324930540"/>
       <w:bookmarkStart w:id="5" w:name="_Toc325102931"/>
@@ -3448,7 +3438,7 @@
     </w:p>
     <w:p>
       <w:pPr>
-        <w:pStyle w:val="BodyText"/>
+        <w:pStyle w:val="Textkrper"/>
       </w:pPr>
       <w:r>
         <w:t xml:space="preserve">This section lists all software packages that are required to install and run a META-SHARE node. We assume that all software is installed into a designated META-SHARE folder, e.g., </w:t>
@@ -3465,7 +3455,7 @@
     </w:p>
     <w:p>
       <w:pPr>
-        <w:pStyle w:val="BodyText"/>
+        <w:pStyle w:val="Textkrper"/>
       </w:pPr>
       <w:r>
         <w:rPr>
@@ -3478,7 +3468,7 @@
       </w:r>
       <w:r>
         <w:rPr>
-          <w:rStyle w:val="Strong"/>
+          <w:rStyle w:val="Betont"/>
         </w:rPr>
         <w:t>development mode</w:t>
       </w:r>
@@ -3488,7 +3478,7 @@
     </w:p>
     <w:p>
       <w:pPr>
-        <w:pStyle w:val="Heading2"/>
+        <w:pStyle w:val="berschrift2"/>
       </w:pPr>
       <w:bookmarkStart w:id="6" w:name="_Ref324929790"/>
       <w:bookmarkStart w:id="7" w:name="_Toc325102932"/>
@@ -3503,7 +3493,7 @@
     </w:p>
     <w:p>
       <w:pPr>
-        <w:pStyle w:val="Heading3"/>
+        <w:pStyle w:val="berschrift3"/>
       </w:pPr>
       <w:bookmarkStart w:id="8" w:name="_Toc325102933"/>
       <w:r>
@@ -3516,7 +3506,7 @@
     </w:p>
     <w:p>
       <w:pPr>
-        <w:pStyle w:val="BodyText"/>
+        <w:pStyle w:val="Textkrper"/>
       </w:pPr>
       <w:r>
         <w:t xml:space="preserve">META-SHARE is a web </w:t>
@@ -3539,7 +3529,7 @@
     </w:p>
     <w:p>
       <w:pPr>
-        <w:pStyle w:val="Heading3"/>
+        <w:pStyle w:val="berschrift3"/>
       </w:pPr>
       <w:bookmarkStart w:id="9" w:name="_Ref324929536"/>
       <w:bookmarkStart w:id="10" w:name="_Toc325102934"/>
@@ -3554,7 +3544,7 @@
     </w:p>
     <w:p>
       <w:pPr>
-        <w:pStyle w:val="BodyText"/>
+        <w:pStyle w:val="Textkrper"/>
       </w:pPr>
       <w:r>
         <w:t>We currently use SQLite or PostgreSQL as our database software. SQLite comes built-in with Python 2.7. Since SQLite has a number of limitations, including missing transaction management and access permission management, the preferred database is PostgreSQL.</w:t>
@@ -3562,7 +3552,7 @@
     </w:p>
     <w:p>
       <w:pPr>
-        <w:pStyle w:val="BodyText"/>
+        <w:pStyle w:val="Textkrper"/>
       </w:pPr>
       <w:r>
         <w:t xml:space="preserve">We have tested </w:t>
@@ -3609,7 +3599,7 @@
     </w:p>
     <w:p>
       <w:pPr>
-        <w:pStyle w:val="Heading2"/>
+        <w:pStyle w:val="berschrift2"/>
       </w:pPr>
       <w:bookmarkStart w:id="11" w:name="_Toc325102935"/>
       <w:r>
@@ -3619,7 +3609,7 @@
     </w:p>
     <w:p>
       <w:pPr>
-        <w:pStyle w:val="BodyText"/>
+        <w:pStyle w:val="Textkrper"/>
       </w:pPr>
       <w:r>
         <w:t xml:space="preserve">All Python-related dependencies are bundled with META-SHARE v2.1. A Linux/Unix/Mac install script is provided as </w:t>
@@ -3682,7 +3672,7 @@
     <w:p/>
     <w:p>
       <w:pPr>
-        <w:pStyle w:val="BodyText"/>
+        <w:pStyle w:val="Textkrper"/>
       </w:pPr>
       <w:r>
         <w:t xml:space="preserve">The compatible Python module dependencies are compiled and installed into </w:t>
@@ -3705,7 +3695,7 @@
     </w:p>
     <w:p>
       <w:pPr>
-        <w:pStyle w:val="BodyText"/>
+        <w:pStyle w:val="Textkrper"/>
       </w:pPr>
       <w:r>
         <w:t xml:space="preserve">This location is automatically added to the </w:t>
@@ -3737,7 +3727,7 @@
     </w:p>
     <w:p>
       <w:pPr>
-        <w:pStyle w:val="BodyText"/>
+        <w:pStyle w:val="Textkrper"/>
       </w:pPr>
       <w:r>
         <w:t>For information, the dependencies and their versions are listed here:</w:t>
@@ -3805,7 +3795,7 @@
     </w:p>
     <w:p>
       <w:pPr>
-        <w:pStyle w:val="ListParagraph"/>
+        <w:pStyle w:val="Listenabsatz"/>
         <w:spacing w:beforeLines="1" w:afterLines="1" w:line="240" w:lineRule="auto"/>
       </w:pPr>
       <w:r>
@@ -3847,7 +3837,7 @@
     </w:p>
     <w:p>
       <w:pPr>
-        <w:pStyle w:val="ListParagraph"/>
+        <w:pStyle w:val="Listenabsatz"/>
         <w:spacing w:beforeLines="1" w:afterLines="1" w:line="240" w:lineRule="auto"/>
       </w:pPr>
       <w:r>
@@ -3889,7 +3879,7 @@
     </w:p>
     <w:p>
       <w:pPr>
-        <w:pStyle w:val="ListParagraph"/>
+        <w:pStyle w:val="Listenabsatz"/>
         <w:spacing w:beforeLines="1" w:afterLines="1" w:line="240" w:lineRule="auto"/>
       </w:pPr>
       <w:r>
@@ -3932,7 +3922,7 @@
     </w:p>
     <w:p>
       <w:pPr>
-        <w:pStyle w:val="ListParagraph"/>
+        <w:pStyle w:val="Listenabsatz"/>
         <w:spacing w:beforeLines="1" w:afterLines="1" w:line="240" w:lineRule="auto"/>
       </w:pPr>
       <w:r>
@@ -4000,7 +3990,7 @@
     </w:p>
     <w:p>
       <w:pPr>
-        <w:pStyle w:val="Heading1"/>
+        <w:pStyle w:val="berschrift1"/>
       </w:pPr>
       <w:bookmarkStart w:id="12" w:name="_Toc325102936"/>
       <w:r>
@@ -4013,7 +4003,7 @@
     </w:p>
     <w:p>
       <w:pPr>
-        <w:pStyle w:val="BodyText"/>
+        <w:pStyle w:val="Textkrper"/>
       </w:pPr>
       <w:r>
         <w:t>To verify that you have installed all dependencies correctly, you should first set up a development server. Proceed as follows.</w:t>
@@ -4021,7 +4011,7 @@
     </w:p>
     <w:p>
       <w:pPr>
-        <w:pStyle w:val="ListParagraph"/>
+        <w:pStyle w:val="Listenabsatz"/>
         <w:numPr>
           <w:ilvl w:val="0"/>
           <w:numId w:val="10"/>
@@ -4074,7 +4064,7 @@
     </w:p>
     <w:p>
       <w:pPr>
-        <w:pStyle w:val="ListParagraph"/>
+        <w:pStyle w:val="Listenabsatz"/>
         <w:numPr>
           <w:ilvl w:val="0"/>
           <w:numId w:val="10"/>
@@ -4097,7 +4087,7 @@
     </w:p>
     <w:p>
       <w:pPr>
-        <w:pStyle w:val="ListParagraph"/>
+        <w:pStyle w:val="Listenabsatz"/>
         <w:numPr>
           <w:ilvl w:val="0"/>
           <w:numId w:val="10"/>
@@ -4297,7 +4287,7 @@
     </w:p>
     <w:p>
       <w:pPr>
-        <w:pStyle w:val="ListParagraph"/>
+        <w:pStyle w:val="Listenabsatz"/>
         <w:numPr>
           <w:ilvl w:val="0"/>
           <w:numId w:val="10"/>
@@ -4320,7 +4310,7 @@
     </w:p>
     <w:p>
       <w:pPr>
-        <w:pStyle w:val="ListParagraph"/>
+        <w:pStyle w:val="Listenabsatz"/>
         <w:jc w:val="both"/>
         <w:rPr>
           <w:rFonts w:ascii="Andale Mono" w:hAnsi="Andale Mono"/>
@@ -4344,7 +4334,7 @@
     </w:p>
     <w:p>
       <w:pPr>
-        <w:pStyle w:val="ListParagraph"/>
+        <w:pStyle w:val="Listenabsatz"/>
         <w:numPr>
           <w:ilvl w:val="0"/>
           <w:numId w:val="10"/>
@@ -4358,7 +4348,7 @@
     </w:p>
     <w:p>
       <w:pPr>
-        <w:pStyle w:val="ListParagraph"/>
+        <w:pStyle w:val="Listenabsatz"/>
         <w:jc w:val="both"/>
         <w:rPr>
           <w:rFonts w:ascii="Andale Mono" w:hAnsi="Andale Mono"/>
@@ -4379,7 +4369,7 @@
     </w:p>
     <w:p>
       <w:pPr>
-        <w:pStyle w:val="ListParagraph"/>
+        <w:pStyle w:val="Listenabsatz"/>
         <w:jc w:val="both"/>
         <w:rPr>
           <w:rFonts w:ascii="Andale Mono" w:hAnsi="Andale Mono"/>
@@ -4394,7 +4384,7 @@
     </w:p>
     <w:p>
       <w:pPr>
-        <w:pStyle w:val="ListParagraph"/>
+        <w:pStyle w:val="Listenabsatz"/>
         <w:numPr>
           <w:ilvl w:val="0"/>
           <w:numId w:val="10"/>
@@ -4408,7 +4398,7 @@
     </w:p>
     <w:p>
       <w:pPr>
-        <w:pStyle w:val="ListParagraph"/>
+        <w:pStyle w:val="Listenabsatz"/>
         <w:jc w:val="both"/>
         <w:rPr>
           <w:rFonts w:ascii="Andale Mono" w:hAnsi="Andale Mono"/>
@@ -4441,7 +4431,7 @@
     </w:p>
     <w:p>
       <w:pPr>
-        <w:pStyle w:val="ListParagraph"/>
+        <w:pStyle w:val="Listenabsatz"/>
         <w:numPr>
           <w:ilvl w:val="0"/>
           <w:numId w:val="10"/>
@@ -4454,7 +4444,7 @@
       </w:r>
       <w:r>
         <w:rPr>
-          <w:rStyle w:val="BodyTextChar1"/>
+          <w:rStyle w:val="TextkrperZeichen"/>
           <w:rFonts w:ascii="Andale Mono" w:hAnsi="Andale Mono"/>
         </w:rPr>
         <w:t>manage.py runserver</w:t>
@@ -4465,7 +4455,7 @@
     </w:p>
     <w:p>
       <w:pPr>
-        <w:pStyle w:val="ListParagraph"/>
+        <w:pStyle w:val="Listenabsatz"/>
         <w:jc w:val="both"/>
         <w:rPr>
           <w:rFonts w:ascii="Andale Mono" w:hAnsi="Andale Mono"/>
@@ -4555,7 +4545,7 @@
     </w:p>
     <w:p>
       <w:pPr>
-        <w:pStyle w:val="BodyText"/>
+        <w:pStyle w:val="Textkrper"/>
       </w:pPr>
       <w:r>
         <w:rPr>
@@ -4569,7 +4559,7 @@
     </w:p>
     <w:p>
       <w:pPr>
-        <w:pStyle w:val="Heading2"/>
+        <w:pStyle w:val="berschrift2"/>
       </w:pPr>
       <w:bookmarkStart w:id="13" w:name="_Ref324929734"/>
       <w:bookmarkStart w:id="14" w:name="_Ref324930622"/>
@@ -4586,7 +4576,7 @@
     </w:p>
     <w:p>
       <w:pPr>
-        <w:pStyle w:val="BodyText"/>
+        <w:pStyle w:val="Textkrper"/>
       </w:pPr>
       <w:r>
         <w:t xml:space="preserve">Django projects usually store all their configuration settings in a file named </w:t>
@@ -4693,7 +4683,7 @@
     </w:p>
     <w:p>
       <w:pPr>
-        <w:pStyle w:val="ListParagraph"/>
+        <w:pStyle w:val="Listenabsatz"/>
         <w:numPr>
           <w:ilvl w:val="0"/>
           <w:numId w:val="11"/>
@@ -4702,7 +4692,7 @@
       </w:pPr>
       <w:r>
         <w:rPr>
-          <w:rStyle w:val="HTMLTypewriter"/>
+          <w:rStyle w:val="HTMLSchreibmaschine"/>
           <w:rFonts w:ascii="Andale Mono" w:hAnsi="Andale Mono"/>
           <w:sz w:val="22"/>
         </w:rPr>
@@ -4714,7 +4704,7 @@
     </w:p>
     <w:p>
       <w:pPr>
-        <w:pStyle w:val="ListParagraph"/>
+        <w:pStyle w:val="Listenabsatz"/>
         <w:jc w:val="both"/>
       </w:pPr>
       <w:r>
@@ -4771,7 +4761,7 @@
     </w:p>
     <w:p>
       <w:pPr>
-        <w:pStyle w:val="ListParagraph"/>
+        <w:pStyle w:val="Listenabsatz"/>
         <w:numPr>
           <w:ilvl w:val="0"/>
           <w:numId w:val="11"/>
@@ -4780,7 +4770,7 @@
       </w:pPr>
       <w:r>
         <w:rPr>
-          <w:rStyle w:val="HTMLTypewriter"/>
+          <w:rStyle w:val="HTMLSchreibmaschine"/>
           <w:rFonts w:ascii="Andale Mono" w:hAnsi="Andale Mono"/>
           <w:sz w:val="22"/>
         </w:rPr>
@@ -4873,7 +4863,7 @@
     </w:p>
     <w:p>
       <w:pPr>
-        <w:pStyle w:val="ListParagraph"/>
+        <w:pStyle w:val="Listenabsatz"/>
         <w:numPr>
           <w:ilvl w:val="0"/>
           <w:numId w:val="11"/>
@@ -4924,7 +4914,7 @@
     </w:p>
     <w:p>
       <w:pPr>
-        <w:pStyle w:val="ListParagraph"/>
+        <w:pStyle w:val="Listenabsatz"/>
         <w:numPr>
           <w:ilvl w:val="0"/>
           <w:numId w:val="11"/>
@@ -4935,7 +4925,7 @@
       </w:pPr>
       <w:r>
         <w:rPr>
-          <w:rStyle w:val="HTMLTypewriter"/>
+          <w:rStyle w:val="HTMLSchreibmaschine"/>
           <w:rFonts w:ascii="Andale Mono" w:hAnsi="Andale Mono"/>
           <w:sz w:val="22"/>
         </w:rPr>
@@ -4944,7 +4934,7 @@
     </w:p>
     <w:p>
       <w:pPr>
-        <w:pStyle w:val="ListParagraph"/>
+        <w:pStyle w:val="Listenabsatz"/>
         <w:rPr>
           <w:rStyle w:val="HTMLCode"/>
         </w:rPr>
@@ -4981,7 +4971,7 @@
       </w:r>
       <w:r>
         <w:rPr>
-          <w:rStyle w:val="HTMLTypewriter"/>
+          <w:rStyle w:val="HTMLSchreibmaschine"/>
           <w:rFonts w:ascii="Andale Mono" w:hAnsi="Andale Mono"/>
           <w:sz w:val="22"/>
         </w:rPr>
@@ -4993,7 +4983,7 @@
     </w:p>
     <w:p>
       <w:pPr>
-        <w:pStyle w:val="ListParagraph"/>
+        <w:pStyle w:val="Listenabsatz"/>
         <w:numPr>
           <w:ilvl w:val="0"/>
           <w:numId w:val="11"/>
@@ -5004,7 +4994,7 @@
       </w:pPr>
       <w:r>
         <w:rPr>
-          <w:rStyle w:val="HTMLTypewriter"/>
+          <w:rStyle w:val="HTMLSchreibmaschine"/>
           <w:rFonts w:ascii="Andale Mono" w:hAnsi="Andale Mono"/>
           <w:sz w:val="22"/>
         </w:rPr>
@@ -5019,7 +5009,7 @@
     </w:p>
     <w:p>
       <w:pPr>
-        <w:pStyle w:val="ListParagraph"/>
+        <w:pStyle w:val="Listenabsatz"/>
       </w:pPr>
       <w:r>
         <w:t>Absolute path to the local private key used for decryption of content.</w:t>
@@ -5036,7 +5026,7 @@
     </w:p>
     <w:p>
       <w:pPr>
-        <w:pStyle w:val="ListParagraph"/>
+        <w:pStyle w:val="Listenabsatz"/>
         <w:numPr>
           <w:ilvl w:val="0"/>
           <w:numId w:val="11"/>
@@ -5045,7 +5035,7 @@
       </w:pPr>
       <w:r>
         <w:rPr>
-          <w:rStyle w:val="HTMLTypewriter"/>
+          <w:rStyle w:val="HTMLSchreibmaschine"/>
           <w:rFonts w:ascii="Andale Mono" w:hAnsi="Andale Mono"/>
           <w:sz w:val="22"/>
         </w:rPr>
@@ -5099,7 +5089,7 @@
     </w:p>
     <w:p>
       <w:pPr>
-        <w:pStyle w:val="ListParagraph"/>
+        <w:pStyle w:val="Listenabsatz"/>
         <w:numPr>
           <w:ilvl w:val="0"/>
           <w:numId w:val="11"/>
@@ -5110,7 +5100,7 @@
       </w:pPr>
       <w:r>
         <w:rPr>
-          <w:rStyle w:val="HTMLTypewriter"/>
+          <w:rStyle w:val="HTMLSchreibmaschine"/>
           <w:rFonts w:ascii="Andale Mono" w:hAnsi="Andale Mono"/>
           <w:sz w:val="22"/>
         </w:rPr>
@@ -5125,7 +5115,7 @@
     </w:p>
     <w:p>
       <w:pPr>
-        <w:pStyle w:val="ListParagraph"/>
+        <w:pStyle w:val="Listenabsatz"/>
         <w:rPr>
           <w:rFonts w:ascii="Andale Mono" w:hAnsi="Andale Mono"/>
         </w:rPr>
@@ -5141,7 +5131,7 @@
       </w:r>
       <w:r>
         <w:rPr>
-          <w:rStyle w:val="HTMLTypewriter"/>
+          <w:rStyle w:val="HTMLSchreibmaschine"/>
           <w:sz w:val="22"/>
         </w:rPr>
         <w:t>DEBUG=True</w:t>
@@ -5155,7 +5145,7 @@
     </w:p>
     <w:p>
       <w:pPr>
-        <w:pStyle w:val="ListParagraph"/>
+        <w:pStyle w:val="Listenabsatz"/>
         <w:numPr>
           <w:ilvl w:val="0"/>
           <w:numId w:val="11"/>
@@ -5166,7 +5156,7 @@
       </w:pPr>
       <w:r>
         <w:rPr>
-          <w:rStyle w:val="HTMLTypewriter"/>
+          <w:rStyle w:val="HTMLSchreibmaschine"/>
           <w:rFonts w:ascii="Andale Mono" w:hAnsi="Andale Mono"/>
           <w:sz w:val="22"/>
         </w:rPr>
@@ -5175,7 +5165,7 @@
     </w:p>
     <w:p>
       <w:pPr>
-        <w:pStyle w:val="ListParagraph"/>
+        <w:pStyle w:val="Listenabsatz"/>
         <w:jc w:val="both"/>
         <w:rPr>
           <w:rFonts w:ascii="Andale Mono" w:hAnsi="Andale Mono"/>
@@ -5214,7 +5204,7 @@
     </w:p>
     <w:p>
       <w:pPr>
-        <w:pStyle w:val="ListParagraph"/>
+        <w:pStyle w:val="Listenabsatz"/>
         <w:numPr>
           <w:ilvl w:val="0"/>
           <w:numId w:val="11"/>
@@ -5225,7 +5215,7 @@
       </w:pPr>
       <w:r>
         <w:rPr>
-          <w:rStyle w:val="HTMLTypewriter"/>
+          <w:rStyle w:val="HTMLSchreibmaschine"/>
           <w:rFonts w:ascii="Andale Mono" w:hAnsi="Andale Mono"/>
           <w:sz w:val="22"/>
         </w:rPr>
@@ -5234,7 +5224,7 @@
     </w:p>
     <w:p>
       <w:pPr>
-        <w:pStyle w:val="ListParagraph"/>
+        <w:pStyle w:val="Listenabsatz"/>
         <w:rPr>
           <w:rFonts w:ascii="Andale Mono" w:hAnsi="Andale Mono"/>
         </w:rPr>
@@ -5580,7 +5570,7 @@
     </w:p>
     <w:p>
       <w:pPr>
-        <w:pStyle w:val="ListParagraph"/>
+        <w:pStyle w:val="Listenabsatz"/>
         <w:numPr>
           <w:ilvl w:val="0"/>
           <w:numId w:val="11"/>
@@ -5591,7 +5581,7 @@
       </w:pPr>
       <w:r>
         <w:rPr>
-          <w:rStyle w:val="HTMLTypewriter"/>
+          <w:rStyle w:val="HTMLSchreibmaschine"/>
           <w:rFonts w:ascii="Andale Mono" w:hAnsi="Andale Mono"/>
           <w:sz w:val="22"/>
         </w:rPr>
@@ -5600,7 +5590,7 @@
     </w:p>
     <w:p>
       <w:pPr>
-        <w:pStyle w:val="ListParagraph"/>
+        <w:pStyle w:val="Listenabsatz"/>
       </w:pPr>
       <w:r>
         <w:t>Settings for sending mail. Production servers should use the</w:t>
@@ -5611,18 +5601,18 @@
     </w:p>
     <w:p>
       <w:pPr>
-        <w:pStyle w:val="ListParagraph"/>
+        <w:pStyle w:val="Listenabsatz"/>
         <w:numPr>
           <w:ilvl w:val="0"/>
           <w:numId w:val="11"/>
         </w:numPr>
         <w:rPr>
-          <w:rStyle w:val="HTMLTypewriter"/>
-        </w:rPr>
-      </w:pPr>
-      <w:r>
-        <w:rPr>
-          <w:rStyle w:val="HTMLTypewriter"/>
+          <w:rStyle w:val="HTMLSchreibmaschine"/>
+        </w:rPr>
+      </w:pPr>
+      <w:r>
+        <w:rPr>
+          <w:rStyle w:val="HTMLSchreibmaschine"/>
           <w:rFonts w:ascii="Andale Mono" w:hAnsi="Andale Mono"/>
           <w:sz w:val="22"/>
         </w:rPr>
@@ -5642,18 +5632,18 @@
     </w:p>
     <w:p>
       <w:pPr>
-        <w:pStyle w:val="ListParagraph"/>
+        <w:pStyle w:val="Listenabsatz"/>
         <w:numPr>
           <w:ilvl w:val="0"/>
           <w:numId w:val="11"/>
         </w:numPr>
         <w:rPr>
-          <w:rStyle w:val="HTMLTypewriter"/>
-        </w:rPr>
-      </w:pPr>
-      <w:r>
-        <w:rPr>
-          <w:rStyle w:val="HTMLTypewriter"/>
+          <w:rStyle w:val="HTMLSchreibmaschine"/>
+        </w:rPr>
+      </w:pPr>
+      <w:r>
+        <w:rPr>
+          <w:rStyle w:val="HTMLSchreibmaschine"/>
           <w:rFonts w:ascii="Andale Mono" w:hAnsi="Andale Mono"/>
           <w:sz w:val="22"/>
         </w:rPr>
@@ -5662,11 +5652,11 @@
     </w:p>
     <w:p>
       <w:pPr>
-        <w:pStyle w:val="ListParagraph"/>
-      </w:pPr>
-      <w:r>
-        <w:rPr>
-          <w:rStyle w:val="HTMLTypewriter"/>
+        <w:pStyle w:val="Listenabsatz"/>
+      </w:pPr>
+      <w:r>
+        <w:rPr>
+          <w:rStyle w:val="HTMLSchreibmaschine"/>
           <w:rFonts w:ascii="Andale Mono" w:hAnsi="Andale Mono"/>
           <w:sz w:val="22"/>
         </w:rPr>
@@ -5674,7 +5664,7 @@
       </w:r>
       <w:r>
         <w:rPr>
-          <w:rStyle w:val="HTMLTypewriter"/>
+          <w:rStyle w:val="HTMLSchreibmaschine"/>
           <w:sz w:val="22"/>
         </w:rPr>
         <w:t xml:space="preserve">s </w:t>
@@ -5694,18 +5684,18 @@
     </w:p>
     <w:p>
       <w:pPr>
-        <w:pStyle w:val="ListParagraph"/>
+        <w:pStyle w:val="Listenabsatz"/>
         <w:numPr>
           <w:ilvl w:val="0"/>
           <w:numId w:val="11"/>
         </w:numPr>
         <w:rPr>
-          <w:rStyle w:val="HTMLTypewriter"/>
-        </w:rPr>
-      </w:pPr>
-      <w:r>
-        <w:rPr>
-          <w:rStyle w:val="HTMLTypewriter"/>
+          <w:rStyle w:val="HTMLSchreibmaschine"/>
+        </w:rPr>
+      </w:pPr>
+      <w:r>
+        <w:rPr>
+          <w:rStyle w:val="HTMLSchreibmaschine"/>
           <w:rFonts w:ascii="Andale Mono" w:hAnsi="Andale Mono"/>
           <w:sz w:val="22"/>
         </w:rPr>
@@ -5714,7 +5704,7 @@
       <w:hyperlink r:id="rId16" w:history="1">
         <w:r>
           <w:rPr>
-            <w:rStyle w:val="Hyperlink"/>
+            <w:rStyle w:val="Link"/>
             <w:rFonts w:ascii="Andale Mono" w:hAnsi="Andale Mono" w:cs="Courier"/>
           </w:rPr>
           <w:t>http://metastats.fbk.eu/</w:t>
@@ -5723,7 +5713,7 @@
     </w:p>
     <w:p>
       <w:pPr>
-        <w:pStyle w:val="ListParagraph"/>
+        <w:pStyle w:val="Listenabsatz"/>
       </w:pPr>
       <w:r>
         <w:t xml:space="preserve">The URL for </w:t>
@@ -5746,7 +5736,7 @@
     </w:p>
     <w:p>
       <w:pPr>
-        <w:pStyle w:val="Heading2"/>
+        <w:pStyle w:val="berschrift2"/>
       </w:pPr>
       <w:bookmarkStart w:id="16" w:name="_Toc325102938"/>
       <w:r>
@@ -5756,7 +5746,7 @@
     </w:p>
     <w:p>
       <w:pPr>
-        <w:pStyle w:val="BodyText"/>
+        <w:pStyle w:val="Textkrper"/>
       </w:pPr>
       <w:r>
         <w:t>Secure</w:t>
@@ -5779,13 +5769,13 @@
     </w:p>
     <w:p>
       <w:pPr>
-        <w:pStyle w:val="HTMLPreformatted"/>
+        <w:pStyle w:val="HTMLVorformatiert"/>
         <w:ind w:left="720"/>
       </w:pPr>
     </w:p>
     <w:p>
       <w:pPr>
-        <w:pStyle w:val="HTMLPreformatted"/>
+        <w:pStyle w:val="HTMLVorformatiert"/>
         <w:ind w:left="720"/>
         <w:rPr>
           <w:rFonts w:ascii="Andale Mono" w:hAnsi="Andale Mono"/>
@@ -5826,7 +5816,7 @@
       </w:r>
       <w:r>
         <w:rPr>
-          <w:rStyle w:val="HTMLTypewriter"/>
+          <w:rStyle w:val="HTMLSchreibmaschine"/>
           <w:rFonts w:ascii="Andale Mono" w:hAnsi="Andale Mono"/>
         </w:rPr>
         <w:t>my_private_key.pem</w:t>
@@ -5837,7 +5827,7 @@
     </w:p>
     <w:p>
       <w:pPr>
-        <w:pStyle w:val="HTMLPreformatted"/>
+        <w:pStyle w:val="HTMLVorformatiert"/>
         <w:ind w:left="720"/>
         <w:rPr>
           <w:rFonts w:ascii="Andale Mono" w:hAnsi="Andale Mono"/>
@@ -5852,7 +5842,7 @@
     </w:p>
     <w:p>
       <w:pPr>
-        <w:pStyle w:val="HTMLPreformatted"/>
+        <w:pStyle w:val="HTMLVorformatiert"/>
         <w:ind w:left="720"/>
         <w:rPr>
           <w:rFonts w:ascii="Andale Mono" w:hAnsi="Andale Mono"/>
@@ -5867,7 +5857,7 @@
     </w:p>
     <w:p>
       <w:pPr>
-        <w:pStyle w:val="HTMLPreformatted"/>
+        <w:pStyle w:val="HTMLVorformatiert"/>
         <w:ind w:left="720"/>
         <w:rPr>
           <w:rFonts w:ascii="Andale Mono" w:hAnsi="Andale Mono"/>
@@ -5882,7 +5872,7 @@
     </w:p>
     <w:p>
       <w:pPr>
-        <w:pStyle w:val="HTMLPreformatted"/>
+        <w:pStyle w:val="HTMLVorformatiert"/>
         <w:ind w:left="720"/>
         <w:rPr>
           <w:rFonts w:ascii="Andale Mono" w:hAnsi="Andale Mono"/>
@@ -5897,7 +5887,7 @@
     </w:p>
     <w:p>
       <w:pPr>
-        <w:pStyle w:val="HTMLPreformatted"/>
+        <w:pStyle w:val="HTMLVorformatiert"/>
         <w:ind w:left="720"/>
         <w:rPr>
           <w:rFonts w:ascii="Andale Mono" w:hAnsi="Andale Mono"/>
@@ -5912,7 +5902,7 @@
     </w:p>
     <w:p>
       <w:pPr>
-        <w:pStyle w:val="HTMLPreformatted"/>
+        <w:pStyle w:val="HTMLVorformatiert"/>
         <w:ind w:left="720"/>
       </w:pPr>
       <w:r>
@@ -5933,13 +5923,13 @@
     </w:p>
     <w:p>
       <w:pPr>
-        <w:pStyle w:val="HTMLPreformatted"/>
+        <w:pStyle w:val="HTMLVorformatiert"/>
         <w:ind w:left="720"/>
       </w:pPr>
     </w:p>
     <w:p>
       <w:pPr>
-        <w:pStyle w:val="HTMLPreformatted"/>
+        <w:pStyle w:val="HTMLVorformatiert"/>
         <w:ind w:left="720"/>
         <w:rPr>
           <w:rFonts w:ascii="Andale Mono" w:hAnsi="Andale Mono"/>
@@ -5978,7 +5968,7 @@
     </w:p>
     <w:p>
       <w:pPr>
-        <w:pStyle w:val="HTMLPreformatted"/>
+        <w:pStyle w:val="HTMLVorformatiert"/>
         <w:ind w:left="720"/>
         <w:rPr>
           <w:rFonts w:ascii="Andale Mono" w:hAnsi="Andale Mono"/>
@@ -5993,7 +5983,7 @@
     </w:p>
     <w:p>
       <w:pPr>
-        <w:pStyle w:val="HTMLPreformatted"/>
+        <w:pStyle w:val="HTMLVorformatiert"/>
         <w:ind w:left="720"/>
         <w:rPr>
           <w:rFonts w:ascii="Andale Mono" w:hAnsi="Andale Mono"/>
@@ -6008,7 +5998,7 @@
     </w:p>
     <w:p>
       <w:pPr>
-        <w:pStyle w:val="HTMLPreformatted"/>
+        <w:pStyle w:val="HTMLVorformatiert"/>
         <w:ind w:left="720"/>
         <w:rPr>
           <w:rFonts w:ascii="Andale Mono" w:hAnsi="Andale Mono"/>
@@ -6023,7 +6013,7 @@
     </w:p>
     <w:p>
       <w:pPr>
-        <w:pStyle w:val="HTMLPreformatted"/>
+        <w:pStyle w:val="HTMLVorformatiert"/>
         <w:ind w:left="720"/>
         <w:rPr>
           <w:rFonts w:ascii="Andale Mono" w:hAnsi="Andale Mono"/>
@@ -6038,7 +6028,7 @@
     </w:p>
     <w:p>
       <w:pPr>
-        <w:pStyle w:val="Heading3"/>
+        <w:pStyle w:val="berschrift3"/>
       </w:pPr>
       <w:bookmarkStart w:id="17" w:name="_Toc325102939"/>
       <w:r>
@@ -6051,14 +6041,14 @@
     </w:p>
     <w:p>
       <w:pPr>
-        <w:pStyle w:val="BodyText"/>
+        <w:pStyle w:val="Textkrper"/>
       </w:pPr>
       <w:r>
         <w:t xml:space="preserve">Never, which really means </w:t>
       </w:r>
       <w:r>
         <w:rPr>
-          <w:rStyle w:val="Strong"/>
+          <w:rStyle w:val="Betont"/>
         </w:rPr>
         <w:t>NEVER</w:t>
       </w:r>
@@ -6068,7 +6058,7 @@
     </w:p>
     <w:p>
       <w:pPr>
-        <w:pStyle w:val="Heading3"/>
+        <w:pStyle w:val="berschrift3"/>
       </w:pPr>
       <w:bookmarkStart w:id="18" w:name="_Toc325102940"/>
       <w:r>
@@ -6078,7 +6068,7 @@
     </w:p>
     <w:p>
       <w:pPr>
-        <w:pStyle w:val="BodyText"/>
+        <w:pStyle w:val="Textkrper"/>
       </w:pPr>
       <w:r>
         <w:t xml:space="preserve">Public/private key encryption for META-SHARE is implemented using </w:t>
@@ -6191,7 +6181,7 @@
     </w:p>
     <w:p>
       <w:pPr>
-        <w:pStyle w:val="BodyText"/>
+        <w:pStyle w:val="Textkrper"/>
       </w:pPr>
       <w:r>
         <w:t xml:space="preserve">You can check the integrity of the key instances like this: </w:t>
@@ -6233,7 +6223,7 @@
     </w:p>
     <w:p>
       <w:pPr>
-        <w:pStyle w:val="Heading1"/>
+        <w:pStyle w:val="berschrift1"/>
       </w:pPr>
       <w:bookmarkStart w:id="19" w:name="_Toc325102941"/>
       <w:r>
@@ -6246,7 +6236,7 @@
     </w:p>
     <w:p>
       <w:pPr>
-        <w:pStyle w:val="BodyText"/>
+        <w:pStyle w:val="Textkrper"/>
       </w:pPr>
       <w:r>
         <w:t xml:space="preserve">For deployment, we assume that you have downloaded and installed the </w:t>
@@ -6335,7 +6325,7 @@
     </w:p>
     <w:p>
       <w:pPr>
-        <w:pStyle w:val="Heading1"/>
+        <w:pStyle w:val="berschrift1"/>
       </w:pPr>
       <w:bookmarkStart w:id="20" w:name="_Toc325102942"/>
       <w:r>
@@ -6345,7 +6335,7 @@
     </w:p>
     <w:p>
       <w:pPr>
-        <w:pStyle w:val="BodyText"/>
+        <w:pStyle w:val="Textkrper"/>
       </w:pPr>
       <w:r>
         <w:t>The META-SHARE release comes with a pre-configured Solr server used to index the META-SHARE database for browsing and searching.</w:t>
@@ -6353,7 +6343,7 @@
     </w:p>
     <w:p>
       <w:pPr>
-        <w:pStyle w:val="BodyText"/>
+        <w:pStyle w:val="Textkrper"/>
       </w:pPr>
       <w:r>
         <w:t xml:space="preserve">To start the preconfigured Solr server, go to the </w:t>
@@ -6384,7 +6374,7 @@
     </w:p>
     <w:p>
       <w:pPr>
-        <w:pStyle w:val="BodyText"/>
+        <w:pStyle w:val="Textkrper"/>
       </w:pPr>
       <w:r>
         <w:t xml:space="preserve">To stop a running Solr server, go to the </w:t>
@@ -6417,7 +6407,7 @@
     </w:p>
     <w:p>
       <w:pPr>
-        <w:pStyle w:val="BodyText"/>
+        <w:pStyle w:val="Textkrper"/>
       </w:pPr>
       <w:r>
         <w:t xml:space="preserve">These commands must be run by hand for the development server; they are included in the </w:t>
@@ -6443,7 +6433,7 @@
     </w:p>
     <w:p>
       <w:pPr>
-        <w:pStyle w:val="BodyText"/>
+        <w:pStyle w:val="Textkrper"/>
       </w:pPr>
       <w:r>
         <w:t>This should be all you need for usual operation. The following subsections are required only for people who want to understand in depth how to operate and configure the Solr server.</w:t>
@@ -6451,7 +6441,7 @@
     </w:p>
     <w:p>
       <w:pPr>
-        <w:pStyle w:val="Heading2"/>
+        <w:pStyle w:val="berschrift2"/>
       </w:pPr>
       <w:bookmarkStart w:id="21" w:name="_Toc325102943"/>
       <w:r>
@@ -6494,7 +6484,7 @@
       <w:hyperlink r:id="rId18" w:history="1">
         <w:r>
           <w:rPr>
-            <w:rStyle w:val="Hyperlink"/>
+            <w:rStyle w:val="Link"/>
           </w:rPr>
           <w:t>here</w:t>
         </w:r>
@@ -6547,7 +6537,7 @@
     </w:p>
     <w:p>
       <w:pPr>
-        <w:pStyle w:val="HTMLPreformatted"/>
+        <w:pStyle w:val="HTMLVorformatiert"/>
         <w:ind w:left="720"/>
       </w:pPr>
       <w:r>
@@ -6663,7 +6653,7 @@
     </w:p>
     <w:p>
       <w:pPr>
-        <w:pStyle w:val="HTMLPreformatted"/>
+        <w:pStyle w:val="HTMLVorformatiert"/>
         <w:ind w:left="720"/>
       </w:pPr>
       <w:r>
@@ -6732,7 +6722,7 @@
       <w:hyperlink r:id="rId19" w:history="1">
         <w:r>
           <w:rPr>
-            <w:rStyle w:val="Hyperlink"/>
+            <w:rStyle w:val="Link"/>
           </w:rPr>
           <w:t>http://localhost:8983/solr/main/admin/</w:t>
         </w:r>
@@ -6752,7 +6742,7 @@
     </w:p>
     <w:p>
       <w:pPr>
-        <w:pStyle w:val="BodyText"/>
+        <w:pStyle w:val="Textkrper"/>
       </w:pPr>
       <w:r>
         <w:t xml:space="preserve">For further help go to the </w:t>
@@ -6760,7 +6750,7 @@
       <w:hyperlink r:id="rId20" w:history="1">
         <w:r>
           <w:rPr>
-            <w:rStyle w:val="Hyperlink"/>
+            <w:rStyle w:val="Link"/>
           </w:rPr>
           <w:t>Solr Tutorial</w:t>
         </w:r>
@@ -6771,7 +6761,7 @@
     </w:p>
     <w:p>
       <w:pPr>
-        <w:pStyle w:val="Heading2"/>
+        <w:pStyle w:val="berschrift2"/>
       </w:pPr>
       <w:bookmarkStart w:id="22" w:name="_Toc325102944"/>
       <w:r>
@@ -6781,7 +6771,7 @@
     </w:p>
     <w:p>
       <w:pPr>
-        <w:pStyle w:val="BodyText"/>
+        <w:pStyle w:val="Textkrper"/>
       </w:pPr>
       <w:r>
         <w:t>As development on the search functionality continues, you may have to occasionally recreate your Solr configuration. Before doing that you have to shut down your Solr server (Ctrl+C). Now you can either:</w:t>
@@ -6789,7 +6779,7 @@
     </w:p>
     <w:p>
       <w:pPr>
-        <w:pStyle w:val="BodyText"/>
+        <w:pStyle w:val="Textkrper"/>
         <w:numPr>
           <w:ilvl w:val="0"/>
           <w:numId w:val="17"/>
@@ -6815,7 +6805,7 @@
     </w:p>
     <w:p>
       <w:pPr>
-        <w:pStyle w:val="BodyText"/>
+        <w:pStyle w:val="Textkrper"/>
         <w:numPr>
           <w:ilvl w:val="0"/>
           <w:numId w:val="17"/>
@@ -6832,7 +6822,7 @@
     </w:p>
     <w:p>
       <w:pPr>
-        <w:pStyle w:val="Heading2"/>
+        <w:pStyle w:val="berschrift2"/>
       </w:pPr>
       <w:bookmarkStart w:id="23" w:name="_Toc325102945"/>
       <w:r>
@@ -6854,7 +6844,7 @@
     </w:p>
     <w:p>
       <w:pPr>
-        <w:pStyle w:val="HTMLPreformatted"/>
+        <w:pStyle w:val="HTMLVorformatiert"/>
         <w:ind w:left="720"/>
       </w:pPr>
       <w:r>
@@ -6994,7 +6984,7 @@
     </w:p>
     <w:p>
       <w:pPr>
-        <w:pStyle w:val="HTMLPreformatted"/>
+        <w:pStyle w:val="HTMLVorformatiert"/>
         <w:ind w:left="720"/>
       </w:pPr>
       <w:r>
@@ -7053,7 +7043,7 @@
     </w:p>
     <w:p>
       <w:pPr>
-        <w:pStyle w:val="Heading1"/>
+        <w:pStyle w:val="berschrift1"/>
       </w:pPr>
       <w:bookmarkStart w:id="24" w:name="_Toc325102946"/>
       <w:r>
@@ -7063,7 +7053,7 @@
     </w:p>
     <w:p>
       <w:pPr>
-        <w:pStyle w:val="BodyText"/>
+        <w:pStyle w:val="Textkrper"/>
       </w:pPr>
       <w:r>
         <w:t>Metadata descriptions of language resources can be imported into the META-SHARE software from XML files obeying the META-SHARE schema format. Likewise, the metadata descriptions in the META-SHARE database can be exported into XML files in the format defined by the META-SHARE XML schema.</w:t>
@@ -7071,7 +7061,7 @@
     </w:p>
     <w:p>
       <w:pPr>
-        <w:pStyle w:val="Heading2"/>
+        <w:pStyle w:val="berschrift2"/>
       </w:pPr>
       <w:bookmarkStart w:id="25" w:name="_Ref324929846"/>
       <w:bookmarkStart w:id="26" w:name="_Toc325102947"/>
@@ -7083,7 +7073,7 @@
     </w:p>
     <w:p>
       <w:pPr>
-        <w:pStyle w:val="BodyText"/>
+        <w:pStyle w:val="Textkrper"/>
       </w:pPr>
       <w:r>
         <w:t>There are two possibilities of importing language resource XML descriptions which are outlined in the following sections.</w:t>
@@ -7091,7 +7081,7 @@
     </w:p>
     <w:p>
       <w:pPr>
-        <w:pStyle w:val="BodyText"/>
+        <w:pStyle w:val="Textkrper"/>
       </w:pPr>
       <w:r>
         <w:rPr>
@@ -7138,13 +7128,14 @@
     </w:p>
     <w:p>
       <w:pPr>
-        <w:pStyle w:val="HTMLPreformatted"/>
+        <w:pStyle w:val="HTMLVorformatiert"/>
         <w:tabs>
           <w:tab w:val="clear" w:pos="916"/>
           <w:tab w:val="left" w:pos="550"/>
         </w:tabs>
         <w:rPr>
           <w:rStyle w:val="HTMLCode"/>
+          <w:lang w:val="en-GB" w:eastAsia="zh-CN"/>
         </w:rPr>
       </w:pPr>
       <w:r>
@@ -7159,12 +7150,12 @@
     </w:p>
     <w:p>
       <w:pPr>
-        <w:pStyle w:val="HTMLPreformatted"/>
-      </w:pPr>
-    </w:p>
-    <w:p>
-      <w:pPr>
-        <w:pStyle w:val="BodyText"/>
+        <w:pStyle w:val="HTMLVorformatiert"/>
+      </w:pPr>
+    </w:p>
+    <w:p>
+      <w:pPr>
+        <w:pStyle w:val="Textkrper"/>
       </w:pPr>
       <w:r>
         <w:t>Schema validity is not strictly required by the importer; reasonable efforts are made to import partial or erroneous XML files. However, in order to avoid loosing data, please try to make your files schema valid.</w:t>
@@ -7172,7 +7163,7 @@
     </w:p>
     <w:p>
       <w:pPr>
-        <w:pStyle w:val="Heading3"/>
+        <w:pStyle w:val="berschrift3"/>
       </w:pPr>
       <w:bookmarkStart w:id="27" w:name="_Ref325101656"/>
       <w:bookmarkStart w:id="28" w:name="_Toc325102948"/>
@@ -7184,7 +7175,7 @@
     </w:p>
     <w:p>
       <w:pPr>
-        <w:pStyle w:val="BodyText"/>
+        <w:pStyle w:val="Textkrper"/>
       </w:pPr>
       <w:r>
         <w:t xml:space="preserve">META-SHARE comes with a tool called </w:t>
@@ -7210,13 +7201,14 @@
     </w:p>
     <w:p>
       <w:pPr>
-        <w:pStyle w:val="HTMLPreformatted"/>
+        <w:pStyle w:val="HTMLVorformatiert"/>
         <w:tabs>
           <w:tab w:val="clear" w:pos="916"/>
           <w:tab w:val="left" w:pos="550"/>
         </w:tabs>
         <w:rPr>
           <w:rStyle w:val="HTMLCode"/>
+          <w:lang w:val="en-GB" w:eastAsia="zh-CN"/>
         </w:rPr>
       </w:pPr>
       <w:r>
@@ -7229,12 +7221,12 @@
     </w:p>
     <w:p>
       <w:pPr>
-        <w:pStyle w:val="HTMLPreformatted"/>
-      </w:pPr>
-    </w:p>
-    <w:p>
-      <w:pPr>
-        <w:pStyle w:val="BodyText"/>
+        <w:pStyle w:val="HTMLVorformatiert"/>
+      </w:pPr>
+    </w:p>
+    <w:p>
+      <w:pPr>
+        <w:pStyle w:val="Textkrper"/>
       </w:pPr>
       <w:r>
         <w:t>In other words, you can provide one or more individual XML files or zip files containing XML files. The script will print a summary count of successfully imported and erroneous files at the end.</w:t>
@@ -7242,7 +7234,7 @@
     </w:p>
     <w:p>
       <w:pPr>
-        <w:pStyle w:val="Heading3"/>
+        <w:pStyle w:val="berschrift3"/>
       </w:pPr>
       <w:bookmarkStart w:id="29" w:name="_Toc325102949"/>
       <w:r>
@@ -7252,7 +7244,7 @@
     </w:p>
     <w:p>
       <w:pPr>
-        <w:pStyle w:val="BodyText"/>
+        <w:pStyle w:val="Textkrper"/>
       </w:pPr>
       <w:r>
         <w:t>An alternative way of importing resources is provided by the “Upload” menu item of the editor. There you can also provide individual XML files or zip files containing XML files. Compared to the shell importer, the upload size is limited, though.</w:t>
@@ -7260,7 +7252,7 @@
     </w:p>
     <w:p>
       <w:pPr>
-        <w:pStyle w:val="Heading2"/>
+        <w:pStyle w:val="berschrift2"/>
       </w:pPr>
       <w:bookmarkStart w:id="30" w:name="_Ref324929830"/>
       <w:bookmarkStart w:id="31" w:name="_Toc325102950"/>
@@ -7272,7 +7264,7 @@
     </w:p>
     <w:p>
       <w:pPr>
-        <w:pStyle w:val="BodyText"/>
+        <w:pStyle w:val="Textkrper"/>
       </w:pPr>
       <w:r>
         <w:t>META-SHARE aims to be an open platform and therefore allows for the export of resources in the original XML format. As with the import, there are two possible ways for exporting, both of which are described in the following sections.</w:t>
@@ -7280,7 +7272,7 @@
     </w:p>
     <w:p>
       <w:pPr>
-        <w:pStyle w:val="Heading3"/>
+        <w:pStyle w:val="berschrift3"/>
       </w:pPr>
       <w:bookmarkStart w:id="32" w:name="_Ref325101225"/>
       <w:bookmarkStart w:id="33" w:name="_Toc325102951"/>
@@ -7292,7 +7284,7 @@
     </w:p>
     <w:p>
       <w:pPr>
-        <w:pStyle w:val="BodyText"/>
+        <w:pStyle w:val="Textkrper"/>
       </w:pPr>
       <w:r>
         <w:t xml:space="preserve">The script </w:t>
@@ -7318,13 +7310,14 @@
     </w:p>
     <w:p>
       <w:pPr>
-        <w:pStyle w:val="HTMLPreformatted"/>
+        <w:pStyle w:val="HTMLVorformatiert"/>
         <w:tabs>
           <w:tab w:val="clear" w:pos="916"/>
           <w:tab w:val="left" w:pos="550"/>
         </w:tabs>
         <w:rPr>
           <w:rStyle w:val="HTMLCode"/>
+          <w:lang w:val="en-GB" w:eastAsia="zh-CN"/>
         </w:rPr>
       </w:pPr>
       <w:r>
@@ -7337,12 +7330,12 @@
     </w:p>
     <w:p>
       <w:pPr>
-        <w:pStyle w:val="HTMLPreformatted"/>
-      </w:pPr>
-    </w:p>
-    <w:p>
-      <w:pPr>
-        <w:pStyle w:val="BodyText"/>
+        <w:pStyle w:val="HTMLVorformatiert"/>
+      </w:pPr>
+    </w:p>
+    <w:p>
+      <w:pPr>
+        <w:pStyle w:val="Textkrper"/>
       </w:pPr>
       <w:r>
         <w:t>The resulting archive is suitable for import in any META-SHARE V2.1 installation.</w:t>
@@ -7350,7 +7343,7 @@
     </w:p>
     <w:p>
       <w:pPr>
-        <w:pStyle w:val="Heading3"/>
+        <w:pStyle w:val="berschrift3"/>
       </w:pPr>
       <w:bookmarkStart w:id="34" w:name="_Toc325102952"/>
       <w:r>
@@ -7360,7 +7353,7 @@
     </w:p>
     <w:p>
       <w:pPr>
-        <w:pStyle w:val="BodyText"/>
+        <w:pStyle w:val="Textkrper"/>
       </w:pPr>
       <w:r>
         <w:t>As an alternative to the shell exporter you may export resource descriptions from the editor.</w:t>
@@ -7368,7 +7361,7 @@
     </w:p>
     <w:p>
       <w:pPr>
-        <w:pStyle w:val="BodyText"/>
+        <w:pStyle w:val="Textkrper"/>
         <w:numPr>
           <w:ilvl w:val="0"/>
           <w:numId w:val="20"/>
@@ -7386,7 +7379,7 @@
     </w:p>
     <w:p>
       <w:pPr>
-        <w:pStyle w:val="BodyText"/>
+        <w:pStyle w:val="Textkrper"/>
         <w:numPr>
           <w:ilvl w:val="0"/>
           <w:numId w:val="20"/>
@@ -7404,7 +7397,7 @@
     </w:p>
     <w:p>
       <w:pPr>
-        <w:pStyle w:val="Heading2"/>
+        <w:pStyle w:val="berschrift2"/>
       </w:pPr>
       <w:bookmarkStart w:id="35" w:name="_Toc325102953"/>
       <w:r>
@@ -7414,7 +7407,7 @@
     </w:p>
     <w:p>
       <w:pPr>
-        <w:pStyle w:val="BodyText"/>
+        <w:pStyle w:val="Textkrper"/>
       </w:pPr>
       <w:r>
         <w:t>Future versions of META-SHARE will support automatic synchronization of the data between a configurable set of META-SHARE nodes. In the meantime, the data provided by multiple nodes can be manually synchronized by means of XML export and import.</w:t>
@@ -7422,7 +7415,7 @@
     </w:p>
     <w:p>
       <w:pPr>
-        <w:pStyle w:val="BodyText"/>
+        <w:pStyle w:val="Textkrper"/>
       </w:pPr>
       <w:r>
         <w:t>Assume a set of language resource descriptions have been authored on node A using the META-SHARE metadata editor. These descriptions are to be made available on node B. The sequence of steps is the following.</w:t>
@@ -7430,7 +7423,7 @@
     </w:p>
     <w:p>
       <w:pPr>
-        <w:pStyle w:val="ListParagraph"/>
+        <w:pStyle w:val="Listenabsatz"/>
         <w:numPr>
           <w:ilvl w:val="0"/>
           <w:numId w:val="12"/>
@@ -7460,7 +7453,7 @@
     </w:p>
     <w:p>
       <w:pPr>
-        <w:pStyle w:val="ListParagraph"/>
+        <w:pStyle w:val="Listenabsatz"/>
         <w:numPr>
           <w:ilvl w:val="0"/>
           <w:numId w:val="12"/>
@@ -7490,7 +7483,7 @@
     </w:p>
     <w:p>
       <w:pPr>
-        <w:pStyle w:val="Heading2"/>
+        <w:pStyle w:val="berschrift2"/>
       </w:pPr>
       <w:bookmarkStart w:id="36" w:name="_Toc183490349"/>
       <w:bookmarkStart w:id="37" w:name="_Toc325102954"/>
@@ -7505,7 +7498,7 @@
     </w:p>
     <w:p>
       <w:pPr>
-        <w:pStyle w:val="BodyText"/>
+        <w:pStyle w:val="Textkrper"/>
       </w:pPr>
       <w:r>
         <w:t>The procedure for upgrading a META-SHARE node from a previous version can be sketched as follows:</w:t>
@@ -7513,7 +7506,7 @@
     </w:p>
     <w:p>
       <w:pPr>
-        <w:pStyle w:val="BodyText"/>
+        <w:pStyle w:val="Textkrper"/>
         <w:numPr>
           <w:ilvl w:val="0"/>
           <w:numId w:val="24"/>
@@ -7525,7 +7518,7 @@
     </w:p>
     <w:p>
       <w:pPr>
-        <w:pStyle w:val="BodyText"/>
+        <w:pStyle w:val="Textkrper"/>
         <w:numPr>
           <w:ilvl w:val="0"/>
           <w:numId w:val="24"/>
@@ -7537,7 +7530,7 @@
     </w:p>
     <w:p>
       <w:pPr>
-        <w:pStyle w:val="BodyText"/>
+        <w:pStyle w:val="Textkrper"/>
         <w:numPr>
           <w:ilvl w:val="0"/>
           <w:numId w:val="24"/>
@@ -7549,7 +7542,7 @@
     </w:p>
     <w:p>
       <w:pPr>
-        <w:pStyle w:val="BodyText"/>
+        <w:pStyle w:val="Textkrper"/>
       </w:pPr>
       <w:r>
         <w:t>The following subsections provide details for each step.</w:t>
@@ -7557,7 +7550,7 @@
     </w:p>
     <w:p>
       <w:pPr>
-        <w:pStyle w:val="Heading3"/>
+        <w:pStyle w:val="berschrift3"/>
       </w:pPr>
       <w:bookmarkStart w:id="38" w:name="_Toc325102955"/>
       <w:r>
@@ -7567,7 +7560,7 @@
     </w:p>
     <w:p>
       <w:pPr>
-        <w:pStyle w:val="BodyText"/>
+        <w:pStyle w:val="Textkrper"/>
       </w:pPr>
       <w:r>
         <w:t xml:space="preserve">Section </w:t>
@@ -7582,7 +7575,7 @@
         <w:fldChar w:fldCharType="separate"/>
       </w:r>
       <w:r>
-        <w:t>6.1.3</w:t>
+        <w:t>6.2.1</w:t>
       </w:r>
       <w:r>
         <w:fldChar w:fldCharType="end"/>
@@ -7593,7 +7586,7 @@
     </w:p>
     <w:p>
       <w:pPr>
-        <w:pStyle w:val="BodyText"/>
+        <w:pStyle w:val="Textkrper"/>
       </w:pPr>
       <w:r>
         <w:t>A procedure to export data from META-SHARE V1.0 is described in the META-SHARE V1.1 installation manual. It is not repeated here because all known users have upgraded to V1.1 or newer.</w:t>
@@ -7601,7 +7594,7 @@
     </w:p>
     <w:p>
       <w:pPr>
-        <w:pStyle w:val="Heading3"/>
+        <w:pStyle w:val="berschrift3"/>
       </w:pPr>
       <w:bookmarkStart w:id="39" w:name="_Toc325102956"/>
       <w:r>
@@ -7611,7 +7604,7 @@
     </w:p>
     <w:p>
       <w:pPr>
-        <w:pStyle w:val="BodyText"/>
+        <w:pStyle w:val="Textkrper"/>
       </w:pPr>
       <w:r>
         <w:t xml:space="preserve">META-SHARE V2.1 comes with a </w:t>
@@ -7628,16 +7621,16 @@
     </w:p>
     <w:p>
       <w:pPr>
-        <w:pStyle w:val="BodyText"/>
+        <w:pStyle w:val="Textkrper"/>
       </w:pPr>
       <w:r>
         <w:t>The tool uses a sequence of XSLT stylesheets</w:t>
       </w:r>
       <w:r>
         <w:rPr>
-          <w:rStyle w:val="FootnoteReference"/>
-        </w:rPr>
-        <w:footnoteReference w:id="2"/>
+          <w:rStyle w:val="Funotenzeichen"/>
+        </w:rPr>
+        <w:footnoteReference w:id="1"/>
       </w:r>
       <w:r>
         <w:t xml:space="preserve"> to convert metadata from previous versions. Supported data formats are META-SHARE V1.0, META-SHARE V1.1, and META-SHARE V2.0. The stylesheets automate the conversion to the extent possible, but due to differing requirements, it may be that META-SHARE V1.x resources need manual work before they can be imported into META-SHARE V2.1.</w:t>
@@ -7645,7 +7638,7 @@
     </w:p>
     <w:p>
       <w:pPr>
-        <w:pStyle w:val="BodyText"/>
+        <w:pStyle w:val="Textkrper"/>
       </w:pPr>
       <w:r>
         <w:t xml:space="preserve">To verify if a file can be imported as is, or if manual work is required before it can be imported, </w:t>
@@ -7662,7 +7655,7 @@
     </w:p>
     <w:p>
       <w:pPr>
-        <w:pStyle w:val="BodyText"/>
+        <w:pStyle w:val="Textkrper"/>
       </w:pPr>
       <w:r>
         <w:t xml:space="preserve">To use the </w:t>
@@ -7679,7 +7672,7 @@
     </w:p>
     <w:p>
       <w:pPr>
-        <w:pStyle w:val="BodyText"/>
+        <w:pStyle w:val="Textkrper"/>
         <w:numPr>
           <w:ilvl w:val="0"/>
           <w:numId w:val="25"/>
@@ -7700,7 +7693,7 @@
     </w:p>
     <w:p>
       <w:pPr>
-        <w:pStyle w:val="BodyText"/>
+        <w:pStyle w:val="Textkrper"/>
         <w:numPr>
           <w:ilvl w:val="0"/>
           <w:numId w:val="25"/>
@@ -7715,7 +7708,7 @@
     </w:p>
     <w:p>
       <w:pPr>
-        <w:pStyle w:val="HTMLPreformatted"/>
+        <w:pStyle w:val="HTMLVorformatiert"/>
         <w:ind w:left="720"/>
       </w:pPr>
       <w:r>
@@ -7728,13 +7721,13 @@
     </w:p>
     <w:p>
       <w:pPr>
-        <w:pStyle w:val="HTMLPreformatted"/>
+        <w:pStyle w:val="HTMLVorformatiert"/>
         <w:ind w:left="720"/>
       </w:pPr>
     </w:p>
     <w:p>
       <w:pPr>
-        <w:pStyle w:val="BodyText"/>
+        <w:pStyle w:val="Textkrper"/>
         <w:numPr>
           <w:ilvl w:val="0"/>
           <w:numId w:val="25"/>
@@ -7755,7 +7748,7 @@
     </w:p>
     <w:p>
       <w:pPr>
-        <w:pStyle w:val="BodyText"/>
+        <w:pStyle w:val="Textkrper"/>
         <w:numPr>
           <w:ilvl w:val="0"/>
           <w:numId w:val="25"/>
@@ -7785,7 +7778,7 @@
     </w:p>
     <w:p>
       <w:pPr>
-        <w:pStyle w:val="HTMLPreformatted"/>
+        <w:pStyle w:val="HTMLVorformatiert"/>
         <w:ind w:left="720"/>
       </w:pPr>
       <w:r>
@@ -7794,13 +7787,13 @@
     </w:p>
     <w:p>
       <w:pPr>
-        <w:pStyle w:val="HTMLPreformatted"/>
+        <w:pStyle w:val="HTMLVorformatiert"/>
         <w:ind w:left="720"/>
       </w:pPr>
     </w:p>
     <w:p>
       <w:pPr>
-        <w:pStyle w:val="BodyText"/>
+        <w:pStyle w:val="Textkrper"/>
       </w:pPr>
       <w:r>
         <w:t xml:space="preserve">When all XML files in </w:t>
@@ -7817,7 +7810,7 @@
     </w:p>
     <w:p>
       <w:pPr>
-        <w:pStyle w:val="Heading3"/>
+        <w:pStyle w:val="berschrift3"/>
       </w:pPr>
       <w:bookmarkStart w:id="40" w:name="_Toc325102957"/>
       <w:r>
@@ -7827,7 +7820,7 @@
     </w:p>
     <w:p>
       <w:pPr>
-        <w:pStyle w:val="BodyText"/>
+        <w:pStyle w:val="Textkrper"/>
       </w:pPr>
       <w:r>
         <w:t xml:space="preserve">Once the converted files are schema-valid, the import step should be straightforward, as described in Section </w:t>
@@ -7853,7 +7846,7 @@
     </w:p>
     <w:p>
       <w:pPr>
-        <w:pStyle w:val="HTMLPreformatted"/>
+        <w:pStyle w:val="HTMLVorformatiert"/>
       </w:pPr>
       <w:r>
         <w:tab/>
@@ -7864,7 +7857,7 @@
     </w:p>
     <w:p>
       <w:pPr>
-        <w:pStyle w:val="Heading1"/>
+        <w:pStyle w:val="berschrift1"/>
       </w:pPr>
       <w:bookmarkStart w:id="41" w:name="_Toc325102958"/>
       <w:r>
@@ -7874,7 +7867,7 @@
     </w:p>
     <w:p>
       <w:pPr>
-        <w:pStyle w:val="BodyText"/>
+        <w:pStyle w:val="Textkrper"/>
       </w:pPr>
       <w:r>
         <w:t>During database creation you have set up one superuser. As this superuser, log into the system and then access the user management page:</w:t>
@@ -7896,7 +7889,7 @@
     </w:p>
     <w:p>
       <w:pPr>
-        <w:pStyle w:val="BodyText"/>
+        <w:pStyle w:val="Textkrper"/>
       </w:pPr>
       <w:r>
         <w:t>Use the “Add user” button in the upper right to create a new user; after the initial save, you will see a rich “change form”. You need to make the following two changes:</w:t>
@@ -7904,7 +7897,7 @@
     </w:p>
     <w:p>
       <w:pPr>
-        <w:pStyle w:val="ListParagraph"/>
+        <w:pStyle w:val="Listenabsatz"/>
         <w:numPr>
           <w:ilvl w:val="0"/>
           <w:numId w:val="13"/>
@@ -7922,7 +7915,7 @@
     </w:p>
     <w:p>
       <w:pPr>
-        <w:pStyle w:val="ListParagraph"/>
+        <w:pStyle w:val="Listenabsatz"/>
         <w:numPr>
           <w:ilvl w:val="0"/>
           <w:numId w:val="13"/>
@@ -7934,7 +7927,7 @@
     </w:p>
     <w:p>
       <w:pPr>
-        <w:pStyle w:val="BodyText"/>
+        <w:pStyle w:val="Textkrper"/>
       </w:pPr>
       <w:r>
         <w:t>To test, log in as the newly created user and go to the front page. In the upper right, you should see the “Editor” button; clicking it should open the editor start page.</w:t>
@@ -7942,7 +7935,7 @@
     </w:p>
     <w:p>
       <w:pPr>
-        <w:pStyle w:val="Heading1"/>
+        <w:pStyle w:val="berschrift1"/>
       </w:pPr>
       <w:bookmarkStart w:id="42" w:name="_Toc325102959"/>
       <w:r>
@@ -7952,7 +7945,7 @@
     </w:p>
     <w:p>
       <w:pPr>
-        <w:pStyle w:val="BodyText"/>
+        <w:pStyle w:val="Textkrper"/>
       </w:pPr>
       <w:r>
         <w:t>This section compiles a number of the most frequently asked questions.</w:t>
@@ -7960,7 +7953,7 @@
     </w:p>
     <w:p>
       <w:pPr>
-        <w:pStyle w:val="Heading2"/>
+        <w:pStyle w:val="berschrift2"/>
       </w:pPr>
       <w:bookmarkStart w:id="43" w:name="_Toc325102960"/>
       <w:r>
@@ -7970,7 +7963,7 @@
     </w:p>
     <w:p>
       <w:pPr>
-        <w:pStyle w:val="BodyText"/>
+        <w:pStyle w:val="Textkrper"/>
       </w:pPr>
       <w:r>
         <w:t xml:space="preserve">A: It may be possible to get these to work, but we have not tested these configurations and therefore cannot provide any support for them. The recommended database and web server technologies are listed in section </w:t>
@@ -7996,7 +7989,7 @@
     </w:p>
     <w:p>
       <w:pPr>
-        <w:pStyle w:val="Heading2"/>
+        <w:pStyle w:val="berschrift2"/>
       </w:pPr>
       <w:bookmarkStart w:id="44" w:name="_Toc325102961"/>
       <w:r>
@@ -8006,7 +7999,7 @@
     </w:p>
     <w:p>
       <w:pPr>
-        <w:pStyle w:val="BodyText"/>
+        <w:pStyle w:val="Textkrper"/>
       </w:pPr>
       <w:r>
         <w:t xml:space="preserve">A: The release includes a sample </w:t>
@@ -8023,7 +8016,7 @@
     </w:p>
     <w:p>
       <w:pPr>
-        <w:pStyle w:val="BodyText"/>
+        <w:pStyle w:val="Textkrper"/>
       </w:pPr>
       <w:r>
         <w:t xml:space="preserve">Also, look at the scripts </w:t>
@@ -8049,7 +8042,7 @@
     </w:p>
     <w:p>
       <w:pPr>
-        <w:pStyle w:val="Heading2"/>
+        <w:pStyle w:val="berschrift2"/>
       </w:pPr>
       <w:bookmarkStart w:id="45" w:name="_Toc325102962"/>
       <w:r>
@@ -8080,6 +8073,10 @@
         <w:spacing w:line="240" w:lineRule="auto"/>
         <w:rPr>
           <w:rStyle w:val="HTMLCode"/>
+          <w:b/>
+          <w:bCs/>
+          <w:iCs/>
+          <w:lang w:val="en-US" w:eastAsia="en-US"/>
         </w:rPr>
       </w:pPr>
       <w:r>
@@ -8092,7 +8089,7 @@
     <w:p/>
     <w:p>
       <w:pPr>
-        <w:pStyle w:val="BodyText"/>
+        <w:pStyle w:val="Textkrper"/>
       </w:pPr>
       <w:r>
         <w:t xml:space="preserve">A: The first thing to verify is whether the </w:t>
@@ -8136,7 +8133,7 @@
     </w:p>
     <w:p>
       <w:pPr>
-        <w:pStyle w:val="Heading2"/>
+        <w:pStyle w:val="berschrift2"/>
       </w:pPr>
       <w:bookmarkStart w:id="46" w:name="_Toc325102963"/>
       <w:r>
@@ -8146,7 +8143,7 @@
     </w:p>
     <w:p>
       <w:pPr>
-        <w:pStyle w:val="BodyText"/>
+        <w:pStyle w:val="Textkrper"/>
       </w:pPr>
       <w:r>
         <w:t xml:space="preserve">A: While in principle, Django could also serve those static files, this is not recommended for production use – it makes a lot more sense to have a dedicated, lightweight web server handle that task. Some more information on combining Django and lighttpd is available here: </w:t>
@@ -8154,7 +8151,7 @@
       <w:hyperlink r:id="rId21" w:anchor="lighttpd-setup" w:history="1">
         <w:r>
           <w:rPr>
-            <w:rStyle w:val="Hyperlink"/>
+            <w:rStyle w:val="Link"/>
           </w:rPr>
           <w:t>https://docs.djangoproject.com/en/dev/howto/deployment/fastcgi/#lighttpd-setup</w:t>
         </w:r>
@@ -8165,7 +8162,7 @@
     </w:p>
     <w:p>
       <w:pPr>
-        <w:pStyle w:val="Heading2"/>
+        <w:pStyle w:val="berschrift2"/>
       </w:pPr>
       <w:bookmarkStart w:id="47" w:name="_Toc325102964"/>
       <w:r>
@@ -8196,6 +8193,10 @@
         <w:spacing w:line="240" w:lineRule="auto"/>
         <w:rPr>
           <w:rStyle w:val="HTMLCode"/>
+          <w:b/>
+          <w:bCs/>
+          <w:iCs/>
+          <w:lang w:val="en-US" w:eastAsia="en-US"/>
         </w:rPr>
       </w:pPr>
       <w:r>
@@ -8208,7 +8209,7 @@
     <w:p/>
     <w:p>
       <w:pPr>
-        <w:pStyle w:val="BodyText"/>
+        <w:pStyle w:val="Textkrper"/>
       </w:pPr>
       <w:r>
         <w:t xml:space="preserve">A: Seems like you are trying to use PostgreSQL but you have not installed the </w:t>
@@ -8252,7 +8253,7 @@
     </w:p>
     <w:p>
       <w:pPr>
-        <w:pStyle w:val="Heading2"/>
+        <w:pStyle w:val="berschrift2"/>
       </w:pPr>
       <w:bookmarkStart w:id="48" w:name="_Toc325102965"/>
       <w:r>
@@ -8262,7 +8263,7 @@
     </w:p>
     <w:p>
       <w:pPr>
-        <w:pStyle w:val="BodyText"/>
+        <w:pStyle w:val="Textkrper"/>
         <w:rPr>
           <w:lang w:val="de-DE" w:eastAsia="de-DE"/>
         </w:rPr>
@@ -8360,7 +8361,7 @@
     </w:p>
     <w:p>
       <w:pPr>
-        <w:pStyle w:val="BodyText"/>
+        <w:pStyle w:val="Textkrper"/>
       </w:pPr>
       <w:r>
         <w:t xml:space="preserve">A: If you encounter this error, please first check that the XML file is indeed schema-valid with respect to the latest schema files. If so, there might be a bug – please send us the example file if possible so that we can reproduce and fix it: </w:t>
@@ -8368,7 +8369,7 @@
       <w:hyperlink r:id="rId22" w:history="1">
         <w:r>
           <w:rPr>
-            <w:rStyle w:val="Hyperlink"/>
+            <w:rStyle w:val="Link"/>
           </w:rPr>
           <w:t>helpdesk-technical@meta-share.eu</w:t>
         </w:r>
@@ -8376,7 +8377,7 @@
     </w:p>
     <w:p>
       <w:pPr>
-        <w:pStyle w:val="BodyText"/>
+        <w:pStyle w:val="Textkrper"/>
       </w:pPr>
     </w:p>
     <w:sectPr>
@@ -8394,8 +8395,8 @@
 </file>
 
 <file path=word/endnotes.xml><?xml version="1.0" encoding="utf-8"?>
-<w:endnotes xmlns:ve="http://schemas.openxmlformats.org/markup-compatibility/2006" xmlns:o="urn:schemas-microsoft-com:office:office" xmlns:r="http://schemas.openxmlformats.org/officeDocument/2006/relationships" xmlns:m="http://schemas.openxmlformats.org/officeDocument/2006/math" xmlns:v="urn:schemas-microsoft-com:vml" xmlns:wp="http://schemas.openxmlformats.org/drawingml/2006/wordprocessingDrawing" xmlns:w10="urn:schemas-microsoft-com:office:word" xmlns:w="http://schemas.openxmlformats.org/wordprocessingml/2006/main" xmlns:wne="http://schemas.microsoft.com/office/word/2006/wordml">
-  <w:endnote w:type="separator" w:id="0">
+<w:endnotes xmlns:mo="http://schemas.microsoft.com/office/mac/office/2008/main" xmlns:ve="http://schemas.openxmlformats.org/markup-compatibility/2006" xmlns:mv="urn:schemas-microsoft-com:mac:vml" xmlns:o="urn:schemas-microsoft-com:office:office" xmlns:r="http://schemas.openxmlformats.org/officeDocument/2006/relationships" xmlns:m="http://schemas.openxmlformats.org/officeDocument/2006/math" xmlns:v="urn:schemas-microsoft-com:vml" xmlns:wp="http://schemas.openxmlformats.org/drawingml/2006/wordprocessingDrawing" xmlns:w10="urn:schemas-microsoft-com:office:word" xmlns:w="http://schemas.openxmlformats.org/wordprocessingml/2006/main" xmlns:wne="http://schemas.microsoft.com/office/word/2006/wordml">
+  <w:endnote w:type="separator" w:id="-1">
     <w:p>
       <w:pPr>
         <w:spacing w:line="240" w:lineRule="auto"/>
@@ -8405,7 +8406,7 @@
       </w:r>
     </w:p>
   </w:endnote>
-  <w:endnote w:type="continuationSeparator" w:id="1">
+  <w:endnote w:type="continuationSeparator" w:id="0">
     <w:p>
       <w:pPr>
         <w:spacing w:line="240" w:lineRule="auto"/>
@@ -8419,10 +8420,10 @@
 </file>
 
 <file path=word/footer1.xml><?xml version="1.0" encoding="utf-8"?>
-<w:ftr xmlns:ve="http://schemas.openxmlformats.org/markup-compatibility/2006" xmlns:o="urn:schemas-microsoft-com:office:office" xmlns:r="http://schemas.openxmlformats.org/officeDocument/2006/relationships" xmlns:m="http://schemas.openxmlformats.org/officeDocument/2006/math" xmlns:v="urn:schemas-microsoft-com:vml" xmlns:wp="http://schemas.openxmlformats.org/drawingml/2006/wordprocessingDrawing" xmlns:w10="urn:schemas-microsoft-com:office:word" xmlns:w="http://schemas.openxmlformats.org/wordprocessingml/2006/main" xmlns:wne="http://schemas.microsoft.com/office/word/2006/wordml">
+<w:ftr xmlns:mo="http://schemas.microsoft.com/office/mac/office/2008/main" xmlns:ve="http://schemas.openxmlformats.org/markup-compatibility/2006" xmlns:mv="urn:schemas-microsoft-com:mac:vml" xmlns:o="urn:schemas-microsoft-com:office:office" xmlns:r="http://schemas.openxmlformats.org/officeDocument/2006/relationships" xmlns:m="http://schemas.openxmlformats.org/officeDocument/2006/math" xmlns:v="urn:schemas-microsoft-com:vml" xmlns:wp="http://schemas.openxmlformats.org/drawingml/2006/wordprocessingDrawing" xmlns:w10="urn:schemas-microsoft-com:office:word" xmlns:w="http://schemas.openxmlformats.org/wordprocessingml/2006/main" xmlns:wne="http://schemas.microsoft.com/office/word/2006/wordml">
   <w:p>
     <w:pPr>
-      <w:pStyle w:val="Footer"/>
+      <w:pStyle w:val="Fuzeile"/>
       <w:jc w:val="center"/>
     </w:pPr>
     <w:fldSimple w:instr=" PAGE   \* MERGEFORMAT ">
@@ -8430,21 +8431,21 @@
         <w:rPr>
           <w:noProof/>
         </w:rPr>
-        <w:t>2</w:t>
+        <w:t>5</w:t>
       </w:r>
     </w:fldSimple>
   </w:p>
   <w:p>
     <w:pPr>
-      <w:pStyle w:val="Footer"/>
+      <w:pStyle w:val="Fuzeile"/>
     </w:pPr>
   </w:p>
 </w:ftr>
 </file>
 
 <file path=word/footnotes.xml><?xml version="1.0" encoding="utf-8"?>
-<w:footnotes xmlns:ve="http://schemas.openxmlformats.org/markup-compatibility/2006" xmlns:o="urn:schemas-microsoft-com:office:office" xmlns:r="http://schemas.openxmlformats.org/officeDocument/2006/relationships" xmlns:m="http://schemas.openxmlformats.org/officeDocument/2006/math" xmlns:v="urn:schemas-microsoft-com:vml" xmlns:wp="http://schemas.openxmlformats.org/drawingml/2006/wordprocessingDrawing" xmlns:w10="urn:schemas-microsoft-com:office:word" xmlns:w="http://schemas.openxmlformats.org/wordprocessingml/2006/main" xmlns:wne="http://schemas.microsoft.com/office/word/2006/wordml">
-  <w:footnote w:type="separator" w:id="0">
+<w:footnotes xmlns:mo="http://schemas.microsoft.com/office/mac/office/2008/main" xmlns:ve="http://schemas.openxmlformats.org/markup-compatibility/2006" xmlns:mv="urn:schemas-microsoft-com:mac:vml" xmlns:o="urn:schemas-microsoft-com:office:office" xmlns:r="http://schemas.openxmlformats.org/officeDocument/2006/relationships" xmlns:m="http://schemas.openxmlformats.org/officeDocument/2006/math" xmlns:v="urn:schemas-microsoft-com:vml" xmlns:wp="http://schemas.openxmlformats.org/drawingml/2006/wordprocessingDrawing" xmlns:w10="urn:schemas-microsoft-com:office:word" xmlns:w="http://schemas.openxmlformats.org/wordprocessingml/2006/main" xmlns:wne="http://schemas.microsoft.com/office/word/2006/wordml">
+  <w:footnote w:type="separator" w:id="-1">
     <w:p>
       <w:pPr>
         <w:spacing w:line="240" w:lineRule="auto"/>
@@ -8454,7 +8455,7 @@
       </w:r>
     </w:p>
   </w:footnote>
-  <w:footnote w:type="continuationSeparator" w:id="1">
+  <w:footnote w:type="continuationSeparator" w:id="0">
     <w:p>
       <w:pPr>
         <w:spacing w:line="240" w:lineRule="auto"/>
@@ -8464,14 +8465,14 @@
       </w:r>
     </w:p>
   </w:footnote>
-  <w:footnote w:id="2">
-    <w:p>
-      <w:pPr>
-        <w:pStyle w:val="FootnoteText"/>
-      </w:pPr>
-      <w:r>
-        <w:rPr>
-          <w:rStyle w:val="FootnoteReference"/>
+  <w:footnote w:id="1">
+    <w:p>
+      <w:pPr>
+        <w:pStyle w:val="Funotentext"/>
+      </w:pPr>
+      <w:r>
+        <w:rPr>
+          <w:rStyle w:val="Funotenzeichen"/>
         </w:rPr>
         <w:footnoteRef/>
       </w:r>
@@ -8480,21 +8481,21 @@
       </w:r>
       <w:r>
         <w:rPr>
-          <w:rStyle w:val="HTMLPreformattedChar"/>
+          <w:rStyle w:val="HTMLVorformatiertZeichen"/>
           <w:lang w:val="en-GB"/>
         </w:rPr>
         <w:t>META-SHAR</w:t>
       </w:r>
       <w:r>
         <w:rPr>
-          <w:rStyle w:val="HTMLPreformattedChar"/>
+          <w:rStyle w:val="HTMLVorformatiertZeichen"/>
           <w:lang w:val="en-GB"/>
         </w:rPr>
         <w:t>E/misc/tools/metashare-resource-</w:t>
       </w:r>
       <w:r>
         <w:rPr>
-          <w:rStyle w:val="HTMLPreformattedChar"/>
+          <w:rStyle w:val="HTMLVorformatiertZeichen"/>
           <w:lang w:val="en-GB"/>
         </w:rPr>
         <w:t>upgrader/src/src/main/resources/metashare/upgrader/conversion</w:t>
@@ -8508,10 +8509,10 @@
 </file>
 
 <file path=word/header1.xml><?xml version="1.0" encoding="utf-8"?>
-<w:hdr xmlns:ve="http://schemas.openxmlformats.org/markup-compatibility/2006" xmlns:o="urn:schemas-microsoft-com:office:office" xmlns:r="http://schemas.openxmlformats.org/officeDocument/2006/relationships" xmlns:m="http://schemas.openxmlformats.org/officeDocument/2006/math" xmlns:v="urn:schemas-microsoft-com:vml" xmlns:wp="http://schemas.openxmlformats.org/drawingml/2006/wordprocessingDrawing" xmlns:w10="urn:schemas-microsoft-com:office:word" xmlns:w="http://schemas.openxmlformats.org/wordprocessingml/2006/main" xmlns:wne="http://schemas.microsoft.com/office/word/2006/wordml">
+<w:hdr xmlns:mo="http://schemas.microsoft.com/office/mac/office/2008/main" xmlns:ve="http://schemas.openxmlformats.org/markup-compatibility/2006" xmlns:mv="urn:schemas-microsoft-com:mac:vml" xmlns:o="urn:schemas-microsoft-com:office:office" xmlns:r="http://schemas.openxmlformats.org/officeDocument/2006/relationships" xmlns:m="http://schemas.openxmlformats.org/officeDocument/2006/math" xmlns:v="urn:schemas-microsoft-com:vml" xmlns:wp="http://schemas.openxmlformats.org/drawingml/2006/wordprocessingDrawing" xmlns:w10="urn:schemas-microsoft-com:office:word" xmlns:w="http://schemas.openxmlformats.org/wordprocessingml/2006/main" xmlns:wne="http://schemas.microsoft.com/office/word/2006/wordml">
   <w:p>
     <w:pPr>
-      <w:pStyle w:val="Header"/>
+      <w:pStyle w:val="Kopfzeile"/>
       <w:tabs>
         <w:tab w:val="left" w:pos="2580"/>
         <w:tab w:val="left" w:pos="2985"/>
@@ -8562,7 +8563,7 @@
   </w:p>
   <w:p>
     <w:pPr>
-      <w:pStyle w:val="Header"/>
+      <w:pStyle w:val="Kopfzeile"/>
       <w:tabs>
         <w:tab w:val="left" w:pos="2580"/>
         <w:tab w:val="left" w:pos="2985"/>
@@ -8619,7 +8620,7 @@
   </w:p>
   <w:p>
     <w:pPr>
-      <w:pStyle w:val="Header"/>
+      <w:pStyle w:val="Kopfzeile"/>
     </w:pPr>
     <w:r>
       <w:rPr>
@@ -8646,7 +8647,7 @@
           <v:path o:extrusionok="f" gradientshapeok="t" o:connecttype="rect"/>
           <o:lock v:ext="edit" aspectratio="t"/>
         </v:shapetype>
-        <v:shape id="Picture 3" o:spid="_x0000_s2049" type="#_x0000_t75" style="position:absolute;margin-left:330pt;margin-top:-39.15pt;width:132pt;height:25.35pt;z-index:-251656192;visibility:visible">
+        <v:shape id="Picture 3" o:spid="_x0000_s2049" type="#_x0000_t75" style="position:absolute;margin-left:330pt;margin-top:-39.15pt;width:132pt;height:25.35pt;z-index:-251658240;visibility:visible">
           <v:imagedata r:id="rId1" o:title=""/>
         </v:shape>
       </w:pict>
@@ -8656,10 +8657,10 @@
 </file>
 
 <file path=word/header2.xml><?xml version="1.0" encoding="utf-8"?>
-<w:hdr xmlns:ve="http://schemas.openxmlformats.org/markup-compatibility/2006" xmlns:o="urn:schemas-microsoft-com:office:office" xmlns:r="http://schemas.openxmlformats.org/officeDocument/2006/relationships" xmlns:m="http://schemas.openxmlformats.org/officeDocument/2006/math" xmlns:v="urn:schemas-microsoft-com:vml" xmlns:wp="http://schemas.openxmlformats.org/drawingml/2006/wordprocessingDrawing" xmlns:w10="urn:schemas-microsoft-com:office:word" xmlns:w="http://schemas.openxmlformats.org/wordprocessingml/2006/main" xmlns:wne="http://schemas.microsoft.com/office/word/2006/wordml">
+<w:hdr xmlns:mo="http://schemas.microsoft.com/office/mac/office/2008/main" xmlns:ve="http://schemas.openxmlformats.org/markup-compatibility/2006" xmlns:mv="urn:schemas-microsoft-com:mac:vml" xmlns:o="urn:schemas-microsoft-com:office:office" xmlns:r="http://schemas.openxmlformats.org/officeDocument/2006/relationships" xmlns:m="http://schemas.openxmlformats.org/officeDocument/2006/math" xmlns:v="urn:schemas-microsoft-com:vml" xmlns:wp="http://schemas.openxmlformats.org/drawingml/2006/wordprocessingDrawing" xmlns:w10="urn:schemas-microsoft-com:office:word" xmlns:w="http://schemas.openxmlformats.org/wordprocessingml/2006/main" xmlns:wne="http://schemas.microsoft.com/office/word/2006/wordml">
   <w:p>
     <w:pPr>
-      <w:pStyle w:val="Header"/>
+      <w:pStyle w:val="Kopfzeile"/>
       <w:jc w:val="center"/>
       <w:rPr>
         <w:rFonts w:cs="Georgia"/>
@@ -8689,7 +8690,7 @@
   </w:p>
   <w:p>
     <w:pPr>
-      <w:pStyle w:val="Header"/>
+      <w:pStyle w:val="Kopfzeile"/>
       <w:jc w:val="center"/>
       <w:rPr>
         <w:sz w:val="16"/>
@@ -8709,7 +8710,7 @@
 </file>
 
 <file path=word/numbering.xml><?xml version="1.0" encoding="utf-8"?>
-<w:numbering xmlns:ve="http://schemas.openxmlformats.org/markup-compatibility/2006" xmlns:o="urn:schemas-microsoft-com:office:office" xmlns:r="http://schemas.openxmlformats.org/officeDocument/2006/relationships" xmlns:m="http://schemas.openxmlformats.org/officeDocument/2006/math" xmlns:v="urn:schemas-microsoft-com:vml" xmlns:wp="http://schemas.openxmlformats.org/drawingml/2006/wordprocessingDrawing" xmlns:w10="urn:schemas-microsoft-com:office:word" xmlns:w="http://schemas.openxmlformats.org/wordprocessingml/2006/main" xmlns:wne="http://schemas.microsoft.com/office/word/2006/wordml">
+<w:numbering xmlns:mo="http://schemas.microsoft.com/office/mac/office/2008/main" xmlns:ve="http://schemas.openxmlformats.org/markup-compatibility/2006" xmlns:mv="urn:schemas-microsoft-com:mac:vml" xmlns:o="urn:schemas-microsoft-com:office:office" xmlns:r="http://schemas.openxmlformats.org/officeDocument/2006/relationships" xmlns:m="http://schemas.openxmlformats.org/officeDocument/2006/math" xmlns:v="urn:schemas-microsoft-com:vml" xmlns:wp="http://schemas.openxmlformats.org/drawingml/2006/wordprocessingDrawing" xmlns:w10="urn:schemas-microsoft-com:office:word" xmlns:w="http://schemas.openxmlformats.org/wordprocessingml/2006/main" xmlns:wne="http://schemas.microsoft.com/office/word/2006/wordml">
   <w:abstractNum w:abstractNumId="0">
     <w:nsid w:val="00000001"/>
     <w:multiLevelType w:val="multilevel"/>
@@ -12517,7 +12518,7 @@
     <w:lvl w:ilvl="0">
       <w:start w:val="1"/>
       <w:numFmt w:val="decimal"/>
-      <w:pStyle w:val="Heading1"/>
+      <w:pStyle w:val="berschrift1"/>
       <w:lvlText w:val="%1"/>
       <w:lvlJc w:val="left"/>
       <w:pPr>
@@ -12533,7 +12534,7 @@
     <w:lvl w:ilvl="1">
       <w:start w:val="1"/>
       <w:numFmt w:val="decimal"/>
-      <w:pStyle w:val="Heading2"/>
+      <w:pStyle w:val="berschrift2"/>
       <w:lvlText w:val="%1.%2"/>
       <w:lvlJc w:val="left"/>
       <w:pPr>
@@ -12549,7 +12550,7 @@
     <w:lvl w:ilvl="2">
       <w:start w:val="1"/>
       <w:numFmt w:val="decimal"/>
-      <w:pStyle w:val="Heading3"/>
+      <w:pStyle w:val="berschrift3"/>
       <w:lvlText w:val="%1.%2.%3"/>
       <w:lvlJc w:val="left"/>
       <w:pPr>
@@ -12565,7 +12566,7 @@
     <w:lvl w:ilvl="3">
       <w:start w:val="1"/>
       <w:numFmt w:val="decimal"/>
-      <w:pStyle w:val="Heading4"/>
+      <w:pStyle w:val="berschrift4"/>
       <w:lvlText w:val="%1.%2.%3.%4"/>
       <w:lvlJc w:val="left"/>
       <w:pPr>
@@ -12581,7 +12582,7 @@
     <w:lvl w:ilvl="4">
       <w:start w:val="1"/>
       <w:numFmt w:val="decimal"/>
-      <w:pStyle w:val="Heading5"/>
+      <w:pStyle w:val="berschrift5"/>
       <w:lvlText w:val="%1.%2.%3.%4.%5"/>
       <w:lvlJc w:val="left"/>
       <w:pPr>
@@ -12597,7 +12598,7 @@
     <w:lvl w:ilvl="5">
       <w:start w:val="1"/>
       <w:numFmt w:val="decimal"/>
-      <w:pStyle w:val="Heading6"/>
+      <w:pStyle w:val="berschrift6"/>
       <w:lvlText w:val="%1.%2.%3.%4.%5.%6"/>
       <w:lvlJc w:val="left"/>
       <w:pPr>
@@ -12613,7 +12614,7 @@
     <w:lvl w:ilvl="6">
       <w:start w:val="1"/>
       <w:numFmt w:val="decimal"/>
-      <w:pStyle w:val="Heading7"/>
+      <w:pStyle w:val="berschrift7"/>
       <w:lvlText w:val="%1.%2.%3.%4.%5.%6.%7"/>
       <w:lvlJc w:val="left"/>
       <w:pPr>
@@ -12629,7 +12630,7 @@
     <w:lvl w:ilvl="7">
       <w:start w:val="1"/>
       <w:numFmt w:val="decimal"/>
-      <w:pStyle w:val="Heading8"/>
+      <w:pStyle w:val="berschrift8"/>
       <w:lvlText w:val="%1.%2.%3.%4.%5.%6.%7.%8"/>
       <w:lvlJc w:val="left"/>
       <w:pPr>
@@ -12645,7 +12646,7 @@
     <w:lvl w:ilvl="8">
       <w:start w:val="1"/>
       <w:numFmt w:val="decimal"/>
-      <w:pStyle w:val="Heading9"/>
+      <w:pStyle w:val="berschrift9"/>
       <w:lvlText w:val="%1.%2.%3.%4.%5.%6.%7.%8.%9"/>
       <w:lvlJc w:val="left"/>
       <w:pPr>
@@ -12823,7 +12824,7 @@
     </w:rPrDefault>
     <w:pPrDefault/>
   </w:docDefaults>
-  <w:latentStyles w:defLockedState="1" w:defUIPriority="99" w:defSemiHidden="1" w:defUnhideWhenUsed="1" w:defQFormat="0" w:count="267">
+  <w:latentStyles w:defLockedState="1" w:defUIPriority="99" w:defSemiHidden="1" w:defUnhideWhenUsed="1" w:defQFormat="0" w:count="276">
     <w:lsdException w:name="Normal" w:semiHidden="0" w:uiPriority="0" w:unhideWhenUsed="0" w:qFormat="1"/>
     <w:lsdException w:name="heading 1" w:semiHidden="0" w:uiPriority="9" w:unhideWhenUsed="0" w:qFormat="1"/>
     <w:lsdException w:name="heading 2" w:semiHidden="0" w:uiPriority="9" w:unhideWhenUsed="0" w:qFormat="1"/>
@@ -12962,7 +12963,7 @@
     <w:lsdException w:name="Bibliography" w:locked="0" w:uiPriority="37"/>
     <w:lsdException w:name="TOC Heading" w:locked="0" w:uiPriority="39" w:qFormat="1"/>
   </w:latentStyles>
-  <w:style w:type="paragraph" w:default="1" w:styleId="Normal">
+  <w:style w:type="paragraph" w:default="1" w:styleId="Standard">
     <w:name w:val="Normal"/>
     <w:qFormat/>
     <w:rsid w:val="008739CF"/>
@@ -12974,10 +12975,10 @@
       <w:lang w:val="en-GB" w:eastAsia="zh-CN"/>
     </w:rPr>
   </w:style>
-  <w:style w:type="paragraph" w:styleId="Heading1">
+  <w:style w:type="paragraph" w:styleId="berschrift1">
     <w:name w:val="heading 1"/>
-    <w:basedOn w:val="Normal"/>
-    <w:link w:val="Heading1Char"/>
+    <w:basedOn w:val="Standard"/>
+    <w:link w:val="berschrift1Zeichen"/>
     <w:autoRedefine/>
     <w:uiPriority w:val="99"/>
     <w:qFormat/>
@@ -13000,11 +13001,11 @@
       <w:lang w:val="en-US" w:eastAsia="en-US"/>
     </w:rPr>
   </w:style>
-  <w:style w:type="paragraph" w:styleId="Heading2">
+  <w:style w:type="paragraph" w:styleId="berschrift2">
     <w:name w:val="heading 2"/>
-    <w:basedOn w:val="Normal"/>
-    <w:next w:val="BodyText"/>
-    <w:link w:val="Heading2Char1"/>
+    <w:basedOn w:val="Standard"/>
+    <w:next w:val="Textkrper"/>
+    <w:link w:val="berschrift2Zeichen"/>
     <w:autoRedefine/>
     <w:uiPriority w:val="99"/>
     <w:qFormat/>
@@ -13028,11 +13029,11 @@
       <w:lang w:val="en-US" w:eastAsia="en-US"/>
     </w:rPr>
   </w:style>
-  <w:style w:type="paragraph" w:styleId="Heading3">
+  <w:style w:type="paragraph" w:styleId="berschrift3">
     <w:name w:val="heading 3"/>
-    <w:basedOn w:val="Normal"/>
-    <w:next w:val="BodyText"/>
-    <w:link w:val="Heading3Char"/>
+    <w:basedOn w:val="Standard"/>
+    <w:next w:val="Textkrper"/>
+    <w:link w:val="berschrift3Zeichen"/>
     <w:autoRedefine/>
     <w:uiPriority w:val="99"/>
     <w:qFormat/>
@@ -13055,11 +13056,11 @@
       <w:lang w:val="en-US" w:eastAsia="en-US"/>
     </w:rPr>
   </w:style>
-  <w:style w:type="paragraph" w:styleId="Heading4">
+  <w:style w:type="paragraph" w:styleId="berschrift4">
     <w:name w:val="heading 4"/>
-    <w:basedOn w:val="Heading3"/>
-    <w:next w:val="Normal"/>
-    <w:link w:val="Heading4Char"/>
+    <w:basedOn w:val="berschrift3"/>
+    <w:next w:val="Standard"/>
+    <w:link w:val="berschrift4Zeichen"/>
     <w:uiPriority w:val="99"/>
     <w:qFormat/>
     <w:rsid w:val="00F35CD3"/>
@@ -13076,11 +13077,11 @@
       <w:szCs w:val="28"/>
     </w:rPr>
   </w:style>
-  <w:style w:type="paragraph" w:styleId="Heading5">
+  <w:style w:type="paragraph" w:styleId="berschrift5">
     <w:name w:val="heading 5"/>
-    <w:basedOn w:val="Heading4"/>
-    <w:next w:val="Normal"/>
-    <w:link w:val="Heading5Char"/>
+    <w:basedOn w:val="berschrift4"/>
+    <w:next w:val="Standard"/>
+    <w:link w:val="berschrift5Zeichen"/>
     <w:uiPriority w:val="99"/>
     <w:qFormat/>
     <w:rsid w:val="00F35CD3"/>
@@ -13097,11 +13098,11 @@
       <w:szCs w:val="26"/>
     </w:rPr>
   </w:style>
-  <w:style w:type="paragraph" w:styleId="Heading6">
+  <w:style w:type="paragraph" w:styleId="berschrift6">
     <w:name w:val="heading 6"/>
-    <w:basedOn w:val="Heading5"/>
-    <w:next w:val="Normal"/>
-    <w:link w:val="Heading6Char"/>
+    <w:basedOn w:val="berschrift5"/>
+    <w:next w:val="Standard"/>
+    <w:link w:val="berschrift6Zeichen"/>
     <w:uiPriority w:val="99"/>
     <w:qFormat/>
     <w:rsid w:val="00F35CD3"/>
@@ -13116,11 +13117,11 @@
       <w:sz w:val="20"/>
     </w:rPr>
   </w:style>
-  <w:style w:type="paragraph" w:styleId="Heading7">
+  <w:style w:type="paragraph" w:styleId="berschrift7">
     <w:name w:val="heading 7"/>
-    <w:basedOn w:val="Normal"/>
-    <w:next w:val="Normal"/>
-    <w:link w:val="Heading7Char"/>
+    <w:basedOn w:val="Standard"/>
+    <w:next w:val="Standard"/>
+    <w:link w:val="berschrift7Zeichen"/>
     <w:uiPriority w:val="99"/>
     <w:qFormat/>
     <w:rsid w:val="00F35CD3"/>
@@ -13140,12 +13141,12 @@
       <w:lang w:val="en-US" w:eastAsia="en-US"/>
     </w:rPr>
   </w:style>
-  <w:style w:type="paragraph" w:styleId="Heading8">
+  <w:style w:type="paragraph" w:styleId="berschrift8">
     <w:name w:val="heading 8"/>
     <w:aliases w:val="Car"/>
-    <w:basedOn w:val="Normal"/>
-    <w:next w:val="Normal"/>
-    <w:link w:val="Heading8Char1"/>
+    <w:basedOn w:val="Standard"/>
+    <w:next w:val="Standard"/>
+    <w:link w:val="berschrift8Zeichen"/>
     <w:uiPriority w:val="99"/>
     <w:qFormat/>
     <w:rsid w:val="00F35CD3"/>
@@ -13166,12 +13167,12 @@
       <w:lang w:val="en-US" w:eastAsia="en-US"/>
     </w:rPr>
   </w:style>
-  <w:style w:type="paragraph" w:styleId="Heading9">
+  <w:style w:type="paragraph" w:styleId="berschrift9">
     <w:name w:val="heading 9"/>
     <w:aliases w:val="Car4"/>
-    <w:basedOn w:val="Normal"/>
-    <w:next w:val="Normal"/>
-    <w:link w:val="Heading9Char1"/>
+    <w:basedOn w:val="Standard"/>
+    <w:next w:val="Standard"/>
+    <w:link w:val="berschrift9Zeichen"/>
     <w:uiPriority w:val="99"/>
     <w:qFormat/>
     <w:rsid w:val="00F35CD3"/>
@@ -13190,14 +13191,13 @@
       <w:lang w:val="en-US" w:eastAsia="en-US"/>
     </w:rPr>
   </w:style>
-  <w:style w:type="character" w:default="1" w:styleId="DefaultParagraphFont">
+  <w:style w:type="character" w:default="1" w:styleId="Absatzstandardschriftart">
     <w:name w:val="Default Paragraph Font"/>
-    <w:uiPriority w:val="99"/>
     <w:semiHidden/>
+    <w:unhideWhenUsed/>
   </w:style>
-  <w:style w:type="table" w:default="1" w:styleId="TableNormal">
+  <w:style w:type="table" w:default="1" w:styleId="NormaleTabelle">
     <w:name w:val="Normal Table"/>
-    <w:uiPriority w:val="99"/>
     <w:semiHidden/>
     <w:unhideWhenUsed/>
     <w:qFormat/>
@@ -13211,16 +13211,15 @@
       </w:tblCellMar>
     </w:tblPr>
   </w:style>
-  <w:style w:type="numbering" w:default="1" w:styleId="NoList">
+  <w:style w:type="numbering" w:default="1" w:styleId="KeineListe">
     <w:name w:val="No List"/>
-    <w:uiPriority w:val="99"/>
     <w:semiHidden/>
     <w:unhideWhenUsed/>
   </w:style>
-  <w:style w:type="character" w:customStyle="1" w:styleId="Heading1Char">
-    <w:name w:val="Heading 1 Char"/>
-    <w:basedOn w:val="DefaultParagraphFont"/>
-    <w:link w:val="Heading1"/>
+  <w:style w:type="character" w:customStyle="1" w:styleId="berschrift1Zeichen">
+    <w:name w:val="Überschrift 1 Zeichen"/>
+    <w:basedOn w:val="Absatzstandardschriftart"/>
+    <w:link w:val="berschrift1"/>
     <w:uiPriority w:val="99"/>
     <w:locked/>
     <w:rsid w:val="00F35CD3"/>
@@ -13236,8 +13235,8 @@
   </w:style>
   <w:style w:type="character" w:customStyle="1" w:styleId="Heading2Char">
     <w:name w:val="Heading 2 Char"/>
-    <w:basedOn w:val="DefaultParagraphFont"/>
-    <w:link w:val="Heading2"/>
+    <w:basedOn w:val="Absatzstandardschriftart"/>
+    <w:link w:val="berschrift2"/>
     <w:uiPriority w:val="9"/>
     <w:semiHidden/>
     <w:rsid w:val="00BC0C7B"/>
@@ -13252,10 +13251,10 @@
       <w:lang w:val="en-GB" w:eastAsia="zh-CN"/>
     </w:rPr>
   </w:style>
-  <w:style w:type="character" w:customStyle="1" w:styleId="Heading3Char">
-    <w:name w:val="Heading 3 Char"/>
-    <w:basedOn w:val="DefaultParagraphFont"/>
-    <w:link w:val="Heading3"/>
+  <w:style w:type="character" w:customStyle="1" w:styleId="berschrift3Zeichen">
+    <w:name w:val="Überschrift 3 Zeichen"/>
+    <w:basedOn w:val="Absatzstandardschriftart"/>
+    <w:link w:val="berschrift3"/>
     <w:uiPriority w:val="99"/>
     <w:locked/>
     <w:rsid w:val="00F35CD3"/>
@@ -13268,10 +13267,10 @@
       <w:lang w:val="en-US" w:eastAsia="en-US" w:bidi="ar-SA"/>
     </w:rPr>
   </w:style>
-  <w:style w:type="character" w:customStyle="1" w:styleId="Heading4Char">
-    <w:name w:val="Heading 4 Char"/>
-    <w:basedOn w:val="DefaultParagraphFont"/>
-    <w:link w:val="Heading4"/>
+  <w:style w:type="character" w:customStyle="1" w:styleId="berschrift4Zeichen">
+    <w:name w:val="Überschrift 4 Zeichen"/>
+    <w:basedOn w:val="Absatzstandardschriftart"/>
+    <w:link w:val="berschrift4"/>
     <w:uiPriority w:val="99"/>
     <w:locked/>
     <w:rsid w:val="00F35CD3"/>
@@ -13283,10 +13282,10 @@
       <w:lang w:val="en-US" w:eastAsia="en-US" w:bidi="ar-SA"/>
     </w:rPr>
   </w:style>
-  <w:style w:type="character" w:customStyle="1" w:styleId="Heading5Char">
-    <w:name w:val="Heading 5 Char"/>
-    <w:basedOn w:val="DefaultParagraphFont"/>
-    <w:link w:val="Heading5"/>
+  <w:style w:type="character" w:customStyle="1" w:styleId="berschrift5Zeichen">
+    <w:name w:val="Überschrift 5 Zeichen"/>
+    <w:basedOn w:val="Absatzstandardschriftart"/>
+    <w:link w:val="berschrift5"/>
     <w:uiPriority w:val="99"/>
     <w:locked/>
     <w:rsid w:val="00F35CD3"/>
@@ -13300,10 +13299,10 @@
       <w:lang w:val="en-US" w:eastAsia="en-US" w:bidi="ar-SA"/>
     </w:rPr>
   </w:style>
-  <w:style w:type="character" w:customStyle="1" w:styleId="Heading6Char">
-    <w:name w:val="Heading 6 Char"/>
-    <w:basedOn w:val="DefaultParagraphFont"/>
-    <w:link w:val="Heading6"/>
+  <w:style w:type="character" w:customStyle="1" w:styleId="berschrift6Zeichen">
+    <w:name w:val="Überschrift 6 Zeichen"/>
+    <w:basedOn w:val="Absatzstandardschriftart"/>
+    <w:link w:val="berschrift6"/>
     <w:uiPriority w:val="99"/>
     <w:locked/>
     <w:rsid w:val="00F35CD3"/>
@@ -13316,10 +13315,10 @@
       <w:lang w:val="en-US" w:eastAsia="en-US" w:bidi="ar-SA"/>
     </w:rPr>
   </w:style>
-  <w:style w:type="character" w:customStyle="1" w:styleId="Heading7Char">
-    <w:name w:val="Heading 7 Char"/>
-    <w:basedOn w:val="DefaultParagraphFont"/>
-    <w:link w:val="Heading7"/>
+  <w:style w:type="character" w:customStyle="1" w:styleId="berschrift7Zeichen">
+    <w:name w:val="Überschrift 7 Zeichen"/>
+    <w:basedOn w:val="Absatzstandardschriftart"/>
+    <w:link w:val="berschrift7"/>
     <w:uiPriority w:val="99"/>
     <w:locked/>
     <w:rsid w:val="00F35CD3"/>
@@ -13333,8 +13332,8 @@
   <w:style w:type="character" w:customStyle="1" w:styleId="Heading8Char">
     <w:name w:val="Heading 8 Char"/>
     <w:aliases w:val="Car Char"/>
-    <w:basedOn w:val="DefaultParagraphFont"/>
-    <w:link w:val="Heading8"/>
+    <w:basedOn w:val="Absatzstandardschriftart"/>
+    <w:link w:val="berschrift8"/>
     <w:uiPriority w:val="99"/>
     <w:semiHidden/>
     <w:locked/>
@@ -13351,8 +13350,8 @@
   <w:style w:type="character" w:customStyle="1" w:styleId="Heading9Char">
     <w:name w:val="Heading 9 Char"/>
     <w:aliases w:val="Car4 Char"/>
-    <w:basedOn w:val="DefaultParagraphFont"/>
-    <w:link w:val="Heading9"/>
+    <w:basedOn w:val="Absatzstandardschriftart"/>
+    <w:link w:val="berschrift9"/>
     <w:uiPriority w:val="99"/>
     <w:semiHidden/>
     <w:locked/>
@@ -13362,10 +13361,10 @@
       <w:lang w:val="en-GB" w:eastAsia="zh-CN"/>
     </w:rPr>
   </w:style>
-  <w:style w:type="character" w:customStyle="1" w:styleId="Heading2Char1">
-    <w:name w:val="Heading 2 Char1"/>
-    <w:basedOn w:val="DefaultParagraphFont"/>
-    <w:link w:val="Heading2"/>
+  <w:style w:type="character" w:customStyle="1" w:styleId="berschrift2Zeichen">
+    <w:name w:val="Überschrift 2 Zeichen"/>
+    <w:basedOn w:val="Absatzstandardschriftart"/>
+    <w:link w:val="berschrift2"/>
     <w:uiPriority w:val="99"/>
     <w:locked/>
     <w:rsid w:val="00F35CD3"/>
@@ -13379,10 +13378,10 @@
       <w:lang w:val="en-US" w:eastAsia="en-US" w:bidi="ar-SA"/>
     </w:rPr>
   </w:style>
-  <w:style w:type="paragraph" w:styleId="BalloonText">
+  <w:style w:type="paragraph" w:styleId="Sprechblasentext">
     <w:name w:val="Balloon Text"/>
-    <w:basedOn w:val="Normal"/>
-    <w:link w:val="BalloonTextChar1"/>
+    <w:basedOn w:val="Standard"/>
+    <w:link w:val="SprechblasentextZeichen2"/>
     <w:uiPriority w:val="99"/>
     <w:semiHidden/>
     <w:rsid w:val="008739CF"/>
@@ -13398,8 +13397,8 @@
   </w:style>
   <w:style w:type="character" w:customStyle="1" w:styleId="BalloonTextChar">
     <w:name w:val="Balloon Text Char"/>
-    <w:basedOn w:val="DefaultParagraphFont"/>
-    <w:link w:val="BalloonText"/>
+    <w:basedOn w:val="Absatzstandardschriftart"/>
+    <w:link w:val="Sprechblasentext"/>
     <w:uiPriority w:val="99"/>
     <w:semiHidden/>
     <w:locked/>
@@ -13429,9 +13428,9 @@
       <w:sz w:val="18"/>
     </w:rPr>
   </w:style>
-  <w:style w:type="table" w:styleId="TableGrid">
+  <w:style w:type="table" w:styleId="Tabellenraster">
     <w:name w:val="Table Grid"/>
-    <w:basedOn w:val="TableNormal"/>
+    <w:basedOn w:val="NormaleTabelle"/>
     <w:uiPriority w:val="99"/>
     <w:rsid w:val="008739CF"/>
     <w:rPr>
@@ -13456,10 +13455,10 @@
       </w:tblCellMar>
     </w:tblPr>
   </w:style>
-  <w:style w:type="paragraph" w:styleId="Header">
+  <w:style w:type="paragraph" w:styleId="Kopfzeile">
     <w:name w:val="header"/>
-    <w:basedOn w:val="Normal"/>
-    <w:link w:val="HeaderChar"/>
+    <w:basedOn w:val="Standard"/>
+    <w:link w:val="KopfzeileZeichen"/>
     <w:uiPriority w:val="99"/>
     <w:rsid w:val="008739CF"/>
     <w:pPr>
@@ -13470,10 +13469,10 @@
       <w:spacing w:line="240" w:lineRule="auto"/>
     </w:pPr>
   </w:style>
-  <w:style w:type="character" w:customStyle="1" w:styleId="HeaderChar">
-    <w:name w:val="Header Char"/>
-    <w:basedOn w:val="DefaultParagraphFont"/>
-    <w:link w:val="Header"/>
+  <w:style w:type="character" w:customStyle="1" w:styleId="KopfzeileZeichen">
+    <w:name w:val="Kopfzeile Zeichen"/>
+    <w:basedOn w:val="Absatzstandardschriftart"/>
+    <w:link w:val="Kopfzeile"/>
     <w:uiPriority w:val="99"/>
     <w:locked/>
     <w:rsid w:val="008739CF"/>
@@ -13481,10 +13480,10 @@
       <w:rFonts w:cs="Times New Roman"/>
     </w:rPr>
   </w:style>
-  <w:style w:type="paragraph" w:styleId="Footer">
+  <w:style w:type="paragraph" w:styleId="Fuzeile">
     <w:name w:val="footer"/>
-    <w:basedOn w:val="Normal"/>
-    <w:link w:val="FooterChar"/>
+    <w:basedOn w:val="Standard"/>
+    <w:link w:val="FuzeileZeichen"/>
     <w:uiPriority w:val="99"/>
     <w:rsid w:val="008739CF"/>
     <w:pPr>
@@ -13495,10 +13494,10 @@
       <w:spacing w:line="240" w:lineRule="auto"/>
     </w:pPr>
   </w:style>
-  <w:style w:type="character" w:customStyle="1" w:styleId="FooterChar">
-    <w:name w:val="Footer Char"/>
-    <w:basedOn w:val="DefaultParagraphFont"/>
-    <w:link w:val="Footer"/>
+  <w:style w:type="character" w:customStyle="1" w:styleId="FuzeileZeichen">
+    <w:name w:val="Fußzeile Zeichen"/>
+    <w:basedOn w:val="Absatzstandardschriftart"/>
+    <w:link w:val="Fuzeile"/>
     <w:uiPriority w:val="99"/>
     <w:locked/>
     <w:rsid w:val="008739CF"/>
@@ -13506,9 +13505,9 @@
       <w:rFonts w:cs="Times New Roman"/>
     </w:rPr>
   </w:style>
-  <w:style w:type="character" w:customStyle="1" w:styleId="BalloonTextChar1">
-    <w:name w:val="Balloon Text Char1"/>
-    <w:link w:val="BalloonText"/>
+  <w:style w:type="character" w:customStyle="1" w:styleId="SprechblasentextZeichen2">
+    <w:name w:val="Sprechblasentext Zeichen2"/>
+    <w:link w:val="Sprechblasentext"/>
     <w:uiPriority w:val="99"/>
     <w:semiHidden/>
     <w:locked/>
@@ -13518,10 +13517,10 @@
       <w:sz w:val="16"/>
     </w:rPr>
   </w:style>
-  <w:style w:type="character" w:customStyle="1" w:styleId="Heading8Char1">
-    <w:name w:val="Heading 8 Char1"/>
-    <w:aliases w:val="Car Char1"/>
-    <w:link w:val="Heading8"/>
+  <w:style w:type="character" w:customStyle="1" w:styleId="berschrift8Zeichen">
+    <w:name w:val="Überschrift 8 Zeichen"/>
+    <w:aliases w:val="Car Zeichen"/>
+    <w:link w:val="berschrift8"/>
     <w:uiPriority w:val="99"/>
     <w:locked/>
     <w:rsid w:val="00F35CD3"/>
@@ -13532,10 +13531,10 @@
       <w:lang w:val="en-US" w:eastAsia="en-US"/>
     </w:rPr>
   </w:style>
-  <w:style w:type="character" w:customStyle="1" w:styleId="Heading9Char1">
-    <w:name w:val="Heading 9 Char1"/>
-    <w:aliases w:val="Car4 Char1"/>
-    <w:link w:val="Heading9"/>
+  <w:style w:type="character" w:customStyle="1" w:styleId="berschrift9Zeichen">
+    <w:name w:val="Überschrift 9 Zeichen"/>
+    <w:aliases w:val="Car4 Zeichen"/>
+    <w:link w:val="berschrift9"/>
     <w:uiPriority w:val="99"/>
     <w:locked/>
     <w:rsid w:val="00F35CD3"/>
@@ -13545,10 +13544,10 @@
       <w:lang w:val="en-US" w:eastAsia="en-US"/>
     </w:rPr>
   </w:style>
-  <w:style w:type="paragraph" w:styleId="Caption">
+  <w:style w:type="paragraph" w:styleId="Beschriftung">
     <w:name w:val="caption"/>
-    <w:basedOn w:val="Normal"/>
-    <w:next w:val="Normal"/>
+    <w:basedOn w:val="Standard"/>
+    <w:next w:val="Standard"/>
     <w:uiPriority w:val="99"/>
     <w:qFormat/>
     <w:rsid w:val="008739CF"/>
@@ -13566,7 +13565,7 @@
   <w:style w:type="paragraph" w:customStyle="1" w:styleId="ColorfulList-Accent11">
     <w:name w:val="Colorful List - Accent 11"/>
     <w:aliases w:val="Itemize"/>
-    <w:basedOn w:val="Normal"/>
+    <w:basedOn w:val="Standard"/>
     <w:link w:val="ColorfulList-Accent1Char"/>
     <w:autoRedefine/>
     <w:uiPriority w:val="99"/>
@@ -13592,19 +13591,19 @@
       <w:lang w:val="de-AT" w:eastAsia="de-AT"/>
     </w:rPr>
   </w:style>
-  <w:style w:type="character" w:styleId="PageNumber">
+  <w:style w:type="character" w:styleId="Seitenzahl">
     <w:name w:val="page number"/>
-    <w:basedOn w:val="DefaultParagraphFont"/>
+    <w:basedOn w:val="Absatzstandardschriftart"/>
     <w:uiPriority w:val="99"/>
     <w:rsid w:val="008739CF"/>
     <w:rPr>
       <w:rFonts w:ascii="Georgia" w:hAnsi="Georgia" w:cs="Times New Roman"/>
     </w:rPr>
   </w:style>
-  <w:style w:type="paragraph" w:styleId="TOC1">
+  <w:style w:type="paragraph" w:styleId="Verzeichnis1">
     <w:name w:val="toc 1"/>
-    <w:basedOn w:val="Normal"/>
-    <w:next w:val="Normal"/>
+    <w:basedOn w:val="Standard"/>
+    <w:next w:val="Standard"/>
     <w:autoRedefine/>
     <w:uiPriority w:val="99"/>
     <w:rsid w:val="000933D2"/>
@@ -13621,10 +13620,10 @@
       <w:lang w:val="de-DE" w:eastAsia="de-DE"/>
     </w:rPr>
   </w:style>
-  <w:style w:type="paragraph" w:styleId="TOC2">
+  <w:style w:type="paragraph" w:styleId="Verzeichnis2">
     <w:name w:val="toc 2"/>
-    <w:basedOn w:val="Normal"/>
-    <w:next w:val="Normal"/>
+    <w:basedOn w:val="Standard"/>
+    <w:next w:val="Standard"/>
     <w:autoRedefine/>
     <w:uiPriority w:val="99"/>
     <w:rsid w:val="002246DB"/>
@@ -13642,9 +13641,9 @@
       <w:lang w:val="de-DE" w:eastAsia="de-DE"/>
     </w:rPr>
   </w:style>
-  <w:style w:type="character" w:styleId="Hyperlink">
+  <w:style w:type="character" w:styleId="Link">
     <w:name w:val="Hyperlink"/>
-    <w:basedOn w:val="DefaultParagraphFont"/>
+    <w:basedOn w:val="Absatzstandardschriftart"/>
     <w:uiPriority w:val="99"/>
     <w:rsid w:val="008739CF"/>
     <w:rPr>
@@ -13655,7 +13654,7 @@
   </w:style>
   <w:style w:type="paragraph" w:customStyle="1" w:styleId="Normal1">
     <w:name w:val="Normal1"/>
-    <w:basedOn w:val="Normal"/>
+    <w:basedOn w:val="Standard"/>
     <w:link w:val="NormalChar"/>
     <w:uiPriority w:val="99"/>
     <w:rsid w:val="008739CF"/>
@@ -13669,12 +13668,12 @@
       <w:lang w:val="en-US" w:eastAsia="en-US"/>
     </w:rPr>
   </w:style>
-  <w:style w:type="paragraph" w:styleId="Title">
+  <w:style w:type="paragraph" w:styleId="Titel">
     <w:name w:val="Title"/>
     <w:aliases w:val="Car3"/>
-    <w:basedOn w:val="Normal"/>
-    <w:next w:val="Normal"/>
-    <w:link w:val="TitleChar1"/>
+    <w:basedOn w:val="Standard"/>
+    <w:next w:val="Standard"/>
+    <w:link w:val="TitelZeichen"/>
     <w:uiPriority w:val="99"/>
     <w:qFormat/>
     <w:rsid w:val="008739CF"/>
@@ -13697,8 +13696,8 @@
   <w:style w:type="character" w:customStyle="1" w:styleId="TitleChar">
     <w:name w:val="Title Char"/>
     <w:aliases w:val="Car3 Char"/>
-    <w:basedOn w:val="DefaultParagraphFont"/>
-    <w:link w:val="Title"/>
+    <w:basedOn w:val="Absatzstandardschriftart"/>
+    <w:link w:val="Titel"/>
     <w:uiPriority w:val="99"/>
     <w:locked/>
     <w:rsid w:val="00337C69"/>
@@ -13722,10 +13721,10 @@
       <w:rFonts w:ascii="Georgia" w:hAnsi="Georgia"/>
     </w:rPr>
   </w:style>
-  <w:style w:type="character" w:customStyle="1" w:styleId="TitleChar1">
-    <w:name w:val="Title Char1"/>
-    <w:aliases w:val="Car3 Char1"/>
-    <w:link w:val="Title"/>
+  <w:style w:type="character" w:customStyle="1" w:styleId="TitelZeichen">
+    <w:name w:val="Titel Zeichen"/>
+    <w:aliases w:val="Car3 Zeichen"/>
+    <w:link w:val="Titel"/>
     <w:uiPriority w:val="99"/>
     <w:locked/>
     <w:rsid w:val="008739CF"/>
@@ -13749,7 +13748,7 @@
   </w:style>
   <w:style w:type="paragraph" w:customStyle="1" w:styleId="NumbererdItems">
     <w:name w:val="Numbererd Items"/>
-    <w:basedOn w:val="Normal"/>
+    <w:basedOn w:val="Standard"/>
     <w:link w:val="NumbererdItemsZeichen"/>
     <w:autoRedefine/>
     <w:uiPriority w:val="99"/>
@@ -13791,10 +13790,10 @@
       <w:lang w:val="en-GB" w:eastAsia="de-AT"/>
     </w:rPr>
   </w:style>
-  <w:style w:type="paragraph" w:styleId="TOC3">
+  <w:style w:type="paragraph" w:styleId="Verzeichnis3">
     <w:name w:val="toc 3"/>
-    <w:basedOn w:val="Normal"/>
-    <w:next w:val="Normal"/>
+    <w:basedOn w:val="Standard"/>
+    <w:next w:val="Standard"/>
     <w:autoRedefine/>
     <w:uiPriority w:val="99"/>
     <w:rsid w:val="008739CF"/>
@@ -13803,10 +13802,10 @@
       <w:ind w:left="442"/>
     </w:pPr>
   </w:style>
-  <w:style w:type="paragraph" w:styleId="TOC4">
+  <w:style w:type="paragraph" w:styleId="Verzeichnis4">
     <w:name w:val="toc 4"/>
-    <w:basedOn w:val="Normal"/>
-    <w:next w:val="Normal"/>
+    <w:basedOn w:val="Standard"/>
+    <w:next w:val="Standard"/>
     <w:autoRedefine/>
     <w:uiPriority w:val="99"/>
     <w:rsid w:val="008739CF"/>
@@ -13821,10 +13820,10 @@
       <w:lang w:val="de-DE" w:eastAsia="de-DE"/>
     </w:rPr>
   </w:style>
-  <w:style w:type="paragraph" w:styleId="TOC5">
+  <w:style w:type="paragraph" w:styleId="Verzeichnis5">
     <w:name w:val="toc 5"/>
-    <w:basedOn w:val="Normal"/>
-    <w:next w:val="Normal"/>
+    <w:basedOn w:val="Standard"/>
+    <w:next w:val="Standard"/>
     <w:autoRedefine/>
     <w:uiPriority w:val="99"/>
     <w:rsid w:val="008739CF"/>
@@ -13839,10 +13838,10 @@
       <w:lang w:val="de-DE" w:eastAsia="de-DE"/>
     </w:rPr>
   </w:style>
-  <w:style w:type="paragraph" w:styleId="TOC6">
+  <w:style w:type="paragraph" w:styleId="Verzeichnis6">
     <w:name w:val="toc 6"/>
-    <w:basedOn w:val="Normal"/>
-    <w:next w:val="Normal"/>
+    <w:basedOn w:val="Standard"/>
+    <w:next w:val="Standard"/>
     <w:autoRedefine/>
     <w:uiPriority w:val="99"/>
     <w:rsid w:val="008739CF"/>
@@ -13857,10 +13856,10 @@
       <w:lang w:val="de-DE" w:eastAsia="de-DE"/>
     </w:rPr>
   </w:style>
-  <w:style w:type="paragraph" w:styleId="TOC7">
+  <w:style w:type="paragraph" w:styleId="Verzeichnis7">
     <w:name w:val="toc 7"/>
-    <w:basedOn w:val="Normal"/>
-    <w:next w:val="Normal"/>
+    <w:basedOn w:val="Standard"/>
+    <w:next w:val="Standard"/>
     <w:autoRedefine/>
     <w:uiPriority w:val="99"/>
     <w:rsid w:val="008739CF"/>
@@ -13875,10 +13874,10 @@
       <w:lang w:val="de-DE" w:eastAsia="de-DE"/>
     </w:rPr>
   </w:style>
-  <w:style w:type="paragraph" w:styleId="TOC8">
+  <w:style w:type="paragraph" w:styleId="Verzeichnis8">
     <w:name w:val="toc 8"/>
-    <w:basedOn w:val="Normal"/>
-    <w:next w:val="Normal"/>
+    <w:basedOn w:val="Standard"/>
+    <w:next w:val="Standard"/>
     <w:autoRedefine/>
     <w:uiPriority w:val="99"/>
     <w:rsid w:val="008739CF"/>
@@ -13893,10 +13892,10 @@
       <w:lang w:val="de-DE" w:eastAsia="de-DE"/>
     </w:rPr>
   </w:style>
-  <w:style w:type="paragraph" w:styleId="TOC9">
+  <w:style w:type="paragraph" w:styleId="Verzeichnis9">
     <w:name w:val="toc 9"/>
-    <w:basedOn w:val="Normal"/>
-    <w:next w:val="Normal"/>
+    <w:basedOn w:val="Standard"/>
+    <w:next w:val="Standard"/>
     <w:autoRedefine/>
     <w:uiPriority w:val="99"/>
     <w:rsid w:val="008739CF"/>
@@ -13911,9 +13910,9 @@
       <w:lang w:val="de-DE" w:eastAsia="de-DE"/>
     </w:rPr>
   </w:style>
-  <w:style w:type="character" w:styleId="FootnoteReference">
+  <w:style w:type="character" w:styleId="Funotenzeichen">
     <w:name w:val="footnote reference"/>
-    <w:basedOn w:val="DefaultParagraphFont"/>
+    <w:basedOn w:val="Absatzstandardschriftart"/>
     <w:uiPriority w:val="99"/>
     <w:rsid w:val="008739CF"/>
     <w:rPr>
@@ -13921,11 +13920,11 @@
       <w:vertAlign w:val="superscript"/>
     </w:rPr>
   </w:style>
-  <w:style w:type="paragraph" w:styleId="FootnoteText">
+  <w:style w:type="paragraph" w:styleId="Funotentext">
     <w:name w:val="footnote text"/>
     <w:aliases w:val="Schriftart: 9 pt,Schriftart: 10 pt,Schriftart: 8 pt,WB-Fußnotentext,fn,Footnotes,Footnote ak"/>
-    <w:basedOn w:val="Normal"/>
-    <w:link w:val="FootnoteTextChar1"/>
+    <w:basedOn w:val="Standard"/>
+    <w:link w:val="FunotentextZeichen"/>
     <w:uiPriority w:val="99"/>
     <w:rsid w:val="008739CF"/>
     <w:pPr>
@@ -13940,8 +13939,8 @@
   <w:style w:type="character" w:customStyle="1" w:styleId="FootnoteTextChar">
     <w:name w:val="Footnote Text Char"/>
     <w:aliases w:val="Schriftart: 9 pt Char,Schriftart: 10 pt Char,Schriftart: 8 pt Char,WB-Fußnotentext Char,fn Char,Footnotes Char,Footnote ak Char"/>
-    <w:basedOn w:val="DefaultParagraphFont"/>
-    <w:link w:val="FootnoteText"/>
+    <w:basedOn w:val="Absatzstandardschriftart"/>
+    <w:link w:val="Funotentext"/>
     <w:uiPriority w:val="99"/>
     <w:semiHidden/>
     <w:locked/>
@@ -13953,10 +13952,10 @@
       <w:lang w:val="en-GB" w:eastAsia="zh-CN"/>
     </w:rPr>
   </w:style>
-  <w:style w:type="character" w:customStyle="1" w:styleId="FootnoteTextChar1">
-    <w:name w:val="Footnote Text Char1"/>
-    <w:aliases w:val="Schriftart: 9 pt Char1,Schriftart: 10 pt Char1,Schriftart: 8 pt Char1,WB-Fußnotentext Char1,fn Char1,Footnotes Char1,Footnote ak Char1"/>
-    <w:link w:val="FootnoteText"/>
+  <w:style w:type="character" w:customStyle="1" w:styleId="FunotentextZeichen">
+    <w:name w:val="Fußnotentext Zeichen"/>
+    <w:aliases w:val="Schriftart: 9 pt Zeichen,Schriftart: 10 pt Zeichen,Schriftart: 8 pt Zeichen,WB-Fußnotentext Zeichen,fn Zeichen,Footnotes Zeichen,Footnote ak Zeichen"/>
+    <w:link w:val="Funotentext"/>
     <w:uiPriority w:val="99"/>
     <w:locked/>
     <w:rsid w:val="008739CF"/>
@@ -13990,9 +13989,9 @@
       <w:lang w:val="en-GB" w:eastAsia="zh-CN"/>
     </w:rPr>
   </w:style>
-  <w:style w:type="character" w:styleId="Strong">
+  <w:style w:type="character" w:styleId="Betont">
     <w:name w:val="Strong"/>
-    <w:basedOn w:val="DefaultParagraphFont"/>
+    <w:basedOn w:val="Absatzstandardschriftart"/>
     <w:uiPriority w:val="99"/>
     <w:qFormat/>
     <w:rsid w:val="008739CF"/>
@@ -14003,16 +14002,16 @@
   </w:style>
   <w:style w:type="character" w:customStyle="1" w:styleId="highlightedsearchterm">
     <w:name w:val="highlightedsearchterm"/>
-    <w:basedOn w:val="DefaultParagraphFont"/>
+    <w:basedOn w:val="Absatzstandardschriftart"/>
     <w:uiPriority w:val="99"/>
     <w:rsid w:val="008739CF"/>
     <w:rPr>
       <w:rFonts w:cs="Times New Roman"/>
     </w:rPr>
   </w:style>
-  <w:style w:type="character" w:styleId="CommentReference">
+  <w:style w:type="character" w:styleId="Kommentarzeichen">
     <w:name w:val="annotation reference"/>
-    <w:basedOn w:val="DefaultParagraphFont"/>
+    <w:basedOn w:val="Absatzstandardschriftart"/>
     <w:uiPriority w:val="99"/>
     <w:rsid w:val="008739CF"/>
     <w:rPr>
@@ -14020,11 +14019,11 @@
       <w:sz w:val="18"/>
     </w:rPr>
   </w:style>
-  <w:style w:type="paragraph" w:styleId="CommentText">
+  <w:style w:type="paragraph" w:styleId="Kommentartext">
     <w:name w:val="annotation text"/>
     <w:aliases w:val="Car2"/>
-    <w:basedOn w:val="Normal"/>
-    <w:link w:val="CommentTextChar1"/>
+    <w:basedOn w:val="Standard"/>
+    <w:link w:val="KommentartextZeichen"/>
     <w:uiPriority w:val="99"/>
     <w:rsid w:val="008739CF"/>
     <w:pPr>
@@ -14039,8 +14038,8 @@
   <w:style w:type="character" w:customStyle="1" w:styleId="CommentTextChar">
     <w:name w:val="Comment Text Char"/>
     <w:aliases w:val="Car2 Char"/>
-    <w:basedOn w:val="DefaultParagraphFont"/>
-    <w:link w:val="CommentText"/>
+    <w:basedOn w:val="Absatzstandardschriftart"/>
+    <w:link w:val="Kommentartext"/>
     <w:uiPriority w:val="99"/>
     <w:semiHidden/>
     <w:locked/>
@@ -14052,10 +14051,10 @@
       <w:lang w:val="en-GB" w:eastAsia="zh-CN"/>
     </w:rPr>
   </w:style>
-  <w:style w:type="character" w:customStyle="1" w:styleId="CommentTextChar1">
-    <w:name w:val="Comment Text Char1"/>
-    <w:aliases w:val="Car2 Char1"/>
-    <w:link w:val="CommentText"/>
+  <w:style w:type="character" w:customStyle="1" w:styleId="KommentartextZeichen">
+    <w:name w:val="Kommentartext Zeichen"/>
+    <w:aliases w:val="Car2 Zeichen"/>
+    <w:link w:val="Kommentartext"/>
     <w:uiPriority w:val="99"/>
     <w:locked/>
     <w:rsid w:val="008739CF"/>
@@ -14064,12 +14063,12 @@
       <w:sz w:val="24"/>
     </w:rPr>
   </w:style>
-  <w:style w:type="paragraph" w:styleId="CommentSubject">
+  <w:style w:type="paragraph" w:styleId="Kommentarthema">
     <w:name w:val="annotation subject"/>
     <w:aliases w:val="Car1"/>
-    <w:basedOn w:val="CommentText"/>
-    <w:next w:val="CommentText"/>
-    <w:link w:val="CommentSubjectChar1"/>
+    <w:basedOn w:val="Kommentartext"/>
+    <w:next w:val="Kommentartext"/>
+    <w:link w:val="KommentarthemaZeichen"/>
     <w:uiPriority w:val="99"/>
     <w:rsid w:val="008739CF"/>
     <w:rPr>
@@ -14080,8 +14079,8 @@
   <w:style w:type="character" w:customStyle="1" w:styleId="CommentSubjectChar">
     <w:name w:val="Comment Subject Char"/>
     <w:aliases w:val="Car1 Char"/>
-    <w:basedOn w:val="CommentTextChar1"/>
-    <w:link w:val="CommentSubject"/>
+    <w:basedOn w:val="KommentartextZeichen"/>
+    <w:link w:val="Kommentarthema"/>
     <w:uiPriority w:val="99"/>
     <w:semiHidden/>
     <w:locked/>
@@ -14095,10 +14094,10 @@
       <w:lang w:val="en-GB" w:eastAsia="zh-CN"/>
     </w:rPr>
   </w:style>
-  <w:style w:type="character" w:customStyle="1" w:styleId="CommentSubjectChar1">
-    <w:name w:val="Comment Subject Char1"/>
-    <w:aliases w:val="Car1 Char1"/>
-    <w:link w:val="CommentSubject"/>
+  <w:style w:type="character" w:customStyle="1" w:styleId="KommentarthemaZeichen">
+    <w:name w:val="Kommentarthema Zeichen"/>
+    <w:aliases w:val="Car1 Zeichen"/>
+    <w:link w:val="Kommentarthema"/>
     <w:uiPriority w:val="99"/>
     <w:locked/>
     <w:rsid w:val="008739CF"/>
@@ -14108,10 +14107,10 @@
       <w:sz w:val="20"/>
     </w:rPr>
   </w:style>
-  <w:style w:type="paragraph" w:styleId="ListParagraph">
+  <w:style w:type="paragraph" w:styleId="Listenabsatz">
     <w:name w:val="List Paragraph"/>
-    <w:basedOn w:val="Normal"/>
-    <w:link w:val="ListParagraphChar"/>
+    <w:basedOn w:val="Standard"/>
+    <w:link w:val="ListenabsatzZeichen"/>
     <w:uiPriority w:val="99"/>
     <w:qFormat/>
     <w:rsid w:val="002D6BF2"/>
@@ -14119,10 +14118,10 @@
       <w:ind w:left="720"/>
     </w:pPr>
   </w:style>
-  <w:style w:type="paragraph" w:styleId="DocumentMap">
+  <w:style w:type="paragraph" w:styleId="Dokumentstruktur">
     <w:name w:val="Document Map"/>
-    <w:basedOn w:val="Normal"/>
-    <w:link w:val="DocumentMapChar"/>
+    <w:basedOn w:val="Standard"/>
+    <w:link w:val="DokumentstrukturZeichen"/>
     <w:uiPriority w:val="99"/>
     <w:semiHidden/>
     <w:rsid w:val="005324B7"/>
@@ -14133,10 +14132,10 @@
       <w:rFonts w:ascii="Tahoma" w:hAnsi="Tahoma" w:cs="Tahoma"/>
     </w:rPr>
   </w:style>
-  <w:style w:type="character" w:customStyle="1" w:styleId="DocumentMapChar">
-    <w:name w:val="Document Map Char"/>
-    <w:basedOn w:val="DefaultParagraphFont"/>
-    <w:link w:val="DocumentMap"/>
+  <w:style w:type="character" w:customStyle="1" w:styleId="DokumentstrukturZeichen">
+    <w:name w:val="Dokumentstruktur Zeichen"/>
+    <w:basedOn w:val="Absatzstandardschriftart"/>
+    <w:link w:val="Dokumentstruktur"/>
     <w:uiPriority w:val="99"/>
     <w:semiHidden/>
     <w:locked/>
@@ -14147,9 +14146,9 @@
       <w:lang w:val="en-GB" w:eastAsia="zh-CN"/>
     </w:rPr>
   </w:style>
-  <w:style w:type="paragraph" w:styleId="NormalWeb">
+  <w:style w:type="paragraph" w:styleId="StandardWeb">
     <w:name w:val="Normal (Web)"/>
-    <w:basedOn w:val="Normal"/>
+    <w:basedOn w:val="Standard"/>
     <w:uiPriority w:val="99"/>
     <w:rsid w:val="001A6BB9"/>
     <w:pPr>
@@ -14162,9 +14161,9 @@
       <w:lang w:val="de-DE" w:eastAsia="de-DE"/>
     </w:rPr>
   </w:style>
-  <w:style w:type="character" w:styleId="HTMLTypewriter">
+  <w:style w:type="character" w:styleId="HTMLSchreibmaschine">
     <w:name w:val="HTML Typewriter"/>
-    <w:basedOn w:val="DefaultParagraphFont"/>
+    <w:basedOn w:val="Absatzstandardschriftart"/>
     <w:uiPriority w:val="99"/>
     <w:rsid w:val="001A6BB9"/>
     <w:rPr>
@@ -14174,17 +14173,17 @@
   </w:style>
   <w:style w:type="character" w:customStyle="1" w:styleId="icon">
     <w:name w:val="icon"/>
-    <w:basedOn w:val="DefaultParagraphFont"/>
+    <w:basedOn w:val="Absatzstandardschriftart"/>
     <w:uiPriority w:val="99"/>
     <w:rsid w:val="001A6BB9"/>
     <w:rPr>
       <w:rFonts w:cs="Times New Roman"/>
     </w:rPr>
   </w:style>
-  <w:style w:type="paragraph" w:styleId="HTMLPreformatted">
+  <w:style w:type="paragraph" w:styleId="HTMLVorformatiert">
     <w:name w:val="HTML Preformatted"/>
-    <w:basedOn w:val="Normal"/>
-    <w:link w:val="HTMLPreformattedChar"/>
+    <w:basedOn w:val="Standard"/>
+    <w:link w:val="HTMLVorformatiertZeichen"/>
     <w:uiPriority w:val="99"/>
     <w:rsid w:val="001A6BB9"/>
     <w:pPr>
@@ -14215,10 +14214,10 @@
       <w:lang w:val="de-DE" w:eastAsia="de-DE"/>
     </w:rPr>
   </w:style>
-  <w:style w:type="character" w:customStyle="1" w:styleId="HTMLPreformattedChar">
-    <w:name w:val="HTML Preformatted Char"/>
-    <w:basedOn w:val="DefaultParagraphFont"/>
-    <w:link w:val="HTMLPreformatted"/>
+  <w:style w:type="character" w:customStyle="1" w:styleId="HTMLVorformatiertZeichen">
+    <w:name w:val="HTML Vorformatiert Zeichen"/>
+    <w:basedOn w:val="Absatzstandardschriftart"/>
+    <w:link w:val="HTMLVorformatiert"/>
     <w:uiPriority w:val="99"/>
     <w:locked/>
     <w:rsid w:val="001A6BB9"/>
@@ -14226,9 +14225,9 @@
       <w:rFonts w:ascii="Courier" w:hAnsi="Courier" w:cs="Courier"/>
     </w:rPr>
   </w:style>
-  <w:style w:type="character" w:styleId="FollowedHyperlink">
+  <w:style w:type="character" w:styleId="GesichteterLink">
     <w:name w:val="FollowedHyperlink"/>
-    <w:basedOn w:val="DefaultParagraphFont"/>
+    <w:basedOn w:val="Absatzstandardschriftart"/>
     <w:uiPriority w:val="99"/>
     <w:semiHidden/>
     <w:rsid w:val="001A6BB9"/>
@@ -14240,7 +14239,7 @@
   </w:style>
   <w:style w:type="character" w:styleId="HTMLCode">
     <w:name w:val="HTML Code"/>
-    <w:basedOn w:val="DefaultParagraphFont"/>
+    <w:basedOn w:val="Absatzstandardschriftart"/>
     <w:uiPriority w:val="99"/>
     <w:rsid w:val="00384DED"/>
     <w:rPr>
@@ -14249,10 +14248,10 @@
       <w:szCs w:val="20"/>
     </w:rPr>
   </w:style>
-  <w:style w:type="character" w:customStyle="1" w:styleId="ListParagraphChar">
-    <w:name w:val="List Paragraph Char"/>
-    <w:basedOn w:val="DefaultParagraphFont"/>
-    <w:link w:val="ListParagraph"/>
+  <w:style w:type="character" w:customStyle="1" w:styleId="ListenabsatzZeichen">
+    <w:name w:val="Listenabsatz Zeichen"/>
+    <w:basedOn w:val="Absatzstandardschriftart"/>
+    <w:link w:val="Listenabsatz"/>
     <w:uiPriority w:val="99"/>
     <w:locked/>
     <w:rsid w:val="004F3F54"/>
@@ -14265,7 +14264,7 @@
   </w:style>
   <w:style w:type="character" w:customStyle="1" w:styleId="moz-txt-tag">
     <w:name w:val="moz-txt-tag"/>
-    <w:basedOn w:val="DefaultParagraphFont"/>
+    <w:basedOn w:val="Absatzstandardschriftart"/>
     <w:uiPriority w:val="99"/>
     <w:rsid w:val="001614E2"/>
     <w:rPr>
@@ -14274,7 +14273,7 @@
   </w:style>
   <w:style w:type="character" w:customStyle="1" w:styleId="n">
     <w:name w:val="n"/>
-    <w:basedOn w:val="DefaultParagraphFont"/>
+    <w:basedOn w:val="Absatzstandardschriftart"/>
     <w:uiPriority w:val="99"/>
     <w:rsid w:val="00B75712"/>
     <w:rPr>
@@ -14283,7 +14282,7 @@
   </w:style>
   <w:style w:type="character" w:customStyle="1" w:styleId="o">
     <w:name w:val="o"/>
-    <w:basedOn w:val="DefaultParagraphFont"/>
+    <w:basedOn w:val="Absatzstandardschriftart"/>
     <w:uiPriority w:val="99"/>
     <w:rsid w:val="00B75712"/>
     <w:rPr>
@@ -14292,17 +14291,17 @@
   </w:style>
   <w:style w:type="character" w:customStyle="1" w:styleId="p">
     <w:name w:val="p"/>
-    <w:basedOn w:val="DefaultParagraphFont"/>
+    <w:basedOn w:val="Absatzstandardschriftart"/>
     <w:uiPriority w:val="99"/>
     <w:rsid w:val="00B75712"/>
     <w:rPr>
       <w:rFonts w:cs="Times New Roman"/>
     </w:rPr>
   </w:style>
-  <w:style w:type="paragraph" w:styleId="BodyText">
+  <w:style w:type="paragraph" w:styleId="Textkrper">
     <w:name w:val="Body Text"/>
-    <w:basedOn w:val="Normal"/>
-    <w:link w:val="BodyTextChar1"/>
+    <w:basedOn w:val="Standard"/>
+    <w:link w:val="TextkrperZeichen"/>
     <w:uiPriority w:val="99"/>
     <w:rsid w:val="002F69F9"/>
     <w:pPr>
@@ -14312,8 +14311,8 @@
   </w:style>
   <w:style w:type="character" w:customStyle="1" w:styleId="BodyTextChar">
     <w:name w:val="Body Text Char"/>
-    <w:basedOn w:val="DefaultParagraphFont"/>
-    <w:link w:val="BodyText"/>
+    <w:basedOn w:val="Absatzstandardschriftart"/>
+    <w:link w:val="Textkrper"/>
     <w:uiPriority w:val="99"/>
     <w:semiHidden/>
     <w:locked/>
@@ -14323,10 +14322,10 @@
       <w:lang w:val="en-GB" w:eastAsia="zh-CN"/>
     </w:rPr>
   </w:style>
-  <w:style w:type="character" w:customStyle="1" w:styleId="BodyTextChar1">
-    <w:name w:val="Body Text Char1"/>
-    <w:basedOn w:val="DefaultParagraphFont"/>
-    <w:link w:val="BodyText"/>
+  <w:style w:type="character" w:customStyle="1" w:styleId="TextkrperZeichen">
+    <w:name w:val="Textkörper Zeichen"/>
+    <w:basedOn w:val="Absatzstandardschriftart"/>
+    <w:link w:val="Textkrper"/>
     <w:uiPriority w:val="99"/>
     <w:locked/>
     <w:rsid w:val="00194DA8"/>

</xml_diff>

<commit_message>
Updated the installation manual with information on SEO.
</commit_message>
<xml_diff>
--- a/misc/docs/META-SHARE_Installation_Manual.docx
+++ b/misc/docs/META-SHARE_Installation_Manual.docx
@@ -110,8 +110,8 @@
         </w:rPr>
         <w:t xml:space="preserve">Multilingual Europe Technology </w:t>
       </w:r>
-      <w:smartTag w:uri="urn:schemas-microsoft-com:office:smarttags" w:element="place">
-        <w:smartTag w:uri="urn:schemas-microsoft-com:office:smarttags" w:element="City">
+      <w:smartTag w:uri="urn:schemas-microsoft-com:office:smarttags" w:element="City">
+        <w:smartTag w:uri="urn:schemas-microsoft-com:office:smarttags" w:element="place">
           <w:r>
             <w:rPr>
               <w:b/>
@@ -160,7 +160,45 @@
           <w:szCs w:val="28"/>
           <w:lang w:val="en-US"/>
         </w:rPr>
-        <w:t>META-SHARE V2.9-beta Installation Manual</w:t>
+        <w:t xml:space="preserve">META-SHARE V2.9-beta </w:t>
+      </w:r>
+    </w:p>
+    <w:p>
+      <w:pPr>
+        <w:jc w:val="center"/>
+        <w:rPr>
+          <w:b/>
+          <w:sz w:val="40"/>
+          <w:szCs w:val="28"/>
+          <w:lang w:val="en-US"/>
+        </w:rPr>
+      </w:pPr>
+      <w:r>
+        <w:rPr>
+          <w:b/>
+          <w:sz w:val="40"/>
+          <w:szCs w:val="28"/>
+          <w:lang w:val="en-US"/>
+        </w:rPr>
+        <w:t>Installation Ma</w:t>
+      </w:r>
+      <w:r>
+        <w:rPr>
+          <w:b/>
+          <w:sz w:val="40"/>
+          <w:szCs w:val="28"/>
+          <w:lang w:val="en-US"/>
+        </w:rPr>
+        <w:t>n</w:t>
+      </w:r>
+      <w:r>
+        <w:rPr>
+          <w:b/>
+          <w:sz w:val="40"/>
+          <w:szCs w:val="28"/>
+          <w:lang w:val="en-US"/>
+        </w:rPr>
+        <w:t>ual</w:t>
       </w:r>
     </w:p>
     <w:p>
@@ -237,7 +275,14 @@
           <w:bCs/>
           <w:lang w:val="en-US"/>
         </w:rPr>
-        <w:t>July 17, 2012</w:t>
+        <w:t>July 23</w:t>
+      </w:r>
+      <w:r>
+        <w:rPr>
+          <w:bCs/>
+          <w:lang w:val="en-US"/>
+        </w:rPr>
+        <w:t>, 2012</w:t>
       </w:r>
     </w:p>
     <w:p>
@@ -379,7 +424,7 @@
             <w:noProof/>
             <w:webHidden/>
           </w:rPr>
-          <w:t>4</w:t>
+          <w:t>2</w:t>
         </w:r>
         <w:r>
           <w:rPr>
@@ -464,7 +509,7 @@
             <w:noProof/>
             <w:webHidden/>
           </w:rPr>
-          <w:t>4</w:t>
+          <w:t>2</w:t>
         </w:r>
         <w:r>
           <w:rPr>
@@ -549,7 +594,7 @@
             <w:noProof/>
             <w:webHidden/>
           </w:rPr>
-          <w:t>4</w:t>
+          <w:t>2</w:t>
         </w:r>
         <w:r>
           <w:rPr>
@@ -638,7 +683,7 @@
             <w:noProof/>
             <w:webHidden/>
           </w:rPr>
-          <w:t>4</w:t>
+          <w:t>2</w:t>
         </w:r>
         <w:r>
           <w:rPr>
@@ -727,7 +772,7 @@
             <w:noProof/>
             <w:webHidden/>
           </w:rPr>
-          <w:t>4</w:t>
+          <w:t>2</w:t>
         </w:r>
         <w:r>
           <w:rPr>
@@ -812,7 +857,7 @@
             <w:noProof/>
             <w:webHidden/>
           </w:rPr>
-          <w:t>4</w:t>
+          <w:t>2</w:t>
         </w:r>
         <w:r>
           <w:rPr>
@@ -897,7 +942,7 @@
             <w:noProof/>
             <w:webHidden/>
           </w:rPr>
-          <w:t>5</w:t>
+          <w:t>2</w:t>
         </w:r>
         <w:r>
           <w:rPr>
@@ -982,7 +1027,7 @@
             <w:noProof/>
             <w:webHidden/>
           </w:rPr>
-          <w:t>6</w:t>
+          <w:t>2</w:t>
         </w:r>
         <w:r>
           <w:rPr>
@@ -1067,7 +1112,7 @@
             <w:noProof/>
             <w:webHidden/>
           </w:rPr>
-          <w:t>8</w:t>
+          <w:t>2</w:t>
         </w:r>
         <w:r>
           <w:rPr>
@@ -1156,7 +1201,7 @@
             <w:noProof/>
             <w:webHidden/>
           </w:rPr>
-          <w:t>9</w:t>
+          <w:t>2</w:t>
         </w:r>
         <w:r>
           <w:rPr>
@@ -1245,7 +1290,7 @@
             <w:noProof/>
             <w:webHidden/>
           </w:rPr>
-          <w:t>9</w:t>
+          <w:t>2</w:t>
         </w:r>
         <w:r>
           <w:rPr>
@@ -1330,7 +1375,7 @@
             <w:noProof/>
             <w:webHidden/>
           </w:rPr>
-          <w:t>9</w:t>
+          <w:t>2</w:t>
         </w:r>
         <w:r>
           <w:rPr>
@@ -1415,7 +1460,7 @@
             <w:noProof/>
             <w:webHidden/>
           </w:rPr>
-          <w:t>9</w:t>
+          <w:t>2</w:t>
         </w:r>
         <w:r>
           <w:rPr>
@@ -1500,7 +1545,7 @@
             <w:noProof/>
             <w:webHidden/>
           </w:rPr>
-          <w:t>10</w:t>
+          <w:t>2</w:t>
         </w:r>
         <w:r>
           <w:rPr>
@@ -1585,7 +1630,7 @@
             <w:noProof/>
             <w:webHidden/>
           </w:rPr>
-          <w:t>10</w:t>
+          <w:t>2</w:t>
         </w:r>
         <w:r>
           <w:rPr>
@@ -1670,7 +1715,7 @@
             <w:noProof/>
             <w:webHidden/>
           </w:rPr>
-          <w:t>10</w:t>
+          <w:t>2</w:t>
         </w:r>
         <w:r>
           <w:rPr>
@@ -1755,7 +1800,7 @@
             <w:noProof/>
             <w:webHidden/>
           </w:rPr>
-          <w:t>11</w:t>
+          <w:t>2</w:t>
         </w:r>
         <w:r>
           <w:rPr>
@@ -1840,7 +1885,7 @@
             <w:noProof/>
             <w:webHidden/>
           </w:rPr>
-          <w:t>11</w:t>
+          <w:t>2</w:t>
         </w:r>
         <w:r>
           <w:rPr>
@@ -1929,7 +1974,7 @@
             <w:noProof/>
             <w:webHidden/>
           </w:rPr>
-          <w:t>11</w:t>
+          <w:t>2</w:t>
         </w:r>
         <w:r>
           <w:rPr>
@@ -2018,7 +2063,7 @@
             <w:noProof/>
             <w:webHidden/>
           </w:rPr>
-          <w:t>12</w:t>
+          <w:t>2</w:t>
         </w:r>
         <w:r>
           <w:rPr>
@@ -2103,7 +2148,7 @@
             <w:noProof/>
             <w:webHidden/>
           </w:rPr>
-          <w:t>12</w:t>
+          <w:t>2</w:t>
         </w:r>
         <w:r>
           <w:rPr>
@@ -2192,7 +2237,7 @@
             <w:noProof/>
             <w:webHidden/>
           </w:rPr>
-          <w:t>12</w:t>
+          <w:t>2</w:t>
         </w:r>
         <w:r>
           <w:rPr>
@@ -2281,7 +2326,7 @@
             <w:noProof/>
             <w:webHidden/>
           </w:rPr>
-          <w:t>12</w:t>
+          <w:t>2</w:t>
         </w:r>
         <w:r>
           <w:rPr>
@@ -2366,7 +2411,7 @@
             <w:noProof/>
             <w:webHidden/>
           </w:rPr>
-          <w:t>12</w:t>
+          <w:t>2</w:t>
         </w:r>
         <w:r>
           <w:rPr>
@@ -2451,7 +2496,7 @@
             <w:noProof/>
             <w:webHidden/>
           </w:rPr>
-          <w:t>13</w:t>
+          <w:t>2</w:t>
         </w:r>
         <w:r>
           <w:rPr>
@@ -2540,7 +2585,7 @@
             <w:noProof/>
             <w:webHidden/>
           </w:rPr>
-          <w:t>13</w:t>
+          <w:t>2</w:t>
         </w:r>
         <w:r>
           <w:rPr>
@@ -2629,7 +2674,7 @@
             <w:noProof/>
             <w:webHidden/>
           </w:rPr>
-          <w:t>13</w:t>
+          <w:t>2</w:t>
         </w:r>
         <w:r>
           <w:rPr>
@@ -2718,7 +2763,7 @@
             <w:noProof/>
             <w:webHidden/>
           </w:rPr>
-          <w:t>14</w:t>
+          <w:t>2</w:t>
         </w:r>
         <w:r>
           <w:rPr>
@@ -2803,7 +2848,7 @@
             <w:noProof/>
             <w:webHidden/>
           </w:rPr>
-          <w:t>14</w:t>
+          <w:t>2</w:t>
         </w:r>
         <w:r>
           <w:rPr>
@@ -2888,7 +2933,7 @@
             <w:noProof/>
             <w:webHidden/>
           </w:rPr>
-          <w:t>14</w:t>
+          <w:t>2</w:t>
         </w:r>
         <w:r>
           <w:rPr>
@@ -2973,7 +3018,7 @@
             <w:noProof/>
             <w:webHidden/>
           </w:rPr>
-          <w:t>14</w:t>
+          <w:t>2</w:t>
         </w:r>
         <w:r>
           <w:rPr>
@@ -3058,7 +3103,7 @@
             <w:noProof/>
             <w:webHidden/>
           </w:rPr>
-          <w:t>14</w:t>
+          <w:t>2</w:t>
         </w:r>
         <w:r>
           <w:rPr>
@@ -3143,7 +3188,7 @@
             <w:noProof/>
             <w:webHidden/>
           </w:rPr>
-          <w:t>15</w:t>
+          <w:t>2</w:t>
         </w:r>
         <w:r>
           <w:rPr>
@@ -3228,7 +3273,7 @@
             <w:noProof/>
             <w:webHidden/>
           </w:rPr>
-          <w:t>15</w:t>
+          <w:t>2</w:t>
         </w:r>
         <w:r>
           <w:rPr>
@@ -3313,7 +3358,7 @@
             <w:noProof/>
             <w:webHidden/>
           </w:rPr>
-          <w:t>15</w:t>
+          <w:t>2</w:t>
         </w:r>
         <w:r>
           <w:rPr>
@@ -3398,7 +3443,7 @@
             <w:noProof/>
             <w:webHidden/>
           </w:rPr>
-          <w:t>15</w:t>
+          <w:t>2</w:t>
         </w:r>
         <w:r>
           <w:rPr>
@@ -3483,7 +3528,7 @@
             <w:noProof/>
             <w:webHidden/>
           </w:rPr>
-          <w:t>16</w:t>
+          <w:t>2</w:t>
         </w:r>
         <w:r>
           <w:rPr>
@@ -3568,7 +3613,7 @@
             <w:noProof/>
             <w:webHidden/>
           </w:rPr>
-          <w:t>16</w:t>
+          <w:t>2</w:t>
         </w:r>
         <w:r>
           <w:rPr>
@@ -3653,7 +3698,7 @@
             <w:noProof/>
             <w:webHidden/>
           </w:rPr>
-          <w:t>16</w:t>
+          <w:t>2</w:t>
         </w:r>
         <w:r>
           <w:rPr>
@@ -3862,7 +3907,19 @@
         <w:rPr>
           <w:lang w:val="en-US"/>
         </w:rPr>
-        <w:t>We currently use SQLite or PostgreSQL as our database software. SQLite comes built-in with Python 2.7. Since SQLite has a number of limitations, including missing transaction management and access permission management, the preferred database is PostgreSQL.</w:t>
+        <w:t>We currently use SQLite or PostgreSQL as our database software. SQLite comes built-in with Python 2.7. Since SQLite has a number of limitations, including missing transaction ma</w:t>
+      </w:r>
+      <w:r>
+        <w:rPr>
+          <w:lang w:val="en-US"/>
+        </w:rPr>
+        <w:t>n</w:t>
+      </w:r>
+      <w:r>
+        <w:rPr>
+          <w:lang w:val="en-US"/>
+        </w:rPr>
+        <w:t>agement and access permission management, the preferred database is PostgreSQL.</w:t>
       </w:r>
     </w:p>
     <w:p>
@@ -4015,7 +4072,7 @@
           <w:rStyle w:val="FootnoteReference"/>
           <w:lang w:val="en-US"/>
         </w:rPr>
-        <w:footnoteReference w:id="2"/>
+        <w:footnoteReference w:id="1"/>
       </w:r>
       <w:r>
         <w:rPr>
@@ -4552,6 +4609,149 @@
     </w:p>
     <w:p>
       <w:pPr>
+        <w:spacing w:beforeLines="1" w:afterLines="1" w:line="240" w:lineRule="auto"/>
+        <w:rPr>
+          <w:lang w:val="en-US"/>
+        </w:rPr>
+      </w:pPr>
+    </w:p>
+    <w:p>
+      <w:pPr>
+        <w:numPr>
+          <w:ilvl w:val="0"/>
+          <w:numId w:val="7"/>
+        </w:numPr>
+        <w:spacing w:beforeLines="1" w:afterLines="1" w:line="240" w:lineRule="auto"/>
+        <w:rPr>
+          <w:lang w:val="en-US"/>
+        </w:rPr>
+      </w:pPr>
+      <w:r>
+        <w:rPr>
+          <w:lang w:val="en-US"/>
+        </w:rPr>
+        <w:t xml:space="preserve">Django Kronos </w:t>
+      </w:r>
+      <w:r>
+        <w:rPr>
+          <w:lang w:val="en-US"/>
+        </w:rPr>
+        <w:t>0.3: available from</w:t>
+      </w:r>
+    </w:p>
+    <w:p>
+      <w:pPr>
+        <w:spacing w:beforeLines="1" w:afterLines="1" w:line="240" w:lineRule="auto"/>
+        <w:ind w:left="720"/>
+        <w:rPr>
+          <w:lang w:val="en-US"/>
+        </w:rPr>
+      </w:pPr>
+      <w:r>
+        <w:rPr>
+          <w:lang w:val="en-US"/>
+        </w:rPr>
+        <w:t xml:space="preserve">- </w:t>
+      </w:r>
+      <w:hyperlink r:id="rId16" w:history="1">
+        <w:r>
+          <w:rPr>
+            <w:rStyle w:val="Hyperlink"/>
+            <w:lang w:val="en-US"/>
+          </w:rPr>
+          <w:t>https://github.com/jgorset/django-kronos</w:t>
+        </w:r>
+      </w:hyperlink>
+    </w:p>
+    <w:p>
+      <w:pPr>
+        <w:spacing w:beforeLines="1" w:afterLines="1" w:line="240" w:lineRule="auto"/>
+        <w:ind w:left="720"/>
+        <w:rPr>
+          <w:lang w:val="en-US"/>
+        </w:rPr>
+      </w:pPr>
+    </w:p>
+    <w:p>
+      <w:pPr>
+        <w:numPr>
+          <w:ilvl w:val="0"/>
+          <w:numId w:val="7"/>
+        </w:numPr>
+        <w:spacing w:beforeLines="1" w:afterLines="1" w:line="240" w:lineRule="auto"/>
+        <w:rPr>
+          <w:lang w:val="en-US"/>
+        </w:rPr>
+      </w:pPr>
+      <w:r>
+        <w:rPr>
+          <w:lang w:val="en-US"/>
+        </w:rPr>
+        <w:t>Django Analytical 0.12.1: available from</w:t>
+      </w:r>
+    </w:p>
+    <w:p>
+      <w:pPr>
+        <w:spacing w:beforeLines="1" w:afterLines="1" w:line="240" w:lineRule="auto"/>
+        <w:ind w:left="720"/>
+        <w:rPr>
+          <w:rStyle w:val="Hyperlink"/>
+          <w:lang w:val="en-US"/>
+        </w:rPr>
+      </w:pPr>
+      <w:r>
+        <w:rPr>
+          <w:lang w:val="en-US"/>
+        </w:rPr>
+        <w:t xml:space="preserve">- </w:t>
+      </w:r>
+      <w:r>
+        <w:rPr>
+          <w:lang w:val="en-US"/>
+        </w:rPr>
+        <w:fldChar w:fldCharType="begin"/>
+      </w:r>
+      <w:r>
+        <w:rPr>
+          <w:lang w:val="en-US"/>
+        </w:rPr>
+        <w:instrText xml:space="preserve"> HYPERLINK "http://packages.python.org/django-analytical/" </w:instrText>
+      </w:r>
+      <w:r>
+        <w:rPr>
+          <w:lang w:val="en-US"/>
+        </w:rPr>
+      </w:r>
+      <w:r>
+        <w:rPr>
+          <w:lang w:val="en-US"/>
+        </w:rPr>
+        <w:fldChar w:fldCharType="separate"/>
+      </w:r>
+      <w:r>
+        <w:rPr>
+          <w:rStyle w:val="Hyperlink"/>
+          <w:lang w:val="en-US"/>
+        </w:rPr>
+        <w:t>http://packages.python.org/django-analytical/</w:t>
+      </w:r>
+    </w:p>
+    <w:p>
+      <w:pPr>
+        <w:spacing w:beforeLines="1" w:afterLines="1" w:line="240" w:lineRule="auto"/>
+        <w:rPr>
+          <w:lang w:val="en-US"/>
+        </w:rPr>
+      </w:pPr>
+      <w:r>
+        <w:rPr>
+          <w:lang w:val="en-US"/>
+        </w:rPr>
+        <w:fldChar w:fldCharType="end"/>
+      </w:r>
+    </w:p>
+    <w:p>
+      <w:pPr>
         <w:pStyle w:val="Heading1"/>
       </w:pPr>
       <w:bookmarkStart w:id="13" w:name="_Toc330291186"/>
@@ -4571,7 +4771,19 @@
         <w:rPr>
           <w:lang w:val="en-US"/>
         </w:rPr>
-        <w:t>To verify that you have installed all dependencies correctly, you should first set up a development server. Proceed as follows.</w:t>
+        <w:t>To verify that you have installed all dependencies correctly, you should first set up a deve</w:t>
+      </w:r>
+      <w:r>
+        <w:rPr>
+          <w:lang w:val="en-US"/>
+        </w:rPr>
+        <w:t>l</w:t>
+      </w:r>
+      <w:r>
+        <w:rPr>
+          <w:lang w:val="en-US"/>
+        </w:rPr>
+        <w:t>opment server. Proceed as follows.</w:t>
       </w:r>
     </w:p>
     <w:p>
@@ -4712,7 +4924,21 @@
           <w:rFonts w:ascii="Andale Mono" w:hAnsi="Andale Mono"/>
           <w:lang w:val="en-US"/>
         </w:rPr>
-        <w:t>MetaShareNode</w:t>
+        <w:t>Met</w:t>
+      </w:r>
+      <w:r>
+        <w:rPr>
+          <w:rFonts w:ascii="Andale Mono" w:hAnsi="Andale Mono"/>
+          <w:lang w:val="en-US"/>
+        </w:rPr>
+        <w:t>a</w:t>
+      </w:r>
+      <w:r>
+        <w:rPr>
+          <w:rFonts w:ascii="Andale Mono" w:hAnsi="Andale Mono"/>
+          <w:lang w:val="en-US"/>
+        </w:rPr>
+        <w:t>ShareNode</w:t>
       </w:r>
       <w:r>
         <w:rPr>
@@ -5339,7 +5565,19 @@
         <w:rPr>
           <w:lang w:val="en-US"/>
         </w:rPr>
-        <w:t xml:space="preserve"> node in development mode. This means that all required Python/Django dependencies are functioning correctly.</w:t>
+        <w:t xml:space="preserve"> node in deve</w:t>
+      </w:r>
+      <w:r>
+        <w:rPr>
+          <w:lang w:val="en-US"/>
+        </w:rPr>
+        <w:t>l</w:t>
+      </w:r>
+      <w:r>
+        <w:rPr>
+          <w:lang w:val="en-US"/>
+        </w:rPr>
+        <w:t>opment mode. This means that all required Python/Django dependencies are functioning correctly.</w:t>
       </w:r>
     </w:p>
     <w:p>
@@ -5445,7 +5683,19 @@
         <w:rPr>
           <w:lang w:val="en-US"/>
         </w:rPr>
-        <w:t xml:space="preserve"> which is automatically imported by </w:t>
+        <w:t xml:space="preserve"> which is automatically i</w:t>
+      </w:r>
+      <w:r>
+        <w:rPr>
+          <w:lang w:val="en-US"/>
+        </w:rPr>
+        <w:t>m</w:t>
+      </w:r>
+      <w:r>
+        <w:rPr>
+          <w:lang w:val="en-US"/>
+        </w:rPr>
+        <w:t xml:space="preserve">ported by </w:t>
       </w:r>
       <w:r>
         <w:rPr>
@@ -5484,7 +5734,19 @@
         <w:rPr>
           <w:lang w:val="en-US"/>
         </w:rPr>
-        <w:t xml:space="preserve"> settings available for META-SHARE nodes. The local settings are the following:</w:t>
+        <w:t xml:space="preserve"> settings available for META-SHARE nodes. The local settings are the fo</w:t>
+      </w:r>
+      <w:r>
+        <w:rPr>
+          <w:lang w:val="en-US"/>
+        </w:rPr>
+        <w:t>l</w:t>
+      </w:r>
+      <w:r>
+        <w:rPr>
+          <w:lang w:val="en-US"/>
+        </w:rPr>
+        <w:t>lowing:</w:t>
       </w:r>
     </w:p>
     <w:p>
@@ -5538,10 +5800,23 @@
       </w:r>
       <w:r>
         <w:rPr>
+          <w:lang w:val="en-US"/>
+        </w:rPr>
+        <w:t xml:space="preserve"> </w:t>
+      </w:r>
+      <w:r>
+        <w:rPr>
           <w:rFonts w:ascii="Andale Mono" w:hAnsi="Andale Mono"/>
           <w:lang w:val="en-US"/>
         </w:rPr>
         <w:t>http://127.0.0.1:8000</w:t>
+      </w:r>
+      <w:r>
+        <w:rPr>
+          <w:rFonts w:ascii="Andale Mono" w:hAnsi="Andale Mono"/>
+          <w:lang w:val="en-US"/>
+        </w:rPr>
+        <w:t xml:space="preserve"> </w:t>
       </w:r>
       <w:r>
         <w:rPr>
@@ -5597,7 +5872,19 @@
         <w:rPr>
           <w:lang w:val="en-US"/>
         </w:rPr>
-        <w:t xml:space="preserve">. Use a trailing slash(/). Do not use a leading slash, though.Leave empty if META-SHARE is deployed directly under the given </w:t>
+        <w:t>. Use a trailing slash(/). Do not use a leading slash, though.Leave empty if META-SHARE is d</w:t>
+      </w:r>
+      <w:r>
+        <w:rPr>
+          <w:lang w:val="en-US"/>
+        </w:rPr>
+        <w:t>e</w:t>
+      </w:r>
+      <w:r>
+        <w:rPr>
+          <w:lang w:val="en-US"/>
+        </w:rPr>
+        <w:t xml:space="preserve">ployed directly under the given </w:t>
       </w:r>
       <w:r>
         <w:rPr>
@@ -5639,7 +5926,19 @@
         <w:rPr>
           <w:lang w:val="en-US"/>
         </w:rPr>
-        <w:t>This is required when the META-SHARE node is deployed using FastCGI and for example lighttpd. There is a known bug with FCGI hosted applications and lighttpd; it basically messes up the URL after HTTP submits. FORCE_SCRIPT_NAME= ""fixes the issue and hence is required for lighttpd use.</w:t>
+        <w:t>This is required when the META-SHARE node is deployed using FastCGI and for e</w:t>
+      </w:r>
+      <w:r>
+        <w:rPr>
+          <w:lang w:val="en-US"/>
+        </w:rPr>
+        <w:t>x</w:t>
+      </w:r>
+      <w:r>
+        <w:rPr>
+          <w:lang w:val="en-US"/>
+        </w:rPr>
+        <w:t>ample lighttpd. There is a known bug with FCGI hosted applications and lighttpd; it basically messes up the URL after HTTP submits. FORCE_SCRIPT_NAME= ""fixes the issue and hence is required for lighttpd use.</w:t>
       </w:r>
     </w:p>
     <w:p>
@@ -5803,7 +6102,31 @@
         <w:rPr>
           <w:lang w:val="en-US"/>
         </w:rPr>
-        <w:t xml:space="preserve"> instances can store their attachments.You need to supply an existing path here, even for development mode!  This folder will contain data related to your language resources, so choose a suitable location that is accessible but safe.</w:t>
+        <w:t xml:space="preserve"> i</w:t>
+      </w:r>
+      <w:r>
+        <w:rPr>
+          <w:lang w:val="en-US"/>
+        </w:rPr>
+        <w:t>n</w:t>
+      </w:r>
+      <w:r>
+        <w:rPr>
+          <w:lang w:val="en-US"/>
+        </w:rPr>
+        <w:t>stances can store their attachments.You need to supply an existing path here, even for development mode!  This folder will contain data related to your language r</w:t>
+      </w:r>
+      <w:r>
+        <w:rPr>
+          <w:lang w:val="en-US"/>
+        </w:rPr>
+        <w:t>e</w:t>
+      </w:r>
+      <w:r>
+        <w:rPr>
+          <w:lang w:val="en-US"/>
+        </w:rPr>
+        <w:t>sources, so choose a suitable location that is accessible but safe.</w:t>
       </w:r>
     </w:p>
     <w:p>
@@ -6462,7 +6785,7 @@
         </w:rPr>
         <w:t xml:space="preserve">STATS_SERVER_URL = </w:t>
       </w:r>
-      <w:hyperlink r:id="rId16" w:history="1">
+      <w:hyperlink r:id="rId17" w:history="1">
         <w:r>
           <w:rPr>
             <w:rStyle w:val="Hyperlink"/>
@@ -6909,7 +7232,7 @@
         </w:rPr>
         <w:t xml:space="preserve">, an open-source toolkit available from </w:t>
       </w:r>
-      <w:hyperlink r:id="rId17" w:history="1">
+      <w:hyperlink r:id="rId18" w:history="1">
         <w:r>
           <w:rPr>
             <w:lang w:val="en-US"/>
@@ -7182,7 +7505,21 @@
           <w:rFonts w:ascii="Andale Mono" w:hAnsi="Andale Mono"/>
           <w:lang w:val="en-US"/>
         </w:rPr>
-        <w:t>DEBUG=False</w:t>
+        <w:t>D</w:t>
+      </w:r>
+      <w:r>
+        <w:rPr>
+          <w:rFonts w:ascii="Andale Mono" w:hAnsi="Andale Mono"/>
+          <w:lang w:val="en-US"/>
+        </w:rPr>
+        <w:t>E</w:t>
+      </w:r>
+      <w:r>
+        <w:rPr>
+          <w:rFonts w:ascii="Andale Mono" w:hAnsi="Andale Mono"/>
+          <w:lang w:val="en-US"/>
+        </w:rPr>
+        <w:t>BUG=False</w:t>
       </w:r>
       <w:r>
         <w:rPr>
@@ -7428,7 +7765,7 @@
         </w:rPr>
         <w:t xml:space="preserve">Download the latest version of Solr from </w:t>
       </w:r>
-      <w:hyperlink r:id="rId18" w:history="1">
+      <w:hyperlink r:id="rId19" w:history="1">
         <w:r>
           <w:rPr>
             <w:rStyle w:val="Hyperlink"/>
@@ -7579,7 +7916,19 @@
         <w:rPr>
           <w:lang w:val="en-US"/>
         </w:rPr>
-        <w:t>This will configure your Solr server with a sample configuration. It will overwrite the default Solr configuration. After this step you will have a Solr server which is configured with two cores (</w:t>
+        <w:t>This will configure your Solr server with a sample configuration. It will overwrite the default Solr configuration. After this step you will have a Solr server which is confi</w:t>
+      </w:r>
+      <w:r>
+        <w:rPr>
+          <w:lang w:val="en-US"/>
+        </w:rPr>
+        <w:t>g</w:t>
+      </w:r>
+      <w:r>
+        <w:rPr>
+          <w:lang w:val="en-US"/>
+        </w:rPr>
+        <w:t>ured with two cores (</w:t>
       </w:r>
       <w:r>
         <w:rPr>
@@ -7688,6 +8037,14 @@
       </w:r>
       <w:r>
         <w:rPr>
+          <w:rStyle w:val="n"/>
+          <w:rFonts w:cs="Courier"/>
+          <w:lang w:val="en-US"/>
+        </w:rPr>
+        <w:t xml:space="preserve"> </w:t>
+      </w:r>
+      <w:r>
+        <w:rPr>
           <w:rStyle w:val="o"/>
           <w:rFonts w:cs="Courier"/>
           <w:lang w:val="en-US"/>
@@ -7700,7 +8057,23 @@
           <w:rFonts w:cs="Courier"/>
           <w:lang w:val="en-US"/>
         </w:rPr>
-        <w:t>jarstart</w:t>
+        <w:t>jar</w:t>
+      </w:r>
+      <w:r>
+        <w:rPr>
+          <w:rStyle w:val="n"/>
+          <w:rFonts w:cs="Courier"/>
+          <w:lang w:val="en-US"/>
+        </w:rPr>
+        <w:t xml:space="preserve"> </w:t>
+      </w:r>
+      <w:r>
+        <w:rPr>
+          <w:rStyle w:val="n"/>
+          <w:rFonts w:cs="Courier"/>
+          <w:lang w:val="en-US"/>
+        </w:rPr>
+        <w:t>start</w:t>
       </w:r>
       <w:r>
         <w:rPr>
@@ -7736,7 +8109,7 @@
         </w:rPr>
         <w:t xml:space="preserve">Open a web browser and go to </w:t>
       </w:r>
-      <w:hyperlink r:id="rId19" w:history="1">
+      <w:hyperlink r:id="rId20" w:history="1">
         <w:r>
           <w:rPr>
             <w:rStyle w:val="Hyperlink"/>
@@ -7778,7 +8151,7 @@
         </w:rPr>
         <w:t xml:space="preserve">For further help go to the </w:t>
       </w:r>
-      <w:hyperlink r:id="rId20" w:history="1">
+      <w:hyperlink r:id="rId21" w:history="1">
         <w:r>
           <w:rPr>
             <w:rStyle w:val="Hyperlink"/>
@@ -7851,7 +8224,19 @@
         <w:rPr>
           <w:lang w:val="en-US"/>
         </w:rPr>
-        <w:t xml:space="preserve"> to rebuild your index from the current database content.</w:t>
+        <w:t xml:space="preserve"> to rebuild your index from the current database co</w:t>
+      </w:r>
+      <w:r>
+        <w:rPr>
+          <w:lang w:val="en-US"/>
+        </w:rPr>
+        <w:t>n</w:t>
+      </w:r>
+      <w:r>
+        <w:rPr>
+          <w:lang w:val="en-US"/>
+        </w:rPr>
+        <w:t>tent.</w:t>
       </w:r>
     </w:p>
     <w:p>
@@ -7919,7 +8304,23 @@
           <w:rFonts w:cs="Courier"/>
           <w:lang w:val="en-US"/>
         </w:rPr>
-        <w:t>pythonmanage</w:t>
+        <w:t>python</w:t>
+      </w:r>
+      <w:r>
+        <w:rPr>
+          <w:rStyle w:val="n"/>
+          <w:rFonts w:cs="Courier"/>
+          <w:lang w:val="en-US"/>
+        </w:rPr>
+        <w:t xml:space="preserve"> </w:t>
+      </w:r>
+      <w:r>
+        <w:rPr>
+          <w:rStyle w:val="n"/>
+          <w:rFonts w:cs="Courier"/>
+          <w:lang w:val="en-US"/>
+        </w:rPr>
+        <w:t>manage</w:t>
       </w:r>
       <w:r>
         <w:rPr>
@@ -7935,7 +8336,23 @@
           <w:rFonts w:cs="Courier"/>
           <w:lang w:val="en-US"/>
         </w:rPr>
-        <w:t>pybuild_solr_schema</w:t>
+        <w:t>py</w:t>
+      </w:r>
+      <w:r>
+        <w:rPr>
+          <w:rStyle w:val="n"/>
+          <w:rFonts w:cs="Courier"/>
+          <w:lang w:val="en-US"/>
+        </w:rPr>
+        <w:t xml:space="preserve"> </w:t>
+      </w:r>
+      <w:r>
+        <w:rPr>
+          <w:rStyle w:val="n"/>
+          <w:rFonts w:cs="Courier"/>
+          <w:lang w:val="en-US"/>
+        </w:rPr>
+        <w:t>build_solr_schema</w:t>
       </w:r>
     </w:p>
     <w:p>
@@ -8080,7 +8497,23 @@
           <w:rFonts w:cs="Courier"/>
           <w:lang w:val="en-US"/>
         </w:rPr>
-        <w:t>pythonmanage</w:t>
+        <w:t>python</w:t>
+      </w:r>
+      <w:r>
+        <w:rPr>
+          <w:rStyle w:val="n"/>
+          <w:rFonts w:cs="Courier"/>
+          <w:lang w:val="en-US"/>
+        </w:rPr>
+        <w:t xml:space="preserve"> </w:t>
+      </w:r>
+      <w:r>
+        <w:rPr>
+          <w:rStyle w:val="n"/>
+          <w:rFonts w:cs="Courier"/>
+          <w:lang w:val="en-US"/>
+        </w:rPr>
+        <w:t>manage</w:t>
       </w:r>
       <w:r>
         <w:rPr>
@@ -8096,7 +8529,23 @@
           <w:rFonts w:cs="Courier"/>
           <w:lang w:val="en-US"/>
         </w:rPr>
-        <w:t>pyrebuild_index</w:t>
+        <w:t>py</w:t>
+      </w:r>
+      <w:r>
+        <w:rPr>
+          <w:rStyle w:val="n"/>
+          <w:rFonts w:cs="Courier"/>
+          <w:lang w:val="en-US"/>
+        </w:rPr>
+        <w:t xml:space="preserve"> </w:t>
+      </w:r>
+      <w:r>
+        <w:rPr>
+          <w:rStyle w:val="n"/>
+          <w:rFonts w:cs="Courier"/>
+          <w:lang w:val="en-US"/>
+        </w:rPr>
+        <w:t>rebuild_index</w:t>
       </w:r>
     </w:p>
     <w:p>
@@ -8135,7 +8584,43 @@
         <w:rPr>
           <w:lang w:val="en-US"/>
         </w:rPr>
-        <w:t>Metadata descriptions of language resources can be imported into the META-SHARE software from XML files obeying the META-SHARE schema format. Likewise, the metadata descriptions in the META-SHARE database can be exported into XML files in the format defined by the META-SHARE XML schema.</w:t>
+        <w:t>Metadata descriptions of language resources can be imported into the META-SHARE sof</w:t>
+      </w:r>
+      <w:r>
+        <w:rPr>
+          <w:lang w:val="en-US"/>
+        </w:rPr>
+        <w:t>t</w:t>
+      </w:r>
+      <w:r>
+        <w:rPr>
+          <w:lang w:val="en-US"/>
+        </w:rPr>
+        <w:t>ware from XML files obeying the META-SHARE schema format. Likewise, the metadata d</w:t>
+      </w:r>
+      <w:r>
+        <w:rPr>
+          <w:lang w:val="en-US"/>
+        </w:rPr>
+        <w:t>e</w:t>
+      </w:r>
+      <w:r>
+        <w:rPr>
+          <w:lang w:val="en-US"/>
+        </w:rPr>
+        <w:t>scriptions in the META-SHARE database can be exported into XML files in the format d</w:t>
+      </w:r>
+      <w:r>
+        <w:rPr>
+          <w:lang w:val="en-US"/>
+        </w:rPr>
+        <w:t>e</w:t>
+      </w:r>
+      <w:r>
+        <w:rPr>
+          <w:lang w:val="en-US"/>
+        </w:rPr>
+        <w:t>fined by the META-SHARE XML schema.</w:t>
       </w:r>
     </w:p>
     <w:p>
@@ -8161,7 +8646,19 @@
         <w:rPr>
           <w:lang w:val="en-US"/>
         </w:rPr>
-        <w:t>There are two possibilities of importing language resource XML descriptions which are outlined in the following sections.</w:t>
+        <w:t>There are two possibilities of importing language resource XML descriptions which are ou</w:t>
+      </w:r>
+      <w:r>
+        <w:rPr>
+          <w:lang w:val="en-US"/>
+        </w:rPr>
+        <w:t>t</w:t>
+      </w:r>
+      <w:r>
+        <w:rPr>
+          <w:lang w:val="en-US"/>
+        </w:rPr>
+        <w:t>lined in the following sections.</w:t>
       </w:r>
     </w:p>
     <w:p>
@@ -8255,7 +8752,19 @@
         <w:rPr>
           <w:lang w:val="en-US"/>
         </w:rPr>
-        <w:t>Schema validity is not strictly required by the importer; reasonable efforts are made to import partial or erroneous XML files. However, in order to avoid loosing data, please try to make your files schema valid.</w:t>
+        <w:t>Schema validity is not strictly required by the importer; reasonable efforts are made to i</w:t>
+      </w:r>
+      <w:r>
+        <w:rPr>
+          <w:lang w:val="en-US"/>
+        </w:rPr>
+        <w:t>m</w:t>
+      </w:r>
+      <w:r>
+        <w:rPr>
+          <w:lang w:val="en-US"/>
+        </w:rPr>
+        <w:t>port partial or erroneous XML files. However, in order to avoid loosing data, please try to make your files schema valid.</w:t>
       </w:r>
     </w:p>
     <w:p>
@@ -8294,7 +8803,19 @@
         <w:rPr>
           <w:lang w:val="en-US"/>
         </w:rPr>
-        <w:t xml:space="preserve"> to import XML files describing language resources into the system. To import, run </w:t>
+        <w:t xml:space="preserve"> to import XML files describing la</w:t>
+      </w:r>
+      <w:r>
+        <w:rPr>
+          <w:lang w:val="en-US"/>
+        </w:rPr>
+        <w:t>n</w:t>
+      </w:r>
+      <w:r>
+        <w:rPr>
+          <w:lang w:val="en-US"/>
+        </w:rPr>
+        <w:t xml:space="preserve">guage resources into the system. To import, run </w:t>
       </w:r>
       <w:r>
         <w:rPr>
@@ -8374,7 +8895,31 @@
         <w:rPr>
           <w:lang w:val="en-US"/>
         </w:rPr>
-        <w:t>An alternative way of importing resources is provided by the “Upload” menu item of the editor. There you can also provide individual XML files or zip files containing XML files. Compared to the shell importer, the upload size is limited, though.</w:t>
+        <w:t>An alternative way of importing resources is provided by the “Upload” menu item of the ed</w:t>
+      </w:r>
+      <w:r>
+        <w:rPr>
+          <w:lang w:val="en-US"/>
+        </w:rPr>
+        <w:t>i</w:t>
+      </w:r>
+      <w:r>
+        <w:rPr>
+          <w:lang w:val="en-US"/>
+        </w:rPr>
+        <w:t>tor. There you can also provide individual XML files or zip files containing XML files. Co</w:t>
+      </w:r>
+      <w:r>
+        <w:rPr>
+          <w:lang w:val="en-US"/>
+        </w:rPr>
+        <w:t>m</w:t>
+      </w:r>
+      <w:r>
+        <w:rPr>
+          <w:lang w:val="en-US"/>
+        </w:rPr>
+        <w:t>pared to the shell importer, the upload size is limited, though.</w:t>
       </w:r>
     </w:p>
     <w:p>
@@ -8452,7 +8997,19 @@
         <w:rPr>
           <w:lang w:val="en-US"/>
         </w:rPr>
-        <w:t xml:space="preserve">entries from the database into a zip archive containing one XML file per resource. The script </w:t>
+        <w:t>entries from the database into a zip archive contai</w:t>
+      </w:r>
+      <w:r>
+        <w:rPr>
+          <w:lang w:val="en-US"/>
+        </w:rPr>
+        <w:t>n</w:t>
+      </w:r>
+      <w:r>
+        <w:rPr>
+          <w:lang w:val="en-US"/>
+        </w:rPr>
+        <w:t xml:space="preserve">ing one XML file per resource. The script </w:t>
       </w:r>
       <w:r>
         <w:rPr>
@@ -8579,7 +9136,31 @@
         <w:rPr>
           <w:lang w:val="en-US"/>
         </w:rPr>
-        <w:t xml:space="preserve">A bundle of freely selectable resources may be exported as a zip archive from the “Editable Resources” page using the “Action” menu. The resulting archive is suitable for import in any META-SHARE V2.1 </w:t>
+        <w:t>A bundle of freely selectable resources may be exported as a zip archive from the “Edi</w:t>
+      </w:r>
+      <w:r>
+        <w:rPr>
+          <w:lang w:val="en-US"/>
+        </w:rPr>
+        <w:t>t</w:t>
+      </w:r>
+      <w:r>
+        <w:rPr>
+          <w:lang w:val="en-US"/>
+        </w:rPr>
+        <w:t>able Resources” page using the “Action” menu. The resulting archive is suitable for i</w:t>
+      </w:r>
+      <w:r>
+        <w:rPr>
+          <w:lang w:val="en-US"/>
+        </w:rPr>
+        <w:t>m</w:t>
+      </w:r>
+      <w:r>
+        <w:rPr>
+          <w:lang w:val="en-US"/>
+        </w:rPr>
+        <w:t xml:space="preserve">port in any META-SHARE V2.1 </w:t>
       </w:r>
       <w:r>
         <w:rPr>
@@ -8615,7 +9196,19 @@
         <w:rPr>
           <w:lang w:val="en-US"/>
         </w:rPr>
-        <w:t>Future versions of META-SHARE will support automatic synchronization of the data between a configurable set of META-SHARE nodes. In the meantime, the data provided by multiple nodes can be manually synchronized by means of XML export and import.</w:t>
+        <w:t>Future versions of META-SHARE will support automatic synchronization of the data b</w:t>
+      </w:r>
+      <w:r>
+        <w:rPr>
+          <w:lang w:val="en-US"/>
+        </w:rPr>
+        <w:t>e</w:t>
+      </w:r>
+      <w:r>
+        <w:rPr>
+          <w:lang w:val="en-US"/>
+        </w:rPr>
+        <w:t>tween a configurable set of META-SHARE nodes. In the meantime, the data provided by multiple nodes can be manually synchronized by means of XML export and import.</w:t>
       </w:r>
     </w:p>
     <w:p>
@@ -8984,7 +9577,7 @@
           <w:rStyle w:val="FootnoteReference"/>
           <w:lang w:val="en-US"/>
         </w:rPr>
-        <w:footnoteReference w:id="3"/>
+        <w:footnoteReference w:id="2"/>
       </w:r>
       <w:r>
         <w:rPr>
@@ -9016,7 +9609,19 @@
         <w:rPr>
           <w:lang w:val="en-US"/>
         </w:rPr>
-        <w:t xml:space="preserve">To verify if a file can be imported as is, or if manual work is required before it can be imported, </w:t>
+        <w:t>To verify if a file can be imported as is, or if manual work is required before it can be i</w:t>
+      </w:r>
+      <w:r>
+        <w:rPr>
+          <w:lang w:val="en-US"/>
+        </w:rPr>
+        <w:t>m</w:t>
+      </w:r>
+      <w:r>
+        <w:rPr>
+          <w:lang w:val="en-US"/>
+        </w:rPr>
+        <w:t xml:space="preserve">ported, </w:t>
       </w:r>
       <w:r>
         <w:rPr>
@@ -9299,7 +9904,19 @@
         <w:rPr>
           <w:lang w:val="en-US"/>
         </w:rPr>
-        <w:t xml:space="preserve">Once the converted files are schema-valid, the import step should be straightforward, as described in Section </w:t>
+        <w:t>Once the converted files are schema-valid, the import step should be straightforward, as d</w:t>
+      </w:r>
+      <w:r>
+        <w:rPr>
+          <w:lang w:val="en-US"/>
+        </w:rPr>
+        <w:t>e</w:t>
+      </w:r>
+      <w:r>
+        <w:rPr>
+          <w:lang w:val="en-US"/>
+        </w:rPr>
+        <w:t xml:space="preserve">scribed in Section </w:t>
       </w:r>
       <w:r>
         <w:rPr>
@@ -9394,6 +10011,76 @@
       </w:pPr>
       <w:bookmarkStart w:id="43" w:name="_Toc330291209"/>
       <w:r>
+        <w:t>Search Engine Optimization</w:t>
+      </w:r>
+    </w:p>
+    <w:p>
+      <w:pPr>
+        <w:pStyle w:val="BodyText"/>
+        <w:rPr>
+          <w:lang w:val="en-US"/>
+        </w:rPr>
+      </w:pPr>
+      <w:r>
+        <w:rPr>
+          <w:lang w:val="en-US"/>
+        </w:rPr>
+        <w:t>META-SHARE integrates the most common techniques for Search Engine Optimiz</w:t>
+      </w:r>
+      <w:r>
+        <w:rPr>
+          <w:lang w:val="en-US"/>
+        </w:rPr>
+        <w:t>a</w:t>
+      </w:r>
+      <w:r>
+        <w:rPr>
+          <w:lang w:val="en-US"/>
+        </w:rPr>
+        <w:t>tion (SEO). In order to check whether SEO works as it should, META-SHARE also integrates a pac</w:t>
+      </w:r>
+      <w:r>
+        <w:rPr>
+          <w:lang w:val="en-US"/>
+        </w:rPr>
+        <w:t>k</w:t>
+      </w:r>
+      <w:r>
+        <w:rPr>
+          <w:lang w:val="en-US"/>
+        </w:rPr>
+        <w:t>age for analytics services, like "google analytics" and "clicky". It is called "django-analytical". Placeholders for django-analytical have been placed in the base django template (base.html). For more i</w:t>
+      </w:r>
+      <w:r>
+        <w:rPr>
+          <w:lang w:val="en-US"/>
+        </w:rPr>
+        <w:t>n</w:t>
+      </w:r>
+      <w:r>
+        <w:rPr>
+          <w:lang w:val="en-US"/>
+        </w:rPr>
+        <w:t xml:space="preserve">formation, visit </w:t>
+      </w:r>
+      <w:hyperlink r:id="rId22" w:history="1">
+        <w:r>
+          <w:rPr>
+            <w:rStyle w:val="Hyperlink"/>
+            <w:lang w:val="en-US"/>
+          </w:rPr>
+          <w:t>http://packages.python.org/django-analytical/</w:t>
+        </w:r>
+        <w:r>
+          <w:t>.</w:t>
+        </w:r>
+      </w:hyperlink>
+    </w:p>
+    <w:p>
+      <w:pPr>
+        <w:pStyle w:val="Heading1"/>
+      </w:pPr>
+      <w:r>
         <w:t>Frequently Asked Questions</w:t>
       </w:r>
       <w:bookmarkEnd w:id="43"/>
@@ -9511,7 +10198,19 @@
         <w:rPr>
           <w:lang w:val="en-US"/>
         </w:rPr>
-        <w:t xml:space="preserve"> configuration file which you can use as the basis for your configuration.</w:t>
+        <w:t xml:space="preserve"> configuration file which you can use as the b</w:t>
+      </w:r>
+      <w:r>
+        <w:rPr>
+          <w:lang w:val="en-US"/>
+        </w:rPr>
+        <w:t>a</w:t>
+      </w:r>
+      <w:r>
+        <w:rPr>
+          <w:lang w:val="en-US"/>
+        </w:rPr>
+        <w:t>sis for your configuration.</w:t>
       </w:r>
     </w:p>
     <w:p>
@@ -9710,9 +10409,21 @@
         <w:rPr>
           <w:lang w:val="en-US"/>
         </w:rPr>
-        <w:t xml:space="preserve">A: While in principle, Django could also serve those static files, this is not recommended for production use – it makes a lot more sense to have a dedicated, lightweight web server handle that task. Some more information on combining Django and lighttpd is available here: </w:t>
-      </w:r>
-      <w:hyperlink r:id="rId21" w:anchor="lighttpd-setup" w:history="1">
+        <w:t>A: While in principle, Django could also serve those static files, this is not recommended for production use – it makes a lot more sense to have a dedicated, lightweight web server ha</w:t>
+      </w:r>
+      <w:r>
+        <w:rPr>
+          <w:lang w:val="en-US"/>
+        </w:rPr>
+        <w:t>n</w:t>
+      </w:r>
+      <w:r>
+        <w:rPr>
+          <w:lang w:val="en-US"/>
+        </w:rPr>
+        <w:t xml:space="preserve">dle that task. Some more information on combining Django and lighttpd is available here: </w:t>
+      </w:r>
+      <w:hyperlink r:id="rId23" w:anchor="lighttpd-setup" w:history="1">
         <w:r>
           <w:rPr>
             <w:rStyle w:val="Hyperlink"/>
@@ -9772,7 +10483,35 @@
           <w:rStyle w:val="HTMLCode"/>
           <w:lang w:val="en-US"/>
         </w:rPr>
-        <w:t>--- File "/usr/lib/python2.7/site-packages/django/db/backends/postgresql_psycopg2/base.py", line 24, in &lt;module&gt;     raise ImproperlyConfigured("Error loading psycopg2 module: %s" % e) django.core.exceptions.ImproperlyConfigured: Error loading psycopg2 module: No module named psycopg2 ---</w:t>
+        <w:t>--- File "/usr/lib/python2.7/site-packages/django/db/backends/postgresql_psycopg2/base.py", line 24, in &lt;mo</w:t>
+      </w:r>
+      <w:r>
+        <w:rPr>
+          <w:rStyle w:val="HTMLCode"/>
+          <w:lang w:val="en-US"/>
+        </w:rPr>
+        <w:t>d</w:t>
+      </w:r>
+      <w:r>
+        <w:rPr>
+          <w:rStyle w:val="HTMLCode"/>
+          <w:lang w:val="en-US"/>
+        </w:rPr>
+        <w:t>ule&gt;     raise ImproperlyConfigured("Error loading psycopg2 module: %s" % e) django.core.exceptions.ImproperlyConfigured: Error loading psycopg2 mo</w:t>
+      </w:r>
+      <w:r>
+        <w:rPr>
+          <w:rStyle w:val="HTMLCode"/>
+          <w:lang w:val="en-US"/>
+        </w:rPr>
+        <w:t>d</w:t>
+      </w:r>
+      <w:r>
+        <w:rPr>
+          <w:rStyle w:val="HTMLCode"/>
+          <w:lang w:val="en-US"/>
+        </w:rPr>
+        <w:t>ule: No module named psycopg2 ---</w:t>
       </w:r>
     </w:p>
     <w:p>
@@ -9806,7 +10545,19 @@
         <w:rPr>
           <w:lang w:val="en-US"/>
         </w:rPr>
-        <w:t xml:space="preserve"> dependency. See Section </w:t>
+        <w:t xml:space="preserve"> d</w:t>
+      </w:r>
+      <w:r>
+        <w:rPr>
+          <w:lang w:val="en-US"/>
+        </w:rPr>
+        <w:t>e</w:t>
+      </w:r>
+      <w:r>
+        <w:rPr>
+          <w:lang w:val="en-US"/>
+        </w:rPr>
+        <w:t xml:space="preserve">pendency. See Section </w:t>
       </w:r>
       <w:r>
         <w:rPr>
@@ -9901,7 +10652,21 @@
           <w:rStyle w:val="HTMLCode"/>
           <w:lang w:val="en-US"/>
         </w:rPr>
-        <w:t>$ /usr2/MetaShareNode/software/bin/python import_xml.py  ApertiumLMFBasqueDictionary.xml</w:t>
+        <w:t>$ /usr2/MetaShareNode/software/bin/python import_xml.py  Ape</w:t>
+      </w:r>
+      <w:r>
+        <w:rPr>
+          <w:rStyle w:val="HTMLCode"/>
+          <w:lang w:val="en-US"/>
+        </w:rPr>
+        <w:t>r</w:t>
+      </w:r>
+      <w:r>
+        <w:rPr>
+          <w:rStyle w:val="HTMLCode"/>
+          <w:lang w:val="en-US"/>
+        </w:rPr>
+        <w:t>tiumLMFBasqueDictionary.xml</w:t>
       </w:r>
     </w:p>
     <w:p>
@@ -9966,9 +10731,21 @@
         <w:rPr>
           <w:lang w:val="en-US"/>
         </w:rPr>
-        <w:t xml:space="preserve">A: If you encounter this error, please first check that the XML file is indeed schema-valid with respect to the latest schema files. If so, there might be a bug – please send us the example file if possible so that we can reproduce and fix it: </w:t>
-      </w:r>
-      <w:hyperlink r:id="rId22" w:history="1">
+        <w:t>A: If you encounter this error, please first check that the XML file is indeed schema-valid with respect to the latest schema files. If so, there might be a bug – please send us the exa</w:t>
+      </w:r>
+      <w:r>
+        <w:rPr>
+          <w:lang w:val="en-US"/>
+        </w:rPr>
+        <w:t>m</w:t>
+      </w:r>
+      <w:r>
+        <w:rPr>
+          <w:lang w:val="en-US"/>
+        </w:rPr>
+        <w:t xml:space="preserve">ple file if possible so that we can reproduce and fix it: </w:t>
+      </w:r>
+      <w:hyperlink r:id="rId24" w:history="1">
         <w:r>
           <w:rPr>
             <w:rStyle w:val="Hyperlink"/>
@@ -10069,13 +10846,7 @@
           <w:color w:val="1A1A1A"/>
           <w:lang w:val="en-US" w:eastAsia="en-US"/>
         </w:rPr>
-        <w:t xml:space="preserve"> of the visiting user is converted to the country using the GeoLite Country database. We are shipping a fixed version of this database. As IP address to country mappings may change over time, you might also want to update the used database for better statistics results. In order to update the current version of the database, download a new version </w:t>
-      </w:r>
-      <w:r>
-        <w:rPr>
-          <w:lang w:val="en-US"/>
-        </w:rPr>
-        <w:t xml:space="preserve">and </w:t>
+        <w:t xml:space="preserve"> of the visiting user is converted to the cou</w:t>
       </w:r>
       <w:r>
         <w:rPr>
@@ -10083,14 +10854,7 @@
           <w:color w:val="1A1A1A"/>
           <w:lang w:val="en-US" w:eastAsia="en-US"/>
         </w:rPr>
-        <w:t xml:space="preserve">move the file </w:t>
-      </w:r>
-      <w:r>
-        <w:rPr>
-          <w:rFonts w:ascii="Andale Mono" w:hAnsi="Andale Mono"/>
-          <w:lang w:val="en-US"/>
-        </w:rPr>
-        <w:t>GeoIP.dat</w:t>
+        <w:t>n</w:t>
       </w:r>
       <w:r>
         <w:rPr>
@@ -10098,14 +10862,7 @@
           <w:color w:val="1A1A1A"/>
           <w:lang w:val="en-US" w:eastAsia="en-US"/>
         </w:rPr>
-        <w:t xml:space="preserve"> into the directory </w:t>
-      </w:r>
-      <w:r>
-        <w:rPr>
-          <w:rFonts w:ascii="Andale Mono" w:hAnsi="Andale Mono"/>
-          <w:lang w:val="en-US"/>
-        </w:rPr>
-        <w:t>/path/to/local/MetaShareNode/metashare/stats/resources/</w:t>
+        <w:t>try using the GeoLite Country database. We are shipping a fixed version of this database. As IP address to country mappings may change over time, you might also want to update the used database for better statistics results. In order to update the current version of the dat</w:t>
       </w:r>
       <w:r>
         <w:rPr>
@@ -10113,7 +10870,75 @@
           <w:color w:val="1A1A1A"/>
           <w:lang w:val="en-US" w:eastAsia="en-US"/>
         </w:rPr>
-        <w:t>. New versions of the database are available here:</w:t>
+        <w:t>a</w:t>
+      </w:r>
+      <w:r>
+        <w:rPr>
+          <w:rFonts w:cs="Arial"/>
+          <w:color w:val="1A1A1A"/>
+          <w:lang w:val="en-US" w:eastAsia="en-US"/>
+        </w:rPr>
+        <w:t xml:space="preserve">base, download a new version </w:t>
+      </w:r>
+      <w:r>
+        <w:rPr>
+          <w:lang w:val="en-US"/>
+        </w:rPr>
+        <w:t xml:space="preserve">and </w:t>
+      </w:r>
+      <w:r>
+        <w:rPr>
+          <w:rFonts w:cs="Arial"/>
+          <w:color w:val="1A1A1A"/>
+          <w:lang w:val="en-US" w:eastAsia="en-US"/>
+        </w:rPr>
+        <w:t xml:space="preserve">move the file </w:t>
+      </w:r>
+      <w:r>
+        <w:rPr>
+          <w:rFonts w:ascii="Andale Mono" w:hAnsi="Andale Mono"/>
+          <w:lang w:val="en-US"/>
+        </w:rPr>
+        <w:t>GeoIP.dat</w:t>
+      </w:r>
+      <w:r>
+        <w:rPr>
+          <w:rFonts w:cs="Arial"/>
+          <w:color w:val="1A1A1A"/>
+          <w:lang w:val="en-US" w:eastAsia="en-US"/>
+        </w:rPr>
+        <w:t xml:space="preserve"> into the directory </w:t>
+      </w:r>
+      <w:r>
+        <w:rPr>
+          <w:rFonts w:ascii="Andale Mono" w:hAnsi="Andale Mono"/>
+          <w:lang w:val="en-US"/>
+        </w:rPr>
+        <w:t>/path/to/local/MetaShareNode/metashare/stats/resources/</w:t>
+      </w:r>
+      <w:r>
+        <w:rPr>
+          <w:rFonts w:cs="Arial"/>
+          <w:color w:val="1A1A1A"/>
+          <w:lang w:val="en-US" w:eastAsia="en-US"/>
+        </w:rPr>
+        <w:t>. New versions of the database are avai</w:t>
+      </w:r>
+      <w:r>
+        <w:rPr>
+          <w:rFonts w:cs="Arial"/>
+          <w:color w:val="1A1A1A"/>
+          <w:lang w:val="en-US" w:eastAsia="en-US"/>
+        </w:rPr>
+        <w:t>l</w:t>
+      </w:r>
+      <w:r>
+        <w:rPr>
+          <w:rFonts w:cs="Arial"/>
+          <w:color w:val="1A1A1A"/>
+          <w:lang w:val="en-US" w:eastAsia="en-US"/>
+        </w:rPr>
+        <w:t>able here:</w:t>
       </w:r>
     </w:p>
     <w:p>
@@ -10123,7 +10948,7 @@
           <w:lang w:val="en-US"/>
         </w:rPr>
       </w:pPr>
-      <w:hyperlink r:id="rId23" w:history="1">
+      <w:hyperlink r:id="rId25" w:history="1">
         <w:r>
           <w:rPr>
             <w:rStyle w:val="Hyperlink"/>
@@ -10240,7 +11065,31 @@
         <w:rPr>
           <w:lang w:val="en-US"/>
         </w:rPr>
-        <w:t xml:space="preserve"> installed. Please note that these packages may have different names depending on your Linux/Unix distribution. On an older Ubuntu without Python 2.7 you might also use the following command to get all required build dependencies: </w:t>
+        <w:t xml:space="preserve"> i</w:t>
+      </w:r>
+      <w:r>
+        <w:rPr>
+          <w:lang w:val="en-US"/>
+        </w:rPr>
+        <w:t>n</w:t>
+      </w:r>
+      <w:r>
+        <w:rPr>
+          <w:lang w:val="en-US"/>
+        </w:rPr>
+        <w:t>stalled. Please note that these packages may have different names depending on your Linux/Unix distribution. On an older Ubuntu without Python 2.7 you might also use the fo</w:t>
+      </w:r>
+      <w:r>
+        <w:rPr>
+          <w:lang w:val="en-US"/>
+        </w:rPr>
+        <w:t>l</w:t>
+      </w:r>
+      <w:r>
+        <w:rPr>
+          <w:lang w:val="en-US"/>
+        </w:rPr>
+        <w:t xml:space="preserve">lowing command to get all required build dependencies: </w:t>
       </w:r>
       <w:r>
         <w:rPr>
@@ -10408,7 +11257,7 @@
           <w:lang w:val="en-US"/>
         </w:rPr>
       </w:pPr>
-      <w:hyperlink r:id="rId24" w:history="1">
+      <w:hyperlink r:id="rId26" w:history="1">
         <w:r>
           <w:rPr>
             <w:rStyle w:val="Hyperlink"/>
@@ -10419,9 +11268,9 @@
       </w:hyperlink>
     </w:p>
     <w:sectPr>
-      <w:headerReference w:type="default" r:id="rId25"/>
-      <w:footerReference w:type="default" r:id="rId26"/>
-      <w:headerReference w:type="first" r:id="rId27"/>
+      <w:headerReference w:type="default" r:id="rId27"/>
+      <w:footerReference w:type="default" r:id="rId28"/>
+      <w:headerReference w:type="first" r:id="rId29"/>
       <w:pgSz w:w="11906" w:h="16838"/>
       <w:pgMar w:top="1440" w:right="1440" w:bottom="1440" w:left="1440" w:header="708" w:footer="708" w:gutter="0"/>
       <w:cols w:space="708"/>
@@ -10434,7 +11283,7 @@
 
 <file path=word/endnotes.xml><?xml version="1.0" encoding="utf-8"?>
 <w:endnotes xmlns:ve="http://schemas.openxmlformats.org/markup-compatibility/2006" xmlns:o="urn:schemas-microsoft-com:office:office" xmlns:r="http://schemas.openxmlformats.org/officeDocument/2006/relationships" xmlns:m="http://schemas.openxmlformats.org/officeDocument/2006/math" xmlns:v="urn:schemas-microsoft-com:vml" xmlns:wp="http://schemas.openxmlformats.org/drawingml/2006/wordprocessingDrawing" xmlns:w10="urn:schemas-microsoft-com:office:word" xmlns:w="http://schemas.openxmlformats.org/wordprocessingml/2006/main" xmlns:wne="http://schemas.microsoft.com/office/word/2006/wordml">
-  <w:endnote w:type="separator" w:id="0">
+  <w:endnote w:type="separator" w:id="-1">
     <w:p>
       <w:pPr>
         <w:spacing w:line="240" w:lineRule="auto"/>
@@ -10444,7 +11293,7 @@
       </w:r>
     </w:p>
   </w:endnote>
-  <w:endnote w:type="continuationSeparator" w:id="1">
+  <w:endnote w:type="continuationSeparator" w:id="0">
     <w:p>
       <w:pPr>
         <w:spacing w:line="240" w:lineRule="auto"/>
@@ -10469,7 +11318,7 @@
         <w:rPr>
           <w:noProof/>
         </w:rPr>
-        <w:t>2</w:t>
+        <w:t>15</w:t>
       </w:r>
     </w:fldSimple>
   </w:p>
@@ -10483,7 +11332,7 @@
 
 <file path=word/footnotes.xml><?xml version="1.0" encoding="utf-8"?>
 <w:footnotes xmlns:ve="http://schemas.openxmlformats.org/markup-compatibility/2006" xmlns:o="urn:schemas-microsoft-com:office:office" xmlns:r="http://schemas.openxmlformats.org/officeDocument/2006/relationships" xmlns:m="http://schemas.openxmlformats.org/officeDocument/2006/math" xmlns:v="urn:schemas-microsoft-com:vml" xmlns:wp="http://schemas.openxmlformats.org/drawingml/2006/wordprocessingDrawing" xmlns:w10="urn:schemas-microsoft-com:office:word" xmlns:w="http://schemas.openxmlformats.org/wordprocessingml/2006/main" xmlns:wne="http://schemas.microsoft.com/office/word/2006/wordml">
-  <w:footnote w:type="separator" w:id="0">
+  <w:footnote w:type="separator" w:id="-1">
     <w:p>
       <w:pPr>
         <w:spacing w:line="240" w:lineRule="auto"/>
@@ -10493,51 +11342,51 @@
       </w:r>
     </w:p>
   </w:footnote>
-  <w:footnote w:type="continuationSeparator" w:id="1">
+  <w:footnote w:type="continuationSeparator" w:id="0">
     <w:p>
       <w:pPr>
         <w:spacing w:line="240" w:lineRule="auto"/>
       </w:pPr>
       <w:r>
         <w:continuationSeparator/>
+      </w:r>
+    </w:p>
+  </w:footnote>
+  <w:footnote w:id="1">
+    <w:p>
+      <w:pPr>
+        <w:pStyle w:val="FootnoteText"/>
+      </w:pPr>
+      <w:r>
+        <w:rPr>
+          <w:rStyle w:val="FootnoteReference"/>
+        </w:rPr>
+        <w:footnoteRef/>
+      </w:r>
+      <w:r>
+        <w:t xml:space="preserve"> In order to build Python with the modules required for META-SHARE, you probably need to install some development files on your local machine first. Section </w:t>
+      </w:r>
+      <w:r>
+        <w:fldChar w:fldCharType="begin"/>
+      </w:r>
+      <w:r>
+        <w:instrText xml:space="preserve"> REF _Ref329185621 \r \h </w:instrText>
+      </w:r>
+      <w:r>
+        <w:fldChar w:fldCharType="separate"/>
+      </w:r>
+      <w:r>
+        <w:t>8.8</w:t>
+      </w:r>
+      <w:r>
+        <w:fldChar w:fldCharType="end"/>
+      </w:r>
+      <w:r>
+        <w:t xml:space="preserve"> details these requirements.</w:t>
       </w:r>
     </w:p>
   </w:footnote>
   <w:footnote w:id="2">
-    <w:p>
-      <w:pPr>
-        <w:pStyle w:val="FootnoteText"/>
-      </w:pPr>
-      <w:r>
-        <w:rPr>
-          <w:rStyle w:val="FootnoteReference"/>
-        </w:rPr>
-        <w:footnoteRef/>
-      </w:r>
-      <w:r>
-        <w:t xml:space="preserve"> In order to build Python with the modules required for META-SHARE, you probably need to install some development files on your local machine first. Section </w:t>
-      </w:r>
-      <w:r>
-        <w:fldChar w:fldCharType="begin"/>
-      </w:r>
-      <w:r>
-        <w:instrText xml:space="preserve"> REF _Ref329185621 \r \h </w:instrText>
-      </w:r>
-      <w:r>
-        <w:fldChar w:fldCharType="separate"/>
-      </w:r>
-      <w:r>
-        <w:t>8.8</w:t>
-      </w:r>
-      <w:r>
-        <w:fldChar w:fldCharType="end"/>
-      </w:r>
-      <w:r>
-        <w:t xml:space="preserve"> details these requirements.</w:t>
-      </w:r>
-    </w:p>
-  </w:footnote>
-  <w:footnote w:id="3">
     <w:p>
       <w:pPr>
         <w:pStyle w:val="FootnoteText"/>
@@ -14859,6 +15708,15 @@
   <w:num w:numId="31">
     <w:abstractNumId w:val="24"/>
   </w:num>
+  <w:num w:numId="32">
+    <w:abstractNumId w:val="29"/>
+  </w:num>
+  <w:num w:numId="33">
+    <w:abstractNumId w:val="29"/>
+  </w:num>
+  <w:num w:numId="34">
+    <w:abstractNumId w:val="29"/>
+  </w:num>
   <w:numIdMacAtCleanup w:val="16"/>
 </w:numbering>
 </file>
@@ -14876,272 +15734,144 @@
     </w:rPrDefault>
     <w:pPrDefault/>
   </w:docDefaults>
-  <w:latentStyles w:defLockedState="0" w:defUIPriority="99" w:defSemiHidden="1" w:defUnhideWhenUsed="0" w:defQFormat="0" w:count="267">
-    <w:lsdException w:name="Normal" w:semiHidden="0" w:uiPriority="0" w:qFormat="1"/>
-    <w:lsdException w:name="heading 1" w:semiHidden="0" w:uiPriority="0" w:qFormat="1"/>
-    <w:lsdException w:name="heading 2" w:semiHidden="0" w:uiPriority="0" w:qFormat="1"/>
-    <w:lsdException w:name="heading 3" w:semiHidden="0" w:uiPriority="0" w:qFormat="1"/>
-    <w:lsdException w:name="heading 4" w:semiHidden="0" w:uiPriority="0" w:qFormat="1"/>
-    <w:lsdException w:name="heading 5" w:semiHidden="0" w:uiPriority="0" w:qFormat="1"/>
-    <w:lsdException w:name="heading 6" w:semiHidden="0" w:uiPriority="0" w:qFormat="1"/>
-    <w:lsdException w:name="heading 7" w:semiHidden="0" w:uiPriority="0" w:qFormat="1"/>
-    <w:lsdException w:name="heading 8" w:semiHidden="0" w:uiPriority="0" w:qFormat="1"/>
-    <w:lsdException w:name="heading 9" w:semiHidden="0" w:uiPriority="0" w:qFormat="1"/>
-    <w:lsdException w:name="index 1" w:locked="1" w:unhideWhenUsed="1"/>
-    <w:lsdException w:name="index 2" w:locked="1" w:unhideWhenUsed="1"/>
-    <w:lsdException w:name="index 3" w:locked="1" w:unhideWhenUsed="1"/>
-    <w:lsdException w:name="index 4" w:locked="1" w:unhideWhenUsed="1"/>
-    <w:lsdException w:name="index 5" w:locked="1" w:unhideWhenUsed="1"/>
-    <w:lsdException w:name="index 6" w:locked="1" w:unhideWhenUsed="1"/>
-    <w:lsdException w:name="index 7" w:locked="1" w:unhideWhenUsed="1"/>
-    <w:lsdException w:name="index 8" w:locked="1" w:unhideWhenUsed="1"/>
-    <w:lsdException w:name="index 9" w:locked="1" w:unhideWhenUsed="1"/>
-    <w:lsdException w:name="toc 1" w:semiHidden="0" w:uiPriority="0"/>
-    <w:lsdException w:name="toc 2" w:semiHidden="0" w:uiPriority="0"/>
-    <w:lsdException w:name="toc 3" w:semiHidden="0" w:uiPriority="0"/>
-    <w:lsdException w:name="toc 4" w:semiHidden="0" w:uiPriority="0"/>
-    <w:lsdException w:name="toc 5" w:semiHidden="0" w:uiPriority="0"/>
-    <w:lsdException w:name="toc 6" w:semiHidden="0" w:uiPriority="0"/>
-    <w:lsdException w:name="toc 7" w:semiHidden="0" w:uiPriority="0"/>
-    <w:lsdException w:name="toc 8" w:semiHidden="0" w:uiPriority="0"/>
-    <w:lsdException w:name="toc 9" w:semiHidden="0" w:uiPriority="0"/>
-    <w:lsdException w:name="Normal Indent" w:locked="1" w:unhideWhenUsed="1"/>
-    <w:lsdException w:name="footnote text" w:locked="1" w:unhideWhenUsed="1"/>
-    <w:lsdException w:name="annotation text" w:locked="1" w:unhideWhenUsed="1"/>
-    <w:lsdException w:name="header" w:locked="1" w:unhideWhenUsed="1"/>
-    <w:lsdException w:name="footer" w:locked="1" w:unhideWhenUsed="1"/>
-    <w:lsdException w:name="index heading" w:locked="1" w:unhideWhenUsed="1"/>
-    <w:lsdException w:name="caption" w:semiHidden="0" w:uiPriority="0" w:qFormat="1"/>
-    <w:lsdException w:name="table of figures" w:locked="1" w:unhideWhenUsed="1"/>
-    <w:lsdException w:name="envelope address" w:locked="1" w:unhideWhenUsed="1"/>
-    <w:lsdException w:name="envelope return" w:locked="1" w:unhideWhenUsed="1"/>
-    <w:lsdException w:name="footnote reference" w:locked="1" w:unhideWhenUsed="1"/>
-    <w:lsdException w:name="annotation reference" w:locked="1" w:unhideWhenUsed="1"/>
-    <w:lsdException w:name="line number" w:locked="1" w:unhideWhenUsed="1"/>
-    <w:lsdException w:name="page number" w:locked="1" w:unhideWhenUsed="1"/>
-    <w:lsdException w:name="endnote reference" w:locked="1" w:unhideWhenUsed="1"/>
-    <w:lsdException w:name="endnote text" w:locked="1" w:unhideWhenUsed="1"/>
-    <w:lsdException w:name="table of authorities" w:locked="1" w:unhideWhenUsed="1"/>
-    <w:lsdException w:name="macro" w:locked="1" w:unhideWhenUsed="1"/>
-    <w:lsdException w:name="toa heading" w:locked="1" w:unhideWhenUsed="1"/>
-    <w:lsdException w:name="List" w:locked="1" w:unhideWhenUsed="1"/>
-    <w:lsdException w:name="List Bullet" w:locked="1" w:unhideWhenUsed="1"/>
-    <w:lsdException w:name="List Number" w:locked="1" w:unhideWhenUsed="1"/>
-    <w:lsdException w:name="List 2" w:locked="1" w:unhideWhenUsed="1"/>
-    <w:lsdException w:name="List 3" w:locked="1" w:unhideWhenUsed="1"/>
-    <w:lsdException w:name="List 4" w:locked="1" w:unhideWhenUsed="1"/>
-    <w:lsdException w:name="List 5" w:locked="1" w:unhideWhenUsed="1"/>
-    <w:lsdException w:name="List Bullet 2" w:locked="1" w:unhideWhenUsed="1"/>
-    <w:lsdException w:name="List Bullet 3" w:locked="1" w:unhideWhenUsed="1"/>
-    <w:lsdException w:name="List Bullet 4" w:locked="1" w:unhideWhenUsed="1"/>
-    <w:lsdException w:name="List Bullet 5" w:locked="1" w:unhideWhenUsed="1"/>
-    <w:lsdException w:name="List Number 2" w:locked="1" w:unhideWhenUsed="1"/>
-    <w:lsdException w:name="List Number 3" w:locked="1" w:unhideWhenUsed="1"/>
-    <w:lsdException w:name="List Number 4" w:locked="1" w:unhideWhenUsed="1"/>
-    <w:lsdException w:name="List Number 5" w:locked="1" w:unhideWhenUsed="1"/>
-    <w:lsdException w:name="Title" w:semiHidden="0" w:uiPriority="0" w:qFormat="1"/>
-    <w:lsdException w:name="Closing" w:locked="1" w:unhideWhenUsed="1"/>
-    <w:lsdException w:name="Signature" w:locked="1" w:unhideWhenUsed="1"/>
-    <w:lsdException w:name="Default Paragraph Font" w:semiHidden="0" w:uiPriority="0"/>
-    <w:lsdException w:name="Body Text" w:locked="1" w:unhideWhenUsed="1"/>
-    <w:lsdException w:name="Body Text Indent" w:locked="1" w:unhideWhenUsed="1"/>
-    <w:lsdException w:name="List Continue" w:locked="1" w:unhideWhenUsed="1"/>
-    <w:lsdException w:name="List Continue 2" w:locked="1" w:unhideWhenUsed="1"/>
-    <w:lsdException w:name="List Continue 3" w:locked="1" w:unhideWhenUsed="1"/>
-    <w:lsdException w:name="List Continue 4" w:locked="1" w:unhideWhenUsed="1"/>
-    <w:lsdException w:name="List Continue 5" w:locked="1" w:unhideWhenUsed="1"/>
-    <w:lsdException w:name="Message Header" w:locked="1" w:unhideWhenUsed="1"/>
-    <w:lsdException w:name="Subtitle" w:semiHidden="0" w:uiPriority="0" w:qFormat="1"/>
-    <w:lsdException w:name="Salutation" w:locked="1" w:unhideWhenUsed="1"/>
-    <w:lsdException w:name="Date" w:locked="1" w:unhideWhenUsed="1"/>
-    <w:lsdException w:name="Body Text First Indent" w:locked="1" w:unhideWhenUsed="1"/>
-    <w:lsdException w:name="Body Text First Indent 2" w:locked="1" w:unhideWhenUsed="1"/>
-    <w:lsdException w:name="Note Heading" w:locked="1" w:unhideWhenUsed="1"/>
-    <w:lsdException w:name="Body Text 2" w:locked="1" w:unhideWhenUsed="1"/>
-    <w:lsdException w:name="Body Text 3" w:locked="1" w:unhideWhenUsed="1"/>
-    <w:lsdException w:name="Body Text Indent 2" w:locked="1" w:unhideWhenUsed="1"/>
-    <w:lsdException w:name="Body Text Indent 3" w:locked="1" w:unhideWhenUsed="1"/>
-    <w:lsdException w:name="Block Text" w:locked="1" w:unhideWhenUsed="1"/>
-    <w:lsdException w:name="Hyperlink" w:locked="1" w:unhideWhenUsed="1"/>
-    <w:lsdException w:name="FollowedHyperlink" w:locked="1" w:unhideWhenUsed="1"/>
-    <w:lsdException w:name="Strong" w:semiHidden="0" w:uiPriority="0" w:qFormat="1"/>
-    <w:lsdException w:name="Emphasis" w:semiHidden="0" w:uiPriority="0" w:qFormat="1"/>
-    <w:lsdException w:name="Document Map" w:locked="1" w:unhideWhenUsed="1"/>
-    <w:lsdException w:name="Plain Text" w:locked="1" w:unhideWhenUsed="1"/>
-    <w:lsdException w:name="E-mail Signature" w:locked="1" w:unhideWhenUsed="1"/>
-    <w:lsdException w:name="HTML Top of Form" w:locked="1" w:unhideWhenUsed="1"/>
-    <w:lsdException w:name="HTML Bottom of Form" w:locked="1" w:unhideWhenUsed="1"/>
-    <w:lsdException w:name="Normal (Web)" w:locked="1" w:unhideWhenUsed="1"/>
-    <w:lsdException w:name="HTML Acronym" w:locked="1" w:unhideWhenUsed="1"/>
-    <w:lsdException w:name="HTML Address" w:locked="1" w:unhideWhenUsed="1"/>
-    <w:lsdException w:name="HTML Cite" w:locked="1" w:unhideWhenUsed="1"/>
-    <w:lsdException w:name="HTML Code" w:locked="1" w:unhideWhenUsed="1"/>
-    <w:lsdException w:name="HTML Definition" w:locked="1" w:unhideWhenUsed="1"/>
-    <w:lsdException w:name="HTML Keyboard" w:locked="1" w:unhideWhenUsed="1"/>
-    <w:lsdException w:name="HTML Preformatted" w:locked="1" w:unhideWhenUsed="1"/>
-    <w:lsdException w:name="HTML Sample" w:locked="1" w:unhideWhenUsed="1"/>
-    <w:lsdException w:name="HTML Typewriter" w:locked="1" w:unhideWhenUsed="1"/>
-    <w:lsdException w:name="HTML Variable" w:locked="1" w:unhideWhenUsed="1"/>
-    <w:lsdException w:name="Normal Table" w:locked="1" w:unhideWhenUsed="1"/>
-    <w:lsdException w:name="annotation subject" w:locked="1" w:unhideWhenUsed="1"/>
-    <w:lsdException w:name="No List" w:locked="1" w:unhideWhenUsed="1"/>
-    <w:lsdException w:name="Outline List 1" w:locked="1" w:unhideWhenUsed="1"/>
-    <w:lsdException w:name="Outline List 2" w:locked="1" w:unhideWhenUsed="1"/>
-    <w:lsdException w:name="Outline List 3" w:locked="1" w:unhideWhenUsed="1"/>
-    <w:lsdException w:name="Table Simple 1" w:locked="1" w:unhideWhenUsed="1"/>
-    <w:lsdException w:name="Table Simple 2" w:locked="1" w:unhideWhenUsed="1"/>
-    <w:lsdException w:name="Table Simple 3" w:locked="1" w:unhideWhenUsed="1"/>
-    <w:lsdException w:name="Table Classic 1" w:locked="1" w:unhideWhenUsed="1"/>
-    <w:lsdException w:name="Table Classic 2" w:locked="1" w:unhideWhenUsed="1"/>
-    <w:lsdException w:name="Table Classic 3" w:locked="1" w:unhideWhenUsed="1"/>
-    <w:lsdException w:name="Table Classic 4" w:locked="1" w:unhideWhenUsed="1"/>
-    <w:lsdException w:name="Table Colorful 1" w:locked="1" w:unhideWhenUsed="1"/>
-    <w:lsdException w:name="Table Colorful 2" w:locked="1" w:unhideWhenUsed="1"/>
-    <w:lsdException w:name="Table Colorful 3" w:locked="1" w:unhideWhenUsed="1"/>
-    <w:lsdException w:name="Table Columns 1" w:locked="1" w:unhideWhenUsed="1"/>
-    <w:lsdException w:name="Table Columns 2" w:locked="1" w:unhideWhenUsed="1"/>
-    <w:lsdException w:name="Table Columns 3" w:locked="1" w:unhideWhenUsed="1"/>
-    <w:lsdException w:name="Table Columns 4" w:locked="1" w:unhideWhenUsed="1"/>
-    <w:lsdException w:name="Table Columns 5" w:locked="1" w:unhideWhenUsed="1"/>
-    <w:lsdException w:name="Table Grid 1" w:locked="1" w:unhideWhenUsed="1"/>
-    <w:lsdException w:name="Table Grid 2" w:locked="1" w:unhideWhenUsed="1"/>
-    <w:lsdException w:name="Table Grid 3" w:locked="1" w:unhideWhenUsed="1"/>
-    <w:lsdException w:name="Table Grid 4" w:locked="1" w:unhideWhenUsed="1"/>
-    <w:lsdException w:name="Table Grid 5" w:locked="1" w:unhideWhenUsed="1"/>
-    <w:lsdException w:name="Table Grid 6" w:locked="1" w:unhideWhenUsed="1"/>
-    <w:lsdException w:name="Table Grid 7" w:locked="1" w:unhideWhenUsed="1"/>
-    <w:lsdException w:name="Table Grid 8" w:locked="1" w:unhideWhenUsed="1"/>
-    <w:lsdException w:name="Table List 1" w:locked="1" w:unhideWhenUsed="1"/>
-    <w:lsdException w:name="Table List 2" w:locked="1" w:unhideWhenUsed="1"/>
-    <w:lsdException w:name="Table List 3" w:locked="1" w:unhideWhenUsed="1"/>
-    <w:lsdException w:name="Table List 4" w:locked="1" w:unhideWhenUsed="1"/>
-    <w:lsdException w:name="Table List 5" w:locked="1" w:unhideWhenUsed="1"/>
-    <w:lsdException w:name="Table List 6" w:locked="1" w:unhideWhenUsed="1"/>
-    <w:lsdException w:name="Table List 7" w:locked="1" w:unhideWhenUsed="1"/>
-    <w:lsdException w:name="Table List 8" w:locked="1" w:unhideWhenUsed="1"/>
-    <w:lsdException w:name="Table 3D effects 1" w:locked="1" w:unhideWhenUsed="1"/>
-    <w:lsdException w:name="Table 3D effects 2" w:locked="1" w:unhideWhenUsed="1"/>
-    <w:lsdException w:name="Table 3D effects 3" w:locked="1" w:unhideWhenUsed="1"/>
-    <w:lsdException w:name="Table Contemporary" w:locked="1" w:unhideWhenUsed="1"/>
-    <w:lsdException w:name="Table Elegant" w:locked="1" w:unhideWhenUsed="1"/>
-    <w:lsdException w:name="Table Professional" w:locked="1" w:unhideWhenUsed="1"/>
-    <w:lsdException w:name="Table Subtle 1" w:locked="1" w:unhideWhenUsed="1"/>
-    <w:lsdException w:name="Table Subtle 2" w:locked="1" w:unhideWhenUsed="1"/>
-    <w:lsdException w:name="Table Web 1" w:locked="1" w:unhideWhenUsed="1"/>
-    <w:lsdException w:name="Table Web 2" w:locked="1" w:unhideWhenUsed="1"/>
-    <w:lsdException w:name="Table Web 3" w:locked="1" w:unhideWhenUsed="1"/>
-    <w:lsdException w:name="Balloon Text" w:locked="1" w:unhideWhenUsed="1"/>
-    <w:lsdException w:name="Table Grid" w:semiHidden="0" w:uiPriority="0"/>
-    <w:lsdException w:name="Table Theme" w:locked="1" w:unhideWhenUsed="1"/>
-    <w:lsdException w:name="No Spacing" w:semiHidden="0" w:uiPriority="1" w:qFormat="1"/>
-    <w:lsdException w:name="Light Shading" w:semiHidden="0" w:uiPriority="60"/>
-    <w:lsdException w:name="Light List" w:semiHidden="0" w:uiPriority="61"/>
-    <w:lsdException w:name="Light Grid" w:semiHidden="0" w:uiPriority="62"/>
-    <w:lsdException w:name="Medium Shading 1" w:semiHidden="0" w:uiPriority="63"/>
-    <w:lsdException w:name="Medium Shading 2" w:semiHidden="0" w:uiPriority="64"/>
-    <w:lsdException w:name="Medium List 1" w:semiHidden="0" w:uiPriority="65"/>
-    <w:lsdException w:name="Medium List 2" w:semiHidden="0" w:uiPriority="66"/>
-    <w:lsdException w:name="Medium Grid 1" w:semiHidden="0" w:uiPriority="67"/>
-    <w:lsdException w:name="Medium Grid 2" w:semiHidden="0" w:uiPriority="68"/>
-    <w:lsdException w:name="Medium Grid 3" w:semiHidden="0" w:uiPriority="69"/>
-    <w:lsdException w:name="Dark List" w:semiHidden="0" w:uiPriority="70"/>
-    <w:lsdException w:name="Colorful Shading" w:semiHidden="0" w:uiPriority="71"/>
-    <w:lsdException w:name="Colorful List" w:semiHidden="0" w:uiPriority="72"/>
-    <w:lsdException w:name="Colorful Grid" w:semiHidden="0" w:uiPriority="73"/>
-    <w:lsdException w:name="Light Shading Accent 1" w:semiHidden="0" w:uiPriority="60"/>
-    <w:lsdException w:name="Light List Accent 1" w:semiHidden="0" w:uiPriority="61"/>
-    <w:lsdException w:name="Light Grid Accent 1" w:semiHidden="0" w:uiPriority="62"/>
-    <w:lsdException w:name="Medium Shading 1 Accent 1" w:semiHidden="0" w:uiPriority="63"/>
-    <w:lsdException w:name="Medium Shading 2 Accent 1" w:semiHidden="0" w:uiPriority="64"/>
-    <w:lsdException w:name="Medium List 1 Accent 1" w:semiHidden="0" w:uiPriority="65"/>
-    <w:lsdException w:name="List Paragraph" w:semiHidden="0" w:uiPriority="34" w:qFormat="1"/>
-    <w:lsdException w:name="Quote" w:semiHidden="0" w:uiPriority="29" w:qFormat="1"/>
-    <w:lsdException w:name="Intense Quote" w:semiHidden="0" w:uiPriority="30" w:qFormat="1"/>
-    <w:lsdException w:name="Medium List 2 Accent 1" w:semiHidden="0" w:uiPriority="66"/>
-    <w:lsdException w:name="Medium Grid 1 Accent 1" w:semiHidden="0" w:uiPriority="67"/>
-    <w:lsdException w:name="Medium Grid 2 Accent 1" w:semiHidden="0" w:uiPriority="68"/>
-    <w:lsdException w:name="Medium Grid 3 Accent 1" w:semiHidden="0" w:uiPriority="69"/>
-    <w:lsdException w:name="Dark List Accent 1" w:semiHidden="0" w:uiPriority="70"/>
-    <w:lsdException w:name="Colorful Shading Accent 1" w:semiHidden="0" w:uiPriority="71"/>
-    <w:lsdException w:name="Colorful List Accent 1" w:semiHidden="0" w:uiPriority="72"/>
-    <w:lsdException w:name="Colorful Grid Accent 1" w:semiHidden="0" w:uiPriority="73"/>
-    <w:lsdException w:name="Light Shading Accent 2" w:semiHidden="0" w:uiPriority="60"/>
-    <w:lsdException w:name="Light List Accent 2" w:semiHidden="0" w:uiPriority="61"/>
-    <w:lsdException w:name="Light Grid Accent 2" w:semiHidden="0" w:uiPriority="62"/>
-    <w:lsdException w:name="Medium Shading 1 Accent 2" w:semiHidden="0" w:uiPriority="63"/>
-    <w:lsdException w:name="Medium Shading 2 Accent 2" w:semiHidden="0" w:uiPriority="64"/>
-    <w:lsdException w:name="Medium List 1 Accent 2" w:semiHidden="0" w:uiPriority="65"/>
-    <w:lsdException w:name="Medium List 2 Accent 2" w:semiHidden="0" w:uiPriority="66"/>
-    <w:lsdException w:name="Medium Grid 1 Accent 2" w:semiHidden="0" w:uiPriority="67"/>
-    <w:lsdException w:name="Medium Grid 2 Accent 2" w:semiHidden="0" w:uiPriority="68"/>
-    <w:lsdException w:name="Medium Grid 3 Accent 2" w:semiHidden="0" w:uiPriority="69"/>
-    <w:lsdException w:name="Dark List Accent 2" w:semiHidden="0" w:uiPriority="70"/>
-    <w:lsdException w:name="Colorful Shading Accent 2" w:semiHidden="0" w:uiPriority="71"/>
-    <w:lsdException w:name="Colorful List Accent 2" w:semiHidden="0" w:uiPriority="72"/>
-    <w:lsdException w:name="Colorful Grid Accent 2" w:semiHidden="0" w:uiPriority="73"/>
-    <w:lsdException w:name="Light Shading Accent 3" w:semiHidden="0" w:uiPriority="60"/>
-    <w:lsdException w:name="Light List Accent 3" w:semiHidden="0" w:uiPriority="61"/>
-    <w:lsdException w:name="Light Grid Accent 3" w:semiHidden="0" w:uiPriority="62"/>
-    <w:lsdException w:name="Medium Shading 1 Accent 3" w:semiHidden="0" w:uiPriority="63"/>
-    <w:lsdException w:name="Medium Shading 2 Accent 3" w:semiHidden="0" w:uiPriority="64"/>
-    <w:lsdException w:name="Medium List 1 Accent 3" w:semiHidden="0" w:uiPriority="65"/>
-    <w:lsdException w:name="Medium List 2 Accent 3" w:semiHidden="0" w:uiPriority="66"/>
-    <w:lsdException w:name="Medium Grid 1 Accent 3" w:semiHidden="0" w:uiPriority="67"/>
-    <w:lsdException w:name="Medium Grid 2 Accent 3" w:semiHidden="0" w:uiPriority="68"/>
-    <w:lsdException w:name="Medium Grid 3 Accent 3" w:semiHidden="0" w:uiPriority="69"/>
-    <w:lsdException w:name="Dark List Accent 3" w:semiHidden="0" w:uiPriority="70"/>
-    <w:lsdException w:name="Colorful Shading Accent 3" w:semiHidden="0" w:uiPriority="71"/>
-    <w:lsdException w:name="Colorful List Accent 3" w:semiHidden="0" w:uiPriority="72"/>
-    <w:lsdException w:name="Colorful Grid Accent 3" w:semiHidden="0" w:uiPriority="73"/>
-    <w:lsdException w:name="Light Shading Accent 4" w:semiHidden="0" w:uiPriority="60"/>
-    <w:lsdException w:name="Light List Accent 4" w:semiHidden="0" w:uiPriority="61"/>
-    <w:lsdException w:name="Light Grid Accent 4" w:semiHidden="0" w:uiPriority="62"/>
-    <w:lsdException w:name="Medium Shading 1 Accent 4" w:semiHidden="0" w:uiPriority="63"/>
-    <w:lsdException w:name="Medium Shading 2 Accent 4" w:semiHidden="0" w:uiPriority="64"/>
-    <w:lsdException w:name="Medium List 1 Accent 4" w:semiHidden="0" w:uiPriority="65"/>
-    <w:lsdException w:name="Medium List 2 Accent 4" w:semiHidden="0" w:uiPriority="66"/>
-    <w:lsdException w:name="Medium Grid 1 Accent 4" w:semiHidden="0" w:uiPriority="67"/>
-    <w:lsdException w:name="Medium Grid 2 Accent 4" w:semiHidden="0" w:uiPriority="68"/>
-    <w:lsdException w:name="Medium Grid 3 Accent 4" w:semiHidden="0" w:uiPriority="69"/>
-    <w:lsdException w:name="Dark List Accent 4" w:semiHidden="0" w:uiPriority="70"/>
-    <w:lsdException w:name="Colorful Shading Accent 4" w:semiHidden="0" w:uiPriority="71"/>
-    <w:lsdException w:name="Colorful List Accent 4" w:semiHidden="0" w:uiPriority="72"/>
-    <w:lsdException w:name="Colorful Grid Accent 4" w:semiHidden="0" w:uiPriority="73"/>
-    <w:lsdException w:name="Light Shading Accent 5" w:semiHidden="0" w:uiPriority="60"/>
-    <w:lsdException w:name="Light List Accent 5" w:semiHidden="0" w:uiPriority="61"/>
-    <w:lsdException w:name="Light Grid Accent 5" w:semiHidden="0" w:uiPriority="62"/>
-    <w:lsdException w:name="Medium Shading 1 Accent 5" w:semiHidden="0" w:uiPriority="63"/>
-    <w:lsdException w:name="Medium Shading 2 Accent 5" w:semiHidden="0" w:uiPriority="64"/>
-    <w:lsdException w:name="Medium List 1 Accent 5" w:semiHidden="0" w:uiPriority="65"/>
-    <w:lsdException w:name="Medium List 2 Accent 5" w:semiHidden="0" w:uiPriority="66"/>
-    <w:lsdException w:name="Medium Grid 1 Accent 5" w:semiHidden="0" w:uiPriority="67"/>
-    <w:lsdException w:name="Medium Grid 2 Accent 5" w:semiHidden="0" w:uiPriority="68"/>
-    <w:lsdException w:name="Medium Grid 3 Accent 5" w:semiHidden="0" w:uiPriority="69"/>
-    <w:lsdException w:name="Dark List Accent 5" w:semiHidden="0" w:uiPriority="70"/>
-    <w:lsdException w:name="Colorful Shading Accent 5" w:semiHidden="0" w:uiPriority="71"/>
-    <w:lsdException w:name="Colorful List Accent 5" w:semiHidden="0" w:uiPriority="72"/>
-    <w:lsdException w:name="Colorful Grid Accent 5" w:semiHidden="0" w:uiPriority="73"/>
-    <w:lsdException w:name="Light Shading Accent 6" w:semiHidden="0" w:uiPriority="60"/>
-    <w:lsdException w:name="Light List Accent 6" w:semiHidden="0" w:uiPriority="61"/>
-    <w:lsdException w:name="Light Grid Accent 6" w:semiHidden="0" w:uiPriority="62"/>
-    <w:lsdException w:name="Medium Shading 1 Accent 6" w:semiHidden="0" w:uiPriority="63"/>
-    <w:lsdException w:name="Medium Shading 2 Accent 6" w:semiHidden="0" w:uiPriority="64"/>
-    <w:lsdException w:name="Medium List 1 Accent 6" w:semiHidden="0" w:uiPriority="65"/>
-    <w:lsdException w:name="Medium List 2 Accent 6" w:semiHidden="0" w:uiPriority="66"/>
-    <w:lsdException w:name="Medium Grid 1 Accent 6" w:semiHidden="0" w:uiPriority="67"/>
-    <w:lsdException w:name="Medium Grid 2 Accent 6" w:semiHidden="0" w:uiPriority="68"/>
-    <w:lsdException w:name="Medium Grid 3 Accent 6" w:semiHidden="0" w:uiPriority="69"/>
-    <w:lsdException w:name="Dark List Accent 6" w:semiHidden="0" w:uiPriority="70"/>
-    <w:lsdException w:name="Colorful Shading Accent 6" w:semiHidden="0" w:uiPriority="71"/>
-    <w:lsdException w:name="Colorful List Accent 6" w:semiHidden="0" w:uiPriority="72"/>
-    <w:lsdException w:name="Colorful Grid Accent 6" w:semiHidden="0" w:uiPriority="73"/>
-    <w:lsdException w:name="Subtle Emphasis" w:semiHidden="0" w:uiPriority="19" w:qFormat="1"/>
-    <w:lsdException w:name="Intense Emphasis" w:semiHidden="0" w:uiPriority="21" w:qFormat="1"/>
-    <w:lsdException w:name="Subtle Reference" w:semiHidden="0" w:uiPriority="31" w:qFormat="1"/>
-    <w:lsdException w:name="Intense Reference" w:semiHidden="0" w:uiPriority="32" w:qFormat="1"/>
-    <w:lsdException w:name="Book Title" w:semiHidden="0" w:uiPriority="33" w:qFormat="1"/>
-    <w:lsdException w:name="Bibliography" w:uiPriority="37" w:unhideWhenUsed="1"/>
-    <w:lsdException w:name="TOC Heading" w:uiPriority="39" w:unhideWhenUsed="1" w:qFormat="1"/>
+  <w:latentStyles w:defLockedState="1" w:defUIPriority="99" w:defSemiHidden="1" w:defUnhideWhenUsed="1" w:defQFormat="0" w:count="267">
+    <w:lsdException w:name="Normal" w:semiHidden="0" w:uiPriority="0" w:unhideWhenUsed="0" w:qFormat="1"/>
+    <w:lsdException w:name="heading 1" w:semiHidden="0" w:uiPriority="9" w:unhideWhenUsed="0" w:qFormat="1"/>
+    <w:lsdException w:name="heading 2" w:semiHidden="0" w:uiPriority="9" w:unhideWhenUsed="0" w:qFormat="1"/>
+    <w:lsdException w:name="heading 3" w:semiHidden="0" w:uiPriority="9" w:unhideWhenUsed="0" w:qFormat="1"/>
+    <w:lsdException w:name="heading 4" w:semiHidden="0" w:uiPriority="9" w:unhideWhenUsed="0" w:qFormat="1"/>
+    <w:lsdException w:name="heading 5" w:semiHidden="0" w:uiPriority="9" w:unhideWhenUsed="0" w:qFormat="1"/>
+    <w:lsdException w:name="heading 6" w:semiHidden="0" w:uiPriority="9" w:unhideWhenUsed="0" w:qFormat="1"/>
+    <w:lsdException w:name="heading 7" w:semiHidden="0" w:uiPriority="9" w:unhideWhenUsed="0" w:qFormat="1"/>
+    <w:lsdException w:name="heading 8" w:semiHidden="0" w:uiPriority="9" w:unhideWhenUsed="0" w:qFormat="1"/>
+    <w:lsdException w:name="heading 9" w:semiHidden="0" w:uiPriority="9" w:unhideWhenUsed="0" w:qFormat="1"/>
+    <w:lsdException w:name="toc 1" w:uiPriority="39"/>
+    <w:lsdException w:name="toc 2" w:uiPriority="39"/>
+    <w:lsdException w:name="toc 3" w:uiPriority="39"/>
+    <w:lsdException w:name="toc 4" w:uiPriority="39"/>
+    <w:lsdException w:name="toc 5" w:uiPriority="39"/>
+    <w:lsdException w:name="toc 6" w:uiPriority="39"/>
+    <w:lsdException w:name="toc 7" w:uiPriority="39"/>
+    <w:lsdException w:name="toc 8" w:uiPriority="39"/>
+    <w:lsdException w:name="toc 9" w:uiPriority="39"/>
+    <w:lsdException w:name="caption" w:semiHidden="0" w:uiPriority="35" w:unhideWhenUsed="0" w:qFormat="1"/>
+    <w:lsdException w:name="Title" w:semiHidden="0" w:uiPriority="10" w:unhideWhenUsed="0" w:qFormat="1"/>
+    <w:lsdException w:name="Default Paragraph Font" w:uiPriority="1"/>
+    <w:lsdException w:name="Subtitle" w:semiHidden="0" w:uiPriority="11" w:unhideWhenUsed="0" w:qFormat="1"/>
+    <w:lsdException w:name="Strong" w:semiHidden="0" w:uiPriority="22" w:unhideWhenUsed="0" w:qFormat="1"/>
+    <w:lsdException w:name="Emphasis" w:semiHidden="0" w:uiPriority="20" w:unhideWhenUsed="0" w:qFormat="1"/>
+    <w:lsdException w:name="Table Grid" w:semiHidden="0" w:uiPriority="59" w:unhideWhenUsed="0"/>
+    <w:lsdException w:name="Placeholder Text" w:locked="0" w:unhideWhenUsed="0"/>
+    <w:lsdException w:name="No Spacing" w:locked="0" w:semiHidden="0" w:uiPriority="1" w:unhideWhenUsed="0" w:qFormat="1"/>
+    <w:lsdException w:name="Light Shading" w:locked="0" w:semiHidden="0" w:uiPriority="60" w:unhideWhenUsed="0"/>
+    <w:lsdException w:name="Light List" w:locked="0" w:semiHidden="0" w:uiPriority="61" w:unhideWhenUsed="0"/>
+    <w:lsdException w:name="Light Grid" w:locked="0" w:semiHidden="0" w:uiPriority="62" w:unhideWhenUsed="0"/>
+    <w:lsdException w:name="Medium Shading 1" w:locked="0" w:semiHidden="0" w:uiPriority="63" w:unhideWhenUsed="0"/>
+    <w:lsdException w:name="Medium Shading 2" w:locked="0" w:semiHidden="0" w:uiPriority="64" w:unhideWhenUsed="0"/>
+    <w:lsdException w:name="Medium List 1" w:locked="0" w:semiHidden="0" w:uiPriority="65" w:unhideWhenUsed="0"/>
+    <w:lsdException w:name="Medium List 2" w:locked="0" w:semiHidden="0" w:uiPriority="66" w:unhideWhenUsed="0"/>
+    <w:lsdException w:name="Medium Grid 1" w:locked="0" w:semiHidden="0" w:uiPriority="67" w:unhideWhenUsed="0"/>
+    <w:lsdException w:name="Medium Grid 2" w:locked="0" w:semiHidden="0" w:uiPriority="68" w:unhideWhenUsed="0"/>
+    <w:lsdException w:name="Medium Grid 3" w:locked="0" w:semiHidden="0" w:uiPriority="69" w:unhideWhenUsed="0"/>
+    <w:lsdException w:name="Dark List" w:locked="0" w:semiHidden="0" w:uiPriority="70" w:unhideWhenUsed="0"/>
+    <w:lsdException w:name="Colorful Shading" w:locked="0" w:semiHidden="0" w:uiPriority="71" w:unhideWhenUsed="0"/>
+    <w:lsdException w:name="Colorful List" w:locked="0" w:semiHidden="0" w:uiPriority="72" w:unhideWhenUsed="0"/>
+    <w:lsdException w:name="Colorful Grid" w:locked="0" w:semiHidden="0" w:uiPriority="73" w:unhideWhenUsed="0"/>
+    <w:lsdException w:name="Light Shading Accent 1" w:locked="0" w:semiHidden="0" w:uiPriority="60" w:unhideWhenUsed="0"/>
+    <w:lsdException w:name="Light List Accent 1" w:locked="0" w:semiHidden="0" w:uiPriority="61" w:unhideWhenUsed="0"/>
+    <w:lsdException w:name="Light Grid Accent 1" w:locked="0" w:semiHidden="0" w:uiPriority="62" w:unhideWhenUsed="0"/>
+    <w:lsdException w:name="Medium Shading 1 Accent 1" w:locked="0" w:semiHidden="0" w:uiPriority="63" w:unhideWhenUsed="0"/>
+    <w:lsdException w:name="Medium Shading 2 Accent 1" w:locked="0" w:semiHidden="0" w:uiPriority="64" w:unhideWhenUsed="0"/>
+    <w:lsdException w:name="Medium List 1 Accent 1" w:locked="0" w:semiHidden="0" w:uiPriority="65" w:unhideWhenUsed="0"/>
+    <w:lsdException w:name="Revision" w:locked="0" w:unhideWhenUsed="0"/>
+    <w:lsdException w:name="List Paragraph" w:locked="0" w:semiHidden="0" w:uiPriority="34" w:unhideWhenUsed="0" w:qFormat="1"/>
+    <w:lsdException w:name="Quote" w:locked="0" w:semiHidden="0" w:uiPriority="29" w:unhideWhenUsed="0" w:qFormat="1"/>
+    <w:lsdException w:name="Intense Quote" w:locked="0" w:semiHidden="0" w:uiPriority="30" w:unhideWhenUsed="0" w:qFormat="1"/>
+    <w:lsdException w:name="Medium List 2 Accent 1" w:locked="0" w:semiHidden="0" w:uiPriority="66" w:unhideWhenUsed="0"/>
+    <w:lsdException w:name="Medium Grid 1 Accent 1" w:locked="0" w:semiHidden="0" w:uiPriority="67" w:unhideWhenUsed="0"/>
+    <w:lsdException w:name="Medium Grid 2 Accent 1" w:locked="0" w:semiHidden="0" w:uiPriority="68" w:unhideWhenUsed="0"/>
+    <w:lsdException w:name="Medium Grid 3 Accent 1" w:locked="0" w:semiHidden="0" w:uiPriority="69" w:unhideWhenUsed="0"/>
+    <w:lsdException w:name="Dark List Accent 1" w:locked="0" w:semiHidden="0" w:uiPriority="70" w:unhideWhenUsed="0"/>
+    <w:lsdException w:name="Colorful Shading Accent 1" w:locked="0" w:semiHidden="0" w:uiPriority="71" w:unhideWhenUsed="0"/>
+    <w:lsdException w:name="Colorful List Accent 1" w:locked="0" w:semiHidden="0" w:uiPriority="72" w:unhideWhenUsed="0"/>
+    <w:lsdException w:name="Colorful Grid Accent 1" w:locked="0" w:semiHidden="0" w:uiPriority="73" w:unhideWhenUsed="0"/>
+    <w:lsdException w:name="Light Shading Accent 2" w:locked="0" w:semiHidden="0" w:uiPriority="60" w:unhideWhenUsed="0"/>
+    <w:lsdException w:name="Light List Accent 2" w:locked="0" w:semiHidden="0" w:uiPriority="61" w:unhideWhenUsed="0"/>
+    <w:lsdException w:name="Light Grid Accent 2" w:locked="0" w:semiHidden="0" w:uiPriority="62" w:unhideWhenUsed="0"/>
+    <w:lsdException w:name="Medium Shading 1 Accent 2" w:locked="0" w:semiHidden="0" w:uiPriority="63" w:unhideWhenUsed="0"/>
+    <w:lsdException w:name="Medium Shading 2 Accent 2" w:locked="0" w:semiHidden="0" w:uiPriority="64" w:unhideWhenUsed="0"/>
+    <w:lsdException w:name="Medium List 1 Accent 2" w:locked="0" w:semiHidden="0" w:uiPriority="65" w:unhideWhenUsed="0"/>
+    <w:lsdException w:name="Medium List 2 Accent 2" w:locked="0" w:semiHidden="0" w:uiPriority="66" w:unhideWhenUsed="0"/>
+    <w:lsdException w:name="Medium Grid 1 Accent 2" w:locked="0" w:semiHidden="0" w:uiPriority="67" w:unhideWhenUsed="0"/>
+    <w:lsdException w:name="Medium Grid 2 Accent 2" w:locked="0" w:semiHidden="0" w:uiPriority="68" w:unhideWhenUsed="0"/>
+    <w:lsdException w:name="Medium Grid 3 Accent 2" w:locked="0" w:semiHidden="0" w:uiPriority="69" w:unhideWhenUsed="0"/>
+    <w:lsdException w:name="Dark List Accent 2" w:locked="0" w:semiHidden="0" w:uiPriority="70" w:unhideWhenUsed="0"/>
+    <w:lsdException w:name="Colorful Shading Accent 2" w:locked="0" w:semiHidden="0" w:uiPriority="71" w:unhideWhenUsed="0"/>
+    <w:lsdException w:name="Colorful List Accent 2" w:locked="0" w:semiHidden="0" w:uiPriority="72" w:unhideWhenUsed="0"/>
+    <w:lsdException w:name="Colorful Grid Accent 2" w:locked="0" w:semiHidden="0" w:uiPriority="73" w:unhideWhenUsed="0"/>
+    <w:lsdException w:name="Light Shading Accent 3" w:locked="0" w:semiHidden="0" w:uiPriority="60" w:unhideWhenUsed="0"/>
+    <w:lsdException w:name="Light List Accent 3" w:locked="0" w:semiHidden="0" w:uiPriority="61" w:unhideWhenUsed="0"/>
+    <w:lsdException w:name="Light Grid Accent 3" w:locked="0" w:semiHidden="0" w:uiPriority="62" w:unhideWhenUsed="0"/>
+    <w:lsdException w:name="Medium Shading 1 Accent 3" w:locked="0" w:semiHidden="0" w:uiPriority="63" w:unhideWhenUsed="0"/>
+    <w:lsdException w:name="Medium Shading 2 Accent 3" w:locked="0" w:semiHidden="0" w:uiPriority="64" w:unhideWhenUsed="0"/>
+    <w:lsdException w:name="Medium List 1 Accent 3" w:locked="0" w:semiHidden="0" w:uiPriority="65" w:unhideWhenUsed="0"/>
+    <w:lsdException w:name="Medium List 2 Accent 3" w:locked="0" w:semiHidden="0" w:uiPriority="66" w:unhideWhenUsed="0"/>
+    <w:lsdException w:name="Medium Grid 1 Accent 3" w:locked="0" w:semiHidden="0" w:uiPriority="67" w:unhideWhenUsed="0"/>
+    <w:lsdException w:name="Medium Grid 2 Accent 3" w:locked="0" w:semiHidden="0" w:uiPriority="68" w:unhideWhenUsed="0"/>
+    <w:lsdException w:name="Medium Grid 3 Accent 3" w:locked="0" w:semiHidden="0" w:uiPriority="69" w:unhideWhenUsed="0"/>
+    <w:lsdException w:name="Dark List Accent 3" w:locked="0" w:semiHidden="0" w:uiPriority="70" w:unhideWhenUsed="0"/>
+    <w:lsdException w:name="Colorful Shading Accent 3" w:locked="0" w:semiHidden="0" w:uiPriority="71" w:unhideWhenUsed="0"/>
+    <w:lsdException w:name="Colorful List Accent 3" w:locked="0" w:semiHidden="0" w:uiPriority="72" w:unhideWhenUsed="0"/>
+    <w:lsdException w:name="Colorful Grid Accent 3" w:locked="0" w:semiHidden="0" w:uiPriority="73" w:unhideWhenUsed="0"/>
+    <w:lsdException w:name="Light Shading Accent 4" w:locked="0" w:semiHidden="0" w:uiPriority="60" w:unhideWhenUsed="0"/>
+    <w:lsdException w:name="Light List Accent 4" w:locked="0" w:semiHidden="0" w:uiPriority="61" w:unhideWhenUsed="0"/>
+    <w:lsdException w:name="Light Grid Accent 4" w:locked="0" w:semiHidden="0" w:uiPriority="62" w:unhideWhenUsed="0"/>
+    <w:lsdException w:name="Medium Shading 1 Accent 4" w:locked="0" w:semiHidden="0" w:uiPriority="63" w:unhideWhenUsed="0"/>
+    <w:lsdException w:name="Medium Shading 2 Accent 4" w:locked="0" w:semiHidden="0" w:uiPriority="64" w:unhideWhenUsed="0"/>
+    <w:lsdException w:name="Medium List 1 Accent 4" w:locked="0" w:semiHidden="0" w:uiPriority="65" w:unhideWhenUsed="0"/>
+    <w:lsdException w:name="Medium List 2 Accent 4" w:locked="0" w:semiHidden="0" w:uiPriority="66" w:unhideWhenUsed="0"/>
+    <w:lsdException w:name="Medium Grid 1 Accent 4" w:locked="0" w:semiHidden="0" w:uiPriority="67" w:unhideWhenUsed="0"/>
+    <w:lsdException w:name="Medium Grid 2 Accent 4" w:locked="0" w:semiHidden="0" w:uiPriority="68" w:unhideWhenUsed="0"/>
+    <w:lsdException w:name="Medium Grid 3 Accent 4" w:locked="0" w:semiHidden="0" w:uiPriority="69" w:unhideWhenUsed="0"/>
+    <w:lsdException w:name="Dark List Accent 4" w:locked="0" w:semiHidden="0" w:uiPriority="70" w:unhideWhenUsed="0"/>
+    <w:lsdException w:name="Colorful Shading Accent 4" w:locked="0" w:semiHidden="0" w:uiPriority="71" w:unhideWhenUsed="0"/>
+    <w:lsdException w:name="Colorful List Accent 4" w:locked="0" w:semiHidden="0" w:uiPriority="72" w:unhideWhenUsed="0"/>
+    <w:lsdException w:name="Colorful Grid Accent 4" w:locked="0" w:semiHidden="0" w:uiPriority="73" w:unhideWhenUsed="0"/>
+    <w:lsdException w:name="Light Shading Accent 5" w:locked="0" w:semiHidden="0" w:uiPriority="60" w:unhideWhenUsed="0"/>
+    <w:lsdException w:name="Light List Accent 5" w:locked="0" w:semiHidden="0" w:uiPriority="61" w:unhideWhenUsed="0"/>
+    <w:lsdException w:name="Light Grid Accent 5" w:locked="0" w:semiHidden="0" w:uiPriority="62" w:unhideWhenUsed="0"/>
+    <w:lsdException w:name="Medium Shading 1 Accent 5" w:locked="0" w:semiHidden="0" w:uiPriority="63" w:unhideWhenUsed="0"/>
+    <w:lsdException w:name="Medium Shading 2 Accent 5" w:locked="0" w:semiHidden="0" w:uiPriority="64" w:unhideWhenUsed="0"/>
+    <w:lsdException w:name="Medium List 1 Accent 5" w:locked="0" w:semiHidden="0" w:uiPriority="65" w:unhideWhenUsed="0"/>
+    <w:lsdException w:name="Medium List 2 Accent 5" w:locked="0" w:semiHidden="0" w:uiPriority="66" w:unhideWhenUsed="0"/>
+    <w:lsdException w:name="Medium Grid 1 Accent 5" w:locked="0" w:semiHidden="0" w:uiPriority="67" w:unhideWhenUsed="0"/>
+    <w:lsdException w:name="Medium Grid 2 Accent 5" w:locked="0" w:semiHidden="0" w:uiPriority="68" w:unhideWhenUsed="0"/>
+    <w:lsdException w:name="Medium Grid 3 Accent 5" w:locked="0" w:semiHidden="0" w:uiPriority="69" w:unhideWhenUsed="0"/>
+    <w:lsdException w:name="Dark List Accent 5" w:locked="0" w:semiHidden="0" w:uiPriority="70" w:unhideWhenUsed="0"/>
+    <w:lsdException w:name="Colorful Shading Accent 5" w:locked="0" w:semiHidden="0" w:uiPriority="71" w:unhideWhenUsed="0"/>
+    <w:lsdException w:name="Colorful List Accent 5" w:locked="0" w:semiHidden="0" w:uiPriority="72" w:unhideWhenUsed="0"/>
+    <w:lsdException w:name="Colorful Grid Accent 5" w:locked="0" w:semiHidden="0" w:uiPriority="73" w:unhideWhenUsed="0"/>
+    <w:lsdException w:name="Light Shading Accent 6" w:locked="0" w:semiHidden="0" w:uiPriority="60" w:unhideWhenUsed="0"/>
+    <w:lsdException w:name="Light List Accent 6" w:locked="0" w:semiHidden="0" w:uiPriority="61" w:unhideWhenUsed="0"/>
+    <w:lsdException w:name="Light Grid Accent 6" w:locked="0" w:semiHidden="0" w:uiPriority="62" w:unhideWhenUsed="0"/>
+    <w:lsdException w:name="Medium Shading 1 Accent 6" w:locked="0" w:semiHidden="0" w:uiPriority="63" w:unhideWhenUsed="0"/>
+    <w:lsdException w:name="Medium Shading 2 Accent 6" w:locked="0" w:semiHidden="0" w:uiPriority="64" w:unhideWhenUsed="0"/>
+    <w:lsdException w:name="Medium List 1 Accent 6" w:locked="0" w:semiHidden="0" w:uiPriority="65" w:unhideWhenUsed="0"/>
+    <w:lsdException w:name="Medium List 2 Accent 6" w:locked="0" w:semiHidden="0" w:uiPriority="66" w:unhideWhenUsed="0"/>
+    <w:lsdException w:name="Medium Grid 1 Accent 6" w:locked="0" w:semiHidden="0" w:uiPriority="67" w:unhideWhenUsed="0"/>
+    <w:lsdException w:name="Medium Grid 2 Accent 6" w:locked="0" w:semiHidden="0" w:uiPriority="68" w:unhideWhenUsed="0"/>
+    <w:lsdException w:name="Medium Grid 3 Accent 6" w:locked="0" w:semiHidden="0" w:uiPriority="69" w:unhideWhenUsed="0"/>
+    <w:lsdException w:name="Dark List Accent 6" w:locked="0" w:semiHidden="0" w:uiPriority="70" w:unhideWhenUsed="0"/>
+    <w:lsdException w:name="Colorful Shading Accent 6" w:locked="0" w:semiHidden="0" w:uiPriority="71" w:unhideWhenUsed="0"/>
+    <w:lsdException w:name="Colorful List Accent 6" w:locked="0" w:semiHidden="0" w:uiPriority="72" w:unhideWhenUsed="0"/>
+    <w:lsdException w:name="Colorful Grid Accent 6" w:locked="0" w:semiHidden="0" w:uiPriority="73" w:unhideWhenUsed="0"/>
+    <w:lsdException w:name="Subtle Emphasis" w:locked="0" w:semiHidden="0" w:uiPriority="19" w:unhideWhenUsed="0" w:qFormat="1"/>
+    <w:lsdException w:name="Intense Emphasis" w:locked="0" w:semiHidden="0" w:uiPriority="21" w:unhideWhenUsed="0" w:qFormat="1"/>
+    <w:lsdException w:name="Subtle Reference" w:locked="0" w:semiHidden="0" w:uiPriority="31" w:unhideWhenUsed="0" w:qFormat="1"/>
+    <w:lsdException w:name="Intense Reference" w:locked="0" w:semiHidden="0" w:uiPriority="32" w:unhideWhenUsed="0" w:qFormat="1"/>
+    <w:lsdException w:name="Book Title" w:locked="0" w:semiHidden="0" w:uiPriority="33" w:unhideWhenUsed="0" w:qFormat="1"/>
+    <w:lsdException w:name="Bibliography" w:locked="0" w:uiPriority="37"/>
+    <w:lsdException w:name="TOC Heading" w:locked="0" w:uiPriority="39" w:qFormat="1"/>
   </w:latentStyles>
   <w:style w:type="paragraph" w:default="1" w:styleId="Normal">
     <w:name w:val="Normal"/>
@@ -15197,7 +15927,6 @@
         <w:numId w:val="21"/>
       </w:numPr>
       <w:spacing w:before="240" w:after="180" w:line="240" w:lineRule="auto"/>
-      <w:ind w:left="578" w:hanging="578"/>
       <w:jc w:val="both"/>
       <w:outlineLvl w:val="1"/>
     </w:pPr>
@@ -15576,7 +16305,7 @@
       <w:rFonts w:ascii="Tahoma" w:hAnsi="Tahoma"/>
       <w:sz w:val="16"/>
       <w:szCs w:val="20"/>
-      <w:lang w:val="en-US" w:eastAsia="en-US"/>
+      <w:lang w:val="en-US" w:eastAsia="el-GR"/>
     </w:rPr>
   </w:style>
   <w:style w:type="character" w:customStyle="1" w:styleId="BalloonTextChar">
@@ -15849,7 +16578,7 @@
     <w:rPr>
       <w:sz w:val="20"/>
       <w:szCs w:val="20"/>
-      <w:lang w:val="en-US" w:eastAsia="en-US"/>
+      <w:lang w:val="en-US" w:eastAsia="el-GR"/>
     </w:rPr>
   </w:style>
   <w:style w:type="paragraph" w:styleId="Title">
@@ -15874,7 +16603,7 @@
       <w:kern w:val="28"/>
       <w:sz w:val="52"/>
       <w:szCs w:val="20"/>
-      <w:lang w:val="en-US" w:eastAsia="en-US"/>
+      <w:lang w:val="en-US" w:eastAsia="el-GR"/>
     </w:rPr>
   </w:style>
   <w:style w:type="character" w:customStyle="1" w:styleId="TitleChar">
@@ -16216,7 +16945,7 @@
     <w:rPr>
       <w:sz w:val="24"/>
       <w:szCs w:val="20"/>
-      <w:lang w:val="en-US" w:eastAsia="en-US"/>
+      <w:lang w:val="en-US" w:eastAsia="el-GR"/>
     </w:rPr>
   </w:style>
   <w:style w:type="character" w:customStyle="1" w:styleId="CommentTextChar">

</xml_diff>

<commit_message>
upgrade to Django 1.3.3 to get the latest security fixes
</commit_message>
<xml_diff>
--- a/misc/docs/META-SHARE_Installation_Manual.docx
+++ b/misc/docs/META-SHARE_Installation_Manual.docx
@@ -257,7 +257,7 @@
           <w:bCs/>
           <w:lang w:val="en-US"/>
         </w:rPr>
-        <w:t>July 26</w:t>
+        <w:t>August 13</w:t>
       </w:r>
       <w:r>
         <w:rPr>
@@ -343,7 +343,7 @@
         </w:rPr>
         <w:fldChar w:fldCharType="separate"/>
       </w:r>
-      <w:hyperlink w:anchor="_Toc331080605" w:history="1">
+      <w:hyperlink w:anchor="_Toc332626848" w:history="1">
         <w:r>
           <w:rPr>
             <w:rStyle w:val="Hyperlink"/>
@@ -387,7 +387,7 @@
             <w:noProof/>
             <w:webHidden/>
           </w:rPr>
-          <w:instrText xml:space="preserve"> PAGEREF _Toc331080605 \h </w:instrText>
+          <w:instrText xml:space="preserve"> PAGEREF _Toc332626848 \h </w:instrText>
         </w:r>
         <w:r>
           <w:rPr>
@@ -428,7 +428,7 @@
           <w:lang w:val="en-US" w:eastAsia="en-US"/>
         </w:rPr>
       </w:pPr>
-      <w:hyperlink w:anchor="_Toc331080606" w:history="1">
+      <w:hyperlink w:anchor="_Toc332626849" w:history="1">
         <w:r>
           <w:rPr>
             <w:rStyle w:val="Hyperlink"/>
@@ -472,7 +472,7 @@
             <w:noProof/>
             <w:webHidden/>
           </w:rPr>
-          <w:instrText xml:space="preserve"> PAGEREF _Toc331080606 \h </w:instrText>
+          <w:instrText xml:space="preserve"> PAGEREF _Toc332626849 \h </w:instrText>
         </w:r>
         <w:r>
           <w:rPr>
@@ -513,7 +513,7 @@
           <w:lang w:val="en-US" w:eastAsia="en-US"/>
         </w:rPr>
       </w:pPr>
-      <w:hyperlink w:anchor="_Toc331080607" w:history="1">
+      <w:hyperlink w:anchor="_Toc332626850" w:history="1">
         <w:r>
           <w:rPr>
             <w:rStyle w:val="Hyperlink"/>
@@ -557,7 +557,7 @@
             <w:noProof/>
             <w:webHidden/>
           </w:rPr>
-          <w:instrText xml:space="preserve"> PAGEREF _Toc331080607 \h </w:instrText>
+          <w:instrText xml:space="preserve"> PAGEREF _Toc332626850 \h </w:instrText>
         </w:r>
         <w:r>
           <w:rPr>
@@ -602,7 +602,7 @@
           <w:lang w:val="en-US" w:eastAsia="en-US"/>
         </w:rPr>
       </w:pPr>
-      <w:hyperlink w:anchor="_Toc331080608" w:history="1">
+      <w:hyperlink w:anchor="_Toc332626851" w:history="1">
         <w:r>
           <w:rPr>
             <w:rStyle w:val="Hyperlink"/>
@@ -646,7 +646,7 @@
             <w:noProof/>
             <w:webHidden/>
           </w:rPr>
-          <w:instrText xml:space="preserve"> PAGEREF _Toc331080608 \h </w:instrText>
+          <w:instrText xml:space="preserve"> PAGEREF _Toc332626851 \h </w:instrText>
         </w:r>
         <w:r>
           <w:rPr>
@@ -691,7 +691,7 @@
           <w:lang w:val="en-US" w:eastAsia="en-US"/>
         </w:rPr>
       </w:pPr>
-      <w:hyperlink w:anchor="_Toc331080609" w:history="1">
+      <w:hyperlink w:anchor="_Toc332626852" w:history="1">
         <w:r>
           <w:rPr>
             <w:rStyle w:val="Hyperlink"/>
@@ -735,7 +735,7 @@
             <w:noProof/>
             <w:webHidden/>
           </w:rPr>
-          <w:instrText xml:space="preserve"> PAGEREF _Toc331080609 \h </w:instrText>
+          <w:instrText xml:space="preserve"> PAGEREF _Toc332626852 \h </w:instrText>
         </w:r>
         <w:r>
           <w:rPr>
@@ -776,7 +776,7 @@
           <w:lang w:val="en-US" w:eastAsia="en-US"/>
         </w:rPr>
       </w:pPr>
-      <w:hyperlink w:anchor="_Toc331080610" w:history="1">
+      <w:hyperlink w:anchor="_Toc332626853" w:history="1">
         <w:r>
           <w:rPr>
             <w:rStyle w:val="Hyperlink"/>
@@ -820,7 +820,7 @@
             <w:noProof/>
             <w:webHidden/>
           </w:rPr>
-          <w:instrText xml:space="preserve"> PAGEREF _Toc331080610 \h </w:instrText>
+          <w:instrText xml:space="preserve"> PAGEREF _Toc332626853 \h </w:instrText>
         </w:r>
         <w:r>
           <w:rPr>
@@ -861,7 +861,7 @@
           <w:lang w:val="en-US" w:eastAsia="en-US"/>
         </w:rPr>
       </w:pPr>
-      <w:hyperlink w:anchor="_Toc331080611" w:history="1">
+      <w:hyperlink w:anchor="_Toc332626854" w:history="1">
         <w:r>
           <w:rPr>
             <w:rStyle w:val="Hyperlink"/>
@@ -905,7 +905,7 @@
             <w:noProof/>
             <w:webHidden/>
           </w:rPr>
-          <w:instrText xml:space="preserve"> PAGEREF _Toc331080611 \h </w:instrText>
+          <w:instrText xml:space="preserve"> PAGEREF _Toc332626854 \h </w:instrText>
         </w:r>
         <w:r>
           <w:rPr>
@@ -946,7 +946,7 @@
           <w:lang w:val="en-US" w:eastAsia="en-US"/>
         </w:rPr>
       </w:pPr>
-      <w:hyperlink w:anchor="_Toc331080612" w:history="1">
+      <w:hyperlink w:anchor="_Toc332626855" w:history="1">
         <w:r>
           <w:rPr>
             <w:rStyle w:val="Hyperlink"/>
@@ -990,7 +990,7 @@
             <w:noProof/>
             <w:webHidden/>
           </w:rPr>
-          <w:instrText xml:space="preserve"> PAGEREF _Toc331080612 \h </w:instrText>
+          <w:instrText xml:space="preserve"> PAGEREF _Toc332626855 \h </w:instrText>
         </w:r>
         <w:r>
           <w:rPr>
@@ -1031,7 +1031,7 @@
           <w:lang w:val="en-US" w:eastAsia="en-US"/>
         </w:rPr>
       </w:pPr>
-      <w:hyperlink w:anchor="_Toc331080613" w:history="1">
+      <w:hyperlink w:anchor="_Toc332626856" w:history="1">
         <w:r>
           <w:rPr>
             <w:rStyle w:val="Hyperlink"/>
@@ -1075,7 +1075,7 @@
             <w:noProof/>
             <w:webHidden/>
           </w:rPr>
-          <w:instrText xml:space="preserve"> PAGEREF _Toc331080613 \h </w:instrText>
+          <w:instrText xml:space="preserve"> PAGEREF _Toc332626856 \h </w:instrText>
         </w:r>
         <w:r>
           <w:rPr>
@@ -1116,7 +1116,7 @@
           <w:lang w:val="en-US" w:eastAsia="en-US"/>
         </w:rPr>
       </w:pPr>
-      <w:hyperlink w:anchor="_Toc331080614" w:history="1">
+      <w:hyperlink w:anchor="_Toc332626857" w:history="1">
         <w:r>
           <w:rPr>
             <w:rStyle w:val="Hyperlink"/>
@@ -1160,7 +1160,7 @@
             <w:noProof/>
             <w:webHidden/>
           </w:rPr>
-          <w:instrText xml:space="preserve"> PAGEREF _Toc331080614 \h </w:instrText>
+          <w:instrText xml:space="preserve"> PAGEREF _Toc332626857 \h </w:instrText>
         </w:r>
         <w:r>
           <w:rPr>
@@ -1201,7 +1201,7 @@
           <w:lang w:val="en-US" w:eastAsia="en-US"/>
         </w:rPr>
       </w:pPr>
-      <w:hyperlink w:anchor="_Toc331080615" w:history="1">
+      <w:hyperlink w:anchor="_Toc332626858" w:history="1">
         <w:r>
           <w:rPr>
             <w:rStyle w:val="Hyperlink"/>
@@ -1245,7 +1245,7 @@
             <w:noProof/>
             <w:webHidden/>
           </w:rPr>
-          <w:instrText xml:space="preserve"> PAGEREF _Toc331080615 \h </w:instrText>
+          <w:instrText xml:space="preserve"> PAGEREF _Toc332626858 \h </w:instrText>
         </w:r>
         <w:r>
           <w:rPr>
@@ -1286,7 +1286,7 @@
           <w:lang w:val="en-US" w:eastAsia="en-US"/>
         </w:rPr>
       </w:pPr>
-      <w:hyperlink w:anchor="_Toc331080616" w:history="1">
+      <w:hyperlink w:anchor="_Toc332626859" w:history="1">
         <w:r>
           <w:rPr>
             <w:rStyle w:val="Hyperlink"/>
@@ -1330,7 +1330,7 @@
             <w:noProof/>
             <w:webHidden/>
           </w:rPr>
-          <w:instrText xml:space="preserve"> PAGEREF _Toc331080616 \h </w:instrText>
+          <w:instrText xml:space="preserve"> PAGEREF _Toc332626859 \h </w:instrText>
         </w:r>
         <w:r>
           <w:rPr>
@@ -1371,7 +1371,7 @@
           <w:lang w:val="en-US" w:eastAsia="en-US"/>
         </w:rPr>
       </w:pPr>
-      <w:hyperlink w:anchor="_Toc331080617" w:history="1">
+      <w:hyperlink w:anchor="_Toc332626860" w:history="1">
         <w:r>
           <w:rPr>
             <w:rStyle w:val="Hyperlink"/>
@@ -1415,7 +1415,7 @@
             <w:noProof/>
             <w:webHidden/>
           </w:rPr>
-          <w:instrText xml:space="preserve"> PAGEREF _Toc331080617 \h </w:instrText>
+          <w:instrText xml:space="preserve"> PAGEREF _Toc332626860 \h </w:instrText>
         </w:r>
         <w:r>
           <w:rPr>
@@ -1456,7 +1456,7 @@
           <w:lang w:val="en-US" w:eastAsia="en-US"/>
         </w:rPr>
       </w:pPr>
-      <w:hyperlink w:anchor="_Toc331080618" w:history="1">
+      <w:hyperlink w:anchor="_Toc332626861" w:history="1">
         <w:r>
           <w:rPr>
             <w:rStyle w:val="Hyperlink"/>
@@ -1500,7 +1500,7 @@
             <w:noProof/>
             <w:webHidden/>
           </w:rPr>
-          <w:instrText xml:space="preserve"> PAGEREF _Toc331080618 \h </w:instrText>
+          <w:instrText xml:space="preserve"> PAGEREF _Toc332626861 \h </w:instrText>
         </w:r>
         <w:r>
           <w:rPr>
@@ -1541,7 +1541,7 @@
           <w:lang w:val="en-US" w:eastAsia="en-US"/>
         </w:rPr>
       </w:pPr>
-      <w:hyperlink w:anchor="_Toc331080619" w:history="1">
+      <w:hyperlink w:anchor="_Toc332626862" w:history="1">
         <w:r>
           <w:rPr>
             <w:rStyle w:val="Hyperlink"/>
@@ -1585,7 +1585,7 @@
             <w:noProof/>
             <w:webHidden/>
           </w:rPr>
-          <w:instrText xml:space="preserve"> PAGEREF _Toc331080619 \h </w:instrText>
+          <w:instrText xml:space="preserve"> PAGEREF _Toc332626862 \h </w:instrText>
         </w:r>
         <w:r>
           <w:rPr>
@@ -1630,7 +1630,7 @@
           <w:lang w:val="en-US" w:eastAsia="en-US"/>
         </w:rPr>
       </w:pPr>
-      <w:hyperlink w:anchor="_Toc331080620" w:history="1">
+      <w:hyperlink w:anchor="_Toc332626863" w:history="1">
         <w:r>
           <w:rPr>
             <w:rStyle w:val="Hyperlink"/>
@@ -1674,7 +1674,7 @@
             <w:noProof/>
             <w:webHidden/>
           </w:rPr>
-          <w:instrText xml:space="preserve"> PAGEREF _Toc331080620 \h </w:instrText>
+          <w:instrText xml:space="preserve"> PAGEREF _Toc332626863 \h </w:instrText>
         </w:r>
         <w:r>
           <w:rPr>
@@ -1719,7 +1719,7 @@
           <w:lang w:val="en-US" w:eastAsia="en-US"/>
         </w:rPr>
       </w:pPr>
-      <w:hyperlink w:anchor="_Toc331080621" w:history="1">
+      <w:hyperlink w:anchor="_Toc332626864" w:history="1">
         <w:r>
           <w:rPr>
             <w:rStyle w:val="Hyperlink"/>
@@ -1763,7 +1763,7 @@
             <w:noProof/>
             <w:webHidden/>
           </w:rPr>
-          <w:instrText xml:space="preserve"> PAGEREF _Toc331080621 \h </w:instrText>
+          <w:instrText xml:space="preserve"> PAGEREF _Toc332626864 \h </w:instrText>
         </w:r>
         <w:r>
           <w:rPr>
@@ -1804,7 +1804,7 @@
           <w:lang w:val="en-US" w:eastAsia="en-US"/>
         </w:rPr>
       </w:pPr>
-      <w:hyperlink w:anchor="_Toc331080622" w:history="1">
+      <w:hyperlink w:anchor="_Toc332626865" w:history="1">
         <w:r>
           <w:rPr>
             <w:rStyle w:val="Hyperlink"/>
@@ -1848,7 +1848,7 @@
             <w:noProof/>
             <w:webHidden/>
           </w:rPr>
-          <w:instrText xml:space="preserve"> PAGEREF _Toc331080622 \h </w:instrText>
+          <w:instrText xml:space="preserve"> PAGEREF _Toc332626865 \h </w:instrText>
         </w:r>
         <w:r>
           <w:rPr>
@@ -1893,7 +1893,7 @@
           <w:lang w:val="en-US" w:eastAsia="en-US"/>
         </w:rPr>
       </w:pPr>
-      <w:hyperlink w:anchor="_Toc331080623" w:history="1">
+      <w:hyperlink w:anchor="_Toc332626866" w:history="1">
         <w:r>
           <w:rPr>
             <w:rStyle w:val="Hyperlink"/>
@@ -1937,7 +1937,7 @@
             <w:noProof/>
             <w:webHidden/>
           </w:rPr>
-          <w:instrText xml:space="preserve"> PAGEREF _Toc331080623 \h </w:instrText>
+          <w:instrText xml:space="preserve"> PAGEREF _Toc332626866 \h </w:instrText>
         </w:r>
         <w:r>
           <w:rPr>
@@ -1982,7 +1982,7 @@
           <w:lang w:val="en-US" w:eastAsia="en-US"/>
         </w:rPr>
       </w:pPr>
-      <w:hyperlink w:anchor="_Toc331080624" w:history="1">
+      <w:hyperlink w:anchor="_Toc332626867" w:history="1">
         <w:r>
           <w:rPr>
             <w:rStyle w:val="Hyperlink"/>
@@ -2026,7 +2026,7 @@
             <w:noProof/>
             <w:webHidden/>
           </w:rPr>
-          <w:instrText xml:space="preserve"> PAGEREF _Toc331080624 \h </w:instrText>
+          <w:instrText xml:space="preserve"> PAGEREF _Toc332626867 \h </w:instrText>
         </w:r>
         <w:r>
           <w:rPr>
@@ -2067,7 +2067,7 @@
           <w:lang w:val="en-US" w:eastAsia="en-US"/>
         </w:rPr>
       </w:pPr>
-      <w:hyperlink w:anchor="_Toc331080625" w:history="1">
+      <w:hyperlink w:anchor="_Toc332626868" w:history="1">
         <w:r>
           <w:rPr>
             <w:rStyle w:val="Hyperlink"/>
@@ -2111,7 +2111,7 @@
             <w:noProof/>
             <w:webHidden/>
           </w:rPr>
-          <w:instrText xml:space="preserve"> PAGEREF _Toc331080625 \h </w:instrText>
+          <w:instrText xml:space="preserve"> PAGEREF _Toc332626868 \h </w:instrText>
         </w:r>
         <w:r>
           <w:rPr>
@@ -2152,7 +2152,7 @@
           <w:lang w:val="en-US" w:eastAsia="en-US"/>
         </w:rPr>
       </w:pPr>
-      <w:hyperlink w:anchor="_Toc331080626" w:history="1">
+      <w:hyperlink w:anchor="_Toc332626869" w:history="1">
         <w:r>
           <w:rPr>
             <w:rStyle w:val="Hyperlink"/>
@@ -2196,7 +2196,7 @@
             <w:noProof/>
             <w:webHidden/>
           </w:rPr>
-          <w:instrText xml:space="preserve"> PAGEREF _Toc331080626 \h </w:instrText>
+          <w:instrText xml:space="preserve"> PAGEREF _Toc332626869 \h </w:instrText>
         </w:r>
         <w:r>
           <w:rPr>
@@ -2241,7 +2241,7 @@
           <w:lang w:val="en-US" w:eastAsia="en-US"/>
         </w:rPr>
       </w:pPr>
-      <w:hyperlink w:anchor="_Toc331080627" w:history="1">
+      <w:hyperlink w:anchor="_Toc332626870" w:history="1">
         <w:r>
           <w:rPr>
             <w:rStyle w:val="Hyperlink"/>
@@ -2285,7 +2285,7 @@
             <w:noProof/>
             <w:webHidden/>
           </w:rPr>
-          <w:instrText xml:space="preserve"> PAGEREF _Toc331080627 \h </w:instrText>
+          <w:instrText xml:space="preserve"> PAGEREF _Toc332626870 \h </w:instrText>
         </w:r>
         <w:r>
           <w:rPr>
@@ -2330,7 +2330,7 @@
           <w:lang w:val="en-US" w:eastAsia="en-US"/>
         </w:rPr>
       </w:pPr>
-      <w:hyperlink w:anchor="_Toc331080628" w:history="1">
+      <w:hyperlink w:anchor="_Toc332626871" w:history="1">
         <w:r>
           <w:rPr>
             <w:rStyle w:val="Hyperlink"/>
@@ -2374,7 +2374,7 @@
             <w:noProof/>
             <w:webHidden/>
           </w:rPr>
-          <w:instrText xml:space="preserve"> PAGEREF _Toc331080628 \h </w:instrText>
+          <w:instrText xml:space="preserve"> PAGEREF _Toc332626871 \h </w:instrText>
         </w:r>
         <w:r>
           <w:rPr>
@@ -2419,7 +2419,7 @@
           <w:lang w:val="en-US" w:eastAsia="en-US"/>
         </w:rPr>
       </w:pPr>
-      <w:hyperlink w:anchor="_Toc331080629" w:history="1">
+      <w:hyperlink w:anchor="_Toc332626872" w:history="1">
         <w:r>
           <w:rPr>
             <w:rStyle w:val="Hyperlink"/>
@@ -2463,7 +2463,7 @@
             <w:noProof/>
             <w:webHidden/>
           </w:rPr>
-          <w:instrText xml:space="preserve"> PAGEREF _Toc331080629 \h </w:instrText>
+          <w:instrText xml:space="preserve"> PAGEREF _Toc332626872 \h </w:instrText>
         </w:r>
         <w:r>
           <w:rPr>
@@ -2504,7 +2504,7 @@
           <w:lang w:val="en-US" w:eastAsia="en-US"/>
         </w:rPr>
       </w:pPr>
-      <w:hyperlink w:anchor="_Toc331080630" w:history="1">
+      <w:hyperlink w:anchor="_Toc332626873" w:history="1">
         <w:r>
           <w:rPr>
             <w:rStyle w:val="Hyperlink"/>
@@ -2548,7 +2548,7 @@
             <w:noProof/>
             <w:webHidden/>
           </w:rPr>
-          <w:instrText xml:space="preserve"> PAGEREF _Toc331080630 \h </w:instrText>
+          <w:instrText xml:space="preserve"> PAGEREF _Toc332626873 \h </w:instrText>
         </w:r>
         <w:r>
           <w:rPr>
@@ -2589,7 +2589,7 @@
           <w:lang w:val="en-US" w:eastAsia="en-US"/>
         </w:rPr>
       </w:pPr>
-      <w:hyperlink w:anchor="_Toc331080631" w:history="1">
+      <w:hyperlink w:anchor="_Toc332626874" w:history="1">
         <w:r>
           <w:rPr>
             <w:rStyle w:val="Hyperlink"/>
@@ -2633,7 +2633,7 @@
             <w:noProof/>
             <w:webHidden/>
           </w:rPr>
-          <w:instrText xml:space="preserve"> PAGEREF _Toc331080631 \h </w:instrText>
+          <w:instrText xml:space="preserve"> PAGEREF _Toc332626874 \h </w:instrText>
         </w:r>
         <w:r>
           <w:rPr>
@@ -2674,7 +2674,7 @@
           <w:lang w:val="en-US" w:eastAsia="en-US"/>
         </w:rPr>
       </w:pPr>
-      <w:hyperlink w:anchor="_Toc331080632" w:history="1">
+      <w:hyperlink w:anchor="_Toc332626875" w:history="1">
         <w:r>
           <w:rPr>
             <w:rStyle w:val="Hyperlink"/>
@@ -2718,7 +2718,7 @@
             <w:noProof/>
             <w:webHidden/>
           </w:rPr>
-          <w:instrText xml:space="preserve"> PAGEREF _Toc331080632 \h </w:instrText>
+          <w:instrText xml:space="preserve"> PAGEREF _Toc332626875 \h </w:instrText>
         </w:r>
         <w:r>
           <w:rPr>
@@ -2759,7 +2759,7 @@
           <w:lang w:val="en-US" w:eastAsia="en-US"/>
         </w:rPr>
       </w:pPr>
-      <w:hyperlink w:anchor="_Toc331080633" w:history="1">
+      <w:hyperlink w:anchor="_Toc332626876" w:history="1">
         <w:r>
           <w:rPr>
             <w:rStyle w:val="Hyperlink"/>
@@ -2803,7 +2803,7 @@
             <w:noProof/>
             <w:webHidden/>
           </w:rPr>
-          <w:instrText xml:space="preserve"> PAGEREF _Toc331080633 \h </w:instrText>
+          <w:instrText xml:space="preserve"> PAGEREF _Toc332626876 \h </w:instrText>
         </w:r>
         <w:r>
           <w:rPr>
@@ -2844,7 +2844,7 @@
           <w:lang w:val="en-US" w:eastAsia="en-US"/>
         </w:rPr>
       </w:pPr>
-      <w:hyperlink w:anchor="_Toc331080634" w:history="1">
+      <w:hyperlink w:anchor="_Toc332626877" w:history="1">
         <w:r>
           <w:rPr>
             <w:rStyle w:val="Hyperlink"/>
@@ -2888,7 +2888,7 @@
             <w:noProof/>
             <w:webHidden/>
           </w:rPr>
-          <w:instrText xml:space="preserve"> PAGEREF _Toc331080634 \h </w:instrText>
+          <w:instrText xml:space="preserve"> PAGEREF _Toc332626877 \h </w:instrText>
         </w:r>
         <w:r>
           <w:rPr>
@@ -2929,7 +2929,7 @@
           <w:lang w:val="en-US" w:eastAsia="en-US"/>
         </w:rPr>
       </w:pPr>
-      <w:hyperlink w:anchor="_Toc331080635" w:history="1">
+      <w:hyperlink w:anchor="_Toc332626878" w:history="1">
         <w:r>
           <w:rPr>
             <w:rStyle w:val="Hyperlink"/>
@@ -2973,7 +2973,7 @@
             <w:noProof/>
             <w:webHidden/>
           </w:rPr>
-          <w:instrText xml:space="preserve"> PAGEREF _Toc331080635 \h </w:instrText>
+          <w:instrText xml:space="preserve"> PAGEREF _Toc332626878 \h </w:instrText>
         </w:r>
         <w:r>
           <w:rPr>
@@ -3014,7 +3014,7 @@
           <w:lang w:val="en-US" w:eastAsia="en-US"/>
         </w:rPr>
       </w:pPr>
-      <w:hyperlink w:anchor="_Toc331080636" w:history="1">
+      <w:hyperlink w:anchor="_Toc332626879" w:history="1">
         <w:r>
           <w:rPr>
             <w:rStyle w:val="Hyperlink"/>
@@ -3058,7 +3058,7 @@
             <w:noProof/>
             <w:webHidden/>
           </w:rPr>
-          <w:instrText xml:space="preserve"> PAGEREF _Toc331080636 \h </w:instrText>
+          <w:instrText xml:space="preserve"> PAGEREF _Toc332626879 \h </w:instrText>
         </w:r>
         <w:r>
           <w:rPr>
@@ -3099,7 +3099,7 @@
           <w:lang w:val="en-US" w:eastAsia="en-US"/>
         </w:rPr>
       </w:pPr>
-      <w:hyperlink w:anchor="_Toc331080637" w:history="1">
+      <w:hyperlink w:anchor="_Toc332626880" w:history="1">
         <w:r>
           <w:rPr>
             <w:rStyle w:val="Hyperlink"/>
@@ -3143,7 +3143,7 @@
             <w:noProof/>
             <w:webHidden/>
           </w:rPr>
-          <w:instrText xml:space="preserve"> PAGEREF _Toc331080637 \h </w:instrText>
+          <w:instrText xml:space="preserve"> PAGEREF _Toc332626880 \h </w:instrText>
         </w:r>
         <w:r>
           <w:rPr>
@@ -3184,7 +3184,7 @@
           <w:lang w:val="en-US" w:eastAsia="en-US"/>
         </w:rPr>
       </w:pPr>
-      <w:hyperlink w:anchor="_Toc331080638" w:history="1">
+      <w:hyperlink w:anchor="_Toc332626881" w:history="1">
         <w:r>
           <w:rPr>
             <w:rStyle w:val="Hyperlink"/>
@@ -3228,7 +3228,7 @@
             <w:noProof/>
             <w:webHidden/>
           </w:rPr>
-          <w:instrText xml:space="preserve"> PAGEREF _Toc331080638 \h </w:instrText>
+          <w:instrText xml:space="preserve"> PAGEREF _Toc332626881 \h </w:instrText>
         </w:r>
         <w:r>
           <w:rPr>
@@ -3269,7 +3269,7 @@
           <w:lang w:val="en-US" w:eastAsia="en-US"/>
         </w:rPr>
       </w:pPr>
-      <w:hyperlink w:anchor="_Toc331080639" w:history="1">
+      <w:hyperlink w:anchor="_Toc332626882" w:history="1">
         <w:r>
           <w:rPr>
             <w:rStyle w:val="Hyperlink"/>
@@ -3313,7 +3313,7 @@
             <w:noProof/>
             <w:webHidden/>
           </w:rPr>
-          <w:instrText xml:space="preserve"> PAGEREF _Toc331080639 \h </w:instrText>
+          <w:instrText xml:space="preserve"> PAGEREF _Toc332626882 \h </w:instrText>
         </w:r>
         <w:r>
           <w:rPr>
@@ -3354,7 +3354,7 @@
           <w:lang w:val="en-US" w:eastAsia="en-US"/>
         </w:rPr>
       </w:pPr>
-      <w:hyperlink w:anchor="_Toc331080640" w:history="1">
+      <w:hyperlink w:anchor="_Toc332626883" w:history="1">
         <w:r>
           <w:rPr>
             <w:rStyle w:val="Hyperlink"/>
@@ -3398,7 +3398,7 @@
             <w:noProof/>
             <w:webHidden/>
           </w:rPr>
-          <w:instrText xml:space="preserve"> PAGEREF _Toc331080640 \h </w:instrText>
+          <w:instrText xml:space="preserve"> PAGEREF _Toc332626883 \h </w:instrText>
         </w:r>
         <w:r>
           <w:rPr>
@@ -3439,7 +3439,7 @@
           <w:lang w:val="en-US" w:eastAsia="en-US"/>
         </w:rPr>
       </w:pPr>
-      <w:hyperlink w:anchor="_Toc331080641" w:history="1">
+      <w:hyperlink w:anchor="_Toc332626884" w:history="1">
         <w:r>
           <w:rPr>
             <w:rStyle w:val="Hyperlink"/>
@@ -3483,7 +3483,7 @@
             <w:noProof/>
             <w:webHidden/>
           </w:rPr>
-          <w:instrText xml:space="preserve"> PAGEREF _Toc331080641 \h </w:instrText>
+          <w:instrText xml:space="preserve"> PAGEREF _Toc332626884 \h </w:instrText>
         </w:r>
         <w:r>
           <w:rPr>
@@ -3534,7 +3534,7 @@
       <w:r>
         <w:br w:type="page"/>
       </w:r>
-      <w:bookmarkStart w:id="3" w:name="_Toc331080605"/>
+      <w:bookmarkStart w:id="3" w:name="_Toc332626848"/>
       <w:r>
         <w:t>Executive Summary</w:t>
       </w:r>
@@ -3571,7 +3571,7 @@
         <w:pStyle w:val="Heading1"/>
       </w:pPr>
       <w:bookmarkStart w:id="4" w:name="_Ref324930540"/>
-      <w:bookmarkStart w:id="5" w:name="_Toc331080606"/>
+      <w:bookmarkStart w:id="5" w:name="_Toc332626849"/>
       <w:r>
         <w:t>Installation Requirements</w:t>
       </w:r>
@@ -3644,7 +3644,7 @@
         <w:pStyle w:val="Heading2"/>
       </w:pPr>
       <w:bookmarkStart w:id="6" w:name="_Ref324929790"/>
-      <w:bookmarkStart w:id="7" w:name="_Toc331080607"/>
+      <w:bookmarkStart w:id="7" w:name="_Toc332626850"/>
       <w:r>
         <w:t>Software Dependencies</w:t>
       </w:r>
@@ -3655,7 +3655,7 @@
       <w:pPr>
         <w:pStyle w:val="Heading3"/>
       </w:pPr>
-      <w:bookmarkStart w:id="8" w:name="_Toc331080608"/>
+      <w:bookmarkStart w:id="8" w:name="_Toc332626851"/>
       <w:r>
         <w:t>Web Server</w:t>
       </w:r>
@@ -3693,7 +3693,7 @@
         <w:pStyle w:val="Heading3"/>
       </w:pPr>
       <w:bookmarkStart w:id="9" w:name="_Ref324929536"/>
-      <w:bookmarkStart w:id="10" w:name="_Toc331080609"/>
+      <w:bookmarkStart w:id="10" w:name="_Toc332626852"/>
       <w:r>
         <w:t>Database Software</w:t>
       </w:r>
@@ -3780,7 +3780,7 @@
         <w:rPr>
           <w:lang w:val="en-US"/>
         </w:rPr>
-        <w:t>8.9</w:t>
+        <w:t>9.9</w:t>
       </w:r>
       <w:r>
         <w:rPr>
@@ -3800,7 +3800,7 @@
         <w:pStyle w:val="Heading2"/>
       </w:pPr>
       <w:bookmarkStart w:id="11" w:name="_Ref329185782"/>
-      <w:bookmarkStart w:id="12" w:name="_Toc331080610"/>
+      <w:bookmarkStart w:id="12" w:name="_Toc332626853"/>
       <w:r>
         <w:t>Python Module Dependencies</w:t>
       </w:r>
@@ -4068,7 +4068,21 @@
           <w:rFonts w:ascii="Andale Mono" w:hAnsi="Andale Mono"/>
           <w:lang w:val="en-US"/>
         </w:rPr>
-        <w:t>Django 1.3.1:</w:t>
+        <w:t>Django 1.3.</w:t>
+      </w:r>
+      <w:r>
+        <w:rPr>
+          <w:rFonts w:ascii="Andale Mono" w:hAnsi="Andale Mono"/>
+          <w:lang w:val="en-US"/>
+        </w:rPr>
+        <w:t>3</w:t>
+      </w:r>
+      <w:r>
+        <w:rPr>
+          <w:rFonts w:ascii="Andale Mono" w:hAnsi="Andale Mono"/>
+          <w:lang w:val="en-US"/>
+        </w:rPr>
+        <w:t>:</w:t>
       </w:r>
       <w:r>
         <w:rPr>
@@ -4486,7 +4500,7 @@
       <w:pPr>
         <w:pStyle w:val="Heading1"/>
       </w:pPr>
-      <w:bookmarkStart w:id="13" w:name="_Toc331080611"/>
+      <w:bookmarkStart w:id="13" w:name="_Toc332626854"/>
       <w:r>
         <w:t>Development Server</w:t>
       </w:r>
@@ -4590,9 +4604,6 @@
         <w:fldChar w:fldCharType="separate"/>
       </w:r>
       <w:r>
-        <w:rPr>
-          <w:lang w:val="en-US"/>
-        </w:rPr>
         <w:t>Installation Requirements</w:t>
       </w:r>
       <w:r>
@@ -4890,9 +4901,6 @@
         <w:fldChar w:fldCharType="separate"/>
       </w:r>
       <w:r>
-        <w:rPr>
-          <w:lang w:val="en-US"/>
-        </w:rPr>
         <w:t>Local Settings for META-SHARE Nodes</w:t>
       </w:r>
       <w:r>
@@ -5063,6 +5071,13 @@
         </w:rPr>
         <w:t>$ python manage.py test repository storage accounts</w:t>
       </w:r>
+      <w:r>
+        <w:rPr>
+          <w:rFonts w:ascii="Andale Mono" w:hAnsi="Andale Mono"/>
+          <w:lang w:val="en-US"/>
+        </w:rPr>
+        <w:t xml:space="preserve"> sync</w:t>
+      </w:r>
     </w:p>
     <w:p>
       <w:pPr>
@@ -5178,7 +5193,21 @@
           <w:rFonts w:ascii="Andale Mono" w:hAnsi="Andale Mono"/>
           <w:lang w:val="en-US"/>
         </w:rPr>
-        <w:t xml:space="preserve">Django version 1.3, using settings 'metashare.settings' Development server is running at http://127.0.0.1:8000/ </w:t>
+        <w:t>Django version 1.3</w:t>
+      </w:r>
+      <w:r>
+        <w:rPr>
+          <w:rFonts w:ascii="Andale Mono" w:hAnsi="Andale Mono"/>
+          <w:lang w:val="en-US"/>
+        </w:rPr>
+        <w:t>.x</w:t>
+      </w:r>
+      <w:r>
+        <w:rPr>
+          <w:rFonts w:ascii="Andale Mono" w:hAnsi="Andale Mono"/>
+          <w:lang w:val="en-US"/>
+        </w:rPr>
+        <w:t xml:space="preserve">, using settings 'metashare.settings' Development server is running at http://127.0.0.1:8000/ </w:t>
       </w:r>
     </w:p>
     <w:p>
@@ -5254,7 +5283,7 @@
       </w:pPr>
       <w:bookmarkStart w:id="14" w:name="_Ref324929734"/>
       <w:bookmarkStart w:id="15" w:name="_Ref324930622"/>
-      <w:bookmarkStart w:id="16" w:name="_Toc331080612"/>
+      <w:bookmarkStart w:id="16" w:name="_Toc332626855"/>
       <w:r>
         <w:t>Local Settings for META-SHARE Nodes</w:t>
       </w:r>
@@ -6211,7 +6240,7 @@
       <w:pPr>
         <w:pStyle w:val="Heading1"/>
       </w:pPr>
-      <w:bookmarkStart w:id="17" w:name="_Toc331080613"/>
+      <w:bookmarkStart w:id="17" w:name="_Toc332626856"/>
       <w:r>
         <w:t>Deployment Server</w:t>
       </w:r>
@@ -6352,7 +6381,7 @@
       <w:pPr>
         <w:pStyle w:val="Heading1"/>
       </w:pPr>
-      <w:bookmarkStart w:id="18" w:name="_Toc331080614"/>
+      <w:bookmarkStart w:id="18" w:name="_Toc332626857"/>
       <w:r>
         <w:t>Solr Server for Browsing and Searching</w:t>
       </w:r>
@@ -6518,7 +6547,7 @@
       <w:pPr>
         <w:pStyle w:val="Heading2"/>
       </w:pPr>
-      <w:bookmarkStart w:id="19" w:name="_Toc331080615"/>
+      <w:bookmarkStart w:id="19" w:name="_Toc332626858"/>
       <w:r>
         <w:t>Installing Solr</w:t>
       </w:r>
@@ -6966,7 +6995,7 @@
       <w:pPr>
         <w:pStyle w:val="Heading2"/>
       </w:pPr>
-      <w:bookmarkStart w:id="20" w:name="_Toc331080616"/>
+      <w:bookmarkStart w:id="20" w:name="_Toc332626859"/>
       <w:r>
         <w:t>Keeping the Solr Configuration Up-to-Date</w:t>
       </w:r>
@@ -7049,7 +7078,7 @@
       <w:pPr>
         <w:pStyle w:val="Heading2"/>
       </w:pPr>
-      <w:bookmarkStart w:id="21" w:name="_Toc331080617"/>
+      <w:bookmarkStart w:id="21" w:name="_Toc332626860"/>
       <w:r>
         <w:t>Manually Updating the Solr Configuration</w:t>
       </w:r>
@@ -7350,7 +7379,7 @@
       <w:pPr>
         <w:pStyle w:val="Heading1"/>
       </w:pPr>
-      <w:bookmarkStart w:id="22" w:name="_Toc331080618"/>
+      <w:bookmarkStart w:id="22" w:name="_Toc332626861"/>
       <w:r>
         <w:t>Importing and Exporting Resources</w:t>
       </w:r>
@@ -7375,7 +7404,7 @@
         <w:pStyle w:val="Heading2"/>
       </w:pPr>
       <w:bookmarkStart w:id="23" w:name="_Ref324929846"/>
-      <w:bookmarkStart w:id="24" w:name="_Toc331080619"/>
+      <w:bookmarkStart w:id="24" w:name="_Toc332626862"/>
       <w:r>
         <w:t>Importing XML Files into META-SHARE</w:t>
       </w:r>
@@ -7495,7 +7524,7 @@
         <w:pStyle w:val="Heading3"/>
       </w:pPr>
       <w:bookmarkStart w:id="25" w:name="_Ref325101656"/>
-      <w:bookmarkStart w:id="26" w:name="_Toc331080620"/>
+      <w:bookmarkStart w:id="26" w:name="_Toc332626863"/>
       <w:r>
         <w:t>Importing from the Command Line</w:t>
       </w:r>
@@ -7589,7 +7618,7 @@
       <w:pPr>
         <w:pStyle w:val="Heading3"/>
       </w:pPr>
-      <w:bookmarkStart w:id="27" w:name="_Toc331080621"/>
+      <w:bookmarkStart w:id="27" w:name="_Toc332626864"/>
       <w:r>
         <w:t>Importing from the Editor</w:t>
       </w:r>
@@ -7614,7 +7643,7 @@
         <w:pStyle w:val="Heading2"/>
       </w:pPr>
       <w:bookmarkStart w:id="28" w:name="_Ref324929830"/>
-      <w:bookmarkStart w:id="29" w:name="_Toc331080622"/>
+      <w:bookmarkStart w:id="29" w:name="_Toc332626865"/>
       <w:r>
         <w:t>Exporting XML Files from META-SHARE</w:t>
       </w:r>
@@ -7640,7 +7669,7 @@
         <w:pStyle w:val="Heading3"/>
       </w:pPr>
       <w:bookmarkStart w:id="30" w:name="_Ref325101225"/>
-      <w:bookmarkStart w:id="31" w:name="_Toc331080623"/>
+      <w:bookmarkStart w:id="31" w:name="_Toc332626866"/>
       <w:r>
         <w:t>Exporting from the Command Line</w:t>
       </w:r>
@@ -7758,7 +7787,7 @@
       <w:pPr>
         <w:pStyle w:val="Heading3"/>
       </w:pPr>
-      <w:bookmarkStart w:id="32" w:name="_Toc331080624"/>
+      <w:bookmarkStart w:id="32" w:name="_Toc332626867"/>
       <w:r>
         <w:t>Exporting from the Editor</w:t>
       </w:r>
@@ -7830,7 +7859,7 @@
       <w:pPr>
         <w:pStyle w:val="Heading2"/>
       </w:pPr>
-      <w:bookmarkStart w:id="33" w:name="_Toc331080625"/>
+      <w:bookmarkStart w:id="33" w:name="_Toc332626868"/>
       <w:r>
         <w:t>Copying Data between META-SHARE Nodes</w:t>
       </w:r>
@@ -7987,7 +8016,7 @@
         <w:pStyle w:val="Heading2"/>
       </w:pPr>
       <w:bookmarkStart w:id="34" w:name="_Toc183490349"/>
-      <w:bookmarkStart w:id="35" w:name="_Toc331080626"/>
+      <w:bookmarkStart w:id="35" w:name="_Toc332626869"/>
       <w:r>
         <w:t>Migrating Data from a Previous META-SHARE Installation</w:t>
       </w:r>
@@ -8080,7 +8109,7 @@
       <w:pPr>
         <w:pStyle w:val="Heading3"/>
       </w:pPr>
-      <w:bookmarkStart w:id="36" w:name="_Toc331080627"/>
+      <w:bookmarkStart w:id="36" w:name="_Toc332626870"/>
       <w:r>
         <w:t>Exporting the Metadata from META-SHARE</w:t>
       </w:r>
@@ -8159,7 +8188,7 @@
       <w:pPr>
         <w:pStyle w:val="Heading3"/>
       </w:pPr>
-      <w:bookmarkStart w:id="37" w:name="_Toc331080628"/>
+      <w:bookmarkStart w:id="37" w:name="_Toc332626871"/>
       <w:r>
         <w:t>Upgrade the XML Files to the Latest Metadata Format</w:t>
       </w:r>
@@ -8514,7 +8543,7 @@
       <w:pPr>
         <w:pStyle w:val="Heading3"/>
       </w:pPr>
-      <w:bookmarkStart w:id="38" w:name="_Toc331080629"/>
+      <w:bookmarkStart w:id="38" w:name="_Toc332626872"/>
       <w:r>
         <w:t>Importing the Metadata into a New META-SHARE Installation</w:t>
       </w:r>
@@ -8594,7 +8623,7 @@
       <w:pPr>
         <w:pStyle w:val="Heading1"/>
       </w:pPr>
-      <w:bookmarkStart w:id="39" w:name="_Toc331080630"/>
+      <w:bookmarkStart w:id="39" w:name="_Toc332626873"/>
       <w:r>
         <w:t xml:space="preserve">Setting up </w:t>
       </w:r>
@@ -8624,7 +8653,7 @@
       <w:pPr>
         <w:pStyle w:val="Heading1"/>
       </w:pPr>
-      <w:bookmarkStart w:id="40" w:name="_Toc331080631"/>
+      <w:bookmarkStart w:id="40" w:name="_Toc332626874"/>
       <w:r>
         <w:t>Search Engine Optimization</w:t>
       </w:r>
@@ -8655,7 +8684,7 @@
         </w:rPr>
         <w:t xml:space="preserve"> file. Valid configuration options for the supported analytics services can be found at </w:t>
       </w:r>
-      <w:hyperlink r:id="rId19" w:history="1">
+      <w:hyperlink r:id="rId19" w:anchor="enabling-the-services" w:history="1">
         <w:r>
           <w:rPr>
             <w:rStyle w:val="Hyperlink"/>
@@ -8675,7 +8704,7 @@
       <w:pPr>
         <w:pStyle w:val="Heading1"/>
       </w:pPr>
-      <w:bookmarkStart w:id="41" w:name="_Toc331080632"/>
+      <w:bookmarkStart w:id="41" w:name="_Toc332626875"/>
       <w:r>
         <w:t>Frequently Asked Questions</w:t>
       </w:r>
@@ -8699,7 +8728,7 @@
       <w:pPr>
         <w:pStyle w:val="Heading2"/>
       </w:pPr>
-      <w:bookmarkStart w:id="42" w:name="_Toc331080633"/>
+      <w:bookmarkStart w:id="42" w:name="_Toc332626876"/>
       <w:r>
         <w:t>I Want to use MySQL and/or Apache</w:t>
       </w:r>
@@ -8764,7 +8793,7 @@
       <w:pPr>
         <w:pStyle w:val="Heading2"/>
       </w:pPr>
-      <w:bookmarkStart w:id="43" w:name="_Toc331080634"/>
+      <w:bookmarkStart w:id="43" w:name="_Toc332626877"/>
       <w:r>
         <w:t>I Need Help Configuring lighttpd</w:t>
       </w:r>
@@ -8841,7 +8870,7 @@
       <w:pPr>
         <w:pStyle w:val="Heading2"/>
       </w:pPr>
-      <w:bookmarkStart w:id="44" w:name="_Toc331080635"/>
+      <w:bookmarkStart w:id="44" w:name="_Toc332626878"/>
       <w:r>
         <w:t>I am Getting Storage Errors when Importing or Saving</w:t>
       </w:r>
@@ -8976,7 +9005,7 @@
       <w:pPr>
         <w:pStyle w:val="Heading2"/>
       </w:pPr>
-      <w:bookmarkStart w:id="45" w:name="_Toc331080636"/>
+      <w:bookmarkStart w:id="45" w:name="_Toc332626879"/>
       <w:r>
         <w:t>Why Can Django not Serve the Static Files?</w:t>
       </w:r>
@@ -9015,7 +9044,7 @@
       <w:pPr>
         <w:pStyle w:val="Heading2"/>
       </w:pPr>
-      <w:bookmarkStart w:id="46" w:name="_Toc331080637"/>
+      <w:bookmarkStart w:id="46" w:name="_Toc332626880"/>
       <w:r>
         <w:t>PostgreSQL Error Message</w:t>
       </w:r>
@@ -9118,7 +9147,7 @@
         <w:rPr>
           <w:lang w:val="en-US"/>
         </w:rPr>
-        <w:t>8.9</w:t>
+        <w:t>9.9</w:t>
       </w:r>
       <w:r>
         <w:rPr>
@@ -9137,7 +9166,7 @@
       <w:pPr>
         <w:pStyle w:val="Heading2"/>
       </w:pPr>
-      <w:bookmarkStart w:id="47" w:name="_Toc331080638"/>
+      <w:bookmarkStart w:id="47" w:name="_Toc332626881"/>
       <w:r>
         <w:t>Problems with Importing XML Files</w:t>
       </w:r>
@@ -9265,7 +9294,7 @@
       <w:pPr>
         <w:pStyle w:val="Heading2"/>
       </w:pPr>
-      <w:bookmarkStart w:id="48" w:name="_Toc331080639"/>
+      <w:bookmarkStart w:id="48" w:name="_Toc332626882"/>
       <w:r>
         <w:t>Updating the GeoIP Database for Statistics Collection</w:t>
       </w:r>
@@ -9425,7 +9454,7 @@
         <w:pStyle w:val="Heading2"/>
       </w:pPr>
       <w:bookmarkStart w:id="50" w:name="_Ref329185621"/>
-      <w:bookmarkStart w:id="51" w:name="_Toc331080640"/>
+      <w:bookmarkStart w:id="51" w:name="_Toc332626883"/>
       <w:r>
         <w:t>How can I Correctly Build Python for META-SHARE?</w:t>
       </w:r>
@@ -9538,7 +9567,7 @@
         <w:pStyle w:val="Heading2"/>
       </w:pPr>
       <w:bookmarkStart w:id="52" w:name="_Ref329186256"/>
-      <w:bookmarkStart w:id="53" w:name="_Toc331080641"/>
+      <w:bookmarkStart w:id="53" w:name="_Toc332626884"/>
       <w:r>
         <w:t>How do I Install psycopg2 for using PostgreSQL?</w:t>
       </w:r>
@@ -9810,7 +9839,7 @@
         <w:fldChar w:fldCharType="separate"/>
       </w:r>
       <w:r>
-        <w:t>8.8</w:t>
+        <w:t>9.8</w:t>
       </w:r>
       <w:r>
         <w:fldChar w:fldCharType="end"/>
@@ -14168,272 +14197,144 @@
     </w:rPrDefault>
     <w:pPrDefault/>
   </w:docDefaults>
-  <w:latentStyles w:defLockedState="0" w:defUIPriority="99" w:defSemiHidden="1" w:defUnhideWhenUsed="0" w:defQFormat="0" w:count="267">
-    <w:lsdException w:name="Normal" w:semiHidden="0" w:uiPriority="0" w:qFormat="1"/>
-    <w:lsdException w:name="heading 1" w:semiHidden="0" w:uiPriority="0" w:qFormat="1"/>
-    <w:lsdException w:name="heading 2" w:semiHidden="0" w:uiPriority="0" w:qFormat="1"/>
-    <w:lsdException w:name="heading 3" w:semiHidden="0" w:uiPriority="0" w:qFormat="1"/>
-    <w:lsdException w:name="heading 4" w:semiHidden="0" w:uiPriority="0" w:qFormat="1"/>
-    <w:lsdException w:name="heading 5" w:semiHidden="0" w:uiPriority="0" w:qFormat="1"/>
-    <w:lsdException w:name="heading 6" w:semiHidden="0" w:uiPriority="0" w:qFormat="1"/>
-    <w:lsdException w:name="heading 7" w:semiHidden="0" w:uiPriority="0" w:qFormat="1"/>
-    <w:lsdException w:name="heading 8" w:semiHidden="0" w:uiPriority="0" w:qFormat="1"/>
-    <w:lsdException w:name="heading 9" w:semiHidden="0" w:uiPriority="0" w:qFormat="1"/>
-    <w:lsdException w:name="index 1" w:locked="1" w:unhideWhenUsed="1"/>
-    <w:lsdException w:name="index 2" w:locked="1" w:unhideWhenUsed="1"/>
-    <w:lsdException w:name="index 3" w:locked="1" w:unhideWhenUsed="1"/>
-    <w:lsdException w:name="index 4" w:locked="1" w:unhideWhenUsed="1"/>
-    <w:lsdException w:name="index 5" w:locked="1" w:unhideWhenUsed="1"/>
-    <w:lsdException w:name="index 6" w:locked="1" w:unhideWhenUsed="1"/>
-    <w:lsdException w:name="index 7" w:locked="1" w:unhideWhenUsed="1"/>
-    <w:lsdException w:name="index 8" w:locked="1" w:unhideWhenUsed="1"/>
-    <w:lsdException w:name="index 9" w:locked="1" w:unhideWhenUsed="1"/>
-    <w:lsdException w:name="toc 1" w:semiHidden="0" w:uiPriority="0"/>
-    <w:lsdException w:name="toc 2" w:semiHidden="0" w:uiPriority="0"/>
-    <w:lsdException w:name="toc 3" w:semiHidden="0" w:uiPriority="0"/>
-    <w:lsdException w:name="toc 4" w:semiHidden="0" w:uiPriority="0"/>
-    <w:lsdException w:name="toc 5" w:semiHidden="0" w:uiPriority="0"/>
-    <w:lsdException w:name="toc 6" w:semiHidden="0" w:uiPriority="0"/>
-    <w:lsdException w:name="toc 7" w:semiHidden="0" w:uiPriority="0"/>
-    <w:lsdException w:name="toc 8" w:semiHidden="0" w:uiPriority="0"/>
-    <w:lsdException w:name="toc 9" w:semiHidden="0" w:uiPriority="0"/>
-    <w:lsdException w:name="Normal Indent" w:locked="1" w:unhideWhenUsed="1"/>
-    <w:lsdException w:name="footnote text" w:locked="1" w:unhideWhenUsed="1"/>
-    <w:lsdException w:name="annotation text" w:locked="1" w:unhideWhenUsed="1"/>
-    <w:lsdException w:name="header" w:locked="1" w:unhideWhenUsed="1"/>
-    <w:lsdException w:name="footer" w:locked="1" w:unhideWhenUsed="1"/>
-    <w:lsdException w:name="index heading" w:locked="1" w:unhideWhenUsed="1"/>
-    <w:lsdException w:name="caption" w:semiHidden="0" w:uiPriority="0" w:qFormat="1"/>
-    <w:lsdException w:name="table of figures" w:locked="1" w:unhideWhenUsed="1"/>
-    <w:lsdException w:name="envelope address" w:locked="1" w:unhideWhenUsed="1"/>
-    <w:lsdException w:name="envelope return" w:locked="1" w:unhideWhenUsed="1"/>
-    <w:lsdException w:name="footnote reference" w:locked="1" w:unhideWhenUsed="1"/>
-    <w:lsdException w:name="annotation reference" w:locked="1" w:unhideWhenUsed="1"/>
-    <w:lsdException w:name="line number" w:locked="1" w:unhideWhenUsed="1"/>
-    <w:lsdException w:name="page number" w:locked="1" w:unhideWhenUsed="1"/>
-    <w:lsdException w:name="endnote reference" w:locked="1" w:unhideWhenUsed="1"/>
-    <w:lsdException w:name="endnote text" w:locked="1" w:unhideWhenUsed="1"/>
-    <w:lsdException w:name="table of authorities" w:locked="1" w:unhideWhenUsed="1"/>
-    <w:lsdException w:name="macro" w:locked="1" w:unhideWhenUsed="1"/>
-    <w:lsdException w:name="toa heading" w:locked="1" w:unhideWhenUsed="1"/>
-    <w:lsdException w:name="List" w:locked="1" w:unhideWhenUsed="1"/>
-    <w:lsdException w:name="List Bullet" w:locked="1" w:unhideWhenUsed="1"/>
-    <w:lsdException w:name="List Number" w:locked="1" w:unhideWhenUsed="1"/>
-    <w:lsdException w:name="List 2" w:locked="1" w:unhideWhenUsed="1"/>
-    <w:lsdException w:name="List 3" w:locked="1" w:unhideWhenUsed="1"/>
-    <w:lsdException w:name="List 4" w:locked="1" w:unhideWhenUsed="1"/>
-    <w:lsdException w:name="List 5" w:locked="1" w:unhideWhenUsed="1"/>
-    <w:lsdException w:name="List Bullet 2" w:locked="1" w:unhideWhenUsed="1"/>
-    <w:lsdException w:name="List Bullet 3" w:locked="1" w:unhideWhenUsed="1"/>
-    <w:lsdException w:name="List Bullet 4" w:locked="1" w:unhideWhenUsed="1"/>
-    <w:lsdException w:name="List Bullet 5" w:locked="1" w:unhideWhenUsed="1"/>
-    <w:lsdException w:name="List Number 2" w:locked="1" w:unhideWhenUsed="1"/>
-    <w:lsdException w:name="List Number 3" w:locked="1" w:unhideWhenUsed="1"/>
-    <w:lsdException w:name="List Number 4" w:locked="1" w:unhideWhenUsed="1"/>
-    <w:lsdException w:name="List Number 5" w:locked="1" w:unhideWhenUsed="1"/>
-    <w:lsdException w:name="Title" w:semiHidden="0" w:uiPriority="0" w:qFormat="1"/>
-    <w:lsdException w:name="Closing" w:locked="1" w:unhideWhenUsed="1"/>
-    <w:lsdException w:name="Signature" w:locked="1" w:unhideWhenUsed="1"/>
-    <w:lsdException w:name="Default Paragraph Font" w:semiHidden="0" w:uiPriority="0"/>
-    <w:lsdException w:name="Body Text" w:locked="1" w:unhideWhenUsed="1"/>
-    <w:lsdException w:name="Body Text Indent" w:locked="1" w:unhideWhenUsed="1"/>
-    <w:lsdException w:name="List Continue" w:locked="1" w:unhideWhenUsed="1"/>
-    <w:lsdException w:name="List Continue 2" w:locked="1" w:unhideWhenUsed="1"/>
-    <w:lsdException w:name="List Continue 3" w:locked="1" w:unhideWhenUsed="1"/>
-    <w:lsdException w:name="List Continue 4" w:locked="1" w:unhideWhenUsed="1"/>
-    <w:lsdException w:name="List Continue 5" w:locked="1" w:unhideWhenUsed="1"/>
-    <w:lsdException w:name="Message Header" w:locked="1" w:unhideWhenUsed="1"/>
-    <w:lsdException w:name="Subtitle" w:semiHidden="0" w:uiPriority="0" w:qFormat="1"/>
-    <w:lsdException w:name="Salutation" w:locked="1" w:unhideWhenUsed="1"/>
-    <w:lsdException w:name="Date" w:locked="1" w:unhideWhenUsed="1"/>
-    <w:lsdException w:name="Body Text First Indent" w:locked="1" w:unhideWhenUsed="1"/>
-    <w:lsdException w:name="Body Text First Indent 2" w:locked="1" w:unhideWhenUsed="1"/>
-    <w:lsdException w:name="Note Heading" w:locked="1" w:unhideWhenUsed="1"/>
-    <w:lsdException w:name="Body Text 2" w:locked="1" w:unhideWhenUsed="1"/>
-    <w:lsdException w:name="Body Text 3" w:locked="1" w:unhideWhenUsed="1"/>
-    <w:lsdException w:name="Body Text Indent 2" w:locked="1" w:unhideWhenUsed="1"/>
-    <w:lsdException w:name="Body Text Indent 3" w:locked="1" w:unhideWhenUsed="1"/>
-    <w:lsdException w:name="Block Text" w:locked="1" w:unhideWhenUsed="1"/>
-    <w:lsdException w:name="Hyperlink" w:locked="1" w:unhideWhenUsed="1"/>
-    <w:lsdException w:name="FollowedHyperlink" w:locked="1" w:unhideWhenUsed="1"/>
-    <w:lsdException w:name="Strong" w:semiHidden="0" w:uiPriority="0" w:qFormat="1"/>
-    <w:lsdException w:name="Emphasis" w:semiHidden="0" w:uiPriority="0" w:qFormat="1"/>
-    <w:lsdException w:name="Document Map" w:locked="1" w:unhideWhenUsed="1"/>
-    <w:lsdException w:name="Plain Text" w:locked="1" w:unhideWhenUsed="1"/>
-    <w:lsdException w:name="E-mail Signature" w:locked="1" w:unhideWhenUsed="1"/>
-    <w:lsdException w:name="HTML Top of Form" w:locked="1" w:unhideWhenUsed="1"/>
-    <w:lsdException w:name="HTML Bottom of Form" w:locked="1" w:unhideWhenUsed="1"/>
-    <w:lsdException w:name="Normal (Web)" w:locked="1" w:unhideWhenUsed="1"/>
-    <w:lsdException w:name="HTML Acronym" w:locked="1" w:unhideWhenUsed="1"/>
-    <w:lsdException w:name="HTML Address" w:locked="1" w:unhideWhenUsed="1"/>
-    <w:lsdException w:name="HTML Cite" w:locked="1" w:unhideWhenUsed="1"/>
-    <w:lsdException w:name="HTML Code" w:locked="1" w:unhideWhenUsed="1"/>
-    <w:lsdException w:name="HTML Definition" w:locked="1" w:unhideWhenUsed="1"/>
-    <w:lsdException w:name="HTML Keyboard" w:locked="1" w:unhideWhenUsed="1"/>
-    <w:lsdException w:name="HTML Preformatted" w:locked="1" w:unhideWhenUsed="1"/>
-    <w:lsdException w:name="HTML Sample" w:locked="1" w:unhideWhenUsed="1"/>
-    <w:lsdException w:name="HTML Typewriter" w:locked="1" w:unhideWhenUsed="1"/>
-    <w:lsdException w:name="HTML Variable" w:locked="1" w:unhideWhenUsed="1"/>
-    <w:lsdException w:name="Normal Table" w:locked="1" w:unhideWhenUsed="1"/>
-    <w:lsdException w:name="annotation subject" w:locked="1" w:unhideWhenUsed="1"/>
-    <w:lsdException w:name="No List" w:locked="1" w:unhideWhenUsed="1"/>
-    <w:lsdException w:name="Outline List 1" w:locked="1" w:unhideWhenUsed="1"/>
-    <w:lsdException w:name="Outline List 2" w:locked="1" w:unhideWhenUsed="1"/>
-    <w:lsdException w:name="Outline List 3" w:locked="1" w:unhideWhenUsed="1"/>
-    <w:lsdException w:name="Table Simple 1" w:locked="1" w:unhideWhenUsed="1"/>
-    <w:lsdException w:name="Table Simple 2" w:locked="1" w:unhideWhenUsed="1"/>
-    <w:lsdException w:name="Table Simple 3" w:locked="1" w:unhideWhenUsed="1"/>
-    <w:lsdException w:name="Table Classic 1" w:locked="1" w:unhideWhenUsed="1"/>
-    <w:lsdException w:name="Table Classic 2" w:locked="1" w:unhideWhenUsed="1"/>
-    <w:lsdException w:name="Table Classic 3" w:locked="1" w:unhideWhenUsed="1"/>
-    <w:lsdException w:name="Table Classic 4" w:locked="1" w:unhideWhenUsed="1"/>
-    <w:lsdException w:name="Table Colorful 1" w:locked="1" w:unhideWhenUsed="1"/>
-    <w:lsdException w:name="Table Colorful 2" w:locked="1" w:unhideWhenUsed="1"/>
-    <w:lsdException w:name="Table Colorful 3" w:locked="1" w:unhideWhenUsed="1"/>
-    <w:lsdException w:name="Table Columns 1" w:locked="1" w:unhideWhenUsed="1"/>
-    <w:lsdException w:name="Table Columns 2" w:locked="1" w:unhideWhenUsed="1"/>
-    <w:lsdException w:name="Table Columns 3" w:locked="1" w:unhideWhenUsed="1"/>
-    <w:lsdException w:name="Table Columns 4" w:locked="1" w:unhideWhenUsed="1"/>
-    <w:lsdException w:name="Table Columns 5" w:locked="1" w:unhideWhenUsed="1"/>
-    <w:lsdException w:name="Table Grid 1" w:locked="1" w:unhideWhenUsed="1"/>
-    <w:lsdException w:name="Table Grid 2" w:locked="1" w:unhideWhenUsed="1"/>
-    <w:lsdException w:name="Table Grid 3" w:locked="1" w:unhideWhenUsed="1"/>
-    <w:lsdException w:name="Table Grid 4" w:locked="1" w:unhideWhenUsed="1"/>
-    <w:lsdException w:name="Table Grid 5" w:locked="1" w:unhideWhenUsed="1"/>
-    <w:lsdException w:name="Table Grid 6" w:locked="1" w:unhideWhenUsed="1"/>
-    <w:lsdException w:name="Table Grid 7" w:locked="1" w:unhideWhenUsed="1"/>
-    <w:lsdException w:name="Table Grid 8" w:locked="1" w:unhideWhenUsed="1"/>
-    <w:lsdException w:name="Table List 1" w:locked="1" w:unhideWhenUsed="1"/>
-    <w:lsdException w:name="Table List 2" w:locked="1" w:unhideWhenUsed="1"/>
-    <w:lsdException w:name="Table List 3" w:locked="1" w:unhideWhenUsed="1"/>
-    <w:lsdException w:name="Table List 4" w:locked="1" w:unhideWhenUsed="1"/>
-    <w:lsdException w:name="Table List 5" w:locked="1" w:unhideWhenUsed="1"/>
-    <w:lsdException w:name="Table List 6" w:locked="1" w:unhideWhenUsed="1"/>
-    <w:lsdException w:name="Table List 7" w:locked="1" w:unhideWhenUsed="1"/>
-    <w:lsdException w:name="Table List 8" w:locked="1" w:unhideWhenUsed="1"/>
-    <w:lsdException w:name="Table 3D effects 1" w:locked="1" w:unhideWhenUsed="1"/>
-    <w:lsdException w:name="Table 3D effects 2" w:locked="1" w:unhideWhenUsed="1"/>
-    <w:lsdException w:name="Table 3D effects 3" w:locked="1" w:unhideWhenUsed="1"/>
-    <w:lsdException w:name="Table Contemporary" w:locked="1" w:unhideWhenUsed="1"/>
-    <w:lsdException w:name="Table Elegant" w:locked="1" w:unhideWhenUsed="1"/>
-    <w:lsdException w:name="Table Professional" w:locked="1" w:unhideWhenUsed="1"/>
-    <w:lsdException w:name="Table Subtle 1" w:locked="1" w:unhideWhenUsed="1"/>
-    <w:lsdException w:name="Table Subtle 2" w:locked="1" w:unhideWhenUsed="1"/>
-    <w:lsdException w:name="Table Web 1" w:locked="1" w:unhideWhenUsed="1"/>
-    <w:lsdException w:name="Table Web 2" w:locked="1" w:unhideWhenUsed="1"/>
-    <w:lsdException w:name="Table Web 3" w:locked="1" w:unhideWhenUsed="1"/>
-    <w:lsdException w:name="Balloon Text" w:locked="1" w:unhideWhenUsed="1"/>
-    <w:lsdException w:name="Table Grid" w:semiHidden="0" w:uiPriority="0"/>
-    <w:lsdException w:name="Table Theme" w:locked="1" w:unhideWhenUsed="1"/>
-    <w:lsdException w:name="No Spacing" w:semiHidden="0" w:uiPriority="1" w:qFormat="1"/>
-    <w:lsdException w:name="Light Shading" w:semiHidden="0" w:uiPriority="60"/>
-    <w:lsdException w:name="Light List" w:semiHidden="0" w:uiPriority="61"/>
-    <w:lsdException w:name="Light Grid" w:semiHidden="0" w:uiPriority="62"/>
-    <w:lsdException w:name="Medium Shading 1" w:semiHidden="0" w:uiPriority="63"/>
-    <w:lsdException w:name="Medium Shading 2" w:semiHidden="0" w:uiPriority="64"/>
-    <w:lsdException w:name="Medium List 1" w:semiHidden="0" w:uiPriority="65"/>
-    <w:lsdException w:name="Medium List 2" w:semiHidden="0" w:uiPriority="66"/>
-    <w:lsdException w:name="Medium Grid 1" w:semiHidden="0" w:uiPriority="67"/>
-    <w:lsdException w:name="Medium Grid 2" w:semiHidden="0" w:uiPriority="68"/>
-    <w:lsdException w:name="Medium Grid 3" w:semiHidden="0" w:uiPriority="69"/>
-    <w:lsdException w:name="Dark List" w:semiHidden="0" w:uiPriority="70"/>
-    <w:lsdException w:name="Colorful Shading" w:semiHidden="0" w:uiPriority="71"/>
-    <w:lsdException w:name="Colorful List" w:semiHidden="0" w:uiPriority="72"/>
-    <w:lsdException w:name="Colorful Grid" w:semiHidden="0" w:uiPriority="73"/>
-    <w:lsdException w:name="Light Shading Accent 1" w:semiHidden="0" w:uiPriority="60"/>
-    <w:lsdException w:name="Light List Accent 1" w:semiHidden="0" w:uiPriority="61"/>
-    <w:lsdException w:name="Light Grid Accent 1" w:semiHidden="0" w:uiPriority="62"/>
-    <w:lsdException w:name="Medium Shading 1 Accent 1" w:semiHidden="0" w:uiPriority="63"/>
-    <w:lsdException w:name="Medium Shading 2 Accent 1" w:semiHidden="0" w:uiPriority="64"/>
-    <w:lsdException w:name="Medium List 1 Accent 1" w:semiHidden="0" w:uiPriority="65"/>
-    <w:lsdException w:name="List Paragraph" w:semiHidden="0" w:uiPriority="34" w:qFormat="1"/>
-    <w:lsdException w:name="Quote" w:semiHidden="0" w:uiPriority="29" w:qFormat="1"/>
-    <w:lsdException w:name="Intense Quote" w:semiHidden="0" w:uiPriority="30" w:qFormat="1"/>
-    <w:lsdException w:name="Medium List 2 Accent 1" w:semiHidden="0" w:uiPriority="66"/>
-    <w:lsdException w:name="Medium Grid 1 Accent 1" w:semiHidden="0" w:uiPriority="67"/>
-    <w:lsdException w:name="Medium Grid 2 Accent 1" w:semiHidden="0" w:uiPriority="68"/>
-    <w:lsdException w:name="Medium Grid 3 Accent 1" w:semiHidden="0" w:uiPriority="69"/>
-    <w:lsdException w:name="Dark List Accent 1" w:semiHidden="0" w:uiPriority="70"/>
-    <w:lsdException w:name="Colorful Shading Accent 1" w:semiHidden="0" w:uiPriority="71"/>
-    <w:lsdException w:name="Colorful List Accent 1" w:semiHidden="0" w:uiPriority="72"/>
-    <w:lsdException w:name="Colorful Grid Accent 1" w:semiHidden="0" w:uiPriority="73"/>
-    <w:lsdException w:name="Light Shading Accent 2" w:semiHidden="0" w:uiPriority="60"/>
-    <w:lsdException w:name="Light List Accent 2" w:semiHidden="0" w:uiPriority="61"/>
-    <w:lsdException w:name="Light Grid Accent 2" w:semiHidden="0" w:uiPriority="62"/>
-    <w:lsdException w:name="Medium Shading 1 Accent 2" w:semiHidden="0" w:uiPriority="63"/>
-    <w:lsdException w:name="Medium Shading 2 Accent 2" w:semiHidden="0" w:uiPriority="64"/>
-    <w:lsdException w:name="Medium List 1 Accent 2" w:semiHidden="0" w:uiPriority="65"/>
-    <w:lsdException w:name="Medium List 2 Accent 2" w:semiHidden="0" w:uiPriority="66"/>
-    <w:lsdException w:name="Medium Grid 1 Accent 2" w:semiHidden="0" w:uiPriority="67"/>
-    <w:lsdException w:name="Medium Grid 2 Accent 2" w:semiHidden="0" w:uiPriority="68"/>
-    <w:lsdException w:name="Medium Grid 3 Accent 2" w:semiHidden="0" w:uiPriority="69"/>
-    <w:lsdException w:name="Dark List Accent 2" w:semiHidden="0" w:uiPriority="70"/>
-    <w:lsdException w:name="Colorful Shading Accent 2" w:semiHidden="0" w:uiPriority="71"/>
-    <w:lsdException w:name="Colorful List Accent 2" w:semiHidden="0" w:uiPriority="72"/>
-    <w:lsdException w:name="Colorful Grid Accent 2" w:semiHidden="0" w:uiPriority="73"/>
-    <w:lsdException w:name="Light Shading Accent 3" w:semiHidden="0" w:uiPriority="60"/>
-    <w:lsdException w:name="Light List Accent 3" w:semiHidden="0" w:uiPriority="61"/>
-    <w:lsdException w:name="Light Grid Accent 3" w:semiHidden="0" w:uiPriority="62"/>
-    <w:lsdException w:name="Medium Shading 1 Accent 3" w:semiHidden="0" w:uiPriority="63"/>
-    <w:lsdException w:name="Medium Shading 2 Accent 3" w:semiHidden="0" w:uiPriority="64"/>
-    <w:lsdException w:name="Medium List 1 Accent 3" w:semiHidden="0" w:uiPriority="65"/>
-    <w:lsdException w:name="Medium List 2 Accent 3" w:semiHidden="0" w:uiPriority="66"/>
-    <w:lsdException w:name="Medium Grid 1 Accent 3" w:semiHidden="0" w:uiPriority="67"/>
-    <w:lsdException w:name="Medium Grid 2 Accent 3" w:semiHidden="0" w:uiPriority="68"/>
-    <w:lsdException w:name="Medium Grid 3 Accent 3" w:semiHidden="0" w:uiPriority="69"/>
-    <w:lsdException w:name="Dark List Accent 3" w:semiHidden="0" w:uiPriority="70"/>
-    <w:lsdException w:name="Colorful Shading Accent 3" w:semiHidden="0" w:uiPriority="71"/>
-    <w:lsdException w:name="Colorful List Accent 3" w:semiHidden="0" w:uiPriority="72"/>
-    <w:lsdException w:name="Colorful Grid Accent 3" w:semiHidden="0" w:uiPriority="73"/>
-    <w:lsdException w:name="Light Shading Accent 4" w:semiHidden="0" w:uiPriority="60"/>
-    <w:lsdException w:name="Light List Accent 4" w:semiHidden="0" w:uiPriority="61"/>
-    <w:lsdException w:name="Light Grid Accent 4" w:semiHidden="0" w:uiPriority="62"/>
-    <w:lsdException w:name="Medium Shading 1 Accent 4" w:semiHidden="0" w:uiPriority="63"/>
-    <w:lsdException w:name="Medium Shading 2 Accent 4" w:semiHidden="0" w:uiPriority="64"/>
-    <w:lsdException w:name="Medium List 1 Accent 4" w:semiHidden="0" w:uiPriority="65"/>
-    <w:lsdException w:name="Medium List 2 Accent 4" w:semiHidden="0" w:uiPriority="66"/>
-    <w:lsdException w:name="Medium Grid 1 Accent 4" w:semiHidden="0" w:uiPriority="67"/>
-    <w:lsdException w:name="Medium Grid 2 Accent 4" w:semiHidden="0" w:uiPriority="68"/>
-    <w:lsdException w:name="Medium Grid 3 Accent 4" w:semiHidden="0" w:uiPriority="69"/>
-    <w:lsdException w:name="Dark List Accent 4" w:semiHidden="0" w:uiPriority="70"/>
-    <w:lsdException w:name="Colorful Shading Accent 4" w:semiHidden="0" w:uiPriority="71"/>
-    <w:lsdException w:name="Colorful List Accent 4" w:semiHidden="0" w:uiPriority="72"/>
-    <w:lsdException w:name="Colorful Grid Accent 4" w:semiHidden="0" w:uiPriority="73"/>
-    <w:lsdException w:name="Light Shading Accent 5" w:semiHidden="0" w:uiPriority="60"/>
-    <w:lsdException w:name="Light List Accent 5" w:semiHidden="0" w:uiPriority="61"/>
-    <w:lsdException w:name="Light Grid Accent 5" w:semiHidden="0" w:uiPriority="62"/>
-    <w:lsdException w:name="Medium Shading 1 Accent 5" w:semiHidden="0" w:uiPriority="63"/>
-    <w:lsdException w:name="Medium Shading 2 Accent 5" w:semiHidden="0" w:uiPriority="64"/>
-    <w:lsdException w:name="Medium List 1 Accent 5" w:semiHidden="0" w:uiPriority="65"/>
-    <w:lsdException w:name="Medium List 2 Accent 5" w:semiHidden="0" w:uiPriority="66"/>
-    <w:lsdException w:name="Medium Grid 1 Accent 5" w:semiHidden="0" w:uiPriority="67"/>
-    <w:lsdException w:name="Medium Grid 2 Accent 5" w:semiHidden="0" w:uiPriority="68"/>
-    <w:lsdException w:name="Medium Grid 3 Accent 5" w:semiHidden="0" w:uiPriority="69"/>
-    <w:lsdException w:name="Dark List Accent 5" w:semiHidden="0" w:uiPriority="70"/>
-    <w:lsdException w:name="Colorful Shading Accent 5" w:semiHidden="0" w:uiPriority="71"/>
-    <w:lsdException w:name="Colorful List Accent 5" w:semiHidden="0" w:uiPriority="72"/>
-    <w:lsdException w:name="Colorful Grid Accent 5" w:semiHidden="0" w:uiPriority="73"/>
-    <w:lsdException w:name="Light Shading Accent 6" w:semiHidden="0" w:uiPriority="60"/>
-    <w:lsdException w:name="Light List Accent 6" w:semiHidden="0" w:uiPriority="61"/>
-    <w:lsdException w:name="Light Grid Accent 6" w:semiHidden="0" w:uiPriority="62"/>
-    <w:lsdException w:name="Medium Shading 1 Accent 6" w:semiHidden="0" w:uiPriority="63"/>
-    <w:lsdException w:name="Medium Shading 2 Accent 6" w:semiHidden="0" w:uiPriority="64"/>
-    <w:lsdException w:name="Medium List 1 Accent 6" w:semiHidden="0" w:uiPriority="65"/>
-    <w:lsdException w:name="Medium List 2 Accent 6" w:semiHidden="0" w:uiPriority="66"/>
-    <w:lsdException w:name="Medium Grid 1 Accent 6" w:semiHidden="0" w:uiPriority="67"/>
-    <w:lsdException w:name="Medium Grid 2 Accent 6" w:semiHidden="0" w:uiPriority="68"/>
-    <w:lsdException w:name="Medium Grid 3 Accent 6" w:semiHidden="0" w:uiPriority="69"/>
-    <w:lsdException w:name="Dark List Accent 6" w:semiHidden="0" w:uiPriority="70"/>
-    <w:lsdException w:name="Colorful Shading Accent 6" w:semiHidden="0" w:uiPriority="71"/>
-    <w:lsdException w:name="Colorful List Accent 6" w:semiHidden="0" w:uiPriority="72"/>
-    <w:lsdException w:name="Colorful Grid Accent 6" w:semiHidden="0" w:uiPriority="73"/>
-    <w:lsdException w:name="Subtle Emphasis" w:semiHidden="0" w:uiPriority="19" w:qFormat="1"/>
-    <w:lsdException w:name="Intense Emphasis" w:semiHidden="0" w:uiPriority="21" w:qFormat="1"/>
-    <w:lsdException w:name="Subtle Reference" w:semiHidden="0" w:uiPriority="31" w:qFormat="1"/>
-    <w:lsdException w:name="Intense Reference" w:semiHidden="0" w:uiPriority="32" w:qFormat="1"/>
-    <w:lsdException w:name="Book Title" w:semiHidden="0" w:uiPriority="33" w:qFormat="1"/>
-    <w:lsdException w:name="Bibliography" w:uiPriority="37" w:unhideWhenUsed="1"/>
-    <w:lsdException w:name="TOC Heading" w:uiPriority="39" w:unhideWhenUsed="1" w:qFormat="1"/>
+  <w:latentStyles w:defLockedState="1" w:defUIPriority="99" w:defSemiHidden="1" w:defUnhideWhenUsed="1" w:defQFormat="0" w:count="267">
+    <w:lsdException w:name="Normal" w:semiHidden="0" w:uiPriority="0" w:unhideWhenUsed="0" w:qFormat="1"/>
+    <w:lsdException w:name="heading 1" w:semiHidden="0" w:uiPriority="9" w:unhideWhenUsed="0" w:qFormat="1"/>
+    <w:lsdException w:name="heading 2" w:semiHidden="0" w:uiPriority="9" w:unhideWhenUsed="0" w:qFormat="1"/>
+    <w:lsdException w:name="heading 3" w:semiHidden="0" w:uiPriority="9" w:unhideWhenUsed="0" w:qFormat="1"/>
+    <w:lsdException w:name="heading 4" w:semiHidden="0" w:uiPriority="9" w:unhideWhenUsed="0" w:qFormat="1"/>
+    <w:lsdException w:name="heading 5" w:semiHidden="0" w:uiPriority="9" w:unhideWhenUsed="0" w:qFormat="1"/>
+    <w:lsdException w:name="heading 6" w:semiHidden="0" w:uiPriority="9" w:unhideWhenUsed="0" w:qFormat="1"/>
+    <w:lsdException w:name="heading 7" w:semiHidden="0" w:uiPriority="9" w:unhideWhenUsed="0" w:qFormat="1"/>
+    <w:lsdException w:name="heading 8" w:semiHidden="0" w:uiPriority="9" w:unhideWhenUsed="0" w:qFormat="1"/>
+    <w:lsdException w:name="heading 9" w:semiHidden="0" w:uiPriority="9" w:unhideWhenUsed="0" w:qFormat="1"/>
+    <w:lsdException w:name="toc 1" w:uiPriority="39"/>
+    <w:lsdException w:name="toc 2" w:uiPriority="39"/>
+    <w:lsdException w:name="toc 3" w:uiPriority="39"/>
+    <w:lsdException w:name="toc 4" w:uiPriority="39"/>
+    <w:lsdException w:name="toc 5" w:uiPriority="39"/>
+    <w:lsdException w:name="toc 6" w:uiPriority="39"/>
+    <w:lsdException w:name="toc 7" w:uiPriority="39"/>
+    <w:lsdException w:name="toc 8" w:uiPriority="39"/>
+    <w:lsdException w:name="toc 9" w:uiPriority="39"/>
+    <w:lsdException w:name="caption" w:semiHidden="0" w:uiPriority="35" w:unhideWhenUsed="0" w:qFormat="1"/>
+    <w:lsdException w:name="Title" w:semiHidden="0" w:uiPriority="10" w:unhideWhenUsed="0" w:qFormat="1"/>
+    <w:lsdException w:name="Default Paragraph Font" w:uiPriority="1"/>
+    <w:lsdException w:name="Subtitle" w:semiHidden="0" w:uiPriority="11" w:unhideWhenUsed="0" w:qFormat="1"/>
+    <w:lsdException w:name="Strong" w:semiHidden="0" w:uiPriority="22" w:unhideWhenUsed="0" w:qFormat="1"/>
+    <w:lsdException w:name="Emphasis" w:semiHidden="0" w:uiPriority="20" w:unhideWhenUsed="0" w:qFormat="1"/>
+    <w:lsdException w:name="Table Grid" w:semiHidden="0" w:uiPriority="59" w:unhideWhenUsed="0"/>
+    <w:lsdException w:name="Placeholder Text" w:locked="0" w:unhideWhenUsed="0"/>
+    <w:lsdException w:name="No Spacing" w:locked="0" w:semiHidden="0" w:uiPriority="1" w:unhideWhenUsed="0" w:qFormat="1"/>
+    <w:lsdException w:name="Light Shading" w:locked="0" w:semiHidden="0" w:uiPriority="60" w:unhideWhenUsed="0"/>
+    <w:lsdException w:name="Light List" w:locked="0" w:semiHidden="0" w:uiPriority="61" w:unhideWhenUsed="0"/>
+    <w:lsdException w:name="Light Grid" w:locked="0" w:semiHidden="0" w:uiPriority="62" w:unhideWhenUsed="0"/>
+    <w:lsdException w:name="Medium Shading 1" w:locked="0" w:semiHidden="0" w:uiPriority="63" w:unhideWhenUsed="0"/>
+    <w:lsdException w:name="Medium Shading 2" w:locked="0" w:semiHidden="0" w:uiPriority="64" w:unhideWhenUsed="0"/>
+    <w:lsdException w:name="Medium List 1" w:locked="0" w:semiHidden="0" w:uiPriority="65" w:unhideWhenUsed="0"/>
+    <w:lsdException w:name="Medium List 2" w:locked="0" w:semiHidden="0" w:uiPriority="66" w:unhideWhenUsed="0"/>
+    <w:lsdException w:name="Medium Grid 1" w:locked="0" w:semiHidden="0" w:uiPriority="67" w:unhideWhenUsed="0"/>
+    <w:lsdException w:name="Medium Grid 2" w:locked="0" w:semiHidden="0" w:uiPriority="68" w:unhideWhenUsed="0"/>
+    <w:lsdException w:name="Medium Grid 3" w:locked="0" w:semiHidden="0" w:uiPriority="69" w:unhideWhenUsed="0"/>
+    <w:lsdException w:name="Dark List" w:locked="0" w:semiHidden="0" w:uiPriority="70" w:unhideWhenUsed="0"/>
+    <w:lsdException w:name="Colorful Shading" w:locked="0" w:semiHidden="0" w:uiPriority="71" w:unhideWhenUsed="0"/>
+    <w:lsdException w:name="Colorful List" w:locked="0" w:semiHidden="0" w:uiPriority="72" w:unhideWhenUsed="0"/>
+    <w:lsdException w:name="Colorful Grid" w:locked="0" w:semiHidden="0" w:uiPriority="73" w:unhideWhenUsed="0"/>
+    <w:lsdException w:name="Light Shading Accent 1" w:locked="0" w:semiHidden="0" w:uiPriority="60" w:unhideWhenUsed="0"/>
+    <w:lsdException w:name="Light List Accent 1" w:locked="0" w:semiHidden="0" w:uiPriority="61" w:unhideWhenUsed="0"/>
+    <w:lsdException w:name="Light Grid Accent 1" w:locked="0" w:semiHidden="0" w:uiPriority="62" w:unhideWhenUsed="0"/>
+    <w:lsdException w:name="Medium Shading 1 Accent 1" w:locked="0" w:semiHidden="0" w:uiPriority="63" w:unhideWhenUsed="0"/>
+    <w:lsdException w:name="Medium Shading 2 Accent 1" w:locked="0" w:semiHidden="0" w:uiPriority="64" w:unhideWhenUsed="0"/>
+    <w:lsdException w:name="Medium List 1 Accent 1" w:locked="0" w:semiHidden="0" w:uiPriority="65" w:unhideWhenUsed="0"/>
+    <w:lsdException w:name="Revision" w:locked="0" w:unhideWhenUsed="0"/>
+    <w:lsdException w:name="List Paragraph" w:locked="0" w:semiHidden="0" w:uiPriority="34" w:unhideWhenUsed="0" w:qFormat="1"/>
+    <w:lsdException w:name="Quote" w:locked="0" w:semiHidden="0" w:uiPriority="29" w:unhideWhenUsed="0" w:qFormat="1"/>
+    <w:lsdException w:name="Intense Quote" w:locked="0" w:semiHidden="0" w:uiPriority="30" w:unhideWhenUsed="0" w:qFormat="1"/>
+    <w:lsdException w:name="Medium List 2 Accent 1" w:locked="0" w:semiHidden="0" w:uiPriority="66" w:unhideWhenUsed="0"/>
+    <w:lsdException w:name="Medium Grid 1 Accent 1" w:locked="0" w:semiHidden="0" w:uiPriority="67" w:unhideWhenUsed="0"/>
+    <w:lsdException w:name="Medium Grid 2 Accent 1" w:locked="0" w:semiHidden="0" w:uiPriority="68" w:unhideWhenUsed="0"/>
+    <w:lsdException w:name="Medium Grid 3 Accent 1" w:locked="0" w:semiHidden="0" w:uiPriority="69" w:unhideWhenUsed="0"/>
+    <w:lsdException w:name="Dark List Accent 1" w:locked="0" w:semiHidden="0" w:uiPriority="70" w:unhideWhenUsed="0"/>
+    <w:lsdException w:name="Colorful Shading Accent 1" w:locked="0" w:semiHidden="0" w:uiPriority="71" w:unhideWhenUsed="0"/>
+    <w:lsdException w:name="Colorful List Accent 1" w:locked="0" w:semiHidden="0" w:uiPriority="72" w:unhideWhenUsed="0"/>
+    <w:lsdException w:name="Colorful Grid Accent 1" w:locked="0" w:semiHidden="0" w:uiPriority="73" w:unhideWhenUsed="0"/>
+    <w:lsdException w:name="Light Shading Accent 2" w:locked="0" w:semiHidden="0" w:uiPriority="60" w:unhideWhenUsed="0"/>
+    <w:lsdException w:name="Light List Accent 2" w:locked="0" w:semiHidden="0" w:uiPriority="61" w:unhideWhenUsed="0"/>
+    <w:lsdException w:name="Light Grid Accent 2" w:locked="0" w:semiHidden="0" w:uiPriority="62" w:unhideWhenUsed="0"/>
+    <w:lsdException w:name="Medium Shading 1 Accent 2" w:locked="0" w:semiHidden="0" w:uiPriority="63" w:unhideWhenUsed="0"/>
+    <w:lsdException w:name="Medium Shading 2 Accent 2" w:locked="0" w:semiHidden="0" w:uiPriority="64" w:unhideWhenUsed="0"/>
+    <w:lsdException w:name="Medium List 1 Accent 2" w:locked="0" w:semiHidden="0" w:uiPriority="65" w:unhideWhenUsed="0"/>
+    <w:lsdException w:name="Medium List 2 Accent 2" w:locked="0" w:semiHidden="0" w:uiPriority="66" w:unhideWhenUsed="0"/>
+    <w:lsdException w:name="Medium Grid 1 Accent 2" w:locked="0" w:semiHidden="0" w:uiPriority="67" w:unhideWhenUsed="0"/>
+    <w:lsdException w:name="Medium Grid 2 Accent 2" w:locked="0" w:semiHidden="0" w:uiPriority="68" w:unhideWhenUsed="0"/>
+    <w:lsdException w:name="Medium Grid 3 Accent 2" w:locked="0" w:semiHidden="0" w:uiPriority="69" w:unhideWhenUsed="0"/>
+    <w:lsdException w:name="Dark List Accent 2" w:locked="0" w:semiHidden="0" w:uiPriority="70" w:unhideWhenUsed="0"/>
+    <w:lsdException w:name="Colorful Shading Accent 2" w:locked="0" w:semiHidden="0" w:uiPriority="71" w:unhideWhenUsed="0"/>
+    <w:lsdException w:name="Colorful List Accent 2" w:locked="0" w:semiHidden="0" w:uiPriority="72" w:unhideWhenUsed="0"/>
+    <w:lsdException w:name="Colorful Grid Accent 2" w:locked="0" w:semiHidden="0" w:uiPriority="73" w:unhideWhenUsed="0"/>
+    <w:lsdException w:name="Light Shading Accent 3" w:locked="0" w:semiHidden="0" w:uiPriority="60" w:unhideWhenUsed="0"/>
+    <w:lsdException w:name="Light List Accent 3" w:locked="0" w:semiHidden="0" w:uiPriority="61" w:unhideWhenUsed="0"/>
+    <w:lsdException w:name="Light Grid Accent 3" w:locked="0" w:semiHidden="0" w:uiPriority="62" w:unhideWhenUsed="0"/>
+    <w:lsdException w:name="Medium Shading 1 Accent 3" w:locked="0" w:semiHidden="0" w:uiPriority="63" w:unhideWhenUsed="0"/>
+    <w:lsdException w:name="Medium Shading 2 Accent 3" w:locked="0" w:semiHidden="0" w:uiPriority="64" w:unhideWhenUsed="0"/>
+    <w:lsdException w:name="Medium List 1 Accent 3" w:locked="0" w:semiHidden="0" w:uiPriority="65" w:unhideWhenUsed="0"/>
+    <w:lsdException w:name="Medium List 2 Accent 3" w:locked="0" w:semiHidden="0" w:uiPriority="66" w:unhideWhenUsed="0"/>
+    <w:lsdException w:name="Medium Grid 1 Accent 3" w:locked="0" w:semiHidden="0" w:uiPriority="67" w:unhideWhenUsed="0"/>
+    <w:lsdException w:name="Medium Grid 2 Accent 3" w:locked="0" w:semiHidden="0" w:uiPriority="68" w:unhideWhenUsed="0"/>
+    <w:lsdException w:name="Medium Grid 3 Accent 3" w:locked="0" w:semiHidden="0" w:uiPriority="69" w:unhideWhenUsed="0"/>
+    <w:lsdException w:name="Dark List Accent 3" w:locked="0" w:semiHidden="0" w:uiPriority="70" w:unhideWhenUsed="0"/>
+    <w:lsdException w:name="Colorful Shading Accent 3" w:locked="0" w:semiHidden="0" w:uiPriority="71" w:unhideWhenUsed="0"/>
+    <w:lsdException w:name="Colorful List Accent 3" w:locked="0" w:semiHidden="0" w:uiPriority="72" w:unhideWhenUsed="0"/>
+    <w:lsdException w:name="Colorful Grid Accent 3" w:locked="0" w:semiHidden="0" w:uiPriority="73" w:unhideWhenUsed="0"/>
+    <w:lsdException w:name="Light Shading Accent 4" w:locked="0" w:semiHidden="0" w:uiPriority="60" w:unhideWhenUsed="0"/>
+    <w:lsdException w:name="Light List Accent 4" w:locked="0" w:semiHidden="0" w:uiPriority="61" w:unhideWhenUsed="0"/>
+    <w:lsdException w:name="Light Grid Accent 4" w:locked="0" w:semiHidden="0" w:uiPriority="62" w:unhideWhenUsed="0"/>
+    <w:lsdException w:name="Medium Shading 1 Accent 4" w:locked="0" w:semiHidden="0" w:uiPriority="63" w:unhideWhenUsed="0"/>
+    <w:lsdException w:name="Medium Shading 2 Accent 4" w:locked="0" w:semiHidden="0" w:uiPriority="64" w:unhideWhenUsed="0"/>
+    <w:lsdException w:name="Medium List 1 Accent 4" w:locked="0" w:semiHidden="0" w:uiPriority="65" w:unhideWhenUsed="0"/>
+    <w:lsdException w:name="Medium List 2 Accent 4" w:locked="0" w:semiHidden="0" w:uiPriority="66" w:unhideWhenUsed="0"/>
+    <w:lsdException w:name="Medium Grid 1 Accent 4" w:locked="0" w:semiHidden="0" w:uiPriority="67" w:unhideWhenUsed="0"/>
+    <w:lsdException w:name="Medium Grid 2 Accent 4" w:locked="0" w:semiHidden="0" w:uiPriority="68" w:unhideWhenUsed="0"/>
+    <w:lsdException w:name="Medium Grid 3 Accent 4" w:locked="0" w:semiHidden="0" w:uiPriority="69" w:unhideWhenUsed="0"/>
+    <w:lsdException w:name="Dark List Accent 4" w:locked="0" w:semiHidden="0" w:uiPriority="70" w:unhideWhenUsed="0"/>
+    <w:lsdException w:name="Colorful Shading Accent 4" w:locked="0" w:semiHidden="0" w:uiPriority="71" w:unhideWhenUsed="0"/>
+    <w:lsdException w:name="Colorful List Accent 4" w:locked="0" w:semiHidden="0" w:uiPriority="72" w:unhideWhenUsed="0"/>
+    <w:lsdException w:name="Colorful Grid Accent 4" w:locked="0" w:semiHidden="0" w:uiPriority="73" w:unhideWhenUsed="0"/>
+    <w:lsdException w:name="Light Shading Accent 5" w:locked="0" w:semiHidden="0" w:uiPriority="60" w:unhideWhenUsed="0"/>
+    <w:lsdException w:name="Light List Accent 5" w:locked="0" w:semiHidden="0" w:uiPriority="61" w:unhideWhenUsed="0"/>
+    <w:lsdException w:name="Light Grid Accent 5" w:locked="0" w:semiHidden="0" w:uiPriority="62" w:unhideWhenUsed="0"/>
+    <w:lsdException w:name="Medium Shading 1 Accent 5" w:locked="0" w:semiHidden="0" w:uiPriority="63" w:unhideWhenUsed="0"/>
+    <w:lsdException w:name="Medium Shading 2 Accent 5" w:locked="0" w:semiHidden="0" w:uiPriority="64" w:unhideWhenUsed="0"/>
+    <w:lsdException w:name="Medium List 1 Accent 5" w:locked="0" w:semiHidden="0" w:uiPriority="65" w:unhideWhenUsed="0"/>
+    <w:lsdException w:name="Medium List 2 Accent 5" w:locked="0" w:semiHidden="0" w:uiPriority="66" w:unhideWhenUsed="0"/>
+    <w:lsdException w:name="Medium Grid 1 Accent 5" w:locked="0" w:semiHidden="0" w:uiPriority="67" w:unhideWhenUsed="0"/>
+    <w:lsdException w:name="Medium Grid 2 Accent 5" w:locked="0" w:semiHidden="0" w:uiPriority="68" w:unhideWhenUsed="0"/>
+    <w:lsdException w:name="Medium Grid 3 Accent 5" w:locked="0" w:semiHidden="0" w:uiPriority="69" w:unhideWhenUsed="0"/>
+    <w:lsdException w:name="Dark List Accent 5" w:locked="0" w:semiHidden="0" w:uiPriority="70" w:unhideWhenUsed="0"/>
+    <w:lsdException w:name="Colorful Shading Accent 5" w:locked="0" w:semiHidden="0" w:uiPriority="71" w:unhideWhenUsed="0"/>
+    <w:lsdException w:name="Colorful List Accent 5" w:locked="0" w:semiHidden="0" w:uiPriority="72" w:unhideWhenUsed="0"/>
+    <w:lsdException w:name="Colorful Grid Accent 5" w:locked="0" w:semiHidden="0" w:uiPriority="73" w:unhideWhenUsed="0"/>
+    <w:lsdException w:name="Light Shading Accent 6" w:locked="0" w:semiHidden="0" w:uiPriority="60" w:unhideWhenUsed="0"/>
+    <w:lsdException w:name="Light List Accent 6" w:locked="0" w:semiHidden="0" w:uiPriority="61" w:unhideWhenUsed="0"/>
+    <w:lsdException w:name="Light Grid Accent 6" w:locked="0" w:semiHidden="0" w:uiPriority="62" w:unhideWhenUsed="0"/>
+    <w:lsdException w:name="Medium Shading 1 Accent 6" w:locked="0" w:semiHidden="0" w:uiPriority="63" w:unhideWhenUsed="0"/>
+    <w:lsdException w:name="Medium Shading 2 Accent 6" w:locked="0" w:semiHidden="0" w:uiPriority="64" w:unhideWhenUsed="0"/>
+    <w:lsdException w:name="Medium List 1 Accent 6" w:locked="0" w:semiHidden="0" w:uiPriority="65" w:unhideWhenUsed="0"/>
+    <w:lsdException w:name="Medium List 2 Accent 6" w:locked="0" w:semiHidden="0" w:uiPriority="66" w:unhideWhenUsed="0"/>
+    <w:lsdException w:name="Medium Grid 1 Accent 6" w:locked="0" w:semiHidden="0" w:uiPriority="67" w:unhideWhenUsed="0"/>
+    <w:lsdException w:name="Medium Grid 2 Accent 6" w:locked="0" w:semiHidden="0" w:uiPriority="68" w:unhideWhenUsed="0"/>
+    <w:lsdException w:name="Medium Grid 3 Accent 6" w:locked="0" w:semiHidden="0" w:uiPriority="69" w:unhideWhenUsed="0"/>
+    <w:lsdException w:name="Dark List Accent 6" w:locked="0" w:semiHidden="0" w:uiPriority="70" w:unhideWhenUsed="0"/>
+    <w:lsdException w:name="Colorful Shading Accent 6" w:locked="0" w:semiHidden="0" w:uiPriority="71" w:unhideWhenUsed="0"/>
+    <w:lsdException w:name="Colorful List Accent 6" w:locked="0" w:semiHidden="0" w:uiPriority="72" w:unhideWhenUsed="0"/>
+    <w:lsdException w:name="Colorful Grid Accent 6" w:locked="0" w:semiHidden="0" w:uiPriority="73" w:unhideWhenUsed="0"/>
+    <w:lsdException w:name="Subtle Emphasis" w:locked="0" w:semiHidden="0" w:uiPriority="19" w:unhideWhenUsed="0" w:qFormat="1"/>
+    <w:lsdException w:name="Intense Emphasis" w:locked="0" w:semiHidden="0" w:uiPriority="21" w:unhideWhenUsed="0" w:qFormat="1"/>
+    <w:lsdException w:name="Subtle Reference" w:locked="0" w:semiHidden="0" w:uiPriority="31" w:unhideWhenUsed="0" w:qFormat="1"/>
+    <w:lsdException w:name="Intense Reference" w:locked="0" w:semiHidden="0" w:uiPriority="32" w:unhideWhenUsed="0" w:qFormat="1"/>
+    <w:lsdException w:name="Book Title" w:locked="0" w:semiHidden="0" w:uiPriority="33" w:unhideWhenUsed="0" w:qFormat="1"/>
+    <w:lsdException w:name="Bibliography" w:locked="0" w:uiPriority="37"/>
+    <w:lsdException w:name="TOC Heading" w:locked="0" w:uiPriority="39" w:qFormat="1"/>
   </w:latentStyles>
   <w:style w:type="paragraph" w:default="1" w:styleId="Normal">
     <w:name w:val="Normal"/>

</xml_diff>

<commit_message>
in the migration section, add some steps for validating resource XMLs
Due to bugs in v2.1.x that are now resolved, it was possible that you
could create invalid resource descriptions with the metadata editor.
Such resource descriptions have to be manually fixed during the
migration.
</commit_message>
<xml_diff>
--- a/misc/docs/META-SHARE_Installation_Manual.docx
+++ b/misc/docs/META-SHARE_Installation_Manual.docx
@@ -257,7 +257,7 @@
           <w:bCs/>
           <w:lang w:val="en-US"/>
         </w:rPr>
-        <w:t>August 22</w:t>
+        <w:t>August 24</w:t>
       </w:r>
       <w:r>
         <w:rPr>
@@ -343,7 +343,7 @@
         </w:rPr>
         <w:fldChar w:fldCharType="separate"/>
       </w:r>
-      <w:hyperlink w:anchor="_Toc333397823" w:history="1">
+      <w:hyperlink w:anchor="_Toc333575440" w:history="1">
         <w:r>
           <w:rPr>
             <w:rStyle w:val="Hyperlink"/>
@@ -387,7 +387,7 @@
             <w:noProof/>
             <w:webHidden/>
           </w:rPr>
-          <w:instrText xml:space="preserve"> PAGEREF _Toc333397823 \h </w:instrText>
+          <w:instrText xml:space="preserve"> PAGEREF _Toc333575440 \h </w:instrText>
         </w:r>
         <w:r>
           <w:rPr>
@@ -428,7 +428,7 @@
           <w:lang w:val="en-US" w:eastAsia="en-US"/>
         </w:rPr>
       </w:pPr>
-      <w:hyperlink w:anchor="_Toc333397824" w:history="1">
+      <w:hyperlink w:anchor="_Toc333575441" w:history="1">
         <w:r>
           <w:rPr>
             <w:rStyle w:val="Hyperlink"/>
@@ -472,7 +472,7 @@
             <w:noProof/>
             <w:webHidden/>
           </w:rPr>
-          <w:instrText xml:space="preserve"> PAGEREF _Toc333397824 \h </w:instrText>
+          <w:instrText xml:space="preserve"> PAGEREF _Toc333575441 \h </w:instrText>
         </w:r>
         <w:r>
           <w:rPr>
@@ -513,7 +513,7 @@
           <w:lang w:val="en-US" w:eastAsia="en-US"/>
         </w:rPr>
       </w:pPr>
-      <w:hyperlink w:anchor="_Toc333397825" w:history="1">
+      <w:hyperlink w:anchor="_Toc333575442" w:history="1">
         <w:r>
           <w:rPr>
             <w:rStyle w:val="Hyperlink"/>
@@ -557,7 +557,7 @@
             <w:noProof/>
             <w:webHidden/>
           </w:rPr>
-          <w:instrText xml:space="preserve"> PAGEREF _Toc333397825 \h </w:instrText>
+          <w:instrText xml:space="preserve"> PAGEREF _Toc333575442 \h </w:instrText>
         </w:r>
         <w:r>
           <w:rPr>
@@ -598,7 +598,7 @@
           <w:lang w:val="en-US" w:eastAsia="en-US"/>
         </w:rPr>
       </w:pPr>
-      <w:hyperlink w:anchor="_Toc333397826" w:history="1">
+      <w:hyperlink w:anchor="_Toc333575443" w:history="1">
         <w:r>
           <w:rPr>
             <w:rStyle w:val="Hyperlink"/>
@@ -642,7 +642,7 @@
             <w:noProof/>
             <w:webHidden/>
           </w:rPr>
-          <w:instrText xml:space="preserve"> PAGEREF _Toc333397826 \h </w:instrText>
+          <w:instrText xml:space="preserve"> PAGEREF _Toc333575443 \h </w:instrText>
         </w:r>
         <w:r>
           <w:rPr>
@@ -683,7 +683,7 @@
           <w:lang w:val="en-US" w:eastAsia="en-US"/>
         </w:rPr>
       </w:pPr>
-      <w:hyperlink w:anchor="_Toc333397827" w:history="1">
+      <w:hyperlink w:anchor="_Toc333575444" w:history="1">
         <w:r>
           <w:rPr>
             <w:rStyle w:val="Hyperlink"/>
@@ -727,7 +727,7 @@
             <w:noProof/>
             <w:webHidden/>
           </w:rPr>
-          <w:instrText xml:space="preserve"> PAGEREF _Toc333397827 \h </w:instrText>
+          <w:instrText xml:space="preserve"> PAGEREF _Toc333575444 \h </w:instrText>
         </w:r>
         <w:r>
           <w:rPr>
@@ -768,7 +768,7 @@
           <w:lang w:val="en-US" w:eastAsia="en-US"/>
         </w:rPr>
       </w:pPr>
-      <w:hyperlink w:anchor="_Toc333397828" w:history="1">
+      <w:hyperlink w:anchor="_Toc333575445" w:history="1">
         <w:r>
           <w:rPr>
             <w:rStyle w:val="Hyperlink"/>
@@ -812,7 +812,7 @@
             <w:noProof/>
             <w:webHidden/>
           </w:rPr>
-          <w:instrText xml:space="preserve"> PAGEREF _Toc333397828 \h </w:instrText>
+          <w:instrText xml:space="preserve"> PAGEREF _Toc333575445 \h </w:instrText>
         </w:r>
         <w:r>
           <w:rPr>
@@ -831,7 +831,7 @@
             <w:noProof/>
             <w:webHidden/>
           </w:rPr>
-          <w:t>6</w:t>
+          <w:t>7</w:t>
         </w:r>
         <w:r>
           <w:rPr>
@@ -853,7 +853,7 @@
           <w:lang w:val="en-US" w:eastAsia="en-US"/>
         </w:rPr>
       </w:pPr>
-      <w:hyperlink w:anchor="_Toc333397829" w:history="1">
+      <w:hyperlink w:anchor="_Toc333575446" w:history="1">
         <w:r>
           <w:rPr>
             <w:rStyle w:val="Hyperlink"/>
@@ -897,7 +897,7 @@
             <w:noProof/>
             <w:webHidden/>
           </w:rPr>
-          <w:instrText xml:space="preserve"> PAGEREF _Toc333397829 \h </w:instrText>
+          <w:instrText xml:space="preserve"> PAGEREF _Toc333575446 \h </w:instrText>
         </w:r>
         <w:r>
           <w:rPr>
@@ -916,7 +916,7 @@
             <w:noProof/>
             <w:webHidden/>
           </w:rPr>
-          <w:t>6</w:t>
+          <w:t>7</w:t>
         </w:r>
         <w:r>
           <w:rPr>
@@ -942,7 +942,7 @@
           <w:lang w:val="en-US" w:eastAsia="en-US"/>
         </w:rPr>
       </w:pPr>
-      <w:hyperlink w:anchor="_Toc333397830" w:history="1">
+      <w:hyperlink w:anchor="_Toc333575447" w:history="1">
         <w:r>
           <w:rPr>
             <w:rStyle w:val="Hyperlink"/>
@@ -986,7 +986,7 @@
             <w:noProof/>
             <w:webHidden/>
           </w:rPr>
-          <w:instrText xml:space="preserve"> PAGEREF _Toc333397830 \h </w:instrText>
+          <w:instrText xml:space="preserve"> PAGEREF _Toc333575447 \h </w:instrText>
         </w:r>
         <w:r>
           <w:rPr>
@@ -1005,7 +1005,7 @@
             <w:noProof/>
             <w:webHidden/>
           </w:rPr>
-          <w:t>6</w:t>
+          <w:t>7</w:t>
         </w:r>
         <w:r>
           <w:rPr>
@@ -1031,7 +1031,7 @@
           <w:lang w:val="en-US" w:eastAsia="en-US"/>
         </w:rPr>
       </w:pPr>
-      <w:hyperlink w:anchor="_Toc333397831" w:history="1">
+      <w:hyperlink w:anchor="_Toc333575448" w:history="1">
         <w:r>
           <w:rPr>
             <w:rStyle w:val="Hyperlink"/>
@@ -1075,7 +1075,7 @@
             <w:noProof/>
             <w:webHidden/>
           </w:rPr>
-          <w:instrText xml:space="preserve"> PAGEREF _Toc333397831 \h </w:instrText>
+          <w:instrText xml:space="preserve"> PAGEREF _Toc333575448 \h </w:instrText>
         </w:r>
         <w:r>
           <w:rPr>
@@ -1116,7 +1116,7 @@
           <w:lang w:val="en-US" w:eastAsia="en-US"/>
         </w:rPr>
       </w:pPr>
-      <w:hyperlink w:anchor="_Toc333397832" w:history="1">
+      <w:hyperlink w:anchor="_Toc333575449" w:history="1">
         <w:r>
           <w:rPr>
             <w:rStyle w:val="Hyperlink"/>
@@ -1160,7 +1160,7 @@
             <w:noProof/>
             <w:webHidden/>
           </w:rPr>
-          <w:instrText xml:space="preserve"> PAGEREF _Toc333397832 \h </w:instrText>
+          <w:instrText xml:space="preserve"> PAGEREF _Toc333575449 \h </w:instrText>
         </w:r>
         <w:r>
           <w:rPr>
@@ -1201,7 +1201,7 @@
           <w:lang w:val="en-US" w:eastAsia="en-US"/>
         </w:rPr>
       </w:pPr>
-      <w:hyperlink w:anchor="_Toc333397833" w:history="1">
+      <w:hyperlink w:anchor="_Toc333575450" w:history="1">
         <w:r>
           <w:rPr>
             <w:rStyle w:val="Hyperlink"/>
@@ -1245,7 +1245,7 @@
             <w:noProof/>
             <w:webHidden/>
           </w:rPr>
-          <w:instrText xml:space="preserve"> PAGEREF _Toc333397833 \h </w:instrText>
+          <w:instrText xml:space="preserve"> PAGEREF _Toc333575450 \h </w:instrText>
         </w:r>
         <w:r>
           <w:rPr>
@@ -1286,7 +1286,7 @@
           <w:lang w:val="en-US" w:eastAsia="en-US"/>
         </w:rPr>
       </w:pPr>
-      <w:hyperlink w:anchor="_Toc333397834" w:history="1">
+      <w:hyperlink w:anchor="_Toc333575451" w:history="1">
         <w:r>
           <w:rPr>
             <w:rStyle w:val="Hyperlink"/>
@@ -1330,7 +1330,7 @@
             <w:noProof/>
             <w:webHidden/>
           </w:rPr>
-          <w:instrText xml:space="preserve"> PAGEREF _Toc333397834 \h </w:instrText>
+          <w:instrText xml:space="preserve"> PAGEREF _Toc333575451 \h </w:instrText>
         </w:r>
         <w:r>
           <w:rPr>
@@ -1371,7 +1371,7 @@
           <w:lang w:val="en-US" w:eastAsia="en-US"/>
         </w:rPr>
       </w:pPr>
-      <w:hyperlink w:anchor="_Toc333397835" w:history="1">
+      <w:hyperlink w:anchor="_Toc333575452" w:history="1">
         <w:r>
           <w:rPr>
             <w:rStyle w:val="Hyperlink"/>
@@ -1415,7 +1415,7 @@
             <w:noProof/>
             <w:webHidden/>
           </w:rPr>
-          <w:instrText xml:space="preserve"> PAGEREF _Toc333397835 \h </w:instrText>
+          <w:instrText xml:space="preserve"> PAGEREF _Toc333575452 \h </w:instrText>
         </w:r>
         <w:r>
           <w:rPr>
@@ -1434,7 +1434,7 @@
             <w:noProof/>
             <w:webHidden/>
           </w:rPr>
-          <w:t>10</w:t>
+          <w:t>11</w:t>
         </w:r>
         <w:r>
           <w:rPr>
@@ -1456,7 +1456,7 @@
           <w:lang w:val="en-US" w:eastAsia="en-US"/>
         </w:rPr>
       </w:pPr>
-      <w:hyperlink w:anchor="_Toc333397836" w:history="1">
+      <w:hyperlink w:anchor="_Toc333575453" w:history="1">
         <w:r>
           <w:rPr>
             <w:rStyle w:val="Hyperlink"/>
@@ -1500,7 +1500,7 @@
             <w:noProof/>
             <w:webHidden/>
           </w:rPr>
-          <w:instrText xml:space="preserve"> PAGEREF _Toc333397836 \h </w:instrText>
+          <w:instrText xml:space="preserve"> PAGEREF _Toc333575453 \h </w:instrText>
         </w:r>
         <w:r>
           <w:rPr>
@@ -1541,7 +1541,7 @@
           <w:lang w:val="en-US" w:eastAsia="en-US"/>
         </w:rPr>
       </w:pPr>
-      <w:hyperlink w:anchor="_Toc333397837" w:history="1">
+      <w:hyperlink w:anchor="_Toc333575454" w:history="1">
         <w:r>
           <w:rPr>
             <w:rStyle w:val="Hyperlink"/>
@@ -1585,7 +1585,7 @@
             <w:noProof/>
             <w:webHidden/>
           </w:rPr>
-          <w:instrText xml:space="preserve"> PAGEREF _Toc333397837 \h </w:instrText>
+          <w:instrText xml:space="preserve"> PAGEREF _Toc333575454 \h </w:instrText>
         </w:r>
         <w:r>
           <w:rPr>
@@ -1626,7 +1626,7 @@
           <w:lang w:val="en-US" w:eastAsia="en-US"/>
         </w:rPr>
       </w:pPr>
-      <w:hyperlink w:anchor="_Toc333397838" w:history="1">
+      <w:hyperlink w:anchor="_Toc333575455" w:history="1">
         <w:r>
           <w:rPr>
             <w:rStyle w:val="Hyperlink"/>
@@ -1670,7 +1670,7 @@
             <w:noProof/>
             <w:webHidden/>
           </w:rPr>
-          <w:instrText xml:space="preserve"> PAGEREF _Toc333397838 \h </w:instrText>
+          <w:instrText xml:space="preserve"> PAGEREF _Toc333575455 \h </w:instrText>
         </w:r>
         <w:r>
           <w:rPr>
@@ -1689,7 +1689,7 @@
             <w:noProof/>
             <w:webHidden/>
           </w:rPr>
-          <w:t>11</w:t>
+          <w:t>12</w:t>
         </w:r>
         <w:r>
           <w:rPr>
@@ -1711,7 +1711,7 @@
           <w:lang w:val="en-US" w:eastAsia="en-US"/>
         </w:rPr>
       </w:pPr>
-      <w:hyperlink w:anchor="_Toc333397839" w:history="1">
+      <w:hyperlink w:anchor="_Toc333575456" w:history="1">
         <w:r>
           <w:rPr>
             <w:rStyle w:val="Hyperlink"/>
@@ -1755,7 +1755,7 @@
             <w:noProof/>
             <w:webHidden/>
           </w:rPr>
-          <w:instrText xml:space="preserve"> PAGEREF _Toc333397839 \h </w:instrText>
+          <w:instrText xml:space="preserve"> PAGEREF _Toc333575456 \h </w:instrText>
         </w:r>
         <w:r>
           <w:rPr>
@@ -1796,7 +1796,7 @@
           <w:lang w:val="en-US" w:eastAsia="en-US"/>
         </w:rPr>
       </w:pPr>
-      <w:hyperlink w:anchor="_Toc333397840" w:history="1">
+      <w:hyperlink w:anchor="_Toc333575457" w:history="1">
         <w:r>
           <w:rPr>
             <w:rStyle w:val="Hyperlink"/>
@@ -1840,7 +1840,7 @@
             <w:noProof/>
             <w:webHidden/>
           </w:rPr>
-          <w:instrText xml:space="preserve"> PAGEREF _Toc333397840 \h </w:instrText>
+          <w:instrText xml:space="preserve"> PAGEREF _Toc333575457 \h </w:instrText>
         </w:r>
         <w:r>
           <w:rPr>
@@ -1881,7 +1881,7 @@
           <w:lang w:val="en-US" w:eastAsia="en-US"/>
         </w:rPr>
       </w:pPr>
-      <w:hyperlink w:anchor="_Toc333397841" w:history="1">
+      <w:hyperlink w:anchor="_Toc333575458" w:history="1">
         <w:r>
           <w:rPr>
             <w:rStyle w:val="Hyperlink"/>
@@ -1925,7 +1925,7 @@
             <w:noProof/>
             <w:webHidden/>
           </w:rPr>
-          <w:instrText xml:space="preserve"> PAGEREF _Toc333397841 \h </w:instrText>
+          <w:instrText xml:space="preserve"> PAGEREF _Toc333575458 \h </w:instrText>
         </w:r>
         <w:r>
           <w:rPr>
@@ -1944,7 +1944,7 @@
             <w:noProof/>
             <w:webHidden/>
           </w:rPr>
-          <w:t>12</w:t>
+          <w:t>13</w:t>
         </w:r>
         <w:r>
           <w:rPr>
@@ -1970,7 +1970,7 @@
           <w:lang w:val="en-US" w:eastAsia="en-US"/>
         </w:rPr>
       </w:pPr>
-      <w:hyperlink w:anchor="_Toc333397842" w:history="1">
+      <w:hyperlink w:anchor="_Toc333575459" w:history="1">
         <w:r>
           <w:rPr>
             <w:rStyle w:val="Hyperlink"/>
@@ -2014,7 +2014,7 @@
             <w:noProof/>
             <w:webHidden/>
           </w:rPr>
-          <w:instrText xml:space="preserve"> PAGEREF _Toc333397842 \h </w:instrText>
+          <w:instrText xml:space="preserve"> PAGEREF _Toc333575459 \h </w:instrText>
         </w:r>
         <w:r>
           <w:rPr>
@@ -2059,7 +2059,7 @@
           <w:lang w:val="en-US" w:eastAsia="en-US"/>
         </w:rPr>
       </w:pPr>
-      <w:hyperlink w:anchor="_Toc333397843" w:history="1">
+      <w:hyperlink w:anchor="_Toc333575460" w:history="1">
         <w:r>
           <w:rPr>
             <w:rStyle w:val="Hyperlink"/>
@@ -2103,7 +2103,7 @@
             <w:noProof/>
             <w:webHidden/>
           </w:rPr>
-          <w:instrText xml:space="preserve"> PAGEREF _Toc333397843 \h </w:instrText>
+          <w:instrText xml:space="preserve"> PAGEREF _Toc333575460 \h </w:instrText>
         </w:r>
         <w:r>
           <w:rPr>
@@ -2144,7 +2144,7 @@
           <w:lang w:val="en-US" w:eastAsia="en-US"/>
         </w:rPr>
       </w:pPr>
-      <w:hyperlink w:anchor="_Toc333397844" w:history="1">
+      <w:hyperlink w:anchor="_Toc333575461" w:history="1">
         <w:r>
           <w:rPr>
             <w:rStyle w:val="Hyperlink"/>
@@ -2188,7 +2188,7 @@
             <w:noProof/>
             <w:webHidden/>
           </w:rPr>
-          <w:instrText xml:space="preserve"> PAGEREF _Toc333397844 \h </w:instrText>
+          <w:instrText xml:space="preserve"> PAGEREF _Toc333575461 \h </w:instrText>
         </w:r>
         <w:r>
           <w:rPr>
@@ -2233,7 +2233,7 @@
           <w:lang w:val="en-US" w:eastAsia="en-US"/>
         </w:rPr>
       </w:pPr>
-      <w:hyperlink w:anchor="_Toc333397845" w:history="1">
+      <w:hyperlink w:anchor="_Toc333575462" w:history="1">
         <w:r>
           <w:rPr>
             <w:rStyle w:val="Hyperlink"/>
@@ -2277,7 +2277,7 @@
             <w:noProof/>
             <w:webHidden/>
           </w:rPr>
-          <w:instrText xml:space="preserve"> PAGEREF _Toc333397845 \h </w:instrText>
+          <w:instrText xml:space="preserve"> PAGEREF _Toc333575462 \h </w:instrText>
         </w:r>
         <w:r>
           <w:rPr>
@@ -2322,7 +2322,7 @@
           <w:lang w:val="en-US" w:eastAsia="en-US"/>
         </w:rPr>
       </w:pPr>
-      <w:hyperlink w:anchor="_Toc333397846" w:history="1">
+      <w:hyperlink w:anchor="_Toc333575463" w:history="1">
         <w:r>
           <w:rPr>
             <w:rStyle w:val="Hyperlink"/>
@@ -2366,7 +2366,7 @@
             <w:noProof/>
             <w:webHidden/>
           </w:rPr>
-          <w:instrText xml:space="preserve"> PAGEREF _Toc333397846 \h </w:instrText>
+          <w:instrText xml:space="preserve"> PAGEREF _Toc333575463 \h </w:instrText>
         </w:r>
         <w:r>
           <w:rPr>
@@ -2385,7 +2385,7 @@
             <w:noProof/>
             <w:webHidden/>
           </w:rPr>
-          <w:t>13</w:t>
+          <w:t>14</w:t>
         </w:r>
         <w:r>
           <w:rPr>
@@ -2407,7 +2407,7 @@
           <w:lang w:val="en-US" w:eastAsia="en-US"/>
         </w:rPr>
       </w:pPr>
-      <w:hyperlink w:anchor="_Toc333397847" w:history="1">
+      <w:hyperlink w:anchor="_Toc333575464" w:history="1">
         <w:r>
           <w:rPr>
             <w:rStyle w:val="Hyperlink"/>
@@ -2451,7 +2451,7 @@
             <w:noProof/>
             <w:webHidden/>
           </w:rPr>
-          <w:instrText xml:space="preserve"> PAGEREF _Toc333397847 \h </w:instrText>
+          <w:instrText xml:space="preserve"> PAGEREF _Toc333575464 \h </w:instrText>
         </w:r>
         <w:r>
           <w:rPr>
@@ -2492,7 +2492,7 @@
           <w:lang w:val="en-US" w:eastAsia="en-US"/>
         </w:rPr>
       </w:pPr>
-      <w:hyperlink w:anchor="_Toc333397848" w:history="1">
+      <w:hyperlink w:anchor="_Toc333575465" w:history="1">
         <w:r>
           <w:rPr>
             <w:rStyle w:val="Hyperlink"/>
@@ -2536,7 +2536,7 @@
             <w:noProof/>
             <w:webHidden/>
           </w:rPr>
-          <w:instrText xml:space="preserve"> PAGEREF _Toc333397848 \h </w:instrText>
+          <w:instrText xml:space="preserve"> PAGEREF _Toc333575465 \h </w:instrText>
         </w:r>
         <w:r>
           <w:rPr>
@@ -2581,7 +2581,7 @@
           <w:lang w:val="en-US" w:eastAsia="en-US"/>
         </w:rPr>
       </w:pPr>
-      <w:hyperlink w:anchor="_Toc333397849" w:history="1">
+      <w:hyperlink w:anchor="_Toc333575466" w:history="1">
         <w:r>
           <w:rPr>
             <w:rStyle w:val="Hyperlink"/>
@@ -2625,7 +2625,7 @@
             <w:noProof/>
             <w:webHidden/>
           </w:rPr>
-          <w:instrText xml:space="preserve"> PAGEREF _Toc333397849 \h </w:instrText>
+          <w:instrText xml:space="preserve"> PAGEREF _Toc333575466 \h </w:instrText>
         </w:r>
         <w:r>
           <w:rPr>
@@ -2670,7 +2670,7 @@
           <w:lang w:val="en-US" w:eastAsia="en-US"/>
         </w:rPr>
       </w:pPr>
-      <w:hyperlink w:anchor="_Toc333397850" w:history="1">
+      <w:hyperlink w:anchor="_Toc333575467" w:history="1">
         <w:r>
           <w:rPr>
             <w:rStyle w:val="Hyperlink"/>
@@ -2714,7 +2714,7 @@
             <w:noProof/>
             <w:webHidden/>
           </w:rPr>
-          <w:instrText xml:space="preserve"> PAGEREF _Toc333397850 \h </w:instrText>
+          <w:instrText xml:space="preserve"> PAGEREF _Toc333575467 \h </w:instrText>
         </w:r>
         <w:r>
           <w:rPr>
@@ -2733,7 +2733,7 @@
             <w:noProof/>
             <w:webHidden/>
           </w:rPr>
-          <w:t>14</w:t>
+          <w:t>15</w:t>
         </w:r>
         <w:r>
           <w:rPr>
@@ -2759,7 +2759,7 @@
           <w:lang w:val="en-US" w:eastAsia="en-US"/>
         </w:rPr>
       </w:pPr>
-      <w:hyperlink w:anchor="_Toc333397851" w:history="1">
+      <w:hyperlink w:anchor="_Toc333575468" w:history="1">
         <w:r>
           <w:rPr>
             <w:rStyle w:val="Hyperlink"/>
@@ -2803,7 +2803,7 @@
             <w:noProof/>
             <w:webHidden/>
           </w:rPr>
-          <w:instrText xml:space="preserve"> PAGEREF _Toc333397851 \h </w:instrText>
+          <w:instrText xml:space="preserve"> PAGEREF _Toc333575468 \h </w:instrText>
         </w:r>
         <w:r>
           <w:rPr>
@@ -2822,7 +2822,7 @@
             <w:noProof/>
             <w:webHidden/>
           </w:rPr>
-          <w:t>15</w:t>
+          <w:t>16</w:t>
         </w:r>
         <w:r>
           <w:rPr>
@@ -2844,7 +2844,7 @@
           <w:lang w:val="en-US" w:eastAsia="en-US"/>
         </w:rPr>
       </w:pPr>
-      <w:hyperlink w:anchor="_Toc333397852" w:history="1">
+      <w:hyperlink w:anchor="_Toc333575469" w:history="1">
         <w:r>
           <w:rPr>
             <w:rStyle w:val="Hyperlink"/>
@@ -2888,7 +2888,7 @@
             <w:noProof/>
             <w:webHidden/>
           </w:rPr>
-          <w:instrText xml:space="preserve"> PAGEREF _Toc333397852 \h </w:instrText>
+          <w:instrText xml:space="preserve"> PAGEREF _Toc333575469 \h </w:instrText>
         </w:r>
         <w:r>
           <w:rPr>
@@ -2907,7 +2907,7 @@
             <w:noProof/>
             <w:webHidden/>
           </w:rPr>
-          <w:t>15</w:t>
+          <w:t>16</w:t>
         </w:r>
         <w:r>
           <w:rPr>
@@ -2929,7 +2929,7 @@
           <w:lang w:val="en-US" w:eastAsia="en-US"/>
         </w:rPr>
       </w:pPr>
-      <w:hyperlink w:anchor="_Toc333397853" w:history="1">
+      <w:hyperlink w:anchor="_Toc333575470" w:history="1">
         <w:r>
           <w:rPr>
             <w:rStyle w:val="Hyperlink"/>
@@ -2973,7 +2973,7 @@
             <w:noProof/>
             <w:webHidden/>
           </w:rPr>
-          <w:instrText xml:space="preserve"> PAGEREF _Toc333397853 \h </w:instrText>
+          <w:instrText xml:space="preserve"> PAGEREF _Toc333575470 \h </w:instrText>
         </w:r>
         <w:r>
           <w:rPr>
@@ -2992,7 +2992,7 @@
             <w:noProof/>
             <w:webHidden/>
           </w:rPr>
-          <w:t>15</w:t>
+          <w:t>16</w:t>
         </w:r>
         <w:r>
           <w:rPr>
@@ -3014,7 +3014,7 @@
           <w:lang w:val="en-US" w:eastAsia="en-US"/>
         </w:rPr>
       </w:pPr>
-      <w:hyperlink w:anchor="_Toc333397854" w:history="1">
+      <w:hyperlink w:anchor="_Toc333575471" w:history="1">
         <w:r>
           <w:rPr>
             <w:rStyle w:val="Hyperlink"/>
@@ -3058,7 +3058,7 @@
             <w:noProof/>
             <w:webHidden/>
           </w:rPr>
-          <w:instrText xml:space="preserve"> PAGEREF _Toc333397854 \h </w:instrText>
+          <w:instrText xml:space="preserve"> PAGEREF _Toc333575471 \h </w:instrText>
         </w:r>
         <w:r>
           <w:rPr>
@@ -3099,7 +3099,7 @@
           <w:lang w:val="en-US" w:eastAsia="en-US"/>
         </w:rPr>
       </w:pPr>
-      <w:hyperlink w:anchor="_Toc333397855" w:history="1">
+      <w:hyperlink w:anchor="_Toc333575472" w:history="1">
         <w:r>
           <w:rPr>
             <w:rStyle w:val="Hyperlink"/>
@@ -3143,7 +3143,7 @@
             <w:noProof/>
             <w:webHidden/>
           </w:rPr>
-          <w:instrText xml:space="preserve"> PAGEREF _Toc333397855 \h </w:instrText>
+          <w:instrText xml:space="preserve"> PAGEREF _Toc333575472 \h </w:instrText>
         </w:r>
         <w:r>
           <w:rPr>
@@ -3184,7 +3184,7 @@
           <w:lang w:val="en-US" w:eastAsia="en-US"/>
         </w:rPr>
       </w:pPr>
-      <w:hyperlink w:anchor="_Toc333397856" w:history="1">
+      <w:hyperlink w:anchor="_Toc333575473" w:history="1">
         <w:r>
           <w:rPr>
             <w:rStyle w:val="Hyperlink"/>
@@ -3228,7 +3228,7 @@
             <w:noProof/>
             <w:webHidden/>
           </w:rPr>
-          <w:instrText xml:space="preserve"> PAGEREF _Toc333397856 \h </w:instrText>
+          <w:instrText xml:space="preserve"> PAGEREF _Toc333575473 \h </w:instrText>
         </w:r>
         <w:r>
           <w:rPr>
@@ -3269,7 +3269,7 @@
           <w:lang w:val="en-US" w:eastAsia="en-US"/>
         </w:rPr>
       </w:pPr>
-      <w:hyperlink w:anchor="_Toc333397857" w:history="1">
+      <w:hyperlink w:anchor="_Toc333575474" w:history="1">
         <w:r>
           <w:rPr>
             <w:rStyle w:val="Hyperlink"/>
@@ -3313,7 +3313,7 @@
             <w:noProof/>
             <w:webHidden/>
           </w:rPr>
-          <w:instrText xml:space="preserve"> PAGEREF _Toc333397857 \h </w:instrText>
+          <w:instrText xml:space="preserve"> PAGEREF _Toc333575474 \h </w:instrText>
         </w:r>
         <w:r>
           <w:rPr>
@@ -3354,7 +3354,7 @@
           <w:lang w:val="en-US" w:eastAsia="en-US"/>
         </w:rPr>
       </w:pPr>
-      <w:hyperlink w:anchor="_Toc333397858" w:history="1">
+      <w:hyperlink w:anchor="_Toc333575475" w:history="1">
         <w:r>
           <w:rPr>
             <w:rStyle w:val="Hyperlink"/>
@@ -3398,7 +3398,7 @@
             <w:noProof/>
             <w:webHidden/>
           </w:rPr>
-          <w:instrText xml:space="preserve"> PAGEREF _Toc333397858 \h </w:instrText>
+          <w:instrText xml:space="preserve"> PAGEREF _Toc333575475 \h </w:instrText>
         </w:r>
         <w:r>
           <w:rPr>
@@ -3417,7 +3417,7 @@
             <w:noProof/>
             <w:webHidden/>
           </w:rPr>
-          <w:t>16</w:t>
+          <w:t>17</w:t>
         </w:r>
         <w:r>
           <w:rPr>
@@ -3439,7 +3439,7 @@
           <w:lang w:val="en-US" w:eastAsia="en-US"/>
         </w:rPr>
       </w:pPr>
-      <w:hyperlink w:anchor="_Toc333397859" w:history="1">
+      <w:hyperlink w:anchor="_Toc333575476" w:history="1">
         <w:r>
           <w:rPr>
             <w:rStyle w:val="Hyperlink"/>
@@ -3483,7 +3483,7 @@
             <w:noProof/>
             <w:webHidden/>
           </w:rPr>
-          <w:instrText xml:space="preserve"> PAGEREF _Toc333397859 \h </w:instrText>
+          <w:instrText xml:space="preserve"> PAGEREF _Toc333575476 \h </w:instrText>
         </w:r>
         <w:r>
           <w:rPr>
@@ -3524,7 +3524,7 @@
           <w:lang w:val="en-US" w:eastAsia="en-US"/>
         </w:rPr>
       </w:pPr>
-      <w:hyperlink w:anchor="_Toc333397860" w:history="1">
+      <w:hyperlink w:anchor="_Toc333575477" w:history="1">
         <w:r>
           <w:rPr>
             <w:rStyle w:val="Hyperlink"/>
@@ -3568,7 +3568,7 @@
             <w:noProof/>
             <w:webHidden/>
           </w:rPr>
-          <w:instrText xml:space="preserve"> PAGEREF _Toc333397860 \h </w:instrText>
+          <w:instrText xml:space="preserve"> PAGEREF _Toc333575477 \h </w:instrText>
         </w:r>
         <w:r>
           <w:rPr>
@@ -3609,7 +3609,7 @@
           <w:lang w:val="en-US" w:eastAsia="en-US"/>
         </w:rPr>
       </w:pPr>
-      <w:hyperlink w:anchor="_Toc333397861" w:history="1">
+      <w:hyperlink w:anchor="_Toc333575478" w:history="1">
         <w:r>
           <w:rPr>
             <w:rStyle w:val="Hyperlink"/>
@@ -3653,7 +3653,7 @@
             <w:noProof/>
             <w:webHidden/>
           </w:rPr>
-          <w:instrText xml:space="preserve"> PAGEREF _Toc333397861 \h </w:instrText>
+          <w:instrText xml:space="preserve"> PAGEREF _Toc333575478 \h </w:instrText>
         </w:r>
         <w:r>
           <w:rPr>
@@ -3694,7 +3694,7 @@
           <w:lang w:val="en-US" w:eastAsia="en-US"/>
         </w:rPr>
       </w:pPr>
-      <w:hyperlink w:anchor="_Toc333397862" w:history="1">
+      <w:hyperlink w:anchor="_Toc333575479" w:history="1">
         <w:r>
           <w:rPr>
             <w:rStyle w:val="Hyperlink"/>
@@ -3738,7 +3738,7 @@
             <w:noProof/>
             <w:webHidden/>
           </w:rPr>
-          <w:instrText xml:space="preserve"> PAGEREF _Toc333397862 \h </w:instrText>
+          <w:instrText xml:space="preserve"> PAGEREF _Toc333575479 \h </w:instrText>
         </w:r>
         <w:r>
           <w:rPr>
@@ -3757,7 +3757,7 @@
             <w:noProof/>
             <w:webHidden/>
           </w:rPr>
-          <w:t>17</w:t>
+          <w:t>18</w:t>
         </w:r>
         <w:r>
           <w:rPr>
@@ -3779,7 +3779,7 @@
           <w:lang w:val="en-US" w:eastAsia="en-US"/>
         </w:rPr>
       </w:pPr>
-      <w:hyperlink w:anchor="_Toc333397863" w:history="1">
+      <w:hyperlink w:anchor="_Toc333575480" w:history="1">
         <w:r>
           <w:rPr>
             <w:rStyle w:val="Hyperlink"/>
@@ -3823,7 +3823,7 @@
             <w:noProof/>
             <w:webHidden/>
           </w:rPr>
-          <w:instrText xml:space="preserve"> PAGEREF _Toc333397863 \h </w:instrText>
+          <w:instrText xml:space="preserve"> PAGEREF _Toc333575480 \h </w:instrText>
         </w:r>
         <w:r>
           <w:rPr>
@@ -3874,7 +3874,7 @@
       <w:r>
         <w:br w:type="page"/>
       </w:r>
-      <w:bookmarkStart w:id="3" w:name="_Toc333397823"/>
+      <w:bookmarkStart w:id="3" w:name="_Toc333575440"/>
       <w:r>
         <w:t>Executive Summary</w:t>
       </w:r>
@@ -3916,7 +3916,7 @@
       <w:pPr>
         <w:pStyle w:val="Heading1"/>
       </w:pPr>
-      <w:bookmarkStart w:id="4" w:name="_Toc333397824"/>
+      <w:bookmarkStart w:id="4" w:name="_Toc333575441"/>
       <w:r>
         <w:t>Migrating Data and User Accounts from a V2.1.x Installation</w:t>
       </w:r>
@@ -3934,7 +3934,7 @@
       <w:pPr>
         <w:pStyle w:val="Heading2"/>
       </w:pPr>
-      <w:bookmarkStart w:id="5" w:name="_Toc333397825"/>
+      <w:bookmarkStart w:id="5" w:name="_Toc333575442"/>
       <w:r>
         <w:t>Migrated Data and Non-Migrated Data</w:t>
       </w:r>
@@ -4168,10 +4168,36 @@
     </w:p>
     <w:p>
       <w:pPr>
+        <w:pStyle w:val="BodyText"/>
+      </w:pPr>
+      <w:r>
+        <w:t>Due to bugs in V2.1.x that are now resolved, it was possible that you could create invalid resource descriptions with the metadata editor. Such resource descriptions have to be manually fixed during the migration, see Section </w:t>
+      </w:r>
+      <w:r>
+        <w:fldChar w:fldCharType="begin"/>
+      </w:r>
+      <w:r>
+        <w:instrText xml:space="preserve"> REF _Ref333396205 \r \h </w:instrText>
+      </w:r>
+      <w:r>
+        <w:fldChar w:fldCharType="separate"/>
+      </w:r>
+      <w:r>
+        <w:t>2.2</w:t>
+      </w:r>
+      <w:r>
+        <w:fldChar w:fldCharType="end"/>
+      </w:r>
+      <w:r>
+        <w:t>.</w:t>
+      </w:r>
+    </w:p>
+    <w:p>
+      <w:pPr>
         <w:pStyle w:val="Heading2"/>
       </w:pPr>
       <w:bookmarkStart w:id="7" w:name="_Ref333396205"/>
-      <w:bookmarkStart w:id="8" w:name="_Toc333397826"/>
+      <w:bookmarkStart w:id="8" w:name="_Toc333575443"/>
       <w:r>
         <w:t>Step-by-Step Migration</w:t>
       </w:r>
@@ -4192,7 +4218,7 @@
         <w:pStyle w:val="BodyText"/>
         <w:numPr>
           <w:ilvl w:val="0"/>
-          <w:numId w:val="37"/>
+          <w:numId w:val="46"/>
         </w:numPr>
         <w:rPr>
           <w:rFonts w:cs="Georgia"/>
@@ -4421,7 +4447,7 @@
         <w:pStyle w:val="BodyText"/>
         <w:numPr>
           <w:ilvl w:val="0"/>
-          <w:numId w:val="37"/>
+          <w:numId w:val="46"/>
         </w:numPr>
         <w:rPr>
           <w:lang w:val="en-US"/>
@@ -4487,7 +4513,7 @@
         <w:pStyle w:val="BodyText"/>
         <w:numPr>
           <w:ilvl w:val="0"/>
-          <w:numId w:val="37"/>
+          <w:numId w:val="46"/>
         </w:numPr>
         <w:rPr>
           <w:lang w:val="en-US"/>
@@ -4588,7 +4614,7 @@
         <w:pStyle w:val="BodyText"/>
         <w:numPr>
           <w:ilvl w:val="0"/>
-          <w:numId w:val="37"/>
+          <w:numId w:val="46"/>
         </w:numPr>
         <w:rPr>
           <w:lang w:val="en-US"/>
@@ -4630,35 +4656,32 @@
         <w:pStyle w:val="BodyText"/>
         <w:numPr>
           <w:ilvl w:val="0"/>
-          <w:numId w:val="37"/>
+          <w:numId w:val="46"/>
         </w:numPr>
         <w:rPr>
           <w:lang w:val="en-US"/>
         </w:rPr>
       </w:pPr>
       <w:r>
-        <w:rPr>
-          <w:lang w:val="en-US"/>
-        </w:rPr>
-        <w:t>C</w:t>
-      </w:r>
-      <w:r>
-        <w:rPr>
-          <w:lang w:val="en-US"/>
-        </w:rPr>
-        <w:t xml:space="preserve">opy </w:t>
+        <w:t>Due to some (now fixed) bugs in V2.1.x w</w:t>
+      </w:r>
+      <w:r>
+        <w:rPr>
+          <w:lang w:val="en-US"/>
+        </w:rPr>
+        <w:t xml:space="preserve">e strongly recommend to validate the resource descriptions to migrate. We therefore employ the tool </w:t>
       </w:r>
       <w:r>
         <w:rPr>
           <w:rStyle w:val="HTMLCode"/>
         </w:rPr>
-        <w:t>misc/tools/migration/import_node_to_2_9_from_2_1_2.py</w:t>
-      </w:r>
-      <w:r>
-        <w:rPr>
-          <w:lang w:val="en-US"/>
-        </w:rPr>
-        <w:t xml:space="preserve"> to the </w:t>
+        <w:t>xmllint</w:t>
+      </w:r>
+      <w:r>
+        <w:t xml:space="preserve"> which</w:t>
+      </w:r>
+      <w:r>
+        <w:t xml:space="preserve"> should be installed on your machine for this. Run the following shell command from the </w:t>
       </w:r>
       <w:r>
         <w:rPr>
@@ -4685,7 +4708,95 @@
         <w:t>2.9-beta installation</w:t>
       </w:r>
       <w:r>
-        <w:rPr>
+        <w:t>:</w:t>
+      </w:r>
+      <w:r>
+        <w:tab/>
+      </w:r>
+      <w:r>
+        <w:br/>
+      </w:r>
+      <w:r>
+        <w:rPr>
+          <w:rStyle w:val="HTMLCode"/>
+        </w:rPr>
+        <w:t>xmllint --noout --schema ../misc/schema/v3.0/META-SHARE-Resource.xsd $(find "</w:t>
+      </w:r>
+      <w:r>
+        <w:rPr>
+          <w:rStyle w:val="HTMLCode"/>
+        </w:rPr>
+        <w:t>/tmp</w:t>
+      </w:r>
+      <w:r>
+        <w:rPr>
+          <w:rStyle w:val="HTMLCode"/>
+        </w:rPr>
+        <w:t>/MS</w:t>
+      </w:r>
+      <w:r>
+        <w:rPr>
+          <w:rStyle w:val="HTMLCode"/>
+        </w:rPr>
+        <w:t>21</w:t>
+      </w:r>
+      <w:r>
+        <w:rPr>
+          <w:rStyle w:val="HTMLCode"/>
+        </w:rPr>
+        <w:t>_EXPORT/" -name metadata.xml) 2&gt;&amp;1 | grep -Ev 'validates$'</w:t>
+      </w:r>
+      <w:r>
+        <w:rPr>
+          <w:lang w:val="en-US"/>
+        </w:rPr>
+        <w:br/>
+      </w:r>
+      <w:r>
+        <w:rPr>
+          <w:rFonts w:cs="Georgia"/>
+          <w:i/>
+          <w:lang w:val="en-US"/>
+        </w:rPr>
+        <w:t>Note:</w:t>
+      </w:r>
+      <w:r>
+        <w:rPr>
+          <w:rFonts w:cs="Georgia"/>
+          <w:lang w:val="en-US"/>
+        </w:rPr>
+        <w:t xml:space="preserve"> m</w:t>
+      </w:r>
+      <w:r>
+        <w:rPr>
+          <w:rFonts w:cs="Georgia"/>
+          <w:lang w:val="en-US"/>
+        </w:rPr>
+        <w:t xml:space="preserve">ake sure to use the same temporary directory as an argument </w:t>
+      </w:r>
+      <w:r>
+        <w:rPr>
+          <w:rFonts w:cs="Georgia"/>
+          <w:lang w:val="en-US"/>
+        </w:rPr>
+        <w:t xml:space="preserve">after </w:t>
+      </w:r>
+      <w:r>
+        <w:rPr>
+          <w:rStyle w:val="HTMLCode"/>
+        </w:rPr>
+        <w:t>find</w:t>
+      </w:r>
+      <w:r>
+        <w:rPr>
+          <w:rFonts w:cs="Georgia"/>
+          <w:lang w:val="en-US"/>
+        </w:rPr>
+        <w:t xml:space="preserve"> that you have used above</w:t>
+      </w:r>
+      <w:r>
+        <w:rPr>
+          <w:rFonts w:cs="Georgia"/>
           <w:lang w:val="en-US"/>
         </w:rPr>
         <w:t>.</w:t>
@@ -4696,7 +4807,105 @@
         <w:pStyle w:val="BodyText"/>
         <w:numPr>
           <w:ilvl w:val="0"/>
-          <w:numId w:val="37"/>
+          <w:numId w:val="46"/>
+        </w:numPr>
+        <w:rPr>
+          <w:lang w:val="en-US"/>
+        </w:rPr>
+      </w:pPr>
+      <w:r>
+        <w:rPr>
+          <w:rFonts w:cs="Georgia"/>
+          <w:lang w:val="en-US"/>
+        </w:rPr>
+        <w:t xml:space="preserve">If there was any output when running the validation command from the previous step, then please make sure to manually fix the validation problem(s) in the specified </w:t>
+      </w:r>
+      <w:r>
+        <w:rPr>
+          <w:rStyle w:val="HTMLCode"/>
+        </w:rPr>
+        <w:t>metadata.xml</w:t>
+      </w:r>
+      <w:r>
+        <w:rPr>
+          <w:rFonts w:cs="Georgia"/>
+          <w:lang w:val="en-US"/>
+        </w:rPr>
+        <w:t xml:space="preserve"> file(s) before continuing. When done, return to the previous step in order to be on the safe side that there are no validation problems left.</w:t>
+      </w:r>
+    </w:p>
+    <w:p>
+      <w:pPr>
+        <w:pStyle w:val="BodyText"/>
+        <w:numPr>
+          <w:ilvl w:val="0"/>
+          <w:numId w:val="46"/>
+        </w:numPr>
+        <w:rPr>
+          <w:lang w:val="en-US"/>
+        </w:rPr>
+      </w:pPr>
+      <w:r>
+        <w:rPr>
+          <w:lang w:val="en-US"/>
+        </w:rPr>
+        <w:t>C</w:t>
+      </w:r>
+      <w:r>
+        <w:rPr>
+          <w:lang w:val="en-US"/>
+        </w:rPr>
+        <w:t xml:space="preserve">opy </w:t>
+      </w:r>
+      <w:r>
+        <w:rPr>
+          <w:rStyle w:val="HTMLCode"/>
+        </w:rPr>
+        <w:t>misc/tools/migration/import_node_to_2_9_from_2_1_2.py</w:t>
+      </w:r>
+      <w:r>
+        <w:rPr>
+          <w:lang w:val="en-US"/>
+        </w:rPr>
+        <w:t xml:space="preserve"> to the </w:t>
+      </w:r>
+      <w:r>
+        <w:rPr>
+          <w:rStyle w:val="HTMLCode"/>
+        </w:rPr>
+        <w:t>metashare/</w:t>
+      </w:r>
+      <w:r>
+        <w:rPr>
+          <w:lang w:val="en-US"/>
+        </w:rPr>
+        <w:t xml:space="preserve"> folder of your new META-SHARE </w:t>
+      </w:r>
+      <w:r>
+        <w:rPr>
+          <w:lang w:val="en-US"/>
+        </w:rPr>
+        <w:t>V</w:t>
+      </w:r>
+      <w:r>
+        <w:rPr>
+          <w:lang w:val="en-US"/>
+        </w:rPr>
+        <w:t>2.9-beta installation</w:t>
+      </w:r>
+      <w:r>
+        <w:rPr>
+          <w:lang w:val="en-US"/>
+        </w:rPr>
+        <w:t>.</w:t>
+      </w:r>
+    </w:p>
+    <w:p>
+      <w:pPr>
+        <w:pStyle w:val="BodyText"/>
+        <w:numPr>
+          <w:ilvl w:val="0"/>
+          <w:numId w:val="46"/>
         </w:numPr>
         <w:rPr>
           <w:lang w:val="en-US"/>
@@ -4834,7 +5043,7 @@
         <w:pStyle w:val="BodyText"/>
         <w:numPr>
           <w:ilvl w:val="0"/>
-          <w:numId w:val="37"/>
+          <w:numId w:val="46"/>
         </w:numPr>
         <w:rPr>
           <w:lang w:val="en-US"/>
@@ -4876,7 +5085,7 @@
         <w:pStyle w:val="BodyText"/>
         <w:numPr>
           <w:ilvl w:val="0"/>
-          <w:numId w:val="37"/>
+          <w:numId w:val="46"/>
         </w:numPr>
         <w:rPr>
           <w:lang w:val="en-US"/>
@@ -4918,7 +5127,7 @@
         <w:pStyle w:val="BodyText"/>
         <w:numPr>
           <w:ilvl w:val="0"/>
-          <w:numId w:val="37"/>
+          <w:numId w:val="46"/>
         </w:numPr>
         <w:rPr>
           <w:rStyle w:val="HTMLCode"/>
@@ -4952,6 +5161,12 @@
         <w:rPr>
           <w:lang w:val="en-US"/>
         </w:rPr>
+        <w:tab/>
+      </w:r>
+      <w:r>
+        <w:rPr>
+          <w:lang w:val="en-US"/>
+        </w:rPr>
         <w:br/>
       </w:r>
       <w:r>
@@ -4965,7 +5180,7 @@
       <w:pPr>
         <w:pStyle w:val="Heading2"/>
       </w:pPr>
-      <w:bookmarkStart w:id="9" w:name="_Toc333397827"/>
+      <w:bookmarkStart w:id="9" w:name="_Toc333575444"/>
       <w:bookmarkStart w:id="10" w:name="_Ref324930540"/>
       <w:r>
         <w:t>Post-Migration Recommendations</w:t>
@@ -5018,7 +5233,7 @@
       </w:pPr>
       <w:bookmarkStart w:id="11" w:name="_Ref333397533"/>
       <w:bookmarkStart w:id="12" w:name="_Ref333397556"/>
-      <w:bookmarkStart w:id="13" w:name="_Toc333397828"/>
+      <w:bookmarkStart w:id="13" w:name="_Toc333575445"/>
       <w:r>
         <w:t>Installation Requirements</w:t>
       </w:r>
@@ -5079,7 +5294,7 @@
         <w:pStyle w:val="Heading2"/>
       </w:pPr>
       <w:bookmarkStart w:id="14" w:name="_Ref324929790"/>
-      <w:bookmarkStart w:id="15" w:name="_Toc333397829"/>
+      <w:bookmarkStart w:id="15" w:name="_Toc333575446"/>
       <w:r>
         <w:t>Software Dependencies</w:t>
       </w:r>
@@ -5090,7 +5305,7 @@
       <w:pPr>
         <w:pStyle w:val="Heading3"/>
       </w:pPr>
-      <w:bookmarkStart w:id="16" w:name="_Toc333397830"/>
+      <w:bookmarkStart w:id="16" w:name="_Toc333575447"/>
       <w:r>
         <w:t>Web Server</w:t>
       </w:r>
@@ -5128,7 +5343,7 @@
         <w:pStyle w:val="Heading3"/>
       </w:pPr>
       <w:bookmarkStart w:id="17" w:name="_Ref324929536"/>
-      <w:bookmarkStart w:id="18" w:name="_Toc333397831"/>
+      <w:bookmarkStart w:id="18" w:name="_Toc333575448"/>
       <w:r>
         <w:t>Database Software</w:t>
       </w:r>
@@ -5235,7 +5450,7 @@
         <w:pStyle w:val="Heading2"/>
       </w:pPr>
       <w:bookmarkStart w:id="19" w:name="_Ref329185782"/>
-      <w:bookmarkStart w:id="20" w:name="_Toc333397832"/>
+      <w:bookmarkStart w:id="20" w:name="_Toc333575449"/>
       <w:r>
         <w:t>Python Module Dependencies</w:t>
       </w:r>
@@ -5838,7 +6053,7 @@
         <w:pStyle w:val="Heading1"/>
       </w:pPr>
       <w:bookmarkStart w:id="21" w:name="_Ref333336041"/>
-      <w:bookmarkStart w:id="22" w:name="_Toc333397833"/>
+      <w:bookmarkStart w:id="22" w:name="_Toc333575450"/>
       <w:r>
         <w:t>Development Server</w:t>
       </w:r>
@@ -6579,7 +6794,7 @@
       </w:pPr>
       <w:bookmarkStart w:id="23" w:name="_Ref324929734"/>
       <w:bookmarkStart w:id="24" w:name="_Ref324930622"/>
-      <w:bookmarkStart w:id="25" w:name="_Toc333397834"/>
+      <w:bookmarkStart w:id="25" w:name="_Toc333575451"/>
       <w:r>
         <w:t>Local Settings for META-SHARE Nodes</w:t>
       </w:r>
@@ -7512,7 +7727,7 @@
         <w:pStyle w:val="Heading1"/>
       </w:pPr>
       <w:bookmarkStart w:id="26" w:name="_Ref333335914"/>
-      <w:bookmarkStart w:id="27" w:name="_Toc333397835"/>
+      <w:bookmarkStart w:id="27" w:name="_Toc333575452"/>
       <w:r>
         <w:t>Deployment Server</w:t>
       </w:r>
@@ -7648,7 +7863,7 @@
         <w:pStyle w:val="Heading1"/>
       </w:pPr>
       <w:bookmarkStart w:id="28" w:name="_Ref333335917"/>
-      <w:bookmarkStart w:id="29" w:name="_Toc333397836"/>
+      <w:bookmarkStart w:id="29" w:name="_Toc333575453"/>
       <w:r>
         <w:t>Solr Server for Browsing and Searching</w:t>
       </w:r>
@@ -7811,7 +8026,7 @@
       <w:pPr>
         <w:pStyle w:val="Heading2"/>
       </w:pPr>
-      <w:bookmarkStart w:id="30" w:name="_Toc333397837"/>
+      <w:bookmarkStart w:id="30" w:name="_Toc333575454"/>
       <w:r>
         <w:t>Installing Solr</w:t>
       </w:r>
@@ -8259,7 +8474,7 @@
       <w:pPr>
         <w:pStyle w:val="Heading2"/>
       </w:pPr>
-      <w:bookmarkStart w:id="31" w:name="_Toc333397838"/>
+      <w:bookmarkStart w:id="31" w:name="_Toc333575455"/>
       <w:r>
         <w:t>Keeping the Solr Configuration Up-to-Date</w:t>
       </w:r>
@@ -8341,7 +8556,7 @@
       <w:pPr>
         <w:pStyle w:val="Heading2"/>
       </w:pPr>
-      <w:bookmarkStart w:id="32" w:name="_Toc333397839"/>
+      <w:bookmarkStart w:id="32" w:name="_Toc333575456"/>
       <w:r>
         <w:t>Manually Updating the Solr Configuration</w:t>
       </w:r>
@@ -8638,7 +8853,7 @@
       <w:pPr>
         <w:pStyle w:val="Heading1"/>
       </w:pPr>
-      <w:bookmarkStart w:id="33" w:name="_Toc333397840"/>
+      <w:bookmarkStart w:id="33" w:name="_Toc333575457"/>
       <w:r>
         <w:t>Importing and Exporting Resources</w:t>
       </w:r>
@@ -8663,7 +8878,7 @@
         <w:pStyle w:val="Heading2"/>
       </w:pPr>
       <w:bookmarkStart w:id="34" w:name="_Ref324929846"/>
-      <w:bookmarkStart w:id="35" w:name="_Toc333397841"/>
+      <w:bookmarkStart w:id="35" w:name="_Toc333575458"/>
       <w:r>
         <w:t>Importing XML Files into META-SHARE</w:t>
       </w:r>
@@ -8781,7 +8996,7 @@
         <w:pStyle w:val="Heading3"/>
       </w:pPr>
       <w:bookmarkStart w:id="36" w:name="_Ref325101656"/>
-      <w:bookmarkStart w:id="37" w:name="_Toc333397842"/>
+      <w:bookmarkStart w:id="37" w:name="_Toc333575459"/>
       <w:r>
         <w:t>Importing from the Command Line</w:t>
       </w:r>
@@ -8873,7 +9088,7 @@
       <w:pPr>
         <w:pStyle w:val="Heading3"/>
       </w:pPr>
-      <w:bookmarkStart w:id="38" w:name="_Toc333397843"/>
+      <w:bookmarkStart w:id="38" w:name="_Toc333575460"/>
       <w:r>
         <w:t>Importing from the Editor</w:t>
       </w:r>
@@ -8898,7 +9113,7 @@
         <w:pStyle w:val="Heading2"/>
       </w:pPr>
       <w:bookmarkStart w:id="39" w:name="_Ref324929830"/>
-      <w:bookmarkStart w:id="40" w:name="_Toc333397844"/>
+      <w:bookmarkStart w:id="40" w:name="_Toc333575461"/>
       <w:r>
         <w:t>Exporting XML Files from META-SHARE</w:t>
       </w:r>
@@ -8924,7 +9139,7 @@
         <w:pStyle w:val="Heading3"/>
       </w:pPr>
       <w:bookmarkStart w:id="41" w:name="_Ref325101225"/>
-      <w:bookmarkStart w:id="42" w:name="_Toc333397845"/>
+      <w:bookmarkStart w:id="42" w:name="_Toc333575462"/>
       <w:r>
         <w:t>Exporting from the Command Line</w:t>
       </w:r>
@@ -9041,7 +9256,7 @@
       <w:pPr>
         <w:pStyle w:val="Heading3"/>
       </w:pPr>
-      <w:bookmarkStart w:id="43" w:name="_Toc333397846"/>
+      <w:bookmarkStart w:id="43" w:name="_Toc333575463"/>
       <w:r>
         <w:t>Exporting from the Editor</w:t>
       </w:r>
@@ -9113,7 +9328,7 @@
       <w:pPr>
         <w:pStyle w:val="Heading2"/>
       </w:pPr>
-      <w:bookmarkStart w:id="44" w:name="_Toc333397847"/>
+      <w:bookmarkStart w:id="44" w:name="_Toc333575464"/>
       <w:r>
         <w:t>Copying Data between META-SHARE Nodes</w:t>
       </w:r>
@@ -9270,7 +9485,7 @@
         <w:pStyle w:val="Heading2"/>
       </w:pPr>
       <w:bookmarkStart w:id="45" w:name="_Toc183490349"/>
-      <w:bookmarkStart w:id="46" w:name="_Toc333397848"/>
+      <w:bookmarkStart w:id="46" w:name="_Toc333575465"/>
       <w:r>
         <w:t>Migrating Data from a Previous META-SHARE Installation</w:t>
       </w:r>
@@ -9363,7 +9578,7 @@
       <w:pPr>
         <w:pStyle w:val="Heading3"/>
       </w:pPr>
-      <w:bookmarkStart w:id="47" w:name="_Toc333397849"/>
+      <w:bookmarkStart w:id="47" w:name="_Toc333575466"/>
       <w:r>
         <w:t>Exporting the Metadata from META-SHARE</w:t>
       </w:r>
@@ -9442,7 +9657,7 @@
       <w:pPr>
         <w:pStyle w:val="Heading3"/>
       </w:pPr>
-      <w:bookmarkStart w:id="48" w:name="_Toc333397850"/>
+      <w:bookmarkStart w:id="48" w:name="_Toc333575467"/>
       <w:r>
         <w:t>Upgrade the XML Files to the Latest Metadata Format</w:t>
       </w:r>
@@ -9789,7 +10004,7 @@
       <w:pPr>
         <w:pStyle w:val="Heading3"/>
       </w:pPr>
-      <w:bookmarkStart w:id="49" w:name="_Toc333397851"/>
+      <w:bookmarkStart w:id="49" w:name="_Toc333575468"/>
       <w:r>
         <w:t>Importing the Metadata into a New META-SHARE Installation</w:t>
       </w:r>
@@ -9869,7 +10084,7 @@
       <w:pPr>
         <w:pStyle w:val="Heading1"/>
       </w:pPr>
-      <w:bookmarkStart w:id="50" w:name="_Toc333397852"/>
+      <w:bookmarkStart w:id="50" w:name="_Toc333575469"/>
       <w:r>
         <w:t xml:space="preserve">Setting up </w:t>
       </w:r>
@@ -9899,7 +10114,7 @@
       <w:pPr>
         <w:pStyle w:val="Heading1"/>
       </w:pPr>
-      <w:bookmarkStart w:id="51" w:name="_Toc333397853"/>
+      <w:bookmarkStart w:id="51" w:name="_Toc333575470"/>
       <w:r>
         <w:t>Search Engine Optimization</w:t>
       </w:r>
@@ -9950,7 +10165,7 @@
       <w:pPr>
         <w:pStyle w:val="Heading1"/>
       </w:pPr>
-      <w:bookmarkStart w:id="52" w:name="_Toc333397854"/>
+      <w:bookmarkStart w:id="52" w:name="_Toc333575471"/>
       <w:r>
         <w:t>Frequently Asked Questions</w:t>
       </w:r>
@@ -9974,7 +10189,7 @@
       <w:pPr>
         <w:pStyle w:val="Heading2"/>
       </w:pPr>
-      <w:bookmarkStart w:id="53" w:name="_Toc333397855"/>
+      <w:bookmarkStart w:id="53" w:name="_Toc333575472"/>
       <w:r>
         <w:t>I Want to use MySQL and/or Apache</w:t>
       </w:r>
@@ -10039,7 +10254,7 @@
       <w:pPr>
         <w:pStyle w:val="Heading2"/>
       </w:pPr>
-      <w:bookmarkStart w:id="54" w:name="_Toc333397856"/>
+      <w:bookmarkStart w:id="54" w:name="_Toc333575473"/>
       <w:r>
         <w:t>I Need Help Configuring lighttpd</w:t>
       </w:r>
@@ -10113,7 +10328,7 @@
       <w:pPr>
         <w:pStyle w:val="Heading2"/>
       </w:pPr>
-      <w:bookmarkStart w:id="55" w:name="_Toc333397857"/>
+      <w:bookmarkStart w:id="55" w:name="_Toc333575474"/>
       <w:r>
         <w:t>I am Getting Storage Errors when Importing or Saving</w:t>
       </w:r>
@@ -10246,7 +10461,7 @@
       <w:pPr>
         <w:pStyle w:val="Heading2"/>
       </w:pPr>
-      <w:bookmarkStart w:id="56" w:name="_Toc333397858"/>
+      <w:bookmarkStart w:id="56" w:name="_Toc333575475"/>
       <w:r>
         <w:t>Why Can Django not Serve the Static Files?</w:t>
       </w:r>
@@ -10285,7 +10500,7 @@
       <w:pPr>
         <w:pStyle w:val="Heading2"/>
       </w:pPr>
-      <w:bookmarkStart w:id="57" w:name="_Toc333397859"/>
+      <w:bookmarkStart w:id="57" w:name="_Toc333575476"/>
       <w:r>
         <w:t>PostgreSQL Error Message</w:t>
       </w:r>
@@ -10407,7 +10622,7 @@
       <w:pPr>
         <w:pStyle w:val="Heading2"/>
       </w:pPr>
-      <w:bookmarkStart w:id="58" w:name="_Toc333397860"/>
+      <w:bookmarkStart w:id="58" w:name="_Toc333575477"/>
       <w:r>
         <w:t>Problems with Importing XML Files</w:t>
       </w:r>
@@ -10534,7 +10749,7 @@
       <w:pPr>
         <w:pStyle w:val="Heading2"/>
       </w:pPr>
-      <w:bookmarkStart w:id="59" w:name="_Toc333397861"/>
+      <w:bookmarkStart w:id="59" w:name="_Toc333575478"/>
       <w:r>
         <w:t>Updating the GeoIP Database for Statistics Collection</w:t>
       </w:r>
@@ -10692,7 +10907,7 @@
         <w:pStyle w:val="Heading2"/>
       </w:pPr>
       <w:bookmarkStart w:id="61" w:name="_Ref329185621"/>
-      <w:bookmarkStart w:id="62" w:name="_Toc333397862"/>
+      <w:bookmarkStart w:id="62" w:name="_Toc333575479"/>
       <w:r>
         <w:t>How can I Correctly Build Python for META-SHARE?</w:t>
       </w:r>
@@ -10804,7 +11019,7 @@
         <w:pStyle w:val="Heading2"/>
       </w:pPr>
       <w:bookmarkStart w:id="63" w:name="_Ref329186256"/>
-      <w:bookmarkStart w:id="64" w:name="_Toc333397863"/>
+      <w:bookmarkStart w:id="64" w:name="_Toc333575480"/>
       <w:r>
         <w:t>How do I Install psycopg2 for using PostgreSQL?</w:t>
       </w:r>
@@ -11015,7 +11230,7 @@
         <w:rPr>
           <w:noProof/>
         </w:rPr>
-        <w:t>16</w:t>
+        <w:t>4</w:t>
       </w:r>
     </w:fldSimple>
   </w:p>
@@ -14069,6 +14284,146 @@
     </w:lvl>
   </w:abstractNum>
   <w:abstractNum w:abstractNumId="21">
+    <w:nsid w:val="42074705"/>
+    <w:multiLevelType w:val="hybridMultilevel"/>
+    <w:tmpl w:val="08863B9A"/>
+    <w:lvl w:ilvl="0" w:tplc="39445DE0">
+      <w:start w:val="1"/>
+      <w:numFmt w:val="decimal"/>
+      <w:lvlText w:val="%1."/>
+      <w:lvlJc w:val="left"/>
+      <w:pPr>
+        <w:tabs>
+          <w:tab w:val="num" w:pos="680"/>
+        </w:tabs>
+        <w:ind w:left="680" w:hanging="510"/>
+      </w:pPr>
+      <w:rPr>
+        <w:rFonts w:cs="Times New Roman" w:hint="default"/>
+      </w:rPr>
+    </w:lvl>
+    <w:lvl w:ilvl="1" w:tplc="04090019" w:tentative="1">
+      <w:start w:val="1"/>
+      <w:numFmt w:val="lowerLetter"/>
+      <w:lvlText w:val="%2."/>
+      <w:lvlJc w:val="left"/>
+      <w:pPr>
+        <w:tabs>
+          <w:tab w:val="num" w:pos="1440"/>
+        </w:tabs>
+        <w:ind w:left="1440" w:hanging="360"/>
+      </w:pPr>
+      <w:rPr>
+        <w:rFonts w:cs="Times New Roman"/>
+      </w:rPr>
+    </w:lvl>
+    <w:lvl w:ilvl="2" w:tplc="0409001B" w:tentative="1">
+      <w:start w:val="1"/>
+      <w:numFmt w:val="lowerRoman"/>
+      <w:lvlText w:val="%3."/>
+      <w:lvlJc w:val="right"/>
+      <w:pPr>
+        <w:tabs>
+          <w:tab w:val="num" w:pos="2160"/>
+        </w:tabs>
+        <w:ind w:left="2160" w:hanging="180"/>
+      </w:pPr>
+      <w:rPr>
+        <w:rFonts w:cs="Times New Roman"/>
+      </w:rPr>
+    </w:lvl>
+    <w:lvl w:ilvl="3" w:tplc="0409000F" w:tentative="1">
+      <w:start w:val="1"/>
+      <w:numFmt w:val="decimal"/>
+      <w:lvlText w:val="%4."/>
+      <w:lvlJc w:val="left"/>
+      <w:pPr>
+        <w:tabs>
+          <w:tab w:val="num" w:pos="2880"/>
+        </w:tabs>
+        <w:ind w:left="2880" w:hanging="360"/>
+      </w:pPr>
+      <w:rPr>
+        <w:rFonts w:cs="Times New Roman"/>
+      </w:rPr>
+    </w:lvl>
+    <w:lvl w:ilvl="4" w:tplc="04090019" w:tentative="1">
+      <w:start w:val="1"/>
+      <w:numFmt w:val="lowerLetter"/>
+      <w:lvlText w:val="%5."/>
+      <w:lvlJc w:val="left"/>
+      <w:pPr>
+        <w:tabs>
+          <w:tab w:val="num" w:pos="3600"/>
+        </w:tabs>
+        <w:ind w:left="3600" w:hanging="360"/>
+      </w:pPr>
+      <w:rPr>
+        <w:rFonts w:cs="Times New Roman"/>
+      </w:rPr>
+    </w:lvl>
+    <w:lvl w:ilvl="5" w:tplc="0409001B" w:tentative="1">
+      <w:start w:val="1"/>
+      <w:numFmt w:val="lowerRoman"/>
+      <w:lvlText w:val="%6."/>
+      <w:lvlJc w:val="right"/>
+      <w:pPr>
+        <w:tabs>
+          <w:tab w:val="num" w:pos="4320"/>
+        </w:tabs>
+        <w:ind w:left="4320" w:hanging="180"/>
+      </w:pPr>
+      <w:rPr>
+        <w:rFonts w:cs="Times New Roman"/>
+      </w:rPr>
+    </w:lvl>
+    <w:lvl w:ilvl="6" w:tplc="0409000F" w:tentative="1">
+      <w:start w:val="1"/>
+      <w:numFmt w:val="decimal"/>
+      <w:lvlText w:val="%7."/>
+      <w:lvlJc w:val="left"/>
+      <w:pPr>
+        <w:tabs>
+          <w:tab w:val="num" w:pos="5040"/>
+        </w:tabs>
+        <w:ind w:left="5040" w:hanging="360"/>
+      </w:pPr>
+      <w:rPr>
+        <w:rFonts w:cs="Times New Roman"/>
+      </w:rPr>
+    </w:lvl>
+    <w:lvl w:ilvl="7" w:tplc="04090019" w:tentative="1">
+      <w:start w:val="1"/>
+      <w:numFmt w:val="lowerLetter"/>
+      <w:lvlText w:val="%8."/>
+      <w:lvlJc w:val="left"/>
+      <w:pPr>
+        <w:tabs>
+          <w:tab w:val="num" w:pos="5760"/>
+        </w:tabs>
+        <w:ind w:left="5760" w:hanging="360"/>
+      </w:pPr>
+      <w:rPr>
+        <w:rFonts w:cs="Times New Roman"/>
+      </w:rPr>
+    </w:lvl>
+    <w:lvl w:ilvl="8" w:tplc="0409001B" w:tentative="1">
+      <w:start w:val="1"/>
+      <w:numFmt w:val="lowerRoman"/>
+      <w:lvlText w:val="%9."/>
+      <w:lvlJc w:val="right"/>
+      <w:pPr>
+        <w:tabs>
+          <w:tab w:val="num" w:pos="6480"/>
+        </w:tabs>
+        <w:ind w:left="6480" w:hanging="180"/>
+      </w:pPr>
+      <w:rPr>
+        <w:rFonts w:cs="Times New Roman"/>
+      </w:rPr>
+    </w:lvl>
+  </w:abstractNum>
+  <w:abstractNum w:abstractNumId="22">
     <w:nsid w:val="42090740"/>
     <w:multiLevelType w:val="multilevel"/>
     <w:tmpl w:val="94C85A12"/>
@@ -14208,7 +14563,147 @@
       </w:rPr>
     </w:lvl>
   </w:abstractNum>
-  <w:abstractNum w:abstractNumId="22">
+  <w:abstractNum w:abstractNumId="23">
+    <w:nsid w:val="4B7503EF"/>
+    <w:multiLevelType w:val="multilevel"/>
+    <w:tmpl w:val="8AB6F296"/>
+    <w:lvl w:ilvl="0">
+      <w:start w:val="1"/>
+      <w:numFmt w:val="decimal"/>
+      <w:lvlText w:val="%1."/>
+      <w:lvlJc w:val="left"/>
+      <w:pPr>
+        <w:tabs>
+          <w:tab w:val="num" w:pos="737"/>
+        </w:tabs>
+        <w:ind w:left="737" w:hanging="377"/>
+      </w:pPr>
+      <w:rPr>
+        <w:rFonts w:cs="Times New Roman" w:hint="default"/>
+      </w:rPr>
+    </w:lvl>
+    <w:lvl w:ilvl="1">
+      <w:start w:val="1"/>
+      <w:numFmt w:val="lowerLetter"/>
+      <w:lvlText w:val="%2."/>
+      <w:lvlJc w:val="left"/>
+      <w:pPr>
+        <w:tabs>
+          <w:tab w:val="num" w:pos="1440"/>
+        </w:tabs>
+        <w:ind w:left="1440" w:hanging="360"/>
+      </w:pPr>
+      <w:rPr>
+        <w:rFonts w:cs="Times New Roman"/>
+      </w:rPr>
+    </w:lvl>
+    <w:lvl w:ilvl="2">
+      <w:start w:val="1"/>
+      <w:numFmt w:val="lowerRoman"/>
+      <w:lvlText w:val="%3."/>
+      <w:lvlJc w:val="right"/>
+      <w:pPr>
+        <w:tabs>
+          <w:tab w:val="num" w:pos="2160"/>
+        </w:tabs>
+        <w:ind w:left="2160" w:hanging="180"/>
+      </w:pPr>
+      <w:rPr>
+        <w:rFonts w:cs="Times New Roman"/>
+      </w:rPr>
+    </w:lvl>
+    <w:lvl w:ilvl="3">
+      <w:start w:val="1"/>
+      <w:numFmt w:val="decimal"/>
+      <w:lvlText w:val="%4."/>
+      <w:lvlJc w:val="left"/>
+      <w:pPr>
+        <w:tabs>
+          <w:tab w:val="num" w:pos="2880"/>
+        </w:tabs>
+        <w:ind w:left="2880" w:hanging="360"/>
+      </w:pPr>
+      <w:rPr>
+        <w:rFonts w:cs="Times New Roman"/>
+      </w:rPr>
+    </w:lvl>
+    <w:lvl w:ilvl="4">
+      <w:start w:val="1"/>
+      <w:numFmt w:val="lowerLetter"/>
+      <w:lvlText w:val="%5."/>
+      <w:lvlJc w:val="left"/>
+      <w:pPr>
+        <w:tabs>
+          <w:tab w:val="num" w:pos="3600"/>
+        </w:tabs>
+        <w:ind w:left="3600" w:hanging="360"/>
+      </w:pPr>
+      <w:rPr>
+        <w:rFonts w:cs="Times New Roman"/>
+      </w:rPr>
+    </w:lvl>
+    <w:lvl w:ilvl="5">
+      <w:start w:val="1"/>
+      <w:numFmt w:val="lowerRoman"/>
+      <w:lvlText w:val="%6."/>
+      <w:lvlJc w:val="right"/>
+      <w:pPr>
+        <w:tabs>
+          <w:tab w:val="num" w:pos="4320"/>
+        </w:tabs>
+        <w:ind w:left="4320" w:hanging="180"/>
+      </w:pPr>
+      <w:rPr>
+        <w:rFonts w:cs="Times New Roman"/>
+      </w:rPr>
+    </w:lvl>
+    <w:lvl w:ilvl="6">
+      <w:start w:val="1"/>
+      <w:numFmt w:val="decimal"/>
+      <w:lvlText w:val="%7."/>
+      <w:lvlJc w:val="left"/>
+      <w:pPr>
+        <w:tabs>
+          <w:tab w:val="num" w:pos="5040"/>
+        </w:tabs>
+        <w:ind w:left="5040" w:hanging="360"/>
+      </w:pPr>
+      <w:rPr>
+        <w:rFonts w:cs="Times New Roman"/>
+      </w:rPr>
+    </w:lvl>
+    <w:lvl w:ilvl="7">
+      <w:start w:val="1"/>
+      <w:numFmt w:val="lowerLetter"/>
+      <w:lvlText w:val="%8."/>
+      <w:lvlJc w:val="left"/>
+      <w:pPr>
+        <w:tabs>
+          <w:tab w:val="num" w:pos="5760"/>
+        </w:tabs>
+        <w:ind w:left="5760" w:hanging="360"/>
+      </w:pPr>
+      <w:rPr>
+        <w:rFonts w:cs="Times New Roman"/>
+      </w:rPr>
+    </w:lvl>
+    <w:lvl w:ilvl="8">
+      <w:start w:val="1"/>
+      <w:numFmt w:val="lowerRoman"/>
+      <w:lvlText w:val="%9."/>
+      <w:lvlJc w:val="right"/>
+      <w:pPr>
+        <w:tabs>
+          <w:tab w:val="num" w:pos="6480"/>
+        </w:tabs>
+        <w:ind w:left="6480" w:hanging="180"/>
+      </w:pPr>
+      <w:rPr>
+        <w:rFonts w:cs="Times New Roman"/>
+      </w:rPr>
+    </w:lvl>
+  </w:abstractNum>
+  <w:abstractNum w:abstractNumId="24">
     <w:nsid w:val="4D5A319B"/>
     <w:multiLevelType w:val="multilevel"/>
     <w:tmpl w:val="41A0029A"/>
@@ -14345,7 +14840,7 @@
       </w:rPr>
     </w:lvl>
   </w:abstractNum>
-  <w:abstractNum w:abstractNumId="23">
+  <w:abstractNum w:abstractNumId="25">
     <w:nsid w:val="511A22F7"/>
     <w:multiLevelType w:val="hybridMultilevel"/>
     <w:tmpl w:val="E2BCC396"/>
@@ -14458,7 +14953,7 @@
       </w:rPr>
     </w:lvl>
   </w:abstractNum>
-  <w:abstractNum w:abstractNumId="24">
+  <w:abstractNum w:abstractNumId="26">
     <w:nsid w:val="5156249D"/>
     <w:multiLevelType w:val="multilevel"/>
     <w:tmpl w:val="B09E1BD4"/>
@@ -14598,7 +15093,7 @@
       </w:rPr>
     </w:lvl>
   </w:abstractNum>
-  <w:abstractNum w:abstractNumId="25">
+  <w:abstractNum w:abstractNumId="27">
     <w:nsid w:val="5180520C"/>
     <w:multiLevelType w:val="hybridMultilevel"/>
     <w:tmpl w:val="5374EBEE"/>
@@ -14711,7 +15206,7 @@
       </w:rPr>
     </w:lvl>
   </w:abstractNum>
-  <w:abstractNum w:abstractNumId="26">
+  <w:abstractNum w:abstractNumId="28">
     <w:nsid w:val="53292138"/>
     <w:multiLevelType w:val="multilevel"/>
     <w:tmpl w:val="5694E372"/>
@@ -14851,7 +15346,427 @@
       </w:rPr>
     </w:lvl>
   </w:abstractNum>
-  <w:abstractNum w:abstractNumId="27">
+  <w:abstractNum w:abstractNumId="29">
+    <w:nsid w:val="57D43B57"/>
+    <w:multiLevelType w:val="multilevel"/>
+    <w:tmpl w:val="0B08A5E8"/>
+    <w:lvl w:ilvl="0">
+      <w:start w:val="1"/>
+      <w:numFmt w:val="decimal"/>
+      <w:lvlText w:val="%1."/>
+      <w:lvlJc w:val="left"/>
+      <w:pPr>
+        <w:tabs>
+          <w:tab w:val="num" w:pos="720"/>
+        </w:tabs>
+        <w:ind w:left="720" w:hanging="360"/>
+      </w:pPr>
+      <w:rPr>
+        <w:rFonts w:cs="Times New Roman"/>
+      </w:rPr>
+    </w:lvl>
+    <w:lvl w:ilvl="1">
+      <w:start w:val="1"/>
+      <w:numFmt w:val="lowerLetter"/>
+      <w:lvlText w:val="%2."/>
+      <w:lvlJc w:val="left"/>
+      <w:pPr>
+        <w:tabs>
+          <w:tab w:val="num" w:pos="1440"/>
+        </w:tabs>
+        <w:ind w:left="1440" w:hanging="360"/>
+      </w:pPr>
+      <w:rPr>
+        <w:rFonts w:cs="Times New Roman"/>
+      </w:rPr>
+    </w:lvl>
+    <w:lvl w:ilvl="2">
+      <w:start w:val="1"/>
+      <w:numFmt w:val="lowerRoman"/>
+      <w:lvlText w:val="%3."/>
+      <w:lvlJc w:val="right"/>
+      <w:pPr>
+        <w:tabs>
+          <w:tab w:val="num" w:pos="2160"/>
+        </w:tabs>
+        <w:ind w:left="2160" w:hanging="180"/>
+      </w:pPr>
+      <w:rPr>
+        <w:rFonts w:cs="Times New Roman"/>
+      </w:rPr>
+    </w:lvl>
+    <w:lvl w:ilvl="3">
+      <w:start w:val="1"/>
+      <w:numFmt w:val="decimal"/>
+      <w:lvlText w:val="%4."/>
+      <w:lvlJc w:val="left"/>
+      <w:pPr>
+        <w:tabs>
+          <w:tab w:val="num" w:pos="2880"/>
+        </w:tabs>
+        <w:ind w:left="2880" w:hanging="360"/>
+      </w:pPr>
+      <w:rPr>
+        <w:rFonts w:cs="Times New Roman"/>
+      </w:rPr>
+    </w:lvl>
+    <w:lvl w:ilvl="4">
+      <w:start w:val="1"/>
+      <w:numFmt w:val="lowerLetter"/>
+      <w:lvlText w:val="%5."/>
+      <w:lvlJc w:val="left"/>
+      <w:pPr>
+        <w:tabs>
+          <w:tab w:val="num" w:pos="3600"/>
+        </w:tabs>
+        <w:ind w:left="3600" w:hanging="360"/>
+      </w:pPr>
+      <w:rPr>
+        <w:rFonts w:cs="Times New Roman"/>
+      </w:rPr>
+    </w:lvl>
+    <w:lvl w:ilvl="5">
+      <w:start w:val="1"/>
+      <w:numFmt w:val="lowerRoman"/>
+      <w:lvlText w:val="%6."/>
+      <w:lvlJc w:val="right"/>
+      <w:pPr>
+        <w:tabs>
+          <w:tab w:val="num" w:pos="4320"/>
+        </w:tabs>
+        <w:ind w:left="4320" w:hanging="180"/>
+      </w:pPr>
+      <w:rPr>
+        <w:rFonts w:cs="Times New Roman"/>
+      </w:rPr>
+    </w:lvl>
+    <w:lvl w:ilvl="6">
+      <w:start w:val="1"/>
+      <w:numFmt w:val="decimal"/>
+      <w:lvlText w:val="%7."/>
+      <w:lvlJc w:val="left"/>
+      <w:pPr>
+        <w:tabs>
+          <w:tab w:val="num" w:pos="5040"/>
+        </w:tabs>
+        <w:ind w:left="5040" w:hanging="360"/>
+      </w:pPr>
+      <w:rPr>
+        <w:rFonts w:cs="Times New Roman"/>
+      </w:rPr>
+    </w:lvl>
+    <w:lvl w:ilvl="7">
+      <w:start w:val="1"/>
+      <w:numFmt w:val="lowerLetter"/>
+      <w:lvlText w:val="%8."/>
+      <w:lvlJc w:val="left"/>
+      <w:pPr>
+        <w:tabs>
+          <w:tab w:val="num" w:pos="5760"/>
+        </w:tabs>
+        <w:ind w:left="5760" w:hanging="360"/>
+      </w:pPr>
+      <w:rPr>
+        <w:rFonts w:cs="Times New Roman"/>
+      </w:rPr>
+    </w:lvl>
+    <w:lvl w:ilvl="8">
+      <w:start w:val="1"/>
+      <w:numFmt w:val="lowerRoman"/>
+      <w:lvlText w:val="%9."/>
+      <w:lvlJc w:val="right"/>
+      <w:pPr>
+        <w:tabs>
+          <w:tab w:val="num" w:pos="6480"/>
+        </w:tabs>
+        <w:ind w:left="6480" w:hanging="180"/>
+      </w:pPr>
+      <w:rPr>
+        <w:rFonts w:cs="Times New Roman"/>
+      </w:rPr>
+    </w:lvl>
+  </w:abstractNum>
+  <w:abstractNum w:abstractNumId="30">
+    <w:nsid w:val="5E483680"/>
+    <w:multiLevelType w:val="multilevel"/>
+    <w:tmpl w:val="C302D03C"/>
+    <w:lvl w:ilvl="0">
+      <w:start w:val="1"/>
+      <w:numFmt w:val="decimal"/>
+      <w:lvlText w:val="%1."/>
+      <w:lvlJc w:val="left"/>
+      <w:pPr>
+        <w:tabs>
+          <w:tab w:val="num" w:pos="718"/>
+        </w:tabs>
+        <w:ind w:left="661" w:hanging="491"/>
+      </w:pPr>
+      <w:rPr>
+        <w:rFonts w:cs="Times New Roman" w:hint="default"/>
+      </w:rPr>
+    </w:lvl>
+    <w:lvl w:ilvl="1">
+      <w:start w:val="1"/>
+      <w:numFmt w:val="lowerLetter"/>
+      <w:lvlText w:val="%2."/>
+      <w:lvlJc w:val="left"/>
+      <w:pPr>
+        <w:tabs>
+          <w:tab w:val="num" w:pos="1440"/>
+        </w:tabs>
+        <w:ind w:left="1440" w:hanging="360"/>
+      </w:pPr>
+      <w:rPr>
+        <w:rFonts w:cs="Times New Roman"/>
+      </w:rPr>
+    </w:lvl>
+    <w:lvl w:ilvl="2">
+      <w:start w:val="1"/>
+      <w:numFmt w:val="lowerRoman"/>
+      <w:lvlText w:val="%3."/>
+      <w:lvlJc w:val="right"/>
+      <w:pPr>
+        <w:tabs>
+          <w:tab w:val="num" w:pos="2160"/>
+        </w:tabs>
+        <w:ind w:left="2160" w:hanging="180"/>
+      </w:pPr>
+      <w:rPr>
+        <w:rFonts w:cs="Times New Roman"/>
+      </w:rPr>
+    </w:lvl>
+    <w:lvl w:ilvl="3">
+      <w:start w:val="1"/>
+      <w:numFmt w:val="decimal"/>
+      <w:lvlText w:val="%4."/>
+      <w:lvlJc w:val="left"/>
+      <w:pPr>
+        <w:tabs>
+          <w:tab w:val="num" w:pos="2880"/>
+        </w:tabs>
+        <w:ind w:left="2880" w:hanging="360"/>
+      </w:pPr>
+      <w:rPr>
+        <w:rFonts w:cs="Times New Roman"/>
+      </w:rPr>
+    </w:lvl>
+    <w:lvl w:ilvl="4">
+      <w:start w:val="1"/>
+      <w:numFmt w:val="lowerLetter"/>
+      <w:lvlText w:val="%5."/>
+      <w:lvlJc w:val="left"/>
+      <w:pPr>
+        <w:tabs>
+          <w:tab w:val="num" w:pos="3600"/>
+        </w:tabs>
+        <w:ind w:left="3600" w:hanging="360"/>
+      </w:pPr>
+      <w:rPr>
+        <w:rFonts w:cs="Times New Roman"/>
+      </w:rPr>
+    </w:lvl>
+    <w:lvl w:ilvl="5">
+      <w:start w:val="1"/>
+      <w:numFmt w:val="lowerRoman"/>
+      <w:lvlText w:val="%6."/>
+      <w:lvlJc w:val="right"/>
+      <w:pPr>
+        <w:tabs>
+          <w:tab w:val="num" w:pos="4320"/>
+        </w:tabs>
+        <w:ind w:left="4320" w:hanging="180"/>
+      </w:pPr>
+      <w:rPr>
+        <w:rFonts w:cs="Times New Roman"/>
+      </w:rPr>
+    </w:lvl>
+    <w:lvl w:ilvl="6">
+      <w:start w:val="1"/>
+      <w:numFmt w:val="decimal"/>
+      <w:lvlText w:val="%7."/>
+      <w:lvlJc w:val="left"/>
+      <w:pPr>
+        <w:tabs>
+          <w:tab w:val="num" w:pos="5040"/>
+        </w:tabs>
+        <w:ind w:left="5040" w:hanging="360"/>
+      </w:pPr>
+      <w:rPr>
+        <w:rFonts w:cs="Times New Roman"/>
+      </w:rPr>
+    </w:lvl>
+    <w:lvl w:ilvl="7">
+      <w:start w:val="1"/>
+      <w:numFmt w:val="lowerLetter"/>
+      <w:lvlText w:val="%8."/>
+      <w:lvlJc w:val="left"/>
+      <w:pPr>
+        <w:tabs>
+          <w:tab w:val="num" w:pos="5760"/>
+        </w:tabs>
+        <w:ind w:left="5760" w:hanging="360"/>
+      </w:pPr>
+      <w:rPr>
+        <w:rFonts w:cs="Times New Roman"/>
+      </w:rPr>
+    </w:lvl>
+    <w:lvl w:ilvl="8">
+      <w:start w:val="1"/>
+      <w:numFmt w:val="lowerRoman"/>
+      <w:lvlText w:val="%9."/>
+      <w:lvlJc w:val="right"/>
+      <w:pPr>
+        <w:tabs>
+          <w:tab w:val="num" w:pos="6480"/>
+        </w:tabs>
+        <w:ind w:left="6480" w:hanging="180"/>
+      </w:pPr>
+      <w:rPr>
+        <w:rFonts w:cs="Times New Roman"/>
+      </w:rPr>
+    </w:lvl>
+  </w:abstractNum>
+  <w:abstractNum w:abstractNumId="31">
+    <w:nsid w:val="5E7908BF"/>
+    <w:multiLevelType w:val="multilevel"/>
+    <w:tmpl w:val="28B4ECEC"/>
+    <w:lvl w:ilvl="0">
+      <w:start w:val="1"/>
+      <w:numFmt w:val="decimal"/>
+      <w:lvlText w:val="%1."/>
+      <w:lvlJc w:val="left"/>
+      <w:pPr>
+        <w:tabs>
+          <w:tab w:val="num" w:pos="794"/>
+        </w:tabs>
+        <w:ind w:left="737" w:hanging="377"/>
+      </w:pPr>
+      <w:rPr>
+        <w:rFonts w:cs="Times New Roman" w:hint="default"/>
+      </w:rPr>
+    </w:lvl>
+    <w:lvl w:ilvl="1">
+      <w:start w:val="1"/>
+      <w:numFmt w:val="lowerLetter"/>
+      <w:lvlText w:val="%2."/>
+      <w:lvlJc w:val="left"/>
+      <w:pPr>
+        <w:tabs>
+          <w:tab w:val="num" w:pos="1440"/>
+        </w:tabs>
+        <w:ind w:left="1440" w:hanging="360"/>
+      </w:pPr>
+      <w:rPr>
+        <w:rFonts w:cs="Times New Roman"/>
+      </w:rPr>
+    </w:lvl>
+    <w:lvl w:ilvl="2">
+      <w:start w:val="1"/>
+      <w:numFmt w:val="lowerRoman"/>
+      <w:lvlText w:val="%3."/>
+      <w:lvlJc w:val="right"/>
+      <w:pPr>
+        <w:tabs>
+          <w:tab w:val="num" w:pos="2160"/>
+        </w:tabs>
+        <w:ind w:left="2160" w:hanging="180"/>
+      </w:pPr>
+      <w:rPr>
+        <w:rFonts w:cs="Times New Roman"/>
+      </w:rPr>
+    </w:lvl>
+    <w:lvl w:ilvl="3">
+      <w:start w:val="1"/>
+      <w:numFmt w:val="decimal"/>
+      <w:lvlText w:val="%4."/>
+      <w:lvlJc w:val="left"/>
+      <w:pPr>
+        <w:tabs>
+          <w:tab w:val="num" w:pos="2880"/>
+        </w:tabs>
+        <w:ind w:left="2880" w:hanging="360"/>
+      </w:pPr>
+      <w:rPr>
+        <w:rFonts w:cs="Times New Roman"/>
+      </w:rPr>
+    </w:lvl>
+    <w:lvl w:ilvl="4">
+      <w:start w:val="1"/>
+      <w:numFmt w:val="lowerLetter"/>
+      <w:lvlText w:val="%5."/>
+      <w:lvlJc w:val="left"/>
+      <w:pPr>
+        <w:tabs>
+          <w:tab w:val="num" w:pos="3600"/>
+        </w:tabs>
+        <w:ind w:left="3600" w:hanging="360"/>
+      </w:pPr>
+      <w:rPr>
+        <w:rFonts w:cs="Times New Roman"/>
+      </w:rPr>
+    </w:lvl>
+    <w:lvl w:ilvl="5">
+      <w:start w:val="1"/>
+      <w:numFmt w:val="lowerRoman"/>
+      <w:lvlText w:val="%6."/>
+      <w:lvlJc w:val="right"/>
+      <w:pPr>
+        <w:tabs>
+          <w:tab w:val="num" w:pos="4320"/>
+        </w:tabs>
+        <w:ind w:left="4320" w:hanging="180"/>
+      </w:pPr>
+      <w:rPr>
+        <w:rFonts w:cs="Times New Roman"/>
+      </w:rPr>
+    </w:lvl>
+    <w:lvl w:ilvl="6">
+      <w:start w:val="1"/>
+      <w:numFmt w:val="decimal"/>
+      <w:lvlText w:val="%7."/>
+      <w:lvlJc w:val="left"/>
+      <w:pPr>
+        <w:tabs>
+          <w:tab w:val="num" w:pos="5040"/>
+        </w:tabs>
+        <w:ind w:left="5040" w:hanging="360"/>
+      </w:pPr>
+      <w:rPr>
+        <w:rFonts w:cs="Times New Roman"/>
+      </w:rPr>
+    </w:lvl>
+    <w:lvl w:ilvl="7">
+      <w:start w:val="1"/>
+      <w:numFmt w:val="lowerLetter"/>
+      <w:lvlText w:val="%8."/>
+      <w:lvlJc w:val="left"/>
+      <w:pPr>
+        <w:tabs>
+          <w:tab w:val="num" w:pos="5760"/>
+        </w:tabs>
+        <w:ind w:left="5760" w:hanging="360"/>
+      </w:pPr>
+      <w:rPr>
+        <w:rFonts w:cs="Times New Roman"/>
+      </w:rPr>
+    </w:lvl>
+    <w:lvl w:ilvl="8">
+      <w:start w:val="1"/>
+      <w:numFmt w:val="lowerRoman"/>
+      <w:lvlText w:val="%9."/>
+      <w:lvlJc w:val="right"/>
+      <w:pPr>
+        <w:tabs>
+          <w:tab w:val="num" w:pos="6480"/>
+        </w:tabs>
+        <w:ind w:left="6480" w:hanging="180"/>
+      </w:pPr>
+      <w:rPr>
+        <w:rFonts w:cs="Times New Roman"/>
+      </w:rPr>
+    </w:lvl>
+  </w:abstractNum>
+  <w:abstractNum w:abstractNumId="32">
     <w:nsid w:val="5ECE5FFB"/>
     <w:multiLevelType w:val="hybridMultilevel"/>
     <w:tmpl w:val="69A44D5C"/>
@@ -14964,7 +15879,7 @@
       </w:rPr>
     </w:lvl>
   </w:abstractNum>
-  <w:abstractNum w:abstractNumId="28">
+  <w:abstractNum w:abstractNumId="33">
     <w:nsid w:val="61925798"/>
     <w:multiLevelType w:val="hybridMultilevel"/>
     <w:tmpl w:val="69E29DBE"/>
@@ -15104,7 +16019,7 @@
       </w:rPr>
     </w:lvl>
   </w:abstractNum>
-  <w:abstractNum w:abstractNumId="29">
+  <w:abstractNum w:abstractNumId="34">
     <w:nsid w:val="63573A1B"/>
     <w:multiLevelType w:val="multilevel"/>
     <w:tmpl w:val="D86C66F4"/>
@@ -15244,7 +16159,7 @@
       </w:rPr>
     </w:lvl>
   </w:abstractNum>
-  <w:abstractNum w:abstractNumId="30">
+  <w:abstractNum w:abstractNumId="35">
     <w:nsid w:val="654841B4"/>
     <w:multiLevelType w:val="multilevel"/>
     <w:tmpl w:val="993863D0"/>
@@ -15384,7 +16299,7 @@
       </w:rPr>
     </w:lvl>
   </w:abstractNum>
-  <w:abstractNum w:abstractNumId="31">
+  <w:abstractNum w:abstractNumId="36">
     <w:nsid w:val="671C5AD9"/>
     <w:multiLevelType w:val="multilevel"/>
     <w:tmpl w:val="C6FE796E"/>
@@ -15524,7 +16439,7 @@
       </w:rPr>
     </w:lvl>
   </w:abstractNum>
-  <w:abstractNum w:abstractNumId="32">
+  <w:abstractNum w:abstractNumId="37">
     <w:nsid w:val="6CF82E61"/>
     <w:multiLevelType w:val="multilevel"/>
     <w:tmpl w:val="C6FE796E"/>
@@ -15664,7 +16579,7 @@
       </w:rPr>
     </w:lvl>
   </w:abstractNum>
-  <w:abstractNum w:abstractNumId="33">
+  <w:abstractNum w:abstractNumId="38">
     <w:nsid w:val="732A72C7"/>
     <w:multiLevelType w:val="hybridMultilevel"/>
     <w:tmpl w:val="402ADA06"/>
@@ -15804,7 +16719,7 @@
       </w:rPr>
     </w:lvl>
   </w:abstractNum>
-  <w:abstractNum w:abstractNumId="34">
+  <w:abstractNum w:abstractNumId="39">
     <w:nsid w:val="749E3150"/>
     <w:multiLevelType w:val="hybridMultilevel"/>
     <w:tmpl w:val="115EB7DA"/>
@@ -15944,23 +16859,23 @@
       </w:rPr>
     </w:lvl>
   </w:abstractNum>
-  <w:abstractNum w:abstractNumId="35">
+  <w:abstractNum w:abstractNumId="40">
     <w:nsid w:val="7A4046A9"/>
     <w:multiLevelType w:val="hybridMultilevel"/>
-    <w:tmpl w:val="0B08A5E8"/>
-    <w:lvl w:ilvl="0" w:tplc="0409000F">
+    <w:tmpl w:val="28B4ECEC"/>
+    <w:lvl w:ilvl="0" w:tplc="B3EE2A8C">
       <w:start w:val="1"/>
       <w:numFmt w:val="decimal"/>
       <w:lvlText w:val="%1."/>
       <w:lvlJc w:val="left"/>
       <w:pPr>
         <w:tabs>
-          <w:tab w:val="num" w:pos="720"/>
-        </w:tabs>
-        <w:ind w:left="720" w:hanging="360"/>
-      </w:pPr>
-      <w:rPr>
-        <w:rFonts w:cs="Times New Roman"/>
+          <w:tab w:val="num" w:pos="794"/>
+        </w:tabs>
+        <w:ind w:left="737" w:hanging="377"/>
+      </w:pPr>
+      <w:rPr>
+        <w:rFonts w:cs="Times New Roman" w:hint="default"/>
       </w:rPr>
     </w:lvl>
     <w:lvl w:ilvl="1" w:tplc="04090019" w:tentative="1">
@@ -16084,7 +16999,7 @@
       </w:rPr>
     </w:lvl>
   </w:abstractNum>
-  <w:abstractNum w:abstractNumId="36">
+  <w:abstractNum w:abstractNumId="41">
     <w:nsid w:val="7BBB7BE6"/>
     <w:multiLevelType w:val="multilevel"/>
     <w:tmpl w:val="E1529698"/>
@@ -16224,7 +17139,7 @@
       </w:rPr>
     </w:lvl>
   </w:abstractNum>
-  <w:abstractNum w:abstractNumId="37">
+  <w:abstractNum w:abstractNumId="42">
     <w:nsid w:val="7C907915"/>
     <w:multiLevelType w:val="multilevel"/>
     <w:tmpl w:val="2960BB90"/>
@@ -16383,73 +17298,73 @@
     <w:abstractNumId w:val="8"/>
   </w:num>
   <w:num w:numId="4">
-    <w:abstractNumId w:val="22"/>
+    <w:abstractNumId w:val="24"/>
   </w:num>
   <w:num w:numId="5">
-    <w:abstractNumId w:val="29"/>
+    <w:abstractNumId w:val="34"/>
   </w:num>
   <w:num w:numId="6">
     <w:abstractNumId w:val="16"/>
   </w:num>
   <w:num w:numId="7">
-    <w:abstractNumId w:val="21"/>
+    <w:abstractNumId w:val="22"/>
   </w:num>
   <w:num w:numId="8">
-    <w:abstractNumId w:val="30"/>
+    <w:abstractNumId w:val="35"/>
   </w:num>
   <w:num w:numId="9">
-    <w:abstractNumId w:val="26"/>
+    <w:abstractNumId w:val="28"/>
   </w:num>
   <w:num w:numId="10">
     <w:abstractNumId w:val="18"/>
   </w:num>
   <w:num w:numId="11">
-    <w:abstractNumId w:val="23"/>
+    <w:abstractNumId w:val="25"/>
   </w:num>
   <w:num w:numId="12">
-    <w:abstractNumId w:val="25"/>
+    <w:abstractNumId w:val="27"/>
   </w:num>
   <w:num w:numId="13">
     <w:abstractNumId w:val="5"/>
   </w:num>
   <w:num w:numId="14">
-    <w:abstractNumId w:val="36"/>
+    <w:abstractNumId w:val="41"/>
   </w:num>
   <w:num w:numId="15">
     <w:abstractNumId w:val="2"/>
   </w:num>
   <w:num w:numId="16">
-    <w:abstractNumId w:val="24"/>
+    <w:abstractNumId w:val="26"/>
   </w:num>
   <w:num w:numId="17">
     <w:abstractNumId w:val="20"/>
   </w:num>
   <w:num w:numId="18">
-    <w:abstractNumId w:val="28"/>
+    <w:abstractNumId w:val="33"/>
   </w:num>
   <w:num w:numId="19">
     <w:abstractNumId w:val="6"/>
   </w:num>
   <w:num w:numId="20">
-    <w:abstractNumId w:val="33"/>
+    <w:abstractNumId w:val="38"/>
   </w:num>
   <w:num w:numId="21">
-    <w:abstractNumId w:val="37"/>
+    <w:abstractNumId w:val="42"/>
   </w:num>
   <w:num w:numId="22">
-    <w:abstractNumId w:val="27"/>
+    <w:abstractNumId w:val="32"/>
   </w:num>
   <w:num w:numId="23">
     <w:abstractNumId w:val="11"/>
   </w:num>
   <w:num w:numId="24">
-    <w:abstractNumId w:val="34"/>
+    <w:abstractNumId w:val="39"/>
   </w:num>
   <w:num w:numId="25">
     <w:abstractNumId w:val="9"/>
   </w:num>
   <w:num w:numId="26">
-    <w:abstractNumId w:val="37"/>
+    <w:abstractNumId w:val="42"/>
     <w:lvlOverride w:ilvl="0">
       <w:startOverride w:val="6"/>
     </w:lvlOverride>
@@ -16479,7 +17394,7 @@
     </w:lvlOverride>
   </w:num>
   <w:num w:numId="27">
-    <w:abstractNumId w:val="37"/>
+    <w:abstractNumId w:val="42"/>
     <w:lvlOverride w:ilvl="0">
       <w:startOverride w:val="6"/>
     </w:lvlOverride>
@@ -16515,19 +17430,19 @@
     <w:abstractNumId w:val="19"/>
   </w:num>
   <w:num w:numId="30">
-    <w:abstractNumId w:val="32"/>
+    <w:abstractNumId w:val="37"/>
   </w:num>
   <w:num w:numId="31">
-    <w:abstractNumId w:val="31"/>
+    <w:abstractNumId w:val="36"/>
   </w:num>
   <w:num w:numId="32">
-    <w:abstractNumId w:val="37"/>
+    <w:abstractNumId w:val="42"/>
   </w:num>
   <w:num w:numId="33">
-    <w:abstractNumId w:val="37"/>
+    <w:abstractNumId w:val="42"/>
   </w:num>
   <w:num w:numId="34">
-    <w:abstractNumId w:val="37"/>
+    <w:abstractNumId w:val="42"/>
   </w:num>
   <w:num w:numId="35">
     <w:abstractNumId w:val="7"/>
@@ -16536,7 +17451,7 @@
     <w:abstractNumId w:val="1"/>
   </w:num>
   <w:num w:numId="37">
-    <w:abstractNumId w:val="35"/>
+    <w:abstractNumId w:val="40"/>
   </w:num>
   <w:num w:numId="38">
     <w:abstractNumId w:val="12"/>
@@ -16553,6 +17468,21 @@
   <w:num w:numId="42">
     <w:abstractNumId w:val="13"/>
   </w:num>
+  <w:num w:numId="43">
+    <w:abstractNumId w:val="29"/>
+  </w:num>
+  <w:num w:numId="44">
+    <w:abstractNumId w:val="23"/>
+  </w:num>
+  <w:num w:numId="45">
+    <w:abstractNumId w:val="31"/>
+  </w:num>
+  <w:num w:numId="46">
+    <w:abstractNumId w:val="21"/>
+  </w:num>
+  <w:num w:numId="47">
+    <w:abstractNumId w:val="30"/>
+  </w:num>
   <w:numIdMacAtCleanup w:val="16"/>
 </w:numbering>
 </file>
@@ -16570,272 +17500,144 @@
     </w:rPrDefault>
     <w:pPrDefault/>
   </w:docDefaults>
-  <w:latentStyles w:defLockedState="0" w:defUIPriority="99" w:defSemiHidden="1" w:defUnhideWhenUsed="0" w:defQFormat="0" w:count="267">
-    <w:lsdException w:name="Normal" w:semiHidden="0" w:uiPriority="0" w:qFormat="1"/>
-    <w:lsdException w:name="heading 1" w:semiHidden="0" w:uiPriority="0" w:qFormat="1"/>
-    <w:lsdException w:name="heading 2" w:semiHidden="0" w:uiPriority="0" w:qFormat="1"/>
-    <w:lsdException w:name="heading 3" w:semiHidden="0" w:uiPriority="0" w:qFormat="1"/>
-    <w:lsdException w:name="heading 4" w:semiHidden="0" w:uiPriority="0" w:qFormat="1"/>
-    <w:lsdException w:name="heading 5" w:semiHidden="0" w:uiPriority="0" w:qFormat="1"/>
-    <w:lsdException w:name="heading 6" w:semiHidden="0" w:uiPriority="0" w:qFormat="1"/>
-    <w:lsdException w:name="heading 7" w:semiHidden="0" w:uiPriority="0" w:qFormat="1"/>
-    <w:lsdException w:name="heading 8" w:semiHidden="0" w:uiPriority="0" w:qFormat="1"/>
-    <w:lsdException w:name="heading 9" w:semiHidden="0" w:uiPriority="0" w:qFormat="1"/>
-    <w:lsdException w:name="index 1" w:locked="1" w:unhideWhenUsed="1"/>
-    <w:lsdException w:name="index 2" w:locked="1" w:unhideWhenUsed="1"/>
-    <w:lsdException w:name="index 3" w:locked="1" w:unhideWhenUsed="1"/>
-    <w:lsdException w:name="index 4" w:locked="1" w:unhideWhenUsed="1"/>
-    <w:lsdException w:name="index 5" w:locked="1" w:unhideWhenUsed="1"/>
-    <w:lsdException w:name="index 6" w:locked="1" w:unhideWhenUsed="1"/>
-    <w:lsdException w:name="index 7" w:locked="1" w:unhideWhenUsed="1"/>
-    <w:lsdException w:name="index 8" w:locked="1" w:unhideWhenUsed="1"/>
-    <w:lsdException w:name="index 9" w:locked="1" w:unhideWhenUsed="1"/>
-    <w:lsdException w:name="toc 1" w:semiHidden="0" w:uiPriority="0"/>
-    <w:lsdException w:name="toc 2" w:semiHidden="0" w:uiPriority="0"/>
-    <w:lsdException w:name="toc 3" w:semiHidden="0" w:uiPriority="0"/>
-    <w:lsdException w:name="toc 4" w:semiHidden="0" w:uiPriority="0"/>
-    <w:lsdException w:name="toc 5" w:semiHidden="0" w:uiPriority="0"/>
-    <w:lsdException w:name="toc 6" w:semiHidden="0" w:uiPriority="0"/>
-    <w:lsdException w:name="toc 7" w:semiHidden="0" w:uiPriority="0"/>
-    <w:lsdException w:name="toc 8" w:semiHidden="0" w:uiPriority="0"/>
-    <w:lsdException w:name="toc 9" w:semiHidden="0" w:uiPriority="0"/>
-    <w:lsdException w:name="Normal Indent" w:locked="1" w:unhideWhenUsed="1"/>
-    <w:lsdException w:name="footnote text" w:locked="1" w:unhideWhenUsed="1"/>
-    <w:lsdException w:name="annotation text" w:locked="1" w:unhideWhenUsed="1"/>
-    <w:lsdException w:name="header" w:locked="1" w:unhideWhenUsed="1"/>
-    <w:lsdException w:name="footer" w:locked="1" w:unhideWhenUsed="1"/>
-    <w:lsdException w:name="index heading" w:locked="1" w:unhideWhenUsed="1"/>
-    <w:lsdException w:name="caption" w:semiHidden="0" w:uiPriority="0" w:qFormat="1"/>
-    <w:lsdException w:name="table of figures" w:locked="1" w:unhideWhenUsed="1"/>
-    <w:lsdException w:name="envelope address" w:locked="1" w:unhideWhenUsed="1"/>
-    <w:lsdException w:name="envelope return" w:locked="1" w:unhideWhenUsed="1"/>
-    <w:lsdException w:name="footnote reference" w:locked="1" w:unhideWhenUsed="1"/>
-    <w:lsdException w:name="annotation reference" w:locked="1" w:unhideWhenUsed="1"/>
-    <w:lsdException w:name="line number" w:locked="1" w:unhideWhenUsed="1"/>
-    <w:lsdException w:name="page number" w:locked="1" w:unhideWhenUsed="1"/>
-    <w:lsdException w:name="endnote reference" w:locked="1" w:unhideWhenUsed="1"/>
-    <w:lsdException w:name="endnote text" w:locked="1" w:unhideWhenUsed="1"/>
-    <w:lsdException w:name="table of authorities" w:locked="1" w:unhideWhenUsed="1"/>
-    <w:lsdException w:name="macro" w:locked="1" w:unhideWhenUsed="1"/>
-    <w:lsdException w:name="toa heading" w:locked="1" w:unhideWhenUsed="1"/>
-    <w:lsdException w:name="List" w:locked="1" w:unhideWhenUsed="1"/>
-    <w:lsdException w:name="List Bullet" w:locked="1" w:unhideWhenUsed="1"/>
-    <w:lsdException w:name="List Number" w:locked="1" w:unhideWhenUsed="1"/>
-    <w:lsdException w:name="List 2" w:locked="1" w:unhideWhenUsed="1"/>
-    <w:lsdException w:name="List 3" w:locked="1" w:unhideWhenUsed="1"/>
-    <w:lsdException w:name="List 4" w:locked="1" w:unhideWhenUsed="1"/>
-    <w:lsdException w:name="List 5" w:locked="1" w:unhideWhenUsed="1"/>
-    <w:lsdException w:name="List Bullet 2" w:locked="1" w:unhideWhenUsed="1"/>
-    <w:lsdException w:name="List Bullet 3" w:locked="1" w:unhideWhenUsed="1"/>
-    <w:lsdException w:name="List Bullet 4" w:locked="1" w:unhideWhenUsed="1"/>
-    <w:lsdException w:name="List Bullet 5" w:locked="1" w:unhideWhenUsed="1"/>
-    <w:lsdException w:name="List Number 2" w:locked="1" w:unhideWhenUsed="1"/>
-    <w:lsdException w:name="List Number 3" w:locked="1" w:unhideWhenUsed="1"/>
-    <w:lsdException w:name="List Number 4" w:locked="1" w:unhideWhenUsed="1"/>
-    <w:lsdException w:name="List Number 5" w:locked="1" w:unhideWhenUsed="1"/>
-    <w:lsdException w:name="Title" w:semiHidden="0" w:uiPriority="0" w:qFormat="1"/>
-    <w:lsdException w:name="Closing" w:locked="1" w:unhideWhenUsed="1"/>
-    <w:lsdException w:name="Signature" w:locked="1" w:unhideWhenUsed="1"/>
-    <w:lsdException w:name="Default Paragraph Font" w:semiHidden="0" w:uiPriority="0"/>
-    <w:lsdException w:name="Body Text" w:locked="1" w:unhideWhenUsed="1"/>
-    <w:lsdException w:name="Body Text Indent" w:locked="1" w:unhideWhenUsed="1"/>
-    <w:lsdException w:name="List Continue" w:locked="1" w:unhideWhenUsed="1"/>
-    <w:lsdException w:name="List Continue 2" w:locked="1" w:unhideWhenUsed="1"/>
-    <w:lsdException w:name="List Continue 3" w:locked="1" w:unhideWhenUsed="1"/>
-    <w:lsdException w:name="List Continue 4" w:locked="1" w:unhideWhenUsed="1"/>
-    <w:lsdException w:name="List Continue 5" w:locked="1" w:unhideWhenUsed="1"/>
-    <w:lsdException w:name="Message Header" w:locked="1" w:unhideWhenUsed="1"/>
-    <w:lsdException w:name="Subtitle" w:semiHidden="0" w:uiPriority="0" w:qFormat="1"/>
-    <w:lsdException w:name="Salutation" w:locked="1" w:unhideWhenUsed="1"/>
-    <w:lsdException w:name="Date" w:locked="1" w:unhideWhenUsed="1"/>
-    <w:lsdException w:name="Body Text First Indent" w:locked="1" w:unhideWhenUsed="1"/>
-    <w:lsdException w:name="Body Text First Indent 2" w:locked="1" w:unhideWhenUsed="1"/>
-    <w:lsdException w:name="Note Heading" w:locked="1" w:unhideWhenUsed="1"/>
-    <w:lsdException w:name="Body Text 2" w:locked="1" w:unhideWhenUsed="1"/>
-    <w:lsdException w:name="Body Text 3" w:locked="1" w:unhideWhenUsed="1"/>
-    <w:lsdException w:name="Body Text Indent 2" w:locked="1" w:unhideWhenUsed="1"/>
-    <w:lsdException w:name="Body Text Indent 3" w:locked="1" w:unhideWhenUsed="1"/>
-    <w:lsdException w:name="Block Text" w:locked="1" w:unhideWhenUsed="1"/>
-    <w:lsdException w:name="Hyperlink" w:locked="1" w:unhideWhenUsed="1"/>
-    <w:lsdException w:name="FollowedHyperlink" w:locked="1" w:unhideWhenUsed="1"/>
-    <w:lsdException w:name="Strong" w:semiHidden="0" w:uiPriority="0" w:qFormat="1"/>
-    <w:lsdException w:name="Emphasis" w:semiHidden="0" w:uiPriority="0" w:qFormat="1"/>
-    <w:lsdException w:name="Document Map" w:locked="1" w:unhideWhenUsed="1"/>
-    <w:lsdException w:name="Plain Text" w:locked="1" w:unhideWhenUsed="1"/>
-    <w:lsdException w:name="E-mail Signature" w:locked="1" w:unhideWhenUsed="1"/>
-    <w:lsdException w:name="HTML Top of Form" w:locked="1" w:unhideWhenUsed="1"/>
-    <w:lsdException w:name="HTML Bottom of Form" w:locked="1" w:unhideWhenUsed="1"/>
-    <w:lsdException w:name="Normal (Web)" w:locked="1" w:unhideWhenUsed="1"/>
-    <w:lsdException w:name="HTML Acronym" w:locked="1" w:unhideWhenUsed="1"/>
-    <w:lsdException w:name="HTML Address" w:locked="1" w:unhideWhenUsed="1"/>
-    <w:lsdException w:name="HTML Cite" w:locked="1" w:unhideWhenUsed="1"/>
-    <w:lsdException w:name="HTML Code" w:locked="1" w:unhideWhenUsed="1"/>
-    <w:lsdException w:name="HTML Definition" w:locked="1" w:unhideWhenUsed="1"/>
-    <w:lsdException w:name="HTML Keyboard" w:locked="1" w:unhideWhenUsed="1"/>
-    <w:lsdException w:name="HTML Preformatted" w:locked="1" w:unhideWhenUsed="1"/>
-    <w:lsdException w:name="HTML Sample" w:locked="1" w:unhideWhenUsed="1"/>
-    <w:lsdException w:name="HTML Typewriter" w:locked="1" w:unhideWhenUsed="1"/>
-    <w:lsdException w:name="HTML Variable" w:locked="1" w:unhideWhenUsed="1"/>
-    <w:lsdException w:name="Normal Table" w:locked="1" w:unhideWhenUsed="1"/>
-    <w:lsdException w:name="annotation subject" w:locked="1" w:unhideWhenUsed="1"/>
-    <w:lsdException w:name="No List" w:locked="1" w:unhideWhenUsed="1"/>
-    <w:lsdException w:name="Outline List 1" w:locked="1" w:unhideWhenUsed="1"/>
-    <w:lsdException w:name="Outline List 2" w:locked="1" w:unhideWhenUsed="1"/>
-    <w:lsdException w:name="Outline List 3" w:locked="1" w:unhideWhenUsed="1"/>
-    <w:lsdException w:name="Table Simple 1" w:locked="1" w:unhideWhenUsed="1"/>
-    <w:lsdException w:name="Table Simple 2" w:locked="1" w:unhideWhenUsed="1"/>
-    <w:lsdException w:name="Table Simple 3" w:locked="1" w:unhideWhenUsed="1"/>
-    <w:lsdException w:name="Table Classic 1" w:locked="1" w:unhideWhenUsed="1"/>
-    <w:lsdException w:name="Table Classic 2" w:locked="1" w:unhideWhenUsed="1"/>
-    <w:lsdException w:name="Table Classic 3" w:locked="1" w:unhideWhenUsed="1"/>
-    <w:lsdException w:name="Table Classic 4" w:locked="1" w:unhideWhenUsed="1"/>
-    <w:lsdException w:name="Table Colorful 1" w:locked="1" w:unhideWhenUsed="1"/>
-    <w:lsdException w:name="Table Colorful 2" w:locked="1" w:unhideWhenUsed="1"/>
-    <w:lsdException w:name="Table Colorful 3" w:locked="1" w:unhideWhenUsed="1"/>
-    <w:lsdException w:name="Table Columns 1" w:locked="1" w:unhideWhenUsed="1"/>
-    <w:lsdException w:name="Table Columns 2" w:locked="1" w:unhideWhenUsed="1"/>
-    <w:lsdException w:name="Table Columns 3" w:locked="1" w:unhideWhenUsed="1"/>
-    <w:lsdException w:name="Table Columns 4" w:locked="1" w:unhideWhenUsed="1"/>
-    <w:lsdException w:name="Table Columns 5" w:locked="1" w:unhideWhenUsed="1"/>
-    <w:lsdException w:name="Table Grid 1" w:locked="1" w:unhideWhenUsed="1"/>
-    <w:lsdException w:name="Table Grid 2" w:locked="1" w:unhideWhenUsed="1"/>
-    <w:lsdException w:name="Table Grid 3" w:locked="1" w:unhideWhenUsed="1"/>
-    <w:lsdException w:name="Table Grid 4" w:locked="1" w:unhideWhenUsed="1"/>
-    <w:lsdException w:name="Table Grid 5" w:locked="1" w:unhideWhenUsed="1"/>
-    <w:lsdException w:name="Table Grid 6" w:locked="1" w:unhideWhenUsed="1"/>
-    <w:lsdException w:name="Table Grid 7" w:locked="1" w:unhideWhenUsed="1"/>
-    <w:lsdException w:name="Table Grid 8" w:locked="1" w:unhideWhenUsed="1"/>
-    <w:lsdException w:name="Table List 1" w:locked="1" w:unhideWhenUsed="1"/>
-    <w:lsdException w:name="Table List 2" w:locked="1" w:unhideWhenUsed="1"/>
-    <w:lsdException w:name="Table List 3" w:locked="1" w:unhideWhenUsed="1"/>
-    <w:lsdException w:name="Table List 4" w:locked="1" w:unhideWhenUsed="1"/>
-    <w:lsdException w:name="Table List 5" w:locked="1" w:unhideWhenUsed="1"/>
-    <w:lsdException w:name="Table List 6" w:locked="1" w:unhideWhenUsed="1"/>
-    <w:lsdException w:name="Table List 7" w:locked="1" w:unhideWhenUsed="1"/>
-    <w:lsdException w:name="Table List 8" w:locked="1" w:unhideWhenUsed="1"/>
-    <w:lsdException w:name="Table 3D effects 1" w:locked="1" w:unhideWhenUsed="1"/>
-    <w:lsdException w:name="Table 3D effects 2" w:locked="1" w:unhideWhenUsed="1"/>
-    <w:lsdException w:name="Table 3D effects 3" w:locked="1" w:unhideWhenUsed="1"/>
-    <w:lsdException w:name="Table Contemporary" w:locked="1" w:unhideWhenUsed="1"/>
-    <w:lsdException w:name="Table Elegant" w:locked="1" w:unhideWhenUsed="1"/>
-    <w:lsdException w:name="Table Professional" w:locked="1" w:unhideWhenUsed="1"/>
-    <w:lsdException w:name="Table Subtle 1" w:locked="1" w:unhideWhenUsed="1"/>
-    <w:lsdException w:name="Table Subtle 2" w:locked="1" w:unhideWhenUsed="1"/>
-    <w:lsdException w:name="Table Web 1" w:locked="1" w:unhideWhenUsed="1"/>
-    <w:lsdException w:name="Table Web 2" w:locked="1" w:unhideWhenUsed="1"/>
-    <w:lsdException w:name="Table Web 3" w:locked="1" w:unhideWhenUsed="1"/>
-    <w:lsdException w:name="Balloon Text" w:locked="1" w:unhideWhenUsed="1"/>
-    <w:lsdException w:name="Table Grid" w:semiHidden="0" w:uiPriority="0"/>
-    <w:lsdException w:name="Table Theme" w:locked="1" w:unhideWhenUsed="1"/>
-    <w:lsdException w:name="No Spacing" w:semiHidden="0" w:uiPriority="1" w:qFormat="1"/>
-    <w:lsdException w:name="Light Shading" w:semiHidden="0" w:uiPriority="60"/>
-    <w:lsdException w:name="Light List" w:semiHidden="0" w:uiPriority="61"/>
-    <w:lsdException w:name="Light Grid" w:semiHidden="0" w:uiPriority="62"/>
-    <w:lsdException w:name="Medium Shading 1" w:semiHidden="0" w:uiPriority="63"/>
-    <w:lsdException w:name="Medium Shading 2" w:semiHidden="0" w:uiPriority="64"/>
-    <w:lsdException w:name="Medium List 1" w:semiHidden="0" w:uiPriority="65"/>
-    <w:lsdException w:name="Medium List 2" w:semiHidden="0" w:uiPriority="66"/>
-    <w:lsdException w:name="Medium Grid 1" w:semiHidden="0" w:uiPriority="67"/>
-    <w:lsdException w:name="Medium Grid 2" w:semiHidden="0" w:uiPriority="68"/>
-    <w:lsdException w:name="Medium Grid 3" w:semiHidden="0" w:uiPriority="69"/>
-    <w:lsdException w:name="Dark List" w:semiHidden="0" w:uiPriority="70"/>
-    <w:lsdException w:name="Colorful Shading" w:semiHidden="0" w:uiPriority="71"/>
-    <w:lsdException w:name="Colorful List" w:semiHidden="0" w:uiPriority="72"/>
-    <w:lsdException w:name="Colorful Grid" w:semiHidden="0" w:uiPriority="73"/>
-    <w:lsdException w:name="Light Shading Accent 1" w:semiHidden="0" w:uiPriority="60"/>
-    <w:lsdException w:name="Light List Accent 1" w:semiHidden="0" w:uiPriority="61"/>
-    <w:lsdException w:name="Light Grid Accent 1" w:semiHidden="0" w:uiPriority="62"/>
-    <w:lsdException w:name="Medium Shading 1 Accent 1" w:semiHidden="0" w:uiPriority="63"/>
-    <w:lsdException w:name="Medium Shading 2 Accent 1" w:semiHidden="0" w:uiPriority="64"/>
-    <w:lsdException w:name="Medium List 1 Accent 1" w:semiHidden="0" w:uiPriority="65"/>
-    <w:lsdException w:name="List Paragraph" w:semiHidden="0" w:uiPriority="34" w:qFormat="1"/>
-    <w:lsdException w:name="Quote" w:semiHidden="0" w:uiPriority="29" w:qFormat="1"/>
-    <w:lsdException w:name="Intense Quote" w:semiHidden="0" w:uiPriority="30" w:qFormat="1"/>
-    <w:lsdException w:name="Medium List 2 Accent 1" w:semiHidden="0" w:uiPriority="66"/>
-    <w:lsdException w:name="Medium Grid 1 Accent 1" w:semiHidden="0" w:uiPriority="67"/>
-    <w:lsdException w:name="Medium Grid 2 Accent 1" w:semiHidden="0" w:uiPriority="68"/>
-    <w:lsdException w:name="Medium Grid 3 Accent 1" w:semiHidden="0" w:uiPriority="69"/>
-    <w:lsdException w:name="Dark List Accent 1" w:semiHidden="0" w:uiPriority="70"/>
-    <w:lsdException w:name="Colorful Shading Accent 1" w:semiHidden="0" w:uiPriority="71"/>
-    <w:lsdException w:name="Colorful List Accent 1" w:semiHidden="0" w:uiPriority="72"/>
-    <w:lsdException w:name="Colorful Grid Accent 1" w:semiHidden="0" w:uiPriority="73"/>
-    <w:lsdException w:name="Light Shading Accent 2" w:semiHidden="0" w:uiPriority="60"/>
-    <w:lsdException w:name="Light List Accent 2" w:semiHidden="0" w:uiPriority="61"/>
-    <w:lsdException w:name="Light Grid Accent 2" w:semiHidden="0" w:uiPriority="62"/>
-    <w:lsdException w:name="Medium Shading 1 Accent 2" w:semiHidden="0" w:uiPriority="63"/>
-    <w:lsdException w:name="Medium Shading 2 Accent 2" w:semiHidden="0" w:uiPriority="64"/>
-    <w:lsdException w:name="Medium List 1 Accent 2" w:semiHidden="0" w:uiPriority="65"/>
-    <w:lsdException w:name="Medium List 2 Accent 2" w:semiHidden="0" w:uiPriority="66"/>
-    <w:lsdException w:name="Medium Grid 1 Accent 2" w:semiHidden="0" w:uiPriority="67"/>
-    <w:lsdException w:name="Medium Grid 2 Accent 2" w:semiHidden="0" w:uiPriority="68"/>
-    <w:lsdException w:name="Medium Grid 3 Accent 2" w:semiHidden="0" w:uiPriority="69"/>
-    <w:lsdException w:name="Dark List Accent 2" w:semiHidden="0" w:uiPriority="70"/>
-    <w:lsdException w:name="Colorful Shading Accent 2" w:semiHidden="0" w:uiPriority="71"/>
-    <w:lsdException w:name="Colorful List Accent 2" w:semiHidden="0" w:uiPriority="72"/>
-    <w:lsdException w:name="Colorful Grid Accent 2" w:semiHidden="0" w:uiPriority="73"/>
-    <w:lsdException w:name="Light Shading Accent 3" w:semiHidden="0" w:uiPriority="60"/>
-    <w:lsdException w:name="Light List Accent 3" w:semiHidden="0" w:uiPriority="61"/>
-    <w:lsdException w:name="Light Grid Accent 3" w:semiHidden="0" w:uiPriority="62"/>
-    <w:lsdException w:name="Medium Shading 1 Accent 3" w:semiHidden="0" w:uiPriority="63"/>
-    <w:lsdException w:name="Medium Shading 2 Accent 3" w:semiHidden="0" w:uiPriority="64"/>
-    <w:lsdException w:name="Medium List 1 Accent 3" w:semiHidden="0" w:uiPriority="65"/>
-    <w:lsdException w:name="Medium List 2 Accent 3" w:semiHidden="0" w:uiPriority="66"/>
-    <w:lsdException w:name="Medium Grid 1 Accent 3" w:semiHidden="0" w:uiPriority="67"/>
-    <w:lsdException w:name="Medium Grid 2 Accent 3" w:semiHidden="0" w:uiPriority="68"/>
-    <w:lsdException w:name="Medium Grid 3 Accent 3" w:semiHidden="0" w:uiPriority="69"/>
-    <w:lsdException w:name="Dark List Accent 3" w:semiHidden="0" w:uiPriority="70"/>
-    <w:lsdException w:name="Colorful Shading Accent 3" w:semiHidden="0" w:uiPriority="71"/>
-    <w:lsdException w:name="Colorful List Accent 3" w:semiHidden="0" w:uiPriority="72"/>
-    <w:lsdException w:name="Colorful Grid Accent 3" w:semiHidden="0" w:uiPriority="73"/>
-    <w:lsdException w:name="Light Shading Accent 4" w:semiHidden="0" w:uiPriority="60"/>
-    <w:lsdException w:name="Light List Accent 4" w:semiHidden="0" w:uiPriority="61"/>
-    <w:lsdException w:name="Light Grid Accent 4" w:semiHidden="0" w:uiPriority="62"/>
-    <w:lsdException w:name="Medium Shading 1 Accent 4" w:semiHidden="0" w:uiPriority="63"/>
-    <w:lsdException w:name="Medium Shading 2 Accent 4" w:semiHidden="0" w:uiPriority="64"/>
-    <w:lsdException w:name="Medium List 1 Accent 4" w:semiHidden="0" w:uiPriority="65"/>
-    <w:lsdException w:name="Medium List 2 Accent 4" w:semiHidden="0" w:uiPriority="66"/>
-    <w:lsdException w:name="Medium Grid 1 Accent 4" w:semiHidden="0" w:uiPriority="67"/>
-    <w:lsdException w:name="Medium Grid 2 Accent 4" w:semiHidden="0" w:uiPriority="68"/>
-    <w:lsdException w:name="Medium Grid 3 Accent 4" w:semiHidden="0" w:uiPriority="69"/>
-    <w:lsdException w:name="Dark List Accent 4" w:semiHidden="0" w:uiPriority="70"/>
-    <w:lsdException w:name="Colorful Shading Accent 4" w:semiHidden="0" w:uiPriority="71"/>
-    <w:lsdException w:name="Colorful List Accent 4" w:semiHidden="0" w:uiPriority="72"/>
-    <w:lsdException w:name="Colorful Grid Accent 4" w:semiHidden="0" w:uiPriority="73"/>
-    <w:lsdException w:name="Light Shading Accent 5" w:semiHidden="0" w:uiPriority="60"/>
-    <w:lsdException w:name="Light List Accent 5" w:semiHidden="0" w:uiPriority="61"/>
-    <w:lsdException w:name="Light Grid Accent 5" w:semiHidden="0" w:uiPriority="62"/>
-    <w:lsdException w:name="Medium Shading 1 Accent 5" w:semiHidden="0" w:uiPriority="63"/>
-    <w:lsdException w:name="Medium Shading 2 Accent 5" w:semiHidden="0" w:uiPriority="64"/>
-    <w:lsdException w:name="Medium List 1 Accent 5" w:semiHidden="0" w:uiPriority="65"/>
-    <w:lsdException w:name="Medium List 2 Accent 5" w:semiHidden="0" w:uiPriority="66"/>
-    <w:lsdException w:name="Medium Grid 1 Accent 5" w:semiHidden="0" w:uiPriority="67"/>
-    <w:lsdException w:name="Medium Grid 2 Accent 5" w:semiHidden="0" w:uiPriority="68"/>
-    <w:lsdException w:name="Medium Grid 3 Accent 5" w:semiHidden="0" w:uiPriority="69"/>
-    <w:lsdException w:name="Dark List Accent 5" w:semiHidden="0" w:uiPriority="70"/>
-    <w:lsdException w:name="Colorful Shading Accent 5" w:semiHidden="0" w:uiPriority="71"/>
-    <w:lsdException w:name="Colorful List Accent 5" w:semiHidden="0" w:uiPriority="72"/>
-    <w:lsdException w:name="Colorful Grid Accent 5" w:semiHidden="0" w:uiPriority="73"/>
-    <w:lsdException w:name="Light Shading Accent 6" w:semiHidden="0" w:uiPriority="60"/>
-    <w:lsdException w:name="Light List Accent 6" w:semiHidden="0" w:uiPriority="61"/>
-    <w:lsdException w:name="Light Grid Accent 6" w:semiHidden="0" w:uiPriority="62"/>
-    <w:lsdException w:name="Medium Shading 1 Accent 6" w:semiHidden="0" w:uiPriority="63"/>
-    <w:lsdException w:name="Medium Shading 2 Accent 6" w:semiHidden="0" w:uiPriority="64"/>
-    <w:lsdException w:name="Medium List 1 Accent 6" w:semiHidden="0" w:uiPriority="65"/>
-    <w:lsdException w:name="Medium List 2 Accent 6" w:semiHidden="0" w:uiPriority="66"/>
-    <w:lsdException w:name="Medium Grid 1 Accent 6" w:semiHidden="0" w:uiPriority="67"/>
-    <w:lsdException w:name="Medium Grid 2 Accent 6" w:semiHidden="0" w:uiPriority="68"/>
-    <w:lsdException w:name="Medium Grid 3 Accent 6" w:semiHidden="0" w:uiPriority="69"/>
-    <w:lsdException w:name="Dark List Accent 6" w:semiHidden="0" w:uiPriority="70"/>
-    <w:lsdException w:name="Colorful Shading Accent 6" w:semiHidden="0" w:uiPriority="71"/>
-    <w:lsdException w:name="Colorful List Accent 6" w:semiHidden="0" w:uiPriority="72"/>
-    <w:lsdException w:name="Colorful Grid Accent 6" w:semiHidden="0" w:uiPriority="73"/>
-    <w:lsdException w:name="Subtle Emphasis" w:semiHidden="0" w:uiPriority="19" w:qFormat="1"/>
-    <w:lsdException w:name="Intense Emphasis" w:semiHidden="0" w:uiPriority="21" w:qFormat="1"/>
-    <w:lsdException w:name="Subtle Reference" w:semiHidden="0" w:uiPriority="31" w:qFormat="1"/>
-    <w:lsdException w:name="Intense Reference" w:semiHidden="0" w:uiPriority="32" w:qFormat="1"/>
-    <w:lsdException w:name="Book Title" w:semiHidden="0" w:uiPriority="33" w:qFormat="1"/>
-    <w:lsdException w:name="Bibliography" w:uiPriority="37" w:unhideWhenUsed="1"/>
-    <w:lsdException w:name="TOC Heading" w:uiPriority="39" w:unhideWhenUsed="1" w:qFormat="1"/>
+  <w:latentStyles w:defLockedState="1" w:defUIPriority="99" w:defSemiHidden="1" w:defUnhideWhenUsed="1" w:defQFormat="0" w:count="267">
+    <w:lsdException w:name="Normal" w:semiHidden="0" w:uiPriority="0" w:unhideWhenUsed="0" w:qFormat="1"/>
+    <w:lsdException w:name="heading 1" w:semiHidden="0" w:uiPriority="9" w:unhideWhenUsed="0" w:qFormat="1"/>
+    <w:lsdException w:name="heading 2" w:semiHidden="0" w:uiPriority="9" w:unhideWhenUsed="0" w:qFormat="1"/>
+    <w:lsdException w:name="heading 3" w:semiHidden="0" w:uiPriority="9" w:unhideWhenUsed="0" w:qFormat="1"/>
+    <w:lsdException w:name="heading 4" w:semiHidden="0" w:uiPriority="9" w:unhideWhenUsed="0" w:qFormat="1"/>
+    <w:lsdException w:name="heading 5" w:semiHidden="0" w:uiPriority="9" w:unhideWhenUsed="0" w:qFormat="1"/>
+    <w:lsdException w:name="heading 6" w:semiHidden="0" w:uiPriority="9" w:unhideWhenUsed="0" w:qFormat="1"/>
+    <w:lsdException w:name="heading 7" w:semiHidden="0" w:uiPriority="9" w:unhideWhenUsed="0" w:qFormat="1"/>
+    <w:lsdException w:name="heading 8" w:semiHidden="0" w:uiPriority="9" w:unhideWhenUsed="0" w:qFormat="1"/>
+    <w:lsdException w:name="heading 9" w:semiHidden="0" w:uiPriority="9" w:unhideWhenUsed="0" w:qFormat="1"/>
+    <w:lsdException w:name="toc 1" w:uiPriority="39"/>
+    <w:lsdException w:name="toc 2" w:uiPriority="39"/>
+    <w:lsdException w:name="toc 3" w:uiPriority="39"/>
+    <w:lsdException w:name="toc 4" w:uiPriority="39"/>
+    <w:lsdException w:name="toc 5" w:uiPriority="39"/>
+    <w:lsdException w:name="toc 6" w:uiPriority="39"/>
+    <w:lsdException w:name="toc 7" w:uiPriority="39"/>
+    <w:lsdException w:name="toc 8" w:uiPriority="39"/>
+    <w:lsdException w:name="toc 9" w:uiPriority="39"/>
+    <w:lsdException w:name="caption" w:semiHidden="0" w:uiPriority="35" w:unhideWhenUsed="0" w:qFormat="1"/>
+    <w:lsdException w:name="Title" w:semiHidden="0" w:uiPriority="10" w:unhideWhenUsed="0" w:qFormat="1"/>
+    <w:lsdException w:name="Default Paragraph Font" w:uiPriority="1"/>
+    <w:lsdException w:name="Subtitle" w:semiHidden="0" w:uiPriority="11" w:unhideWhenUsed="0" w:qFormat="1"/>
+    <w:lsdException w:name="Strong" w:semiHidden="0" w:uiPriority="22" w:unhideWhenUsed="0" w:qFormat="1"/>
+    <w:lsdException w:name="Emphasis" w:semiHidden="0" w:uiPriority="20" w:unhideWhenUsed="0" w:qFormat="1"/>
+    <w:lsdException w:name="Table Grid" w:semiHidden="0" w:uiPriority="59" w:unhideWhenUsed="0"/>
+    <w:lsdException w:name="Placeholder Text" w:locked="0" w:unhideWhenUsed="0"/>
+    <w:lsdException w:name="No Spacing" w:locked="0" w:semiHidden="0" w:uiPriority="1" w:unhideWhenUsed="0" w:qFormat="1"/>
+    <w:lsdException w:name="Light Shading" w:locked="0" w:semiHidden="0" w:uiPriority="60" w:unhideWhenUsed="0"/>
+    <w:lsdException w:name="Light List" w:locked="0" w:semiHidden="0" w:uiPriority="61" w:unhideWhenUsed="0"/>
+    <w:lsdException w:name="Light Grid" w:locked="0" w:semiHidden="0" w:uiPriority="62" w:unhideWhenUsed="0"/>
+    <w:lsdException w:name="Medium Shading 1" w:locked="0" w:semiHidden="0" w:uiPriority="63" w:unhideWhenUsed="0"/>
+    <w:lsdException w:name="Medium Shading 2" w:locked="0" w:semiHidden="0" w:uiPriority="64" w:unhideWhenUsed="0"/>
+    <w:lsdException w:name="Medium List 1" w:locked="0" w:semiHidden="0" w:uiPriority="65" w:unhideWhenUsed="0"/>
+    <w:lsdException w:name="Medium List 2" w:locked="0" w:semiHidden="0" w:uiPriority="66" w:unhideWhenUsed="0"/>
+    <w:lsdException w:name="Medium Grid 1" w:locked="0" w:semiHidden="0" w:uiPriority="67" w:unhideWhenUsed="0"/>
+    <w:lsdException w:name="Medium Grid 2" w:locked="0" w:semiHidden="0" w:uiPriority="68" w:unhideWhenUsed="0"/>
+    <w:lsdException w:name="Medium Grid 3" w:locked="0" w:semiHidden="0" w:uiPriority="69" w:unhideWhenUsed="0"/>
+    <w:lsdException w:name="Dark List" w:locked="0" w:semiHidden="0" w:uiPriority="70" w:unhideWhenUsed="0"/>
+    <w:lsdException w:name="Colorful Shading" w:locked="0" w:semiHidden="0" w:uiPriority="71" w:unhideWhenUsed="0"/>
+    <w:lsdException w:name="Colorful List" w:locked="0" w:semiHidden="0" w:uiPriority="72" w:unhideWhenUsed="0"/>
+    <w:lsdException w:name="Colorful Grid" w:locked="0" w:semiHidden="0" w:uiPriority="73" w:unhideWhenUsed="0"/>
+    <w:lsdException w:name="Light Shading Accent 1" w:locked="0" w:semiHidden="0" w:uiPriority="60" w:unhideWhenUsed="0"/>
+    <w:lsdException w:name="Light List Accent 1" w:locked="0" w:semiHidden="0" w:uiPriority="61" w:unhideWhenUsed="0"/>
+    <w:lsdException w:name="Light Grid Accent 1" w:locked="0" w:semiHidden="0" w:uiPriority="62" w:unhideWhenUsed="0"/>
+    <w:lsdException w:name="Medium Shading 1 Accent 1" w:locked="0" w:semiHidden="0" w:uiPriority="63" w:unhideWhenUsed="0"/>
+    <w:lsdException w:name="Medium Shading 2 Accent 1" w:locked="0" w:semiHidden="0" w:uiPriority="64" w:unhideWhenUsed="0"/>
+    <w:lsdException w:name="Medium List 1 Accent 1" w:locked="0" w:semiHidden="0" w:uiPriority="65" w:unhideWhenUsed="0"/>
+    <w:lsdException w:name="Revision" w:locked="0" w:unhideWhenUsed="0"/>
+    <w:lsdException w:name="List Paragraph" w:locked="0" w:semiHidden="0" w:uiPriority="34" w:unhideWhenUsed="0" w:qFormat="1"/>
+    <w:lsdException w:name="Quote" w:locked="0" w:semiHidden="0" w:uiPriority="29" w:unhideWhenUsed="0" w:qFormat="1"/>
+    <w:lsdException w:name="Intense Quote" w:locked="0" w:semiHidden="0" w:uiPriority="30" w:unhideWhenUsed="0" w:qFormat="1"/>
+    <w:lsdException w:name="Medium List 2 Accent 1" w:locked="0" w:semiHidden="0" w:uiPriority="66" w:unhideWhenUsed="0"/>
+    <w:lsdException w:name="Medium Grid 1 Accent 1" w:locked="0" w:semiHidden="0" w:uiPriority="67" w:unhideWhenUsed="0"/>
+    <w:lsdException w:name="Medium Grid 2 Accent 1" w:locked="0" w:semiHidden="0" w:uiPriority="68" w:unhideWhenUsed="0"/>
+    <w:lsdException w:name="Medium Grid 3 Accent 1" w:locked="0" w:semiHidden="0" w:uiPriority="69" w:unhideWhenUsed="0"/>
+    <w:lsdException w:name="Dark List Accent 1" w:locked="0" w:semiHidden="0" w:uiPriority="70" w:unhideWhenUsed="0"/>
+    <w:lsdException w:name="Colorful Shading Accent 1" w:locked="0" w:semiHidden="0" w:uiPriority="71" w:unhideWhenUsed="0"/>
+    <w:lsdException w:name="Colorful List Accent 1" w:locked="0" w:semiHidden="0" w:uiPriority="72" w:unhideWhenUsed="0"/>
+    <w:lsdException w:name="Colorful Grid Accent 1" w:locked="0" w:semiHidden="0" w:uiPriority="73" w:unhideWhenUsed="0"/>
+    <w:lsdException w:name="Light Shading Accent 2" w:locked="0" w:semiHidden="0" w:uiPriority="60" w:unhideWhenUsed="0"/>
+    <w:lsdException w:name="Light List Accent 2" w:locked="0" w:semiHidden="0" w:uiPriority="61" w:unhideWhenUsed="0"/>
+    <w:lsdException w:name="Light Grid Accent 2" w:locked="0" w:semiHidden="0" w:uiPriority="62" w:unhideWhenUsed="0"/>
+    <w:lsdException w:name="Medium Shading 1 Accent 2" w:locked="0" w:semiHidden="0" w:uiPriority="63" w:unhideWhenUsed="0"/>
+    <w:lsdException w:name="Medium Shading 2 Accent 2" w:locked="0" w:semiHidden="0" w:uiPriority="64" w:unhideWhenUsed="0"/>
+    <w:lsdException w:name="Medium List 1 Accent 2" w:locked="0" w:semiHidden="0" w:uiPriority="65" w:unhideWhenUsed="0"/>
+    <w:lsdException w:name="Medium List 2 Accent 2" w:locked="0" w:semiHidden="0" w:uiPriority="66" w:unhideWhenUsed="0"/>
+    <w:lsdException w:name="Medium Grid 1 Accent 2" w:locked="0" w:semiHidden="0" w:uiPriority="67" w:unhideWhenUsed="0"/>
+    <w:lsdException w:name="Medium Grid 2 Accent 2" w:locked="0" w:semiHidden="0" w:uiPriority="68" w:unhideWhenUsed="0"/>
+    <w:lsdException w:name="Medium Grid 3 Accent 2" w:locked="0" w:semiHidden="0" w:uiPriority="69" w:unhideWhenUsed="0"/>
+    <w:lsdException w:name="Dark List Accent 2" w:locked="0" w:semiHidden="0" w:uiPriority="70" w:unhideWhenUsed="0"/>
+    <w:lsdException w:name="Colorful Shading Accent 2" w:locked="0" w:semiHidden="0" w:uiPriority="71" w:unhideWhenUsed="0"/>
+    <w:lsdException w:name="Colorful List Accent 2" w:locked="0" w:semiHidden="0" w:uiPriority="72" w:unhideWhenUsed="0"/>
+    <w:lsdException w:name="Colorful Grid Accent 2" w:locked="0" w:semiHidden="0" w:uiPriority="73" w:unhideWhenUsed="0"/>
+    <w:lsdException w:name="Light Shading Accent 3" w:locked="0" w:semiHidden="0" w:uiPriority="60" w:unhideWhenUsed="0"/>
+    <w:lsdException w:name="Light List Accent 3" w:locked="0" w:semiHidden="0" w:uiPriority="61" w:unhideWhenUsed="0"/>
+    <w:lsdException w:name="Light Grid Accent 3" w:locked="0" w:semiHidden="0" w:uiPriority="62" w:unhideWhenUsed="0"/>
+    <w:lsdException w:name="Medium Shading 1 Accent 3" w:locked="0" w:semiHidden="0" w:uiPriority="63" w:unhideWhenUsed="0"/>
+    <w:lsdException w:name="Medium Shading 2 Accent 3" w:locked="0" w:semiHidden="0" w:uiPriority="64" w:unhideWhenUsed="0"/>
+    <w:lsdException w:name="Medium List 1 Accent 3" w:locked="0" w:semiHidden="0" w:uiPriority="65" w:unhideWhenUsed="0"/>
+    <w:lsdException w:name="Medium List 2 Accent 3" w:locked="0" w:semiHidden="0" w:uiPriority="66" w:unhideWhenUsed="0"/>
+    <w:lsdException w:name="Medium Grid 1 Accent 3" w:locked="0" w:semiHidden="0" w:uiPriority="67" w:unhideWhenUsed="0"/>
+    <w:lsdException w:name="Medium Grid 2 Accent 3" w:locked="0" w:semiHidden="0" w:uiPriority="68" w:unhideWhenUsed="0"/>
+    <w:lsdException w:name="Medium Grid 3 Accent 3" w:locked="0" w:semiHidden="0" w:uiPriority="69" w:unhideWhenUsed="0"/>
+    <w:lsdException w:name="Dark List Accent 3" w:locked="0" w:semiHidden="0" w:uiPriority="70" w:unhideWhenUsed="0"/>
+    <w:lsdException w:name="Colorful Shading Accent 3" w:locked="0" w:semiHidden="0" w:uiPriority="71" w:unhideWhenUsed="0"/>
+    <w:lsdException w:name="Colorful List Accent 3" w:locked="0" w:semiHidden="0" w:uiPriority="72" w:unhideWhenUsed="0"/>
+    <w:lsdException w:name="Colorful Grid Accent 3" w:locked="0" w:semiHidden="0" w:uiPriority="73" w:unhideWhenUsed="0"/>
+    <w:lsdException w:name="Light Shading Accent 4" w:locked="0" w:semiHidden="0" w:uiPriority="60" w:unhideWhenUsed="0"/>
+    <w:lsdException w:name="Light List Accent 4" w:locked="0" w:semiHidden="0" w:uiPriority="61" w:unhideWhenUsed="0"/>
+    <w:lsdException w:name="Light Grid Accent 4" w:locked="0" w:semiHidden="0" w:uiPriority="62" w:unhideWhenUsed="0"/>
+    <w:lsdException w:name="Medium Shading 1 Accent 4" w:locked="0" w:semiHidden="0" w:uiPriority="63" w:unhideWhenUsed="0"/>
+    <w:lsdException w:name="Medium Shading 2 Accent 4" w:locked="0" w:semiHidden="0" w:uiPriority="64" w:unhideWhenUsed="0"/>
+    <w:lsdException w:name="Medium List 1 Accent 4" w:locked="0" w:semiHidden="0" w:uiPriority="65" w:unhideWhenUsed="0"/>
+    <w:lsdException w:name="Medium List 2 Accent 4" w:locked="0" w:semiHidden="0" w:uiPriority="66" w:unhideWhenUsed="0"/>
+    <w:lsdException w:name="Medium Grid 1 Accent 4" w:locked="0" w:semiHidden="0" w:uiPriority="67" w:unhideWhenUsed="0"/>
+    <w:lsdException w:name="Medium Grid 2 Accent 4" w:locked="0" w:semiHidden="0" w:uiPriority="68" w:unhideWhenUsed="0"/>
+    <w:lsdException w:name="Medium Grid 3 Accent 4" w:locked="0" w:semiHidden="0" w:uiPriority="69" w:unhideWhenUsed="0"/>
+    <w:lsdException w:name="Dark List Accent 4" w:locked="0" w:semiHidden="0" w:uiPriority="70" w:unhideWhenUsed="0"/>
+    <w:lsdException w:name="Colorful Shading Accent 4" w:locked="0" w:semiHidden="0" w:uiPriority="71" w:unhideWhenUsed="0"/>
+    <w:lsdException w:name="Colorful List Accent 4" w:locked="0" w:semiHidden="0" w:uiPriority="72" w:unhideWhenUsed="0"/>
+    <w:lsdException w:name="Colorful Grid Accent 4" w:locked="0" w:semiHidden="0" w:uiPriority="73" w:unhideWhenUsed="0"/>
+    <w:lsdException w:name="Light Shading Accent 5" w:locked="0" w:semiHidden="0" w:uiPriority="60" w:unhideWhenUsed="0"/>
+    <w:lsdException w:name="Light List Accent 5" w:locked="0" w:semiHidden="0" w:uiPriority="61" w:unhideWhenUsed="0"/>
+    <w:lsdException w:name="Light Grid Accent 5" w:locked="0" w:semiHidden="0" w:uiPriority="62" w:unhideWhenUsed="0"/>
+    <w:lsdException w:name="Medium Shading 1 Accent 5" w:locked="0" w:semiHidden="0" w:uiPriority="63" w:unhideWhenUsed="0"/>
+    <w:lsdException w:name="Medium Shading 2 Accent 5" w:locked="0" w:semiHidden="0" w:uiPriority="64" w:unhideWhenUsed="0"/>
+    <w:lsdException w:name="Medium List 1 Accent 5" w:locked="0" w:semiHidden="0" w:uiPriority="65" w:unhideWhenUsed="0"/>
+    <w:lsdException w:name="Medium List 2 Accent 5" w:locked="0" w:semiHidden="0" w:uiPriority="66" w:unhideWhenUsed="0"/>
+    <w:lsdException w:name="Medium Grid 1 Accent 5" w:locked="0" w:semiHidden="0" w:uiPriority="67" w:unhideWhenUsed="0"/>
+    <w:lsdException w:name="Medium Grid 2 Accent 5" w:locked="0" w:semiHidden="0" w:uiPriority="68" w:unhideWhenUsed="0"/>
+    <w:lsdException w:name="Medium Grid 3 Accent 5" w:locked="0" w:semiHidden="0" w:uiPriority="69" w:unhideWhenUsed="0"/>
+    <w:lsdException w:name="Dark List Accent 5" w:locked="0" w:semiHidden="0" w:uiPriority="70" w:unhideWhenUsed="0"/>
+    <w:lsdException w:name="Colorful Shading Accent 5" w:locked="0" w:semiHidden="0" w:uiPriority="71" w:unhideWhenUsed="0"/>
+    <w:lsdException w:name="Colorful List Accent 5" w:locked="0" w:semiHidden="0" w:uiPriority="72" w:unhideWhenUsed="0"/>
+    <w:lsdException w:name="Colorful Grid Accent 5" w:locked="0" w:semiHidden="0" w:uiPriority="73" w:unhideWhenUsed="0"/>
+    <w:lsdException w:name="Light Shading Accent 6" w:locked="0" w:semiHidden="0" w:uiPriority="60" w:unhideWhenUsed="0"/>
+    <w:lsdException w:name="Light List Accent 6" w:locked="0" w:semiHidden="0" w:uiPriority="61" w:unhideWhenUsed="0"/>
+    <w:lsdException w:name="Light Grid Accent 6" w:locked="0" w:semiHidden="0" w:uiPriority="62" w:unhideWhenUsed="0"/>
+    <w:lsdException w:name="Medium Shading 1 Accent 6" w:locked="0" w:semiHidden="0" w:uiPriority="63" w:unhideWhenUsed="0"/>
+    <w:lsdException w:name="Medium Shading 2 Accent 6" w:locked="0" w:semiHidden="0" w:uiPriority="64" w:unhideWhenUsed="0"/>
+    <w:lsdException w:name="Medium List 1 Accent 6" w:locked="0" w:semiHidden="0" w:uiPriority="65" w:unhideWhenUsed="0"/>
+    <w:lsdException w:name="Medium List 2 Accent 6" w:locked="0" w:semiHidden="0" w:uiPriority="66" w:unhideWhenUsed="0"/>
+    <w:lsdException w:name="Medium Grid 1 Accent 6" w:locked="0" w:semiHidden="0" w:uiPriority="67" w:unhideWhenUsed="0"/>
+    <w:lsdException w:name="Medium Grid 2 Accent 6" w:locked="0" w:semiHidden="0" w:uiPriority="68" w:unhideWhenUsed="0"/>
+    <w:lsdException w:name="Medium Grid 3 Accent 6" w:locked="0" w:semiHidden="0" w:uiPriority="69" w:unhideWhenUsed="0"/>
+    <w:lsdException w:name="Dark List Accent 6" w:locked="0" w:semiHidden="0" w:uiPriority="70" w:unhideWhenUsed="0"/>
+    <w:lsdException w:name="Colorful Shading Accent 6" w:locked="0" w:semiHidden="0" w:uiPriority="71" w:unhideWhenUsed="0"/>
+    <w:lsdException w:name="Colorful List Accent 6" w:locked="0" w:semiHidden="0" w:uiPriority="72" w:unhideWhenUsed="0"/>
+    <w:lsdException w:name="Colorful Grid Accent 6" w:locked="0" w:semiHidden="0" w:uiPriority="73" w:unhideWhenUsed="0"/>
+    <w:lsdException w:name="Subtle Emphasis" w:locked="0" w:semiHidden="0" w:uiPriority="19" w:unhideWhenUsed="0" w:qFormat="1"/>
+    <w:lsdException w:name="Intense Emphasis" w:locked="0" w:semiHidden="0" w:uiPriority="21" w:unhideWhenUsed="0" w:qFormat="1"/>
+    <w:lsdException w:name="Subtle Reference" w:locked="0" w:semiHidden="0" w:uiPriority="31" w:unhideWhenUsed="0" w:qFormat="1"/>
+    <w:lsdException w:name="Intense Reference" w:locked="0" w:semiHidden="0" w:uiPriority="32" w:unhideWhenUsed="0" w:qFormat="1"/>
+    <w:lsdException w:name="Book Title" w:locked="0" w:semiHidden="0" w:uiPriority="33" w:unhideWhenUsed="0" w:qFormat="1"/>
+    <w:lsdException w:name="Bibliography" w:locked="0" w:uiPriority="37"/>
+    <w:lsdException w:name="TOC Heading" w:locked="0" w:uiPriority="39" w:qFormat="1"/>
   </w:latentStyles>
   <w:style w:type="paragraph" w:default="1" w:styleId="Normal">
     <w:name w:val="Normal"/>

</xml_diff>

<commit_message>
remove unused django_countries dependency and update installation manual
In the installation manual some of our dependencies were not listed,
yet. They have now been added.
</commit_message>
<xml_diff>
--- a/misc/docs/META-SHARE_Installation_Manual.docx
+++ b/misc/docs/META-SHARE_Installation_Manual.docx
@@ -257,7 +257,7 @@
           <w:bCs/>
           <w:lang w:val="en-US"/>
         </w:rPr>
-        <w:t>August 24</w:t>
+        <w:t>August 30</w:t>
       </w:r>
       <w:r>
         <w:rPr>
@@ -343,7 +343,7 @@
         </w:rPr>
         <w:fldChar w:fldCharType="separate"/>
       </w:r>
-      <w:hyperlink w:anchor="_Toc333575440" w:history="1">
+      <w:hyperlink w:anchor="_Toc334096033" w:history="1">
         <w:r>
           <w:rPr>
             <w:rStyle w:val="Hyperlink"/>
@@ -387,7 +387,7 @@
             <w:noProof/>
             <w:webHidden/>
           </w:rPr>
-          <w:instrText xml:space="preserve"> PAGEREF _Toc333575440 \h </w:instrText>
+          <w:instrText xml:space="preserve"> PAGEREF _Toc334096033 \h </w:instrText>
         </w:r>
         <w:r>
           <w:rPr>
@@ -428,7 +428,7 @@
           <w:lang w:val="en-US" w:eastAsia="en-US"/>
         </w:rPr>
       </w:pPr>
-      <w:hyperlink w:anchor="_Toc333575441" w:history="1">
+      <w:hyperlink w:anchor="_Toc334096034" w:history="1">
         <w:r>
           <w:rPr>
             <w:rStyle w:val="Hyperlink"/>
@@ -472,7 +472,7 @@
             <w:noProof/>
             <w:webHidden/>
           </w:rPr>
-          <w:instrText xml:space="preserve"> PAGEREF _Toc333575441 \h </w:instrText>
+          <w:instrText xml:space="preserve"> PAGEREF _Toc334096034 \h </w:instrText>
         </w:r>
         <w:r>
           <w:rPr>
@@ -513,7 +513,7 @@
           <w:lang w:val="en-US" w:eastAsia="en-US"/>
         </w:rPr>
       </w:pPr>
-      <w:hyperlink w:anchor="_Toc333575442" w:history="1">
+      <w:hyperlink w:anchor="_Toc334096035" w:history="1">
         <w:r>
           <w:rPr>
             <w:rStyle w:val="Hyperlink"/>
@@ -557,7 +557,7 @@
             <w:noProof/>
             <w:webHidden/>
           </w:rPr>
-          <w:instrText xml:space="preserve"> PAGEREF _Toc333575442 \h </w:instrText>
+          <w:instrText xml:space="preserve"> PAGEREF _Toc334096035 \h </w:instrText>
         </w:r>
         <w:r>
           <w:rPr>
@@ -598,7 +598,7 @@
           <w:lang w:val="en-US" w:eastAsia="en-US"/>
         </w:rPr>
       </w:pPr>
-      <w:hyperlink w:anchor="_Toc333575443" w:history="1">
+      <w:hyperlink w:anchor="_Toc334096036" w:history="1">
         <w:r>
           <w:rPr>
             <w:rStyle w:val="Hyperlink"/>
@@ -642,7 +642,7 @@
             <w:noProof/>
             <w:webHidden/>
           </w:rPr>
-          <w:instrText xml:space="preserve"> PAGEREF _Toc333575443 \h </w:instrText>
+          <w:instrText xml:space="preserve"> PAGEREF _Toc334096036 \h </w:instrText>
         </w:r>
         <w:r>
           <w:rPr>
@@ -683,7 +683,7 @@
           <w:lang w:val="en-US" w:eastAsia="en-US"/>
         </w:rPr>
       </w:pPr>
-      <w:hyperlink w:anchor="_Toc333575444" w:history="1">
+      <w:hyperlink w:anchor="_Toc334096037" w:history="1">
         <w:r>
           <w:rPr>
             <w:rStyle w:val="Hyperlink"/>
@@ -727,7 +727,7 @@
             <w:noProof/>
             <w:webHidden/>
           </w:rPr>
-          <w:instrText xml:space="preserve"> PAGEREF _Toc333575444 \h </w:instrText>
+          <w:instrText xml:space="preserve"> PAGEREF _Toc334096037 \h </w:instrText>
         </w:r>
         <w:r>
           <w:rPr>
@@ -768,7 +768,7 @@
           <w:lang w:val="en-US" w:eastAsia="en-US"/>
         </w:rPr>
       </w:pPr>
-      <w:hyperlink w:anchor="_Toc333575445" w:history="1">
+      <w:hyperlink w:anchor="_Toc334096038" w:history="1">
         <w:r>
           <w:rPr>
             <w:rStyle w:val="Hyperlink"/>
@@ -812,7 +812,7 @@
             <w:noProof/>
             <w:webHidden/>
           </w:rPr>
-          <w:instrText xml:space="preserve"> PAGEREF _Toc333575445 \h </w:instrText>
+          <w:instrText xml:space="preserve"> PAGEREF _Toc334096038 \h </w:instrText>
         </w:r>
         <w:r>
           <w:rPr>
@@ -853,7 +853,7 @@
           <w:lang w:val="en-US" w:eastAsia="en-US"/>
         </w:rPr>
       </w:pPr>
-      <w:hyperlink w:anchor="_Toc333575446" w:history="1">
+      <w:hyperlink w:anchor="_Toc334096039" w:history="1">
         <w:r>
           <w:rPr>
             <w:rStyle w:val="Hyperlink"/>
@@ -897,7 +897,7 @@
             <w:noProof/>
             <w:webHidden/>
           </w:rPr>
-          <w:instrText xml:space="preserve"> PAGEREF _Toc333575446 \h </w:instrText>
+          <w:instrText xml:space="preserve"> PAGEREF _Toc334096039 \h </w:instrText>
         </w:r>
         <w:r>
           <w:rPr>
@@ -942,7 +942,7 @@
           <w:lang w:val="en-US" w:eastAsia="en-US"/>
         </w:rPr>
       </w:pPr>
-      <w:hyperlink w:anchor="_Toc333575447" w:history="1">
+      <w:hyperlink w:anchor="_Toc334096040" w:history="1">
         <w:r>
           <w:rPr>
             <w:rStyle w:val="Hyperlink"/>
@@ -986,7 +986,7 @@
             <w:noProof/>
             <w:webHidden/>
           </w:rPr>
-          <w:instrText xml:space="preserve"> PAGEREF _Toc333575447 \h </w:instrText>
+          <w:instrText xml:space="preserve"> PAGEREF _Toc334096040 \h </w:instrText>
         </w:r>
         <w:r>
           <w:rPr>
@@ -1031,7 +1031,7 @@
           <w:lang w:val="en-US" w:eastAsia="en-US"/>
         </w:rPr>
       </w:pPr>
-      <w:hyperlink w:anchor="_Toc333575448" w:history="1">
+      <w:hyperlink w:anchor="_Toc334096041" w:history="1">
         <w:r>
           <w:rPr>
             <w:rStyle w:val="Hyperlink"/>
@@ -1075,7 +1075,7 @@
             <w:noProof/>
             <w:webHidden/>
           </w:rPr>
-          <w:instrText xml:space="preserve"> PAGEREF _Toc333575448 \h </w:instrText>
+          <w:instrText xml:space="preserve"> PAGEREF _Toc334096041 \h </w:instrText>
         </w:r>
         <w:r>
           <w:rPr>
@@ -1116,7 +1116,7 @@
           <w:lang w:val="en-US" w:eastAsia="en-US"/>
         </w:rPr>
       </w:pPr>
-      <w:hyperlink w:anchor="_Toc333575449" w:history="1">
+      <w:hyperlink w:anchor="_Toc334096042" w:history="1">
         <w:r>
           <w:rPr>
             <w:rStyle w:val="Hyperlink"/>
@@ -1160,7 +1160,7 @@
             <w:noProof/>
             <w:webHidden/>
           </w:rPr>
-          <w:instrText xml:space="preserve"> PAGEREF _Toc333575449 \h </w:instrText>
+          <w:instrText xml:space="preserve"> PAGEREF _Toc334096042 \h </w:instrText>
         </w:r>
         <w:r>
           <w:rPr>
@@ -1201,7 +1201,7 @@
           <w:lang w:val="en-US" w:eastAsia="en-US"/>
         </w:rPr>
       </w:pPr>
-      <w:hyperlink w:anchor="_Toc333575450" w:history="1">
+      <w:hyperlink w:anchor="_Toc334096043" w:history="1">
         <w:r>
           <w:rPr>
             <w:rStyle w:val="Hyperlink"/>
@@ -1245,7 +1245,7 @@
             <w:noProof/>
             <w:webHidden/>
           </w:rPr>
-          <w:instrText xml:space="preserve"> PAGEREF _Toc333575450 \h </w:instrText>
+          <w:instrText xml:space="preserve"> PAGEREF _Toc334096043 \h </w:instrText>
         </w:r>
         <w:r>
           <w:rPr>
@@ -1264,7 +1264,7 @@
             <w:noProof/>
             <w:webHidden/>
           </w:rPr>
-          <w:t>8</w:t>
+          <w:t>9</w:t>
         </w:r>
         <w:r>
           <w:rPr>
@@ -1286,7 +1286,7 @@
           <w:lang w:val="en-US" w:eastAsia="en-US"/>
         </w:rPr>
       </w:pPr>
-      <w:hyperlink w:anchor="_Toc333575451" w:history="1">
+      <w:hyperlink w:anchor="_Toc334096044" w:history="1">
         <w:r>
           <w:rPr>
             <w:rStyle w:val="Hyperlink"/>
@@ -1330,7 +1330,7 @@
             <w:noProof/>
             <w:webHidden/>
           </w:rPr>
-          <w:instrText xml:space="preserve"> PAGEREF _Toc333575451 \h </w:instrText>
+          <w:instrText xml:space="preserve"> PAGEREF _Toc334096044 \h </w:instrText>
         </w:r>
         <w:r>
           <w:rPr>
@@ -1349,7 +1349,7 @@
             <w:noProof/>
             <w:webHidden/>
           </w:rPr>
-          <w:t>9</w:t>
+          <w:t>10</w:t>
         </w:r>
         <w:r>
           <w:rPr>
@@ -1371,7 +1371,7 @@
           <w:lang w:val="en-US" w:eastAsia="en-US"/>
         </w:rPr>
       </w:pPr>
-      <w:hyperlink w:anchor="_Toc333575452" w:history="1">
+      <w:hyperlink w:anchor="_Toc334096045" w:history="1">
         <w:r>
           <w:rPr>
             <w:rStyle w:val="Hyperlink"/>
@@ -1415,7 +1415,7 @@
             <w:noProof/>
             <w:webHidden/>
           </w:rPr>
-          <w:instrText xml:space="preserve"> PAGEREF _Toc333575452 \h </w:instrText>
+          <w:instrText xml:space="preserve"> PAGEREF _Toc334096045 \h </w:instrText>
         </w:r>
         <w:r>
           <w:rPr>
@@ -1456,7 +1456,7 @@
           <w:lang w:val="en-US" w:eastAsia="en-US"/>
         </w:rPr>
       </w:pPr>
-      <w:hyperlink w:anchor="_Toc333575453" w:history="1">
+      <w:hyperlink w:anchor="_Toc334096046" w:history="1">
         <w:r>
           <w:rPr>
             <w:rStyle w:val="Hyperlink"/>
@@ -1500,7 +1500,7 @@
             <w:noProof/>
             <w:webHidden/>
           </w:rPr>
-          <w:instrText xml:space="preserve"> PAGEREF _Toc333575453 \h </w:instrText>
+          <w:instrText xml:space="preserve"> PAGEREF _Toc334096046 \h </w:instrText>
         </w:r>
         <w:r>
           <w:rPr>
@@ -1519,7 +1519,7 @@
             <w:noProof/>
             <w:webHidden/>
           </w:rPr>
-          <w:t>11</w:t>
+          <w:t>12</w:t>
         </w:r>
         <w:r>
           <w:rPr>
@@ -1541,7 +1541,7 @@
           <w:lang w:val="en-US" w:eastAsia="en-US"/>
         </w:rPr>
       </w:pPr>
-      <w:hyperlink w:anchor="_Toc333575454" w:history="1">
+      <w:hyperlink w:anchor="_Toc334096047" w:history="1">
         <w:r>
           <w:rPr>
             <w:rStyle w:val="Hyperlink"/>
@@ -1585,7 +1585,7 @@
             <w:noProof/>
             <w:webHidden/>
           </w:rPr>
-          <w:instrText xml:space="preserve"> PAGEREF _Toc333575454 \h </w:instrText>
+          <w:instrText xml:space="preserve"> PAGEREF _Toc334096047 \h </w:instrText>
         </w:r>
         <w:r>
           <w:rPr>
@@ -1604,7 +1604,7 @@
             <w:noProof/>
             <w:webHidden/>
           </w:rPr>
-          <w:t>11</w:t>
+          <w:t>12</w:t>
         </w:r>
         <w:r>
           <w:rPr>
@@ -1626,7 +1626,7 @@
           <w:lang w:val="en-US" w:eastAsia="en-US"/>
         </w:rPr>
       </w:pPr>
-      <w:hyperlink w:anchor="_Toc333575455" w:history="1">
+      <w:hyperlink w:anchor="_Toc334096048" w:history="1">
         <w:r>
           <w:rPr>
             <w:rStyle w:val="Hyperlink"/>
@@ -1670,7 +1670,7 @@
             <w:noProof/>
             <w:webHidden/>
           </w:rPr>
-          <w:instrText xml:space="preserve"> PAGEREF _Toc333575455 \h </w:instrText>
+          <w:instrText xml:space="preserve"> PAGEREF _Toc334096048 \h </w:instrText>
         </w:r>
         <w:r>
           <w:rPr>
@@ -1711,7 +1711,7 @@
           <w:lang w:val="en-US" w:eastAsia="en-US"/>
         </w:rPr>
       </w:pPr>
-      <w:hyperlink w:anchor="_Toc333575456" w:history="1">
+      <w:hyperlink w:anchor="_Toc334096049" w:history="1">
         <w:r>
           <w:rPr>
             <w:rStyle w:val="Hyperlink"/>
@@ -1755,7 +1755,7 @@
             <w:noProof/>
             <w:webHidden/>
           </w:rPr>
-          <w:instrText xml:space="preserve"> PAGEREF _Toc333575456 \h </w:instrText>
+          <w:instrText xml:space="preserve"> PAGEREF _Toc334096049 \h </w:instrText>
         </w:r>
         <w:r>
           <w:rPr>
@@ -1774,7 +1774,7 @@
             <w:noProof/>
             <w:webHidden/>
           </w:rPr>
-          <w:t>12</w:t>
+          <w:t>13</w:t>
         </w:r>
         <w:r>
           <w:rPr>
@@ -1796,7 +1796,7 @@
           <w:lang w:val="en-US" w:eastAsia="en-US"/>
         </w:rPr>
       </w:pPr>
-      <w:hyperlink w:anchor="_Toc333575457" w:history="1">
+      <w:hyperlink w:anchor="_Toc334096050" w:history="1">
         <w:r>
           <w:rPr>
             <w:rStyle w:val="Hyperlink"/>
@@ -1840,7 +1840,7 @@
             <w:noProof/>
             <w:webHidden/>
           </w:rPr>
-          <w:instrText xml:space="preserve"> PAGEREF _Toc333575457 \h </w:instrText>
+          <w:instrText xml:space="preserve"> PAGEREF _Toc334096050 \h </w:instrText>
         </w:r>
         <w:r>
           <w:rPr>
@@ -1859,7 +1859,7 @@
             <w:noProof/>
             <w:webHidden/>
           </w:rPr>
-          <w:t>12</w:t>
+          <w:t>13</w:t>
         </w:r>
         <w:r>
           <w:rPr>
@@ -1881,7 +1881,7 @@
           <w:lang w:val="en-US" w:eastAsia="en-US"/>
         </w:rPr>
       </w:pPr>
-      <w:hyperlink w:anchor="_Toc333575458" w:history="1">
+      <w:hyperlink w:anchor="_Toc334096051" w:history="1">
         <w:r>
           <w:rPr>
             <w:rStyle w:val="Hyperlink"/>
@@ -1925,7 +1925,7 @@
             <w:noProof/>
             <w:webHidden/>
           </w:rPr>
-          <w:instrText xml:space="preserve"> PAGEREF _Toc333575458 \h </w:instrText>
+          <w:instrText xml:space="preserve"> PAGEREF _Toc334096051 \h </w:instrText>
         </w:r>
         <w:r>
           <w:rPr>
@@ -1970,7 +1970,7 @@
           <w:lang w:val="en-US" w:eastAsia="en-US"/>
         </w:rPr>
       </w:pPr>
-      <w:hyperlink w:anchor="_Toc333575459" w:history="1">
+      <w:hyperlink w:anchor="_Toc334096052" w:history="1">
         <w:r>
           <w:rPr>
             <w:rStyle w:val="Hyperlink"/>
@@ -2014,7 +2014,7 @@
             <w:noProof/>
             <w:webHidden/>
           </w:rPr>
-          <w:instrText xml:space="preserve"> PAGEREF _Toc333575459 \h </w:instrText>
+          <w:instrText xml:space="preserve"> PAGEREF _Toc334096052 \h </w:instrText>
         </w:r>
         <w:r>
           <w:rPr>
@@ -2059,7 +2059,7 @@
           <w:lang w:val="en-US" w:eastAsia="en-US"/>
         </w:rPr>
       </w:pPr>
-      <w:hyperlink w:anchor="_Toc333575460" w:history="1">
+      <w:hyperlink w:anchor="_Toc334096053" w:history="1">
         <w:r>
           <w:rPr>
             <w:rStyle w:val="Hyperlink"/>
@@ -2103,7 +2103,7 @@
             <w:noProof/>
             <w:webHidden/>
           </w:rPr>
-          <w:instrText xml:space="preserve"> PAGEREF _Toc333575460 \h </w:instrText>
+          <w:instrText xml:space="preserve"> PAGEREF _Toc334096053 \h </w:instrText>
         </w:r>
         <w:r>
           <w:rPr>
@@ -2122,7 +2122,7 @@
             <w:noProof/>
             <w:webHidden/>
           </w:rPr>
-          <w:t>13</w:t>
+          <w:t>14</w:t>
         </w:r>
         <w:r>
           <w:rPr>
@@ -2144,7 +2144,7 @@
           <w:lang w:val="en-US" w:eastAsia="en-US"/>
         </w:rPr>
       </w:pPr>
-      <w:hyperlink w:anchor="_Toc333575461" w:history="1">
+      <w:hyperlink w:anchor="_Toc334096054" w:history="1">
         <w:r>
           <w:rPr>
             <w:rStyle w:val="Hyperlink"/>
@@ -2188,7 +2188,7 @@
             <w:noProof/>
             <w:webHidden/>
           </w:rPr>
-          <w:instrText xml:space="preserve"> PAGEREF _Toc333575461 \h </w:instrText>
+          <w:instrText xml:space="preserve"> PAGEREF _Toc334096054 \h </w:instrText>
         </w:r>
         <w:r>
           <w:rPr>
@@ -2207,7 +2207,7 @@
             <w:noProof/>
             <w:webHidden/>
           </w:rPr>
-          <w:t>13</w:t>
+          <w:t>14</w:t>
         </w:r>
         <w:r>
           <w:rPr>
@@ -2233,7 +2233,7 @@
           <w:lang w:val="en-US" w:eastAsia="en-US"/>
         </w:rPr>
       </w:pPr>
-      <w:hyperlink w:anchor="_Toc333575462" w:history="1">
+      <w:hyperlink w:anchor="_Toc334096055" w:history="1">
         <w:r>
           <w:rPr>
             <w:rStyle w:val="Hyperlink"/>
@@ -2277,7 +2277,7 @@
             <w:noProof/>
             <w:webHidden/>
           </w:rPr>
-          <w:instrText xml:space="preserve"> PAGEREF _Toc333575462 \h </w:instrText>
+          <w:instrText xml:space="preserve"> PAGEREF _Toc334096055 \h </w:instrText>
         </w:r>
         <w:r>
           <w:rPr>
@@ -2296,7 +2296,7 @@
             <w:noProof/>
             <w:webHidden/>
           </w:rPr>
-          <w:t>13</w:t>
+          <w:t>14</w:t>
         </w:r>
         <w:r>
           <w:rPr>
@@ -2322,7 +2322,7 @@
           <w:lang w:val="en-US" w:eastAsia="en-US"/>
         </w:rPr>
       </w:pPr>
-      <w:hyperlink w:anchor="_Toc333575463" w:history="1">
+      <w:hyperlink w:anchor="_Toc334096056" w:history="1">
         <w:r>
           <w:rPr>
             <w:rStyle w:val="Hyperlink"/>
@@ -2366,7 +2366,7 @@
             <w:noProof/>
             <w:webHidden/>
           </w:rPr>
-          <w:instrText xml:space="preserve"> PAGEREF _Toc333575463 \h </w:instrText>
+          <w:instrText xml:space="preserve"> PAGEREF _Toc334096056 \h </w:instrText>
         </w:r>
         <w:r>
           <w:rPr>
@@ -2407,7 +2407,7 @@
           <w:lang w:val="en-US" w:eastAsia="en-US"/>
         </w:rPr>
       </w:pPr>
-      <w:hyperlink w:anchor="_Toc333575464" w:history="1">
+      <w:hyperlink w:anchor="_Toc334096057" w:history="1">
         <w:r>
           <w:rPr>
             <w:rStyle w:val="Hyperlink"/>
@@ -2451,7 +2451,7 @@
             <w:noProof/>
             <w:webHidden/>
           </w:rPr>
-          <w:instrText xml:space="preserve"> PAGEREF _Toc333575464 \h </w:instrText>
+          <w:instrText xml:space="preserve"> PAGEREF _Toc334096057 \h </w:instrText>
         </w:r>
         <w:r>
           <w:rPr>
@@ -2492,7 +2492,7 @@
           <w:lang w:val="en-US" w:eastAsia="en-US"/>
         </w:rPr>
       </w:pPr>
-      <w:hyperlink w:anchor="_Toc333575465" w:history="1">
+      <w:hyperlink w:anchor="_Toc334096058" w:history="1">
         <w:r>
           <w:rPr>
             <w:rStyle w:val="Hyperlink"/>
@@ -2536,7 +2536,7 @@
             <w:noProof/>
             <w:webHidden/>
           </w:rPr>
-          <w:instrText xml:space="preserve"> PAGEREF _Toc333575465 \h </w:instrText>
+          <w:instrText xml:space="preserve"> PAGEREF _Toc334096058 \h </w:instrText>
         </w:r>
         <w:r>
           <w:rPr>
@@ -2555,7 +2555,7 @@
             <w:noProof/>
             <w:webHidden/>
           </w:rPr>
-          <w:t>14</w:t>
+          <w:t>15</w:t>
         </w:r>
         <w:r>
           <w:rPr>
@@ -2581,7 +2581,7 @@
           <w:lang w:val="en-US" w:eastAsia="en-US"/>
         </w:rPr>
       </w:pPr>
-      <w:hyperlink w:anchor="_Toc333575466" w:history="1">
+      <w:hyperlink w:anchor="_Toc334096059" w:history="1">
         <w:r>
           <w:rPr>
             <w:rStyle w:val="Hyperlink"/>
@@ -2625,7 +2625,7 @@
             <w:noProof/>
             <w:webHidden/>
           </w:rPr>
-          <w:instrText xml:space="preserve"> PAGEREF _Toc333575466 \h </w:instrText>
+          <w:instrText xml:space="preserve"> PAGEREF _Toc334096059 \h </w:instrText>
         </w:r>
         <w:r>
           <w:rPr>
@@ -2644,7 +2644,7 @@
             <w:noProof/>
             <w:webHidden/>
           </w:rPr>
-          <w:t>14</w:t>
+          <w:t>15</w:t>
         </w:r>
         <w:r>
           <w:rPr>
@@ -2670,7 +2670,7 @@
           <w:lang w:val="en-US" w:eastAsia="en-US"/>
         </w:rPr>
       </w:pPr>
-      <w:hyperlink w:anchor="_Toc333575467" w:history="1">
+      <w:hyperlink w:anchor="_Toc334096060" w:history="1">
         <w:r>
           <w:rPr>
             <w:rStyle w:val="Hyperlink"/>
@@ -2714,7 +2714,7 @@
             <w:noProof/>
             <w:webHidden/>
           </w:rPr>
-          <w:instrText xml:space="preserve"> PAGEREF _Toc333575467 \h </w:instrText>
+          <w:instrText xml:space="preserve"> PAGEREF _Toc334096060 \h </w:instrText>
         </w:r>
         <w:r>
           <w:rPr>
@@ -2759,7 +2759,7 @@
           <w:lang w:val="en-US" w:eastAsia="en-US"/>
         </w:rPr>
       </w:pPr>
-      <w:hyperlink w:anchor="_Toc333575468" w:history="1">
+      <w:hyperlink w:anchor="_Toc334096061" w:history="1">
         <w:r>
           <w:rPr>
             <w:rStyle w:val="Hyperlink"/>
@@ -2803,7 +2803,7 @@
             <w:noProof/>
             <w:webHidden/>
           </w:rPr>
-          <w:instrText xml:space="preserve"> PAGEREF _Toc333575468 \h </w:instrText>
+          <w:instrText xml:space="preserve"> PAGEREF _Toc334096061 \h </w:instrText>
         </w:r>
         <w:r>
           <w:rPr>
@@ -2844,7 +2844,7 @@
           <w:lang w:val="en-US" w:eastAsia="en-US"/>
         </w:rPr>
       </w:pPr>
-      <w:hyperlink w:anchor="_Toc333575469" w:history="1">
+      <w:hyperlink w:anchor="_Toc334096062" w:history="1">
         <w:r>
           <w:rPr>
             <w:rStyle w:val="Hyperlink"/>
@@ -2888,7 +2888,7 @@
             <w:noProof/>
             <w:webHidden/>
           </w:rPr>
-          <w:instrText xml:space="preserve"> PAGEREF _Toc333575469 \h </w:instrText>
+          <w:instrText xml:space="preserve"> PAGEREF _Toc334096062 \h </w:instrText>
         </w:r>
         <w:r>
           <w:rPr>
@@ -2929,7 +2929,7 @@
           <w:lang w:val="en-US" w:eastAsia="en-US"/>
         </w:rPr>
       </w:pPr>
-      <w:hyperlink w:anchor="_Toc333575470" w:history="1">
+      <w:hyperlink w:anchor="_Toc334096063" w:history="1">
         <w:r>
           <w:rPr>
             <w:rStyle w:val="Hyperlink"/>
@@ -2973,7 +2973,7 @@
             <w:noProof/>
             <w:webHidden/>
           </w:rPr>
-          <w:instrText xml:space="preserve"> PAGEREF _Toc333575470 \h </w:instrText>
+          <w:instrText xml:space="preserve"> PAGEREF _Toc334096063 \h </w:instrText>
         </w:r>
         <w:r>
           <w:rPr>
@@ -3014,7 +3014,7 @@
           <w:lang w:val="en-US" w:eastAsia="en-US"/>
         </w:rPr>
       </w:pPr>
-      <w:hyperlink w:anchor="_Toc333575471" w:history="1">
+      <w:hyperlink w:anchor="_Toc334096064" w:history="1">
         <w:r>
           <w:rPr>
             <w:rStyle w:val="Hyperlink"/>
@@ -3058,7 +3058,7 @@
             <w:noProof/>
             <w:webHidden/>
           </w:rPr>
-          <w:instrText xml:space="preserve"> PAGEREF _Toc333575471 \h </w:instrText>
+          <w:instrText xml:space="preserve"> PAGEREF _Toc334096064 \h </w:instrText>
         </w:r>
         <w:r>
           <w:rPr>
@@ -3077,7 +3077,7 @@
             <w:noProof/>
             <w:webHidden/>
           </w:rPr>
-          <w:t>16</w:t>
+          <w:t>17</w:t>
         </w:r>
         <w:r>
           <w:rPr>
@@ -3099,7 +3099,7 @@
           <w:lang w:val="en-US" w:eastAsia="en-US"/>
         </w:rPr>
       </w:pPr>
-      <w:hyperlink w:anchor="_Toc333575472" w:history="1">
+      <w:hyperlink w:anchor="_Toc334096065" w:history="1">
         <w:r>
           <w:rPr>
             <w:rStyle w:val="Hyperlink"/>
@@ -3143,7 +3143,7 @@
             <w:noProof/>
             <w:webHidden/>
           </w:rPr>
-          <w:instrText xml:space="preserve"> PAGEREF _Toc333575472 \h </w:instrText>
+          <w:instrText xml:space="preserve"> PAGEREF _Toc334096065 \h </w:instrText>
         </w:r>
         <w:r>
           <w:rPr>
@@ -3162,7 +3162,7 @@
             <w:noProof/>
             <w:webHidden/>
           </w:rPr>
-          <w:t>16</w:t>
+          <w:t>17</w:t>
         </w:r>
         <w:r>
           <w:rPr>
@@ -3184,7 +3184,7 @@
           <w:lang w:val="en-US" w:eastAsia="en-US"/>
         </w:rPr>
       </w:pPr>
-      <w:hyperlink w:anchor="_Toc333575473" w:history="1">
+      <w:hyperlink w:anchor="_Toc334096066" w:history="1">
         <w:r>
           <w:rPr>
             <w:rStyle w:val="Hyperlink"/>
@@ -3228,7 +3228,7 @@
             <w:noProof/>
             <w:webHidden/>
           </w:rPr>
-          <w:instrText xml:space="preserve"> PAGEREF _Toc333575473 \h </w:instrText>
+          <w:instrText xml:space="preserve"> PAGEREF _Toc334096066 \h </w:instrText>
         </w:r>
         <w:r>
           <w:rPr>
@@ -3247,7 +3247,7 @@
             <w:noProof/>
             <w:webHidden/>
           </w:rPr>
-          <w:t>16</w:t>
+          <w:t>17</w:t>
         </w:r>
         <w:r>
           <w:rPr>
@@ -3269,7 +3269,7 @@
           <w:lang w:val="en-US" w:eastAsia="en-US"/>
         </w:rPr>
       </w:pPr>
-      <w:hyperlink w:anchor="_Toc333575474" w:history="1">
+      <w:hyperlink w:anchor="_Toc334096067" w:history="1">
         <w:r>
           <w:rPr>
             <w:rStyle w:val="Hyperlink"/>
@@ -3313,7 +3313,7 @@
             <w:noProof/>
             <w:webHidden/>
           </w:rPr>
-          <w:instrText xml:space="preserve"> PAGEREF _Toc333575474 \h </w:instrText>
+          <w:instrText xml:space="preserve"> PAGEREF _Toc334096067 \h </w:instrText>
         </w:r>
         <w:r>
           <w:rPr>
@@ -3332,7 +3332,7 @@
             <w:noProof/>
             <w:webHidden/>
           </w:rPr>
-          <w:t>16</w:t>
+          <w:t>17</w:t>
         </w:r>
         <w:r>
           <w:rPr>
@@ -3354,7 +3354,7 @@
           <w:lang w:val="en-US" w:eastAsia="en-US"/>
         </w:rPr>
       </w:pPr>
-      <w:hyperlink w:anchor="_Toc333575475" w:history="1">
+      <w:hyperlink w:anchor="_Toc334096068" w:history="1">
         <w:r>
           <w:rPr>
             <w:rStyle w:val="Hyperlink"/>
@@ -3398,7 +3398,7 @@
             <w:noProof/>
             <w:webHidden/>
           </w:rPr>
-          <w:instrText xml:space="preserve"> PAGEREF _Toc333575475 \h </w:instrText>
+          <w:instrText xml:space="preserve"> PAGEREF _Toc334096068 \h </w:instrText>
         </w:r>
         <w:r>
           <w:rPr>
@@ -3439,7 +3439,7 @@
           <w:lang w:val="en-US" w:eastAsia="en-US"/>
         </w:rPr>
       </w:pPr>
-      <w:hyperlink w:anchor="_Toc333575476" w:history="1">
+      <w:hyperlink w:anchor="_Toc334096069" w:history="1">
         <w:r>
           <w:rPr>
             <w:rStyle w:val="Hyperlink"/>
@@ -3483,7 +3483,7 @@
             <w:noProof/>
             <w:webHidden/>
           </w:rPr>
-          <w:instrText xml:space="preserve"> PAGEREF _Toc333575476 \h </w:instrText>
+          <w:instrText xml:space="preserve"> PAGEREF _Toc334096069 \h </w:instrText>
         </w:r>
         <w:r>
           <w:rPr>
@@ -3524,7 +3524,7 @@
           <w:lang w:val="en-US" w:eastAsia="en-US"/>
         </w:rPr>
       </w:pPr>
-      <w:hyperlink w:anchor="_Toc333575477" w:history="1">
+      <w:hyperlink w:anchor="_Toc334096070" w:history="1">
         <w:r>
           <w:rPr>
             <w:rStyle w:val="Hyperlink"/>
@@ -3568,7 +3568,7 @@
             <w:noProof/>
             <w:webHidden/>
           </w:rPr>
-          <w:instrText xml:space="preserve"> PAGEREF _Toc333575477 \h </w:instrText>
+          <w:instrText xml:space="preserve"> PAGEREF _Toc334096070 \h </w:instrText>
         </w:r>
         <w:r>
           <w:rPr>
@@ -3587,7 +3587,7 @@
             <w:noProof/>
             <w:webHidden/>
           </w:rPr>
-          <w:t>17</w:t>
+          <w:t>18</w:t>
         </w:r>
         <w:r>
           <w:rPr>
@@ -3609,7 +3609,7 @@
           <w:lang w:val="en-US" w:eastAsia="en-US"/>
         </w:rPr>
       </w:pPr>
-      <w:hyperlink w:anchor="_Toc333575478" w:history="1">
+      <w:hyperlink w:anchor="_Toc334096071" w:history="1">
         <w:r>
           <w:rPr>
             <w:rStyle w:val="Hyperlink"/>
@@ -3653,7 +3653,7 @@
             <w:noProof/>
             <w:webHidden/>
           </w:rPr>
-          <w:instrText xml:space="preserve"> PAGEREF _Toc333575478 \h </w:instrText>
+          <w:instrText xml:space="preserve"> PAGEREF _Toc334096071 \h </w:instrText>
         </w:r>
         <w:r>
           <w:rPr>
@@ -3672,7 +3672,7 @@
             <w:noProof/>
             <w:webHidden/>
           </w:rPr>
-          <w:t>17</w:t>
+          <w:t>18</w:t>
         </w:r>
         <w:r>
           <w:rPr>
@@ -3694,7 +3694,7 @@
           <w:lang w:val="en-US" w:eastAsia="en-US"/>
         </w:rPr>
       </w:pPr>
-      <w:hyperlink w:anchor="_Toc333575479" w:history="1">
+      <w:hyperlink w:anchor="_Toc334096072" w:history="1">
         <w:r>
           <w:rPr>
             <w:rStyle w:val="Hyperlink"/>
@@ -3738,7 +3738,7 @@
             <w:noProof/>
             <w:webHidden/>
           </w:rPr>
-          <w:instrText xml:space="preserve"> PAGEREF _Toc333575479 \h </w:instrText>
+          <w:instrText xml:space="preserve"> PAGEREF _Toc334096072 \h </w:instrText>
         </w:r>
         <w:r>
           <w:rPr>
@@ -3779,7 +3779,7 @@
           <w:lang w:val="en-US" w:eastAsia="en-US"/>
         </w:rPr>
       </w:pPr>
-      <w:hyperlink w:anchor="_Toc333575480" w:history="1">
+      <w:hyperlink w:anchor="_Toc334096073" w:history="1">
         <w:r>
           <w:rPr>
             <w:rStyle w:val="Hyperlink"/>
@@ -3823,7 +3823,7 @@
             <w:noProof/>
             <w:webHidden/>
           </w:rPr>
-          <w:instrText xml:space="preserve"> PAGEREF _Toc333575480 \h </w:instrText>
+          <w:instrText xml:space="preserve"> PAGEREF _Toc334096073 \h </w:instrText>
         </w:r>
         <w:r>
           <w:rPr>
@@ -3842,7 +3842,7 @@
             <w:noProof/>
             <w:webHidden/>
           </w:rPr>
-          <w:t>18</w:t>
+          <w:t>19</w:t>
         </w:r>
         <w:r>
           <w:rPr>
@@ -3874,7 +3874,7 @@
       <w:r>
         <w:br w:type="page"/>
       </w:r>
-      <w:bookmarkStart w:id="3" w:name="_Toc333575440"/>
+      <w:bookmarkStart w:id="3" w:name="_Toc334096033"/>
       <w:r>
         <w:t>Executive Summary</w:t>
       </w:r>
@@ -3916,7 +3916,7 @@
       <w:pPr>
         <w:pStyle w:val="Heading1"/>
       </w:pPr>
-      <w:bookmarkStart w:id="4" w:name="_Toc333575441"/>
+      <w:bookmarkStart w:id="4" w:name="_Toc334096034"/>
       <w:r>
         <w:t>Migrating Data and User Accounts from a V2.1.x Installation</w:t>
       </w:r>
@@ -3934,7 +3934,7 @@
       <w:pPr>
         <w:pStyle w:val="Heading2"/>
       </w:pPr>
-      <w:bookmarkStart w:id="5" w:name="_Toc333575442"/>
+      <w:bookmarkStart w:id="5" w:name="_Toc334096035"/>
       <w:r>
         <w:t>Migrated Data and Non-Migrated Data</w:t>
       </w:r>
@@ -4197,7 +4197,7 @@
         <w:pStyle w:val="Heading2"/>
       </w:pPr>
       <w:bookmarkStart w:id="7" w:name="_Ref333396205"/>
-      <w:bookmarkStart w:id="8" w:name="_Toc333575443"/>
+      <w:bookmarkStart w:id="8" w:name="_Toc334096036"/>
       <w:r>
         <w:t>Step-by-Step Migration</w:t>
       </w:r>
@@ -5180,7 +5180,7 @@
       <w:pPr>
         <w:pStyle w:val="Heading2"/>
       </w:pPr>
-      <w:bookmarkStart w:id="9" w:name="_Toc333575444"/>
+      <w:bookmarkStart w:id="9" w:name="_Toc334096037"/>
       <w:bookmarkStart w:id="10" w:name="_Ref324930540"/>
       <w:r>
         <w:t>Post-Migration Recommendations</w:t>
@@ -5233,7 +5233,7 @@
       </w:pPr>
       <w:bookmarkStart w:id="11" w:name="_Ref333397533"/>
       <w:bookmarkStart w:id="12" w:name="_Ref333397556"/>
-      <w:bookmarkStart w:id="13" w:name="_Toc333575445"/>
+      <w:bookmarkStart w:id="13" w:name="_Toc334096038"/>
       <w:r>
         <w:t>Installation Requirements</w:t>
       </w:r>
@@ -5250,7 +5250,58 @@
         <w:rPr>
           <w:lang w:val="en-US"/>
         </w:rPr>
-        <w:t xml:space="preserve">This section lists all software packages that are required to install and run a META-SHARE node. We assume that all software is installed into a designated META-SHARE folder, e.g., </w:t>
+        <w:t xml:space="preserve">This section lists all software packages that are required to install and run a META-SHARE node. We assume that </w:t>
+      </w:r>
+      <w:r>
+        <w:rPr>
+          <w:lang w:val="en-US"/>
+        </w:rPr>
+        <w:t>you have downloaded (</w:t>
+      </w:r>
+      <w:hyperlink r:id="rId10" w:history="1">
+        <w:r>
+          <w:rPr>
+            <w:rStyle w:val="Hyperlink"/>
+            <w:lang w:val="en-US"/>
+          </w:rPr>
+          <w:t>https://github.com/metashare/META-SHARE/downloads</w:t>
+        </w:r>
+      </w:hyperlink>
+      <w:r>
+        <w:rPr>
+          <w:lang w:val="en-US"/>
+        </w:rPr>
+        <w:t xml:space="preserve">) and extracted the META-SHARE </w:t>
+      </w:r>
+      <w:r>
+        <w:rPr>
+          <w:lang w:val="en-US"/>
+        </w:rPr>
+        <w:t xml:space="preserve">software </w:t>
+      </w:r>
+      <w:r>
+        <w:rPr>
+          <w:lang w:val="en-US"/>
+        </w:rPr>
+        <w:t xml:space="preserve">package </w:t>
+      </w:r>
+      <w:r>
+        <w:rPr>
+          <w:lang w:val="en-US"/>
+        </w:rPr>
+        <w:t>in</w:t>
+      </w:r>
+      <w:r>
+        <w:rPr>
+          <w:lang w:val="en-US"/>
+        </w:rPr>
+        <w:t>to</w:t>
+      </w:r>
+      <w:r>
+        <w:rPr>
+          <w:lang w:val="en-US"/>
+        </w:rPr>
+        <w:t xml:space="preserve"> a designated META-SHARE folder, e.g., </w:t>
       </w:r>
       <w:r>
         <w:rPr>
@@ -5294,7 +5345,7 @@
         <w:pStyle w:val="Heading2"/>
       </w:pPr>
       <w:bookmarkStart w:id="14" w:name="_Ref324929790"/>
-      <w:bookmarkStart w:id="15" w:name="_Toc333575446"/>
+      <w:bookmarkStart w:id="15" w:name="_Toc334096039"/>
       <w:r>
         <w:t>Software Dependencies</w:t>
       </w:r>
@@ -5305,7 +5356,7 @@
       <w:pPr>
         <w:pStyle w:val="Heading3"/>
       </w:pPr>
-      <w:bookmarkStart w:id="16" w:name="_Toc333575447"/>
+      <w:bookmarkStart w:id="16" w:name="_Toc334096040"/>
       <w:r>
         <w:t>Web Server</w:t>
       </w:r>
@@ -5343,7 +5394,7 @@
         <w:pStyle w:val="Heading3"/>
       </w:pPr>
       <w:bookmarkStart w:id="17" w:name="_Ref324929536"/>
-      <w:bookmarkStart w:id="18" w:name="_Toc333575448"/>
+      <w:bookmarkStart w:id="18" w:name="_Toc334096041"/>
       <w:r>
         <w:t>Database Software</w:t>
       </w:r>
@@ -5450,7 +5501,7 @@
         <w:pStyle w:val="Heading2"/>
       </w:pPr>
       <w:bookmarkStart w:id="19" w:name="_Ref329185782"/>
-      <w:bookmarkStart w:id="20" w:name="_Toc333575449"/>
+      <w:bookmarkStart w:id="20" w:name="_Toc334096042"/>
       <w:r>
         <w:t>Python Module Dependencies</w:t>
       </w:r>
@@ -5686,7 +5737,7 @@
         </w:rPr>
         <w:br/>
       </w:r>
-      <w:hyperlink r:id="rId10" w:history="1">
+      <w:hyperlink r:id="rId11" w:history="1">
         <w:r>
           <w:rPr>
             <w:rStyle w:val="icon"/>
@@ -5742,7 +5793,7 @@
         </w:rPr>
         <w:br/>
       </w:r>
-      <w:hyperlink r:id="rId11" w:history="1">
+      <w:hyperlink r:id="rId12" w:history="1">
         <w:r>
           <w:rPr>
             <w:rStyle w:val="icon"/>
@@ -5792,7 +5843,7 @@
         </w:rPr>
         <w:br/>
       </w:r>
-      <w:hyperlink r:id="rId12" w:history="1">
+      <w:hyperlink r:id="rId13" w:history="1">
         <w:r>
           <w:rPr>
             <w:rStyle w:val="icon"/>
@@ -5819,30 +5870,42 @@
         <w:rPr>
           <w:i/>
         </w:rPr>
-        <w:t>django-countries 1.0.2</w:t>
-      </w:r>
-      <w:r>
-        <w:t>: available</w:t>
-      </w:r>
-      <w:r>
-        <w:rPr>
-          <w:lang w:val="en-US"/>
-        </w:rPr>
-        <w:t xml:space="preserve"> from</w:t>
-      </w:r>
-      <w:r>
-        <w:rPr>
-          <w:lang w:val="en-US"/>
+        <w:t>httplib2 0.7.</w:t>
+      </w:r>
+      <w:r>
+        <w:rPr>
+          <w:i/>
+        </w:rPr>
+        <w:t>1</w:t>
+      </w:r>
+      <w:r>
+        <w:rPr>
+          <w:i/>
         </w:rPr>
         <w:tab/>
       </w:r>
       <w:r>
+        <w:t xml:space="preserve">: available </w:t>
+      </w:r>
+      <w:r>
+        <w:rPr>
+          <w:lang w:val="en-US"/>
+        </w:rPr>
+        <w:t>from</w:t>
+      </w:r>
+      <w:r>
+        <w:rPr>
+          <w:lang w:val="en-US"/>
+        </w:rPr>
+        <w:tab/>
+      </w:r>
+      <w:r>
         <w:rPr>
           <w:lang w:val="en-US"/>
         </w:rPr>
         <w:br/>
       </w:r>
-      <w:hyperlink r:id="rId13" w:history="1">
+      <w:hyperlink r:id="rId14" w:history="1">
         <w:r>
           <w:rPr>
             <w:rStyle w:val="icon"/>
@@ -5850,7 +5913,7 @@
             <w:u w:val="single"/>
             <w:lang w:val="en-US"/>
           </w:rPr>
-          <w:t>http://pypi.python.org/pypi/django-countries/1.0.2</w:t>
+          <w:t>http://httplib2.googlecode.com/files/httplib2-0.7.1.tar.gz</w:t>
         </w:r>
       </w:hyperlink>
     </w:p>
@@ -5869,16 +5932,16 @@
         <w:rPr>
           <w:i/>
         </w:rPr>
-        <w:t>httplib2 0.7.1</w:t>
-      </w:r>
-      <w:r>
-        <w:t xml:space="preserve">: available </w:t>
-      </w:r>
-      <w:r>
-        <w:rPr>
-          <w:lang w:val="en-US"/>
-        </w:rPr>
-        <w:t>from</w:t>
+        <w:t>pygeoip 0.2.2</w:t>
+      </w:r>
+      <w:r>
+        <w:t>: available</w:t>
+      </w:r>
+      <w:r>
+        <w:rPr>
+          <w:lang w:val="en-US"/>
+        </w:rPr>
+        <w:t xml:space="preserve"> from</w:t>
       </w:r>
       <w:r>
         <w:rPr>
@@ -5892,15 +5955,13 @@
         </w:rPr>
         <w:br/>
       </w:r>
-      <w:hyperlink r:id="rId14" w:history="1">
-        <w:r>
-          <w:rPr>
-            <w:rStyle w:val="icon"/>
-            <w:color w:val="0000FF"/>
-            <w:u w:val="single"/>
+      <w:hyperlink r:id="rId15" w:history="1">
+        <w:r>
+          <w:rPr>
+            <w:rStyle w:val="Hyperlink"/>
             <w:lang w:val="en-US"/>
           </w:rPr>
-          <w:t>http://httplib2.googlecode.com/files/httplib2-0.7.1.tar.gz</w:t>
+          <w:t>http://code.google.com/p/pygeoip/downloads/</w:t>
         </w:r>
       </w:hyperlink>
     </w:p>
@@ -5919,7 +5980,7 @@
         <w:rPr>
           <w:i/>
         </w:rPr>
-        <w:t>pygeoip 0.2.2</w:t>
+        <w:t>Django Kronos 0.3</w:t>
       </w:r>
       <w:r>
         <w:t>: available</w:t>
@@ -5942,13 +6003,13 @@
         </w:rPr>
         <w:br/>
       </w:r>
-      <w:hyperlink r:id="rId15" w:history="1">
+      <w:hyperlink r:id="rId16" w:history="1">
         <w:r>
           <w:rPr>
             <w:rStyle w:val="Hyperlink"/>
             <w:lang w:val="en-US"/>
           </w:rPr>
-          <w:t>http://code.google.com/p/pygeoip/downloads/</w:t>
+          <w:t>https://github.com/jgorset/django-kronos</w:t>
         </w:r>
       </w:hyperlink>
     </w:p>
@@ -5967,7 +6028,7 @@
         <w:rPr>
           <w:i/>
         </w:rPr>
-        <w:t>Django Kronos 0.3</w:t>
+        <w:t>Django Analytical 0.12.1</w:t>
       </w:r>
       <w:r>
         <w:t>: available</w:t>
@@ -5990,13 +6051,13 @@
         </w:rPr>
         <w:br/>
       </w:r>
-      <w:hyperlink r:id="rId16" w:history="1">
+      <w:hyperlink r:id="rId17" w:history="1">
         <w:r>
           <w:rPr>
             <w:rStyle w:val="Hyperlink"/>
             <w:lang w:val="en-US"/>
           </w:rPr>
-          <w:t>https://github.com/jgorset/django-kronos</w:t>
+          <w:t>http://packages.python.org/django-analytical/</w:t>
         </w:r>
       </w:hyperlink>
     </w:p>
@@ -6015,45 +6076,322 @@
         <w:rPr>
           <w:i/>
         </w:rPr>
-        <w:t>Django Analytical 0.12.1</w:t>
-      </w:r>
-      <w:r>
-        <w:t>: available</w:t>
-      </w:r>
-      <w:r>
-        <w:rPr>
-          <w:lang w:val="en-US"/>
-        </w:rPr>
-        <w:t xml:space="preserve"> from</w:t>
-      </w:r>
-      <w:r>
-        <w:rPr>
-          <w:lang w:val="en-US"/>
-        </w:rPr>
+        <w:t>python-dateutil 1.5:</w:t>
+      </w:r>
+      <w:r>
+        <w:t xml:space="preserve"> available from</w:t>
+      </w:r>
+      <w:r>
         <w:tab/>
       </w:r>
       <w:r>
-        <w:rPr>
-          <w:lang w:val="en-US"/>
-        </w:rPr>
         <w:br/>
       </w:r>
-      <w:hyperlink r:id="rId17" w:history="1">
+      <w:hyperlink r:id="rId18" w:history="1">
+        <w:r>
+          <w:rPr>
+            <w:rStyle w:val="Hyperlink"/>
+          </w:rPr>
+          <w:t>http://pypi.python.org/pypi/python-dateutil/</w:t>
+        </w:r>
+      </w:hyperlink>
+    </w:p>
+    <w:p>
+      <w:pPr>
+        <w:pStyle w:val="BodyText"/>
+        <w:numPr>
+          <w:ilvl w:val="0"/>
+          <w:numId w:val="10"/>
+        </w:numPr>
+        <w:rPr>
+          <w:lang w:val="en-US"/>
+        </w:rPr>
+      </w:pPr>
+      <w:r>
+        <w:rPr>
+          <w:i/>
+          <w:lang w:val="en-US"/>
+        </w:rPr>
+        <w:t>django_jenkins 0.12.0</w:t>
+      </w:r>
+      <w:r>
+        <w:rPr>
+          <w:lang w:val="en-US"/>
+        </w:rPr>
+        <w:t>: available from</w:t>
+      </w:r>
+      <w:r>
+        <w:rPr>
+          <w:lang w:val="en-US"/>
+        </w:rPr>
+        <w:tab/>
+      </w:r>
+      <w:r>
+        <w:rPr>
+          <w:lang w:val="en-US"/>
+        </w:rPr>
+        <w:br/>
+      </w:r>
+      <w:hyperlink r:id="rId19" w:history="1">
         <w:r>
           <w:rPr>
             <w:rStyle w:val="Hyperlink"/>
             <w:lang w:val="en-US"/>
           </w:rPr>
-          <w:t>http://packages.python.org/django-analytical/</w:t>
+          <w:t>https://github.com/kmmbvnr/django-jenkins</w:t>
         </w:r>
       </w:hyperlink>
     </w:p>
     <w:p>
       <w:pPr>
+        <w:pStyle w:val="BodyText"/>
+        <w:numPr>
+          <w:ilvl w:val="0"/>
+          <w:numId w:val="10"/>
+        </w:numPr>
+        <w:rPr>
+          <w:lang w:val="en-US"/>
+        </w:rPr>
+      </w:pPr>
+      <w:r>
+        <w:rPr>
+          <w:i/>
+          <w:lang w:val="en-US"/>
+        </w:rPr>
+        <w:t>django</w:t>
+      </w:r>
+      <w:r>
+        <w:rPr>
+          <w:i/>
+          <w:lang w:val="en-US"/>
+        </w:rPr>
+        <w:t>-</w:t>
+      </w:r>
+      <w:r>
+        <w:rPr>
+          <w:i/>
+          <w:lang w:val="en-US"/>
+        </w:rPr>
+        <w:t>selenium 0.8:</w:t>
+      </w:r>
+      <w:r>
+        <w:rPr>
+          <w:lang w:val="en-US"/>
+        </w:rPr>
+        <w:t xml:space="preserve"> available from</w:t>
+      </w:r>
+      <w:r>
+        <w:rPr>
+          <w:lang w:val="en-US"/>
+        </w:rPr>
+        <w:tab/>
+      </w:r>
+      <w:r>
+        <w:rPr>
+          <w:lang w:val="en-US"/>
+        </w:rPr>
+        <w:br/>
+      </w:r>
+      <w:hyperlink r:id="rId20" w:history="1">
+        <w:r>
+          <w:rPr>
+            <w:rStyle w:val="Hyperlink"/>
+            <w:lang w:val="en-US"/>
+          </w:rPr>
+          <w:t>https://github.com/dragoon/django-selenium/</w:t>
+        </w:r>
+      </w:hyperlink>
+    </w:p>
+    <w:p>
+      <w:pPr>
+        <w:pStyle w:val="BodyText"/>
+        <w:numPr>
+          <w:ilvl w:val="0"/>
+          <w:numId w:val="10"/>
+        </w:numPr>
+        <w:rPr>
+          <w:lang w:val="en-US"/>
+        </w:rPr>
+      </w:pPr>
+      <w:r>
+        <w:rPr>
+          <w:i/>
+          <w:lang w:val="en-US"/>
+        </w:rPr>
+        <w:t>Haystack 2.0.0-beta:</w:t>
+      </w:r>
+      <w:r>
+        <w:rPr>
+          <w:lang w:val="en-US"/>
+        </w:rPr>
+        <w:t xml:space="preserve"> available from</w:t>
+      </w:r>
+      <w:r>
+        <w:rPr>
+          <w:lang w:val="en-US"/>
+        </w:rPr>
+        <w:tab/>
+      </w:r>
+      <w:r>
+        <w:rPr>
+          <w:lang w:val="en-US"/>
+        </w:rPr>
+        <w:br/>
+      </w:r>
+      <w:hyperlink r:id="rId21" w:history="1">
+        <w:r>
+          <w:rPr>
+            <w:rStyle w:val="Hyperlink"/>
+            <w:lang w:val="en-US"/>
+          </w:rPr>
+          <w:t>http://haystacksearch.org/</w:t>
+        </w:r>
+      </w:hyperlink>
+    </w:p>
+    <w:p>
+      <w:pPr>
+        <w:pStyle w:val="BodyText"/>
+        <w:numPr>
+          <w:ilvl w:val="0"/>
+          <w:numId w:val="10"/>
+        </w:numPr>
+        <w:rPr>
+          <w:lang w:val="en-US"/>
+        </w:rPr>
+      </w:pPr>
+      <w:r>
+        <w:rPr>
+          <w:i/>
+          <w:lang w:val="en-US"/>
+        </w:rPr>
+        <w:t>pycountry 0.14.2:</w:t>
+      </w:r>
+      <w:r>
+        <w:rPr>
+          <w:lang w:val="en-US"/>
+        </w:rPr>
+        <w:t xml:space="preserve"> available from</w:t>
+      </w:r>
+      <w:r>
+        <w:rPr>
+          <w:lang w:val="en-US"/>
+        </w:rPr>
+        <w:tab/>
+      </w:r>
+      <w:r>
+        <w:rPr>
+          <w:lang w:val="en-US"/>
+        </w:rPr>
+        <w:br/>
+      </w:r>
+      <w:hyperlink r:id="rId22" w:history="1">
+        <w:r>
+          <w:rPr>
+            <w:rStyle w:val="Hyperlink"/>
+            <w:lang w:val="en-US"/>
+          </w:rPr>
+          <w:t>http://pypi.python.org/pypi/pycountry/</w:t>
+        </w:r>
+      </w:hyperlink>
+    </w:p>
+    <w:p>
+      <w:pPr>
+        <w:pStyle w:val="BodyText"/>
+        <w:numPr>
+          <w:ilvl w:val="0"/>
+          <w:numId w:val="10"/>
+        </w:numPr>
+        <w:rPr>
+          <w:lang w:val="en-US"/>
+        </w:rPr>
+      </w:pPr>
+      <w:r>
+        <w:rPr>
+          <w:i/>
+          <w:lang w:val="en-US"/>
+        </w:rPr>
+        <w:t>django-selectable 0.4.1:</w:t>
+      </w:r>
+      <w:r>
+        <w:rPr>
+          <w:lang w:val="en-US"/>
+        </w:rPr>
+        <w:t xml:space="preserve"> available from</w:t>
+      </w:r>
+      <w:r>
+        <w:rPr>
+          <w:lang w:val="en-US"/>
+        </w:rPr>
+        <w:tab/>
+      </w:r>
+      <w:r>
+        <w:rPr>
+          <w:lang w:val="en-US"/>
+        </w:rPr>
+        <w:br/>
+      </w:r>
+      <w:hyperlink r:id="rId23" w:history="1">
+        <w:r>
+          <w:rPr>
+            <w:rStyle w:val="Hyperlink"/>
+            <w:lang w:val="en-US"/>
+          </w:rPr>
+          <w:t>http://pypi.python.org/pypi/django-selectable</w:t>
+        </w:r>
+      </w:hyperlink>
+    </w:p>
+    <w:p>
+      <w:pPr>
+        <w:pStyle w:val="BodyText"/>
+        <w:numPr>
+          <w:ilvl w:val="0"/>
+          <w:numId w:val="10"/>
+        </w:numPr>
+        <w:rPr>
+          <w:lang w:val="en-US"/>
+        </w:rPr>
+      </w:pPr>
+      <w:r>
+        <w:rPr>
+          <w:i/>
+          <w:lang w:val="en-US"/>
+        </w:rPr>
+        <w:t xml:space="preserve">Selenium Python Client Driver 2.23: </w:t>
+      </w:r>
+      <w:r>
+        <w:rPr>
+          <w:lang w:val="en-US"/>
+        </w:rPr>
+        <w:t>available from</w:t>
+      </w:r>
+      <w:r>
+        <w:rPr>
+          <w:lang w:val="en-US"/>
+        </w:rPr>
+        <w:tab/>
+      </w:r>
+      <w:r>
+        <w:rPr>
+          <w:lang w:val="en-US"/>
+        </w:rPr>
+        <w:br/>
+      </w:r>
+      <w:hyperlink r:id="rId24" w:history="1">
+        <w:r>
+          <w:rPr>
+            <w:rStyle w:val="Hyperlink"/>
+            <w:lang w:val="en-US"/>
+          </w:rPr>
+          <w:t>http://pypi.python.org/pypi/selenium</w:t>
+        </w:r>
+      </w:hyperlink>
+    </w:p>
+    <w:p>
+      <w:pPr>
         <w:pStyle w:val="Heading1"/>
       </w:pPr>
       <w:bookmarkStart w:id="21" w:name="_Ref333336041"/>
-      <w:bookmarkStart w:id="22" w:name="_Toc333575450"/>
+      <w:bookmarkStart w:id="22" w:name="_Toc334096043"/>
       <w:r>
         <w:t>Development Server</w:t>
       </w:r>
@@ -6794,7 +7132,7 @@
       </w:pPr>
       <w:bookmarkStart w:id="23" w:name="_Ref324929734"/>
       <w:bookmarkStart w:id="24" w:name="_Ref324930622"/>
-      <w:bookmarkStart w:id="25" w:name="_Toc333575451"/>
+      <w:bookmarkStart w:id="25" w:name="_Toc334096044"/>
       <w:r>
         <w:t>Local Settings for META-SHARE Nodes</w:t>
       </w:r>
@@ -7727,7 +8065,7 @@
         <w:pStyle w:val="Heading1"/>
       </w:pPr>
       <w:bookmarkStart w:id="26" w:name="_Ref333335914"/>
-      <w:bookmarkStart w:id="27" w:name="_Toc333575452"/>
+      <w:bookmarkStart w:id="27" w:name="_Toc334096045"/>
       <w:r>
         <w:t>Deployment Server</w:t>
       </w:r>
@@ -7863,7 +8201,7 @@
         <w:pStyle w:val="Heading1"/>
       </w:pPr>
       <w:bookmarkStart w:id="28" w:name="_Ref333335917"/>
-      <w:bookmarkStart w:id="29" w:name="_Toc333575453"/>
+      <w:bookmarkStart w:id="29" w:name="_Toc334096046"/>
       <w:r>
         <w:t>Solr Server for Browsing and Searching</w:t>
       </w:r>
@@ -8026,7 +8364,7 @@
       <w:pPr>
         <w:pStyle w:val="Heading2"/>
       </w:pPr>
-      <w:bookmarkStart w:id="30" w:name="_Toc333575454"/>
+      <w:bookmarkStart w:id="30" w:name="_Toc334096047"/>
       <w:r>
         <w:t>Installing Solr</w:t>
       </w:r>
@@ -8080,7 +8418,7 @@
         </w:rPr>
         <w:t xml:space="preserve">Download the latest version of Solr from </w:t>
       </w:r>
-      <w:hyperlink r:id="rId18" w:history="1">
+      <w:hyperlink r:id="rId25" w:history="1">
         <w:r>
           <w:rPr>
             <w:rStyle w:val="Hyperlink"/>
@@ -8412,7 +8750,7 @@
         </w:rPr>
         <w:t xml:space="preserve">Open a web browser and go to </w:t>
       </w:r>
-      <w:hyperlink r:id="rId19" w:history="1">
+      <w:hyperlink r:id="rId26" w:history="1">
         <w:r>
           <w:rPr>
             <w:rStyle w:val="Hyperlink"/>
@@ -8454,7 +8792,7 @@
         </w:rPr>
         <w:t xml:space="preserve">For further help go to the </w:t>
       </w:r>
-      <w:hyperlink r:id="rId20" w:history="1">
+      <w:hyperlink r:id="rId27" w:history="1">
         <w:r>
           <w:rPr>
             <w:rStyle w:val="Hyperlink"/>
@@ -8474,7 +8812,7 @@
       <w:pPr>
         <w:pStyle w:val="Heading2"/>
       </w:pPr>
-      <w:bookmarkStart w:id="31" w:name="_Toc333575455"/>
+      <w:bookmarkStart w:id="31" w:name="_Toc334096048"/>
       <w:r>
         <w:t>Keeping the Solr Configuration Up-to-Date</w:t>
       </w:r>
@@ -8556,7 +8894,7 @@
       <w:pPr>
         <w:pStyle w:val="Heading2"/>
       </w:pPr>
-      <w:bookmarkStart w:id="32" w:name="_Toc333575456"/>
+      <w:bookmarkStart w:id="32" w:name="_Toc334096049"/>
       <w:r>
         <w:t>Manually Updating the Solr Configuration</w:t>
       </w:r>
@@ -8853,7 +9191,7 @@
       <w:pPr>
         <w:pStyle w:val="Heading1"/>
       </w:pPr>
-      <w:bookmarkStart w:id="33" w:name="_Toc333575457"/>
+      <w:bookmarkStart w:id="33" w:name="_Toc334096050"/>
       <w:r>
         <w:t>Importing and Exporting Resources</w:t>
       </w:r>
@@ -8878,7 +9216,7 @@
         <w:pStyle w:val="Heading2"/>
       </w:pPr>
       <w:bookmarkStart w:id="34" w:name="_Ref324929846"/>
-      <w:bookmarkStart w:id="35" w:name="_Toc333575458"/>
+      <w:bookmarkStart w:id="35" w:name="_Toc334096051"/>
       <w:r>
         <w:t>Importing XML Files into META-SHARE</w:t>
       </w:r>
@@ -8996,7 +9334,7 @@
         <w:pStyle w:val="Heading3"/>
       </w:pPr>
       <w:bookmarkStart w:id="36" w:name="_Ref325101656"/>
-      <w:bookmarkStart w:id="37" w:name="_Toc333575459"/>
+      <w:bookmarkStart w:id="37" w:name="_Toc334096052"/>
       <w:r>
         <w:t>Importing from the Command Line</w:t>
       </w:r>
@@ -9088,7 +9426,7 @@
       <w:pPr>
         <w:pStyle w:val="Heading3"/>
       </w:pPr>
-      <w:bookmarkStart w:id="38" w:name="_Toc333575460"/>
+      <w:bookmarkStart w:id="38" w:name="_Toc334096053"/>
       <w:r>
         <w:t>Importing from the Editor</w:t>
       </w:r>
@@ -9113,7 +9451,7 @@
         <w:pStyle w:val="Heading2"/>
       </w:pPr>
       <w:bookmarkStart w:id="39" w:name="_Ref324929830"/>
-      <w:bookmarkStart w:id="40" w:name="_Toc333575461"/>
+      <w:bookmarkStart w:id="40" w:name="_Toc334096054"/>
       <w:r>
         <w:t>Exporting XML Files from META-SHARE</w:t>
       </w:r>
@@ -9139,7 +9477,7 @@
         <w:pStyle w:val="Heading3"/>
       </w:pPr>
       <w:bookmarkStart w:id="41" w:name="_Ref325101225"/>
-      <w:bookmarkStart w:id="42" w:name="_Toc333575462"/>
+      <w:bookmarkStart w:id="42" w:name="_Toc334096055"/>
       <w:r>
         <w:t>Exporting from the Command Line</w:t>
       </w:r>
@@ -9256,7 +9594,7 @@
       <w:pPr>
         <w:pStyle w:val="Heading3"/>
       </w:pPr>
-      <w:bookmarkStart w:id="43" w:name="_Toc333575463"/>
+      <w:bookmarkStart w:id="43" w:name="_Toc334096056"/>
       <w:r>
         <w:t>Exporting from the Editor</w:t>
       </w:r>
@@ -9328,7 +9666,7 @@
       <w:pPr>
         <w:pStyle w:val="Heading2"/>
       </w:pPr>
-      <w:bookmarkStart w:id="44" w:name="_Toc333575464"/>
+      <w:bookmarkStart w:id="44" w:name="_Toc334096057"/>
       <w:r>
         <w:t>Copying Data between META-SHARE Nodes</w:t>
       </w:r>
@@ -9485,7 +9823,7 @@
         <w:pStyle w:val="Heading2"/>
       </w:pPr>
       <w:bookmarkStart w:id="45" w:name="_Toc183490349"/>
-      <w:bookmarkStart w:id="46" w:name="_Toc333575465"/>
+      <w:bookmarkStart w:id="46" w:name="_Toc334096058"/>
       <w:r>
         <w:t>Migrating Data from a Previous META-SHARE Installation</w:t>
       </w:r>
@@ -9578,7 +9916,7 @@
       <w:pPr>
         <w:pStyle w:val="Heading3"/>
       </w:pPr>
-      <w:bookmarkStart w:id="47" w:name="_Toc333575466"/>
+      <w:bookmarkStart w:id="47" w:name="_Toc334096059"/>
       <w:r>
         <w:t>Exporting the Metadata from META-SHARE</w:t>
       </w:r>
@@ -9657,7 +9995,7 @@
       <w:pPr>
         <w:pStyle w:val="Heading3"/>
       </w:pPr>
-      <w:bookmarkStart w:id="48" w:name="_Toc333575467"/>
+      <w:bookmarkStart w:id="48" w:name="_Toc334096060"/>
       <w:r>
         <w:t>Upgrade the XML Files to the Latest Metadata Format</w:t>
       </w:r>
@@ -10004,7 +10342,7 @@
       <w:pPr>
         <w:pStyle w:val="Heading3"/>
       </w:pPr>
-      <w:bookmarkStart w:id="49" w:name="_Toc333575468"/>
+      <w:bookmarkStart w:id="49" w:name="_Toc334096061"/>
       <w:r>
         <w:t>Importing the Metadata into a New META-SHARE Installation</w:t>
       </w:r>
@@ -10084,7 +10422,7 @@
       <w:pPr>
         <w:pStyle w:val="Heading1"/>
       </w:pPr>
-      <w:bookmarkStart w:id="50" w:name="_Toc333575469"/>
+      <w:bookmarkStart w:id="50" w:name="_Toc334096062"/>
       <w:r>
         <w:t xml:space="preserve">Setting up </w:t>
       </w:r>
@@ -10114,7 +10452,7 @@
       <w:pPr>
         <w:pStyle w:val="Heading1"/>
       </w:pPr>
-      <w:bookmarkStart w:id="51" w:name="_Toc333575470"/>
+      <w:bookmarkStart w:id="51" w:name="_Toc334096063"/>
       <w:r>
         <w:t>Search Engine Optimization</w:t>
       </w:r>
@@ -10145,7 +10483,7 @@
         </w:rPr>
         <w:t xml:space="preserve"> file. Valid configuration options for the supported analytics services can be found at </w:t>
       </w:r>
-      <w:hyperlink r:id="rId21" w:anchor="enabling-the-services" w:history="1">
+      <w:hyperlink r:id="rId28" w:anchor="enabling-the-services" w:history="1">
         <w:r>
           <w:rPr>
             <w:rStyle w:val="Hyperlink"/>
@@ -10165,7 +10503,7 @@
       <w:pPr>
         <w:pStyle w:val="Heading1"/>
       </w:pPr>
-      <w:bookmarkStart w:id="52" w:name="_Toc333575471"/>
+      <w:bookmarkStart w:id="52" w:name="_Toc334096064"/>
       <w:r>
         <w:t>Frequently Asked Questions</w:t>
       </w:r>
@@ -10189,7 +10527,7 @@
       <w:pPr>
         <w:pStyle w:val="Heading2"/>
       </w:pPr>
-      <w:bookmarkStart w:id="53" w:name="_Toc333575472"/>
+      <w:bookmarkStart w:id="53" w:name="_Toc334096065"/>
       <w:r>
         <w:t>I Want to use MySQL and/or Apache</w:t>
       </w:r>
@@ -10254,7 +10592,7 @@
       <w:pPr>
         <w:pStyle w:val="Heading2"/>
       </w:pPr>
-      <w:bookmarkStart w:id="54" w:name="_Toc333575473"/>
+      <w:bookmarkStart w:id="54" w:name="_Toc334096066"/>
       <w:r>
         <w:t>I Need Help Configuring lighttpd</w:t>
       </w:r>
@@ -10328,7 +10666,7 @@
       <w:pPr>
         <w:pStyle w:val="Heading2"/>
       </w:pPr>
-      <w:bookmarkStart w:id="55" w:name="_Toc333575474"/>
+      <w:bookmarkStart w:id="55" w:name="_Toc334096067"/>
       <w:r>
         <w:t>I am Getting Storage Errors when Importing or Saving</w:t>
       </w:r>
@@ -10461,7 +10799,7 @@
       <w:pPr>
         <w:pStyle w:val="Heading2"/>
       </w:pPr>
-      <w:bookmarkStart w:id="56" w:name="_Toc333575475"/>
+      <w:bookmarkStart w:id="56" w:name="_Toc334096068"/>
       <w:r>
         <w:t>Why Can Django not Serve the Static Files?</w:t>
       </w:r>
@@ -10480,7 +10818,7 @@
         </w:rPr>
         <w:t xml:space="preserve">A: While in principle, Django could also serve those static files, this is not recommended for production use – it makes a lot more sense to have a dedicated, lightweight web server handle that task. Some more information on combining Django and lighttpd is available here: </w:t>
       </w:r>
-      <w:hyperlink r:id="rId22" w:anchor="lighttpd-setup" w:history="1">
+      <w:hyperlink r:id="rId29" w:anchor="lighttpd-setup" w:history="1">
         <w:r>
           <w:rPr>
             <w:rStyle w:val="Hyperlink"/>
@@ -10500,7 +10838,7 @@
       <w:pPr>
         <w:pStyle w:val="Heading2"/>
       </w:pPr>
-      <w:bookmarkStart w:id="57" w:name="_Toc333575476"/>
+      <w:bookmarkStart w:id="57" w:name="_Toc334096069"/>
       <w:r>
         <w:t>PostgreSQL Error Message</w:t>
       </w:r>
@@ -10622,7 +10960,7 @@
       <w:pPr>
         <w:pStyle w:val="Heading2"/>
       </w:pPr>
-      <w:bookmarkStart w:id="58" w:name="_Toc333575477"/>
+      <w:bookmarkStart w:id="58" w:name="_Toc334096070"/>
       <w:r>
         <w:t>Problems with Importing XML Files</w:t>
       </w:r>
@@ -10735,7 +11073,7 @@
         </w:rPr>
         <w:t xml:space="preserve">A: If you encounter this error, please first check that the XML file is indeed schema-valid with respect to the latest schema files. If so, there might be a bug – please send us the example file if possible so that we can reproduce and fix it: </w:t>
       </w:r>
-      <w:hyperlink r:id="rId23" w:history="1">
+      <w:hyperlink r:id="rId30" w:history="1">
         <w:r>
           <w:rPr>
             <w:rStyle w:val="Hyperlink"/>
@@ -10749,7 +11087,7 @@
       <w:pPr>
         <w:pStyle w:val="Heading2"/>
       </w:pPr>
-      <w:bookmarkStart w:id="59" w:name="_Toc333575478"/>
+      <w:bookmarkStart w:id="59" w:name="_Toc334096071"/>
       <w:r>
         <w:t>Updating the GeoIP Database for Statistics Collection</w:t>
       </w:r>
@@ -10888,7 +11226,7 @@
           <w:lang w:val="en-US"/>
         </w:rPr>
       </w:pPr>
-      <w:hyperlink r:id="rId24" w:history="1">
+      <w:hyperlink r:id="rId31" w:history="1">
         <w:r>
           <w:rPr>
             <w:rStyle w:val="Hyperlink"/>
@@ -10907,7 +11245,7 @@
         <w:pStyle w:val="Heading2"/>
       </w:pPr>
       <w:bookmarkStart w:id="61" w:name="_Ref329185621"/>
-      <w:bookmarkStart w:id="62" w:name="_Toc333575479"/>
+      <w:bookmarkStart w:id="62" w:name="_Toc334096072"/>
       <w:r>
         <w:t>How can I Correctly Build Python for META-SHARE?</w:t>
       </w:r>
@@ -11019,7 +11357,7 @@
         <w:pStyle w:val="Heading2"/>
       </w:pPr>
       <w:bookmarkStart w:id="63" w:name="_Ref329186256"/>
-      <w:bookmarkStart w:id="64" w:name="_Toc333575480"/>
+      <w:bookmarkStart w:id="64" w:name="_Toc334096073"/>
       <w:r>
         <w:t>How do I Install psycopg2 for using PostgreSQL?</w:t>
       </w:r>
@@ -11169,7 +11507,7 @@
           <w:lang w:val="en-US"/>
         </w:rPr>
       </w:pPr>
-      <w:hyperlink r:id="rId25" w:history="1">
+      <w:hyperlink r:id="rId32" w:history="1">
         <w:r>
           <w:rPr>
             <w:rStyle w:val="Hyperlink"/>
@@ -11180,9 +11518,9 @@
       </w:hyperlink>
     </w:p>
     <w:sectPr>
-      <w:headerReference w:type="default" r:id="rId26"/>
-      <w:footerReference w:type="default" r:id="rId27"/>
-      <w:headerReference w:type="first" r:id="rId28"/>
+      <w:headerReference w:type="default" r:id="rId33"/>
+      <w:footerReference w:type="default" r:id="rId34"/>
+      <w:headerReference w:type="first" r:id="rId35"/>
       <w:pgSz w:w="11906" w:h="16838"/>
       <w:pgMar w:top="1440" w:right="1440" w:bottom="1440" w:left="1440" w:header="708" w:footer="708" w:gutter="0"/>
       <w:cols w:space="708"/>
@@ -11230,7 +11568,7 @@
         <w:rPr>
           <w:noProof/>
         </w:rPr>
-        <w:t>4</w:t>
+        <w:t>2</w:t>
       </w:r>
     </w:fldSimple>
   </w:p>
@@ -17500,144 +17838,272 @@
     </w:rPrDefault>
     <w:pPrDefault/>
   </w:docDefaults>
-  <w:latentStyles w:defLockedState="1" w:defUIPriority="99" w:defSemiHidden="1" w:defUnhideWhenUsed="1" w:defQFormat="0" w:count="267">
-    <w:lsdException w:name="Normal" w:semiHidden="0" w:uiPriority="0" w:unhideWhenUsed="0" w:qFormat="1"/>
-    <w:lsdException w:name="heading 1" w:semiHidden="0" w:uiPriority="9" w:unhideWhenUsed="0" w:qFormat="1"/>
-    <w:lsdException w:name="heading 2" w:semiHidden="0" w:uiPriority="9" w:unhideWhenUsed="0" w:qFormat="1"/>
-    <w:lsdException w:name="heading 3" w:semiHidden="0" w:uiPriority="9" w:unhideWhenUsed="0" w:qFormat="1"/>
-    <w:lsdException w:name="heading 4" w:semiHidden="0" w:uiPriority="9" w:unhideWhenUsed="0" w:qFormat="1"/>
-    <w:lsdException w:name="heading 5" w:semiHidden="0" w:uiPriority="9" w:unhideWhenUsed="0" w:qFormat="1"/>
-    <w:lsdException w:name="heading 6" w:semiHidden="0" w:uiPriority="9" w:unhideWhenUsed="0" w:qFormat="1"/>
-    <w:lsdException w:name="heading 7" w:semiHidden="0" w:uiPriority="9" w:unhideWhenUsed="0" w:qFormat="1"/>
-    <w:lsdException w:name="heading 8" w:semiHidden="0" w:uiPriority="9" w:unhideWhenUsed="0" w:qFormat="1"/>
-    <w:lsdException w:name="heading 9" w:semiHidden="0" w:uiPriority="9" w:unhideWhenUsed="0" w:qFormat="1"/>
-    <w:lsdException w:name="toc 1" w:uiPriority="39"/>
-    <w:lsdException w:name="toc 2" w:uiPriority="39"/>
-    <w:lsdException w:name="toc 3" w:uiPriority="39"/>
-    <w:lsdException w:name="toc 4" w:uiPriority="39"/>
-    <w:lsdException w:name="toc 5" w:uiPriority="39"/>
-    <w:lsdException w:name="toc 6" w:uiPriority="39"/>
-    <w:lsdException w:name="toc 7" w:uiPriority="39"/>
-    <w:lsdException w:name="toc 8" w:uiPriority="39"/>
-    <w:lsdException w:name="toc 9" w:uiPriority="39"/>
-    <w:lsdException w:name="caption" w:semiHidden="0" w:uiPriority="35" w:unhideWhenUsed="0" w:qFormat="1"/>
-    <w:lsdException w:name="Title" w:semiHidden="0" w:uiPriority="10" w:unhideWhenUsed="0" w:qFormat="1"/>
-    <w:lsdException w:name="Default Paragraph Font" w:uiPriority="1"/>
-    <w:lsdException w:name="Subtitle" w:semiHidden="0" w:uiPriority="11" w:unhideWhenUsed="0" w:qFormat="1"/>
-    <w:lsdException w:name="Strong" w:semiHidden="0" w:uiPriority="22" w:unhideWhenUsed="0" w:qFormat="1"/>
-    <w:lsdException w:name="Emphasis" w:semiHidden="0" w:uiPriority="20" w:unhideWhenUsed="0" w:qFormat="1"/>
-    <w:lsdException w:name="Table Grid" w:semiHidden="0" w:uiPriority="59" w:unhideWhenUsed="0"/>
-    <w:lsdException w:name="Placeholder Text" w:locked="0" w:unhideWhenUsed="0"/>
-    <w:lsdException w:name="No Spacing" w:locked="0" w:semiHidden="0" w:uiPriority="1" w:unhideWhenUsed="0" w:qFormat="1"/>
-    <w:lsdException w:name="Light Shading" w:locked="0" w:semiHidden="0" w:uiPriority="60" w:unhideWhenUsed="0"/>
-    <w:lsdException w:name="Light List" w:locked="0" w:semiHidden="0" w:uiPriority="61" w:unhideWhenUsed="0"/>
-    <w:lsdException w:name="Light Grid" w:locked="0" w:semiHidden="0" w:uiPriority="62" w:unhideWhenUsed="0"/>
-    <w:lsdException w:name="Medium Shading 1" w:locked="0" w:semiHidden="0" w:uiPriority="63" w:unhideWhenUsed="0"/>
-    <w:lsdException w:name="Medium Shading 2" w:locked="0" w:semiHidden="0" w:uiPriority="64" w:unhideWhenUsed="0"/>
-    <w:lsdException w:name="Medium List 1" w:locked="0" w:semiHidden="0" w:uiPriority="65" w:unhideWhenUsed="0"/>
-    <w:lsdException w:name="Medium List 2" w:locked="0" w:semiHidden="0" w:uiPriority="66" w:unhideWhenUsed="0"/>
-    <w:lsdException w:name="Medium Grid 1" w:locked="0" w:semiHidden="0" w:uiPriority="67" w:unhideWhenUsed="0"/>
-    <w:lsdException w:name="Medium Grid 2" w:locked="0" w:semiHidden="0" w:uiPriority="68" w:unhideWhenUsed="0"/>
-    <w:lsdException w:name="Medium Grid 3" w:locked="0" w:semiHidden="0" w:uiPriority="69" w:unhideWhenUsed="0"/>
-    <w:lsdException w:name="Dark List" w:locked="0" w:semiHidden="0" w:uiPriority="70" w:unhideWhenUsed="0"/>
-    <w:lsdException w:name="Colorful Shading" w:locked="0" w:semiHidden="0" w:uiPriority="71" w:unhideWhenUsed="0"/>
-    <w:lsdException w:name="Colorful List" w:locked="0" w:semiHidden="0" w:uiPriority="72" w:unhideWhenUsed="0"/>
-    <w:lsdException w:name="Colorful Grid" w:locked="0" w:semiHidden="0" w:uiPriority="73" w:unhideWhenUsed="0"/>
-    <w:lsdException w:name="Light Shading Accent 1" w:locked="0" w:semiHidden="0" w:uiPriority="60" w:unhideWhenUsed="0"/>
-    <w:lsdException w:name="Light List Accent 1" w:locked="0" w:semiHidden="0" w:uiPriority="61" w:unhideWhenUsed="0"/>
-    <w:lsdException w:name="Light Grid Accent 1" w:locked="0" w:semiHidden="0" w:uiPriority="62" w:unhideWhenUsed="0"/>
-    <w:lsdException w:name="Medium Shading 1 Accent 1" w:locked="0" w:semiHidden="0" w:uiPriority="63" w:unhideWhenUsed="0"/>
-    <w:lsdException w:name="Medium Shading 2 Accent 1" w:locked="0" w:semiHidden="0" w:uiPriority="64" w:unhideWhenUsed="0"/>
-    <w:lsdException w:name="Medium List 1 Accent 1" w:locked="0" w:semiHidden="0" w:uiPriority="65" w:unhideWhenUsed="0"/>
-    <w:lsdException w:name="Revision" w:locked="0" w:unhideWhenUsed="0"/>
-    <w:lsdException w:name="List Paragraph" w:locked="0" w:semiHidden="0" w:uiPriority="34" w:unhideWhenUsed="0" w:qFormat="1"/>
-    <w:lsdException w:name="Quote" w:locked="0" w:semiHidden="0" w:uiPriority="29" w:unhideWhenUsed="0" w:qFormat="1"/>
-    <w:lsdException w:name="Intense Quote" w:locked="0" w:semiHidden="0" w:uiPriority="30" w:unhideWhenUsed="0" w:qFormat="1"/>
-    <w:lsdException w:name="Medium List 2 Accent 1" w:locked="0" w:semiHidden="0" w:uiPriority="66" w:unhideWhenUsed="0"/>
-    <w:lsdException w:name="Medium Grid 1 Accent 1" w:locked="0" w:semiHidden="0" w:uiPriority="67" w:unhideWhenUsed="0"/>
-    <w:lsdException w:name="Medium Grid 2 Accent 1" w:locked="0" w:semiHidden="0" w:uiPriority="68" w:unhideWhenUsed="0"/>
-    <w:lsdException w:name="Medium Grid 3 Accent 1" w:locked="0" w:semiHidden="0" w:uiPriority="69" w:unhideWhenUsed="0"/>
-    <w:lsdException w:name="Dark List Accent 1" w:locked="0" w:semiHidden="0" w:uiPriority="70" w:unhideWhenUsed="0"/>
-    <w:lsdException w:name="Colorful Shading Accent 1" w:locked="0" w:semiHidden="0" w:uiPriority="71" w:unhideWhenUsed="0"/>
-    <w:lsdException w:name="Colorful List Accent 1" w:locked="0" w:semiHidden="0" w:uiPriority="72" w:unhideWhenUsed="0"/>
-    <w:lsdException w:name="Colorful Grid Accent 1" w:locked="0" w:semiHidden="0" w:uiPriority="73" w:unhideWhenUsed="0"/>
-    <w:lsdException w:name="Light Shading Accent 2" w:locked="0" w:semiHidden="0" w:uiPriority="60" w:unhideWhenUsed="0"/>
-    <w:lsdException w:name="Light List Accent 2" w:locked="0" w:semiHidden="0" w:uiPriority="61" w:unhideWhenUsed="0"/>
-    <w:lsdException w:name="Light Grid Accent 2" w:locked="0" w:semiHidden="0" w:uiPriority="62" w:unhideWhenUsed="0"/>
-    <w:lsdException w:name="Medium Shading 1 Accent 2" w:locked="0" w:semiHidden="0" w:uiPriority="63" w:unhideWhenUsed="0"/>
-    <w:lsdException w:name="Medium Shading 2 Accent 2" w:locked="0" w:semiHidden="0" w:uiPriority="64" w:unhideWhenUsed="0"/>
-    <w:lsdException w:name="Medium List 1 Accent 2" w:locked="0" w:semiHidden="0" w:uiPriority="65" w:unhideWhenUsed="0"/>
-    <w:lsdException w:name="Medium List 2 Accent 2" w:locked="0" w:semiHidden="0" w:uiPriority="66" w:unhideWhenUsed="0"/>
-    <w:lsdException w:name="Medium Grid 1 Accent 2" w:locked="0" w:semiHidden="0" w:uiPriority="67" w:unhideWhenUsed="0"/>
-    <w:lsdException w:name="Medium Grid 2 Accent 2" w:locked="0" w:semiHidden="0" w:uiPriority="68" w:unhideWhenUsed="0"/>
-    <w:lsdException w:name="Medium Grid 3 Accent 2" w:locked="0" w:semiHidden="0" w:uiPriority="69" w:unhideWhenUsed="0"/>
-    <w:lsdException w:name="Dark List Accent 2" w:locked="0" w:semiHidden="0" w:uiPriority="70" w:unhideWhenUsed="0"/>
-    <w:lsdException w:name="Colorful Shading Accent 2" w:locked="0" w:semiHidden="0" w:uiPriority="71" w:unhideWhenUsed="0"/>
-    <w:lsdException w:name="Colorful List Accent 2" w:locked="0" w:semiHidden="0" w:uiPriority="72" w:unhideWhenUsed="0"/>
-    <w:lsdException w:name="Colorful Grid Accent 2" w:locked="0" w:semiHidden="0" w:uiPriority="73" w:unhideWhenUsed="0"/>
-    <w:lsdException w:name="Light Shading Accent 3" w:locked="0" w:semiHidden="0" w:uiPriority="60" w:unhideWhenUsed="0"/>
-    <w:lsdException w:name="Light List Accent 3" w:locked="0" w:semiHidden="0" w:uiPriority="61" w:unhideWhenUsed="0"/>
-    <w:lsdException w:name="Light Grid Accent 3" w:locked="0" w:semiHidden="0" w:uiPriority="62" w:unhideWhenUsed="0"/>
-    <w:lsdException w:name="Medium Shading 1 Accent 3" w:locked="0" w:semiHidden="0" w:uiPriority="63" w:unhideWhenUsed="0"/>
-    <w:lsdException w:name="Medium Shading 2 Accent 3" w:locked="0" w:semiHidden="0" w:uiPriority="64" w:unhideWhenUsed="0"/>
-    <w:lsdException w:name="Medium List 1 Accent 3" w:locked="0" w:semiHidden="0" w:uiPriority="65" w:unhideWhenUsed="0"/>
-    <w:lsdException w:name="Medium List 2 Accent 3" w:locked="0" w:semiHidden="0" w:uiPriority="66" w:unhideWhenUsed="0"/>
-    <w:lsdException w:name="Medium Grid 1 Accent 3" w:locked="0" w:semiHidden="0" w:uiPriority="67" w:unhideWhenUsed="0"/>
-    <w:lsdException w:name="Medium Grid 2 Accent 3" w:locked="0" w:semiHidden="0" w:uiPriority="68" w:unhideWhenUsed="0"/>
-    <w:lsdException w:name="Medium Grid 3 Accent 3" w:locked="0" w:semiHidden="0" w:uiPriority="69" w:unhideWhenUsed="0"/>
-    <w:lsdException w:name="Dark List Accent 3" w:locked="0" w:semiHidden="0" w:uiPriority="70" w:unhideWhenUsed="0"/>
-    <w:lsdException w:name="Colorful Shading Accent 3" w:locked="0" w:semiHidden="0" w:uiPriority="71" w:unhideWhenUsed="0"/>
-    <w:lsdException w:name="Colorful List Accent 3" w:locked="0" w:semiHidden="0" w:uiPriority="72" w:unhideWhenUsed="0"/>
-    <w:lsdException w:name="Colorful Grid Accent 3" w:locked="0" w:semiHidden="0" w:uiPriority="73" w:unhideWhenUsed="0"/>
-    <w:lsdException w:name="Light Shading Accent 4" w:locked="0" w:semiHidden="0" w:uiPriority="60" w:unhideWhenUsed="0"/>
-    <w:lsdException w:name="Light List Accent 4" w:locked="0" w:semiHidden="0" w:uiPriority="61" w:unhideWhenUsed="0"/>
-    <w:lsdException w:name="Light Grid Accent 4" w:locked="0" w:semiHidden="0" w:uiPriority="62" w:unhideWhenUsed="0"/>
-    <w:lsdException w:name="Medium Shading 1 Accent 4" w:locked="0" w:semiHidden="0" w:uiPriority="63" w:unhideWhenUsed="0"/>
-    <w:lsdException w:name="Medium Shading 2 Accent 4" w:locked="0" w:semiHidden="0" w:uiPriority="64" w:unhideWhenUsed="0"/>
-    <w:lsdException w:name="Medium List 1 Accent 4" w:locked="0" w:semiHidden="0" w:uiPriority="65" w:unhideWhenUsed="0"/>
-    <w:lsdException w:name="Medium List 2 Accent 4" w:locked="0" w:semiHidden="0" w:uiPriority="66" w:unhideWhenUsed="0"/>
-    <w:lsdException w:name="Medium Grid 1 Accent 4" w:locked="0" w:semiHidden="0" w:uiPriority="67" w:unhideWhenUsed="0"/>
-    <w:lsdException w:name="Medium Grid 2 Accent 4" w:locked="0" w:semiHidden="0" w:uiPriority="68" w:unhideWhenUsed="0"/>
-    <w:lsdException w:name="Medium Grid 3 Accent 4" w:locked="0" w:semiHidden="0" w:uiPriority="69" w:unhideWhenUsed="0"/>
-    <w:lsdException w:name="Dark List Accent 4" w:locked="0" w:semiHidden="0" w:uiPriority="70" w:unhideWhenUsed="0"/>
-    <w:lsdException w:name="Colorful Shading Accent 4" w:locked="0" w:semiHidden="0" w:uiPriority="71" w:unhideWhenUsed="0"/>
-    <w:lsdException w:name="Colorful List Accent 4" w:locked="0" w:semiHidden="0" w:uiPriority="72" w:unhideWhenUsed="0"/>
-    <w:lsdException w:name="Colorful Grid Accent 4" w:locked="0" w:semiHidden="0" w:uiPriority="73" w:unhideWhenUsed="0"/>
-    <w:lsdException w:name="Light Shading Accent 5" w:locked="0" w:semiHidden="0" w:uiPriority="60" w:unhideWhenUsed="0"/>
-    <w:lsdException w:name="Light List Accent 5" w:locked="0" w:semiHidden="0" w:uiPriority="61" w:unhideWhenUsed="0"/>
-    <w:lsdException w:name="Light Grid Accent 5" w:locked="0" w:semiHidden="0" w:uiPriority="62" w:unhideWhenUsed="0"/>
-    <w:lsdException w:name="Medium Shading 1 Accent 5" w:locked="0" w:semiHidden="0" w:uiPriority="63" w:unhideWhenUsed="0"/>
-    <w:lsdException w:name="Medium Shading 2 Accent 5" w:locked="0" w:semiHidden="0" w:uiPriority="64" w:unhideWhenUsed="0"/>
-    <w:lsdException w:name="Medium List 1 Accent 5" w:locked="0" w:semiHidden="0" w:uiPriority="65" w:unhideWhenUsed="0"/>
-    <w:lsdException w:name="Medium List 2 Accent 5" w:locked="0" w:semiHidden="0" w:uiPriority="66" w:unhideWhenUsed="0"/>
-    <w:lsdException w:name="Medium Grid 1 Accent 5" w:locked="0" w:semiHidden="0" w:uiPriority="67" w:unhideWhenUsed="0"/>
-    <w:lsdException w:name="Medium Grid 2 Accent 5" w:locked="0" w:semiHidden="0" w:uiPriority="68" w:unhideWhenUsed="0"/>
-    <w:lsdException w:name="Medium Grid 3 Accent 5" w:locked="0" w:semiHidden="0" w:uiPriority="69" w:unhideWhenUsed="0"/>
-    <w:lsdException w:name="Dark List Accent 5" w:locked="0" w:semiHidden="0" w:uiPriority="70" w:unhideWhenUsed="0"/>
-    <w:lsdException w:name="Colorful Shading Accent 5" w:locked="0" w:semiHidden="0" w:uiPriority="71" w:unhideWhenUsed="0"/>
-    <w:lsdException w:name="Colorful List Accent 5" w:locked="0" w:semiHidden="0" w:uiPriority="72" w:unhideWhenUsed="0"/>
-    <w:lsdException w:name="Colorful Grid Accent 5" w:locked="0" w:semiHidden="0" w:uiPriority="73" w:unhideWhenUsed="0"/>
-    <w:lsdException w:name="Light Shading Accent 6" w:locked="0" w:semiHidden="0" w:uiPriority="60" w:unhideWhenUsed="0"/>
-    <w:lsdException w:name="Light List Accent 6" w:locked="0" w:semiHidden="0" w:uiPriority="61" w:unhideWhenUsed="0"/>
-    <w:lsdException w:name="Light Grid Accent 6" w:locked="0" w:semiHidden="0" w:uiPriority="62" w:unhideWhenUsed="0"/>
-    <w:lsdException w:name="Medium Shading 1 Accent 6" w:locked="0" w:semiHidden="0" w:uiPriority="63" w:unhideWhenUsed="0"/>
-    <w:lsdException w:name="Medium Shading 2 Accent 6" w:locked="0" w:semiHidden="0" w:uiPriority="64" w:unhideWhenUsed="0"/>
-    <w:lsdException w:name="Medium List 1 Accent 6" w:locked="0" w:semiHidden="0" w:uiPriority="65" w:unhideWhenUsed="0"/>
-    <w:lsdException w:name="Medium List 2 Accent 6" w:locked="0" w:semiHidden="0" w:uiPriority="66" w:unhideWhenUsed="0"/>
-    <w:lsdException w:name="Medium Grid 1 Accent 6" w:locked="0" w:semiHidden="0" w:uiPriority="67" w:unhideWhenUsed="0"/>
-    <w:lsdException w:name="Medium Grid 2 Accent 6" w:locked="0" w:semiHidden="0" w:uiPriority="68" w:unhideWhenUsed="0"/>
-    <w:lsdException w:name="Medium Grid 3 Accent 6" w:locked="0" w:semiHidden="0" w:uiPriority="69" w:unhideWhenUsed="0"/>
-    <w:lsdException w:name="Dark List Accent 6" w:locked="0" w:semiHidden="0" w:uiPriority="70" w:unhideWhenUsed="0"/>
-    <w:lsdException w:name="Colorful Shading Accent 6" w:locked="0" w:semiHidden="0" w:uiPriority="71" w:unhideWhenUsed="0"/>
-    <w:lsdException w:name="Colorful List Accent 6" w:locked="0" w:semiHidden="0" w:uiPriority="72" w:unhideWhenUsed="0"/>
-    <w:lsdException w:name="Colorful Grid Accent 6" w:locked="0" w:semiHidden="0" w:uiPriority="73" w:unhideWhenUsed="0"/>
-    <w:lsdException w:name="Subtle Emphasis" w:locked="0" w:semiHidden="0" w:uiPriority="19" w:unhideWhenUsed="0" w:qFormat="1"/>
-    <w:lsdException w:name="Intense Emphasis" w:locked="0" w:semiHidden="0" w:uiPriority="21" w:unhideWhenUsed="0" w:qFormat="1"/>
-    <w:lsdException w:name="Subtle Reference" w:locked="0" w:semiHidden="0" w:uiPriority="31" w:unhideWhenUsed="0" w:qFormat="1"/>
-    <w:lsdException w:name="Intense Reference" w:locked="0" w:semiHidden="0" w:uiPriority="32" w:unhideWhenUsed="0" w:qFormat="1"/>
-    <w:lsdException w:name="Book Title" w:locked="0" w:semiHidden="0" w:uiPriority="33" w:unhideWhenUsed="0" w:qFormat="1"/>
-    <w:lsdException w:name="Bibliography" w:locked="0" w:uiPriority="37"/>
-    <w:lsdException w:name="TOC Heading" w:locked="0" w:uiPriority="39" w:qFormat="1"/>
+  <w:latentStyles w:defLockedState="0" w:defUIPriority="99" w:defSemiHidden="1" w:defUnhideWhenUsed="0" w:defQFormat="0" w:count="267">
+    <w:lsdException w:name="Normal" w:semiHidden="0" w:uiPriority="0" w:qFormat="1"/>
+    <w:lsdException w:name="heading 1" w:semiHidden="0" w:uiPriority="0" w:qFormat="1"/>
+    <w:lsdException w:name="heading 2" w:semiHidden="0" w:uiPriority="0" w:qFormat="1"/>
+    <w:lsdException w:name="heading 3" w:semiHidden="0" w:uiPriority="0" w:qFormat="1"/>
+    <w:lsdException w:name="heading 4" w:semiHidden="0" w:uiPriority="0" w:qFormat="1"/>
+    <w:lsdException w:name="heading 5" w:semiHidden="0" w:uiPriority="0" w:qFormat="1"/>
+    <w:lsdException w:name="heading 6" w:semiHidden="0" w:uiPriority="0" w:qFormat="1"/>
+    <w:lsdException w:name="heading 7" w:semiHidden="0" w:uiPriority="0" w:qFormat="1"/>
+    <w:lsdException w:name="heading 8" w:semiHidden="0" w:uiPriority="0" w:qFormat="1"/>
+    <w:lsdException w:name="heading 9" w:semiHidden="0" w:uiPriority="0" w:qFormat="1"/>
+    <w:lsdException w:name="index 1" w:locked="1" w:unhideWhenUsed="1"/>
+    <w:lsdException w:name="index 2" w:locked="1" w:unhideWhenUsed="1"/>
+    <w:lsdException w:name="index 3" w:locked="1" w:unhideWhenUsed="1"/>
+    <w:lsdException w:name="index 4" w:locked="1" w:unhideWhenUsed="1"/>
+    <w:lsdException w:name="index 5" w:locked="1" w:unhideWhenUsed="1"/>
+    <w:lsdException w:name="index 6" w:locked="1" w:unhideWhenUsed="1"/>
+    <w:lsdException w:name="index 7" w:locked="1" w:unhideWhenUsed="1"/>
+    <w:lsdException w:name="index 8" w:locked="1" w:unhideWhenUsed="1"/>
+    <w:lsdException w:name="index 9" w:locked="1" w:unhideWhenUsed="1"/>
+    <w:lsdException w:name="toc 1" w:semiHidden="0" w:uiPriority="0"/>
+    <w:lsdException w:name="toc 2" w:semiHidden="0" w:uiPriority="0"/>
+    <w:lsdException w:name="toc 3" w:semiHidden="0" w:uiPriority="0"/>
+    <w:lsdException w:name="toc 4" w:semiHidden="0" w:uiPriority="0"/>
+    <w:lsdException w:name="toc 5" w:semiHidden="0" w:uiPriority="0"/>
+    <w:lsdException w:name="toc 6" w:semiHidden="0" w:uiPriority="0"/>
+    <w:lsdException w:name="toc 7" w:semiHidden="0" w:uiPriority="0"/>
+    <w:lsdException w:name="toc 8" w:semiHidden="0" w:uiPriority="0"/>
+    <w:lsdException w:name="toc 9" w:semiHidden="0" w:uiPriority="0"/>
+    <w:lsdException w:name="Normal Indent" w:locked="1" w:unhideWhenUsed="1"/>
+    <w:lsdException w:name="footnote text" w:locked="1" w:unhideWhenUsed="1"/>
+    <w:lsdException w:name="annotation text" w:locked="1" w:unhideWhenUsed="1"/>
+    <w:lsdException w:name="header" w:locked="1" w:unhideWhenUsed="1"/>
+    <w:lsdException w:name="footer" w:locked="1" w:unhideWhenUsed="1"/>
+    <w:lsdException w:name="index heading" w:locked="1" w:unhideWhenUsed="1"/>
+    <w:lsdException w:name="caption" w:semiHidden="0" w:uiPriority="0" w:qFormat="1"/>
+    <w:lsdException w:name="table of figures" w:locked="1" w:unhideWhenUsed="1"/>
+    <w:lsdException w:name="envelope address" w:locked="1" w:unhideWhenUsed="1"/>
+    <w:lsdException w:name="envelope return" w:locked="1" w:unhideWhenUsed="1"/>
+    <w:lsdException w:name="footnote reference" w:locked="1" w:unhideWhenUsed="1"/>
+    <w:lsdException w:name="annotation reference" w:locked="1" w:unhideWhenUsed="1"/>
+    <w:lsdException w:name="line number" w:locked="1" w:unhideWhenUsed="1"/>
+    <w:lsdException w:name="page number" w:locked="1" w:unhideWhenUsed="1"/>
+    <w:lsdException w:name="endnote reference" w:locked="1" w:unhideWhenUsed="1"/>
+    <w:lsdException w:name="endnote text" w:locked="1" w:unhideWhenUsed="1"/>
+    <w:lsdException w:name="table of authorities" w:locked="1" w:unhideWhenUsed="1"/>
+    <w:lsdException w:name="macro" w:locked="1" w:unhideWhenUsed="1"/>
+    <w:lsdException w:name="toa heading" w:locked="1" w:unhideWhenUsed="1"/>
+    <w:lsdException w:name="List" w:locked="1" w:unhideWhenUsed="1"/>
+    <w:lsdException w:name="List Bullet" w:locked="1" w:unhideWhenUsed="1"/>
+    <w:lsdException w:name="List Number" w:locked="1" w:unhideWhenUsed="1"/>
+    <w:lsdException w:name="List 2" w:locked="1" w:unhideWhenUsed="1"/>
+    <w:lsdException w:name="List 3" w:locked="1" w:unhideWhenUsed="1"/>
+    <w:lsdException w:name="List 4" w:locked="1" w:unhideWhenUsed="1"/>
+    <w:lsdException w:name="List 5" w:locked="1" w:unhideWhenUsed="1"/>
+    <w:lsdException w:name="List Bullet 2" w:locked="1" w:unhideWhenUsed="1"/>
+    <w:lsdException w:name="List Bullet 3" w:locked="1" w:unhideWhenUsed="1"/>
+    <w:lsdException w:name="List Bullet 4" w:locked="1" w:unhideWhenUsed="1"/>
+    <w:lsdException w:name="List Bullet 5" w:locked="1" w:unhideWhenUsed="1"/>
+    <w:lsdException w:name="List Number 2" w:locked="1" w:unhideWhenUsed="1"/>
+    <w:lsdException w:name="List Number 3" w:locked="1" w:unhideWhenUsed="1"/>
+    <w:lsdException w:name="List Number 4" w:locked="1" w:unhideWhenUsed="1"/>
+    <w:lsdException w:name="List Number 5" w:locked="1" w:unhideWhenUsed="1"/>
+    <w:lsdException w:name="Title" w:semiHidden="0" w:uiPriority="0" w:qFormat="1"/>
+    <w:lsdException w:name="Closing" w:locked="1" w:unhideWhenUsed="1"/>
+    <w:lsdException w:name="Signature" w:locked="1" w:unhideWhenUsed="1"/>
+    <w:lsdException w:name="Default Paragraph Font" w:semiHidden="0" w:uiPriority="0"/>
+    <w:lsdException w:name="Body Text" w:locked="1" w:unhideWhenUsed="1"/>
+    <w:lsdException w:name="Body Text Indent" w:locked="1" w:unhideWhenUsed="1"/>
+    <w:lsdException w:name="List Continue" w:locked="1" w:unhideWhenUsed="1"/>
+    <w:lsdException w:name="List Continue 2" w:locked="1" w:unhideWhenUsed="1"/>
+    <w:lsdException w:name="List Continue 3" w:locked="1" w:unhideWhenUsed="1"/>
+    <w:lsdException w:name="List Continue 4" w:locked="1" w:unhideWhenUsed="1"/>
+    <w:lsdException w:name="List Continue 5" w:locked="1" w:unhideWhenUsed="1"/>
+    <w:lsdException w:name="Message Header" w:locked="1" w:unhideWhenUsed="1"/>
+    <w:lsdException w:name="Subtitle" w:semiHidden="0" w:uiPriority="0" w:qFormat="1"/>
+    <w:lsdException w:name="Salutation" w:locked="1" w:unhideWhenUsed="1"/>
+    <w:lsdException w:name="Date" w:locked="1" w:unhideWhenUsed="1"/>
+    <w:lsdException w:name="Body Text First Indent" w:locked="1" w:unhideWhenUsed="1"/>
+    <w:lsdException w:name="Body Text First Indent 2" w:locked="1" w:unhideWhenUsed="1"/>
+    <w:lsdException w:name="Note Heading" w:locked="1" w:unhideWhenUsed="1"/>
+    <w:lsdException w:name="Body Text 2" w:locked="1" w:unhideWhenUsed="1"/>
+    <w:lsdException w:name="Body Text 3" w:locked="1" w:unhideWhenUsed="1"/>
+    <w:lsdException w:name="Body Text Indent 2" w:locked="1" w:unhideWhenUsed="1"/>
+    <w:lsdException w:name="Body Text Indent 3" w:locked="1" w:unhideWhenUsed="1"/>
+    <w:lsdException w:name="Block Text" w:locked="1" w:unhideWhenUsed="1"/>
+    <w:lsdException w:name="Hyperlink" w:locked="1" w:unhideWhenUsed="1"/>
+    <w:lsdException w:name="FollowedHyperlink" w:locked="1" w:unhideWhenUsed="1"/>
+    <w:lsdException w:name="Strong" w:semiHidden="0" w:uiPriority="0" w:qFormat="1"/>
+    <w:lsdException w:name="Emphasis" w:semiHidden="0" w:uiPriority="0" w:qFormat="1"/>
+    <w:lsdException w:name="Document Map" w:locked="1" w:unhideWhenUsed="1"/>
+    <w:lsdException w:name="Plain Text" w:locked="1" w:unhideWhenUsed="1"/>
+    <w:lsdException w:name="E-mail Signature" w:locked="1" w:unhideWhenUsed="1"/>
+    <w:lsdException w:name="HTML Top of Form" w:locked="1" w:unhideWhenUsed="1"/>
+    <w:lsdException w:name="HTML Bottom of Form" w:locked="1" w:unhideWhenUsed="1"/>
+    <w:lsdException w:name="Normal (Web)" w:locked="1" w:unhideWhenUsed="1"/>
+    <w:lsdException w:name="HTML Acronym" w:locked="1" w:unhideWhenUsed="1"/>
+    <w:lsdException w:name="HTML Address" w:locked="1" w:unhideWhenUsed="1"/>
+    <w:lsdException w:name="HTML Cite" w:locked="1" w:unhideWhenUsed="1"/>
+    <w:lsdException w:name="HTML Code" w:locked="1" w:unhideWhenUsed="1"/>
+    <w:lsdException w:name="HTML Definition" w:locked="1" w:unhideWhenUsed="1"/>
+    <w:lsdException w:name="HTML Keyboard" w:locked="1" w:unhideWhenUsed="1"/>
+    <w:lsdException w:name="HTML Preformatted" w:locked="1" w:unhideWhenUsed="1"/>
+    <w:lsdException w:name="HTML Sample" w:locked="1" w:unhideWhenUsed="1"/>
+    <w:lsdException w:name="HTML Typewriter" w:locked="1" w:unhideWhenUsed="1"/>
+    <w:lsdException w:name="HTML Variable" w:locked="1" w:unhideWhenUsed="1"/>
+    <w:lsdException w:name="Normal Table" w:locked="1" w:unhideWhenUsed="1"/>
+    <w:lsdException w:name="annotation subject" w:locked="1" w:unhideWhenUsed="1"/>
+    <w:lsdException w:name="No List" w:locked="1" w:unhideWhenUsed="1"/>
+    <w:lsdException w:name="Outline List 1" w:locked="1" w:unhideWhenUsed="1"/>
+    <w:lsdException w:name="Outline List 2" w:locked="1" w:unhideWhenUsed="1"/>
+    <w:lsdException w:name="Outline List 3" w:locked="1" w:unhideWhenUsed="1"/>
+    <w:lsdException w:name="Table Simple 1" w:locked="1" w:unhideWhenUsed="1"/>
+    <w:lsdException w:name="Table Simple 2" w:locked="1" w:unhideWhenUsed="1"/>
+    <w:lsdException w:name="Table Simple 3" w:locked="1" w:unhideWhenUsed="1"/>
+    <w:lsdException w:name="Table Classic 1" w:locked="1" w:unhideWhenUsed="1"/>
+    <w:lsdException w:name="Table Classic 2" w:locked="1" w:unhideWhenUsed="1"/>
+    <w:lsdException w:name="Table Classic 3" w:locked="1" w:unhideWhenUsed="1"/>
+    <w:lsdException w:name="Table Classic 4" w:locked="1" w:unhideWhenUsed="1"/>
+    <w:lsdException w:name="Table Colorful 1" w:locked="1" w:unhideWhenUsed="1"/>
+    <w:lsdException w:name="Table Colorful 2" w:locked="1" w:unhideWhenUsed="1"/>
+    <w:lsdException w:name="Table Colorful 3" w:locked="1" w:unhideWhenUsed="1"/>
+    <w:lsdException w:name="Table Columns 1" w:locked="1" w:unhideWhenUsed="1"/>
+    <w:lsdException w:name="Table Columns 2" w:locked="1" w:unhideWhenUsed="1"/>
+    <w:lsdException w:name="Table Columns 3" w:locked="1" w:unhideWhenUsed="1"/>
+    <w:lsdException w:name="Table Columns 4" w:locked="1" w:unhideWhenUsed="1"/>
+    <w:lsdException w:name="Table Columns 5" w:locked="1" w:unhideWhenUsed="1"/>
+    <w:lsdException w:name="Table Grid 1" w:locked="1" w:unhideWhenUsed="1"/>
+    <w:lsdException w:name="Table Grid 2" w:locked="1" w:unhideWhenUsed="1"/>
+    <w:lsdException w:name="Table Grid 3" w:locked="1" w:unhideWhenUsed="1"/>
+    <w:lsdException w:name="Table Grid 4" w:locked="1" w:unhideWhenUsed="1"/>
+    <w:lsdException w:name="Table Grid 5" w:locked="1" w:unhideWhenUsed="1"/>
+    <w:lsdException w:name="Table Grid 6" w:locked="1" w:unhideWhenUsed="1"/>
+    <w:lsdException w:name="Table Grid 7" w:locked="1" w:unhideWhenUsed="1"/>
+    <w:lsdException w:name="Table Grid 8" w:locked="1" w:unhideWhenUsed="1"/>
+    <w:lsdException w:name="Table List 1" w:locked="1" w:unhideWhenUsed="1"/>
+    <w:lsdException w:name="Table List 2" w:locked="1" w:unhideWhenUsed="1"/>
+    <w:lsdException w:name="Table List 3" w:locked="1" w:unhideWhenUsed="1"/>
+    <w:lsdException w:name="Table List 4" w:locked="1" w:unhideWhenUsed="1"/>
+    <w:lsdException w:name="Table List 5" w:locked="1" w:unhideWhenUsed="1"/>
+    <w:lsdException w:name="Table List 6" w:locked="1" w:unhideWhenUsed="1"/>
+    <w:lsdException w:name="Table List 7" w:locked="1" w:unhideWhenUsed="1"/>
+    <w:lsdException w:name="Table List 8" w:locked="1" w:unhideWhenUsed="1"/>
+    <w:lsdException w:name="Table 3D effects 1" w:locked="1" w:unhideWhenUsed="1"/>
+    <w:lsdException w:name="Table 3D effects 2" w:locked="1" w:unhideWhenUsed="1"/>
+    <w:lsdException w:name="Table 3D effects 3" w:locked="1" w:unhideWhenUsed="1"/>
+    <w:lsdException w:name="Table Contemporary" w:locked="1" w:unhideWhenUsed="1"/>
+    <w:lsdException w:name="Table Elegant" w:locked="1" w:unhideWhenUsed="1"/>
+    <w:lsdException w:name="Table Professional" w:locked="1" w:unhideWhenUsed="1"/>
+    <w:lsdException w:name="Table Subtle 1" w:locked="1" w:unhideWhenUsed="1"/>
+    <w:lsdException w:name="Table Subtle 2" w:locked="1" w:unhideWhenUsed="1"/>
+    <w:lsdException w:name="Table Web 1" w:locked="1" w:unhideWhenUsed="1"/>
+    <w:lsdException w:name="Table Web 2" w:locked="1" w:unhideWhenUsed="1"/>
+    <w:lsdException w:name="Table Web 3" w:locked="1" w:unhideWhenUsed="1"/>
+    <w:lsdException w:name="Balloon Text" w:locked="1" w:unhideWhenUsed="1"/>
+    <w:lsdException w:name="Table Grid" w:semiHidden="0" w:uiPriority="0"/>
+    <w:lsdException w:name="Table Theme" w:locked="1" w:unhideWhenUsed="1"/>
+    <w:lsdException w:name="No Spacing" w:semiHidden="0" w:uiPriority="1" w:qFormat="1"/>
+    <w:lsdException w:name="Light Shading" w:semiHidden="0" w:uiPriority="60"/>
+    <w:lsdException w:name="Light List" w:semiHidden="0" w:uiPriority="61"/>
+    <w:lsdException w:name="Light Grid" w:semiHidden="0" w:uiPriority="62"/>
+    <w:lsdException w:name="Medium Shading 1" w:semiHidden="0" w:uiPriority="63"/>
+    <w:lsdException w:name="Medium Shading 2" w:semiHidden="0" w:uiPriority="64"/>
+    <w:lsdException w:name="Medium List 1" w:semiHidden="0" w:uiPriority="65"/>
+    <w:lsdException w:name="Medium List 2" w:semiHidden="0" w:uiPriority="66"/>
+    <w:lsdException w:name="Medium Grid 1" w:semiHidden="0" w:uiPriority="67"/>
+    <w:lsdException w:name="Medium Grid 2" w:semiHidden="0" w:uiPriority="68"/>
+    <w:lsdException w:name="Medium Grid 3" w:semiHidden="0" w:uiPriority="69"/>
+    <w:lsdException w:name="Dark List" w:semiHidden="0" w:uiPriority="70"/>
+    <w:lsdException w:name="Colorful Shading" w:semiHidden="0" w:uiPriority="71"/>
+    <w:lsdException w:name="Colorful List" w:semiHidden="0" w:uiPriority="72"/>
+    <w:lsdException w:name="Colorful Grid" w:semiHidden="0" w:uiPriority="73"/>
+    <w:lsdException w:name="Light Shading Accent 1" w:semiHidden="0" w:uiPriority="60"/>
+    <w:lsdException w:name="Light List Accent 1" w:semiHidden="0" w:uiPriority="61"/>
+    <w:lsdException w:name="Light Grid Accent 1" w:semiHidden="0" w:uiPriority="62"/>
+    <w:lsdException w:name="Medium Shading 1 Accent 1" w:semiHidden="0" w:uiPriority="63"/>
+    <w:lsdException w:name="Medium Shading 2 Accent 1" w:semiHidden="0" w:uiPriority="64"/>
+    <w:lsdException w:name="Medium List 1 Accent 1" w:semiHidden="0" w:uiPriority="65"/>
+    <w:lsdException w:name="List Paragraph" w:semiHidden="0" w:uiPriority="34" w:qFormat="1"/>
+    <w:lsdException w:name="Quote" w:semiHidden="0" w:uiPriority="29" w:qFormat="1"/>
+    <w:lsdException w:name="Intense Quote" w:semiHidden="0" w:uiPriority="30" w:qFormat="1"/>
+    <w:lsdException w:name="Medium List 2 Accent 1" w:semiHidden="0" w:uiPriority="66"/>
+    <w:lsdException w:name="Medium Grid 1 Accent 1" w:semiHidden="0" w:uiPriority="67"/>
+    <w:lsdException w:name="Medium Grid 2 Accent 1" w:semiHidden="0" w:uiPriority="68"/>
+    <w:lsdException w:name="Medium Grid 3 Accent 1" w:semiHidden="0" w:uiPriority="69"/>
+    <w:lsdException w:name="Dark List Accent 1" w:semiHidden="0" w:uiPriority="70"/>
+    <w:lsdException w:name="Colorful Shading Accent 1" w:semiHidden="0" w:uiPriority="71"/>
+    <w:lsdException w:name="Colorful List Accent 1" w:semiHidden="0" w:uiPriority="72"/>
+    <w:lsdException w:name="Colorful Grid Accent 1" w:semiHidden="0" w:uiPriority="73"/>
+    <w:lsdException w:name="Light Shading Accent 2" w:semiHidden="0" w:uiPriority="60"/>
+    <w:lsdException w:name="Light List Accent 2" w:semiHidden="0" w:uiPriority="61"/>
+    <w:lsdException w:name="Light Grid Accent 2" w:semiHidden="0" w:uiPriority="62"/>
+    <w:lsdException w:name="Medium Shading 1 Accent 2" w:semiHidden="0" w:uiPriority="63"/>
+    <w:lsdException w:name="Medium Shading 2 Accent 2" w:semiHidden="0" w:uiPriority="64"/>
+    <w:lsdException w:name="Medium List 1 Accent 2" w:semiHidden="0" w:uiPriority="65"/>
+    <w:lsdException w:name="Medium List 2 Accent 2" w:semiHidden="0" w:uiPriority="66"/>
+    <w:lsdException w:name="Medium Grid 1 Accent 2" w:semiHidden="0" w:uiPriority="67"/>
+    <w:lsdException w:name="Medium Grid 2 Accent 2" w:semiHidden="0" w:uiPriority="68"/>
+    <w:lsdException w:name="Medium Grid 3 Accent 2" w:semiHidden="0" w:uiPriority="69"/>
+    <w:lsdException w:name="Dark List Accent 2" w:semiHidden="0" w:uiPriority="70"/>
+    <w:lsdException w:name="Colorful Shading Accent 2" w:semiHidden="0" w:uiPriority="71"/>
+    <w:lsdException w:name="Colorful List Accent 2" w:semiHidden="0" w:uiPriority="72"/>
+    <w:lsdException w:name="Colorful Grid Accent 2" w:semiHidden="0" w:uiPriority="73"/>
+    <w:lsdException w:name="Light Shading Accent 3" w:semiHidden="0" w:uiPriority="60"/>
+    <w:lsdException w:name="Light List Accent 3" w:semiHidden="0" w:uiPriority="61"/>
+    <w:lsdException w:name="Light Grid Accent 3" w:semiHidden="0" w:uiPriority="62"/>
+    <w:lsdException w:name="Medium Shading 1 Accent 3" w:semiHidden="0" w:uiPriority="63"/>
+    <w:lsdException w:name="Medium Shading 2 Accent 3" w:semiHidden="0" w:uiPriority="64"/>
+    <w:lsdException w:name="Medium List 1 Accent 3" w:semiHidden="0" w:uiPriority="65"/>
+    <w:lsdException w:name="Medium List 2 Accent 3" w:semiHidden="0" w:uiPriority="66"/>
+    <w:lsdException w:name="Medium Grid 1 Accent 3" w:semiHidden="0" w:uiPriority="67"/>
+    <w:lsdException w:name="Medium Grid 2 Accent 3" w:semiHidden="0" w:uiPriority="68"/>
+    <w:lsdException w:name="Medium Grid 3 Accent 3" w:semiHidden="0" w:uiPriority="69"/>
+    <w:lsdException w:name="Dark List Accent 3" w:semiHidden="0" w:uiPriority="70"/>
+    <w:lsdException w:name="Colorful Shading Accent 3" w:semiHidden="0" w:uiPriority="71"/>
+    <w:lsdException w:name="Colorful List Accent 3" w:semiHidden="0" w:uiPriority="72"/>
+    <w:lsdException w:name="Colorful Grid Accent 3" w:semiHidden="0" w:uiPriority="73"/>
+    <w:lsdException w:name="Light Shading Accent 4" w:semiHidden="0" w:uiPriority="60"/>
+    <w:lsdException w:name="Light List Accent 4" w:semiHidden="0" w:uiPriority="61"/>
+    <w:lsdException w:name="Light Grid Accent 4" w:semiHidden="0" w:uiPriority="62"/>
+    <w:lsdException w:name="Medium Shading 1 Accent 4" w:semiHidden="0" w:uiPriority="63"/>
+    <w:lsdException w:name="Medium Shading 2 Accent 4" w:semiHidden="0" w:uiPriority="64"/>
+    <w:lsdException w:name="Medium List 1 Accent 4" w:semiHidden="0" w:uiPriority="65"/>
+    <w:lsdException w:name="Medium List 2 Accent 4" w:semiHidden="0" w:uiPriority="66"/>
+    <w:lsdException w:name="Medium Grid 1 Accent 4" w:semiHidden="0" w:uiPriority="67"/>
+    <w:lsdException w:name="Medium Grid 2 Accent 4" w:semiHidden="0" w:uiPriority="68"/>
+    <w:lsdException w:name="Medium Grid 3 Accent 4" w:semiHidden="0" w:uiPriority="69"/>
+    <w:lsdException w:name="Dark List Accent 4" w:semiHidden="0" w:uiPriority="70"/>
+    <w:lsdException w:name="Colorful Shading Accent 4" w:semiHidden="0" w:uiPriority="71"/>
+    <w:lsdException w:name="Colorful List Accent 4" w:semiHidden="0" w:uiPriority="72"/>
+    <w:lsdException w:name="Colorful Grid Accent 4" w:semiHidden="0" w:uiPriority="73"/>
+    <w:lsdException w:name="Light Shading Accent 5" w:semiHidden="0" w:uiPriority="60"/>
+    <w:lsdException w:name="Light List Accent 5" w:semiHidden="0" w:uiPriority="61"/>
+    <w:lsdException w:name="Light Grid Accent 5" w:semiHidden="0" w:uiPriority="62"/>
+    <w:lsdException w:name="Medium Shading 1 Accent 5" w:semiHidden="0" w:uiPriority="63"/>
+    <w:lsdException w:name="Medium Shading 2 Accent 5" w:semiHidden="0" w:uiPriority="64"/>
+    <w:lsdException w:name="Medium List 1 Accent 5" w:semiHidden="0" w:uiPriority="65"/>
+    <w:lsdException w:name="Medium List 2 Accent 5" w:semiHidden="0" w:uiPriority="66"/>
+    <w:lsdException w:name="Medium Grid 1 Accent 5" w:semiHidden="0" w:uiPriority="67"/>
+    <w:lsdException w:name="Medium Grid 2 Accent 5" w:semiHidden="0" w:uiPriority="68"/>
+    <w:lsdException w:name="Medium Grid 3 Accent 5" w:semiHidden="0" w:uiPriority="69"/>
+    <w:lsdException w:name="Dark List Accent 5" w:semiHidden="0" w:uiPriority="70"/>
+    <w:lsdException w:name="Colorful Shading Accent 5" w:semiHidden="0" w:uiPriority="71"/>
+    <w:lsdException w:name="Colorful List Accent 5" w:semiHidden="0" w:uiPriority="72"/>
+    <w:lsdException w:name="Colorful Grid Accent 5" w:semiHidden="0" w:uiPriority="73"/>
+    <w:lsdException w:name="Light Shading Accent 6" w:semiHidden="0" w:uiPriority="60"/>
+    <w:lsdException w:name="Light List Accent 6" w:semiHidden="0" w:uiPriority="61"/>
+    <w:lsdException w:name="Light Grid Accent 6" w:semiHidden="0" w:uiPriority="62"/>
+    <w:lsdException w:name="Medium Shading 1 Accent 6" w:semiHidden="0" w:uiPriority="63"/>
+    <w:lsdException w:name="Medium Shading 2 Accent 6" w:semiHidden="0" w:uiPriority="64"/>
+    <w:lsdException w:name="Medium List 1 Accent 6" w:semiHidden="0" w:uiPriority="65"/>
+    <w:lsdException w:name="Medium List 2 Accent 6" w:semiHidden="0" w:uiPriority="66"/>
+    <w:lsdException w:name="Medium Grid 1 Accent 6" w:semiHidden="0" w:uiPriority="67"/>
+    <w:lsdException w:name="Medium Grid 2 Accent 6" w:semiHidden="0" w:uiPriority="68"/>
+    <w:lsdException w:name="Medium Grid 3 Accent 6" w:semiHidden="0" w:uiPriority="69"/>
+    <w:lsdException w:name="Dark List Accent 6" w:semiHidden="0" w:uiPriority="70"/>
+    <w:lsdException w:name="Colorful Shading Accent 6" w:semiHidden="0" w:uiPriority="71"/>
+    <w:lsdException w:name="Colorful List Accent 6" w:semiHidden="0" w:uiPriority="72"/>
+    <w:lsdException w:name="Colorful Grid Accent 6" w:semiHidden="0" w:uiPriority="73"/>
+    <w:lsdException w:name="Subtle Emphasis" w:semiHidden="0" w:uiPriority="19" w:qFormat="1"/>
+    <w:lsdException w:name="Intense Emphasis" w:semiHidden="0" w:uiPriority="21" w:qFormat="1"/>
+    <w:lsdException w:name="Subtle Reference" w:semiHidden="0" w:uiPriority="31" w:qFormat="1"/>
+    <w:lsdException w:name="Intense Reference" w:semiHidden="0" w:uiPriority="32" w:qFormat="1"/>
+    <w:lsdException w:name="Book Title" w:semiHidden="0" w:uiPriority="33" w:qFormat="1"/>
+    <w:lsdException w:name="Bibliography" w:uiPriority="37" w:unhideWhenUsed="1"/>
+    <w:lsdException w:name="TOC Heading" w:uiPriority="39" w:unhideWhenUsed="1" w:qFormat="1"/>
   </w:latentStyles>
   <w:style w:type="paragraph" w:default="1" w:styleId="Normal">
     <w:name w:val="Normal"/>

</xml_diff>

<commit_message>
add new section on linking a node to the META-SHARE Network
Also update many parts of the whole document to better match the current situation.
</commit_message>
<xml_diff>
--- a/misc/docs/META-SHARE_Installation_Manual.docx
+++ b/misc/docs/META-SHARE_Installation_Manual.docx
@@ -257,7 +257,7 @@
           <w:bCs/>
           <w:lang w:val="en-US"/>
         </w:rPr>
-        <w:t>August 30</w:t>
+        <w:t>September 3</w:t>
       </w:r>
       <w:r>
         <w:rPr>
@@ -343,7 +343,7 @@
         </w:rPr>
         <w:fldChar w:fldCharType="separate"/>
       </w:r>
-      <w:hyperlink w:anchor="_Toc334096033" w:history="1">
+      <w:hyperlink w:anchor="_Toc334436135" w:history="1">
         <w:r>
           <w:rPr>
             <w:rStyle w:val="Hyperlink"/>
@@ -387,7 +387,7 @@
             <w:noProof/>
             <w:webHidden/>
           </w:rPr>
-          <w:instrText xml:space="preserve"> PAGEREF _Toc334096033 \h </w:instrText>
+          <w:instrText xml:space="preserve"> PAGEREF _Toc334436135 \h </w:instrText>
         </w:r>
         <w:r>
           <w:rPr>
@@ -428,7 +428,7 @@
           <w:lang w:val="en-US" w:eastAsia="en-US"/>
         </w:rPr>
       </w:pPr>
-      <w:hyperlink w:anchor="_Toc334096034" w:history="1">
+      <w:hyperlink w:anchor="_Toc334436136" w:history="1">
         <w:r>
           <w:rPr>
             <w:rStyle w:val="Hyperlink"/>
@@ -472,7 +472,7 @@
             <w:noProof/>
             <w:webHidden/>
           </w:rPr>
-          <w:instrText xml:space="preserve"> PAGEREF _Toc334096034 \h </w:instrText>
+          <w:instrText xml:space="preserve"> PAGEREF _Toc334436136 \h </w:instrText>
         </w:r>
         <w:r>
           <w:rPr>
@@ -513,7 +513,7 @@
           <w:lang w:val="en-US" w:eastAsia="en-US"/>
         </w:rPr>
       </w:pPr>
-      <w:hyperlink w:anchor="_Toc334096035" w:history="1">
+      <w:hyperlink w:anchor="_Toc334436137" w:history="1">
         <w:r>
           <w:rPr>
             <w:rStyle w:val="Hyperlink"/>
@@ -557,7 +557,7 @@
             <w:noProof/>
             <w:webHidden/>
           </w:rPr>
-          <w:instrText xml:space="preserve"> PAGEREF _Toc334096035 \h </w:instrText>
+          <w:instrText xml:space="preserve"> PAGEREF _Toc334436137 \h </w:instrText>
         </w:r>
         <w:r>
           <w:rPr>
@@ -598,7 +598,7 @@
           <w:lang w:val="en-US" w:eastAsia="en-US"/>
         </w:rPr>
       </w:pPr>
-      <w:hyperlink w:anchor="_Toc334096036" w:history="1">
+      <w:hyperlink w:anchor="_Toc334436138" w:history="1">
         <w:r>
           <w:rPr>
             <w:rStyle w:val="Hyperlink"/>
@@ -642,7 +642,7 @@
             <w:noProof/>
             <w:webHidden/>
           </w:rPr>
-          <w:instrText xml:space="preserve"> PAGEREF _Toc334096036 \h </w:instrText>
+          <w:instrText xml:space="preserve"> PAGEREF _Toc334436138 \h </w:instrText>
         </w:r>
         <w:r>
           <w:rPr>
@@ -683,7 +683,7 @@
           <w:lang w:val="en-US" w:eastAsia="en-US"/>
         </w:rPr>
       </w:pPr>
-      <w:hyperlink w:anchor="_Toc334096037" w:history="1">
+      <w:hyperlink w:anchor="_Toc334436139" w:history="1">
         <w:r>
           <w:rPr>
             <w:rStyle w:val="Hyperlink"/>
@@ -727,7 +727,7 @@
             <w:noProof/>
             <w:webHidden/>
           </w:rPr>
-          <w:instrText xml:space="preserve"> PAGEREF _Toc334096037 \h </w:instrText>
+          <w:instrText xml:space="preserve"> PAGEREF _Toc334436139 \h </w:instrText>
         </w:r>
         <w:r>
           <w:rPr>
@@ -768,7 +768,7 @@
           <w:lang w:val="en-US" w:eastAsia="en-US"/>
         </w:rPr>
       </w:pPr>
-      <w:hyperlink w:anchor="_Toc334096038" w:history="1">
+      <w:hyperlink w:anchor="_Toc334436140" w:history="1">
         <w:r>
           <w:rPr>
             <w:rStyle w:val="Hyperlink"/>
@@ -812,7 +812,7 @@
             <w:noProof/>
             <w:webHidden/>
           </w:rPr>
-          <w:instrText xml:space="preserve"> PAGEREF _Toc334096038 \h </w:instrText>
+          <w:instrText xml:space="preserve"> PAGEREF _Toc334436140 \h </w:instrText>
         </w:r>
         <w:r>
           <w:rPr>
@@ -853,7 +853,7 @@
           <w:lang w:val="en-US" w:eastAsia="en-US"/>
         </w:rPr>
       </w:pPr>
-      <w:hyperlink w:anchor="_Toc334096039" w:history="1">
+      <w:hyperlink w:anchor="_Toc334436141" w:history="1">
         <w:r>
           <w:rPr>
             <w:rStyle w:val="Hyperlink"/>
@@ -897,7 +897,7 @@
             <w:noProof/>
             <w:webHidden/>
           </w:rPr>
-          <w:instrText xml:space="preserve"> PAGEREF _Toc334096039 \h </w:instrText>
+          <w:instrText xml:space="preserve"> PAGEREF _Toc334436141 \h </w:instrText>
         </w:r>
         <w:r>
           <w:rPr>
@@ -942,7 +942,7 @@
           <w:lang w:val="en-US" w:eastAsia="en-US"/>
         </w:rPr>
       </w:pPr>
-      <w:hyperlink w:anchor="_Toc334096040" w:history="1">
+      <w:hyperlink w:anchor="_Toc334436142" w:history="1">
         <w:r>
           <w:rPr>
             <w:rStyle w:val="Hyperlink"/>
@@ -986,7 +986,7 @@
             <w:noProof/>
             <w:webHidden/>
           </w:rPr>
-          <w:instrText xml:space="preserve"> PAGEREF _Toc334096040 \h </w:instrText>
+          <w:instrText xml:space="preserve"> PAGEREF _Toc334436142 \h </w:instrText>
         </w:r>
         <w:r>
           <w:rPr>
@@ -1031,7 +1031,7 @@
           <w:lang w:val="en-US" w:eastAsia="en-US"/>
         </w:rPr>
       </w:pPr>
-      <w:hyperlink w:anchor="_Toc334096041" w:history="1">
+      <w:hyperlink w:anchor="_Toc334436143" w:history="1">
         <w:r>
           <w:rPr>
             <w:rStyle w:val="Hyperlink"/>
@@ -1075,7 +1075,7 @@
             <w:noProof/>
             <w:webHidden/>
           </w:rPr>
-          <w:instrText xml:space="preserve"> PAGEREF _Toc334096041 \h </w:instrText>
+          <w:instrText xml:space="preserve"> PAGEREF _Toc334436143 \h </w:instrText>
         </w:r>
         <w:r>
           <w:rPr>
@@ -1116,7 +1116,7 @@
           <w:lang w:val="en-US" w:eastAsia="en-US"/>
         </w:rPr>
       </w:pPr>
-      <w:hyperlink w:anchor="_Toc334096042" w:history="1">
+      <w:hyperlink w:anchor="_Toc334436144" w:history="1">
         <w:r>
           <w:rPr>
             <w:rStyle w:val="Hyperlink"/>
@@ -1160,7 +1160,7 @@
             <w:noProof/>
             <w:webHidden/>
           </w:rPr>
-          <w:instrText xml:space="preserve"> PAGEREF _Toc334096042 \h </w:instrText>
+          <w:instrText xml:space="preserve"> PAGEREF _Toc334436144 \h </w:instrText>
         </w:r>
         <w:r>
           <w:rPr>
@@ -1201,7 +1201,7 @@
           <w:lang w:val="en-US" w:eastAsia="en-US"/>
         </w:rPr>
       </w:pPr>
-      <w:hyperlink w:anchor="_Toc334096043" w:history="1">
+      <w:hyperlink w:anchor="_Toc334436145" w:history="1">
         <w:r>
           <w:rPr>
             <w:rStyle w:val="Hyperlink"/>
@@ -1245,7 +1245,7 @@
             <w:noProof/>
             <w:webHidden/>
           </w:rPr>
-          <w:instrText xml:space="preserve"> PAGEREF _Toc334096043 \h </w:instrText>
+          <w:instrText xml:space="preserve"> PAGEREF _Toc334436145 \h </w:instrText>
         </w:r>
         <w:r>
           <w:rPr>
@@ -1286,7 +1286,7 @@
           <w:lang w:val="en-US" w:eastAsia="en-US"/>
         </w:rPr>
       </w:pPr>
-      <w:hyperlink w:anchor="_Toc334096044" w:history="1">
+      <w:hyperlink w:anchor="_Toc334436146" w:history="1">
         <w:r>
           <w:rPr>
             <w:rStyle w:val="Hyperlink"/>
@@ -1330,7 +1330,7 @@
             <w:noProof/>
             <w:webHidden/>
           </w:rPr>
-          <w:instrText xml:space="preserve"> PAGEREF _Toc334096044 \h </w:instrText>
+          <w:instrText xml:space="preserve"> PAGEREF _Toc334436146 \h </w:instrText>
         </w:r>
         <w:r>
           <w:rPr>
@@ -1371,7 +1371,7 @@
           <w:lang w:val="en-US" w:eastAsia="en-US"/>
         </w:rPr>
       </w:pPr>
-      <w:hyperlink w:anchor="_Toc334096045" w:history="1">
+      <w:hyperlink w:anchor="_Toc334436147" w:history="1">
         <w:r>
           <w:rPr>
             <w:rStyle w:val="Hyperlink"/>
@@ -1415,7 +1415,7 @@
             <w:noProof/>
             <w:webHidden/>
           </w:rPr>
-          <w:instrText xml:space="preserve"> PAGEREF _Toc334096045 \h </w:instrText>
+          <w:instrText xml:space="preserve"> PAGEREF _Toc334436147 \h </w:instrText>
         </w:r>
         <w:r>
           <w:rPr>
@@ -1434,7 +1434,7 @@
             <w:noProof/>
             <w:webHidden/>
           </w:rPr>
-          <w:t>11</w:t>
+          <w:t>12</w:t>
         </w:r>
         <w:r>
           <w:rPr>
@@ -1456,7 +1456,7 @@
           <w:lang w:val="en-US" w:eastAsia="en-US"/>
         </w:rPr>
       </w:pPr>
-      <w:hyperlink w:anchor="_Toc334096046" w:history="1">
+      <w:hyperlink w:anchor="_Toc334436148" w:history="1">
         <w:r>
           <w:rPr>
             <w:rStyle w:val="Hyperlink"/>
@@ -1500,7 +1500,7 @@
             <w:noProof/>
             <w:webHidden/>
           </w:rPr>
-          <w:instrText xml:space="preserve"> PAGEREF _Toc334096046 \h </w:instrText>
+          <w:instrText xml:space="preserve"> PAGEREF _Toc334436148 \h </w:instrText>
         </w:r>
         <w:r>
           <w:rPr>
@@ -1541,7 +1541,7 @@
           <w:lang w:val="en-US" w:eastAsia="en-US"/>
         </w:rPr>
       </w:pPr>
-      <w:hyperlink w:anchor="_Toc334096047" w:history="1">
+      <w:hyperlink w:anchor="_Toc334436149" w:history="1">
         <w:r>
           <w:rPr>
             <w:rStyle w:val="Hyperlink"/>
@@ -1585,7 +1585,7 @@
             <w:noProof/>
             <w:webHidden/>
           </w:rPr>
-          <w:instrText xml:space="preserve"> PAGEREF _Toc334096047 \h </w:instrText>
+          <w:instrText xml:space="preserve"> PAGEREF _Toc334436149 \h </w:instrText>
         </w:r>
         <w:r>
           <w:rPr>
@@ -1626,7 +1626,7 @@
           <w:lang w:val="en-US" w:eastAsia="en-US"/>
         </w:rPr>
       </w:pPr>
-      <w:hyperlink w:anchor="_Toc334096048" w:history="1">
+      <w:hyperlink w:anchor="_Toc334436150" w:history="1">
         <w:r>
           <w:rPr>
             <w:rStyle w:val="Hyperlink"/>
@@ -1670,7 +1670,7 @@
             <w:noProof/>
             <w:webHidden/>
           </w:rPr>
-          <w:instrText xml:space="preserve"> PAGEREF _Toc334096048 \h </w:instrText>
+          <w:instrText xml:space="preserve"> PAGEREF _Toc334436150 \h </w:instrText>
         </w:r>
         <w:r>
           <w:rPr>
@@ -1689,7 +1689,7 @@
             <w:noProof/>
             <w:webHidden/>
           </w:rPr>
-          <w:t>12</w:t>
+          <w:t>13</w:t>
         </w:r>
         <w:r>
           <w:rPr>
@@ -1711,7 +1711,7 @@
           <w:lang w:val="en-US" w:eastAsia="en-US"/>
         </w:rPr>
       </w:pPr>
-      <w:hyperlink w:anchor="_Toc334096049" w:history="1">
+      <w:hyperlink w:anchor="_Toc334436151" w:history="1">
         <w:r>
           <w:rPr>
             <w:rStyle w:val="Hyperlink"/>
@@ -1755,7 +1755,7 @@
             <w:noProof/>
             <w:webHidden/>
           </w:rPr>
-          <w:instrText xml:space="preserve"> PAGEREF _Toc334096049 \h </w:instrText>
+          <w:instrText xml:space="preserve"> PAGEREF _Toc334436151 \h </w:instrText>
         </w:r>
         <w:r>
           <w:rPr>
@@ -1796,7 +1796,7 @@
           <w:lang w:val="en-US" w:eastAsia="en-US"/>
         </w:rPr>
       </w:pPr>
-      <w:hyperlink w:anchor="_Toc334096050" w:history="1">
+      <w:hyperlink w:anchor="_Toc334436152" w:history="1">
         <w:r>
           <w:rPr>
             <w:rStyle w:val="Hyperlink"/>
@@ -1819,7 +1819,7 @@
             <w:rStyle w:val="Hyperlink"/>
             <w:noProof/>
           </w:rPr>
-          <w:t>Importing and Exporting Resources</w:t>
+          <w:t>Linking your Node with the META-SHARE Network</w:t>
         </w:r>
         <w:r>
           <w:rPr>
@@ -1840,7 +1840,7 @@
             <w:noProof/>
             <w:webHidden/>
           </w:rPr>
-          <w:instrText xml:space="preserve"> PAGEREF _Toc334096050 \h </w:instrText>
+          <w:instrText xml:space="preserve"> PAGEREF _Toc334436152 \h </w:instrText>
         </w:r>
         <w:r>
           <w:rPr>
@@ -1881,7 +1881,7 @@
           <w:lang w:val="en-US" w:eastAsia="en-US"/>
         </w:rPr>
       </w:pPr>
-      <w:hyperlink w:anchor="_Toc334096051" w:history="1">
+      <w:hyperlink w:anchor="_Toc334436153" w:history="1">
         <w:r>
           <w:rPr>
             <w:rStyle w:val="Hyperlink"/>
@@ -1904,7 +1904,7 @@
             <w:rStyle w:val="Hyperlink"/>
             <w:noProof/>
           </w:rPr>
-          <w:t>Importing XML Files into META-SHARE</w:t>
+          <w:t>Overview</w:t>
         </w:r>
         <w:r>
           <w:rPr>
@@ -1925,7 +1925,7 @@
             <w:noProof/>
             <w:webHidden/>
           </w:rPr>
-          <w:instrText xml:space="preserve"> PAGEREF _Toc334096051 \h </w:instrText>
+          <w:instrText xml:space="preserve"> PAGEREF _Toc334436153 \h </w:instrText>
         </w:r>
         <w:r>
           <w:rPr>
@@ -1957,11 +1957,7 @@
     </w:p>
     <w:p>
       <w:pPr>
-        <w:pStyle w:val="TOC3"/>
-        <w:tabs>
-          <w:tab w:val="left" w:pos="1200"/>
-          <w:tab w:val="right" w:leader="dot" w:pos="9016"/>
-        </w:tabs>
+        <w:pStyle w:val="TOC2"/>
         <w:rPr>
           <w:rFonts w:ascii="Times New Roman" w:hAnsi="Times New Roman"/>
           <w:noProof/>
@@ -1970,13 +1966,13 @@
           <w:lang w:val="en-US" w:eastAsia="en-US"/>
         </w:rPr>
       </w:pPr>
-      <w:hyperlink w:anchor="_Toc334096052" w:history="1">
+      <w:hyperlink w:anchor="_Toc334436154" w:history="1">
         <w:r>
           <w:rPr>
             <w:rStyle w:val="Hyperlink"/>
             <w:noProof/>
           </w:rPr>
-          <w:t>7.1.1</w:t>
+          <w:t>7.2</w:t>
         </w:r>
         <w:r>
           <w:rPr>
@@ -1993,7 +1989,7 @@
             <w:rStyle w:val="Hyperlink"/>
             <w:noProof/>
           </w:rPr>
-          <w:t>Importing from the Command Line</w:t>
+          <w:t>Step-by-Step Instructions</w:t>
         </w:r>
         <w:r>
           <w:rPr>
@@ -2014,7 +2010,7 @@
             <w:noProof/>
             <w:webHidden/>
           </w:rPr>
-          <w:instrText xml:space="preserve"> PAGEREF _Toc334096052 \h </w:instrText>
+          <w:instrText xml:space="preserve"> PAGEREF _Toc334436154 \h </w:instrText>
         </w:r>
         <w:r>
           <w:rPr>
@@ -2033,7 +2029,7 @@
             <w:noProof/>
             <w:webHidden/>
           </w:rPr>
-          <w:t>13</w:t>
+          <w:t>14</w:t>
         </w:r>
         <w:r>
           <w:rPr>
@@ -2046,11 +2042,7 @@
     </w:p>
     <w:p>
       <w:pPr>
-        <w:pStyle w:val="TOC3"/>
-        <w:tabs>
-          <w:tab w:val="left" w:pos="1200"/>
-          <w:tab w:val="right" w:leader="dot" w:pos="9016"/>
-        </w:tabs>
+        <w:pStyle w:val="TOC1"/>
         <w:rPr>
           <w:rFonts w:ascii="Times New Roman" w:hAnsi="Times New Roman"/>
           <w:noProof/>
@@ -2059,13 +2051,13 @@
           <w:lang w:val="en-US" w:eastAsia="en-US"/>
         </w:rPr>
       </w:pPr>
-      <w:hyperlink w:anchor="_Toc334096053" w:history="1">
+      <w:hyperlink w:anchor="_Toc334436155" w:history="1">
         <w:r>
           <w:rPr>
             <w:rStyle w:val="Hyperlink"/>
             <w:noProof/>
           </w:rPr>
-          <w:t>7.1.2</w:t>
+          <w:t>8</w:t>
         </w:r>
         <w:r>
           <w:rPr>
@@ -2082,7 +2074,7 @@
             <w:rStyle w:val="Hyperlink"/>
             <w:noProof/>
           </w:rPr>
-          <w:t>Importing from the Editor</w:t>
+          <w:t>Importing and Exporting Resources</w:t>
         </w:r>
         <w:r>
           <w:rPr>
@@ -2103,7 +2095,7 @@
             <w:noProof/>
             <w:webHidden/>
           </w:rPr>
-          <w:instrText xml:space="preserve"> PAGEREF _Toc334096053 \h </w:instrText>
+          <w:instrText xml:space="preserve"> PAGEREF _Toc334436155 \h </w:instrText>
         </w:r>
         <w:r>
           <w:rPr>
@@ -2122,7 +2114,7 @@
             <w:noProof/>
             <w:webHidden/>
           </w:rPr>
-          <w:t>14</w:t>
+          <w:t>15</w:t>
         </w:r>
         <w:r>
           <w:rPr>
@@ -2144,13 +2136,13 @@
           <w:lang w:val="en-US" w:eastAsia="en-US"/>
         </w:rPr>
       </w:pPr>
-      <w:hyperlink w:anchor="_Toc334096054" w:history="1">
+      <w:hyperlink w:anchor="_Toc334436156" w:history="1">
         <w:r>
           <w:rPr>
             <w:rStyle w:val="Hyperlink"/>
             <w:noProof/>
           </w:rPr>
-          <w:t>7.2</w:t>
+          <w:t>8.1</w:t>
         </w:r>
         <w:r>
           <w:rPr>
@@ -2167,7 +2159,7 @@
             <w:rStyle w:val="Hyperlink"/>
             <w:noProof/>
           </w:rPr>
-          <w:t>Exporting XML Files from META-SHARE</w:t>
+          <w:t>Importing XML Files into META-SHARE</w:t>
         </w:r>
         <w:r>
           <w:rPr>
@@ -2188,7 +2180,7 @@
             <w:noProof/>
             <w:webHidden/>
           </w:rPr>
-          <w:instrText xml:space="preserve"> PAGEREF _Toc334096054 \h </w:instrText>
+          <w:instrText xml:space="preserve"> PAGEREF _Toc334436156 \h </w:instrText>
         </w:r>
         <w:r>
           <w:rPr>
@@ -2207,7 +2199,7 @@
             <w:noProof/>
             <w:webHidden/>
           </w:rPr>
-          <w:t>14</w:t>
+          <w:t>15</w:t>
         </w:r>
         <w:r>
           <w:rPr>
@@ -2233,13 +2225,13 @@
           <w:lang w:val="en-US" w:eastAsia="en-US"/>
         </w:rPr>
       </w:pPr>
-      <w:hyperlink w:anchor="_Toc334096055" w:history="1">
+      <w:hyperlink w:anchor="_Toc334436157" w:history="1">
         <w:r>
           <w:rPr>
             <w:rStyle w:val="Hyperlink"/>
             <w:noProof/>
           </w:rPr>
-          <w:t>7.2.1</w:t>
+          <w:t>8.1.1</w:t>
         </w:r>
         <w:r>
           <w:rPr>
@@ -2256,7 +2248,7 @@
             <w:rStyle w:val="Hyperlink"/>
             <w:noProof/>
           </w:rPr>
-          <w:t>Exporting from the Command Line</w:t>
+          <w:t>Importing from the Command Line</w:t>
         </w:r>
         <w:r>
           <w:rPr>
@@ -2277,7 +2269,7 @@
             <w:noProof/>
             <w:webHidden/>
           </w:rPr>
-          <w:instrText xml:space="preserve"> PAGEREF _Toc334096055 \h </w:instrText>
+          <w:instrText xml:space="preserve"> PAGEREF _Toc334436157 \h </w:instrText>
         </w:r>
         <w:r>
           <w:rPr>
@@ -2296,7 +2288,7 @@
             <w:noProof/>
             <w:webHidden/>
           </w:rPr>
-          <w:t>14</w:t>
+          <w:t>15</w:t>
         </w:r>
         <w:r>
           <w:rPr>
@@ -2322,13 +2314,13 @@
           <w:lang w:val="en-US" w:eastAsia="en-US"/>
         </w:rPr>
       </w:pPr>
-      <w:hyperlink w:anchor="_Toc334096056" w:history="1">
+      <w:hyperlink w:anchor="_Toc334436158" w:history="1">
         <w:r>
           <w:rPr>
             <w:rStyle w:val="Hyperlink"/>
             <w:noProof/>
           </w:rPr>
-          <w:t>7.2.2</w:t>
+          <w:t>8.1.2</w:t>
         </w:r>
         <w:r>
           <w:rPr>
@@ -2345,7 +2337,7 @@
             <w:rStyle w:val="Hyperlink"/>
             <w:noProof/>
           </w:rPr>
-          <w:t>Exporting from the Editor</w:t>
+          <w:t>Importing from the Editor</w:t>
         </w:r>
         <w:r>
           <w:rPr>
@@ -2366,7 +2358,7 @@
             <w:noProof/>
             <w:webHidden/>
           </w:rPr>
-          <w:instrText xml:space="preserve"> PAGEREF _Toc334096056 \h </w:instrText>
+          <w:instrText xml:space="preserve"> PAGEREF _Toc334436158 \h </w:instrText>
         </w:r>
         <w:r>
           <w:rPr>
@@ -2385,7 +2377,7 @@
             <w:noProof/>
             <w:webHidden/>
           </w:rPr>
-          <w:t>14</w:t>
+          <w:t>15</w:t>
         </w:r>
         <w:r>
           <w:rPr>
@@ -2407,13 +2399,13 @@
           <w:lang w:val="en-US" w:eastAsia="en-US"/>
         </w:rPr>
       </w:pPr>
-      <w:hyperlink w:anchor="_Toc334096057" w:history="1">
+      <w:hyperlink w:anchor="_Toc334436159" w:history="1">
         <w:r>
           <w:rPr>
             <w:rStyle w:val="Hyperlink"/>
             <w:noProof/>
           </w:rPr>
-          <w:t>7.3</w:t>
+          <w:t>8.2</w:t>
         </w:r>
         <w:r>
           <w:rPr>
@@ -2430,7 +2422,7 @@
             <w:rStyle w:val="Hyperlink"/>
             <w:noProof/>
           </w:rPr>
-          <w:t>Copying Data between META-SHARE Nodes</w:t>
+          <w:t>Exporting XML Files from META-SHARE</w:t>
         </w:r>
         <w:r>
           <w:rPr>
@@ -2451,7 +2443,7 @@
             <w:noProof/>
             <w:webHidden/>
           </w:rPr>
-          <w:instrText xml:space="preserve"> PAGEREF _Toc334096057 \h </w:instrText>
+          <w:instrText xml:space="preserve"> PAGEREF _Toc334436159 \h </w:instrText>
         </w:r>
         <w:r>
           <w:rPr>
@@ -2470,7 +2462,7 @@
             <w:noProof/>
             <w:webHidden/>
           </w:rPr>
-          <w:t>14</w:t>
+          <w:t>15</w:t>
         </w:r>
         <w:r>
           <w:rPr>
@@ -2483,7 +2475,11 @@
     </w:p>
     <w:p>
       <w:pPr>
-        <w:pStyle w:val="TOC2"/>
+        <w:pStyle w:val="TOC3"/>
+        <w:tabs>
+          <w:tab w:val="left" w:pos="1200"/>
+          <w:tab w:val="right" w:leader="dot" w:pos="9016"/>
+        </w:tabs>
         <w:rPr>
           <w:rFonts w:ascii="Times New Roman" w:hAnsi="Times New Roman"/>
           <w:noProof/>
@@ -2492,13 +2488,13 @@
           <w:lang w:val="en-US" w:eastAsia="en-US"/>
         </w:rPr>
       </w:pPr>
-      <w:hyperlink w:anchor="_Toc334096058" w:history="1">
+      <w:hyperlink w:anchor="_Toc334436160" w:history="1">
         <w:r>
           <w:rPr>
             <w:rStyle w:val="Hyperlink"/>
             <w:noProof/>
           </w:rPr>
-          <w:t>7.4</w:t>
+          <w:t>8.2.1</w:t>
         </w:r>
         <w:r>
           <w:rPr>
@@ -2515,7 +2511,7 @@
             <w:rStyle w:val="Hyperlink"/>
             <w:noProof/>
           </w:rPr>
-          <w:t>Migrating Data from a Previous META-SHARE Installation</w:t>
+          <w:t>Exporting from the Command Line</w:t>
         </w:r>
         <w:r>
           <w:rPr>
@@ -2536,7 +2532,7 @@
             <w:noProof/>
             <w:webHidden/>
           </w:rPr>
-          <w:instrText xml:space="preserve"> PAGEREF _Toc334096058 \h </w:instrText>
+          <w:instrText xml:space="preserve"> PAGEREF _Toc334436160 \h </w:instrText>
         </w:r>
         <w:r>
           <w:rPr>
@@ -2555,7 +2551,7 @@
             <w:noProof/>
             <w:webHidden/>
           </w:rPr>
-          <w:t>15</w:t>
+          <w:t>16</w:t>
         </w:r>
         <w:r>
           <w:rPr>
@@ -2581,13 +2577,13 @@
           <w:lang w:val="en-US" w:eastAsia="en-US"/>
         </w:rPr>
       </w:pPr>
-      <w:hyperlink w:anchor="_Toc334096059" w:history="1">
+      <w:hyperlink w:anchor="_Toc334436161" w:history="1">
         <w:r>
           <w:rPr>
             <w:rStyle w:val="Hyperlink"/>
             <w:noProof/>
           </w:rPr>
-          <w:t>7.4.1</w:t>
+          <w:t>8.2.2</w:t>
         </w:r>
         <w:r>
           <w:rPr>
@@ -2604,7 +2600,7 @@
             <w:rStyle w:val="Hyperlink"/>
             <w:noProof/>
           </w:rPr>
-          <w:t>Exporting the Metadata from META-SHARE</w:t>
+          <w:t>Exporting from the Editor</w:t>
         </w:r>
         <w:r>
           <w:rPr>
@@ -2625,7 +2621,7 @@
             <w:noProof/>
             <w:webHidden/>
           </w:rPr>
-          <w:instrText xml:space="preserve"> PAGEREF _Toc334096059 \h </w:instrText>
+          <w:instrText xml:space="preserve"> PAGEREF _Toc334436161 \h </w:instrText>
         </w:r>
         <w:r>
           <w:rPr>
@@ -2644,7 +2640,7 @@
             <w:noProof/>
             <w:webHidden/>
           </w:rPr>
-          <w:t>15</w:t>
+          <w:t>16</w:t>
         </w:r>
         <w:r>
           <w:rPr>
@@ -2657,11 +2653,7 @@
     </w:p>
     <w:p>
       <w:pPr>
-        <w:pStyle w:val="TOC3"/>
-        <w:tabs>
-          <w:tab w:val="left" w:pos="1200"/>
-          <w:tab w:val="right" w:leader="dot" w:pos="9016"/>
-        </w:tabs>
+        <w:pStyle w:val="TOC2"/>
         <w:rPr>
           <w:rFonts w:ascii="Times New Roman" w:hAnsi="Times New Roman"/>
           <w:noProof/>
@@ -2670,13 +2662,13 @@
           <w:lang w:val="en-US" w:eastAsia="en-US"/>
         </w:rPr>
       </w:pPr>
-      <w:hyperlink w:anchor="_Toc334096060" w:history="1">
+      <w:hyperlink w:anchor="_Toc334436162" w:history="1">
         <w:r>
           <w:rPr>
             <w:rStyle w:val="Hyperlink"/>
             <w:noProof/>
           </w:rPr>
-          <w:t>7.4.2</w:t>
+          <w:t>8.3</w:t>
         </w:r>
         <w:r>
           <w:rPr>
@@ -2693,7 +2685,7 @@
             <w:rStyle w:val="Hyperlink"/>
             <w:noProof/>
           </w:rPr>
-          <w:t>Upgrade the XML Files to the Latest Metadata Format</w:t>
+          <w:t>Copying Data between META-SHARE Nodes</w:t>
         </w:r>
         <w:r>
           <w:rPr>
@@ -2714,7 +2706,7 @@
             <w:noProof/>
             <w:webHidden/>
           </w:rPr>
-          <w:instrText xml:space="preserve"> PAGEREF _Toc334096060 \h </w:instrText>
+          <w:instrText xml:space="preserve"> PAGEREF _Toc334436162 \h </w:instrText>
         </w:r>
         <w:r>
           <w:rPr>
@@ -2733,7 +2725,7 @@
             <w:noProof/>
             <w:webHidden/>
           </w:rPr>
-          <w:t>15</w:t>
+          <w:t>16</w:t>
         </w:r>
         <w:r>
           <w:rPr>
@@ -2746,11 +2738,7 @@
     </w:p>
     <w:p>
       <w:pPr>
-        <w:pStyle w:val="TOC3"/>
-        <w:tabs>
-          <w:tab w:val="left" w:pos="1200"/>
-          <w:tab w:val="right" w:leader="dot" w:pos="9016"/>
-        </w:tabs>
+        <w:pStyle w:val="TOC2"/>
         <w:rPr>
           <w:rFonts w:ascii="Times New Roman" w:hAnsi="Times New Roman"/>
           <w:noProof/>
@@ -2759,13 +2747,13 @@
           <w:lang w:val="en-US" w:eastAsia="en-US"/>
         </w:rPr>
       </w:pPr>
-      <w:hyperlink w:anchor="_Toc334096061" w:history="1">
+      <w:hyperlink w:anchor="_Toc334436163" w:history="1">
         <w:r>
           <w:rPr>
             <w:rStyle w:val="Hyperlink"/>
             <w:noProof/>
           </w:rPr>
-          <w:t>7.4.3</w:t>
+          <w:t>8.4</w:t>
         </w:r>
         <w:r>
           <w:rPr>
@@ -2782,7 +2770,7 @@
             <w:rStyle w:val="Hyperlink"/>
             <w:noProof/>
           </w:rPr>
-          <w:t>Importing the Metadata into a New META-SHARE Installation</w:t>
+          <w:t>Migrating Data from a META-SHARE Installation Older than V2.1</w:t>
         </w:r>
         <w:r>
           <w:rPr>
@@ -2803,7 +2791,7 @@
             <w:noProof/>
             <w:webHidden/>
           </w:rPr>
-          <w:instrText xml:space="preserve"> PAGEREF _Toc334096061 \h </w:instrText>
+          <w:instrText xml:space="preserve"> PAGEREF _Toc334436163 \h </w:instrText>
         </w:r>
         <w:r>
           <w:rPr>
@@ -2844,13 +2832,13 @@
           <w:lang w:val="en-US" w:eastAsia="en-US"/>
         </w:rPr>
       </w:pPr>
-      <w:hyperlink w:anchor="_Toc334096062" w:history="1">
+      <w:hyperlink w:anchor="_Toc334436164" w:history="1">
         <w:r>
           <w:rPr>
             <w:rStyle w:val="Hyperlink"/>
             <w:noProof/>
           </w:rPr>
-          <w:t>8</w:t>
+          <w:t>9</w:t>
         </w:r>
         <w:r>
           <w:rPr>
@@ -2888,7 +2876,7 @@
             <w:noProof/>
             <w:webHidden/>
           </w:rPr>
-          <w:instrText xml:space="preserve"> PAGEREF _Toc334096062 \h </w:instrText>
+          <w:instrText xml:space="preserve"> PAGEREF _Toc334436164 \h </w:instrText>
         </w:r>
         <w:r>
           <w:rPr>
@@ -2929,13 +2917,13 @@
           <w:lang w:val="en-US" w:eastAsia="en-US"/>
         </w:rPr>
       </w:pPr>
-      <w:hyperlink w:anchor="_Toc334096063" w:history="1">
+      <w:hyperlink w:anchor="_Toc334436165" w:history="1">
         <w:r>
           <w:rPr>
             <w:rStyle w:val="Hyperlink"/>
             <w:noProof/>
           </w:rPr>
-          <w:t>9</w:t>
+          <w:t>10</w:t>
         </w:r>
         <w:r>
           <w:rPr>
@@ -2973,7 +2961,7 @@
             <w:noProof/>
             <w:webHidden/>
           </w:rPr>
-          <w:instrText xml:space="preserve"> PAGEREF _Toc334096063 \h </w:instrText>
+          <w:instrText xml:space="preserve"> PAGEREF _Toc334436165 \h </w:instrText>
         </w:r>
         <w:r>
           <w:rPr>
@@ -2992,7 +2980,7 @@
             <w:noProof/>
             <w:webHidden/>
           </w:rPr>
-          <w:t>16</w:t>
+          <w:t>17</w:t>
         </w:r>
         <w:r>
           <w:rPr>
@@ -3014,13 +3002,13 @@
           <w:lang w:val="en-US" w:eastAsia="en-US"/>
         </w:rPr>
       </w:pPr>
-      <w:hyperlink w:anchor="_Toc334096064" w:history="1">
+      <w:hyperlink w:anchor="_Toc334436166" w:history="1">
         <w:r>
           <w:rPr>
             <w:rStyle w:val="Hyperlink"/>
             <w:noProof/>
           </w:rPr>
-          <w:t>10</w:t>
+          <w:t>11</w:t>
         </w:r>
         <w:r>
           <w:rPr>
@@ -3058,7 +3046,7 @@
             <w:noProof/>
             <w:webHidden/>
           </w:rPr>
-          <w:instrText xml:space="preserve"> PAGEREF _Toc334096064 \h </w:instrText>
+          <w:instrText xml:space="preserve"> PAGEREF _Toc334436166 \h </w:instrText>
         </w:r>
         <w:r>
           <w:rPr>
@@ -3099,13 +3087,13 @@
           <w:lang w:val="en-US" w:eastAsia="en-US"/>
         </w:rPr>
       </w:pPr>
-      <w:hyperlink w:anchor="_Toc334096065" w:history="1">
+      <w:hyperlink w:anchor="_Toc334436167" w:history="1">
         <w:r>
           <w:rPr>
             <w:rStyle w:val="Hyperlink"/>
             <w:noProof/>
           </w:rPr>
-          <w:t>10.1</w:t>
+          <w:t>11.1</w:t>
         </w:r>
         <w:r>
           <w:rPr>
@@ -3143,7 +3131,7 @@
             <w:noProof/>
             <w:webHidden/>
           </w:rPr>
-          <w:instrText xml:space="preserve"> PAGEREF _Toc334096065 \h </w:instrText>
+          <w:instrText xml:space="preserve"> PAGEREF _Toc334436167 \h </w:instrText>
         </w:r>
         <w:r>
           <w:rPr>
@@ -3184,13 +3172,13 @@
           <w:lang w:val="en-US" w:eastAsia="en-US"/>
         </w:rPr>
       </w:pPr>
-      <w:hyperlink w:anchor="_Toc334096066" w:history="1">
+      <w:hyperlink w:anchor="_Toc334436168" w:history="1">
         <w:r>
           <w:rPr>
             <w:rStyle w:val="Hyperlink"/>
             <w:noProof/>
           </w:rPr>
-          <w:t>10.2</w:t>
+          <w:t>11.2</w:t>
         </w:r>
         <w:r>
           <w:rPr>
@@ -3228,7 +3216,7 @@
             <w:noProof/>
             <w:webHidden/>
           </w:rPr>
-          <w:instrText xml:space="preserve"> PAGEREF _Toc334096066 \h </w:instrText>
+          <w:instrText xml:space="preserve"> PAGEREF _Toc334436168 \h </w:instrText>
         </w:r>
         <w:r>
           <w:rPr>
@@ -3269,13 +3257,13 @@
           <w:lang w:val="en-US" w:eastAsia="en-US"/>
         </w:rPr>
       </w:pPr>
-      <w:hyperlink w:anchor="_Toc334096067" w:history="1">
+      <w:hyperlink w:anchor="_Toc334436169" w:history="1">
         <w:r>
           <w:rPr>
             <w:rStyle w:val="Hyperlink"/>
             <w:noProof/>
           </w:rPr>
-          <w:t>10.3</w:t>
+          <w:t>11.3</w:t>
         </w:r>
         <w:r>
           <w:rPr>
@@ -3313,7 +3301,7 @@
             <w:noProof/>
             <w:webHidden/>
           </w:rPr>
-          <w:instrText xml:space="preserve"> PAGEREF _Toc334096067 \h </w:instrText>
+          <w:instrText xml:space="preserve"> PAGEREF _Toc334436169 \h </w:instrText>
         </w:r>
         <w:r>
           <w:rPr>
@@ -3354,13 +3342,13 @@
           <w:lang w:val="en-US" w:eastAsia="en-US"/>
         </w:rPr>
       </w:pPr>
-      <w:hyperlink w:anchor="_Toc334096068" w:history="1">
+      <w:hyperlink w:anchor="_Toc334436170" w:history="1">
         <w:r>
           <w:rPr>
             <w:rStyle w:val="Hyperlink"/>
             <w:noProof/>
           </w:rPr>
-          <w:t>10.4</w:t>
+          <w:t>11.4</w:t>
         </w:r>
         <w:r>
           <w:rPr>
@@ -3398,7 +3386,7 @@
             <w:noProof/>
             <w:webHidden/>
           </w:rPr>
-          <w:instrText xml:space="preserve"> PAGEREF _Toc334096068 \h </w:instrText>
+          <w:instrText xml:space="preserve"> PAGEREF _Toc334436170 \h </w:instrText>
         </w:r>
         <w:r>
           <w:rPr>
@@ -3417,7 +3405,7 @@
             <w:noProof/>
             <w:webHidden/>
           </w:rPr>
-          <w:t>17</w:t>
+          <w:t>18</w:t>
         </w:r>
         <w:r>
           <w:rPr>
@@ -3439,13 +3427,13 @@
           <w:lang w:val="en-US" w:eastAsia="en-US"/>
         </w:rPr>
       </w:pPr>
-      <w:hyperlink w:anchor="_Toc334096069" w:history="1">
+      <w:hyperlink w:anchor="_Toc334436171" w:history="1">
         <w:r>
           <w:rPr>
             <w:rStyle w:val="Hyperlink"/>
             <w:noProof/>
           </w:rPr>
-          <w:t>10.5</w:t>
+          <w:t>11.5</w:t>
         </w:r>
         <w:r>
           <w:rPr>
@@ -3483,7 +3471,7 @@
             <w:noProof/>
             <w:webHidden/>
           </w:rPr>
-          <w:instrText xml:space="preserve"> PAGEREF _Toc334096069 \h </w:instrText>
+          <w:instrText xml:space="preserve"> PAGEREF _Toc334436171 \h </w:instrText>
         </w:r>
         <w:r>
           <w:rPr>
@@ -3502,7 +3490,7 @@
             <w:noProof/>
             <w:webHidden/>
           </w:rPr>
-          <w:t>17</w:t>
+          <w:t>18</w:t>
         </w:r>
         <w:r>
           <w:rPr>
@@ -3524,13 +3512,13 @@
           <w:lang w:val="en-US" w:eastAsia="en-US"/>
         </w:rPr>
       </w:pPr>
-      <w:hyperlink w:anchor="_Toc334096070" w:history="1">
+      <w:hyperlink w:anchor="_Toc334436172" w:history="1">
         <w:r>
           <w:rPr>
             <w:rStyle w:val="Hyperlink"/>
             <w:noProof/>
           </w:rPr>
-          <w:t>10.6</w:t>
+          <w:t>11.6</w:t>
         </w:r>
         <w:r>
           <w:rPr>
@@ -3568,7 +3556,7 @@
             <w:noProof/>
             <w:webHidden/>
           </w:rPr>
-          <w:instrText xml:space="preserve"> PAGEREF _Toc334096070 \h </w:instrText>
+          <w:instrText xml:space="preserve"> PAGEREF _Toc334436172 \h </w:instrText>
         </w:r>
         <w:r>
           <w:rPr>
@@ -3609,13 +3597,13 @@
           <w:lang w:val="en-US" w:eastAsia="en-US"/>
         </w:rPr>
       </w:pPr>
-      <w:hyperlink w:anchor="_Toc334096071" w:history="1">
+      <w:hyperlink w:anchor="_Toc334436173" w:history="1">
         <w:r>
           <w:rPr>
             <w:rStyle w:val="Hyperlink"/>
             <w:noProof/>
           </w:rPr>
-          <w:t>10.7</w:t>
+          <w:t>11.7</w:t>
         </w:r>
         <w:r>
           <w:rPr>
@@ -3653,7 +3641,7 @@
             <w:noProof/>
             <w:webHidden/>
           </w:rPr>
-          <w:instrText xml:space="preserve"> PAGEREF _Toc334096071 \h </w:instrText>
+          <w:instrText xml:space="preserve"> PAGEREF _Toc334436173 \h </w:instrText>
         </w:r>
         <w:r>
           <w:rPr>
@@ -3694,13 +3682,13 @@
           <w:lang w:val="en-US" w:eastAsia="en-US"/>
         </w:rPr>
       </w:pPr>
-      <w:hyperlink w:anchor="_Toc334096072" w:history="1">
+      <w:hyperlink w:anchor="_Toc334436174" w:history="1">
         <w:r>
           <w:rPr>
             <w:rStyle w:val="Hyperlink"/>
             <w:noProof/>
           </w:rPr>
-          <w:t>10.8</w:t>
+          <w:t>11.8</w:t>
         </w:r>
         <w:r>
           <w:rPr>
@@ -3738,7 +3726,7 @@
             <w:noProof/>
             <w:webHidden/>
           </w:rPr>
-          <w:instrText xml:space="preserve"> PAGEREF _Toc334096072 \h </w:instrText>
+          <w:instrText xml:space="preserve"> PAGEREF _Toc334436174 \h </w:instrText>
         </w:r>
         <w:r>
           <w:rPr>
@@ -3757,7 +3745,7 @@
             <w:noProof/>
             <w:webHidden/>
           </w:rPr>
-          <w:t>18</w:t>
+          <w:t>19</w:t>
         </w:r>
         <w:r>
           <w:rPr>
@@ -3779,13 +3767,13 @@
           <w:lang w:val="en-US" w:eastAsia="en-US"/>
         </w:rPr>
       </w:pPr>
-      <w:hyperlink w:anchor="_Toc334096073" w:history="1">
+      <w:hyperlink w:anchor="_Toc334436175" w:history="1">
         <w:r>
           <w:rPr>
             <w:rStyle w:val="Hyperlink"/>
             <w:noProof/>
           </w:rPr>
-          <w:t>10.9</w:t>
+          <w:t>11.9</w:t>
         </w:r>
         <w:r>
           <w:rPr>
@@ -3823,7 +3811,7 @@
             <w:noProof/>
             <w:webHidden/>
           </w:rPr>
-          <w:instrText xml:space="preserve"> PAGEREF _Toc334096073 \h </w:instrText>
+          <w:instrText xml:space="preserve"> PAGEREF _Toc334436175 \h </w:instrText>
         </w:r>
         <w:r>
           <w:rPr>
@@ -3874,7 +3862,7 @@
       <w:r>
         <w:br w:type="page"/>
       </w:r>
-      <w:bookmarkStart w:id="3" w:name="_Toc334096033"/>
+      <w:bookmarkStart w:id="3" w:name="_Toc334436135"/>
       <w:r>
         <w:t>Executive Summary</w:t>
       </w:r>
@@ -3916,11 +3904,13 @@
       <w:pPr>
         <w:pStyle w:val="Heading1"/>
       </w:pPr>
-      <w:bookmarkStart w:id="4" w:name="_Toc334096034"/>
+      <w:bookmarkStart w:id="4" w:name="_Ref334432792"/>
+      <w:bookmarkStart w:id="5" w:name="_Toc334436136"/>
       <w:r>
         <w:t>Migrating Data and User Accounts from a V2.1.x Installation</w:t>
       </w:r>
       <w:bookmarkEnd w:id="4"/>
+      <w:bookmarkEnd w:id="5"/>
     </w:p>
     <w:p>
       <w:pPr>
@@ -3934,11 +3924,11 @@
       <w:pPr>
         <w:pStyle w:val="Heading2"/>
       </w:pPr>
-      <w:bookmarkStart w:id="5" w:name="_Toc334096035"/>
+      <w:bookmarkStart w:id="6" w:name="_Toc334436137"/>
       <w:r>
         <w:t>Migrated Data and Non-Migrated Data</w:t>
       </w:r>
-      <w:bookmarkEnd w:id="5"/>
+      <w:bookmarkEnd w:id="6"/>
     </w:p>
     <w:p>
       <w:pPr>
@@ -4143,7 +4133,7 @@
       <w:pPr>
         <w:pStyle w:val="BodyText"/>
       </w:pPr>
-      <w:bookmarkStart w:id="6" w:name="_Ref333395952"/>
+      <w:bookmarkStart w:id="7" w:name="_Ref333395952"/>
       <w:r>
         <w:t>Even if you should have created custom Django groups or if you should have assigned permissions manually, going through the migration steps in Section </w:t>
       </w:r>
@@ -4196,14 +4186,14 @@
       <w:pPr>
         <w:pStyle w:val="Heading2"/>
       </w:pPr>
-      <w:bookmarkStart w:id="7" w:name="_Ref333396205"/>
-      <w:bookmarkStart w:id="8" w:name="_Toc334096036"/>
+      <w:bookmarkStart w:id="8" w:name="_Ref333396205"/>
+      <w:bookmarkStart w:id="9" w:name="_Toc334436138"/>
       <w:r>
         <w:t>Step-by-Step Migration</w:t>
       </w:r>
-      <w:bookmarkEnd w:id="6"/>
       <w:bookmarkEnd w:id="7"/>
       <w:bookmarkEnd w:id="8"/>
+      <w:bookmarkEnd w:id="9"/>
     </w:p>
     <w:p>
       <w:pPr>
@@ -5180,12 +5170,12 @@
       <w:pPr>
         <w:pStyle w:val="Heading2"/>
       </w:pPr>
-      <w:bookmarkStart w:id="9" w:name="_Toc334096037"/>
-      <w:bookmarkStart w:id="10" w:name="_Ref324930540"/>
+      <w:bookmarkStart w:id="10" w:name="_Toc334436139"/>
+      <w:bookmarkStart w:id="11" w:name="_Ref324930540"/>
       <w:r>
         <w:t>Post-Migration Recommendations</w:t>
       </w:r>
-      <w:bookmarkEnd w:id="9"/>
+      <w:bookmarkEnd w:id="10"/>
     </w:p>
     <w:p>
       <w:pPr>
@@ -5231,16 +5221,16 @@
       <w:pPr>
         <w:pStyle w:val="Heading1"/>
       </w:pPr>
-      <w:bookmarkStart w:id="11" w:name="_Ref333397533"/>
-      <w:bookmarkStart w:id="12" w:name="_Ref333397556"/>
-      <w:bookmarkStart w:id="13" w:name="_Toc334096038"/>
+      <w:bookmarkStart w:id="12" w:name="_Ref333397533"/>
+      <w:bookmarkStart w:id="13" w:name="_Ref333397556"/>
+      <w:bookmarkStart w:id="14" w:name="_Toc334436140"/>
       <w:r>
         <w:t>Installation Requirements</w:t>
       </w:r>
-      <w:bookmarkEnd w:id="10"/>
       <w:bookmarkEnd w:id="11"/>
       <w:bookmarkEnd w:id="12"/>
       <w:bookmarkEnd w:id="13"/>
+      <w:bookmarkEnd w:id="14"/>
     </w:p>
     <w:p>
       <w:pPr>
@@ -5344,23 +5334,23 @@
       <w:pPr>
         <w:pStyle w:val="Heading2"/>
       </w:pPr>
-      <w:bookmarkStart w:id="14" w:name="_Ref324929790"/>
-      <w:bookmarkStart w:id="15" w:name="_Toc334096039"/>
+      <w:bookmarkStart w:id="15" w:name="_Ref324929790"/>
+      <w:bookmarkStart w:id="16" w:name="_Toc334436141"/>
       <w:r>
         <w:t>Software Dependencies</w:t>
       </w:r>
-      <w:bookmarkEnd w:id="14"/>
       <w:bookmarkEnd w:id="15"/>
+      <w:bookmarkEnd w:id="16"/>
     </w:p>
     <w:p>
       <w:pPr>
         <w:pStyle w:val="Heading3"/>
       </w:pPr>
-      <w:bookmarkStart w:id="16" w:name="_Toc334096040"/>
+      <w:bookmarkStart w:id="17" w:name="_Toc334436142"/>
       <w:r>
         <w:t>Web Server</w:t>
       </w:r>
-      <w:bookmarkEnd w:id="16"/>
+      <w:bookmarkEnd w:id="17"/>
     </w:p>
     <w:p>
       <w:pPr>
@@ -5391,15 +5381,42 @@
     </w:p>
     <w:p>
       <w:pPr>
+        <w:pStyle w:val="BodyText"/>
+        <w:rPr>
+          <w:lang w:val="en-US"/>
+        </w:rPr>
+      </w:pPr>
+      <w:r>
+        <w:rPr>
+          <w:lang w:val="en-US"/>
+        </w:rPr>
+        <w:t xml:space="preserve">We strongly recommend to set up your web server so that it only serves SSL encrypted connections. We are shipping a sample configuration for lighttpd under </w:t>
+      </w:r>
+      <w:r>
+        <w:rPr>
+          <w:rStyle w:val="HTMLCode"/>
+          <w:lang w:val="en-US"/>
+        </w:rPr>
+        <w:t>metashare/lighttpd-ssl.conf.sample</w:t>
+      </w:r>
+      <w:r>
+        <w:rPr>
+          <w:lang w:val="en-US"/>
+        </w:rPr>
+        <w:t xml:space="preserve"> which should give you an idea on how to set this up.</w:t>
+      </w:r>
+    </w:p>
+    <w:p>
+      <w:pPr>
         <w:pStyle w:val="Heading3"/>
       </w:pPr>
-      <w:bookmarkStart w:id="17" w:name="_Ref324929536"/>
-      <w:bookmarkStart w:id="18" w:name="_Toc334096041"/>
+      <w:bookmarkStart w:id="18" w:name="_Ref324929536"/>
+      <w:bookmarkStart w:id="19" w:name="_Toc334436143"/>
       <w:r>
         <w:t>Database Software</w:t>
       </w:r>
-      <w:bookmarkEnd w:id="17"/>
       <w:bookmarkEnd w:id="18"/>
+      <w:bookmarkEnd w:id="19"/>
     </w:p>
     <w:p>
       <w:pPr>
@@ -5481,7 +5498,7 @@
         <w:rPr>
           <w:lang w:val="en-US"/>
         </w:rPr>
-        <w:t>10.9</w:t>
+        <w:t>11.9</w:t>
       </w:r>
       <w:r>
         <w:rPr>
@@ -5500,13 +5517,13 @@
       <w:pPr>
         <w:pStyle w:val="Heading2"/>
       </w:pPr>
-      <w:bookmarkStart w:id="19" w:name="_Ref329185782"/>
-      <w:bookmarkStart w:id="20" w:name="_Toc334096042"/>
+      <w:bookmarkStart w:id="20" w:name="_Ref329185782"/>
+      <w:bookmarkStart w:id="21" w:name="_Toc334436144"/>
       <w:r>
         <w:t>Python Module Dependencies</w:t>
       </w:r>
-      <w:bookmarkEnd w:id="19"/>
       <w:bookmarkEnd w:id="20"/>
+      <w:bookmarkEnd w:id="21"/>
     </w:p>
     <w:p>
       <w:pPr>
@@ -6390,13 +6407,13 @@
       <w:pPr>
         <w:pStyle w:val="Heading1"/>
       </w:pPr>
-      <w:bookmarkStart w:id="21" w:name="_Ref333336041"/>
-      <w:bookmarkStart w:id="22" w:name="_Toc334096043"/>
+      <w:bookmarkStart w:id="22" w:name="_Ref333336041"/>
+      <w:bookmarkStart w:id="23" w:name="_Toc334436145"/>
       <w:r>
         <w:t>Development Server</w:t>
       </w:r>
-      <w:bookmarkEnd w:id="21"/>
       <w:bookmarkEnd w:id="22"/>
+      <w:bookmarkEnd w:id="23"/>
     </w:p>
     <w:p>
       <w:pPr>
@@ -6494,24 +6511,23 @@
         <w:rPr>
           <w:lang w:val="en-US"/>
         </w:rPr>
-        <w:t>Extract the metashare-v2.</w:t>
-      </w:r>
-      <w:r>
-        <w:rPr>
-          <w:lang w:val="en-US"/>
-        </w:rPr>
-        <w:t>9-beta</w:t>
-      </w:r>
-      <w:r>
-        <w:rPr>
-          <w:lang w:val="en-US"/>
-        </w:rPr>
-        <w:t xml:space="preserve">.tar.gz release package into a local folder </w:t>
-      </w:r>
-      <w:r>
-        <w:rPr>
-          <w:rFonts w:ascii="Andale Mono" w:hAnsi="Andale Mono"/>
-          <w:lang w:val="en-US"/>
+        <w:t xml:space="preserve">Extract the </w:t>
+      </w:r>
+      <w:r>
+        <w:rPr>
+          <w:rStyle w:val="HTMLCode"/>
+        </w:rPr>
+        <w:t>metashare-v2.9-beta.tar.gz</w:t>
+      </w:r>
+      <w:r>
+        <w:rPr>
+          <w:lang w:val="en-US"/>
+        </w:rPr>
+        <w:t xml:space="preserve"> release package into a local folder </w:t>
+      </w:r>
+      <w:r>
+        <w:rPr>
+          <w:rStyle w:val="HTMLCode"/>
         </w:rPr>
         <w:t>MetaShareNode</w:t>
       </w:r>
@@ -6784,12 +6800,17 @@
         <w:rPr>
           <w:lang w:val="en-US"/>
         </w:rPr>
-        <w:t xml:space="preserve">Initialise database contents using </w:t>
-      </w:r>
-      <w:r>
-        <w:rPr>
-          <w:rFonts w:ascii="Andale Mono" w:hAnsi="Andale Mono"/>
-          <w:lang w:val="en-US"/>
+        <w:t>Initializ</w:t>
+      </w:r>
+      <w:r>
+        <w:rPr>
+          <w:lang w:val="en-US"/>
+        </w:rPr>
+        <w:t xml:space="preserve">e database contents using </w:t>
+      </w:r>
+      <w:r>
+        <w:rPr>
+          <w:rStyle w:val="HTMLCode"/>
         </w:rPr>
         <w:t>manage.py syncdb</w:t>
       </w:r>
@@ -7130,15 +7151,15 @@
       <w:pPr>
         <w:pStyle w:val="Heading2"/>
       </w:pPr>
-      <w:bookmarkStart w:id="23" w:name="_Ref324929734"/>
-      <w:bookmarkStart w:id="24" w:name="_Ref324930622"/>
-      <w:bookmarkStart w:id="25" w:name="_Toc334096044"/>
+      <w:bookmarkStart w:id="24" w:name="_Ref324929734"/>
+      <w:bookmarkStart w:id="25" w:name="_Ref324930622"/>
+      <w:bookmarkStart w:id="26" w:name="_Toc334436146"/>
       <w:r>
         <w:t>Local Settings for META-SHARE Nodes</w:t>
       </w:r>
-      <w:bookmarkEnd w:id="23"/>
       <w:bookmarkEnd w:id="24"/>
       <w:bookmarkEnd w:id="25"/>
+      <w:bookmarkEnd w:id="26"/>
     </w:p>
     <w:p>
       <w:pPr>
@@ -7189,7 +7210,13 @@
         <w:rPr>
           <w:lang w:val="en-US"/>
         </w:rPr>
-        <w:t xml:space="preserve"> settings. While </w:t>
+        <w:t xml:space="preserve"> settings. </w:t>
+      </w:r>
+      <w:r>
+        <w:rPr>
+          <w:lang w:val="en-US"/>
+        </w:rPr>
+        <w:t xml:space="preserve">You should never have to change the </w:t>
       </w:r>
       <w:r>
         <w:rPr>
@@ -7202,7 +7229,31 @@
         <w:rPr>
           <w:lang w:val="en-US"/>
         </w:rPr>
-        <w:t xml:space="preserve"> settings can be stored within the Git repository (as they are neither security-critical nor node-dependant) we cannot do so for the </w:t>
+        <w:t xml:space="preserve"> settings</w:t>
+      </w:r>
+      <w:r>
+        <w:rPr>
+          <w:lang w:val="en-US"/>
+        </w:rPr>
+        <w:t xml:space="preserve"> in </w:t>
+      </w:r>
+      <w:r>
+        <w:rPr>
+          <w:rStyle w:val="HTMLCode"/>
+        </w:rPr>
+        <w:t>settings.py</w:t>
+      </w:r>
+      <w:r>
+        <w:rPr>
+          <w:lang w:val="en-US"/>
+        </w:rPr>
+        <w:t xml:space="preserve"> as they are neither security-critical nor node-dependant</w:t>
+      </w:r>
+      <w:r>
+        <w:rPr>
+          <w:lang w:val="en-US"/>
+        </w:rPr>
+        <w:t xml:space="preserve">. You can and partially have to change </w:t>
       </w:r>
       <w:r>
         <w:rPr>
@@ -7215,56 +7266,131 @@
         <w:rPr>
           <w:lang w:val="en-US"/>
         </w:rPr>
-        <w:t xml:space="preserve"> parameters. Hence, these are stored in an own file named </w:t>
+        <w:t xml:space="preserve"> </w:t>
+      </w:r>
+      <w:r>
+        <w:rPr>
+          <w:lang w:val="en-US"/>
+        </w:rPr>
+        <w:t xml:space="preserve">configuration, though, which are </w:t>
+      </w:r>
+      <w:r>
+        <w:rPr>
+          <w:lang w:val="en-US"/>
+        </w:rPr>
+        <w:t xml:space="preserve">stored in </w:t>
+      </w:r>
+      <w:r>
+        <w:rPr>
+          <w:lang w:val="en-US"/>
+        </w:rPr>
+        <w:t xml:space="preserve">their </w:t>
+      </w:r>
+      <w:r>
+        <w:rPr>
+          <w:lang w:val="en-US"/>
+        </w:rPr>
+        <w:t xml:space="preserve">own file named </w:t>
       </w:r>
       <w:r>
         <w:rPr>
           <w:rStyle w:val="HTMLCode"/>
         </w:rPr>
-        <w:t>local_settings.py,</w:t>
-      </w:r>
-      <w:r>
-        <w:rPr>
-          <w:lang w:val="en-US"/>
-        </w:rPr>
-        <w:t xml:space="preserve"> which is automatically imported by </w:t>
+        <w:t>local_settings.py</w:t>
+      </w:r>
+      <w:r>
+        <w:rPr>
+          <w:lang w:val="en-US"/>
+        </w:rPr>
+        <w:t>.</w:t>
+      </w:r>
+    </w:p>
+    <w:p>
+      <w:pPr>
+        <w:pStyle w:val="BodyText"/>
+        <w:rPr>
+          <w:lang w:val="en-US"/>
+        </w:rPr>
+      </w:pPr>
+      <w:r>
+        <w:rPr>
+          <w:lang w:val="en-US"/>
+        </w:rPr>
+        <w:t xml:space="preserve">The </w:t>
+      </w:r>
+      <w:r>
+        <w:rPr>
+          <w:lang w:val="en-US"/>
+        </w:rPr>
+        <w:t xml:space="preserve">META-SHARE software package only </w:t>
+      </w:r>
+      <w:r>
+        <w:rPr>
+          <w:lang w:val="en-US"/>
+        </w:rPr>
+        <w:t>contains a file named</w:t>
+      </w:r>
+      <w:r>
+        <w:rPr>
+          <w:lang w:val="en-US"/>
+        </w:rPr>
+        <w:t xml:space="preserve"> </w:t>
       </w:r>
       <w:r>
         <w:rPr>
           <w:rStyle w:val="HTMLCode"/>
         </w:rPr>
-        <w:t>settings.py</w:t>
-      </w:r>
-      <w:r>
-        <w:rPr>
-          <w:lang w:val="en-US"/>
-        </w:rPr>
-        <w:t>. The repository contains a file named</w:t>
+        <w:t>local_settings.sample</w:t>
+      </w:r>
+      <w:r>
+        <w:rPr>
+          <w:lang w:val="en-US"/>
+        </w:rPr>
+        <w:t xml:space="preserve"> that lists and explains </w:t>
+      </w:r>
+      <w:r>
+        <w:rPr>
+          <w:lang w:val="en-US"/>
+        </w:rPr>
+        <w:t>all local s</w:t>
+      </w:r>
+      <w:r>
+        <w:rPr>
+          <w:lang w:val="en-US"/>
+        </w:rPr>
+        <w:t xml:space="preserve">ettings available for META-SHARE nodes. </w:t>
+      </w:r>
+      <w:r>
+        <w:rPr>
+          <w:lang w:val="en-US"/>
+        </w:rPr>
+        <w:t xml:space="preserve">You have to create a node-local copy of this sample file with the name </w:t>
       </w:r>
       <w:r>
         <w:rPr>
           <w:rStyle w:val="HTMLCode"/>
         </w:rPr>
-        <w:t>local_settings.sample</w:t>
-      </w:r>
-      <w:r>
-        <w:rPr>
-          <w:lang w:val="en-US"/>
-        </w:rPr>
-        <w:t xml:space="preserve"> that lists and explains all </w:t>
-      </w:r>
-      <w:r>
-        <w:rPr>
-          <w:i/>
-          <w:lang w:val="en-US"/>
-        </w:rPr>
-        <w:t>local</w:t>
-      </w:r>
-      <w:r>
-        <w:rPr>
-          <w:lang w:val="en-US"/>
-        </w:rPr>
-        <w:t xml:space="preserve"> settings available for META-SHARE nodes. The local settings are the following:</w:t>
+        <w:t>local_settings.py</w:t>
+      </w:r>
+      <w:r>
+        <w:rPr>
+          <w:lang w:val="en-US"/>
+        </w:rPr>
+        <w:t xml:space="preserve"> and adapt some configuration settings.</w:t>
+      </w:r>
+    </w:p>
+    <w:p>
+      <w:pPr>
+        <w:pStyle w:val="BodyText"/>
+        <w:rPr>
+          <w:lang w:val="en-US"/>
+        </w:rPr>
+      </w:pPr>
+      <w:r>
+        <w:rPr>
+          <w:lang w:val="en-US"/>
+        </w:rPr>
+        <w:t>The local settings are the following:</w:t>
       </w:r>
     </w:p>
     <w:p>
@@ -7311,7 +7437,19 @@
         <w:rPr>
           <w:lang w:val="en-US"/>
         </w:rPr>
-        <w:t>)!You can use</w:t>
+        <w:t>)!</w:t>
+      </w:r>
+      <w:r>
+        <w:rPr>
+          <w:lang w:val="en-US"/>
+        </w:rPr>
+        <w:t xml:space="preserve"> </w:t>
+      </w:r>
+      <w:r>
+        <w:rPr>
+          <w:lang w:val="en-US"/>
+        </w:rPr>
+        <w:t>You can use</w:t>
       </w:r>
       <w:r>
         <w:rPr>
@@ -8064,13 +8202,13 @@
       <w:pPr>
         <w:pStyle w:val="Heading1"/>
       </w:pPr>
-      <w:bookmarkStart w:id="26" w:name="_Ref333335914"/>
-      <w:bookmarkStart w:id="27" w:name="_Toc334096045"/>
+      <w:bookmarkStart w:id="27" w:name="_Ref333335914"/>
+      <w:bookmarkStart w:id="28" w:name="_Toc334436147"/>
       <w:r>
         <w:t>Deployment Server</w:t>
       </w:r>
-      <w:bookmarkEnd w:id="26"/>
       <w:bookmarkEnd w:id="27"/>
+      <w:bookmarkEnd w:id="28"/>
     </w:p>
     <w:p>
       <w:pPr>
@@ -8200,13 +8338,13 @@
       <w:pPr>
         <w:pStyle w:val="Heading1"/>
       </w:pPr>
-      <w:bookmarkStart w:id="28" w:name="_Ref333335917"/>
-      <w:bookmarkStart w:id="29" w:name="_Toc334096046"/>
+      <w:bookmarkStart w:id="29" w:name="_Ref333335917"/>
+      <w:bookmarkStart w:id="30" w:name="_Toc334436148"/>
       <w:r>
         <w:t>Solr Server for Browsing and Searching</w:t>
       </w:r>
-      <w:bookmarkEnd w:id="28"/>
       <w:bookmarkEnd w:id="29"/>
+      <w:bookmarkEnd w:id="30"/>
     </w:p>
     <w:p>
       <w:pPr>
@@ -8364,11 +8502,11 @@
       <w:pPr>
         <w:pStyle w:val="Heading2"/>
       </w:pPr>
-      <w:bookmarkStart w:id="30" w:name="_Toc334096047"/>
+      <w:bookmarkStart w:id="31" w:name="_Toc334436149"/>
       <w:r>
         <w:t>Installing Solr</w:t>
       </w:r>
-      <w:bookmarkEnd w:id="30"/>
+      <w:bookmarkEnd w:id="31"/>
     </w:p>
     <w:p>
       <w:pPr>
@@ -8812,11 +8950,11 @@
       <w:pPr>
         <w:pStyle w:val="Heading2"/>
       </w:pPr>
-      <w:bookmarkStart w:id="31" w:name="_Toc334096048"/>
+      <w:bookmarkStart w:id="32" w:name="_Toc334436150"/>
       <w:r>
         <w:t>Keeping the Solr Configuration Up-to-Date</w:t>
       </w:r>
-      <w:bookmarkEnd w:id="31"/>
+      <w:bookmarkEnd w:id="32"/>
     </w:p>
     <w:p>
       <w:pPr>
@@ -8894,11 +9032,11 @@
       <w:pPr>
         <w:pStyle w:val="Heading2"/>
       </w:pPr>
-      <w:bookmarkStart w:id="32" w:name="_Toc334096049"/>
+      <w:bookmarkStart w:id="33" w:name="_Toc334436151"/>
       <w:r>
         <w:t>Manually Updating the Solr Configuration</w:t>
       </w:r>
-      <w:bookmarkEnd w:id="32"/>
+      <w:bookmarkEnd w:id="33"/>
     </w:p>
     <w:p>
       <w:pPr>
@@ -9179,6 +9317,9 @@
     <w:p>
       <w:pPr>
         <w:pStyle w:val="BodyText"/>
+        <w:rPr>
+          <w:lang w:val="en-US"/>
+        </w:rPr>
       </w:pPr>
       <w:r>
         <w:rPr>
@@ -9191,11 +9332,310 @@
       <w:pPr>
         <w:pStyle w:val="Heading1"/>
       </w:pPr>
-      <w:bookmarkStart w:id="33" w:name="_Toc334096050"/>
+      <w:bookmarkStart w:id="34" w:name="_Toc334436152"/>
+      <w:r>
+        <w:t>Linking your Node with the META-SHARE Network</w:t>
+      </w:r>
+      <w:bookmarkEnd w:id="34"/>
+    </w:p>
+    <w:p>
+      <w:pPr>
+        <w:pStyle w:val="Heading2"/>
+      </w:pPr>
+      <w:bookmarkStart w:id="35" w:name="_Toc334436153"/>
+      <w:r>
+        <w:t>Overview</w:t>
+      </w:r>
+      <w:bookmarkEnd w:id="35"/>
+    </w:p>
+    <w:p>
+      <w:pPr>
+        <w:pStyle w:val="BodyText"/>
+      </w:pPr>
+      <w:r>
+        <w:t xml:space="preserve">META-SHARE aims to provide an infrastructure that makes language resources available in a network of many META-SHARE Nodes, the </w:t>
+      </w:r>
+      <w:r>
+        <w:rPr>
+          <w:i/>
+        </w:rPr>
+        <w:t>META-SHARE Network</w:t>
+      </w:r>
+      <w:r>
+        <w:t xml:space="preserve">. </w:t>
+      </w:r>
+      <w:r>
+        <w:t xml:space="preserve">A number of nodes with certain technical and organizational characteristics undertake the role of </w:t>
+      </w:r>
+      <w:r>
+        <w:rPr>
+          <w:i/>
+        </w:rPr>
+        <w:t>META-SHARE Managing Nodes</w:t>
+      </w:r>
+      <w:r>
+        <w:t xml:space="preserve">. Such nodes harvest and store metadata records from the META-SHARE Nodes of the entire </w:t>
+      </w:r>
+      <w:r>
+        <w:t>META-SHARE Network</w:t>
+      </w:r>
+      <w:r>
+        <w:t>. META-SHARE Managing Nodes share metadata, create, host and maintain a central inventory which includes metadata-based descriptions of all language resources available in the distributed network. Each META-SHARE Managing Node effectively hosts a copy of the central inventory.</w:t>
+      </w:r>
+    </w:p>
+    <w:p>
+      <w:pPr>
+        <w:pStyle w:val="BodyText"/>
+      </w:pPr>
+      <w:r>
+        <w:t>To actually link your META-SHARE Node installation with the META-SHARE Network, your node has to be proxied by a META-SHARE Managing Node. Section </w:t>
+      </w:r>
+      <w:r>
+        <w:fldChar w:fldCharType="begin"/>
+      </w:r>
+      <w:r>
+        <w:instrText xml:space="preserve"> REF _Ref334435442 \r \h </w:instrText>
+      </w:r>
+      <w:r>
+        <w:fldChar w:fldCharType="separate"/>
+      </w:r>
+      <w:r>
+        <w:t>7.2</w:t>
+      </w:r>
+      <w:r>
+        <w:fldChar w:fldCharType="end"/>
+      </w:r>
+      <w:r>
+        <w:t xml:space="preserve"> details the steps that are required for this.</w:t>
+      </w:r>
+    </w:p>
+    <w:p>
+      <w:pPr>
+        <w:pStyle w:val="Heading2"/>
+      </w:pPr>
+      <w:bookmarkStart w:id="36" w:name="_Ref334435442"/>
+      <w:bookmarkStart w:id="37" w:name="_Toc334436154"/>
+      <w:r>
+        <w:t>Step-by-Step Instructions</w:t>
+      </w:r>
+      <w:bookmarkEnd w:id="36"/>
+      <w:bookmarkEnd w:id="37"/>
+    </w:p>
+    <w:p>
+      <w:pPr>
+        <w:pStyle w:val="BodyText"/>
+        <w:rPr>
+          <w:lang w:val="en-US" w:eastAsia="en-US"/>
+        </w:rPr>
+      </w:pPr>
+      <w:r>
+        <w:rPr>
+          <w:lang w:val="en-US" w:eastAsia="en-US"/>
+        </w:rPr>
+        <w:t>These are the steps which are required for linking your META-SHARE node with the META-SHARE Network:</w:t>
+      </w:r>
+    </w:p>
+    <w:p>
+      <w:pPr>
+        <w:pStyle w:val="BodyText"/>
+        <w:numPr>
+          <w:ilvl w:val="0"/>
+          <w:numId w:val="48"/>
+        </w:numPr>
+      </w:pPr>
+      <w:r>
+        <w:t xml:space="preserve">In the </w:t>
+      </w:r>
+      <w:r>
+        <w:rPr>
+          <w:rStyle w:val="HTMLCode"/>
+        </w:rPr>
+        <w:t>metashare/</w:t>
+      </w:r>
+      <w:r>
+        <w:t xml:space="preserve"> folder of your META-SHARE installation run:</w:t>
+      </w:r>
+      <w:r>
+        <w:tab/>
+      </w:r>
+      <w:r>
+        <w:br/>
+      </w:r>
+      <w:r>
+        <w:rPr>
+          <w:rStyle w:val="HTMLCode"/>
+        </w:rPr>
+        <w:t>python2.7 ./manage.py createsyncuser</w:t>
+      </w:r>
+      <w:r>
+        <w:rPr>
+          <w:rStyle w:val="HTMLCode"/>
+        </w:rPr>
+        <w:tab/>
+      </w:r>
+    </w:p>
+    <w:p>
+      <w:pPr>
+        <w:pStyle w:val="BodyText"/>
+        <w:numPr>
+          <w:ilvl w:val="1"/>
+          <w:numId w:val="48"/>
+        </w:numPr>
+      </w:pPr>
+      <w:r>
+        <w:rPr>
+          <w:rFonts w:cs="Georgia"/>
+        </w:rPr>
+        <w:t>You will be asked for a sync user account name, e.g., “</w:t>
+      </w:r>
+      <w:r>
+        <w:rPr>
+          <w:rStyle w:val="HTMLCode"/>
+        </w:rPr>
+        <w:t>sync-user</w:t>
+      </w:r>
+      <w:r>
+        <w:rPr>
+          <w:rFonts w:cs="Georgia"/>
+        </w:rPr>
+        <w:t>” and a password for this account name.</w:t>
+      </w:r>
+    </w:p>
+    <w:p>
+      <w:pPr>
+        <w:pStyle w:val="BodyText"/>
+        <w:numPr>
+          <w:ilvl w:val="1"/>
+          <w:numId w:val="48"/>
+        </w:numPr>
+      </w:pPr>
+      <w:r>
+        <w:rPr>
+          <w:i/>
+        </w:rPr>
+        <w:t>Note:</w:t>
+      </w:r>
+      <w:r>
+        <w:t xml:space="preserve"> Essentially a sync user account is a normal user account and therefore it also lives in the same namespace. Thus, a sync user account must have a different name than any existing user accounts.</w:t>
+      </w:r>
+    </w:p>
+    <w:p>
+      <w:pPr>
+        <w:pStyle w:val="BodyText"/>
+        <w:numPr>
+          <w:ilvl w:val="0"/>
+          <w:numId w:val="48"/>
+        </w:numPr>
+      </w:pPr>
+      <w:r>
+        <w:t>Give the account credentials you have entered and your public node URL (e.g., “</w:t>
+      </w:r>
+      <w:r>
+        <w:rPr>
+          <w:rStyle w:val="HTMLCode"/>
+        </w:rPr>
+        <w:t>http://you.example.org/metashare</w:t>
+      </w:r>
+      <w:r>
+        <w:t>”) to the system administrator of the META-SHARE Managing Node which shall proxy your META-SHARE node.</w:t>
+      </w:r>
+    </w:p>
+    <w:p>
+      <w:pPr>
+        <w:pStyle w:val="BodyText"/>
+        <w:numPr>
+          <w:ilvl w:val="1"/>
+          <w:numId w:val="48"/>
+        </w:numPr>
+        <w:rPr>
+          <w:rFonts w:cs="Georgia"/>
+        </w:rPr>
+      </w:pPr>
+      <w:r>
+        <w:rPr>
+          <w:rFonts w:ascii="Times New Roman" w:hAnsi="Times New Roman"/>
+        </w:rPr>
+        <w:t>C</w:t>
+      </w:r>
+      <w:r>
+        <w:rPr>
+          <w:rFonts w:cs="Georgia"/>
+        </w:rPr>
+        <w:t xml:space="preserve">ontact either the administrator at CNR, DFKI, ELDA, FBK or ILSP (current META-SHARE Managing Node providers); never go to more than one of these META-SHARE Managing Nodes. You can use the contact form at </w:t>
+      </w:r>
+      <w:r>
+        <w:rPr>
+          <w:rStyle w:val="HTMLCode"/>
+        </w:rPr>
+        <w:t>&lt;MANAGING_NODE_URL&gt;/accounts/contact/</w:t>
+      </w:r>
+      <w:r>
+        <w:rPr>
+          <w:rFonts w:cs="Georgia"/>
+        </w:rPr>
+        <w:t xml:space="preserve">, e.g., </w:t>
+      </w:r>
+      <w:hyperlink r:id="rId28" w:history="1">
+        <w:r>
+          <w:rPr>
+            <w:rStyle w:val="Hyperlink"/>
+            <w:rFonts w:cs="Georgia"/>
+          </w:rPr>
+          <w:t>http://metashare.dfki.de/accounts/contact/</w:t>
+        </w:r>
+      </w:hyperlink>
+      <w:r>
+        <w:rPr>
+          <w:rFonts w:cs="Georgia"/>
+        </w:rPr>
+        <w:t>.</w:t>
+      </w:r>
+    </w:p>
+    <w:p>
+      <w:pPr>
+        <w:pStyle w:val="BodyText"/>
+        <w:numPr>
+          <w:ilvl w:val="1"/>
+          <w:numId w:val="48"/>
+        </w:numPr>
+      </w:pPr>
+      <w:r>
+        <w:rPr>
+          <w:rFonts w:ascii="Times New Roman" w:hAnsi="Times New Roman"/>
+        </w:rPr>
+        <w:t>T</w:t>
+      </w:r>
+      <w:r>
+        <w:rPr>
+          <w:rFonts w:cs="Georgia"/>
+        </w:rPr>
+        <w:t>he system administrato</w:t>
+      </w:r>
+      <w:r>
+        <w:t>r of the chosen META-SHARE Managing Node will set up her node as a proxy for your resource descriptions.</w:t>
+      </w:r>
+    </w:p>
+    <w:p>
+      <w:pPr>
+        <w:pStyle w:val="BodyText"/>
+        <w:numPr>
+          <w:ilvl w:val="0"/>
+          <w:numId w:val="48"/>
+        </w:numPr>
+      </w:pPr>
+      <w:r>
+        <w:t>If all went as expected, then the chosen META-SHARE Managing Node will automatically synchronize with your node and people will be able to see (not edit!) your resource metadata on all META-SHARE Managing Nodes of the META-SHARE Network.</w:t>
+      </w:r>
+    </w:p>
+    <w:p>
+      <w:pPr>
+        <w:pStyle w:val="Heading1"/>
+      </w:pPr>
+      <w:bookmarkStart w:id="38" w:name="_Toc334436155"/>
       <w:r>
         <w:t>Importing and Exporting Resources</w:t>
       </w:r>
-      <w:bookmarkEnd w:id="33"/>
+      <w:bookmarkEnd w:id="38"/>
     </w:p>
     <w:p>
       <w:pPr>
@@ -9215,13 +9655,13 @@
       <w:pPr>
         <w:pStyle w:val="Heading2"/>
       </w:pPr>
-      <w:bookmarkStart w:id="34" w:name="_Ref324929846"/>
-      <w:bookmarkStart w:id="35" w:name="_Toc334096051"/>
+      <w:bookmarkStart w:id="39" w:name="_Ref324929846"/>
+      <w:bookmarkStart w:id="40" w:name="_Toc334436156"/>
       <w:r>
         <w:t>Importing XML Files into META-SHARE</w:t>
       </w:r>
-      <w:bookmarkEnd w:id="34"/>
-      <w:bookmarkEnd w:id="35"/>
+      <w:bookmarkEnd w:id="39"/>
+      <w:bookmarkEnd w:id="40"/>
     </w:p>
     <w:p>
       <w:pPr>
@@ -9333,13 +9773,13 @@
       <w:pPr>
         <w:pStyle w:val="Heading3"/>
       </w:pPr>
-      <w:bookmarkStart w:id="36" w:name="_Ref325101656"/>
-      <w:bookmarkStart w:id="37" w:name="_Toc334096052"/>
+      <w:bookmarkStart w:id="41" w:name="_Ref325101656"/>
+      <w:bookmarkStart w:id="42" w:name="_Toc334436157"/>
       <w:r>
         <w:t>Importing from the Command Line</w:t>
       </w:r>
-      <w:bookmarkEnd w:id="36"/>
-      <w:bookmarkEnd w:id="37"/>
+      <w:bookmarkEnd w:id="41"/>
+      <w:bookmarkEnd w:id="42"/>
     </w:p>
     <w:p>
       <w:pPr>
@@ -9426,11 +9866,11 @@
       <w:pPr>
         <w:pStyle w:val="Heading3"/>
       </w:pPr>
-      <w:bookmarkStart w:id="38" w:name="_Toc334096053"/>
+      <w:bookmarkStart w:id="43" w:name="_Toc334436158"/>
       <w:r>
         <w:t>Importing from the Editor</w:t>
       </w:r>
-      <w:bookmarkEnd w:id="38"/>
+      <w:bookmarkEnd w:id="43"/>
     </w:p>
     <w:p>
       <w:pPr>
@@ -9450,13 +9890,13 @@
       <w:pPr>
         <w:pStyle w:val="Heading2"/>
       </w:pPr>
-      <w:bookmarkStart w:id="39" w:name="_Ref324929830"/>
-      <w:bookmarkStart w:id="40" w:name="_Toc334096054"/>
+      <w:bookmarkStart w:id="44" w:name="_Ref324929830"/>
+      <w:bookmarkStart w:id="45" w:name="_Toc334436159"/>
       <w:r>
         <w:t>Exporting XML Files from META-SHARE</w:t>
       </w:r>
-      <w:bookmarkEnd w:id="39"/>
-      <w:bookmarkEnd w:id="40"/>
+      <w:bookmarkEnd w:id="44"/>
+      <w:bookmarkEnd w:id="45"/>
     </w:p>
     <w:p>
       <w:pPr>
@@ -9476,13 +9916,13 @@
       <w:pPr>
         <w:pStyle w:val="Heading3"/>
       </w:pPr>
-      <w:bookmarkStart w:id="41" w:name="_Ref325101225"/>
-      <w:bookmarkStart w:id="42" w:name="_Toc334096055"/>
+      <w:bookmarkStart w:id="46" w:name="_Ref325101225"/>
+      <w:bookmarkStart w:id="47" w:name="_Toc334436160"/>
       <w:r>
         <w:t>Exporting from the Command Line</w:t>
       </w:r>
-      <w:bookmarkEnd w:id="41"/>
-      <w:bookmarkEnd w:id="42"/>
+      <w:bookmarkEnd w:id="46"/>
+      <w:bookmarkEnd w:id="47"/>
     </w:p>
     <w:p>
       <w:pPr>
@@ -9594,11 +10034,11 @@
       <w:pPr>
         <w:pStyle w:val="Heading3"/>
       </w:pPr>
-      <w:bookmarkStart w:id="43" w:name="_Toc334096056"/>
+      <w:bookmarkStart w:id="48" w:name="_Toc334436161"/>
       <w:r>
         <w:t>Exporting from the Editor</w:t>
       </w:r>
-      <w:bookmarkEnd w:id="43"/>
+      <w:bookmarkEnd w:id="48"/>
     </w:p>
     <w:p>
       <w:pPr>
@@ -9653,7 +10093,7 @@
         <w:rPr>
           <w:lang w:val="en-US"/>
         </w:rPr>
-        <w:t xml:space="preserve">(or later) </w:t>
+        <w:t xml:space="preserve">or later </w:t>
       </w:r>
       <w:r>
         <w:rPr>
@@ -9666,11 +10106,11 @@
       <w:pPr>
         <w:pStyle w:val="Heading2"/>
       </w:pPr>
-      <w:bookmarkStart w:id="44" w:name="_Toc334096057"/>
+      <w:bookmarkStart w:id="49" w:name="_Toc334436162"/>
       <w:r>
         <w:t>Copying Data between META-SHARE Nodes</w:t>
       </w:r>
-      <w:bookmarkEnd w:id="44"/>
+      <w:bookmarkEnd w:id="49"/>
     </w:p>
     <w:p>
       <w:pPr>
@@ -9683,8 +10123,53 @@
         <w:rPr>
           <w:lang w:val="en-US"/>
         </w:rPr>
-        <w:t>Future versions of META-SHARE will support automatic synchronization of the data between a configurable set of META-SHARE nodes. In the meantime, the data provided by multiple nodes can be manually synchronized by means of XML export and import.</w:t>
-      </w:r>
+        <w:t>Since V2.9-beta,</w:t>
+      </w:r>
+      <w:r>
+        <w:rPr>
+          <w:lang w:val="en-US"/>
+        </w:rPr>
+        <w:t xml:space="preserve"> META-SHARE support</w:t>
+      </w:r>
+      <w:r>
+        <w:rPr>
+          <w:lang w:val="en-US"/>
+        </w:rPr>
+        <w:t xml:space="preserve">s the </w:t>
+      </w:r>
+      <w:r>
+        <w:rPr>
+          <w:lang w:val="en-US"/>
+        </w:rPr>
+        <w:t>automati</w:t>
+      </w:r>
+      <w:r>
+        <w:t>c synchronization of metadata between a configurable set of META-SHARE nodes. You should usually not manually copy resource descriptions by exporting and importing.</w:t>
+      </w:r>
+      <w:r>
+        <w:t xml:space="preserve"> An exception might be the case where you would like to create a brand new resource description which is very similar to an existing resource description.</w:t>
+      </w:r>
+    </w:p>
+    <w:p>
+      <w:pPr>
+        <w:pStyle w:val="Heading2"/>
+      </w:pPr>
+      <w:bookmarkStart w:id="50" w:name="_Toc183490349"/>
+      <w:bookmarkStart w:id="51" w:name="_Toc334436163"/>
+      <w:r>
+        <w:t>Migrating Data from a</w:t>
+      </w:r>
+      <w:r>
+        <w:t xml:space="preserve"> </w:t>
+      </w:r>
+      <w:r>
+        <w:t>META-SHARE Installation</w:t>
+      </w:r>
+      <w:bookmarkEnd w:id="50"/>
+      <w:r>
+        <w:t xml:space="preserve"> Older than V2.1</w:t>
+      </w:r>
+      <w:bookmarkEnd w:id="51"/>
     </w:p>
     <w:p>
       <w:pPr>
@@ -9697,25 +10182,7 @@
         <w:rPr>
           <w:lang w:val="en-US"/>
         </w:rPr>
-        <w:t>Assume a set of language resource descriptions have been authored on node A using the META-SHARE metadata editor. These descriptions are to be made available on node B. The sequence of steps is the following.</w:t>
-      </w:r>
-    </w:p>
-    <w:p>
-      <w:pPr>
-        <w:pStyle w:val="ListParagraph"/>
-        <w:numPr>
-          <w:ilvl w:val="0"/>
-          <w:numId w:val="12"/>
-        </w:numPr>
-        <w:rPr>
-          <w:lang w:val="en-US"/>
-        </w:rPr>
-      </w:pPr>
-      <w:r>
-        <w:rPr>
-          <w:lang w:val="en-US"/>
-        </w:rPr>
-        <w:t xml:space="preserve">Export the data from node A using one of the possibilities described in Section </w:t>
+        <w:t>To upgrade a META-SHARE node with a software version that is older than V2.1, you first have to migrate your installation to V2.1.x as described in the Installation Manual that comes with a V2.1.x release. When you have such an installation working (at least as a development server), you can follow the migration instructions to the most recent version in Section </w:t>
       </w:r>
       <w:r>
         <w:rPr>
@@ -9727,7 +10194,7 @@
         <w:rPr>
           <w:lang w:val="en-US"/>
         </w:rPr>
-        <w:instrText xml:space="preserve"> REF _Ref324929830 \r \h </w:instrText>
+        <w:instrText xml:space="preserve"> REF _Ref334432792 \r \h </w:instrText>
       </w:r>
       <w:r>
         <w:rPr>
@@ -9744,7 +10211,7 @@
         <w:rPr>
           <w:lang w:val="en-US"/>
         </w:rPr>
-        <w:t>7.2</w:t>
+        <w:t>2</w:t>
       </w:r>
       <w:r>
         <w:rPr>
@@ -9761,74 +10228,19 @@
     </w:p>
     <w:p>
       <w:pPr>
-        <w:pStyle w:val="ListParagraph"/>
-        <w:numPr>
-          <w:ilvl w:val="0"/>
-          <w:numId w:val="12"/>
-        </w:numPr>
-        <w:rPr>
-          <w:lang w:val="en-US"/>
-        </w:rPr>
-      </w:pPr>
-      <w:r>
-        <w:rPr>
-          <w:lang w:val="en-US"/>
-        </w:rPr>
-        <w:t xml:space="preserve">Import the data into node B as described in Section </w:t>
-      </w:r>
-      <w:r>
-        <w:rPr>
-          <w:lang w:val="en-US"/>
-        </w:rPr>
-        <w:fldChar w:fldCharType="begin"/>
-      </w:r>
-      <w:r>
-        <w:rPr>
-          <w:lang w:val="en-US"/>
-        </w:rPr>
-        <w:instrText xml:space="preserve"> REF _Ref324929846 \r \h </w:instrText>
-      </w:r>
-      <w:r>
-        <w:rPr>
-          <w:lang w:val="en-US"/>
-        </w:rPr>
-      </w:r>
-      <w:r>
-        <w:rPr>
-          <w:lang w:val="en-US"/>
-        </w:rPr>
-        <w:fldChar w:fldCharType="separate"/>
-      </w:r>
-      <w:r>
-        <w:rPr>
-          <w:lang w:val="en-US"/>
-        </w:rPr>
-        <w:t>7.1</w:t>
-      </w:r>
-      <w:r>
-        <w:rPr>
-          <w:lang w:val="en-US"/>
-        </w:rPr>
-        <w:fldChar w:fldCharType="end"/>
-      </w:r>
-      <w:r>
-        <w:rPr>
-          <w:lang w:val="en-US"/>
-        </w:rPr>
-        <w:t>.</w:t>
-      </w:r>
-    </w:p>
-    <w:p>
-      <w:pPr>
-        <w:pStyle w:val="Heading2"/>
-      </w:pPr>
-      <w:bookmarkStart w:id="45" w:name="_Toc183490349"/>
-      <w:bookmarkStart w:id="46" w:name="_Toc334096058"/>
-      <w:r>
-        <w:t>Migrating Data from a Previous META-SHARE Installation</w:t>
-      </w:r>
-      <w:bookmarkEnd w:id="45"/>
-      <w:bookmarkEnd w:id="46"/>
+        <w:pStyle w:val="Heading1"/>
+      </w:pPr>
+      <w:bookmarkStart w:id="52" w:name="_Toc334436164"/>
+      <w:r>
+        <w:t xml:space="preserve">Setting up </w:t>
+      </w:r>
+      <w:r>
+        <w:t xml:space="preserve">Editor </w:t>
+      </w:r>
+      <w:r>
+        <w:t>User Accounts</w:t>
+      </w:r>
+      <w:bookmarkEnd w:id="52"/>
     </w:p>
     <w:p>
       <w:pPr>
@@ -9841,640 +10253,36 @@
         <w:rPr>
           <w:lang w:val="en-US"/>
         </w:rPr>
-        <w:t>The procedure for upgrading a META-SHARE node from a previous version can be sketched as follows:</w:t>
-      </w:r>
+        <w:t>For information on how to set up and manage user accounts, please see the META-SHARE Provider Manual.</w:t>
+      </w:r>
+    </w:p>
+    <w:p>
+      <w:pPr>
+        <w:pStyle w:val="Heading1"/>
+      </w:pPr>
+      <w:bookmarkStart w:id="53" w:name="_Toc334436165"/>
+      <w:r>
+        <w:t>Search Engine Optimization</w:t>
+      </w:r>
+      <w:bookmarkEnd w:id="53"/>
     </w:p>
     <w:p>
       <w:pPr>
         <w:pStyle w:val="BodyText"/>
-        <w:numPr>
-          <w:ilvl w:val="0"/>
-          <w:numId w:val="24"/>
-        </w:numPr>
-        <w:rPr>
-          <w:lang w:val="en-US"/>
-        </w:rPr>
-      </w:pPr>
-      <w:r>
-        <w:rPr>
-          <w:lang w:val="en-US"/>
-        </w:rPr>
-        <w:t>Export the metadata records from the previous version as XML files;</w:t>
-      </w:r>
-    </w:p>
-    <w:p>
-      <w:pPr>
-        <w:pStyle w:val="BodyText"/>
-        <w:numPr>
-          <w:ilvl w:val="0"/>
-          <w:numId w:val="24"/>
-        </w:numPr>
-        <w:rPr>
-          <w:lang w:val="en-US"/>
-        </w:rPr>
-      </w:pPr>
-      <w:r>
-        <w:rPr>
-          <w:lang w:val="en-US"/>
-        </w:rPr>
-        <w:t>Upgrade the XML files to the latest version of the metadata schema;</w:t>
-      </w:r>
-    </w:p>
-    <w:p>
-      <w:pPr>
-        <w:pStyle w:val="BodyText"/>
-        <w:numPr>
-          <w:ilvl w:val="0"/>
-          <w:numId w:val="24"/>
-        </w:numPr>
-        <w:rPr>
-          <w:lang w:val="en-US"/>
-        </w:rPr>
-      </w:pPr>
-      <w:r>
-        <w:rPr>
-          <w:lang w:val="en-US"/>
-        </w:rPr>
-        <w:t>Import the upgraded XML files into the latest META-SHARE software.</w:t>
-      </w:r>
-    </w:p>
-    <w:p>
-      <w:pPr>
-        <w:pStyle w:val="BodyText"/>
-        <w:rPr>
-          <w:lang w:val="en-US"/>
-        </w:rPr>
-      </w:pPr>
-      <w:r>
-        <w:rPr>
-          <w:lang w:val="en-US"/>
-        </w:rPr>
-        <w:t>The following subsections provide details for each step.</w:t>
-      </w:r>
-    </w:p>
-    <w:p>
-      <w:pPr>
-        <w:pStyle w:val="Heading3"/>
-      </w:pPr>
-      <w:bookmarkStart w:id="47" w:name="_Toc334096059"/>
-      <w:r>
-        <w:t>Exporting the Metadata from META-SHARE</w:t>
-      </w:r>
-      <w:bookmarkEnd w:id="47"/>
-    </w:p>
-    <w:p>
-      <w:pPr>
-        <w:pStyle w:val="BodyText"/>
-        <w:rPr>
-          <w:lang w:val="en-US"/>
-        </w:rPr>
-      </w:pPr>
-      <w:r>
-        <w:rPr>
-          <w:lang w:val="en-US"/>
-        </w:rPr>
-        <w:t xml:space="preserve">Section </w:t>
-      </w:r>
-      <w:r>
-        <w:rPr>
-          <w:lang w:val="en-US"/>
-        </w:rPr>
-        <w:fldChar w:fldCharType="begin"/>
-      </w:r>
-      <w:r>
-        <w:rPr>
-          <w:lang w:val="en-US"/>
-        </w:rPr>
-        <w:instrText xml:space="preserve"> REF _Ref325101225 \r \h </w:instrText>
-      </w:r>
-      <w:r>
-        <w:rPr>
-          <w:lang w:val="en-US"/>
-        </w:rPr>
-      </w:r>
-      <w:r>
-        <w:rPr>
-          <w:lang w:val="en-US"/>
-        </w:rPr>
-        <w:fldChar w:fldCharType="separate"/>
-      </w:r>
-      <w:r>
-        <w:rPr>
-          <w:lang w:val="en-US"/>
-        </w:rPr>
-        <w:t>7.2.1</w:t>
-      </w:r>
-      <w:r>
-        <w:rPr>
-          <w:lang w:val="en-US"/>
-        </w:rPr>
-        <w:fldChar w:fldCharType="end"/>
-      </w:r>
-      <w:r>
-        <w:rPr>
-          <w:lang w:val="en-US"/>
-        </w:rPr>
-        <w:t xml:space="preserve"> explains how all language resource descriptions from a META-SHARE node can be exported.</w:t>
-      </w:r>
-    </w:p>
-    <w:p>
-      <w:pPr>
-        <w:pStyle w:val="BodyText"/>
-        <w:rPr>
-          <w:lang w:val="en-US"/>
-        </w:rPr>
-      </w:pPr>
-      <w:r>
-        <w:rPr>
-          <w:lang w:val="en-US"/>
-        </w:rPr>
-        <w:t>A procedure to export data from META-SHARE V1.0 is described in the META-SHARE V1.1 installation manual. It is not repeated here because all known users have upgraded to V1.1 or newer.</w:t>
-      </w:r>
-    </w:p>
-    <w:p>
-      <w:pPr>
-        <w:pStyle w:val="Heading3"/>
-      </w:pPr>
-      <w:bookmarkStart w:id="48" w:name="_Toc334096060"/>
-      <w:r>
-        <w:t>Upgrade the XML Files to the Latest Metadata Format</w:t>
-      </w:r>
-      <w:bookmarkEnd w:id="48"/>
-    </w:p>
-    <w:p>
-      <w:pPr>
-        <w:pStyle w:val="BodyText"/>
-        <w:rPr>
-          <w:lang w:val="en-US"/>
-        </w:rPr>
-      </w:pPr>
-      <w:r>
-        <w:rPr>
-          <w:lang w:val="en-US"/>
-        </w:rPr>
-        <w:t>META-SHARE V2.9-beta</w:t>
-      </w:r>
-      <w:r>
-        <w:rPr>
-          <w:lang w:val="en-US"/>
-        </w:rPr>
-        <w:t xml:space="preserve"> comes with a </w:t>
+        <w:rPr>
+          <w:lang w:val="en-US"/>
+        </w:rPr>
+      </w:pPr>
+      <w:r>
+        <w:rPr>
+          <w:lang w:val="en-US"/>
+        </w:rPr>
+        <w:t xml:space="preserve">META-SHARE integrates the most common techniques for Search Engine Optimization (SEO). In order to check whether SEO works as it should, META-SHARE also integrates “django-analytical”, a package for easily integrating analytics services like Google Analytics or Clicky. If you would like to use any analytics service, then just add the corresponding configuration to your </w:t>
       </w:r>
       <w:r>
         <w:rPr>
           <w:rStyle w:val="HTMLCode"/>
         </w:rPr>
-        <w:t>metashare-resource-upgrader</w:t>
-      </w:r>
-      <w:r>
-        <w:rPr>
-          <w:lang w:val="en-US"/>
-        </w:rPr>
-        <w:t xml:space="preserve"> tool which automates, to the extent possible, the conversion of previous versions of the META-SHARE resource XML format to the newest version. It processes all XML files in a source folder and saves into a target folder a version of each file converted to the newest format.</w:t>
-      </w:r>
-    </w:p>
-    <w:p>
-      <w:pPr>
-        <w:pStyle w:val="BodyText"/>
-        <w:rPr>
-          <w:lang w:val="en-US"/>
-        </w:rPr>
-      </w:pPr>
-      <w:r>
-        <w:rPr>
-          <w:lang w:val="en-US"/>
-        </w:rPr>
-        <w:t>The tool uses a sequence of XSLT stylesheets</w:t>
-      </w:r>
-      <w:r>
-        <w:rPr>
-          <w:rStyle w:val="FootnoteReference"/>
-          <w:lang w:val="en-US"/>
-        </w:rPr>
-        <w:footnoteReference w:id="3"/>
-      </w:r>
-      <w:r>
-        <w:rPr>
-          <w:lang w:val="en-US"/>
-        </w:rPr>
-        <w:t xml:space="preserve"> to convert metadata from previous versions. Supported data formats are META-SHARE V1.0, META-SHARE V1.1, and META-SHARE V2.0. The stylesheets automate the conversion to the extent possible, but due to differing requirements, it may be that META-SHARE V1.x resources need manual work before they can be imported into META-SHARE V2.1</w:t>
-      </w:r>
-      <w:r>
-        <w:rPr>
-          <w:lang w:val="en-US"/>
-        </w:rPr>
-        <w:t xml:space="preserve"> (or higher)</w:t>
-      </w:r>
-      <w:r>
-        <w:rPr>
-          <w:lang w:val="en-US"/>
-        </w:rPr>
-        <w:t>.</w:t>
-      </w:r>
-    </w:p>
-    <w:p>
-      <w:pPr>
-        <w:pStyle w:val="BodyText"/>
-        <w:rPr>
-          <w:lang w:val="en-US"/>
-        </w:rPr>
-      </w:pPr>
-      <w:r>
-        <w:rPr>
-          <w:lang w:val="en-US"/>
-        </w:rPr>
-        <w:t xml:space="preserve">To verify if a file can be imported as is, or if manual work is required before it can be imported, </w:t>
-      </w:r>
-      <w:r>
-        <w:rPr>
-          <w:rStyle w:val="HTMLCode"/>
-        </w:rPr>
-        <w:t>metashare-resource-upgrader</w:t>
-      </w:r>
-      <w:r>
-        <w:rPr>
-          <w:lang w:val="en-US"/>
-        </w:rPr>
-        <w:t xml:space="preserve"> automatically performs an XML Schema validation of each target file after conversion, and prints out the result on the command line.</w:t>
-      </w:r>
-    </w:p>
-    <w:p>
-      <w:pPr>
-        <w:pStyle w:val="BodyText"/>
-        <w:rPr>
-          <w:lang w:val="en-US"/>
-        </w:rPr>
-      </w:pPr>
-      <w:r>
-        <w:rPr>
-          <w:lang w:val="en-US"/>
-        </w:rPr>
-        <w:t xml:space="preserve">To use the </w:t>
-      </w:r>
-      <w:r>
-        <w:rPr>
-          <w:rStyle w:val="HTMLCode"/>
-        </w:rPr>
-        <w:t>metashare-resource-upgrader</w:t>
-      </w:r>
-      <w:r>
-        <w:rPr>
-          <w:lang w:val="en-US"/>
-        </w:rPr>
-        <w:t>, proceed as follows:</w:t>
-      </w:r>
-    </w:p>
-    <w:p>
-      <w:pPr>
-        <w:pStyle w:val="BodyText"/>
-        <w:numPr>
-          <w:ilvl w:val="0"/>
-          <w:numId w:val="25"/>
-        </w:numPr>
-        <w:rPr>
-          <w:lang w:val="en-US"/>
-        </w:rPr>
-      </w:pPr>
-      <w:r>
-        <w:rPr>
-          <w:lang w:val="en-US"/>
-        </w:rPr>
-        <w:t xml:space="preserve">Unpack the exported zip file into a folder, say </w:t>
-      </w:r>
-      <w:r>
-        <w:rPr>
-          <w:rStyle w:val="HTMLCode"/>
-        </w:rPr>
-        <w:t>sourcedir</w:t>
-      </w:r>
-      <w:r>
-        <w:rPr>
-          <w:lang w:val="en-US"/>
-        </w:rPr>
-        <w:t>.</w:t>
-      </w:r>
-    </w:p>
-    <w:p>
-      <w:pPr>
-        <w:pStyle w:val="BodyText"/>
-        <w:numPr>
-          <w:ilvl w:val="0"/>
-          <w:numId w:val="25"/>
-        </w:numPr>
-        <w:rPr>
-          <w:rFonts w:cs="Courier"/>
-          <w:lang w:val="en-US"/>
-        </w:rPr>
-      </w:pPr>
-      <w:r>
-        <w:rPr>
-          <w:lang w:val="en-US"/>
-        </w:rPr>
-        <w:t>Run the conversion tool as follows:</w:t>
-      </w:r>
-    </w:p>
-    <w:p>
-      <w:pPr>
-        <w:pStyle w:val="HTMLPreformatted"/>
-        <w:ind w:left="720"/>
-        <w:rPr>
-          <w:lang w:val="en-US"/>
-        </w:rPr>
-      </w:pPr>
-      <w:r>
-        <w:rPr>
-          <w:lang w:val="en-US"/>
-        </w:rPr>
-        <w:t>cd META-SHARE/misc/tools/metashare-resource-upgrader</w:t>
-      </w:r>
-      <w:r>
-        <w:rPr>
-          <w:lang w:val="en-US"/>
-        </w:rPr>
-        <w:br/>
-        <w:t>java -jar metashare-resource-upgrader-2.1.jar sourcedir targetdir</w:t>
-      </w:r>
-    </w:p>
-    <w:p>
-      <w:pPr>
-        <w:pStyle w:val="HTMLPreformatted"/>
-        <w:ind w:left="720"/>
-        <w:rPr>
-          <w:lang w:val="en-US"/>
-        </w:rPr>
-      </w:pPr>
-    </w:p>
-    <w:p>
-      <w:pPr>
-        <w:pStyle w:val="BodyText"/>
-        <w:numPr>
-          <w:ilvl w:val="0"/>
-          <w:numId w:val="25"/>
-        </w:numPr>
-        <w:rPr>
-          <w:lang w:val="en-US"/>
-        </w:rPr>
-      </w:pPr>
-      <w:r>
-        <w:rPr>
-          <w:lang w:val="en-US"/>
-        </w:rPr>
-        <w:t xml:space="preserve">The target folder </w:t>
-      </w:r>
-      <w:r>
-        <w:rPr>
-          <w:rStyle w:val="HTMLCode"/>
-        </w:rPr>
-        <w:t>targetdir</w:t>
-      </w:r>
-      <w:r>
-        <w:rPr>
-          <w:lang w:val="en-US"/>
-        </w:rPr>
-        <w:t xml:space="preserve"> may exist but must not contain any files.</w:t>
-      </w:r>
-    </w:p>
-    <w:p>
-      <w:pPr>
-        <w:pStyle w:val="BodyText"/>
-        <w:numPr>
-          <w:ilvl w:val="0"/>
-          <w:numId w:val="25"/>
-        </w:numPr>
-        <w:rPr>
-          <w:lang w:val="en-US"/>
-        </w:rPr>
-      </w:pPr>
-      <w:r>
-        <w:rPr>
-          <w:lang w:val="en-US"/>
-        </w:rPr>
-        <w:t xml:space="preserve">The tool will inform you for every converted resource whether it is schema-valid or not. For the files in </w:t>
-      </w:r>
-      <w:r>
-        <w:rPr>
-          <w:rStyle w:val="HTMLCode"/>
-        </w:rPr>
-        <w:t>targetdir</w:t>
-      </w:r>
-      <w:r>
-        <w:rPr>
-          <w:lang w:val="en-US"/>
-        </w:rPr>
-        <w:t xml:space="preserve"> that are not schema-valid, you need to manually identify the problems by means of a schema-validating parser and fix them. One option is </w:t>
-      </w:r>
-      <w:r>
-        <w:rPr>
-          <w:rStyle w:val="HTMLCode"/>
-        </w:rPr>
-        <w:t>xmllint</w:t>
-      </w:r>
-      <w:r>
-        <w:rPr>
-          <w:lang w:val="en-US"/>
-        </w:rPr>
-        <w:t>:</w:t>
-      </w:r>
-    </w:p>
-    <w:p>
-      <w:pPr>
-        <w:pStyle w:val="HTMLPreformatted"/>
-        <w:ind w:left="720"/>
-        <w:rPr>
-          <w:lang w:val="en-US"/>
-        </w:rPr>
-      </w:pPr>
-      <w:r>
-        <w:rPr>
-          <w:lang w:val="en-US"/>
-        </w:rPr>
-        <w:t>xmllint --schema META-SHARE/misc/schema/v2.1/META-SHARE-Resource.xsd targetdir/resource-1.xml</w:t>
-      </w:r>
-    </w:p>
-    <w:p>
-      <w:pPr>
-        <w:pStyle w:val="HTMLPreformatted"/>
-        <w:ind w:left="720"/>
-        <w:rPr>
-          <w:lang w:val="en-US"/>
-        </w:rPr>
-      </w:pPr>
-    </w:p>
-    <w:p>
-      <w:pPr>
-        <w:pStyle w:val="BodyText"/>
-        <w:rPr>
-          <w:lang w:val="en-US"/>
-        </w:rPr>
-      </w:pPr>
-      <w:r>
-        <w:rPr>
-          <w:lang w:val="en-US"/>
-        </w:rPr>
-        <w:t xml:space="preserve">When all XML files in </w:t>
-      </w:r>
-      <w:r>
-        <w:rPr>
-          <w:rStyle w:val="HTMLCode"/>
-        </w:rPr>
-        <w:t>targetdir</w:t>
-      </w:r>
-      <w:r>
-        <w:rPr>
-          <w:lang w:val="en-US"/>
-        </w:rPr>
-        <w:t xml:space="preserve"> are schema-valid, you are ready to proceed to the import step into v2.1</w:t>
-      </w:r>
-      <w:r>
-        <w:rPr>
-          <w:lang w:val="en-US"/>
-        </w:rPr>
-        <w:t xml:space="preserve"> (or higher)</w:t>
-      </w:r>
-      <w:r>
-        <w:rPr>
-          <w:lang w:val="en-US"/>
-        </w:rPr>
-        <w:t>.</w:t>
-      </w:r>
-    </w:p>
-    <w:p>
-      <w:pPr>
-        <w:pStyle w:val="Heading3"/>
-      </w:pPr>
-      <w:bookmarkStart w:id="49" w:name="_Toc334096061"/>
-      <w:r>
-        <w:t>Importing the Metadata into a New META-SHARE Installation</w:t>
-      </w:r>
-      <w:bookmarkEnd w:id="49"/>
-    </w:p>
-    <w:p>
-      <w:pPr>
-        <w:pStyle w:val="BodyText"/>
-        <w:rPr>
-          <w:lang w:val="en-US"/>
-        </w:rPr>
-      </w:pPr>
-      <w:r>
-        <w:rPr>
-          <w:lang w:val="en-US"/>
-        </w:rPr>
-        <w:t xml:space="preserve">Once the converted files are schema-valid, the import step should be straightforward, as described in Section </w:t>
-      </w:r>
-      <w:r>
-        <w:rPr>
-          <w:lang w:val="en-US"/>
-        </w:rPr>
-        <w:fldChar w:fldCharType="begin"/>
-      </w:r>
-      <w:r>
-        <w:rPr>
-          <w:lang w:val="en-US"/>
-        </w:rPr>
-        <w:instrText xml:space="preserve"> REF _Ref325101656 \r \h </w:instrText>
-      </w:r>
-      <w:r>
-        <w:rPr>
-          <w:lang w:val="en-US"/>
-        </w:rPr>
-      </w:r>
-      <w:r>
-        <w:rPr>
-          <w:lang w:val="en-US"/>
-        </w:rPr>
-        <w:fldChar w:fldCharType="separate"/>
-      </w:r>
-      <w:r>
-        <w:rPr>
-          <w:lang w:val="en-US"/>
-        </w:rPr>
-        <w:t>7.1.1</w:t>
-      </w:r>
-      <w:r>
-        <w:rPr>
-          <w:lang w:val="en-US"/>
-        </w:rPr>
-        <w:fldChar w:fldCharType="end"/>
-      </w:r>
-      <w:r>
-        <w:rPr>
-          <w:lang w:val="en-US"/>
-        </w:rPr>
-        <w:t>:</w:t>
-      </w:r>
-    </w:p>
-    <w:p>
-      <w:pPr>
-        <w:pStyle w:val="HTMLPreformatted"/>
-        <w:rPr>
-          <w:lang w:val="en-US"/>
-        </w:rPr>
-      </w:pPr>
-      <w:r>
-        <w:rPr>
-          <w:lang w:val="en-US"/>
-        </w:rPr>
-        <w:tab/>
-        <w:t>python import_xml.py targetdir/*.xml</w:t>
-      </w:r>
-    </w:p>
-    <w:p>
-      <w:pPr>
-        <w:pStyle w:val="Heading1"/>
-      </w:pPr>
-      <w:bookmarkStart w:id="50" w:name="_Toc334096062"/>
-      <w:r>
-        <w:t xml:space="preserve">Setting up </w:t>
-      </w:r>
-      <w:r>
-        <w:t xml:space="preserve">Editor </w:t>
-      </w:r>
-      <w:r>
-        <w:t>User Accounts</w:t>
-      </w:r>
-      <w:bookmarkEnd w:id="50"/>
-    </w:p>
-    <w:p>
-      <w:pPr>
-        <w:pStyle w:val="BodyText"/>
-        <w:rPr>
-          <w:lang w:val="en-US"/>
-        </w:rPr>
-      </w:pPr>
-      <w:r>
-        <w:rPr>
-          <w:lang w:val="en-US"/>
-        </w:rPr>
-        <w:t>For information on how to set up and manage user accounts, please see the META-SHARE provider manual.</w:t>
-      </w:r>
-    </w:p>
-    <w:p>
-      <w:pPr>
-        <w:pStyle w:val="Heading1"/>
-      </w:pPr>
-      <w:bookmarkStart w:id="51" w:name="_Toc334096063"/>
-      <w:r>
-        <w:t>Search Engine Optimization</w:t>
-      </w:r>
-      <w:bookmarkEnd w:id="51"/>
-    </w:p>
-    <w:p>
-      <w:pPr>
-        <w:pStyle w:val="BodyText"/>
-        <w:rPr>
-          <w:lang w:val="en-US"/>
-        </w:rPr>
-      </w:pPr>
-      <w:r>
-        <w:rPr>
-          <w:lang w:val="en-US"/>
-        </w:rPr>
-        <w:t xml:space="preserve">META-SHARE integrates the most common techniques for Search Engine Optimization (SEO). In order to check whether SEO works as it should, META-SHARE also integrates “django-analytical”, a package for easily integrating analytics services like Google Analytics or Clicky. If you would like to use any analytics service, then just add the corresponding configuration to your </w:t>
-      </w:r>
-      <w:r>
-        <w:rPr>
-          <w:rStyle w:val="HTMLCode"/>
-        </w:rPr>
         <w:t>local_settings.py</w:t>
       </w:r>
       <w:r>
@@ -10483,7 +10291,7 @@
         </w:rPr>
         <w:t xml:space="preserve"> file. Valid configuration options for the supported analytics services can be found at </w:t>
       </w:r>
-      <w:hyperlink r:id="rId28" w:anchor="enabling-the-services" w:history="1">
+      <w:hyperlink r:id="rId29" w:anchor="enabling-the-services" w:history="1">
         <w:r>
           <w:rPr>
             <w:rStyle w:val="Hyperlink"/>
@@ -10503,11 +10311,11 @@
       <w:pPr>
         <w:pStyle w:val="Heading1"/>
       </w:pPr>
-      <w:bookmarkStart w:id="52" w:name="_Toc334096064"/>
+      <w:bookmarkStart w:id="54" w:name="_Toc334436166"/>
       <w:r>
         <w:t>Frequently Asked Questions</w:t>
       </w:r>
-      <w:bookmarkEnd w:id="52"/>
+      <w:bookmarkEnd w:id="54"/>
     </w:p>
     <w:p>
       <w:pPr>
@@ -10527,11 +10335,11 @@
       <w:pPr>
         <w:pStyle w:val="Heading2"/>
       </w:pPr>
-      <w:bookmarkStart w:id="53" w:name="_Toc334096065"/>
+      <w:bookmarkStart w:id="55" w:name="_Toc334436167"/>
       <w:r>
         <w:t>I Want to use MySQL and/or Apache</w:t>
       </w:r>
-      <w:bookmarkEnd w:id="53"/>
+      <w:bookmarkEnd w:id="55"/>
     </w:p>
     <w:p>
       <w:pPr>
@@ -10592,11 +10400,11 @@
       <w:pPr>
         <w:pStyle w:val="Heading2"/>
       </w:pPr>
-      <w:bookmarkStart w:id="54" w:name="_Toc334096066"/>
+      <w:bookmarkStart w:id="56" w:name="_Toc334436168"/>
       <w:r>
         <w:t>I Need Help Configuring lighttpd</w:t>
       </w:r>
-      <w:bookmarkEnd w:id="54"/>
+      <w:bookmarkEnd w:id="56"/>
     </w:p>
     <w:p>
       <w:pPr>
@@ -10666,11 +10474,11 @@
       <w:pPr>
         <w:pStyle w:val="Heading2"/>
       </w:pPr>
-      <w:bookmarkStart w:id="55" w:name="_Toc334096067"/>
+      <w:bookmarkStart w:id="57" w:name="_Toc334436169"/>
       <w:r>
         <w:t>I am Getting Storage Errors when Importing or Saving</w:t>
       </w:r>
-      <w:bookmarkEnd w:id="55"/>
+      <w:bookmarkEnd w:id="57"/>
     </w:p>
     <w:p>
       <w:pPr>
@@ -10799,11 +10607,11 @@
       <w:pPr>
         <w:pStyle w:val="Heading2"/>
       </w:pPr>
-      <w:bookmarkStart w:id="56" w:name="_Toc334096068"/>
+      <w:bookmarkStart w:id="58" w:name="_Toc334436170"/>
       <w:r>
         <w:t>Why Can Django not Serve the Static Files?</w:t>
       </w:r>
-      <w:bookmarkEnd w:id="56"/>
+      <w:bookmarkEnd w:id="58"/>
     </w:p>
     <w:p>
       <w:pPr>
@@ -10818,7 +10626,7 @@
         </w:rPr>
         <w:t xml:space="preserve">A: While in principle, Django could also serve those static files, this is not recommended for production use – it makes a lot more sense to have a dedicated, lightweight web server handle that task. Some more information on combining Django and lighttpd is available here: </w:t>
       </w:r>
-      <w:hyperlink r:id="rId29" w:anchor="lighttpd-setup" w:history="1">
+      <w:hyperlink r:id="rId30" w:anchor="lighttpd-setup" w:history="1">
         <w:r>
           <w:rPr>
             <w:rStyle w:val="Hyperlink"/>
@@ -10838,11 +10646,11 @@
       <w:pPr>
         <w:pStyle w:val="Heading2"/>
       </w:pPr>
-      <w:bookmarkStart w:id="57" w:name="_Toc334096069"/>
+      <w:bookmarkStart w:id="59" w:name="_Toc334436171"/>
       <w:r>
         <w:t>PostgreSQL Error Message</w:t>
       </w:r>
-      <w:bookmarkEnd w:id="57"/>
+      <w:bookmarkEnd w:id="59"/>
     </w:p>
     <w:p>
       <w:pPr>
@@ -10941,7 +10749,7 @@
         <w:rPr>
           <w:lang w:val="en-US"/>
         </w:rPr>
-        <w:t>10.9</w:t>
+        <w:t>11.9</w:t>
       </w:r>
       <w:r>
         <w:rPr>
@@ -10960,11 +10768,11 @@
       <w:pPr>
         <w:pStyle w:val="Heading2"/>
       </w:pPr>
-      <w:bookmarkStart w:id="58" w:name="_Toc334096070"/>
+      <w:bookmarkStart w:id="60" w:name="_Toc334436172"/>
       <w:r>
         <w:t>Problems with Importing XML Files</w:t>
       </w:r>
-      <w:bookmarkEnd w:id="58"/>
+      <w:bookmarkEnd w:id="60"/>
     </w:p>
     <w:p>
       <w:pPr>
@@ -11073,7 +10881,7 @@
         </w:rPr>
         <w:t xml:space="preserve">A: If you encounter this error, please first check that the XML file is indeed schema-valid with respect to the latest schema files. If so, there might be a bug – please send us the example file if possible so that we can reproduce and fix it: </w:t>
       </w:r>
-      <w:hyperlink r:id="rId30" w:history="1">
+      <w:hyperlink r:id="rId31" w:history="1">
         <w:r>
           <w:rPr>
             <w:rStyle w:val="Hyperlink"/>
@@ -11087,11 +10895,11 @@
       <w:pPr>
         <w:pStyle w:val="Heading2"/>
       </w:pPr>
-      <w:bookmarkStart w:id="59" w:name="_Toc334096071"/>
+      <w:bookmarkStart w:id="61" w:name="_Toc334436173"/>
       <w:r>
         <w:t>Updating the GeoIP Database for Statistics Collection</w:t>
       </w:r>
-      <w:bookmarkEnd w:id="59"/>
+      <w:bookmarkEnd w:id="61"/>
     </w:p>
     <w:p>
       <w:pPr>
@@ -11226,7 +11034,7 @@
           <w:lang w:val="en-US"/>
         </w:rPr>
       </w:pPr>
-      <w:hyperlink r:id="rId31" w:history="1">
+      <w:hyperlink r:id="rId32" w:history="1">
         <w:r>
           <w:rPr>
             <w:rStyle w:val="Hyperlink"/>
@@ -11237,129 +11045,17 @@
           <w:t>http://geolite.maxmind.com/download/geoip/database/GeoLiteCountry/GeoIP.dat.gz</w:t>
         </w:r>
       </w:hyperlink>
-      <w:bookmarkStart w:id="60" w:name="_GoBack"/>
-      <w:bookmarkEnd w:id="60"/>
+      <w:bookmarkStart w:id="62" w:name="_GoBack"/>
+      <w:bookmarkEnd w:id="62"/>
     </w:p>
     <w:p>
       <w:pPr>
         <w:pStyle w:val="Heading2"/>
       </w:pPr>
-      <w:bookmarkStart w:id="61" w:name="_Ref329185621"/>
-      <w:bookmarkStart w:id="62" w:name="_Toc334096072"/>
+      <w:bookmarkStart w:id="63" w:name="_Ref329185621"/>
+      <w:bookmarkStart w:id="64" w:name="_Toc334436174"/>
       <w:r>
         <w:t>How can I Correctly Build Python for META-SHARE?</w:t>
-      </w:r>
-      <w:bookmarkEnd w:id="61"/>
-      <w:bookmarkEnd w:id="62"/>
-    </w:p>
-    <w:p>
-      <w:pPr>
-        <w:pStyle w:val="BodyText"/>
-        <w:rPr>
-          <w:lang w:val="en-US"/>
-        </w:rPr>
-      </w:pPr>
-      <w:r>
-        <w:rPr>
-          <w:lang w:val="en-US"/>
-        </w:rPr>
-        <w:t xml:space="preserve">A: Building and installing the Python version which comes with META-SHARE (see Section </w:t>
-      </w:r>
-      <w:r>
-        <w:rPr>
-          <w:lang w:val="en-US"/>
-        </w:rPr>
-        <w:fldChar w:fldCharType="begin"/>
-      </w:r>
-      <w:r>
-        <w:rPr>
-          <w:lang w:val="en-US"/>
-        </w:rPr>
-        <w:instrText xml:space="preserve"> REF _Ref329185782 \r \h </w:instrText>
-      </w:r>
-      <w:r>
-        <w:rPr>
-          <w:lang w:val="en-US"/>
-        </w:rPr>
-      </w:r>
-      <w:r>
-        <w:rPr>
-          <w:lang w:val="en-US"/>
-        </w:rPr>
-        <w:fldChar w:fldCharType="separate"/>
-      </w:r>
-      <w:r>
-        <w:rPr>
-          <w:lang w:val="en-US"/>
-        </w:rPr>
-        <w:t>3.2</w:t>
-      </w:r>
-      <w:r>
-        <w:rPr>
-          <w:lang w:val="en-US"/>
-        </w:rPr>
-        <w:fldChar w:fldCharType="end"/>
-      </w:r>
-      <w:r>
-        <w:rPr>
-          <w:lang w:val="en-US"/>
-        </w:rPr>
-        <w:t xml:space="preserve">), has a few dependencies. You need to have </w:t>
-      </w:r>
-      <w:r>
-        <w:rPr>
-          <w:i/>
-          <w:lang w:val="en-US"/>
-        </w:rPr>
-        <w:t>libsqlite3-dev</w:t>
-      </w:r>
-      <w:r>
-        <w:rPr>
-          <w:lang w:val="en-US"/>
-        </w:rPr>
-        <w:t xml:space="preserve">, </w:t>
-      </w:r>
-      <w:r>
-        <w:rPr>
-          <w:i/>
-          <w:lang w:val="en-US"/>
-        </w:rPr>
-        <w:t>libssl-dev</w:t>
-      </w:r>
-      <w:r>
-        <w:rPr>
-          <w:lang w:val="en-US"/>
-        </w:rPr>
-        <w:t xml:space="preserve"> und </w:t>
-      </w:r>
-      <w:r>
-        <w:rPr>
-          <w:i/>
-          <w:lang w:val="en-US"/>
-        </w:rPr>
-        <w:t>zlib1g-dev</w:t>
-      </w:r>
-      <w:r>
-        <w:rPr>
-          <w:lang w:val="en-US"/>
-        </w:rPr>
-        <w:t xml:space="preserve"> installed. Please note that these packages may have different names depending on your Linux/Unix distribution. On an older Ubuntu without Python 2.7 you might also use the following command to get all required build dependencies: </w:t>
-      </w:r>
-      <w:r>
-        <w:rPr>
-          <w:rStyle w:val="HTMLCode"/>
-        </w:rPr>
-        <w:t>apt-get build-dep python2.6</w:t>
-      </w:r>
-    </w:p>
-    <w:p>
-      <w:pPr>
-        <w:pStyle w:val="Heading2"/>
-      </w:pPr>
-      <w:bookmarkStart w:id="63" w:name="_Ref329186256"/>
-      <w:bookmarkStart w:id="64" w:name="_Toc334096073"/>
-      <w:r>
-        <w:t>How do I Install psycopg2 for using PostgreSQL?</w:t>
       </w:r>
       <w:bookmarkEnd w:id="63"/>
       <w:bookmarkEnd w:id="64"/>
@@ -11375,6 +11071,118 @@
         <w:rPr>
           <w:lang w:val="en-US"/>
         </w:rPr>
+        <w:t xml:space="preserve">A: Building and installing the Python version which comes with META-SHARE (see Section </w:t>
+      </w:r>
+      <w:r>
+        <w:rPr>
+          <w:lang w:val="en-US"/>
+        </w:rPr>
+        <w:fldChar w:fldCharType="begin"/>
+      </w:r>
+      <w:r>
+        <w:rPr>
+          <w:lang w:val="en-US"/>
+        </w:rPr>
+        <w:instrText xml:space="preserve"> REF _Ref329185782 \r \h </w:instrText>
+      </w:r>
+      <w:r>
+        <w:rPr>
+          <w:lang w:val="en-US"/>
+        </w:rPr>
+      </w:r>
+      <w:r>
+        <w:rPr>
+          <w:lang w:val="en-US"/>
+        </w:rPr>
+        <w:fldChar w:fldCharType="separate"/>
+      </w:r>
+      <w:r>
+        <w:rPr>
+          <w:lang w:val="en-US"/>
+        </w:rPr>
+        <w:t>3.2</w:t>
+      </w:r>
+      <w:r>
+        <w:rPr>
+          <w:lang w:val="en-US"/>
+        </w:rPr>
+        <w:fldChar w:fldCharType="end"/>
+      </w:r>
+      <w:r>
+        <w:rPr>
+          <w:lang w:val="en-US"/>
+        </w:rPr>
+        <w:t xml:space="preserve">), has a few dependencies. You need to have </w:t>
+      </w:r>
+      <w:r>
+        <w:rPr>
+          <w:i/>
+          <w:lang w:val="en-US"/>
+        </w:rPr>
+        <w:t>libsqlite3-dev</w:t>
+      </w:r>
+      <w:r>
+        <w:rPr>
+          <w:lang w:val="en-US"/>
+        </w:rPr>
+        <w:t xml:space="preserve">, </w:t>
+      </w:r>
+      <w:r>
+        <w:rPr>
+          <w:i/>
+          <w:lang w:val="en-US"/>
+        </w:rPr>
+        <w:t>libssl-dev</w:t>
+      </w:r>
+      <w:r>
+        <w:rPr>
+          <w:lang w:val="en-US"/>
+        </w:rPr>
+        <w:t xml:space="preserve"> und </w:t>
+      </w:r>
+      <w:r>
+        <w:rPr>
+          <w:i/>
+          <w:lang w:val="en-US"/>
+        </w:rPr>
+        <w:t>zlib1g-dev</w:t>
+      </w:r>
+      <w:r>
+        <w:rPr>
+          <w:lang w:val="en-US"/>
+        </w:rPr>
+        <w:t xml:space="preserve"> installed. Please note that these packages may have different names depending on your Linux/Unix distribution. On an older Ubuntu without Python 2.7 you might also use the following command to get all required build dependencies: </w:t>
+      </w:r>
+      <w:r>
+        <w:rPr>
+          <w:rStyle w:val="HTMLCode"/>
+        </w:rPr>
+        <w:t>apt-get build-dep python2.6</w:t>
+      </w:r>
+    </w:p>
+    <w:p>
+      <w:pPr>
+        <w:pStyle w:val="Heading2"/>
+      </w:pPr>
+      <w:bookmarkStart w:id="65" w:name="_Ref329186256"/>
+      <w:bookmarkStart w:id="66" w:name="_Toc334436175"/>
+      <w:r>
+        <w:t>How do I Install psycopg2 for using PostgreSQL?</w:t>
+      </w:r>
+      <w:bookmarkEnd w:id="65"/>
+      <w:bookmarkEnd w:id="66"/>
+    </w:p>
+    <w:p>
+      <w:pPr>
+        <w:pStyle w:val="BodyText"/>
+        <w:rPr>
+          <w:lang w:val="en-US"/>
+        </w:rPr>
+      </w:pPr>
+      <w:r>
+        <w:rPr>
+          <w:lang w:val="en-US"/>
+        </w:rPr>
         <w:t xml:space="preserve">A: We recommend installing </w:t>
       </w:r>
       <w:r>
@@ -11507,7 +11315,7 @@
           <w:lang w:val="en-US"/>
         </w:rPr>
       </w:pPr>
-      <w:hyperlink r:id="rId32" w:history="1">
+      <w:hyperlink r:id="rId33" w:history="1">
         <w:r>
           <w:rPr>
             <w:rStyle w:val="Hyperlink"/>
@@ -11518,9 +11326,9 @@
       </w:hyperlink>
     </w:p>
     <w:sectPr>
-      <w:headerReference w:type="default" r:id="rId33"/>
-      <w:footerReference w:type="default" r:id="rId34"/>
-      <w:headerReference w:type="first" r:id="rId35"/>
+      <w:headerReference w:type="default" r:id="rId34"/>
+      <w:footerReference w:type="default" r:id="rId35"/>
+      <w:headerReference w:type="first" r:id="rId36"/>
       <w:pgSz w:w="11906" w:h="16838"/>
       <w:pgMar w:top="1440" w:right="1440" w:bottom="1440" w:left="1440" w:header="708" w:footer="708" w:gutter="0"/>
       <w:cols w:space="708"/>
@@ -11568,7 +11376,7 @@
         <w:rPr>
           <w:noProof/>
         </w:rPr>
-        <w:t>2</w:t>
+        <w:t>19</w:t>
       </w:r>
     </w:fldSimple>
   </w:p>
@@ -11626,53 +11434,13 @@
         <w:fldChar w:fldCharType="separate"/>
       </w:r>
       <w:r>
-        <w:t>10.8</w:t>
+        <w:t>11.8</w:t>
       </w:r>
       <w:r>
         <w:fldChar w:fldCharType="end"/>
       </w:r>
       <w:r>
         <w:t xml:space="preserve"> details these requirements.</w:t>
-      </w:r>
-    </w:p>
-  </w:footnote>
-  <w:footnote w:id="3">
-    <w:p>
-      <w:pPr>
-        <w:pStyle w:val="FootnoteText"/>
-      </w:pPr>
-      <w:r>
-        <w:rPr>
-          <w:rStyle w:val="FootnoteReference"/>
-        </w:rPr>
-        <w:footnoteRef/>
-      </w:r>
-      <w:r>
-        <w:t xml:space="preserve"> The actual stylesheets are located in </w:t>
-      </w:r>
-      <w:r>
-        <w:rPr>
-          <w:rStyle w:val="HTMLPreformattedChar"/>
-          <w:lang w:val="en-GB"/>
-        </w:rPr>
-        <w:t>META-SHAR</w:t>
-      </w:r>
-      <w:r>
-        <w:rPr>
-          <w:rStyle w:val="HTMLPreformattedChar"/>
-          <w:lang w:val="en-GB"/>
-        </w:rPr>
-        <w:t>E/misc/tools/metashare-resource-</w:t>
-      </w:r>
-      <w:r>
-        <w:rPr>
-          <w:rStyle w:val="HTMLPreformattedChar"/>
-          <w:lang w:val="en-GB"/>
-        </w:rPr>
-        <w:t>upgrader/src/src/main/resources/metashare/upgrader/conversion</w:t>
-      </w:r>
-      <w:r>
-        <w:t>. They can also be applied manually using any XSLT transformer.</w:t>
       </w:r>
     </w:p>
   </w:footnote>
@@ -14089,6 +13857,146 @@
     </w:lvl>
   </w:abstractNum>
   <w:abstractNum w:abstractNumId="17">
+    <w:nsid w:val="22C92803"/>
+    <w:multiLevelType w:val="hybridMultilevel"/>
+    <w:tmpl w:val="6F5A4118"/>
+    <w:lvl w:ilvl="0" w:tplc="73E4696E">
+      <w:start w:val="1"/>
+      <w:numFmt w:val="bullet"/>
+      <w:lvlText w:val=""/>
+      <w:lvlJc w:val="left"/>
+      <w:pPr>
+        <w:tabs>
+          <w:tab w:val="num" w:pos="567"/>
+        </w:tabs>
+        <w:ind w:left="567" w:hanging="283"/>
+      </w:pPr>
+      <w:rPr>
+        <w:rFonts w:ascii="Symbol" w:hAnsi="Symbol" w:hint="default"/>
+      </w:rPr>
+    </w:lvl>
+    <w:lvl w:ilvl="1" w:tplc="04090003">
+      <w:start w:val="1"/>
+      <w:numFmt w:val="bullet"/>
+      <w:lvlText w:val="o"/>
+      <w:lvlJc w:val="left"/>
+      <w:pPr>
+        <w:tabs>
+          <w:tab w:val="num" w:pos="1440"/>
+        </w:tabs>
+        <w:ind w:left="1440" w:hanging="360"/>
+      </w:pPr>
+      <w:rPr>
+        <w:rFonts w:ascii="Courier New" w:hAnsi="Courier New" w:hint="default"/>
+      </w:rPr>
+    </w:lvl>
+    <w:lvl w:ilvl="2" w:tplc="04090005" w:tentative="1">
+      <w:start w:val="1"/>
+      <w:numFmt w:val="bullet"/>
+      <w:lvlText w:val=""/>
+      <w:lvlJc w:val="left"/>
+      <w:pPr>
+        <w:tabs>
+          <w:tab w:val="num" w:pos="2160"/>
+        </w:tabs>
+        <w:ind w:left="2160" w:hanging="360"/>
+      </w:pPr>
+      <w:rPr>
+        <w:rFonts w:ascii="Wingdings" w:hAnsi="Wingdings" w:hint="default"/>
+      </w:rPr>
+    </w:lvl>
+    <w:lvl w:ilvl="3" w:tplc="04090001" w:tentative="1">
+      <w:start w:val="1"/>
+      <w:numFmt w:val="bullet"/>
+      <w:lvlText w:val=""/>
+      <w:lvlJc w:val="left"/>
+      <w:pPr>
+        <w:tabs>
+          <w:tab w:val="num" w:pos="2880"/>
+        </w:tabs>
+        <w:ind w:left="2880" w:hanging="360"/>
+      </w:pPr>
+      <w:rPr>
+        <w:rFonts w:ascii="Symbol" w:hAnsi="Symbol" w:hint="default"/>
+      </w:rPr>
+    </w:lvl>
+    <w:lvl w:ilvl="4" w:tplc="04090003" w:tentative="1">
+      <w:start w:val="1"/>
+      <w:numFmt w:val="bullet"/>
+      <w:lvlText w:val="o"/>
+      <w:lvlJc w:val="left"/>
+      <w:pPr>
+        <w:tabs>
+          <w:tab w:val="num" w:pos="3600"/>
+        </w:tabs>
+        <w:ind w:left="3600" w:hanging="360"/>
+      </w:pPr>
+      <w:rPr>
+        <w:rFonts w:ascii="Courier New" w:hAnsi="Courier New" w:hint="default"/>
+      </w:rPr>
+    </w:lvl>
+    <w:lvl w:ilvl="5" w:tplc="04090005" w:tentative="1">
+      <w:start w:val="1"/>
+      <w:numFmt w:val="bullet"/>
+      <w:lvlText w:val=""/>
+      <w:lvlJc w:val="left"/>
+      <w:pPr>
+        <w:tabs>
+          <w:tab w:val="num" w:pos="4320"/>
+        </w:tabs>
+        <w:ind w:left="4320" w:hanging="360"/>
+      </w:pPr>
+      <w:rPr>
+        <w:rFonts w:ascii="Wingdings" w:hAnsi="Wingdings" w:hint="default"/>
+      </w:rPr>
+    </w:lvl>
+    <w:lvl w:ilvl="6" w:tplc="04090001" w:tentative="1">
+      <w:start w:val="1"/>
+      <w:numFmt w:val="bullet"/>
+      <w:lvlText w:val=""/>
+      <w:lvlJc w:val="left"/>
+      <w:pPr>
+        <w:tabs>
+          <w:tab w:val="num" w:pos="5040"/>
+        </w:tabs>
+        <w:ind w:left="5040" w:hanging="360"/>
+      </w:pPr>
+      <w:rPr>
+        <w:rFonts w:ascii="Symbol" w:hAnsi="Symbol" w:hint="default"/>
+      </w:rPr>
+    </w:lvl>
+    <w:lvl w:ilvl="7" w:tplc="04090003" w:tentative="1">
+      <w:start w:val="1"/>
+      <w:numFmt w:val="bullet"/>
+      <w:lvlText w:val="o"/>
+      <w:lvlJc w:val="left"/>
+      <w:pPr>
+        <w:tabs>
+          <w:tab w:val="num" w:pos="5760"/>
+        </w:tabs>
+        <w:ind w:left="5760" w:hanging="360"/>
+      </w:pPr>
+      <w:rPr>
+        <w:rFonts w:ascii="Courier New" w:hAnsi="Courier New" w:hint="default"/>
+      </w:rPr>
+    </w:lvl>
+    <w:lvl w:ilvl="8" w:tplc="04090005" w:tentative="1">
+      <w:start w:val="1"/>
+      <w:numFmt w:val="bullet"/>
+      <w:lvlText w:val=""/>
+      <w:lvlJc w:val="left"/>
+      <w:pPr>
+        <w:tabs>
+          <w:tab w:val="num" w:pos="6480"/>
+        </w:tabs>
+        <w:ind w:left="6480" w:hanging="360"/>
+      </w:pPr>
+      <w:rPr>
+        <w:rFonts w:ascii="Wingdings" w:hAnsi="Wingdings" w:hint="default"/>
+      </w:rPr>
+    </w:lvl>
+  </w:abstractNum>
+  <w:abstractNum w:abstractNumId="18">
     <w:nsid w:val="2D431D90"/>
     <w:multiLevelType w:val="hybridMultilevel"/>
     <w:tmpl w:val="89202656"/>
@@ -14228,7 +14136,7 @@
       </w:rPr>
     </w:lvl>
   </w:abstractNum>
-  <w:abstractNum w:abstractNumId="18">
+  <w:abstractNum w:abstractNumId="19">
     <w:nsid w:val="2E3D0FB0"/>
     <w:multiLevelType w:val="hybridMultilevel"/>
     <w:tmpl w:val="577485E6"/>
@@ -14341,7 +14249,7 @@
       </w:rPr>
     </w:lvl>
   </w:abstractNum>
-  <w:abstractNum w:abstractNumId="19">
+  <w:abstractNum w:abstractNumId="20">
     <w:nsid w:val="31082A2B"/>
     <w:multiLevelType w:val="multilevel"/>
     <w:tmpl w:val="71D2E556"/>
@@ -14481,7 +14389,7 @@
       </w:rPr>
     </w:lvl>
   </w:abstractNum>
-  <w:abstractNum w:abstractNumId="20">
+  <w:abstractNum w:abstractNumId="21">
     <w:nsid w:val="31710705"/>
     <w:multiLevelType w:val="hybridMultilevel"/>
     <w:tmpl w:val="031ED252"/>
@@ -14621,7 +14529,7 @@
       </w:rPr>
     </w:lvl>
   </w:abstractNum>
-  <w:abstractNum w:abstractNumId="21">
+  <w:abstractNum w:abstractNumId="22">
     <w:nsid w:val="42074705"/>
     <w:multiLevelType w:val="hybridMultilevel"/>
     <w:tmpl w:val="08863B9A"/>
@@ -14761,7 +14669,7 @@
       </w:rPr>
     </w:lvl>
   </w:abstractNum>
-  <w:abstractNum w:abstractNumId="22">
+  <w:abstractNum w:abstractNumId="23">
     <w:nsid w:val="42090740"/>
     <w:multiLevelType w:val="multilevel"/>
     <w:tmpl w:val="94C85A12"/>
@@ -14901,7 +14809,7 @@
       </w:rPr>
     </w:lvl>
   </w:abstractNum>
-  <w:abstractNum w:abstractNumId="23">
+  <w:abstractNum w:abstractNumId="24">
     <w:nsid w:val="4B7503EF"/>
     <w:multiLevelType w:val="multilevel"/>
     <w:tmpl w:val="8AB6F296"/>
@@ -15041,7 +14949,147 @@
       </w:rPr>
     </w:lvl>
   </w:abstractNum>
-  <w:abstractNum w:abstractNumId="24">
+  <w:abstractNum w:abstractNumId="25">
+    <w:nsid w:val="4C35569E"/>
+    <w:multiLevelType w:val="hybridMultilevel"/>
+    <w:tmpl w:val="87985AF6"/>
+    <w:lvl w:ilvl="0" w:tplc="73E4696E">
+      <w:start w:val="1"/>
+      <w:numFmt w:val="bullet"/>
+      <w:lvlText w:val=""/>
+      <w:lvlJc w:val="left"/>
+      <w:pPr>
+        <w:tabs>
+          <w:tab w:val="num" w:pos="567"/>
+        </w:tabs>
+        <w:ind w:left="567" w:hanging="283"/>
+      </w:pPr>
+      <w:rPr>
+        <w:rFonts w:ascii="Symbol" w:hAnsi="Symbol" w:hint="default"/>
+      </w:rPr>
+    </w:lvl>
+    <w:lvl w:ilvl="1" w:tplc="04090003" w:tentative="1">
+      <w:start w:val="1"/>
+      <w:numFmt w:val="bullet"/>
+      <w:lvlText w:val="o"/>
+      <w:lvlJc w:val="left"/>
+      <w:pPr>
+        <w:tabs>
+          <w:tab w:val="num" w:pos="1440"/>
+        </w:tabs>
+        <w:ind w:left="1440" w:hanging="360"/>
+      </w:pPr>
+      <w:rPr>
+        <w:rFonts w:ascii="Courier New" w:hAnsi="Courier New" w:hint="default"/>
+      </w:rPr>
+    </w:lvl>
+    <w:lvl w:ilvl="2" w:tplc="04090005" w:tentative="1">
+      <w:start w:val="1"/>
+      <w:numFmt w:val="bullet"/>
+      <w:lvlText w:val=""/>
+      <w:lvlJc w:val="left"/>
+      <w:pPr>
+        <w:tabs>
+          <w:tab w:val="num" w:pos="2160"/>
+        </w:tabs>
+        <w:ind w:left="2160" w:hanging="360"/>
+      </w:pPr>
+      <w:rPr>
+        <w:rFonts w:ascii="Wingdings" w:hAnsi="Wingdings" w:hint="default"/>
+      </w:rPr>
+    </w:lvl>
+    <w:lvl w:ilvl="3" w:tplc="04090001" w:tentative="1">
+      <w:start w:val="1"/>
+      <w:numFmt w:val="bullet"/>
+      <w:lvlText w:val=""/>
+      <w:lvlJc w:val="left"/>
+      <w:pPr>
+        <w:tabs>
+          <w:tab w:val="num" w:pos="2880"/>
+        </w:tabs>
+        <w:ind w:left="2880" w:hanging="360"/>
+      </w:pPr>
+      <w:rPr>
+        <w:rFonts w:ascii="Symbol" w:hAnsi="Symbol" w:hint="default"/>
+      </w:rPr>
+    </w:lvl>
+    <w:lvl w:ilvl="4" w:tplc="04090003" w:tentative="1">
+      <w:start w:val="1"/>
+      <w:numFmt w:val="bullet"/>
+      <w:lvlText w:val="o"/>
+      <w:lvlJc w:val="left"/>
+      <w:pPr>
+        <w:tabs>
+          <w:tab w:val="num" w:pos="3600"/>
+        </w:tabs>
+        <w:ind w:left="3600" w:hanging="360"/>
+      </w:pPr>
+      <w:rPr>
+        <w:rFonts w:ascii="Courier New" w:hAnsi="Courier New" w:hint="default"/>
+      </w:rPr>
+    </w:lvl>
+    <w:lvl w:ilvl="5" w:tplc="04090005" w:tentative="1">
+      <w:start w:val="1"/>
+      <w:numFmt w:val="bullet"/>
+      <w:lvlText w:val=""/>
+      <w:lvlJc w:val="left"/>
+      <w:pPr>
+        <w:tabs>
+          <w:tab w:val="num" w:pos="4320"/>
+        </w:tabs>
+        <w:ind w:left="4320" w:hanging="360"/>
+      </w:pPr>
+      <w:rPr>
+        <w:rFonts w:ascii="Wingdings" w:hAnsi="Wingdings" w:hint="default"/>
+      </w:rPr>
+    </w:lvl>
+    <w:lvl w:ilvl="6" w:tplc="04090001" w:tentative="1">
+      <w:start w:val="1"/>
+      <w:numFmt w:val="bullet"/>
+      <w:lvlText w:val=""/>
+      <w:lvlJc w:val="left"/>
+      <w:pPr>
+        <w:tabs>
+          <w:tab w:val="num" w:pos="5040"/>
+        </w:tabs>
+        <w:ind w:left="5040" w:hanging="360"/>
+      </w:pPr>
+      <w:rPr>
+        <w:rFonts w:ascii="Symbol" w:hAnsi="Symbol" w:hint="default"/>
+      </w:rPr>
+    </w:lvl>
+    <w:lvl w:ilvl="7" w:tplc="04090003" w:tentative="1">
+      <w:start w:val="1"/>
+      <w:numFmt w:val="bullet"/>
+      <w:lvlText w:val="o"/>
+      <w:lvlJc w:val="left"/>
+      <w:pPr>
+        <w:tabs>
+          <w:tab w:val="num" w:pos="5760"/>
+        </w:tabs>
+        <w:ind w:left="5760" w:hanging="360"/>
+      </w:pPr>
+      <w:rPr>
+        <w:rFonts w:ascii="Courier New" w:hAnsi="Courier New" w:hint="default"/>
+      </w:rPr>
+    </w:lvl>
+    <w:lvl w:ilvl="8" w:tplc="04090005" w:tentative="1">
+      <w:start w:val="1"/>
+      <w:numFmt w:val="bullet"/>
+      <w:lvlText w:val=""/>
+      <w:lvlJc w:val="left"/>
+      <w:pPr>
+        <w:tabs>
+          <w:tab w:val="num" w:pos="6480"/>
+        </w:tabs>
+        <w:ind w:left="6480" w:hanging="360"/>
+      </w:pPr>
+      <w:rPr>
+        <w:rFonts w:ascii="Wingdings" w:hAnsi="Wingdings" w:hint="default"/>
+      </w:rPr>
+    </w:lvl>
+  </w:abstractNum>
+  <w:abstractNum w:abstractNumId="26">
     <w:nsid w:val="4D5A319B"/>
     <w:multiLevelType w:val="multilevel"/>
     <w:tmpl w:val="41A0029A"/>
@@ -15178,7 +15226,7 @@
       </w:rPr>
     </w:lvl>
   </w:abstractNum>
-  <w:abstractNum w:abstractNumId="25">
+  <w:abstractNum w:abstractNumId="27">
     <w:nsid w:val="511A22F7"/>
     <w:multiLevelType w:val="hybridMultilevel"/>
     <w:tmpl w:val="E2BCC396"/>
@@ -15291,7 +15339,7 @@
       </w:rPr>
     </w:lvl>
   </w:abstractNum>
-  <w:abstractNum w:abstractNumId="26">
+  <w:abstractNum w:abstractNumId="28">
     <w:nsid w:val="5156249D"/>
     <w:multiLevelType w:val="multilevel"/>
     <w:tmpl w:val="B09E1BD4"/>
@@ -15431,7 +15479,7 @@
       </w:rPr>
     </w:lvl>
   </w:abstractNum>
-  <w:abstractNum w:abstractNumId="27">
+  <w:abstractNum w:abstractNumId="29">
     <w:nsid w:val="5180520C"/>
     <w:multiLevelType w:val="hybridMultilevel"/>
     <w:tmpl w:val="5374EBEE"/>
@@ -15544,7 +15592,7 @@
       </w:rPr>
     </w:lvl>
   </w:abstractNum>
-  <w:abstractNum w:abstractNumId="28">
+  <w:abstractNum w:abstractNumId="30">
     <w:nsid w:val="53292138"/>
     <w:multiLevelType w:val="multilevel"/>
     <w:tmpl w:val="5694E372"/>
@@ -15684,7 +15732,7 @@
       </w:rPr>
     </w:lvl>
   </w:abstractNum>
-  <w:abstractNum w:abstractNumId="29">
+  <w:abstractNum w:abstractNumId="31">
     <w:nsid w:val="57D43B57"/>
     <w:multiLevelType w:val="multilevel"/>
     <w:tmpl w:val="0B08A5E8"/>
@@ -15824,7 +15872,7 @@
       </w:rPr>
     </w:lvl>
   </w:abstractNum>
-  <w:abstractNum w:abstractNumId="30">
+  <w:abstractNum w:abstractNumId="32">
     <w:nsid w:val="5E483680"/>
     <w:multiLevelType w:val="multilevel"/>
     <w:tmpl w:val="C302D03C"/>
@@ -15964,7 +16012,7 @@
       </w:rPr>
     </w:lvl>
   </w:abstractNum>
-  <w:abstractNum w:abstractNumId="31">
+  <w:abstractNum w:abstractNumId="33">
     <w:nsid w:val="5E7908BF"/>
     <w:multiLevelType w:val="multilevel"/>
     <w:tmpl w:val="28B4ECEC"/>
@@ -16104,7 +16152,7 @@
       </w:rPr>
     </w:lvl>
   </w:abstractNum>
-  <w:abstractNum w:abstractNumId="32">
+  <w:abstractNum w:abstractNumId="34">
     <w:nsid w:val="5ECE5FFB"/>
     <w:multiLevelType w:val="hybridMultilevel"/>
     <w:tmpl w:val="69A44D5C"/>
@@ -16217,7 +16265,7 @@
       </w:rPr>
     </w:lvl>
   </w:abstractNum>
-  <w:abstractNum w:abstractNumId="33">
+  <w:abstractNum w:abstractNumId="35">
     <w:nsid w:val="61925798"/>
     <w:multiLevelType w:val="hybridMultilevel"/>
     <w:tmpl w:val="69E29DBE"/>
@@ -16357,7 +16405,7 @@
       </w:rPr>
     </w:lvl>
   </w:abstractNum>
-  <w:abstractNum w:abstractNumId="34">
+  <w:abstractNum w:abstractNumId="36">
     <w:nsid w:val="63573A1B"/>
     <w:multiLevelType w:val="multilevel"/>
     <w:tmpl w:val="D86C66F4"/>
@@ -16497,7 +16545,7 @@
       </w:rPr>
     </w:lvl>
   </w:abstractNum>
-  <w:abstractNum w:abstractNumId="35">
+  <w:abstractNum w:abstractNumId="37">
     <w:nsid w:val="654841B4"/>
     <w:multiLevelType w:val="multilevel"/>
     <w:tmpl w:val="993863D0"/>
@@ -16637,7 +16685,7 @@
       </w:rPr>
     </w:lvl>
   </w:abstractNum>
-  <w:abstractNum w:abstractNumId="36">
+  <w:abstractNum w:abstractNumId="38">
     <w:nsid w:val="671C5AD9"/>
     <w:multiLevelType w:val="multilevel"/>
     <w:tmpl w:val="C6FE796E"/>
@@ -16777,7 +16825,7 @@
       </w:rPr>
     </w:lvl>
   </w:abstractNum>
-  <w:abstractNum w:abstractNumId="37">
+  <w:abstractNum w:abstractNumId="39">
     <w:nsid w:val="6CF82E61"/>
     <w:multiLevelType w:val="multilevel"/>
     <w:tmpl w:val="C6FE796E"/>
@@ -16917,7 +16965,7 @@
       </w:rPr>
     </w:lvl>
   </w:abstractNum>
-  <w:abstractNum w:abstractNumId="38">
+  <w:abstractNum w:abstractNumId="40">
     <w:nsid w:val="732A72C7"/>
     <w:multiLevelType w:val="hybridMultilevel"/>
     <w:tmpl w:val="402ADA06"/>
@@ -17057,7 +17105,7 @@
       </w:rPr>
     </w:lvl>
   </w:abstractNum>
-  <w:abstractNum w:abstractNumId="39">
+  <w:abstractNum w:abstractNumId="41">
     <w:nsid w:val="749E3150"/>
     <w:multiLevelType w:val="hybridMultilevel"/>
     <w:tmpl w:val="115EB7DA"/>
@@ -17197,7 +17245,7 @@
       </w:rPr>
     </w:lvl>
   </w:abstractNum>
-  <w:abstractNum w:abstractNumId="40">
+  <w:abstractNum w:abstractNumId="42">
     <w:nsid w:val="7A4046A9"/>
     <w:multiLevelType w:val="hybridMultilevel"/>
     <w:tmpl w:val="28B4ECEC"/>
@@ -17337,7 +17385,7 @@
       </w:rPr>
     </w:lvl>
   </w:abstractNum>
-  <w:abstractNum w:abstractNumId="41">
+  <w:abstractNum w:abstractNumId="43">
     <w:nsid w:val="7BBB7BE6"/>
     <w:multiLevelType w:val="multilevel"/>
     <w:tmpl w:val="E1529698"/>
@@ -17477,7 +17525,7 @@
       </w:rPr>
     </w:lvl>
   </w:abstractNum>
-  <w:abstractNum w:abstractNumId="42">
+  <w:abstractNum w:abstractNumId="44">
     <w:nsid w:val="7C907915"/>
     <w:multiLevelType w:val="multilevel"/>
     <w:tmpl w:val="2960BB90"/>
@@ -17636,73 +17684,73 @@
     <w:abstractNumId w:val="8"/>
   </w:num>
   <w:num w:numId="4">
-    <w:abstractNumId w:val="24"/>
+    <w:abstractNumId w:val="26"/>
   </w:num>
   <w:num w:numId="5">
-    <w:abstractNumId w:val="34"/>
+    <w:abstractNumId w:val="36"/>
   </w:num>
   <w:num w:numId="6">
     <w:abstractNumId w:val="16"/>
   </w:num>
   <w:num w:numId="7">
-    <w:abstractNumId w:val="22"/>
+    <w:abstractNumId w:val="23"/>
   </w:num>
   <w:num w:numId="8">
-    <w:abstractNumId w:val="35"/>
+    <w:abstractNumId w:val="37"/>
   </w:num>
   <w:num w:numId="9">
-    <w:abstractNumId w:val="28"/>
+    <w:abstractNumId w:val="30"/>
   </w:num>
   <w:num w:numId="10">
-    <w:abstractNumId w:val="18"/>
+    <w:abstractNumId w:val="19"/>
   </w:num>
   <w:num w:numId="11">
-    <w:abstractNumId w:val="25"/>
+    <w:abstractNumId w:val="27"/>
   </w:num>
   <w:num w:numId="12">
-    <w:abstractNumId w:val="27"/>
+    <w:abstractNumId w:val="29"/>
   </w:num>
   <w:num w:numId="13">
     <w:abstractNumId w:val="5"/>
   </w:num>
   <w:num w:numId="14">
-    <w:abstractNumId w:val="41"/>
+    <w:abstractNumId w:val="43"/>
   </w:num>
   <w:num w:numId="15">
     <w:abstractNumId w:val="2"/>
   </w:num>
   <w:num w:numId="16">
-    <w:abstractNumId w:val="26"/>
+    <w:abstractNumId w:val="28"/>
   </w:num>
   <w:num w:numId="17">
-    <w:abstractNumId w:val="20"/>
+    <w:abstractNumId w:val="21"/>
   </w:num>
   <w:num w:numId="18">
-    <w:abstractNumId w:val="33"/>
+    <w:abstractNumId w:val="35"/>
   </w:num>
   <w:num w:numId="19">
     <w:abstractNumId w:val="6"/>
   </w:num>
   <w:num w:numId="20">
-    <w:abstractNumId w:val="38"/>
+    <w:abstractNumId w:val="40"/>
   </w:num>
   <w:num w:numId="21">
-    <w:abstractNumId w:val="42"/>
+    <w:abstractNumId w:val="44"/>
   </w:num>
   <w:num w:numId="22">
-    <w:abstractNumId w:val="32"/>
+    <w:abstractNumId w:val="34"/>
   </w:num>
   <w:num w:numId="23">
     <w:abstractNumId w:val="11"/>
   </w:num>
   <w:num w:numId="24">
-    <w:abstractNumId w:val="39"/>
+    <w:abstractNumId w:val="41"/>
   </w:num>
   <w:num w:numId="25">
     <w:abstractNumId w:val="9"/>
   </w:num>
   <w:num w:numId="26">
-    <w:abstractNumId w:val="42"/>
+    <w:abstractNumId w:val="44"/>
     <w:lvlOverride w:ilvl="0">
       <w:startOverride w:val="6"/>
     </w:lvlOverride>
@@ -17732,7 +17780,7 @@
     </w:lvlOverride>
   </w:num>
   <w:num w:numId="27">
-    <w:abstractNumId w:val="42"/>
+    <w:abstractNumId w:val="44"/>
     <w:lvlOverride w:ilvl="0">
       <w:startOverride w:val="6"/>
     </w:lvlOverride>
@@ -17765,22 +17813,22 @@
     <w:abstractNumId w:val="3"/>
   </w:num>
   <w:num w:numId="29">
-    <w:abstractNumId w:val="19"/>
+    <w:abstractNumId w:val="20"/>
   </w:num>
   <w:num w:numId="30">
-    <w:abstractNumId w:val="37"/>
+    <w:abstractNumId w:val="39"/>
   </w:num>
   <w:num w:numId="31">
-    <w:abstractNumId w:val="36"/>
+    <w:abstractNumId w:val="38"/>
   </w:num>
   <w:num w:numId="32">
-    <w:abstractNumId w:val="42"/>
+    <w:abstractNumId w:val="44"/>
   </w:num>
   <w:num w:numId="33">
-    <w:abstractNumId w:val="42"/>
+    <w:abstractNumId w:val="44"/>
   </w:num>
   <w:num w:numId="34">
-    <w:abstractNumId w:val="42"/>
+    <w:abstractNumId w:val="44"/>
   </w:num>
   <w:num w:numId="35">
     <w:abstractNumId w:val="7"/>
@@ -17789,7 +17837,7 @@
     <w:abstractNumId w:val="1"/>
   </w:num>
   <w:num w:numId="37">
-    <w:abstractNumId w:val="40"/>
+    <w:abstractNumId w:val="42"/>
   </w:num>
   <w:num w:numId="38">
     <w:abstractNumId w:val="12"/>
@@ -17801,25 +17849,31 @@
     <w:abstractNumId w:val="15"/>
   </w:num>
   <w:num w:numId="41">
-    <w:abstractNumId w:val="17"/>
+    <w:abstractNumId w:val="18"/>
   </w:num>
   <w:num w:numId="42">
     <w:abstractNumId w:val="13"/>
   </w:num>
   <w:num w:numId="43">
-    <w:abstractNumId w:val="29"/>
+    <w:abstractNumId w:val="31"/>
   </w:num>
   <w:num w:numId="44">
-    <w:abstractNumId w:val="23"/>
+    <w:abstractNumId w:val="24"/>
   </w:num>
   <w:num w:numId="45">
-    <w:abstractNumId w:val="31"/>
+    <w:abstractNumId w:val="33"/>
   </w:num>
   <w:num w:numId="46">
-    <w:abstractNumId w:val="21"/>
+    <w:abstractNumId w:val="22"/>
   </w:num>
   <w:num w:numId="47">
-    <w:abstractNumId w:val="30"/>
+    <w:abstractNumId w:val="32"/>
+  </w:num>
+  <w:num w:numId="48">
+    <w:abstractNumId w:val="17"/>
+  </w:num>
+  <w:num w:numId="49">
+    <w:abstractNumId w:val="25"/>
   </w:num>
   <w:numIdMacAtCleanup w:val="16"/>
 </w:numbering>
@@ -17838,272 +17892,144 @@
     </w:rPrDefault>
     <w:pPrDefault/>
   </w:docDefaults>
-  <w:latentStyles w:defLockedState="0" w:defUIPriority="99" w:defSemiHidden="1" w:defUnhideWhenUsed="0" w:defQFormat="0" w:count="267">
-    <w:lsdException w:name="Normal" w:semiHidden="0" w:uiPriority="0" w:qFormat="1"/>
-    <w:lsdException w:name="heading 1" w:semiHidden="0" w:uiPriority="0" w:qFormat="1"/>
-    <w:lsdException w:name="heading 2" w:semiHidden="0" w:uiPriority="0" w:qFormat="1"/>
-    <w:lsdException w:name="heading 3" w:semiHidden="0" w:uiPriority="0" w:qFormat="1"/>
-    <w:lsdException w:name="heading 4" w:semiHidden="0" w:uiPriority="0" w:qFormat="1"/>
-    <w:lsdException w:name="heading 5" w:semiHidden="0" w:uiPriority="0" w:qFormat="1"/>
-    <w:lsdException w:name="heading 6" w:semiHidden="0" w:uiPriority="0" w:qFormat="1"/>
-    <w:lsdException w:name="heading 7" w:semiHidden="0" w:uiPriority="0" w:qFormat="1"/>
-    <w:lsdException w:name="heading 8" w:semiHidden="0" w:uiPriority="0" w:qFormat="1"/>
-    <w:lsdException w:name="heading 9" w:semiHidden="0" w:uiPriority="0" w:qFormat="1"/>
-    <w:lsdException w:name="index 1" w:locked="1" w:unhideWhenUsed="1"/>
-    <w:lsdException w:name="index 2" w:locked="1" w:unhideWhenUsed="1"/>
-    <w:lsdException w:name="index 3" w:locked="1" w:unhideWhenUsed="1"/>
-    <w:lsdException w:name="index 4" w:locked="1" w:unhideWhenUsed="1"/>
-    <w:lsdException w:name="index 5" w:locked="1" w:unhideWhenUsed="1"/>
-    <w:lsdException w:name="index 6" w:locked="1" w:unhideWhenUsed="1"/>
-    <w:lsdException w:name="index 7" w:locked="1" w:unhideWhenUsed="1"/>
-    <w:lsdException w:name="index 8" w:locked="1" w:unhideWhenUsed="1"/>
-    <w:lsdException w:name="index 9" w:locked="1" w:unhideWhenUsed="1"/>
-    <w:lsdException w:name="toc 1" w:semiHidden="0" w:uiPriority="0"/>
-    <w:lsdException w:name="toc 2" w:semiHidden="0" w:uiPriority="0"/>
-    <w:lsdException w:name="toc 3" w:semiHidden="0" w:uiPriority="0"/>
-    <w:lsdException w:name="toc 4" w:semiHidden="0" w:uiPriority="0"/>
-    <w:lsdException w:name="toc 5" w:semiHidden="0" w:uiPriority="0"/>
-    <w:lsdException w:name="toc 6" w:semiHidden="0" w:uiPriority="0"/>
-    <w:lsdException w:name="toc 7" w:semiHidden="0" w:uiPriority="0"/>
-    <w:lsdException w:name="toc 8" w:semiHidden="0" w:uiPriority="0"/>
-    <w:lsdException w:name="toc 9" w:semiHidden="0" w:uiPriority="0"/>
-    <w:lsdException w:name="Normal Indent" w:locked="1" w:unhideWhenUsed="1"/>
-    <w:lsdException w:name="footnote text" w:locked="1" w:unhideWhenUsed="1"/>
-    <w:lsdException w:name="annotation text" w:locked="1" w:unhideWhenUsed="1"/>
-    <w:lsdException w:name="header" w:locked="1" w:unhideWhenUsed="1"/>
-    <w:lsdException w:name="footer" w:locked="1" w:unhideWhenUsed="1"/>
-    <w:lsdException w:name="index heading" w:locked="1" w:unhideWhenUsed="1"/>
-    <w:lsdException w:name="caption" w:semiHidden="0" w:uiPriority="0" w:qFormat="1"/>
-    <w:lsdException w:name="table of figures" w:locked="1" w:unhideWhenUsed="1"/>
-    <w:lsdException w:name="envelope address" w:locked="1" w:unhideWhenUsed="1"/>
-    <w:lsdException w:name="envelope return" w:locked="1" w:unhideWhenUsed="1"/>
-    <w:lsdException w:name="footnote reference" w:locked="1" w:unhideWhenUsed="1"/>
-    <w:lsdException w:name="annotation reference" w:locked="1" w:unhideWhenUsed="1"/>
-    <w:lsdException w:name="line number" w:locked="1" w:unhideWhenUsed="1"/>
-    <w:lsdException w:name="page number" w:locked="1" w:unhideWhenUsed="1"/>
-    <w:lsdException w:name="endnote reference" w:locked="1" w:unhideWhenUsed="1"/>
-    <w:lsdException w:name="endnote text" w:locked="1" w:unhideWhenUsed="1"/>
-    <w:lsdException w:name="table of authorities" w:locked="1" w:unhideWhenUsed="1"/>
-    <w:lsdException w:name="macro" w:locked="1" w:unhideWhenUsed="1"/>
-    <w:lsdException w:name="toa heading" w:locked="1" w:unhideWhenUsed="1"/>
-    <w:lsdException w:name="List" w:locked="1" w:unhideWhenUsed="1"/>
-    <w:lsdException w:name="List Bullet" w:locked="1" w:unhideWhenUsed="1"/>
-    <w:lsdException w:name="List Number" w:locked="1" w:unhideWhenUsed="1"/>
-    <w:lsdException w:name="List 2" w:locked="1" w:unhideWhenUsed="1"/>
-    <w:lsdException w:name="List 3" w:locked="1" w:unhideWhenUsed="1"/>
-    <w:lsdException w:name="List 4" w:locked="1" w:unhideWhenUsed="1"/>
-    <w:lsdException w:name="List 5" w:locked="1" w:unhideWhenUsed="1"/>
-    <w:lsdException w:name="List Bullet 2" w:locked="1" w:unhideWhenUsed="1"/>
-    <w:lsdException w:name="List Bullet 3" w:locked="1" w:unhideWhenUsed="1"/>
-    <w:lsdException w:name="List Bullet 4" w:locked="1" w:unhideWhenUsed="1"/>
-    <w:lsdException w:name="List Bullet 5" w:locked="1" w:unhideWhenUsed="1"/>
-    <w:lsdException w:name="List Number 2" w:locked="1" w:unhideWhenUsed="1"/>
-    <w:lsdException w:name="List Number 3" w:locked="1" w:unhideWhenUsed="1"/>
-    <w:lsdException w:name="List Number 4" w:locked="1" w:unhideWhenUsed="1"/>
-    <w:lsdException w:name="List Number 5" w:locked="1" w:unhideWhenUsed="1"/>
-    <w:lsdException w:name="Title" w:semiHidden="0" w:uiPriority="0" w:qFormat="1"/>
-    <w:lsdException w:name="Closing" w:locked="1" w:unhideWhenUsed="1"/>
-    <w:lsdException w:name="Signature" w:locked="1" w:unhideWhenUsed="1"/>
-    <w:lsdException w:name="Default Paragraph Font" w:semiHidden="0" w:uiPriority="0"/>
-    <w:lsdException w:name="Body Text" w:locked="1" w:unhideWhenUsed="1"/>
-    <w:lsdException w:name="Body Text Indent" w:locked="1" w:unhideWhenUsed="1"/>
-    <w:lsdException w:name="List Continue" w:locked="1" w:unhideWhenUsed="1"/>
-    <w:lsdException w:name="List Continue 2" w:locked="1" w:unhideWhenUsed="1"/>
-    <w:lsdException w:name="List Continue 3" w:locked="1" w:unhideWhenUsed="1"/>
-    <w:lsdException w:name="List Continue 4" w:locked="1" w:unhideWhenUsed="1"/>
-    <w:lsdException w:name="List Continue 5" w:locked="1" w:unhideWhenUsed="1"/>
-    <w:lsdException w:name="Message Header" w:locked="1" w:unhideWhenUsed="1"/>
-    <w:lsdException w:name="Subtitle" w:semiHidden="0" w:uiPriority="0" w:qFormat="1"/>
-    <w:lsdException w:name="Salutation" w:locked="1" w:unhideWhenUsed="1"/>
-    <w:lsdException w:name="Date" w:locked="1" w:unhideWhenUsed="1"/>
-    <w:lsdException w:name="Body Text First Indent" w:locked="1" w:unhideWhenUsed="1"/>
-    <w:lsdException w:name="Body Text First Indent 2" w:locked="1" w:unhideWhenUsed="1"/>
-    <w:lsdException w:name="Note Heading" w:locked="1" w:unhideWhenUsed="1"/>
-    <w:lsdException w:name="Body Text 2" w:locked="1" w:unhideWhenUsed="1"/>
-    <w:lsdException w:name="Body Text 3" w:locked="1" w:unhideWhenUsed="1"/>
-    <w:lsdException w:name="Body Text Indent 2" w:locked="1" w:unhideWhenUsed="1"/>
-    <w:lsdException w:name="Body Text Indent 3" w:locked="1" w:unhideWhenUsed="1"/>
-    <w:lsdException w:name="Block Text" w:locked="1" w:unhideWhenUsed="1"/>
-    <w:lsdException w:name="Hyperlink" w:locked="1" w:unhideWhenUsed="1"/>
-    <w:lsdException w:name="FollowedHyperlink" w:locked="1" w:unhideWhenUsed="1"/>
-    <w:lsdException w:name="Strong" w:semiHidden="0" w:uiPriority="0" w:qFormat="1"/>
-    <w:lsdException w:name="Emphasis" w:semiHidden="0" w:uiPriority="0" w:qFormat="1"/>
-    <w:lsdException w:name="Document Map" w:locked="1" w:unhideWhenUsed="1"/>
-    <w:lsdException w:name="Plain Text" w:locked="1" w:unhideWhenUsed="1"/>
-    <w:lsdException w:name="E-mail Signature" w:locked="1" w:unhideWhenUsed="1"/>
-    <w:lsdException w:name="HTML Top of Form" w:locked="1" w:unhideWhenUsed="1"/>
-    <w:lsdException w:name="HTML Bottom of Form" w:locked="1" w:unhideWhenUsed="1"/>
-    <w:lsdException w:name="Normal (Web)" w:locked="1" w:unhideWhenUsed="1"/>
-    <w:lsdException w:name="HTML Acronym" w:locked="1" w:unhideWhenUsed="1"/>
-    <w:lsdException w:name="HTML Address" w:locked="1" w:unhideWhenUsed="1"/>
-    <w:lsdException w:name="HTML Cite" w:locked="1" w:unhideWhenUsed="1"/>
-    <w:lsdException w:name="HTML Code" w:locked="1" w:unhideWhenUsed="1"/>
-    <w:lsdException w:name="HTML Definition" w:locked="1" w:unhideWhenUsed="1"/>
-    <w:lsdException w:name="HTML Keyboard" w:locked="1" w:unhideWhenUsed="1"/>
-    <w:lsdException w:name="HTML Preformatted" w:locked="1" w:unhideWhenUsed="1"/>
-    <w:lsdException w:name="HTML Sample" w:locked="1" w:unhideWhenUsed="1"/>
-    <w:lsdException w:name="HTML Typewriter" w:locked="1" w:unhideWhenUsed="1"/>
-    <w:lsdException w:name="HTML Variable" w:locked="1" w:unhideWhenUsed="1"/>
-    <w:lsdException w:name="Normal Table" w:locked="1" w:unhideWhenUsed="1"/>
-    <w:lsdException w:name="annotation subject" w:locked="1" w:unhideWhenUsed="1"/>
-    <w:lsdException w:name="No List" w:locked="1" w:unhideWhenUsed="1"/>
-    <w:lsdException w:name="Outline List 1" w:locked="1" w:unhideWhenUsed="1"/>
-    <w:lsdException w:name="Outline List 2" w:locked="1" w:unhideWhenUsed="1"/>
-    <w:lsdException w:name="Outline List 3" w:locked="1" w:unhideWhenUsed="1"/>
-    <w:lsdException w:name="Table Simple 1" w:locked="1" w:unhideWhenUsed="1"/>
-    <w:lsdException w:name="Table Simple 2" w:locked="1" w:unhideWhenUsed="1"/>
-    <w:lsdException w:name="Table Simple 3" w:locked="1" w:unhideWhenUsed="1"/>
-    <w:lsdException w:name="Table Classic 1" w:locked="1" w:unhideWhenUsed="1"/>
-    <w:lsdException w:name="Table Classic 2" w:locked="1" w:unhideWhenUsed="1"/>
-    <w:lsdException w:name="Table Classic 3" w:locked="1" w:unhideWhenUsed="1"/>
-    <w:lsdException w:name="Table Classic 4" w:locked="1" w:unhideWhenUsed="1"/>
-    <w:lsdException w:name="Table Colorful 1" w:locked="1" w:unhideWhenUsed="1"/>
-    <w:lsdException w:name="Table Colorful 2" w:locked="1" w:unhideWhenUsed="1"/>
-    <w:lsdException w:name="Table Colorful 3" w:locked="1" w:unhideWhenUsed="1"/>
-    <w:lsdException w:name="Table Columns 1" w:locked="1" w:unhideWhenUsed="1"/>
-    <w:lsdException w:name="Table Columns 2" w:locked="1" w:unhideWhenUsed="1"/>
-    <w:lsdException w:name="Table Columns 3" w:locked="1" w:unhideWhenUsed="1"/>
-    <w:lsdException w:name="Table Columns 4" w:locked="1" w:unhideWhenUsed="1"/>
-    <w:lsdException w:name="Table Columns 5" w:locked="1" w:unhideWhenUsed="1"/>
-    <w:lsdException w:name="Table Grid 1" w:locked="1" w:unhideWhenUsed="1"/>
-    <w:lsdException w:name="Table Grid 2" w:locked="1" w:unhideWhenUsed="1"/>
-    <w:lsdException w:name="Table Grid 3" w:locked="1" w:unhideWhenUsed="1"/>
-    <w:lsdException w:name="Table Grid 4" w:locked="1" w:unhideWhenUsed="1"/>
-    <w:lsdException w:name="Table Grid 5" w:locked="1" w:unhideWhenUsed="1"/>
-    <w:lsdException w:name="Table Grid 6" w:locked="1" w:unhideWhenUsed="1"/>
-    <w:lsdException w:name="Table Grid 7" w:locked="1" w:unhideWhenUsed="1"/>
-    <w:lsdException w:name="Table Grid 8" w:locked="1" w:unhideWhenUsed="1"/>
-    <w:lsdException w:name="Table List 1" w:locked="1" w:unhideWhenUsed="1"/>
-    <w:lsdException w:name="Table List 2" w:locked="1" w:unhideWhenUsed="1"/>
-    <w:lsdException w:name="Table List 3" w:locked="1" w:unhideWhenUsed="1"/>
-    <w:lsdException w:name="Table List 4" w:locked="1" w:unhideWhenUsed="1"/>
-    <w:lsdException w:name="Table List 5" w:locked="1" w:unhideWhenUsed="1"/>
-    <w:lsdException w:name="Table List 6" w:locked="1" w:unhideWhenUsed="1"/>
-    <w:lsdException w:name="Table List 7" w:locked="1" w:unhideWhenUsed="1"/>
-    <w:lsdException w:name="Table List 8" w:locked="1" w:unhideWhenUsed="1"/>
-    <w:lsdException w:name="Table 3D effects 1" w:locked="1" w:unhideWhenUsed="1"/>
-    <w:lsdException w:name="Table 3D effects 2" w:locked="1" w:unhideWhenUsed="1"/>
-    <w:lsdException w:name="Table 3D effects 3" w:locked="1" w:unhideWhenUsed="1"/>
-    <w:lsdException w:name="Table Contemporary" w:locked="1" w:unhideWhenUsed="1"/>
-    <w:lsdException w:name="Table Elegant" w:locked="1" w:unhideWhenUsed="1"/>
-    <w:lsdException w:name="Table Professional" w:locked="1" w:unhideWhenUsed="1"/>
-    <w:lsdException w:name="Table Subtle 1" w:locked="1" w:unhideWhenUsed="1"/>
-    <w:lsdException w:name="Table Subtle 2" w:locked="1" w:unhideWhenUsed="1"/>
-    <w:lsdException w:name="Table Web 1" w:locked="1" w:unhideWhenUsed="1"/>
-    <w:lsdException w:name="Table Web 2" w:locked="1" w:unhideWhenUsed="1"/>
-    <w:lsdException w:name="Table Web 3" w:locked="1" w:unhideWhenUsed="1"/>
-    <w:lsdException w:name="Balloon Text" w:locked="1" w:unhideWhenUsed="1"/>
-    <w:lsdException w:name="Table Grid" w:semiHidden="0" w:uiPriority="0"/>
-    <w:lsdException w:name="Table Theme" w:locked="1" w:unhideWhenUsed="1"/>
-    <w:lsdException w:name="No Spacing" w:semiHidden="0" w:uiPriority="1" w:qFormat="1"/>
-    <w:lsdException w:name="Light Shading" w:semiHidden="0" w:uiPriority="60"/>
-    <w:lsdException w:name="Light List" w:semiHidden="0" w:uiPriority="61"/>
-    <w:lsdException w:name="Light Grid" w:semiHidden="0" w:uiPriority="62"/>
-    <w:lsdException w:name="Medium Shading 1" w:semiHidden="0" w:uiPriority="63"/>
-    <w:lsdException w:name="Medium Shading 2" w:semiHidden="0" w:uiPriority="64"/>
-    <w:lsdException w:name="Medium List 1" w:semiHidden="0" w:uiPriority="65"/>
-    <w:lsdException w:name="Medium List 2" w:semiHidden="0" w:uiPriority="66"/>
-    <w:lsdException w:name="Medium Grid 1" w:semiHidden="0" w:uiPriority="67"/>
-    <w:lsdException w:name="Medium Grid 2" w:semiHidden="0" w:uiPriority="68"/>
-    <w:lsdException w:name="Medium Grid 3" w:semiHidden="0" w:uiPriority="69"/>
-    <w:lsdException w:name="Dark List" w:semiHidden="0" w:uiPriority="70"/>
-    <w:lsdException w:name="Colorful Shading" w:semiHidden="0" w:uiPriority="71"/>
-    <w:lsdException w:name="Colorful List" w:semiHidden="0" w:uiPriority="72"/>
-    <w:lsdException w:name="Colorful Grid" w:semiHidden="0" w:uiPriority="73"/>
-    <w:lsdException w:name="Light Shading Accent 1" w:semiHidden="0" w:uiPriority="60"/>
-    <w:lsdException w:name="Light List Accent 1" w:semiHidden="0" w:uiPriority="61"/>
-    <w:lsdException w:name="Light Grid Accent 1" w:semiHidden="0" w:uiPriority="62"/>
-    <w:lsdException w:name="Medium Shading 1 Accent 1" w:semiHidden="0" w:uiPriority="63"/>
-    <w:lsdException w:name="Medium Shading 2 Accent 1" w:semiHidden="0" w:uiPriority="64"/>
-    <w:lsdException w:name="Medium List 1 Accent 1" w:semiHidden="0" w:uiPriority="65"/>
-    <w:lsdException w:name="List Paragraph" w:semiHidden="0" w:uiPriority="34" w:qFormat="1"/>
-    <w:lsdException w:name="Quote" w:semiHidden="0" w:uiPriority="29" w:qFormat="1"/>
-    <w:lsdException w:name="Intense Quote" w:semiHidden="0" w:uiPriority="30" w:qFormat="1"/>
-    <w:lsdException w:name="Medium List 2 Accent 1" w:semiHidden="0" w:uiPriority="66"/>
-    <w:lsdException w:name="Medium Grid 1 Accent 1" w:semiHidden="0" w:uiPriority="67"/>
-    <w:lsdException w:name="Medium Grid 2 Accent 1" w:semiHidden="0" w:uiPriority="68"/>
-    <w:lsdException w:name="Medium Grid 3 Accent 1" w:semiHidden="0" w:uiPriority="69"/>
-    <w:lsdException w:name="Dark List Accent 1" w:semiHidden="0" w:uiPriority="70"/>
-    <w:lsdException w:name="Colorful Shading Accent 1" w:semiHidden="0" w:uiPriority="71"/>
-    <w:lsdException w:name="Colorful List Accent 1" w:semiHidden="0" w:uiPriority="72"/>
-    <w:lsdException w:name="Colorful Grid Accent 1" w:semiHidden="0" w:uiPriority="73"/>
-    <w:lsdException w:name="Light Shading Accent 2" w:semiHidden="0" w:uiPriority="60"/>
-    <w:lsdException w:name="Light List Accent 2" w:semiHidden="0" w:uiPriority="61"/>
-    <w:lsdException w:name="Light Grid Accent 2" w:semiHidden="0" w:uiPriority="62"/>
-    <w:lsdException w:name="Medium Shading 1 Accent 2" w:semiHidden="0" w:uiPriority="63"/>
-    <w:lsdException w:name="Medium Shading 2 Accent 2" w:semiHidden="0" w:uiPriority="64"/>
-    <w:lsdException w:name="Medium List 1 Accent 2" w:semiHidden="0" w:uiPriority="65"/>
-    <w:lsdException w:name="Medium List 2 Accent 2" w:semiHidden="0" w:uiPriority="66"/>
-    <w:lsdException w:name="Medium Grid 1 Accent 2" w:semiHidden="0" w:uiPriority="67"/>
-    <w:lsdException w:name="Medium Grid 2 Accent 2" w:semiHidden="0" w:uiPriority="68"/>
-    <w:lsdException w:name="Medium Grid 3 Accent 2" w:semiHidden="0" w:uiPriority="69"/>
-    <w:lsdException w:name="Dark List Accent 2" w:semiHidden="0" w:uiPriority="70"/>
-    <w:lsdException w:name="Colorful Shading Accent 2" w:semiHidden="0" w:uiPriority="71"/>
-    <w:lsdException w:name="Colorful List Accent 2" w:semiHidden="0" w:uiPriority="72"/>
-    <w:lsdException w:name="Colorful Grid Accent 2" w:semiHidden="0" w:uiPriority="73"/>
-    <w:lsdException w:name="Light Shading Accent 3" w:semiHidden="0" w:uiPriority="60"/>
-    <w:lsdException w:name="Light List Accent 3" w:semiHidden="0" w:uiPriority="61"/>
-    <w:lsdException w:name="Light Grid Accent 3" w:semiHidden="0" w:uiPriority="62"/>
-    <w:lsdException w:name="Medium Shading 1 Accent 3" w:semiHidden="0" w:uiPriority="63"/>
-    <w:lsdException w:name="Medium Shading 2 Accent 3" w:semiHidden="0" w:uiPriority="64"/>
-    <w:lsdException w:name="Medium List 1 Accent 3" w:semiHidden="0" w:uiPriority="65"/>
-    <w:lsdException w:name="Medium List 2 Accent 3" w:semiHidden="0" w:uiPriority="66"/>
-    <w:lsdException w:name="Medium Grid 1 Accent 3" w:semiHidden="0" w:uiPriority="67"/>
-    <w:lsdException w:name="Medium Grid 2 Accent 3" w:semiHidden="0" w:uiPriority="68"/>
-    <w:lsdException w:name="Medium Grid 3 Accent 3" w:semiHidden="0" w:uiPriority="69"/>
-    <w:lsdException w:name="Dark List Accent 3" w:semiHidden="0" w:uiPriority="70"/>
-    <w:lsdException w:name="Colorful Shading Accent 3" w:semiHidden="0" w:uiPriority="71"/>
-    <w:lsdException w:name="Colorful List Accent 3" w:semiHidden="0" w:uiPriority="72"/>
-    <w:lsdException w:name="Colorful Grid Accent 3" w:semiHidden="0" w:uiPriority="73"/>
-    <w:lsdException w:name="Light Shading Accent 4" w:semiHidden="0" w:uiPriority="60"/>
-    <w:lsdException w:name="Light List Accent 4" w:semiHidden="0" w:uiPriority="61"/>
-    <w:lsdException w:name="Light Grid Accent 4" w:semiHidden="0" w:uiPriority="62"/>
-    <w:lsdException w:name="Medium Shading 1 Accent 4" w:semiHidden="0" w:uiPriority="63"/>
-    <w:lsdException w:name="Medium Shading 2 Accent 4" w:semiHidden="0" w:uiPriority="64"/>
-    <w:lsdException w:name="Medium List 1 Accent 4" w:semiHidden="0" w:uiPriority="65"/>
-    <w:lsdException w:name="Medium List 2 Accent 4" w:semiHidden="0" w:uiPriority="66"/>
-    <w:lsdException w:name="Medium Grid 1 Accent 4" w:semiHidden="0" w:uiPriority="67"/>
-    <w:lsdException w:name="Medium Grid 2 Accent 4" w:semiHidden="0" w:uiPriority="68"/>
-    <w:lsdException w:name="Medium Grid 3 Accent 4" w:semiHidden="0" w:uiPriority="69"/>
-    <w:lsdException w:name="Dark List Accent 4" w:semiHidden="0" w:uiPriority="70"/>
-    <w:lsdException w:name="Colorful Shading Accent 4" w:semiHidden="0" w:uiPriority="71"/>
-    <w:lsdException w:name="Colorful List Accent 4" w:semiHidden="0" w:uiPriority="72"/>
-    <w:lsdException w:name="Colorful Grid Accent 4" w:semiHidden="0" w:uiPriority="73"/>
-    <w:lsdException w:name="Light Shading Accent 5" w:semiHidden="0" w:uiPriority="60"/>
-    <w:lsdException w:name="Light List Accent 5" w:semiHidden="0" w:uiPriority="61"/>
-    <w:lsdException w:name="Light Grid Accent 5" w:semiHidden="0" w:uiPriority="62"/>
-    <w:lsdException w:name="Medium Shading 1 Accent 5" w:semiHidden="0" w:uiPriority="63"/>
-    <w:lsdException w:name="Medium Shading 2 Accent 5" w:semiHidden="0" w:uiPriority="64"/>
-    <w:lsdException w:name="Medium List 1 Accent 5" w:semiHidden="0" w:uiPriority="65"/>
-    <w:lsdException w:name="Medium List 2 Accent 5" w:semiHidden="0" w:uiPriority="66"/>
-    <w:lsdException w:name="Medium Grid 1 Accent 5" w:semiHidden="0" w:uiPriority="67"/>
-    <w:lsdException w:name="Medium Grid 2 Accent 5" w:semiHidden="0" w:uiPriority="68"/>
-    <w:lsdException w:name="Medium Grid 3 Accent 5" w:semiHidden="0" w:uiPriority="69"/>
-    <w:lsdException w:name="Dark List Accent 5" w:semiHidden="0" w:uiPriority="70"/>
-    <w:lsdException w:name="Colorful Shading Accent 5" w:semiHidden="0" w:uiPriority="71"/>
-    <w:lsdException w:name="Colorful List Accent 5" w:semiHidden="0" w:uiPriority="72"/>
-    <w:lsdException w:name="Colorful Grid Accent 5" w:semiHidden="0" w:uiPriority="73"/>
-    <w:lsdException w:name="Light Shading Accent 6" w:semiHidden="0" w:uiPriority="60"/>
-    <w:lsdException w:name="Light List Accent 6" w:semiHidden="0" w:uiPriority="61"/>
-    <w:lsdException w:name="Light Grid Accent 6" w:semiHidden="0" w:uiPriority="62"/>
-    <w:lsdException w:name="Medium Shading 1 Accent 6" w:semiHidden="0" w:uiPriority="63"/>
-    <w:lsdException w:name="Medium Shading 2 Accent 6" w:semiHidden="0" w:uiPriority="64"/>
-    <w:lsdException w:name="Medium List 1 Accent 6" w:semiHidden="0" w:uiPriority="65"/>
-    <w:lsdException w:name="Medium List 2 Accent 6" w:semiHidden="0" w:uiPriority="66"/>
-    <w:lsdException w:name="Medium Grid 1 Accent 6" w:semiHidden="0" w:uiPriority="67"/>
-    <w:lsdException w:name="Medium Grid 2 Accent 6" w:semiHidden="0" w:uiPriority="68"/>
-    <w:lsdException w:name="Medium Grid 3 Accent 6" w:semiHidden="0" w:uiPriority="69"/>
-    <w:lsdException w:name="Dark List Accent 6" w:semiHidden="0" w:uiPriority="70"/>
-    <w:lsdException w:name="Colorful Shading Accent 6" w:semiHidden="0" w:uiPriority="71"/>
-    <w:lsdException w:name="Colorful List Accent 6" w:semiHidden="0" w:uiPriority="72"/>
-    <w:lsdException w:name="Colorful Grid Accent 6" w:semiHidden="0" w:uiPriority="73"/>
-    <w:lsdException w:name="Subtle Emphasis" w:semiHidden="0" w:uiPriority="19" w:qFormat="1"/>
-    <w:lsdException w:name="Intense Emphasis" w:semiHidden="0" w:uiPriority="21" w:qFormat="1"/>
-    <w:lsdException w:name="Subtle Reference" w:semiHidden="0" w:uiPriority="31" w:qFormat="1"/>
-    <w:lsdException w:name="Intense Reference" w:semiHidden="0" w:uiPriority="32" w:qFormat="1"/>
-    <w:lsdException w:name="Book Title" w:semiHidden="0" w:uiPriority="33" w:qFormat="1"/>
-    <w:lsdException w:name="Bibliography" w:uiPriority="37" w:unhideWhenUsed="1"/>
-    <w:lsdException w:name="TOC Heading" w:uiPriority="39" w:unhideWhenUsed="1" w:qFormat="1"/>
+  <w:latentStyles w:defLockedState="1" w:defUIPriority="99" w:defSemiHidden="1" w:defUnhideWhenUsed="1" w:defQFormat="0" w:count="267">
+    <w:lsdException w:name="Normal" w:semiHidden="0" w:uiPriority="0" w:unhideWhenUsed="0" w:qFormat="1"/>
+    <w:lsdException w:name="heading 1" w:semiHidden="0" w:uiPriority="9" w:unhideWhenUsed="0" w:qFormat="1"/>
+    <w:lsdException w:name="heading 2" w:semiHidden="0" w:uiPriority="9" w:unhideWhenUsed="0" w:qFormat="1"/>
+    <w:lsdException w:name="heading 3" w:semiHidden="0" w:uiPriority="9" w:unhideWhenUsed="0" w:qFormat="1"/>
+    <w:lsdException w:name="heading 4" w:semiHidden="0" w:uiPriority="9" w:unhideWhenUsed="0" w:qFormat="1"/>
+    <w:lsdException w:name="heading 5" w:semiHidden="0" w:uiPriority="9" w:unhideWhenUsed="0" w:qFormat="1"/>
+    <w:lsdException w:name="heading 6" w:semiHidden="0" w:uiPriority="9" w:unhideWhenUsed="0" w:qFormat="1"/>
+    <w:lsdException w:name="heading 7" w:semiHidden="0" w:uiPriority="9" w:unhideWhenUsed="0" w:qFormat="1"/>
+    <w:lsdException w:name="heading 8" w:semiHidden="0" w:uiPriority="9" w:unhideWhenUsed="0" w:qFormat="1"/>
+    <w:lsdException w:name="heading 9" w:semiHidden="0" w:uiPriority="9" w:unhideWhenUsed="0" w:qFormat="1"/>
+    <w:lsdException w:name="toc 1" w:uiPriority="39"/>
+    <w:lsdException w:name="toc 2" w:uiPriority="39"/>
+    <w:lsdException w:name="toc 3" w:uiPriority="39"/>
+    <w:lsdException w:name="toc 4" w:uiPriority="39"/>
+    <w:lsdException w:name="toc 5" w:uiPriority="39"/>
+    <w:lsdException w:name="toc 6" w:uiPriority="39"/>
+    <w:lsdException w:name="toc 7" w:uiPriority="39"/>
+    <w:lsdException w:name="toc 8" w:uiPriority="39"/>
+    <w:lsdException w:name="toc 9" w:uiPriority="39"/>
+    <w:lsdException w:name="caption" w:semiHidden="0" w:uiPriority="35" w:unhideWhenUsed="0" w:qFormat="1"/>
+    <w:lsdException w:name="Title" w:semiHidden="0" w:uiPriority="10" w:unhideWhenUsed="0" w:qFormat="1"/>
+    <w:lsdException w:name="Default Paragraph Font" w:uiPriority="1"/>
+    <w:lsdException w:name="Subtitle" w:semiHidden="0" w:uiPriority="11" w:unhideWhenUsed="0" w:qFormat="1"/>
+    <w:lsdException w:name="Strong" w:semiHidden="0" w:uiPriority="22" w:unhideWhenUsed="0" w:qFormat="1"/>
+    <w:lsdException w:name="Emphasis" w:semiHidden="0" w:uiPriority="20" w:unhideWhenUsed="0" w:qFormat="1"/>
+    <w:lsdException w:name="Table Grid" w:semiHidden="0" w:uiPriority="59" w:unhideWhenUsed="0"/>
+    <w:lsdException w:name="Placeholder Text" w:locked="0" w:unhideWhenUsed="0"/>
+    <w:lsdException w:name="No Spacing" w:locked="0" w:semiHidden="0" w:uiPriority="1" w:unhideWhenUsed="0" w:qFormat="1"/>
+    <w:lsdException w:name="Light Shading" w:locked="0" w:semiHidden="0" w:uiPriority="60" w:unhideWhenUsed="0"/>
+    <w:lsdException w:name="Light List" w:locked="0" w:semiHidden="0" w:uiPriority="61" w:unhideWhenUsed="0"/>
+    <w:lsdException w:name="Light Grid" w:locked="0" w:semiHidden="0" w:uiPriority="62" w:unhideWhenUsed="0"/>
+    <w:lsdException w:name="Medium Shading 1" w:locked="0" w:semiHidden="0" w:uiPriority="63" w:unhideWhenUsed="0"/>
+    <w:lsdException w:name="Medium Shading 2" w:locked="0" w:semiHidden="0" w:uiPriority="64" w:unhideWhenUsed="0"/>
+    <w:lsdException w:name="Medium List 1" w:locked="0" w:semiHidden="0" w:uiPriority="65" w:unhideWhenUsed="0"/>
+    <w:lsdException w:name="Medium List 2" w:locked="0" w:semiHidden="0" w:uiPriority="66" w:unhideWhenUsed="0"/>
+    <w:lsdException w:name="Medium Grid 1" w:locked="0" w:semiHidden="0" w:uiPriority="67" w:unhideWhenUsed="0"/>
+    <w:lsdException w:name="Medium Grid 2" w:locked="0" w:semiHidden="0" w:uiPriority="68" w:unhideWhenUsed="0"/>
+    <w:lsdException w:name="Medium Grid 3" w:locked="0" w:semiHidden="0" w:uiPriority="69" w:unhideWhenUsed="0"/>
+    <w:lsdException w:name="Dark List" w:locked="0" w:semiHidden="0" w:uiPriority="70" w:unhideWhenUsed="0"/>
+    <w:lsdException w:name="Colorful Shading" w:locked="0" w:semiHidden="0" w:uiPriority="71" w:unhideWhenUsed="0"/>
+    <w:lsdException w:name="Colorful List" w:locked="0" w:semiHidden="0" w:uiPriority="72" w:unhideWhenUsed="0"/>
+    <w:lsdException w:name="Colorful Grid" w:locked="0" w:semiHidden="0" w:uiPriority="73" w:unhideWhenUsed="0"/>
+    <w:lsdException w:name="Light Shading Accent 1" w:locked="0" w:semiHidden="0" w:uiPriority="60" w:unhideWhenUsed="0"/>
+    <w:lsdException w:name="Light List Accent 1" w:locked="0" w:semiHidden="0" w:uiPriority="61" w:unhideWhenUsed="0"/>
+    <w:lsdException w:name="Light Grid Accent 1" w:locked="0" w:semiHidden="0" w:uiPriority="62" w:unhideWhenUsed="0"/>
+    <w:lsdException w:name="Medium Shading 1 Accent 1" w:locked="0" w:semiHidden="0" w:uiPriority="63" w:unhideWhenUsed="0"/>
+    <w:lsdException w:name="Medium Shading 2 Accent 1" w:locked="0" w:semiHidden="0" w:uiPriority="64" w:unhideWhenUsed="0"/>
+    <w:lsdException w:name="Medium List 1 Accent 1" w:locked="0" w:semiHidden="0" w:uiPriority="65" w:unhideWhenUsed="0"/>
+    <w:lsdException w:name="Revision" w:locked="0" w:unhideWhenUsed="0"/>
+    <w:lsdException w:name="List Paragraph" w:locked="0" w:semiHidden="0" w:uiPriority="34" w:unhideWhenUsed="0" w:qFormat="1"/>
+    <w:lsdException w:name="Quote" w:locked="0" w:semiHidden="0" w:uiPriority="29" w:unhideWhenUsed="0" w:qFormat="1"/>
+    <w:lsdException w:name="Intense Quote" w:locked="0" w:semiHidden="0" w:uiPriority="30" w:unhideWhenUsed="0" w:qFormat="1"/>
+    <w:lsdException w:name="Medium List 2 Accent 1" w:locked="0" w:semiHidden="0" w:uiPriority="66" w:unhideWhenUsed="0"/>
+    <w:lsdException w:name="Medium Grid 1 Accent 1" w:locked="0" w:semiHidden="0" w:uiPriority="67" w:unhideWhenUsed="0"/>
+    <w:lsdException w:name="Medium Grid 2 Accent 1" w:locked="0" w:semiHidden="0" w:uiPriority="68" w:unhideWhenUsed="0"/>
+    <w:lsdException w:name="Medium Grid 3 Accent 1" w:locked="0" w:semiHidden="0" w:uiPriority="69" w:unhideWhenUsed="0"/>
+    <w:lsdException w:name="Dark List Accent 1" w:locked="0" w:semiHidden="0" w:uiPriority="70" w:unhideWhenUsed="0"/>
+    <w:lsdException w:name="Colorful Shading Accent 1" w:locked="0" w:semiHidden="0" w:uiPriority="71" w:unhideWhenUsed="0"/>
+    <w:lsdException w:name="Colorful List Accent 1" w:locked="0" w:semiHidden="0" w:uiPriority="72" w:unhideWhenUsed="0"/>
+    <w:lsdException w:name="Colorful Grid Accent 1" w:locked="0" w:semiHidden="0" w:uiPriority="73" w:unhideWhenUsed="0"/>
+    <w:lsdException w:name="Light Shading Accent 2" w:locked="0" w:semiHidden="0" w:uiPriority="60" w:unhideWhenUsed="0"/>
+    <w:lsdException w:name="Light List Accent 2" w:locked="0" w:semiHidden="0" w:uiPriority="61" w:unhideWhenUsed="0"/>
+    <w:lsdException w:name="Light Grid Accent 2" w:locked="0" w:semiHidden="0" w:uiPriority="62" w:unhideWhenUsed="0"/>
+    <w:lsdException w:name="Medium Shading 1 Accent 2" w:locked="0" w:semiHidden="0" w:uiPriority="63" w:unhideWhenUsed="0"/>
+    <w:lsdException w:name="Medium Shading 2 Accent 2" w:locked="0" w:semiHidden="0" w:uiPriority="64" w:unhideWhenUsed="0"/>
+    <w:lsdException w:name="Medium List 1 Accent 2" w:locked="0" w:semiHidden="0" w:uiPriority="65" w:unhideWhenUsed="0"/>
+    <w:lsdException w:name="Medium List 2 Accent 2" w:locked="0" w:semiHidden="0" w:uiPriority="66" w:unhideWhenUsed="0"/>
+    <w:lsdException w:name="Medium Grid 1 Accent 2" w:locked="0" w:semiHidden="0" w:uiPriority="67" w:unhideWhenUsed="0"/>
+    <w:lsdException w:name="Medium Grid 2 Accent 2" w:locked="0" w:semiHidden="0" w:uiPriority="68" w:unhideWhenUsed="0"/>
+    <w:lsdException w:name="Medium Grid 3 Accent 2" w:locked="0" w:semiHidden="0" w:uiPriority="69" w:unhideWhenUsed="0"/>
+    <w:lsdException w:name="Dark List Accent 2" w:locked="0" w:semiHidden="0" w:uiPriority="70" w:unhideWhenUsed="0"/>
+    <w:lsdException w:name="Colorful Shading Accent 2" w:locked="0" w:semiHidden="0" w:uiPriority="71" w:unhideWhenUsed="0"/>
+    <w:lsdException w:name="Colorful List Accent 2" w:locked="0" w:semiHidden="0" w:uiPriority="72" w:unhideWhenUsed="0"/>
+    <w:lsdException w:name="Colorful Grid Accent 2" w:locked="0" w:semiHidden="0" w:uiPriority="73" w:unhideWhenUsed="0"/>
+    <w:lsdException w:name="Light Shading Accent 3" w:locked="0" w:semiHidden="0" w:uiPriority="60" w:unhideWhenUsed="0"/>
+    <w:lsdException w:name="Light List Accent 3" w:locked="0" w:semiHidden="0" w:uiPriority="61" w:unhideWhenUsed="0"/>
+    <w:lsdException w:name="Light Grid Accent 3" w:locked="0" w:semiHidden="0" w:uiPriority="62" w:unhideWhenUsed="0"/>
+    <w:lsdException w:name="Medium Shading 1 Accent 3" w:locked="0" w:semiHidden="0" w:uiPriority="63" w:unhideWhenUsed="0"/>
+    <w:lsdException w:name="Medium Shading 2 Accent 3" w:locked="0" w:semiHidden="0" w:uiPriority="64" w:unhideWhenUsed="0"/>
+    <w:lsdException w:name="Medium List 1 Accent 3" w:locked="0" w:semiHidden="0" w:uiPriority="65" w:unhideWhenUsed="0"/>
+    <w:lsdException w:name="Medium List 2 Accent 3" w:locked="0" w:semiHidden="0" w:uiPriority="66" w:unhideWhenUsed="0"/>
+    <w:lsdException w:name="Medium Grid 1 Accent 3" w:locked="0" w:semiHidden="0" w:uiPriority="67" w:unhideWhenUsed="0"/>
+    <w:lsdException w:name="Medium Grid 2 Accent 3" w:locked="0" w:semiHidden="0" w:uiPriority="68" w:unhideWhenUsed="0"/>
+    <w:lsdException w:name="Medium Grid 3 Accent 3" w:locked="0" w:semiHidden="0" w:uiPriority="69" w:unhideWhenUsed="0"/>
+    <w:lsdException w:name="Dark List Accent 3" w:locked="0" w:semiHidden="0" w:uiPriority="70" w:unhideWhenUsed="0"/>
+    <w:lsdException w:name="Colorful Shading Accent 3" w:locked="0" w:semiHidden="0" w:uiPriority="71" w:unhideWhenUsed="0"/>
+    <w:lsdException w:name="Colorful List Accent 3" w:locked="0" w:semiHidden="0" w:uiPriority="72" w:unhideWhenUsed="0"/>
+    <w:lsdException w:name="Colorful Grid Accent 3" w:locked="0" w:semiHidden="0" w:uiPriority="73" w:unhideWhenUsed="0"/>
+    <w:lsdException w:name="Light Shading Accent 4" w:locked="0" w:semiHidden="0" w:uiPriority="60" w:unhideWhenUsed="0"/>
+    <w:lsdException w:name="Light List Accent 4" w:locked="0" w:semiHidden="0" w:uiPriority="61" w:unhideWhenUsed="0"/>
+    <w:lsdException w:name="Light Grid Accent 4" w:locked="0" w:semiHidden="0" w:uiPriority="62" w:unhideWhenUsed="0"/>
+    <w:lsdException w:name="Medium Shading 1 Accent 4" w:locked="0" w:semiHidden="0" w:uiPriority="63" w:unhideWhenUsed="0"/>
+    <w:lsdException w:name="Medium Shading 2 Accent 4" w:locked="0" w:semiHidden="0" w:uiPriority="64" w:unhideWhenUsed="0"/>
+    <w:lsdException w:name="Medium List 1 Accent 4" w:locked="0" w:semiHidden="0" w:uiPriority="65" w:unhideWhenUsed="0"/>
+    <w:lsdException w:name="Medium List 2 Accent 4" w:locked="0" w:semiHidden="0" w:uiPriority="66" w:unhideWhenUsed="0"/>
+    <w:lsdException w:name="Medium Grid 1 Accent 4" w:locked="0" w:semiHidden="0" w:uiPriority="67" w:unhideWhenUsed="0"/>
+    <w:lsdException w:name="Medium Grid 2 Accent 4" w:locked="0" w:semiHidden="0" w:uiPriority="68" w:unhideWhenUsed="0"/>
+    <w:lsdException w:name="Medium Grid 3 Accent 4" w:locked="0" w:semiHidden="0" w:uiPriority="69" w:unhideWhenUsed="0"/>
+    <w:lsdException w:name="Dark List Accent 4" w:locked="0" w:semiHidden="0" w:uiPriority="70" w:unhideWhenUsed="0"/>
+    <w:lsdException w:name="Colorful Shading Accent 4" w:locked="0" w:semiHidden="0" w:uiPriority="71" w:unhideWhenUsed="0"/>
+    <w:lsdException w:name="Colorful List Accent 4" w:locked="0" w:semiHidden="0" w:uiPriority="72" w:unhideWhenUsed="0"/>
+    <w:lsdException w:name="Colorful Grid Accent 4" w:locked="0" w:semiHidden="0" w:uiPriority="73" w:unhideWhenUsed="0"/>
+    <w:lsdException w:name="Light Shading Accent 5" w:locked="0" w:semiHidden="0" w:uiPriority="60" w:unhideWhenUsed="0"/>
+    <w:lsdException w:name="Light List Accent 5" w:locked="0" w:semiHidden="0" w:uiPriority="61" w:unhideWhenUsed="0"/>
+    <w:lsdException w:name="Light Grid Accent 5" w:locked="0" w:semiHidden="0" w:uiPriority="62" w:unhideWhenUsed="0"/>
+    <w:lsdException w:name="Medium Shading 1 Accent 5" w:locked="0" w:semiHidden="0" w:uiPriority="63" w:unhideWhenUsed="0"/>
+    <w:lsdException w:name="Medium Shading 2 Accent 5" w:locked="0" w:semiHidden="0" w:uiPriority="64" w:unhideWhenUsed="0"/>
+    <w:lsdException w:name="Medium List 1 Accent 5" w:locked="0" w:semiHidden="0" w:uiPriority="65" w:unhideWhenUsed="0"/>
+    <w:lsdException w:name="Medium List 2 Accent 5" w:locked="0" w:semiHidden="0" w:uiPriority="66" w:unhideWhenUsed="0"/>
+    <w:lsdException w:name="Medium Grid 1 Accent 5" w:locked="0" w:semiHidden="0" w:uiPriority="67" w:unhideWhenUsed="0"/>
+    <w:lsdException w:name="Medium Grid 2 Accent 5" w:locked="0" w:semiHidden="0" w:uiPriority="68" w:unhideWhenUsed="0"/>
+    <w:lsdException w:name="Medium Grid 3 Accent 5" w:locked="0" w:semiHidden="0" w:uiPriority="69" w:unhideWhenUsed="0"/>
+    <w:lsdException w:name="Dark List Accent 5" w:locked="0" w:semiHidden="0" w:uiPriority="70" w:unhideWhenUsed="0"/>
+    <w:lsdException w:name="Colorful Shading Accent 5" w:locked="0" w:semiHidden="0" w:uiPriority="71" w:unhideWhenUsed="0"/>
+    <w:lsdException w:name="Colorful List Accent 5" w:locked="0" w:semiHidden="0" w:uiPriority="72" w:unhideWhenUsed="0"/>
+    <w:lsdException w:name="Colorful Grid Accent 5" w:locked="0" w:semiHidden="0" w:uiPriority="73" w:unhideWhenUsed="0"/>
+    <w:lsdException w:name="Light Shading Accent 6" w:locked="0" w:semiHidden="0" w:uiPriority="60" w:unhideWhenUsed="0"/>
+    <w:lsdException w:name="Light List Accent 6" w:locked="0" w:semiHidden="0" w:uiPriority="61" w:unhideWhenUsed="0"/>
+    <w:lsdException w:name="Light Grid Accent 6" w:locked="0" w:semiHidden="0" w:uiPriority="62" w:unhideWhenUsed="0"/>
+    <w:lsdException w:name="Medium Shading 1 Accent 6" w:locked="0" w:semiHidden="0" w:uiPriority="63" w:unhideWhenUsed="0"/>
+    <w:lsdException w:name="Medium Shading 2 Accent 6" w:locked="0" w:semiHidden="0" w:uiPriority="64" w:unhideWhenUsed="0"/>
+    <w:lsdException w:name="Medium List 1 Accent 6" w:locked="0" w:semiHidden="0" w:uiPriority="65" w:unhideWhenUsed="0"/>
+    <w:lsdException w:name="Medium List 2 Accent 6" w:locked="0" w:semiHidden="0" w:uiPriority="66" w:unhideWhenUsed="0"/>
+    <w:lsdException w:name="Medium Grid 1 Accent 6" w:locked="0" w:semiHidden="0" w:uiPriority="67" w:unhideWhenUsed="0"/>
+    <w:lsdException w:name="Medium Grid 2 Accent 6" w:locked="0" w:semiHidden="0" w:uiPriority="68" w:unhideWhenUsed="0"/>
+    <w:lsdException w:name="Medium Grid 3 Accent 6" w:locked="0" w:semiHidden="0" w:uiPriority="69" w:unhideWhenUsed="0"/>
+    <w:lsdException w:name="Dark List Accent 6" w:locked="0" w:semiHidden="0" w:uiPriority="70" w:unhideWhenUsed="0"/>
+    <w:lsdException w:name="Colorful Shading Accent 6" w:locked="0" w:semiHidden="0" w:uiPriority="71" w:unhideWhenUsed="0"/>
+    <w:lsdException w:name="Colorful List Accent 6" w:locked="0" w:semiHidden="0" w:uiPriority="72" w:unhideWhenUsed="0"/>
+    <w:lsdException w:name="Colorful Grid Accent 6" w:locked="0" w:semiHidden="0" w:uiPriority="73" w:unhideWhenUsed="0"/>
+    <w:lsdException w:name="Subtle Emphasis" w:locked="0" w:semiHidden="0" w:uiPriority="19" w:unhideWhenUsed="0" w:qFormat="1"/>
+    <w:lsdException w:name="Intense Emphasis" w:locked="0" w:semiHidden="0" w:uiPriority="21" w:unhideWhenUsed="0" w:qFormat="1"/>
+    <w:lsdException w:name="Subtle Reference" w:locked="0" w:semiHidden="0" w:uiPriority="31" w:unhideWhenUsed="0" w:qFormat="1"/>
+    <w:lsdException w:name="Intense Reference" w:locked="0" w:semiHidden="0" w:uiPriority="32" w:unhideWhenUsed="0" w:qFormat="1"/>
+    <w:lsdException w:name="Book Title" w:locked="0" w:semiHidden="0" w:uiPriority="33" w:unhideWhenUsed="0" w:qFormat="1"/>
+    <w:lsdException w:name="Bibliography" w:locked="0" w:uiPriority="37"/>
+    <w:lsdException w:name="TOC Heading" w:locked="0" w:uiPriority="39" w:qFormat="1"/>
   </w:latentStyles>
   <w:style w:type="paragraph" w:default="1" w:styleId="Normal">
     <w:name w:val="Normal"/>

</xml_diff>

<commit_message>
fix some documentation issues reported by Salvatore
</commit_message>
<xml_diff>
--- a/misc/docs/META-SHARE_Installation_Manual.docx
+++ b/misc/docs/META-SHARE_Installation_Manual.docx
@@ -160,7 +160,25 @@
           <w:szCs w:val="28"/>
           <w:lang w:val="en-US"/>
         </w:rPr>
-        <w:t xml:space="preserve">META-SHARE V2.9-beta </w:t>
+        <w:t xml:space="preserve">META-SHARE </w:t>
+      </w:r>
+      <w:r>
+        <w:rPr>
+          <w:b/>
+          <w:sz w:val="40"/>
+          <w:szCs w:val="28"/>
+          <w:lang w:val="en-US"/>
+        </w:rPr>
+        <w:t>V3.0</w:t>
+      </w:r>
+      <w:r>
+        <w:rPr>
+          <w:b/>
+          <w:sz w:val="40"/>
+          <w:szCs w:val="28"/>
+          <w:lang w:val="en-US"/>
+        </w:rPr>
+        <w:t xml:space="preserve"> </w:t>
       </w:r>
     </w:p>
     <w:p>
@@ -257,7 +275,7 @@
           <w:bCs/>
           <w:lang w:val="en-US"/>
         </w:rPr>
-        <w:t>September 3</w:t>
+        <w:t>September 4</w:t>
       </w:r>
       <w:r>
         <w:rPr>
@@ -343,7 +361,7 @@
         </w:rPr>
         <w:fldChar w:fldCharType="separate"/>
       </w:r>
-      <w:hyperlink w:anchor="_Toc334454348" w:history="1">
+      <w:hyperlink w:anchor="_Toc334539954" w:history="1">
         <w:r>
           <w:rPr>
             <w:rStyle w:val="Hyperlink"/>
@@ -387,7 +405,7 @@
             <w:noProof/>
             <w:webHidden/>
           </w:rPr>
-          <w:instrText xml:space="preserve"> PAGEREF _Toc334454348 \h </w:instrText>
+          <w:instrText xml:space="preserve"> PAGEREF _Toc334539954 \h </w:instrText>
         </w:r>
         <w:r>
           <w:rPr>
@@ -428,7 +446,7 @@
           <w:lang w:val="en-US" w:eastAsia="en-US"/>
         </w:rPr>
       </w:pPr>
-      <w:hyperlink w:anchor="_Toc334454349" w:history="1">
+      <w:hyperlink w:anchor="_Toc334539955" w:history="1">
         <w:r>
           <w:rPr>
             <w:rStyle w:val="Hyperlink"/>
@@ -472,7 +490,7 @@
             <w:noProof/>
             <w:webHidden/>
           </w:rPr>
-          <w:instrText xml:space="preserve"> PAGEREF _Toc334454349 \h </w:instrText>
+          <w:instrText xml:space="preserve"> PAGEREF _Toc334539955 \h </w:instrText>
         </w:r>
         <w:r>
           <w:rPr>
@@ -513,7 +531,7 @@
           <w:lang w:val="en-US" w:eastAsia="en-US"/>
         </w:rPr>
       </w:pPr>
-      <w:hyperlink w:anchor="_Toc334454350" w:history="1">
+      <w:hyperlink w:anchor="_Toc334539956" w:history="1">
         <w:r>
           <w:rPr>
             <w:rStyle w:val="Hyperlink"/>
@@ -557,7 +575,7 @@
             <w:noProof/>
             <w:webHidden/>
           </w:rPr>
-          <w:instrText xml:space="preserve"> PAGEREF _Toc334454350 \h </w:instrText>
+          <w:instrText xml:space="preserve"> PAGEREF _Toc334539956 \h </w:instrText>
         </w:r>
         <w:r>
           <w:rPr>
@@ -598,7 +616,7 @@
           <w:lang w:val="en-US" w:eastAsia="en-US"/>
         </w:rPr>
       </w:pPr>
-      <w:hyperlink w:anchor="_Toc334454351" w:history="1">
+      <w:hyperlink w:anchor="_Toc334539957" w:history="1">
         <w:r>
           <w:rPr>
             <w:rStyle w:val="Hyperlink"/>
@@ -642,7 +660,7 @@
             <w:noProof/>
             <w:webHidden/>
           </w:rPr>
-          <w:instrText xml:space="preserve"> PAGEREF _Toc334454351 \h </w:instrText>
+          <w:instrText xml:space="preserve"> PAGEREF _Toc334539957 \h </w:instrText>
         </w:r>
         <w:r>
           <w:rPr>
@@ -683,7 +701,7 @@
           <w:lang w:val="en-US" w:eastAsia="en-US"/>
         </w:rPr>
       </w:pPr>
-      <w:hyperlink w:anchor="_Toc334454352" w:history="1">
+      <w:hyperlink w:anchor="_Toc334539958" w:history="1">
         <w:r>
           <w:rPr>
             <w:rStyle w:val="Hyperlink"/>
@@ -727,7 +745,7 @@
             <w:noProof/>
             <w:webHidden/>
           </w:rPr>
-          <w:instrText xml:space="preserve"> PAGEREF _Toc334454352 \h </w:instrText>
+          <w:instrText xml:space="preserve"> PAGEREF _Toc334539958 \h </w:instrText>
         </w:r>
         <w:r>
           <w:rPr>
@@ -768,7 +786,7 @@
           <w:lang w:val="en-US" w:eastAsia="en-US"/>
         </w:rPr>
       </w:pPr>
-      <w:hyperlink w:anchor="_Toc334454353" w:history="1">
+      <w:hyperlink w:anchor="_Toc334539959" w:history="1">
         <w:r>
           <w:rPr>
             <w:rStyle w:val="Hyperlink"/>
@@ -812,7 +830,7 @@
             <w:noProof/>
             <w:webHidden/>
           </w:rPr>
-          <w:instrText xml:space="preserve"> PAGEREF _Toc334454353 \h </w:instrText>
+          <w:instrText xml:space="preserve"> PAGEREF _Toc334539959 \h </w:instrText>
         </w:r>
         <w:r>
           <w:rPr>
@@ -853,7 +871,7 @@
           <w:lang w:val="en-US" w:eastAsia="en-US"/>
         </w:rPr>
       </w:pPr>
-      <w:hyperlink w:anchor="_Toc334454354" w:history="1">
+      <w:hyperlink w:anchor="_Toc334539960" w:history="1">
         <w:r>
           <w:rPr>
             <w:rStyle w:val="Hyperlink"/>
@@ -897,7 +915,7 @@
             <w:noProof/>
             <w:webHidden/>
           </w:rPr>
-          <w:instrText xml:space="preserve"> PAGEREF _Toc334454354 \h </w:instrText>
+          <w:instrText xml:space="preserve"> PAGEREF _Toc334539960 \h </w:instrText>
         </w:r>
         <w:r>
           <w:rPr>
@@ -942,7 +960,7 @@
           <w:lang w:val="en-US" w:eastAsia="en-US"/>
         </w:rPr>
       </w:pPr>
-      <w:hyperlink w:anchor="_Toc334454355" w:history="1">
+      <w:hyperlink w:anchor="_Toc334539961" w:history="1">
         <w:r>
           <w:rPr>
             <w:rStyle w:val="Hyperlink"/>
@@ -986,7 +1004,7 @@
             <w:noProof/>
             <w:webHidden/>
           </w:rPr>
-          <w:instrText xml:space="preserve"> PAGEREF _Toc334454355 \h </w:instrText>
+          <w:instrText xml:space="preserve"> PAGEREF _Toc334539961 \h </w:instrText>
         </w:r>
         <w:r>
           <w:rPr>
@@ -1031,7 +1049,7 @@
           <w:lang w:val="en-US" w:eastAsia="en-US"/>
         </w:rPr>
       </w:pPr>
-      <w:hyperlink w:anchor="_Toc334454356" w:history="1">
+      <w:hyperlink w:anchor="_Toc334539962" w:history="1">
         <w:r>
           <w:rPr>
             <w:rStyle w:val="Hyperlink"/>
@@ -1075,7 +1093,7 @@
             <w:noProof/>
             <w:webHidden/>
           </w:rPr>
-          <w:instrText xml:space="preserve"> PAGEREF _Toc334454356 \h </w:instrText>
+          <w:instrText xml:space="preserve"> PAGEREF _Toc334539962 \h </w:instrText>
         </w:r>
         <w:r>
           <w:rPr>
@@ -1116,7 +1134,7 @@
           <w:lang w:val="en-US" w:eastAsia="en-US"/>
         </w:rPr>
       </w:pPr>
-      <w:hyperlink w:anchor="_Toc334454357" w:history="1">
+      <w:hyperlink w:anchor="_Toc334539963" w:history="1">
         <w:r>
           <w:rPr>
             <w:rStyle w:val="Hyperlink"/>
@@ -1160,7 +1178,7 @@
             <w:noProof/>
             <w:webHidden/>
           </w:rPr>
-          <w:instrText xml:space="preserve"> PAGEREF _Toc334454357 \h </w:instrText>
+          <w:instrText xml:space="preserve"> PAGEREF _Toc334539963 \h </w:instrText>
         </w:r>
         <w:r>
           <w:rPr>
@@ -1201,7 +1219,7 @@
           <w:lang w:val="en-US" w:eastAsia="en-US"/>
         </w:rPr>
       </w:pPr>
-      <w:hyperlink w:anchor="_Toc334454358" w:history="1">
+      <w:hyperlink w:anchor="_Toc334539964" w:history="1">
         <w:r>
           <w:rPr>
             <w:rStyle w:val="Hyperlink"/>
@@ -1245,7 +1263,7 @@
             <w:noProof/>
             <w:webHidden/>
           </w:rPr>
-          <w:instrText xml:space="preserve"> PAGEREF _Toc334454358 \h </w:instrText>
+          <w:instrText xml:space="preserve"> PAGEREF _Toc334539964 \h </w:instrText>
         </w:r>
         <w:r>
           <w:rPr>
@@ -1286,7 +1304,7 @@
           <w:lang w:val="en-US" w:eastAsia="en-US"/>
         </w:rPr>
       </w:pPr>
-      <w:hyperlink w:anchor="_Toc334454359" w:history="1">
+      <w:hyperlink w:anchor="_Toc334539965" w:history="1">
         <w:r>
           <w:rPr>
             <w:rStyle w:val="Hyperlink"/>
@@ -1330,7 +1348,7 @@
             <w:noProof/>
             <w:webHidden/>
           </w:rPr>
-          <w:instrText xml:space="preserve"> PAGEREF _Toc334454359 \h </w:instrText>
+          <w:instrText xml:space="preserve"> PAGEREF _Toc334539965 \h </w:instrText>
         </w:r>
         <w:r>
           <w:rPr>
@@ -1371,7 +1389,7 @@
           <w:lang w:val="en-US" w:eastAsia="en-US"/>
         </w:rPr>
       </w:pPr>
-      <w:hyperlink w:anchor="_Toc334454360" w:history="1">
+      <w:hyperlink w:anchor="_Toc334539966" w:history="1">
         <w:r>
           <w:rPr>
             <w:rStyle w:val="Hyperlink"/>
@@ -1415,7 +1433,7 @@
             <w:noProof/>
             <w:webHidden/>
           </w:rPr>
-          <w:instrText xml:space="preserve"> PAGEREF _Toc334454360 \h </w:instrText>
+          <w:instrText xml:space="preserve"> PAGEREF _Toc334539966 \h </w:instrText>
         </w:r>
         <w:r>
           <w:rPr>
@@ -1456,7 +1474,7 @@
           <w:lang w:val="en-US" w:eastAsia="en-US"/>
         </w:rPr>
       </w:pPr>
-      <w:hyperlink w:anchor="_Toc334454361" w:history="1">
+      <w:hyperlink w:anchor="_Toc334539967" w:history="1">
         <w:r>
           <w:rPr>
             <w:rStyle w:val="Hyperlink"/>
@@ -1500,7 +1518,7 @@
             <w:noProof/>
             <w:webHidden/>
           </w:rPr>
-          <w:instrText xml:space="preserve"> PAGEREF _Toc334454361 \h </w:instrText>
+          <w:instrText xml:space="preserve"> PAGEREF _Toc334539967 \h </w:instrText>
         </w:r>
         <w:r>
           <w:rPr>
@@ -1541,7 +1559,7 @@
           <w:lang w:val="en-US" w:eastAsia="en-US"/>
         </w:rPr>
       </w:pPr>
-      <w:hyperlink w:anchor="_Toc334454362" w:history="1">
+      <w:hyperlink w:anchor="_Toc334539968" w:history="1">
         <w:r>
           <w:rPr>
             <w:rStyle w:val="Hyperlink"/>
@@ -1585,7 +1603,7 @@
             <w:noProof/>
             <w:webHidden/>
           </w:rPr>
-          <w:instrText xml:space="preserve"> PAGEREF _Toc334454362 \h </w:instrText>
+          <w:instrText xml:space="preserve"> PAGEREF _Toc334539968 \h </w:instrText>
         </w:r>
         <w:r>
           <w:rPr>
@@ -1626,7 +1644,7 @@
           <w:lang w:val="en-US" w:eastAsia="en-US"/>
         </w:rPr>
       </w:pPr>
-      <w:hyperlink w:anchor="_Toc334454363" w:history="1">
+      <w:hyperlink w:anchor="_Toc334539969" w:history="1">
         <w:r>
           <w:rPr>
             <w:rStyle w:val="Hyperlink"/>
@@ -1670,7 +1688,7 @@
             <w:noProof/>
             <w:webHidden/>
           </w:rPr>
-          <w:instrText xml:space="preserve"> PAGEREF _Toc334454363 \h </w:instrText>
+          <w:instrText xml:space="preserve"> PAGEREF _Toc334539969 \h </w:instrText>
         </w:r>
         <w:r>
           <w:rPr>
@@ -1711,7 +1729,7 @@
           <w:lang w:val="en-US" w:eastAsia="en-US"/>
         </w:rPr>
       </w:pPr>
-      <w:hyperlink w:anchor="_Toc334454364" w:history="1">
+      <w:hyperlink w:anchor="_Toc334539970" w:history="1">
         <w:r>
           <w:rPr>
             <w:rStyle w:val="Hyperlink"/>
@@ -1755,7 +1773,7 @@
             <w:noProof/>
             <w:webHidden/>
           </w:rPr>
-          <w:instrText xml:space="preserve"> PAGEREF _Toc334454364 \h </w:instrText>
+          <w:instrText xml:space="preserve"> PAGEREF _Toc334539970 \h </w:instrText>
         </w:r>
         <w:r>
           <w:rPr>
@@ -1796,7 +1814,7 @@
           <w:lang w:val="en-US" w:eastAsia="en-US"/>
         </w:rPr>
       </w:pPr>
-      <w:hyperlink w:anchor="_Toc334454365" w:history="1">
+      <w:hyperlink w:anchor="_Toc334539971" w:history="1">
         <w:r>
           <w:rPr>
             <w:rStyle w:val="Hyperlink"/>
@@ -1840,7 +1858,7 @@
             <w:noProof/>
             <w:webHidden/>
           </w:rPr>
-          <w:instrText xml:space="preserve"> PAGEREF _Toc334454365 \h </w:instrText>
+          <w:instrText xml:space="preserve"> PAGEREF _Toc334539971 \h </w:instrText>
         </w:r>
         <w:r>
           <w:rPr>
@@ -1881,7 +1899,7 @@
           <w:lang w:val="en-US" w:eastAsia="en-US"/>
         </w:rPr>
       </w:pPr>
-      <w:hyperlink w:anchor="_Toc334454366" w:history="1">
+      <w:hyperlink w:anchor="_Toc334539972" w:history="1">
         <w:r>
           <w:rPr>
             <w:rStyle w:val="Hyperlink"/>
@@ -1925,7 +1943,7 @@
             <w:noProof/>
             <w:webHidden/>
           </w:rPr>
-          <w:instrText xml:space="preserve"> PAGEREF _Toc334454366 \h </w:instrText>
+          <w:instrText xml:space="preserve"> PAGEREF _Toc334539972 \h </w:instrText>
         </w:r>
         <w:r>
           <w:rPr>
@@ -1966,7 +1984,7 @@
           <w:lang w:val="en-US" w:eastAsia="en-US"/>
         </w:rPr>
       </w:pPr>
-      <w:hyperlink w:anchor="_Toc334454367" w:history="1">
+      <w:hyperlink w:anchor="_Toc334539973" w:history="1">
         <w:r>
           <w:rPr>
             <w:rStyle w:val="Hyperlink"/>
@@ -2010,7 +2028,7 @@
             <w:noProof/>
             <w:webHidden/>
           </w:rPr>
-          <w:instrText xml:space="preserve"> PAGEREF _Toc334454367 \h </w:instrText>
+          <w:instrText xml:space="preserve"> PAGEREF _Toc334539973 \h </w:instrText>
         </w:r>
         <w:r>
           <w:rPr>
@@ -2051,7 +2069,7 @@
           <w:lang w:val="en-US" w:eastAsia="en-US"/>
         </w:rPr>
       </w:pPr>
-      <w:hyperlink w:anchor="_Toc334454368" w:history="1">
+      <w:hyperlink w:anchor="_Toc334539974" w:history="1">
         <w:r>
           <w:rPr>
             <w:rStyle w:val="Hyperlink"/>
@@ -2095,7 +2113,7 @@
             <w:noProof/>
             <w:webHidden/>
           </w:rPr>
-          <w:instrText xml:space="preserve"> PAGEREF _Toc334454368 \h </w:instrText>
+          <w:instrText xml:space="preserve"> PAGEREF _Toc334539974 \h </w:instrText>
         </w:r>
         <w:r>
           <w:rPr>
@@ -2136,7 +2154,7 @@
           <w:lang w:val="en-US" w:eastAsia="en-US"/>
         </w:rPr>
       </w:pPr>
-      <w:hyperlink w:anchor="_Toc334454369" w:history="1">
+      <w:hyperlink w:anchor="_Toc334539975" w:history="1">
         <w:r>
           <w:rPr>
             <w:rStyle w:val="Hyperlink"/>
@@ -2180,7 +2198,7 @@
             <w:noProof/>
             <w:webHidden/>
           </w:rPr>
-          <w:instrText xml:space="preserve"> PAGEREF _Toc334454369 \h </w:instrText>
+          <w:instrText xml:space="preserve"> PAGEREF _Toc334539975 \h </w:instrText>
         </w:r>
         <w:r>
           <w:rPr>
@@ -2225,7 +2243,7 @@
           <w:lang w:val="en-US" w:eastAsia="en-US"/>
         </w:rPr>
       </w:pPr>
-      <w:hyperlink w:anchor="_Toc334454370" w:history="1">
+      <w:hyperlink w:anchor="_Toc334539976" w:history="1">
         <w:r>
           <w:rPr>
             <w:rStyle w:val="Hyperlink"/>
@@ -2269,7 +2287,7 @@
             <w:noProof/>
             <w:webHidden/>
           </w:rPr>
-          <w:instrText xml:space="preserve"> PAGEREF _Toc334454370 \h </w:instrText>
+          <w:instrText xml:space="preserve"> PAGEREF _Toc334539976 \h </w:instrText>
         </w:r>
         <w:r>
           <w:rPr>
@@ -2314,7 +2332,7 @@
           <w:lang w:val="en-US" w:eastAsia="en-US"/>
         </w:rPr>
       </w:pPr>
-      <w:hyperlink w:anchor="_Toc334454371" w:history="1">
+      <w:hyperlink w:anchor="_Toc334539977" w:history="1">
         <w:r>
           <w:rPr>
             <w:rStyle w:val="Hyperlink"/>
@@ -2358,7 +2376,7 @@
             <w:noProof/>
             <w:webHidden/>
           </w:rPr>
-          <w:instrText xml:space="preserve"> PAGEREF _Toc334454371 \h </w:instrText>
+          <w:instrText xml:space="preserve"> PAGEREF _Toc334539977 \h </w:instrText>
         </w:r>
         <w:r>
           <w:rPr>
@@ -2399,7 +2417,7 @@
           <w:lang w:val="en-US" w:eastAsia="en-US"/>
         </w:rPr>
       </w:pPr>
-      <w:hyperlink w:anchor="_Toc334454372" w:history="1">
+      <w:hyperlink w:anchor="_Toc334539978" w:history="1">
         <w:r>
           <w:rPr>
             <w:rStyle w:val="Hyperlink"/>
@@ -2443,7 +2461,7 @@
             <w:noProof/>
             <w:webHidden/>
           </w:rPr>
-          <w:instrText xml:space="preserve"> PAGEREF _Toc334454372 \h </w:instrText>
+          <w:instrText xml:space="preserve"> PAGEREF _Toc334539978 \h </w:instrText>
         </w:r>
         <w:r>
           <w:rPr>
@@ -2488,7 +2506,7 @@
           <w:lang w:val="en-US" w:eastAsia="en-US"/>
         </w:rPr>
       </w:pPr>
-      <w:hyperlink w:anchor="_Toc334454373" w:history="1">
+      <w:hyperlink w:anchor="_Toc334539979" w:history="1">
         <w:r>
           <w:rPr>
             <w:rStyle w:val="Hyperlink"/>
@@ -2532,7 +2550,7 @@
             <w:noProof/>
             <w:webHidden/>
           </w:rPr>
-          <w:instrText xml:space="preserve"> PAGEREF _Toc334454373 \h </w:instrText>
+          <w:instrText xml:space="preserve"> PAGEREF _Toc334539979 \h </w:instrText>
         </w:r>
         <w:r>
           <w:rPr>
@@ -2577,7 +2595,7 @@
           <w:lang w:val="en-US" w:eastAsia="en-US"/>
         </w:rPr>
       </w:pPr>
-      <w:hyperlink w:anchor="_Toc334454374" w:history="1">
+      <w:hyperlink w:anchor="_Toc334539980" w:history="1">
         <w:r>
           <w:rPr>
             <w:rStyle w:val="Hyperlink"/>
@@ -2621,7 +2639,7 @@
             <w:noProof/>
             <w:webHidden/>
           </w:rPr>
-          <w:instrText xml:space="preserve"> PAGEREF _Toc334454374 \h </w:instrText>
+          <w:instrText xml:space="preserve"> PAGEREF _Toc334539980 \h </w:instrText>
         </w:r>
         <w:r>
           <w:rPr>
@@ -2662,7 +2680,7 @@
           <w:lang w:val="en-US" w:eastAsia="en-US"/>
         </w:rPr>
       </w:pPr>
-      <w:hyperlink w:anchor="_Toc334454375" w:history="1">
+      <w:hyperlink w:anchor="_Toc334539981" w:history="1">
         <w:r>
           <w:rPr>
             <w:rStyle w:val="Hyperlink"/>
@@ -2706,7 +2724,7 @@
             <w:noProof/>
             <w:webHidden/>
           </w:rPr>
-          <w:instrText xml:space="preserve"> PAGEREF _Toc334454375 \h </w:instrText>
+          <w:instrText xml:space="preserve"> PAGEREF _Toc334539981 \h </w:instrText>
         </w:r>
         <w:r>
           <w:rPr>
@@ -2747,7 +2765,7 @@
           <w:lang w:val="en-US" w:eastAsia="en-US"/>
         </w:rPr>
       </w:pPr>
-      <w:hyperlink w:anchor="_Toc334454376" w:history="1">
+      <w:hyperlink w:anchor="_Toc334539982" w:history="1">
         <w:r>
           <w:rPr>
             <w:rStyle w:val="Hyperlink"/>
@@ -2791,7 +2809,7 @@
             <w:noProof/>
             <w:webHidden/>
           </w:rPr>
-          <w:instrText xml:space="preserve"> PAGEREF _Toc334454376 \h </w:instrText>
+          <w:instrText xml:space="preserve"> PAGEREF _Toc334539982 \h </w:instrText>
         </w:r>
         <w:r>
           <w:rPr>
@@ -2832,7 +2850,7 @@
           <w:lang w:val="en-US" w:eastAsia="en-US"/>
         </w:rPr>
       </w:pPr>
-      <w:hyperlink w:anchor="_Toc334454377" w:history="1">
+      <w:hyperlink w:anchor="_Toc334539983" w:history="1">
         <w:r>
           <w:rPr>
             <w:rStyle w:val="Hyperlink"/>
@@ -2876,7 +2894,7 @@
             <w:noProof/>
             <w:webHidden/>
           </w:rPr>
-          <w:instrText xml:space="preserve"> PAGEREF _Toc334454377 \h </w:instrText>
+          <w:instrText xml:space="preserve"> PAGEREF _Toc334539983 \h </w:instrText>
         </w:r>
         <w:r>
           <w:rPr>
@@ -2917,7 +2935,7 @@
           <w:lang w:val="en-US" w:eastAsia="en-US"/>
         </w:rPr>
       </w:pPr>
-      <w:hyperlink w:anchor="_Toc334454378" w:history="1">
+      <w:hyperlink w:anchor="_Toc334539984" w:history="1">
         <w:r>
           <w:rPr>
             <w:rStyle w:val="Hyperlink"/>
@@ -2961,7 +2979,7 @@
             <w:noProof/>
             <w:webHidden/>
           </w:rPr>
-          <w:instrText xml:space="preserve"> PAGEREF _Toc334454378 \h </w:instrText>
+          <w:instrText xml:space="preserve"> PAGEREF _Toc334539984 \h </w:instrText>
         </w:r>
         <w:r>
           <w:rPr>
@@ -3002,7 +3020,7 @@
           <w:lang w:val="en-US" w:eastAsia="en-US"/>
         </w:rPr>
       </w:pPr>
-      <w:hyperlink w:anchor="_Toc334454379" w:history="1">
+      <w:hyperlink w:anchor="_Toc334539985" w:history="1">
         <w:r>
           <w:rPr>
             <w:rStyle w:val="Hyperlink"/>
@@ -3046,7 +3064,7 @@
             <w:noProof/>
             <w:webHidden/>
           </w:rPr>
-          <w:instrText xml:space="preserve"> PAGEREF _Toc334454379 \h </w:instrText>
+          <w:instrText xml:space="preserve"> PAGEREF _Toc334539985 \h </w:instrText>
         </w:r>
         <w:r>
           <w:rPr>
@@ -3087,7 +3105,7 @@
           <w:lang w:val="en-US" w:eastAsia="en-US"/>
         </w:rPr>
       </w:pPr>
-      <w:hyperlink w:anchor="_Toc334454380" w:history="1">
+      <w:hyperlink w:anchor="_Toc334539986" w:history="1">
         <w:r>
           <w:rPr>
             <w:rStyle w:val="Hyperlink"/>
@@ -3131,7 +3149,7 @@
             <w:noProof/>
             <w:webHidden/>
           </w:rPr>
-          <w:instrText xml:space="preserve"> PAGEREF _Toc334454380 \h </w:instrText>
+          <w:instrText xml:space="preserve"> PAGEREF _Toc334539986 \h </w:instrText>
         </w:r>
         <w:r>
           <w:rPr>
@@ -3172,7 +3190,7 @@
           <w:lang w:val="en-US" w:eastAsia="en-US"/>
         </w:rPr>
       </w:pPr>
-      <w:hyperlink w:anchor="_Toc334454381" w:history="1">
+      <w:hyperlink w:anchor="_Toc334539987" w:history="1">
         <w:r>
           <w:rPr>
             <w:rStyle w:val="Hyperlink"/>
@@ -3216,7 +3234,7 @@
             <w:noProof/>
             <w:webHidden/>
           </w:rPr>
-          <w:instrText xml:space="preserve"> PAGEREF _Toc334454381 \h </w:instrText>
+          <w:instrText xml:space="preserve"> PAGEREF _Toc334539987 \h </w:instrText>
         </w:r>
         <w:r>
           <w:rPr>
@@ -3257,7 +3275,7 @@
           <w:lang w:val="en-US" w:eastAsia="en-US"/>
         </w:rPr>
       </w:pPr>
-      <w:hyperlink w:anchor="_Toc334454382" w:history="1">
+      <w:hyperlink w:anchor="_Toc334539988" w:history="1">
         <w:r>
           <w:rPr>
             <w:rStyle w:val="Hyperlink"/>
@@ -3301,7 +3319,7 @@
             <w:noProof/>
             <w:webHidden/>
           </w:rPr>
-          <w:instrText xml:space="preserve"> PAGEREF _Toc334454382 \h </w:instrText>
+          <w:instrText xml:space="preserve"> PAGEREF _Toc334539988 \h </w:instrText>
         </w:r>
         <w:r>
           <w:rPr>
@@ -3342,7 +3360,7 @@
           <w:lang w:val="en-US" w:eastAsia="en-US"/>
         </w:rPr>
       </w:pPr>
-      <w:hyperlink w:anchor="_Toc334454383" w:history="1">
+      <w:hyperlink w:anchor="_Toc334539989" w:history="1">
         <w:r>
           <w:rPr>
             <w:rStyle w:val="Hyperlink"/>
@@ -3386,7 +3404,7 @@
             <w:noProof/>
             <w:webHidden/>
           </w:rPr>
-          <w:instrText xml:space="preserve"> PAGEREF _Toc334454383 \h </w:instrText>
+          <w:instrText xml:space="preserve"> PAGEREF _Toc334539989 \h </w:instrText>
         </w:r>
         <w:r>
           <w:rPr>
@@ -3427,7 +3445,7 @@
           <w:lang w:val="en-US" w:eastAsia="en-US"/>
         </w:rPr>
       </w:pPr>
-      <w:hyperlink w:anchor="_Toc334454384" w:history="1">
+      <w:hyperlink w:anchor="_Toc334539990" w:history="1">
         <w:r>
           <w:rPr>
             <w:rStyle w:val="Hyperlink"/>
@@ -3471,7 +3489,7 @@
             <w:noProof/>
             <w:webHidden/>
           </w:rPr>
-          <w:instrText xml:space="preserve"> PAGEREF _Toc334454384 \h </w:instrText>
+          <w:instrText xml:space="preserve"> PAGEREF _Toc334539990 \h </w:instrText>
         </w:r>
         <w:r>
           <w:rPr>
@@ -3512,7 +3530,7 @@
           <w:lang w:val="en-US" w:eastAsia="en-US"/>
         </w:rPr>
       </w:pPr>
-      <w:hyperlink w:anchor="_Toc334454385" w:history="1">
+      <w:hyperlink w:anchor="_Toc334539991" w:history="1">
         <w:r>
           <w:rPr>
             <w:rStyle w:val="Hyperlink"/>
@@ -3556,7 +3574,7 @@
             <w:noProof/>
             <w:webHidden/>
           </w:rPr>
-          <w:instrText xml:space="preserve"> PAGEREF _Toc334454385 \h </w:instrText>
+          <w:instrText xml:space="preserve"> PAGEREF _Toc334539991 \h </w:instrText>
         </w:r>
         <w:r>
           <w:rPr>
@@ -3597,7 +3615,7 @@
           <w:lang w:val="en-US" w:eastAsia="en-US"/>
         </w:rPr>
       </w:pPr>
-      <w:hyperlink w:anchor="_Toc334454386" w:history="1">
+      <w:hyperlink w:anchor="_Toc334539992" w:history="1">
         <w:r>
           <w:rPr>
             <w:rStyle w:val="Hyperlink"/>
@@ -3641,7 +3659,7 @@
             <w:noProof/>
             <w:webHidden/>
           </w:rPr>
-          <w:instrText xml:space="preserve"> PAGEREF _Toc334454386 \h </w:instrText>
+          <w:instrText xml:space="preserve"> PAGEREF _Toc334539992 \h </w:instrText>
         </w:r>
         <w:r>
           <w:rPr>
@@ -3682,7 +3700,7 @@
           <w:lang w:val="en-US" w:eastAsia="en-US"/>
         </w:rPr>
       </w:pPr>
-      <w:hyperlink w:anchor="_Toc334454387" w:history="1">
+      <w:hyperlink w:anchor="_Toc334539993" w:history="1">
         <w:r>
           <w:rPr>
             <w:rStyle w:val="Hyperlink"/>
@@ -3726,7 +3744,7 @@
             <w:noProof/>
             <w:webHidden/>
           </w:rPr>
-          <w:instrText xml:space="preserve"> PAGEREF _Toc334454387 \h </w:instrText>
+          <w:instrText xml:space="preserve"> PAGEREF _Toc334539993 \h </w:instrText>
         </w:r>
         <w:r>
           <w:rPr>
@@ -3767,7 +3785,7 @@
           <w:lang w:val="en-US" w:eastAsia="en-US"/>
         </w:rPr>
       </w:pPr>
-      <w:hyperlink w:anchor="_Toc334454388" w:history="1">
+      <w:hyperlink w:anchor="_Toc334539994" w:history="1">
         <w:r>
           <w:rPr>
             <w:rStyle w:val="Hyperlink"/>
@@ -3811,7 +3829,7 @@
             <w:noProof/>
             <w:webHidden/>
           </w:rPr>
-          <w:instrText xml:space="preserve"> PAGEREF _Toc334454388 \h </w:instrText>
+          <w:instrText xml:space="preserve"> PAGEREF _Toc334539994 \h </w:instrText>
         </w:r>
         <w:r>
           <w:rPr>
@@ -3862,11 +3880,13 @@
       <w:r>
         <w:br w:type="page"/>
       </w:r>
-      <w:bookmarkStart w:id="3" w:name="_Toc334454348"/>
+      <w:bookmarkStart w:id="3" w:name="_Ref334539131"/>
+      <w:bookmarkStart w:id="4" w:name="_Toc334539954"/>
       <w:r>
         <w:t>Executive Summary</w:t>
       </w:r>
       <w:bookmarkEnd w:id="3"/>
+      <w:bookmarkEnd w:id="4"/>
     </w:p>
     <w:p>
       <w:pPr>
@@ -3885,7 +3905,7 @@
         <w:rPr>
           <w:lang w:val="en-US"/>
         </w:rPr>
-        <w:t>e for installing META-SHARE V2.9-beta</w:t>
+        <w:t>e for installing META-SHARE V3.0</w:t>
       </w:r>
       <w:r>
         <w:rPr>
@@ -3897,20 +3917,20 @@
         <w:rPr>
           <w:lang w:val="en-US"/>
         </w:rPr>
-        <w:t xml:space="preserve"> It also contains a section on how to migrate an existing META-SHARE V2.1.x installation to V2.9-beta.</w:t>
+        <w:t xml:space="preserve"> It also contains a section on how to migrate an existing META-SHARE V2.1.x installation to V3.0.</w:t>
       </w:r>
     </w:p>
     <w:p>
       <w:pPr>
         <w:pStyle w:val="Heading1"/>
       </w:pPr>
-      <w:bookmarkStart w:id="4" w:name="_Ref334432792"/>
-      <w:bookmarkStart w:id="5" w:name="_Toc334454349"/>
+      <w:bookmarkStart w:id="5" w:name="_Ref334432792"/>
+      <w:bookmarkStart w:id="6" w:name="_Toc334539955"/>
       <w:r>
         <w:t>Migrating Data and User Accounts from a V2.1.x Installation</w:t>
       </w:r>
-      <w:bookmarkEnd w:id="4"/>
       <w:bookmarkEnd w:id="5"/>
+      <w:bookmarkEnd w:id="6"/>
     </w:p>
     <w:p>
       <w:pPr>
@@ -3924,18 +3944,18 @@
       <w:pPr>
         <w:pStyle w:val="Heading2"/>
       </w:pPr>
-      <w:bookmarkStart w:id="6" w:name="_Toc334454350"/>
+      <w:bookmarkStart w:id="7" w:name="_Toc334539956"/>
       <w:r>
         <w:t>Migrated Data and Non-Migrated Data</w:t>
       </w:r>
-      <w:bookmarkEnd w:id="6"/>
+      <w:bookmarkEnd w:id="7"/>
     </w:p>
     <w:p>
       <w:pPr>
         <w:pStyle w:val="BodyText"/>
       </w:pPr>
       <w:r>
-        <w:t>META-SHARE V2.9-beta provides tools for the semi-automatic migration of data from a META-SHARE V2.1.x installation. The following data can be migrated with these tools:</w:t>
+        <w:t>META-SHARE V3.0 provides tools for the semi-automatic migration of data from a META-SHARE V2.1.x installation. The following data can be migrated with these tools:</w:t>
       </w:r>
     </w:p>
     <w:p>
@@ -4072,13 +4092,13 @@
         <w:fldChar w:fldCharType="begin"/>
       </w:r>
       <w:r>
-        <w:instrText xml:space="preserve"> REF _Ref333395952 \r \h </w:instrText>
+        <w:instrText xml:space="preserve"> REF _Ref333396205 \r \h </w:instrText>
       </w:r>
       <w:r>
         <w:fldChar w:fldCharType="separate"/>
       </w:r>
       <w:r>
-        <w:t>0</w:t>
+        <w:t>2.2</w:t>
       </w:r>
       <w:r>
         <w:fldChar w:fldCharType="end"/>
@@ -4133,7 +4153,7 @@
       <w:pPr>
         <w:pStyle w:val="BodyText"/>
       </w:pPr>
-      <w:bookmarkStart w:id="7" w:name="_Ref333395952"/>
+      <w:bookmarkStart w:id="8" w:name="_Ref333395952"/>
       <w:r>
         <w:t>Even if you should have created custom Django groups or if you should have assigned permissions manually, going through the migration steps in Section </w:t>
       </w:r>
@@ -4186,21 +4206,29 @@
       <w:pPr>
         <w:pStyle w:val="Heading2"/>
       </w:pPr>
-      <w:bookmarkStart w:id="8" w:name="_Ref333396205"/>
-      <w:bookmarkStart w:id="9" w:name="_Toc334454351"/>
+      <w:bookmarkStart w:id="9" w:name="_Ref333396205"/>
+      <w:bookmarkStart w:id="10" w:name="_Toc334539957"/>
       <w:r>
         <w:t>Step-by-Step Migration</w:t>
       </w:r>
-      <w:bookmarkEnd w:id="7"/>
       <w:bookmarkEnd w:id="8"/>
       <w:bookmarkEnd w:id="9"/>
+      <w:bookmarkEnd w:id="10"/>
     </w:p>
     <w:p>
       <w:pPr>
         <w:pStyle w:val="BodyText"/>
       </w:pPr>
       <w:r>
-        <w:t>Here are the steps you should follow for a successful migration:</w:t>
+        <w:t>Before diving into the actual migration, it should be noted that two META-SHARE installations on the same machine can interfere with each other if not configured properly. So in case you would like to upgrade an installation on a single machine, we recommend to shut down the old installation first unless you know what you are doing.</w:t>
+      </w:r>
+    </w:p>
+    <w:p>
+      <w:pPr>
+        <w:pStyle w:val="BodyText"/>
+      </w:pPr>
+      <w:r>
+        <w:t>Here are now the steps you should follow for a successful migration:</w:t>
       </w:r>
     </w:p>
     <w:p>
@@ -4231,13 +4259,13 @@
         <w:rPr>
           <w:lang w:val="en-US"/>
         </w:rPr>
-        <w:t>V</w:t>
-      </w:r>
-      <w:r>
-        <w:rPr>
-          <w:lang w:val="en-US"/>
-        </w:rPr>
-        <w:t xml:space="preserve">2.9-beta from </w:t>
+        <w:t>V3.0</w:t>
+      </w:r>
+      <w:r>
+        <w:rPr>
+          <w:lang w:val="en-US"/>
+        </w:rPr>
+        <w:t xml:space="preserve"> from </w:t>
       </w:r>
       <w:hyperlink r:id="rId9" w:history="1">
         <w:r>
@@ -4689,13 +4717,13 @@
         <w:rPr>
           <w:lang w:val="en-US"/>
         </w:rPr>
-        <w:t>V</w:t>
-      </w:r>
-      <w:r>
-        <w:rPr>
-          <w:lang w:val="en-US"/>
-        </w:rPr>
-        <w:t>2.9-beta installation</w:t>
+        <w:t>V3.0</w:t>
+      </w:r>
+      <w:r>
+        <w:rPr>
+          <w:lang w:val="en-US"/>
+        </w:rPr>
+        <w:t xml:space="preserve"> installation</w:t>
       </w:r>
       <w:r>
         <w:t>:</w:t>
@@ -4875,13 +4903,13 @@
         <w:rPr>
           <w:lang w:val="en-US"/>
         </w:rPr>
-        <w:t>V</w:t>
-      </w:r>
-      <w:r>
-        <w:rPr>
-          <w:lang w:val="en-US"/>
-        </w:rPr>
-        <w:t>2.9-beta installation</w:t>
+        <w:t>V3.0</w:t>
+      </w:r>
+      <w:r>
+        <w:rPr>
+          <w:lang w:val="en-US"/>
+        </w:rPr>
+        <w:t xml:space="preserve"> installation</w:t>
       </w:r>
       <w:r>
         <w:rPr>
@@ -4929,13 +4957,13 @@
         <w:rPr>
           <w:lang w:val="en-US"/>
         </w:rPr>
-        <w:t>V</w:t>
-      </w:r>
-      <w:r>
-        <w:rPr>
-          <w:lang w:val="en-US"/>
-        </w:rPr>
-        <w:t>2.9-beta installation run</w:t>
+        <w:t>V3.0</w:t>
+      </w:r>
+      <w:r>
+        <w:rPr>
+          <w:lang w:val="en-US"/>
+        </w:rPr>
+        <w:t xml:space="preserve"> installation run</w:t>
       </w:r>
       <w:r>
         <w:rPr>
@@ -5067,13 +5095,13 @@
         <w:rPr>
           <w:lang w:val="en-US"/>
         </w:rPr>
-        <w:t>V</w:t>
-      </w:r>
-      <w:r>
-        <w:rPr>
-          <w:lang w:val="en-US"/>
-        </w:rPr>
-        <w:t>2.9-beta installation containing your old data and user accounts</w:t>
+        <w:t>V3.0</w:t>
+      </w:r>
+      <w:r>
+        <w:rPr>
+          <w:lang w:val="en-US"/>
+        </w:rPr>
+        <w:t xml:space="preserve"> installation containing your old data and user accounts</w:t>
       </w:r>
       <w:r>
         <w:rPr>
@@ -5182,12 +5210,12 @@
       <w:pPr>
         <w:pStyle w:val="Heading2"/>
       </w:pPr>
-      <w:bookmarkStart w:id="10" w:name="_Toc334454352"/>
-      <w:bookmarkStart w:id="11" w:name="_Ref324930540"/>
+      <w:bookmarkStart w:id="11" w:name="_Toc334539958"/>
+      <w:bookmarkStart w:id="12" w:name="_Ref324930540"/>
       <w:r>
         <w:t>Post-Migration Recommendations</w:t>
       </w:r>
-      <w:bookmarkEnd w:id="10"/>
+      <w:bookmarkEnd w:id="11"/>
     </w:p>
     <w:p>
       <w:pPr>
@@ -5233,16 +5261,16 @@
       <w:pPr>
         <w:pStyle w:val="Heading1"/>
       </w:pPr>
-      <w:bookmarkStart w:id="12" w:name="_Ref333397533"/>
-      <w:bookmarkStart w:id="13" w:name="_Ref333397556"/>
-      <w:bookmarkStart w:id="14" w:name="_Toc334454353"/>
+      <w:bookmarkStart w:id="13" w:name="_Ref333397533"/>
+      <w:bookmarkStart w:id="14" w:name="_Ref333397556"/>
+      <w:bookmarkStart w:id="15" w:name="_Toc334539959"/>
       <w:r>
         <w:t>Installation Requirements</w:t>
       </w:r>
-      <w:bookmarkEnd w:id="11"/>
       <w:bookmarkEnd w:id="12"/>
       <w:bookmarkEnd w:id="13"/>
       <w:bookmarkEnd w:id="14"/>
+      <w:bookmarkEnd w:id="15"/>
     </w:p>
     <w:p>
       <w:pPr>
@@ -5346,23 +5374,23 @@
       <w:pPr>
         <w:pStyle w:val="Heading2"/>
       </w:pPr>
-      <w:bookmarkStart w:id="15" w:name="_Ref324929790"/>
-      <w:bookmarkStart w:id="16" w:name="_Toc334454354"/>
+      <w:bookmarkStart w:id="16" w:name="_Ref324929790"/>
+      <w:bookmarkStart w:id="17" w:name="_Toc334539960"/>
       <w:r>
         <w:t>Software Dependencies</w:t>
       </w:r>
-      <w:bookmarkEnd w:id="15"/>
       <w:bookmarkEnd w:id="16"/>
+      <w:bookmarkEnd w:id="17"/>
     </w:p>
     <w:p>
       <w:pPr>
         <w:pStyle w:val="Heading3"/>
       </w:pPr>
-      <w:bookmarkStart w:id="17" w:name="_Toc334454355"/>
+      <w:bookmarkStart w:id="18" w:name="_Toc334539961"/>
       <w:r>
         <w:t>Web Server</w:t>
       </w:r>
-      <w:bookmarkEnd w:id="17"/>
+      <w:bookmarkEnd w:id="18"/>
     </w:p>
     <w:p>
       <w:pPr>
@@ -5422,13 +5450,13 @@
       <w:pPr>
         <w:pStyle w:val="Heading3"/>
       </w:pPr>
-      <w:bookmarkStart w:id="18" w:name="_Ref324929536"/>
-      <w:bookmarkStart w:id="19" w:name="_Toc334454356"/>
+      <w:bookmarkStart w:id="19" w:name="_Ref324929536"/>
+      <w:bookmarkStart w:id="20" w:name="_Toc334539962"/>
       <w:r>
         <w:t>Database Software</w:t>
       </w:r>
-      <w:bookmarkEnd w:id="18"/>
       <w:bookmarkEnd w:id="19"/>
+      <w:bookmarkEnd w:id="20"/>
     </w:p>
     <w:p>
       <w:pPr>
@@ -5529,13 +5557,13 @@
       <w:pPr>
         <w:pStyle w:val="Heading2"/>
       </w:pPr>
-      <w:bookmarkStart w:id="20" w:name="_Ref329185782"/>
-      <w:bookmarkStart w:id="21" w:name="_Toc334454357"/>
+      <w:bookmarkStart w:id="21" w:name="_Ref329185782"/>
+      <w:bookmarkStart w:id="22" w:name="_Toc334539963"/>
       <w:r>
         <w:t>Python Module Dependencies</w:t>
       </w:r>
-      <w:bookmarkEnd w:id="20"/>
       <w:bookmarkEnd w:id="21"/>
+      <w:bookmarkEnd w:id="22"/>
     </w:p>
     <w:p>
       <w:pPr>
@@ -5554,19 +5582,7 @@
         <w:rPr>
           <w:lang w:val="en-US"/>
         </w:rPr>
-        <w:t>es are bundled with META-SHARE V</w:t>
-      </w:r>
-      <w:r>
-        <w:rPr>
-          <w:lang w:val="en-US"/>
-        </w:rPr>
-        <w:t>2.</w:t>
-      </w:r>
-      <w:r>
-        <w:rPr>
-          <w:lang w:val="en-US"/>
-        </w:rPr>
-        <w:t>9-beta</w:t>
+        <w:t>es are bundled with META-SHARE V3.0</w:t>
       </w:r>
       <w:r>
         <w:rPr>
@@ -6419,13 +6435,13 @@
       <w:pPr>
         <w:pStyle w:val="Heading1"/>
       </w:pPr>
-      <w:bookmarkStart w:id="22" w:name="_Ref333336041"/>
-      <w:bookmarkStart w:id="23" w:name="_Toc334454358"/>
+      <w:bookmarkStart w:id="23" w:name="_Ref333336041"/>
+      <w:bookmarkStart w:id="24" w:name="_Toc334539964"/>
       <w:r>
         <w:t>Development Server</w:t>
       </w:r>
-      <w:bookmarkEnd w:id="22"/>
       <w:bookmarkEnd w:id="23"/>
+      <w:bookmarkEnd w:id="24"/>
     </w:p>
     <w:p>
       <w:pPr>
@@ -6490,7 +6506,19 @@
         <w:rPr>
           <w:rStyle w:val="HTMLCode"/>
         </w:rPr>
-        <w:t>metashare-v2.9-beta.tar.gz</w:t>
+        <w:t>metashare-</w:t>
+      </w:r>
+      <w:r>
+        <w:rPr>
+          <w:rStyle w:val="HTMLCode"/>
+        </w:rPr>
+        <w:t>v3.0</w:t>
+      </w:r>
+      <w:r>
+        <w:rPr>
+          <w:rStyle w:val="HTMLCode"/>
+        </w:rPr>
+        <w:t>.tar.gz</w:t>
       </w:r>
       <w:r>
         <w:t xml:space="preserve"> release package into a local folder </w:t>
@@ -6880,10 +6908,10 @@
         <w:pStyle w:val="BodyText"/>
       </w:pPr>
       <w:r>
-        <w:t>Congratulations: you have successfully started a META-SHARE V2.</w:t>
-      </w:r>
-      <w:r>
-        <w:t>9-beta</w:t>
+        <w:t xml:space="preserve">Congratulations: you have successfully started a META-SHARE </w:t>
+      </w:r>
+      <w:r>
+        <w:t>V3.0</w:t>
       </w:r>
       <w:r>
         <w:t xml:space="preserve"> node in development mode. This means that all required Python</w:t>
@@ -6899,15 +6927,15 @@
       <w:pPr>
         <w:pStyle w:val="Heading2"/>
       </w:pPr>
-      <w:bookmarkStart w:id="24" w:name="_Ref324929734"/>
-      <w:bookmarkStart w:id="25" w:name="_Ref324930622"/>
-      <w:bookmarkStart w:id="26" w:name="_Toc334454359"/>
+      <w:bookmarkStart w:id="25" w:name="_Ref324929734"/>
+      <w:bookmarkStart w:id="26" w:name="_Ref324930622"/>
+      <w:bookmarkStart w:id="27" w:name="_Toc334539965"/>
       <w:r>
         <w:t>Local Settings for META-SHARE Nodes</w:t>
       </w:r>
-      <w:bookmarkEnd w:id="24"/>
       <w:bookmarkEnd w:id="25"/>
       <w:bookmarkEnd w:id="26"/>
+      <w:bookmarkEnd w:id="27"/>
     </w:p>
     <w:p>
       <w:pPr>
@@ -8010,13 +8038,13 @@
       <w:pPr>
         <w:pStyle w:val="Heading1"/>
       </w:pPr>
-      <w:bookmarkStart w:id="27" w:name="_Ref333335914"/>
-      <w:bookmarkStart w:id="28" w:name="_Toc334454360"/>
+      <w:bookmarkStart w:id="28" w:name="_Ref333335914"/>
+      <w:bookmarkStart w:id="29" w:name="_Toc334539966"/>
       <w:r>
         <w:t>Deployment Server</w:t>
       </w:r>
-      <w:bookmarkEnd w:id="27"/>
       <w:bookmarkEnd w:id="28"/>
+      <w:bookmarkEnd w:id="29"/>
     </w:p>
     <w:p>
       <w:pPr>
@@ -8144,15 +8172,69 @@
     </w:p>
     <w:p>
       <w:pPr>
+        <w:pStyle w:val="BodyText"/>
+        <w:rPr>
+          <w:lang w:val="en-US"/>
+        </w:rPr>
+      </w:pPr>
+      <w:r>
+        <w:rPr>
+          <w:i/>
+          <w:lang w:val="en-US"/>
+        </w:rPr>
+        <w:t>Note:</w:t>
+      </w:r>
+      <w:r>
+        <w:rPr>
+          <w:lang w:val="en-US"/>
+        </w:rPr>
+        <w:t xml:space="preserve"> the </w:t>
+      </w:r>
+      <w:r>
+        <w:rPr>
+          <w:rStyle w:val="HTMLCode"/>
+        </w:rPr>
+        <w:t>st</w:t>
+      </w:r>
+      <w:r>
+        <w:rPr>
+          <w:rStyle w:val="HTMLCode"/>
+        </w:rPr>
+        <w:t>art_server.sh</w:t>
+      </w:r>
+      <w:r>
+        <w:rPr>
+          <w:lang w:val="en-US"/>
+        </w:rPr>
+        <w:t xml:space="preserve"> </w:t>
+      </w:r>
+      <w:r>
+        <w:rPr>
+          <w:lang w:val="en-US"/>
+        </w:rPr>
+        <w:t xml:space="preserve">script automatically installs some cron jobs which are required for the automatic synchronization of linked nodes, for periodic database cleanups, etc. The </w:t>
+      </w:r>
+      <w:r>
+        <w:rPr>
+          <w:rStyle w:val="HTMLCode"/>
+        </w:rPr>
+        <w:t>stop_server.sh</w:t>
+      </w:r>
+      <w:r>
+        <w:t xml:space="preserve"> script automatically uninstalls these cron jobs again.</w:t>
+      </w:r>
+    </w:p>
+    <w:p>
+      <w:pPr>
         <w:pStyle w:val="Heading1"/>
       </w:pPr>
-      <w:bookmarkStart w:id="29" w:name="_Ref333335917"/>
-      <w:bookmarkStart w:id="30" w:name="_Toc334454361"/>
+      <w:bookmarkStart w:id="30" w:name="_Ref333335917"/>
+      <w:bookmarkStart w:id="31" w:name="_Toc334539967"/>
       <w:r>
         <w:t>Solr Server for Browsing and Searching</w:t>
       </w:r>
-      <w:bookmarkEnd w:id="29"/>
       <w:bookmarkEnd w:id="30"/>
+      <w:bookmarkEnd w:id="31"/>
     </w:p>
     <w:p>
       <w:pPr>
@@ -8310,11 +8392,11 @@
       <w:pPr>
         <w:pStyle w:val="Heading2"/>
       </w:pPr>
-      <w:bookmarkStart w:id="31" w:name="_Toc334454362"/>
+      <w:bookmarkStart w:id="32" w:name="_Toc334539968"/>
       <w:r>
         <w:t>Installing Solr</w:t>
       </w:r>
-      <w:bookmarkEnd w:id="31"/>
+      <w:bookmarkEnd w:id="32"/>
     </w:p>
     <w:p>
       <w:pPr>
@@ -8758,11 +8840,11 @@
       <w:pPr>
         <w:pStyle w:val="Heading2"/>
       </w:pPr>
-      <w:bookmarkStart w:id="32" w:name="_Toc334454363"/>
+      <w:bookmarkStart w:id="33" w:name="_Toc334539969"/>
       <w:r>
         <w:t>Keeping the Solr Configuration Up-to-Date</w:t>
       </w:r>
-      <w:bookmarkEnd w:id="32"/>
+      <w:bookmarkEnd w:id="33"/>
     </w:p>
     <w:p>
       <w:pPr>
@@ -8840,11 +8922,11 @@
       <w:pPr>
         <w:pStyle w:val="Heading2"/>
       </w:pPr>
-      <w:bookmarkStart w:id="33" w:name="_Toc334454364"/>
+      <w:bookmarkStart w:id="34" w:name="_Toc334539970"/>
       <w:r>
         <w:t>Manually Updating the Solr Configuration</w:t>
       </w:r>
-      <w:bookmarkEnd w:id="33"/>
+      <w:bookmarkEnd w:id="34"/>
     </w:p>
     <w:p>
       <w:pPr>
@@ -9140,21 +9222,21 @@
       <w:pPr>
         <w:pStyle w:val="Heading1"/>
       </w:pPr>
-      <w:bookmarkStart w:id="34" w:name="_Toc334454365"/>
+      <w:bookmarkStart w:id="35" w:name="_Toc334539971"/>
       <w:r>
         <w:t>Linking your Node with the META-SHARE Network</w:t>
       </w:r>
-      <w:bookmarkEnd w:id="34"/>
+      <w:bookmarkEnd w:id="35"/>
     </w:p>
     <w:p>
       <w:pPr>
         <w:pStyle w:val="Heading2"/>
       </w:pPr>
-      <w:bookmarkStart w:id="35" w:name="_Toc334454366"/>
+      <w:bookmarkStart w:id="36" w:name="_Toc334539972"/>
       <w:r>
         <w:t>Overview</w:t>
       </w:r>
-      <w:bookmarkEnd w:id="35"/>
+      <w:bookmarkEnd w:id="36"/>
     </w:p>
     <w:p>
       <w:pPr>
@@ -9221,13 +9303,13 @@
       <w:pPr>
         <w:pStyle w:val="Heading2"/>
       </w:pPr>
-      <w:bookmarkStart w:id="36" w:name="_Ref334435442"/>
-      <w:bookmarkStart w:id="37" w:name="_Toc334454367"/>
+      <w:bookmarkStart w:id="37" w:name="_Ref334435442"/>
+      <w:bookmarkStart w:id="38" w:name="_Toc334539973"/>
       <w:r>
         <w:t>Step-by-Step Instructions</w:t>
       </w:r>
-      <w:bookmarkEnd w:id="36"/>
       <w:bookmarkEnd w:id="37"/>
+      <w:bookmarkEnd w:id="38"/>
     </w:p>
     <w:p>
       <w:pPr>
@@ -9439,11 +9521,11 @@
       <w:pPr>
         <w:pStyle w:val="Heading1"/>
       </w:pPr>
-      <w:bookmarkStart w:id="38" w:name="_Toc334454368"/>
+      <w:bookmarkStart w:id="39" w:name="_Toc334539974"/>
       <w:r>
         <w:t>Importing and Exporting Resources</w:t>
       </w:r>
-      <w:bookmarkEnd w:id="38"/>
+      <w:bookmarkEnd w:id="39"/>
     </w:p>
     <w:p>
       <w:pPr>
@@ -9463,13 +9545,13 @@
       <w:pPr>
         <w:pStyle w:val="Heading2"/>
       </w:pPr>
-      <w:bookmarkStart w:id="39" w:name="_Ref324929846"/>
-      <w:bookmarkStart w:id="40" w:name="_Toc334454369"/>
+      <w:bookmarkStart w:id="40" w:name="_Ref324929846"/>
+      <w:bookmarkStart w:id="41" w:name="_Toc334539975"/>
       <w:r>
         <w:t>Importing XML Files into META-SHARE</w:t>
       </w:r>
-      <w:bookmarkEnd w:id="39"/>
       <w:bookmarkEnd w:id="40"/>
+      <w:bookmarkEnd w:id="41"/>
     </w:p>
     <w:p>
       <w:pPr>
@@ -9581,13 +9663,13 @@
       <w:pPr>
         <w:pStyle w:val="Heading3"/>
       </w:pPr>
-      <w:bookmarkStart w:id="41" w:name="_Ref325101656"/>
-      <w:bookmarkStart w:id="42" w:name="_Toc334454370"/>
+      <w:bookmarkStart w:id="42" w:name="_Ref325101656"/>
+      <w:bookmarkStart w:id="43" w:name="_Toc334539976"/>
       <w:r>
         <w:t>Importing from the Command Line</w:t>
       </w:r>
-      <w:bookmarkEnd w:id="41"/>
       <w:bookmarkEnd w:id="42"/>
+      <w:bookmarkEnd w:id="43"/>
     </w:p>
     <w:p>
       <w:pPr>
@@ -9674,11 +9756,11 @@
       <w:pPr>
         <w:pStyle w:val="Heading3"/>
       </w:pPr>
-      <w:bookmarkStart w:id="43" w:name="_Toc334454371"/>
+      <w:bookmarkStart w:id="44" w:name="_Toc334539977"/>
       <w:r>
         <w:t>Importing from the Editor</w:t>
       </w:r>
-      <w:bookmarkEnd w:id="43"/>
+      <w:bookmarkEnd w:id="44"/>
     </w:p>
     <w:p>
       <w:pPr>
@@ -9698,13 +9780,13 @@
       <w:pPr>
         <w:pStyle w:val="Heading2"/>
       </w:pPr>
-      <w:bookmarkStart w:id="44" w:name="_Ref324929830"/>
-      <w:bookmarkStart w:id="45" w:name="_Toc334454372"/>
+      <w:bookmarkStart w:id="45" w:name="_Ref324929830"/>
+      <w:bookmarkStart w:id="46" w:name="_Toc334539978"/>
       <w:r>
         <w:t>Exporting XML Files from META-SHARE</w:t>
       </w:r>
-      <w:bookmarkEnd w:id="44"/>
       <w:bookmarkEnd w:id="45"/>
+      <w:bookmarkEnd w:id="46"/>
     </w:p>
     <w:p>
       <w:pPr>
@@ -9724,13 +9806,13 @@
       <w:pPr>
         <w:pStyle w:val="Heading3"/>
       </w:pPr>
-      <w:bookmarkStart w:id="46" w:name="_Ref325101225"/>
-      <w:bookmarkStart w:id="47" w:name="_Toc334454373"/>
+      <w:bookmarkStart w:id="47" w:name="_Ref325101225"/>
+      <w:bookmarkStart w:id="48" w:name="_Toc334539979"/>
       <w:r>
         <w:t>Exporting from the Command Line</w:t>
       </w:r>
-      <w:bookmarkEnd w:id="46"/>
       <w:bookmarkEnd w:id="47"/>
+      <w:bookmarkEnd w:id="48"/>
     </w:p>
     <w:p>
       <w:pPr>
@@ -9774,7 +9856,7 @@
         <w:rPr>
           <w:lang w:val="en-US"/>
         </w:rPr>
-        <w:t>requires a valid META-SHARE V2.9-beta</w:t>
+        <w:t>requires a valid META-SHARE V3.0</w:t>
       </w:r>
       <w:r>
         <w:rPr>
@@ -9842,11 +9924,11 @@
       <w:pPr>
         <w:pStyle w:val="Heading3"/>
       </w:pPr>
-      <w:bookmarkStart w:id="48" w:name="_Toc334454374"/>
+      <w:bookmarkStart w:id="49" w:name="_Toc334539980"/>
       <w:r>
         <w:t>Exporting from the Editor</w:t>
       </w:r>
-      <w:bookmarkEnd w:id="48"/>
+      <w:bookmarkEnd w:id="49"/>
     </w:p>
     <w:p>
       <w:pPr>
@@ -9914,11 +9996,11 @@
       <w:pPr>
         <w:pStyle w:val="Heading2"/>
       </w:pPr>
-      <w:bookmarkStart w:id="49" w:name="_Toc334454375"/>
+      <w:bookmarkStart w:id="50" w:name="_Toc334539981"/>
       <w:r>
         <w:t>Copying Data between META-SHARE Nodes</w:t>
       </w:r>
-      <w:bookmarkEnd w:id="49"/>
+      <w:bookmarkEnd w:id="50"/>
     </w:p>
     <w:p>
       <w:pPr>
@@ -9931,7 +10013,7 @@
         <w:rPr>
           <w:lang w:val="en-US"/>
         </w:rPr>
-        <w:t>Since V2.9-beta,</w:t>
+        <w:t>Since V3.0,</w:t>
       </w:r>
       <w:r>
         <w:rPr>
@@ -9962,8 +10044,8 @@
       <w:pPr>
         <w:pStyle w:val="Heading2"/>
       </w:pPr>
-      <w:bookmarkStart w:id="50" w:name="_Toc183490349"/>
-      <w:bookmarkStart w:id="51" w:name="_Toc334454376"/>
+      <w:bookmarkStart w:id="51" w:name="_Toc183490349"/>
+      <w:bookmarkStart w:id="52" w:name="_Toc334539982"/>
       <w:r>
         <w:t>Migrating Data from a</w:t>
       </w:r>
@@ -9973,11 +10055,11 @@
       <w:r>
         <w:t>META-SHARE Installation</w:t>
       </w:r>
-      <w:bookmarkEnd w:id="50"/>
+      <w:bookmarkEnd w:id="51"/>
       <w:r>
         <w:t xml:space="preserve"> Older than V2.1</w:t>
       </w:r>
-      <w:bookmarkEnd w:id="51"/>
+      <w:bookmarkEnd w:id="52"/>
     </w:p>
     <w:p>
       <w:pPr>
@@ -10038,7 +10120,7 @@
       <w:pPr>
         <w:pStyle w:val="Heading1"/>
       </w:pPr>
-      <w:bookmarkStart w:id="52" w:name="_Toc334454377"/>
+      <w:bookmarkStart w:id="53" w:name="_Toc334539983"/>
       <w:r>
         <w:t xml:space="preserve">Setting up </w:t>
       </w:r>
@@ -10048,7 +10130,7 @@
       <w:r>
         <w:t>User Accounts</w:t>
       </w:r>
-      <w:bookmarkEnd w:id="52"/>
+      <w:bookmarkEnd w:id="53"/>
     </w:p>
     <w:p>
       <w:pPr>
@@ -10068,11 +10150,11 @@
       <w:pPr>
         <w:pStyle w:val="Heading1"/>
       </w:pPr>
-      <w:bookmarkStart w:id="53" w:name="_Toc334454378"/>
+      <w:bookmarkStart w:id="54" w:name="_Toc334539984"/>
       <w:r>
         <w:t>Search Engine Optimization</w:t>
       </w:r>
-      <w:bookmarkEnd w:id="53"/>
+      <w:bookmarkEnd w:id="54"/>
     </w:p>
     <w:p>
       <w:pPr>
@@ -10119,11 +10201,11 @@
       <w:pPr>
         <w:pStyle w:val="Heading1"/>
       </w:pPr>
-      <w:bookmarkStart w:id="54" w:name="_Toc334454379"/>
+      <w:bookmarkStart w:id="55" w:name="_Toc334539985"/>
       <w:r>
         <w:t>Frequently Asked Questions</w:t>
       </w:r>
-      <w:bookmarkEnd w:id="54"/>
+      <w:bookmarkEnd w:id="55"/>
     </w:p>
     <w:p>
       <w:pPr>
@@ -10143,11 +10225,11 @@
       <w:pPr>
         <w:pStyle w:val="Heading2"/>
       </w:pPr>
-      <w:bookmarkStart w:id="55" w:name="_Toc334454380"/>
+      <w:bookmarkStart w:id="56" w:name="_Toc334539986"/>
       <w:r>
         <w:t>I Want to use MySQL and/or Apache</w:t>
       </w:r>
-      <w:bookmarkEnd w:id="55"/>
+      <w:bookmarkEnd w:id="56"/>
     </w:p>
     <w:p>
       <w:pPr>
@@ -10208,11 +10290,11 @@
       <w:pPr>
         <w:pStyle w:val="Heading2"/>
       </w:pPr>
-      <w:bookmarkStart w:id="56" w:name="_Toc334454381"/>
+      <w:bookmarkStart w:id="57" w:name="_Toc334539987"/>
       <w:r>
         <w:t>I Need Help Configuring lighttpd</w:t>
       </w:r>
-      <w:bookmarkEnd w:id="56"/>
+      <w:bookmarkEnd w:id="57"/>
     </w:p>
     <w:p>
       <w:pPr>
@@ -10282,11 +10364,11 @@
       <w:pPr>
         <w:pStyle w:val="Heading2"/>
       </w:pPr>
-      <w:bookmarkStart w:id="57" w:name="_Toc334454382"/>
+      <w:bookmarkStart w:id="58" w:name="_Toc334539988"/>
       <w:r>
         <w:t>I am Getting Storage Errors when Importing or Saving</w:t>
       </w:r>
-      <w:bookmarkEnd w:id="57"/>
+      <w:bookmarkEnd w:id="58"/>
     </w:p>
     <w:p>
       <w:pPr>
@@ -10415,11 +10497,11 @@
       <w:pPr>
         <w:pStyle w:val="Heading2"/>
       </w:pPr>
-      <w:bookmarkStart w:id="58" w:name="_Toc334454383"/>
+      <w:bookmarkStart w:id="59" w:name="_Toc334539989"/>
       <w:r>
         <w:t>Why Can Django not Serve the Static Files?</w:t>
       </w:r>
-      <w:bookmarkEnd w:id="58"/>
+      <w:bookmarkEnd w:id="59"/>
     </w:p>
     <w:p>
       <w:pPr>
@@ -10454,11 +10536,11 @@
       <w:pPr>
         <w:pStyle w:val="Heading2"/>
       </w:pPr>
-      <w:bookmarkStart w:id="59" w:name="_Toc334454384"/>
+      <w:bookmarkStart w:id="60" w:name="_Toc334539990"/>
       <w:r>
         <w:t>PostgreSQL Error Message</w:t>
       </w:r>
-      <w:bookmarkEnd w:id="59"/>
+      <w:bookmarkEnd w:id="60"/>
     </w:p>
     <w:p>
       <w:pPr>
@@ -10576,11 +10658,11 @@
       <w:pPr>
         <w:pStyle w:val="Heading2"/>
       </w:pPr>
-      <w:bookmarkStart w:id="60" w:name="_Toc334454385"/>
+      <w:bookmarkStart w:id="61" w:name="_Toc334539991"/>
       <w:r>
         <w:t>Problems with Importing XML Files</w:t>
       </w:r>
-      <w:bookmarkEnd w:id="60"/>
+      <w:bookmarkEnd w:id="61"/>
     </w:p>
     <w:p>
       <w:pPr>
@@ -10703,11 +10785,11 @@
       <w:pPr>
         <w:pStyle w:val="Heading2"/>
       </w:pPr>
-      <w:bookmarkStart w:id="61" w:name="_Toc334454386"/>
+      <w:bookmarkStart w:id="62" w:name="_Toc334539992"/>
       <w:r>
         <w:t>Updating the GeoIP Database for Statistics Collection</w:t>
       </w:r>
-      <w:bookmarkEnd w:id="61"/>
+      <w:bookmarkEnd w:id="62"/>
     </w:p>
     <w:p>
       <w:pPr>
@@ -10853,20 +10935,20 @@
           <w:t>http://geolite.maxmind.com/download/geoip/database/GeoLiteCountry/GeoIP.dat.gz</w:t>
         </w:r>
       </w:hyperlink>
-      <w:bookmarkStart w:id="62" w:name="_GoBack"/>
-      <w:bookmarkEnd w:id="62"/>
+      <w:bookmarkStart w:id="63" w:name="_GoBack"/>
+      <w:bookmarkEnd w:id="63"/>
     </w:p>
     <w:p>
       <w:pPr>
         <w:pStyle w:val="Heading2"/>
       </w:pPr>
-      <w:bookmarkStart w:id="63" w:name="_Ref329185621"/>
-      <w:bookmarkStart w:id="64" w:name="_Toc334454387"/>
+      <w:bookmarkStart w:id="64" w:name="_Ref329185621"/>
+      <w:bookmarkStart w:id="65" w:name="_Toc334539993"/>
       <w:r>
         <w:t>How can I Correctly Build Python for META-SHARE?</w:t>
       </w:r>
-      <w:bookmarkEnd w:id="63"/>
       <w:bookmarkEnd w:id="64"/>
+      <w:bookmarkEnd w:id="65"/>
     </w:p>
     <w:p>
       <w:pPr>
@@ -10972,13 +11054,13 @@
       <w:pPr>
         <w:pStyle w:val="Heading2"/>
       </w:pPr>
-      <w:bookmarkStart w:id="65" w:name="_Ref329186256"/>
-      <w:bookmarkStart w:id="66" w:name="_Toc334454388"/>
+      <w:bookmarkStart w:id="66" w:name="_Ref329186256"/>
+      <w:bookmarkStart w:id="67" w:name="_Toc334539994"/>
       <w:r>
         <w:t>How do I Install psycopg2 for using PostgreSQL?</w:t>
       </w:r>
-      <w:bookmarkEnd w:id="65"/>
       <w:bookmarkEnd w:id="66"/>
+      <w:bookmarkEnd w:id="67"/>
     </w:p>
     <w:p>
       <w:pPr>
@@ -11184,7 +11266,7 @@
         <w:rPr>
           <w:noProof/>
         </w:rPr>
-        <w:t>19</w:t>
+        <w:t>2</w:t>
       </w:r>
     </w:fldSimple>
   </w:p>
@@ -11332,7 +11414,7 @@
         <w:sz w:val="18"/>
         <w:szCs w:val="18"/>
       </w:rPr>
-      <w:t>META-SHARE V</w:t>
+      <w:t xml:space="preserve">META-SHARE </w:t>
     </w:r>
     <w:r>
       <w:rPr>
@@ -11342,7 +11424,7 @@
         <w:sz w:val="18"/>
         <w:szCs w:val="18"/>
       </w:rPr>
-      <w:t>2.9-beta Installation Manual</w:t>
+      <w:t>V3.0 Installation Manual</w:t>
     </w:r>
   </w:p>
   <w:p>
@@ -17843,272 +17925,144 @@
     </w:rPrDefault>
     <w:pPrDefault/>
   </w:docDefaults>
-  <w:latentStyles w:defLockedState="0" w:defUIPriority="99" w:defSemiHidden="1" w:defUnhideWhenUsed="0" w:defQFormat="0" w:count="267">
-    <w:lsdException w:name="Normal" w:semiHidden="0" w:uiPriority="0" w:qFormat="1"/>
-    <w:lsdException w:name="heading 1" w:semiHidden="0" w:uiPriority="0" w:qFormat="1"/>
-    <w:lsdException w:name="heading 2" w:semiHidden="0" w:uiPriority="0" w:qFormat="1"/>
-    <w:lsdException w:name="heading 3" w:semiHidden="0" w:uiPriority="0" w:qFormat="1"/>
-    <w:lsdException w:name="heading 4" w:semiHidden="0" w:uiPriority="0" w:qFormat="1"/>
-    <w:lsdException w:name="heading 5" w:semiHidden="0" w:uiPriority="0" w:qFormat="1"/>
-    <w:lsdException w:name="heading 6" w:semiHidden="0" w:uiPriority="0" w:qFormat="1"/>
-    <w:lsdException w:name="heading 7" w:semiHidden="0" w:uiPriority="0" w:qFormat="1"/>
-    <w:lsdException w:name="heading 8" w:semiHidden="0" w:uiPriority="0" w:qFormat="1"/>
-    <w:lsdException w:name="heading 9" w:semiHidden="0" w:uiPriority="0" w:qFormat="1"/>
-    <w:lsdException w:name="index 1" w:locked="1" w:unhideWhenUsed="1"/>
-    <w:lsdException w:name="index 2" w:locked="1" w:unhideWhenUsed="1"/>
-    <w:lsdException w:name="index 3" w:locked="1" w:unhideWhenUsed="1"/>
-    <w:lsdException w:name="index 4" w:locked="1" w:unhideWhenUsed="1"/>
-    <w:lsdException w:name="index 5" w:locked="1" w:unhideWhenUsed="1"/>
-    <w:lsdException w:name="index 6" w:locked="1" w:unhideWhenUsed="1"/>
-    <w:lsdException w:name="index 7" w:locked="1" w:unhideWhenUsed="1"/>
-    <w:lsdException w:name="index 8" w:locked="1" w:unhideWhenUsed="1"/>
-    <w:lsdException w:name="index 9" w:locked="1" w:unhideWhenUsed="1"/>
-    <w:lsdException w:name="toc 1" w:semiHidden="0" w:uiPriority="0"/>
-    <w:lsdException w:name="toc 2" w:semiHidden="0" w:uiPriority="0"/>
-    <w:lsdException w:name="toc 3" w:semiHidden="0" w:uiPriority="0"/>
-    <w:lsdException w:name="toc 4" w:semiHidden="0" w:uiPriority="0"/>
-    <w:lsdException w:name="toc 5" w:semiHidden="0" w:uiPriority="0"/>
-    <w:lsdException w:name="toc 6" w:semiHidden="0" w:uiPriority="0"/>
-    <w:lsdException w:name="toc 7" w:semiHidden="0" w:uiPriority="0"/>
-    <w:lsdException w:name="toc 8" w:semiHidden="0" w:uiPriority="0"/>
-    <w:lsdException w:name="toc 9" w:semiHidden="0" w:uiPriority="0"/>
-    <w:lsdException w:name="Normal Indent" w:locked="1" w:unhideWhenUsed="1"/>
-    <w:lsdException w:name="footnote text" w:locked="1" w:unhideWhenUsed="1"/>
-    <w:lsdException w:name="annotation text" w:locked="1" w:unhideWhenUsed="1"/>
-    <w:lsdException w:name="header" w:locked="1" w:unhideWhenUsed="1"/>
-    <w:lsdException w:name="footer" w:locked="1" w:unhideWhenUsed="1"/>
-    <w:lsdException w:name="index heading" w:locked="1" w:unhideWhenUsed="1"/>
-    <w:lsdException w:name="caption" w:semiHidden="0" w:uiPriority="0" w:qFormat="1"/>
-    <w:lsdException w:name="table of figures" w:locked="1" w:unhideWhenUsed="1"/>
-    <w:lsdException w:name="envelope address" w:locked="1" w:unhideWhenUsed="1"/>
-    <w:lsdException w:name="envelope return" w:locked="1" w:unhideWhenUsed="1"/>
-    <w:lsdException w:name="footnote reference" w:locked="1" w:unhideWhenUsed="1"/>
-    <w:lsdException w:name="annotation reference" w:locked="1" w:unhideWhenUsed="1"/>
-    <w:lsdException w:name="line number" w:locked="1" w:unhideWhenUsed="1"/>
-    <w:lsdException w:name="page number" w:locked="1" w:unhideWhenUsed="1"/>
-    <w:lsdException w:name="endnote reference" w:locked="1" w:unhideWhenUsed="1"/>
-    <w:lsdException w:name="endnote text" w:locked="1" w:unhideWhenUsed="1"/>
-    <w:lsdException w:name="table of authorities" w:locked="1" w:unhideWhenUsed="1"/>
-    <w:lsdException w:name="macro" w:locked="1" w:unhideWhenUsed="1"/>
-    <w:lsdException w:name="toa heading" w:locked="1" w:unhideWhenUsed="1"/>
-    <w:lsdException w:name="List" w:locked="1" w:unhideWhenUsed="1"/>
-    <w:lsdException w:name="List Bullet" w:locked="1" w:unhideWhenUsed="1"/>
-    <w:lsdException w:name="List Number" w:locked="1" w:unhideWhenUsed="1"/>
-    <w:lsdException w:name="List 2" w:locked="1" w:unhideWhenUsed="1"/>
-    <w:lsdException w:name="List 3" w:locked="1" w:unhideWhenUsed="1"/>
-    <w:lsdException w:name="List 4" w:locked="1" w:unhideWhenUsed="1"/>
-    <w:lsdException w:name="List 5" w:locked="1" w:unhideWhenUsed="1"/>
-    <w:lsdException w:name="List Bullet 2" w:locked="1" w:unhideWhenUsed="1"/>
-    <w:lsdException w:name="List Bullet 3" w:locked="1" w:unhideWhenUsed="1"/>
-    <w:lsdException w:name="List Bullet 4" w:locked="1" w:unhideWhenUsed="1"/>
-    <w:lsdException w:name="List Bullet 5" w:locked="1" w:unhideWhenUsed="1"/>
-    <w:lsdException w:name="List Number 2" w:locked="1" w:unhideWhenUsed="1"/>
-    <w:lsdException w:name="List Number 3" w:locked="1" w:unhideWhenUsed="1"/>
-    <w:lsdException w:name="List Number 4" w:locked="1" w:unhideWhenUsed="1"/>
-    <w:lsdException w:name="List Number 5" w:locked="1" w:unhideWhenUsed="1"/>
-    <w:lsdException w:name="Title" w:semiHidden="0" w:uiPriority="0" w:qFormat="1"/>
-    <w:lsdException w:name="Closing" w:locked="1" w:unhideWhenUsed="1"/>
-    <w:lsdException w:name="Signature" w:locked="1" w:unhideWhenUsed="1"/>
-    <w:lsdException w:name="Default Paragraph Font" w:semiHidden="0" w:uiPriority="0"/>
-    <w:lsdException w:name="Body Text" w:locked="1" w:unhideWhenUsed="1"/>
-    <w:lsdException w:name="Body Text Indent" w:locked="1" w:unhideWhenUsed="1"/>
-    <w:lsdException w:name="List Continue" w:locked="1" w:unhideWhenUsed="1"/>
-    <w:lsdException w:name="List Continue 2" w:locked="1" w:unhideWhenUsed="1"/>
-    <w:lsdException w:name="List Continue 3" w:locked="1" w:unhideWhenUsed="1"/>
-    <w:lsdException w:name="List Continue 4" w:locked="1" w:unhideWhenUsed="1"/>
-    <w:lsdException w:name="List Continue 5" w:locked="1" w:unhideWhenUsed="1"/>
-    <w:lsdException w:name="Message Header" w:locked="1" w:unhideWhenUsed="1"/>
-    <w:lsdException w:name="Subtitle" w:semiHidden="0" w:uiPriority="0" w:qFormat="1"/>
-    <w:lsdException w:name="Salutation" w:locked="1" w:unhideWhenUsed="1"/>
-    <w:lsdException w:name="Date" w:locked="1" w:unhideWhenUsed="1"/>
-    <w:lsdException w:name="Body Text First Indent" w:locked="1" w:unhideWhenUsed="1"/>
-    <w:lsdException w:name="Body Text First Indent 2" w:locked="1" w:unhideWhenUsed="1"/>
-    <w:lsdException w:name="Note Heading" w:locked="1" w:unhideWhenUsed="1"/>
-    <w:lsdException w:name="Body Text 2" w:locked="1" w:unhideWhenUsed="1"/>
-    <w:lsdException w:name="Body Text 3" w:locked="1" w:unhideWhenUsed="1"/>
-    <w:lsdException w:name="Body Text Indent 2" w:locked="1" w:unhideWhenUsed="1"/>
-    <w:lsdException w:name="Body Text Indent 3" w:locked="1" w:unhideWhenUsed="1"/>
-    <w:lsdException w:name="Block Text" w:locked="1" w:unhideWhenUsed="1"/>
-    <w:lsdException w:name="Hyperlink" w:locked="1" w:unhideWhenUsed="1"/>
-    <w:lsdException w:name="FollowedHyperlink" w:locked="1" w:unhideWhenUsed="1"/>
-    <w:lsdException w:name="Strong" w:semiHidden="0" w:uiPriority="0" w:qFormat="1"/>
-    <w:lsdException w:name="Emphasis" w:semiHidden="0" w:uiPriority="0" w:qFormat="1"/>
-    <w:lsdException w:name="Document Map" w:locked="1" w:unhideWhenUsed="1"/>
-    <w:lsdException w:name="Plain Text" w:locked="1" w:unhideWhenUsed="1"/>
-    <w:lsdException w:name="E-mail Signature" w:locked="1" w:unhideWhenUsed="1"/>
-    <w:lsdException w:name="HTML Top of Form" w:locked="1" w:unhideWhenUsed="1"/>
-    <w:lsdException w:name="HTML Bottom of Form" w:locked="1" w:unhideWhenUsed="1"/>
-    <w:lsdException w:name="Normal (Web)" w:locked="1" w:unhideWhenUsed="1"/>
-    <w:lsdException w:name="HTML Acronym" w:locked="1" w:unhideWhenUsed="1"/>
-    <w:lsdException w:name="HTML Address" w:locked="1" w:unhideWhenUsed="1"/>
-    <w:lsdException w:name="HTML Cite" w:locked="1" w:unhideWhenUsed="1"/>
-    <w:lsdException w:name="HTML Code" w:locked="1" w:unhideWhenUsed="1"/>
-    <w:lsdException w:name="HTML Definition" w:locked="1" w:unhideWhenUsed="1"/>
-    <w:lsdException w:name="HTML Keyboard" w:locked="1" w:unhideWhenUsed="1"/>
-    <w:lsdException w:name="HTML Preformatted" w:locked="1" w:unhideWhenUsed="1"/>
-    <w:lsdException w:name="HTML Sample" w:locked="1" w:unhideWhenUsed="1"/>
-    <w:lsdException w:name="HTML Typewriter" w:locked="1" w:unhideWhenUsed="1"/>
-    <w:lsdException w:name="HTML Variable" w:locked="1" w:unhideWhenUsed="1"/>
-    <w:lsdException w:name="Normal Table" w:locked="1" w:unhideWhenUsed="1"/>
-    <w:lsdException w:name="annotation subject" w:locked="1" w:unhideWhenUsed="1"/>
-    <w:lsdException w:name="No List" w:locked="1" w:unhideWhenUsed="1"/>
-    <w:lsdException w:name="Outline List 1" w:locked="1" w:unhideWhenUsed="1"/>
-    <w:lsdException w:name="Outline List 2" w:locked="1" w:unhideWhenUsed="1"/>
-    <w:lsdException w:name="Outline List 3" w:locked="1" w:unhideWhenUsed="1"/>
-    <w:lsdException w:name="Table Simple 1" w:locked="1" w:unhideWhenUsed="1"/>
-    <w:lsdException w:name="Table Simple 2" w:locked="1" w:unhideWhenUsed="1"/>
-    <w:lsdException w:name="Table Simple 3" w:locked="1" w:unhideWhenUsed="1"/>
-    <w:lsdException w:name="Table Classic 1" w:locked="1" w:unhideWhenUsed="1"/>
-    <w:lsdException w:name="Table Classic 2" w:locked="1" w:unhideWhenUsed="1"/>
-    <w:lsdException w:name="Table Classic 3" w:locked="1" w:unhideWhenUsed="1"/>
-    <w:lsdException w:name="Table Classic 4" w:locked="1" w:unhideWhenUsed="1"/>
-    <w:lsdException w:name="Table Colorful 1" w:locked="1" w:unhideWhenUsed="1"/>
-    <w:lsdException w:name="Table Colorful 2" w:locked="1" w:unhideWhenUsed="1"/>
-    <w:lsdException w:name="Table Colorful 3" w:locked="1" w:unhideWhenUsed="1"/>
-    <w:lsdException w:name="Table Columns 1" w:locked="1" w:unhideWhenUsed="1"/>
-    <w:lsdException w:name="Table Columns 2" w:locked="1" w:unhideWhenUsed="1"/>
-    <w:lsdException w:name="Table Columns 3" w:locked="1" w:unhideWhenUsed="1"/>
-    <w:lsdException w:name="Table Columns 4" w:locked="1" w:unhideWhenUsed="1"/>
-    <w:lsdException w:name="Table Columns 5" w:locked="1" w:unhideWhenUsed="1"/>
-    <w:lsdException w:name="Table Grid 1" w:locked="1" w:unhideWhenUsed="1"/>
-    <w:lsdException w:name="Table Grid 2" w:locked="1" w:unhideWhenUsed="1"/>
-    <w:lsdException w:name="Table Grid 3" w:locked="1" w:unhideWhenUsed="1"/>
-    <w:lsdException w:name="Table Grid 4" w:locked="1" w:unhideWhenUsed="1"/>
-    <w:lsdException w:name="Table Grid 5" w:locked="1" w:unhideWhenUsed="1"/>
-    <w:lsdException w:name="Table Grid 6" w:locked="1" w:unhideWhenUsed="1"/>
-    <w:lsdException w:name="Table Grid 7" w:locked="1" w:unhideWhenUsed="1"/>
-    <w:lsdException w:name="Table Grid 8" w:locked="1" w:unhideWhenUsed="1"/>
-    <w:lsdException w:name="Table List 1" w:locked="1" w:unhideWhenUsed="1"/>
-    <w:lsdException w:name="Table List 2" w:locked="1" w:unhideWhenUsed="1"/>
-    <w:lsdException w:name="Table List 3" w:locked="1" w:unhideWhenUsed="1"/>
-    <w:lsdException w:name="Table List 4" w:locked="1" w:unhideWhenUsed="1"/>
-    <w:lsdException w:name="Table List 5" w:locked="1" w:unhideWhenUsed="1"/>
-    <w:lsdException w:name="Table List 6" w:locked="1" w:unhideWhenUsed="1"/>
-    <w:lsdException w:name="Table List 7" w:locked="1" w:unhideWhenUsed="1"/>
-    <w:lsdException w:name="Table List 8" w:locked="1" w:unhideWhenUsed="1"/>
-    <w:lsdException w:name="Table 3D effects 1" w:locked="1" w:unhideWhenUsed="1"/>
-    <w:lsdException w:name="Table 3D effects 2" w:locked="1" w:unhideWhenUsed="1"/>
-    <w:lsdException w:name="Table 3D effects 3" w:locked="1" w:unhideWhenUsed="1"/>
-    <w:lsdException w:name="Table Contemporary" w:locked="1" w:unhideWhenUsed="1"/>
-    <w:lsdException w:name="Table Elegant" w:locked="1" w:unhideWhenUsed="1"/>
-    <w:lsdException w:name="Table Professional" w:locked="1" w:unhideWhenUsed="1"/>
-    <w:lsdException w:name="Table Subtle 1" w:locked="1" w:unhideWhenUsed="1"/>
-    <w:lsdException w:name="Table Subtle 2" w:locked="1" w:unhideWhenUsed="1"/>
-    <w:lsdException w:name="Table Web 1" w:locked="1" w:unhideWhenUsed="1"/>
-    <w:lsdException w:name="Table Web 2" w:locked="1" w:unhideWhenUsed="1"/>
-    <w:lsdException w:name="Table Web 3" w:locked="1" w:unhideWhenUsed="1"/>
-    <w:lsdException w:name="Balloon Text" w:locked="1" w:unhideWhenUsed="1"/>
-    <w:lsdException w:name="Table Grid" w:semiHidden="0" w:uiPriority="0"/>
-    <w:lsdException w:name="Table Theme" w:locked="1" w:unhideWhenUsed="1"/>
-    <w:lsdException w:name="No Spacing" w:semiHidden="0" w:uiPriority="1" w:qFormat="1"/>
-    <w:lsdException w:name="Light Shading" w:semiHidden="0" w:uiPriority="60"/>
-    <w:lsdException w:name="Light List" w:semiHidden="0" w:uiPriority="61"/>
-    <w:lsdException w:name="Light Grid" w:semiHidden="0" w:uiPriority="62"/>
-    <w:lsdException w:name="Medium Shading 1" w:semiHidden="0" w:uiPriority="63"/>
-    <w:lsdException w:name="Medium Shading 2" w:semiHidden="0" w:uiPriority="64"/>
-    <w:lsdException w:name="Medium List 1" w:semiHidden="0" w:uiPriority="65"/>
-    <w:lsdException w:name="Medium List 2" w:semiHidden="0" w:uiPriority="66"/>
-    <w:lsdException w:name="Medium Grid 1" w:semiHidden="0" w:uiPriority="67"/>
-    <w:lsdException w:name="Medium Grid 2" w:semiHidden="0" w:uiPriority="68"/>
-    <w:lsdException w:name="Medium Grid 3" w:semiHidden="0" w:uiPriority="69"/>
-    <w:lsdException w:name="Dark List" w:semiHidden="0" w:uiPriority="70"/>
-    <w:lsdException w:name="Colorful Shading" w:semiHidden="0" w:uiPriority="71"/>
-    <w:lsdException w:name="Colorful List" w:semiHidden="0" w:uiPriority="72"/>
-    <w:lsdException w:name="Colorful Grid" w:semiHidden="0" w:uiPriority="73"/>
-    <w:lsdException w:name="Light Shading Accent 1" w:semiHidden="0" w:uiPriority="60"/>
-    <w:lsdException w:name="Light List Accent 1" w:semiHidden="0" w:uiPriority="61"/>
-    <w:lsdException w:name="Light Grid Accent 1" w:semiHidden="0" w:uiPriority="62"/>
-    <w:lsdException w:name="Medium Shading 1 Accent 1" w:semiHidden="0" w:uiPriority="63"/>
-    <w:lsdException w:name="Medium Shading 2 Accent 1" w:semiHidden="0" w:uiPriority="64"/>
-    <w:lsdException w:name="Medium List 1 Accent 1" w:semiHidden="0" w:uiPriority="65"/>
-    <w:lsdException w:name="List Paragraph" w:semiHidden="0" w:uiPriority="34" w:qFormat="1"/>
-    <w:lsdException w:name="Quote" w:semiHidden="0" w:uiPriority="29" w:qFormat="1"/>
-    <w:lsdException w:name="Intense Quote" w:semiHidden="0" w:uiPriority="30" w:qFormat="1"/>
-    <w:lsdException w:name="Medium List 2 Accent 1" w:semiHidden="0" w:uiPriority="66"/>
-    <w:lsdException w:name="Medium Grid 1 Accent 1" w:semiHidden="0" w:uiPriority="67"/>
-    <w:lsdException w:name="Medium Grid 2 Accent 1" w:semiHidden="0" w:uiPriority="68"/>
-    <w:lsdException w:name="Medium Grid 3 Accent 1" w:semiHidden="0" w:uiPriority="69"/>
-    <w:lsdException w:name="Dark List Accent 1" w:semiHidden="0" w:uiPriority="70"/>
-    <w:lsdException w:name="Colorful Shading Accent 1" w:semiHidden="0" w:uiPriority="71"/>
-    <w:lsdException w:name="Colorful List Accent 1" w:semiHidden="0" w:uiPriority="72"/>
-    <w:lsdException w:name="Colorful Grid Accent 1" w:semiHidden="0" w:uiPriority="73"/>
-    <w:lsdException w:name="Light Shading Accent 2" w:semiHidden="0" w:uiPriority="60"/>
-    <w:lsdException w:name="Light List Accent 2" w:semiHidden="0" w:uiPriority="61"/>
-    <w:lsdException w:name="Light Grid Accent 2" w:semiHidden="0" w:uiPriority="62"/>
-    <w:lsdException w:name="Medium Shading 1 Accent 2" w:semiHidden="0" w:uiPriority="63"/>
-    <w:lsdException w:name="Medium Shading 2 Accent 2" w:semiHidden="0" w:uiPriority="64"/>
-    <w:lsdException w:name="Medium List 1 Accent 2" w:semiHidden="0" w:uiPriority="65"/>
-    <w:lsdException w:name="Medium List 2 Accent 2" w:semiHidden="0" w:uiPriority="66"/>
-    <w:lsdException w:name="Medium Grid 1 Accent 2" w:semiHidden="0" w:uiPriority="67"/>
-    <w:lsdException w:name="Medium Grid 2 Accent 2" w:semiHidden="0" w:uiPriority="68"/>
-    <w:lsdException w:name="Medium Grid 3 Accent 2" w:semiHidden="0" w:uiPriority="69"/>
-    <w:lsdException w:name="Dark List Accent 2" w:semiHidden="0" w:uiPriority="70"/>
-    <w:lsdException w:name="Colorful Shading Accent 2" w:semiHidden="0" w:uiPriority="71"/>
-    <w:lsdException w:name="Colorful List Accent 2" w:semiHidden="0" w:uiPriority="72"/>
-    <w:lsdException w:name="Colorful Grid Accent 2" w:semiHidden="0" w:uiPriority="73"/>
-    <w:lsdException w:name="Light Shading Accent 3" w:semiHidden="0" w:uiPriority="60"/>
-    <w:lsdException w:name="Light List Accent 3" w:semiHidden="0" w:uiPriority="61"/>
-    <w:lsdException w:name="Light Grid Accent 3" w:semiHidden="0" w:uiPriority="62"/>
-    <w:lsdException w:name="Medium Shading 1 Accent 3" w:semiHidden="0" w:uiPriority="63"/>
-    <w:lsdException w:name="Medium Shading 2 Accent 3" w:semiHidden="0" w:uiPriority="64"/>
-    <w:lsdException w:name="Medium List 1 Accent 3" w:semiHidden="0" w:uiPriority="65"/>
-    <w:lsdException w:name="Medium List 2 Accent 3" w:semiHidden="0" w:uiPriority="66"/>
-    <w:lsdException w:name="Medium Grid 1 Accent 3" w:semiHidden="0" w:uiPriority="67"/>
-    <w:lsdException w:name="Medium Grid 2 Accent 3" w:semiHidden="0" w:uiPriority="68"/>
-    <w:lsdException w:name="Medium Grid 3 Accent 3" w:semiHidden="0" w:uiPriority="69"/>
-    <w:lsdException w:name="Dark List Accent 3" w:semiHidden="0" w:uiPriority="70"/>
-    <w:lsdException w:name="Colorful Shading Accent 3" w:semiHidden="0" w:uiPriority="71"/>
-    <w:lsdException w:name="Colorful List Accent 3" w:semiHidden="0" w:uiPriority="72"/>
-    <w:lsdException w:name="Colorful Grid Accent 3" w:semiHidden="0" w:uiPriority="73"/>
-    <w:lsdException w:name="Light Shading Accent 4" w:semiHidden="0" w:uiPriority="60"/>
-    <w:lsdException w:name="Light List Accent 4" w:semiHidden="0" w:uiPriority="61"/>
-    <w:lsdException w:name="Light Grid Accent 4" w:semiHidden="0" w:uiPriority="62"/>
-    <w:lsdException w:name="Medium Shading 1 Accent 4" w:semiHidden="0" w:uiPriority="63"/>
-    <w:lsdException w:name="Medium Shading 2 Accent 4" w:semiHidden="0" w:uiPriority="64"/>
-    <w:lsdException w:name="Medium List 1 Accent 4" w:semiHidden="0" w:uiPriority="65"/>
-    <w:lsdException w:name="Medium List 2 Accent 4" w:semiHidden="0" w:uiPriority="66"/>
-    <w:lsdException w:name="Medium Grid 1 Accent 4" w:semiHidden="0" w:uiPriority="67"/>
-    <w:lsdException w:name="Medium Grid 2 Accent 4" w:semiHidden="0" w:uiPriority="68"/>
-    <w:lsdException w:name="Medium Grid 3 Accent 4" w:semiHidden="0" w:uiPriority="69"/>
-    <w:lsdException w:name="Dark List Accent 4" w:semiHidden="0" w:uiPriority="70"/>
-    <w:lsdException w:name="Colorful Shading Accent 4" w:semiHidden="0" w:uiPriority="71"/>
-    <w:lsdException w:name="Colorful List Accent 4" w:semiHidden="0" w:uiPriority="72"/>
-    <w:lsdException w:name="Colorful Grid Accent 4" w:semiHidden="0" w:uiPriority="73"/>
-    <w:lsdException w:name="Light Shading Accent 5" w:semiHidden="0" w:uiPriority="60"/>
-    <w:lsdException w:name="Light List Accent 5" w:semiHidden="0" w:uiPriority="61"/>
-    <w:lsdException w:name="Light Grid Accent 5" w:semiHidden="0" w:uiPriority="62"/>
-    <w:lsdException w:name="Medium Shading 1 Accent 5" w:semiHidden="0" w:uiPriority="63"/>
-    <w:lsdException w:name="Medium Shading 2 Accent 5" w:semiHidden="0" w:uiPriority="64"/>
-    <w:lsdException w:name="Medium List 1 Accent 5" w:semiHidden="0" w:uiPriority="65"/>
-    <w:lsdException w:name="Medium List 2 Accent 5" w:semiHidden="0" w:uiPriority="66"/>
-    <w:lsdException w:name="Medium Grid 1 Accent 5" w:semiHidden="0" w:uiPriority="67"/>
-    <w:lsdException w:name="Medium Grid 2 Accent 5" w:semiHidden="0" w:uiPriority="68"/>
-    <w:lsdException w:name="Medium Grid 3 Accent 5" w:semiHidden="0" w:uiPriority="69"/>
-    <w:lsdException w:name="Dark List Accent 5" w:semiHidden="0" w:uiPriority="70"/>
-    <w:lsdException w:name="Colorful Shading Accent 5" w:semiHidden="0" w:uiPriority="71"/>
-    <w:lsdException w:name="Colorful List Accent 5" w:semiHidden="0" w:uiPriority="72"/>
-    <w:lsdException w:name="Colorful Grid Accent 5" w:semiHidden="0" w:uiPriority="73"/>
-    <w:lsdException w:name="Light Shading Accent 6" w:semiHidden="0" w:uiPriority="60"/>
-    <w:lsdException w:name="Light List Accent 6" w:semiHidden="0" w:uiPriority="61"/>
-    <w:lsdException w:name="Light Grid Accent 6" w:semiHidden="0" w:uiPriority="62"/>
-    <w:lsdException w:name="Medium Shading 1 Accent 6" w:semiHidden="0" w:uiPriority="63"/>
-    <w:lsdException w:name="Medium Shading 2 Accent 6" w:semiHidden="0" w:uiPriority="64"/>
-    <w:lsdException w:name="Medium List 1 Accent 6" w:semiHidden="0" w:uiPriority="65"/>
-    <w:lsdException w:name="Medium List 2 Accent 6" w:semiHidden="0" w:uiPriority="66"/>
-    <w:lsdException w:name="Medium Grid 1 Accent 6" w:semiHidden="0" w:uiPriority="67"/>
-    <w:lsdException w:name="Medium Grid 2 Accent 6" w:semiHidden="0" w:uiPriority="68"/>
-    <w:lsdException w:name="Medium Grid 3 Accent 6" w:semiHidden="0" w:uiPriority="69"/>
-    <w:lsdException w:name="Dark List Accent 6" w:semiHidden="0" w:uiPriority="70"/>
-    <w:lsdException w:name="Colorful Shading Accent 6" w:semiHidden="0" w:uiPriority="71"/>
-    <w:lsdException w:name="Colorful List Accent 6" w:semiHidden="0" w:uiPriority="72"/>
-    <w:lsdException w:name="Colorful Grid Accent 6" w:semiHidden="0" w:uiPriority="73"/>
-    <w:lsdException w:name="Subtle Emphasis" w:semiHidden="0" w:uiPriority="19" w:qFormat="1"/>
-    <w:lsdException w:name="Intense Emphasis" w:semiHidden="0" w:uiPriority="21" w:qFormat="1"/>
-    <w:lsdException w:name="Subtle Reference" w:semiHidden="0" w:uiPriority="31" w:qFormat="1"/>
-    <w:lsdException w:name="Intense Reference" w:semiHidden="0" w:uiPriority="32" w:qFormat="1"/>
-    <w:lsdException w:name="Book Title" w:semiHidden="0" w:uiPriority="33" w:qFormat="1"/>
-    <w:lsdException w:name="Bibliography" w:uiPriority="37" w:unhideWhenUsed="1"/>
-    <w:lsdException w:name="TOC Heading" w:uiPriority="39" w:unhideWhenUsed="1" w:qFormat="1"/>
+  <w:latentStyles w:defLockedState="1" w:defUIPriority="99" w:defSemiHidden="1" w:defUnhideWhenUsed="1" w:defQFormat="0" w:count="267">
+    <w:lsdException w:name="Normal" w:semiHidden="0" w:uiPriority="0" w:unhideWhenUsed="0" w:qFormat="1"/>
+    <w:lsdException w:name="heading 1" w:semiHidden="0" w:uiPriority="9" w:unhideWhenUsed="0" w:qFormat="1"/>
+    <w:lsdException w:name="heading 2" w:semiHidden="0" w:uiPriority="9" w:unhideWhenUsed="0" w:qFormat="1"/>
+    <w:lsdException w:name="heading 3" w:semiHidden="0" w:uiPriority="9" w:unhideWhenUsed="0" w:qFormat="1"/>
+    <w:lsdException w:name="heading 4" w:semiHidden="0" w:uiPriority="9" w:unhideWhenUsed="0" w:qFormat="1"/>
+    <w:lsdException w:name="heading 5" w:semiHidden="0" w:uiPriority="9" w:unhideWhenUsed="0" w:qFormat="1"/>
+    <w:lsdException w:name="heading 6" w:semiHidden="0" w:uiPriority="9" w:unhideWhenUsed="0" w:qFormat="1"/>
+    <w:lsdException w:name="heading 7" w:semiHidden="0" w:uiPriority="9" w:unhideWhenUsed="0" w:qFormat="1"/>
+    <w:lsdException w:name="heading 8" w:semiHidden="0" w:uiPriority="9" w:unhideWhenUsed="0" w:qFormat="1"/>
+    <w:lsdException w:name="heading 9" w:semiHidden="0" w:uiPriority="9" w:unhideWhenUsed="0" w:qFormat="1"/>
+    <w:lsdException w:name="toc 1" w:uiPriority="39"/>
+    <w:lsdException w:name="toc 2" w:uiPriority="39"/>
+    <w:lsdException w:name="toc 3" w:uiPriority="39"/>
+    <w:lsdException w:name="toc 4" w:uiPriority="39"/>
+    <w:lsdException w:name="toc 5" w:uiPriority="39"/>
+    <w:lsdException w:name="toc 6" w:uiPriority="39"/>
+    <w:lsdException w:name="toc 7" w:uiPriority="39"/>
+    <w:lsdException w:name="toc 8" w:uiPriority="39"/>
+    <w:lsdException w:name="toc 9" w:uiPriority="39"/>
+    <w:lsdException w:name="caption" w:semiHidden="0" w:uiPriority="35" w:unhideWhenUsed="0" w:qFormat="1"/>
+    <w:lsdException w:name="Title" w:semiHidden="0" w:uiPriority="10" w:unhideWhenUsed="0" w:qFormat="1"/>
+    <w:lsdException w:name="Default Paragraph Font" w:uiPriority="1"/>
+    <w:lsdException w:name="Subtitle" w:semiHidden="0" w:uiPriority="11" w:unhideWhenUsed="0" w:qFormat="1"/>
+    <w:lsdException w:name="Strong" w:semiHidden="0" w:uiPriority="22" w:unhideWhenUsed="0" w:qFormat="1"/>
+    <w:lsdException w:name="Emphasis" w:semiHidden="0" w:uiPriority="20" w:unhideWhenUsed="0" w:qFormat="1"/>
+    <w:lsdException w:name="Table Grid" w:semiHidden="0" w:uiPriority="59" w:unhideWhenUsed="0"/>
+    <w:lsdException w:name="Placeholder Text" w:locked="0" w:unhideWhenUsed="0"/>
+    <w:lsdException w:name="No Spacing" w:locked="0" w:semiHidden="0" w:uiPriority="1" w:unhideWhenUsed="0" w:qFormat="1"/>
+    <w:lsdException w:name="Light Shading" w:locked="0" w:semiHidden="0" w:uiPriority="60" w:unhideWhenUsed="0"/>
+    <w:lsdException w:name="Light List" w:locked="0" w:semiHidden="0" w:uiPriority="61" w:unhideWhenUsed="0"/>
+    <w:lsdException w:name="Light Grid" w:locked="0" w:semiHidden="0" w:uiPriority="62" w:unhideWhenUsed="0"/>
+    <w:lsdException w:name="Medium Shading 1" w:locked="0" w:semiHidden="0" w:uiPriority="63" w:unhideWhenUsed="0"/>
+    <w:lsdException w:name="Medium Shading 2" w:locked="0" w:semiHidden="0" w:uiPriority="64" w:unhideWhenUsed="0"/>
+    <w:lsdException w:name="Medium List 1" w:locked="0" w:semiHidden="0" w:uiPriority="65" w:unhideWhenUsed="0"/>
+    <w:lsdException w:name="Medium List 2" w:locked="0" w:semiHidden="0" w:uiPriority="66" w:unhideWhenUsed="0"/>
+    <w:lsdException w:name="Medium Grid 1" w:locked="0" w:semiHidden="0" w:uiPriority="67" w:unhideWhenUsed="0"/>
+    <w:lsdException w:name="Medium Grid 2" w:locked="0" w:semiHidden="0" w:uiPriority="68" w:unhideWhenUsed="0"/>
+    <w:lsdException w:name="Medium Grid 3" w:locked="0" w:semiHidden="0" w:uiPriority="69" w:unhideWhenUsed="0"/>
+    <w:lsdException w:name="Dark List" w:locked="0" w:semiHidden="0" w:uiPriority="70" w:unhideWhenUsed="0"/>
+    <w:lsdException w:name="Colorful Shading" w:locked="0" w:semiHidden="0" w:uiPriority="71" w:unhideWhenUsed="0"/>
+    <w:lsdException w:name="Colorful List" w:locked="0" w:semiHidden="0" w:uiPriority="72" w:unhideWhenUsed="0"/>
+    <w:lsdException w:name="Colorful Grid" w:locked="0" w:semiHidden="0" w:uiPriority="73" w:unhideWhenUsed="0"/>
+    <w:lsdException w:name="Light Shading Accent 1" w:locked="0" w:semiHidden="0" w:uiPriority="60" w:unhideWhenUsed="0"/>
+    <w:lsdException w:name="Light List Accent 1" w:locked="0" w:semiHidden="0" w:uiPriority="61" w:unhideWhenUsed="0"/>
+    <w:lsdException w:name="Light Grid Accent 1" w:locked="0" w:semiHidden="0" w:uiPriority="62" w:unhideWhenUsed="0"/>
+    <w:lsdException w:name="Medium Shading 1 Accent 1" w:locked="0" w:semiHidden="0" w:uiPriority="63" w:unhideWhenUsed="0"/>
+    <w:lsdException w:name="Medium Shading 2 Accent 1" w:locked="0" w:semiHidden="0" w:uiPriority="64" w:unhideWhenUsed="0"/>
+    <w:lsdException w:name="Medium List 1 Accent 1" w:locked="0" w:semiHidden="0" w:uiPriority="65" w:unhideWhenUsed="0"/>
+    <w:lsdException w:name="Revision" w:locked="0" w:unhideWhenUsed="0"/>
+    <w:lsdException w:name="List Paragraph" w:locked="0" w:semiHidden="0" w:uiPriority="34" w:unhideWhenUsed="0" w:qFormat="1"/>
+    <w:lsdException w:name="Quote" w:locked="0" w:semiHidden="0" w:uiPriority="29" w:unhideWhenUsed="0" w:qFormat="1"/>
+    <w:lsdException w:name="Intense Quote" w:locked="0" w:semiHidden="0" w:uiPriority="30" w:unhideWhenUsed="0" w:qFormat="1"/>
+    <w:lsdException w:name="Medium List 2 Accent 1" w:locked="0" w:semiHidden="0" w:uiPriority="66" w:unhideWhenUsed="0"/>
+    <w:lsdException w:name="Medium Grid 1 Accent 1" w:locked="0" w:semiHidden="0" w:uiPriority="67" w:unhideWhenUsed="0"/>
+    <w:lsdException w:name="Medium Grid 2 Accent 1" w:locked="0" w:semiHidden="0" w:uiPriority="68" w:unhideWhenUsed="0"/>
+    <w:lsdException w:name="Medium Grid 3 Accent 1" w:locked="0" w:semiHidden="0" w:uiPriority="69" w:unhideWhenUsed="0"/>
+    <w:lsdException w:name="Dark List Accent 1" w:locked="0" w:semiHidden="0" w:uiPriority="70" w:unhideWhenUsed="0"/>
+    <w:lsdException w:name="Colorful Shading Accent 1" w:locked="0" w:semiHidden="0" w:uiPriority="71" w:unhideWhenUsed="0"/>
+    <w:lsdException w:name="Colorful List Accent 1" w:locked="0" w:semiHidden="0" w:uiPriority="72" w:unhideWhenUsed="0"/>
+    <w:lsdException w:name="Colorful Grid Accent 1" w:locked="0" w:semiHidden="0" w:uiPriority="73" w:unhideWhenUsed="0"/>
+    <w:lsdException w:name="Light Shading Accent 2" w:locked="0" w:semiHidden="0" w:uiPriority="60" w:unhideWhenUsed="0"/>
+    <w:lsdException w:name="Light List Accent 2" w:locked="0" w:semiHidden="0" w:uiPriority="61" w:unhideWhenUsed="0"/>
+    <w:lsdException w:name="Light Grid Accent 2" w:locked="0" w:semiHidden="0" w:uiPriority="62" w:unhideWhenUsed="0"/>
+    <w:lsdException w:name="Medium Shading 1 Accent 2" w:locked="0" w:semiHidden="0" w:uiPriority="63" w:unhideWhenUsed="0"/>
+    <w:lsdException w:name="Medium Shading 2 Accent 2" w:locked="0" w:semiHidden="0" w:uiPriority="64" w:unhideWhenUsed="0"/>
+    <w:lsdException w:name="Medium List 1 Accent 2" w:locked="0" w:semiHidden="0" w:uiPriority="65" w:unhideWhenUsed="0"/>
+    <w:lsdException w:name="Medium List 2 Accent 2" w:locked="0" w:semiHidden="0" w:uiPriority="66" w:unhideWhenUsed="0"/>
+    <w:lsdException w:name="Medium Grid 1 Accent 2" w:locked="0" w:semiHidden="0" w:uiPriority="67" w:unhideWhenUsed="0"/>
+    <w:lsdException w:name="Medium Grid 2 Accent 2" w:locked="0" w:semiHidden="0" w:uiPriority="68" w:unhideWhenUsed="0"/>
+    <w:lsdException w:name="Medium Grid 3 Accent 2" w:locked="0" w:semiHidden="0" w:uiPriority="69" w:unhideWhenUsed="0"/>
+    <w:lsdException w:name="Dark List Accent 2" w:locked="0" w:semiHidden="0" w:uiPriority="70" w:unhideWhenUsed="0"/>
+    <w:lsdException w:name="Colorful Shading Accent 2" w:locked="0" w:semiHidden="0" w:uiPriority="71" w:unhideWhenUsed="0"/>
+    <w:lsdException w:name="Colorful List Accent 2" w:locked="0" w:semiHidden="0" w:uiPriority="72" w:unhideWhenUsed="0"/>
+    <w:lsdException w:name="Colorful Grid Accent 2" w:locked="0" w:semiHidden="0" w:uiPriority="73" w:unhideWhenUsed="0"/>
+    <w:lsdException w:name="Light Shading Accent 3" w:locked="0" w:semiHidden="0" w:uiPriority="60" w:unhideWhenUsed="0"/>
+    <w:lsdException w:name="Light List Accent 3" w:locked="0" w:semiHidden="0" w:uiPriority="61" w:unhideWhenUsed="0"/>
+    <w:lsdException w:name="Light Grid Accent 3" w:locked="0" w:semiHidden="0" w:uiPriority="62" w:unhideWhenUsed="0"/>
+    <w:lsdException w:name="Medium Shading 1 Accent 3" w:locked="0" w:semiHidden="0" w:uiPriority="63" w:unhideWhenUsed="0"/>
+    <w:lsdException w:name="Medium Shading 2 Accent 3" w:locked="0" w:semiHidden="0" w:uiPriority="64" w:unhideWhenUsed="0"/>
+    <w:lsdException w:name="Medium List 1 Accent 3" w:locked="0" w:semiHidden="0" w:uiPriority="65" w:unhideWhenUsed="0"/>
+    <w:lsdException w:name="Medium List 2 Accent 3" w:locked="0" w:semiHidden="0" w:uiPriority="66" w:unhideWhenUsed="0"/>
+    <w:lsdException w:name="Medium Grid 1 Accent 3" w:locked="0" w:semiHidden="0" w:uiPriority="67" w:unhideWhenUsed="0"/>
+    <w:lsdException w:name="Medium Grid 2 Accent 3" w:locked="0" w:semiHidden="0" w:uiPriority="68" w:unhideWhenUsed="0"/>
+    <w:lsdException w:name="Medium Grid 3 Accent 3" w:locked="0" w:semiHidden="0" w:uiPriority="69" w:unhideWhenUsed="0"/>
+    <w:lsdException w:name="Dark List Accent 3" w:locked="0" w:semiHidden="0" w:uiPriority="70" w:unhideWhenUsed="0"/>
+    <w:lsdException w:name="Colorful Shading Accent 3" w:locked="0" w:semiHidden="0" w:uiPriority="71" w:unhideWhenUsed="0"/>
+    <w:lsdException w:name="Colorful List Accent 3" w:locked="0" w:semiHidden="0" w:uiPriority="72" w:unhideWhenUsed="0"/>
+    <w:lsdException w:name="Colorful Grid Accent 3" w:locked="0" w:semiHidden="0" w:uiPriority="73" w:unhideWhenUsed="0"/>
+    <w:lsdException w:name="Light Shading Accent 4" w:locked="0" w:semiHidden="0" w:uiPriority="60" w:unhideWhenUsed="0"/>
+    <w:lsdException w:name="Light List Accent 4" w:locked="0" w:semiHidden="0" w:uiPriority="61" w:unhideWhenUsed="0"/>
+    <w:lsdException w:name="Light Grid Accent 4" w:locked="0" w:semiHidden="0" w:uiPriority="62" w:unhideWhenUsed="0"/>
+    <w:lsdException w:name="Medium Shading 1 Accent 4" w:locked="0" w:semiHidden="0" w:uiPriority="63" w:unhideWhenUsed="0"/>
+    <w:lsdException w:name="Medium Shading 2 Accent 4" w:locked="0" w:semiHidden="0" w:uiPriority="64" w:unhideWhenUsed="0"/>
+    <w:lsdException w:name="Medium List 1 Accent 4" w:locked="0" w:semiHidden="0" w:uiPriority="65" w:unhideWhenUsed="0"/>
+    <w:lsdException w:name="Medium List 2 Accent 4" w:locked="0" w:semiHidden="0" w:uiPriority="66" w:unhideWhenUsed="0"/>
+    <w:lsdException w:name="Medium Grid 1 Accent 4" w:locked="0" w:semiHidden="0" w:uiPriority="67" w:unhideWhenUsed="0"/>
+    <w:lsdException w:name="Medium Grid 2 Accent 4" w:locked="0" w:semiHidden="0" w:uiPriority="68" w:unhideWhenUsed="0"/>
+    <w:lsdException w:name="Medium Grid 3 Accent 4" w:locked="0" w:semiHidden="0" w:uiPriority="69" w:unhideWhenUsed="0"/>
+    <w:lsdException w:name="Dark List Accent 4" w:locked="0" w:semiHidden="0" w:uiPriority="70" w:unhideWhenUsed="0"/>
+    <w:lsdException w:name="Colorful Shading Accent 4" w:locked="0" w:semiHidden="0" w:uiPriority="71" w:unhideWhenUsed="0"/>
+    <w:lsdException w:name="Colorful List Accent 4" w:locked="0" w:semiHidden="0" w:uiPriority="72" w:unhideWhenUsed="0"/>
+    <w:lsdException w:name="Colorful Grid Accent 4" w:locked="0" w:semiHidden="0" w:uiPriority="73" w:unhideWhenUsed="0"/>
+    <w:lsdException w:name="Light Shading Accent 5" w:locked="0" w:semiHidden="0" w:uiPriority="60" w:unhideWhenUsed="0"/>
+    <w:lsdException w:name="Light List Accent 5" w:locked="0" w:semiHidden="0" w:uiPriority="61" w:unhideWhenUsed="0"/>
+    <w:lsdException w:name="Light Grid Accent 5" w:locked="0" w:semiHidden="0" w:uiPriority="62" w:unhideWhenUsed="0"/>
+    <w:lsdException w:name="Medium Shading 1 Accent 5" w:locked="0" w:semiHidden="0" w:uiPriority="63" w:unhideWhenUsed="0"/>
+    <w:lsdException w:name="Medium Shading 2 Accent 5" w:locked="0" w:semiHidden="0" w:uiPriority="64" w:unhideWhenUsed="0"/>
+    <w:lsdException w:name="Medium List 1 Accent 5" w:locked="0" w:semiHidden="0" w:uiPriority="65" w:unhideWhenUsed="0"/>
+    <w:lsdException w:name="Medium List 2 Accent 5" w:locked="0" w:semiHidden="0" w:uiPriority="66" w:unhideWhenUsed="0"/>
+    <w:lsdException w:name="Medium Grid 1 Accent 5" w:locked="0" w:semiHidden="0" w:uiPriority="67" w:unhideWhenUsed="0"/>
+    <w:lsdException w:name="Medium Grid 2 Accent 5" w:locked="0" w:semiHidden="0" w:uiPriority="68" w:unhideWhenUsed="0"/>
+    <w:lsdException w:name="Medium Grid 3 Accent 5" w:locked="0" w:semiHidden="0" w:uiPriority="69" w:unhideWhenUsed="0"/>
+    <w:lsdException w:name="Dark List Accent 5" w:locked="0" w:semiHidden="0" w:uiPriority="70" w:unhideWhenUsed="0"/>
+    <w:lsdException w:name="Colorful Shading Accent 5" w:locked="0" w:semiHidden="0" w:uiPriority="71" w:unhideWhenUsed="0"/>
+    <w:lsdException w:name="Colorful List Accent 5" w:locked="0" w:semiHidden="0" w:uiPriority="72" w:unhideWhenUsed="0"/>
+    <w:lsdException w:name="Colorful Grid Accent 5" w:locked="0" w:semiHidden="0" w:uiPriority="73" w:unhideWhenUsed="0"/>
+    <w:lsdException w:name="Light Shading Accent 6" w:locked="0" w:semiHidden="0" w:uiPriority="60" w:unhideWhenUsed="0"/>
+    <w:lsdException w:name="Light List Accent 6" w:locked="0" w:semiHidden="0" w:uiPriority="61" w:unhideWhenUsed="0"/>
+    <w:lsdException w:name="Light Grid Accent 6" w:locked="0" w:semiHidden="0" w:uiPriority="62" w:unhideWhenUsed="0"/>
+    <w:lsdException w:name="Medium Shading 1 Accent 6" w:locked="0" w:semiHidden="0" w:uiPriority="63" w:unhideWhenUsed="0"/>
+    <w:lsdException w:name="Medium Shading 2 Accent 6" w:locked="0" w:semiHidden="0" w:uiPriority="64" w:unhideWhenUsed="0"/>
+    <w:lsdException w:name="Medium List 1 Accent 6" w:locked="0" w:semiHidden="0" w:uiPriority="65" w:unhideWhenUsed="0"/>
+    <w:lsdException w:name="Medium List 2 Accent 6" w:locked="0" w:semiHidden="0" w:uiPriority="66" w:unhideWhenUsed="0"/>
+    <w:lsdException w:name="Medium Grid 1 Accent 6" w:locked="0" w:semiHidden="0" w:uiPriority="67" w:unhideWhenUsed="0"/>
+    <w:lsdException w:name="Medium Grid 2 Accent 6" w:locked="0" w:semiHidden="0" w:uiPriority="68" w:unhideWhenUsed="0"/>
+    <w:lsdException w:name="Medium Grid 3 Accent 6" w:locked="0" w:semiHidden="0" w:uiPriority="69" w:unhideWhenUsed="0"/>
+    <w:lsdException w:name="Dark List Accent 6" w:locked="0" w:semiHidden="0" w:uiPriority="70" w:unhideWhenUsed="0"/>
+    <w:lsdException w:name="Colorful Shading Accent 6" w:locked="0" w:semiHidden="0" w:uiPriority="71" w:unhideWhenUsed="0"/>
+    <w:lsdException w:name="Colorful List Accent 6" w:locked="0" w:semiHidden="0" w:uiPriority="72" w:unhideWhenUsed="0"/>
+    <w:lsdException w:name="Colorful Grid Accent 6" w:locked="0" w:semiHidden="0" w:uiPriority="73" w:unhideWhenUsed="0"/>
+    <w:lsdException w:name="Subtle Emphasis" w:locked="0" w:semiHidden="0" w:uiPriority="19" w:unhideWhenUsed="0" w:qFormat="1"/>
+    <w:lsdException w:name="Intense Emphasis" w:locked="0" w:semiHidden="0" w:uiPriority="21" w:unhideWhenUsed="0" w:qFormat="1"/>
+    <w:lsdException w:name="Subtle Reference" w:locked="0" w:semiHidden="0" w:uiPriority="31" w:unhideWhenUsed="0" w:qFormat="1"/>
+    <w:lsdException w:name="Intense Reference" w:locked="0" w:semiHidden="0" w:uiPriority="32" w:unhideWhenUsed="0" w:qFormat="1"/>
+    <w:lsdException w:name="Book Title" w:locked="0" w:semiHidden="0" w:uiPriority="33" w:unhideWhenUsed="0" w:qFormat="1"/>
+    <w:lsdException w:name="Bibliography" w:locked="0" w:uiPriority="37"/>
+    <w:lsdException w:name="TOC Heading" w:locked="0" w:uiPriority="39" w:qFormat="1"/>
   </w:latentStyles>
   <w:style w:type="paragraph" w:default="1" w:styleId="Normal">
     <w:name w:val="Normal"/>

</xml_diff>

<commit_message>
made some smaller clarifications according to beta tester feedback
</commit_message>
<xml_diff>
--- a/misc/docs/META-SHARE_Installation_Manual.docx
+++ b/misc/docs/META-SHARE_Installation_Manual.docx
@@ -11,7 +11,7 @@
       <w:r>
         <w:rPr>
           <w:noProof/>
-          <w:lang w:val="fr-FR" w:eastAsia="fr-FR"/>
+          <w:lang w:val="en-US" w:eastAsia="en-US"/>
         </w:rPr>
         <w:pict>
           <v:shapetype id="_x0000_t75" coordsize="21600,21600" o:spt="75" o:preferrelative="t" path="m@4@5l@4@11@9@11@9@5xe" filled="f" stroked="f">
@@ -108,8 +108,19 @@
           <w:b/>
           <w:lang w:val="en-US"/>
         </w:rPr>
-        <w:t>Multilingual Europe Technology Alliance</w:t>
-      </w:r>
+        <w:t xml:space="preserve">Multilingual Europe Technology </w:t>
+      </w:r>
+      <w:smartTag w:uri="urn:schemas-microsoft-com:office:smarttags" w:element="place">
+        <w:smartTag w:uri="urn:schemas-microsoft-com:office:smarttags" w:element="City">
+          <w:r>
+            <w:rPr>
+              <w:b/>
+              <w:lang w:val="en-US"/>
+            </w:rPr>
+            <w:t>Alliance</w:t>
+          </w:r>
+        </w:smartTag>
+      </w:smartTag>
       <w:bookmarkEnd w:id="1"/>
     </w:p>
     <w:p>
@@ -264,7 +275,7 @@
           <w:bCs/>
           <w:lang w:val="en-US"/>
         </w:rPr>
-        <w:t>September 7</w:t>
+        <w:t>September 13</w:t>
       </w:r>
       <w:r>
         <w:rPr>
@@ -289,7 +300,7 @@
       <w:r>
         <w:rPr>
           <w:noProof/>
-          <w:lang w:val="fr-FR" w:eastAsia="fr-FR"/>
+          <w:lang w:val="en-US" w:eastAsia="en-US"/>
         </w:rPr>
         <w:pict>
           <v:shape id="Picture 4" o:spid="_x0000_s1028" type="#_x0000_t75" alt="karte_back_sw" style="position:absolute;margin-left:225.2pt;margin-top:117.1pt;width:244.6pt;height:264.6pt;z-index:-251659264;visibility:visible">
@@ -350,7 +361,7 @@
         </w:rPr>
         <w:fldChar w:fldCharType="separate"/>
       </w:r>
-      <w:hyperlink w:anchor="_Toc334701413" w:history="1">
+      <w:hyperlink w:anchor="_Toc335299935" w:history="1">
         <w:r>
           <w:rPr>
             <w:rStyle w:val="Hyperlink"/>
@@ -394,12 +405,11 @@
             <w:noProof/>
             <w:webHidden/>
           </w:rPr>
-          <w:instrText xml:space="preserve"> PAGEREF _Toc334701413 \h </w:instrText>
-        </w:r>
-        <w:r>
-          <w:rPr>
-            <w:noProof/>
-            <w:webHidden/>
+          <w:instrText xml:space="preserve"> PAGEREF _Toc335299935 \h </w:instrText>
+        </w:r>
+        <w:r>
+          <w:rPr>
+            <w:noProof/>
           </w:rPr>
         </w:r>
         <w:r>
@@ -436,7 +446,7 @@
           <w:lang w:val="en-US" w:eastAsia="en-US"/>
         </w:rPr>
       </w:pPr>
-      <w:hyperlink w:anchor="_Toc334701414" w:history="1">
+      <w:hyperlink w:anchor="_Toc335299936" w:history="1">
         <w:r>
           <w:rPr>
             <w:rStyle w:val="Hyperlink"/>
@@ -480,12 +490,11 @@
             <w:noProof/>
             <w:webHidden/>
           </w:rPr>
-          <w:instrText xml:space="preserve"> PAGEREF _Toc334701414 \h </w:instrText>
-        </w:r>
-        <w:r>
-          <w:rPr>
-            <w:noProof/>
-            <w:webHidden/>
+          <w:instrText xml:space="preserve"> PAGEREF _Toc335299936 \h </w:instrText>
+        </w:r>
+        <w:r>
+          <w:rPr>
+            <w:noProof/>
           </w:rPr>
         </w:r>
         <w:r>
@@ -522,7 +531,7 @@
           <w:lang w:val="en-US" w:eastAsia="en-US"/>
         </w:rPr>
       </w:pPr>
-      <w:hyperlink w:anchor="_Toc334701415" w:history="1">
+      <w:hyperlink w:anchor="_Toc335299937" w:history="1">
         <w:r>
           <w:rPr>
             <w:rStyle w:val="Hyperlink"/>
@@ -566,12 +575,11 @@
             <w:noProof/>
             <w:webHidden/>
           </w:rPr>
-          <w:instrText xml:space="preserve"> PAGEREF _Toc334701415 \h </w:instrText>
-        </w:r>
-        <w:r>
-          <w:rPr>
-            <w:noProof/>
-            <w:webHidden/>
+          <w:instrText xml:space="preserve"> PAGEREF _Toc335299937 \h </w:instrText>
+        </w:r>
+        <w:r>
+          <w:rPr>
+            <w:noProof/>
           </w:rPr>
         </w:r>
         <w:r>
@@ -608,7 +616,7 @@
           <w:lang w:val="en-US" w:eastAsia="en-US"/>
         </w:rPr>
       </w:pPr>
-      <w:hyperlink w:anchor="_Toc334701416" w:history="1">
+      <w:hyperlink w:anchor="_Toc335299938" w:history="1">
         <w:r>
           <w:rPr>
             <w:rStyle w:val="Hyperlink"/>
@@ -652,12 +660,11 @@
             <w:noProof/>
             <w:webHidden/>
           </w:rPr>
-          <w:instrText xml:space="preserve"> PAGEREF _Toc334701416 \h </w:instrText>
-        </w:r>
-        <w:r>
-          <w:rPr>
-            <w:noProof/>
-            <w:webHidden/>
+          <w:instrText xml:space="preserve"> PAGEREF _Toc335299938 \h </w:instrText>
+        </w:r>
+        <w:r>
+          <w:rPr>
+            <w:noProof/>
           </w:rPr>
         </w:r>
         <w:r>
@@ -694,7 +701,7 @@
           <w:lang w:val="en-US" w:eastAsia="en-US"/>
         </w:rPr>
       </w:pPr>
-      <w:hyperlink w:anchor="_Toc334701417" w:history="1">
+      <w:hyperlink w:anchor="_Toc335299939" w:history="1">
         <w:r>
           <w:rPr>
             <w:rStyle w:val="Hyperlink"/>
@@ -738,12 +745,11 @@
             <w:noProof/>
             <w:webHidden/>
           </w:rPr>
-          <w:instrText xml:space="preserve"> PAGEREF _Toc334701417 \h </w:instrText>
-        </w:r>
-        <w:r>
-          <w:rPr>
-            <w:noProof/>
-            <w:webHidden/>
+          <w:instrText xml:space="preserve"> PAGEREF _Toc335299939 \h </w:instrText>
+        </w:r>
+        <w:r>
+          <w:rPr>
+            <w:noProof/>
           </w:rPr>
         </w:r>
         <w:r>
@@ -780,7 +786,7 @@
           <w:lang w:val="en-US" w:eastAsia="en-US"/>
         </w:rPr>
       </w:pPr>
-      <w:hyperlink w:anchor="_Toc334701418" w:history="1">
+      <w:hyperlink w:anchor="_Toc335299940" w:history="1">
         <w:r>
           <w:rPr>
             <w:rStyle w:val="Hyperlink"/>
@@ -824,12 +830,11 @@
             <w:noProof/>
             <w:webHidden/>
           </w:rPr>
-          <w:instrText xml:space="preserve"> PAGEREF _Toc334701418 \h </w:instrText>
-        </w:r>
-        <w:r>
-          <w:rPr>
-            <w:noProof/>
-            <w:webHidden/>
+          <w:instrText xml:space="preserve"> PAGEREF _Toc335299940 \h </w:instrText>
+        </w:r>
+        <w:r>
+          <w:rPr>
+            <w:noProof/>
           </w:rPr>
         </w:r>
         <w:r>
@@ -866,7 +871,7 @@
           <w:lang w:val="en-US" w:eastAsia="en-US"/>
         </w:rPr>
       </w:pPr>
-      <w:hyperlink w:anchor="_Toc334701419" w:history="1">
+      <w:hyperlink w:anchor="_Toc335299941" w:history="1">
         <w:r>
           <w:rPr>
             <w:rStyle w:val="Hyperlink"/>
@@ -910,12 +915,11 @@
             <w:noProof/>
             <w:webHidden/>
           </w:rPr>
-          <w:instrText xml:space="preserve"> PAGEREF _Toc334701419 \h </w:instrText>
-        </w:r>
-        <w:r>
-          <w:rPr>
-            <w:noProof/>
-            <w:webHidden/>
+          <w:instrText xml:space="preserve"> PAGEREF _Toc335299941 \h </w:instrText>
+        </w:r>
+        <w:r>
+          <w:rPr>
+            <w:noProof/>
           </w:rPr>
         </w:r>
         <w:r>
@@ -956,7 +960,7 @@
           <w:lang w:val="en-US" w:eastAsia="en-US"/>
         </w:rPr>
       </w:pPr>
-      <w:hyperlink w:anchor="_Toc334701420" w:history="1">
+      <w:hyperlink w:anchor="_Toc335299942" w:history="1">
         <w:r>
           <w:rPr>
             <w:rStyle w:val="Hyperlink"/>
@@ -1000,12 +1004,11 @@
             <w:noProof/>
             <w:webHidden/>
           </w:rPr>
-          <w:instrText xml:space="preserve"> PAGEREF _Toc334701420 \h </w:instrText>
-        </w:r>
-        <w:r>
-          <w:rPr>
-            <w:noProof/>
-            <w:webHidden/>
+          <w:instrText xml:space="preserve"> PAGEREF _Toc335299942 \h </w:instrText>
+        </w:r>
+        <w:r>
+          <w:rPr>
+            <w:noProof/>
           </w:rPr>
         </w:r>
         <w:r>
@@ -1046,7 +1049,7 @@
           <w:lang w:val="en-US" w:eastAsia="en-US"/>
         </w:rPr>
       </w:pPr>
-      <w:hyperlink w:anchor="_Toc334701421" w:history="1">
+      <w:hyperlink w:anchor="_Toc335299943" w:history="1">
         <w:r>
           <w:rPr>
             <w:rStyle w:val="Hyperlink"/>
@@ -1090,12 +1093,11 @@
             <w:noProof/>
             <w:webHidden/>
           </w:rPr>
-          <w:instrText xml:space="preserve"> PAGEREF _Toc334701421 \h </w:instrText>
-        </w:r>
-        <w:r>
-          <w:rPr>
-            <w:noProof/>
-            <w:webHidden/>
+          <w:instrText xml:space="preserve"> PAGEREF _Toc335299943 \h </w:instrText>
+        </w:r>
+        <w:r>
+          <w:rPr>
+            <w:noProof/>
           </w:rPr>
         </w:r>
         <w:r>
@@ -1132,7 +1134,7 @@
           <w:lang w:val="en-US" w:eastAsia="en-US"/>
         </w:rPr>
       </w:pPr>
-      <w:hyperlink w:anchor="_Toc334701422" w:history="1">
+      <w:hyperlink w:anchor="_Toc335299944" w:history="1">
         <w:r>
           <w:rPr>
             <w:rStyle w:val="Hyperlink"/>
@@ -1176,12 +1178,11 @@
             <w:noProof/>
             <w:webHidden/>
           </w:rPr>
-          <w:instrText xml:space="preserve"> PAGEREF _Toc334701422 \h </w:instrText>
-        </w:r>
-        <w:r>
-          <w:rPr>
-            <w:noProof/>
-            <w:webHidden/>
+          <w:instrText xml:space="preserve"> PAGEREF _Toc335299944 \h </w:instrText>
+        </w:r>
+        <w:r>
+          <w:rPr>
+            <w:noProof/>
           </w:rPr>
         </w:r>
         <w:r>
@@ -1218,7 +1219,7 @@
           <w:lang w:val="en-US" w:eastAsia="en-US"/>
         </w:rPr>
       </w:pPr>
-      <w:hyperlink w:anchor="_Toc334701423" w:history="1">
+      <w:hyperlink w:anchor="_Toc335299945" w:history="1">
         <w:r>
           <w:rPr>
             <w:rStyle w:val="Hyperlink"/>
@@ -1262,12 +1263,11 @@
             <w:noProof/>
             <w:webHidden/>
           </w:rPr>
-          <w:instrText xml:space="preserve"> PAGEREF _Toc334701423 \h </w:instrText>
-        </w:r>
-        <w:r>
-          <w:rPr>
-            <w:noProof/>
-            <w:webHidden/>
+          <w:instrText xml:space="preserve"> PAGEREF _Toc335299945 \h </w:instrText>
+        </w:r>
+        <w:r>
+          <w:rPr>
+            <w:noProof/>
           </w:rPr>
         </w:r>
         <w:r>
@@ -1304,7 +1304,7 @@
           <w:lang w:val="en-US" w:eastAsia="en-US"/>
         </w:rPr>
       </w:pPr>
-      <w:hyperlink w:anchor="_Toc334701424" w:history="1">
+      <w:hyperlink w:anchor="_Toc335299946" w:history="1">
         <w:r>
           <w:rPr>
             <w:rStyle w:val="Hyperlink"/>
@@ -1348,12 +1348,11 @@
             <w:noProof/>
             <w:webHidden/>
           </w:rPr>
-          <w:instrText xml:space="preserve"> PAGEREF _Toc334701424 \h </w:instrText>
-        </w:r>
-        <w:r>
-          <w:rPr>
-            <w:noProof/>
-            <w:webHidden/>
+          <w:instrText xml:space="preserve"> PAGEREF _Toc335299946 \h </w:instrText>
+        </w:r>
+        <w:r>
+          <w:rPr>
+            <w:noProof/>
           </w:rPr>
         </w:r>
         <w:r>
@@ -1390,7 +1389,7 @@
           <w:lang w:val="en-US" w:eastAsia="en-US"/>
         </w:rPr>
       </w:pPr>
-      <w:hyperlink w:anchor="_Toc334701425" w:history="1">
+      <w:hyperlink w:anchor="_Toc335299947" w:history="1">
         <w:r>
           <w:rPr>
             <w:rStyle w:val="Hyperlink"/>
@@ -1434,12 +1433,11 @@
             <w:noProof/>
             <w:webHidden/>
           </w:rPr>
-          <w:instrText xml:space="preserve"> PAGEREF _Toc334701425 \h </w:instrText>
-        </w:r>
-        <w:r>
-          <w:rPr>
-            <w:noProof/>
-            <w:webHidden/>
+          <w:instrText xml:space="preserve"> PAGEREF _Toc335299947 \h </w:instrText>
+        </w:r>
+        <w:r>
+          <w:rPr>
+            <w:noProof/>
           </w:rPr>
         </w:r>
         <w:r>
@@ -1476,7 +1474,7 @@
           <w:lang w:val="en-US" w:eastAsia="en-US"/>
         </w:rPr>
       </w:pPr>
-      <w:hyperlink w:anchor="_Toc334701426" w:history="1">
+      <w:hyperlink w:anchor="_Toc335299948" w:history="1">
         <w:r>
           <w:rPr>
             <w:rStyle w:val="Hyperlink"/>
@@ -1520,12 +1518,11 @@
             <w:noProof/>
             <w:webHidden/>
           </w:rPr>
-          <w:instrText xml:space="preserve"> PAGEREF _Toc334701426 \h </w:instrText>
-        </w:r>
-        <w:r>
-          <w:rPr>
-            <w:noProof/>
-            <w:webHidden/>
+          <w:instrText xml:space="preserve"> PAGEREF _Toc335299948 \h </w:instrText>
+        </w:r>
+        <w:r>
+          <w:rPr>
+            <w:noProof/>
           </w:rPr>
         </w:r>
         <w:r>
@@ -1562,7 +1559,7 @@
           <w:lang w:val="en-US" w:eastAsia="en-US"/>
         </w:rPr>
       </w:pPr>
-      <w:hyperlink w:anchor="_Toc334701427" w:history="1">
+      <w:hyperlink w:anchor="_Toc335299949" w:history="1">
         <w:r>
           <w:rPr>
             <w:rStyle w:val="Hyperlink"/>
@@ -1606,12 +1603,11 @@
             <w:noProof/>
             <w:webHidden/>
           </w:rPr>
-          <w:instrText xml:space="preserve"> PAGEREF _Toc334701427 \h </w:instrText>
-        </w:r>
-        <w:r>
-          <w:rPr>
-            <w:noProof/>
-            <w:webHidden/>
+          <w:instrText xml:space="preserve"> PAGEREF _Toc335299949 \h </w:instrText>
+        </w:r>
+        <w:r>
+          <w:rPr>
+            <w:noProof/>
           </w:rPr>
         </w:r>
         <w:r>
@@ -1648,7 +1644,7 @@
           <w:lang w:val="en-US" w:eastAsia="en-US"/>
         </w:rPr>
       </w:pPr>
-      <w:hyperlink w:anchor="_Toc334701428" w:history="1">
+      <w:hyperlink w:anchor="_Toc335299950" w:history="1">
         <w:r>
           <w:rPr>
             <w:rStyle w:val="Hyperlink"/>
@@ -1692,12 +1688,11 @@
             <w:noProof/>
             <w:webHidden/>
           </w:rPr>
-          <w:instrText xml:space="preserve"> PAGEREF _Toc334701428 \h </w:instrText>
-        </w:r>
-        <w:r>
-          <w:rPr>
-            <w:noProof/>
-            <w:webHidden/>
+          <w:instrText xml:space="preserve"> PAGEREF _Toc335299950 \h </w:instrText>
+        </w:r>
+        <w:r>
+          <w:rPr>
+            <w:noProof/>
           </w:rPr>
         </w:r>
         <w:r>
@@ -1734,7 +1729,7 @@
           <w:lang w:val="en-US" w:eastAsia="en-US"/>
         </w:rPr>
       </w:pPr>
-      <w:hyperlink w:anchor="_Toc334701429" w:history="1">
+      <w:hyperlink w:anchor="_Toc335299951" w:history="1">
         <w:r>
           <w:rPr>
             <w:rStyle w:val="Hyperlink"/>
@@ -1778,12 +1773,11 @@
             <w:noProof/>
             <w:webHidden/>
           </w:rPr>
-          <w:instrText xml:space="preserve"> PAGEREF _Toc334701429 \h </w:instrText>
-        </w:r>
-        <w:r>
-          <w:rPr>
-            <w:noProof/>
-            <w:webHidden/>
+          <w:instrText xml:space="preserve"> PAGEREF _Toc335299951 \h </w:instrText>
+        </w:r>
+        <w:r>
+          <w:rPr>
+            <w:noProof/>
           </w:rPr>
         </w:r>
         <w:r>
@@ -1820,7 +1814,7 @@
           <w:lang w:val="en-US" w:eastAsia="en-US"/>
         </w:rPr>
       </w:pPr>
-      <w:hyperlink w:anchor="_Toc334701430" w:history="1">
+      <w:hyperlink w:anchor="_Toc335299952" w:history="1">
         <w:r>
           <w:rPr>
             <w:rStyle w:val="Hyperlink"/>
@@ -1864,12 +1858,11 @@
             <w:noProof/>
             <w:webHidden/>
           </w:rPr>
-          <w:instrText xml:space="preserve"> PAGEREF _Toc334701430 \h </w:instrText>
-        </w:r>
-        <w:r>
-          <w:rPr>
-            <w:noProof/>
-            <w:webHidden/>
+          <w:instrText xml:space="preserve"> PAGEREF _Toc335299952 \h </w:instrText>
+        </w:r>
+        <w:r>
+          <w:rPr>
+            <w:noProof/>
           </w:rPr>
         </w:r>
         <w:r>
@@ -1906,7 +1899,7 @@
           <w:lang w:val="en-US" w:eastAsia="en-US"/>
         </w:rPr>
       </w:pPr>
-      <w:hyperlink w:anchor="_Toc334701431" w:history="1">
+      <w:hyperlink w:anchor="_Toc335299953" w:history="1">
         <w:r>
           <w:rPr>
             <w:rStyle w:val="Hyperlink"/>
@@ -1950,12 +1943,11 @@
             <w:noProof/>
             <w:webHidden/>
           </w:rPr>
-          <w:instrText xml:space="preserve"> PAGEREF _Toc334701431 \h </w:instrText>
-        </w:r>
-        <w:r>
-          <w:rPr>
-            <w:noProof/>
-            <w:webHidden/>
+          <w:instrText xml:space="preserve"> PAGEREF _Toc335299953 \h </w:instrText>
+        </w:r>
+        <w:r>
+          <w:rPr>
+            <w:noProof/>
           </w:rPr>
         </w:r>
         <w:r>
@@ -1992,7 +1984,7 @@
           <w:lang w:val="en-US" w:eastAsia="en-US"/>
         </w:rPr>
       </w:pPr>
-      <w:hyperlink w:anchor="_Toc334701432" w:history="1">
+      <w:hyperlink w:anchor="_Toc335299954" w:history="1">
         <w:r>
           <w:rPr>
             <w:rStyle w:val="Hyperlink"/>
@@ -2036,12 +2028,11 @@
             <w:noProof/>
             <w:webHidden/>
           </w:rPr>
-          <w:instrText xml:space="preserve"> PAGEREF _Toc334701432 \h </w:instrText>
-        </w:r>
-        <w:r>
-          <w:rPr>
-            <w:noProof/>
-            <w:webHidden/>
+          <w:instrText xml:space="preserve"> PAGEREF _Toc335299954 \h </w:instrText>
+        </w:r>
+        <w:r>
+          <w:rPr>
+            <w:noProof/>
           </w:rPr>
         </w:r>
         <w:r>
@@ -2078,7 +2069,7 @@
           <w:lang w:val="en-US" w:eastAsia="en-US"/>
         </w:rPr>
       </w:pPr>
-      <w:hyperlink w:anchor="_Toc334701433" w:history="1">
+      <w:hyperlink w:anchor="_Toc335299955" w:history="1">
         <w:r>
           <w:rPr>
             <w:rStyle w:val="Hyperlink"/>
@@ -2122,12 +2113,11 @@
             <w:noProof/>
             <w:webHidden/>
           </w:rPr>
-          <w:instrText xml:space="preserve"> PAGEREF _Toc334701433 \h </w:instrText>
-        </w:r>
-        <w:r>
-          <w:rPr>
-            <w:noProof/>
-            <w:webHidden/>
+          <w:instrText xml:space="preserve"> PAGEREF _Toc335299955 \h </w:instrText>
+        </w:r>
+        <w:r>
+          <w:rPr>
+            <w:noProof/>
           </w:rPr>
         </w:r>
         <w:r>
@@ -2164,7 +2154,7 @@
           <w:lang w:val="en-US" w:eastAsia="en-US"/>
         </w:rPr>
       </w:pPr>
-      <w:hyperlink w:anchor="_Toc334701434" w:history="1">
+      <w:hyperlink w:anchor="_Toc335299956" w:history="1">
         <w:r>
           <w:rPr>
             <w:rStyle w:val="Hyperlink"/>
@@ -2208,12 +2198,11 @@
             <w:noProof/>
             <w:webHidden/>
           </w:rPr>
-          <w:instrText xml:space="preserve"> PAGEREF _Toc334701434 \h </w:instrText>
-        </w:r>
-        <w:r>
-          <w:rPr>
-            <w:noProof/>
-            <w:webHidden/>
+          <w:instrText xml:space="preserve"> PAGEREF _Toc335299956 \h </w:instrText>
+        </w:r>
+        <w:r>
+          <w:rPr>
+            <w:noProof/>
           </w:rPr>
         </w:r>
         <w:r>
@@ -2254,7 +2243,7 @@
           <w:lang w:val="en-US" w:eastAsia="en-US"/>
         </w:rPr>
       </w:pPr>
-      <w:hyperlink w:anchor="_Toc334701435" w:history="1">
+      <w:hyperlink w:anchor="_Toc335299957" w:history="1">
         <w:r>
           <w:rPr>
             <w:rStyle w:val="Hyperlink"/>
@@ -2298,12 +2287,11 @@
             <w:noProof/>
             <w:webHidden/>
           </w:rPr>
-          <w:instrText xml:space="preserve"> PAGEREF _Toc334701435 \h </w:instrText>
-        </w:r>
-        <w:r>
-          <w:rPr>
-            <w:noProof/>
-            <w:webHidden/>
+          <w:instrText xml:space="preserve"> PAGEREF _Toc335299957 \h </w:instrText>
+        </w:r>
+        <w:r>
+          <w:rPr>
+            <w:noProof/>
           </w:rPr>
         </w:r>
         <w:r>
@@ -2318,7 +2306,7 @@
             <w:noProof/>
             <w:webHidden/>
           </w:rPr>
-          <w:t>15</w:t>
+          <w:t>16</w:t>
         </w:r>
         <w:r>
           <w:rPr>
@@ -2344,7 +2332,7 @@
           <w:lang w:val="en-US" w:eastAsia="en-US"/>
         </w:rPr>
       </w:pPr>
-      <w:hyperlink w:anchor="_Toc334701436" w:history="1">
+      <w:hyperlink w:anchor="_Toc335299958" w:history="1">
         <w:r>
           <w:rPr>
             <w:rStyle w:val="Hyperlink"/>
@@ -2388,12 +2376,11 @@
             <w:noProof/>
             <w:webHidden/>
           </w:rPr>
-          <w:instrText xml:space="preserve"> PAGEREF _Toc334701436 \h </w:instrText>
-        </w:r>
-        <w:r>
-          <w:rPr>
-            <w:noProof/>
-            <w:webHidden/>
+          <w:instrText xml:space="preserve"> PAGEREF _Toc335299958 \h </w:instrText>
+        </w:r>
+        <w:r>
+          <w:rPr>
+            <w:noProof/>
           </w:rPr>
         </w:r>
         <w:r>
@@ -2430,7 +2417,7 @@
           <w:lang w:val="en-US" w:eastAsia="en-US"/>
         </w:rPr>
       </w:pPr>
-      <w:hyperlink w:anchor="_Toc334701437" w:history="1">
+      <w:hyperlink w:anchor="_Toc335299959" w:history="1">
         <w:r>
           <w:rPr>
             <w:rStyle w:val="Hyperlink"/>
@@ -2474,12 +2461,11 @@
             <w:noProof/>
             <w:webHidden/>
           </w:rPr>
-          <w:instrText xml:space="preserve"> PAGEREF _Toc334701437 \h </w:instrText>
-        </w:r>
-        <w:r>
-          <w:rPr>
-            <w:noProof/>
-            <w:webHidden/>
+          <w:instrText xml:space="preserve"> PAGEREF _Toc335299959 \h </w:instrText>
+        </w:r>
+        <w:r>
+          <w:rPr>
+            <w:noProof/>
           </w:rPr>
         </w:r>
         <w:r>
@@ -2520,7 +2506,7 @@
           <w:lang w:val="en-US" w:eastAsia="en-US"/>
         </w:rPr>
       </w:pPr>
-      <w:hyperlink w:anchor="_Toc334701438" w:history="1">
+      <w:hyperlink w:anchor="_Toc335299960" w:history="1">
         <w:r>
           <w:rPr>
             <w:rStyle w:val="Hyperlink"/>
@@ -2564,12 +2550,11 @@
             <w:noProof/>
             <w:webHidden/>
           </w:rPr>
-          <w:instrText xml:space="preserve"> PAGEREF _Toc334701438 \h </w:instrText>
-        </w:r>
-        <w:r>
-          <w:rPr>
-            <w:noProof/>
-            <w:webHidden/>
+          <w:instrText xml:space="preserve"> PAGEREF _Toc335299960 \h </w:instrText>
+        </w:r>
+        <w:r>
+          <w:rPr>
+            <w:noProof/>
           </w:rPr>
         </w:r>
         <w:r>
@@ -2610,7 +2595,7 @@
           <w:lang w:val="en-US" w:eastAsia="en-US"/>
         </w:rPr>
       </w:pPr>
-      <w:hyperlink w:anchor="_Toc334701439" w:history="1">
+      <w:hyperlink w:anchor="_Toc335299961" w:history="1">
         <w:r>
           <w:rPr>
             <w:rStyle w:val="Hyperlink"/>
@@ -2654,12 +2639,11 @@
             <w:noProof/>
             <w:webHidden/>
           </w:rPr>
-          <w:instrText xml:space="preserve"> PAGEREF _Toc334701439 \h </w:instrText>
-        </w:r>
-        <w:r>
-          <w:rPr>
-            <w:noProof/>
-            <w:webHidden/>
+          <w:instrText xml:space="preserve"> PAGEREF _Toc335299961 \h </w:instrText>
+        </w:r>
+        <w:r>
+          <w:rPr>
+            <w:noProof/>
           </w:rPr>
         </w:r>
         <w:r>
@@ -2696,7 +2680,7 @@
           <w:lang w:val="en-US" w:eastAsia="en-US"/>
         </w:rPr>
       </w:pPr>
-      <w:hyperlink w:anchor="_Toc334701440" w:history="1">
+      <w:hyperlink w:anchor="_Toc335299962" w:history="1">
         <w:r>
           <w:rPr>
             <w:rStyle w:val="Hyperlink"/>
@@ -2740,12 +2724,11 @@
             <w:noProof/>
             <w:webHidden/>
           </w:rPr>
-          <w:instrText xml:space="preserve"> PAGEREF _Toc334701440 \h </w:instrText>
-        </w:r>
-        <w:r>
-          <w:rPr>
-            <w:noProof/>
-            <w:webHidden/>
+          <w:instrText xml:space="preserve"> PAGEREF _Toc335299962 \h </w:instrText>
+        </w:r>
+        <w:r>
+          <w:rPr>
+            <w:noProof/>
           </w:rPr>
         </w:r>
         <w:r>
@@ -2760,7 +2743,7 @@
             <w:noProof/>
             <w:webHidden/>
           </w:rPr>
-          <w:t>16</w:t>
+          <w:t>17</w:t>
         </w:r>
         <w:r>
           <w:rPr>
@@ -2782,7 +2765,7 @@
           <w:lang w:val="en-US" w:eastAsia="en-US"/>
         </w:rPr>
       </w:pPr>
-      <w:hyperlink w:anchor="_Toc334701441" w:history="1">
+      <w:hyperlink w:anchor="_Toc335299963" w:history="1">
         <w:r>
           <w:rPr>
             <w:rStyle w:val="Hyperlink"/>
@@ -2826,12 +2809,11 @@
             <w:noProof/>
             <w:webHidden/>
           </w:rPr>
-          <w:instrText xml:space="preserve"> PAGEREF _Toc334701441 \h </w:instrText>
-        </w:r>
-        <w:r>
-          <w:rPr>
-            <w:noProof/>
-            <w:webHidden/>
+          <w:instrText xml:space="preserve"> PAGEREF _Toc335299963 \h </w:instrText>
+        </w:r>
+        <w:r>
+          <w:rPr>
+            <w:noProof/>
           </w:rPr>
         </w:r>
         <w:r>
@@ -2868,7 +2850,7 @@
           <w:lang w:val="en-US" w:eastAsia="en-US"/>
         </w:rPr>
       </w:pPr>
-      <w:hyperlink w:anchor="_Toc334701442" w:history="1">
+      <w:hyperlink w:anchor="_Toc335299964" w:history="1">
         <w:r>
           <w:rPr>
             <w:rStyle w:val="Hyperlink"/>
@@ -2912,12 +2894,11 @@
             <w:noProof/>
             <w:webHidden/>
           </w:rPr>
-          <w:instrText xml:space="preserve"> PAGEREF _Toc334701442 \h </w:instrText>
-        </w:r>
-        <w:r>
-          <w:rPr>
-            <w:noProof/>
-            <w:webHidden/>
+          <w:instrText xml:space="preserve"> PAGEREF _Toc335299964 \h </w:instrText>
+        </w:r>
+        <w:r>
+          <w:rPr>
+            <w:noProof/>
           </w:rPr>
         </w:r>
         <w:r>
@@ -2954,7 +2935,7 @@
           <w:lang w:val="en-US" w:eastAsia="en-US"/>
         </w:rPr>
       </w:pPr>
-      <w:hyperlink w:anchor="_Toc334701443" w:history="1">
+      <w:hyperlink w:anchor="_Toc335299965" w:history="1">
         <w:r>
           <w:rPr>
             <w:rStyle w:val="Hyperlink"/>
@@ -2998,12 +2979,11 @@
             <w:noProof/>
             <w:webHidden/>
           </w:rPr>
-          <w:instrText xml:space="preserve"> PAGEREF _Toc334701443 \h </w:instrText>
-        </w:r>
-        <w:r>
-          <w:rPr>
-            <w:noProof/>
-            <w:webHidden/>
+          <w:instrText xml:space="preserve"> PAGEREF _Toc335299965 \h </w:instrText>
+        </w:r>
+        <w:r>
+          <w:rPr>
+            <w:noProof/>
           </w:rPr>
         </w:r>
         <w:r>
@@ -3040,7 +3020,7 @@
           <w:lang w:val="en-US" w:eastAsia="en-US"/>
         </w:rPr>
       </w:pPr>
-      <w:hyperlink w:anchor="_Toc334701444" w:history="1">
+      <w:hyperlink w:anchor="_Toc335299966" w:history="1">
         <w:r>
           <w:rPr>
             <w:rStyle w:val="Hyperlink"/>
@@ -3084,12 +3064,11 @@
             <w:noProof/>
             <w:webHidden/>
           </w:rPr>
-          <w:instrText xml:space="preserve"> PAGEREF _Toc334701444 \h </w:instrText>
-        </w:r>
-        <w:r>
-          <w:rPr>
-            <w:noProof/>
-            <w:webHidden/>
+          <w:instrText xml:space="preserve"> PAGEREF _Toc335299966 \h </w:instrText>
+        </w:r>
+        <w:r>
+          <w:rPr>
+            <w:noProof/>
           </w:rPr>
         </w:r>
         <w:r>
@@ -3126,7 +3105,7 @@
           <w:lang w:val="en-US" w:eastAsia="en-US"/>
         </w:rPr>
       </w:pPr>
-      <w:hyperlink w:anchor="_Toc334701445" w:history="1">
+      <w:hyperlink w:anchor="_Toc335299967" w:history="1">
         <w:r>
           <w:rPr>
             <w:rStyle w:val="Hyperlink"/>
@@ -3170,12 +3149,11 @@
             <w:noProof/>
             <w:webHidden/>
           </w:rPr>
-          <w:instrText xml:space="preserve"> PAGEREF _Toc334701445 \h </w:instrText>
-        </w:r>
-        <w:r>
-          <w:rPr>
-            <w:noProof/>
-            <w:webHidden/>
+          <w:instrText xml:space="preserve"> PAGEREF _Toc335299967 \h </w:instrText>
+        </w:r>
+        <w:r>
+          <w:rPr>
+            <w:noProof/>
           </w:rPr>
         </w:r>
         <w:r>
@@ -3212,7 +3190,7 @@
           <w:lang w:val="en-US" w:eastAsia="en-US"/>
         </w:rPr>
       </w:pPr>
-      <w:hyperlink w:anchor="_Toc334701446" w:history="1">
+      <w:hyperlink w:anchor="_Toc335299968" w:history="1">
         <w:r>
           <w:rPr>
             <w:rStyle w:val="Hyperlink"/>
@@ -3256,12 +3234,11 @@
             <w:noProof/>
             <w:webHidden/>
           </w:rPr>
-          <w:instrText xml:space="preserve"> PAGEREF _Toc334701446 \h </w:instrText>
-        </w:r>
-        <w:r>
-          <w:rPr>
-            <w:noProof/>
-            <w:webHidden/>
+          <w:instrText xml:space="preserve"> PAGEREF _Toc335299968 \h </w:instrText>
+        </w:r>
+        <w:r>
+          <w:rPr>
+            <w:noProof/>
           </w:rPr>
         </w:r>
         <w:r>
@@ -3276,7 +3253,7 @@
             <w:noProof/>
             <w:webHidden/>
           </w:rPr>
-          <w:t>17</w:t>
+          <w:t>18</w:t>
         </w:r>
         <w:r>
           <w:rPr>
@@ -3298,7 +3275,7 @@
           <w:lang w:val="en-US" w:eastAsia="en-US"/>
         </w:rPr>
       </w:pPr>
-      <w:hyperlink w:anchor="_Toc334701447" w:history="1">
+      <w:hyperlink w:anchor="_Toc335299969" w:history="1">
         <w:r>
           <w:rPr>
             <w:rStyle w:val="Hyperlink"/>
@@ -3342,12 +3319,11 @@
             <w:noProof/>
             <w:webHidden/>
           </w:rPr>
-          <w:instrText xml:space="preserve"> PAGEREF _Toc334701447 \h </w:instrText>
-        </w:r>
-        <w:r>
-          <w:rPr>
-            <w:noProof/>
-            <w:webHidden/>
+          <w:instrText xml:space="preserve"> PAGEREF _Toc335299969 \h </w:instrText>
+        </w:r>
+        <w:r>
+          <w:rPr>
+            <w:noProof/>
           </w:rPr>
         </w:r>
         <w:r>
@@ -3384,7 +3360,7 @@
           <w:lang w:val="en-US" w:eastAsia="en-US"/>
         </w:rPr>
       </w:pPr>
-      <w:hyperlink w:anchor="_Toc334701448" w:history="1">
+      <w:hyperlink w:anchor="_Toc335299970" w:history="1">
         <w:r>
           <w:rPr>
             <w:rStyle w:val="Hyperlink"/>
@@ -3428,12 +3404,11 @@
             <w:noProof/>
             <w:webHidden/>
           </w:rPr>
-          <w:instrText xml:space="preserve"> PAGEREF _Toc334701448 \h </w:instrText>
-        </w:r>
-        <w:r>
-          <w:rPr>
-            <w:noProof/>
-            <w:webHidden/>
+          <w:instrText xml:space="preserve"> PAGEREF _Toc335299970 \h </w:instrText>
+        </w:r>
+        <w:r>
+          <w:rPr>
+            <w:noProof/>
           </w:rPr>
         </w:r>
         <w:r>
@@ -3470,7 +3445,7 @@
           <w:lang w:val="en-US" w:eastAsia="en-US"/>
         </w:rPr>
       </w:pPr>
-      <w:hyperlink w:anchor="_Toc334701449" w:history="1">
+      <w:hyperlink w:anchor="_Toc335299971" w:history="1">
         <w:r>
           <w:rPr>
             <w:rStyle w:val="Hyperlink"/>
@@ -3514,12 +3489,11 @@
             <w:noProof/>
             <w:webHidden/>
           </w:rPr>
-          <w:instrText xml:space="preserve"> PAGEREF _Toc334701449 \h </w:instrText>
-        </w:r>
-        <w:r>
-          <w:rPr>
-            <w:noProof/>
-            <w:webHidden/>
+          <w:instrText xml:space="preserve"> PAGEREF _Toc335299971 \h </w:instrText>
+        </w:r>
+        <w:r>
+          <w:rPr>
+            <w:noProof/>
           </w:rPr>
         </w:r>
         <w:r>
@@ -3556,7 +3530,7 @@
           <w:lang w:val="en-US" w:eastAsia="en-US"/>
         </w:rPr>
       </w:pPr>
-      <w:hyperlink w:anchor="_Toc334701450" w:history="1">
+      <w:hyperlink w:anchor="_Toc335299972" w:history="1">
         <w:r>
           <w:rPr>
             <w:rStyle w:val="Hyperlink"/>
@@ -3600,12 +3574,11 @@
             <w:noProof/>
             <w:webHidden/>
           </w:rPr>
-          <w:instrText xml:space="preserve"> PAGEREF _Toc334701450 \h </w:instrText>
-        </w:r>
-        <w:r>
-          <w:rPr>
-            <w:noProof/>
-            <w:webHidden/>
+          <w:instrText xml:space="preserve"> PAGEREF _Toc335299972 \h </w:instrText>
+        </w:r>
+        <w:r>
+          <w:rPr>
+            <w:noProof/>
           </w:rPr>
         </w:r>
         <w:r>
@@ -3620,7 +3593,7 @@
             <w:noProof/>
             <w:webHidden/>
           </w:rPr>
-          <w:t>18</w:t>
+          <w:t>19</w:t>
         </w:r>
         <w:r>
           <w:rPr>
@@ -3642,7 +3615,7 @@
           <w:lang w:val="en-US" w:eastAsia="en-US"/>
         </w:rPr>
       </w:pPr>
-      <w:hyperlink w:anchor="_Toc334701451" w:history="1">
+      <w:hyperlink w:anchor="_Toc335299973" w:history="1">
         <w:r>
           <w:rPr>
             <w:rStyle w:val="Hyperlink"/>
@@ -3686,12 +3659,11 @@
             <w:noProof/>
             <w:webHidden/>
           </w:rPr>
-          <w:instrText xml:space="preserve"> PAGEREF _Toc334701451 \h </w:instrText>
-        </w:r>
-        <w:r>
-          <w:rPr>
-            <w:noProof/>
-            <w:webHidden/>
+          <w:instrText xml:space="preserve"> PAGEREF _Toc335299973 \h </w:instrText>
+        </w:r>
+        <w:r>
+          <w:rPr>
+            <w:noProof/>
           </w:rPr>
         </w:r>
         <w:r>
@@ -3728,7 +3700,7 @@
           <w:lang w:val="en-US" w:eastAsia="en-US"/>
         </w:rPr>
       </w:pPr>
-      <w:hyperlink w:anchor="_Toc334701452" w:history="1">
+      <w:hyperlink w:anchor="_Toc335299974" w:history="1">
         <w:r>
           <w:rPr>
             <w:rStyle w:val="Hyperlink"/>
@@ -3772,12 +3744,11 @@
             <w:noProof/>
             <w:webHidden/>
           </w:rPr>
-          <w:instrText xml:space="preserve"> PAGEREF _Toc334701452 \h </w:instrText>
-        </w:r>
-        <w:r>
-          <w:rPr>
-            <w:noProof/>
-            <w:webHidden/>
+          <w:instrText xml:space="preserve"> PAGEREF _Toc335299974 \h </w:instrText>
+        </w:r>
+        <w:r>
+          <w:rPr>
+            <w:noProof/>
           </w:rPr>
         </w:r>
         <w:r>
@@ -3814,7 +3785,7 @@
           <w:lang w:val="en-US" w:eastAsia="en-US"/>
         </w:rPr>
       </w:pPr>
-      <w:hyperlink w:anchor="_Toc334701453" w:history="1">
+      <w:hyperlink w:anchor="_Toc335299975" w:history="1">
         <w:r>
           <w:rPr>
             <w:rStyle w:val="Hyperlink"/>
@@ -3858,12 +3829,11 @@
             <w:noProof/>
             <w:webHidden/>
           </w:rPr>
-          <w:instrText xml:space="preserve"> PAGEREF _Toc334701453 \h </w:instrText>
-        </w:r>
-        <w:r>
-          <w:rPr>
-            <w:noProof/>
-            <w:webHidden/>
+          <w:instrText xml:space="preserve"> PAGEREF _Toc335299975 \h </w:instrText>
+        </w:r>
+        <w:r>
+          <w:rPr>
+            <w:noProof/>
           </w:rPr>
         </w:r>
         <w:r>
@@ -3911,7 +3881,7 @@
         <w:br w:type="page"/>
       </w:r>
       <w:bookmarkStart w:id="3" w:name="_Ref334539131"/>
-      <w:bookmarkStart w:id="4" w:name="_Toc334701413"/>
+      <w:bookmarkStart w:id="4" w:name="_Toc335299935"/>
       <w:r>
         <w:t>Executive Summary</w:t>
       </w:r>
@@ -3955,7 +3925,7 @@
         <w:pStyle w:val="Heading1"/>
       </w:pPr>
       <w:bookmarkStart w:id="5" w:name="_Ref334432792"/>
-      <w:bookmarkStart w:id="6" w:name="_Toc334701414"/>
+      <w:bookmarkStart w:id="6" w:name="_Toc335299936"/>
       <w:r>
         <w:t>Migrating Data and User Accounts from a V2.1.x Installation</w:t>
       </w:r>
@@ -3974,7 +3944,7 @@
       <w:pPr>
         <w:pStyle w:val="Heading2"/>
       </w:pPr>
-      <w:bookmarkStart w:id="7" w:name="_Toc334701415"/>
+      <w:bookmarkStart w:id="7" w:name="_Toc335299937"/>
       <w:r>
         <w:t>Migrated Data and Non-Migrated Data</w:t>
       </w:r>
@@ -4237,7 +4207,7 @@
         <w:pStyle w:val="Heading2"/>
       </w:pPr>
       <w:bookmarkStart w:id="9" w:name="_Ref333396205"/>
-      <w:bookmarkStart w:id="10" w:name="_Toc334701416"/>
+      <w:bookmarkStart w:id="10" w:name="_Toc335299938"/>
       <w:r>
         <w:t>Step-by-Step Migration</w:t>
       </w:r>
@@ -4250,7 +4220,7 @@
         <w:pStyle w:val="BodyText"/>
       </w:pPr>
       <w:r>
-        <w:t>Before diving into the actual migration, it should be noted that two META-SHARE installations on the same machine can interfere with each other if not configured properly. So in case you would like to upgrade an installation on a single machine, we recommend to shut down the old installation first unless you know what you are doing.</w:t>
+        <w:t>Before diving into the actual migration, it should be noted that two META-SHARE installations on the same machine can interfere with each other if not configured properly. So in case you would like to upgrade an installation on a single machine, we recommend to shut down the old installation (including the Solr server) first unless you know what you are doing.</w:t>
       </w:r>
     </w:p>
     <w:p>
@@ -4866,7 +4836,7 @@
           <w:rFonts w:cs="Georgia"/>
           <w:lang w:val="en-US"/>
         </w:rPr>
-        <w:t xml:space="preserve">If there was any output when running the validation command from the previous step, then please make sure to manually fix the validation problem(s) in the specified </w:t>
+        <w:t xml:space="preserve">If there was any output when running the validation command from the previous step, then please make sure to manually fix the validation problem(s) directly in the specified </w:t>
       </w:r>
       <w:r>
         <w:rPr>
@@ -5234,7 +5204,7 @@
       <w:pPr>
         <w:pStyle w:val="Heading2"/>
       </w:pPr>
-      <w:bookmarkStart w:id="11" w:name="_Toc334701417"/>
+      <w:bookmarkStart w:id="11" w:name="_Toc335299939"/>
       <w:bookmarkStart w:id="12" w:name="_Ref324930540"/>
       <w:r>
         <w:t>Post-Migration Recommendations</w:t>
@@ -5287,7 +5257,7 @@
       </w:pPr>
       <w:bookmarkStart w:id="13" w:name="_Ref333397533"/>
       <w:bookmarkStart w:id="14" w:name="_Ref333397556"/>
-      <w:bookmarkStart w:id="15" w:name="_Toc334701418"/>
+      <w:bookmarkStart w:id="15" w:name="_Toc335299940"/>
       <w:r>
         <w:t>Installation Requirements</w:t>
       </w:r>
@@ -5399,7 +5369,7 @@
         <w:pStyle w:val="Heading2"/>
       </w:pPr>
       <w:bookmarkStart w:id="16" w:name="_Ref324929790"/>
-      <w:bookmarkStart w:id="17" w:name="_Toc334701419"/>
+      <w:bookmarkStart w:id="17" w:name="_Toc335299941"/>
       <w:r>
         <w:t>Software Dependencies</w:t>
       </w:r>
@@ -5410,7 +5380,7 @@
       <w:pPr>
         <w:pStyle w:val="Heading3"/>
       </w:pPr>
-      <w:bookmarkStart w:id="18" w:name="_Toc334701420"/>
+      <w:bookmarkStart w:id="18" w:name="_Toc335299942"/>
       <w:r>
         <w:t>Web Server</w:t>
       </w:r>
@@ -5440,7 +5410,13 @@
         <w:rPr>
           <w:lang w:val="en-US"/>
         </w:rPr>
-        <w:t>. Other web servers can be used, but you do so on your own risk.</w:t>
+        <w:t xml:space="preserve"> via FastCGI.</w:t>
+      </w:r>
+      <w:r>
+        <w:rPr>
+          <w:lang w:val="en-US"/>
+        </w:rPr>
+        <w:t xml:space="preserve"> Other web servers can be used, but you do so on your own risk.</w:t>
       </w:r>
     </w:p>
     <w:p>
@@ -5475,7 +5451,7 @@
         <w:pStyle w:val="Heading3"/>
       </w:pPr>
       <w:bookmarkStart w:id="19" w:name="_Ref324929536"/>
-      <w:bookmarkStart w:id="20" w:name="_Toc334701421"/>
+      <w:bookmarkStart w:id="20" w:name="_Toc335299943"/>
       <w:r>
         <w:t>Database Software</w:t>
       </w:r>
@@ -5582,7 +5558,7 @@
         <w:pStyle w:val="Heading2"/>
       </w:pPr>
       <w:bookmarkStart w:id="21" w:name="_Ref329185782"/>
-      <w:bookmarkStart w:id="22" w:name="_Toc334701422"/>
+      <w:bookmarkStart w:id="22" w:name="_Toc335299944"/>
       <w:r>
         <w:t>Python Module Dependencies</w:t>
       </w:r>
@@ -5645,7 +5621,7 @@
           <w:rStyle w:val="FootnoteReference"/>
           <w:lang w:val="en-US"/>
         </w:rPr>
-        <w:footnoteReference w:id="1"/>
+        <w:footnoteReference w:id="2"/>
       </w:r>
       <w:r>
         <w:rPr>
@@ -6460,7 +6436,7 @@
         <w:pStyle w:val="Heading1"/>
       </w:pPr>
       <w:bookmarkStart w:id="23" w:name="_Ref333336041"/>
-      <w:bookmarkStart w:id="24" w:name="_Toc334701423"/>
+      <w:bookmarkStart w:id="24" w:name="_Toc335299945"/>
       <w:r>
         <w:t>Development Server</w:t>
       </w:r>
@@ -6956,7 +6932,7 @@
       </w:pPr>
       <w:bookmarkStart w:id="25" w:name="_Ref324929734"/>
       <w:bookmarkStart w:id="26" w:name="_Ref324930622"/>
-      <w:bookmarkStart w:id="27" w:name="_Toc334701424"/>
+      <w:bookmarkStart w:id="27" w:name="_Toc335299946"/>
       <w:r>
         <w:t>Local Settings for META-SHARE Nodes</w:t>
       </w:r>
@@ -8336,7 +8312,7 @@
         <w:pStyle w:val="Heading1"/>
       </w:pPr>
       <w:bookmarkStart w:id="28" w:name="_Ref333335914"/>
-      <w:bookmarkStart w:id="29" w:name="_Toc334701425"/>
+      <w:bookmarkStart w:id="29" w:name="_Toc335299947"/>
       <w:r>
         <w:t>Deployment Server</w:t>
       </w:r>
@@ -8367,7 +8343,60 @@
         <w:rPr>
           <w:lang w:val="en-US"/>
         </w:rPr>
-        <w:t xml:space="preserve"> and a </w:t>
+        <w:t xml:space="preserve"> </w:t>
+      </w:r>
+      <w:r>
+        <w:rPr>
+          <w:lang w:val="en-US"/>
+        </w:rPr>
+        <w:t>(see also Section </w:t>
+      </w:r>
+      <w:r>
+        <w:rPr>
+          <w:lang w:val="en-US"/>
+        </w:rPr>
+        <w:fldChar w:fldCharType="begin"/>
+      </w:r>
+      <w:r>
+        <w:rPr>
+          <w:lang w:val="en-US"/>
+        </w:rPr>
+        <w:instrText xml:space="preserve"> REF _Ref335299133 \r \h </w:instrText>
+      </w:r>
+      <w:r>
+        <w:rPr>
+          <w:lang w:val="en-US"/>
+        </w:rPr>
+      </w:r>
+      <w:r>
+        <w:rPr>
+          <w:lang w:val="en-US"/>
+        </w:rPr>
+        <w:fldChar w:fldCharType="separate"/>
+      </w:r>
+      <w:r>
+        <w:rPr>
+          <w:lang w:val="en-US"/>
+        </w:rPr>
+        <w:t>11.2</w:t>
+      </w:r>
+      <w:r>
+        <w:rPr>
+          <w:lang w:val="en-US"/>
+        </w:rPr>
+        <w:fldChar w:fldCharType="end"/>
+      </w:r>
+      <w:r>
+        <w:rPr>
+          <w:lang w:val="en-US"/>
+        </w:rPr>
+        <w:t xml:space="preserve">) </w:t>
+      </w:r>
+      <w:r>
+        <w:rPr>
+          <w:lang w:val="en-US"/>
+        </w:rPr>
+        <w:t xml:space="preserve">and a </w:t>
       </w:r>
       <w:r>
         <w:rPr>
@@ -8380,7 +8409,19 @@
         <w:rPr>
           <w:lang w:val="en-US"/>
         </w:rPr>
-        <w:t xml:space="preserve">. You have to adapt </w:t>
+        <w:t>.</w:t>
+      </w:r>
+      <w:r>
+        <w:rPr>
+          <w:lang w:val="en-US"/>
+        </w:rPr>
+        <w:t xml:space="preserve"> Y</w:t>
+      </w:r>
+      <w:r>
+        <w:rPr>
+          <w:lang w:val="en-US"/>
+        </w:rPr>
+        <w:t xml:space="preserve">ou have to adapt </w:t>
       </w:r>
       <w:r>
         <w:rPr>
@@ -8526,7 +8567,7 @@
         <w:pStyle w:val="Heading1"/>
       </w:pPr>
       <w:bookmarkStart w:id="30" w:name="_Ref333335917"/>
-      <w:bookmarkStart w:id="31" w:name="_Toc334701426"/>
+      <w:bookmarkStart w:id="31" w:name="_Toc335299948"/>
       <w:r>
         <w:t>Solr Server for Browsing and Searching</w:t>
       </w:r>
@@ -8689,7 +8730,7 @@
       <w:pPr>
         <w:pStyle w:val="Heading2"/>
       </w:pPr>
-      <w:bookmarkStart w:id="32" w:name="_Toc334701427"/>
+      <w:bookmarkStart w:id="32" w:name="_Toc335299949"/>
       <w:r>
         <w:t>Installing Solr</w:t>
       </w:r>
@@ -9144,7 +9185,7 @@
       <w:pPr>
         <w:pStyle w:val="Heading2"/>
       </w:pPr>
-      <w:bookmarkStart w:id="33" w:name="_Toc334701428"/>
+      <w:bookmarkStart w:id="33" w:name="_Toc335299950"/>
       <w:r>
         <w:t>Keeping the Solr Configuration Up-to-Date</w:t>
       </w:r>
@@ -9226,7 +9267,7 @@
       <w:pPr>
         <w:pStyle w:val="Heading2"/>
       </w:pPr>
-      <w:bookmarkStart w:id="34" w:name="_Toc334701429"/>
+      <w:bookmarkStart w:id="34" w:name="_Toc335299951"/>
       <w:r>
         <w:t>Manually Updating the Solr Configuration</w:t>
       </w:r>
@@ -9532,7 +9573,7 @@
         <w:pStyle w:val="Heading1"/>
       </w:pPr>
       <w:bookmarkStart w:id="35" w:name="_Ref334698248"/>
-      <w:bookmarkStart w:id="36" w:name="_Toc334701430"/>
+      <w:bookmarkStart w:id="36" w:name="_Toc335299952"/>
       <w:r>
         <w:t>Linking your Node with the META-SHARE Network</w:t>
       </w:r>
@@ -9543,7 +9584,7 @@
       <w:pPr>
         <w:pStyle w:val="Heading2"/>
       </w:pPr>
-      <w:bookmarkStart w:id="37" w:name="_Toc334701431"/>
+      <w:bookmarkStart w:id="37" w:name="_Toc335299953"/>
       <w:r>
         <w:t>Overview</w:t>
       </w:r>
@@ -9615,7 +9656,7 @@
         <w:pStyle w:val="Heading2"/>
       </w:pPr>
       <w:bookmarkStart w:id="38" w:name="_Ref334435442"/>
-      <w:bookmarkStart w:id="39" w:name="_Toc334701432"/>
+      <w:bookmarkStart w:id="39" w:name="_Toc335299954"/>
       <w:r>
         <w:t>Step-by-Step Instructions</w:t>
       </w:r>
@@ -9832,7 +9873,7 @@
       <w:pPr>
         <w:pStyle w:val="Heading1"/>
       </w:pPr>
-      <w:bookmarkStart w:id="40" w:name="_Toc334701433"/>
+      <w:bookmarkStart w:id="40" w:name="_Toc335299955"/>
       <w:r>
         <w:t>Importing and Exporting Resources</w:t>
       </w:r>
@@ -9857,7 +9898,7 @@
         <w:pStyle w:val="Heading2"/>
       </w:pPr>
       <w:bookmarkStart w:id="41" w:name="_Ref324929846"/>
-      <w:bookmarkStart w:id="42" w:name="_Toc334701434"/>
+      <w:bookmarkStart w:id="42" w:name="_Toc335299956"/>
       <w:r>
         <w:t>Importing XML Files into META-SHARE</w:t>
       </w:r>
@@ -9987,7 +10028,7 @@
         <w:pStyle w:val="Heading3"/>
       </w:pPr>
       <w:bookmarkStart w:id="43" w:name="_Ref325101656"/>
-      <w:bookmarkStart w:id="44" w:name="_Toc334701435"/>
+      <w:bookmarkStart w:id="44" w:name="_Toc335299957"/>
       <w:r>
         <w:t>Importing from the Command Line</w:t>
       </w:r>
@@ -10079,7 +10120,7 @@
       <w:pPr>
         <w:pStyle w:val="Heading3"/>
       </w:pPr>
-      <w:bookmarkStart w:id="45" w:name="_Toc334701436"/>
+      <w:bookmarkStart w:id="45" w:name="_Toc335299958"/>
       <w:r>
         <w:t>Importing from the Editor</w:t>
       </w:r>
@@ -10104,7 +10145,7 @@
         <w:pStyle w:val="Heading2"/>
       </w:pPr>
       <w:bookmarkStart w:id="46" w:name="_Ref324929830"/>
-      <w:bookmarkStart w:id="47" w:name="_Toc334701437"/>
+      <w:bookmarkStart w:id="47" w:name="_Toc335299959"/>
       <w:r>
         <w:t>Exporting XML Files from META-SHARE</w:t>
       </w:r>
@@ -10130,7 +10171,7 @@
         <w:pStyle w:val="Heading3"/>
       </w:pPr>
       <w:bookmarkStart w:id="48" w:name="_Ref325101225"/>
-      <w:bookmarkStart w:id="49" w:name="_Toc334701438"/>
+      <w:bookmarkStart w:id="49" w:name="_Toc335299960"/>
       <w:r>
         <w:t>Exporting from the Command Line</w:t>
       </w:r>
@@ -10247,7 +10288,7 @@
       <w:pPr>
         <w:pStyle w:val="Heading3"/>
       </w:pPr>
-      <w:bookmarkStart w:id="50" w:name="_Toc334701439"/>
+      <w:bookmarkStart w:id="50" w:name="_Toc335299961"/>
       <w:r>
         <w:t>Exporting from the Editor</w:t>
       </w:r>
@@ -10319,7 +10360,7 @@
       <w:pPr>
         <w:pStyle w:val="Heading2"/>
       </w:pPr>
-      <w:bookmarkStart w:id="51" w:name="_Toc334701440"/>
+      <w:bookmarkStart w:id="51" w:name="_Toc335299962"/>
       <w:r>
         <w:t>Copying Data between META-SHARE Nodes</w:t>
       </w:r>
@@ -10368,7 +10409,7 @@
         <w:pStyle w:val="Heading2"/>
       </w:pPr>
       <w:bookmarkStart w:id="52" w:name="_Toc183490349"/>
-      <w:bookmarkStart w:id="53" w:name="_Toc334701441"/>
+      <w:bookmarkStart w:id="53" w:name="_Toc335299963"/>
       <w:r>
         <w:t>Migrating Data from a</w:t>
       </w:r>
@@ -10443,7 +10484,7 @@
       <w:pPr>
         <w:pStyle w:val="Heading1"/>
       </w:pPr>
-      <w:bookmarkStart w:id="54" w:name="_Toc334701442"/>
+      <w:bookmarkStart w:id="54" w:name="_Toc335299964"/>
       <w:r>
         <w:t xml:space="preserve">Setting up </w:t>
       </w:r>
@@ -10473,7 +10514,7 @@
       <w:pPr>
         <w:pStyle w:val="Heading1"/>
       </w:pPr>
-      <w:bookmarkStart w:id="55" w:name="_Toc334701443"/>
+      <w:bookmarkStart w:id="55" w:name="_Toc335299965"/>
       <w:r>
         <w:t>Search Engine Optimization</w:t>
       </w:r>
@@ -10524,7 +10565,7 @@
       <w:pPr>
         <w:pStyle w:val="Heading1"/>
       </w:pPr>
-      <w:bookmarkStart w:id="56" w:name="_Toc334701444"/>
+      <w:bookmarkStart w:id="56" w:name="_Toc335299966"/>
       <w:r>
         <w:t>Frequently Asked Questions</w:t>
       </w:r>
@@ -10548,7 +10589,7 @@
       <w:pPr>
         <w:pStyle w:val="Heading2"/>
       </w:pPr>
-      <w:bookmarkStart w:id="57" w:name="_Toc334701445"/>
+      <w:bookmarkStart w:id="57" w:name="_Toc335299967"/>
       <w:r>
         <w:t>I Want to use MySQL and/or Apache</w:t>
       </w:r>
@@ -10613,11 +10654,13 @@
       <w:pPr>
         <w:pStyle w:val="Heading2"/>
       </w:pPr>
-      <w:bookmarkStart w:id="58" w:name="_Toc334701446"/>
+      <w:bookmarkStart w:id="58" w:name="_Ref335299133"/>
+      <w:bookmarkStart w:id="59" w:name="_Toc335299968"/>
       <w:r>
         <w:t>I Need Help Configuring lighttpd</w:t>
       </w:r>
       <w:bookmarkEnd w:id="58"/>
+      <w:bookmarkEnd w:id="59"/>
     </w:p>
     <w:p>
       <w:pPr>
@@ -10642,7 +10685,82 @@
         <w:rPr>
           <w:lang w:val="en-US"/>
         </w:rPr>
-        <w:t xml:space="preserve"> configuration file which you can use as the basis for your configuration.</w:t>
+        <w:t xml:space="preserve"> configuration file</w:t>
+      </w:r>
+      <w:r>
+        <w:rPr>
+          <w:lang w:val="en-US"/>
+        </w:rPr>
+        <w:t xml:space="preserve"> </w:t>
+      </w:r>
+      <w:r>
+        <w:rPr>
+          <w:lang w:val="en-US"/>
+        </w:rPr>
+        <w:t xml:space="preserve">under </w:t>
+      </w:r>
+      <w:r>
+        <w:rPr>
+          <w:rStyle w:val="HTMLCode"/>
+        </w:rPr>
+        <w:t>metashare/</w:t>
+      </w:r>
+      <w:r>
+        <w:rPr>
+          <w:rStyle w:val="HTMLCode"/>
+          <w:lang w:val="en-US"/>
+        </w:rPr>
+        <w:t>lighttpd-ssl.conf.sample</w:t>
+      </w:r>
+      <w:r>
+        <w:rPr>
+          <w:lang w:val="en-US"/>
+        </w:rPr>
+        <w:t xml:space="preserve"> </w:t>
+      </w:r>
+      <w:r>
+        <w:rPr>
+          <w:lang w:val="en-US"/>
+        </w:rPr>
+        <w:t xml:space="preserve">(or </w:t>
+      </w:r>
+      <w:r>
+        <w:rPr>
+          <w:rStyle w:val="HTMLCode"/>
+        </w:rPr>
+        <w:t>metashare/</w:t>
+      </w:r>
+      <w:r>
+        <w:rPr>
+          <w:rStyle w:val="HTMLCode"/>
+          <w:lang w:val="en-US"/>
+        </w:rPr>
+        <w:t>lighttpd-ssl.conf.sample</w:t>
+      </w:r>
+      <w:r>
+        <w:rPr>
+          <w:lang w:val="en-US"/>
+        </w:rPr>
+        <w:t xml:space="preserve"> for the non-SSL variant) </w:t>
+      </w:r>
+      <w:r>
+        <w:rPr>
+          <w:lang w:val="en-US"/>
+        </w:rPr>
+        <w:t>which you can use as the basis for your configuration.</w:t>
+      </w:r>
+      <w:r>
+        <w:rPr>
+          <w:lang w:val="en-US"/>
+        </w:rPr>
+        <w:t xml:space="preserve"> More information on how to properly setup lighttpd with FastCGI support can be found in the Django documentation.</w:t>
+      </w:r>
+      <w:r>
+        <w:rPr>
+          <w:rStyle w:val="FootnoteReference"/>
+          <w:lang w:val="en-US"/>
+        </w:rPr>
+        <w:footnoteReference w:id="3"/>
       </w:r>
     </w:p>
     <w:p>
@@ -10687,11 +10805,11 @@
       <w:pPr>
         <w:pStyle w:val="Heading2"/>
       </w:pPr>
-      <w:bookmarkStart w:id="59" w:name="_Toc334701447"/>
+      <w:bookmarkStart w:id="60" w:name="_Toc335299969"/>
       <w:r>
         <w:t>I am Getting Storage Errors when Importing or Saving</w:t>
       </w:r>
-      <w:bookmarkEnd w:id="59"/>
+      <w:bookmarkEnd w:id="60"/>
     </w:p>
     <w:p>
       <w:pPr>
@@ -10820,11 +10938,11 @@
       <w:pPr>
         <w:pStyle w:val="Heading2"/>
       </w:pPr>
-      <w:bookmarkStart w:id="60" w:name="_Toc334701448"/>
+      <w:bookmarkStart w:id="61" w:name="_Toc335299970"/>
       <w:r>
         <w:t>Why Can Django not Serve the Static Files?</w:t>
       </w:r>
-      <w:bookmarkEnd w:id="60"/>
+      <w:bookmarkEnd w:id="61"/>
     </w:p>
     <w:p>
       <w:pPr>
@@ -10837,33 +10955,33 @@
         <w:rPr>
           <w:lang w:val="en-US"/>
         </w:rPr>
-        <w:t xml:space="preserve">A: While in principle, Django could also serve those static files, this is not recommended for production use – it makes a lot more sense to have a dedicated, lightweight web server handle that task. Some more information on combining Django and lighttpd is available here: </w:t>
-      </w:r>
-      <w:hyperlink r:id="rId30" w:anchor="lighttpd-setup" w:history="1">
+        <w:t>A: While in principle, Django could also serve those static files, this is not recommended for production use – it makes a lot more sense to have a dedicated, lightweight web server handle that task. Some more information on combining Django and lighttpd is available here:</w:t>
+      </w:r>
+      <w:r>
+        <w:rPr>
+          <w:lang w:val="en-US"/>
+        </w:rPr>
+        <w:t xml:space="preserve"> </w:t>
+      </w:r>
+      <w:hyperlink r:id="rId30" w:history="1">
         <w:r>
           <w:rPr>
             <w:rStyle w:val="Hyperlink"/>
             <w:lang w:val="en-US"/>
           </w:rPr>
-          <w:t>https://docs.djangoproject.com/en/dev/howto/deployment/fastcgi/#lighttpd-setup</w:t>
+          <w:t>https://docs.djangoproject.com/en/1.3/howto/deployment/fastcgi/#lighttpd-setup</w:t>
         </w:r>
       </w:hyperlink>
-      <w:r>
-        <w:rPr>
-          <w:lang w:val="en-US"/>
-        </w:rPr>
-        <w:t xml:space="preserve">  </w:t>
-      </w:r>
     </w:p>
     <w:p>
       <w:pPr>
         <w:pStyle w:val="Heading2"/>
       </w:pPr>
-      <w:bookmarkStart w:id="61" w:name="_Toc334701449"/>
+      <w:bookmarkStart w:id="62" w:name="_Toc335299971"/>
       <w:r>
         <w:t>PostgreSQL Error Message</w:t>
       </w:r>
-      <w:bookmarkEnd w:id="61"/>
+      <w:bookmarkEnd w:id="62"/>
     </w:p>
     <w:p>
       <w:pPr>
@@ -10981,11 +11099,11 @@
       <w:pPr>
         <w:pStyle w:val="Heading2"/>
       </w:pPr>
-      <w:bookmarkStart w:id="62" w:name="_Toc334701450"/>
+      <w:bookmarkStart w:id="63" w:name="_Toc335299972"/>
       <w:r>
         <w:t>Problems with Importing XML Files</w:t>
       </w:r>
-      <w:bookmarkEnd w:id="62"/>
+      <w:bookmarkEnd w:id="63"/>
     </w:p>
     <w:p>
       <w:pPr>
@@ -11108,11 +11226,11 @@
       <w:pPr>
         <w:pStyle w:val="Heading2"/>
       </w:pPr>
-      <w:bookmarkStart w:id="63" w:name="_Toc334701451"/>
+      <w:bookmarkStart w:id="64" w:name="_Toc335299973"/>
       <w:r>
         <w:t>Updating the GeoIP Database for Statistics Collection</w:t>
       </w:r>
-      <w:bookmarkEnd w:id="63"/>
+      <w:bookmarkEnd w:id="64"/>
     </w:p>
     <w:p>
       <w:pPr>
@@ -11258,20 +11376,20 @@
           <w:t>http://geolite.maxmind.com/download/geoip/database/GeoLiteCountry/GeoIP.dat.gz</w:t>
         </w:r>
       </w:hyperlink>
-      <w:bookmarkStart w:id="64" w:name="_GoBack"/>
-      <w:bookmarkEnd w:id="64"/>
+      <w:bookmarkStart w:id="65" w:name="_GoBack"/>
+      <w:bookmarkEnd w:id="65"/>
     </w:p>
     <w:p>
       <w:pPr>
         <w:pStyle w:val="Heading2"/>
       </w:pPr>
-      <w:bookmarkStart w:id="65" w:name="_Ref329185621"/>
-      <w:bookmarkStart w:id="66" w:name="_Toc334701452"/>
+      <w:bookmarkStart w:id="66" w:name="_Ref329185621"/>
+      <w:bookmarkStart w:id="67" w:name="_Toc335299974"/>
       <w:r>
         <w:t>How can I Correctly Build Python for META-SHARE?</w:t>
       </w:r>
-      <w:bookmarkEnd w:id="65"/>
       <w:bookmarkEnd w:id="66"/>
+      <w:bookmarkEnd w:id="67"/>
     </w:p>
     <w:p>
       <w:pPr>
@@ -11377,13 +11495,13 @@
       <w:pPr>
         <w:pStyle w:val="Heading2"/>
       </w:pPr>
-      <w:bookmarkStart w:id="67" w:name="_Ref329186256"/>
-      <w:bookmarkStart w:id="68" w:name="_Toc334701453"/>
+      <w:bookmarkStart w:id="68" w:name="_Ref329186256"/>
+      <w:bookmarkStart w:id="69" w:name="_Toc335299975"/>
       <w:r>
         <w:t>How do I Install psycopg2 for using PostgreSQL?</w:t>
       </w:r>
-      <w:bookmarkEnd w:id="67"/>
       <w:bookmarkEnd w:id="68"/>
+      <w:bookmarkEnd w:id="69"/>
     </w:p>
     <w:p>
       <w:pPr>
@@ -11554,7 +11672,7 @@
 
 <file path=word/endnotes.xml><?xml version="1.0" encoding="utf-8"?>
 <w:endnotes xmlns:ve="http://schemas.openxmlformats.org/markup-compatibility/2006" xmlns:o="urn:schemas-microsoft-com:office:office" xmlns:r="http://schemas.openxmlformats.org/officeDocument/2006/relationships" xmlns:m="http://schemas.openxmlformats.org/officeDocument/2006/math" xmlns:v="urn:schemas-microsoft-com:vml" xmlns:wp="http://schemas.openxmlformats.org/drawingml/2006/wordprocessingDrawing" xmlns:w10="urn:schemas-microsoft-com:office:word" xmlns:w="http://schemas.openxmlformats.org/wordprocessingml/2006/main" xmlns:wne="http://schemas.microsoft.com/office/word/2006/wordml">
-  <w:endnote w:type="separator" w:id="-1">
+  <w:endnote w:type="separator" w:id="0">
     <w:p>
       <w:pPr>
         <w:spacing w:line="240" w:lineRule="auto"/>
@@ -11564,7 +11682,7 @@
       </w:r>
     </w:p>
   </w:endnote>
-  <w:endnote w:type="continuationSeparator" w:id="0">
+  <w:endnote w:type="continuationSeparator" w:id="1">
     <w:p>
       <w:pPr>
         <w:spacing w:line="240" w:lineRule="auto"/>
@@ -11589,7 +11707,7 @@
         <w:rPr>
           <w:noProof/>
         </w:rPr>
-        <w:t>19</w:t>
+        <w:t>20</w:t>
       </w:r>
     </w:fldSimple>
   </w:p>
@@ -11603,7 +11721,7 @@
 
 <file path=word/footnotes.xml><?xml version="1.0" encoding="utf-8"?>
 <w:footnotes xmlns:ve="http://schemas.openxmlformats.org/markup-compatibility/2006" xmlns:o="urn:schemas-microsoft-com:office:office" xmlns:r="http://schemas.openxmlformats.org/officeDocument/2006/relationships" xmlns:m="http://schemas.openxmlformats.org/officeDocument/2006/math" xmlns:v="urn:schemas-microsoft-com:vml" xmlns:wp="http://schemas.openxmlformats.org/drawingml/2006/wordprocessingDrawing" xmlns:w10="urn:schemas-microsoft-com:office:word" xmlns:w="http://schemas.openxmlformats.org/wordprocessingml/2006/main" xmlns:wne="http://schemas.microsoft.com/office/word/2006/wordml">
-  <w:footnote w:type="separator" w:id="-1">
+  <w:footnote w:type="separator" w:id="0">
     <w:p>
       <w:pPr>
         <w:spacing w:line="240" w:lineRule="auto"/>
@@ -11613,7 +11731,7 @@
       </w:r>
     </w:p>
   </w:footnote>
-  <w:footnote w:type="continuationSeparator" w:id="0">
+  <w:footnote w:type="continuationSeparator" w:id="1">
     <w:p>
       <w:pPr>
         <w:spacing w:line="240" w:lineRule="auto"/>
@@ -11623,7 +11741,7 @@
       </w:r>
     </w:p>
   </w:footnote>
-  <w:footnote w:id="1">
+  <w:footnote w:id="2">
     <w:p>
       <w:pPr>
         <w:pStyle w:val="FootnoteText"/>
@@ -11655,6 +11773,30 @@
       <w:r>
         <w:t xml:space="preserve"> details these requirements.</w:t>
       </w:r>
+    </w:p>
+  </w:footnote>
+  <w:footnote w:id="3">
+    <w:p>
+      <w:pPr>
+        <w:pStyle w:val="FootnoteText"/>
+      </w:pPr>
+      <w:r>
+        <w:rPr>
+          <w:rStyle w:val="FootnoteReference"/>
+        </w:rPr>
+        <w:footnoteRef/>
+      </w:r>
+      <w:r>
+        <w:t xml:space="preserve"> </w:t>
+      </w:r>
+      <w:hyperlink r:id="rId1" w:history="1">
+        <w:r>
+          <w:rPr>
+            <w:rStyle w:val="Hyperlink"/>
+          </w:rPr>
+          <w:t>https://docs.djangoproject.com/en/1.3/howto/deployment/fastcgi/</w:t>
+        </w:r>
+      </w:hyperlink>
     </w:p>
   </w:footnote>
 </w:footnotes>
@@ -11757,7 +11899,7 @@
     <w:r>
       <w:rPr>
         <w:noProof/>
-        <w:lang w:val="fr-FR" w:eastAsia="fr-FR"/>
+        <w:lang w:val="en-US" w:eastAsia="en-US"/>
       </w:rPr>
       <w:pict>
         <v:shapetype id="_x0000_t75" coordsize="21600,21600" o:spt="75" o:preferrelative="t" path="m@4@5l@4@11@9@11@9@5xe" filled="f" stroked="f">
@@ -11844,6 +11986,166 @@
 <file path=word/numbering.xml><?xml version="1.0" encoding="utf-8"?>
 <w:numbering xmlns:ve="http://schemas.openxmlformats.org/markup-compatibility/2006" xmlns:o="urn:schemas-microsoft-com:office:office" xmlns:r="http://schemas.openxmlformats.org/officeDocument/2006/relationships" xmlns:m="http://schemas.openxmlformats.org/officeDocument/2006/math" xmlns:v="urn:schemas-microsoft-com:vml" xmlns:wp="http://schemas.openxmlformats.org/drawingml/2006/wordprocessingDrawing" xmlns:w10="urn:schemas-microsoft-com:office:word" xmlns:w="http://schemas.openxmlformats.org/wordprocessingml/2006/main" xmlns:wne="http://schemas.microsoft.com/office/word/2006/wordml">
   <w:abstractNum w:abstractNumId="0">
+    <w:nsid w:val="FFFFFF7E"/>
+    <w:multiLevelType w:val="singleLevel"/>
+    <w:tmpl w:val="D29EB09E"/>
+    <w:lvl w:ilvl="0">
+      <w:start w:val="1"/>
+      <w:numFmt w:val="decimal"/>
+      <w:lvlText w:val="%1."/>
+      <w:lvlJc w:val="left"/>
+      <w:pPr>
+        <w:tabs>
+          <w:tab w:val="num" w:pos="926"/>
+        </w:tabs>
+        <w:ind w:left="926" w:hanging="360"/>
+      </w:pPr>
+      <w:rPr>
+        <w:rFonts w:cs="Times New Roman"/>
+      </w:rPr>
+    </w:lvl>
+  </w:abstractNum>
+  <w:abstractNum w:abstractNumId="1">
+    <w:nsid w:val="FFFFFF7F"/>
+    <w:multiLevelType w:val="singleLevel"/>
+    <w:tmpl w:val="D212A956"/>
+    <w:lvl w:ilvl="0">
+      <w:start w:val="1"/>
+      <w:numFmt w:val="decimal"/>
+      <w:lvlText w:val="%1."/>
+      <w:lvlJc w:val="left"/>
+      <w:pPr>
+        <w:tabs>
+          <w:tab w:val="num" w:pos="643"/>
+        </w:tabs>
+        <w:ind w:left="643" w:hanging="360"/>
+      </w:pPr>
+      <w:rPr>
+        <w:rFonts w:cs="Times New Roman"/>
+      </w:rPr>
+    </w:lvl>
+  </w:abstractNum>
+  <w:abstractNum w:abstractNumId="2">
+    <w:nsid w:val="FFFFFF80"/>
+    <w:multiLevelType w:val="singleLevel"/>
+    <w:tmpl w:val="8C2AAA4E"/>
+    <w:lvl w:ilvl="0">
+      <w:start w:val="1"/>
+      <w:numFmt w:val="bullet"/>
+      <w:lvlText w:val=""/>
+      <w:lvlJc w:val="left"/>
+      <w:pPr>
+        <w:tabs>
+          <w:tab w:val="num" w:pos="1492"/>
+        </w:tabs>
+        <w:ind w:left="1492" w:hanging="360"/>
+      </w:pPr>
+      <w:rPr>
+        <w:rFonts w:ascii="Symbol" w:hAnsi="Symbol" w:hint="default"/>
+      </w:rPr>
+    </w:lvl>
+  </w:abstractNum>
+  <w:abstractNum w:abstractNumId="3">
+    <w:nsid w:val="FFFFFF81"/>
+    <w:multiLevelType w:val="singleLevel"/>
+    <w:tmpl w:val="2D94F71C"/>
+    <w:lvl w:ilvl="0">
+      <w:start w:val="1"/>
+      <w:numFmt w:val="bullet"/>
+      <w:lvlText w:val=""/>
+      <w:lvlJc w:val="left"/>
+      <w:pPr>
+        <w:tabs>
+          <w:tab w:val="num" w:pos="1209"/>
+        </w:tabs>
+        <w:ind w:left="1209" w:hanging="360"/>
+      </w:pPr>
+      <w:rPr>
+        <w:rFonts w:ascii="Symbol" w:hAnsi="Symbol" w:hint="default"/>
+      </w:rPr>
+    </w:lvl>
+  </w:abstractNum>
+  <w:abstractNum w:abstractNumId="4">
+    <w:nsid w:val="FFFFFF82"/>
+    <w:multiLevelType w:val="singleLevel"/>
+    <w:tmpl w:val="29120190"/>
+    <w:lvl w:ilvl="0">
+      <w:start w:val="1"/>
+      <w:numFmt w:val="bullet"/>
+      <w:lvlText w:val=""/>
+      <w:lvlJc w:val="left"/>
+      <w:pPr>
+        <w:tabs>
+          <w:tab w:val="num" w:pos="926"/>
+        </w:tabs>
+        <w:ind w:left="926" w:hanging="360"/>
+      </w:pPr>
+      <w:rPr>
+        <w:rFonts w:ascii="Symbol" w:hAnsi="Symbol" w:hint="default"/>
+      </w:rPr>
+    </w:lvl>
+  </w:abstractNum>
+  <w:abstractNum w:abstractNumId="5">
+    <w:nsid w:val="FFFFFF83"/>
+    <w:multiLevelType w:val="singleLevel"/>
+    <w:tmpl w:val="0318F978"/>
+    <w:lvl w:ilvl="0">
+      <w:start w:val="1"/>
+      <w:numFmt w:val="bullet"/>
+      <w:lvlText w:val=""/>
+      <w:lvlJc w:val="left"/>
+      <w:pPr>
+        <w:tabs>
+          <w:tab w:val="num" w:pos="643"/>
+        </w:tabs>
+        <w:ind w:left="643" w:hanging="360"/>
+      </w:pPr>
+      <w:rPr>
+        <w:rFonts w:ascii="Symbol" w:hAnsi="Symbol" w:hint="default"/>
+      </w:rPr>
+    </w:lvl>
+  </w:abstractNum>
+  <w:abstractNum w:abstractNumId="6">
+    <w:nsid w:val="FFFFFF88"/>
+    <w:multiLevelType w:val="singleLevel"/>
+    <w:tmpl w:val="D25A72A8"/>
+    <w:lvl w:ilvl="0">
+      <w:start w:val="1"/>
+      <w:numFmt w:val="decimal"/>
+      <w:lvlText w:val="%1."/>
+      <w:lvlJc w:val="left"/>
+      <w:pPr>
+        <w:tabs>
+          <w:tab w:val="num" w:pos="360"/>
+        </w:tabs>
+        <w:ind w:left="360" w:hanging="360"/>
+      </w:pPr>
+      <w:rPr>
+        <w:rFonts w:cs="Times New Roman"/>
+      </w:rPr>
+    </w:lvl>
+  </w:abstractNum>
+  <w:abstractNum w:abstractNumId="7">
+    <w:nsid w:val="FFFFFF89"/>
+    <w:multiLevelType w:val="singleLevel"/>
+    <w:tmpl w:val="C4DA7774"/>
+    <w:lvl w:ilvl="0">
+      <w:start w:val="1"/>
+      <w:numFmt w:val="bullet"/>
+      <w:lvlText w:val=""/>
+      <w:lvlJc w:val="left"/>
+      <w:pPr>
+        <w:tabs>
+          <w:tab w:val="num" w:pos="360"/>
+        </w:tabs>
+        <w:ind w:left="360" w:hanging="360"/>
+      </w:pPr>
+      <w:rPr>
+        <w:rFonts w:ascii="Symbol" w:hAnsi="Symbol" w:hint="default"/>
+      </w:rPr>
+    </w:lvl>
+  </w:abstractNum>
+  <w:abstractNum w:abstractNumId="8">
     <w:nsid w:val="00000001"/>
     <w:multiLevelType w:val="multilevel"/>
     <w:tmpl w:val="00000001"/>
@@ -11984,7 +12286,7 @@
       </w:rPr>
     </w:lvl>
   </w:abstractNum>
-  <w:abstractNum w:abstractNumId="1">
+  <w:abstractNum w:abstractNumId="9">
     <w:nsid w:val="058E4D07"/>
     <w:multiLevelType w:val="multilevel"/>
     <w:tmpl w:val="06B6F87A"/>
@@ -12099,7 +12401,7 @@
       </w:rPr>
     </w:lvl>
   </w:abstractNum>
-  <w:abstractNum w:abstractNumId="2">
+  <w:abstractNum w:abstractNumId="10">
     <w:nsid w:val="0C251CF9"/>
     <w:multiLevelType w:val="hybridMultilevel"/>
     <w:tmpl w:val="3C20E4FE"/>
@@ -12213,7 +12515,7 @@
       </w:rPr>
     </w:lvl>
   </w:abstractNum>
-  <w:abstractNum w:abstractNumId="3">
+  <w:abstractNum w:abstractNumId="11">
     <w:nsid w:val="16834BE9"/>
     <w:multiLevelType w:val="hybridMultilevel"/>
     <w:tmpl w:val="FE3CEBBE"/>
@@ -12352,7 +12654,7 @@
       </w:rPr>
     </w:lvl>
   </w:abstractNum>
-  <w:abstractNum w:abstractNumId="4">
+  <w:abstractNum w:abstractNumId="12">
     <w:nsid w:val="174B4C67"/>
     <w:multiLevelType w:val="hybridMultilevel"/>
     <w:tmpl w:val="7D6C0224"/>
@@ -12492,7 +12794,7 @@
       </w:rPr>
     </w:lvl>
   </w:abstractNum>
-  <w:abstractNum w:abstractNumId="5">
+  <w:abstractNum w:abstractNumId="13">
     <w:nsid w:val="20883D29"/>
     <w:multiLevelType w:val="hybridMultilevel"/>
     <w:tmpl w:val="14487140"/>
@@ -12632,7 +12934,7 @@
       </w:rPr>
     </w:lvl>
   </w:abstractNum>
-  <w:abstractNum w:abstractNumId="6">
+  <w:abstractNum w:abstractNumId="14">
     <w:nsid w:val="22C92803"/>
     <w:multiLevelType w:val="hybridMultilevel"/>
     <w:tmpl w:val="6F5A4118"/>
@@ -12772,7 +13074,7 @@
       </w:rPr>
     </w:lvl>
   </w:abstractNum>
-  <w:abstractNum w:abstractNumId="7">
+  <w:abstractNum w:abstractNumId="15">
     <w:nsid w:val="2D431D90"/>
     <w:multiLevelType w:val="hybridMultilevel"/>
     <w:tmpl w:val="89202656"/>
@@ -12912,7 +13214,7 @@
       </w:rPr>
     </w:lvl>
   </w:abstractNum>
-  <w:abstractNum w:abstractNumId="8">
+  <w:abstractNum w:abstractNumId="16">
     <w:nsid w:val="2E3D0FB0"/>
     <w:multiLevelType w:val="hybridMultilevel"/>
     <w:tmpl w:val="577485E6"/>
@@ -13025,7 +13327,7 @@
       </w:rPr>
     </w:lvl>
   </w:abstractNum>
-  <w:abstractNum w:abstractNumId="9">
+  <w:abstractNum w:abstractNumId="17">
     <w:nsid w:val="31710705"/>
     <w:multiLevelType w:val="hybridMultilevel"/>
     <w:tmpl w:val="031ED252"/>
@@ -13165,7 +13467,7 @@
       </w:rPr>
     </w:lvl>
   </w:abstractNum>
-  <w:abstractNum w:abstractNumId="10">
+  <w:abstractNum w:abstractNumId="18">
     <w:nsid w:val="42074705"/>
     <w:multiLevelType w:val="hybridMultilevel"/>
     <w:tmpl w:val="08863B9A"/>
@@ -13305,7 +13607,7 @@
       </w:rPr>
     </w:lvl>
   </w:abstractNum>
-  <w:abstractNum w:abstractNumId="11">
+  <w:abstractNum w:abstractNumId="19">
     <w:nsid w:val="510A2462"/>
     <w:multiLevelType w:val="hybridMultilevel"/>
     <w:tmpl w:val="59CA1162"/>
@@ -13445,7 +13747,7 @@
       </w:rPr>
     </w:lvl>
   </w:abstractNum>
-  <w:abstractNum w:abstractNumId="12">
+  <w:abstractNum w:abstractNumId="20">
     <w:nsid w:val="5156249D"/>
     <w:multiLevelType w:val="multilevel"/>
     <w:tmpl w:val="B09E1BD4"/>
@@ -13585,7 +13887,7 @@
       </w:rPr>
     </w:lvl>
   </w:abstractNum>
-  <w:abstractNum w:abstractNumId="13">
+  <w:abstractNum w:abstractNumId="21">
     <w:nsid w:val="732A72C7"/>
     <w:multiLevelType w:val="hybridMultilevel"/>
     <w:tmpl w:val="402ADA06"/>
@@ -13725,7 +14027,7 @@
       </w:rPr>
     </w:lvl>
   </w:abstractNum>
-  <w:abstractNum w:abstractNumId="14">
+  <w:abstractNum w:abstractNumId="22">
     <w:nsid w:val="7BBB7BE6"/>
     <w:multiLevelType w:val="multilevel"/>
     <w:tmpl w:val="E1529698"/>
@@ -13865,7 +14167,7 @@
       </w:rPr>
     </w:lvl>
   </w:abstractNum>
-  <w:abstractNum w:abstractNumId="15">
+  <w:abstractNum w:abstractNumId="23">
     <w:nsid w:val="7C907915"/>
     <w:multiLevelType w:val="multilevel"/>
     <w:tmpl w:val="2960BB90"/>
@@ -14015,49 +14317,73 @@
     </w:lvl>
   </w:abstractNum>
   <w:num w:numId="1">
+    <w:abstractNumId w:val="9"/>
+  </w:num>
+  <w:num w:numId="2">
+    <w:abstractNumId w:val="10"/>
+  </w:num>
+  <w:num w:numId="3">
+    <w:abstractNumId w:val="16"/>
+  </w:num>
+  <w:num w:numId="4">
+    <w:abstractNumId w:val="22"/>
+  </w:num>
+  <w:num w:numId="5">
+    <w:abstractNumId w:val="20"/>
+  </w:num>
+  <w:num w:numId="6">
+    <w:abstractNumId w:val="17"/>
+  </w:num>
+  <w:num w:numId="7">
+    <w:abstractNumId w:val="21"/>
+  </w:num>
+  <w:num w:numId="8">
+    <w:abstractNumId w:val="23"/>
+  </w:num>
+  <w:num w:numId="9">
+    <w:abstractNumId w:val="11"/>
+  </w:num>
+  <w:num w:numId="10">
+    <w:abstractNumId w:val="15"/>
+  </w:num>
+  <w:num w:numId="11">
+    <w:abstractNumId w:val="12"/>
+  </w:num>
+  <w:num w:numId="12">
+    <w:abstractNumId w:val="18"/>
+  </w:num>
+  <w:num w:numId="13">
+    <w:abstractNumId w:val="14"/>
+  </w:num>
+  <w:num w:numId="14">
+    <w:abstractNumId w:val="13"/>
+  </w:num>
+  <w:num w:numId="15">
+    <w:abstractNumId w:val="19"/>
+  </w:num>
+  <w:num w:numId="16">
+    <w:abstractNumId w:val="7"/>
+  </w:num>
+  <w:num w:numId="17">
+    <w:abstractNumId w:val="5"/>
+  </w:num>
+  <w:num w:numId="18">
+    <w:abstractNumId w:val="4"/>
+  </w:num>
+  <w:num w:numId="19">
+    <w:abstractNumId w:val="3"/>
+  </w:num>
+  <w:num w:numId="20">
+    <w:abstractNumId w:val="2"/>
+  </w:num>
+  <w:num w:numId="21">
+    <w:abstractNumId w:val="6"/>
+  </w:num>
+  <w:num w:numId="22">
     <w:abstractNumId w:val="1"/>
   </w:num>
-  <w:num w:numId="2">
-    <w:abstractNumId w:val="2"/>
-  </w:num>
-  <w:num w:numId="3">
-    <w:abstractNumId w:val="8"/>
-  </w:num>
-  <w:num w:numId="4">
-    <w:abstractNumId w:val="14"/>
-  </w:num>
-  <w:num w:numId="5">
-    <w:abstractNumId w:val="12"/>
-  </w:num>
-  <w:num w:numId="6">
-    <w:abstractNumId w:val="9"/>
-  </w:num>
-  <w:num w:numId="7">
-    <w:abstractNumId w:val="13"/>
-  </w:num>
-  <w:num w:numId="8">
-    <w:abstractNumId w:val="15"/>
-  </w:num>
-  <w:num w:numId="9">
-    <w:abstractNumId w:val="3"/>
-  </w:num>
-  <w:num w:numId="10">
-    <w:abstractNumId w:val="7"/>
-  </w:num>
-  <w:num w:numId="11">
-    <w:abstractNumId w:val="4"/>
-  </w:num>
-  <w:num w:numId="12">
-    <w:abstractNumId w:val="10"/>
-  </w:num>
-  <w:num w:numId="13">
-    <w:abstractNumId w:val="6"/>
-  </w:num>
-  <w:num w:numId="14">
-    <w:abstractNumId w:val="5"/>
-  </w:num>
-  <w:num w:numId="15">
-    <w:abstractNumId w:val="11"/>
+  <w:num w:numId="23">
+    <w:abstractNumId w:val="0"/>
   </w:num>
 </w:numbering>
 </file>
@@ -14070,250 +14396,279 @@
         <w:rFonts w:ascii="Calibri" w:eastAsia="Times New Roman" w:hAnsi="Calibri" w:cs="Times New Roman"/>
         <w:sz w:val="22"/>
         <w:szCs w:val="22"/>
-        <w:lang w:val="fr-FR" w:eastAsia="fr-FR" w:bidi="ar-SA"/>
+        <w:lang w:val="en-US" w:eastAsia="en-US" w:bidi="ar-SA"/>
       </w:rPr>
     </w:rPrDefault>
     <w:pPrDefault/>
   </w:docDefaults>
-  <w:latentStyles w:defLockedState="0" w:defUIPriority="99" w:defSemiHidden="1" w:defUnhideWhenUsed="0" w:defQFormat="0" w:count="267">
-    <w:lsdException w:name="Normal" w:semiHidden="0" w:uiPriority="0" w:qFormat="1"/>
-    <w:lsdException w:name="heading 1" w:semiHidden="0" w:qFormat="1"/>
-    <w:lsdException w:name="heading 2" w:semiHidden="0" w:qFormat="1"/>
-    <w:lsdException w:name="heading 3" w:semiHidden="0" w:qFormat="1"/>
-    <w:lsdException w:name="heading 4" w:semiHidden="0" w:qFormat="1"/>
-    <w:lsdException w:name="heading 5" w:semiHidden="0" w:qFormat="1"/>
-    <w:lsdException w:name="heading 6" w:semiHidden="0" w:qFormat="1"/>
-    <w:lsdException w:name="heading 7" w:semiHidden="0" w:qFormat="1"/>
-    <w:lsdException w:name="heading 8" w:semiHidden="0" w:qFormat="1"/>
-    <w:lsdException w:name="heading 9" w:semiHidden="0" w:qFormat="1"/>
-    <w:lsdException w:name="index 1" w:unhideWhenUsed="1"/>
-    <w:lsdException w:name="index 2" w:unhideWhenUsed="1"/>
-    <w:lsdException w:name="index 3" w:unhideWhenUsed="1"/>
-    <w:lsdException w:name="index 4" w:unhideWhenUsed="1"/>
-    <w:lsdException w:name="index 5" w:unhideWhenUsed="1"/>
-    <w:lsdException w:name="index 6" w:unhideWhenUsed="1"/>
-    <w:lsdException w:name="index 7" w:unhideWhenUsed="1"/>
-    <w:lsdException w:name="index 8" w:unhideWhenUsed="1"/>
-    <w:lsdException w:name="index 9" w:unhideWhenUsed="1"/>
-    <w:lsdException w:name="Normal Indent" w:unhideWhenUsed="1"/>
-    <w:lsdException w:name="index heading" w:unhideWhenUsed="1"/>
-    <w:lsdException w:name="caption" w:semiHidden="0" w:qFormat="1"/>
-    <w:lsdException w:name="table of figures" w:unhideWhenUsed="1"/>
-    <w:lsdException w:name="envelope address" w:unhideWhenUsed="1"/>
-    <w:lsdException w:name="envelope return" w:unhideWhenUsed="1"/>
-    <w:lsdException w:name="line number" w:unhideWhenUsed="1"/>
-    <w:lsdException w:name="endnote reference" w:unhideWhenUsed="1"/>
-    <w:lsdException w:name="endnote text" w:unhideWhenUsed="1"/>
-    <w:lsdException w:name="table of authorities" w:unhideWhenUsed="1"/>
-    <w:lsdException w:name="macro" w:unhideWhenUsed="1"/>
-    <w:lsdException w:name="toa heading" w:unhideWhenUsed="1"/>
-    <w:lsdException w:name="List" w:unhideWhenUsed="1"/>
-    <w:lsdException w:name="List Bullet" w:unhideWhenUsed="1"/>
-    <w:lsdException w:name="List Number" w:unhideWhenUsed="1"/>
-    <w:lsdException w:name="List 2" w:unhideWhenUsed="1"/>
-    <w:lsdException w:name="List 3" w:unhideWhenUsed="1"/>
-    <w:lsdException w:name="List 4" w:unhideWhenUsed="1"/>
-    <w:lsdException w:name="List 5" w:unhideWhenUsed="1"/>
-    <w:lsdException w:name="List Bullet 2" w:unhideWhenUsed="1"/>
-    <w:lsdException w:name="List Bullet 3" w:unhideWhenUsed="1"/>
-    <w:lsdException w:name="List Bullet 4" w:unhideWhenUsed="1"/>
-    <w:lsdException w:name="List Bullet 5" w:unhideWhenUsed="1"/>
-    <w:lsdException w:name="List Number 2" w:unhideWhenUsed="1"/>
-    <w:lsdException w:name="List Number 3" w:unhideWhenUsed="1"/>
-    <w:lsdException w:name="List Number 4" w:unhideWhenUsed="1"/>
-    <w:lsdException w:name="List Number 5" w:unhideWhenUsed="1"/>
-    <w:lsdException w:name="Title" w:semiHidden="0" w:qFormat="1"/>
-    <w:lsdException w:name="Closing" w:unhideWhenUsed="1"/>
-    <w:lsdException w:name="Signature" w:unhideWhenUsed="1"/>
-    <w:lsdException w:name="Body Text Indent" w:unhideWhenUsed="1"/>
-    <w:lsdException w:name="List Continue" w:unhideWhenUsed="1"/>
-    <w:lsdException w:name="List Continue 2" w:unhideWhenUsed="1"/>
-    <w:lsdException w:name="List Continue 3" w:unhideWhenUsed="1"/>
-    <w:lsdException w:name="List Continue 4" w:unhideWhenUsed="1"/>
-    <w:lsdException w:name="List Continue 5" w:unhideWhenUsed="1"/>
-    <w:lsdException w:name="Message Header" w:unhideWhenUsed="1"/>
-    <w:lsdException w:name="Subtitle" w:semiHidden="0" w:uiPriority="11" w:qFormat="1"/>
-    <w:lsdException w:name="Salutation" w:unhideWhenUsed="1"/>
-    <w:lsdException w:name="Date" w:unhideWhenUsed="1"/>
-    <w:lsdException w:name="Body Text First Indent" w:unhideWhenUsed="1"/>
-    <w:lsdException w:name="Body Text First Indent 2" w:unhideWhenUsed="1"/>
-    <w:lsdException w:name="Note Heading" w:unhideWhenUsed="1"/>
-    <w:lsdException w:name="Body Text 2" w:unhideWhenUsed="1"/>
-    <w:lsdException w:name="Body Text 3" w:unhideWhenUsed="1"/>
-    <w:lsdException w:name="Body Text Indent 2" w:unhideWhenUsed="1"/>
-    <w:lsdException w:name="Body Text Indent 3" w:unhideWhenUsed="1"/>
-    <w:lsdException w:name="Block Text" w:unhideWhenUsed="1"/>
-    <w:lsdException w:name="Strong" w:semiHidden="0" w:qFormat="1"/>
-    <w:lsdException w:name="Emphasis" w:semiHidden="0" w:uiPriority="20" w:qFormat="1"/>
-    <w:lsdException w:name="Plain Text" w:unhideWhenUsed="1"/>
-    <w:lsdException w:name="E-mail Signature" w:unhideWhenUsed="1"/>
-    <w:lsdException w:name="HTML Top of Form" w:unhideWhenUsed="1"/>
-    <w:lsdException w:name="HTML Bottom of Form" w:unhideWhenUsed="1"/>
-    <w:lsdException w:name="HTML Acronym" w:unhideWhenUsed="1"/>
-    <w:lsdException w:name="HTML Address" w:unhideWhenUsed="1"/>
-    <w:lsdException w:name="HTML Cite" w:unhideWhenUsed="1"/>
-    <w:lsdException w:name="HTML Definition" w:unhideWhenUsed="1"/>
-    <w:lsdException w:name="HTML Keyboard" w:unhideWhenUsed="1"/>
-    <w:lsdException w:name="HTML Sample" w:unhideWhenUsed="1"/>
-    <w:lsdException w:name="HTML Variable" w:unhideWhenUsed="1"/>
-    <w:lsdException w:name="Normal Table" w:unhideWhenUsed="1"/>
-    <w:lsdException w:name="No List" w:unhideWhenUsed="1"/>
-    <w:lsdException w:name="Outline List 1" w:unhideWhenUsed="1"/>
-    <w:lsdException w:name="Outline List 2" w:unhideWhenUsed="1"/>
-    <w:lsdException w:name="Outline List 3" w:unhideWhenUsed="1"/>
-    <w:lsdException w:name="Table Simple 1" w:unhideWhenUsed="1"/>
-    <w:lsdException w:name="Table Simple 2" w:unhideWhenUsed="1"/>
-    <w:lsdException w:name="Table Simple 3" w:unhideWhenUsed="1"/>
-    <w:lsdException w:name="Table Classic 1" w:unhideWhenUsed="1"/>
-    <w:lsdException w:name="Table Classic 2" w:unhideWhenUsed="1"/>
-    <w:lsdException w:name="Table Classic 3" w:unhideWhenUsed="1"/>
-    <w:lsdException w:name="Table Classic 4" w:unhideWhenUsed="1"/>
-    <w:lsdException w:name="Table Colorful 1" w:unhideWhenUsed="1"/>
-    <w:lsdException w:name="Table Colorful 2" w:unhideWhenUsed="1"/>
-    <w:lsdException w:name="Table Colorful 3" w:unhideWhenUsed="1"/>
-    <w:lsdException w:name="Table Columns 1" w:unhideWhenUsed="1"/>
-    <w:lsdException w:name="Table Columns 2" w:unhideWhenUsed="1"/>
-    <w:lsdException w:name="Table Columns 3" w:unhideWhenUsed="1"/>
-    <w:lsdException w:name="Table Columns 4" w:unhideWhenUsed="1"/>
-    <w:lsdException w:name="Table Columns 5" w:unhideWhenUsed="1"/>
-    <w:lsdException w:name="Table Grid 1" w:unhideWhenUsed="1"/>
-    <w:lsdException w:name="Table Grid 2" w:unhideWhenUsed="1"/>
-    <w:lsdException w:name="Table Grid 3" w:unhideWhenUsed="1"/>
-    <w:lsdException w:name="Table Grid 4" w:unhideWhenUsed="1"/>
-    <w:lsdException w:name="Table Grid 5" w:unhideWhenUsed="1"/>
-    <w:lsdException w:name="Table Grid 6" w:unhideWhenUsed="1"/>
-    <w:lsdException w:name="Table Grid 7" w:unhideWhenUsed="1"/>
-    <w:lsdException w:name="Table Grid 8" w:unhideWhenUsed="1"/>
-    <w:lsdException w:name="Table List 1" w:unhideWhenUsed="1"/>
-    <w:lsdException w:name="Table List 2" w:unhideWhenUsed="1"/>
-    <w:lsdException w:name="Table List 3" w:unhideWhenUsed="1"/>
-    <w:lsdException w:name="Table List 4" w:unhideWhenUsed="1"/>
-    <w:lsdException w:name="Table List 5" w:unhideWhenUsed="1"/>
-    <w:lsdException w:name="Table List 6" w:unhideWhenUsed="1"/>
-    <w:lsdException w:name="Table List 7" w:unhideWhenUsed="1"/>
-    <w:lsdException w:name="Table List 8" w:unhideWhenUsed="1"/>
-    <w:lsdException w:name="Table 3D effects 1" w:unhideWhenUsed="1"/>
-    <w:lsdException w:name="Table 3D effects 2" w:unhideWhenUsed="1"/>
-    <w:lsdException w:name="Table 3D effects 3" w:unhideWhenUsed="1"/>
-    <w:lsdException w:name="Table Contemporary" w:unhideWhenUsed="1"/>
-    <w:lsdException w:name="Table Elegant" w:unhideWhenUsed="1"/>
-    <w:lsdException w:name="Table Professional" w:unhideWhenUsed="1"/>
-    <w:lsdException w:name="Table Subtle 1" w:unhideWhenUsed="1"/>
-    <w:lsdException w:name="Table Subtle 2" w:unhideWhenUsed="1"/>
-    <w:lsdException w:name="Table Web 1" w:unhideWhenUsed="1"/>
-    <w:lsdException w:name="Table Web 2" w:unhideWhenUsed="1"/>
-    <w:lsdException w:name="Table Web 3" w:unhideWhenUsed="1"/>
-    <w:lsdException w:name="Table Grid" w:semiHidden="0"/>
-    <w:lsdException w:name="Table Theme" w:unhideWhenUsed="1"/>
-    <w:lsdException w:name="No Spacing" w:semiHidden="0" w:uiPriority="1" w:qFormat="1"/>
-    <w:lsdException w:name="Light Shading" w:semiHidden="0" w:uiPriority="60"/>
-    <w:lsdException w:name="Light List" w:semiHidden="0" w:uiPriority="61"/>
-    <w:lsdException w:name="Light Grid" w:semiHidden="0" w:uiPriority="62"/>
-    <w:lsdException w:name="Medium Shading 1" w:semiHidden="0" w:uiPriority="63"/>
-    <w:lsdException w:name="Medium Shading 2" w:semiHidden="0" w:uiPriority="64"/>
-    <w:lsdException w:name="Medium List 1" w:semiHidden="0" w:uiPriority="65"/>
-    <w:lsdException w:name="Medium List 2" w:semiHidden="0" w:uiPriority="66"/>
-    <w:lsdException w:name="Medium Grid 1" w:semiHidden="0" w:uiPriority="67"/>
-    <w:lsdException w:name="Medium Grid 2" w:semiHidden="0" w:uiPriority="68"/>
-    <w:lsdException w:name="Medium Grid 3" w:semiHidden="0" w:uiPriority="69"/>
-    <w:lsdException w:name="Dark List" w:semiHidden="0" w:uiPriority="70"/>
-    <w:lsdException w:name="Colorful Shading" w:semiHidden="0" w:uiPriority="71"/>
-    <w:lsdException w:name="Colorful List" w:semiHidden="0" w:uiPriority="72"/>
-    <w:lsdException w:name="Colorful Grid" w:semiHidden="0" w:uiPriority="73"/>
-    <w:lsdException w:name="Light Shading Accent 1" w:semiHidden="0" w:uiPriority="60"/>
-    <w:lsdException w:name="Light List Accent 1" w:semiHidden="0" w:uiPriority="61"/>
-    <w:lsdException w:name="Light Grid Accent 1" w:semiHidden="0" w:uiPriority="62"/>
-    <w:lsdException w:name="Medium Shading 1 Accent 1" w:semiHidden="0" w:uiPriority="63"/>
-    <w:lsdException w:name="Medium Shading 2 Accent 1" w:semiHidden="0" w:uiPriority="64"/>
-    <w:lsdException w:name="Medium List 1 Accent 1" w:semiHidden="0" w:uiPriority="65"/>
-    <w:lsdException w:name="List Paragraph" w:semiHidden="0" w:qFormat="1"/>
-    <w:lsdException w:name="Quote" w:semiHidden="0" w:uiPriority="29" w:qFormat="1"/>
-    <w:lsdException w:name="Intense Quote" w:semiHidden="0" w:uiPriority="30" w:qFormat="1"/>
-    <w:lsdException w:name="Medium List 2 Accent 1" w:semiHidden="0" w:uiPriority="66"/>
-    <w:lsdException w:name="Medium Grid 1 Accent 1" w:semiHidden="0" w:uiPriority="67"/>
-    <w:lsdException w:name="Medium Grid 2 Accent 1" w:semiHidden="0" w:uiPriority="68"/>
-    <w:lsdException w:name="Medium Grid 3 Accent 1" w:semiHidden="0" w:uiPriority="69"/>
-    <w:lsdException w:name="Dark List Accent 1" w:semiHidden="0" w:uiPriority="70"/>
-    <w:lsdException w:name="Colorful Shading Accent 1" w:semiHidden="0" w:uiPriority="71"/>
-    <w:lsdException w:name="Colorful List Accent 1" w:semiHidden="0" w:uiPriority="72"/>
-    <w:lsdException w:name="Colorful Grid Accent 1" w:semiHidden="0" w:uiPriority="73"/>
-    <w:lsdException w:name="Light Shading Accent 2" w:semiHidden="0" w:uiPriority="60"/>
-    <w:lsdException w:name="Light List Accent 2" w:semiHidden="0" w:uiPriority="61"/>
-    <w:lsdException w:name="Light Grid Accent 2" w:semiHidden="0" w:uiPriority="62"/>
-    <w:lsdException w:name="Medium Shading 1 Accent 2" w:semiHidden="0" w:uiPriority="63"/>
-    <w:lsdException w:name="Medium Shading 2 Accent 2" w:semiHidden="0" w:uiPriority="64"/>
-    <w:lsdException w:name="Medium List 1 Accent 2" w:semiHidden="0" w:uiPriority="65"/>
-    <w:lsdException w:name="Medium List 2 Accent 2" w:semiHidden="0" w:uiPriority="66"/>
-    <w:lsdException w:name="Medium Grid 1 Accent 2" w:semiHidden="0" w:uiPriority="67"/>
-    <w:lsdException w:name="Medium Grid 2 Accent 2" w:semiHidden="0" w:uiPriority="68"/>
-    <w:lsdException w:name="Medium Grid 3 Accent 2" w:semiHidden="0" w:uiPriority="69"/>
-    <w:lsdException w:name="Dark List Accent 2" w:semiHidden="0" w:uiPriority="70"/>
-    <w:lsdException w:name="Colorful Shading Accent 2" w:semiHidden="0" w:uiPriority="71"/>
-    <w:lsdException w:name="Colorful List Accent 2" w:semiHidden="0" w:uiPriority="72"/>
-    <w:lsdException w:name="Colorful Grid Accent 2" w:semiHidden="0" w:uiPriority="73"/>
-    <w:lsdException w:name="Light Shading Accent 3" w:semiHidden="0" w:uiPriority="60"/>
-    <w:lsdException w:name="Light List Accent 3" w:semiHidden="0" w:uiPriority="61"/>
-    <w:lsdException w:name="Light Grid Accent 3" w:semiHidden="0" w:uiPriority="62"/>
-    <w:lsdException w:name="Medium Shading 1 Accent 3" w:semiHidden="0" w:uiPriority="63"/>
-    <w:lsdException w:name="Medium Shading 2 Accent 3" w:semiHidden="0" w:uiPriority="64"/>
-    <w:lsdException w:name="Medium List 1 Accent 3" w:semiHidden="0" w:uiPriority="65"/>
-    <w:lsdException w:name="Medium List 2 Accent 3" w:semiHidden="0" w:uiPriority="66"/>
-    <w:lsdException w:name="Medium Grid 1 Accent 3" w:semiHidden="0" w:uiPriority="67"/>
-    <w:lsdException w:name="Medium Grid 2 Accent 3" w:semiHidden="0" w:uiPriority="68"/>
-    <w:lsdException w:name="Medium Grid 3 Accent 3" w:semiHidden="0" w:uiPriority="69"/>
-    <w:lsdException w:name="Dark List Accent 3" w:semiHidden="0" w:uiPriority="70"/>
-    <w:lsdException w:name="Colorful Shading Accent 3" w:semiHidden="0" w:uiPriority="71"/>
-    <w:lsdException w:name="Colorful List Accent 3" w:semiHidden="0" w:uiPriority="72"/>
-    <w:lsdException w:name="Colorful Grid Accent 3" w:semiHidden="0" w:uiPriority="73"/>
-    <w:lsdException w:name="Light Shading Accent 4" w:semiHidden="0" w:uiPriority="60"/>
-    <w:lsdException w:name="Light List Accent 4" w:semiHidden="0" w:uiPriority="61"/>
-    <w:lsdException w:name="Light Grid Accent 4" w:semiHidden="0" w:uiPriority="62"/>
-    <w:lsdException w:name="Medium Shading 1 Accent 4" w:semiHidden="0" w:uiPriority="63"/>
-    <w:lsdException w:name="Medium Shading 2 Accent 4" w:semiHidden="0" w:uiPriority="64"/>
-    <w:lsdException w:name="Medium List 1 Accent 4" w:semiHidden="0" w:uiPriority="65"/>
-    <w:lsdException w:name="Medium List 2 Accent 4" w:semiHidden="0" w:uiPriority="66"/>
-    <w:lsdException w:name="Medium Grid 1 Accent 4" w:semiHidden="0" w:uiPriority="67"/>
-    <w:lsdException w:name="Medium Grid 2 Accent 4" w:semiHidden="0" w:uiPriority="68"/>
-    <w:lsdException w:name="Medium Grid 3 Accent 4" w:semiHidden="0" w:uiPriority="69"/>
-    <w:lsdException w:name="Dark List Accent 4" w:semiHidden="0" w:uiPriority="70"/>
-    <w:lsdException w:name="Colorful Shading Accent 4" w:semiHidden="0" w:uiPriority="71"/>
-    <w:lsdException w:name="Colorful List Accent 4" w:semiHidden="0" w:uiPriority="72"/>
-    <w:lsdException w:name="Colorful Grid Accent 4" w:semiHidden="0" w:uiPriority="73"/>
-    <w:lsdException w:name="Light Shading Accent 5" w:semiHidden="0" w:uiPriority="60"/>
-    <w:lsdException w:name="Light List Accent 5" w:semiHidden="0" w:uiPriority="61"/>
-    <w:lsdException w:name="Light Grid Accent 5" w:semiHidden="0" w:uiPriority="62"/>
-    <w:lsdException w:name="Medium Shading 1 Accent 5" w:semiHidden="0" w:uiPriority="63"/>
-    <w:lsdException w:name="Medium Shading 2 Accent 5" w:semiHidden="0" w:uiPriority="64"/>
-    <w:lsdException w:name="Medium List 1 Accent 5" w:semiHidden="0" w:uiPriority="65"/>
-    <w:lsdException w:name="Medium List 2 Accent 5" w:semiHidden="0" w:uiPriority="66"/>
-    <w:lsdException w:name="Medium Grid 1 Accent 5" w:semiHidden="0" w:uiPriority="67"/>
-    <w:lsdException w:name="Medium Grid 2 Accent 5" w:semiHidden="0" w:uiPriority="68"/>
-    <w:lsdException w:name="Medium Grid 3 Accent 5" w:semiHidden="0" w:uiPriority="69"/>
-    <w:lsdException w:name="Dark List Accent 5" w:semiHidden="0" w:uiPriority="70"/>
-    <w:lsdException w:name="Colorful Shading Accent 5" w:semiHidden="0" w:uiPriority="71"/>
-    <w:lsdException w:name="Colorful List Accent 5" w:semiHidden="0" w:uiPriority="72"/>
-    <w:lsdException w:name="Colorful Grid Accent 5" w:semiHidden="0" w:uiPriority="73"/>
-    <w:lsdException w:name="Light Shading Accent 6" w:semiHidden="0" w:uiPriority="60"/>
-    <w:lsdException w:name="Light List Accent 6" w:semiHidden="0" w:uiPriority="61"/>
-    <w:lsdException w:name="Light Grid Accent 6" w:semiHidden="0" w:uiPriority="62"/>
-    <w:lsdException w:name="Medium Shading 1 Accent 6" w:semiHidden="0" w:uiPriority="63"/>
-    <w:lsdException w:name="Medium Shading 2 Accent 6" w:semiHidden="0" w:uiPriority="64"/>
-    <w:lsdException w:name="Medium List 1 Accent 6" w:semiHidden="0" w:uiPriority="65"/>
-    <w:lsdException w:name="Medium List 2 Accent 6" w:semiHidden="0" w:uiPriority="66"/>
-    <w:lsdException w:name="Medium Grid 1 Accent 6" w:semiHidden="0" w:uiPriority="67"/>
-    <w:lsdException w:name="Medium Grid 2 Accent 6" w:semiHidden="0" w:uiPriority="68"/>
-    <w:lsdException w:name="Medium Grid 3 Accent 6" w:semiHidden="0" w:uiPriority="69"/>
-    <w:lsdException w:name="Dark List Accent 6" w:semiHidden="0" w:uiPriority="70"/>
-    <w:lsdException w:name="Colorful Shading Accent 6" w:semiHidden="0" w:uiPriority="71"/>
-    <w:lsdException w:name="Colorful List Accent 6" w:semiHidden="0" w:uiPriority="72"/>
-    <w:lsdException w:name="Colorful Grid Accent 6" w:semiHidden="0" w:uiPriority="73"/>
-    <w:lsdException w:name="Subtle Emphasis" w:semiHidden="0" w:uiPriority="19" w:qFormat="1"/>
-    <w:lsdException w:name="Intense Emphasis" w:semiHidden="0" w:uiPriority="21" w:qFormat="1"/>
-    <w:lsdException w:name="Subtle Reference" w:semiHidden="0" w:uiPriority="31" w:qFormat="1"/>
-    <w:lsdException w:name="Intense Reference" w:semiHidden="0" w:uiPriority="32" w:qFormat="1"/>
-    <w:lsdException w:name="Book Title" w:semiHidden="0" w:uiPriority="33" w:qFormat="1"/>
-    <w:lsdException w:name="Bibliography" w:uiPriority="37" w:unhideWhenUsed="1"/>
-    <w:lsdException w:name="TOC Heading" w:uiPriority="39" w:unhideWhenUsed="1" w:qFormat="1"/>
+  <w:latentStyles w:defLockedState="0" w:defUIPriority="99" w:defSemiHidden="0" w:defUnhideWhenUsed="0" w:defQFormat="0" w:count="267">
+    <w:lsdException w:name="Normal" w:locked="1" w:uiPriority="0" w:qFormat="1"/>
+    <w:lsdException w:name="heading 1" w:locked="1" w:uiPriority="9" w:qFormat="1"/>
+    <w:lsdException w:name="heading 2" w:locked="1" w:uiPriority="9" w:qFormat="1"/>
+    <w:lsdException w:name="heading 3" w:locked="1" w:uiPriority="9" w:qFormat="1"/>
+    <w:lsdException w:name="heading 4" w:locked="1" w:uiPriority="9" w:qFormat="1"/>
+    <w:lsdException w:name="heading 5" w:locked="1" w:uiPriority="9" w:qFormat="1"/>
+    <w:lsdException w:name="heading 6" w:locked="1" w:uiPriority="9" w:qFormat="1"/>
+    <w:lsdException w:name="heading 7" w:locked="1" w:uiPriority="9" w:qFormat="1"/>
+    <w:lsdException w:name="heading 8" w:locked="1" w:uiPriority="9" w:qFormat="1"/>
+    <w:lsdException w:name="heading 9" w:locked="1" w:uiPriority="9" w:qFormat="1"/>
+    <w:lsdException w:name="index 1" w:locked="1" w:semiHidden="1" w:unhideWhenUsed="1"/>
+    <w:lsdException w:name="index 2" w:locked="1" w:semiHidden="1" w:unhideWhenUsed="1"/>
+    <w:lsdException w:name="index 3" w:locked="1" w:semiHidden="1" w:unhideWhenUsed="1"/>
+    <w:lsdException w:name="index 4" w:locked="1" w:semiHidden="1" w:unhideWhenUsed="1"/>
+    <w:lsdException w:name="index 5" w:locked="1" w:semiHidden="1" w:unhideWhenUsed="1"/>
+    <w:lsdException w:name="index 6" w:locked="1" w:semiHidden="1" w:unhideWhenUsed="1"/>
+    <w:lsdException w:name="index 7" w:locked="1" w:semiHidden="1" w:unhideWhenUsed="1"/>
+    <w:lsdException w:name="index 8" w:locked="1" w:semiHidden="1" w:unhideWhenUsed="1"/>
+    <w:lsdException w:name="index 9" w:locked="1" w:semiHidden="1" w:unhideWhenUsed="1"/>
+    <w:lsdException w:name="toc 1" w:uiPriority="0"/>
+    <w:lsdException w:name="toc 2" w:uiPriority="0"/>
+    <w:lsdException w:name="toc 3" w:uiPriority="0"/>
+    <w:lsdException w:name="toc 4" w:uiPriority="0"/>
+    <w:lsdException w:name="toc 5" w:uiPriority="0"/>
+    <w:lsdException w:name="toc 6" w:uiPriority="0"/>
+    <w:lsdException w:name="toc 7" w:uiPriority="0"/>
+    <w:lsdException w:name="toc 8" w:uiPriority="0"/>
+    <w:lsdException w:name="toc 9" w:uiPriority="0"/>
+    <w:lsdException w:name="Normal Indent" w:locked="1" w:semiHidden="1" w:unhideWhenUsed="1"/>
+    <w:lsdException w:name="footnote text" w:uiPriority="0"/>
+    <w:lsdException w:name="annotation text" w:uiPriority="0"/>
+    <w:lsdException w:name="header" w:uiPriority="0"/>
+    <w:lsdException w:name="footer" w:uiPriority="0"/>
+    <w:lsdException w:name="index heading" w:locked="1" w:semiHidden="1" w:unhideWhenUsed="1"/>
+    <w:lsdException w:name="caption" w:locked="1" w:uiPriority="35" w:qFormat="1"/>
+    <w:lsdException w:name="table of figures" w:locked="1" w:semiHidden="1" w:unhideWhenUsed="1"/>
+    <w:lsdException w:name="envelope address" w:locked="1" w:semiHidden="1" w:unhideWhenUsed="1"/>
+    <w:lsdException w:name="envelope return" w:locked="1" w:semiHidden="1" w:unhideWhenUsed="1"/>
+    <w:lsdException w:name="footnote reference" w:uiPriority="0"/>
+    <w:lsdException w:name="annotation reference" w:uiPriority="0"/>
+    <w:lsdException w:name="line number" w:locked="1" w:semiHidden="1" w:unhideWhenUsed="1"/>
+    <w:lsdException w:name="page number" w:uiPriority="0"/>
+    <w:lsdException w:name="endnote reference" w:locked="1" w:semiHidden="1" w:unhideWhenUsed="1"/>
+    <w:lsdException w:name="endnote text" w:locked="1" w:semiHidden="1" w:unhideWhenUsed="1"/>
+    <w:lsdException w:name="table of authorities" w:locked="1" w:semiHidden="1" w:unhideWhenUsed="1"/>
+    <w:lsdException w:name="macro" w:locked="1" w:semiHidden="1" w:unhideWhenUsed="1"/>
+    <w:lsdException w:name="toa heading" w:locked="1" w:semiHidden="1" w:unhideWhenUsed="1"/>
+    <w:lsdException w:name="List" w:locked="1" w:semiHidden="1" w:unhideWhenUsed="1"/>
+    <w:lsdException w:name="List Bullet" w:locked="1" w:semiHidden="1" w:unhideWhenUsed="1"/>
+    <w:lsdException w:name="List Number" w:locked="1" w:semiHidden="1" w:unhideWhenUsed="1"/>
+    <w:lsdException w:name="List 2" w:locked="1" w:semiHidden="1" w:unhideWhenUsed="1"/>
+    <w:lsdException w:name="List 3" w:locked="1" w:semiHidden="1" w:unhideWhenUsed="1"/>
+    <w:lsdException w:name="List 4" w:locked="1" w:semiHidden="1" w:unhideWhenUsed="1"/>
+    <w:lsdException w:name="List 5" w:locked="1" w:semiHidden="1" w:unhideWhenUsed="1"/>
+    <w:lsdException w:name="List Bullet 2" w:locked="1" w:semiHidden="1" w:unhideWhenUsed="1"/>
+    <w:lsdException w:name="List Bullet 3" w:locked="1" w:semiHidden="1" w:unhideWhenUsed="1"/>
+    <w:lsdException w:name="List Bullet 4" w:locked="1" w:semiHidden="1" w:unhideWhenUsed="1"/>
+    <w:lsdException w:name="List Bullet 5" w:locked="1" w:semiHidden="1" w:unhideWhenUsed="1"/>
+    <w:lsdException w:name="List Number 2" w:locked="1" w:semiHidden="1" w:unhideWhenUsed="1"/>
+    <w:lsdException w:name="List Number 3" w:locked="1" w:semiHidden="1" w:unhideWhenUsed="1"/>
+    <w:lsdException w:name="List Number 4" w:locked="1" w:semiHidden="1" w:unhideWhenUsed="1"/>
+    <w:lsdException w:name="List Number 5" w:locked="1" w:semiHidden="1" w:unhideWhenUsed="1"/>
+    <w:lsdException w:name="Title" w:locked="1" w:uiPriority="10" w:qFormat="1"/>
+    <w:lsdException w:name="Closing" w:locked="1" w:semiHidden="1" w:unhideWhenUsed="1"/>
+    <w:lsdException w:name="Signature" w:locked="1" w:semiHidden="1" w:unhideWhenUsed="1"/>
+    <w:lsdException w:name="Default Paragraph Font" w:uiPriority="0"/>
+    <w:lsdException w:name="Body Text" w:uiPriority="0"/>
+    <w:lsdException w:name="Body Text Indent" w:locked="1" w:semiHidden="1" w:unhideWhenUsed="1"/>
+    <w:lsdException w:name="List Continue" w:locked="1" w:semiHidden="1" w:unhideWhenUsed="1"/>
+    <w:lsdException w:name="List Continue 2" w:locked="1" w:semiHidden="1" w:unhideWhenUsed="1"/>
+    <w:lsdException w:name="List Continue 3" w:locked="1" w:semiHidden="1" w:unhideWhenUsed="1"/>
+    <w:lsdException w:name="List Continue 4" w:locked="1" w:semiHidden="1" w:unhideWhenUsed="1"/>
+    <w:lsdException w:name="List Continue 5" w:locked="1" w:semiHidden="1" w:unhideWhenUsed="1"/>
+    <w:lsdException w:name="Message Header" w:locked="1" w:semiHidden="1" w:unhideWhenUsed="1"/>
+    <w:lsdException w:name="Subtitle" w:locked="1" w:uiPriority="11" w:qFormat="1"/>
+    <w:lsdException w:name="Salutation" w:locked="1" w:semiHidden="1" w:unhideWhenUsed="1"/>
+    <w:lsdException w:name="Date" w:locked="1" w:semiHidden="1" w:unhideWhenUsed="1"/>
+    <w:lsdException w:name="Body Text First Indent" w:locked="1" w:semiHidden="1" w:unhideWhenUsed="1"/>
+    <w:lsdException w:name="Body Text First Indent 2" w:locked="1" w:semiHidden="1" w:unhideWhenUsed="1"/>
+    <w:lsdException w:name="Note Heading" w:locked="1" w:semiHidden="1" w:unhideWhenUsed="1"/>
+    <w:lsdException w:name="Body Text 2" w:locked="1" w:semiHidden="1" w:unhideWhenUsed="1"/>
+    <w:lsdException w:name="Body Text 3" w:locked="1" w:semiHidden="1" w:unhideWhenUsed="1"/>
+    <w:lsdException w:name="Body Text Indent 2" w:locked="1" w:semiHidden="1" w:unhideWhenUsed="1"/>
+    <w:lsdException w:name="Body Text Indent 3" w:locked="1" w:semiHidden="1" w:unhideWhenUsed="1"/>
+    <w:lsdException w:name="Block Text" w:locked="1" w:semiHidden="1" w:unhideWhenUsed="1"/>
+    <w:lsdException w:name="Hyperlink" w:uiPriority="0"/>
+    <w:lsdException w:name="FollowedHyperlink" w:uiPriority="0"/>
+    <w:lsdException w:name="Strong" w:locked="1" w:uiPriority="22" w:qFormat="1"/>
+    <w:lsdException w:name="Emphasis" w:locked="1" w:uiPriority="20" w:qFormat="1"/>
+    <w:lsdException w:name="Document Map" w:uiPriority="0"/>
+    <w:lsdException w:name="Plain Text" w:locked="1" w:semiHidden="1" w:unhideWhenUsed="1"/>
+    <w:lsdException w:name="E-mail Signature" w:locked="1" w:semiHidden="1" w:unhideWhenUsed="1"/>
+    <w:lsdException w:name="HTML Top of Form" w:locked="1" w:semiHidden="1" w:unhideWhenUsed="1"/>
+    <w:lsdException w:name="HTML Bottom of Form" w:locked="1" w:semiHidden="1" w:unhideWhenUsed="1"/>
+    <w:lsdException w:name="Normal (Web)" w:uiPriority="0"/>
+    <w:lsdException w:name="HTML Acronym" w:locked="1" w:semiHidden="1" w:unhideWhenUsed="1"/>
+    <w:lsdException w:name="HTML Address" w:locked="1" w:semiHidden="1" w:unhideWhenUsed="1"/>
+    <w:lsdException w:name="HTML Cite" w:locked="1" w:semiHidden="1" w:unhideWhenUsed="1"/>
+    <w:lsdException w:name="HTML Code" w:uiPriority="0"/>
+    <w:lsdException w:name="HTML Definition" w:locked="1" w:semiHidden="1" w:unhideWhenUsed="1"/>
+    <w:lsdException w:name="HTML Keyboard" w:locked="1" w:semiHidden="1" w:unhideWhenUsed="1"/>
+    <w:lsdException w:name="HTML Preformatted" w:uiPriority="0"/>
+    <w:lsdException w:name="HTML Sample" w:locked="1" w:semiHidden="1" w:unhideWhenUsed="1"/>
+    <w:lsdException w:name="HTML Typewriter" w:uiPriority="0"/>
+    <w:lsdException w:name="HTML Variable" w:locked="1" w:semiHidden="1" w:unhideWhenUsed="1"/>
+    <w:lsdException w:name="Normal Table" w:locked="1" w:semiHidden="1" w:unhideWhenUsed="1"/>
+    <w:lsdException w:name="annotation subject" w:uiPriority="0"/>
+    <w:lsdException w:name="No List" w:locked="1" w:semiHidden="1" w:unhideWhenUsed="1"/>
+    <w:lsdException w:name="Outline List 1" w:locked="1" w:semiHidden="1" w:unhideWhenUsed="1"/>
+    <w:lsdException w:name="Outline List 2" w:locked="1" w:semiHidden="1" w:unhideWhenUsed="1"/>
+    <w:lsdException w:name="Outline List 3" w:locked="1" w:semiHidden="1" w:unhideWhenUsed="1"/>
+    <w:lsdException w:name="Table Simple 1" w:locked="1" w:semiHidden="1" w:unhideWhenUsed="1"/>
+    <w:lsdException w:name="Table Simple 2" w:locked="1" w:semiHidden="1" w:unhideWhenUsed="1"/>
+    <w:lsdException w:name="Table Simple 3" w:locked="1" w:semiHidden="1" w:unhideWhenUsed="1"/>
+    <w:lsdException w:name="Table Classic 1" w:locked="1" w:semiHidden="1" w:unhideWhenUsed="1"/>
+    <w:lsdException w:name="Table Classic 2" w:locked="1" w:semiHidden="1" w:unhideWhenUsed="1"/>
+    <w:lsdException w:name="Table Classic 3" w:locked="1" w:semiHidden="1" w:unhideWhenUsed="1"/>
+    <w:lsdException w:name="Table Classic 4" w:locked="1" w:semiHidden="1" w:unhideWhenUsed="1"/>
+    <w:lsdException w:name="Table Colorful 1" w:locked="1" w:semiHidden="1" w:unhideWhenUsed="1"/>
+    <w:lsdException w:name="Table Colorful 2" w:locked="1" w:semiHidden="1" w:unhideWhenUsed="1"/>
+    <w:lsdException w:name="Table Colorful 3" w:locked="1" w:semiHidden="1" w:unhideWhenUsed="1"/>
+    <w:lsdException w:name="Table Columns 1" w:locked="1" w:semiHidden="1" w:unhideWhenUsed="1"/>
+    <w:lsdException w:name="Table Columns 2" w:locked="1" w:semiHidden="1" w:unhideWhenUsed="1"/>
+    <w:lsdException w:name="Table Columns 3" w:locked="1" w:semiHidden="1" w:unhideWhenUsed="1"/>
+    <w:lsdException w:name="Table Columns 4" w:locked="1" w:semiHidden="1" w:unhideWhenUsed="1"/>
+    <w:lsdException w:name="Table Columns 5" w:locked="1" w:semiHidden="1" w:unhideWhenUsed="1"/>
+    <w:lsdException w:name="Table Grid 1" w:locked="1" w:semiHidden="1" w:unhideWhenUsed="1"/>
+    <w:lsdException w:name="Table Grid 2" w:locked="1" w:semiHidden="1" w:unhideWhenUsed="1"/>
+    <w:lsdException w:name="Table Grid 3" w:locked="1" w:semiHidden="1" w:unhideWhenUsed="1"/>
+    <w:lsdException w:name="Table Grid 4" w:locked="1" w:semiHidden="1" w:unhideWhenUsed="1"/>
+    <w:lsdException w:name="Table Grid 5" w:locked="1" w:semiHidden="1" w:unhideWhenUsed="1"/>
+    <w:lsdException w:name="Table Grid 6" w:locked="1" w:semiHidden="1" w:unhideWhenUsed="1"/>
+    <w:lsdException w:name="Table Grid 7" w:locked="1" w:semiHidden="1" w:unhideWhenUsed="1"/>
+    <w:lsdException w:name="Table Grid 8" w:locked="1" w:semiHidden="1" w:unhideWhenUsed="1"/>
+    <w:lsdException w:name="Table List 1" w:locked="1" w:semiHidden="1" w:unhideWhenUsed="1"/>
+    <w:lsdException w:name="Table List 2" w:locked="1" w:semiHidden="1" w:unhideWhenUsed="1"/>
+    <w:lsdException w:name="Table List 3" w:locked="1" w:semiHidden="1" w:unhideWhenUsed="1"/>
+    <w:lsdException w:name="Table List 4" w:locked="1" w:semiHidden="1" w:unhideWhenUsed="1"/>
+    <w:lsdException w:name="Table List 5" w:locked="1" w:semiHidden="1" w:unhideWhenUsed="1"/>
+    <w:lsdException w:name="Table List 6" w:locked="1" w:semiHidden="1" w:unhideWhenUsed="1"/>
+    <w:lsdException w:name="Table List 7" w:locked="1" w:semiHidden="1" w:unhideWhenUsed="1"/>
+    <w:lsdException w:name="Table List 8" w:locked="1" w:semiHidden="1" w:unhideWhenUsed="1"/>
+    <w:lsdException w:name="Table 3D effects 1" w:locked="1" w:semiHidden="1" w:unhideWhenUsed="1"/>
+    <w:lsdException w:name="Table 3D effects 2" w:locked="1" w:semiHidden="1" w:unhideWhenUsed="1"/>
+    <w:lsdException w:name="Table 3D effects 3" w:locked="1" w:semiHidden="1" w:unhideWhenUsed="1"/>
+    <w:lsdException w:name="Table Contemporary" w:locked="1" w:semiHidden="1" w:unhideWhenUsed="1"/>
+    <w:lsdException w:name="Table Elegant" w:locked="1" w:semiHidden="1" w:unhideWhenUsed="1"/>
+    <w:lsdException w:name="Table Professional" w:locked="1" w:semiHidden="1" w:unhideWhenUsed="1"/>
+    <w:lsdException w:name="Table Subtle 1" w:locked="1" w:semiHidden="1" w:unhideWhenUsed="1"/>
+    <w:lsdException w:name="Table Subtle 2" w:locked="1" w:semiHidden="1" w:unhideWhenUsed="1"/>
+    <w:lsdException w:name="Table Web 1" w:locked="1" w:semiHidden="1" w:unhideWhenUsed="1"/>
+    <w:lsdException w:name="Table Web 2" w:locked="1" w:semiHidden="1" w:unhideWhenUsed="1"/>
+    <w:lsdException w:name="Table Web 3" w:locked="1" w:semiHidden="1" w:unhideWhenUsed="1"/>
+    <w:lsdException w:name="Balloon Text" w:uiPriority="0"/>
+    <w:lsdException w:name="Table Grid" w:locked="1" w:uiPriority="59"/>
+    <w:lsdException w:name="Table Theme" w:locked="1" w:semiHidden="1" w:unhideWhenUsed="1"/>
+    <w:lsdException w:name="Placeholder Text" w:semiHidden="1"/>
+    <w:lsdException w:name="No Spacing" w:uiPriority="1" w:qFormat="1"/>
+    <w:lsdException w:name="Light Shading" w:uiPriority="60"/>
+    <w:lsdException w:name="Light List" w:uiPriority="61"/>
+    <w:lsdException w:name="Light Grid" w:uiPriority="62"/>
+    <w:lsdException w:name="Medium Shading 1" w:uiPriority="63"/>
+    <w:lsdException w:name="Medium Shading 2" w:uiPriority="64"/>
+    <w:lsdException w:name="Medium List 1" w:uiPriority="65"/>
+    <w:lsdException w:name="Medium List 2" w:uiPriority="66"/>
+    <w:lsdException w:name="Medium Grid 1" w:uiPriority="67"/>
+    <w:lsdException w:name="Medium Grid 2" w:uiPriority="68"/>
+    <w:lsdException w:name="Medium Grid 3" w:uiPriority="69"/>
+    <w:lsdException w:name="Dark List" w:uiPriority="70"/>
+    <w:lsdException w:name="Colorful Shading" w:uiPriority="71"/>
+    <w:lsdException w:name="Colorful List" w:uiPriority="72"/>
+    <w:lsdException w:name="Colorful Grid" w:uiPriority="73"/>
+    <w:lsdException w:name="Light Shading Accent 1" w:uiPriority="60"/>
+    <w:lsdException w:name="Light List Accent 1" w:uiPriority="61"/>
+    <w:lsdException w:name="Light Grid Accent 1" w:uiPriority="62"/>
+    <w:lsdException w:name="Medium Shading 1 Accent 1" w:uiPriority="63"/>
+    <w:lsdException w:name="Medium Shading 2 Accent 1" w:uiPriority="64"/>
+    <w:lsdException w:name="Medium List 1 Accent 1" w:uiPriority="65"/>
+    <w:lsdException w:name="Revision" w:semiHidden="1"/>
+    <w:lsdException w:name="List Paragraph" w:uiPriority="34" w:qFormat="1"/>
+    <w:lsdException w:name="Quote" w:uiPriority="29" w:qFormat="1"/>
+    <w:lsdException w:name="Intense Quote" w:uiPriority="30" w:qFormat="1"/>
+    <w:lsdException w:name="Medium List 2 Accent 1" w:uiPriority="66"/>
+    <w:lsdException w:name="Medium Grid 1 Accent 1" w:uiPriority="67"/>
+    <w:lsdException w:name="Medium Grid 2 Accent 1" w:uiPriority="68"/>
+    <w:lsdException w:name="Medium Grid 3 Accent 1" w:uiPriority="69"/>
+    <w:lsdException w:name="Dark List Accent 1" w:uiPriority="70"/>
+    <w:lsdException w:name="Colorful Shading Accent 1" w:uiPriority="71"/>
+    <w:lsdException w:name="Colorful List Accent 1" w:uiPriority="72"/>
+    <w:lsdException w:name="Colorful Grid Accent 1" w:uiPriority="73"/>
+    <w:lsdException w:name="Light Shading Accent 2" w:uiPriority="60"/>
+    <w:lsdException w:name="Light List Accent 2" w:uiPriority="61"/>
+    <w:lsdException w:name="Light Grid Accent 2" w:uiPriority="62"/>
+    <w:lsdException w:name="Medium Shading 1 Accent 2" w:uiPriority="63"/>
+    <w:lsdException w:name="Medium Shading 2 Accent 2" w:uiPriority="64"/>
+    <w:lsdException w:name="Medium List 1 Accent 2" w:uiPriority="65"/>
+    <w:lsdException w:name="Medium List 2 Accent 2" w:uiPriority="66"/>
+    <w:lsdException w:name="Medium Grid 1 Accent 2" w:uiPriority="67"/>
+    <w:lsdException w:name="Medium Grid 2 Accent 2" w:uiPriority="68"/>
+    <w:lsdException w:name="Medium Grid 3 Accent 2" w:uiPriority="69"/>
+    <w:lsdException w:name="Dark List Accent 2" w:uiPriority="70"/>
+    <w:lsdException w:name="Colorful Shading Accent 2" w:uiPriority="71"/>
+    <w:lsdException w:name="Colorful List Accent 2" w:uiPriority="72"/>
+    <w:lsdException w:name="Colorful Grid Accent 2" w:uiPriority="73"/>
+    <w:lsdException w:name="Light Shading Accent 3" w:uiPriority="60"/>
+    <w:lsdException w:name="Light List Accent 3" w:uiPriority="61"/>
+    <w:lsdException w:name="Light Grid Accent 3" w:uiPriority="62"/>
+    <w:lsdException w:name="Medium Shading 1 Accent 3" w:uiPriority="63"/>
+    <w:lsdException w:name="Medium Shading 2 Accent 3" w:uiPriority="64"/>
+    <w:lsdException w:name="Medium List 1 Accent 3" w:uiPriority="65"/>
+    <w:lsdException w:name="Medium List 2 Accent 3" w:uiPriority="66"/>
+    <w:lsdException w:name="Medium Grid 1 Accent 3" w:uiPriority="67"/>
+    <w:lsdException w:name="Medium Grid 2 Accent 3" w:uiPriority="68"/>
+    <w:lsdException w:name="Medium Grid 3 Accent 3" w:uiPriority="69"/>
+    <w:lsdException w:name="Dark List Accent 3" w:uiPriority="70"/>
+    <w:lsdException w:name="Colorful Shading Accent 3" w:uiPriority="71"/>
+    <w:lsdException w:name="Colorful List Accent 3" w:uiPriority="72"/>
+    <w:lsdException w:name="Colorful Grid Accent 3" w:uiPriority="73"/>
+    <w:lsdException w:name="Light Shading Accent 4" w:uiPriority="60"/>
+    <w:lsdException w:name="Light List Accent 4" w:uiPriority="61"/>
+    <w:lsdException w:name="Light Grid Accent 4" w:uiPriority="62"/>
+    <w:lsdException w:name="Medium Shading 1 Accent 4" w:uiPriority="63"/>
+    <w:lsdException w:name="Medium Shading 2 Accent 4" w:uiPriority="64"/>
+    <w:lsdException w:name="Medium List 1 Accent 4" w:uiPriority="65"/>
+    <w:lsdException w:name="Medium List 2 Accent 4" w:uiPriority="66"/>
+    <w:lsdException w:name="Medium Grid 1 Accent 4" w:uiPriority="67"/>
+    <w:lsdException w:name="Medium Grid 2 Accent 4" w:uiPriority="68"/>
+    <w:lsdException w:name="Medium Grid 3 Accent 4" w:uiPriority="69"/>
+    <w:lsdException w:name="Dark List Accent 4" w:uiPriority="70"/>
+    <w:lsdException w:name="Colorful Shading Accent 4" w:uiPriority="71"/>
+    <w:lsdException w:name="Colorful List Accent 4" w:uiPriority="72"/>
+    <w:lsdException w:name="Colorful Grid Accent 4" w:uiPriority="73"/>
+    <w:lsdException w:name="Light Shading Accent 5" w:uiPriority="60"/>
+    <w:lsdException w:name="Light List Accent 5" w:uiPriority="61"/>
+    <w:lsdException w:name="Light Grid Accent 5" w:uiPriority="62"/>
+    <w:lsdException w:name="Medium Shading 1 Accent 5" w:uiPriority="63"/>
+    <w:lsdException w:name="Medium Shading 2 Accent 5" w:uiPriority="64"/>
+    <w:lsdException w:name="Medium List 1 Accent 5" w:uiPriority="65"/>
+    <w:lsdException w:name="Medium List 2 Accent 5" w:uiPriority="66"/>
+    <w:lsdException w:name="Medium Grid 1 Accent 5" w:uiPriority="67"/>
+    <w:lsdException w:name="Medium Grid 2 Accent 5" w:uiPriority="68"/>
+    <w:lsdException w:name="Medium Grid 3 Accent 5" w:uiPriority="69"/>
+    <w:lsdException w:name="Dark List Accent 5" w:uiPriority="70"/>
+    <w:lsdException w:name="Colorful Shading Accent 5" w:uiPriority="71"/>
+    <w:lsdException w:name="Colorful List Accent 5" w:uiPriority="72"/>
+    <w:lsdException w:name="Colorful Grid Accent 5" w:uiPriority="73"/>
+    <w:lsdException w:name="Light Shading Accent 6" w:uiPriority="60"/>
+    <w:lsdException w:name="Light List Accent 6" w:uiPriority="61"/>
+    <w:lsdException w:name="Light Grid Accent 6" w:uiPriority="62"/>
+    <w:lsdException w:name="Medium Shading 1 Accent 6" w:uiPriority="63"/>
+    <w:lsdException w:name="Medium Shading 2 Accent 6" w:uiPriority="64"/>
+    <w:lsdException w:name="Medium List 1 Accent 6" w:uiPriority="65"/>
+    <w:lsdException w:name="Medium List 2 Accent 6" w:uiPriority="66"/>
+    <w:lsdException w:name="Medium Grid 1 Accent 6" w:uiPriority="67"/>
+    <w:lsdException w:name="Medium Grid 2 Accent 6" w:uiPriority="68"/>
+    <w:lsdException w:name="Medium Grid 3 Accent 6" w:uiPriority="69"/>
+    <w:lsdException w:name="Dark List Accent 6" w:uiPriority="70"/>
+    <w:lsdException w:name="Colorful Shading Accent 6" w:uiPriority="71"/>
+    <w:lsdException w:name="Colorful List Accent 6" w:uiPriority="72"/>
+    <w:lsdException w:name="Colorful Grid Accent 6" w:uiPriority="73"/>
+    <w:lsdException w:name="Subtle Emphasis" w:uiPriority="19" w:qFormat="1"/>
+    <w:lsdException w:name="Intense Emphasis" w:uiPriority="21" w:qFormat="1"/>
+    <w:lsdException w:name="Subtle Reference" w:uiPriority="31" w:qFormat="1"/>
+    <w:lsdException w:name="Intense Reference" w:uiPriority="32" w:qFormat="1"/>
+    <w:lsdException w:name="Book Title" w:uiPriority="33" w:qFormat="1"/>
+    <w:lsdException w:name="Bibliography" w:semiHidden="1" w:uiPriority="37" w:unhideWhenUsed="1"/>
+    <w:lsdException w:name="TOC Heading" w:semiHidden="1" w:uiPriority="39" w:unhideWhenUsed="1" w:qFormat="1"/>
   </w:latentStyles>
   <w:style w:type="paragraph" w:default="1" w:styleId="Normal">
     <w:name w:val="Normal"/>
@@ -14574,6 +14929,7 @@
     <w:basedOn w:val="DefaultParagraphFont"/>
     <w:link w:val="Heading1"/>
     <w:uiPriority w:val="99"/>
+    <w:locked/>
     <w:rsid w:val="00F35CD3"/>
     <w:rPr>
       <w:rFonts w:ascii="Georgia" w:hAnsi="Georgia" w:cs="Times New Roman"/>
@@ -14591,6 +14947,7 @@
     <w:link w:val="Heading2"/>
     <w:uiPriority w:val="99"/>
     <w:semiHidden/>
+    <w:locked/>
     <w:rsid w:val="00DF71E2"/>
     <w:rPr>
       <w:rFonts w:ascii="Cambria" w:eastAsia="MS ????" w:hAnsi="Cambria" w:cs="Times New Roman"/>
@@ -14608,6 +14965,7 @@
     <w:basedOn w:val="DefaultParagraphFont"/>
     <w:link w:val="Heading3"/>
     <w:uiPriority w:val="99"/>
+    <w:locked/>
     <w:rsid w:val="007A47B8"/>
     <w:rPr>
       <w:rFonts w:ascii="Georgia" w:hAnsi="Georgia" w:cs="Times New Roman"/>
@@ -14623,6 +14981,7 @@
     <w:basedOn w:val="DefaultParagraphFont"/>
     <w:link w:val="Heading4"/>
     <w:uiPriority w:val="99"/>
+    <w:locked/>
     <w:rsid w:val="00F35CD3"/>
     <w:rPr>
       <w:rFonts w:ascii="Georgia" w:hAnsi="Georgia" w:cs="Times New Roman"/>
@@ -14637,6 +14996,7 @@
     <w:basedOn w:val="DefaultParagraphFont"/>
     <w:link w:val="Heading5"/>
     <w:uiPriority w:val="99"/>
+    <w:locked/>
     <w:rsid w:val="00F35CD3"/>
     <w:rPr>
       <w:rFonts w:ascii="Georgia" w:hAnsi="Georgia" w:cs="Times New Roman"/>
@@ -14653,6 +15013,7 @@
     <w:basedOn w:val="DefaultParagraphFont"/>
     <w:link w:val="Heading6"/>
     <w:uiPriority w:val="99"/>
+    <w:locked/>
     <w:rsid w:val="00F35CD3"/>
     <w:rPr>
       <w:rFonts w:ascii="Georgia" w:hAnsi="Georgia" w:cs="Times New Roman"/>
@@ -14668,6 +15029,7 @@
     <w:basedOn w:val="DefaultParagraphFont"/>
     <w:link w:val="Heading7"/>
     <w:uiPriority w:val="99"/>
+    <w:locked/>
     <w:rsid w:val="00F35CD3"/>
     <w:rPr>
       <w:rFonts w:cs="Times New Roman"/>
@@ -14683,6 +15045,7 @@
     <w:link w:val="Heading8"/>
     <w:uiPriority w:val="99"/>
     <w:semiHidden/>
+    <w:locked/>
     <w:rsid w:val="00337C69"/>
     <w:rPr>
       <w:rFonts w:ascii="Calibri" w:hAnsi="Calibri" w:cs="Times New Roman"/>
@@ -14700,6 +15063,7 @@
     <w:link w:val="Heading9"/>
     <w:uiPriority w:val="99"/>
     <w:semiHidden/>
+    <w:locked/>
     <w:rsid w:val="00337C69"/>
     <w:rPr>
       <w:rFonts w:ascii="Cambria" w:hAnsi="Cambria" w:cs="Times New Roman"/>
@@ -14711,6 +15075,7 @@
     <w:basedOn w:val="DefaultParagraphFont"/>
     <w:link w:val="Heading2"/>
     <w:uiPriority w:val="99"/>
+    <w:locked/>
     <w:rsid w:val="007A47B8"/>
     <w:rPr>
       <w:rFonts w:ascii="Georgia" w:hAnsi="Georgia" w:cs="Times New Roman"/>
@@ -14736,7 +15101,7 @@
       <w:rFonts w:ascii="Tahoma" w:hAnsi="Tahoma"/>
       <w:sz w:val="16"/>
       <w:szCs w:val="20"/>
-      <w:lang w:val="fr-FR" w:eastAsia="fr-FR"/>
+      <w:lang w:val="en-US" w:eastAsia="en-US"/>
     </w:rPr>
   </w:style>
   <w:style w:type="character" w:customStyle="1" w:styleId="BalloonTextChar">
@@ -14745,6 +15110,7 @@
     <w:link w:val="BalloonText"/>
     <w:uiPriority w:val="99"/>
     <w:semiHidden/>
+    <w:locked/>
     <w:rsid w:val="008739CF"/>
     <w:rPr>
       <w:rFonts w:ascii="Lucida Grande" w:hAnsi="Lucida Grande" w:cs="Times New Roman"/>
@@ -14781,6 +15147,7 @@
       <w:szCs w:val="20"/>
     </w:rPr>
     <w:tblPr>
+      <w:tblInd w:w="0" w:type="dxa"/>
       <w:tblBorders>
         <w:top w:val="single" w:sz="4" w:space="0" w:color="000000"/>
         <w:left w:val="single" w:sz="4" w:space="0" w:color="000000"/>
@@ -14816,6 +15183,7 @@
     <w:basedOn w:val="DefaultParagraphFont"/>
     <w:link w:val="Header"/>
     <w:uiPriority w:val="99"/>
+    <w:locked/>
     <w:rsid w:val="008739CF"/>
     <w:rPr>
       <w:rFonts w:cs="Times New Roman"/>
@@ -14840,6 +15208,7 @@
     <w:basedOn w:val="DefaultParagraphFont"/>
     <w:link w:val="Footer"/>
     <w:uiPriority w:val="99"/>
+    <w:locked/>
     <w:rsid w:val="008739CF"/>
     <w:rPr>
       <w:rFonts w:cs="Times New Roman"/>
@@ -14850,6 +15219,7 @@
     <w:link w:val="BalloonText"/>
     <w:uiPriority w:val="99"/>
     <w:semiHidden/>
+    <w:locked/>
     <w:rsid w:val="008739CF"/>
     <w:rPr>
       <w:rFonts w:ascii="Tahoma" w:hAnsi="Tahoma"/>
@@ -14861,6 +15231,7 @@
     <w:aliases w:val="Car Char1"/>
     <w:link w:val="Heading8"/>
     <w:uiPriority w:val="99"/>
+    <w:locked/>
     <w:rsid w:val="00F35CD3"/>
     <w:rPr>
       <w:rFonts w:ascii="Calibri" w:hAnsi="Calibri"/>
@@ -14874,6 +15245,7 @@
     <w:aliases w:val="Car4 Char1"/>
     <w:link w:val="Heading9"/>
     <w:uiPriority w:val="99"/>
+    <w:locked/>
     <w:rsid w:val="00F35CD3"/>
     <w:rPr>
       <w:rFonts w:ascii="Arial" w:hAnsi="Arial"/>
@@ -15004,7 +15376,7 @@
     <w:rPr>
       <w:sz w:val="20"/>
       <w:szCs w:val="20"/>
-      <w:lang w:val="fr-FR" w:eastAsia="fr-FR"/>
+      <w:lang w:val="en-US" w:eastAsia="en-US"/>
     </w:rPr>
   </w:style>
   <w:style w:type="paragraph" w:styleId="Title">
@@ -15028,7 +15400,7 @@
       <w:kern w:val="28"/>
       <w:sz w:val="52"/>
       <w:szCs w:val="20"/>
-      <w:lang w:val="fr-FR" w:eastAsia="fr-FR"/>
+      <w:lang w:val="en-US" w:eastAsia="en-US"/>
     </w:rPr>
   </w:style>
   <w:style w:type="character" w:customStyle="1" w:styleId="TitleChar">
@@ -15037,6 +15409,7 @@
     <w:basedOn w:val="DefaultParagraphFont"/>
     <w:link w:val="Title"/>
     <w:uiPriority w:val="99"/>
+    <w:locked/>
     <w:rsid w:val="00337C69"/>
     <w:rPr>
       <w:rFonts w:ascii="Cambria" w:hAnsi="Cambria" w:cs="Times New Roman"/>
@@ -15052,6 +15425,7 @@
     <w:name w:val="Normal Char"/>
     <w:link w:val="Normal1"/>
     <w:uiPriority w:val="99"/>
+    <w:locked/>
     <w:rsid w:val="008739CF"/>
     <w:rPr>
       <w:rFonts w:ascii="Georgia" w:hAnsi="Georgia"/>
@@ -15062,6 +15436,7 @@
     <w:aliases w:val="Car3 Char1"/>
     <w:link w:val="Title"/>
     <w:uiPriority w:val="99"/>
+    <w:locked/>
     <w:rsid w:val="008739CF"/>
     <w:rPr>
       <w:rFonts w:ascii="Georgia" w:hAnsi="Georgia"/>
@@ -15106,6 +15481,7 @@
     <w:basedOn w:val="NormalChar"/>
     <w:link w:val="Normal2"/>
     <w:uiPriority w:val="99"/>
+    <w:locked/>
     <w:rsid w:val="008739CF"/>
     <w:rPr>
       <w:rFonts w:cs="TimesNewRomanPSMT"/>
@@ -15115,6 +15491,7 @@
     <w:name w:val="Numbererd Items Zeichen"/>
     <w:link w:val="NumbererdItems"/>
     <w:uiPriority w:val="99"/>
+    <w:locked/>
     <w:rsid w:val="008739CF"/>
     <w:rPr>
       <w:rFonts w:ascii="Georgia" w:hAnsi="Georgia"/>
@@ -15275,7 +15652,7 @@
     <w:rPr>
       <w:sz w:val="20"/>
       <w:szCs w:val="20"/>
-      <w:lang w:val="fr-FR" w:eastAsia="en-GB"/>
+      <w:lang w:val="en-US" w:eastAsia="en-GB"/>
     </w:rPr>
   </w:style>
   <w:style w:type="character" w:customStyle="1" w:styleId="FootnoteTextChar">
@@ -15285,6 +15662,7 @@
     <w:link w:val="FootnoteText"/>
     <w:uiPriority w:val="99"/>
     <w:semiHidden/>
+    <w:locked/>
     <w:rsid w:val="00337C69"/>
     <w:rPr>
       <w:rFonts w:ascii="Georgia" w:hAnsi="Georgia" w:cs="Times New Roman"/>
@@ -15298,6 +15676,7 @@
     <w:aliases w:val="Schriftart: 9 pt Char1,Schriftart: 10 pt Char1,Schriftart: 8 pt Char1,WB-Fußnotentext Char1,fn Char1,Footnotes Char1,Footnote ak Char1"/>
     <w:link w:val="FootnoteText"/>
     <w:uiPriority w:val="99"/>
+    <w:locked/>
     <w:rsid w:val="008739CF"/>
     <w:rPr>
       <w:rFonts w:ascii="Georgia" w:hAnsi="Georgia"/>
@@ -15321,6 +15700,7 @@
     <w:aliases w:val="Itemize Char"/>
     <w:link w:val="ColorfulList-Accent11"/>
     <w:uiPriority w:val="99"/>
+    <w:locked/>
     <w:rsid w:val="008739CF"/>
     <w:rPr>
       <w:rFonts w:ascii="Georgia" w:hAnsi="Georgia"/>
@@ -15373,7 +15753,7 @@
     <w:rPr>
       <w:sz w:val="24"/>
       <w:szCs w:val="20"/>
-      <w:lang w:val="fr-FR" w:eastAsia="fr-FR"/>
+      <w:lang w:val="en-US" w:eastAsia="en-US"/>
     </w:rPr>
   </w:style>
   <w:style w:type="character" w:customStyle="1" w:styleId="CommentTextChar">
@@ -15383,6 +15763,7 @@
     <w:link w:val="CommentText"/>
     <w:uiPriority w:val="99"/>
     <w:semiHidden/>
+    <w:locked/>
     <w:rsid w:val="00337C69"/>
     <w:rPr>
       <w:rFonts w:ascii="Georgia" w:hAnsi="Georgia" w:cs="Times New Roman"/>
@@ -15396,6 +15777,7 @@
     <w:aliases w:val="Car2 Char1"/>
     <w:link w:val="CommentText"/>
     <w:uiPriority w:val="99"/>
+    <w:locked/>
     <w:rsid w:val="008739CF"/>
     <w:rPr>
       <w:rFonts w:ascii="Georgia" w:hAnsi="Georgia"/>
@@ -15423,6 +15805,7 @@
     <w:link w:val="CommentSubject"/>
     <w:uiPriority w:val="99"/>
     <w:semiHidden/>
+    <w:locked/>
     <w:rsid w:val="00337C69"/>
     <w:rPr>
       <w:rFonts w:cs="Times New Roman"/>
@@ -15438,6 +15821,7 @@
     <w:aliases w:val="Car1 Char1"/>
     <w:link w:val="CommentSubject"/>
     <w:uiPriority w:val="99"/>
+    <w:locked/>
     <w:rsid w:val="008739CF"/>
     <w:rPr>
       <w:rFonts w:ascii="Georgia" w:hAnsi="Georgia"/>
@@ -15476,6 +15860,7 @@
     <w:link w:val="DocumentMap"/>
     <w:uiPriority w:val="99"/>
     <w:semiHidden/>
+    <w:locked/>
     <w:rsid w:val="00337C69"/>
     <w:rPr>
       <w:rFonts w:ascii="Times New Roman" w:hAnsi="Times New Roman" w:cs="Times New Roman"/>
@@ -15556,6 +15941,7 @@
     <w:basedOn w:val="DefaultParagraphFont"/>
     <w:link w:val="HTMLPreformatted"/>
     <w:uiPriority w:val="99"/>
+    <w:locked/>
     <w:rsid w:val="001A6BB9"/>
     <w:rPr>
       <w:rFonts w:ascii="Courier" w:hAnsi="Courier" w:cs="Courier"/>
@@ -15589,6 +15975,7 @@
     <w:basedOn w:val="DefaultParagraphFont"/>
     <w:link w:val="ListParagraph"/>
     <w:uiPriority w:val="99"/>
+    <w:locked/>
     <w:rsid w:val="004F3F54"/>
     <w:rPr>
       <w:rFonts w:ascii="Georgia" w:hAnsi="Georgia" w:cs="Times New Roman"/>
@@ -15650,6 +16037,7 @@
     <w:link w:val="BodyText"/>
     <w:uiPriority w:val="99"/>
     <w:semiHidden/>
+    <w:locked/>
     <w:rsid w:val="00337C69"/>
     <w:rPr>
       <w:rFonts w:ascii="Georgia" w:hAnsi="Georgia" w:cs="Times New Roman"/>
@@ -15661,6 +16049,7 @@
     <w:basedOn w:val="DefaultParagraphFont"/>
     <w:link w:val="BodyText"/>
     <w:uiPriority w:val="99"/>
+    <w:locked/>
     <w:rsid w:val="00194DA8"/>
     <w:rPr>
       <w:rFonts w:ascii="Georgia" w:hAnsi="Georgia" w:cs="Times New Roman"/>

</xml_diff>

<commit_message>
smaller updates in the migration description and elsewhere
</commit_message>
<xml_diff>
--- a/misc/docs/META-SHARE_Installation_Manual.docx
+++ b/misc/docs/META-SHARE_Installation_Manual.docx
@@ -110,8 +110,8 @@
         </w:rPr>
         <w:t xml:space="preserve">Multilingual Europe Technology </w:t>
       </w:r>
-      <w:smartTag w:uri="urn:schemas-microsoft-com:office:smarttags" w:element="place">
-        <w:smartTag w:uri="urn:schemas-microsoft-com:office:smarttags" w:element="City">
+      <w:smartTag w:uri="urn:schemas-microsoft-com:office:smarttags" w:element="City">
+        <w:smartTag w:uri="urn:schemas-microsoft-com:office:smarttags" w:element="place">
           <w:r>
             <w:rPr>
               <w:b/>
@@ -275,7 +275,7 @@
           <w:bCs/>
           <w:lang w:val="en-US"/>
         </w:rPr>
-        <w:t>September 13</w:t>
+        <w:t>September 20</w:t>
       </w:r>
       <w:r>
         <w:rPr>
@@ -361,7 +361,7 @@
         </w:rPr>
         <w:fldChar w:fldCharType="separate"/>
       </w:r>
-      <w:hyperlink w:anchor="_Toc335299935" w:history="1">
+      <w:hyperlink w:anchor="_Toc335921607" w:history="1">
         <w:r>
           <w:rPr>
             <w:rStyle w:val="Hyperlink"/>
@@ -405,7 +405,7 @@
             <w:noProof/>
             <w:webHidden/>
           </w:rPr>
-          <w:instrText xml:space="preserve"> PAGEREF _Toc335299935 \h </w:instrText>
+          <w:instrText xml:space="preserve"> PAGEREF _Toc335921607 \h </w:instrText>
         </w:r>
         <w:r>
           <w:rPr>
@@ -446,7 +446,7 @@
           <w:lang w:val="en-US" w:eastAsia="en-US"/>
         </w:rPr>
       </w:pPr>
-      <w:hyperlink w:anchor="_Toc335299936" w:history="1">
+      <w:hyperlink w:anchor="_Toc335921608" w:history="1">
         <w:r>
           <w:rPr>
             <w:rStyle w:val="Hyperlink"/>
@@ -469,7 +469,7 @@
             <w:rStyle w:val="Hyperlink"/>
             <w:noProof/>
           </w:rPr>
-          <w:t>Migrating Data and User Accounts from a V2.1.x Installation</w:t>
+          <w:t>Migrating Data and User Accounts from an old META-SHARE Installation</w:t>
         </w:r>
         <w:r>
           <w:rPr>
@@ -490,7 +490,7 @@
             <w:noProof/>
             <w:webHidden/>
           </w:rPr>
-          <w:instrText xml:space="preserve"> PAGEREF _Toc335299936 \h </w:instrText>
+          <w:instrText xml:space="preserve"> PAGEREF _Toc335921608 \h </w:instrText>
         </w:r>
         <w:r>
           <w:rPr>
@@ -531,7 +531,7 @@
           <w:lang w:val="en-US" w:eastAsia="en-US"/>
         </w:rPr>
       </w:pPr>
-      <w:hyperlink w:anchor="_Toc335299937" w:history="1">
+      <w:hyperlink w:anchor="_Toc335921609" w:history="1">
         <w:r>
           <w:rPr>
             <w:rStyle w:val="Hyperlink"/>
@@ -575,7 +575,7 @@
             <w:noProof/>
             <w:webHidden/>
           </w:rPr>
-          <w:instrText xml:space="preserve"> PAGEREF _Toc335299937 \h </w:instrText>
+          <w:instrText xml:space="preserve"> PAGEREF _Toc335921609 \h </w:instrText>
         </w:r>
         <w:r>
           <w:rPr>
@@ -616,7 +616,7 @@
           <w:lang w:val="en-US" w:eastAsia="en-US"/>
         </w:rPr>
       </w:pPr>
-      <w:hyperlink w:anchor="_Toc335299938" w:history="1">
+      <w:hyperlink w:anchor="_Toc335921610" w:history="1">
         <w:r>
           <w:rPr>
             <w:rStyle w:val="Hyperlink"/>
@@ -660,7 +660,7 @@
             <w:noProof/>
             <w:webHidden/>
           </w:rPr>
-          <w:instrText xml:space="preserve"> PAGEREF _Toc335299938 \h </w:instrText>
+          <w:instrText xml:space="preserve"> PAGEREF _Toc335921610 \h </w:instrText>
         </w:r>
         <w:r>
           <w:rPr>
@@ -701,7 +701,7 @@
           <w:lang w:val="en-US" w:eastAsia="en-US"/>
         </w:rPr>
       </w:pPr>
-      <w:hyperlink w:anchor="_Toc335299939" w:history="1">
+      <w:hyperlink w:anchor="_Toc335921611" w:history="1">
         <w:r>
           <w:rPr>
             <w:rStyle w:val="Hyperlink"/>
@@ -745,7 +745,7 @@
             <w:noProof/>
             <w:webHidden/>
           </w:rPr>
-          <w:instrText xml:space="preserve"> PAGEREF _Toc335299939 \h </w:instrText>
+          <w:instrText xml:space="preserve"> PAGEREF _Toc335921611 \h </w:instrText>
         </w:r>
         <w:r>
           <w:rPr>
@@ -764,7 +764,7 @@
             <w:noProof/>
             <w:webHidden/>
           </w:rPr>
-          <w:t>6</w:t>
+          <w:t>7</w:t>
         </w:r>
         <w:r>
           <w:rPr>
@@ -786,7 +786,7 @@
           <w:lang w:val="en-US" w:eastAsia="en-US"/>
         </w:rPr>
       </w:pPr>
-      <w:hyperlink w:anchor="_Toc335299940" w:history="1">
+      <w:hyperlink w:anchor="_Toc335921612" w:history="1">
         <w:r>
           <w:rPr>
             <w:rStyle w:val="Hyperlink"/>
@@ -830,7 +830,7 @@
             <w:noProof/>
             <w:webHidden/>
           </w:rPr>
-          <w:instrText xml:space="preserve"> PAGEREF _Toc335299940 \h </w:instrText>
+          <w:instrText xml:space="preserve"> PAGEREF _Toc335921612 \h </w:instrText>
         </w:r>
         <w:r>
           <w:rPr>
@@ -871,7 +871,7 @@
           <w:lang w:val="en-US" w:eastAsia="en-US"/>
         </w:rPr>
       </w:pPr>
-      <w:hyperlink w:anchor="_Toc335299941" w:history="1">
+      <w:hyperlink w:anchor="_Toc335921613" w:history="1">
         <w:r>
           <w:rPr>
             <w:rStyle w:val="Hyperlink"/>
@@ -915,7 +915,7 @@
             <w:noProof/>
             <w:webHidden/>
           </w:rPr>
-          <w:instrText xml:space="preserve"> PAGEREF _Toc335299941 \h </w:instrText>
+          <w:instrText xml:space="preserve"> PAGEREF _Toc335921613 \h </w:instrText>
         </w:r>
         <w:r>
           <w:rPr>
@@ -960,7 +960,7 @@
           <w:lang w:val="en-US" w:eastAsia="en-US"/>
         </w:rPr>
       </w:pPr>
-      <w:hyperlink w:anchor="_Toc335299942" w:history="1">
+      <w:hyperlink w:anchor="_Toc335921614" w:history="1">
         <w:r>
           <w:rPr>
             <w:rStyle w:val="Hyperlink"/>
@@ -1004,7 +1004,7 @@
             <w:noProof/>
             <w:webHidden/>
           </w:rPr>
-          <w:instrText xml:space="preserve"> PAGEREF _Toc335299942 \h </w:instrText>
+          <w:instrText xml:space="preserve"> PAGEREF _Toc335921614 \h </w:instrText>
         </w:r>
         <w:r>
           <w:rPr>
@@ -1049,7 +1049,7 @@
           <w:lang w:val="en-US" w:eastAsia="en-US"/>
         </w:rPr>
       </w:pPr>
-      <w:hyperlink w:anchor="_Toc335299943" w:history="1">
+      <w:hyperlink w:anchor="_Toc335921615" w:history="1">
         <w:r>
           <w:rPr>
             <w:rStyle w:val="Hyperlink"/>
@@ -1093,7 +1093,7 @@
             <w:noProof/>
             <w:webHidden/>
           </w:rPr>
-          <w:instrText xml:space="preserve"> PAGEREF _Toc335299943 \h </w:instrText>
+          <w:instrText xml:space="preserve"> PAGEREF _Toc335921615 \h </w:instrText>
         </w:r>
         <w:r>
           <w:rPr>
@@ -1112,7 +1112,7 @@
             <w:noProof/>
             <w:webHidden/>
           </w:rPr>
-          <w:t>7</w:t>
+          <w:t>8</w:t>
         </w:r>
         <w:r>
           <w:rPr>
@@ -1134,7 +1134,7 @@
           <w:lang w:val="en-US" w:eastAsia="en-US"/>
         </w:rPr>
       </w:pPr>
-      <w:hyperlink w:anchor="_Toc335299944" w:history="1">
+      <w:hyperlink w:anchor="_Toc335921616" w:history="1">
         <w:r>
           <w:rPr>
             <w:rStyle w:val="Hyperlink"/>
@@ -1178,7 +1178,7 @@
             <w:noProof/>
             <w:webHidden/>
           </w:rPr>
-          <w:instrText xml:space="preserve"> PAGEREF _Toc335299944 \h </w:instrText>
+          <w:instrText xml:space="preserve"> PAGEREF _Toc335921616 \h </w:instrText>
         </w:r>
         <w:r>
           <w:rPr>
@@ -1197,7 +1197,7 @@
             <w:noProof/>
             <w:webHidden/>
           </w:rPr>
-          <w:t>7</w:t>
+          <w:t>8</w:t>
         </w:r>
         <w:r>
           <w:rPr>
@@ -1219,7 +1219,7 @@
           <w:lang w:val="en-US" w:eastAsia="en-US"/>
         </w:rPr>
       </w:pPr>
-      <w:hyperlink w:anchor="_Toc335299945" w:history="1">
+      <w:hyperlink w:anchor="_Toc335921617" w:history="1">
         <w:r>
           <w:rPr>
             <w:rStyle w:val="Hyperlink"/>
@@ -1263,7 +1263,7 @@
             <w:noProof/>
             <w:webHidden/>
           </w:rPr>
-          <w:instrText xml:space="preserve"> PAGEREF _Toc335299945 \h </w:instrText>
+          <w:instrText xml:space="preserve"> PAGEREF _Toc335921617 \h </w:instrText>
         </w:r>
         <w:r>
           <w:rPr>
@@ -1304,7 +1304,7 @@
           <w:lang w:val="en-US" w:eastAsia="en-US"/>
         </w:rPr>
       </w:pPr>
-      <w:hyperlink w:anchor="_Toc335299946" w:history="1">
+      <w:hyperlink w:anchor="_Toc335921618" w:history="1">
         <w:r>
           <w:rPr>
             <w:rStyle w:val="Hyperlink"/>
@@ -1348,7 +1348,7 @@
             <w:noProof/>
             <w:webHidden/>
           </w:rPr>
-          <w:instrText xml:space="preserve"> PAGEREF _Toc335299946 \h </w:instrText>
+          <w:instrText xml:space="preserve"> PAGEREF _Toc335921618 \h </w:instrText>
         </w:r>
         <w:r>
           <w:rPr>
@@ -1389,7 +1389,7 @@
           <w:lang w:val="en-US" w:eastAsia="en-US"/>
         </w:rPr>
       </w:pPr>
-      <w:hyperlink w:anchor="_Toc335299947" w:history="1">
+      <w:hyperlink w:anchor="_Toc335921619" w:history="1">
         <w:r>
           <w:rPr>
             <w:rStyle w:val="Hyperlink"/>
@@ -1433,7 +1433,7 @@
             <w:noProof/>
             <w:webHidden/>
           </w:rPr>
-          <w:instrText xml:space="preserve"> PAGEREF _Toc335299947 \h </w:instrText>
+          <w:instrText xml:space="preserve"> PAGEREF _Toc335921619 \h </w:instrText>
         </w:r>
         <w:r>
           <w:rPr>
@@ -1474,7 +1474,7 @@
           <w:lang w:val="en-US" w:eastAsia="en-US"/>
         </w:rPr>
       </w:pPr>
-      <w:hyperlink w:anchor="_Toc335299948" w:history="1">
+      <w:hyperlink w:anchor="_Toc335921620" w:history="1">
         <w:r>
           <w:rPr>
             <w:rStyle w:val="Hyperlink"/>
@@ -1518,7 +1518,7 @@
             <w:noProof/>
             <w:webHidden/>
           </w:rPr>
-          <w:instrText xml:space="preserve"> PAGEREF _Toc335299948 \h </w:instrText>
+          <w:instrText xml:space="preserve"> PAGEREF _Toc335921620 \h </w:instrText>
         </w:r>
         <w:r>
           <w:rPr>
@@ -1537,7 +1537,7 @@
             <w:noProof/>
             <w:webHidden/>
           </w:rPr>
-          <w:t>12</w:t>
+          <w:t>13</w:t>
         </w:r>
         <w:r>
           <w:rPr>
@@ -1559,7 +1559,7 @@
           <w:lang w:val="en-US" w:eastAsia="en-US"/>
         </w:rPr>
       </w:pPr>
-      <w:hyperlink w:anchor="_Toc335299949" w:history="1">
+      <w:hyperlink w:anchor="_Toc335921621" w:history="1">
         <w:r>
           <w:rPr>
             <w:rStyle w:val="Hyperlink"/>
@@ -1603,7 +1603,7 @@
             <w:noProof/>
             <w:webHidden/>
           </w:rPr>
-          <w:instrText xml:space="preserve"> PAGEREF _Toc335299949 \h </w:instrText>
+          <w:instrText xml:space="preserve"> PAGEREF _Toc335921621 \h </w:instrText>
         </w:r>
         <w:r>
           <w:rPr>
@@ -1644,7 +1644,7 @@
           <w:lang w:val="en-US" w:eastAsia="en-US"/>
         </w:rPr>
       </w:pPr>
-      <w:hyperlink w:anchor="_Toc335299950" w:history="1">
+      <w:hyperlink w:anchor="_Toc335921622" w:history="1">
         <w:r>
           <w:rPr>
             <w:rStyle w:val="Hyperlink"/>
@@ -1688,7 +1688,7 @@
             <w:noProof/>
             <w:webHidden/>
           </w:rPr>
-          <w:instrText xml:space="preserve"> PAGEREF _Toc335299950 \h </w:instrText>
+          <w:instrText xml:space="preserve"> PAGEREF _Toc335921622 \h </w:instrText>
         </w:r>
         <w:r>
           <w:rPr>
@@ -1707,7 +1707,7 @@
             <w:noProof/>
             <w:webHidden/>
           </w:rPr>
-          <w:t>13</w:t>
+          <w:t>14</w:t>
         </w:r>
         <w:r>
           <w:rPr>
@@ -1729,7 +1729,7 @@
           <w:lang w:val="en-US" w:eastAsia="en-US"/>
         </w:rPr>
       </w:pPr>
-      <w:hyperlink w:anchor="_Toc335299951" w:history="1">
+      <w:hyperlink w:anchor="_Toc335921623" w:history="1">
         <w:r>
           <w:rPr>
             <w:rStyle w:val="Hyperlink"/>
@@ -1773,7 +1773,7 @@
             <w:noProof/>
             <w:webHidden/>
           </w:rPr>
-          <w:instrText xml:space="preserve"> PAGEREF _Toc335299951 \h </w:instrText>
+          <w:instrText xml:space="preserve"> PAGEREF _Toc335921623 \h </w:instrText>
         </w:r>
         <w:r>
           <w:rPr>
@@ -1792,7 +1792,7 @@
             <w:noProof/>
             <w:webHidden/>
           </w:rPr>
-          <w:t>13</w:t>
+          <w:t>14</w:t>
         </w:r>
         <w:r>
           <w:rPr>
@@ -1814,7 +1814,7 @@
           <w:lang w:val="en-US" w:eastAsia="en-US"/>
         </w:rPr>
       </w:pPr>
-      <w:hyperlink w:anchor="_Toc335299952" w:history="1">
+      <w:hyperlink w:anchor="_Toc335921624" w:history="1">
         <w:r>
           <w:rPr>
             <w:rStyle w:val="Hyperlink"/>
@@ -1858,7 +1858,7 @@
             <w:noProof/>
             <w:webHidden/>
           </w:rPr>
-          <w:instrText xml:space="preserve"> PAGEREF _Toc335299952 \h </w:instrText>
+          <w:instrText xml:space="preserve"> PAGEREF _Toc335921624 \h </w:instrText>
         </w:r>
         <w:r>
           <w:rPr>
@@ -1877,7 +1877,7 @@
             <w:noProof/>
             <w:webHidden/>
           </w:rPr>
-          <w:t>14</w:t>
+          <w:t>15</w:t>
         </w:r>
         <w:r>
           <w:rPr>
@@ -1899,7 +1899,7 @@
           <w:lang w:val="en-US" w:eastAsia="en-US"/>
         </w:rPr>
       </w:pPr>
-      <w:hyperlink w:anchor="_Toc335299953" w:history="1">
+      <w:hyperlink w:anchor="_Toc335921625" w:history="1">
         <w:r>
           <w:rPr>
             <w:rStyle w:val="Hyperlink"/>
@@ -1943,7 +1943,7 @@
             <w:noProof/>
             <w:webHidden/>
           </w:rPr>
-          <w:instrText xml:space="preserve"> PAGEREF _Toc335299953 \h </w:instrText>
+          <w:instrText xml:space="preserve"> PAGEREF _Toc335921625 \h </w:instrText>
         </w:r>
         <w:r>
           <w:rPr>
@@ -1962,7 +1962,7 @@
             <w:noProof/>
             <w:webHidden/>
           </w:rPr>
-          <w:t>14</w:t>
+          <w:t>15</w:t>
         </w:r>
         <w:r>
           <w:rPr>
@@ -1984,7 +1984,7 @@
           <w:lang w:val="en-US" w:eastAsia="en-US"/>
         </w:rPr>
       </w:pPr>
-      <w:hyperlink w:anchor="_Toc335299954" w:history="1">
+      <w:hyperlink w:anchor="_Toc335921626" w:history="1">
         <w:r>
           <w:rPr>
             <w:rStyle w:val="Hyperlink"/>
@@ -2028,7 +2028,7 @@
             <w:noProof/>
             <w:webHidden/>
           </w:rPr>
-          <w:instrText xml:space="preserve"> PAGEREF _Toc335299954 \h </w:instrText>
+          <w:instrText xml:space="preserve"> PAGEREF _Toc335921626 \h </w:instrText>
         </w:r>
         <w:r>
           <w:rPr>
@@ -2047,7 +2047,7 @@
             <w:noProof/>
             <w:webHidden/>
           </w:rPr>
-          <w:t>14</w:t>
+          <w:t>15</w:t>
         </w:r>
         <w:r>
           <w:rPr>
@@ -2069,7 +2069,7 @@
           <w:lang w:val="en-US" w:eastAsia="en-US"/>
         </w:rPr>
       </w:pPr>
-      <w:hyperlink w:anchor="_Toc335299955" w:history="1">
+      <w:hyperlink w:anchor="_Toc335921627" w:history="1">
         <w:r>
           <w:rPr>
             <w:rStyle w:val="Hyperlink"/>
@@ -2113,7 +2113,7 @@
             <w:noProof/>
             <w:webHidden/>
           </w:rPr>
-          <w:instrText xml:space="preserve"> PAGEREF _Toc335299955 \h </w:instrText>
+          <w:instrText xml:space="preserve"> PAGEREF _Toc335921627 \h </w:instrText>
         </w:r>
         <w:r>
           <w:rPr>
@@ -2132,7 +2132,7 @@
             <w:noProof/>
             <w:webHidden/>
           </w:rPr>
-          <w:t>15</w:t>
+          <w:t>16</w:t>
         </w:r>
         <w:r>
           <w:rPr>
@@ -2154,7 +2154,7 @@
           <w:lang w:val="en-US" w:eastAsia="en-US"/>
         </w:rPr>
       </w:pPr>
-      <w:hyperlink w:anchor="_Toc335299956" w:history="1">
+      <w:hyperlink w:anchor="_Toc335921628" w:history="1">
         <w:r>
           <w:rPr>
             <w:rStyle w:val="Hyperlink"/>
@@ -2198,7 +2198,7 @@
             <w:noProof/>
             <w:webHidden/>
           </w:rPr>
-          <w:instrText xml:space="preserve"> PAGEREF _Toc335299956 \h </w:instrText>
+          <w:instrText xml:space="preserve"> PAGEREF _Toc335921628 \h </w:instrText>
         </w:r>
         <w:r>
           <w:rPr>
@@ -2217,7 +2217,7 @@
             <w:noProof/>
             <w:webHidden/>
           </w:rPr>
-          <w:t>15</w:t>
+          <w:t>16</w:t>
         </w:r>
         <w:r>
           <w:rPr>
@@ -2243,7 +2243,7 @@
           <w:lang w:val="en-US" w:eastAsia="en-US"/>
         </w:rPr>
       </w:pPr>
-      <w:hyperlink w:anchor="_Toc335299957" w:history="1">
+      <w:hyperlink w:anchor="_Toc335921629" w:history="1">
         <w:r>
           <w:rPr>
             <w:rStyle w:val="Hyperlink"/>
@@ -2287,7 +2287,7 @@
             <w:noProof/>
             <w:webHidden/>
           </w:rPr>
-          <w:instrText xml:space="preserve"> PAGEREF _Toc335299957 \h </w:instrText>
+          <w:instrText xml:space="preserve"> PAGEREF _Toc335921629 \h </w:instrText>
         </w:r>
         <w:r>
           <w:rPr>
@@ -2332,7 +2332,7 @@
           <w:lang w:val="en-US" w:eastAsia="en-US"/>
         </w:rPr>
       </w:pPr>
-      <w:hyperlink w:anchor="_Toc335299958" w:history="1">
+      <w:hyperlink w:anchor="_Toc335921630" w:history="1">
         <w:r>
           <w:rPr>
             <w:rStyle w:val="Hyperlink"/>
@@ -2376,7 +2376,7 @@
             <w:noProof/>
             <w:webHidden/>
           </w:rPr>
-          <w:instrText xml:space="preserve"> PAGEREF _Toc335299958 \h </w:instrText>
+          <w:instrText xml:space="preserve"> PAGEREF _Toc335921630 \h </w:instrText>
         </w:r>
         <w:r>
           <w:rPr>
@@ -2417,7 +2417,7 @@
           <w:lang w:val="en-US" w:eastAsia="en-US"/>
         </w:rPr>
       </w:pPr>
-      <w:hyperlink w:anchor="_Toc335299959" w:history="1">
+      <w:hyperlink w:anchor="_Toc335921631" w:history="1">
         <w:r>
           <w:rPr>
             <w:rStyle w:val="Hyperlink"/>
@@ -2461,7 +2461,7 @@
             <w:noProof/>
             <w:webHidden/>
           </w:rPr>
-          <w:instrText xml:space="preserve"> PAGEREF _Toc335299959 \h </w:instrText>
+          <w:instrText xml:space="preserve"> PAGEREF _Toc335921631 \h </w:instrText>
         </w:r>
         <w:r>
           <w:rPr>
@@ -2480,7 +2480,7 @@
             <w:noProof/>
             <w:webHidden/>
           </w:rPr>
-          <w:t>16</w:t>
+          <w:t>17</w:t>
         </w:r>
         <w:r>
           <w:rPr>
@@ -2506,7 +2506,7 @@
           <w:lang w:val="en-US" w:eastAsia="en-US"/>
         </w:rPr>
       </w:pPr>
-      <w:hyperlink w:anchor="_Toc335299960" w:history="1">
+      <w:hyperlink w:anchor="_Toc335921632" w:history="1">
         <w:r>
           <w:rPr>
             <w:rStyle w:val="Hyperlink"/>
@@ -2550,7 +2550,7 @@
             <w:noProof/>
             <w:webHidden/>
           </w:rPr>
-          <w:instrText xml:space="preserve"> PAGEREF _Toc335299960 \h </w:instrText>
+          <w:instrText xml:space="preserve"> PAGEREF _Toc335921632 \h </w:instrText>
         </w:r>
         <w:r>
           <w:rPr>
@@ -2569,7 +2569,7 @@
             <w:noProof/>
             <w:webHidden/>
           </w:rPr>
-          <w:t>16</w:t>
+          <w:t>17</w:t>
         </w:r>
         <w:r>
           <w:rPr>
@@ -2595,7 +2595,7 @@
           <w:lang w:val="en-US" w:eastAsia="en-US"/>
         </w:rPr>
       </w:pPr>
-      <w:hyperlink w:anchor="_Toc335299961" w:history="1">
+      <w:hyperlink w:anchor="_Toc335921633" w:history="1">
         <w:r>
           <w:rPr>
             <w:rStyle w:val="Hyperlink"/>
@@ -2639,7 +2639,7 @@
             <w:noProof/>
             <w:webHidden/>
           </w:rPr>
-          <w:instrText xml:space="preserve"> PAGEREF _Toc335299961 \h </w:instrText>
+          <w:instrText xml:space="preserve"> PAGEREF _Toc335921633 \h </w:instrText>
         </w:r>
         <w:r>
           <w:rPr>
@@ -2658,7 +2658,7 @@
             <w:noProof/>
             <w:webHidden/>
           </w:rPr>
-          <w:t>16</w:t>
+          <w:t>17</w:t>
         </w:r>
         <w:r>
           <w:rPr>
@@ -2680,7 +2680,7 @@
           <w:lang w:val="en-US" w:eastAsia="en-US"/>
         </w:rPr>
       </w:pPr>
-      <w:hyperlink w:anchor="_Toc335299962" w:history="1">
+      <w:hyperlink w:anchor="_Toc335921634" w:history="1">
         <w:r>
           <w:rPr>
             <w:rStyle w:val="Hyperlink"/>
@@ -2724,7 +2724,7 @@
             <w:noProof/>
             <w:webHidden/>
           </w:rPr>
-          <w:instrText xml:space="preserve"> PAGEREF _Toc335299962 \h </w:instrText>
+          <w:instrText xml:space="preserve"> PAGEREF _Toc335921634 \h </w:instrText>
         </w:r>
         <w:r>
           <w:rPr>
@@ -2756,7 +2756,7 @@
     </w:p>
     <w:p>
       <w:pPr>
-        <w:pStyle w:val="TOC2"/>
+        <w:pStyle w:val="TOC1"/>
         <w:rPr>
           <w:rFonts w:ascii="Times New Roman" w:hAnsi="Times New Roman"/>
           <w:noProof/>
@@ -2765,13 +2765,13 @@
           <w:lang w:val="en-US" w:eastAsia="en-US"/>
         </w:rPr>
       </w:pPr>
-      <w:hyperlink w:anchor="_Toc335299963" w:history="1">
+      <w:hyperlink w:anchor="_Toc335921635" w:history="1">
         <w:r>
           <w:rPr>
             <w:rStyle w:val="Hyperlink"/>
             <w:noProof/>
           </w:rPr>
-          <w:t>8.4</w:t>
+          <w:t>9</w:t>
         </w:r>
         <w:r>
           <w:rPr>
@@ -2788,7 +2788,7 @@
             <w:rStyle w:val="Hyperlink"/>
             <w:noProof/>
           </w:rPr>
-          <w:t>Migrating Data from a META-SHARE Installation Older than V2.1</w:t>
+          <w:t>Setting up Editor User Accounts</w:t>
         </w:r>
         <w:r>
           <w:rPr>
@@ -2809,7 +2809,7 @@
             <w:noProof/>
             <w:webHidden/>
           </w:rPr>
-          <w:instrText xml:space="preserve"> PAGEREF _Toc335299963 \h </w:instrText>
+          <w:instrText xml:space="preserve"> PAGEREF _Toc335921635 \h </w:instrText>
         </w:r>
         <w:r>
           <w:rPr>
@@ -2850,13 +2850,13 @@
           <w:lang w:val="en-US" w:eastAsia="en-US"/>
         </w:rPr>
       </w:pPr>
-      <w:hyperlink w:anchor="_Toc335299964" w:history="1">
+      <w:hyperlink w:anchor="_Toc335921636" w:history="1">
         <w:r>
           <w:rPr>
             <w:rStyle w:val="Hyperlink"/>
             <w:noProof/>
           </w:rPr>
-          <w:t>9</w:t>
+          <w:t>10</w:t>
         </w:r>
         <w:r>
           <w:rPr>
@@ -2873,7 +2873,7 @@
             <w:rStyle w:val="Hyperlink"/>
             <w:noProof/>
           </w:rPr>
-          <w:t>Setting up Editor User Accounts</w:t>
+          <w:t>Search Engine Optimization</w:t>
         </w:r>
         <w:r>
           <w:rPr>
@@ -2894,7 +2894,7 @@
             <w:noProof/>
             <w:webHidden/>
           </w:rPr>
-          <w:instrText xml:space="preserve"> PAGEREF _Toc335299964 \h </w:instrText>
+          <w:instrText xml:space="preserve"> PAGEREF _Toc335921636 \h </w:instrText>
         </w:r>
         <w:r>
           <w:rPr>
@@ -2935,13 +2935,13 @@
           <w:lang w:val="en-US" w:eastAsia="en-US"/>
         </w:rPr>
       </w:pPr>
-      <w:hyperlink w:anchor="_Toc335299965" w:history="1">
+      <w:hyperlink w:anchor="_Toc335921637" w:history="1">
         <w:r>
           <w:rPr>
             <w:rStyle w:val="Hyperlink"/>
             <w:noProof/>
           </w:rPr>
-          <w:t>10</w:t>
+          <w:t>11</w:t>
         </w:r>
         <w:r>
           <w:rPr>
@@ -2958,7 +2958,7 @@
             <w:rStyle w:val="Hyperlink"/>
             <w:noProof/>
           </w:rPr>
-          <w:t>Search Engine Optimization</w:t>
+          <w:t>Frequently Asked Questions</w:t>
         </w:r>
         <w:r>
           <w:rPr>
@@ -2979,7 +2979,7 @@
             <w:noProof/>
             <w:webHidden/>
           </w:rPr>
-          <w:instrText xml:space="preserve"> PAGEREF _Toc335299965 \h </w:instrText>
+          <w:instrText xml:space="preserve"> PAGEREF _Toc335921637 \h </w:instrText>
         </w:r>
         <w:r>
           <w:rPr>
@@ -2998,7 +2998,7 @@
             <w:noProof/>
             <w:webHidden/>
           </w:rPr>
-          <w:t>17</w:t>
+          <w:t>18</w:t>
         </w:r>
         <w:r>
           <w:rPr>
@@ -3011,7 +3011,7 @@
     </w:p>
     <w:p>
       <w:pPr>
-        <w:pStyle w:val="TOC1"/>
+        <w:pStyle w:val="TOC2"/>
         <w:rPr>
           <w:rFonts w:ascii="Times New Roman" w:hAnsi="Times New Roman"/>
           <w:noProof/>
@@ -3020,13 +3020,13 @@
           <w:lang w:val="en-US" w:eastAsia="en-US"/>
         </w:rPr>
       </w:pPr>
-      <w:hyperlink w:anchor="_Toc335299966" w:history="1">
+      <w:hyperlink w:anchor="_Toc335921638" w:history="1">
         <w:r>
           <w:rPr>
             <w:rStyle w:val="Hyperlink"/>
             <w:noProof/>
           </w:rPr>
-          <w:t>11</w:t>
+          <w:t>11.1</w:t>
         </w:r>
         <w:r>
           <w:rPr>
@@ -3043,7 +3043,7 @@
             <w:rStyle w:val="Hyperlink"/>
             <w:noProof/>
           </w:rPr>
-          <w:t>Frequently Asked Questions</w:t>
+          <w:t>I Want to use MySQL and/or Apache</w:t>
         </w:r>
         <w:r>
           <w:rPr>
@@ -3064,7 +3064,7 @@
             <w:noProof/>
             <w:webHidden/>
           </w:rPr>
-          <w:instrText xml:space="preserve"> PAGEREF _Toc335299966 \h </w:instrText>
+          <w:instrText xml:space="preserve"> PAGEREF _Toc335921638 \h </w:instrText>
         </w:r>
         <w:r>
           <w:rPr>
@@ -3083,7 +3083,7 @@
             <w:noProof/>
             <w:webHidden/>
           </w:rPr>
-          <w:t>17</w:t>
+          <w:t>18</w:t>
         </w:r>
         <w:r>
           <w:rPr>
@@ -3105,13 +3105,13 @@
           <w:lang w:val="en-US" w:eastAsia="en-US"/>
         </w:rPr>
       </w:pPr>
-      <w:hyperlink w:anchor="_Toc335299967" w:history="1">
+      <w:hyperlink w:anchor="_Toc335921639" w:history="1">
         <w:r>
           <w:rPr>
             <w:rStyle w:val="Hyperlink"/>
             <w:noProof/>
           </w:rPr>
-          <w:t>11.1</w:t>
+          <w:t>11.2</w:t>
         </w:r>
         <w:r>
           <w:rPr>
@@ -3128,7 +3128,7 @@
             <w:rStyle w:val="Hyperlink"/>
             <w:noProof/>
           </w:rPr>
-          <w:t>I Want to use MySQL and/or Apache</w:t>
+          <w:t>I Need Help Configuring lighttpd</w:t>
         </w:r>
         <w:r>
           <w:rPr>
@@ -3149,7 +3149,7 @@
             <w:noProof/>
             <w:webHidden/>
           </w:rPr>
-          <w:instrText xml:space="preserve"> PAGEREF _Toc335299967 \h </w:instrText>
+          <w:instrText xml:space="preserve"> PAGEREF _Toc335921639 \h </w:instrText>
         </w:r>
         <w:r>
           <w:rPr>
@@ -3168,7 +3168,7 @@
             <w:noProof/>
             <w:webHidden/>
           </w:rPr>
-          <w:t>17</w:t>
+          <w:t>18</w:t>
         </w:r>
         <w:r>
           <w:rPr>
@@ -3190,13 +3190,13 @@
           <w:lang w:val="en-US" w:eastAsia="en-US"/>
         </w:rPr>
       </w:pPr>
-      <w:hyperlink w:anchor="_Toc335299968" w:history="1">
+      <w:hyperlink w:anchor="_Toc335921640" w:history="1">
         <w:r>
           <w:rPr>
             <w:rStyle w:val="Hyperlink"/>
             <w:noProof/>
           </w:rPr>
-          <w:t>11.2</w:t>
+          <w:t>11.3</w:t>
         </w:r>
         <w:r>
           <w:rPr>
@@ -3213,7 +3213,7 @@
             <w:rStyle w:val="Hyperlink"/>
             <w:noProof/>
           </w:rPr>
-          <w:t>I Need Help Configuring lighttpd</w:t>
+          <w:t>I am Getting Storage Errors when Importing or Saving</w:t>
         </w:r>
         <w:r>
           <w:rPr>
@@ -3234,7 +3234,7 @@
             <w:noProof/>
             <w:webHidden/>
           </w:rPr>
-          <w:instrText xml:space="preserve"> PAGEREF _Toc335299968 \h </w:instrText>
+          <w:instrText xml:space="preserve"> PAGEREF _Toc335921640 \h </w:instrText>
         </w:r>
         <w:r>
           <w:rPr>
@@ -3275,13 +3275,13 @@
           <w:lang w:val="en-US" w:eastAsia="en-US"/>
         </w:rPr>
       </w:pPr>
-      <w:hyperlink w:anchor="_Toc335299969" w:history="1">
+      <w:hyperlink w:anchor="_Toc335921641" w:history="1">
         <w:r>
           <w:rPr>
             <w:rStyle w:val="Hyperlink"/>
             <w:noProof/>
           </w:rPr>
-          <w:t>11.3</w:t>
+          <w:t>11.4</w:t>
         </w:r>
         <w:r>
           <w:rPr>
@@ -3298,7 +3298,7 @@
             <w:rStyle w:val="Hyperlink"/>
             <w:noProof/>
           </w:rPr>
-          <w:t>I am Getting Storage Errors when Importing or Saving</w:t>
+          <w:t>Why Can Django not Serve the Static Files?</w:t>
         </w:r>
         <w:r>
           <w:rPr>
@@ -3319,7 +3319,7 @@
             <w:noProof/>
             <w:webHidden/>
           </w:rPr>
-          <w:instrText xml:space="preserve"> PAGEREF _Toc335299969 \h </w:instrText>
+          <w:instrText xml:space="preserve"> PAGEREF _Toc335921641 \h </w:instrText>
         </w:r>
         <w:r>
           <w:rPr>
@@ -3338,7 +3338,7 @@
             <w:noProof/>
             <w:webHidden/>
           </w:rPr>
-          <w:t>18</w:t>
+          <w:t>19</w:t>
         </w:r>
         <w:r>
           <w:rPr>
@@ -3360,13 +3360,13 @@
           <w:lang w:val="en-US" w:eastAsia="en-US"/>
         </w:rPr>
       </w:pPr>
-      <w:hyperlink w:anchor="_Toc335299970" w:history="1">
+      <w:hyperlink w:anchor="_Toc335921642" w:history="1">
         <w:r>
           <w:rPr>
             <w:rStyle w:val="Hyperlink"/>
             <w:noProof/>
           </w:rPr>
-          <w:t>11.4</w:t>
+          <w:t>11.5</w:t>
         </w:r>
         <w:r>
           <w:rPr>
@@ -3383,7 +3383,7 @@
             <w:rStyle w:val="Hyperlink"/>
             <w:noProof/>
           </w:rPr>
-          <w:t>Why Can Django not Serve the Static Files?</w:t>
+          <w:t>PostgreSQL Error Message</w:t>
         </w:r>
         <w:r>
           <w:rPr>
@@ -3404,7 +3404,7 @@
             <w:noProof/>
             <w:webHidden/>
           </w:rPr>
-          <w:instrText xml:space="preserve"> PAGEREF _Toc335299970 \h </w:instrText>
+          <w:instrText xml:space="preserve"> PAGEREF _Toc335921642 \h </w:instrText>
         </w:r>
         <w:r>
           <w:rPr>
@@ -3423,7 +3423,7 @@
             <w:noProof/>
             <w:webHidden/>
           </w:rPr>
-          <w:t>18</w:t>
+          <w:t>19</w:t>
         </w:r>
         <w:r>
           <w:rPr>
@@ -3445,13 +3445,13 @@
           <w:lang w:val="en-US" w:eastAsia="en-US"/>
         </w:rPr>
       </w:pPr>
-      <w:hyperlink w:anchor="_Toc335299971" w:history="1">
+      <w:hyperlink w:anchor="_Toc335921643" w:history="1">
         <w:r>
           <w:rPr>
             <w:rStyle w:val="Hyperlink"/>
             <w:noProof/>
           </w:rPr>
-          <w:t>11.5</w:t>
+          <w:t>11.6</w:t>
         </w:r>
         <w:r>
           <w:rPr>
@@ -3468,7 +3468,7 @@
             <w:rStyle w:val="Hyperlink"/>
             <w:noProof/>
           </w:rPr>
-          <w:t>PostgreSQL Error Message</w:t>
+          <w:t>Problems with Importing XML Files</w:t>
         </w:r>
         <w:r>
           <w:rPr>
@@ -3489,7 +3489,7 @@
             <w:noProof/>
             <w:webHidden/>
           </w:rPr>
-          <w:instrText xml:space="preserve"> PAGEREF _Toc335299971 \h </w:instrText>
+          <w:instrText xml:space="preserve"> PAGEREF _Toc335921643 \h </w:instrText>
         </w:r>
         <w:r>
           <w:rPr>
@@ -3508,7 +3508,7 @@
             <w:noProof/>
             <w:webHidden/>
           </w:rPr>
-          <w:t>18</w:t>
+          <w:t>19</w:t>
         </w:r>
         <w:r>
           <w:rPr>
@@ -3530,13 +3530,13 @@
           <w:lang w:val="en-US" w:eastAsia="en-US"/>
         </w:rPr>
       </w:pPr>
-      <w:hyperlink w:anchor="_Toc335299972" w:history="1">
+      <w:hyperlink w:anchor="_Toc335921644" w:history="1">
         <w:r>
           <w:rPr>
             <w:rStyle w:val="Hyperlink"/>
             <w:noProof/>
           </w:rPr>
-          <w:t>11.6</w:t>
+          <w:t>11.7</w:t>
         </w:r>
         <w:r>
           <w:rPr>
@@ -3553,7 +3553,7 @@
             <w:rStyle w:val="Hyperlink"/>
             <w:noProof/>
           </w:rPr>
-          <w:t>Problems with Importing XML Files</w:t>
+          <w:t>Updating the GeoIP Database for Statistics Collection</w:t>
         </w:r>
         <w:r>
           <w:rPr>
@@ -3574,7 +3574,7 @@
             <w:noProof/>
             <w:webHidden/>
           </w:rPr>
-          <w:instrText xml:space="preserve"> PAGEREF _Toc335299972 \h </w:instrText>
+          <w:instrText xml:space="preserve"> PAGEREF _Toc335921644 \h </w:instrText>
         </w:r>
         <w:r>
           <w:rPr>
@@ -3615,13 +3615,13 @@
           <w:lang w:val="en-US" w:eastAsia="en-US"/>
         </w:rPr>
       </w:pPr>
-      <w:hyperlink w:anchor="_Toc335299973" w:history="1">
+      <w:hyperlink w:anchor="_Toc335921645" w:history="1">
         <w:r>
           <w:rPr>
             <w:rStyle w:val="Hyperlink"/>
             <w:noProof/>
           </w:rPr>
-          <w:t>11.7</w:t>
+          <w:t>11.8</w:t>
         </w:r>
         <w:r>
           <w:rPr>
@@ -3638,7 +3638,7 @@
             <w:rStyle w:val="Hyperlink"/>
             <w:noProof/>
           </w:rPr>
-          <w:t>Updating the GeoIP Database for Statistics Collection</w:t>
+          <w:t>How can I Correctly Build Python for META-SHARE?</w:t>
         </w:r>
         <w:r>
           <w:rPr>
@@ -3659,7 +3659,7 @@
             <w:noProof/>
             <w:webHidden/>
           </w:rPr>
-          <w:instrText xml:space="preserve"> PAGEREF _Toc335299973 \h </w:instrText>
+          <w:instrText xml:space="preserve"> PAGEREF _Toc335921645 \h </w:instrText>
         </w:r>
         <w:r>
           <w:rPr>
@@ -3678,7 +3678,7 @@
             <w:noProof/>
             <w:webHidden/>
           </w:rPr>
-          <w:t>19</w:t>
+          <w:t>20</w:t>
         </w:r>
         <w:r>
           <w:rPr>
@@ -3700,13 +3700,13 @@
           <w:lang w:val="en-US" w:eastAsia="en-US"/>
         </w:rPr>
       </w:pPr>
-      <w:hyperlink w:anchor="_Toc335299974" w:history="1">
+      <w:hyperlink w:anchor="_Toc335921646" w:history="1">
         <w:r>
           <w:rPr>
             <w:rStyle w:val="Hyperlink"/>
             <w:noProof/>
           </w:rPr>
-          <w:t>11.8</w:t>
+          <w:t>11.9</w:t>
         </w:r>
         <w:r>
           <w:rPr>
@@ -3723,7 +3723,7 @@
             <w:rStyle w:val="Hyperlink"/>
             <w:noProof/>
           </w:rPr>
-          <w:t>How can I Correctly Build Python for META-SHARE?</w:t>
+          <w:t>How do I Install psycopg2 for using PostgreSQL?</w:t>
         </w:r>
         <w:r>
           <w:rPr>
@@ -3744,7 +3744,7 @@
             <w:noProof/>
             <w:webHidden/>
           </w:rPr>
-          <w:instrText xml:space="preserve"> PAGEREF _Toc335299974 \h </w:instrText>
+          <w:instrText xml:space="preserve"> PAGEREF _Toc335921646 \h </w:instrText>
         </w:r>
         <w:r>
           <w:rPr>
@@ -3763,7 +3763,7 @@
             <w:noProof/>
             <w:webHidden/>
           </w:rPr>
-          <w:t>19</w:t>
+          <w:t>20</w:t>
         </w:r>
         <w:r>
           <w:rPr>
@@ -3776,91 +3776,6 @@
     </w:p>
     <w:p>
       <w:pPr>
-        <w:pStyle w:val="TOC2"/>
-        <w:rPr>
-          <w:rFonts w:ascii="Times New Roman" w:hAnsi="Times New Roman"/>
-          <w:noProof/>
-          <w:sz w:val="24"/>
-          <w:szCs w:val="24"/>
-          <w:lang w:val="en-US" w:eastAsia="en-US"/>
-        </w:rPr>
-      </w:pPr>
-      <w:hyperlink w:anchor="_Toc335299975" w:history="1">
-        <w:r>
-          <w:rPr>
-            <w:rStyle w:val="Hyperlink"/>
-            <w:noProof/>
-          </w:rPr>
-          <w:t>11.9</w:t>
-        </w:r>
-        <w:r>
-          <w:rPr>
-            <w:rFonts w:ascii="Times New Roman" w:hAnsi="Times New Roman"/>
-            <w:noProof/>
-            <w:sz w:val="24"/>
-            <w:szCs w:val="24"/>
-            <w:lang w:val="en-US" w:eastAsia="en-US"/>
-          </w:rPr>
-          <w:tab/>
-        </w:r>
-        <w:r>
-          <w:rPr>
-            <w:rStyle w:val="Hyperlink"/>
-            <w:noProof/>
-          </w:rPr>
-          <w:t>How do I Install psycopg2 for using PostgreSQL?</w:t>
-        </w:r>
-        <w:r>
-          <w:rPr>
-            <w:noProof/>
-            <w:webHidden/>
-          </w:rPr>
-          <w:tab/>
-        </w:r>
-        <w:r>
-          <w:rPr>
-            <w:noProof/>
-            <w:webHidden/>
-          </w:rPr>
-          <w:fldChar w:fldCharType="begin"/>
-        </w:r>
-        <w:r>
-          <w:rPr>
-            <w:noProof/>
-            <w:webHidden/>
-          </w:rPr>
-          <w:instrText xml:space="preserve"> PAGEREF _Toc335299975 \h </w:instrText>
-        </w:r>
-        <w:r>
-          <w:rPr>
-            <w:noProof/>
-          </w:rPr>
-        </w:r>
-        <w:r>
-          <w:rPr>
-            <w:noProof/>
-            <w:webHidden/>
-          </w:rPr>
-          <w:fldChar w:fldCharType="separate"/>
-        </w:r>
-        <w:r>
-          <w:rPr>
-            <w:noProof/>
-            <w:webHidden/>
-          </w:rPr>
-          <w:t>19</w:t>
-        </w:r>
-        <w:r>
-          <w:rPr>
-            <w:noProof/>
-            <w:webHidden/>
-          </w:rPr>
-          <w:fldChar w:fldCharType="end"/>
-        </w:r>
-      </w:hyperlink>
-    </w:p>
-    <w:p>
-      <w:pPr>
         <w:rPr>
           <w:lang w:val="en-US"/>
         </w:rPr>
@@ -3881,7 +3796,7 @@
         <w:br w:type="page"/>
       </w:r>
       <w:bookmarkStart w:id="3" w:name="_Ref334539131"/>
-      <w:bookmarkStart w:id="4" w:name="_Toc335299935"/>
+      <w:bookmarkStart w:id="4" w:name="_Toc335921607"/>
       <w:r>
         <w:t>Executive Summary</w:t>
       </w:r>
@@ -3925,9 +3840,9 @@
         <w:pStyle w:val="Heading1"/>
       </w:pPr>
       <w:bookmarkStart w:id="5" w:name="_Ref334432792"/>
-      <w:bookmarkStart w:id="6" w:name="_Toc335299936"/>
-      <w:r>
-        <w:t>Migrating Data and User Accounts from a V2.1.x Installation</w:t>
+      <w:bookmarkStart w:id="6" w:name="_Toc335921608"/>
+      <w:r>
+        <w:t>Migrating Data and User Accounts from an old META-SHARE Installation</w:t>
       </w:r>
       <w:bookmarkEnd w:id="5"/>
       <w:bookmarkEnd w:id="6"/>
@@ -3942,9 +3857,176 @@
     </w:p>
     <w:p>
       <w:pPr>
+        <w:pStyle w:val="BodyText"/>
+        <w:rPr>
+          <w:lang w:val="en-US"/>
+        </w:rPr>
+      </w:pPr>
+      <w:r>
+        <w:rPr>
+          <w:lang w:val="en-US"/>
+        </w:rPr>
+        <w:t>To upgrade a META-SHARE node with a software version that is older than V2.1, you first have to migrate your installation to V2.1.x as described in the Installation Manual that comes with a V2.1.x release. When you have such an installation working (at least as a development server), you can follow the migration instructions to the most recent version in the remainder of this chapter.</w:t>
+      </w:r>
+    </w:p>
+    <w:p>
+      <w:pPr>
+        <w:pStyle w:val="BodyText"/>
+        <w:rPr>
+          <w:lang w:val="en-US"/>
+        </w:rPr>
+      </w:pPr>
+      <w:r>
+        <w:rPr>
+          <w:lang w:val="en-US"/>
+        </w:rPr>
+        <w:t>If you should have been one of our kind beta testers with a V2.9-beta installation currently running on your site, then you can also migrate all relevant data from this beta installation to the latest META-SHARE release. The migration steps are the same as described below, except that you use the following two scripts for export and import:</w:t>
+      </w:r>
+    </w:p>
+    <w:p>
+      <w:pPr>
+        <w:numPr>
+          <w:ilvl w:val="0"/>
+          <w:numId w:val="26"/>
+        </w:numPr>
+        <w:rPr>
+          <w:rStyle w:val="HTMLCode"/>
+        </w:rPr>
+      </w:pPr>
+      <w:r>
+        <w:rPr>
+          <w:rStyle w:val="HTMLCode"/>
+        </w:rPr>
+        <w:t>misc/tools/migration/</w:t>
+      </w:r>
+      <w:r>
+        <w:rPr>
+          <w:rStyle w:val="HTMLCode"/>
+        </w:rPr>
+        <w:t>ex</w:t>
+      </w:r>
+      <w:r>
+        <w:rPr>
+          <w:rStyle w:val="HTMLCode"/>
+        </w:rPr>
+        <w:t>port_node_</w:t>
+      </w:r>
+      <w:r>
+        <w:rPr>
+          <w:rStyle w:val="HTMLCode"/>
+        </w:rPr>
+        <w:t>from</w:t>
+      </w:r>
+      <w:r>
+        <w:rPr>
+          <w:rStyle w:val="HTMLCode"/>
+        </w:rPr>
+        <w:t>_</w:t>
+      </w:r>
+      <w:r>
+        <w:rPr>
+          <w:rStyle w:val="HTMLCode"/>
+        </w:rPr>
+        <w:t>2_9-beta</w:t>
+      </w:r>
+      <w:r>
+        <w:rPr>
+          <w:rStyle w:val="HTMLCode"/>
+        </w:rPr>
+        <w:t>_</w:t>
+      </w:r>
+      <w:r>
+        <w:rPr>
+          <w:rStyle w:val="HTMLCode"/>
+        </w:rPr>
+        <w:t>to</w:t>
+      </w:r>
+      <w:r>
+        <w:rPr>
+          <w:rStyle w:val="HTMLCode"/>
+        </w:rPr>
+        <w:t>_</w:t>
+      </w:r>
+      <w:r>
+        <w:rPr>
+          <w:rStyle w:val="HTMLCode"/>
+        </w:rPr>
+        <w:t>3</w:t>
+      </w:r>
+      <w:r>
+        <w:rPr>
+          <w:rStyle w:val="HTMLCode"/>
+        </w:rPr>
+        <w:t>_</w:t>
+      </w:r>
+      <w:r>
+        <w:rPr>
+          <w:rStyle w:val="HTMLCode"/>
+        </w:rPr>
+        <w:t>0</w:t>
+      </w:r>
+      <w:r>
+        <w:rPr>
+          <w:rStyle w:val="HTMLCode"/>
+        </w:rPr>
+        <w:t>.py</w:t>
+      </w:r>
+    </w:p>
+    <w:p>
+      <w:pPr>
+        <w:numPr>
+          <w:ilvl w:val="0"/>
+          <w:numId w:val="26"/>
+        </w:numPr>
+      </w:pPr>
+      <w:r>
+        <w:rPr>
+          <w:rStyle w:val="HTMLCode"/>
+        </w:rPr>
+        <w:t>misc/tools/migration/import_node_to_</w:t>
+      </w:r>
+      <w:r>
+        <w:rPr>
+          <w:rStyle w:val="HTMLCode"/>
+        </w:rPr>
+        <w:t>3</w:t>
+      </w:r>
+      <w:r>
+        <w:rPr>
+          <w:rStyle w:val="HTMLCode"/>
+        </w:rPr>
+        <w:t>_</w:t>
+      </w:r>
+      <w:r>
+        <w:rPr>
+          <w:rStyle w:val="HTMLCode"/>
+        </w:rPr>
+        <w:t>0</w:t>
+      </w:r>
+      <w:r>
+        <w:rPr>
+          <w:rStyle w:val="HTMLCode"/>
+        </w:rPr>
+        <w:t>_from_2_</w:t>
+      </w:r>
+      <w:r>
+        <w:rPr>
+          <w:rStyle w:val="HTMLCode"/>
+        </w:rPr>
+        <w:t>9-beta</w:t>
+      </w:r>
+      <w:r>
+        <w:rPr>
+          <w:rStyle w:val="HTMLCode"/>
+        </w:rPr>
+        <w:t>.py</w:t>
+      </w:r>
+    </w:p>
+    <w:p>
+      <w:pPr>
         <w:pStyle w:val="Heading2"/>
       </w:pPr>
-      <w:bookmarkStart w:id="7" w:name="_Toc335299937"/>
+      <w:bookmarkStart w:id="7" w:name="_Toc335921609"/>
       <w:r>
         <w:t>Migrated Data and Non-Migrated Data</w:t>
       </w:r>
@@ -4207,7 +4289,7 @@
         <w:pStyle w:val="Heading2"/>
       </w:pPr>
       <w:bookmarkStart w:id="9" w:name="_Ref333396205"/>
-      <w:bookmarkStart w:id="10" w:name="_Toc335299938"/>
+      <w:bookmarkStart w:id="10" w:name="_Toc335921610"/>
       <w:r>
         <w:t>Step-by-Step Migration</w:t>
       </w:r>
@@ -4487,7 +4569,43 @@
         <w:rPr>
           <w:rStyle w:val="HTMLCode"/>
         </w:rPr>
-        <w:t>misc/tools/migration/export_node_from_2_1_2_to_2_9.py</w:t>
+        <w:t>misc/tools/</w:t>
+      </w:r>
+      <w:r>
+        <w:rPr>
+          <w:rStyle w:val="HTMLCode"/>
+        </w:rPr>
+        <w:t>migration/export_node_from_2_1_x</w:t>
+      </w:r>
+      <w:r>
+        <w:rPr>
+          <w:rStyle w:val="HTMLCode"/>
+        </w:rPr>
+        <w:t>_to_</w:t>
+      </w:r>
+      <w:r>
+        <w:rPr>
+          <w:rStyle w:val="HTMLCode"/>
+        </w:rPr>
+        <w:t>3</w:t>
+      </w:r>
+      <w:r>
+        <w:rPr>
+          <w:rStyle w:val="HTMLCode"/>
+        </w:rPr>
+        <w:t>_</w:t>
+      </w:r>
+      <w:r>
+        <w:rPr>
+          <w:rStyle w:val="HTMLCode"/>
+        </w:rPr>
+        <w:t>0</w:t>
+      </w:r>
+      <w:r>
+        <w:rPr>
+          <w:rStyle w:val="HTMLCode"/>
+        </w:rPr>
+        <w:t>.py</w:t>
       </w:r>
       <w:r>
         <w:rPr>
@@ -4589,7 +4707,43 @@
         <w:rPr>
           <w:rStyle w:val="HTMLCode"/>
         </w:rPr>
-        <w:t>python2.7 ./export_node_from_2_1_2_to_2_9.py /tmp/MS21_EXPORT | tee /tmp/ms21_export.log</w:t>
+        <w:t>python2.7 ./export_node_from_2_1_</w:t>
+      </w:r>
+      <w:r>
+        <w:rPr>
+          <w:rStyle w:val="HTMLCode"/>
+        </w:rPr>
+        <w:t>x</w:t>
+      </w:r>
+      <w:r>
+        <w:rPr>
+          <w:rStyle w:val="HTMLCode"/>
+        </w:rPr>
+        <w:t>_to_</w:t>
+      </w:r>
+      <w:r>
+        <w:rPr>
+          <w:rStyle w:val="HTMLCode"/>
+        </w:rPr>
+        <w:t>3</w:t>
+      </w:r>
+      <w:r>
+        <w:rPr>
+          <w:rStyle w:val="HTMLCode"/>
+        </w:rPr>
+        <w:t>_</w:t>
+      </w:r>
+      <w:r>
+        <w:rPr>
+          <w:rStyle w:val="HTMLCode"/>
+        </w:rPr>
+        <w:t>0</w:t>
+      </w:r>
+      <w:r>
+        <w:rPr>
+          <w:rStyle w:val="HTMLCode"/>
+        </w:rPr>
+        <w:t>.py /tmp/MS21_EXPORT | tee /tmp/ms21_export.log</w:t>
       </w:r>
       <w:r>
         <w:rPr>
@@ -4654,7 +4808,43 @@
         <w:rPr>
           <w:rStyle w:val="HTMLCode"/>
         </w:rPr>
-        <w:t>export_node_from_2_1_2_to_2_9.py</w:t>
+        <w:t>export_node_from_2_1_</w:t>
+      </w:r>
+      <w:r>
+        <w:rPr>
+          <w:rStyle w:val="HTMLCode"/>
+        </w:rPr>
+        <w:t>x</w:t>
+      </w:r>
+      <w:r>
+        <w:rPr>
+          <w:rStyle w:val="HTMLCode"/>
+        </w:rPr>
+        <w:t>_to_</w:t>
+      </w:r>
+      <w:r>
+        <w:rPr>
+          <w:rStyle w:val="HTMLCode"/>
+        </w:rPr>
+        <w:t>3</w:t>
+      </w:r>
+      <w:r>
+        <w:rPr>
+          <w:rStyle w:val="HTMLCode"/>
+        </w:rPr>
+        <w:t>_</w:t>
+      </w:r>
+      <w:r>
+        <w:rPr>
+          <w:rStyle w:val="HTMLCode"/>
+        </w:rPr>
+        <w:t>0</w:t>
+      </w:r>
+      <w:r>
+        <w:rPr>
+          <w:rStyle w:val="HTMLCode"/>
+        </w:rPr>
+        <w:t>.py</w:t>
       </w:r>
       <w:r>
         <w:rPr>
@@ -4879,7 +5069,43 @@
         <w:rPr>
           <w:rStyle w:val="HTMLCode"/>
         </w:rPr>
-        <w:t>misc/tools/migration/import_node_to_2_9_from_2_1_2.py</w:t>
+        <w:t>misc/tools/migration/import_node_to_</w:t>
+      </w:r>
+      <w:r>
+        <w:rPr>
+          <w:rStyle w:val="HTMLCode"/>
+        </w:rPr>
+        <w:t>3</w:t>
+      </w:r>
+      <w:r>
+        <w:rPr>
+          <w:rStyle w:val="HTMLCode"/>
+        </w:rPr>
+        <w:t>_</w:t>
+      </w:r>
+      <w:r>
+        <w:rPr>
+          <w:rStyle w:val="HTMLCode"/>
+        </w:rPr>
+        <w:t>0</w:t>
+      </w:r>
+      <w:r>
+        <w:rPr>
+          <w:rStyle w:val="HTMLCode"/>
+        </w:rPr>
+        <w:t>_from_2_1_</w:t>
+      </w:r>
+      <w:r>
+        <w:rPr>
+          <w:rStyle w:val="HTMLCode"/>
+        </w:rPr>
+        <w:t>x</w:t>
+      </w:r>
+      <w:r>
+        <w:rPr>
+          <w:rStyle w:val="HTMLCode"/>
+        </w:rPr>
+        <w:t>.py</w:t>
       </w:r>
       <w:r>
         <w:rPr>
@@ -4993,7 +5219,43 @@
         <w:rPr>
           <w:rStyle w:val="HTMLCode"/>
         </w:rPr>
-        <w:t>python2.7 ./import_node_to_2_9_from_2_1_2.py /tmp/MS21_EXPORT | tee /tmp/ms21_import.log</w:t>
+        <w:t>python2.7 ./import_node_to_</w:t>
+      </w:r>
+      <w:r>
+        <w:rPr>
+          <w:rStyle w:val="HTMLCode"/>
+        </w:rPr>
+        <w:t>3</w:t>
+      </w:r>
+      <w:r>
+        <w:rPr>
+          <w:rStyle w:val="HTMLCode"/>
+        </w:rPr>
+        <w:t>_</w:t>
+      </w:r>
+      <w:r>
+        <w:rPr>
+          <w:rStyle w:val="HTMLCode"/>
+        </w:rPr>
+        <w:t>0</w:t>
+      </w:r>
+      <w:r>
+        <w:rPr>
+          <w:rStyle w:val="HTMLCode"/>
+        </w:rPr>
+        <w:t>_from_2_1_</w:t>
+      </w:r>
+      <w:r>
+        <w:rPr>
+          <w:rStyle w:val="HTMLCode"/>
+        </w:rPr>
+        <w:t>x</w:t>
+      </w:r>
+      <w:r>
+        <w:rPr>
+          <w:rStyle w:val="HTMLCode"/>
+        </w:rPr>
+        <w:t>.py /tmp/MS21_EXPORT | tee /tmp/ms21_import.log</w:t>
       </w:r>
     </w:p>
     <w:p>
@@ -5131,7 +5393,43 @@
         <w:rPr>
           <w:rStyle w:val="HTMLCode"/>
         </w:rPr>
-        <w:t xml:space="preserve">import_node_to_2_9_from_2_1_2.py </w:t>
+        <w:t>import_node_to_</w:t>
+      </w:r>
+      <w:r>
+        <w:rPr>
+          <w:rStyle w:val="HTMLCode"/>
+        </w:rPr>
+        <w:t>3</w:t>
+      </w:r>
+      <w:r>
+        <w:rPr>
+          <w:rStyle w:val="HTMLCode"/>
+        </w:rPr>
+        <w:t>_</w:t>
+      </w:r>
+      <w:r>
+        <w:rPr>
+          <w:rStyle w:val="HTMLCode"/>
+        </w:rPr>
+        <w:t>0</w:t>
+      </w:r>
+      <w:r>
+        <w:rPr>
+          <w:rStyle w:val="HTMLCode"/>
+        </w:rPr>
+        <w:t>_from_2_1_</w:t>
+      </w:r>
+      <w:r>
+        <w:rPr>
+          <w:rStyle w:val="HTMLCode"/>
+        </w:rPr>
+        <w:t>x</w:t>
+      </w:r>
+      <w:r>
+        <w:rPr>
+          <w:rStyle w:val="HTMLCode"/>
+        </w:rPr>
+        <w:t xml:space="preserve">.py </w:t>
       </w:r>
       <w:r>
         <w:rPr>
@@ -5204,7 +5502,7 @@
       <w:pPr>
         <w:pStyle w:val="Heading2"/>
       </w:pPr>
-      <w:bookmarkStart w:id="11" w:name="_Toc335299939"/>
+      <w:bookmarkStart w:id="11" w:name="_Toc335921611"/>
       <w:bookmarkStart w:id="12" w:name="_Ref324930540"/>
       <w:r>
         <w:t>Post-Migration Recommendations</w:t>
@@ -5257,7 +5555,7 @@
       </w:pPr>
       <w:bookmarkStart w:id="13" w:name="_Ref333397533"/>
       <w:bookmarkStart w:id="14" w:name="_Ref333397556"/>
-      <w:bookmarkStart w:id="15" w:name="_Toc335299940"/>
+      <w:bookmarkStart w:id="15" w:name="_Toc335921612"/>
       <w:r>
         <w:t>Installation Requirements</w:t>
       </w:r>
@@ -5369,7 +5667,7 @@
         <w:pStyle w:val="Heading2"/>
       </w:pPr>
       <w:bookmarkStart w:id="16" w:name="_Ref324929790"/>
-      <w:bookmarkStart w:id="17" w:name="_Toc335299941"/>
+      <w:bookmarkStart w:id="17" w:name="_Toc335921613"/>
       <w:r>
         <w:t>Software Dependencies</w:t>
       </w:r>
@@ -5380,7 +5678,7 @@
       <w:pPr>
         <w:pStyle w:val="Heading3"/>
       </w:pPr>
-      <w:bookmarkStart w:id="18" w:name="_Toc335299942"/>
+      <w:bookmarkStart w:id="18" w:name="_Toc335921614"/>
       <w:r>
         <w:t>Web Server</w:t>
       </w:r>
@@ -5451,7 +5749,7 @@
         <w:pStyle w:val="Heading3"/>
       </w:pPr>
       <w:bookmarkStart w:id="19" w:name="_Ref324929536"/>
-      <w:bookmarkStart w:id="20" w:name="_Toc335299943"/>
+      <w:bookmarkStart w:id="20" w:name="_Toc335921615"/>
       <w:r>
         <w:t>Database Software</w:t>
       </w:r>
@@ -5558,7 +5856,7 @@
         <w:pStyle w:val="Heading2"/>
       </w:pPr>
       <w:bookmarkStart w:id="21" w:name="_Ref329185782"/>
-      <w:bookmarkStart w:id="22" w:name="_Toc335299944"/>
+      <w:bookmarkStart w:id="22" w:name="_Toc335921616"/>
       <w:r>
         <w:t>Python Module Dependencies</w:t>
       </w:r>
@@ -6436,7 +6734,7 @@
         <w:pStyle w:val="Heading1"/>
       </w:pPr>
       <w:bookmarkStart w:id="23" w:name="_Ref333336041"/>
-      <w:bookmarkStart w:id="24" w:name="_Toc335299945"/>
+      <w:bookmarkStart w:id="24" w:name="_Toc335921617"/>
       <w:r>
         <w:t>Development Server</w:t>
       </w:r>
@@ -6730,7 +7028,13 @@
         </w:numPr>
       </w:pPr>
       <w:r>
-        <w:t>Start an Apache Solr server for the search index:</w:t>
+        <w:t>Start an Apache Solr server for the search index</w:t>
+      </w:r>
+      <w:r>
+        <w:t xml:space="preserve"> (uses Java and Python internally, the latter should be at least Python 2.7!)</w:t>
+      </w:r>
+      <w:r>
+        <w:t>:</w:t>
       </w:r>
       <w:r>
         <w:tab/>
@@ -6775,6 +7079,12 @@
         <w:rPr>
           <w:rStyle w:val="HTMLCode"/>
         </w:rPr>
+        <w:t xml:space="preserve"> stats</w:t>
+      </w:r>
+      <w:r>
+        <w:rPr>
+          <w:rStyle w:val="HTMLCode"/>
+        </w:rPr>
         <w:tab/>
       </w:r>
       <w:r>
@@ -6932,7 +7242,7 @@
       </w:pPr>
       <w:bookmarkStart w:id="25" w:name="_Ref324929734"/>
       <w:bookmarkStart w:id="26" w:name="_Ref324930622"/>
-      <w:bookmarkStart w:id="27" w:name="_Toc335299946"/>
+      <w:bookmarkStart w:id="27" w:name="_Toc335921618"/>
       <w:r>
         <w:t>Local Settings for META-SHARE Nodes</w:t>
       </w:r>
@@ -7205,7 +7515,45 @@
         <w:rPr>
           <w:lang w:val="en-US"/>
         </w:rPr>
-        <w:t>The URL for this META-SHARE node Django application. Do not use a trailing slash (</w:t>
+        <w:t xml:space="preserve">The URL for this META-SHARE node </w:t>
+      </w:r>
+      <w:r>
+        <w:rPr>
+          <w:lang w:val="en-US"/>
+        </w:rPr>
+        <w:t xml:space="preserve">as it is </w:t>
+      </w:r>
+      <w:r>
+        <w:rPr>
+          <w:i/>
+          <w:lang w:val="en-US"/>
+        </w:rPr>
+        <w:t>reachable from the internet</w:t>
+      </w:r>
+      <w:r>
+        <w:rPr>
+          <w:lang w:val="en-US"/>
+        </w:rPr>
+        <w:t xml:space="preserve">; it is important to emphasize that this must </w:t>
+      </w:r>
+      <w:r>
+        <w:rPr>
+          <w:i/>
+          <w:lang w:val="en-US"/>
+        </w:rPr>
+        <w:t>not</w:t>
+      </w:r>
+      <w:r>
+        <w:rPr>
+          <w:lang w:val="en-US"/>
+        </w:rPr>
+        <w:t xml:space="preserve"> be any internal URL which is only reachable behind some proxy server!</w:t>
+      </w:r>
+      <w:r>
+        <w:rPr>
+          <w:lang w:val="en-US"/>
+        </w:rPr>
+        <w:t xml:space="preserve"> Do not use a trailing slash (</w:t>
       </w:r>
       <w:r>
         <w:rPr>
@@ -7230,33 +7578,25 @@
         <w:rPr>
           <w:lang w:val="en-US"/>
         </w:rPr>
-        <w:t>You can use</w:t>
-      </w:r>
-      <w:r>
-        <w:rPr>
-          <w:lang w:val="en-US"/>
-        </w:rPr>
-        <w:t xml:space="preserve"> </w:t>
-      </w:r>
-      <w:r>
-        <w:rPr>
-          <w:rFonts w:ascii="Andale Mono" w:hAnsi="Andale Mono"/>
-          <w:lang w:val="en-US"/>
+        <w:t>You</w:t>
+      </w:r>
+      <w:r>
+        <w:t xml:space="preserve"> can use </w:t>
+      </w:r>
+      <w:r>
+        <w:rPr>
+          <w:rStyle w:val="HTMLCode"/>
         </w:rPr>
         <w:t>http://127.0.0.1:8000</w:t>
       </w:r>
       <w:r>
-        <w:rPr>
-          <w:rFonts w:ascii="Andale Mono" w:hAnsi="Andale Mono"/>
-          <w:lang w:val="en-US"/>
-        </w:rPr>
-        <w:t xml:space="preserve"> </w:t>
-      </w:r>
-      <w:r>
-        <w:rPr>
-          <w:lang w:val="en-US"/>
-        </w:rPr>
-        <w:t xml:space="preserve">when running a development mode server. </w:t>
+        <w:t xml:space="preserve"> when running a development mode server</w:t>
+      </w:r>
+      <w:r>
+        <w:rPr>
+          <w:lang w:val="en-US"/>
+        </w:rPr>
+        <w:t>.</w:t>
       </w:r>
     </w:p>
     <w:p>
@@ -8312,7 +8652,7 @@
         <w:pStyle w:val="Heading1"/>
       </w:pPr>
       <w:bookmarkStart w:id="28" w:name="_Ref333335914"/>
-      <w:bookmarkStart w:id="29" w:name="_Toc335299947"/>
+      <w:bookmarkStart w:id="29" w:name="_Toc335921619"/>
       <w:r>
         <w:t>Deployment Server</w:t>
       </w:r>
@@ -8457,7 +8797,75 @@
         <w:rPr>
           <w:lang w:val="en-US"/>
         </w:rPr>
-        <w:t xml:space="preserve">, the port number, of course, needs to be different from the web server’s. You can test your PostgreSQL database by calling </w:t>
+        <w:t>, the port number, of course, needs to be different from the web server’s.</w:t>
+      </w:r>
+      <w:r>
+        <w:rPr>
+          <w:lang w:val="en-US"/>
+        </w:rPr>
+        <w:t xml:space="preserve"> If the </w:t>
+      </w:r>
+      <w:r>
+        <w:rPr>
+          <w:rStyle w:val="HTMLCode"/>
+        </w:rPr>
+        <w:t>python</w:t>
+      </w:r>
+      <w:r>
+        <w:rPr>
+          <w:lang w:val="en-US"/>
+        </w:rPr>
+        <w:t xml:space="preserve"> binary on your </w:t>
+      </w:r>
+      <w:r>
+        <w:rPr>
+          <w:rStyle w:val="HTMLCode"/>
+        </w:rPr>
+        <w:t>PATH</w:t>
+      </w:r>
+      <w:r>
+        <w:rPr>
+          <w:lang w:val="en-US"/>
+        </w:rPr>
+        <w:t xml:space="preserve"> environment variable should not be at least Python 2.7, then you also have to make sure that </w:t>
+      </w:r>
+      <w:r>
+        <w:rPr>
+          <w:rStyle w:val="HTMLCode"/>
+        </w:rPr>
+        <w:t>start_server.sh</w:t>
+      </w:r>
+      <w:r>
+        <w:rPr>
+          <w:lang w:val="en-US"/>
+        </w:rPr>
+        <w:t xml:space="preserve"> and </w:t>
+      </w:r>
+      <w:r>
+        <w:rPr>
+          <w:rStyle w:val="HTMLCode"/>
+        </w:rPr>
+        <w:t>stop_server.sh</w:t>
+      </w:r>
+      <w:r>
+        <w:rPr>
+          <w:lang w:val="en-US"/>
+        </w:rPr>
+        <w:t xml:space="preserve"> are changed so that they explicitly call a Python 2.7 binary.</w:t>
+      </w:r>
+    </w:p>
+    <w:p>
+      <w:pPr>
+        <w:pStyle w:val="BodyText"/>
+        <w:rPr>
+          <w:lang w:val="en-US"/>
+        </w:rPr>
+      </w:pPr>
+      <w:r>
+        <w:rPr>
+          <w:lang w:val="en-US"/>
+        </w:rPr>
+        <w:t xml:space="preserve">You can test your PostgreSQL database by calling </w:t>
       </w:r>
       <w:r>
         <w:rPr>
@@ -8469,7 +8877,21 @@
         <w:rPr>
           <w:lang w:val="en-US"/>
         </w:rPr>
-        <w:t xml:space="preserve">; this will complain if it cannot properly access the database. Once both the web server and the database are ready, use </w:t>
+        <w:t>; this will complain if it cannot properly access the database.</w:t>
+      </w:r>
+    </w:p>
+    <w:p>
+      <w:pPr>
+        <w:pStyle w:val="BodyText"/>
+        <w:rPr>
+          <w:lang w:val="en-US"/>
+        </w:rPr>
+      </w:pPr>
+      <w:r>
+        <w:rPr>
+          <w:lang w:val="en-US"/>
+        </w:rPr>
+        <w:t xml:space="preserve">Once both the web server and the database are ready, use </w:t>
       </w:r>
       <w:r>
         <w:rPr>
@@ -8567,7 +8989,7 @@
         <w:pStyle w:val="Heading1"/>
       </w:pPr>
       <w:bookmarkStart w:id="30" w:name="_Ref333335917"/>
-      <w:bookmarkStart w:id="31" w:name="_Toc335299948"/>
+      <w:bookmarkStart w:id="31" w:name="_Toc335921620"/>
       <w:r>
         <w:t>Solr Server for Browsing and Searching</w:t>
       </w:r>
@@ -8730,7 +9152,7 @@
       <w:pPr>
         <w:pStyle w:val="Heading2"/>
       </w:pPr>
-      <w:bookmarkStart w:id="32" w:name="_Toc335299949"/>
+      <w:bookmarkStart w:id="32" w:name="_Toc335921621"/>
       <w:r>
         <w:t>Installing Solr</w:t>
       </w:r>
@@ -9185,7 +9607,7 @@
       <w:pPr>
         <w:pStyle w:val="Heading2"/>
       </w:pPr>
-      <w:bookmarkStart w:id="33" w:name="_Toc335299950"/>
+      <w:bookmarkStart w:id="33" w:name="_Toc335921622"/>
       <w:r>
         <w:t>Keeping the Solr Configuration Up-to-Date</w:t>
       </w:r>
@@ -9267,7 +9689,7 @@
       <w:pPr>
         <w:pStyle w:val="Heading2"/>
       </w:pPr>
-      <w:bookmarkStart w:id="34" w:name="_Toc335299951"/>
+      <w:bookmarkStart w:id="34" w:name="_Toc335921623"/>
       <w:r>
         <w:t>Manually Updating the Solr Configuration</w:t>
       </w:r>
@@ -9573,7 +9995,7 @@
         <w:pStyle w:val="Heading1"/>
       </w:pPr>
       <w:bookmarkStart w:id="35" w:name="_Ref334698248"/>
-      <w:bookmarkStart w:id="36" w:name="_Toc335299952"/>
+      <w:bookmarkStart w:id="36" w:name="_Toc335921624"/>
       <w:r>
         <w:t>Linking your Node with the META-SHARE Network</w:t>
       </w:r>
@@ -9584,7 +10006,7 @@
       <w:pPr>
         <w:pStyle w:val="Heading2"/>
       </w:pPr>
-      <w:bookmarkStart w:id="37" w:name="_Toc335299953"/>
+      <w:bookmarkStart w:id="37" w:name="_Toc335921625"/>
       <w:r>
         <w:t>Overview</w:t>
       </w:r>
@@ -9656,7 +10078,7 @@
         <w:pStyle w:val="Heading2"/>
       </w:pPr>
       <w:bookmarkStart w:id="38" w:name="_Ref334435442"/>
-      <w:bookmarkStart w:id="39" w:name="_Toc335299954"/>
+      <w:bookmarkStart w:id="39" w:name="_Toc335921626"/>
       <w:r>
         <w:t>Step-by-Step Instructions</w:t>
       </w:r>
@@ -9873,7 +10295,7 @@
       <w:pPr>
         <w:pStyle w:val="Heading1"/>
       </w:pPr>
-      <w:bookmarkStart w:id="40" w:name="_Toc335299955"/>
+      <w:bookmarkStart w:id="40" w:name="_Toc335921627"/>
       <w:r>
         <w:t>Importing and Exporting Resources</w:t>
       </w:r>
@@ -9898,7 +10320,7 @@
         <w:pStyle w:val="Heading2"/>
       </w:pPr>
       <w:bookmarkStart w:id="41" w:name="_Ref324929846"/>
-      <w:bookmarkStart w:id="42" w:name="_Toc335299956"/>
+      <w:bookmarkStart w:id="42" w:name="_Toc335921628"/>
       <w:r>
         <w:t>Importing XML Files into META-SHARE</w:t>
       </w:r>
@@ -10028,7 +10450,7 @@
         <w:pStyle w:val="Heading3"/>
       </w:pPr>
       <w:bookmarkStart w:id="43" w:name="_Ref325101656"/>
-      <w:bookmarkStart w:id="44" w:name="_Toc335299957"/>
+      <w:bookmarkStart w:id="44" w:name="_Toc335921629"/>
       <w:r>
         <w:t>Importing from the Command Line</w:t>
       </w:r>
@@ -10120,7 +10542,7 @@
       <w:pPr>
         <w:pStyle w:val="Heading3"/>
       </w:pPr>
-      <w:bookmarkStart w:id="45" w:name="_Toc335299958"/>
+      <w:bookmarkStart w:id="45" w:name="_Toc335921630"/>
       <w:r>
         <w:t>Importing from the Editor</w:t>
       </w:r>
@@ -10145,7 +10567,7 @@
         <w:pStyle w:val="Heading2"/>
       </w:pPr>
       <w:bookmarkStart w:id="46" w:name="_Ref324929830"/>
-      <w:bookmarkStart w:id="47" w:name="_Toc335299959"/>
+      <w:bookmarkStart w:id="47" w:name="_Toc335921631"/>
       <w:r>
         <w:t>Exporting XML Files from META-SHARE</w:t>
       </w:r>
@@ -10171,7 +10593,7 @@
         <w:pStyle w:val="Heading3"/>
       </w:pPr>
       <w:bookmarkStart w:id="48" w:name="_Ref325101225"/>
-      <w:bookmarkStart w:id="49" w:name="_Toc335299960"/>
+      <w:bookmarkStart w:id="49" w:name="_Toc335921632"/>
       <w:r>
         <w:t>Exporting from the Command Line</w:t>
       </w:r>
@@ -10288,7 +10710,7 @@
       <w:pPr>
         <w:pStyle w:val="Heading3"/>
       </w:pPr>
-      <w:bookmarkStart w:id="50" w:name="_Toc335299961"/>
+      <w:bookmarkStart w:id="50" w:name="_Toc335921633"/>
       <w:r>
         <w:t>Exporting from the Editor</w:t>
       </w:r>
@@ -10360,7 +10782,7 @@
       <w:pPr>
         <w:pStyle w:val="Heading2"/>
       </w:pPr>
-      <w:bookmarkStart w:id="51" w:name="_Toc335299962"/>
+      <w:bookmarkStart w:id="51" w:name="_Toc335921634"/>
       <w:r>
         <w:t>Copying Data between META-SHARE Nodes</w:t>
       </w:r>
@@ -10406,119 +10828,43 @@
     </w:p>
     <w:p>
       <w:pPr>
-        <w:pStyle w:val="Heading2"/>
-      </w:pPr>
-      <w:bookmarkStart w:id="52" w:name="_Toc183490349"/>
-      <w:bookmarkStart w:id="53" w:name="_Toc335299963"/>
-      <w:r>
-        <w:t>Migrating Data from a</w:t>
-      </w:r>
-      <w:r>
-        <w:t xml:space="preserve"> </w:t>
-      </w:r>
-      <w:r>
-        <w:t>META-SHARE Installation</w:t>
+        <w:pStyle w:val="Heading1"/>
+      </w:pPr>
+      <w:bookmarkStart w:id="52" w:name="_Toc335921635"/>
+      <w:r>
+        <w:t xml:space="preserve">Setting up </w:t>
+      </w:r>
+      <w:r>
+        <w:t xml:space="preserve">Editor </w:t>
+      </w:r>
+      <w:r>
+        <w:t>User Accounts</w:t>
       </w:r>
       <w:bookmarkEnd w:id="52"/>
-      <w:r>
-        <w:t xml:space="preserve"> Older than V2.1</w:t>
+    </w:p>
+    <w:p>
+      <w:pPr>
+        <w:pStyle w:val="BodyText"/>
+        <w:rPr>
+          <w:lang w:val="en-US"/>
+        </w:rPr>
+      </w:pPr>
+      <w:r>
+        <w:rPr>
+          <w:lang w:val="en-US"/>
+        </w:rPr>
+        <w:t>For information on how to set up and manage user accounts, please see the META-SHARE Provider Manual.</w:t>
+      </w:r>
+    </w:p>
+    <w:p>
+      <w:pPr>
+        <w:pStyle w:val="Heading1"/>
+      </w:pPr>
+      <w:bookmarkStart w:id="53" w:name="_Toc335921636"/>
+      <w:r>
+        <w:t>Search Engine Optimization</w:t>
       </w:r>
       <w:bookmarkEnd w:id="53"/>
-    </w:p>
-    <w:p>
-      <w:pPr>
-        <w:pStyle w:val="BodyText"/>
-        <w:rPr>
-          <w:lang w:val="en-US"/>
-        </w:rPr>
-      </w:pPr>
-      <w:r>
-        <w:rPr>
-          <w:lang w:val="en-US"/>
-        </w:rPr>
-        <w:t>To upgrade a META-SHARE node with a software version that is older than V2.1, you first have to migrate your installation to V2.1.x as described in the Installation Manual that comes with a V2.1.x release. When you have such an installation working (at least as a development server), you can follow the migration instructions to the most recent version in Section </w:t>
-      </w:r>
-      <w:r>
-        <w:rPr>
-          <w:lang w:val="en-US"/>
-        </w:rPr>
-        <w:fldChar w:fldCharType="begin"/>
-      </w:r>
-      <w:r>
-        <w:rPr>
-          <w:lang w:val="en-US"/>
-        </w:rPr>
-        <w:instrText xml:space="preserve"> REF _Ref334432792 \r \h </w:instrText>
-      </w:r>
-      <w:r>
-        <w:rPr>
-          <w:lang w:val="en-US"/>
-        </w:rPr>
-      </w:r>
-      <w:r>
-        <w:rPr>
-          <w:lang w:val="en-US"/>
-        </w:rPr>
-        <w:fldChar w:fldCharType="separate"/>
-      </w:r>
-      <w:r>
-        <w:rPr>
-          <w:lang w:val="en-US"/>
-        </w:rPr>
-        <w:t>2</w:t>
-      </w:r>
-      <w:r>
-        <w:rPr>
-          <w:lang w:val="en-US"/>
-        </w:rPr>
-        <w:fldChar w:fldCharType="end"/>
-      </w:r>
-      <w:r>
-        <w:rPr>
-          <w:lang w:val="en-US"/>
-        </w:rPr>
-        <w:t>.</w:t>
-      </w:r>
-    </w:p>
-    <w:p>
-      <w:pPr>
-        <w:pStyle w:val="Heading1"/>
-      </w:pPr>
-      <w:bookmarkStart w:id="54" w:name="_Toc335299964"/>
-      <w:r>
-        <w:t xml:space="preserve">Setting up </w:t>
-      </w:r>
-      <w:r>
-        <w:t xml:space="preserve">Editor </w:t>
-      </w:r>
-      <w:r>
-        <w:t>User Accounts</w:t>
-      </w:r>
-      <w:bookmarkEnd w:id="54"/>
-    </w:p>
-    <w:p>
-      <w:pPr>
-        <w:pStyle w:val="BodyText"/>
-        <w:rPr>
-          <w:lang w:val="en-US"/>
-        </w:rPr>
-      </w:pPr>
-      <w:r>
-        <w:rPr>
-          <w:lang w:val="en-US"/>
-        </w:rPr>
-        <w:t>For information on how to set up and manage user accounts, please see the META-SHARE Provider Manual.</w:t>
-      </w:r>
-    </w:p>
-    <w:p>
-      <w:pPr>
-        <w:pStyle w:val="Heading1"/>
-      </w:pPr>
-      <w:bookmarkStart w:id="55" w:name="_Toc335299965"/>
-      <w:r>
-        <w:t>Search Engine Optimization</w:t>
-      </w:r>
-      <w:bookmarkEnd w:id="55"/>
     </w:p>
     <w:p>
       <w:pPr>
@@ -10565,11 +10911,102 @@
       <w:pPr>
         <w:pStyle w:val="Heading1"/>
       </w:pPr>
-      <w:bookmarkStart w:id="56" w:name="_Toc335299966"/>
+      <w:bookmarkStart w:id="54" w:name="_Toc335921637"/>
       <w:r>
         <w:t>Frequently Asked Questions</w:t>
       </w:r>
+      <w:bookmarkEnd w:id="54"/>
+    </w:p>
+    <w:p>
+      <w:pPr>
+        <w:pStyle w:val="BodyText"/>
+        <w:rPr>
+          <w:lang w:val="en-US"/>
+        </w:rPr>
+      </w:pPr>
+      <w:r>
+        <w:rPr>
+          <w:lang w:val="en-US"/>
+        </w:rPr>
+        <w:t>This section compiles a number of the most frequently asked questions.</w:t>
+      </w:r>
+    </w:p>
+    <w:p>
+      <w:pPr>
+        <w:pStyle w:val="Heading2"/>
+      </w:pPr>
+      <w:bookmarkStart w:id="55" w:name="_Toc335921638"/>
+      <w:r>
+        <w:t>I Want to use MySQL and/or Apache</w:t>
+      </w:r>
+      <w:bookmarkEnd w:id="55"/>
+    </w:p>
+    <w:p>
+      <w:pPr>
+        <w:pStyle w:val="BodyText"/>
+        <w:rPr>
+          <w:lang w:val="en-US"/>
+        </w:rPr>
+      </w:pPr>
+      <w:r>
+        <w:rPr>
+          <w:lang w:val="en-US"/>
+        </w:rPr>
+        <w:t xml:space="preserve">A: It may be possible to get these to work, but we have not tested these configurations and therefore cannot provide any support for them. The recommended database and web server technologies are listed in section </w:t>
+      </w:r>
+      <w:r>
+        <w:rPr>
+          <w:lang w:val="en-US"/>
+        </w:rPr>
+        <w:fldChar w:fldCharType="begin"/>
+      </w:r>
+      <w:r>
+        <w:rPr>
+          <w:lang w:val="en-US"/>
+        </w:rPr>
+        <w:instrText xml:space="preserve"> REF _Ref324929790 \r \h </w:instrText>
+      </w:r>
+      <w:r>
+        <w:rPr>
+          <w:lang w:val="en-US"/>
+        </w:rPr>
+      </w:r>
+      <w:r>
+        <w:rPr>
+          <w:lang w:val="en-US"/>
+        </w:rPr>
+        <w:fldChar w:fldCharType="separate"/>
+      </w:r>
+      <w:r>
+        <w:rPr>
+          <w:lang w:val="en-US"/>
+        </w:rPr>
+        <w:t>3.1</w:t>
+      </w:r>
+      <w:r>
+        <w:rPr>
+          <w:lang w:val="en-US"/>
+        </w:rPr>
+        <w:fldChar w:fldCharType="end"/>
+      </w:r>
+      <w:r>
+        <w:rPr>
+          <w:lang w:val="en-US"/>
+        </w:rPr>
+        <w:t>.</w:t>
+      </w:r>
+    </w:p>
+    <w:p>
+      <w:pPr>
+        <w:pStyle w:val="Heading2"/>
+      </w:pPr>
+      <w:bookmarkStart w:id="56" w:name="_Ref335299133"/>
+      <w:bookmarkStart w:id="57" w:name="_Toc335921639"/>
+      <w:r>
+        <w:t>I Need Help Configuring lighttpd</w:t>
+      </w:r>
       <w:bookmarkEnd w:id="56"/>
+      <w:bookmarkEnd w:id="57"/>
     </w:p>
     <w:p>
       <w:pPr>
@@ -10582,234 +11019,143 @@
         <w:rPr>
           <w:lang w:val="en-US"/>
         </w:rPr>
-        <w:t>This section compiles a number of the most frequently asked questions.</w:t>
+        <w:t xml:space="preserve">A: The release includes a sample </w:t>
+      </w:r>
+      <w:r>
+        <w:rPr>
+          <w:rStyle w:val="HTMLCode"/>
+        </w:rPr>
+        <w:t>lighttpd.conf</w:t>
+      </w:r>
+      <w:r>
+        <w:rPr>
+          <w:lang w:val="en-US"/>
+        </w:rPr>
+        <w:t xml:space="preserve"> configuration file</w:t>
+      </w:r>
+      <w:r>
+        <w:rPr>
+          <w:lang w:val="en-US"/>
+        </w:rPr>
+        <w:t xml:space="preserve"> </w:t>
+      </w:r>
+      <w:r>
+        <w:rPr>
+          <w:lang w:val="en-US"/>
+        </w:rPr>
+        <w:t xml:space="preserve">under </w:t>
+      </w:r>
+      <w:r>
+        <w:rPr>
+          <w:rStyle w:val="HTMLCode"/>
+        </w:rPr>
+        <w:t>metashare/</w:t>
+      </w:r>
+      <w:r>
+        <w:rPr>
+          <w:rStyle w:val="HTMLCode"/>
+          <w:lang w:val="en-US"/>
+        </w:rPr>
+        <w:t>lighttpd-ssl.conf.sample</w:t>
+      </w:r>
+      <w:r>
+        <w:rPr>
+          <w:lang w:val="en-US"/>
+        </w:rPr>
+        <w:t xml:space="preserve"> </w:t>
+      </w:r>
+      <w:r>
+        <w:rPr>
+          <w:lang w:val="en-US"/>
+        </w:rPr>
+        <w:t xml:space="preserve">(or </w:t>
+      </w:r>
+      <w:r>
+        <w:rPr>
+          <w:rStyle w:val="HTMLCode"/>
+        </w:rPr>
+        <w:t>metashare/</w:t>
+      </w:r>
+      <w:r>
+        <w:rPr>
+          <w:rStyle w:val="HTMLCode"/>
+          <w:lang w:val="en-US"/>
+        </w:rPr>
+        <w:t>lighttpd-ssl.conf.sample</w:t>
+      </w:r>
+      <w:r>
+        <w:rPr>
+          <w:lang w:val="en-US"/>
+        </w:rPr>
+        <w:t xml:space="preserve"> for the non-SSL variant) </w:t>
+      </w:r>
+      <w:r>
+        <w:rPr>
+          <w:lang w:val="en-US"/>
+        </w:rPr>
+        <w:t>which you can use as the basis for your configuration.</w:t>
+      </w:r>
+      <w:r>
+        <w:rPr>
+          <w:lang w:val="en-US"/>
+        </w:rPr>
+        <w:t xml:space="preserve"> More information on how to properly setup lighttpd with FastCGI support can be found in the Django documentation.</w:t>
+      </w:r>
+      <w:r>
+        <w:rPr>
+          <w:rStyle w:val="FootnoteReference"/>
+          <w:lang w:val="en-US"/>
+        </w:rPr>
+        <w:footnoteReference w:id="3"/>
+      </w:r>
+    </w:p>
+    <w:p>
+      <w:pPr>
+        <w:pStyle w:val="BodyText"/>
+        <w:rPr>
+          <w:lang w:val="en-US"/>
+        </w:rPr>
+      </w:pPr>
+      <w:r>
+        <w:rPr>
+          <w:lang w:val="en-US"/>
+        </w:rPr>
+        <w:t xml:space="preserve">Also, look at the scripts </w:t>
+      </w:r>
+      <w:r>
+        <w:rPr>
+          <w:rStyle w:val="HTMLCode"/>
+        </w:rPr>
+        <w:t>start-server.sh</w:t>
+      </w:r>
+      <w:r>
+        <w:rPr>
+          <w:lang w:val="en-US"/>
+        </w:rPr>
+        <w:t xml:space="preserve"> and </w:t>
+      </w:r>
+      <w:r>
+        <w:rPr>
+          <w:rStyle w:val="HTMLCode"/>
+        </w:rPr>
+        <w:t>stop-server.sh</w:t>
+      </w:r>
+      <w:r>
+        <w:rPr>
+          <w:lang w:val="en-US"/>
+        </w:rPr>
+        <w:t xml:space="preserve"> which should show you how to start up and shut down the production server.</w:t>
       </w:r>
     </w:p>
     <w:p>
       <w:pPr>
         <w:pStyle w:val="Heading2"/>
       </w:pPr>
-      <w:bookmarkStart w:id="57" w:name="_Toc335299967"/>
-      <w:r>
-        <w:t>I Want to use MySQL and/or Apache</w:t>
-      </w:r>
-      <w:bookmarkEnd w:id="57"/>
-    </w:p>
-    <w:p>
-      <w:pPr>
-        <w:pStyle w:val="BodyText"/>
-        <w:rPr>
-          <w:lang w:val="en-US"/>
-        </w:rPr>
-      </w:pPr>
-      <w:r>
-        <w:rPr>
-          <w:lang w:val="en-US"/>
-        </w:rPr>
-        <w:t xml:space="preserve">A: It may be possible to get these to work, but we have not tested these configurations and therefore cannot provide any support for them. The recommended database and web server technologies are listed in section </w:t>
-      </w:r>
-      <w:r>
-        <w:rPr>
-          <w:lang w:val="en-US"/>
-        </w:rPr>
-        <w:fldChar w:fldCharType="begin"/>
-      </w:r>
-      <w:r>
-        <w:rPr>
-          <w:lang w:val="en-US"/>
-        </w:rPr>
-        <w:instrText xml:space="preserve"> REF _Ref324929790 \r \h </w:instrText>
-      </w:r>
-      <w:r>
-        <w:rPr>
-          <w:lang w:val="en-US"/>
-        </w:rPr>
-      </w:r>
-      <w:r>
-        <w:rPr>
-          <w:lang w:val="en-US"/>
-        </w:rPr>
-        <w:fldChar w:fldCharType="separate"/>
-      </w:r>
-      <w:r>
-        <w:rPr>
-          <w:lang w:val="en-US"/>
-        </w:rPr>
-        <w:t>3.1</w:t>
-      </w:r>
-      <w:r>
-        <w:rPr>
-          <w:lang w:val="en-US"/>
-        </w:rPr>
-        <w:fldChar w:fldCharType="end"/>
-      </w:r>
-      <w:r>
-        <w:rPr>
-          <w:lang w:val="en-US"/>
-        </w:rPr>
-        <w:t>.</w:t>
-      </w:r>
-    </w:p>
-    <w:p>
-      <w:pPr>
-        <w:pStyle w:val="Heading2"/>
-      </w:pPr>
-      <w:bookmarkStart w:id="58" w:name="_Ref335299133"/>
-      <w:bookmarkStart w:id="59" w:name="_Toc335299968"/>
-      <w:r>
-        <w:t>I Need Help Configuring lighttpd</w:t>
+      <w:bookmarkStart w:id="58" w:name="_Toc335921640"/>
+      <w:r>
+        <w:t>I am Getting Storage Errors when Importing or Saving</w:t>
       </w:r>
       <w:bookmarkEnd w:id="58"/>
-      <w:bookmarkEnd w:id="59"/>
-    </w:p>
-    <w:p>
-      <w:pPr>
-        <w:pStyle w:val="BodyText"/>
-        <w:rPr>
-          <w:lang w:val="en-US"/>
-        </w:rPr>
-      </w:pPr>
-      <w:r>
-        <w:rPr>
-          <w:lang w:val="en-US"/>
-        </w:rPr>
-        <w:t xml:space="preserve">A: The release includes a sample </w:t>
-      </w:r>
-      <w:r>
-        <w:rPr>
-          <w:rStyle w:val="HTMLCode"/>
-        </w:rPr>
-        <w:t>lighttpd.conf</w:t>
-      </w:r>
-      <w:r>
-        <w:rPr>
-          <w:lang w:val="en-US"/>
-        </w:rPr>
-        <w:t xml:space="preserve"> configuration file</w:t>
-      </w:r>
-      <w:r>
-        <w:rPr>
-          <w:lang w:val="en-US"/>
-        </w:rPr>
-        <w:t xml:space="preserve"> </w:t>
-      </w:r>
-      <w:r>
-        <w:rPr>
-          <w:lang w:val="en-US"/>
-        </w:rPr>
-        <w:t xml:space="preserve">under </w:t>
-      </w:r>
-      <w:r>
-        <w:rPr>
-          <w:rStyle w:val="HTMLCode"/>
-        </w:rPr>
-        <w:t>metashare/</w:t>
-      </w:r>
-      <w:r>
-        <w:rPr>
-          <w:rStyle w:val="HTMLCode"/>
-          <w:lang w:val="en-US"/>
-        </w:rPr>
-        <w:t>lighttpd-ssl.conf.sample</w:t>
-      </w:r>
-      <w:r>
-        <w:rPr>
-          <w:lang w:val="en-US"/>
-        </w:rPr>
-        <w:t xml:space="preserve"> </w:t>
-      </w:r>
-      <w:r>
-        <w:rPr>
-          <w:lang w:val="en-US"/>
-        </w:rPr>
-        <w:t xml:space="preserve">(or </w:t>
-      </w:r>
-      <w:r>
-        <w:rPr>
-          <w:rStyle w:val="HTMLCode"/>
-        </w:rPr>
-        <w:t>metashare/</w:t>
-      </w:r>
-      <w:r>
-        <w:rPr>
-          <w:rStyle w:val="HTMLCode"/>
-          <w:lang w:val="en-US"/>
-        </w:rPr>
-        <w:t>lighttpd-ssl.conf.sample</w:t>
-      </w:r>
-      <w:r>
-        <w:rPr>
-          <w:lang w:val="en-US"/>
-        </w:rPr>
-        <w:t xml:space="preserve"> for the non-SSL variant) </w:t>
-      </w:r>
-      <w:r>
-        <w:rPr>
-          <w:lang w:val="en-US"/>
-        </w:rPr>
-        <w:t>which you can use as the basis for your configuration.</w:t>
-      </w:r>
-      <w:r>
-        <w:rPr>
-          <w:lang w:val="en-US"/>
-        </w:rPr>
-        <w:t xml:space="preserve"> More information on how to properly setup lighttpd with FastCGI support can be found in the Django documentation.</w:t>
-      </w:r>
-      <w:r>
-        <w:rPr>
-          <w:rStyle w:val="FootnoteReference"/>
-          <w:lang w:val="en-US"/>
-        </w:rPr>
-        <w:footnoteReference w:id="3"/>
-      </w:r>
-    </w:p>
-    <w:p>
-      <w:pPr>
-        <w:pStyle w:val="BodyText"/>
-        <w:rPr>
-          <w:lang w:val="en-US"/>
-        </w:rPr>
-      </w:pPr>
-      <w:r>
-        <w:rPr>
-          <w:lang w:val="en-US"/>
-        </w:rPr>
-        <w:t xml:space="preserve">Also, look at the scripts </w:t>
-      </w:r>
-      <w:r>
-        <w:rPr>
-          <w:rStyle w:val="HTMLCode"/>
-        </w:rPr>
-        <w:t>start-server.sh</w:t>
-      </w:r>
-      <w:r>
-        <w:rPr>
-          <w:lang w:val="en-US"/>
-        </w:rPr>
-        <w:t xml:space="preserve"> and </w:t>
-      </w:r>
-      <w:r>
-        <w:rPr>
-          <w:rStyle w:val="HTMLCode"/>
-        </w:rPr>
-        <w:t>stop-server.sh</w:t>
-      </w:r>
-      <w:r>
-        <w:rPr>
-          <w:lang w:val="en-US"/>
-        </w:rPr>
-        <w:t xml:space="preserve"> which should show you how to start up and shut down the production server.</w:t>
-      </w:r>
-    </w:p>
-    <w:p>
-      <w:pPr>
-        <w:pStyle w:val="Heading2"/>
-      </w:pPr>
-      <w:bookmarkStart w:id="60" w:name="_Toc335299969"/>
-      <w:r>
-        <w:t>I am Getting Storage Errors when Importing or Saving</w:t>
-      </w:r>
-      <w:bookmarkEnd w:id="60"/>
     </w:p>
     <w:p>
       <w:pPr>
@@ -10938,11 +11284,11 @@
       <w:pPr>
         <w:pStyle w:val="Heading2"/>
       </w:pPr>
-      <w:bookmarkStart w:id="61" w:name="_Toc335299970"/>
+      <w:bookmarkStart w:id="59" w:name="_Toc335921641"/>
       <w:r>
         <w:t>Why Can Django not Serve the Static Files?</w:t>
       </w:r>
-      <w:bookmarkEnd w:id="61"/>
+      <w:bookmarkEnd w:id="59"/>
     </w:p>
     <w:p>
       <w:pPr>
@@ -10963,7 +11309,7 @@
         </w:rPr>
         <w:t xml:space="preserve"> </w:t>
       </w:r>
-      <w:hyperlink r:id="rId30" w:history="1">
+      <w:hyperlink r:id="rId30" w:anchor="lighttpd-setup" w:history="1">
         <w:r>
           <w:rPr>
             <w:rStyle w:val="Hyperlink"/>
@@ -10977,11 +11323,11 @@
       <w:pPr>
         <w:pStyle w:val="Heading2"/>
       </w:pPr>
-      <w:bookmarkStart w:id="62" w:name="_Toc335299971"/>
+      <w:bookmarkStart w:id="60" w:name="_Toc335921642"/>
       <w:r>
         <w:t>PostgreSQL Error Message</w:t>
       </w:r>
-      <w:bookmarkEnd w:id="62"/>
+      <w:bookmarkEnd w:id="60"/>
     </w:p>
     <w:p>
       <w:pPr>
@@ -11099,11 +11445,11 @@
       <w:pPr>
         <w:pStyle w:val="Heading2"/>
       </w:pPr>
-      <w:bookmarkStart w:id="63" w:name="_Toc335299972"/>
+      <w:bookmarkStart w:id="61" w:name="_Toc335921643"/>
       <w:r>
         <w:t>Problems with Importing XML Files</w:t>
       </w:r>
-      <w:bookmarkEnd w:id="63"/>
+      <w:bookmarkEnd w:id="61"/>
     </w:p>
     <w:p>
       <w:pPr>
@@ -11226,11 +11572,11 @@
       <w:pPr>
         <w:pStyle w:val="Heading2"/>
       </w:pPr>
-      <w:bookmarkStart w:id="64" w:name="_Toc335299973"/>
+      <w:bookmarkStart w:id="62" w:name="_Toc335921644"/>
       <w:r>
         <w:t>Updating the GeoIP Database for Statistics Collection</w:t>
       </w:r>
-      <w:bookmarkEnd w:id="64"/>
+      <w:bookmarkEnd w:id="62"/>
     </w:p>
     <w:p>
       <w:pPr>
@@ -11376,132 +11722,132 @@
           <w:t>http://geolite.maxmind.com/download/geoip/database/GeoLiteCountry/GeoIP.dat.gz</w:t>
         </w:r>
       </w:hyperlink>
-      <w:bookmarkStart w:id="65" w:name="_GoBack"/>
+      <w:bookmarkStart w:id="63" w:name="_GoBack"/>
+      <w:bookmarkEnd w:id="63"/>
+    </w:p>
+    <w:p>
+      <w:pPr>
+        <w:pStyle w:val="Heading2"/>
+      </w:pPr>
+      <w:bookmarkStart w:id="64" w:name="_Ref329185621"/>
+      <w:bookmarkStart w:id="65" w:name="_Toc335921645"/>
+      <w:r>
+        <w:t>How can I Correctly Build Python for META-SHARE?</w:t>
+      </w:r>
+      <w:bookmarkEnd w:id="64"/>
       <w:bookmarkEnd w:id="65"/>
     </w:p>
     <w:p>
       <w:pPr>
+        <w:pStyle w:val="BodyText"/>
+        <w:rPr>
+          <w:lang w:val="en-US"/>
+        </w:rPr>
+      </w:pPr>
+      <w:r>
+        <w:rPr>
+          <w:lang w:val="en-US"/>
+        </w:rPr>
+        <w:t xml:space="preserve">A: Building and installing the Python version which comes with META-SHARE (see Section </w:t>
+      </w:r>
+      <w:r>
+        <w:rPr>
+          <w:lang w:val="en-US"/>
+        </w:rPr>
+        <w:fldChar w:fldCharType="begin"/>
+      </w:r>
+      <w:r>
+        <w:rPr>
+          <w:lang w:val="en-US"/>
+        </w:rPr>
+        <w:instrText xml:space="preserve"> REF _Ref329185782 \r \h </w:instrText>
+      </w:r>
+      <w:r>
+        <w:rPr>
+          <w:lang w:val="en-US"/>
+        </w:rPr>
+      </w:r>
+      <w:r>
+        <w:rPr>
+          <w:lang w:val="en-US"/>
+        </w:rPr>
+        <w:fldChar w:fldCharType="separate"/>
+      </w:r>
+      <w:r>
+        <w:rPr>
+          <w:lang w:val="en-US"/>
+        </w:rPr>
+        <w:t>3.2</w:t>
+      </w:r>
+      <w:r>
+        <w:rPr>
+          <w:lang w:val="en-US"/>
+        </w:rPr>
+        <w:fldChar w:fldCharType="end"/>
+      </w:r>
+      <w:r>
+        <w:rPr>
+          <w:lang w:val="en-US"/>
+        </w:rPr>
+        <w:t xml:space="preserve">), has a few dependencies. You need to have </w:t>
+      </w:r>
+      <w:r>
+        <w:rPr>
+          <w:i/>
+          <w:lang w:val="en-US"/>
+        </w:rPr>
+        <w:t>libsqlite3-dev</w:t>
+      </w:r>
+      <w:r>
+        <w:rPr>
+          <w:lang w:val="en-US"/>
+        </w:rPr>
+        <w:t xml:space="preserve">, </w:t>
+      </w:r>
+      <w:r>
+        <w:rPr>
+          <w:i/>
+          <w:lang w:val="en-US"/>
+        </w:rPr>
+        <w:t>libssl-dev</w:t>
+      </w:r>
+      <w:r>
+        <w:rPr>
+          <w:lang w:val="en-US"/>
+        </w:rPr>
+        <w:t xml:space="preserve"> und </w:t>
+      </w:r>
+      <w:r>
+        <w:rPr>
+          <w:i/>
+          <w:lang w:val="en-US"/>
+        </w:rPr>
+        <w:t>zlib1g-dev</w:t>
+      </w:r>
+      <w:r>
+        <w:rPr>
+          <w:lang w:val="en-US"/>
+        </w:rPr>
+        <w:t xml:space="preserve"> installed. Please note that these packages may have different names depending on your Linux/Unix distribution. On an older Ubuntu without Python 2.7 you might also use the following command to get all required build dependencies: </w:t>
+      </w:r>
+      <w:r>
+        <w:rPr>
+          <w:rStyle w:val="HTMLCode"/>
+        </w:rPr>
+        <w:t>apt-get build-dep python2.6</w:t>
+      </w:r>
+    </w:p>
+    <w:p>
+      <w:pPr>
         <w:pStyle w:val="Heading2"/>
       </w:pPr>
-      <w:bookmarkStart w:id="66" w:name="_Ref329185621"/>
-      <w:bookmarkStart w:id="67" w:name="_Toc335299974"/>
-      <w:r>
-        <w:t>How can I Correctly Build Python for META-SHARE?</w:t>
+      <w:bookmarkStart w:id="66" w:name="_Ref329186256"/>
+      <w:bookmarkStart w:id="67" w:name="_Toc335921646"/>
+      <w:r>
+        <w:t>How do I Install psycopg2 for using PostgreSQL?</w:t>
       </w:r>
       <w:bookmarkEnd w:id="66"/>
       <w:bookmarkEnd w:id="67"/>
-    </w:p>
-    <w:p>
-      <w:pPr>
-        <w:pStyle w:val="BodyText"/>
-        <w:rPr>
-          <w:lang w:val="en-US"/>
-        </w:rPr>
-      </w:pPr>
-      <w:r>
-        <w:rPr>
-          <w:lang w:val="en-US"/>
-        </w:rPr>
-        <w:t xml:space="preserve">A: Building and installing the Python version which comes with META-SHARE (see Section </w:t>
-      </w:r>
-      <w:r>
-        <w:rPr>
-          <w:lang w:val="en-US"/>
-        </w:rPr>
-        <w:fldChar w:fldCharType="begin"/>
-      </w:r>
-      <w:r>
-        <w:rPr>
-          <w:lang w:val="en-US"/>
-        </w:rPr>
-        <w:instrText xml:space="preserve"> REF _Ref329185782 \r \h </w:instrText>
-      </w:r>
-      <w:r>
-        <w:rPr>
-          <w:lang w:val="en-US"/>
-        </w:rPr>
-      </w:r>
-      <w:r>
-        <w:rPr>
-          <w:lang w:val="en-US"/>
-        </w:rPr>
-        <w:fldChar w:fldCharType="separate"/>
-      </w:r>
-      <w:r>
-        <w:rPr>
-          <w:lang w:val="en-US"/>
-        </w:rPr>
-        <w:t>3.2</w:t>
-      </w:r>
-      <w:r>
-        <w:rPr>
-          <w:lang w:val="en-US"/>
-        </w:rPr>
-        <w:fldChar w:fldCharType="end"/>
-      </w:r>
-      <w:r>
-        <w:rPr>
-          <w:lang w:val="en-US"/>
-        </w:rPr>
-        <w:t xml:space="preserve">), has a few dependencies. You need to have </w:t>
-      </w:r>
-      <w:r>
-        <w:rPr>
-          <w:i/>
-          <w:lang w:val="en-US"/>
-        </w:rPr>
-        <w:t>libsqlite3-dev</w:t>
-      </w:r>
-      <w:r>
-        <w:rPr>
-          <w:lang w:val="en-US"/>
-        </w:rPr>
-        <w:t xml:space="preserve">, </w:t>
-      </w:r>
-      <w:r>
-        <w:rPr>
-          <w:i/>
-          <w:lang w:val="en-US"/>
-        </w:rPr>
-        <w:t>libssl-dev</w:t>
-      </w:r>
-      <w:r>
-        <w:rPr>
-          <w:lang w:val="en-US"/>
-        </w:rPr>
-        <w:t xml:space="preserve"> und </w:t>
-      </w:r>
-      <w:r>
-        <w:rPr>
-          <w:i/>
-          <w:lang w:val="en-US"/>
-        </w:rPr>
-        <w:t>zlib1g-dev</w:t>
-      </w:r>
-      <w:r>
-        <w:rPr>
-          <w:lang w:val="en-US"/>
-        </w:rPr>
-        <w:t xml:space="preserve"> installed. Please note that these packages may have different names depending on your Linux/Unix distribution. On an older Ubuntu without Python 2.7 you might also use the following command to get all required build dependencies: </w:t>
-      </w:r>
-      <w:r>
-        <w:rPr>
-          <w:rStyle w:val="HTMLCode"/>
-        </w:rPr>
-        <w:t>apt-get build-dep python2.6</w:t>
-      </w:r>
-    </w:p>
-    <w:p>
-      <w:pPr>
-        <w:pStyle w:val="Heading2"/>
-      </w:pPr>
-      <w:bookmarkStart w:id="68" w:name="_Ref329186256"/>
-      <w:bookmarkStart w:id="69" w:name="_Toc335299975"/>
-      <w:r>
-        <w:t>How do I Install psycopg2 for using PostgreSQL?</w:t>
-      </w:r>
-      <w:bookmarkEnd w:id="68"/>
-      <w:bookmarkEnd w:id="69"/>
     </w:p>
     <w:p>
       <w:pPr>
@@ -11986,9 +12332,9 @@
 <file path=word/numbering.xml><?xml version="1.0" encoding="utf-8"?>
 <w:numbering xmlns:ve="http://schemas.openxmlformats.org/markup-compatibility/2006" xmlns:o="urn:schemas-microsoft-com:office:office" xmlns:r="http://schemas.openxmlformats.org/officeDocument/2006/relationships" xmlns:m="http://schemas.openxmlformats.org/officeDocument/2006/math" xmlns:v="urn:schemas-microsoft-com:vml" xmlns:wp="http://schemas.openxmlformats.org/drawingml/2006/wordprocessingDrawing" xmlns:w10="urn:schemas-microsoft-com:office:word" xmlns:w="http://schemas.openxmlformats.org/wordprocessingml/2006/main" xmlns:wne="http://schemas.microsoft.com/office/word/2006/wordml">
   <w:abstractNum w:abstractNumId="0">
-    <w:nsid w:val="FFFFFF7E"/>
+    <w:nsid w:val="FFFFFF7C"/>
     <w:multiLevelType w:val="singleLevel"/>
-    <w:tmpl w:val="D29EB09E"/>
+    <w:tmpl w:val="BDFE3FD8"/>
     <w:lvl w:ilvl="0">
       <w:start w:val="1"/>
       <w:numFmt w:val="decimal"/>
@@ -11996,9 +12342,9 @@
       <w:lvlJc w:val="left"/>
       <w:pPr>
         <w:tabs>
-          <w:tab w:val="num" w:pos="926"/>
+          <w:tab w:val="num" w:pos="1492"/>
         </w:tabs>
-        <w:ind w:left="926" w:hanging="360"/>
+        <w:ind w:left="1492" w:hanging="360"/>
       </w:pPr>
       <w:rPr>
         <w:rFonts w:cs="Times New Roman"/>
@@ -12006,9 +12352,9 @@
     </w:lvl>
   </w:abstractNum>
   <w:abstractNum w:abstractNumId="1">
-    <w:nsid w:val="FFFFFF7F"/>
+    <w:nsid w:val="FFFFFF7D"/>
     <w:multiLevelType w:val="singleLevel"/>
-    <w:tmpl w:val="D212A956"/>
+    <w:tmpl w:val="23F03304"/>
     <w:lvl w:ilvl="0">
       <w:start w:val="1"/>
       <w:numFmt w:val="decimal"/>
@@ -12016,6 +12362,46 @@
       <w:lvlJc w:val="left"/>
       <w:pPr>
         <w:tabs>
+          <w:tab w:val="num" w:pos="1209"/>
+        </w:tabs>
+        <w:ind w:left="1209" w:hanging="360"/>
+      </w:pPr>
+      <w:rPr>
+        <w:rFonts w:cs="Times New Roman"/>
+      </w:rPr>
+    </w:lvl>
+  </w:abstractNum>
+  <w:abstractNum w:abstractNumId="2">
+    <w:nsid w:val="FFFFFF7E"/>
+    <w:multiLevelType w:val="singleLevel"/>
+    <w:tmpl w:val="234ECEB8"/>
+    <w:lvl w:ilvl="0">
+      <w:start w:val="1"/>
+      <w:numFmt w:val="decimal"/>
+      <w:lvlText w:val="%1."/>
+      <w:lvlJc w:val="left"/>
+      <w:pPr>
+        <w:tabs>
+          <w:tab w:val="num" w:pos="926"/>
+        </w:tabs>
+        <w:ind w:left="926" w:hanging="360"/>
+      </w:pPr>
+      <w:rPr>
+        <w:rFonts w:cs="Times New Roman"/>
+      </w:rPr>
+    </w:lvl>
+  </w:abstractNum>
+  <w:abstractNum w:abstractNumId="3">
+    <w:nsid w:val="FFFFFF7F"/>
+    <w:multiLevelType w:val="singleLevel"/>
+    <w:tmpl w:val="AD681786"/>
+    <w:lvl w:ilvl="0">
+      <w:start w:val="1"/>
+      <w:numFmt w:val="decimal"/>
+      <w:lvlText w:val="%1."/>
+      <w:lvlJc w:val="left"/>
+      <w:pPr>
+        <w:tabs>
           <w:tab w:val="num" w:pos="643"/>
         </w:tabs>
         <w:ind w:left="643" w:hanging="360"/>
@@ -12025,10 +12411,10 @@
       </w:rPr>
     </w:lvl>
   </w:abstractNum>
-  <w:abstractNum w:abstractNumId="2">
+  <w:abstractNum w:abstractNumId="4">
     <w:nsid w:val="FFFFFF80"/>
     <w:multiLevelType w:val="singleLevel"/>
-    <w:tmpl w:val="8C2AAA4E"/>
+    <w:tmpl w:val="270C4A90"/>
     <w:lvl w:ilvl="0">
       <w:start w:val="1"/>
       <w:numFmt w:val="bullet"/>
@@ -12045,10 +12431,10 @@
       </w:rPr>
     </w:lvl>
   </w:abstractNum>
-  <w:abstractNum w:abstractNumId="3">
+  <w:abstractNum w:abstractNumId="5">
     <w:nsid w:val="FFFFFF81"/>
     <w:multiLevelType w:val="singleLevel"/>
-    <w:tmpl w:val="2D94F71C"/>
+    <w:tmpl w:val="D2C0A426"/>
     <w:lvl w:ilvl="0">
       <w:start w:val="1"/>
       <w:numFmt w:val="bullet"/>
@@ -12065,10 +12451,10 @@
       </w:rPr>
     </w:lvl>
   </w:abstractNum>
-  <w:abstractNum w:abstractNumId="4">
+  <w:abstractNum w:abstractNumId="6">
     <w:nsid w:val="FFFFFF82"/>
     <w:multiLevelType w:val="singleLevel"/>
-    <w:tmpl w:val="29120190"/>
+    <w:tmpl w:val="5A362ED8"/>
     <w:lvl w:ilvl="0">
       <w:start w:val="1"/>
       <w:numFmt w:val="bullet"/>
@@ -12085,10 +12471,10 @@
       </w:rPr>
     </w:lvl>
   </w:abstractNum>
-  <w:abstractNum w:abstractNumId="5">
+  <w:abstractNum w:abstractNumId="7">
     <w:nsid w:val="FFFFFF83"/>
     <w:multiLevelType w:val="singleLevel"/>
-    <w:tmpl w:val="0318F978"/>
+    <w:tmpl w:val="1136B196"/>
     <w:lvl w:ilvl="0">
       <w:start w:val="1"/>
       <w:numFmt w:val="bullet"/>
@@ -12105,10 +12491,10 @@
       </w:rPr>
     </w:lvl>
   </w:abstractNum>
-  <w:abstractNum w:abstractNumId="6">
+  <w:abstractNum w:abstractNumId="8">
     <w:nsid w:val="FFFFFF88"/>
     <w:multiLevelType w:val="singleLevel"/>
-    <w:tmpl w:val="D25A72A8"/>
+    <w:tmpl w:val="46185B4C"/>
     <w:lvl w:ilvl="0">
       <w:start w:val="1"/>
       <w:numFmt w:val="decimal"/>
@@ -12125,10 +12511,10 @@
       </w:rPr>
     </w:lvl>
   </w:abstractNum>
-  <w:abstractNum w:abstractNumId="7">
+  <w:abstractNum w:abstractNumId="9">
     <w:nsid w:val="FFFFFF89"/>
     <w:multiLevelType w:val="singleLevel"/>
-    <w:tmpl w:val="C4DA7774"/>
+    <w:tmpl w:val="01046DE2"/>
     <w:lvl w:ilvl="0">
       <w:start w:val="1"/>
       <w:numFmt w:val="bullet"/>
@@ -12145,7 +12531,7 @@
       </w:rPr>
     </w:lvl>
   </w:abstractNum>
-  <w:abstractNum w:abstractNumId="8">
+  <w:abstractNum w:abstractNumId="10">
     <w:nsid w:val="00000001"/>
     <w:multiLevelType w:val="multilevel"/>
     <w:tmpl w:val="00000001"/>
@@ -12286,7 +12672,7 @@
       </w:rPr>
     </w:lvl>
   </w:abstractNum>
-  <w:abstractNum w:abstractNumId="9">
+  <w:abstractNum w:abstractNumId="11">
     <w:nsid w:val="058E4D07"/>
     <w:multiLevelType w:val="multilevel"/>
     <w:tmpl w:val="06B6F87A"/>
@@ -12401,7 +12787,7 @@
       </w:rPr>
     </w:lvl>
   </w:abstractNum>
-  <w:abstractNum w:abstractNumId="10">
+  <w:abstractNum w:abstractNumId="12">
     <w:nsid w:val="0C251CF9"/>
     <w:multiLevelType w:val="hybridMultilevel"/>
     <w:tmpl w:val="3C20E4FE"/>
@@ -12515,7 +12901,147 @@
       </w:rPr>
     </w:lvl>
   </w:abstractNum>
-  <w:abstractNum w:abstractNumId="11">
+  <w:abstractNum w:abstractNumId="13">
+    <w:nsid w:val="1539540B"/>
+    <w:multiLevelType w:val="hybridMultilevel"/>
+    <w:tmpl w:val="00E24A54"/>
+    <w:lvl w:ilvl="0" w:tplc="73E4696E">
+      <w:start w:val="1"/>
+      <w:numFmt w:val="bullet"/>
+      <w:lvlText w:val=""/>
+      <w:lvlJc w:val="left"/>
+      <w:pPr>
+        <w:tabs>
+          <w:tab w:val="num" w:pos="567"/>
+        </w:tabs>
+        <w:ind w:left="567" w:hanging="283"/>
+      </w:pPr>
+      <w:rPr>
+        <w:rFonts w:ascii="Symbol" w:hAnsi="Symbol" w:hint="default"/>
+      </w:rPr>
+    </w:lvl>
+    <w:lvl w:ilvl="1" w:tplc="04090003" w:tentative="1">
+      <w:start w:val="1"/>
+      <w:numFmt w:val="bullet"/>
+      <w:lvlText w:val="o"/>
+      <w:lvlJc w:val="left"/>
+      <w:pPr>
+        <w:tabs>
+          <w:tab w:val="num" w:pos="1440"/>
+        </w:tabs>
+        <w:ind w:left="1440" w:hanging="360"/>
+      </w:pPr>
+      <w:rPr>
+        <w:rFonts w:ascii="Courier New" w:hAnsi="Courier New" w:hint="default"/>
+      </w:rPr>
+    </w:lvl>
+    <w:lvl w:ilvl="2" w:tplc="04090005" w:tentative="1">
+      <w:start w:val="1"/>
+      <w:numFmt w:val="bullet"/>
+      <w:lvlText w:val=""/>
+      <w:lvlJc w:val="left"/>
+      <w:pPr>
+        <w:tabs>
+          <w:tab w:val="num" w:pos="2160"/>
+        </w:tabs>
+        <w:ind w:left="2160" w:hanging="360"/>
+      </w:pPr>
+      <w:rPr>
+        <w:rFonts w:ascii="Wingdings" w:hAnsi="Wingdings" w:hint="default"/>
+      </w:rPr>
+    </w:lvl>
+    <w:lvl w:ilvl="3" w:tplc="04090001" w:tentative="1">
+      <w:start w:val="1"/>
+      <w:numFmt w:val="bullet"/>
+      <w:lvlText w:val=""/>
+      <w:lvlJc w:val="left"/>
+      <w:pPr>
+        <w:tabs>
+          <w:tab w:val="num" w:pos="2880"/>
+        </w:tabs>
+        <w:ind w:left="2880" w:hanging="360"/>
+      </w:pPr>
+      <w:rPr>
+        <w:rFonts w:ascii="Symbol" w:hAnsi="Symbol" w:hint="default"/>
+      </w:rPr>
+    </w:lvl>
+    <w:lvl w:ilvl="4" w:tplc="04090003" w:tentative="1">
+      <w:start w:val="1"/>
+      <w:numFmt w:val="bullet"/>
+      <w:lvlText w:val="o"/>
+      <w:lvlJc w:val="left"/>
+      <w:pPr>
+        <w:tabs>
+          <w:tab w:val="num" w:pos="3600"/>
+        </w:tabs>
+        <w:ind w:left="3600" w:hanging="360"/>
+      </w:pPr>
+      <w:rPr>
+        <w:rFonts w:ascii="Courier New" w:hAnsi="Courier New" w:hint="default"/>
+      </w:rPr>
+    </w:lvl>
+    <w:lvl w:ilvl="5" w:tplc="04090005" w:tentative="1">
+      <w:start w:val="1"/>
+      <w:numFmt w:val="bullet"/>
+      <w:lvlText w:val=""/>
+      <w:lvlJc w:val="left"/>
+      <w:pPr>
+        <w:tabs>
+          <w:tab w:val="num" w:pos="4320"/>
+        </w:tabs>
+        <w:ind w:left="4320" w:hanging="360"/>
+      </w:pPr>
+      <w:rPr>
+        <w:rFonts w:ascii="Wingdings" w:hAnsi="Wingdings" w:hint="default"/>
+      </w:rPr>
+    </w:lvl>
+    <w:lvl w:ilvl="6" w:tplc="04090001" w:tentative="1">
+      <w:start w:val="1"/>
+      <w:numFmt w:val="bullet"/>
+      <w:lvlText w:val=""/>
+      <w:lvlJc w:val="left"/>
+      <w:pPr>
+        <w:tabs>
+          <w:tab w:val="num" w:pos="5040"/>
+        </w:tabs>
+        <w:ind w:left="5040" w:hanging="360"/>
+      </w:pPr>
+      <w:rPr>
+        <w:rFonts w:ascii="Symbol" w:hAnsi="Symbol" w:hint="default"/>
+      </w:rPr>
+    </w:lvl>
+    <w:lvl w:ilvl="7" w:tplc="04090003" w:tentative="1">
+      <w:start w:val="1"/>
+      <w:numFmt w:val="bullet"/>
+      <w:lvlText w:val="o"/>
+      <w:lvlJc w:val="left"/>
+      <w:pPr>
+        <w:tabs>
+          <w:tab w:val="num" w:pos="5760"/>
+        </w:tabs>
+        <w:ind w:left="5760" w:hanging="360"/>
+      </w:pPr>
+      <w:rPr>
+        <w:rFonts w:ascii="Courier New" w:hAnsi="Courier New" w:hint="default"/>
+      </w:rPr>
+    </w:lvl>
+    <w:lvl w:ilvl="8" w:tplc="04090005" w:tentative="1">
+      <w:start w:val="1"/>
+      <w:numFmt w:val="bullet"/>
+      <w:lvlText w:val=""/>
+      <w:lvlJc w:val="left"/>
+      <w:pPr>
+        <w:tabs>
+          <w:tab w:val="num" w:pos="6480"/>
+        </w:tabs>
+        <w:ind w:left="6480" w:hanging="360"/>
+      </w:pPr>
+      <w:rPr>
+        <w:rFonts w:ascii="Wingdings" w:hAnsi="Wingdings" w:hint="default"/>
+      </w:rPr>
+    </w:lvl>
+  </w:abstractNum>
+  <w:abstractNum w:abstractNumId="14">
     <w:nsid w:val="16834BE9"/>
     <w:multiLevelType w:val="hybridMultilevel"/>
     <w:tmpl w:val="FE3CEBBE"/>
@@ -12654,7 +13180,7 @@
       </w:rPr>
     </w:lvl>
   </w:abstractNum>
-  <w:abstractNum w:abstractNumId="12">
+  <w:abstractNum w:abstractNumId="15">
     <w:nsid w:val="174B4C67"/>
     <w:multiLevelType w:val="hybridMultilevel"/>
     <w:tmpl w:val="7D6C0224"/>
@@ -12794,7 +13320,7 @@
       </w:rPr>
     </w:lvl>
   </w:abstractNum>
-  <w:abstractNum w:abstractNumId="13">
+  <w:abstractNum w:abstractNumId="16">
     <w:nsid w:val="20883D29"/>
     <w:multiLevelType w:val="hybridMultilevel"/>
     <w:tmpl w:val="14487140"/>
@@ -12934,7 +13460,7 @@
       </w:rPr>
     </w:lvl>
   </w:abstractNum>
-  <w:abstractNum w:abstractNumId="14">
+  <w:abstractNum w:abstractNumId="17">
     <w:nsid w:val="22C92803"/>
     <w:multiLevelType w:val="hybridMultilevel"/>
     <w:tmpl w:val="6F5A4118"/>
@@ -13074,7 +13600,7 @@
       </w:rPr>
     </w:lvl>
   </w:abstractNum>
-  <w:abstractNum w:abstractNumId="15">
+  <w:abstractNum w:abstractNumId="18">
     <w:nsid w:val="2D431D90"/>
     <w:multiLevelType w:val="hybridMultilevel"/>
     <w:tmpl w:val="89202656"/>
@@ -13214,7 +13740,7 @@
       </w:rPr>
     </w:lvl>
   </w:abstractNum>
-  <w:abstractNum w:abstractNumId="16">
+  <w:abstractNum w:abstractNumId="19">
     <w:nsid w:val="2E3D0FB0"/>
     <w:multiLevelType w:val="hybridMultilevel"/>
     <w:tmpl w:val="577485E6"/>
@@ -13327,7 +13853,7 @@
       </w:rPr>
     </w:lvl>
   </w:abstractNum>
-  <w:abstractNum w:abstractNumId="17">
+  <w:abstractNum w:abstractNumId="20">
     <w:nsid w:val="31710705"/>
     <w:multiLevelType w:val="hybridMultilevel"/>
     <w:tmpl w:val="031ED252"/>
@@ -13467,7 +13993,7 @@
       </w:rPr>
     </w:lvl>
   </w:abstractNum>
-  <w:abstractNum w:abstractNumId="18">
+  <w:abstractNum w:abstractNumId="21">
     <w:nsid w:val="42074705"/>
     <w:multiLevelType w:val="hybridMultilevel"/>
     <w:tmpl w:val="08863B9A"/>
@@ -13607,7 +14133,7 @@
       </w:rPr>
     </w:lvl>
   </w:abstractNum>
-  <w:abstractNum w:abstractNumId="19">
+  <w:abstractNum w:abstractNumId="22">
     <w:nsid w:val="510A2462"/>
     <w:multiLevelType w:val="hybridMultilevel"/>
     <w:tmpl w:val="59CA1162"/>
@@ -13747,7 +14273,7 @@
       </w:rPr>
     </w:lvl>
   </w:abstractNum>
-  <w:abstractNum w:abstractNumId="20">
+  <w:abstractNum w:abstractNumId="23">
     <w:nsid w:val="5156249D"/>
     <w:multiLevelType w:val="multilevel"/>
     <w:tmpl w:val="B09E1BD4"/>
@@ -13887,7 +14413,7 @@
       </w:rPr>
     </w:lvl>
   </w:abstractNum>
-  <w:abstractNum w:abstractNumId="21">
+  <w:abstractNum w:abstractNumId="24">
     <w:nsid w:val="732A72C7"/>
     <w:multiLevelType w:val="hybridMultilevel"/>
     <w:tmpl w:val="402ADA06"/>
@@ -14027,7 +14553,7 @@
       </w:rPr>
     </w:lvl>
   </w:abstractNum>
-  <w:abstractNum w:abstractNumId="22">
+  <w:abstractNum w:abstractNumId="25">
     <w:nsid w:val="7BBB7BE6"/>
     <w:multiLevelType w:val="multilevel"/>
     <w:tmpl w:val="E1529698"/>
@@ -14167,7 +14693,7 @@
       </w:rPr>
     </w:lvl>
   </w:abstractNum>
-  <w:abstractNum w:abstractNumId="23">
+  <w:abstractNum w:abstractNumId="26">
     <w:nsid w:val="7C907915"/>
     <w:multiLevelType w:val="multilevel"/>
     <w:tmpl w:val="2960BB90"/>
@@ -14317,73 +14843,82 @@
     </w:lvl>
   </w:abstractNum>
   <w:num w:numId="1">
+    <w:abstractNumId w:val="11"/>
+  </w:num>
+  <w:num w:numId="2">
+    <w:abstractNumId w:val="12"/>
+  </w:num>
+  <w:num w:numId="3">
+    <w:abstractNumId w:val="19"/>
+  </w:num>
+  <w:num w:numId="4">
+    <w:abstractNumId w:val="25"/>
+  </w:num>
+  <w:num w:numId="5">
+    <w:abstractNumId w:val="23"/>
+  </w:num>
+  <w:num w:numId="6">
+    <w:abstractNumId w:val="20"/>
+  </w:num>
+  <w:num w:numId="7">
+    <w:abstractNumId w:val="24"/>
+  </w:num>
+  <w:num w:numId="8">
+    <w:abstractNumId w:val="26"/>
+  </w:num>
+  <w:num w:numId="9">
+    <w:abstractNumId w:val="14"/>
+  </w:num>
+  <w:num w:numId="10">
+    <w:abstractNumId w:val="18"/>
+  </w:num>
+  <w:num w:numId="11">
+    <w:abstractNumId w:val="15"/>
+  </w:num>
+  <w:num w:numId="12">
+    <w:abstractNumId w:val="21"/>
+  </w:num>
+  <w:num w:numId="13">
+    <w:abstractNumId w:val="17"/>
+  </w:num>
+  <w:num w:numId="14">
+    <w:abstractNumId w:val="16"/>
+  </w:num>
+  <w:num w:numId="15">
+    <w:abstractNumId w:val="22"/>
+  </w:num>
+  <w:num w:numId="16">
     <w:abstractNumId w:val="9"/>
   </w:num>
-  <w:num w:numId="2">
-    <w:abstractNumId w:val="10"/>
-  </w:num>
-  <w:num w:numId="3">
-    <w:abstractNumId w:val="16"/>
-  </w:num>
-  <w:num w:numId="4">
-    <w:abstractNumId w:val="22"/>
-  </w:num>
-  <w:num w:numId="5">
-    <w:abstractNumId w:val="20"/>
-  </w:num>
-  <w:num w:numId="6">
-    <w:abstractNumId w:val="17"/>
-  </w:num>
-  <w:num w:numId="7">
-    <w:abstractNumId w:val="21"/>
-  </w:num>
-  <w:num w:numId="8">
-    <w:abstractNumId w:val="23"/>
-  </w:num>
-  <w:num w:numId="9">
-    <w:abstractNumId w:val="11"/>
-  </w:num>
-  <w:num w:numId="10">
-    <w:abstractNumId w:val="15"/>
-  </w:num>
-  <w:num w:numId="11">
-    <w:abstractNumId w:val="12"/>
-  </w:num>
-  <w:num w:numId="12">
-    <w:abstractNumId w:val="18"/>
-  </w:num>
-  <w:num w:numId="13">
-    <w:abstractNumId w:val="14"/>
-  </w:num>
-  <w:num w:numId="14">
-    <w:abstractNumId w:val="13"/>
-  </w:num>
-  <w:num w:numId="15">
-    <w:abstractNumId w:val="19"/>
-  </w:num>
-  <w:num w:numId="16">
+  <w:num w:numId="17">
     <w:abstractNumId w:val="7"/>
   </w:num>
-  <w:num w:numId="17">
+  <w:num w:numId="18">
+    <w:abstractNumId w:val="6"/>
+  </w:num>
+  <w:num w:numId="19">
     <w:abstractNumId w:val="5"/>
   </w:num>
-  <w:num w:numId="18">
+  <w:num w:numId="20">
     <w:abstractNumId w:val="4"/>
   </w:num>
-  <w:num w:numId="19">
+  <w:num w:numId="21">
+    <w:abstractNumId w:val="8"/>
+  </w:num>
+  <w:num w:numId="22">
     <w:abstractNumId w:val="3"/>
   </w:num>
-  <w:num w:numId="20">
+  <w:num w:numId="23">
     <w:abstractNumId w:val="2"/>
   </w:num>
-  <w:num w:numId="21">
-    <w:abstractNumId w:val="6"/>
-  </w:num>
-  <w:num w:numId="22">
+  <w:num w:numId="24">
     <w:abstractNumId w:val="1"/>
   </w:num>
-  <w:num w:numId="23">
+  <w:num w:numId="25">
     <w:abstractNumId w:val="0"/>
+  </w:num>
+  <w:num w:numId="26">
+    <w:abstractNumId w:val="13"/>
   </w:num>
 </w:numbering>
 </file>
@@ -14401,274 +14936,144 @@
     </w:rPrDefault>
     <w:pPrDefault/>
   </w:docDefaults>
-  <w:latentStyles w:defLockedState="0" w:defUIPriority="99" w:defSemiHidden="0" w:defUnhideWhenUsed="0" w:defQFormat="0" w:count="267">
-    <w:lsdException w:name="Normal" w:locked="1" w:uiPriority="0" w:qFormat="1"/>
-    <w:lsdException w:name="heading 1" w:locked="1" w:uiPriority="9" w:qFormat="1"/>
-    <w:lsdException w:name="heading 2" w:locked="1" w:uiPriority="9" w:qFormat="1"/>
-    <w:lsdException w:name="heading 3" w:locked="1" w:uiPriority="9" w:qFormat="1"/>
-    <w:lsdException w:name="heading 4" w:locked="1" w:uiPriority="9" w:qFormat="1"/>
-    <w:lsdException w:name="heading 5" w:locked="1" w:uiPriority="9" w:qFormat="1"/>
-    <w:lsdException w:name="heading 6" w:locked="1" w:uiPriority="9" w:qFormat="1"/>
-    <w:lsdException w:name="heading 7" w:locked="1" w:uiPriority="9" w:qFormat="1"/>
-    <w:lsdException w:name="heading 8" w:locked="1" w:uiPriority="9" w:qFormat="1"/>
-    <w:lsdException w:name="heading 9" w:locked="1" w:uiPriority="9" w:qFormat="1"/>
-    <w:lsdException w:name="index 1" w:locked="1" w:semiHidden="1" w:unhideWhenUsed="1"/>
-    <w:lsdException w:name="index 2" w:locked="1" w:semiHidden="1" w:unhideWhenUsed="1"/>
-    <w:lsdException w:name="index 3" w:locked="1" w:semiHidden="1" w:unhideWhenUsed="1"/>
-    <w:lsdException w:name="index 4" w:locked="1" w:semiHidden="1" w:unhideWhenUsed="1"/>
-    <w:lsdException w:name="index 5" w:locked="1" w:semiHidden="1" w:unhideWhenUsed="1"/>
-    <w:lsdException w:name="index 6" w:locked="1" w:semiHidden="1" w:unhideWhenUsed="1"/>
-    <w:lsdException w:name="index 7" w:locked="1" w:semiHidden="1" w:unhideWhenUsed="1"/>
-    <w:lsdException w:name="index 8" w:locked="1" w:semiHidden="1" w:unhideWhenUsed="1"/>
-    <w:lsdException w:name="index 9" w:locked="1" w:semiHidden="1" w:unhideWhenUsed="1"/>
-    <w:lsdException w:name="toc 1" w:uiPriority="0"/>
-    <w:lsdException w:name="toc 2" w:uiPriority="0"/>
-    <w:lsdException w:name="toc 3" w:uiPriority="0"/>
-    <w:lsdException w:name="toc 4" w:uiPriority="0"/>
-    <w:lsdException w:name="toc 5" w:uiPriority="0"/>
-    <w:lsdException w:name="toc 6" w:uiPriority="0"/>
-    <w:lsdException w:name="toc 7" w:uiPriority="0"/>
-    <w:lsdException w:name="toc 8" w:uiPriority="0"/>
-    <w:lsdException w:name="toc 9" w:uiPriority="0"/>
-    <w:lsdException w:name="Normal Indent" w:locked="1" w:semiHidden="1" w:unhideWhenUsed="1"/>
-    <w:lsdException w:name="footnote text" w:uiPriority="0"/>
-    <w:lsdException w:name="annotation text" w:uiPriority="0"/>
-    <w:lsdException w:name="header" w:uiPriority="0"/>
-    <w:lsdException w:name="footer" w:uiPriority="0"/>
-    <w:lsdException w:name="index heading" w:locked="1" w:semiHidden="1" w:unhideWhenUsed="1"/>
-    <w:lsdException w:name="caption" w:locked="1" w:uiPriority="35" w:qFormat="1"/>
-    <w:lsdException w:name="table of figures" w:locked="1" w:semiHidden="1" w:unhideWhenUsed="1"/>
-    <w:lsdException w:name="envelope address" w:locked="1" w:semiHidden="1" w:unhideWhenUsed="1"/>
-    <w:lsdException w:name="envelope return" w:locked="1" w:semiHidden="1" w:unhideWhenUsed="1"/>
-    <w:lsdException w:name="footnote reference" w:uiPriority="0"/>
-    <w:lsdException w:name="annotation reference" w:uiPriority="0"/>
-    <w:lsdException w:name="line number" w:locked="1" w:semiHidden="1" w:unhideWhenUsed="1"/>
-    <w:lsdException w:name="page number" w:uiPriority="0"/>
-    <w:lsdException w:name="endnote reference" w:locked="1" w:semiHidden="1" w:unhideWhenUsed="1"/>
-    <w:lsdException w:name="endnote text" w:locked="1" w:semiHidden="1" w:unhideWhenUsed="1"/>
-    <w:lsdException w:name="table of authorities" w:locked="1" w:semiHidden="1" w:unhideWhenUsed="1"/>
-    <w:lsdException w:name="macro" w:locked="1" w:semiHidden="1" w:unhideWhenUsed="1"/>
-    <w:lsdException w:name="toa heading" w:locked="1" w:semiHidden="1" w:unhideWhenUsed="1"/>
-    <w:lsdException w:name="List" w:locked="1" w:semiHidden="1" w:unhideWhenUsed="1"/>
-    <w:lsdException w:name="List Bullet" w:locked="1" w:semiHidden="1" w:unhideWhenUsed="1"/>
-    <w:lsdException w:name="List Number" w:locked="1" w:semiHidden="1" w:unhideWhenUsed="1"/>
-    <w:lsdException w:name="List 2" w:locked="1" w:semiHidden="1" w:unhideWhenUsed="1"/>
-    <w:lsdException w:name="List 3" w:locked="1" w:semiHidden="1" w:unhideWhenUsed="1"/>
-    <w:lsdException w:name="List 4" w:locked="1" w:semiHidden="1" w:unhideWhenUsed="1"/>
-    <w:lsdException w:name="List 5" w:locked="1" w:semiHidden="1" w:unhideWhenUsed="1"/>
-    <w:lsdException w:name="List Bullet 2" w:locked="1" w:semiHidden="1" w:unhideWhenUsed="1"/>
-    <w:lsdException w:name="List Bullet 3" w:locked="1" w:semiHidden="1" w:unhideWhenUsed="1"/>
-    <w:lsdException w:name="List Bullet 4" w:locked="1" w:semiHidden="1" w:unhideWhenUsed="1"/>
-    <w:lsdException w:name="List Bullet 5" w:locked="1" w:semiHidden="1" w:unhideWhenUsed="1"/>
-    <w:lsdException w:name="List Number 2" w:locked="1" w:semiHidden="1" w:unhideWhenUsed="1"/>
-    <w:lsdException w:name="List Number 3" w:locked="1" w:semiHidden="1" w:unhideWhenUsed="1"/>
-    <w:lsdException w:name="List Number 4" w:locked="1" w:semiHidden="1" w:unhideWhenUsed="1"/>
-    <w:lsdException w:name="List Number 5" w:locked="1" w:semiHidden="1" w:unhideWhenUsed="1"/>
-    <w:lsdException w:name="Title" w:locked="1" w:uiPriority="10" w:qFormat="1"/>
-    <w:lsdException w:name="Closing" w:locked="1" w:semiHidden="1" w:unhideWhenUsed="1"/>
-    <w:lsdException w:name="Signature" w:locked="1" w:semiHidden="1" w:unhideWhenUsed="1"/>
-    <w:lsdException w:name="Default Paragraph Font" w:uiPriority="0"/>
-    <w:lsdException w:name="Body Text" w:uiPriority="0"/>
-    <w:lsdException w:name="Body Text Indent" w:locked="1" w:semiHidden="1" w:unhideWhenUsed="1"/>
-    <w:lsdException w:name="List Continue" w:locked="1" w:semiHidden="1" w:unhideWhenUsed="1"/>
-    <w:lsdException w:name="List Continue 2" w:locked="1" w:semiHidden="1" w:unhideWhenUsed="1"/>
-    <w:lsdException w:name="List Continue 3" w:locked="1" w:semiHidden="1" w:unhideWhenUsed="1"/>
-    <w:lsdException w:name="List Continue 4" w:locked="1" w:semiHidden="1" w:unhideWhenUsed="1"/>
-    <w:lsdException w:name="List Continue 5" w:locked="1" w:semiHidden="1" w:unhideWhenUsed="1"/>
-    <w:lsdException w:name="Message Header" w:locked="1" w:semiHidden="1" w:unhideWhenUsed="1"/>
-    <w:lsdException w:name="Subtitle" w:locked="1" w:uiPriority="11" w:qFormat="1"/>
-    <w:lsdException w:name="Salutation" w:locked="1" w:semiHidden="1" w:unhideWhenUsed="1"/>
-    <w:lsdException w:name="Date" w:locked="1" w:semiHidden="1" w:unhideWhenUsed="1"/>
-    <w:lsdException w:name="Body Text First Indent" w:locked="1" w:semiHidden="1" w:unhideWhenUsed="1"/>
-    <w:lsdException w:name="Body Text First Indent 2" w:locked="1" w:semiHidden="1" w:unhideWhenUsed="1"/>
-    <w:lsdException w:name="Note Heading" w:locked="1" w:semiHidden="1" w:unhideWhenUsed="1"/>
-    <w:lsdException w:name="Body Text 2" w:locked="1" w:semiHidden="1" w:unhideWhenUsed="1"/>
-    <w:lsdException w:name="Body Text 3" w:locked="1" w:semiHidden="1" w:unhideWhenUsed="1"/>
-    <w:lsdException w:name="Body Text Indent 2" w:locked="1" w:semiHidden="1" w:unhideWhenUsed="1"/>
-    <w:lsdException w:name="Body Text Indent 3" w:locked="1" w:semiHidden="1" w:unhideWhenUsed="1"/>
-    <w:lsdException w:name="Block Text" w:locked="1" w:semiHidden="1" w:unhideWhenUsed="1"/>
-    <w:lsdException w:name="Hyperlink" w:uiPriority="0"/>
-    <w:lsdException w:name="FollowedHyperlink" w:uiPriority="0"/>
-    <w:lsdException w:name="Strong" w:locked="1" w:uiPriority="22" w:qFormat="1"/>
-    <w:lsdException w:name="Emphasis" w:locked="1" w:uiPriority="20" w:qFormat="1"/>
-    <w:lsdException w:name="Document Map" w:uiPriority="0"/>
-    <w:lsdException w:name="Plain Text" w:locked="1" w:semiHidden="1" w:unhideWhenUsed="1"/>
-    <w:lsdException w:name="E-mail Signature" w:locked="1" w:semiHidden="1" w:unhideWhenUsed="1"/>
-    <w:lsdException w:name="HTML Top of Form" w:locked="1" w:semiHidden="1" w:unhideWhenUsed="1"/>
-    <w:lsdException w:name="HTML Bottom of Form" w:locked="1" w:semiHidden="1" w:unhideWhenUsed="1"/>
-    <w:lsdException w:name="Normal (Web)" w:uiPriority="0"/>
-    <w:lsdException w:name="HTML Acronym" w:locked="1" w:semiHidden="1" w:unhideWhenUsed="1"/>
-    <w:lsdException w:name="HTML Address" w:locked="1" w:semiHidden="1" w:unhideWhenUsed="1"/>
-    <w:lsdException w:name="HTML Cite" w:locked="1" w:semiHidden="1" w:unhideWhenUsed="1"/>
-    <w:lsdException w:name="HTML Code" w:uiPriority="0"/>
-    <w:lsdException w:name="HTML Definition" w:locked="1" w:semiHidden="1" w:unhideWhenUsed="1"/>
-    <w:lsdException w:name="HTML Keyboard" w:locked="1" w:semiHidden="1" w:unhideWhenUsed="1"/>
-    <w:lsdException w:name="HTML Preformatted" w:uiPriority="0"/>
-    <w:lsdException w:name="HTML Sample" w:locked="1" w:semiHidden="1" w:unhideWhenUsed="1"/>
-    <w:lsdException w:name="HTML Typewriter" w:uiPriority="0"/>
-    <w:lsdException w:name="HTML Variable" w:locked="1" w:semiHidden="1" w:unhideWhenUsed="1"/>
-    <w:lsdException w:name="Normal Table" w:locked="1" w:semiHidden="1" w:unhideWhenUsed="1"/>
-    <w:lsdException w:name="annotation subject" w:uiPriority="0"/>
-    <w:lsdException w:name="No List" w:locked="1" w:semiHidden="1" w:unhideWhenUsed="1"/>
-    <w:lsdException w:name="Outline List 1" w:locked="1" w:semiHidden="1" w:unhideWhenUsed="1"/>
-    <w:lsdException w:name="Outline List 2" w:locked="1" w:semiHidden="1" w:unhideWhenUsed="1"/>
-    <w:lsdException w:name="Outline List 3" w:locked="1" w:semiHidden="1" w:unhideWhenUsed="1"/>
-    <w:lsdException w:name="Table Simple 1" w:locked="1" w:semiHidden="1" w:unhideWhenUsed="1"/>
-    <w:lsdException w:name="Table Simple 2" w:locked="1" w:semiHidden="1" w:unhideWhenUsed="1"/>
-    <w:lsdException w:name="Table Simple 3" w:locked="1" w:semiHidden="1" w:unhideWhenUsed="1"/>
-    <w:lsdException w:name="Table Classic 1" w:locked="1" w:semiHidden="1" w:unhideWhenUsed="1"/>
-    <w:lsdException w:name="Table Classic 2" w:locked="1" w:semiHidden="1" w:unhideWhenUsed="1"/>
-    <w:lsdException w:name="Table Classic 3" w:locked="1" w:semiHidden="1" w:unhideWhenUsed="1"/>
-    <w:lsdException w:name="Table Classic 4" w:locked="1" w:semiHidden="1" w:unhideWhenUsed="1"/>
-    <w:lsdException w:name="Table Colorful 1" w:locked="1" w:semiHidden="1" w:unhideWhenUsed="1"/>
-    <w:lsdException w:name="Table Colorful 2" w:locked="1" w:semiHidden="1" w:unhideWhenUsed="1"/>
-    <w:lsdException w:name="Table Colorful 3" w:locked="1" w:semiHidden="1" w:unhideWhenUsed="1"/>
-    <w:lsdException w:name="Table Columns 1" w:locked="1" w:semiHidden="1" w:unhideWhenUsed="1"/>
-    <w:lsdException w:name="Table Columns 2" w:locked="1" w:semiHidden="1" w:unhideWhenUsed="1"/>
-    <w:lsdException w:name="Table Columns 3" w:locked="1" w:semiHidden="1" w:unhideWhenUsed="1"/>
-    <w:lsdException w:name="Table Columns 4" w:locked="1" w:semiHidden="1" w:unhideWhenUsed="1"/>
-    <w:lsdException w:name="Table Columns 5" w:locked="1" w:semiHidden="1" w:unhideWhenUsed="1"/>
-    <w:lsdException w:name="Table Grid 1" w:locked="1" w:semiHidden="1" w:unhideWhenUsed="1"/>
-    <w:lsdException w:name="Table Grid 2" w:locked="1" w:semiHidden="1" w:unhideWhenUsed="1"/>
-    <w:lsdException w:name="Table Grid 3" w:locked="1" w:semiHidden="1" w:unhideWhenUsed="1"/>
-    <w:lsdException w:name="Table Grid 4" w:locked="1" w:semiHidden="1" w:unhideWhenUsed="1"/>
-    <w:lsdException w:name="Table Grid 5" w:locked="1" w:semiHidden="1" w:unhideWhenUsed="1"/>
-    <w:lsdException w:name="Table Grid 6" w:locked="1" w:semiHidden="1" w:unhideWhenUsed="1"/>
-    <w:lsdException w:name="Table Grid 7" w:locked="1" w:semiHidden="1" w:unhideWhenUsed="1"/>
-    <w:lsdException w:name="Table Grid 8" w:locked="1" w:semiHidden="1" w:unhideWhenUsed="1"/>
-    <w:lsdException w:name="Table List 1" w:locked="1" w:semiHidden="1" w:unhideWhenUsed="1"/>
-    <w:lsdException w:name="Table List 2" w:locked="1" w:semiHidden="1" w:unhideWhenUsed="1"/>
-    <w:lsdException w:name="Table List 3" w:locked="1" w:semiHidden="1" w:unhideWhenUsed="1"/>
-    <w:lsdException w:name="Table List 4" w:locked="1" w:semiHidden="1" w:unhideWhenUsed="1"/>
-    <w:lsdException w:name="Table List 5" w:locked="1" w:semiHidden="1" w:unhideWhenUsed="1"/>
-    <w:lsdException w:name="Table List 6" w:locked="1" w:semiHidden="1" w:unhideWhenUsed="1"/>
-    <w:lsdException w:name="Table List 7" w:locked="1" w:semiHidden="1" w:unhideWhenUsed="1"/>
-    <w:lsdException w:name="Table List 8" w:locked="1" w:semiHidden="1" w:unhideWhenUsed="1"/>
-    <w:lsdException w:name="Table 3D effects 1" w:locked="1" w:semiHidden="1" w:unhideWhenUsed="1"/>
-    <w:lsdException w:name="Table 3D effects 2" w:locked="1" w:semiHidden="1" w:unhideWhenUsed="1"/>
-    <w:lsdException w:name="Table 3D effects 3" w:locked="1" w:semiHidden="1" w:unhideWhenUsed="1"/>
-    <w:lsdException w:name="Table Contemporary" w:locked="1" w:semiHidden="1" w:unhideWhenUsed="1"/>
-    <w:lsdException w:name="Table Elegant" w:locked="1" w:semiHidden="1" w:unhideWhenUsed="1"/>
-    <w:lsdException w:name="Table Professional" w:locked="1" w:semiHidden="1" w:unhideWhenUsed="1"/>
-    <w:lsdException w:name="Table Subtle 1" w:locked="1" w:semiHidden="1" w:unhideWhenUsed="1"/>
-    <w:lsdException w:name="Table Subtle 2" w:locked="1" w:semiHidden="1" w:unhideWhenUsed="1"/>
-    <w:lsdException w:name="Table Web 1" w:locked="1" w:semiHidden="1" w:unhideWhenUsed="1"/>
-    <w:lsdException w:name="Table Web 2" w:locked="1" w:semiHidden="1" w:unhideWhenUsed="1"/>
-    <w:lsdException w:name="Table Web 3" w:locked="1" w:semiHidden="1" w:unhideWhenUsed="1"/>
-    <w:lsdException w:name="Balloon Text" w:uiPriority="0"/>
-    <w:lsdException w:name="Table Grid" w:locked="1" w:uiPriority="59"/>
-    <w:lsdException w:name="Table Theme" w:locked="1" w:semiHidden="1" w:unhideWhenUsed="1"/>
-    <w:lsdException w:name="Placeholder Text" w:semiHidden="1"/>
-    <w:lsdException w:name="No Spacing" w:uiPriority="1" w:qFormat="1"/>
-    <w:lsdException w:name="Light Shading" w:uiPriority="60"/>
-    <w:lsdException w:name="Light List" w:uiPriority="61"/>
-    <w:lsdException w:name="Light Grid" w:uiPriority="62"/>
-    <w:lsdException w:name="Medium Shading 1" w:uiPriority="63"/>
-    <w:lsdException w:name="Medium Shading 2" w:uiPriority="64"/>
-    <w:lsdException w:name="Medium List 1" w:uiPriority="65"/>
-    <w:lsdException w:name="Medium List 2" w:uiPriority="66"/>
-    <w:lsdException w:name="Medium Grid 1" w:uiPriority="67"/>
-    <w:lsdException w:name="Medium Grid 2" w:uiPriority="68"/>
-    <w:lsdException w:name="Medium Grid 3" w:uiPriority="69"/>
-    <w:lsdException w:name="Dark List" w:uiPriority="70"/>
-    <w:lsdException w:name="Colorful Shading" w:uiPriority="71"/>
-    <w:lsdException w:name="Colorful List" w:uiPriority="72"/>
-    <w:lsdException w:name="Colorful Grid" w:uiPriority="73"/>
-    <w:lsdException w:name="Light Shading Accent 1" w:uiPriority="60"/>
-    <w:lsdException w:name="Light List Accent 1" w:uiPriority="61"/>
-    <w:lsdException w:name="Light Grid Accent 1" w:uiPriority="62"/>
-    <w:lsdException w:name="Medium Shading 1 Accent 1" w:uiPriority="63"/>
-    <w:lsdException w:name="Medium Shading 2 Accent 1" w:uiPriority="64"/>
-    <w:lsdException w:name="Medium List 1 Accent 1" w:uiPriority="65"/>
-    <w:lsdException w:name="Revision" w:semiHidden="1"/>
-    <w:lsdException w:name="List Paragraph" w:uiPriority="34" w:qFormat="1"/>
-    <w:lsdException w:name="Quote" w:uiPriority="29" w:qFormat="1"/>
-    <w:lsdException w:name="Intense Quote" w:uiPriority="30" w:qFormat="1"/>
-    <w:lsdException w:name="Medium List 2 Accent 1" w:uiPriority="66"/>
-    <w:lsdException w:name="Medium Grid 1 Accent 1" w:uiPriority="67"/>
-    <w:lsdException w:name="Medium Grid 2 Accent 1" w:uiPriority="68"/>
-    <w:lsdException w:name="Medium Grid 3 Accent 1" w:uiPriority="69"/>
-    <w:lsdException w:name="Dark List Accent 1" w:uiPriority="70"/>
-    <w:lsdException w:name="Colorful Shading Accent 1" w:uiPriority="71"/>
-    <w:lsdException w:name="Colorful List Accent 1" w:uiPriority="72"/>
-    <w:lsdException w:name="Colorful Grid Accent 1" w:uiPriority="73"/>
-    <w:lsdException w:name="Light Shading Accent 2" w:uiPriority="60"/>
-    <w:lsdException w:name="Light List Accent 2" w:uiPriority="61"/>
-    <w:lsdException w:name="Light Grid Accent 2" w:uiPriority="62"/>
-    <w:lsdException w:name="Medium Shading 1 Accent 2" w:uiPriority="63"/>
-    <w:lsdException w:name="Medium Shading 2 Accent 2" w:uiPriority="64"/>
-    <w:lsdException w:name="Medium List 1 Accent 2" w:uiPriority="65"/>
-    <w:lsdException w:name="Medium List 2 Accent 2" w:uiPriority="66"/>
-    <w:lsdException w:name="Medium Grid 1 Accent 2" w:uiPriority="67"/>
-    <w:lsdException w:name="Medium Grid 2 Accent 2" w:uiPriority="68"/>
-    <w:lsdException w:name="Medium Grid 3 Accent 2" w:uiPriority="69"/>
-    <w:lsdException w:name="Dark List Accent 2" w:uiPriority="70"/>
-    <w:lsdException w:name="Colorful Shading Accent 2" w:uiPriority="71"/>
-    <w:lsdException w:name="Colorful List Accent 2" w:uiPriority="72"/>
-    <w:lsdException w:name="Colorful Grid Accent 2" w:uiPriority="73"/>
-    <w:lsdException w:name="Light Shading Accent 3" w:uiPriority="60"/>
-    <w:lsdException w:name="Light List Accent 3" w:uiPriority="61"/>
-    <w:lsdException w:name="Light Grid Accent 3" w:uiPriority="62"/>
-    <w:lsdException w:name="Medium Shading 1 Accent 3" w:uiPriority="63"/>
-    <w:lsdException w:name="Medium Shading 2 Accent 3" w:uiPriority="64"/>
-    <w:lsdException w:name="Medium List 1 Accent 3" w:uiPriority="65"/>
-    <w:lsdException w:name="Medium List 2 Accent 3" w:uiPriority="66"/>
-    <w:lsdException w:name="Medium Grid 1 Accent 3" w:uiPriority="67"/>
-    <w:lsdException w:name="Medium Grid 2 Accent 3" w:uiPriority="68"/>
-    <w:lsdException w:name="Medium Grid 3 Accent 3" w:uiPriority="69"/>
-    <w:lsdException w:name="Dark List Accent 3" w:uiPriority="70"/>
-    <w:lsdException w:name="Colorful Shading Accent 3" w:uiPriority="71"/>
-    <w:lsdException w:name="Colorful List Accent 3" w:uiPriority="72"/>
-    <w:lsdException w:name="Colorful Grid Accent 3" w:uiPriority="73"/>
-    <w:lsdException w:name="Light Shading Accent 4" w:uiPriority="60"/>
-    <w:lsdException w:name="Light List Accent 4" w:uiPriority="61"/>
-    <w:lsdException w:name="Light Grid Accent 4" w:uiPriority="62"/>
-    <w:lsdException w:name="Medium Shading 1 Accent 4" w:uiPriority="63"/>
-    <w:lsdException w:name="Medium Shading 2 Accent 4" w:uiPriority="64"/>
-    <w:lsdException w:name="Medium List 1 Accent 4" w:uiPriority="65"/>
-    <w:lsdException w:name="Medium List 2 Accent 4" w:uiPriority="66"/>
-    <w:lsdException w:name="Medium Grid 1 Accent 4" w:uiPriority="67"/>
-    <w:lsdException w:name="Medium Grid 2 Accent 4" w:uiPriority="68"/>
-    <w:lsdException w:name="Medium Grid 3 Accent 4" w:uiPriority="69"/>
-    <w:lsdException w:name="Dark List Accent 4" w:uiPriority="70"/>
-    <w:lsdException w:name="Colorful Shading Accent 4" w:uiPriority="71"/>
-    <w:lsdException w:name="Colorful List Accent 4" w:uiPriority="72"/>
-    <w:lsdException w:name="Colorful Grid Accent 4" w:uiPriority="73"/>
-    <w:lsdException w:name="Light Shading Accent 5" w:uiPriority="60"/>
-    <w:lsdException w:name="Light List Accent 5" w:uiPriority="61"/>
-    <w:lsdException w:name="Light Grid Accent 5" w:uiPriority="62"/>
-    <w:lsdException w:name="Medium Shading 1 Accent 5" w:uiPriority="63"/>
-    <w:lsdException w:name="Medium Shading 2 Accent 5" w:uiPriority="64"/>
-    <w:lsdException w:name="Medium List 1 Accent 5" w:uiPriority="65"/>
-    <w:lsdException w:name="Medium List 2 Accent 5" w:uiPriority="66"/>
-    <w:lsdException w:name="Medium Grid 1 Accent 5" w:uiPriority="67"/>
-    <w:lsdException w:name="Medium Grid 2 Accent 5" w:uiPriority="68"/>
-    <w:lsdException w:name="Medium Grid 3 Accent 5" w:uiPriority="69"/>
-    <w:lsdException w:name="Dark List Accent 5" w:uiPriority="70"/>
-    <w:lsdException w:name="Colorful Shading Accent 5" w:uiPriority="71"/>
-    <w:lsdException w:name="Colorful List Accent 5" w:uiPriority="72"/>
-    <w:lsdException w:name="Colorful Grid Accent 5" w:uiPriority="73"/>
-    <w:lsdException w:name="Light Shading Accent 6" w:uiPriority="60"/>
-    <w:lsdException w:name="Light List Accent 6" w:uiPriority="61"/>
-    <w:lsdException w:name="Light Grid Accent 6" w:uiPriority="62"/>
-    <w:lsdException w:name="Medium Shading 1 Accent 6" w:uiPriority="63"/>
-    <w:lsdException w:name="Medium Shading 2 Accent 6" w:uiPriority="64"/>
-    <w:lsdException w:name="Medium List 1 Accent 6" w:uiPriority="65"/>
-    <w:lsdException w:name="Medium List 2 Accent 6" w:uiPriority="66"/>
-    <w:lsdException w:name="Medium Grid 1 Accent 6" w:uiPriority="67"/>
-    <w:lsdException w:name="Medium Grid 2 Accent 6" w:uiPriority="68"/>
-    <w:lsdException w:name="Medium Grid 3 Accent 6" w:uiPriority="69"/>
-    <w:lsdException w:name="Dark List Accent 6" w:uiPriority="70"/>
-    <w:lsdException w:name="Colorful Shading Accent 6" w:uiPriority="71"/>
-    <w:lsdException w:name="Colorful List Accent 6" w:uiPriority="72"/>
-    <w:lsdException w:name="Colorful Grid Accent 6" w:uiPriority="73"/>
-    <w:lsdException w:name="Subtle Emphasis" w:uiPriority="19" w:qFormat="1"/>
-    <w:lsdException w:name="Intense Emphasis" w:uiPriority="21" w:qFormat="1"/>
-    <w:lsdException w:name="Subtle Reference" w:uiPriority="31" w:qFormat="1"/>
-    <w:lsdException w:name="Intense Reference" w:uiPriority="32" w:qFormat="1"/>
-    <w:lsdException w:name="Book Title" w:uiPriority="33" w:qFormat="1"/>
-    <w:lsdException w:name="Bibliography" w:semiHidden="1" w:uiPriority="37" w:unhideWhenUsed="1"/>
-    <w:lsdException w:name="TOC Heading" w:semiHidden="1" w:uiPriority="39" w:unhideWhenUsed="1" w:qFormat="1"/>
+  <w:latentStyles w:defLockedState="1" w:defUIPriority="99" w:defSemiHidden="1" w:defUnhideWhenUsed="1" w:defQFormat="0" w:count="267">
+    <w:lsdException w:name="Normal" w:semiHidden="0" w:uiPriority="0" w:unhideWhenUsed="0" w:qFormat="1"/>
+    <w:lsdException w:name="heading 1" w:semiHidden="0" w:uiPriority="9" w:unhideWhenUsed="0" w:qFormat="1"/>
+    <w:lsdException w:name="heading 2" w:semiHidden="0" w:uiPriority="9" w:unhideWhenUsed="0" w:qFormat="1"/>
+    <w:lsdException w:name="heading 3" w:semiHidden="0" w:uiPriority="9" w:unhideWhenUsed="0" w:qFormat="1"/>
+    <w:lsdException w:name="heading 4" w:semiHidden="0" w:uiPriority="9" w:unhideWhenUsed="0" w:qFormat="1"/>
+    <w:lsdException w:name="heading 5" w:semiHidden="0" w:uiPriority="9" w:unhideWhenUsed="0" w:qFormat="1"/>
+    <w:lsdException w:name="heading 6" w:semiHidden="0" w:uiPriority="9" w:unhideWhenUsed="0" w:qFormat="1"/>
+    <w:lsdException w:name="heading 7" w:semiHidden="0" w:uiPriority="9" w:unhideWhenUsed="0" w:qFormat="1"/>
+    <w:lsdException w:name="heading 8" w:semiHidden="0" w:uiPriority="9" w:unhideWhenUsed="0" w:qFormat="1"/>
+    <w:lsdException w:name="heading 9" w:semiHidden="0" w:uiPriority="9" w:unhideWhenUsed="0" w:qFormat="1"/>
+    <w:lsdException w:name="toc 1" w:uiPriority="39"/>
+    <w:lsdException w:name="toc 2" w:uiPriority="39"/>
+    <w:lsdException w:name="toc 3" w:uiPriority="39"/>
+    <w:lsdException w:name="toc 4" w:uiPriority="39"/>
+    <w:lsdException w:name="toc 5" w:uiPriority="39"/>
+    <w:lsdException w:name="toc 6" w:uiPriority="39"/>
+    <w:lsdException w:name="toc 7" w:uiPriority="39"/>
+    <w:lsdException w:name="toc 8" w:uiPriority="39"/>
+    <w:lsdException w:name="toc 9" w:uiPriority="39"/>
+    <w:lsdException w:name="caption" w:semiHidden="0" w:uiPriority="35" w:unhideWhenUsed="0" w:qFormat="1"/>
+    <w:lsdException w:name="Title" w:semiHidden="0" w:uiPriority="10" w:unhideWhenUsed="0" w:qFormat="1"/>
+    <w:lsdException w:name="Default Paragraph Font" w:uiPriority="1"/>
+    <w:lsdException w:name="Subtitle" w:semiHidden="0" w:uiPriority="11" w:unhideWhenUsed="0" w:qFormat="1"/>
+    <w:lsdException w:name="Strong" w:semiHidden="0" w:uiPriority="22" w:unhideWhenUsed="0" w:qFormat="1"/>
+    <w:lsdException w:name="Emphasis" w:semiHidden="0" w:uiPriority="20" w:unhideWhenUsed="0" w:qFormat="1"/>
+    <w:lsdException w:name="Table Grid" w:semiHidden="0" w:uiPriority="59" w:unhideWhenUsed="0"/>
+    <w:lsdException w:name="Placeholder Text" w:locked="0" w:unhideWhenUsed="0"/>
+    <w:lsdException w:name="No Spacing" w:locked="0" w:semiHidden="0" w:uiPriority="1" w:unhideWhenUsed="0" w:qFormat="1"/>
+    <w:lsdException w:name="Light Shading" w:locked="0" w:semiHidden="0" w:uiPriority="60" w:unhideWhenUsed="0"/>
+    <w:lsdException w:name="Light List" w:locked="0" w:semiHidden="0" w:uiPriority="61" w:unhideWhenUsed="0"/>
+    <w:lsdException w:name="Light Grid" w:locked="0" w:semiHidden="0" w:uiPriority="62" w:unhideWhenUsed="0"/>
+    <w:lsdException w:name="Medium Shading 1" w:locked="0" w:semiHidden="0" w:uiPriority="63" w:unhideWhenUsed="0"/>
+    <w:lsdException w:name="Medium Shading 2" w:locked="0" w:semiHidden="0" w:uiPriority="64" w:unhideWhenUsed="0"/>
+    <w:lsdException w:name="Medium List 1" w:locked="0" w:semiHidden="0" w:uiPriority="65" w:unhideWhenUsed="0"/>
+    <w:lsdException w:name="Medium List 2" w:locked="0" w:semiHidden="0" w:uiPriority="66" w:unhideWhenUsed="0"/>
+    <w:lsdException w:name="Medium Grid 1" w:locked="0" w:semiHidden="0" w:uiPriority="67" w:unhideWhenUsed="0"/>
+    <w:lsdException w:name="Medium Grid 2" w:locked="0" w:semiHidden="0" w:uiPriority="68" w:unhideWhenUsed="0"/>
+    <w:lsdException w:name="Medium Grid 3" w:locked="0" w:semiHidden="0" w:uiPriority="69" w:unhideWhenUsed="0"/>
+    <w:lsdException w:name="Dark List" w:locked="0" w:semiHidden="0" w:uiPriority="70" w:unhideWhenUsed="0"/>
+    <w:lsdException w:name="Colorful Shading" w:locked="0" w:semiHidden="0" w:uiPriority="71" w:unhideWhenUsed="0"/>
+    <w:lsdException w:name="Colorful List" w:locked="0" w:semiHidden="0" w:uiPriority="72" w:unhideWhenUsed="0"/>
+    <w:lsdException w:name="Colorful Grid" w:locked="0" w:semiHidden="0" w:uiPriority="73" w:unhideWhenUsed="0"/>
+    <w:lsdException w:name="Light Shading Accent 1" w:locked="0" w:semiHidden="0" w:uiPriority="60" w:unhideWhenUsed="0"/>
+    <w:lsdException w:name="Light List Accent 1" w:locked="0" w:semiHidden="0" w:uiPriority="61" w:unhideWhenUsed="0"/>
+    <w:lsdException w:name="Light Grid Accent 1" w:locked="0" w:semiHidden="0" w:uiPriority="62" w:unhideWhenUsed="0"/>
+    <w:lsdException w:name="Medium Shading 1 Accent 1" w:locked="0" w:semiHidden="0" w:uiPriority="63" w:unhideWhenUsed="0"/>
+    <w:lsdException w:name="Medium Shading 2 Accent 1" w:locked="0" w:semiHidden="0" w:uiPriority="64" w:unhideWhenUsed="0"/>
+    <w:lsdException w:name="Medium List 1 Accent 1" w:locked="0" w:semiHidden="0" w:uiPriority="65" w:unhideWhenUsed="0"/>
+    <w:lsdException w:name="Revision" w:locked="0" w:unhideWhenUsed="0"/>
+    <w:lsdException w:name="List Paragraph" w:locked="0" w:semiHidden="0" w:uiPriority="34" w:unhideWhenUsed="0" w:qFormat="1"/>
+    <w:lsdException w:name="Quote" w:locked="0" w:semiHidden="0" w:uiPriority="29" w:unhideWhenUsed="0" w:qFormat="1"/>
+    <w:lsdException w:name="Intense Quote" w:locked="0" w:semiHidden="0" w:uiPriority="30" w:unhideWhenUsed="0" w:qFormat="1"/>
+    <w:lsdException w:name="Medium List 2 Accent 1" w:locked="0" w:semiHidden="0" w:uiPriority="66" w:unhideWhenUsed="0"/>
+    <w:lsdException w:name="Medium Grid 1 Accent 1" w:locked="0" w:semiHidden="0" w:uiPriority="67" w:unhideWhenUsed="0"/>
+    <w:lsdException w:name="Medium Grid 2 Accent 1" w:locked="0" w:semiHidden="0" w:uiPriority="68" w:unhideWhenUsed="0"/>
+    <w:lsdException w:name="Medium Grid 3 Accent 1" w:locked="0" w:semiHidden="0" w:uiPriority="69" w:unhideWhenUsed="0"/>
+    <w:lsdException w:name="Dark List Accent 1" w:locked="0" w:semiHidden="0" w:uiPriority="70" w:unhideWhenUsed="0"/>
+    <w:lsdException w:name="Colorful Shading Accent 1" w:locked="0" w:semiHidden="0" w:uiPriority="71" w:unhideWhenUsed="0"/>
+    <w:lsdException w:name="Colorful List Accent 1" w:locked="0" w:semiHidden="0" w:uiPriority="72" w:unhideWhenUsed="0"/>
+    <w:lsdException w:name="Colorful Grid Accent 1" w:locked="0" w:semiHidden="0" w:uiPriority="73" w:unhideWhenUsed="0"/>
+    <w:lsdException w:name="Light Shading Accent 2" w:locked="0" w:semiHidden="0" w:uiPriority="60" w:unhideWhenUsed="0"/>
+    <w:lsdException w:name="Light List Accent 2" w:locked="0" w:semiHidden="0" w:uiPriority="61" w:unhideWhenUsed="0"/>
+    <w:lsdException w:name="Light Grid Accent 2" w:locked="0" w:semiHidden="0" w:uiPriority="62" w:unhideWhenUsed="0"/>
+    <w:lsdException w:name="Medium Shading 1 Accent 2" w:locked="0" w:semiHidden="0" w:uiPriority="63" w:unhideWhenUsed="0"/>
+    <w:lsdException w:name="Medium Shading 2 Accent 2" w:locked="0" w:semiHidden="0" w:uiPriority="64" w:unhideWhenUsed="0"/>
+    <w:lsdException w:name="Medium List 1 Accent 2" w:locked="0" w:semiHidden="0" w:uiPriority="65" w:unhideWhenUsed="0"/>
+    <w:lsdException w:name="Medium List 2 Accent 2" w:locked="0" w:semiHidden="0" w:uiPriority="66" w:unhideWhenUsed="0"/>
+    <w:lsdException w:name="Medium Grid 1 Accent 2" w:locked="0" w:semiHidden="0" w:uiPriority="67" w:unhideWhenUsed="0"/>
+    <w:lsdException w:name="Medium Grid 2 Accent 2" w:locked="0" w:semiHidden="0" w:uiPriority="68" w:unhideWhenUsed="0"/>
+    <w:lsdException w:name="Medium Grid 3 Accent 2" w:locked="0" w:semiHidden="0" w:uiPriority="69" w:unhideWhenUsed="0"/>
+    <w:lsdException w:name="Dark List Accent 2" w:locked="0" w:semiHidden="0" w:uiPriority="70" w:unhideWhenUsed="0"/>
+    <w:lsdException w:name="Colorful Shading Accent 2" w:locked="0" w:semiHidden="0" w:uiPriority="71" w:unhideWhenUsed="0"/>
+    <w:lsdException w:name="Colorful List Accent 2" w:locked="0" w:semiHidden="0" w:uiPriority="72" w:unhideWhenUsed="0"/>
+    <w:lsdException w:name="Colorful Grid Accent 2" w:locked="0" w:semiHidden="0" w:uiPriority="73" w:unhideWhenUsed="0"/>
+    <w:lsdException w:name="Light Shading Accent 3" w:locked="0" w:semiHidden="0" w:uiPriority="60" w:unhideWhenUsed="0"/>
+    <w:lsdException w:name="Light List Accent 3" w:locked="0" w:semiHidden="0" w:uiPriority="61" w:unhideWhenUsed="0"/>
+    <w:lsdException w:name="Light Grid Accent 3" w:locked="0" w:semiHidden="0" w:uiPriority="62" w:unhideWhenUsed="0"/>
+    <w:lsdException w:name="Medium Shading 1 Accent 3" w:locked="0" w:semiHidden="0" w:uiPriority="63" w:unhideWhenUsed="0"/>
+    <w:lsdException w:name="Medium Shading 2 Accent 3" w:locked="0" w:semiHidden="0" w:uiPriority="64" w:unhideWhenUsed="0"/>
+    <w:lsdException w:name="Medium List 1 Accent 3" w:locked="0" w:semiHidden="0" w:uiPriority="65" w:unhideWhenUsed="0"/>
+    <w:lsdException w:name="Medium List 2 Accent 3" w:locked="0" w:semiHidden="0" w:uiPriority="66" w:unhideWhenUsed="0"/>
+    <w:lsdException w:name="Medium Grid 1 Accent 3" w:locked="0" w:semiHidden="0" w:uiPriority="67" w:unhideWhenUsed="0"/>
+    <w:lsdException w:name="Medium Grid 2 Accent 3" w:locked="0" w:semiHidden="0" w:uiPriority="68" w:unhideWhenUsed="0"/>
+    <w:lsdException w:name="Medium Grid 3 Accent 3" w:locked="0" w:semiHidden="0" w:uiPriority="69" w:unhideWhenUsed="0"/>
+    <w:lsdException w:name="Dark List Accent 3" w:locked="0" w:semiHidden="0" w:uiPriority="70" w:unhideWhenUsed="0"/>
+    <w:lsdException w:name="Colorful Shading Accent 3" w:locked="0" w:semiHidden="0" w:uiPriority="71" w:unhideWhenUsed="0"/>
+    <w:lsdException w:name="Colorful List Accent 3" w:locked="0" w:semiHidden="0" w:uiPriority="72" w:unhideWhenUsed="0"/>
+    <w:lsdException w:name="Colorful Grid Accent 3" w:locked="0" w:semiHidden="0" w:uiPriority="73" w:unhideWhenUsed="0"/>
+    <w:lsdException w:name="Light Shading Accent 4" w:locked="0" w:semiHidden="0" w:uiPriority="60" w:unhideWhenUsed="0"/>
+    <w:lsdException w:name="Light List Accent 4" w:locked="0" w:semiHidden="0" w:uiPriority="61" w:unhideWhenUsed="0"/>
+    <w:lsdException w:name="Light Grid Accent 4" w:locked="0" w:semiHidden="0" w:uiPriority="62" w:unhideWhenUsed="0"/>
+    <w:lsdException w:name="Medium Shading 1 Accent 4" w:locked="0" w:semiHidden="0" w:uiPriority="63" w:unhideWhenUsed="0"/>
+    <w:lsdException w:name="Medium Shading 2 Accent 4" w:locked="0" w:semiHidden="0" w:uiPriority="64" w:unhideWhenUsed="0"/>
+    <w:lsdException w:name="Medium List 1 Accent 4" w:locked="0" w:semiHidden="0" w:uiPriority="65" w:unhideWhenUsed="0"/>
+    <w:lsdException w:name="Medium List 2 Accent 4" w:locked="0" w:semiHidden="0" w:uiPriority="66" w:unhideWhenUsed="0"/>
+    <w:lsdException w:name="Medium Grid 1 Accent 4" w:locked="0" w:semiHidden="0" w:uiPriority="67" w:unhideWhenUsed="0"/>
+    <w:lsdException w:name="Medium Grid 2 Accent 4" w:locked="0" w:semiHidden="0" w:uiPriority="68" w:unhideWhenUsed="0"/>
+    <w:lsdException w:name="Medium Grid 3 Accent 4" w:locked="0" w:semiHidden="0" w:uiPriority="69" w:unhideWhenUsed="0"/>
+    <w:lsdException w:name="Dark List Accent 4" w:locked="0" w:semiHidden="0" w:uiPriority="70" w:unhideWhenUsed="0"/>
+    <w:lsdException w:name="Colorful Shading Accent 4" w:locked="0" w:semiHidden="0" w:uiPriority="71" w:unhideWhenUsed="0"/>
+    <w:lsdException w:name="Colorful List Accent 4" w:locked="0" w:semiHidden="0" w:uiPriority="72" w:unhideWhenUsed="0"/>
+    <w:lsdException w:name="Colorful Grid Accent 4" w:locked="0" w:semiHidden="0" w:uiPriority="73" w:unhideWhenUsed="0"/>
+    <w:lsdException w:name="Light Shading Accent 5" w:locked="0" w:semiHidden="0" w:uiPriority="60" w:unhideWhenUsed="0"/>
+    <w:lsdException w:name="Light List Accent 5" w:locked="0" w:semiHidden="0" w:uiPriority="61" w:unhideWhenUsed="0"/>
+    <w:lsdException w:name="Light Grid Accent 5" w:locked="0" w:semiHidden="0" w:uiPriority="62" w:unhideWhenUsed="0"/>
+    <w:lsdException w:name="Medium Shading 1 Accent 5" w:locked="0" w:semiHidden="0" w:uiPriority="63" w:unhideWhenUsed="0"/>
+    <w:lsdException w:name="Medium Shading 2 Accent 5" w:locked="0" w:semiHidden="0" w:uiPriority="64" w:unhideWhenUsed="0"/>
+    <w:lsdException w:name="Medium List 1 Accent 5" w:locked="0" w:semiHidden="0" w:uiPriority="65" w:unhideWhenUsed="0"/>
+    <w:lsdException w:name="Medium List 2 Accent 5" w:locked="0" w:semiHidden="0" w:uiPriority="66" w:unhideWhenUsed="0"/>
+    <w:lsdException w:name="Medium Grid 1 Accent 5" w:locked="0" w:semiHidden="0" w:uiPriority="67" w:unhideWhenUsed="0"/>
+    <w:lsdException w:name="Medium Grid 2 Accent 5" w:locked="0" w:semiHidden="0" w:uiPriority="68" w:unhideWhenUsed="0"/>
+    <w:lsdException w:name="Medium Grid 3 Accent 5" w:locked="0" w:semiHidden="0" w:uiPriority="69" w:unhideWhenUsed="0"/>
+    <w:lsdException w:name="Dark List Accent 5" w:locked="0" w:semiHidden="0" w:uiPriority="70" w:unhideWhenUsed="0"/>
+    <w:lsdException w:name="Colorful Shading Accent 5" w:locked="0" w:semiHidden="0" w:uiPriority="71" w:unhideWhenUsed="0"/>
+    <w:lsdException w:name="Colorful List Accent 5" w:locked="0" w:semiHidden="0" w:uiPriority="72" w:unhideWhenUsed="0"/>
+    <w:lsdException w:name="Colorful Grid Accent 5" w:locked="0" w:semiHidden="0" w:uiPriority="73" w:unhideWhenUsed="0"/>
+    <w:lsdException w:name="Light Shading Accent 6" w:locked="0" w:semiHidden="0" w:uiPriority="60" w:unhideWhenUsed="0"/>
+    <w:lsdException w:name="Light List Accent 6" w:locked="0" w:semiHidden="0" w:uiPriority="61" w:unhideWhenUsed="0"/>
+    <w:lsdException w:name="Light Grid Accent 6" w:locked="0" w:semiHidden="0" w:uiPriority="62" w:unhideWhenUsed="0"/>
+    <w:lsdException w:name="Medium Shading 1 Accent 6" w:locked="0" w:semiHidden="0" w:uiPriority="63" w:unhideWhenUsed="0"/>
+    <w:lsdException w:name="Medium Shading 2 Accent 6" w:locked="0" w:semiHidden="0" w:uiPriority="64" w:unhideWhenUsed="0"/>
+    <w:lsdException w:name="Medium List 1 Accent 6" w:locked="0" w:semiHidden="0" w:uiPriority="65" w:unhideWhenUsed="0"/>
+    <w:lsdException w:name="Medium List 2 Accent 6" w:locked="0" w:semiHidden="0" w:uiPriority="66" w:unhideWhenUsed="0"/>
+    <w:lsdException w:name="Medium Grid 1 Accent 6" w:locked="0" w:semiHidden="0" w:uiPriority="67" w:unhideWhenUsed="0"/>
+    <w:lsdException w:name="Medium Grid 2 Accent 6" w:locked="0" w:semiHidden="0" w:uiPriority="68" w:unhideWhenUsed="0"/>
+    <w:lsdException w:name="Medium Grid 3 Accent 6" w:locked="0" w:semiHidden="0" w:uiPriority="69" w:unhideWhenUsed="0"/>
+    <w:lsdException w:name="Dark List Accent 6" w:locked="0" w:semiHidden="0" w:uiPriority="70" w:unhideWhenUsed="0"/>
+    <w:lsdException w:name="Colorful Shading Accent 6" w:locked="0" w:semiHidden="0" w:uiPriority="71" w:unhideWhenUsed="0"/>
+    <w:lsdException w:name="Colorful List Accent 6" w:locked="0" w:semiHidden="0" w:uiPriority="72" w:unhideWhenUsed="0"/>
+    <w:lsdException w:name="Colorful Grid Accent 6" w:locked="0" w:semiHidden="0" w:uiPriority="73" w:unhideWhenUsed="0"/>
+    <w:lsdException w:name="Subtle Emphasis" w:locked="0" w:semiHidden="0" w:uiPriority="19" w:unhideWhenUsed="0" w:qFormat="1"/>
+    <w:lsdException w:name="Intense Emphasis" w:locked="0" w:semiHidden="0" w:uiPriority="21" w:unhideWhenUsed="0" w:qFormat="1"/>
+    <w:lsdException w:name="Subtle Reference" w:locked="0" w:semiHidden="0" w:uiPriority="31" w:unhideWhenUsed="0" w:qFormat="1"/>
+    <w:lsdException w:name="Intense Reference" w:locked="0" w:semiHidden="0" w:uiPriority="32" w:unhideWhenUsed="0" w:qFormat="1"/>
+    <w:lsdException w:name="Book Title" w:locked="0" w:semiHidden="0" w:uiPriority="33" w:unhideWhenUsed="0" w:qFormat="1"/>
+    <w:lsdException w:name="Bibliography" w:locked="0" w:uiPriority="37"/>
+    <w:lsdException w:name="TOC Heading" w:locked="0" w:uiPriority="39" w:qFormat="1"/>
   </w:latentStyles>
   <w:style w:type="paragraph" w:default="1" w:styleId="Normal">
     <w:name w:val="Normal"/>

</xml_diff>

<commit_message>
correct script names to match c92536bff18e977787167116136dabaf1c0d5290
</commit_message>
<xml_diff>
--- a/misc/docs/META-SHARE_Installation_Manual.docx
+++ b/misc/docs/META-SHARE_Installation_Manual.docx
@@ -275,7 +275,7 @@
           <w:bCs/>
           <w:lang w:val="en-US"/>
         </w:rPr>
-        <w:t>September 20</w:t>
+        <w:t>September 24</w:t>
       </w:r>
       <w:r>
         <w:rPr>
@@ -361,7 +361,7 @@
         </w:rPr>
         <w:fldChar w:fldCharType="separate"/>
       </w:r>
-      <w:hyperlink w:anchor="_Toc335921607" w:history="1">
+      <w:hyperlink w:anchor="_Toc336258882" w:history="1">
         <w:r>
           <w:rPr>
             <w:rStyle w:val="Hyperlink"/>
@@ -405,7 +405,7 @@
             <w:noProof/>
             <w:webHidden/>
           </w:rPr>
-          <w:instrText xml:space="preserve"> PAGEREF _Toc335921607 \h </w:instrText>
+          <w:instrText xml:space="preserve"> PAGEREF _Toc336258882 \h </w:instrText>
         </w:r>
         <w:r>
           <w:rPr>
@@ -446,7 +446,7 @@
           <w:lang w:val="en-US" w:eastAsia="en-US"/>
         </w:rPr>
       </w:pPr>
-      <w:hyperlink w:anchor="_Toc335921608" w:history="1">
+      <w:hyperlink w:anchor="_Toc336258883" w:history="1">
         <w:r>
           <w:rPr>
             <w:rStyle w:val="Hyperlink"/>
@@ -490,7 +490,7 @@
             <w:noProof/>
             <w:webHidden/>
           </w:rPr>
-          <w:instrText xml:space="preserve"> PAGEREF _Toc335921608 \h </w:instrText>
+          <w:instrText xml:space="preserve"> PAGEREF _Toc336258883 \h </w:instrText>
         </w:r>
         <w:r>
           <w:rPr>
@@ -531,7 +531,7 @@
           <w:lang w:val="en-US" w:eastAsia="en-US"/>
         </w:rPr>
       </w:pPr>
-      <w:hyperlink w:anchor="_Toc335921609" w:history="1">
+      <w:hyperlink w:anchor="_Toc336258884" w:history="1">
         <w:r>
           <w:rPr>
             <w:rStyle w:val="Hyperlink"/>
@@ -575,7 +575,7 @@
             <w:noProof/>
             <w:webHidden/>
           </w:rPr>
-          <w:instrText xml:space="preserve"> PAGEREF _Toc335921609 \h </w:instrText>
+          <w:instrText xml:space="preserve"> PAGEREF _Toc336258884 \h </w:instrText>
         </w:r>
         <w:r>
           <w:rPr>
@@ -616,7 +616,7 @@
           <w:lang w:val="en-US" w:eastAsia="en-US"/>
         </w:rPr>
       </w:pPr>
-      <w:hyperlink w:anchor="_Toc335921610" w:history="1">
+      <w:hyperlink w:anchor="_Toc336258885" w:history="1">
         <w:r>
           <w:rPr>
             <w:rStyle w:val="Hyperlink"/>
@@ -660,7 +660,7 @@
             <w:noProof/>
             <w:webHidden/>
           </w:rPr>
-          <w:instrText xml:space="preserve"> PAGEREF _Toc335921610 \h </w:instrText>
+          <w:instrText xml:space="preserve"> PAGEREF _Toc336258885 \h </w:instrText>
         </w:r>
         <w:r>
           <w:rPr>
@@ -701,7 +701,7 @@
           <w:lang w:val="en-US" w:eastAsia="en-US"/>
         </w:rPr>
       </w:pPr>
-      <w:hyperlink w:anchor="_Toc335921611" w:history="1">
+      <w:hyperlink w:anchor="_Toc336258886" w:history="1">
         <w:r>
           <w:rPr>
             <w:rStyle w:val="Hyperlink"/>
@@ -745,7 +745,7 @@
             <w:noProof/>
             <w:webHidden/>
           </w:rPr>
-          <w:instrText xml:space="preserve"> PAGEREF _Toc335921611 \h </w:instrText>
+          <w:instrText xml:space="preserve"> PAGEREF _Toc336258886 \h </w:instrText>
         </w:r>
         <w:r>
           <w:rPr>
@@ -786,7 +786,7 @@
           <w:lang w:val="en-US" w:eastAsia="en-US"/>
         </w:rPr>
       </w:pPr>
-      <w:hyperlink w:anchor="_Toc335921612" w:history="1">
+      <w:hyperlink w:anchor="_Toc336258887" w:history="1">
         <w:r>
           <w:rPr>
             <w:rStyle w:val="Hyperlink"/>
@@ -830,7 +830,7 @@
             <w:noProof/>
             <w:webHidden/>
           </w:rPr>
-          <w:instrText xml:space="preserve"> PAGEREF _Toc335921612 \h </w:instrText>
+          <w:instrText xml:space="preserve"> PAGEREF _Toc336258887 \h </w:instrText>
         </w:r>
         <w:r>
           <w:rPr>
@@ -871,7 +871,7 @@
           <w:lang w:val="en-US" w:eastAsia="en-US"/>
         </w:rPr>
       </w:pPr>
-      <w:hyperlink w:anchor="_Toc335921613" w:history="1">
+      <w:hyperlink w:anchor="_Toc336258888" w:history="1">
         <w:r>
           <w:rPr>
             <w:rStyle w:val="Hyperlink"/>
@@ -915,7 +915,7 @@
             <w:noProof/>
             <w:webHidden/>
           </w:rPr>
-          <w:instrText xml:space="preserve"> PAGEREF _Toc335921613 \h </w:instrText>
+          <w:instrText xml:space="preserve"> PAGEREF _Toc336258888 \h </w:instrText>
         </w:r>
         <w:r>
           <w:rPr>
@@ -960,7 +960,7 @@
           <w:lang w:val="en-US" w:eastAsia="en-US"/>
         </w:rPr>
       </w:pPr>
-      <w:hyperlink w:anchor="_Toc335921614" w:history="1">
+      <w:hyperlink w:anchor="_Toc336258889" w:history="1">
         <w:r>
           <w:rPr>
             <w:rStyle w:val="Hyperlink"/>
@@ -1004,7 +1004,7 @@
             <w:noProof/>
             <w:webHidden/>
           </w:rPr>
-          <w:instrText xml:space="preserve"> PAGEREF _Toc335921614 \h </w:instrText>
+          <w:instrText xml:space="preserve"> PAGEREF _Toc336258889 \h </w:instrText>
         </w:r>
         <w:r>
           <w:rPr>
@@ -1049,7 +1049,7 @@
           <w:lang w:val="en-US" w:eastAsia="en-US"/>
         </w:rPr>
       </w:pPr>
-      <w:hyperlink w:anchor="_Toc335921615" w:history="1">
+      <w:hyperlink w:anchor="_Toc336258890" w:history="1">
         <w:r>
           <w:rPr>
             <w:rStyle w:val="Hyperlink"/>
@@ -1093,7 +1093,7 @@
             <w:noProof/>
             <w:webHidden/>
           </w:rPr>
-          <w:instrText xml:space="preserve"> PAGEREF _Toc335921615 \h </w:instrText>
+          <w:instrText xml:space="preserve"> PAGEREF _Toc336258890 \h </w:instrText>
         </w:r>
         <w:r>
           <w:rPr>
@@ -1134,7 +1134,7 @@
           <w:lang w:val="en-US" w:eastAsia="en-US"/>
         </w:rPr>
       </w:pPr>
-      <w:hyperlink w:anchor="_Toc335921616" w:history="1">
+      <w:hyperlink w:anchor="_Toc336258891" w:history="1">
         <w:r>
           <w:rPr>
             <w:rStyle w:val="Hyperlink"/>
@@ -1178,7 +1178,7 @@
             <w:noProof/>
             <w:webHidden/>
           </w:rPr>
-          <w:instrText xml:space="preserve"> PAGEREF _Toc335921616 \h </w:instrText>
+          <w:instrText xml:space="preserve"> PAGEREF _Toc336258891 \h </w:instrText>
         </w:r>
         <w:r>
           <w:rPr>
@@ -1219,7 +1219,7 @@
           <w:lang w:val="en-US" w:eastAsia="en-US"/>
         </w:rPr>
       </w:pPr>
-      <w:hyperlink w:anchor="_Toc335921617" w:history="1">
+      <w:hyperlink w:anchor="_Toc336258892" w:history="1">
         <w:r>
           <w:rPr>
             <w:rStyle w:val="Hyperlink"/>
@@ -1263,7 +1263,7 @@
             <w:noProof/>
             <w:webHidden/>
           </w:rPr>
-          <w:instrText xml:space="preserve"> PAGEREF _Toc335921617 \h </w:instrText>
+          <w:instrText xml:space="preserve"> PAGEREF _Toc336258892 \h </w:instrText>
         </w:r>
         <w:r>
           <w:rPr>
@@ -1304,7 +1304,7 @@
           <w:lang w:val="en-US" w:eastAsia="en-US"/>
         </w:rPr>
       </w:pPr>
-      <w:hyperlink w:anchor="_Toc335921618" w:history="1">
+      <w:hyperlink w:anchor="_Toc336258893" w:history="1">
         <w:r>
           <w:rPr>
             <w:rStyle w:val="Hyperlink"/>
@@ -1348,7 +1348,7 @@
             <w:noProof/>
             <w:webHidden/>
           </w:rPr>
-          <w:instrText xml:space="preserve"> PAGEREF _Toc335921618 \h </w:instrText>
+          <w:instrText xml:space="preserve"> PAGEREF _Toc336258893 \h </w:instrText>
         </w:r>
         <w:r>
           <w:rPr>
@@ -1389,7 +1389,7 @@
           <w:lang w:val="en-US" w:eastAsia="en-US"/>
         </w:rPr>
       </w:pPr>
-      <w:hyperlink w:anchor="_Toc335921619" w:history="1">
+      <w:hyperlink w:anchor="_Toc336258894" w:history="1">
         <w:r>
           <w:rPr>
             <w:rStyle w:val="Hyperlink"/>
@@ -1433,7 +1433,7 @@
             <w:noProof/>
             <w:webHidden/>
           </w:rPr>
-          <w:instrText xml:space="preserve"> PAGEREF _Toc335921619 \h </w:instrText>
+          <w:instrText xml:space="preserve"> PAGEREF _Toc336258894 \h </w:instrText>
         </w:r>
         <w:r>
           <w:rPr>
@@ -1474,7 +1474,7 @@
           <w:lang w:val="en-US" w:eastAsia="en-US"/>
         </w:rPr>
       </w:pPr>
-      <w:hyperlink w:anchor="_Toc335921620" w:history="1">
+      <w:hyperlink w:anchor="_Toc336258895" w:history="1">
         <w:r>
           <w:rPr>
             <w:rStyle w:val="Hyperlink"/>
@@ -1518,7 +1518,7 @@
             <w:noProof/>
             <w:webHidden/>
           </w:rPr>
-          <w:instrText xml:space="preserve"> PAGEREF _Toc335921620 \h </w:instrText>
+          <w:instrText xml:space="preserve"> PAGEREF _Toc336258895 \h </w:instrText>
         </w:r>
         <w:r>
           <w:rPr>
@@ -1559,7 +1559,7 @@
           <w:lang w:val="en-US" w:eastAsia="en-US"/>
         </w:rPr>
       </w:pPr>
-      <w:hyperlink w:anchor="_Toc335921621" w:history="1">
+      <w:hyperlink w:anchor="_Toc336258896" w:history="1">
         <w:r>
           <w:rPr>
             <w:rStyle w:val="Hyperlink"/>
@@ -1603,7 +1603,7 @@
             <w:noProof/>
             <w:webHidden/>
           </w:rPr>
-          <w:instrText xml:space="preserve"> PAGEREF _Toc335921621 \h </w:instrText>
+          <w:instrText xml:space="preserve"> PAGEREF _Toc336258896 \h </w:instrText>
         </w:r>
         <w:r>
           <w:rPr>
@@ -1644,7 +1644,7 @@
           <w:lang w:val="en-US" w:eastAsia="en-US"/>
         </w:rPr>
       </w:pPr>
-      <w:hyperlink w:anchor="_Toc335921622" w:history="1">
+      <w:hyperlink w:anchor="_Toc336258897" w:history="1">
         <w:r>
           <w:rPr>
             <w:rStyle w:val="Hyperlink"/>
@@ -1688,7 +1688,7 @@
             <w:noProof/>
             <w:webHidden/>
           </w:rPr>
-          <w:instrText xml:space="preserve"> PAGEREF _Toc335921622 \h </w:instrText>
+          <w:instrText xml:space="preserve"> PAGEREF _Toc336258897 \h </w:instrText>
         </w:r>
         <w:r>
           <w:rPr>
@@ -1729,7 +1729,7 @@
           <w:lang w:val="en-US" w:eastAsia="en-US"/>
         </w:rPr>
       </w:pPr>
-      <w:hyperlink w:anchor="_Toc335921623" w:history="1">
+      <w:hyperlink w:anchor="_Toc336258898" w:history="1">
         <w:r>
           <w:rPr>
             <w:rStyle w:val="Hyperlink"/>
@@ -1773,7 +1773,7 @@
             <w:noProof/>
             <w:webHidden/>
           </w:rPr>
-          <w:instrText xml:space="preserve"> PAGEREF _Toc335921623 \h </w:instrText>
+          <w:instrText xml:space="preserve"> PAGEREF _Toc336258898 \h </w:instrText>
         </w:r>
         <w:r>
           <w:rPr>
@@ -1814,7 +1814,7 @@
           <w:lang w:val="en-US" w:eastAsia="en-US"/>
         </w:rPr>
       </w:pPr>
-      <w:hyperlink w:anchor="_Toc335921624" w:history="1">
+      <w:hyperlink w:anchor="_Toc336258899" w:history="1">
         <w:r>
           <w:rPr>
             <w:rStyle w:val="Hyperlink"/>
@@ -1858,7 +1858,7 @@
             <w:noProof/>
             <w:webHidden/>
           </w:rPr>
-          <w:instrText xml:space="preserve"> PAGEREF _Toc335921624 \h </w:instrText>
+          <w:instrText xml:space="preserve"> PAGEREF _Toc336258899 \h </w:instrText>
         </w:r>
         <w:r>
           <w:rPr>
@@ -1899,7 +1899,7 @@
           <w:lang w:val="en-US" w:eastAsia="en-US"/>
         </w:rPr>
       </w:pPr>
-      <w:hyperlink w:anchor="_Toc335921625" w:history="1">
+      <w:hyperlink w:anchor="_Toc336258900" w:history="1">
         <w:r>
           <w:rPr>
             <w:rStyle w:val="Hyperlink"/>
@@ -1943,7 +1943,7 @@
             <w:noProof/>
             <w:webHidden/>
           </w:rPr>
-          <w:instrText xml:space="preserve"> PAGEREF _Toc335921625 \h </w:instrText>
+          <w:instrText xml:space="preserve"> PAGEREF _Toc336258900 \h </w:instrText>
         </w:r>
         <w:r>
           <w:rPr>
@@ -1984,7 +1984,7 @@
           <w:lang w:val="en-US" w:eastAsia="en-US"/>
         </w:rPr>
       </w:pPr>
-      <w:hyperlink w:anchor="_Toc335921626" w:history="1">
+      <w:hyperlink w:anchor="_Toc336258901" w:history="1">
         <w:r>
           <w:rPr>
             <w:rStyle w:val="Hyperlink"/>
@@ -2028,7 +2028,7 @@
             <w:noProof/>
             <w:webHidden/>
           </w:rPr>
-          <w:instrText xml:space="preserve"> PAGEREF _Toc335921626 \h </w:instrText>
+          <w:instrText xml:space="preserve"> PAGEREF _Toc336258901 \h </w:instrText>
         </w:r>
         <w:r>
           <w:rPr>
@@ -2069,7 +2069,7 @@
           <w:lang w:val="en-US" w:eastAsia="en-US"/>
         </w:rPr>
       </w:pPr>
-      <w:hyperlink w:anchor="_Toc335921627" w:history="1">
+      <w:hyperlink w:anchor="_Toc336258902" w:history="1">
         <w:r>
           <w:rPr>
             <w:rStyle w:val="Hyperlink"/>
@@ -2113,7 +2113,7 @@
             <w:noProof/>
             <w:webHidden/>
           </w:rPr>
-          <w:instrText xml:space="preserve"> PAGEREF _Toc335921627 \h </w:instrText>
+          <w:instrText xml:space="preserve"> PAGEREF _Toc336258902 \h </w:instrText>
         </w:r>
         <w:r>
           <w:rPr>
@@ -2154,7 +2154,7 @@
           <w:lang w:val="en-US" w:eastAsia="en-US"/>
         </w:rPr>
       </w:pPr>
-      <w:hyperlink w:anchor="_Toc335921628" w:history="1">
+      <w:hyperlink w:anchor="_Toc336258903" w:history="1">
         <w:r>
           <w:rPr>
             <w:rStyle w:val="Hyperlink"/>
@@ -2198,7 +2198,7 @@
             <w:noProof/>
             <w:webHidden/>
           </w:rPr>
-          <w:instrText xml:space="preserve"> PAGEREF _Toc335921628 \h </w:instrText>
+          <w:instrText xml:space="preserve"> PAGEREF _Toc336258903 \h </w:instrText>
         </w:r>
         <w:r>
           <w:rPr>
@@ -2243,7 +2243,7 @@
           <w:lang w:val="en-US" w:eastAsia="en-US"/>
         </w:rPr>
       </w:pPr>
-      <w:hyperlink w:anchor="_Toc335921629" w:history="1">
+      <w:hyperlink w:anchor="_Toc336258904" w:history="1">
         <w:r>
           <w:rPr>
             <w:rStyle w:val="Hyperlink"/>
@@ -2287,7 +2287,7 @@
             <w:noProof/>
             <w:webHidden/>
           </w:rPr>
-          <w:instrText xml:space="preserve"> PAGEREF _Toc335921629 \h </w:instrText>
+          <w:instrText xml:space="preserve"> PAGEREF _Toc336258904 \h </w:instrText>
         </w:r>
         <w:r>
           <w:rPr>
@@ -2332,7 +2332,7 @@
           <w:lang w:val="en-US" w:eastAsia="en-US"/>
         </w:rPr>
       </w:pPr>
-      <w:hyperlink w:anchor="_Toc335921630" w:history="1">
+      <w:hyperlink w:anchor="_Toc336258905" w:history="1">
         <w:r>
           <w:rPr>
             <w:rStyle w:val="Hyperlink"/>
@@ -2376,7 +2376,7 @@
             <w:noProof/>
             <w:webHidden/>
           </w:rPr>
-          <w:instrText xml:space="preserve"> PAGEREF _Toc335921630 \h </w:instrText>
+          <w:instrText xml:space="preserve"> PAGEREF _Toc336258905 \h </w:instrText>
         </w:r>
         <w:r>
           <w:rPr>
@@ -2417,7 +2417,7 @@
           <w:lang w:val="en-US" w:eastAsia="en-US"/>
         </w:rPr>
       </w:pPr>
-      <w:hyperlink w:anchor="_Toc335921631" w:history="1">
+      <w:hyperlink w:anchor="_Toc336258906" w:history="1">
         <w:r>
           <w:rPr>
             <w:rStyle w:val="Hyperlink"/>
@@ -2461,7 +2461,7 @@
             <w:noProof/>
             <w:webHidden/>
           </w:rPr>
-          <w:instrText xml:space="preserve"> PAGEREF _Toc335921631 \h </w:instrText>
+          <w:instrText xml:space="preserve"> PAGEREF _Toc336258906 \h </w:instrText>
         </w:r>
         <w:r>
           <w:rPr>
@@ -2506,7 +2506,7 @@
           <w:lang w:val="en-US" w:eastAsia="en-US"/>
         </w:rPr>
       </w:pPr>
-      <w:hyperlink w:anchor="_Toc335921632" w:history="1">
+      <w:hyperlink w:anchor="_Toc336258907" w:history="1">
         <w:r>
           <w:rPr>
             <w:rStyle w:val="Hyperlink"/>
@@ -2550,7 +2550,7 @@
             <w:noProof/>
             <w:webHidden/>
           </w:rPr>
-          <w:instrText xml:space="preserve"> PAGEREF _Toc335921632 \h </w:instrText>
+          <w:instrText xml:space="preserve"> PAGEREF _Toc336258907 \h </w:instrText>
         </w:r>
         <w:r>
           <w:rPr>
@@ -2595,7 +2595,7 @@
           <w:lang w:val="en-US" w:eastAsia="en-US"/>
         </w:rPr>
       </w:pPr>
-      <w:hyperlink w:anchor="_Toc335921633" w:history="1">
+      <w:hyperlink w:anchor="_Toc336258908" w:history="1">
         <w:r>
           <w:rPr>
             <w:rStyle w:val="Hyperlink"/>
@@ -2639,7 +2639,7 @@
             <w:noProof/>
             <w:webHidden/>
           </w:rPr>
-          <w:instrText xml:space="preserve"> PAGEREF _Toc335921633 \h </w:instrText>
+          <w:instrText xml:space="preserve"> PAGEREF _Toc336258908 \h </w:instrText>
         </w:r>
         <w:r>
           <w:rPr>
@@ -2680,7 +2680,7 @@
           <w:lang w:val="en-US" w:eastAsia="en-US"/>
         </w:rPr>
       </w:pPr>
-      <w:hyperlink w:anchor="_Toc335921634" w:history="1">
+      <w:hyperlink w:anchor="_Toc336258909" w:history="1">
         <w:r>
           <w:rPr>
             <w:rStyle w:val="Hyperlink"/>
@@ -2724,7 +2724,7 @@
             <w:noProof/>
             <w:webHidden/>
           </w:rPr>
-          <w:instrText xml:space="preserve"> PAGEREF _Toc335921634 \h </w:instrText>
+          <w:instrText xml:space="preserve"> PAGEREF _Toc336258909 \h </w:instrText>
         </w:r>
         <w:r>
           <w:rPr>
@@ -2765,7 +2765,7 @@
           <w:lang w:val="en-US" w:eastAsia="en-US"/>
         </w:rPr>
       </w:pPr>
-      <w:hyperlink w:anchor="_Toc335921635" w:history="1">
+      <w:hyperlink w:anchor="_Toc336258910" w:history="1">
         <w:r>
           <w:rPr>
             <w:rStyle w:val="Hyperlink"/>
@@ -2809,7 +2809,7 @@
             <w:noProof/>
             <w:webHidden/>
           </w:rPr>
-          <w:instrText xml:space="preserve"> PAGEREF _Toc335921635 \h </w:instrText>
+          <w:instrText xml:space="preserve"> PAGEREF _Toc336258910 \h </w:instrText>
         </w:r>
         <w:r>
           <w:rPr>
@@ -2850,7 +2850,7 @@
           <w:lang w:val="en-US" w:eastAsia="en-US"/>
         </w:rPr>
       </w:pPr>
-      <w:hyperlink w:anchor="_Toc335921636" w:history="1">
+      <w:hyperlink w:anchor="_Toc336258911" w:history="1">
         <w:r>
           <w:rPr>
             <w:rStyle w:val="Hyperlink"/>
@@ -2894,7 +2894,7 @@
             <w:noProof/>
             <w:webHidden/>
           </w:rPr>
-          <w:instrText xml:space="preserve"> PAGEREF _Toc335921636 \h </w:instrText>
+          <w:instrText xml:space="preserve"> PAGEREF _Toc336258911 \h </w:instrText>
         </w:r>
         <w:r>
           <w:rPr>
@@ -2935,7 +2935,7 @@
           <w:lang w:val="en-US" w:eastAsia="en-US"/>
         </w:rPr>
       </w:pPr>
-      <w:hyperlink w:anchor="_Toc335921637" w:history="1">
+      <w:hyperlink w:anchor="_Toc336258912" w:history="1">
         <w:r>
           <w:rPr>
             <w:rStyle w:val="Hyperlink"/>
@@ -2979,7 +2979,7 @@
             <w:noProof/>
             <w:webHidden/>
           </w:rPr>
-          <w:instrText xml:space="preserve"> PAGEREF _Toc335921637 \h </w:instrText>
+          <w:instrText xml:space="preserve"> PAGEREF _Toc336258912 \h </w:instrText>
         </w:r>
         <w:r>
           <w:rPr>
@@ -3020,7 +3020,7 @@
           <w:lang w:val="en-US" w:eastAsia="en-US"/>
         </w:rPr>
       </w:pPr>
-      <w:hyperlink w:anchor="_Toc335921638" w:history="1">
+      <w:hyperlink w:anchor="_Toc336258913" w:history="1">
         <w:r>
           <w:rPr>
             <w:rStyle w:val="Hyperlink"/>
@@ -3064,7 +3064,7 @@
             <w:noProof/>
             <w:webHidden/>
           </w:rPr>
-          <w:instrText xml:space="preserve"> PAGEREF _Toc335921638 \h </w:instrText>
+          <w:instrText xml:space="preserve"> PAGEREF _Toc336258913 \h </w:instrText>
         </w:r>
         <w:r>
           <w:rPr>
@@ -3105,7 +3105,7 @@
           <w:lang w:val="en-US" w:eastAsia="en-US"/>
         </w:rPr>
       </w:pPr>
-      <w:hyperlink w:anchor="_Toc335921639" w:history="1">
+      <w:hyperlink w:anchor="_Toc336258914" w:history="1">
         <w:r>
           <w:rPr>
             <w:rStyle w:val="Hyperlink"/>
@@ -3149,7 +3149,7 @@
             <w:noProof/>
             <w:webHidden/>
           </w:rPr>
-          <w:instrText xml:space="preserve"> PAGEREF _Toc335921639 \h </w:instrText>
+          <w:instrText xml:space="preserve"> PAGEREF _Toc336258914 \h </w:instrText>
         </w:r>
         <w:r>
           <w:rPr>
@@ -3190,7 +3190,7 @@
           <w:lang w:val="en-US" w:eastAsia="en-US"/>
         </w:rPr>
       </w:pPr>
-      <w:hyperlink w:anchor="_Toc335921640" w:history="1">
+      <w:hyperlink w:anchor="_Toc336258915" w:history="1">
         <w:r>
           <w:rPr>
             <w:rStyle w:val="Hyperlink"/>
@@ -3234,7 +3234,7 @@
             <w:noProof/>
             <w:webHidden/>
           </w:rPr>
-          <w:instrText xml:space="preserve"> PAGEREF _Toc335921640 \h </w:instrText>
+          <w:instrText xml:space="preserve"> PAGEREF _Toc336258915 \h </w:instrText>
         </w:r>
         <w:r>
           <w:rPr>
@@ -3275,7 +3275,7 @@
           <w:lang w:val="en-US" w:eastAsia="en-US"/>
         </w:rPr>
       </w:pPr>
-      <w:hyperlink w:anchor="_Toc335921641" w:history="1">
+      <w:hyperlink w:anchor="_Toc336258916" w:history="1">
         <w:r>
           <w:rPr>
             <w:rStyle w:val="Hyperlink"/>
@@ -3319,7 +3319,7 @@
             <w:noProof/>
             <w:webHidden/>
           </w:rPr>
-          <w:instrText xml:space="preserve"> PAGEREF _Toc335921641 \h </w:instrText>
+          <w:instrText xml:space="preserve"> PAGEREF _Toc336258916 \h </w:instrText>
         </w:r>
         <w:r>
           <w:rPr>
@@ -3360,7 +3360,7 @@
           <w:lang w:val="en-US" w:eastAsia="en-US"/>
         </w:rPr>
       </w:pPr>
-      <w:hyperlink w:anchor="_Toc335921642" w:history="1">
+      <w:hyperlink w:anchor="_Toc336258917" w:history="1">
         <w:r>
           <w:rPr>
             <w:rStyle w:val="Hyperlink"/>
@@ -3404,7 +3404,7 @@
             <w:noProof/>
             <w:webHidden/>
           </w:rPr>
-          <w:instrText xml:space="preserve"> PAGEREF _Toc335921642 \h </w:instrText>
+          <w:instrText xml:space="preserve"> PAGEREF _Toc336258917 \h </w:instrText>
         </w:r>
         <w:r>
           <w:rPr>
@@ -3445,7 +3445,7 @@
           <w:lang w:val="en-US" w:eastAsia="en-US"/>
         </w:rPr>
       </w:pPr>
-      <w:hyperlink w:anchor="_Toc335921643" w:history="1">
+      <w:hyperlink w:anchor="_Toc336258918" w:history="1">
         <w:r>
           <w:rPr>
             <w:rStyle w:val="Hyperlink"/>
@@ -3489,7 +3489,7 @@
             <w:noProof/>
             <w:webHidden/>
           </w:rPr>
-          <w:instrText xml:space="preserve"> PAGEREF _Toc335921643 \h </w:instrText>
+          <w:instrText xml:space="preserve"> PAGEREF _Toc336258918 \h </w:instrText>
         </w:r>
         <w:r>
           <w:rPr>
@@ -3530,7 +3530,7 @@
           <w:lang w:val="en-US" w:eastAsia="en-US"/>
         </w:rPr>
       </w:pPr>
-      <w:hyperlink w:anchor="_Toc335921644" w:history="1">
+      <w:hyperlink w:anchor="_Toc336258919" w:history="1">
         <w:r>
           <w:rPr>
             <w:rStyle w:val="Hyperlink"/>
@@ -3574,7 +3574,7 @@
             <w:noProof/>
             <w:webHidden/>
           </w:rPr>
-          <w:instrText xml:space="preserve"> PAGEREF _Toc335921644 \h </w:instrText>
+          <w:instrText xml:space="preserve"> PAGEREF _Toc336258919 \h </w:instrText>
         </w:r>
         <w:r>
           <w:rPr>
@@ -3615,7 +3615,7 @@
           <w:lang w:val="en-US" w:eastAsia="en-US"/>
         </w:rPr>
       </w:pPr>
-      <w:hyperlink w:anchor="_Toc335921645" w:history="1">
+      <w:hyperlink w:anchor="_Toc336258920" w:history="1">
         <w:r>
           <w:rPr>
             <w:rStyle w:val="Hyperlink"/>
@@ -3659,7 +3659,7 @@
             <w:noProof/>
             <w:webHidden/>
           </w:rPr>
-          <w:instrText xml:space="preserve"> PAGEREF _Toc335921645 \h </w:instrText>
+          <w:instrText xml:space="preserve"> PAGEREF _Toc336258920 \h </w:instrText>
         </w:r>
         <w:r>
           <w:rPr>
@@ -3700,7 +3700,7 @@
           <w:lang w:val="en-US" w:eastAsia="en-US"/>
         </w:rPr>
       </w:pPr>
-      <w:hyperlink w:anchor="_Toc335921646" w:history="1">
+      <w:hyperlink w:anchor="_Toc336258921" w:history="1">
         <w:r>
           <w:rPr>
             <w:rStyle w:val="Hyperlink"/>
@@ -3744,7 +3744,7 @@
             <w:noProof/>
             <w:webHidden/>
           </w:rPr>
-          <w:instrText xml:space="preserve"> PAGEREF _Toc335921646 \h </w:instrText>
+          <w:instrText xml:space="preserve"> PAGEREF _Toc336258921 \h </w:instrText>
         </w:r>
         <w:r>
           <w:rPr>
@@ -3796,7 +3796,7 @@
         <w:br w:type="page"/>
       </w:r>
       <w:bookmarkStart w:id="3" w:name="_Ref334539131"/>
-      <w:bookmarkStart w:id="4" w:name="_Toc335921607"/>
+      <w:bookmarkStart w:id="4" w:name="_Toc336258882"/>
       <w:r>
         <w:t>Executive Summary</w:t>
       </w:r>
@@ -3840,7 +3840,7 @@
         <w:pStyle w:val="Heading1"/>
       </w:pPr>
       <w:bookmarkStart w:id="5" w:name="_Ref334432792"/>
-      <w:bookmarkStart w:id="6" w:name="_Toc335921608"/>
+      <w:bookmarkStart w:id="6" w:name="_Toc336258883"/>
       <w:r>
         <w:t>Migrating Data and User Accounts from an old META-SHARE Installation</w:t>
       </w:r>
@@ -3927,7 +3927,7 @@
         <w:rPr>
           <w:rStyle w:val="HTMLCode"/>
         </w:rPr>
-        <w:t>2_9-beta</w:t>
+        <w:t>2_9_beta</w:t>
       </w:r>
       <w:r>
         <w:rPr>
@@ -4013,7 +4013,7 @@
         <w:rPr>
           <w:rStyle w:val="HTMLCode"/>
         </w:rPr>
-        <w:t>9-beta</w:t>
+        <w:t>9_beta</w:t>
       </w:r>
       <w:r>
         <w:rPr>
@@ -4026,7 +4026,7 @@
       <w:pPr>
         <w:pStyle w:val="Heading2"/>
       </w:pPr>
-      <w:bookmarkStart w:id="7" w:name="_Toc335921609"/>
+      <w:bookmarkStart w:id="7" w:name="_Toc336258884"/>
       <w:r>
         <w:t>Migrated Data and Non-Migrated Data</w:t>
       </w:r>
@@ -4289,7 +4289,7 @@
         <w:pStyle w:val="Heading2"/>
       </w:pPr>
       <w:bookmarkStart w:id="9" w:name="_Ref333396205"/>
-      <w:bookmarkStart w:id="10" w:name="_Toc335921610"/>
+      <w:bookmarkStart w:id="10" w:name="_Toc336258885"/>
       <w:r>
         <w:t>Step-by-Step Migration</w:t>
       </w:r>
@@ -5502,7 +5502,7 @@
       <w:pPr>
         <w:pStyle w:val="Heading2"/>
       </w:pPr>
-      <w:bookmarkStart w:id="11" w:name="_Toc335921611"/>
+      <w:bookmarkStart w:id="11" w:name="_Toc336258886"/>
       <w:bookmarkStart w:id="12" w:name="_Ref324930540"/>
       <w:r>
         <w:t>Post-Migration Recommendations</w:t>
@@ -5555,7 +5555,7 @@
       </w:pPr>
       <w:bookmarkStart w:id="13" w:name="_Ref333397533"/>
       <w:bookmarkStart w:id="14" w:name="_Ref333397556"/>
-      <w:bookmarkStart w:id="15" w:name="_Toc335921612"/>
+      <w:bookmarkStart w:id="15" w:name="_Toc336258887"/>
       <w:r>
         <w:t>Installation Requirements</w:t>
       </w:r>
@@ -5667,7 +5667,7 @@
         <w:pStyle w:val="Heading2"/>
       </w:pPr>
       <w:bookmarkStart w:id="16" w:name="_Ref324929790"/>
-      <w:bookmarkStart w:id="17" w:name="_Toc335921613"/>
+      <w:bookmarkStart w:id="17" w:name="_Toc336258888"/>
       <w:r>
         <w:t>Software Dependencies</w:t>
       </w:r>
@@ -5678,7 +5678,7 @@
       <w:pPr>
         <w:pStyle w:val="Heading3"/>
       </w:pPr>
-      <w:bookmarkStart w:id="18" w:name="_Toc335921614"/>
+      <w:bookmarkStart w:id="18" w:name="_Toc336258889"/>
       <w:r>
         <w:t>Web Server</w:t>
       </w:r>
@@ -5749,7 +5749,7 @@
         <w:pStyle w:val="Heading3"/>
       </w:pPr>
       <w:bookmarkStart w:id="19" w:name="_Ref324929536"/>
-      <w:bookmarkStart w:id="20" w:name="_Toc335921615"/>
+      <w:bookmarkStart w:id="20" w:name="_Toc336258890"/>
       <w:r>
         <w:t>Database Software</w:t>
       </w:r>
@@ -5856,7 +5856,7 @@
         <w:pStyle w:val="Heading2"/>
       </w:pPr>
       <w:bookmarkStart w:id="21" w:name="_Ref329185782"/>
-      <w:bookmarkStart w:id="22" w:name="_Toc335921616"/>
+      <w:bookmarkStart w:id="22" w:name="_Toc336258891"/>
       <w:r>
         <w:t>Python Module Dependencies</w:t>
       </w:r>
@@ -6734,7 +6734,7 @@
         <w:pStyle w:val="Heading1"/>
       </w:pPr>
       <w:bookmarkStart w:id="23" w:name="_Ref333336041"/>
-      <w:bookmarkStart w:id="24" w:name="_Toc335921617"/>
+      <w:bookmarkStart w:id="24" w:name="_Toc336258892"/>
       <w:r>
         <w:t>Development Server</w:t>
       </w:r>
@@ -7242,7 +7242,7 @@
       </w:pPr>
       <w:bookmarkStart w:id="25" w:name="_Ref324929734"/>
       <w:bookmarkStart w:id="26" w:name="_Ref324930622"/>
-      <w:bookmarkStart w:id="27" w:name="_Toc335921618"/>
+      <w:bookmarkStart w:id="27" w:name="_Toc336258893"/>
       <w:r>
         <w:t>Local Settings for META-SHARE Nodes</w:t>
       </w:r>
@@ -8652,7 +8652,7 @@
         <w:pStyle w:val="Heading1"/>
       </w:pPr>
       <w:bookmarkStart w:id="28" w:name="_Ref333335914"/>
-      <w:bookmarkStart w:id="29" w:name="_Toc335921619"/>
+      <w:bookmarkStart w:id="29" w:name="_Toc336258894"/>
       <w:r>
         <w:t>Deployment Server</w:t>
       </w:r>
@@ -8989,7 +8989,7 @@
         <w:pStyle w:val="Heading1"/>
       </w:pPr>
       <w:bookmarkStart w:id="30" w:name="_Ref333335917"/>
-      <w:bookmarkStart w:id="31" w:name="_Toc335921620"/>
+      <w:bookmarkStart w:id="31" w:name="_Toc336258895"/>
       <w:r>
         <w:t>Solr Server for Browsing and Searching</w:t>
       </w:r>
@@ -9152,7 +9152,7 @@
       <w:pPr>
         <w:pStyle w:val="Heading2"/>
       </w:pPr>
-      <w:bookmarkStart w:id="32" w:name="_Toc335921621"/>
+      <w:bookmarkStart w:id="32" w:name="_Toc336258896"/>
       <w:r>
         <w:t>Installing Solr</w:t>
       </w:r>
@@ -9607,7 +9607,7 @@
       <w:pPr>
         <w:pStyle w:val="Heading2"/>
       </w:pPr>
-      <w:bookmarkStart w:id="33" w:name="_Toc335921622"/>
+      <w:bookmarkStart w:id="33" w:name="_Toc336258897"/>
       <w:r>
         <w:t>Keeping the Solr Configuration Up-to-Date</w:t>
       </w:r>
@@ -9689,7 +9689,7 @@
       <w:pPr>
         <w:pStyle w:val="Heading2"/>
       </w:pPr>
-      <w:bookmarkStart w:id="34" w:name="_Toc335921623"/>
+      <w:bookmarkStart w:id="34" w:name="_Toc336258898"/>
       <w:r>
         <w:t>Manually Updating the Solr Configuration</w:t>
       </w:r>
@@ -9995,7 +9995,7 @@
         <w:pStyle w:val="Heading1"/>
       </w:pPr>
       <w:bookmarkStart w:id="35" w:name="_Ref334698248"/>
-      <w:bookmarkStart w:id="36" w:name="_Toc335921624"/>
+      <w:bookmarkStart w:id="36" w:name="_Toc336258899"/>
       <w:r>
         <w:t>Linking your Node with the META-SHARE Network</w:t>
       </w:r>
@@ -10006,7 +10006,7 @@
       <w:pPr>
         <w:pStyle w:val="Heading2"/>
       </w:pPr>
-      <w:bookmarkStart w:id="37" w:name="_Toc335921625"/>
+      <w:bookmarkStart w:id="37" w:name="_Toc336258900"/>
       <w:r>
         <w:t>Overview</w:t>
       </w:r>
@@ -10078,7 +10078,7 @@
         <w:pStyle w:val="Heading2"/>
       </w:pPr>
       <w:bookmarkStart w:id="38" w:name="_Ref334435442"/>
-      <w:bookmarkStart w:id="39" w:name="_Toc335921626"/>
+      <w:bookmarkStart w:id="39" w:name="_Toc336258901"/>
       <w:r>
         <w:t>Step-by-Step Instructions</w:t>
       </w:r>
@@ -10295,7 +10295,7 @@
       <w:pPr>
         <w:pStyle w:val="Heading1"/>
       </w:pPr>
-      <w:bookmarkStart w:id="40" w:name="_Toc335921627"/>
+      <w:bookmarkStart w:id="40" w:name="_Toc336258902"/>
       <w:r>
         <w:t>Importing and Exporting Resources</w:t>
       </w:r>
@@ -10320,7 +10320,7 @@
         <w:pStyle w:val="Heading2"/>
       </w:pPr>
       <w:bookmarkStart w:id="41" w:name="_Ref324929846"/>
-      <w:bookmarkStart w:id="42" w:name="_Toc335921628"/>
+      <w:bookmarkStart w:id="42" w:name="_Toc336258903"/>
       <w:r>
         <w:t>Importing XML Files into META-SHARE</w:t>
       </w:r>
@@ -10450,7 +10450,7 @@
         <w:pStyle w:val="Heading3"/>
       </w:pPr>
       <w:bookmarkStart w:id="43" w:name="_Ref325101656"/>
-      <w:bookmarkStart w:id="44" w:name="_Toc335921629"/>
+      <w:bookmarkStart w:id="44" w:name="_Toc336258904"/>
       <w:r>
         <w:t>Importing from the Command Line</w:t>
       </w:r>
@@ -10542,7 +10542,7 @@
       <w:pPr>
         <w:pStyle w:val="Heading3"/>
       </w:pPr>
-      <w:bookmarkStart w:id="45" w:name="_Toc335921630"/>
+      <w:bookmarkStart w:id="45" w:name="_Toc336258905"/>
       <w:r>
         <w:t>Importing from the Editor</w:t>
       </w:r>
@@ -10567,7 +10567,7 @@
         <w:pStyle w:val="Heading2"/>
       </w:pPr>
       <w:bookmarkStart w:id="46" w:name="_Ref324929830"/>
-      <w:bookmarkStart w:id="47" w:name="_Toc335921631"/>
+      <w:bookmarkStart w:id="47" w:name="_Toc336258906"/>
       <w:r>
         <w:t>Exporting XML Files from META-SHARE</w:t>
       </w:r>
@@ -10593,7 +10593,7 @@
         <w:pStyle w:val="Heading3"/>
       </w:pPr>
       <w:bookmarkStart w:id="48" w:name="_Ref325101225"/>
-      <w:bookmarkStart w:id="49" w:name="_Toc335921632"/>
+      <w:bookmarkStart w:id="49" w:name="_Toc336258907"/>
       <w:r>
         <w:t>Exporting from the Command Line</w:t>
       </w:r>
@@ -10710,7 +10710,7 @@
       <w:pPr>
         <w:pStyle w:val="Heading3"/>
       </w:pPr>
-      <w:bookmarkStart w:id="50" w:name="_Toc335921633"/>
+      <w:bookmarkStart w:id="50" w:name="_Toc336258908"/>
       <w:r>
         <w:t>Exporting from the Editor</w:t>
       </w:r>
@@ -10782,7 +10782,7 @@
       <w:pPr>
         <w:pStyle w:val="Heading2"/>
       </w:pPr>
-      <w:bookmarkStart w:id="51" w:name="_Toc335921634"/>
+      <w:bookmarkStart w:id="51" w:name="_Toc336258909"/>
       <w:r>
         <w:t>Copying Data between META-SHARE Nodes</w:t>
       </w:r>
@@ -10830,7 +10830,7 @@
       <w:pPr>
         <w:pStyle w:val="Heading1"/>
       </w:pPr>
-      <w:bookmarkStart w:id="52" w:name="_Toc335921635"/>
+      <w:bookmarkStart w:id="52" w:name="_Toc336258910"/>
       <w:r>
         <w:t xml:space="preserve">Setting up </w:t>
       </w:r>
@@ -10860,7 +10860,7 @@
       <w:pPr>
         <w:pStyle w:val="Heading1"/>
       </w:pPr>
-      <w:bookmarkStart w:id="53" w:name="_Toc335921636"/>
+      <w:bookmarkStart w:id="53" w:name="_Toc336258911"/>
       <w:r>
         <w:t>Search Engine Optimization</w:t>
       </w:r>
@@ -10911,7 +10911,7 @@
       <w:pPr>
         <w:pStyle w:val="Heading1"/>
       </w:pPr>
-      <w:bookmarkStart w:id="54" w:name="_Toc335921637"/>
+      <w:bookmarkStart w:id="54" w:name="_Toc336258912"/>
       <w:r>
         <w:t>Frequently Asked Questions</w:t>
       </w:r>
@@ -10935,7 +10935,7 @@
       <w:pPr>
         <w:pStyle w:val="Heading2"/>
       </w:pPr>
-      <w:bookmarkStart w:id="55" w:name="_Toc335921638"/>
+      <w:bookmarkStart w:id="55" w:name="_Toc336258913"/>
       <w:r>
         <w:t>I Want to use MySQL and/or Apache</w:t>
       </w:r>
@@ -11001,7 +11001,7 @@
         <w:pStyle w:val="Heading2"/>
       </w:pPr>
       <w:bookmarkStart w:id="56" w:name="_Ref335299133"/>
-      <w:bookmarkStart w:id="57" w:name="_Toc335921639"/>
+      <w:bookmarkStart w:id="57" w:name="_Toc336258914"/>
       <w:r>
         <w:t>I Need Help Configuring lighttpd</w:t>
       </w:r>
@@ -11151,7 +11151,7 @@
       <w:pPr>
         <w:pStyle w:val="Heading2"/>
       </w:pPr>
-      <w:bookmarkStart w:id="58" w:name="_Toc335921640"/>
+      <w:bookmarkStart w:id="58" w:name="_Toc336258915"/>
       <w:r>
         <w:t>I am Getting Storage Errors when Importing or Saving</w:t>
       </w:r>
@@ -11284,7 +11284,7 @@
       <w:pPr>
         <w:pStyle w:val="Heading2"/>
       </w:pPr>
-      <w:bookmarkStart w:id="59" w:name="_Toc335921641"/>
+      <w:bookmarkStart w:id="59" w:name="_Toc336258916"/>
       <w:r>
         <w:t>Why Can Django not Serve the Static Files?</w:t>
       </w:r>
@@ -11323,7 +11323,7 @@
       <w:pPr>
         <w:pStyle w:val="Heading2"/>
       </w:pPr>
-      <w:bookmarkStart w:id="60" w:name="_Toc335921642"/>
+      <w:bookmarkStart w:id="60" w:name="_Toc336258917"/>
       <w:r>
         <w:t>PostgreSQL Error Message</w:t>
       </w:r>
@@ -11445,7 +11445,7 @@
       <w:pPr>
         <w:pStyle w:val="Heading2"/>
       </w:pPr>
-      <w:bookmarkStart w:id="61" w:name="_Toc335921643"/>
+      <w:bookmarkStart w:id="61" w:name="_Toc336258918"/>
       <w:r>
         <w:t>Problems with Importing XML Files</w:t>
       </w:r>
@@ -11572,7 +11572,7 @@
       <w:pPr>
         <w:pStyle w:val="Heading2"/>
       </w:pPr>
-      <w:bookmarkStart w:id="62" w:name="_Toc335921644"/>
+      <w:bookmarkStart w:id="62" w:name="_Toc336258919"/>
       <w:r>
         <w:t>Updating the GeoIP Database for Statistics Collection</w:t>
       </w:r>
@@ -11730,7 +11730,7 @@
         <w:pStyle w:val="Heading2"/>
       </w:pPr>
       <w:bookmarkStart w:id="64" w:name="_Ref329185621"/>
-      <w:bookmarkStart w:id="65" w:name="_Toc335921645"/>
+      <w:bookmarkStart w:id="65" w:name="_Toc336258920"/>
       <w:r>
         <w:t>How can I Correctly Build Python for META-SHARE?</w:t>
       </w:r>
@@ -11842,7 +11842,7 @@
         <w:pStyle w:val="Heading2"/>
       </w:pPr>
       <w:bookmarkStart w:id="66" w:name="_Ref329186256"/>
-      <w:bookmarkStart w:id="67" w:name="_Toc335921646"/>
+      <w:bookmarkStart w:id="67" w:name="_Toc336258921"/>
       <w:r>
         <w:t>How do I Install psycopg2 for using PostgreSQL?</w:t>
       </w:r>
@@ -12053,7 +12053,7 @@
         <w:rPr>
           <w:noProof/>
         </w:rPr>
-        <w:t>20</w:t>
+        <w:t>2</w:t>
       </w:r>
     </w:fldSimple>
   </w:p>
@@ -14936,144 +14936,272 @@
     </w:rPrDefault>
     <w:pPrDefault/>
   </w:docDefaults>
-  <w:latentStyles w:defLockedState="1" w:defUIPriority="99" w:defSemiHidden="1" w:defUnhideWhenUsed="1" w:defQFormat="0" w:count="267">
-    <w:lsdException w:name="Normal" w:semiHidden="0" w:uiPriority="0" w:unhideWhenUsed="0" w:qFormat="1"/>
-    <w:lsdException w:name="heading 1" w:semiHidden="0" w:uiPriority="9" w:unhideWhenUsed="0" w:qFormat="1"/>
-    <w:lsdException w:name="heading 2" w:semiHidden="0" w:uiPriority="9" w:unhideWhenUsed="0" w:qFormat="1"/>
-    <w:lsdException w:name="heading 3" w:semiHidden="0" w:uiPriority="9" w:unhideWhenUsed="0" w:qFormat="1"/>
-    <w:lsdException w:name="heading 4" w:semiHidden="0" w:uiPriority="9" w:unhideWhenUsed="0" w:qFormat="1"/>
-    <w:lsdException w:name="heading 5" w:semiHidden="0" w:uiPriority="9" w:unhideWhenUsed="0" w:qFormat="1"/>
-    <w:lsdException w:name="heading 6" w:semiHidden="0" w:uiPriority="9" w:unhideWhenUsed="0" w:qFormat="1"/>
-    <w:lsdException w:name="heading 7" w:semiHidden="0" w:uiPriority="9" w:unhideWhenUsed="0" w:qFormat="1"/>
-    <w:lsdException w:name="heading 8" w:semiHidden="0" w:uiPriority="9" w:unhideWhenUsed="0" w:qFormat="1"/>
-    <w:lsdException w:name="heading 9" w:semiHidden="0" w:uiPriority="9" w:unhideWhenUsed="0" w:qFormat="1"/>
-    <w:lsdException w:name="toc 1" w:uiPriority="39"/>
-    <w:lsdException w:name="toc 2" w:uiPriority="39"/>
-    <w:lsdException w:name="toc 3" w:uiPriority="39"/>
-    <w:lsdException w:name="toc 4" w:uiPriority="39"/>
-    <w:lsdException w:name="toc 5" w:uiPriority="39"/>
-    <w:lsdException w:name="toc 6" w:uiPriority="39"/>
-    <w:lsdException w:name="toc 7" w:uiPriority="39"/>
-    <w:lsdException w:name="toc 8" w:uiPriority="39"/>
-    <w:lsdException w:name="toc 9" w:uiPriority="39"/>
-    <w:lsdException w:name="caption" w:semiHidden="0" w:uiPriority="35" w:unhideWhenUsed="0" w:qFormat="1"/>
-    <w:lsdException w:name="Title" w:semiHidden="0" w:uiPriority="10" w:unhideWhenUsed="0" w:qFormat="1"/>
-    <w:lsdException w:name="Default Paragraph Font" w:uiPriority="1"/>
-    <w:lsdException w:name="Subtitle" w:semiHidden="0" w:uiPriority="11" w:unhideWhenUsed="0" w:qFormat="1"/>
-    <w:lsdException w:name="Strong" w:semiHidden="0" w:uiPriority="22" w:unhideWhenUsed="0" w:qFormat="1"/>
-    <w:lsdException w:name="Emphasis" w:semiHidden="0" w:uiPriority="20" w:unhideWhenUsed="0" w:qFormat="1"/>
-    <w:lsdException w:name="Table Grid" w:semiHidden="0" w:uiPriority="59" w:unhideWhenUsed="0"/>
-    <w:lsdException w:name="Placeholder Text" w:locked="0" w:unhideWhenUsed="0"/>
-    <w:lsdException w:name="No Spacing" w:locked="0" w:semiHidden="0" w:uiPriority="1" w:unhideWhenUsed="0" w:qFormat="1"/>
-    <w:lsdException w:name="Light Shading" w:locked="0" w:semiHidden="0" w:uiPriority="60" w:unhideWhenUsed="0"/>
-    <w:lsdException w:name="Light List" w:locked="0" w:semiHidden="0" w:uiPriority="61" w:unhideWhenUsed="0"/>
-    <w:lsdException w:name="Light Grid" w:locked="0" w:semiHidden="0" w:uiPriority="62" w:unhideWhenUsed="0"/>
-    <w:lsdException w:name="Medium Shading 1" w:locked="0" w:semiHidden="0" w:uiPriority="63" w:unhideWhenUsed="0"/>
-    <w:lsdException w:name="Medium Shading 2" w:locked="0" w:semiHidden="0" w:uiPriority="64" w:unhideWhenUsed="0"/>
-    <w:lsdException w:name="Medium List 1" w:locked="0" w:semiHidden="0" w:uiPriority="65" w:unhideWhenUsed="0"/>
-    <w:lsdException w:name="Medium List 2" w:locked="0" w:semiHidden="0" w:uiPriority="66" w:unhideWhenUsed="0"/>
-    <w:lsdException w:name="Medium Grid 1" w:locked="0" w:semiHidden="0" w:uiPriority="67" w:unhideWhenUsed="0"/>
-    <w:lsdException w:name="Medium Grid 2" w:locked="0" w:semiHidden="0" w:uiPriority="68" w:unhideWhenUsed="0"/>
-    <w:lsdException w:name="Medium Grid 3" w:locked="0" w:semiHidden="0" w:uiPriority="69" w:unhideWhenUsed="0"/>
-    <w:lsdException w:name="Dark List" w:locked="0" w:semiHidden="0" w:uiPriority="70" w:unhideWhenUsed="0"/>
-    <w:lsdException w:name="Colorful Shading" w:locked="0" w:semiHidden="0" w:uiPriority="71" w:unhideWhenUsed="0"/>
-    <w:lsdException w:name="Colorful List" w:locked="0" w:semiHidden="0" w:uiPriority="72" w:unhideWhenUsed="0"/>
-    <w:lsdException w:name="Colorful Grid" w:locked="0" w:semiHidden="0" w:uiPriority="73" w:unhideWhenUsed="0"/>
-    <w:lsdException w:name="Light Shading Accent 1" w:locked="0" w:semiHidden="0" w:uiPriority="60" w:unhideWhenUsed="0"/>
-    <w:lsdException w:name="Light List Accent 1" w:locked="0" w:semiHidden="0" w:uiPriority="61" w:unhideWhenUsed="0"/>
-    <w:lsdException w:name="Light Grid Accent 1" w:locked="0" w:semiHidden="0" w:uiPriority="62" w:unhideWhenUsed="0"/>
-    <w:lsdException w:name="Medium Shading 1 Accent 1" w:locked="0" w:semiHidden="0" w:uiPriority="63" w:unhideWhenUsed="0"/>
-    <w:lsdException w:name="Medium Shading 2 Accent 1" w:locked="0" w:semiHidden="0" w:uiPriority="64" w:unhideWhenUsed="0"/>
-    <w:lsdException w:name="Medium List 1 Accent 1" w:locked="0" w:semiHidden="0" w:uiPriority="65" w:unhideWhenUsed="0"/>
-    <w:lsdException w:name="Revision" w:locked="0" w:unhideWhenUsed="0"/>
-    <w:lsdException w:name="List Paragraph" w:locked="0" w:semiHidden="0" w:uiPriority="34" w:unhideWhenUsed="0" w:qFormat="1"/>
-    <w:lsdException w:name="Quote" w:locked="0" w:semiHidden="0" w:uiPriority="29" w:unhideWhenUsed="0" w:qFormat="1"/>
-    <w:lsdException w:name="Intense Quote" w:locked="0" w:semiHidden="0" w:uiPriority="30" w:unhideWhenUsed="0" w:qFormat="1"/>
-    <w:lsdException w:name="Medium List 2 Accent 1" w:locked="0" w:semiHidden="0" w:uiPriority="66" w:unhideWhenUsed="0"/>
-    <w:lsdException w:name="Medium Grid 1 Accent 1" w:locked="0" w:semiHidden="0" w:uiPriority="67" w:unhideWhenUsed="0"/>
-    <w:lsdException w:name="Medium Grid 2 Accent 1" w:locked="0" w:semiHidden="0" w:uiPriority="68" w:unhideWhenUsed="0"/>
-    <w:lsdException w:name="Medium Grid 3 Accent 1" w:locked="0" w:semiHidden="0" w:uiPriority="69" w:unhideWhenUsed="0"/>
-    <w:lsdException w:name="Dark List Accent 1" w:locked="0" w:semiHidden="0" w:uiPriority="70" w:unhideWhenUsed="0"/>
-    <w:lsdException w:name="Colorful Shading Accent 1" w:locked="0" w:semiHidden="0" w:uiPriority="71" w:unhideWhenUsed="0"/>
-    <w:lsdException w:name="Colorful List Accent 1" w:locked="0" w:semiHidden="0" w:uiPriority="72" w:unhideWhenUsed="0"/>
-    <w:lsdException w:name="Colorful Grid Accent 1" w:locked="0" w:semiHidden="0" w:uiPriority="73" w:unhideWhenUsed="0"/>
-    <w:lsdException w:name="Light Shading Accent 2" w:locked="0" w:semiHidden="0" w:uiPriority="60" w:unhideWhenUsed="0"/>
-    <w:lsdException w:name="Light List Accent 2" w:locked="0" w:semiHidden="0" w:uiPriority="61" w:unhideWhenUsed="0"/>
-    <w:lsdException w:name="Light Grid Accent 2" w:locked="0" w:semiHidden="0" w:uiPriority="62" w:unhideWhenUsed="0"/>
-    <w:lsdException w:name="Medium Shading 1 Accent 2" w:locked="0" w:semiHidden="0" w:uiPriority="63" w:unhideWhenUsed="0"/>
-    <w:lsdException w:name="Medium Shading 2 Accent 2" w:locked="0" w:semiHidden="0" w:uiPriority="64" w:unhideWhenUsed="0"/>
-    <w:lsdException w:name="Medium List 1 Accent 2" w:locked="0" w:semiHidden="0" w:uiPriority="65" w:unhideWhenUsed="0"/>
-    <w:lsdException w:name="Medium List 2 Accent 2" w:locked="0" w:semiHidden="0" w:uiPriority="66" w:unhideWhenUsed="0"/>
-    <w:lsdException w:name="Medium Grid 1 Accent 2" w:locked="0" w:semiHidden="0" w:uiPriority="67" w:unhideWhenUsed="0"/>
-    <w:lsdException w:name="Medium Grid 2 Accent 2" w:locked="0" w:semiHidden="0" w:uiPriority="68" w:unhideWhenUsed="0"/>
-    <w:lsdException w:name="Medium Grid 3 Accent 2" w:locked="0" w:semiHidden="0" w:uiPriority="69" w:unhideWhenUsed="0"/>
-    <w:lsdException w:name="Dark List Accent 2" w:locked="0" w:semiHidden="0" w:uiPriority="70" w:unhideWhenUsed="0"/>
-    <w:lsdException w:name="Colorful Shading Accent 2" w:locked="0" w:semiHidden="0" w:uiPriority="71" w:unhideWhenUsed="0"/>
-    <w:lsdException w:name="Colorful List Accent 2" w:locked="0" w:semiHidden="0" w:uiPriority="72" w:unhideWhenUsed="0"/>
-    <w:lsdException w:name="Colorful Grid Accent 2" w:locked="0" w:semiHidden="0" w:uiPriority="73" w:unhideWhenUsed="0"/>
-    <w:lsdException w:name="Light Shading Accent 3" w:locked="0" w:semiHidden="0" w:uiPriority="60" w:unhideWhenUsed="0"/>
-    <w:lsdException w:name="Light List Accent 3" w:locked="0" w:semiHidden="0" w:uiPriority="61" w:unhideWhenUsed="0"/>
-    <w:lsdException w:name="Light Grid Accent 3" w:locked="0" w:semiHidden="0" w:uiPriority="62" w:unhideWhenUsed="0"/>
-    <w:lsdException w:name="Medium Shading 1 Accent 3" w:locked="0" w:semiHidden="0" w:uiPriority="63" w:unhideWhenUsed="0"/>
-    <w:lsdException w:name="Medium Shading 2 Accent 3" w:locked="0" w:semiHidden="0" w:uiPriority="64" w:unhideWhenUsed="0"/>
-    <w:lsdException w:name="Medium List 1 Accent 3" w:locked="0" w:semiHidden="0" w:uiPriority="65" w:unhideWhenUsed="0"/>
-    <w:lsdException w:name="Medium List 2 Accent 3" w:locked="0" w:semiHidden="0" w:uiPriority="66" w:unhideWhenUsed="0"/>
-    <w:lsdException w:name="Medium Grid 1 Accent 3" w:locked="0" w:semiHidden="0" w:uiPriority="67" w:unhideWhenUsed="0"/>
-    <w:lsdException w:name="Medium Grid 2 Accent 3" w:locked="0" w:semiHidden="0" w:uiPriority="68" w:unhideWhenUsed="0"/>
-    <w:lsdException w:name="Medium Grid 3 Accent 3" w:locked="0" w:semiHidden="0" w:uiPriority="69" w:unhideWhenUsed="0"/>
-    <w:lsdException w:name="Dark List Accent 3" w:locked="0" w:semiHidden="0" w:uiPriority="70" w:unhideWhenUsed="0"/>
-    <w:lsdException w:name="Colorful Shading Accent 3" w:locked="0" w:semiHidden="0" w:uiPriority="71" w:unhideWhenUsed="0"/>
-    <w:lsdException w:name="Colorful List Accent 3" w:locked="0" w:semiHidden="0" w:uiPriority="72" w:unhideWhenUsed="0"/>
-    <w:lsdException w:name="Colorful Grid Accent 3" w:locked="0" w:semiHidden="0" w:uiPriority="73" w:unhideWhenUsed="0"/>
-    <w:lsdException w:name="Light Shading Accent 4" w:locked="0" w:semiHidden="0" w:uiPriority="60" w:unhideWhenUsed="0"/>
-    <w:lsdException w:name="Light List Accent 4" w:locked="0" w:semiHidden="0" w:uiPriority="61" w:unhideWhenUsed="0"/>
-    <w:lsdException w:name="Light Grid Accent 4" w:locked="0" w:semiHidden="0" w:uiPriority="62" w:unhideWhenUsed="0"/>
-    <w:lsdException w:name="Medium Shading 1 Accent 4" w:locked="0" w:semiHidden="0" w:uiPriority="63" w:unhideWhenUsed="0"/>
-    <w:lsdException w:name="Medium Shading 2 Accent 4" w:locked="0" w:semiHidden="0" w:uiPriority="64" w:unhideWhenUsed="0"/>
-    <w:lsdException w:name="Medium List 1 Accent 4" w:locked="0" w:semiHidden="0" w:uiPriority="65" w:unhideWhenUsed="0"/>
-    <w:lsdException w:name="Medium List 2 Accent 4" w:locked="0" w:semiHidden="0" w:uiPriority="66" w:unhideWhenUsed="0"/>
-    <w:lsdException w:name="Medium Grid 1 Accent 4" w:locked="0" w:semiHidden="0" w:uiPriority="67" w:unhideWhenUsed="0"/>
-    <w:lsdException w:name="Medium Grid 2 Accent 4" w:locked="0" w:semiHidden="0" w:uiPriority="68" w:unhideWhenUsed="0"/>
-    <w:lsdException w:name="Medium Grid 3 Accent 4" w:locked="0" w:semiHidden="0" w:uiPriority="69" w:unhideWhenUsed="0"/>
-    <w:lsdException w:name="Dark List Accent 4" w:locked="0" w:semiHidden="0" w:uiPriority="70" w:unhideWhenUsed="0"/>
-    <w:lsdException w:name="Colorful Shading Accent 4" w:locked="0" w:semiHidden="0" w:uiPriority="71" w:unhideWhenUsed="0"/>
-    <w:lsdException w:name="Colorful List Accent 4" w:locked="0" w:semiHidden="0" w:uiPriority="72" w:unhideWhenUsed="0"/>
-    <w:lsdException w:name="Colorful Grid Accent 4" w:locked="0" w:semiHidden="0" w:uiPriority="73" w:unhideWhenUsed="0"/>
-    <w:lsdException w:name="Light Shading Accent 5" w:locked="0" w:semiHidden="0" w:uiPriority="60" w:unhideWhenUsed="0"/>
-    <w:lsdException w:name="Light List Accent 5" w:locked="0" w:semiHidden="0" w:uiPriority="61" w:unhideWhenUsed="0"/>
-    <w:lsdException w:name="Light Grid Accent 5" w:locked="0" w:semiHidden="0" w:uiPriority="62" w:unhideWhenUsed="0"/>
-    <w:lsdException w:name="Medium Shading 1 Accent 5" w:locked="0" w:semiHidden="0" w:uiPriority="63" w:unhideWhenUsed="0"/>
-    <w:lsdException w:name="Medium Shading 2 Accent 5" w:locked="0" w:semiHidden="0" w:uiPriority="64" w:unhideWhenUsed="0"/>
-    <w:lsdException w:name="Medium List 1 Accent 5" w:locked="0" w:semiHidden="0" w:uiPriority="65" w:unhideWhenUsed="0"/>
-    <w:lsdException w:name="Medium List 2 Accent 5" w:locked="0" w:semiHidden="0" w:uiPriority="66" w:unhideWhenUsed="0"/>
-    <w:lsdException w:name="Medium Grid 1 Accent 5" w:locked="0" w:semiHidden="0" w:uiPriority="67" w:unhideWhenUsed="0"/>
-    <w:lsdException w:name="Medium Grid 2 Accent 5" w:locked="0" w:semiHidden="0" w:uiPriority="68" w:unhideWhenUsed="0"/>
-    <w:lsdException w:name="Medium Grid 3 Accent 5" w:locked="0" w:semiHidden="0" w:uiPriority="69" w:unhideWhenUsed="0"/>
-    <w:lsdException w:name="Dark List Accent 5" w:locked="0" w:semiHidden="0" w:uiPriority="70" w:unhideWhenUsed="0"/>
-    <w:lsdException w:name="Colorful Shading Accent 5" w:locked="0" w:semiHidden="0" w:uiPriority="71" w:unhideWhenUsed="0"/>
-    <w:lsdException w:name="Colorful List Accent 5" w:locked="0" w:semiHidden="0" w:uiPriority="72" w:unhideWhenUsed="0"/>
-    <w:lsdException w:name="Colorful Grid Accent 5" w:locked="0" w:semiHidden="0" w:uiPriority="73" w:unhideWhenUsed="0"/>
-    <w:lsdException w:name="Light Shading Accent 6" w:locked="0" w:semiHidden="0" w:uiPriority="60" w:unhideWhenUsed="0"/>
-    <w:lsdException w:name="Light List Accent 6" w:locked="0" w:semiHidden="0" w:uiPriority="61" w:unhideWhenUsed="0"/>
-    <w:lsdException w:name="Light Grid Accent 6" w:locked="0" w:semiHidden="0" w:uiPriority="62" w:unhideWhenUsed="0"/>
-    <w:lsdException w:name="Medium Shading 1 Accent 6" w:locked="0" w:semiHidden="0" w:uiPriority="63" w:unhideWhenUsed="0"/>
-    <w:lsdException w:name="Medium Shading 2 Accent 6" w:locked="0" w:semiHidden="0" w:uiPriority="64" w:unhideWhenUsed="0"/>
-    <w:lsdException w:name="Medium List 1 Accent 6" w:locked="0" w:semiHidden="0" w:uiPriority="65" w:unhideWhenUsed="0"/>
-    <w:lsdException w:name="Medium List 2 Accent 6" w:locked="0" w:semiHidden="0" w:uiPriority="66" w:unhideWhenUsed="0"/>
-    <w:lsdException w:name="Medium Grid 1 Accent 6" w:locked="0" w:semiHidden="0" w:uiPriority="67" w:unhideWhenUsed="0"/>
-    <w:lsdException w:name="Medium Grid 2 Accent 6" w:locked="0" w:semiHidden="0" w:uiPriority="68" w:unhideWhenUsed="0"/>
-    <w:lsdException w:name="Medium Grid 3 Accent 6" w:locked="0" w:semiHidden="0" w:uiPriority="69" w:unhideWhenUsed="0"/>
-    <w:lsdException w:name="Dark List Accent 6" w:locked="0" w:semiHidden="0" w:uiPriority="70" w:unhideWhenUsed="0"/>
-    <w:lsdException w:name="Colorful Shading Accent 6" w:locked="0" w:semiHidden="0" w:uiPriority="71" w:unhideWhenUsed="0"/>
-    <w:lsdException w:name="Colorful List Accent 6" w:locked="0" w:semiHidden="0" w:uiPriority="72" w:unhideWhenUsed="0"/>
-    <w:lsdException w:name="Colorful Grid Accent 6" w:locked="0" w:semiHidden="0" w:uiPriority="73" w:unhideWhenUsed="0"/>
-    <w:lsdException w:name="Subtle Emphasis" w:locked="0" w:semiHidden="0" w:uiPriority="19" w:unhideWhenUsed="0" w:qFormat="1"/>
-    <w:lsdException w:name="Intense Emphasis" w:locked="0" w:semiHidden="0" w:uiPriority="21" w:unhideWhenUsed="0" w:qFormat="1"/>
-    <w:lsdException w:name="Subtle Reference" w:locked="0" w:semiHidden="0" w:uiPriority="31" w:unhideWhenUsed="0" w:qFormat="1"/>
-    <w:lsdException w:name="Intense Reference" w:locked="0" w:semiHidden="0" w:uiPriority="32" w:unhideWhenUsed="0" w:qFormat="1"/>
-    <w:lsdException w:name="Book Title" w:locked="0" w:semiHidden="0" w:uiPriority="33" w:unhideWhenUsed="0" w:qFormat="1"/>
-    <w:lsdException w:name="Bibliography" w:locked="0" w:uiPriority="37"/>
-    <w:lsdException w:name="TOC Heading" w:locked="0" w:uiPriority="39" w:qFormat="1"/>
+  <w:latentStyles w:defLockedState="0" w:defUIPriority="99" w:defSemiHidden="1" w:defUnhideWhenUsed="0" w:defQFormat="0" w:count="267">
+    <w:lsdException w:name="Normal" w:semiHidden="0" w:uiPriority="0" w:qFormat="1"/>
+    <w:lsdException w:name="heading 1" w:semiHidden="0" w:uiPriority="0" w:qFormat="1"/>
+    <w:lsdException w:name="heading 2" w:semiHidden="0" w:uiPriority="0" w:qFormat="1"/>
+    <w:lsdException w:name="heading 3" w:semiHidden="0" w:uiPriority="0" w:qFormat="1"/>
+    <w:lsdException w:name="heading 4" w:semiHidden="0" w:uiPriority="0" w:qFormat="1"/>
+    <w:lsdException w:name="heading 5" w:semiHidden="0" w:uiPriority="0" w:qFormat="1"/>
+    <w:lsdException w:name="heading 6" w:semiHidden="0" w:uiPriority="0" w:qFormat="1"/>
+    <w:lsdException w:name="heading 7" w:semiHidden="0" w:uiPriority="0" w:qFormat="1"/>
+    <w:lsdException w:name="heading 8" w:semiHidden="0" w:uiPriority="0" w:qFormat="1"/>
+    <w:lsdException w:name="heading 9" w:semiHidden="0" w:uiPriority="0" w:qFormat="1"/>
+    <w:lsdException w:name="index 1" w:locked="1" w:unhideWhenUsed="1"/>
+    <w:lsdException w:name="index 2" w:locked="1" w:unhideWhenUsed="1"/>
+    <w:lsdException w:name="index 3" w:locked="1" w:unhideWhenUsed="1"/>
+    <w:lsdException w:name="index 4" w:locked="1" w:unhideWhenUsed="1"/>
+    <w:lsdException w:name="index 5" w:locked="1" w:unhideWhenUsed="1"/>
+    <w:lsdException w:name="index 6" w:locked="1" w:unhideWhenUsed="1"/>
+    <w:lsdException w:name="index 7" w:locked="1" w:unhideWhenUsed="1"/>
+    <w:lsdException w:name="index 8" w:locked="1" w:unhideWhenUsed="1"/>
+    <w:lsdException w:name="index 9" w:locked="1" w:unhideWhenUsed="1"/>
+    <w:lsdException w:name="toc 1" w:semiHidden="0" w:uiPriority="0"/>
+    <w:lsdException w:name="toc 2" w:semiHidden="0" w:uiPriority="0"/>
+    <w:lsdException w:name="toc 3" w:semiHidden="0" w:uiPriority="0"/>
+    <w:lsdException w:name="toc 4" w:semiHidden="0" w:uiPriority="0"/>
+    <w:lsdException w:name="toc 5" w:semiHidden="0" w:uiPriority="0"/>
+    <w:lsdException w:name="toc 6" w:semiHidden="0" w:uiPriority="0"/>
+    <w:lsdException w:name="toc 7" w:semiHidden="0" w:uiPriority="0"/>
+    <w:lsdException w:name="toc 8" w:semiHidden="0" w:uiPriority="0"/>
+    <w:lsdException w:name="toc 9" w:semiHidden="0" w:uiPriority="0"/>
+    <w:lsdException w:name="Normal Indent" w:locked="1" w:unhideWhenUsed="1"/>
+    <w:lsdException w:name="footnote text" w:locked="1" w:unhideWhenUsed="1"/>
+    <w:lsdException w:name="annotation text" w:locked="1" w:unhideWhenUsed="1"/>
+    <w:lsdException w:name="header" w:locked="1" w:unhideWhenUsed="1"/>
+    <w:lsdException w:name="footer" w:locked="1" w:unhideWhenUsed="1"/>
+    <w:lsdException w:name="index heading" w:locked="1" w:unhideWhenUsed="1"/>
+    <w:lsdException w:name="caption" w:semiHidden="0" w:uiPriority="0" w:qFormat="1"/>
+    <w:lsdException w:name="table of figures" w:locked="1" w:unhideWhenUsed="1"/>
+    <w:lsdException w:name="envelope address" w:locked="1" w:unhideWhenUsed="1"/>
+    <w:lsdException w:name="envelope return" w:locked="1" w:unhideWhenUsed="1"/>
+    <w:lsdException w:name="footnote reference" w:locked="1" w:unhideWhenUsed="1"/>
+    <w:lsdException w:name="annotation reference" w:locked="1" w:unhideWhenUsed="1"/>
+    <w:lsdException w:name="line number" w:locked="1" w:unhideWhenUsed="1"/>
+    <w:lsdException w:name="page number" w:locked="1" w:unhideWhenUsed="1"/>
+    <w:lsdException w:name="endnote reference" w:locked="1" w:unhideWhenUsed="1"/>
+    <w:lsdException w:name="endnote text" w:locked="1" w:unhideWhenUsed="1"/>
+    <w:lsdException w:name="table of authorities" w:locked="1" w:unhideWhenUsed="1"/>
+    <w:lsdException w:name="macro" w:locked="1" w:unhideWhenUsed="1"/>
+    <w:lsdException w:name="toa heading" w:locked="1" w:unhideWhenUsed="1"/>
+    <w:lsdException w:name="List" w:locked="1" w:unhideWhenUsed="1"/>
+    <w:lsdException w:name="List Bullet" w:locked="1" w:unhideWhenUsed="1"/>
+    <w:lsdException w:name="List Number" w:locked="1" w:unhideWhenUsed="1"/>
+    <w:lsdException w:name="List 2" w:locked="1" w:unhideWhenUsed="1"/>
+    <w:lsdException w:name="List 3" w:locked="1" w:unhideWhenUsed="1"/>
+    <w:lsdException w:name="List 4" w:locked="1" w:unhideWhenUsed="1"/>
+    <w:lsdException w:name="List 5" w:locked="1" w:unhideWhenUsed="1"/>
+    <w:lsdException w:name="List Bullet 2" w:locked="1" w:unhideWhenUsed="1"/>
+    <w:lsdException w:name="List Bullet 3" w:locked="1" w:unhideWhenUsed="1"/>
+    <w:lsdException w:name="List Bullet 4" w:locked="1" w:unhideWhenUsed="1"/>
+    <w:lsdException w:name="List Bullet 5" w:locked="1" w:unhideWhenUsed="1"/>
+    <w:lsdException w:name="List Number 2" w:locked="1" w:unhideWhenUsed="1"/>
+    <w:lsdException w:name="List Number 3" w:locked="1" w:unhideWhenUsed="1"/>
+    <w:lsdException w:name="List Number 4" w:locked="1" w:unhideWhenUsed="1"/>
+    <w:lsdException w:name="List Number 5" w:locked="1" w:unhideWhenUsed="1"/>
+    <w:lsdException w:name="Title" w:semiHidden="0" w:uiPriority="0" w:qFormat="1"/>
+    <w:lsdException w:name="Closing" w:locked="1" w:unhideWhenUsed="1"/>
+    <w:lsdException w:name="Signature" w:locked="1" w:unhideWhenUsed="1"/>
+    <w:lsdException w:name="Default Paragraph Font" w:semiHidden="0" w:uiPriority="0"/>
+    <w:lsdException w:name="Body Text" w:locked="1" w:unhideWhenUsed="1"/>
+    <w:lsdException w:name="Body Text Indent" w:locked="1" w:unhideWhenUsed="1"/>
+    <w:lsdException w:name="List Continue" w:locked="1" w:unhideWhenUsed="1"/>
+    <w:lsdException w:name="List Continue 2" w:locked="1" w:unhideWhenUsed="1"/>
+    <w:lsdException w:name="List Continue 3" w:locked="1" w:unhideWhenUsed="1"/>
+    <w:lsdException w:name="List Continue 4" w:locked="1" w:unhideWhenUsed="1"/>
+    <w:lsdException w:name="List Continue 5" w:locked="1" w:unhideWhenUsed="1"/>
+    <w:lsdException w:name="Message Header" w:locked="1" w:unhideWhenUsed="1"/>
+    <w:lsdException w:name="Subtitle" w:semiHidden="0" w:uiPriority="0" w:qFormat="1"/>
+    <w:lsdException w:name="Salutation" w:locked="1" w:unhideWhenUsed="1"/>
+    <w:lsdException w:name="Date" w:locked="1" w:unhideWhenUsed="1"/>
+    <w:lsdException w:name="Body Text First Indent" w:locked="1" w:unhideWhenUsed="1"/>
+    <w:lsdException w:name="Body Text First Indent 2" w:locked="1" w:unhideWhenUsed="1"/>
+    <w:lsdException w:name="Note Heading" w:locked="1" w:unhideWhenUsed="1"/>
+    <w:lsdException w:name="Body Text 2" w:locked="1" w:unhideWhenUsed="1"/>
+    <w:lsdException w:name="Body Text 3" w:locked="1" w:unhideWhenUsed="1"/>
+    <w:lsdException w:name="Body Text Indent 2" w:locked="1" w:unhideWhenUsed="1"/>
+    <w:lsdException w:name="Body Text Indent 3" w:locked="1" w:unhideWhenUsed="1"/>
+    <w:lsdException w:name="Block Text" w:locked="1" w:unhideWhenUsed="1"/>
+    <w:lsdException w:name="Hyperlink" w:locked="1" w:unhideWhenUsed="1"/>
+    <w:lsdException w:name="FollowedHyperlink" w:locked="1" w:unhideWhenUsed="1"/>
+    <w:lsdException w:name="Strong" w:semiHidden="0" w:uiPriority="0" w:qFormat="1"/>
+    <w:lsdException w:name="Emphasis" w:semiHidden="0" w:uiPriority="0" w:qFormat="1"/>
+    <w:lsdException w:name="Document Map" w:locked="1" w:unhideWhenUsed="1"/>
+    <w:lsdException w:name="Plain Text" w:locked="1" w:unhideWhenUsed="1"/>
+    <w:lsdException w:name="E-mail Signature" w:locked="1" w:unhideWhenUsed="1"/>
+    <w:lsdException w:name="HTML Top of Form" w:locked="1" w:unhideWhenUsed="1"/>
+    <w:lsdException w:name="HTML Bottom of Form" w:locked="1" w:unhideWhenUsed="1"/>
+    <w:lsdException w:name="Normal (Web)" w:locked="1" w:unhideWhenUsed="1"/>
+    <w:lsdException w:name="HTML Acronym" w:locked="1" w:unhideWhenUsed="1"/>
+    <w:lsdException w:name="HTML Address" w:locked="1" w:unhideWhenUsed="1"/>
+    <w:lsdException w:name="HTML Cite" w:locked="1" w:unhideWhenUsed="1"/>
+    <w:lsdException w:name="HTML Code" w:locked="1" w:unhideWhenUsed="1"/>
+    <w:lsdException w:name="HTML Definition" w:locked="1" w:unhideWhenUsed="1"/>
+    <w:lsdException w:name="HTML Keyboard" w:locked="1" w:unhideWhenUsed="1"/>
+    <w:lsdException w:name="HTML Preformatted" w:locked="1" w:unhideWhenUsed="1"/>
+    <w:lsdException w:name="HTML Sample" w:locked="1" w:unhideWhenUsed="1"/>
+    <w:lsdException w:name="HTML Typewriter" w:locked="1" w:unhideWhenUsed="1"/>
+    <w:lsdException w:name="HTML Variable" w:locked="1" w:unhideWhenUsed="1"/>
+    <w:lsdException w:name="Normal Table" w:locked="1" w:unhideWhenUsed="1"/>
+    <w:lsdException w:name="annotation subject" w:locked="1" w:unhideWhenUsed="1"/>
+    <w:lsdException w:name="No List" w:locked="1" w:unhideWhenUsed="1"/>
+    <w:lsdException w:name="Outline List 1" w:locked="1" w:unhideWhenUsed="1"/>
+    <w:lsdException w:name="Outline List 2" w:locked="1" w:unhideWhenUsed="1"/>
+    <w:lsdException w:name="Outline List 3" w:locked="1" w:unhideWhenUsed="1"/>
+    <w:lsdException w:name="Table Simple 1" w:locked="1" w:unhideWhenUsed="1"/>
+    <w:lsdException w:name="Table Simple 2" w:locked="1" w:unhideWhenUsed="1"/>
+    <w:lsdException w:name="Table Simple 3" w:locked="1" w:unhideWhenUsed="1"/>
+    <w:lsdException w:name="Table Classic 1" w:locked="1" w:unhideWhenUsed="1"/>
+    <w:lsdException w:name="Table Classic 2" w:locked="1" w:unhideWhenUsed="1"/>
+    <w:lsdException w:name="Table Classic 3" w:locked="1" w:unhideWhenUsed="1"/>
+    <w:lsdException w:name="Table Classic 4" w:locked="1" w:unhideWhenUsed="1"/>
+    <w:lsdException w:name="Table Colorful 1" w:locked="1" w:unhideWhenUsed="1"/>
+    <w:lsdException w:name="Table Colorful 2" w:locked="1" w:unhideWhenUsed="1"/>
+    <w:lsdException w:name="Table Colorful 3" w:locked="1" w:unhideWhenUsed="1"/>
+    <w:lsdException w:name="Table Columns 1" w:locked="1" w:unhideWhenUsed="1"/>
+    <w:lsdException w:name="Table Columns 2" w:locked="1" w:unhideWhenUsed="1"/>
+    <w:lsdException w:name="Table Columns 3" w:locked="1" w:unhideWhenUsed="1"/>
+    <w:lsdException w:name="Table Columns 4" w:locked="1" w:unhideWhenUsed="1"/>
+    <w:lsdException w:name="Table Columns 5" w:locked="1" w:unhideWhenUsed="1"/>
+    <w:lsdException w:name="Table Grid 1" w:locked="1" w:unhideWhenUsed="1"/>
+    <w:lsdException w:name="Table Grid 2" w:locked="1" w:unhideWhenUsed="1"/>
+    <w:lsdException w:name="Table Grid 3" w:locked="1" w:unhideWhenUsed="1"/>
+    <w:lsdException w:name="Table Grid 4" w:locked="1" w:unhideWhenUsed="1"/>
+    <w:lsdException w:name="Table Grid 5" w:locked="1" w:unhideWhenUsed="1"/>
+    <w:lsdException w:name="Table Grid 6" w:locked="1" w:unhideWhenUsed="1"/>
+    <w:lsdException w:name="Table Grid 7" w:locked="1" w:unhideWhenUsed="1"/>
+    <w:lsdException w:name="Table Grid 8" w:locked="1" w:unhideWhenUsed="1"/>
+    <w:lsdException w:name="Table List 1" w:locked="1" w:unhideWhenUsed="1"/>
+    <w:lsdException w:name="Table List 2" w:locked="1" w:unhideWhenUsed="1"/>
+    <w:lsdException w:name="Table List 3" w:locked="1" w:unhideWhenUsed="1"/>
+    <w:lsdException w:name="Table List 4" w:locked="1" w:unhideWhenUsed="1"/>
+    <w:lsdException w:name="Table List 5" w:locked="1" w:unhideWhenUsed="1"/>
+    <w:lsdException w:name="Table List 6" w:locked="1" w:unhideWhenUsed="1"/>
+    <w:lsdException w:name="Table List 7" w:locked="1" w:unhideWhenUsed="1"/>
+    <w:lsdException w:name="Table List 8" w:locked="1" w:unhideWhenUsed="1"/>
+    <w:lsdException w:name="Table 3D effects 1" w:locked="1" w:unhideWhenUsed="1"/>
+    <w:lsdException w:name="Table 3D effects 2" w:locked="1" w:unhideWhenUsed="1"/>
+    <w:lsdException w:name="Table 3D effects 3" w:locked="1" w:unhideWhenUsed="1"/>
+    <w:lsdException w:name="Table Contemporary" w:locked="1" w:unhideWhenUsed="1"/>
+    <w:lsdException w:name="Table Elegant" w:locked="1" w:unhideWhenUsed="1"/>
+    <w:lsdException w:name="Table Professional" w:locked="1" w:unhideWhenUsed="1"/>
+    <w:lsdException w:name="Table Subtle 1" w:locked="1" w:unhideWhenUsed="1"/>
+    <w:lsdException w:name="Table Subtle 2" w:locked="1" w:unhideWhenUsed="1"/>
+    <w:lsdException w:name="Table Web 1" w:locked="1" w:unhideWhenUsed="1"/>
+    <w:lsdException w:name="Table Web 2" w:locked="1" w:unhideWhenUsed="1"/>
+    <w:lsdException w:name="Table Web 3" w:locked="1" w:unhideWhenUsed="1"/>
+    <w:lsdException w:name="Balloon Text" w:locked="1" w:unhideWhenUsed="1"/>
+    <w:lsdException w:name="Table Grid" w:semiHidden="0" w:uiPriority="0"/>
+    <w:lsdException w:name="Table Theme" w:locked="1" w:unhideWhenUsed="1"/>
+    <w:lsdException w:name="No Spacing" w:semiHidden="0" w:uiPriority="1" w:qFormat="1"/>
+    <w:lsdException w:name="Light Shading" w:semiHidden="0" w:uiPriority="60"/>
+    <w:lsdException w:name="Light List" w:semiHidden="0" w:uiPriority="61"/>
+    <w:lsdException w:name="Light Grid" w:semiHidden="0" w:uiPriority="62"/>
+    <w:lsdException w:name="Medium Shading 1" w:semiHidden="0" w:uiPriority="63"/>
+    <w:lsdException w:name="Medium Shading 2" w:semiHidden="0" w:uiPriority="64"/>
+    <w:lsdException w:name="Medium List 1" w:semiHidden="0" w:uiPriority="65"/>
+    <w:lsdException w:name="Medium List 2" w:semiHidden="0" w:uiPriority="66"/>
+    <w:lsdException w:name="Medium Grid 1" w:semiHidden="0" w:uiPriority="67"/>
+    <w:lsdException w:name="Medium Grid 2" w:semiHidden="0" w:uiPriority="68"/>
+    <w:lsdException w:name="Medium Grid 3" w:semiHidden="0" w:uiPriority="69"/>
+    <w:lsdException w:name="Dark List" w:semiHidden="0" w:uiPriority="70"/>
+    <w:lsdException w:name="Colorful Shading" w:semiHidden="0" w:uiPriority="71"/>
+    <w:lsdException w:name="Colorful List" w:semiHidden="0" w:uiPriority="72"/>
+    <w:lsdException w:name="Colorful Grid" w:semiHidden="0" w:uiPriority="73"/>
+    <w:lsdException w:name="Light Shading Accent 1" w:semiHidden="0" w:uiPriority="60"/>
+    <w:lsdException w:name="Light List Accent 1" w:semiHidden="0" w:uiPriority="61"/>
+    <w:lsdException w:name="Light Grid Accent 1" w:semiHidden="0" w:uiPriority="62"/>
+    <w:lsdException w:name="Medium Shading 1 Accent 1" w:semiHidden="0" w:uiPriority="63"/>
+    <w:lsdException w:name="Medium Shading 2 Accent 1" w:semiHidden="0" w:uiPriority="64"/>
+    <w:lsdException w:name="Medium List 1 Accent 1" w:semiHidden="0" w:uiPriority="65"/>
+    <w:lsdException w:name="List Paragraph" w:semiHidden="0" w:uiPriority="34" w:qFormat="1"/>
+    <w:lsdException w:name="Quote" w:semiHidden="0" w:uiPriority="29" w:qFormat="1"/>
+    <w:lsdException w:name="Intense Quote" w:semiHidden="0" w:uiPriority="30" w:qFormat="1"/>
+    <w:lsdException w:name="Medium List 2 Accent 1" w:semiHidden="0" w:uiPriority="66"/>
+    <w:lsdException w:name="Medium Grid 1 Accent 1" w:semiHidden="0" w:uiPriority="67"/>
+    <w:lsdException w:name="Medium Grid 2 Accent 1" w:semiHidden="0" w:uiPriority="68"/>
+    <w:lsdException w:name="Medium Grid 3 Accent 1" w:semiHidden="0" w:uiPriority="69"/>
+    <w:lsdException w:name="Dark List Accent 1" w:semiHidden="0" w:uiPriority="70"/>
+    <w:lsdException w:name="Colorful Shading Accent 1" w:semiHidden="0" w:uiPriority="71"/>
+    <w:lsdException w:name="Colorful List Accent 1" w:semiHidden="0" w:uiPriority="72"/>
+    <w:lsdException w:name="Colorful Grid Accent 1" w:semiHidden="0" w:uiPriority="73"/>
+    <w:lsdException w:name="Light Shading Accent 2" w:semiHidden="0" w:uiPriority="60"/>
+    <w:lsdException w:name="Light List Accent 2" w:semiHidden="0" w:uiPriority="61"/>
+    <w:lsdException w:name="Light Grid Accent 2" w:semiHidden="0" w:uiPriority="62"/>
+    <w:lsdException w:name="Medium Shading 1 Accent 2" w:semiHidden="0" w:uiPriority="63"/>
+    <w:lsdException w:name="Medium Shading 2 Accent 2" w:semiHidden="0" w:uiPriority="64"/>
+    <w:lsdException w:name="Medium List 1 Accent 2" w:semiHidden="0" w:uiPriority="65"/>
+    <w:lsdException w:name="Medium List 2 Accent 2" w:semiHidden="0" w:uiPriority="66"/>
+    <w:lsdException w:name="Medium Grid 1 Accent 2" w:semiHidden="0" w:uiPriority="67"/>
+    <w:lsdException w:name="Medium Grid 2 Accent 2" w:semiHidden="0" w:uiPriority="68"/>
+    <w:lsdException w:name="Medium Grid 3 Accent 2" w:semiHidden="0" w:uiPriority="69"/>
+    <w:lsdException w:name="Dark List Accent 2" w:semiHidden="0" w:uiPriority="70"/>
+    <w:lsdException w:name="Colorful Shading Accent 2" w:semiHidden="0" w:uiPriority="71"/>
+    <w:lsdException w:name="Colorful List Accent 2" w:semiHidden="0" w:uiPriority="72"/>
+    <w:lsdException w:name="Colorful Grid Accent 2" w:semiHidden="0" w:uiPriority="73"/>
+    <w:lsdException w:name="Light Shading Accent 3" w:semiHidden="0" w:uiPriority="60"/>
+    <w:lsdException w:name="Light List Accent 3" w:semiHidden="0" w:uiPriority="61"/>
+    <w:lsdException w:name="Light Grid Accent 3" w:semiHidden="0" w:uiPriority="62"/>
+    <w:lsdException w:name="Medium Shading 1 Accent 3" w:semiHidden="0" w:uiPriority="63"/>
+    <w:lsdException w:name="Medium Shading 2 Accent 3" w:semiHidden="0" w:uiPriority="64"/>
+    <w:lsdException w:name="Medium List 1 Accent 3" w:semiHidden="0" w:uiPriority="65"/>
+    <w:lsdException w:name="Medium List 2 Accent 3" w:semiHidden="0" w:uiPriority="66"/>
+    <w:lsdException w:name="Medium Grid 1 Accent 3" w:semiHidden="0" w:uiPriority="67"/>
+    <w:lsdException w:name="Medium Grid 2 Accent 3" w:semiHidden="0" w:uiPriority="68"/>
+    <w:lsdException w:name="Medium Grid 3 Accent 3" w:semiHidden="0" w:uiPriority="69"/>
+    <w:lsdException w:name="Dark List Accent 3" w:semiHidden="0" w:uiPriority="70"/>
+    <w:lsdException w:name="Colorful Shading Accent 3" w:semiHidden="0" w:uiPriority="71"/>
+    <w:lsdException w:name="Colorful List Accent 3" w:semiHidden="0" w:uiPriority="72"/>
+    <w:lsdException w:name="Colorful Grid Accent 3" w:semiHidden="0" w:uiPriority="73"/>
+    <w:lsdException w:name="Light Shading Accent 4" w:semiHidden="0" w:uiPriority="60"/>
+    <w:lsdException w:name="Light List Accent 4" w:semiHidden="0" w:uiPriority="61"/>
+    <w:lsdException w:name="Light Grid Accent 4" w:semiHidden="0" w:uiPriority="62"/>
+    <w:lsdException w:name="Medium Shading 1 Accent 4" w:semiHidden="0" w:uiPriority="63"/>
+    <w:lsdException w:name="Medium Shading 2 Accent 4" w:semiHidden="0" w:uiPriority="64"/>
+    <w:lsdException w:name="Medium List 1 Accent 4" w:semiHidden="0" w:uiPriority="65"/>
+    <w:lsdException w:name="Medium List 2 Accent 4" w:semiHidden="0" w:uiPriority="66"/>
+    <w:lsdException w:name="Medium Grid 1 Accent 4" w:semiHidden="0" w:uiPriority="67"/>
+    <w:lsdException w:name="Medium Grid 2 Accent 4" w:semiHidden="0" w:uiPriority="68"/>
+    <w:lsdException w:name="Medium Grid 3 Accent 4" w:semiHidden="0" w:uiPriority="69"/>
+    <w:lsdException w:name="Dark List Accent 4" w:semiHidden="0" w:uiPriority="70"/>
+    <w:lsdException w:name="Colorful Shading Accent 4" w:semiHidden="0" w:uiPriority="71"/>
+    <w:lsdException w:name="Colorful List Accent 4" w:semiHidden="0" w:uiPriority="72"/>
+    <w:lsdException w:name="Colorful Grid Accent 4" w:semiHidden="0" w:uiPriority="73"/>
+    <w:lsdException w:name="Light Shading Accent 5" w:semiHidden="0" w:uiPriority="60"/>
+    <w:lsdException w:name="Light List Accent 5" w:semiHidden="0" w:uiPriority="61"/>
+    <w:lsdException w:name="Light Grid Accent 5" w:semiHidden="0" w:uiPriority="62"/>
+    <w:lsdException w:name="Medium Shading 1 Accent 5" w:semiHidden="0" w:uiPriority="63"/>
+    <w:lsdException w:name="Medium Shading 2 Accent 5" w:semiHidden="0" w:uiPriority="64"/>
+    <w:lsdException w:name="Medium List 1 Accent 5" w:semiHidden="0" w:uiPriority="65"/>
+    <w:lsdException w:name="Medium List 2 Accent 5" w:semiHidden="0" w:uiPriority="66"/>
+    <w:lsdException w:name="Medium Grid 1 Accent 5" w:semiHidden="0" w:uiPriority="67"/>
+    <w:lsdException w:name="Medium Grid 2 Accent 5" w:semiHidden="0" w:uiPriority="68"/>
+    <w:lsdException w:name="Medium Grid 3 Accent 5" w:semiHidden="0" w:uiPriority="69"/>
+    <w:lsdException w:name="Dark List Accent 5" w:semiHidden="0" w:uiPriority="70"/>
+    <w:lsdException w:name="Colorful Shading Accent 5" w:semiHidden="0" w:uiPriority="71"/>
+    <w:lsdException w:name="Colorful List Accent 5" w:semiHidden="0" w:uiPriority="72"/>
+    <w:lsdException w:name="Colorful Grid Accent 5" w:semiHidden="0" w:uiPriority="73"/>
+    <w:lsdException w:name="Light Shading Accent 6" w:semiHidden="0" w:uiPriority="60"/>
+    <w:lsdException w:name="Light List Accent 6" w:semiHidden="0" w:uiPriority="61"/>
+    <w:lsdException w:name="Light Grid Accent 6" w:semiHidden="0" w:uiPriority="62"/>
+    <w:lsdException w:name="Medium Shading 1 Accent 6" w:semiHidden="0" w:uiPriority="63"/>
+    <w:lsdException w:name="Medium Shading 2 Accent 6" w:semiHidden="0" w:uiPriority="64"/>
+    <w:lsdException w:name="Medium List 1 Accent 6" w:semiHidden="0" w:uiPriority="65"/>
+    <w:lsdException w:name="Medium List 2 Accent 6" w:semiHidden="0" w:uiPriority="66"/>
+    <w:lsdException w:name="Medium Grid 1 Accent 6" w:semiHidden="0" w:uiPriority="67"/>
+    <w:lsdException w:name="Medium Grid 2 Accent 6" w:semiHidden="0" w:uiPriority="68"/>
+    <w:lsdException w:name="Medium Grid 3 Accent 6" w:semiHidden="0" w:uiPriority="69"/>
+    <w:lsdException w:name="Dark List Accent 6" w:semiHidden="0" w:uiPriority="70"/>
+    <w:lsdException w:name="Colorful Shading Accent 6" w:semiHidden="0" w:uiPriority="71"/>
+    <w:lsdException w:name="Colorful List Accent 6" w:semiHidden="0" w:uiPriority="72"/>
+    <w:lsdException w:name="Colorful Grid Accent 6" w:semiHidden="0" w:uiPriority="73"/>
+    <w:lsdException w:name="Subtle Emphasis" w:semiHidden="0" w:uiPriority="19" w:qFormat="1"/>
+    <w:lsdException w:name="Intense Emphasis" w:semiHidden="0" w:uiPriority="21" w:qFormat="1"/>
+    <w:lsdException w:name="Subtle Reference" w:semiHidden="0" w:uiPriority="31" w:qFormat="1"/>
+    <w:lsdException w:name="Intense Reference" w:semiHidden="0" w:uiPriority="32" w:qFormat="1"/>
+    <w:lsdException w:name="Book Title" w:semiHidden="0" w:uiPriority="33" w:qFormat="1"/>
+    <w:lsdException w:name="Bibliography" w:uiPriority="37" w:unhideWhenUsed="1"/>
+    <w:lsdException w:name="TOC Heading" w:uiPriority="39" w:unhideWhenUsed="1" w:qFormat="1"/>
   </w:latentStyles>
   <w:style w:type="paragraph" w:default="1" w:styleId="Normal">
     <w:name w:val="Normal"/>

</xml_diff>

<commit_message>
further clarify the migration section
</commit_message>
<xml_diff>
--- a/misc/docs/META-SHARE_Installation_Manual.docx
+++ b/misc/docs/META-SHARE_Installation_Manual.docx
@@ -110,8 +110,8 @@
         </w:rPr>
         <w:t xml:space="preserve">Multilingual Europe Technology </w:t>
       </w:r>
-      <w:smartTag w:uri="urn:schemas-microsoft-com:office:smarttags" w:element="place">
-        <w:smartTag w:uri="urn:schemas-microsoft-com:office:smarttags" w:element="City">
+      <w:smartTag w:uri="urn:schemas-microsoft-com:office:smarttags" w:element="City">
+        <w:smartTag w:uri="urn:schemas-microsoft-com:office:smarttags" w:element="place">
           <w:r>
             <w:rPr>
               <w:b/>
@@ -266,7 +266,7 @@
           <w:bCs/>
           <w:lang w:val="en-US"/>
         </w:rPr>
-        <w:t>September 27</w:t>
+        <w:t>October 4</w:t>
       </w:r>
       <w:r>
         <w:rPr>
@@ -352,7 +352,7 @@
         </w:rPr>
         <w:fldChar w:fldCharType="separate"/>
       </w:r>
-      <w:hyperlink w:anchor="_Toc336523530" w:history="1">
+      <w:hyperlink w:anchor="_Toc337199416" w:history="1">
         <w:r>
           <w:rPr>
             <w:rStyle w:val="Hyperlink"/>
@@ -396,7 +396,7 @@
             <w:noProof/>
             <w:webHidden/>
           </w:rPr>
-          <w:instrText xml:space="preserve"> PAGEREF _Toc336523530 \h </w:instrText>
+          <w:instrText xml:space="preserve"> PAGEREF _Toc337199416 \h </w:instrText>
         </w:r>
         <w:r>
           <w:rPr>
@@ -437,7 +437,7 @@
           <w:lang w:val="en-US" w:eastAsia="en-US"/>
         </w:rPr>
       </w:pPr>
-      <w:hyperlink w:anchor="_Toc336523531" w:history="1">
+      <w:hyperlink w:anchor="_Toc337199417" w:history="1">
         <w:r>
           <w:rPr>
             <w:rStyle w:val="Hyperlink"/>
@@ -481,7 +481,7 @@
             <w:noProof/>
             <w:webHidden/>
           </w:rPr>
-          <w:instrText xml:space="preserve"> PAGEREF _Toc336523531 \h </w:instrText>
+          <w:instrText xml:space="preserve"> PAGEREF _Toc337199417 \h </w:instrText>
         </w:r>
         <w:r>
           <w:rPr>
@@ -522,7 +522,7 @@
           <w:lang w:val="en-US" w:eastAsia="en-US"/>
         </w:rPr>
       </w:pPr>
-      <w:hyperlink w:anchor="_Toc336523532" w:history="1">
+      <w:hyperlink w:anchor="_Toc337199418" w:history="1">
         <w:r>
           <w:rPr>
             <w:rStyle w:val="Hyperlink"/>
@@ -566,7 +566,7 @@
             <w:noProof/>
             <w:webHidden/>
           </w:rPr>
-          <w:instrText xml:space="preserve"> PAGEREF _Toc336523532 \h </w:instrText>
+          <w:instrText xml:space="preserve"> PAGEREF _Toc337199418 \h </w:instrText>
         </w:r>
         <w:r>
           <w:rPr>
@@ -607,7 +607,7 @@
           <w:lang w:val="en-US" w:eastAsia="en-US"/>
         </w:rPr>
       </w:pPr>
-      <w:hyperlink w:anchor="_Toc336523533" w:history="1">
+      <w:hyperlink w:anchor="_Toc337199419" w:history="1">
         <w:r>
           <w:rPr>
             <w:rStyle w:val="Hyperlink"/>
@@ -651,7 +651,7 @@
             <w:noProof/>
             <w:webHidden/>
           </w:rPr>
-          <w:instrText xml:space="preserve"> PAGEREF _Toc336523533 \h </w:instrText>
+          <w:instrText xml:space="preserve"> PAGEREF _Toc337199419 \h </w:instrText>
         </w:r>
         <w:r>
           <w:rPr>
@@ -692,7 +692,7 @@
           <w:lang w:val="en-US" w:eastAsia="en-US"/>
         </w:rPr>
       </w:pPr>
-      <w:hyperlink w:anchor="_Toc336523534" w:history="1">
+      <w:hyperlink w:anchor="_Toc337199420" w:history="1">
         <w:r>
           <w:rPr>
             <w:rStyle w:val="Hyperlink"/>
@@ -736,7 +736,7 @@
             <w:noProof/>
             <w:webHidden/>
           </w:rPr>
-          <w:instrText xml:space="preserve"> PAGEREF _Toc336523534 \h </w:instrText>
+          <w:instrText xml:space="preserve"> PAGEREF _Toc337199420 \h </w:instrText>
         </w:r>
         <w:r>
           <w:rPr>
@@ -777,7 +777,7 @@
           <w:lang w:val="en-US" w:eastAsia="en-US"/>
         </w:rPr>
       </w:pPr>
-      <w:hyperlink w:anchor="_Toc336523535" w:history="1">
+      <w:hyperlink w:anchor="_Toc337199421" w:history="1">
         <w:r>
           <w:rPr>
             <w:rStyle w:val="Hyperlink"/>
@@ -821,7 +821,7 @@
             <w:noProof/>
             <w:webHidden/>
           </w:rPr>
-          <w:instrText xml:space="preserve"> PAGEREF _Toc336523535 \h </w:instrText>
+          <w:instrText xml:space="preserve"> PAGEREF _Toc337199421 \h </w:instrText>
         </w:r>
         <w:r>
           <w:rPr>
@@ -862,7 +862,7 @@
           <w:lang w:val="en-US" w:eastAsia="en-US"/>
         </w:rPr>
       </w:pPr>
-      <w:hyperlink w:anchor="_Toc336523536" w:history="1">
+      <w:hyperlink w:anchor="_Toc337199422" w:history="1">
         <w:r>
           <w:rPr>
             <w:rStyle w:val="Hyperlink"/>
@@ -906,7 +906,7 @@
             <w:noProof/>
             <w:webHidden/>
           </w:rPr>
-          <w:instrText xml:space="preserve"> PAGEREF _Toc336523536 \h </w:instrText>
+          <w:instrText xml:space="preserve"> PAGEREF _Toc337199422 \h </w:instrText>
         </w:r>
         <w:r>
           <w:rPr>
@@ -951,7 +951,7 @@
           <w:lang w:val="en-US" w:eastAsia="en-US"/>
         </w:rPr>
       </w:pPr>
-      <w:hyperlink w:anchor="_Toc336523537" w:history="1">
+      <w:hyperlink w:anchor="_Toc337199423" w:history="1">
         <w:r>
           <w:rPr>
             <w:rStyle w:val="Hyperlink"/>
@@ -995,7 +995,7 @@
             <w:noProof/>
             <w:webHidden/>
           </w:rPr>
-          <w:instrText xml:space="preserve"> PAGEREF _Toc336523537 \h </w:instrText>
+          <w:instrText xml:space="preserve"> PAGEREF _Toc337199423 \h </w:instrText>
         </w:r>
         <w:r>
           <w:rPr>
@@ -1040,7 +1040,7 @@
           <w:lang w:val="en-US" w:eastAsia="en-US"/>
         </w:rPr>
       </w:pPr>
-      <w:hyperlink w:anchor="_Toc336523538" w:history="1">
+      <w:hyperlink w:anchor="_Toc337199424" w:history="1">
         <w:r>
           <w:rPr>
             <w:rStyle w:val="Hyperlink"/>
@@ -1084,7 +1084,7 @@
             <w:noProof/>
             <w:webHidden/>
           </w:rPr>
-          <w:instrText xml:space="preserve"> PAGEREF _Toc336523538 \h </w:instrText>
+          <w:instrText xml:space="preserve"> PAGEREF _Toc337199424 \h </w:instrText>
         </w:r>
         <w:r>
           <w:rPr>
@@ -1125,7 +1125,7 @@
           <w:lang w:val="en-US" w:eastAsia="en-US"/>
         </w:rPr>
       </w:pPr>
-      <w:hyperlink w:anchor="_Toc336523539" w:history="1">
+      <w:hyperlink w:anchor="_Toc337199425" w:history="1">
         <w:r>
           <w:rPr>
             <w:rStyle w:val="Hyperlink"/>
@@ -1169,7 +1169,7 @@
             <w:noProof/>
             <w:webHidden/>
           </w:rPr>
-          <w:instrText xml:space="preserve"> PAGEREF _Toc336523539 \h </w:instrText>
+          <w:instrText xml:space="preserve"> PAGEREF _Toc337199425 \h </w:instrText>
         </w:r>
         <w:r>
           <w:rPr>
@@ -1210,7 +1210,7 @@
           <w:lang w:val="en-US" w:eastAsia="en-US"/>
         </w:rPr>
       </w:pPr>
-      <w:hyperlink w:anchor="_Toc336523540" w:history="1">
+      <w:hyperlink w:anchor="_Toc337199426" w:history="1">
         <w:r>
           <w:rPr>
             <w:rStyle w:val="Hyperlink"/>
@@ -1254,7 +1254,7 @@
             <w:noProof/>
             <w:webHidden/>
           </w:rPr>
-          <w:instrText xml:space="preserve"> PAGEREF _Toc336523540 \h </w:instrText>
+          <w:instrText xml:space="preserve"> PAGEREF _Toc337199426 \h </w:instrText>
         </w:r>
         <w:r>
           <w:rPr>
@@ -1273,7 +1273,7 @@
             <w:noProof/>
             <w:webHidden/>
           </w:rPr>
-          <w:t>9</w:t>
+          <w:t>10</w:t>
         </w:r>
         <w:r>
           <w:rPr>
@@ -1295,7 +1295,7 @@
           <w:lang w:val="en-US" w:eastAsia="en-US"/>
         </w:rPr>
       </w:pPr>
-      <w:hyperlink w:anchor="_Toc336523541" w:history="1">
+      <w:hyperlink w:anchor="_Toc337199427" w:history="1">
         <w:r>
           <w:rPr>
             <w:rStyle w:val="Hyperlink"/>
@@ -1339,7 +1339,7 @@
             <w:noProof/>
             <w:webHidden/>
           </w:rPr>
-          <w:instrText xml:space="preserve"> PAGEREF _Toc336523541 \h </w:instrText>
+          <w:instrText xml:space="preserve"> PAGEREF _Toc337199427 \h </w:instrText>
         </w:r>
         <w:r>
           <w:rPr>
@@ -1358,7 +1358,7 @@
             <w:noProof/>
             <w:webHidden/>
           </w:rPr>
-          <w:t>10</w:t>
+          <w:t>11</w:t>
         </w:r>
         <w:r>
           <w:rPr>
@@ -1380,7 +1380,7 @@
           <w:lang w:val="en-US" w:eastAsia="en-US"/>
         </w:rPr>
       </w:pPr>
-      <w:hyperlink w:anchor="_Toc336523542" w:history="1">
+      <w:hyperlink w:anchor="_Toc337199428" w:history="1">
         <w:r>
           <w:rPr>
             <w:rStyle w:val="Hyperlink"/>
@@ -1424,7 +1424,7 @@
             <w:noProof/>
             <w:webHidden/>
           </w:rPr>
-          <w:instrText xml:space="preserve"> PAGEREF _Toc336523542 \h </w:instrText>
+          <w:instrText xml:space="preserve"> PAGEREF _Toc337199428 \h </w:instrText>
         </w:r>
         <w:r>
           <w:rPr>
@@ -1465,7 +1465,7 @@
           <w:lang w:val="en-US" w:eastAsia="en-US"/>
         </w:rPr>
       </w:pPr>
-      <w:hyperlink w:anchor="_Toc336523543" w:history="1">
+      <w:hyperlink w:anchor="_Toc337199429" w:history="1">
         <w:r>
           <w:rPr>
             <w:rStyle w:val="Hyperlink"/>
@@ -1509,7 +1509,7 @@
             <w:noProof/>
             <w:webHidden/>
           </w:rPr>
-          <w:instrText xml:space="preserve"> PAGEREF _Toc336523543 \h </w:instrText>
+          <w:instrText xml:space="preserve"> PAGEREF _Toc337199429 \h </w:instrText>
         </w:r>
         <w:r>
           <w:rPr>
@@ -1550,7 +1550,7 @@
           <w:lang w:val="en-US" w:eastAsia="en-US"/>
         </w:rPr>
       </w:pPr>
-      <w:hyperlink w:anchor="_Toc336523544" w:history="1">
+      <w:hyperlink w:anchor="_Toc337199430" w:history="1">
         <w:r>
           <w:rPr>
             <w:rStyle w:val="Hyperlink"/>
@@ -1594,7 +1594,7 @@
             <w:noProof/>
             <w:webHidden/>
           </w:rPr>
-          <w:instrText xml:space="preserve"> PAGEREF _Toc336523544 \h </w:instrText>
+          <w:instrText xml:space="preserve"> PAGEREF _Toc337199430 \h </w:instrText>
         </w:r>
         <w:r>
           <w:rPr>
@@ -1613,7 +1613,7 @@
             <w:noProof/>
             <w:webHidden/>
           </w:rPr>
-          <w:t>13</w:t>
+          <w:t>14</w:t>
         </w:r>
         <w:r>
           <w:rPr>
@@ -1635,7 +1635,7 @@
           <w:lang w:val="en-US" w:eastAsia="en-US"/>
         </w:rPr>
       </w:pPr>
-      <w:hyperlink w:anchor="_Toc336523545" w:history="1">
+      <w:hyperlink w:anchor="_Toc337199431" w:history="1">
         <w:r>
           <w:rPr>
             <w:rStyle w:val="Hyperlink"/>
@@ -1679,7 +1679,7 @@
             <w:noProof/>
             <w:webHidden/>
           </w:rPr>
-          <w:instrText xml:space="preserve"> PAGEREF _Toc336523545 \h </w:instrText>
+          <w:instrText xml:space="preserve"> PAGEREF _Toc337199431 \h </w:instrText>
         </w:r>
         <w:r>
           <w:rPr>
@@ -1720,7 +1720,7 @@
           <w:lang w:val="en-US" w:eastAsia="en-US"/>
         </w:rPr>
       </w:pPr>
-      <w:hyperlink w:anchor="_Toc336523546" w:history="1">
+      <w:hyperlink w:anchor="_Toc337199432" w:history="1">
         <w:r>
           <w:rPr>
             <w:rStyle w:val="Hyperlink"/>
@@ -1764,7 +1764,7 @@
             <w:noProof/>
             <w:webHidden/>
           </w:rPr>
-          <w:instrText xml:space="preserve"> PAGEREF _Toc336523546 \h </w:instrText>
+          <w:instrText xml:space="preserve"> PAGEREF _Toc337199432 \h </w:instrText>
         </w:r>
         <w:r>
           <w:rPr>
@@ -1805,7 +1805,7 @@
           <w:lang w:val="en-US" w:eastAsia="en-US"/>
         </w:rPr>
       </w:pPr>
-      <w:hyperlink w:anchor="_Toc336523547" w:history="1">
+      <w:hyperlink w:anchor="_Toc337199433" w:history="1">
         <w:r>
           <w:rPr>
             <w:rStyle w:val="Hyperlink"/>
@@ -1849,7 +1849,7 @@
             <w:noProof/>
             <w:webHidden/>
           </w:rPr>
-          <w:instrText xml:space="preserve"> PAGEREF _Toc336523547 \h </w:instrText>
+          <w:instrText xml:space="preserve"> PAGEREF _Toc337199433 \h </w:instrText>
         </w:r>
         <w:r>
           <w:rPr>
@@ -1890,7 +1890,7 @@
           <w:lang w:val="en-US" w:eastAsia="en-US"/>
         </w:rPr>
       </w:pPr>
-      <w:hyperlink w:anchor="_Toc336523548" w:history="1">
+      <w:hyperlink w:anchor="_Toc337199434" w:history="1">
         <w:r>
           <w:rPr>
             <w:rStyle w:val="Hyperlink"/>
@@ -1934,7 +1934,7 @@
             <w:noProof/>
             <w:webHidden/>
           </w:rPr>
-          <w:instrText xml:space="preserve"> PAGEREF _Toc336523548 \h </w:instrText>
+          <w:instrText xml:space="preserve"> PAGEREF _Toc337199434 \h </w:instrText>
         </w:r>
         <w:r>
           <w:rPr>
@@ -1975,7 +1975,7 @@
           <w:lang w:val="en-US" w:eastAsia="en-US"/>
         </w:rPr>
       </w:pPr>
-      <w:hyperlink w:anchor="_Toc336523549" w:history="1">
+      <w:hyperlink w:anchor="_Toc337199435" w:history="1">
         <w:r>
           <w:rPr>
             <w:rStyle w:val="Hyperlink"/>
@@ -2019,7 +2019,7 @@
             <w:noProof/>
             <w:webHidden/>
           </w:rPr>
-          <w:instrText xml:space="preserve"> PAGEREF _Toc336523549 \h </w:instrText>
+          <w:instrText xml:space="preserve"> PAGEREF _Toc337199435 \h </w:instrText>
         </w:r>
         <w:r>
           <w:rPr>
@@ -2060,7 +2060,7 @@
           <w:lang w:val="en-US" w:eastAsia="en-US"/>
         </w:rPr>
       </w:pPr>
-      <w:hyperlink w:anchor="_Toc336523550" w:history="1">
+      <w:hyperlink w:anchor="_Toc337199436" w:history="1">
         <w:r>
           <w:rPr>
             <w:rStyle w:val="Hyperlink"/>
@@ -2104,7 +2104,7 @@
             <w:noProof/>
             <w:webHidden/>
           </w:rPr>
-          <w:instrText xml:space="preserve"> PAGEREF _Toc336523550 \h </w:instrText>
+          <w:instrText xml:space="preserve"> PAGEREF _Toc337199436 \h </w:instrText>
         </w:r>
         <w:r>
           <w:rPr>
@@ -2145,7 +2145,7 @@
           <w:lang w:val="en-US" w:eastAsia="en-US"/>
         </w:rPr>
       </w:pPr>
-      <w:hyperlink w:anchor="_Toc336523551" w:history="1">
+      <w:hyperlink w:anchor="_Toc337199437" w:history="1">
         <w:r>
           <w:rPr>
             <w:rStyle w:val="Hyperlink"/>
@@ -2189,7 +2189,7 @@
             <w:noProof/>
             <w:webHidden/>
           </w:rPr>
-          <w:instrText xml:space="preserve"> PAGEREF _Toc336523551 \h </w:instrText>
+          <w:instrText xml:space="preserve"> PAGEREF _Toc337199437 \h </w:instrText>
         </w:r>
         <w:r>
           <w:rPr>
@@ -2234,7 +2234,7 @@
           <w:lang w:val="en-US" w:eastAsia="en-US"/>
         </w:rPr>
       </w:pPr>
-      <w:hyperlink w:anchor="_Toc336523552" w:history="1">
+      <w:hyperlink w:anchor="_Toc337199438" w:history="1">
         <w:r>
           <w:rPr>
             <w:rStyle w:val="Hyperlink"/>
@@ -2278,7 +2278,7 @@
             <w:noProof/>
             <w:webHidden/>
           </w:rPr>
-          <w:instrText xml:space="preserve"> PAGEREF _Toc336523552 \h </w:instrText>
+          <w:instrText xml:space="preserve"> PAGEREF _Toc337199438 \h </w:instrText>
         </w:r>
         <w:r>
           <w:rPr>
@@ -2297,7 +2297,7 @@
             <w:noProof/>
             <w:webHidden/>
           </w:rPr>
-          <w:t>16</w:t>
+          <w:t>17</w:t>
         </w:r>
         <w:r>
           <w:rPr>
@@ -2323,7 +2323,7 @@
           <w:lang w:val="en-US" w:eastAsia="en-US"/>
         </w:rPr>
       </w:pPr>
-      <w:hyperlink w:anchor="_Toc336523553" w:history="1">
+      <w:hyperlink w:anchor="_Toc337199439" w:history="1">
         <w:r>
           <w:rPr>
             <w:rStyle w:val="Hyperlink"/>
@@ -2367,7 +2367,7 @@
             <w:noProof/>
             <w:webHidden/>
           </w:rPr>
-          <w:instrText xml:space="preserve"> PAGEREF _Toc336523553 \h </w:instrText>
+          <w:instrText xml:space="preserve"> PAGEREF _Toc337199439 \h </w:instrText>
         </w:r>
         <w:r>
           <w:rPr>
@@ -2408,7 +2408,7 @@
           <w:lang w:val="en-US" w:eastAsia="en-US"/>
         </w:rPr>
       </w:pPr>
-      <w:hyperlink w:anchor="_Toc336523554" w:history="1">
+      <w:hyperlink w:anchor="_Toc337199440" w:history="1">
         <w:r>
           <w:rPr>
             <w:rStyle w:val="Hyperlink"/>
@@ -2452,7 +2452,7 @@
             <w:noProof/>
             <w:webHidden/>
           </w:rPr>
-          <w:instrText xml:space="preserve"> PAGEREF _Toc336523554 \h </w:instrText>
+          <w:instrText xml:space="preserve"> PAGEREF _Toc337199440 \h </w:instrText>
         </w:r>
         <w:r>
           <w:rPr>
@@ -2497,7 +2497,7 @@
           <w:lang w:val="en-US" w:eastAsia="en-US"/>
         </w:rPr>
       </w:pPr>
-      <w:hyperlink w:anchor="_Toc336523555" w:history="1">
+      <w:hyperlink w:anchor="_Toc337199441" w:history="1">
         <w:r>
           <w:rPr>
             <w:rStyle w:val="Hyperlink"/>
@@ -2541,7 +2541,7 @@
             <w:noProof/>
             <w:webHidden/>
           </w:rPr>
-          <w:instrText xml:space="preserve"> PAGEREF _Toc336523555 \h </w:instrText>
+          <w:instrText xml:space="preserve"> PAGEREF _Toc337199441 \h </w:instrText>
         </w:r>
         <w:r>
           <w:rPr>
@@ -2586,7 +2586,7 @@
           <w:lang w:val="en-US" w:eastAsia="en-US"/>
         </w:rPr>
       </w:pPr>
-      <w:hyperlink w:anchor="_Toc336523556" w:history="1">
+      <w:hyperlink w:anchor="_Toc337199442" w:history="1">
         <w:r>
           <w:rPr>
             <w:rStyle w:val="Hyperlink"/>
@@ -2630,7 +2630,7 @@
             <w:noProof/>
             <w:webHidden/>
           </w:rPr>
-          <w:instrText xml:space="preserve"> PAGEREF _Toc336523556 \h </w:instrText>
+          <w:instrText xml:space="preserve"> PAGEREF _Toc337199442 \h </w:instrText>
         </w:r>
         <w:r>
           <w:rPr>
@@ -2671,7 +2671,7 @@
           <w:lang w:val="en-US" w:eastAsia="en-US"/>
         </w:rPr>
       </w:pPr>
-      <w:hyperlink w:anchor="_Toc336523557" w:history="1">
+      <w:hyperlink w:anchor="_Toc337199443" w:history="1">
         <w:r>
           <w:rPr>
             <w:rStyle w:val="Hyperlink"/>
@@ -2715,7 +2715,7 @@
             <w:noProof/>
             <w:webHidden/>
           </w:rPr>
-          <w:instrText xml:space="preserve"> PAGEREF _Toc336523557 \h </w:instrText>
+          <w:instrText xml:space="preserve"> PAGEREF _Toc337199443 \h </w:instrText>
         </w:r>
         <w:r>
           <w:rPr>
@@ -2734,7 +2734,7 @@
             <w:noProof/>
             <w:webHidden/>
           </w:rPr>
-          <w:t>17</w:t>
+          <w:t>18</w:t>
         </w:r>
         <w:r>
           <w:rPr>
@@ -2756,7 +2756,7 @@
           <w:lang w:val="en-US" w:eastAsia="en-US"/>
         </w:rPr>
       </w:pPr>
-      <w:hyperlink w:anchor="_Toc336523558" w:history="1">
+      <w:hyperlink w:anchor="_Toc337199444" w:history="1">
         <w:r>
           <w:rPr>
             <w:rStyle w:val="Hyperlink"/>
@@ -2800,7 +2800,7 @@
             <w:noProof/>
             <w:webHidden/>
           </w:rPr>
-          <w:instrText xml:space="preserve"> PAGEREF _Toc336523558 \h </w:instrText>
+          <w:instrText xml:space="preserve"> PAGEREF _Toc337199444 \h </w:instrText>
         </w:r>
         <w:r>
           <w:rPr>
@@ -2841,7 +2841,7 @@
           <w:lang w:val="en-US" w:eastAsia="en-US"/>
         </w:rPr>
       </w:pPr>
-      <w:hyperlink w:anchor="_Toc336523559" w:history="1">
+      <w:hyperlink w:anchor="_Toc337199445" w:history="1">
         <w:r>
           <w:rPr>
             <w:rStyle w:val="Hyperlink"/>
@@ -2885,7 +2885,7 @@
             <w:noProof/>
             <w:webHidden/>
           </w:rPr>
-          <w:instrText xml:space="preserve"> PAGEREF _Toc336523559 \h </w:instrText>
+          <w:instrText xml:space="preserve"> PAGEREF _Toc337199445 \h </w:instrText>
         </w:r>
         <w:r>
           <w:rPr>
@@ -2926,7 +2926,7 @@
           <w:lang w:val="en-US" w:eastAsia="en-US"/>
         </w:rPr>
       </w:pPr>
-      <w:hyperlink w:anchor="_Toc336523560" w:history="1">
+      <w:hyperlink w:anchor="_Toc337199446" w:history="1">
         <w:r>
           <w:rPr>
             <w:rStyle w:val="Hyperlink"/>
@@ -2970,7 +2970,7 @@
             <w:noProof/>
             <w:webHidden/>
           </w:rPr>
-          <w:instrText xml:space="preserve"> PAGEREF _Toc336523560 \h </w:instrText>
+          <w:instrText xml:space="preserve"> PAGEREF _Toc337199446 \h </w:instrText>
         </w:r>
         <w:r>
           <w:rPr>
@@ -3011,7 +3011,7 @@
           <w:lang w:val="en-US" w:eastAsia="en-US"/>
         </w:rPr>
       </w:pPr>
-      <w:hyperlink w:anchor="_Toc336523561" w:history="1">
+      <w:hyperlink w:anchor="_Toc337199447" w:history="1">
         <w:r>
           <w:rPr>
             <w:rStyle w:val="Hyperlink"/>
@@ -3055,7 +3055,7 @@
             <w:noProof/>
             <w:webHidden/>
           </w:rPr>
-          <w:instrText xml:space="preserve"> PAGEREF _Toc336523561 \h </w:instrText>
+          <w:instrText xml:space="preserve"> PAGEREF _Toc337199447 \h </w:instrText>
         </w:r>
         <w:r>
           <w:rPr>
@@ -3096,7 +3096,7 @@
           <w:lang w:val="en-US" w:eastAsia="en-US"/>
         </w:rPr>
       </w:pPr>
-      <w:hyperlink w:anchor="_Toc336523562" w:history="1">
+      <w:hyperlink w:anchor="_Toc337199448" w:history="1">
         <w:r>
           <w:rPr>
             <w:rStyle w:val="Hyperlink"/>
@@ -3140,7 +3140,7 @@
             <w:noProof/>
             <w:webHidden/>
           </w:rPr>
-          <w:instrText xml:space="preserve"> PAGEREF _Toc336523562 \h </w:instrText>
+          <w:instrText xml:space="preserve"> PAGEREF _Toc337199448 \h </w:instrText>
         </w:r>
         <w:r>
           <w:rPr>
@@ -3181,7 +3181,7 @@
           <w:lang w:val="en-US" w:eastAsia="en-US"/>
         </w:rPr>
       </w:pPr>
-      <w:hyperlink w:anchor="_Toc336523563" w:history="1">
+      <w:hyperlink w:anchor="_Toc337199449" w:history="1">
         <w:r>
           <w:rPr>
             <w:rStyle w:val="Hyperlink"/>
@@ -3225,7 +3225,7 @@
             <w:noProof/>
             <w:webHidden/>
           </w:rPr>
-          <w:instrText xml:space="preserve"> PAGEREF _Toc336523563 \h </w:instrText>
+          <w:instrText xml:space="preserve"> PAGEREF _Toc337199449 \h </w:instrText>
         </w:r>
         <w:r>
           <w:rPr>
@@ -3244,7 +3244,7 @@
             <w:noProof/>
             <w:webHidden/>
           </w:rPr>
-          <w:t>18</w:t>
+          <w:t>19</w:t>
         </w:r>
         <w:r>
           <w:rPr>
@@ -3266,7 +3266,7 @@
           <w:lang w:val="en-US" w:eastAsia="en-US"/>
         </w:rPr>
       </w:pPr>
-      <w:hyperlink w:anchor="_Toc336523564" w:history="1">
+      <w:hyperlink w:anchor="_Toc337199450" w:history="1">
         <w:r>
           <w:rPr>
             <w:rStyle w:val="Hyperlink"/>
@@ -3310,7 +3310,7 @@
             <w:noProof/>
             <w:webHidden/>
           </w:rPr>
-          <w:instrText xml:space="preserve"> PAGEREF _Toc336523564 \h </w:instrText>
+          <w:instrText xml:space="preserve"> PAGEREF _Toc337199450 \h </w:instrText>
         </w:r>
         <w:r>
           <w:rPr>
@@ -3351,7 +3351,7 @@
           <w:lang w:val="en-US" w:eastAsia="en-US"/>
         </w:rPr>
       </w:pPr>
-      <w:hyperlink w:anchor="_Toc336523565" w:history="1">
+      <w:hyperlink w:anchor="_Toc337199451" w:history="1">
         <w:r>
           <w:rPr>
             <w:rStyle w:val="Hyperlink"/>
@@ -3395,7 +3395,7 @@
             <w:noProof/>
             <w:webHidden/>
           </w:rPr>
-          <w:instrText xml:space="preserve"> PAGEREF _Toc336523565 \h </w:instrText>
+          <w:instrText xml:space="preserve"> PAGEREF _Toc337199451 \h </w:instrText>
         </w:r>
         <w:r>
           <w:rPr>
@@ -3436,7 +3436,7 @@
           <w:lang w:val="en-US" w:eastAsia="en-US"/>
         </w:rPr>
       </w:pPr>
-      <w:hyperlink w:anchor="_Toc336523566" w:history="1">
+      <w:hyperlink w:anchor="_Toc337199452" w:history="1">
         <w:r>
           <w:rPr>
             <w:rStyle w:val="Hyperlink"/>
@@ -3480,7 +3480,7 @@
             <w:noProof/>
             <w:webHidden/>
           </w:rPr>
-          <w:instrText xml:space="preserve"> PAGEREF _Toc336523566 \h </w:instrText>
+          <w:instrText xml:space="preserve"> PAGEREF _Toc337199452 \h </w:instrText>
         </w:r>
         <w:r>
           <w:rPr>
@@ -3521,7 +3521,7 @@
           <w:lang w:val="en-US" w:eastAsia="en-US"/>
         </w:rPr>
       </w:pPr>
-      <w:hyperlink w:anchor="_Toc336523567" w:history="1">
+      <w:hyperlink w:anchor="_Toc337199453" w:history="1">
         <w:r>
           <w:rPr>
             <w:rStyle w:val="Hyperlink"/>
@@ -3565,7 +3565,7 @@
             <w:noProof/>
             <w:webHidden/>
           </w:rPr>
-          <w:instrText xml:space="preserve"> PAGEREF _Toc336523567 \h </w:instrText>
+          <w:instrText xml:space="preserve"> PAGEREF _Toc337199453 \h </w:instrText>
         </w:r>
         <w:r>
           <w:rPr>
@@ -3584,7 +3584,7 @@
             <w:noProof/>
             <w:webHidden/>
           </w:rPr>
-          <w:t>19</w:t>
+          <w:t>20</w:t>
         </w:r>
         <w:r>
           <w:rPr>
@@ -3606,7 +3606,7 @@
           <w:lang w:val="en-US" w:eastAsia="en-US"/>
         </w:rPr>
       </w:pPr>
-      <w:hyperlink w:anchor="_Toc336523568" w:history="1">
+      <w:hyperlink w:anchor="_Toc337199454" w:history="1">
         <w:r>
           <w:rPr>
             <w:rStyle w:val="Hyperlink"/>
@@ -3650,7 +3650,7 @@
             <w:noProof/>
             <w:webHidden/>
           </w:rPr>
-          <w:instrText xml:space="preserve"> PAGEREF _Toc336523568 \h </w:instrText>
+          <w:instrText xml:space="preserve"> PAGEREF _Toc337199454 \h </w:instrText>
         </w:r>
         <w:r>
           <w:rPr>
@@ -3691,7 +3691,7 @@
           <w:lang w:val="en-US" w:eastAsia="en-US"/>
         </w:rPr>
       </w:pPr>
-      <w:hyperlink w:anchor="_Toc336523569" w:history="1">
+      <w:hyperlink w:anchor="_Toc337199455" w:history="1">
         <w:r>
           <w:rPr>
             <w:rStyle w:val="Hyperlink"/>
@@ -3735,7 +3735,7 @@
             <w:noProof/>
             <w:webHidden/>
           </w:rPr>
-          <w:instrText xml:space="preserve"> PAGEREF _Toc336523569 \h </w:instrText>
+          <w:instrText xml:space="preserve"> PAGEREF _Toc337199455 \h </w:instrText>
         </w:r>
         <w:r>
           <w:rPr>
@@ -3787,7 +3787,7 @@
         <w:br w:type="page"/>
       </w:r>
       <w:bookmarkStart w:id="3" w:name="_Ref334539131"/>
-      <w:bookmarkStart w:id="4" w:name="_Toc336523530"/>
+      <w:bookmarkStart w:id="4" w:name="_Toc337199416"/>
       <w:r>
         <w:t>Executive Summary</w:t>
       </w:r>
@@ -3831,7 +3831,7 @@
         <w:pStyle w:val="Heading1"/>
       </w:pPr>
       <w:bookmarkStart w:id="5" w:name="_Ref334432792"/>
-      <w:bookmarkStart w:id="6" w:name="_Toc336523531"/>
+      <w:bookmarkStart w:id="6" w:name="_Toc337199417"/>
       <w:r>
         <w:t>Migrating Data and User Accounts from an old META-SHARE Installation</w:t>
       </w:r>
@@ -4017,7 +4017,7 @@
       <w:pPr>
         <w:pStyle w:val="Heading2"/>
       </w:pPr>
-      <w:bookmarkStart w:id="7" w:name="_Toc336523532"/>
+      <w:bookmarkStart w:id="7" w:name="_Toc337199418"/>
       <w:r>
         <w:t>Migrated Data and Non-Migrated Data</w:t>
       </w:r>
@@ -4280,7 +4280,7 @@
         <w:pStyle w:val="Heading2"/>
       </w:pPr>
       <w:bookmarkStart w:id="9" w:name="_Ref333396205"/>
-      <w:bookmarkStart w:id="10" w:name="_Toc336523533"/>
+      <w:bookmarkStart w:id="10" w:name="_Toc337199419"/>
       <w:r>
         <w:t>Step-by-Step Migration</w:t>
       </w:r>
@@ -4749,7 +4749,14 @@
           <w:rFonts w:cs="Georgia"/>
           <w:lang w:val="en-US"/>
         </w:rPr>
-        <w:t>you can use any other temporary directory as an argument to the Python script; just make sure that there is enough space available for at least your actual resource data plus about 100 megabytes more</w:t>
+        <w:t xml:space="preserve"> y</w:t>
+      </w:r>
+      <w:r>
+        <w:rPr>
+          <w:rFonts w:cs="Georgia"/>
+          <w:lang w:val="en-US"/>
+        </w:rPr>
+        <w:t>ou can use any other temporary directory as an argument to the Python script; just make sure that there is enough space available for at least your actual resource data plus about 100 megabytes more</w:t>
       </w:r>
       <w:r>
         <w:rPr>
@@ -5151,13 +5158,13 @@
         <w:rPr>
           <w:lang w:val="en-US"/>
         </w:rPr>
-        <w:t>I</w:t>
-      </w:r>
-      <w:r>
-        <w:rPr>
-          <w:lang w:val="en-US"/>
-        </w:rPr>
-        <w:t xml:space="preserve">n the </w:t>
+        <w:t xml:space="preserve">Make sure you have Solr running; in </w:t>
+      </w:r>
+      <w:r>
+        <w:rPr>
+          <w:lang w:val="en-US"/>
+        </w:rPr>
+        <w:t xml:space="preserve">the </w:t>
       </w:r>
       <w:r>
         <w:rPr>
@@ -5187,13 +5194,7 @@
         <w:rPr>
           <w:lang w:val="en-US"/>
         </w:rPr>
-        <w:t xml:space="preserve"> the following command (which may take a while to complete)</w:t>
-      </w:r>
-      <w:r>
-        <w:rPr>
-          <w:lang w:val="en-US"/>
-        </w:rPr>
-        <w:t>:</w:t>
+        <w:t xml:space="preserve"> the following command:</w:t>
       </w:r>
       <w:r>
         <w:rPr>
@@ -5211,109 +5212,7 @@
         <w:rPr>
           <w:rStyle w:val="HTMLCode"/>
         </w:rPr>
-        <w:t>python2.7 ./import_node_to_</w:t>
-      </w:r>
-      <w:r>
-        <w:rPr>
-          <w:rStyle w:val="HTMLCode"/>
-        </w:rPr>
-        <w:t>3</w:t>
-      </w:r>
-      <w:r>
-        <w:rPr>
-          <w:rStyle w:val="HTMLCode"/>
-        </w:rPr>
-        <w:t>_</w:t>
-      </w:r>
-      <w:r>
-        <w:rPr>
-          <w:rStyle w:val="HTMLCode"/>
-        </w:rPr>
-        <w:t>0</w:t>
-      </w:r>
-      <w:r>
-        <w:rPr>
-          <w:rStyle w:val="HTMLCode"/>
-        </w:rPr>
-        <w:t>_from_2_1_</w:t>
-      </w:r>
-      <w:r>
-        <w:rPr>
-          <w:rStyle w:val="HTMLCode"/>
-        </w:rPr>
-        <w:t>x</w:t>
-      </w:r>
-      <w:r>
-        <w:rPr>
-          <w:rStyle w:val="HTMLCode"/>
-        </w:rPr>
-        <w:t>.py /tmp/MS21_EXPORT | tee /tmp/ms21_import.log</w:t>
-      </w:r>
-    </w:p>
-    <w:p>
-      <w:pPr>
-        <w:pStyle w:val="BodyText"/>
-        <w:ind w:left="720"/>
-        <w:rPr>
-          <w:lang w:val="en-US"/>
-        </w:rPr>
-      </w:pPr>
-      <w:r>
-        <w:rPr>
-          <w:rFonts w:cs="Georgia"/>
-          <w:i/>
-          <w:lang w:val="en-US"/>
-        </w:rPr>
-        <w:t>Note:</w:t>
-      </w:r>
-      <w:r>
-        <w:rPr>
-          <w:rFonts w:cs="Georgia"/>
-          <w:lang w:val="en-US"/>
-        </w:rPr>
-        <w:t xml:space="preserve"> m</w:t>
-      </w:r>
-      <w:r>
-        <w:rPr>
-          <w:rFonts w:cs="Georgia"/>
-          <w:lang w:val="en-US"/>
-        </w:rPr>
-        <w:t>ake sure to use the same temporary directory as an argument to the Python script that you have used above</w:t>
-      </w:r>
-      <w:r>
-        <w:rPr>
-          <w:rFonts w:cs="Georgia"/>
-          <w:lang w:val="en-US"/>
-        </w:rPr>
-        <w:t>.</w:t>
-      </w:r>
-    </w:p>
-    <w:p>
-      <w:pPr>
-        <w:pStyle w:val="BodyText"/>
-        <w:ind w:left="720"/>
-        <w:rPr>
-          <w:lang w:val="en-US"/>
-        </w:rPr>
-      </w:pPr>
-      <w:r>
-        <w:rPr>
-          <w:i/>
-          <w:lang w:val="en-US"/>
-        </w:rPr>
-        <w:t>Also note:</w:t>
-      </w:r>
-      <w:r>
-        <w:rPr>
-          <w:lang w:val="en-US"/>
-        </w:rPr>
-        <w:t xml:space="preserve"> a</w:t>
-      </w:r>
-      <w:r>
-        <w:rPr>
-          <w:lang w:val="en-US"/>
-        </w:rPr>
-        <w:t>s the data from your temporary export directory is copied to the new META-SHARE installation, make sure that there is again enough space available for at least a full copy of the directory!</w:t>
+        <w:t>./start-solr.sh</w:t>
       </w:r>
     </w:p>
     <w:p>
@@ -5337,7 +5236,19 @@
         <w:rPr>
           <w:lang w:val="en-US"/>
         </w:rPr>
-        <w:t xml:space="preserve">f all went as expected, you should now have a new META-SHARE </w:t>
+        <w:t xml:space="preserve">n the </w:t>
+      </w:r>
+      <w:r>
+        <w:rPr>
+          <w:rStyle w:val="HTMLCode"/>
+        </w:rPr>
+        <w:t>metashare/</w:t>
+      </w:r>
+      <w:r>
+        <w:rPr>
+          <w:lang w:val="en-US"/>
+        </w:rPr>
+        <w:t xml:space="preserve"> folder of your new META-SHARE </w:t>
       </w:r>
       <w:r>
         <w:rPr>
@@ -5349,13 +5260,139 @@
         <w:rPr>
           <w:lang w:val="en-US"/>
         </w:rPr>
-        <w:t xml:space="preserve"> installation containing your old data and user accounts</w:t>
-      </w:r>
-      <w:r>
-        <w:rPr>
+        <w:t xml:space="preserve"> installation run</w:t>
+      </w:r>
+      <w:r>
+        <w:rPr>
+          <w:lang w:val="en-US"/>
+        </w:rPr>
+        <w:t xml:space="preserve"> the following command (which may take a while to complete)</w:t>
+      </w:r>
+      <w:r>
+        <w:rPr>
+          <w:lang w:val="en-US"/>
+        </w:rPr>
+        <w:t>:</w:t>
+      </w:r>
+      <w:r>
+        <w:rPr>
+          <w:lang w:val="en-US"/>
+        </w:rPr>
+        <w:tab/>
+      </w:r>
+      <w:r>
+        <w:rPr>
+          <w:lang w:val="en-US"/>
+        </w:rPr>
+        <w:br/>
+      </w:r>
+      <w:r>
+        <w:rPr>
+          <w:rStyle w:val="HTMLCode"/>
+        </w:rPr>
+        <w:t>python2.7 ./import_node_to_</w:t>
+      </w:r>
+      <w:r>
+        <w:rPr>
+          <w:rStyle w:val="HTMLCode"/>
+        </w:rPr>
+        <w:t>3</w:t>
+      </w:r>
+      <w:r>
+        <w:rPr>
+          <w:rStyle w:val="HTMLCode"/>
+        </w:rPr>
+        <w:t>_</w:t>
+      </w:r>
+      <w:r>
+        <w:rPr>
+          <w:rStyle w:val="HTMLCode"/>
+        </w:rPr>
+        <w:t>0</w:t>
+      </w:r>
+      <w:r>
+        <w:rPr>
+          <w:rStyle w:val="HTMLCode"/>
+        </w:rPr>
+        <w:t>_from_2_1_</w:t>
+      </w:r>
+      <w:r>
+        <w:rPr>
+          <w:rStyle w:val="HTMLCode"/>
+        </w:rPr>
+        <w:t>x</w:t>
+      </w:r>
+      <w:r>
+        <w:rPr>
+          <w:rStyle w:val="HTMLCode"/>
+        </w:rPr>
+        <w:t>.py /tmp/MS21_EXPORT | tee /tmp/ms21_import.log</w:t>
+      </w:r>
+    </w:p>
+    <w:p>
+      <w:pPr>
+        <w:pStyle w:val="BodyText"/>
+        <w:ind w:left="720"/>
+        <w:rPr>
+          <w:lang w:val="en-US"/>
+        </w:rPr>
+      </w:pPr>
+      <w:r>
+        <w:rPr>
+          <w:rFonts w:cs="Georgia"/>
+          <w:i/>
+          <w:lang w:val="en-US"/>
+        </w:rPr>
+        <w:t>Note:</w:t>
+      </w:r>
+      <w:r>
+        <w:rPr>
+          <w:rFonts w:cs="Georgia"/>
+          <w:lang w:val="en-US"/>
+        </w:rPr>
+        <w:t xml:space="preserve"> m</w:t>
+      </w:r>
+      <w:r>
+        <w:rPr>
+          <w:rFonts w:cs="Georgia"/>
+          <w:lang w:val="en-US"/>
+        </w:rPr>
+        <w:t>ake sure to use the same temporary directory as an argument to the Python script that you have used above</w:t>
+      </w:r>
+      <w:r>
+        <w:rPr>
+          <w:rFonts w:cs="Georgia"/>
           <w:lang w:val="en-US"/>
         </w:rPr>
         <w:t>.</w:t>
+      </w:r>
+    </w:p>
+    <w:p>
+      <w:pPr>
+        <w:pStyle w:val="BodyText"/>
+        <w:ind w:left="720"/>
+        <w:rPr>
+          <w:lang w:val="en-US"/>
+        </w:rPr>
+      </w:pPr>
+      <w:r>
+        <w:rPr>
+          <w:i/>
+          <w:lang w:val="en-US"/>
+        </w:rPr>
+        <w:t>Also note:</w:t>
+      </w:r>
+      <w:r>
+        <w:rPr>
+          <w:lang w:val="en-US"/>
+        </w:rPr>
+        <w:t xml:space="preserve"> a</w:t>
+      </w:r>
+      <w:r>
+        <w:rPr>
+          <w:lang w:val="en-US"/>
+        </w:rPr>
+        <w:t>s the data from your temporary export directory is copied to the new META-SHARE installation, make sure that there is again enough space available for at least a full copy of the directory!</w:t>
       </w:r>
     </w:p>
     <w:p>
@@ -5373,61 +5410,25 @@
         <w:rPr>
           <w:lang w:val="en-US"/>
         </w:rPr>
-        <w:t>Y</w:t>
-      </w:r>
-      <w:r>
-        <w:rPr>
-          <w:lang w:val="en-US"/>
-        </w:rPr>
-        <w:t xml:space="preserve">ou can now remove the </w:t>
-      </w:r>
-      <w:r>
-        <w:rPr>
-          <w:rStyle w:val="HTMLCode"/>
-        </w:rPr>
-        <w:t>import_node_to_</w:t>
-      </w:r>
-      <w:r>
-        <w:rPr>
-          <w:rStyle w:val="HTMLCode"/>
-        </w:rPr>
-        <w:t>3</w:t>
-      </w:r>
-      <w:r>
-        <w:rPr>
-          <w:rStyle w:val="HTMLCode"/>
-        </w:rPr>
-        <w:t>_</w:t>
-      </w:r>
-      <w:r>
-        <w:rPr>
-          <w:rStyle w:val="HTMLCode"/>
-        </w:rPr>
-        <w:t>0</w:t>
-      </w:r>
-      <w:r>
-        <w:rPr>
-          <w:rStyle w:val="HTMLCode"/>
-        </w:rPr>
-        <w:t>_from_2_1_</w:t>
-      </w:r>
-      <w:r>
-        <w:rPr>
-          <w:rStyle w:val="HTMLCode"/>
-        </w:rPr>
-        <w:t>x</w:t>
-      </w:r>
-      <w:r>
-        <w:rPr>
-          <w:rStyle w:val="HTMLCode"/>
-        </w:rPr>
-        <w:t xml:space="preserve">.py </w:t>
-      </w:r>
-      <w:r>
-        <w:rPr>
-          <w:lang w:val="en-US"/>
-        </w:rPr>
-        <w:t>Python script again from your new installation</w:t>
+        <w:t>I</w:t>
+      </w:r>
+      <w:r>
+        <w:rPr>
+          <w:lang w:val="en-US"/>
+        </w:rPr>
+        <w:t xml:space="preserve">f all went as expected, you should now have a new META-SHARE </w:t>
+      </w:r>
+      <w:r>
+        <w:rPr>
+          <w:lang w:val="en-US"/>
+        </w:rPr>
+        <w:t>V3.0</w:t>
+      </w:r>
+      <w:r>
+        <w:rPr>
+          <w:lang w:val="en-US"/>
+        </w:rPr>
+        <w:t xml:space="preserve"> installation containing your old data and user accounts</w:t>
       </w:r>
       <w:r>
         <w:rPr>
@@ -5444,7 +5445,7 @@
           <w:numId w:val="12"/>
         </w:numPr>
         <w:rPr>
-          <w:rStyle w:val="HTMLCode"/>
+          <w:lang w:val="en-US"/>
         </w:rPr>
       </w:pPr>
       <w:r>
@@ -5457,6 +5458,84 @@
         <w:rPr>
           <w:lang w:val="en-US"/>
         </w:rPr>
+        <w:t xml:space="preserve">ou can now remove the </w:t>
+      </w:r>
+      <w:r>
+        <w:rPr>
+          <w:rStyle w:val="HTMLCode"/>
+        </w:rPr>
+        <w:t>import_node_to_</w:t>
+      </w:r>
+      <w:r>
+        <w:rPr>
+          <w:rStyle w:val="HTMLCode"/>
+        </w:rPr>
+        <w:t>3</w:t>
+      </w:r>
+      <w:r>
+        <w:rPr>
+          <w:rStyle w:val="HTMLCode"/>
+        </w:rPr>
+        <w:t>_</w:t>
+      </w:r>
+      <w:r>
+        <w:rPr>
+          <w:rStyle w:val="HTMLCode"/>
+        </w:rPr>
+        <w:t>0</w:t>
+      </w:r>
+      <w:r>
+        <w:rPr>
+          <w:rStyle w:val="HTMLCode"/>
+        </w:rPr>
+        <w:t>_from_2_1_</w:t>
+      </w:r>
+      <w:r>
+        <w:rPr>
+          <w:rStyle w:val="HTMLCode"/>
+        </w:rPr>
+        <w:t>x</w:t>
+      </w:r>
+      <w:r>
+        <w:rPr>
+          <w:rStyle w:val="HTMLCode"/>
+        </w:rPr>
+        <w:t xml:space="preserve">.py </w:t>
+      </w:r>
+      <w:r>
+        <w:rPr>
+          <w:lang w:val="en-US"/>
+        </w:rPr>
+        <w:t>Python script again from your new installation</w:t>
+      </w:r>
+      <w:r>
+        <w:rPr>
+          <w:lang w:val="en-US"/>
+        </w:rPr>
+        <w:t>.</w:t>
+      </w:r>
+    </w:p>
+    <w:p>
+      <w:pPr>
+        <w:pStyle w:val="BodyText"/>
+        <w:numPr>
+          <w:ilvl w:val="0"/>
+          <w:numId w:val="12"/>
+        </w:numPr>
+        <w:rPr>
+          <w:rStyle w:val="HTMLCode"/>
+        </w:rPr>
+      </w:pPr>
+      <w:r>
+        <w:rPr>
+          <w:lang w:val="en-US"/>
+        </w:rPr>
+        <w:t>Y</w:t>
+      </w:r>
+      <w:r>
+        <w:rPr>
+          <w:lang w:val="en-US"/>
+        </w:rPr>
         <w:t>ou can also remove your temporary export directory and any created log files,</w:t>
       </w:r>
       <w:r>
@@ -5494,7 +5573,7 @@
       <w:pPr>
         <w:pStyle w:val="Heading2"/>
       </w:pPr>
-      <w:bookmarkStart w:id="11" w:name="_Toc336523534"/>
+      <w:bookmarkStart w:id="11" w:name="_Toc337199420"/>
       <w:bookmarkStart w:id="12" w:name="_Ref324930540"/>
       <w:r>
         <w:t>Post-Migration Recommendations</w:t>
@@ -5547,7 +5626,7 @@
       </w:pPr>
       <w:bookmarkStart w:id="13" w:name="_Ref333397533"/>
       <w:bookmarkStart w:id="14" w:name="_Ref333397556"/>
-      <w:bookmarkStart w:id="15" w:name="_Toc336523535"/>
+      <w:bookmarkStart w:id="15" w:name="_Toc337199421"/>
       <w:r>
         <w:t>Installation Requirements</w:t>
       </w:r>
@@ -5659,7 +5738,7 @@
         <w:pStyle w:val="Heading2"/>
       </w:pPr>
       <w:bookmarkStart w:id="16" w:name="_Ref324929790"/>
-      <w:bookmarkStart w:id="17" w:name="_Toc336523536"/>
+      <w:bookmarkStart w:id="17" w:name="_Toc337199422"/>
       <w:r>
         <w:t>Software Dependencies</w:t>
       </w:r>
@@ -5670,7 +5749,7 @@
       <w:pPr>
         <w:pStyle w:val="Heading3"/>
       </w:pPr>
-      <w:bookmarkStart w:id="18" w:name="_Toc336523537"/>
+      <w:bookmarkStart w:id="18" w:name="_Toc337199423"/>
       <w:r>
         <w:t>Web Server</w:t>
       </w:r>
@@ -5741,7 +5820,7 @@
         <w:pStyle w:val="Heading3"/>
       </w:pPr>
       <w:bookmarkStart w:id="19" w:name="_Ref324929536"/>
-      <w:bookmarkStart w:id="20" w:name="_Toc336523538"/>
+      <w:bookmarkStart w:id="20" w:name="_Toc337199424"/>
       <w:r>
         <w:t>Database Software</w:t>
       </w:r>
@@ -5848,7 +5927,7 @@
         <w:pStyle w:val="Heading2"/>
       </w:pPr>
       <w:bookmarkStart w:id="21" w:name="_Ref329185782"/>
-      <w:bookmarkStart w:id="22" w:name="_Toc336523539"/>
+      <w:bookmarkStart w:id="22" w:name="_Toc337199425"/>
       <w:r>
         <w:t>Python Module Dependencies</w:t>
       </w:r>
@@ -6720,7 +6799,7 @@
         <w:pStyle w:val="Heading1"/>
       </w:pPr>
       <w:bookmarkStart w:id="23" w:name="_Ref333336041"/>
-      <w:bookmarkStart w:id="24" w:name="_Toc336523540"/>
+      <w:bookmarkStart w:id="24" w:name="_Toc337199426"/>
       <w:r>
         <w:t>Development Server</w:t>
       </w:r>
@@ -7228,7 +7307,7 @@
       </w:pPr>
       <w:bookmarkStart w:id="25" w:name="_Ref324929734"/>
       <w:bookmarkStart w:id="26" w:name="_Ref324930622"/>
-      <w:bookmarkStart w:id="27" w:name="_Toc336523541"/>
+      <w:bookmarkStart w:id="27" w:name="_Toc337199427"/>
       <w:r>
         <w:t>Local Settings for META-SHARE Nodes</w:t>
       </w:r>
@@ -8575,7 +8654,7 @@
         <w:pStyle w:val="Heading1"/>
       </w:pPr>
       <w:bookmarkStart w:id="28" w:name="_Ref333335914"/>
-      <w:bookmarkStart w:id="29" w:name="_Toc336523542"/>
+      <w:bookmarkStart w:id="29" w:name="_Toc337199428"/>
       <w:r>
         <w:t>Deployment Server</w:t>
       </w:r>
@@ -8900,7 +8979,7 @@
         <w:pStyle w:val="Heading1"/>
       </w:pPr>
       <w:bookmarkStart w:id="30" w:name="_Ref333335917"/>
-      <w:bookmarkStart w:id="31" w:name="_Toc336523543"/>
+      <w:bookmarkStart w:id="31" w:name="_Toc337199429"/>
       <w:r>
         <w:t>Solr Server for Browsing and Searching</w:t>
       </w:r>
@@ -9063,7 +9142,7 @@
       <w:pPr>
         <w:pStyle w:val="Heading2"/>
       </w:pPr>
-      <w:bookmarkStart w:id="32" w:name="_Toc336523544"/>
+      <w:bookmarkStart w:id="32" w:name="_Toc337199430"/>
       <w:r>
         <w:t>Installing Solr</w:t>
       </w:r>
@@ -9494,7 +9573,7 @@
       <w:pPr>
         <w:pStyle w:val="Heading2"/>
       </w:pPr>
-      <w:bookmarkStart w:id="33" w:name="_Toc336523545"/>
+      <w:bookmarkStart w:id="33" w:name="_Toc337199431"/>
       <w:r>
         <w:t>Keeping the Solr Configuration Up-to-Date</w:t>
       </w:r>
@@ -9576,7 +9655,7 @@
       <w:pPr>
         <w:pStyle w:val="Heading2"/>
       </w:pPr>
-      <w:bookmarkStart w:id="34" w:name="_Toc336523546"/>
+      <w:bookmarkStart w:id="34" w:name="_Toc337199432"/>
       <w:r>
         <w:t>Manually Updating the Solr Configuration</w:t>
       </w:r>
@@ -9818,7 +9897,7 @@
         <w:pStyle w:val="Heading1"/>
       </w:pPr>
       <w:bookmarkStart w:id="35" w:name="_Ref334698248"/>
-      <w:bookmarkStart w:id="36" w:name="_Toc336523547"/>
+      <w:bookmarkStart w:id="36" w:name="_Toc337199433"/>
       <w:r>
         <w:t>Linking your Node with the META-SHARE Network</w:t>
       </w:r>
@@ -9829,7 +9908,7 @@
       <w:pPr>
         <w:pStyle w:val="Heading2"/>
       </w:pPr>
-      <w:bookmarkStart w:id="37" w:name="_Toc336523548"/>
+      <w:bookmarkStart w:id="37" w:name="_Toc337199434"/>
       <w:r>
         <w:t>Overview</w:t>
       </w:r>
@@ -9901,7 +9980,7 @@
         <w:pStyle w:val="Heading2"/>
       </w:pPr>
       <w:bookmarkStart w:id="38" w:name="_Ref334435442"/>
-      <w:bookmarkStart w:id="39" w:name="_Toc336523549"/>
+      <w:bookmarkStart w:id="39" w:name="_Toc337199435"/>
       <w:r>
         <w:t>Step-by-Step Instructions</w:t>
       </w:r>
@@ -10118,7 +10197,7 @@
       <w:pPr>
         <w:pStyle w:val="Heading1"/>
       </w:pPr>
-      <w:bookmarkStart w:id="40" w:name="_Toc336523550"/>
+      <w:bookmarkStart w:id="40" w:name="_Toc337199436"/>
       <w:r>
         <w:t>Importing and Exporting Resources</w:t>
       </w:r>
@@ -10143,7 +10222,7 @@
         <w:pStyle w:val="Heading2"/>
       </w:pPr>
       <w:bookmarkStart w:id="41" w:name="_Ref324929846"/>
-      <w:bookmarkStart w:id="42" w:name="_Toc336523551"/>
+      <w:bookmarkStart w:id="42" w:name="_Toc337199437"/>
       <w:r>
         <w:t>Importing XML Files into META-SHARE</w:t>
       </w:r>
@@ -10273,7 +10352,7 @@
         <w:pStyle w:val="Heading3"/>
       </w:pPr>
       <w:bookmarkStart w:id="43" w:name="_Ref325101656"/>
-      <w:bookmarkStart w:id="44" w:name="_Toc336523552"/>
+      <w:bookmarkStart w:id="44" w:name="_Toc337199438"/>
       <w:r>
         <w:t>Importing from the Command Line</w:t>
       </w:r>
@@ -10365,7 +10444,7 @@
       <w:pPr>
         <w:pStyle w:val="Heading3"/>
       </w:pPr>
-      <w:bookmarkStart w:id="45" w:name="_Toc336523553"/>
+      <w:bookmarkStart w:id="45" w:name="_Toc337199439"/>
       <w:r>
         <w:t>Importing from the Editor</w:t>
       </w:r>
@@ -10390,7 +10469,7 @@
         <w:pStyle w:val="Heading2"/>
       </w:pPr>
       <w:bookmarkStart w:id="46" w:name="_Ref324929830"/>
-      <w:bookmarkStart w:id="47" w:name="_Toc336523554"/>
+      <w:bookmarkStart w:id="47" w:name="_Toc337199440"/>
       <w:r>
         <w:t>Exporting XML Files from META-SHARE</w:t>
       </w:r>
@@ -10416,7 +10495,7 @@
         <w:pStyle w:val="Heading3"/>
       </w:pPr>
       <w:bookmarkStart w:id="48" w:name="_Ref325101225"/>
-      <w:bookmarkStart w:id="49" w:name="_Toc336523555"/>
+      <w:bookmarkStart w:id="49" w:name="_Toc337199441"/>
       <w:r>
         <w:t>Exporting from the Command Line</w:t>
       </w:r>
@@ -10533,7 +10612,7 @@
       <w:pPr>
         <w:pStyle w:val="Heading3"/>
       </w:pPr>
-      <w:bookmarkStart w:id="50" w:name="_Toc336523556"/>
+      <w:bookmarkStart w:id="50" w:name="_Toc337199442"/>
       <w:r>
         <w:t>Exporting from the Editor</w:t>
       </w:r>
@@ -10605,7 +10684,7 @@
       <w:pPr>
         <w:pStyle w:val="Heading2"/>
       </w:pPr>
-      <w:bookmarkStart w:id="51" w:name="_Toc336523557"/>
+      <w:bookmarkStart w:id="51" w:name="_Toc337199443"/>
       <w:r>
         <w:t>Copying Data between META-SHARE Nodes</w:t>
       </w:r>
@@ -10653,7 +10732,7 @@
       <w:pPr>
         <w:pStyle w:val="Heading1"/>
       </w:pPr>
-      <w:bookmarkStart w:id="52" w:name="_Toc336523558"/>
+      <w:bookmarkStart w:id="52" w:name="_Toc337199444"/>
       <w:r>
         <w:t xml:space="preserve">Setting up </w:t>
       </w:r>
@@ -10683,7 +10762,7 @@
       <w:pPr>
         <w:pStyle w:val="Heading1"/>
       </w:pPr>
-      <w:bookmarkStart w:id="53" w:name="_Toc336523559"/>
+      <w:bookmarkStart w:id="53" w:name="_Toc337199445"/>
       <w:r>
         <w:t>Search Engine Optimization</w:t>
       </w:r>
@@ -10734,7 +10813,7 @@
       <w:pPr>
         <w:pStyle w:val="Heading1"/>
       </w:pPr>
-      <w:bookmarkStart w:id="54" w:name="_Toc336523560"/>
+      <w:bookmarkStart w:id="54" w:name="_Toc337199446"/>
       <w:r>
         <w:t>Frequently Asked Questions</w:t>
       </w:r>
@@ -10758,7 +10837,7 @@
       <w:pPr>
         <w:pStyle w:val="Heading2"/>
       </w:pPr>
-      <w:bookmarkStart w:id="55" w:name="_Toc336523561"/>
+      <w:bookmarkStart w:id="55" w:name="_Toc337199447"/>
       <w:r>
         <w:t>I Want to use MySQL and/or Apache</w:t>
       </w:r>
@@ -10824,7 +10903,7 @@
         <w:pStyle w:val="Heading2"/>
       </w:pPr>
       <w:bookmarkStart w:id="56" w:name="_Ref335299133"/>
-      <w:bookmarkStart w:id="57" w:name="_Toc336523562"/>
+      <w:bookmarkStart w:id="57" w:name="_Toc337199448"/>
       <w:r>
         <w:t>I Need Help Configuring lighttpd</w:t>
       </w:r>
@@ -10962,7 +11041,7 @@
       <w:pPr>
         <w:pStyle w:val="Heading2"/>
       </w:pPr>
-      <w:bookmarkStart w:id="58" w:name="_Toc336523563"/>
+      <w:bookmarkStart w:id="58" w:name="_Toc337199449"/>
       <w:r>
         <w:t>I am Getting Storage Errors when Importing or Saving</w:t>
       </w:r>
@@ -11095,7 +11174,7 @@
       <w:pPr>
         <w:pStyle w:val="Heading2"/>
       </w:pPr>
-      <w:bookmarkStart w:id="59" w:name="_Toc336523564"/>
+      <w:bookmarkStart w:id="59" w:name="_Toc337199450"/>
       <w:r>
         <w:t>Why Can Django not Serve the Static Files?</w:t>
       </w:r>
@@ -11128,7 +11207,7 @@
       <w:pPr>
         <w:pStyle w:val="Heading2"/>
       </w:pPr>
-      <w:bookmarkStart w:id="60" w:name="_Toc336523565"/>
+      <w:bookmarkStart w:id="60" w:name="_Toc337199451"/>
       <w:r>
         <w:t>PostgreSQL Error Message</w:t>
       </w:r>
@@ -11250,7 +11329,7 @@
       <w:pPr>
         <w:pStyle w:val="Heading2"/>
       </w:pPr>
-      <w:bookmarkStart w:id="61" w:name="_Toc336523566"/>
+      <w:bookmarkStart w:id="61" w:name="_Toc337199452"/>
       <w:r>
         <w:t>Problems with Importing XML Files</w:t>
       </w:r>
@@ -11377,7 +11456,7 @@
       <w:pPr>
         <w:pStyle w:val="Heading2"/>
       </w:pPr>
-      <w:bookmarkStart w:id="62" w:name="_Toc336523567"/>
+      <w:bookmarkStart w:id="62" w:name="_Toc337199453"/>
       <w:r>
         <w:t>Updating the GeoIP Database for Statistics Collection</w:t>
       </w:r>
@@ -11504,7 +11583,7 @@
         <w:pStyle w:val="Heading2"/>
       </w:pPr>
       <w:bookmarkStart w:id="64" w:name="_Ref329185621"/>
-      <w:bookmarkStart w:id="65" w:name="_Toc336523568"/>
+      <w:bookmarkStart w:id="65" w:name="_Toc337199454"/>
       <w:r>
         <w:t>How can I Correctly Build Python for META-SHARE?</w:t>
       </w:r>
@@ -11616,7 +11695,7 @@
         <w:pStyle w:val="Heading2"/>
       </w:pPr>
       <w:bookmarkStart w:id="66" w:name="_Ref329186256"/>
-      <w:bookmarkStart w:id="67" w:name="_Toc336523569"/>
+      <w:bookmarkStart w:id="67" w:name="_Toc337199455"/>
       <w:r>
         <w:t>How do I Install psycopg2 for using PostgreSQL?</w:t>
       </w:r>
@@ -11827,7 +11906,7 @@
         <w:rPr>
           <w:noProof/>
         </w:rPr>
-        <w:t>20</w:t>
+        <w:t>2</w:t>
       </w:r>
     </w:fldSimple>
   </w:p>

</xml_diff>

<commit_message>
integrate Google Analytics tracking for all META-SHARE sites by default
The Installation Manual contains information on how to change this
default setting. The Terms of Service are changed accordingly (already
approved by the META-SHARE legal team).
</commit_message>
<xml_diff>
--- a/misc/docs/META-SHARE_Installation_Manual.docx
+++ b/misc/docs/META-SHARE_Installation_Manual.docx
@@ -266,7 +266,7 @@
           <w:bCs/>
           <w:lang w:val="en-US"/>
         </w:rPr>
-        <w:t>October 8</w:t>
+        <w:t>November 26</w:t>
       </w:r>
       <w:r>
         <w:rPr>
@@ -352,7 +352,7 @@
         </w:rPr>
         <w:fldChar w:fldCharType="separate"/>
       </w:r>
-      <w:hyperlink w:anchor="_Toc337463331" w:history="1">
+      <w:hyperlink w:anchor="_Toc341691447" w:history="1">
         <w:r>
           <w:rPr>
             <w:rStyle w:val="Hyperlink"/>
@@ -396,7 +396,7 @@
             <w:noProof/>
             <w:webHidden/>
           </w:rPr>
-          <w:instrText xml:space="preserve"> PAGEREF _Toc337463331 \h </w:instrText>
+          <w:instrText xml:space="preserve"> PAGEREF _Toc341691447 \h </w:instrText>
         </w:r>
         <w:r>
           <w:rPr>
@@ -437,7 +437,7 @@
           <w:lang w:val="en-US" w:eastAsia="en-US"/>
         </w:rPr>
       </w:pPr>
-      <w:hyperlink w:anchor="_Toc337463332" w:history="1">
+      <w:hyperlink w:anchor="_Toc341691448" w:history="1">
         <w:r>
           <w:rPr>
             <w:rStyle w:val="Hyperlink"/>
@@ -481,7 +481,7 @@
             <w:noProof/>
             <w:webHidden/>
           </w:rPr>
-          <w:instrText xml:space="preserve"> PAGEREF _Toc337463332 \h </w:instrText>
+          <w:instrText xml:space="preserve"> PAGEREF _Toc341691448 \h </w:instrText>
         </w:r>
         <w:r>
           <w:rPr>
@@ -522,7 +522,7 @@
           <w:lang w:val="en-US" w:eastAsia="en-US"/>
         </w:rPr>
       </w:pPr>
-      <w:hyperlink w:anchor="_Toc337463333" w:history="1">
+      <w:hyperlink w:anchor="_Toc341691449" w:history="1">
         <w:r>
           <w:rPr>
             <w:rStyle w:val="Hyperlink"/>
@@ -566,7 +566,7 @@
             <w:noProof/>
             <w:webHidden/>
           </w:rPr>
-          <w:instrText xml:space="preserve"> PAGEREF _Toc337463333 \h </w:instrText>
+          <w:instrText xml:space="preserve"> PAGEREF _Toc341691449 \h </w:instrText>
         </w:r>
         <w:r>
           <w:rPr>
@@ -607,7 +607,7 @@
           <w:lang w:val="en-US" w:eastAsia="en-US"/>
         </w:rPr>
       </w:pPr>
-      <w:hyperlink w:anchor="_Toc337463334" w:history="1">
+      <w:hyperlink w:anchor="_Toc341691450" w:history="1">
         <w:r>
           <w:rPr>
             <w:rStyle w:val="Hyperlink"/>
@@ -651,7 +651,7 @@
             <w:noProof/>
             <w:webHidden/>
           </w:rPr>
-          <w:instrText xml:space="preserve"> PAGEREF _Toc337463334 \h </w:instrText>
+          <w:instrText xml:space="preserve"> PAGEREF _Toc341691450 \h </w:instrText>
         </w:r>
         <w:r>
           <w:rPr>
@@ -692,7 +692,7 @@
           <w:lang w:val="en-US" w:eastAsia="en-US"/>
         </w:rPr>
       </w:pPr>
-      <w:hyperlink w:anchor="_Toc337463335" w:history="1">
+      <w:hyperlink w:anchor="_Toc341691451" w:history="1">
         <w:r>
           <w:rPr>
             <w:rStyle w:val="Hyperlink"/>
@@ -736,7 +736,7 @@
             <w:noProof/>
             <w:webHidden/>
           </w:rPr>
-          <w:instrText xml:space="preserve"> PAGEREF _Toc337463335 \h </w:instrText>
+          <w:instrText xml:space="preserve"> PAGEREF _Toc341691451 \h </w:instrText>
         </w:r>
         <w:r>
           <w:rPr>
@@ -777,7 +777,7 @@
           <w:lang w:val="en-US" w:eastAsia="en-US"/>
         </w:rPr>
       </w:pPr>
-      <w:hyperlink w:anchor="_Toc337463336" w:history="1">
+      <w:hyperlink w:anchor="_Toc341691452" w:history="1">
         <w:r>
           <w:rPr>
             <w:rStyle w:val="Hyperlink"/>
@@ -821,7 +821,7 @@
             <w:noProof/>
             <w:webHidden/>
           </w:rPr>
-          <w:instrText xml:space="preserve"> PAGEREF _Toc337463336 \h </w:instrText>
+          <w:instrText xml:space="preserve"> PAGEREF _Toc341691452 \h </w:instrText>
         </w:r>
         <w:r>
           <w:rPr>
@@ -862,7 +862,7 @@
           <w:lang w:val="en-US" w:eastAsia="en-US"/>
         </w:rPr>
       </w:pPr>
-      <w:hyperlink w:anchor="_Toc337463337" w:history="1">
+      <w:hyperlink w:anchor="_Toc341691453" w:history="1">
         <w:r>
           <w:rPr>
             <w:rStyle w:val="Hyperlink"/>
@@ -906,7 +906,7 @@
             <w:noProof/>
             <w:webHidden/>
           </w:rPr>
-          <w:instrText xml:space="preserve"> PAGEREF _Toc337463337 \h </w:instrText>
+          <w:instrText xml:space="preserve"> PAGEREF _Toc341691453 \h </w:instrText>
         </w:r>
         <w:r>
           <w:rPr>
@@ -951,7 +951,7 @@
           <w:lang w:val="en-US" w:eastAsia="en-US"/>
         </w:rPr>
       </w:pPr>
-      <w:hyperlink w:anchor="_Toc337463338" w:history="1">
+      <w:hyperlink w:anchor="_Toc341691454" w:history="1">
         <w:r>
           <w:rPr>
             <w:rStyle w:val="Hyperlink"/>
@@ -995,7 +995,7 @@
             <w:noProof/>
             <w:webHidden/>
           </w:rPr>
-          <w:instrText xml:space="preserve"> PAGEREF _Toc337463338 \h </w:instrText>
+          <w:instrText xml:space="preserve"> PAGEREF _Toc341691454 \h </w:instrText>
         </w:r>
         <w:r>
           <w:rPr>
@@ -1040,7 +1040,7 @@
           <w:lang w:val="en-US" w:eastAsia="en-US"/>
         </w:rPr>
       </w:pPr>
-      <w:hyperlink w:anchor="_Toc337463339" w:history="1">
+      <w:hyperlink w:anchor="_Toc341691455" w:history="1">
         <w:r>
           <w:rPr>
             <w:rStyle w:val="Hyperlink"/>
@@ -1084,7 +1084,7 @@
             <w:noProof/>
             <w:webHidden/>
           </w:rPr>
-          <w:instrText xml:space="preserve"> PAGEREF _Toc337463339 \h </w:instrText>
+          <w:instrText xml:space="preserve"> PAGEREF _Toc341691455 \h </w:instrText>
         </w:r>
         <w:r>
           <w:rPr>
@@ -1125,7 +1125,7 @@
           <w:lang w:val="en-US" w:eastAsia="en-US"/>
         </w:rPr>
       </w:pPr>
-      <w:hyperlink w:anchor="_Toc337463340" w:history="1">
+      <w:hyperlink w:anchor="_Toc341691456" w:history="1">
         <w:r>
           <w:rPr>
             <w:rStyle w:val="Hyperlink"/>
@@ -1169,7 +1169,7 @@
             <w:noProof/>
             <w:webHidden/>
           </w:rPr>
-          <w:instrText xml:space="preserve"> PAGEREF _Toc337463340 \h </w:instrText>
+          <w:instrText xml:space="preserve"> PAGEREF _Toc341691456 \h </w:instrText>
         </w:r>
         <w:r>
           <w:rPr>
@@ -1210,7 +1210,7 @@
           <w:lang w:val="en-US" w:eastAsia="en-US"/>
         </w:rPr>
       </w:pPr>
-      <w:hyperlink w:anchor="_Toc337463341" w:history="1">
+      <w:hyperlink w:anchor="_Toc341691457" w:history="1">
         <w:r>
           <w:rPr>
             <w:rStyle w:val="Hyperlink"/>
@@ -1254,7 +1254,7 @@
             <w:noProof/>
             <w:webHidden/>
           </w:rPr>
-          <w:instrText xml:space="preserve"> PAGEREF _Toc337463341 \h </w:instrText>
+          <w:instrText xml:space="preserve"> PAGEREF _Toc341691457 \h </w:instrText>
         </w:r>
         <w:r>
           <w:rPr>
@@ -1295,7 +1295,7 @@
           <w:lang w:val="en-US" w:eastAsia="en-US"/>
         </w:rPr>
       </w:pPr>
-      <w:hyperlink w:anchor="_Toc337463342" w:history="1">
+      <w:hyperlink w:anchor="_Toc341691458" w:history="1">
         <w:r>
           <w:rPr>
             <w:rStyle w:val="Hyperlink"/>
@@ -1339,7 +1339,7 @@
             <w:noProof/>
             <w:webHidden/>
           </w:rPr>
-          <w:instrText xml:space="preserve"> PAGEREF _Toc337463342 \h </w:instrText>
+          <w:instrText xml:space="preserve"> PAGEREF _Toc341691458 \h </w:instrText>
         </w:r>
         <w:r>
           <w:rPr>
@@ -1380,7 +1380,7 @@
           <w:lang w:val="en-US" w:eastAsia="en-US"/>
         </w:rPr>
       </w:pPr>
-      <w:hyperlink w:anchor="_Toc337463343" w:history="1">
+      <w:hyperlink w:anchor="_Toc341691459" w:history="1">
         <w:r>
           <w:rPr>
             <w:rStyle w:val="Hyperlink"/>
@@ -1424,7 +1424,7 @@
             <w:noProof/>
             <w:webHidden/>
           </w:rPr>
-          <w:instrText xml:space="preserve"> PAGEREF _Toc337463343 \h </w:instrText>
+          <w:instrText xml:space="preserve"> PAGEREF _Toc341691459 \h </w:instrText>
         </w:r>
         <w:r>
           <w:rPr>
@@ -1465,7 +1465,7 @@
           <w:lang w:val="en-US" w:eastAsia="en-US"/>
         </w:rPr>
       </w:pPr>
-      <w:hyperlink w:anchor="_Toc337463344" w:history="1">
+      <w:hyperlink w:anchor="_Toc341691460" w:history="1">
         <w:r>
           <w:rPr>
             <w:rStyle w:val="Hyperlink"/>
@@ -1509,7 +1509,7 @@
             <w:noProof/>
             <w:webHidden/>
           </w:rPr>
-          <w:instrText xml:space="preserve"> PAGEREF _Toc337463344 \h </w:instrText>
+          <w:instrText xml:space="preserve"> PAGEREF _Toc341691460 \h </w:instrText>
         </w:r>
         <w:r>
           <w:rPr>
@@ -1550,7 +1550,7 @@
           <w:lang w:val="en-US" w:eastAsia="en-US"/>
         </w:rPr>
       </w:pPr>
-      <w:hyperlink w:anchor="_Toc337463345" w:history="1">
+      <w:hyperlink w:anchor="_Toc341691461" w:history="1">
         <w:r>
           <w:rPr>
             <w:rStyle w:val="Hyperlink"/>
@@ -1594,7 +1594,7 @@
             <w:noProof/>
             <w:webHidden/>
           </w:rPr>
-          <w:instrText xml:space="preserve"> PAGEREF _Toc337463345 \h </w:instrText>
+          <w:instrText xml:space="preserve"> PAGEREF _Toc341691461 \h </w:instrText>
         </w:r>
         <w:r>
           <w:rPr>
@@ -1635,7 +1635,7 @@
           <w:lang w:val="en-US" w:eastAsia="en-US"/>
         </w:rPr>
       </w:pPr>
-      <w:hyperlink w:anchor="_Toc337463346" w:history="1">
+      <w:hyperlink w:anchor="_Toc341691462" w:history="1">
         <w:r>
           <w:rPr>
             <w:rStyle w:val="Hyperlink"/>
@@ -1679,7 +1679,7 @@
             <w:noProof/>
             <w:webHidden/>
           </w:rPr>
-          <w:instrText xml:space="preserve"> PAGEREF _Toc337463346 \h </w:instrText>
+          <w:instrText xml:space="preserve"> PAGEREF _Toc341691462 \h </w:instrText>
         </w:r>
         <w:r>
           <w:rPr>
@@ -1720,7 +1720,7 @@
           <w:lang w:val="en-US" w:eastAsia="en-US"/>
         </w:rPr>
       </w:pPr>
-      <w:hyperlink w:anchor="_Toc337463347" w:history="1">
+      <w:hyperlink w:anchor="_Toc341691463" w:history="1">
         <w:r>
           <w:rPr>
             <w:rStyle w:val="Hyperlink"/>
@@ -1764,7 +1764,7 @@
             <w:noProof/>
             <w:webHidden/>
           </w:rPr>
-          <w:instrText xml:space="preserve"> PAGEREF _Toc337463347 \h </w:instrText>
+          <w:instrText xml:space="preserve"> PAGEREF _Toc341691463 \h </w:instrText>
         </w:r>
         <w:r>
           <w:rPr>
@@ -1805,7 +1805,7 @@
           <w:lang w:val="en-US" w:eastAsia="en-US"/>
         </w:rPr>
       </w:pPr>
-      <w:hyperlink w:anchor="_Toc337463348" w:history="1">
+      <w:hyperlink w:anchor="_Toc341691464" w:history="1">
         <w:r>
           <w:rPr>
             <w:rStyle w:val="Hyperlink"/>
@@ -1849,7 +1849,7 @@
             <w:noProof/>
             <w:webHidden/>
           </w:rPr>
-          <w:instrText xml:space="preserve"> PAGEREF _Toc337463348 \h </w:instrText>
+          <w:instrText xml:space="preserve"> PAGEREF _Toc341691464 \h </w:instrText>
         </w:r>
         <w:r>
           <w:rPr>
@@ -1890,7 +1890,7 @@
           <w:lang w:val="en-US" w:eastAsia="en-US"/>
         </w:rPr>
       </w:pPr>
-      <w:hyperlink w:anchor="_Toc337463349" w:history="1">
+      <w:hyperlink w:anchor="_Toc341691465" w:history="1">
         <w:r>
           <w:rPr>
             <w:rStyle w:val="Hyperlink"/>
@@ -1934,7 +1934,7 @@
             <w:noProof/>
             <w:webHidden/>
           </w:rPr>
-          <w:instrText xml:space="preserve"> PAGEREF _Toc337463349 \h </w:instrText>
+          <w:instrText xml:space="preserve"> PAGEREF _Toc341691465 \h </w:instrText>
         </w:r>
         <w:r>
           <w:rPr>
@@ -1975,7 +1975,7 @@
           <w:lang w:val="en-US" w:eastAsia="en-US"/>
         </w:rPr>
       </w:pPr>
-      <w:hyperlink w:anchor="_Toc337463350" w:history="1">
+      <w:hyperlink w:anchor="_Toc341691466" w:history="1">
         <w:r>
           <w:rPr>
             <w:rStyle w:val="Hyperlink"/>
@@ -2019,7 +2019,7 @@
             <w:noProof/>
             <w:webHidden/>
           </w:rPr>
-          <w:instrText xml:space="preserve"> PAGEREF _Toc337463350 \h </w:instrText>
+          <w:instrText xml:space="preserve"> PAGEREF _Toc341691466 \h </w:instrText>
         </w:r>
         <w:r>
           <w:rPr>
@@ -2060,7 +2060,7 @@
           <w:lang w:val="en-US" w:eastAsia="en-US"/>
         </w:rPr>
       </w:pPr>
-      <w:hyperlink w:anchor="_Toc337463351" w:history="1">
+      <w:hyperlink w:anchor="_Toc341691467" w:history="1">
         <w:r>
           <w:rPr>
             <w:rStyle w:val="Hyperlink"/>
@@ -2104,7 +2104,7 @@
             <w:noProof/>
             <w:webHidden/>
           </w:rPr>
-          <w:instrText xml:space="preserve"> PAGEREF _Toc337463351 \h </w:instrText>
+          <w:instrText xml:space="preserve"> PAGEREF _Toc341691467 \h </w:instrText>
         </w:r>
         <w:r>
           <w:rPr>
@@ -2145,7 +2145,7 @@
           <w:lang w:val="en-US" w:eastAsia="en-US"/>
         </w:rPr>
       </w:pPr>
-      <w:hyperlink w:anchor="_Toc337463352" w:history="1">
+      <w:hyperlink w:anchor="_Toc341691468" w:history="1">
         <w:r>
           <w:rPr>
             <w:rStyle w:val="Hyperlink"/>
@@ -2189,7 +2189,7 @@
             <w:noProof/>
             <w:webHidden/>
           </w:rPr>
-          <w:instrText xml:space="preserve"> PAGEREF _Toc337463352 \h </w:instrText>
+          <w:instrText xml:space="preserve"> PAGEREF _Toc341691468 \h </w:instrText>
         </w:r>
         <w:r>
           <w:rPr>
@@ -2234,7 +2234,7 @@
           <w:lang w:val="en-US" w:eastAsia="en-US"/>
         </w:rPr>
       </w:pPr>
-      <w:hyperlink w:anchor="_Toc337463353" w:history="1">
+      <w:hyperlink w:anchor="_Toc341691469" w:history="1">
         <w:r>
           <w:rPr>
             <w:rStyle w:val="Hyperlink"/>
@@ -2278,7 +2278,7 @@
             <w:noProof/>
             <w:webHidden/>
           </w:rPr>
-          <w:instrText xml:space="preserve"> PAGEREF _Toc337463353 \h </w:instrText>
+          <w:instrText xml:space="preserve"> PAGEREF _Toc341691469 \h </w:instrText>
         </w:r>
         <w:r>
           <w:rPr>
@@ -2323,7 +2323,7 @@
           <w:lang w:val="en-US" w:eastAsia="en-US"/>
         </w:rPr>
       </w:pPr>
-      <w:hyperlink w:anchor="_Toc337463354" w:history="1">
+      <w:hyperlink w:anchor="_Toc341691470" w:history="1">
         <w:r>
           <w:rPr>
             <w:rStyle w:val="Hyperlink"/>
@@ -2367,7 +2367,7 @@
             <w:noProof/>
             <w:webHidden/>
           </w:rPr>
-          <w:instrText xml:space="preserve"> PAGEREF _Toc337463354 \h </w:instrText>
+          <w:instrText xml:space="preserve"> PAGEREF _Toc341691470 \h </w:instrText>
         </w:r>
         <w:r>
           <w:rPr>
@@ -2408,7 +2408,7 @@
           <w:lang w:val="en-US" w:eastAsia="en-US"/>
         </w:rPr>
       </w:pPr>
-      <w:hyperlink w:anchor="_Toc337463355" w:history="1">
+      <w:hyperlink w:anchor="_Toc341691471" w:history="1">
         <w:r>
           <w:rPr>
             <w:rStyle w:val="Hyperlink"/>
@@ -2452,7 +2452,7 @@
             <w:noProof/>
             <w:webHidden/>
           </w:rPr>
-          <w:instrText xml:space="preserve"> PAGEREF _Toc337463355 \h </w:instrText>
+          <w:instrText xml:space="preserve"> PAGEREF _Toc341691471 \h </w:instrText>
         </w:r>
         <w:r>
           <w:rPr>
@@ -2497,7 +2497,7 @@
           <w:lang w:val="en-US" w:eastAsia="en-US"/>
         </w:rPr>
       </w:pPr>
-      <w:hyperlink w:anchor="_Toc337463356" w:history="1">
+      <w:hyperlink w:anchor="_Toc341691472" w:history="1">
         <w:r>
           <w:rPr>
             <w:rStyle w:val="Hyperlink"/>
@@ -2541,7 +2541,7 @@
             <w:noProof/>
             <w:webHidden/>
           </w:rPr>
-          <w:instrText xml:space="preserve"> PAGEREF _Toc337463356 \h </w:instrText>
+          <w:instrText xml:space="preserve"> PAGEREF _Toc341691472 \h </w:instrText>
         </w:r>
         <w:r>
           <w:rPr>
@@ -2586,7 +2586,7 @@
           <w:lang w:val="en-US" w:eastAsia="en-US"/>
         </w:rPr>
       </w:pPr>
-      <w:hyperlink w:anchor="_Toc337463357" w:history="1">
+      <w:hyperlink w:anchor="_Toc341691473" w:history="1">
         <w:r>
           <w:rPr>
             <w:rStyle w:val="Hyperlink"/>
@@ -2630,7 +2630,7 @@
             <w:noProof/>
             <w:webHidden/>
           </w:rPr>
-          <w:instrText xml:space="preserve"> PAGEREF _Toc337463357 \h </w:instrText>
+          <w:instrText xml:space="preserve"> PAGEREF _Toc341691473 \h </w:instrText>
         </w:r>
         <w:r>
           <w:rPr>
@@ -2671,7 +2671,7 @@
           <w:lang w:val="en-US" w:eastAsia="en-US"/>
         </w:rPr>
       </w:pPr>
-      <w:hyperlink w:anchor="_Toc337463358" w:history="1">
+      <w:hyperlink w:anchor="_Toc341691474" w:history="1">
         <w:r>
           <w:rPr>
             <w:rStyle w:val="Hyperlink"/>
@@ -2715,7 +2715,7 @@
             <w:noProof/>
             <w:webHidden/>
           </w:rPr>
-          <w:instrText xml:space="preserve"> PAGEREF _Toc337463358 \h </w:instrText>
+          <w:instrText xml:space="preserve"> PAGEREF _Toc341691474 \h </w:instrText>
         </w:r>
         <w:r>
           <w:rPr>
@@ -2756,7 +2756,7 @@
           <w:lang w:val="en-US" w:eastAsia="en-US"/>
         </w:rPr>
       </w:pPr>
-      <w:hyperlink w:anchor="_Toc337463359" w:history="1">
+      <w:hyperlink w:anchor="_Toc341691475" w:history="1">
         <w:r>
           <w:rPr>
             <w:rStyle w:val="Hyperlink"/>
@@ -2800,7 +2800,7 @@
             <w:noProof/>
             <w:webHidden/>
           </w:rPr>
-          <w:instrText xml:space="preserve"> PAGEREF _Toc337463359 \h </w:instrText>
+          <w:instrText xml:space="preserve"> PAGEREF _Toc341691475 \h </w:instrText>
         </w:r>
         <w:r>
           <w:rPr>
@@ -2841,7 +2841,7 @@
           <w:lang w:val="en-US" w:eastAsia="en-US"/>
         </w:rPr>
       </w:pPr>
-      <w:hyperlink w:anchor="_Toc337463360" w:history="1">
+      <w:hyperlink w:anchor="_Toc341691476" w:history="1">
         <w:r>
           <w:rPr>
             <w:rStyle w:val="Hyperlink"/>
@@ -2864,7 +2864,7 @@
             <w:rStyle w:val="Hyperlink"/>
             <w:noProof/>
           </w:rPr>
-          <w:t>Search Engine Optimization</w:t>
+          <w:t>Search Engine Optimization and Web Analytics</w:t>
         </w:r>
         <w:r>
           <w:rPr>
@@ -2885,7 +2885,7 @@
             <w:noProof/>
             <w:webHidden/>
           </w:rPr>
-          <w:instrText xml:space="preserve"> PAGEREF _Toc337463360 \h </w:instrText>
+          <w:instrText xml:space="preserve"> PAGEREF _Toc341691476 \h </w:instrText>
         </w:r>
         <w:r>
           <w:rPr>
@@ -2926,7 +2926,7 @@
           <w:lang w:val="en-US" w:eastAsia="en-US"/>
         </w:rPr>
       </w:pPr>
-      <w:hyperlink w:anchor="_Toc337463361" w:history="1">
+      <w:hyperlink w:anchor="_Toc341691477" w:history="1">
         <w:r>
           <w:rPr>
             <w:rStyle w:val="Hyperlink"/>
@@ -2970,7 +2970,7 @@
             <w:noProof/>
             <w:webHidden/>
           </w:rPr>
-          <w:instrText xml:space="preserve"> PAGEREF _Toc337463361 \h </w:instrText>
+          <w:instrText xml:space="preserve"> PAGEREF _Toc341691477 \h </w:instrText>
         </w:r>
         <w:r>
           <w:rPr>
@@ -3011,7 +3011,7 @@
           <w:lang w:val="en-US" w:eastAsia="en-US"/>
         </w:rPr>
       </w:pPr>
-      <w:hyperlink w:anchor="_Toc337463362" w:history="1">
+      <w:hyperlink w:anchor="_Toc341691478" w:history="1">
         <w:r>
           <w:rPr>
             <w:rStyle w:val="Hyperlink"/>
@@ -3055,7 +3055,7 @@
             <w:noProof/>
             <w:webHidden/>
           </w:rPr>
-          <w:instrText xml:space="preserve"> PAGEREF _Toc337463362 \h </w:instrText>
+          <w:instrText xml:space="preserve"> PAGEREF _Toc341691478 \h </w:instrText>
         </w:r>
         <w:r>
           <w:rPr>
@@ -3096,7 +3096,7 @@
           <w:lang w:val="en-US" w:eastAsia="en-US"/>
         </w:rPr>
       </w:pPr>
-      <w:hyperlink w:anchor="_Toc337463363" w:history="1">
+      <w:hyperlink w:anchor="_Toc341691479" w:history="1">
         <w:r>
           <w:rPr>
             <w:rStyle w:val="Hyperlink"/>
@@ -3140,7 +3140,7 @@
             <w:noProof/>
             <w:webHidden/>
           </w:rPr>
-          <w:instrText xml:space="preserve"> PAGEREF _Toc337463363 \h </w:instrText>
+          <w:instrText xml:space="preserve"> PAGEREF _Toc341691479 \h </w:instrText>
         </w:r>
         <w:r>
           <w:rPr>
@@ -3159,7 +3159,7 @@
             <w:noProof/>
             <w:webHidden/>
           </w:rPr>
-          <w:t>18</w:t>
+          <w:t>19</w:t>
         </w:r>
         <w:r>
           <w:rPr>
@@ -3181,7 +3181,7 @@
           <w:lang w:val="en-US" w:eastAsia="en-US"/>
         </w:rPr>
       </w:pPr>
-      <w:hyperlink w:anchor="_Toc337463364" w:history="1">
+      <w:hyperlink w:anchor="_Toc341691480" w:history="1">
         <w:r>
           <w:rPr>
             <w:rStyle w:val="Hyperlink"/>
@@ -3225,7 +3225,7 @@
             <w:noProof/>
             <w:webHidden/>
           </w:rPr>
-          <w:instrText xml:space="preserve"> PAGEREF _Toc337463364 \h </w:instrText>
+          <w:instrText xml:space="preserve"> PAGEREF _Toc341691480 \h </w:instrText>
         </w:r>
         <w:r>
           <w:rPr>
@@ -3266,7 +3266,7 @@
           <w:lang w:val="en-US" w:eastAsia="en-US"/>
         </w:rPr>
       </w:pPr>
-      <w:hyperlink w:anchor="_Toc337463365" w:history="1">
+      <w:hyperlink w:anchor="_Toc341691481" w:history="1">
         <w:r>
           <w:rPr>
             <w:rStyle w:val="Hyperlink"/>
@@ -3310,7 +3310,7 @@
             <w:noProof/>
             <w:webHidden/>
           </w:rPr>
-          <w:instrText xml:space="preserve"> PAGEREF _Toc337463365 \h </w:instrText>
+          <w:instrText xml:space="preserve"> PAGEREF _Toc341691481 \h </w:instrText>
         </w:r>
         <w:r>
           <w:rPr>
@@ -3351,7 +3351,7 @@
           <w:lang w:val="en-US" w:eastAsia="en-US"/>
         </w:rPr>
       </w:pPr>
-      <w:hyperlink w:anchor="_Toc337463366" w:history="1">
+      <w:hyperlink w:anchor="_Toc341691482" w:history="1">
         <w:r>
           <w:rPr>
             <w:rStyle w:val="Hyperlink"/>
@@ -3395,7 +3395,7 @@
             <w:noProof/>
             <w:webHidden/>
           </w:rPr>
-          <w:instrText xml:space="preserve"> PAGEREF _Toc337463366 \h </w:instrText>
+          <w:instrText xml:space="preserve"> PAGEREF _Toc341691482 \h </w:instrText>
         </w:r>
         <w:r>
           <w:rPr>
@@ -3436,7 +3436,7 @@
           <w:lang w:val="en-US" w:eastAsia="en-US"/>
         </w:rPr>
       </w:pPr>
-      <w:hyperlink w:anchor="_Toc337463367" w:history="1">
+      <w:hyperlink w:anchor="_Toc341691483" w:history="1">
         <w:r>
           <w:rPr>
             <w:rStyle w:val="Hyperlink"/>
@@ -3480,7 +3480,7 @@
             <w:noProof/>
             <w:webHidden/>
           </w:rPr>
-          <w:instrText xml:space="preserve"> PAGEREF _Toc337463367 \h </w:instrText>
+          <w:instrText xml:space="preserve"> PAGEREF _Toc341691483 \h </w:instrText>
         </w:r>
         <w:r>
           <w:rPr>
@@ -3499,7 +3499,7 @@
             <w:noProof/>
             <w:webHidden/>
           </w:rPr>
-          <w:t>19</w:t>
+          <w:t>20</w:t>
         </w:r>
         <w:r>
           <w:rPr>
@@ -3521,7 +3521,7 @@
           <w:lang w:val="en-US" w:eastAsia="en-US"/>
         </w:rPr>
       </w:pPr>
-      <w:hyperlink w:anchor="_Toc337463368" w:history="1">
+      <w:hyperlink w:anchor="_Toc341691484" w:history="1">
         <w:r>
           <w:rPr>
             <w:rStyle w:val="Hyperlink"/>
@@ -3565,7 +3565,7 @@
             <w:noProof/>
             <w:webHidden/>
           </w:rPr>
-          <w:instrText xml:space="preserve"> PAGEREF _Toc337463368 \h </w:instrText>
+          <w:instrText xml:space="preserve"> PAGEREF _Toc341691484 \h </w:instrText>
         </w:r>
         <w:r>
           <w:rPr>
@@ -3606,7 +3606,7 @@
           <w:lang w:val="en-US" w:eastAsia="en-US"/>
         </w:rPr>
       </w:pPr>
-      <w:hyperlink w:anchor="_Toc337463369" w:history="1">
+      <w:hyperlink w:anchor="_Toc341691485" w:history="1">
         <w:r>
           <w:rPr>
             <w:rStyle w:val="Hyperlink"/>
@@ -3650,7 +3650,7 @@
             <w:noProof/>
             <w:webHidden/>
           </w:rPr>
-          <w:instrText xml:space="preserve"> PAGEREF _Toc337463369 \h </w:instrText>
+          <w:instrText xml:space="preserve"> PAGEREF _Toc341691485 \h </w:instrText>
         </w:r>
         <w:r>
           <w:rPr>
@@ -3691,7 +3691,7 @@
           <w:lang w:val="en-US" w:eastAsia="en-US"/>
         </w:rPr>
       </w:pPr>
-      <w:hyperlink w:anchor="_Toc337463370" w:history="1">
+      <w:hyperlink w:anchor="_Toc341691486" w:history="1">
         <w:r>
           <w:rPr>
             <w:rStyle w:val="Hyperlink"/>
@@ -3735,7 +3735,7 @@
             <w:noProof/>
             <w:webHidden/>
           </w:rPr>
-          <w:instrText xml:space="preserve"> PAGEREF _Toc337463370 \h </w:instrText>
+          <w:instrText xml:space="preserve"> PAGEREF _Toc341691486 \h </w:instrText>
         </w:r>
         <w:r>
           <w:rPr>
@@ -3787,7 +3787,7 @@
         <w:br w:type="page"/>
       </w:r>
       <w:bookmarkStart w:id="3" w:name="_Ref334539131"/>
-      <w:bookmarkStart w:id="4" w:name="_Toc337463331"/>
+      <w:bookmarkStart w:id="4" w:name="_Toc341691447"/>
       <w:r>
         <w:t>Executive Summary</w:t>
       </w:r>
@@ -3831,7 +3831,7 @@
         <w:pStyle w:val="Heading1"/>
       </w:pPr>
       <w:bookmarkStart w:id="5" w:name="_Ref334432792"/>
-      <w:bookmarkStart w:id="6" w:name="_Toc337463332"/>
+      <w:bookmarkStart w:id="6" w:name="_Toc341691448"/>
       <w:r>
         <w:t>Migrating Data and User Accounts from an old META-SHARE Installation</w:t>
       </w:r>
@@ -4017,7 +4017,7 @@
       <w:pPr>
         <w:pStyle w:val="Heading2"/>
       </w:pPr>
-      <w:bookmarkStart w:id="7" w:name="_Toc337463333"/>
+      <w:bookmarkStart w:id="7" w:name="_Toc341691449"/>
       <w:r>
         <w:t>Migrated Data and Non-Migrated Data</w:t>
       </w:r>
@@ -4280,7 +4280,7 @@
         <w:pStyle w:val="Heading2"/>
       </w:pPr>
       <w:bookmarkStart w:id="9" w:name="_Ref333396205"/>
-      <w:bookmarkStart w:id="10" w:name="_Toc337463334"/>
+      <w:bookmarkStart w:id="10" w:name="_Toc341691450"/>
       <w:r>
         <w:t>Step-by-Step Migration</w:t>
       </w:r>
@@ -5591,7 +5591,7 @@
       <w:pPr>
         <w:pStyle w:val="Heading2"/>
       </w:pPr>
-      <w:bookmarkStart w:id="11" w:name="_Toc337463335"/>
+      <w:bookmarkStart w:id="11" w:name="_Toc341691451"/>
       <w:bookmarkStart w:id="12" w:name="_Ref324930540"/>
       <w:r>
         <w:t>Post-Migration Recommendations</w:t>
@@ -5644,7 +5644,7 @@
       </w:pPr>
       <w:bookmarkStart w:id="13" w:name="_Ref333397533"/>
       <w:bookmarkStart w:id="14" w:name="_Ref333397556"/>
-      <w:bookmarkStart w:id="15" w:name="_Toc337463336"/>
+      <w:bookmarkStart w:id="15" w:name="_Toc341691452"/>
       <w:r>
         <w:t>Installation Requirements</w:t>
       </w:r>
@@ -5756,7 +5756,7 @@
         <w:pStyle w:val="Heading2"/>
       </w:pPr>
       <w:bookmarkStart w:id="16" w:name="_Ref324929790"/>
-      <w:bookmarkStart w:id="17" w:name="_Toc337463337"/>
+      <w:bookmarkStart w:id="17" w:name="_Toc341691453"/>
       <w:r>
         <w:t>Software Dependencies</w:t>
       </w:r>
@@ -5767,7 +5767,7 @@
       <w:pPr>
         <w:pStyle w:val="Heading3"/>
       </w:pPr>
-      <w:bookmarkStart w:id="18" w:name="_Toc337463338"/>
+      <w:bookmarkStart w:id="18" w:name="_Toc341691454"/>
       <w:r>
         <w:t>Web Server</w:t>
       </w:r>
@@ -5838,7 +5838,7 @@
         <w:pStyle w:val="Heading3"/>
       </w:pPr>
       <w:bookmarkStart w:id="19" w:name="_Ref324929536"/>
-      <w:bookmarkStart w:id="20" w:name="_Toc337463339"/>
+      <w:bookmarkStart w:id="20" w:name="_Toc341691455"/>
       <w:r>
         <w:t>Database Software</w:t>
       </w:r>
@@ -5945,7 +5945,7 @@
         <w:pStyle w:val="Heading2"/>
       </w:pPr>
       <w:bookmarkStart w:id="21" w:name="_Ref329185782"/>
-      <w:bookmarkStart w:id="22" w:name="_Toc337463340"/>
+      <w:bookmarkStart w:id="22" w:name="_Toc341691456"/>
       <w:r>
         <w:t>Python Module Dependencies</w:t>
       </w:r>
@@ -6817,7 +6817,7 @@
         <w:pStyle w:val="Heading1"/>
       </w:pPr>
       <w:bookmarkStart w:id="23" w:name="_Ref333336041"/>
-      <w:bookmarkStart w:id="24" w:name="_Toc337463341"/>
+      <w:bookmarkStart w:id="24" w:name="_Toc341691457"/>
       <w:r>
         <w:t>Development Server</w:t>
       </w:r>
@@ -7325,7 +7325,7 @@
       </w:pPr>
       <w:bookmarkStart w:id="25" w:name="_Ref324929734"/>
       <w:bookmarkStart w:id="26" w:name="_Ref324930622"/>
-      <w:bookmarkStart w:id="27" w:name="_Toc337463342"/>
+      <w:bookmarkStart w:id="27" w:name="_Toc341691458"/>
       <w:r>
         <w:t>Local Settings for META-SHARE Nodes</w:t>
       </w:r>
@@ -7433,6 +7433,13 @@
           <w:lang w:val="en-US"/>
         </w:rPr>
         <w:t>local</w:t>
+      </w:r>
+      <w:r>
+        <w:rPr>
+          <w:i/>
+          <w:lang w:val="en-US"/>
+        </w:rPr>
+        <w:t xml:space="preserve"> </w:t>
       </w:r>
       <w:r>
         <w:rPr>
@@ -8648,6 +8655,28 @@
     <w:p>
       <w:pPr>
         <w:pStyle w:val="BodyText"/>
+      </w:pPr>
+      <w:r>
+        <w:t>See also Section </w:t>
+      </w:r>
+      <w:fldSimple w:instr=" REF _Ref341691378 \r \h  \* MERGEFORMAT ">
+        <w:r>
+          <w:t>10</w:t>
+        </w:r>
+      </w:fldSimple>
+      <w:r>
+        <w:t xml:space="preserve"> for further settings that can be used </w:t>
+      </w:r>
+      <w:r>
+        <w:t xml:space="preserve">in the context of </w:t>
+      </w:r>
+      <w:r>
+        <w:t>web analytics.</w:t>
+      </w:r>
+    </w:p>
+    <w:p>
+      <w:pPr>
+        <w:pStyle w:val="BodyText"/>
         <w:rPr>
           <w:rStyle w:val="HTMLCode"/>
           <w:rFonts w:ascii="Georgia" w:hAnsi="Georgia"/>
@@ -8664,7 +8693,10 @@
         <w:t xml:space="preserve"> settings c</w:t>
       </w:r>
       <w:r>
-        <w:t>hanges will only take effect when the Django server is restarted.</w:t>
+        <w:t>hanges will only take effect when the Django server is restarted</w:t>
+      </w:r>
+      <w:r>
+        <w:t>!</w:t>
       </w:r>
     </w:p>
     <w:p>
@@ -8672,7 +8704,7 @@
         <w:pStyle w:val="Heading1"/>
       </w:pPr>
       <w:bookmarkStart w:id="28" w:name="_Ref333335914"/>
-      <w:bookmarkStart w:id="29" w:name="_Toc337463343"/>
+      <w:bookmarkStart w:id="29" w:name="_Toc341691459"/>
       <w:r>
         <w:t>Deployment Server</w:t>
       </w:r>
@@ -8997,7 +9029,7 @@
         <w:pStyle w:val="Heading1"/>
       </w:pPr>
       <w:bookmarkStart w:id="30" w:name="_Ref333335917"/>
-      <w:bookmarkStart w:id="31" w:name="_Toc337463344"/>
+      <w:bookmarkStart w:id="31" w:name="_Toc341691460"/>
       <w:r>
         <w:t>Solr Server for Browsing and Searching</w:t>
       </w:r>
@@ -9160,7 +9192,7 @@
       <w:pPr>
         <w:pStyle w:val="Heading2"/>
       </w:pPr>
-      <w:bookmarkStart w:id="32" w:name="_Toc337463345"/>
+      <w:bookmarkStart w:id="32" w:name="_Toc341691461"/>
       <w:r>
         <w:t>Installing Solr</w:t>
       </w:r>
@@ -9591,7 +9623,7 @@
       <w:pPr>
         <w:pStyle w:val="Heading2"/>
       </w:pPr>
-      <w:bookmarkStart w:id="33" w:name="_Toc337463346"/>
+      <w:bookmarkStart w:id="33" w:name="_Toc341691462"/>
       <w:r>
         <w:t>Keeping the Solr Configuration Up-to-Date</w:t>
       </w:r>
@@ -9673,7 +9705,7 @@
       <w:pPr>
         <w:pStyle w:val="Heading2"/>
       </w:pPr>
-      <w:bookmarkStart w:id="34" w:name="_Toc337463347"/>
+      <w:bookmarkStart w:id="34" w:name="_Toc341691463"/>
       <w:r>
         <w:t>Manually Updating the Solr Configuration</w:t>
       </w:r>
@@ -9915,7 +9947,7 @@
         <w:pStyle w:val="Heading1"/>
       </w:pPr>
       <w:bookmarkStart w:id="35" w:name="_Ref334698248"/>
-      <w:bookmarkStart w:id="36" w:name="_Toc337463348"/>
+      <w:bookmarkStart w:id="36" w:name="_Toc341691464"/>
       <w:r>
         <w:t>Linking your Node with the META-SHARE Network</w:t>
       </w:r>
@@ -9926,7 +9958,7 @@
       <w:pPr>
         <w:pStyle w:val="Heading2"/>
       </w:pPr>
-      <w:bookmarkStart w:id="37" w:name="_Toc337463349"/>
+      <w:bookmarkStart w:id="37" w:name="_Toc341691465"/>
       <w:r>
         <w:t>Overview</w:t>
       </w:r>
@@ -9998,7 +10030,7 @@
         <w:pStyle w:val="Heading2"/>
       </w:pPr>
       <w:bookmarkStart w:id="38" w:name="_Ref334435442"/>
-      <w:bookmarkStart w:id="39" w:name="_Toc337463350"/>
+      <w:bookmarkStart w:id="39" w:name="_Toc341691466"/>
       <w:r>
         <w:t>Step-by-Step Instructions</w:t>
       </w:r>
@@ -10215,7 +10247,7 @@
       <w:pPr>
         <w:pStyle w:val="Heading1"/>
       </w:pPr>
-      <w:bookmarkStart w:id="40" w:name="_Toc337463351"/>
+      <w:bookmarkStart w:id="40" w:name="_Toc341691467"/>
       <w:r>
         <w:t>Importing and Exporting Resources</w:t>
       </w:r>
@@ -10240,7 +10272,7 @@
         <w:pStyle w:val="Heading2"/>
       </w:pPr>
       <w:bookmarkStart w:id="41" w:name="_Ref324929846"/>
-      <w:bookmarkStart w:id="42" w:name="_Toc337463352"/>
+      <w:bookmarkStart w:id="42" w:name="_Toc341691468"/>
       <w:r>
         <w:t>Importing XML Files into META-SHARE</w:t>
       </w:r>
@@ -10370,7 +10402,7 @@
         <w:pStyle w:val="Heading3"/>
       </w:pPr>
       <w:bookmarkStart w:id="43" w:name="_Ref325101656"/>
-      <w:bookmarkStart w:id="44" w:name="_Toc337463353"/>
+      <w:bookmarkStart w:id="44" w:name="_Toc341691469"/>
       <w:r>
         <w:t>Importing from the Command Line</w:t>
       </w:r>
@@ -10462,7 +10494,7 @@
       <w:pPr>
         <w:pStyle w:val="Heading3"/>
       </w:pPr>
-      <w:bookmarkStart w:id="45" w:name="_Toc337463354"/>
+      <w:bookmarkStart w:id="45" w:name="_Toc341691470"/>
       <w:r>
         <w:t>Importing from the Editor</w:t>
       </w:r>
@@ -10487,7 +10519,7 @@
         <w:pStyle w:val="Heading2"/>
       </w:pPr>
       <w:bookmarkStart w:id="46" w:name="_Ref324929830"/>
-      <w:bookmarkStart w:id="47" w:name="_Toc337463355"/>
+      <w:bookmarkStart w:id="47" w:name="_Toc341691471"/>
       <w:r>
         <w:t>Exporting XML Files from META-SHARE</w:t>
       </w:r>
@@ -10513,7 +10545,7 @@
         <w:pStyle w:val="Heading3"/>
       </w:pPr>
       <w:bookmarkStart w:id="48" w:name="_Ref325101225"/>
-      <w:bookmarkStart w:id="49" w:name="_Toc337463356"/>
+      <w:bookmarkStart w:id="49" w:name="_Toc341691472"/>
       <w:r>
         <w:t>Exporting from the Command Line</w:t>
       </w:r>
@@ -10630,7 +10662,7 @@
       <w:pPr>
         <w:pStyle w:val="Heading3"/>
       </w:pPr>
-      <w:bookmarkStart w:id="50" w:name="_Toc337463357"/>
+      <w:bookmarkStart w:id="50" w:name="_Toc341691473"/>
       <w:r>
         <w:t>Exporting from the Editor</w:t>
       </w:r>
@@ -10702,7 +10734,7 @@
       <w:pPr>
         <w:pStyle w:val="Heading2"/>
       </w:pPr>
-      <w:bookmarkStart w:id="51" w:name="_Toc337463358"/>
+      <w:bookmarkStart w:id="51" w:name="_Toc341691474"/>
       <w:r>
         <w:t>Copying Data between META-SHARE Nodes</w:t>
       </w:r>
@@ -10750,7 +10782,7 @@
       <w:pPr>
         <w:pStyle w:val="Heading1"/>
       </w:pPr>
-      <w:bookmarkStart w:id="52" w:name="_Toc337463359"/>
+      <w:bookmarkStart w:id="52" w:name="_Toc341691475"/>
       <w:r>
         <w:t xml:space="preserve">Setting up </w:t>
       </w:r>
@@ -10780,11 +10812,13 @@
       <w:pPr>
         <w:pStyle w:val="Heading1"/>
       </w:pPr>
-      <w:bookmarkStart w:id="53" w:name="_Toc337463360"/>
-      <w:r>
-        <w:t>Search Engine Optimization</w:t>
+      <w:bookmarkStart w:id="53" w:name="_Ref341691378"/>
+      <w:bookmarkStart w:id="54" w:name="_Toc341691476"/>
+      <w:r>
+        <w:t>Search Engine Optimization and Web Analytics</w:t>
       </w:r>
       <w:bookmarkEnd w:id="53"/>
+      <w:bookmarkEnd w:id="54"/>
     </w:p>
     <w:p>
       <w:pPr>
@@ -10797,7 +10831,7 @@
         <w:rPr>
           <w:lang w:val="en-US"/>
         </w:rPr>
-        <w:t xml:space="preserve">META-SHARE integrates the most common techniques for Search Engine Optimization (SEO). In order to check whether SEO works as it should, META-SHARE also integrates “django-analytical”, a package for easily integrating analytics services like Google Analytics or Clicky. If you would like to use any analytics service, then just add the corresponding configuration to your </w:t>
+        <w:t xml:space="preserve">META-SHARE integrates the most common techniques for Search Engine Optimization (SEO). In order to check whether SEO works as it should, META-SHARE also integrates “django-analytical”, a package for easily integrating analytics services like Google Analytics or Clicky. If you would like to use an analytics service, then just add the corresponding configuration to your </w:t>
       </w:r>
       <w:r>
         <w:rPr>
@@ -10829,13 +10863,46 @@
     </w:p>
     <w:p>
       <w:pPr>
+        <w:pStyle w:val="BodyText"/>
+        <w:rPr>
+          <w:lang w:val="en-US"/>
+        </w:rPr>
+      </w:pPr>
+      <w:r>
+        <w:rPr>
+          <w:b/>
+          <w:lang w:val="en-US"/>
+        </w:rPr>
+        <w:t>Note:</w:t>
+      </w:r>
+      <w:r>
+        <w:rPr>
+          <w:lang w:val="en-US"/>
+        </w:rPr>
+        <w:t xml:space="preserve"> since META-SHARE V3.0.1 we ship with a common Google Analytics tracking code for all META-SHARE websites. The tracking code is activated by default in </w:t>
+      </w:r>
+      <w:r>
+        <w:rPr>
+          <w:rStyle w:val="HTMLCode"/>
+        </w:rPr>
+        <w:t>metashare/templates/base.html</w:t>
+      </w:r>
+      <w:r>
+        <w:rPr>
+          <w:lang w:val="en-US"/>
+        </w:rPr>
+        <w:t>. If you wouldn’t like your META-SHARE installation to be tracked, you can remove the Google Analytics JavaScript snippet from this template. You also have to remove the snippet if you would like to use your own Google Analytics tracking code via django-analytical!</w:t>
+      </w:r>
+    </w:p>
+    <w:p>
+      <w:pPr>
         <w:pStyle w:val="Heading1"/>
       </w:pPr>
-      <w:bookmarkStart w:id="54" w:name="_Toc337463361"/>
+      <w:bookmarkStart w:id="55" w:name="_Toc341691477"/>
       <w:r>
         <w:t>Frequently Asked Questions</w:t>
       </w:r>
-      <w:bookmarkEnd w:id="54"/>
+      <w:bookmarkEnd w:id="55"/>
     </w:p>
     <w:p>
       <w:pPr>
@@ -10855,11 +10922,11 @@
       <w:pPr>
         <w:pStyle w:val="Heading2"/>
       </w:pPr>
-      <w:bookmarkStart w:id="55" w:name="_Toc337463362"/>
+      <w:bookmarkStart w:id="56" w:name="_Toc341691478"/>
       <w:r>
         <w:t>I Want to use MySQL and/or Apache</w:t>
       </w:r>
-      <w:bookmarkEnd w:id="55"/>
+      <w:bookmarkEnd w:id="56"/>
     </w:p>
     <w:p>
       <w:pPr>
@@ -10920,13 +10987,13 @@
       <w:pPr>
         <w:pStyle w:val="Heading2"/>
       </w:pPr>
-      <w:bookmarkStart w:id="56" w:name="_Ref335299133"/>
-      <w:bookmarkStart w:id="57" w:name="_Toc337463363"/>
+      <w:bookmarkStart w:id="57" w:name="_Ref335299133"/>
+      <w:bookmarkStart w:id="58" w:name="_Toc341691479"/>
       <w:r>
         <w:t>I Need Help Configuring lighttpd</w:t>
       </w:r>
-      <w:bookmarkEnd w:id="56"/>
       <w:bookmarkEnd w:id="57"/>
+      <w:bookmarkEnd w:id="58"/>
     </w:p>
     <w:p>
       <w:pPr>
@@ -11059,11 +11126,11 @@
       <w:pPr>
         <w:pStyle w:val="Heading2"/>
       </w:pPr>
-      <w:bookmarkStart w:id="58" w:name="_Toc337463364"/>
+      <w:bookmarkStart w:id="59" w:name="_Toc341691480"/>
       <w:r>
         <w:t>I am Getting Storage Errors when Importing or Saving</w:t>
       </w:r>
-      <w:bookmarkEnd w:id="58"/>
+      <w:bookmarkEnd w:id="59"/>
     </w:p>
     <w:p>
       <w:pPr>
@@ -11192,11 +11259,11 @@
       <w:pPr>
         <w:pStyle w:val="Heading2"/>
       </w:pPr>
-      <w:bookmarkStart w:id="59" w:name="_Toc337463365"/>
+      <w:bookmarkStart w:id="60" w:name="_Toc341691481"/>
       <w:r>
         <w:t>Why Can Django not Serve the Static Files?</w:t>
       </w:r>
-      <w:bookmarkEnd w:id="59"/>
+      <w:bookmarkEnd w:id="60"/>
     </w:p>
     <w:p>
       <w:pPr>
@@ -11225,11 +11292,11 @@
       <w:pPr>
         <w:pStyle w:val="Heading2"/>
       </w:pPr>
-      <w:bookmarkStart w:id="60" w:name="_Toc337463366"/>
+      <w:bookmarkStart w:id="61" w:name="_Toc341691482"/>
       <w:r>
         <w:t>PostgreSQL Error Message</w:t>
       </w:r>
-      <w:bookmarkEnd w:id="60"/>
+      <w:bookmarkEnd w:id="61"/>
     </w:p>
     <w:p>
       <w:pPr>
@@ -11347,11 +11414,11 @@
       <w:pPr>
         <w:pStyle w:val="Heading2"/>
       </w:pPr>
-      <w:bookmarkStart w:id="61" w:name="_Toc337463367"/>
+      <w:bookmarkStart w:id="62" w:name="_Toc341691483"/>
       <w:r>
         <w:t>Problems with Importing XML Files</w:t>
       </w:r>
-      <w:bookmarkEnd w:id="61"/>
+      <w:bookmarkEnd w:id="62"/>
     </w:p>
     <w:p>
       <w:pPr>
@@ -11474,11 +11541,11 @@
       <w:pPr>
         <w:pStyle w:val="Heading2"/>
       </w:pPr>
-      <w:bookmarkStart w:id="62" w:name="_Toc337463368"/>
+      <w:bookmarkStart w:id="63" w:name="_Toc341691484"/>
       <w:r>
         <w:t>Updating the GeoIP Database for Statistics Collection</w:t>
       </w:r>
-      <w:bookmarkEnd w:id="62"/>
+      <w:bookmarkEnd w:id="63"/>
     </w:p>
     <w:p>
       <w:pPr>
@@ -11509,7 +11576,7 @@
       <w:r>
         <w:t xml:space="preserve">The current version of the database is downloaded into the directory </w:t>
       </w:r>
-      <w:bookmarkStart w:id="63" w:name="_GoBack"/>
+      <w:bookmarkStart w:id="64" w:name="_GoBack"/>
       <w:r>
         <w:rPr>
           <w:rStyle w:val="HTMLCode"/>
@@ -11533,7 +11600,7 @@
         </w:rPr>
         <w:t xml:space="preserve">using the following </w:t>
       </w:r>
-      <w:bookmarkEnd w:id="63"/>
+      <w:bookmarkEnd w:id="64"/>
       <w:r>
         <w:rPr>
           <w:rStyle w:val="HTMLCode"/>
@@ -11600,13 +11667,13 @@
       <w:pPr>
         <w:pStyle w:val="Heading2"/>
       </w:pPr>
-      <w:bookmarkStart w:id="64" w:name="_Ref329185621"/>
-      <w:bookmarkStart w:id="65" w:name="_Toc337463369"/>
+      <w:bookmarkStart w:id="65" w:name="_Ref329185621"/>
+      <w:bookmarkStart w:id="66" w:name="_Toc341691485"/>
       <w:r>
         <w:t>How can I Correctly Build Python for META-SHARE?</w:t>
       </w:r>
-      <w:bookmarkEnd w:id="64"/>
       <w:bookmarkEnd w:id="65"/>
+      <w:bookmarkEnd w:id="66"/>
     </w:p>
     <w:p>
       <w:pPr>
@@ -11712,13 +11779,13 @@
       <w:pPr>
         <w:pStyle w:val="Heading2"/>
       </w:pPr>
-      <w:bookmarkStart w:id="66" w:name="_Ref329186256"/>
-      <w:bookmarkStart w:id="67" w:name="_Toc337463370"/>
+      <w:bookmarkStart w:id="67" w:name="_Ref329186256"/>
+      <w:bookmarkStart w:id="68" w:name="_Toc341691486"/>
       <w:r>
         <w:t>How do I Install psycopg2 for using PostgreSQL?</w:t>
       </w:r>
-      <w:bookmarkEnd w:id="66"/>
       <w:bookmarkEnd w:id="67"/>
+      <w:bookmarkEnd w:id="68"/>
     </w:p>
     <w:p>
       <w:pPr>
@@ -11924,7 +11991,7 @@
         <w:rPr>
           <w:noProof/>
         </w:rPr>
-        <w:t>2</w:t>
+        <w:t>18</w:t>
       </w:r>
     </w:fldSimple>
   </w:p>
@@ -12997,6 +13064,146 @@
     </w:lvl>
   </w:abstractNum>
   <w:abstractNum w:abstractNumId="13">
+    <w:nsid w:val="0CE018FB"/>
+    <w:multiLevelType w:val="multilevel"/>
+    <w:tmpl w:val="76E6F8CA"/>
+    <w:lvl w:ilvl="0">
+      <w:start w:val="1"/>
+      <w:numFmt w:val="decimal"/>
+      <w:lvlText w:val="%1"/>
+      <w:lvlJc w:val="left"/>
+      <w:pPr>
+        <w:tabs>
+          <w:tab w:val="num" w:pos="510"/>
+        </w:tabs>
+        <w:ind w:left="510" w:hanging="510"/>
+      </w:pPr>
+      <w:rPr>
+        <w:rFonts w:cs="Times New Roman" w:hint="default"/>
+      </w:rPr>
+    </w:lvl>
+    <w:lvl w:ilvl="1">
+      <w:start w:val="1"/>
+      <w:numFmt w:val="decimal"/>
+      <w:lvlText w:val="%1.%2"/>
+      <w:lvlJc w:val="left"/>
+      <w:pPr>
+        <w:tabs>
+          <w:tab w:val="num" w:pos="576"/>
+        </w:tabs>
+        <w:ind w:left="576" w:hanging="576"/>
+      </w:pPr>
+      <w:rPr>
+        <w:rFonts w:cs="Times New Roman" w:hint="default"/>
+      </w:rPr>
+    </w:lvl>
+    <w:lvl w:ilvl="2">
+      <w:start w:val="1"/>
+      <w:numFmt w:val="decimal"/>
+      <w:lvlText w:val="%1.%2.%3"/>
+      <w:lvlJc w:val="left"/>
+      <w:pPr>
+        <w:tabs>
+          <w:tab w:val="num" w:pos="720"/>
+        </w:tabs>
+        <w:ind w:left="720" w:hanging="720"/>
+      </w:pPr>
+      <w:rPr>
+        <w:rFonts w:cs="Times New Roman" w:hint="default"/>
+      </w:rPr>
+    </w:lvl>
+    <w:lvl w:ilvl="3">
+      <w:start w:val="1"/>
+      <w:numFmt w:val="decimal"/>
+      <w:lvlText w:val="%1.%2.%3.%4"/>
+      <w:lvlJc w:val="left"/>
+      <w:pPr>
+        <w:tabs>
+          <w:tab w:val="num" w:pos="864"/>
+        </w:tabs>
+        <w:ind w:left="864" w:hanging="864"/>
+      </w:pPr>
+      <w:rPr>
+        <w:rFonts w:cs="Times New Roman" w:hint="default"/>
+      </w:rPr>
+    </w:lvl>
+    <w:lvl w:ilvl="4">
+      <w:start w:val="1"/>
+      <w:numFmt w:val="decimal"/>
+      <w:lvlText w:val="%1.%2.%3.%4.%5"/>
+      <w:lvlJc w:val="left"/>
+      <w:pPr>
+        <w:tabs>
+          <w:tab w:val="num" w:pos="1008"/>
+        </w:tabs>
+        <w:ind w:left="1008" w:hanging="1008"/>
+      </w:pPr>
+      <w:rPr>
+        <w:rFonts w:cs="Times New Roman" w:hint="default"/>
+      </w:rPr>
+    </w:lvl>
+    <w:lvl w:ilvl="5">
+      <w:start w:val="1"/>
+      <w:numFmt w:val="decimal"/>
+      <w:lvlText w:val="%1.%2.%3.%4.%5.%6"/>
+      <w:lvlJc w:val="left"/>
+      <w:pPr>
+        <w:tabs>
+          <w:tab w:val="num" w:pos="1152"/>
+        </w:tabs>
+        <w:ind w:left="1152" w:hanging="1152"/>
+      </w:pPr>
+      <w:rPr>
+        <w:rFonts w:cs="Times New Roman" w:hint="default"/>
+      </w:rPr>
+    </w:lvl>
+    <w:lvl w:ilvl="6">
+      <w:start w:val="1"/>
+      <w:numFmt w:val="decimal"/>
+      <w:lvlText w:val="%1.%2.%3.%4.%5.%6.%7"/>
+      <w:lvlJc w:val="left"/>
+      <w:pPr>
+        <w:tabs>
+          <w:tab w:val="num" w:pos="1296"/>
+        </w:tabs>
+        <w:ind w:left="1296" w:hanging="1296"/>
+      </w:pPr>
+      <w:rPr>
+        <w:rFonts w:cs="Times New Roman" w:hint="default"/>
+      </w:rPr>
+    </w:lvl>
+    <w:lvl w:ilvl="7">
+      <w:start w:val="1"/>
+      <w:numFmt w:val="decimal"/>
+      <w:lvlText w:val="%1.%2.%3.%4.%5.%6.%7.%8"/>
+      <w:lvlJc w:val="left"/>
+      <w:pPr>
+        <w:tabs>
+          <w:tab w:val="num" w:pos="1440"/>
+        </w:tabs>
+        <w:ind w:left="1440" w:hanging="1440"/>
+      </w:pPr>
+      <w:rPr>
+        <w:rFonts w:cs="Times New Roman" w:hint="default"/>
+      </w:rPr>
+    </w:lvl>
+    <w:lvl w:ilvl="8">
+      <w:start w:val="1"/>
+      <w:numFmt w:val="decimal"/>
+      <w:lvlText w:val="%1.%2.%3.%4.%5.%6.%7.%8.%9"/>
+      <w:lvlJc w:val="left"/>
+      <w:pPr>
+        <w:tabs>
+          <w:tab w:val="num" w:pos="1584"/>
+        </w:tabs>
+        <w:ind w:left="1584" w:hanging="1584"/>
+      </w:pPr>
+      <w:rPr>
+        <w:rFonts w:cs="Times New Roman" w:hint="default"/>
+      </w:rPr>
+    </w:lvl>
+  </w:abstractNum>
+  <w:abstractNum w:abstractNumId="14">
     <w:nsid w:val="1539540B"/>
     <w:multiLevelType w:val="hybridMultilevel"/>
     <w:tmpl w:val="00E24A54"/>
@@ -13136,7 +13343,7 @@
       </w:rPr>
     </w:lvl>
   </w:abstractNum>
-  <w:abstractNum w:abstractNumId="14">
+  <w:abstractNum w:abstractNumId="15">
     <w:nsid w:val="16834BE9"/>
     <w:multiLevelType w:val="hybridMultilevel"/>
     <w:tmpl w:val="FE3CEBBE"/>
@@ -13275,7 +13482,7 @@
       </w:rPr>
     </w:lvl>
   </w:abstractNum>
-  <w:abstractNum w:abstractNumId="15">
+  <w:abstractNum w:abstractNumId="16">
     <w:nsid w:val="174B4C67"/>
     <w:multiLevelType w:val="hybridMultilevel"/>
     <w:tmpl w:val="7D6C0224"/>
@@ -13415,7 +13622,7 @@
       </w:rPr>
     </w:lvl>
   </w:abstractNum>
-  <w:abstractNum w:abstractNumId="16">
+  <w:abstractNum w:abstractNumId="17">
     <w:nsid w:val="20883D29"/>
     <w:multiLevelType w:val="hybridMultilevel"/>
     <w:tmpl w:val="14487140"/>
@@ -13555,7 +13762,7 @@
       </w:rPr>
     </w:lvl>
   </w:abstractNum>
-  <w:abstractNum w:abstractNumId="17">
+  <w:abstractNum w:abstractNumId="18">
     <w:nsid w:val="22C92803"/>
     <w:multiLevelType w:val="hybridMultilevel"/>
     <w:tmpl w:val="6F5A4118"/>
@@ -13695,7 +13902,7 @@
       </w:rPr>
     </w:lvl>
   </w:abstractNum>
-  <w:abstractNum w:abstractNumId="18">
+  <w:abstractNum w:abstractNumId="19">
     <w:nsid w:val="2D431D90"/>
     <w:multiLevelType w:val="hybridMultilevel"/>
     <w:tmpl w:val="89202656"/>
@@ -13835,7 +14042,7 @@
       </w:rPr>
     </w:lvl>
   </w:abstractNum>
-  <w:abstractNum w:abstractNumId="19">
+  <w:abstractNum w:abstractNumId="20">
     <w:nsid w:val="2E3D0FB0"/>
     <w:multiLevelType w:val="hybridMultilevel"/>
     <w:tmpl w:val="577485E6"/>
@@ -13948,7 +14155,7 @@
       </w:rPr>
     </w:lvl>
   </w:abstractNum>
-  <w:abstractNum w:abstractNumId="20">
+  <w:abstractNum w:abstractNumId="21">
     <w:nsid w:val="31710705"/>
     <w:multiLevelType w:val="hybridMultilevel"/>
     <w:tmpl w:val="031ED252"/>
@@ -14088,7 +14295,7 @@
       </w:rPr>
     </w:lvl>
   </w:abstractNum>
-  <w:abstractNum w:abstractNumId="21">
+  <w:abstractNum w:abstractNumId="22">
     <w:nsid w:val="42074705"/>
     <w:multiLevelType w:val="hybridMultilevel"/>
     <w:tmpl w:val="08863B9A"/>
@@ -14228,7 +14435,147 @@
       </w:rPr>
     </w:lvl>
   </w:abstractNum>
-  <w:abstractNum w:abstractNumId="22">
+  <w:abstractNum w:abstractNumId="23">
+    <w:nsid w:val="4C093E21"/>
+    <w:multiLevelType w:val="multilevel"/>
+    <w:tmpl w:val="425041CA"/>
+    <w:lvl w:ilvl="0">
+      <w:start w:val="1"/>
+      <w:numFmt w:val="decimal"/>
+      <w:lvlText w:val="%1"/>
+      <w:lvlJc w:val="left"/>
+      <w:pPr>
+        <w:tabs>
+          <w:tab w:val="num" w:pos="454"/>
+        </w:tabs>
+        <w:ind w:left="454" w:hanging="454"/>
+      </w:pPr>
+      <w:rPr>
+        <w:rFonts w:cs="Times New Roman" w:hint="default"/>
+      </w:rPr>
+    </w:lvl>
+    <w:lvl w:ilvl="1">
+      <w:start w:val="1"/>
+      <w:numFmt w:val="decimal"/>
+      <w:lvlText w:val="%1.%2"/>
+      <w:lvlJc w:val="left"/>
+      <w:pPr>
+        <w:tabs>
+          <w:tab w:val="num" w:pos="576"/>
+        </w:tabs>
+        <w:ind w:left="576" w:hanging="576"/>
+      </w:pPr>
+      <w:rPr>
+        <w:rFonts w:cs="Times New Roman" w:hint="default"/>
+      </w:rPr>
+    </w:lvl>
+    <w:lvl w:ilvl="2">
+      <w:start w:val="1"/>
+      <w:numFmt w:val="decimal"/>
+      <w:lvlText w:val="%1.%2.%3"/>
+      <w:lvlJc w:val="left"/>
+      <w:pPr>
+        <w:tabs>
+          <w:tab w:val="num" w:pos="720"/>
+        </w:tabs>
+        <w:ind w:left="720" w:hanging="720"/>
+      </w:pPr>
+      <w:rPr>
+        <w:rFonts w:cs="Times New Roman" w:hint="default"/>
+      </w:rPr>
+    </w:lvl>
+    <w:lvl w:ilvl="3">
+      <w:start w:val="1"/>
+      <w:numFmt w:val="decimal"/>
+      <w:lvlText w:val="%1.%2.%3.%4"/>
+      <w:lvlJc w:val="left"/>
+      <w:pPr>
+        <w:tabs>
+          <w:tab w:val="num" w:pos="864"/>
+        </w:tabs>
+        <w:ind w:left="864" w:hanging="864"/>
+      </w:pPr>
+      <w:rPr>
+        <w:rFonts w:cs="Times New Roman" w:hint="default"/>
+      </w:rPr>
+    </w:lvl>
+    <w:lvl w:ilvl="4">
+      <w:start w:val="1"/>
+      <w:numFmt w:val="decimal"/>
+      <w:lvlText w:val="%1.%2.%3.%4.%5"/>
+      <w:lvlJc w:val="left"/>
+      <w:pPr>
+        <w:tabs>
+          <w:tab w:val="num" w:pos="1008"/>
+        </w:tabs>
+        <w:ind w:left="1008" w:hanging="1008"/>
+      </w:pPr>
+      <w:rPr>
+        <w:rFonts w:cs="Times New Roman" w:hint="default"/>
+      </w:rPr>
+    </w:lvl>
+    <w:lvl w:ilvl="5">
+      <w:start w:val="1"/>
+      <w:numFmt w:val="decimal"/>
+      <w:lvlText w:val="%1.%2.%3.%4.%5.%6"/>
+      <w:lvlJc w:val="left"/>
+      <w:pPr>
+        <w:tabs>
+          <w:tab w:val="num" w:pos="1152"/>
+        </w:tabs>
+        <w:ind w:left="1152" w:hanging="1152"/>
+      </w:pPr>
+      <w:rPr>
+        <w:rFonts w:cs="Times New Roman" w:hint="default"/>
+      </w:rPr>
+    </w:lvl>
+    <w:lvl w:ilvl="6">
+      <w:start w:val="1"/>
+      <w:numFmt w:val="decimal"/>
+      <w:lvlText w:val="%1.%2.%3.%4.%5.%6.%7"/>
+      <w:lvlJc w:val="left"/>
+      <w:pPr>
+        <w:tabs>
+          <w:tab w:val="num" w:pos="1296"/>
+        </w:tabs>
+        <w:ind w:left="1296" w:hanging="1296"/>
+      </w:pPr>
+      <w:rPr>
+        <w:rFonts w:cs="Times New Roman" w:hint="default"/>
+      </w:rPr>
+    </w:lvl>
+    <w:lvl w:ilvl="7">
+      <w:start w:val="1"/>
+      <w:numFmt w:val="decimal"/>
+      <w:lvlText w:val="%1.%2.%3.%4.%5.%6.%7.%8"/>
+      <w:lvlJc w:val="left"/>
+      <w:pPr>
+        <w:tabs>
+          <w:tab w:val="num" w:pos="1440"/>
+        </w:tabs>
+        <w:ind w:left="1440" w:hanging="1440"/>
+      </w:pPr>
+      <w:rPr>
+        <w:rFonts w:cs="Times New Roman" w:hint="default"/>
+      </w:rPr>
+    </w:lvl>
+    <w:lvl w:ilvl="8">
+      <w:start w:val="1"/>
+      <w:numFmt w:val="decimal"/>
+      <w:lvlText w:val="%1.%2.%3.%4.%5.%6.%7.%8.%9"/>
+      <w:lvlJc w:val="left"/>
+      <w:pPr>
+        <w:tabs>
+          <w:tab w:val="num" w:pos="1584"/>
+        </w:tabs>
+        <w:ind w:left="1584" w:hanging="1584"/>
+      </w:pPr>
+      <w:rPr>
+        <w:rFonts w:cs="Times New Roman" w:hint="default"/>
+      </w:rPr>
+    </w:lvl>
+  </w:abstractNum>
+  <w:abstractNum w:abstractNumId="24">
     <w:nsid w:val="510A2462"/>
     <w:multiLevelType w:val="hybridMultilevel"/>
     <w:tmpl w:val="59CA1162"/>
@@ -14368,7 +14715,7 @@
       </w:rPr>
     </w:lvl>
   </w:abstractNum>
-  <w:abstractNum w:abstractNumId="23">
+  <w:abstractNum w:abstractNumId="25">
     <w:nsid w:val="5156249D"/>
     <w:multiLevelType w:val="multilevel"/>
     <w:tmpl w:val="B09E1BD4"/>
@@ -14508,7 +14855,147 @@
       </w:rPr>
     </w:lvl>
   </w:abstractNum>
-  <w:abstractNum w:abstractNumId="24">
+  <w:abstractNum w:abstractNumId="26">
+    <w:nsid w:val="5A5662D7"/>
+    <w:multiLevelType w:val="multilevel"/>
+    <w:tmpl w:val="2960BB90"/>
+    <w:lvl w:ilvl="0">
+      <w:start w:val="1"/>
+      <w:numFmt w:val="decimal"/>
+      <w:lvlText w:val="%1"/>
+      <w:lvlJc w:val="left"/>
+      <w:pPr>
+        <w:tabs>
+          <w:tab w:val="num" w:pos="432"/>
+        </w:tabs>
+        <w:ind w:left="432" w:hanging="432"/>
+      </w:pPr>
+      <w:rPr>
+        <w:rFonts w:cs="Times New Roman" w:hint="default"/>
+      </w:rPr>
+    </w:lvl>
+    <w:lvl w:ilvl="1">
+      <w:start w:val="1"/>
+      <w:numFmt w:val="decimal"/>
+      <w:lvlText w:val="%1.%2"/>
+      <w:lvlJc w:val="left"/>
+      <w:pPr>
+        <w:tabs>
+          <w:tab w:val="num" w:pos="576"/>
+        </w:tabs>
+        <w:ind w:left="576" w:hanging="576"/>
+      </w:pPr>
+      <w:rPr>
+        <w:rFonts w:cs="Times New Roman" w:hint="default"/>
+      </w:rPr>
+    </w:lvl>
+    <w:lvl w:ilvl="2">
+      <w:start w:val="1"/>
+      <w:numFmt w:val="decimal"/>
+      <w:lvlText w:val="%1.%2.%3"/>
+      <w:lvlJc w:val="left"/>
+      <w:pPr>
+        <w:tabs>
+          <w:tab w:val="num" w:pos="720"/>
+        </w:tabs>
+        <w:ind w:left="720" w:hanging="720"/>
+      </w:pPr>
+      <w:rPr>
+        <w:rFonts w:cs="Times New Roman" w:hint="default"/>
+      </w:rPr>
+    </w:lvl>
+    <w:lvl w:ilvl="3">
+      <w:start w:val="1"/>
+      <w:numFmt w:val="decimal"/>
+      <w:lvlText w:val="%1.%2.%3.%4"/>
+      <w:lvlJc w:val="left"/>
+      <w:pPr>
+        <w:tabs>
+          <w:tab w:val="num" w:pos="864"/>
+        </w:tabs>
+        <w:ind w:left="864" w:hanging="864"/>
+      </w:pPr>
+      <w:rPr>
+        <w:rFonts w:cs="Times New Roman" w:hint="default"/>
+      </w:rPr>
+    </w:lvl>
+    <w:lvl w:ilvl="4">
+      <w:start w:val="1"/>
+      <w:numFmt w:val="decimal"/>
+      <w:lvlText w:val="%1.%2.%3.%4.%5"/>
+      <w:lvlJc w:val="left"/>
+      <w:pPr>
+        <w:tabs>
+          <w:tab w:val="num" w:pos="1008"/>
+        </w:tabs>
+        <w:ind w:left="1008" w:hanging="1008"/>
+      </w:pPr>
+      <w:rPr>
+        <w:rFonts w:cs="Times New Roman" w:hint="default"/>
+      </w:rPr>
+    </w:lvl>
+    <w:lvl w:ilvl="5">
+      <w:start w:val="1"/>
+      <w:numFmt w:val="decimal"/>
+      <w:lvlText w:val="%1.%2.%3.%4.%5.%6"/>
+      <w:lvlJc w:val="left"/>
+      <w:pPr>
+        <w:tabs>
+          <w:tab w:val="num" w:pos="1152"/>
+        </w:tabs>
+        <w:ind w:left="1152" w:hanging="1152"/>
+      </w:pPr>
+      <w:rPr>
+        <w:rFonts w:cs="Times New Roman" w:hint="default"/>
+      </w:rPr>
+    </w:lvl>
+    <w:lvl w:ilvl="6">
+      <w:start w:val="1"/>
+      <w:numFmt w:val="decimal"/>
+      <w:lvlText w:val="%1.%2.%3.%4.%5.%6.%7"/>
+      <w:lvlJc w:val="left"/>
+      <w:pPr>
+        <w:tabs>
+          <w:tab w:val="num" w:pos="1296"/>
+        </w:tabs>
+        <w:ind w:left="1296" w:hanging="1296"/>
+      </w:pPr>
+      <w:rPr>
+        <w:rFonts w:cs="Times New Roman" w:hint="default"/>
+      </w:rPr>
+    </w:lvl>
+    <w:lvl w:ilvl="7">
+      <w:start w:val="1"/>
+      <w:numFmt w:val="decimal"/>
+      <w:lvlText w:val="%1.%2.%3.%4.%5.%6.%7.%8"/>
+      <w:lvlJc w:val="left"/>
+      <w:pPr>
+        <w:tabs>
+          <w:tab w:val="num" w:pos="1440"/>
+        </w:tabs>
+        <w:ind w:left="1440" w:hanging="1440"/>
+      </w:pPr>
+      <w:rPr>
+        <w:rFonts w:cs="Times New Roman" w:hint="default"/>
+      </w:rPr>
+    </w:lvl>
+    <w:lvl w:ilvl="8">
+      <w:start w:val="1"/>
+      <w:numFmt w:val="decimal"/>
+      <w:lvlText w:val="%1.%2.%3.%4.%5.%6.%7.%8.%9"/>
+      <w:lvlJc w:val="left"/>
+      <w:pPr>
+        <w:tabs>
+          <w:tab w:val="num" w:pos="1584"/>
+        </w:tabs>
+        <w:ind w:left="1584" w:hanging="1584"/>
+      </w:pPr>
+      <w:rPr>
+        <w:rFonts w:cs="Times New Roman" w:hint="default"/>
+      </w:rPr>
+    </w:lvl>
+  </w:abstractNum>
+  <w:abstractNum w:abstractNumId="27">
     <w:nsid w:val="732A72C7"/>
     <w:multiLevelType w:val="hybridMultilevel"/>
     <w:tmpl w:val="402ADA06"/>
@@ -14648,7 +15135,7 @@
       </w:rPr>
     </w:lvl>
   </w:abstractNum>
-  <w:abstractNum w:abstractNumId="25">
+  <w:abstractNum w:abstractNumId="28">
     <w:nsid w:val="7BBB7BE6"/>
     <w:multiLevelType w:val="multilevel"/>
     <w:tmpl w:val="E1529698"/>
@@ -14788,10 +15275,10 @@
       </w:rPr>
     </w:lvl>
   </w:abstractNum>
-  <w:abstractNum w:abstractNumId="26">
+  <w:abstractNum w:abstractNumId="29">
     <w:nsid w:val="7C907915"/>
     <w:multiLevelType w:val="multilevel"/>
-    <w:tmpl w:val="2960BB90"/>
+    <w:tmpl w:val="FF921B92"/>
     <w:lvl w:ilvl="0">
       <w:start w:val="1"/>
       <w:numFmt w:val="decimal"/>
@@ -14800,9 +15287,9 @@
       <w:lvlJc w:val="left"/>
       <w:pPr>
         <w:tabs>
-          <w:tab w:val="num" w:pos="432"/>
-        </w:tabs>
-        <w:ind w:left="432" w:hanging="432"/>
+          <w:tab w:val="num" w:pos="510"/>
+        </w:tabs>
+        <w:ind w:left="510" w:hanging="510"/>
       </w:pPr>
       <w:rPr>
         <w:rFonts w:cs="Times New Roman" w:hint="default"/>
@@ -14816,9 +15303,9 @@
       <w:lvlJc w:val="left"/>
       <w:pPr>
         <w:tabs>
-          <w:tab w:val="num" w:pos="576"/>
-        </w:tabs>
-        <w:ind w:left="576" w:hanging="576"/>
+          <w:tab w:val="num" w:pos="680"/>
+        </w:tabs>
+        <w:ind w:left="680" w:hanging="680"/>
       </w:pPr>
       <w:rPr>
         <w:rFonts w:cs="Times New Roman" w:hint="default"/>
@@ -14944,43 +15431,43 @@
     <w:abstractNumId w:val="12"/>
   </w:num>
   <w:num w:numId="3">
+    <w:abstractNumId w:val="20"/>
+  </w:num>
+  <w:num w:numId="4">
+    <w:abstractNumId w:val="28"/>
+  </w:num>
+  <w:num w:numId="5">
+    <w:abstractNumId w:val="25"/>
+  </w:num>
+  <w:num w:numId="6">
+    <w:abstractNumId w:val="21"/>
+  </w:num>
+  <w:num w:numId="7">
+    <w:abstractNumId w:val="27"/>
+  </w:num>
+  <w:num w:numId="8">
+    <w:abstractNumId w:val="29"/>
+  </w:num>
+  <w:num w:numId="9">
+    <w:abstractNumId w:val="15"/>
+  </w:num>
+  <w:num w:numId="10">
     <w:abstractNumId w:val="19"/>
   </w:num>
-  <w:num w:numId="4">
-    <w:abstractNumId w:val="25"/>
+  <w:num w:numId="11">
+    <w:abstractNumId w:val="16"/>
   </w:num>
-  <w:num w:numId="5">
-    <w:abstractNumId w:val="23"/>
+  <w:num w:numId="12">
+    <w:abstractNumId w:val="22"/>
   </w:num>
-  <w:num w:numId="6">
-    <w:abstractNumId w:val="20"/>
-  </w:num>
-  <w:num w:numId="7">
-    <w:abstractNumId w:val="24"/>
-  </w:num>
-  <w:num w:numId="8">
-    <w:abstractNumId w:val="26"/>
-  </w:num>
-  <w:num w:numId="9">
-    <w:abstractNumId w:val="14"/>
-  </w:num>
-  <w:num w:numId="10">
+  <w:num w:numId="13">
     <w:abstractNumId w:val="18"/>
   </w:num>
-  <w:num w:numId="11">
-    <w:abstractNumId w:val="15"/>
-  </w:num>
-  <w:num w:numId="12">
-    <w:abstractNumId w:val="21"/>
-  </w:num>
-  <w:num w:numId="13">
+  <w:num w:numId="14">
     <w:abstractNumId w:val="17"/>
   </w:num>
-  <w:num w:numId="14">
-    <w:abstractNumId w:val="16"/>
-  </w:num>
   <w:num w:numId="15">
-    <w:abstractNumId w:val="22"/>
+    <w:abstractNumId w:val="24"/>
   </w:num>
   <w:num w:numId="16">
     <w:abstractNumId w:val="9"/>
@@ -15013,6 +15500,15 @@
     <w:abstractNumId w:val="0"/>
   </w:num>
   <w:num w:numId="26">
+    <w:abstractNumId w:val="14"/>
+  </w:num>
+  <w:num w:numId="27">
+    <w:abstractNumId w:val="26"/>
+  </w:num>
+  <w:num w:numId="28">
+    <w:abstractNumId w:val="23"/>
+  </w:num>
+  <w:num w:numId="29">
     <w:abstractNumId w:val="13"/>
   </w:num>
 </w:numbering>
@@ -15031,272 +15527,144 @@
     </w:rPrDefault>
     <w:pPrDefault/>
   </w:docDefaults>
-  <w:latentStyles w:defLockedState="0" w:defUIPriority="99" w:defSemiHidden="1" w:defUnhideWhenUsed="0" w:defQFormat="0" w:count="267">
-    <w:lsdException w:name="Normal" w:semiHidden="0" w:uiPriority="0" w:qFormat="1"/>
-    <w:lsdException w:name="heading 1" w:semiHidden="0" w:uiPriority="0" w:qFormat="1"/>
-    <w:lsdException w:name="heading 2" w:semiHidden="0" w:uiPriority="0" w:qFormat="1"/>
-    <w:lsdException w:name="heading 3" w:semiHidden="0" w:uiPriority="0" w:qFormat="1"/>
-    <w:lsdException w:name="heading 4" w:semiHidden="0" w:uiPriority="0" w:qFormat="1"/>
-    <w:lsdException w:name="heading 5" w:semiHidden="0" w:uiPriority="0" w:qFormat="1"/>
-    <w:lsdException w:name="heading 6" w:semiHidden="0" w:uiPriority="0" w:qFormat="1"/>
-    <w:lsdException w:name="heading 7" w:semiHidden="0" w:uiPriority="0" w:qFormat="1"/>
-    <w:lsdException w:name="heading 8" w:semiHidden="0" w:uiPriority="0" w:qFormat="1"/>
-    <w:lsdException w:name="heading 9" w:semiHidden="0" w:uiPriority="0" w:qFormat="1"/>
-    <w:lsdException w:name="index 1" w:locked="1" w:unhideWhenUsed="1"/>
-    <w:lsdException w:name="index 2" w:locked="1" w:unhideWhenUsed="1"/>
-    <w:lsdException w:name="index 3" w:locked="1" w:unhideWhenUsed="1"/>
-    <w:lsdException w:name="index 4" w:locked="1" w:unhideWhenUsed="1"/>
-    <w:lsdException w:name="index 5" w:locked="1" w:unhideWhenUsed="1"/>
-    <w:lsdException w:name="index 6" w:locked="1" w:unhideWhenUsed="1"/>
-    <w:lsdException w:name="index 7" w:locked="1" w:unhideWhenUsed="1"/>
-    <w:lsdException w:name="index 8" w:locked="1" w:unhideWhenUsed="1"/>
-    <w:lsdException w:name="index 9" w:locked="1" w:unhideWhenUsed="1"/>
-    <w:lsdException w:name="toc 1" w:semiHidden="0" w:uiPriority="0"/>
-    <w:lsdException w:name="toc 2" w:semiHidden="0" w:uiPriority="0"/>
-    <w:lsdException w:name="toc 3" w:semiHidden="0" w:uiPriority="0"/>
-    <w:lsdException w:name="toc 4" w:semiHidden="0" w:uiPriority="0"/>
-    <w:lsdException w:name="toc 5" w:semiHidden="0" w:uiPriority="0"/>
-    <w:lsdException w:name="toc 6" w:semiHidden="0" w:uiPriority="0"/>
-    <w:lsdException w:name="toc 7" w:semiHidden="0" w:uiPriority="0"/>
-    <w:lsdException w:name="toc 8" w:semiHidden="0" w:uiPriority="0"/>
-    <w:lsdException w:name="toc 9" w:semiHidden="0" w:uiPriority="0"/>
-    <w:lsdException w:name="Normal Indent" w:locked="1" w:unhideWhenUsed="1"/>
-    <w:lsdException w:name="footnote text" w:locked="1" w:unhideWhenUsed="1"/>
-    <w:lsdException w:name="annotation text" w:locked="1" w:unhideWhenUsed="1"/>
-    <w:lsdException w:name="header" w:locked="1" w:unhideWhenUsed="1"/>
-    <w:lsdException w:name="footer" w:locked="1" w:unhideWhenUsed="1"/>
-    <w:lsdException w:name="index heading" w:locked="1" w:unhideWhenUsed="1"/>
-    <w:lsdException w:name="caption" w:semiHidden="0" w:uiPriority="0" w:qFormat="1"/>
-    <w:lsdException w:name="table of figures" w:locked="1" w:unhideWhenUsed="1"/>
-    <w:lsdException w:name="envelope address" w:locked="1" w:unhideWhenUsed="1"/>
-    <w:lsdException w:name="envelope return" w:locked="1" w:unhideWhenUsed="1"/>
-    <w:lsdException w:name="footnote reference" w:locked="1" w:unhideWhenUsed="1"/>
-    <w:lsdException w:name="annotation reference" w:locked="1" w:unhideWhenUsed="1"/>
-    <w:lsdException w:name="line number" w:locked="1" w:unhideWhenUsed="1"/>
-    <w:lsdException w:name="page number" w:locked="1" w:unhideWhenUsed="1"/>
-    <w:lsdException w:name="endnote reference" w:locked="1" w:unhideWhenUsed="1"/>
-    <w:lsdException w:name="endnote text" w:locked="1" w:unhideWhenUsed="1"/>
-    <w:lsdException w:name="table of authorities" w:locked="1" w:unhideWhenUsed="1"/>
-    <w:lsdException w:name="macro" w:locked="1" w:unhideWhenUsed="1"/>
-    <w:lsdException w:name="toa heading" w:locked="1" w:unhideWhenUsed="1"/>
-    <w:lsdException w:name="List" w:locked="1" w:unhideWhenUsed="1"/>
-    <w:lsdException w:name="List Bullet" w:locked="1" w:unhideWhenUsed="1"/>
-    <w:lsdException w:name="List Number" w:locked="1" w:unhideWhenUsed="1"/>
-    <w:lsdException w:name="List 2" w:locked="1" w:unhideWhenUsed="1"/>
-    <w:lsdException w:name="List 3" w:locked="1" w:unhideWhenUsed="1"/>
-    <w:lsdException w:name="List 4" w:locked="1" w:unhideWhenUsed="1"/>
-    <w:lsdException w:name="List 5" w:locked="1" w:unhideWhenUsed="1"/>
-    <w:lsdException w:name="List Bullet 2" w:locked="1" w:unhideWhenUsed="1"/>
-    <w:lsdException w:name="List Bullet 3" w:locked="1" w:unhideWhenUsed="1"/>
-    <w:lsdException w:name="List Bullet 4" w:locked="1" w:unhideWhenUsed="1"/>
-    <w:lsdException w:name="List Bullet 5" w:locked="1" w:unhideWhenUsed="1"/>
-    <w:lsdException w:name="List Number 2" w:locked="1" w:unhideWhenUsed="1"/>
-    <w:lsdException w:name="List Number 3" w:locked="1" w:unhideWhenUsed="1"/>
-    <w:lsdException w:name="List Number 4" w:locked="1" w:unhideWhenUsed="1"/>
-    <w:lsdException w:name="List Number 5" w:locked="1" w:unhideWhenUsed="1"/>
-    <w:lsdException w:name="Title" w:semiHidden="0" w:uiPriority="0" w:qFormat="1"/>
-    <w:lsdException w:name="Closing" w:locked="1" w:unhideWhenUsed="1"/>
-    <w:lsdException w:name="Signature" w:locked="1" w:unhideWhenUsed="1"/>
-    <w:lsdException w:name="Default Paragraph Font" w:semiHidden="0" w:uiPriority="0"/>
-    <w:lsdException w:name="Body Text" w:locked="1" w:unhideWhenUsed="1"/>
-    <w:lsdException w:name="Body Text Indent" w:locked="1" w:unhideWhenUsed="1"/>
-    <w:lsdException w:name="List Continue" w:locked="1" w:unhideWhenUsed="1"/>
-    <w:lsdException w:name="List Continue 2" w:locked="1" w:unhideWhenUsed="1"/>
-    <w:lsdException w:name="List Continue 3" w:locked="1" w:unhideWhenUsed="1"/>
-    <w:lsdException w:name="List Continue 4" w:locked="1" w:unhideWhenUsed="1"/>
-    <w:lsdException w:name="List Continue 5" w:locked="1" w:unhideWhenUsed="1"/>
-    <w:lsdException w:name="Message Header" w:locked="1" w:unhideWhenUsed="1"/>
-    <w:lsdException w:name="Subtitle" w:semiHidden="0" w:uiPriority="0" w:qFormat="1"/>
-    <w:lsdException w:name="Salutation" w:locked="1" w:unhideWhenUsed="1"/>
-    <w:lsdException w:name="Date" w:locked="1" w:unhideWhenUsed="1"/>
-    <w:lsdException w:name="Body Text First Indent" w:locked="1" w:unhideWhenUsed="1"/>
-    <w:lsdException w:name="Body Text First Indent 2" w:locked="1" w:unhideWhenUsed="1"/>
-    <w:lsdException w:name="Note Heading" w:locked="1" w:unhideWhenUsed="1"/>
-    <w:lsdException w:name="Body Text 2" w:locked="1" w:unhideWhenUsed="1"/>
-    <w:lsdException w:name="Body Text 3" w:locked="1" w:unhideWhenUsed="1"/>
-    <w:lsdException w:name="Body Text Indent 2" w:locked="1" w:unhideWhenUsed="1"/>
-    <w:lsdException w:name="Body Text Indent 3" w:locked="1" w:unhideWhenUsed="1"/>
-    <w:lsdException w:name="Block Text" w:locked="1" w:unhideWhenUsed="1"/>
-    <w:lsdException w:name="Hyperlink" w:locked="1" w:unhideWhenUsed="1"/>
-    <w:lsdException w:name="FollowedHyperlink" w:locked="1" w:unhideWhenUsed="1"/>
-    <w:lsdException w:name="Strong" w:semiHidden="0" w:uiPriority="0" w:qFormat="1"/>
-    <w:lsdException w:name="Emphasis" w:semiHidden="0" w:uiPriority="0" w:qFormat="1"/>
-    <w:lsdException w:name="Document Map" w:locked="1" w:unhideWhenUsed="1"/>
-    <w:lsdException w:name="Plain Text" w:locked="1" w:unhideWhenUsed="1"/>
-    <w:lsdException w:name="E-mail Signature" w:locked="1" w:unhideWhenUsed="1"/>
-    <w:lsdException w:name="HTML Top of Form" w:locked="1" w:unhideWhenUsed="1"/>
-    <w:lsdException w:name="HTML Bottom of Form" w:locked="1" w:unhideWhenUsed="1"/>
-    <w:lsdException w:name="Normal (Web)" w:locked="1" w:unhideWhenUsed="1"/>
-    <w:lsdException w:name="HTML Acronym" w:locked="1" w:unhideWhenUsed="1"/>
-    <w:lsdException w:name="HTML Address" w:locked="1" w:unhideWhenUsed="1"/>
-    <w:lsdException w:name="HTML Cite" w:locked="1" w:unhideWhenUsed="1"/>
-    <w:lsdException w:name="HTML Code" w:locked="1" w:unhideWhenUsed="1"/>
-    <w:lsdException w:name="HTML Definition" w:locked="1" w:unhideWhenUsed="1"/>
-    <w:lsdException w:name="HTML Keyboard" w:locked="1" w:unhideWhenUsed="1"/>
-    <w:lsdException w:name="HTML Preformatted" w:locked="1" w:unhideWhenUsed="1"/>
-    <w:lsdException w:name="HTML Sample" w:locked="1" w:unhideWhenUsed="1"/>
-    <w:lsdException w:name="HTML Typewriter" w:locked="1" w:unhideWhenUsed="1"/>
-    <w:lsdException w:name="HTML Variable" w:locked="1" w:unhideWhenUsed="1"/>
-    <w:lsdException w:name="Normal Table" w:locked="1" w:unhideWhenUsed="1"/>
-    <w:lsdException w:name="annotation subject" w:locked="1" w:unhideWhenUsed="1"/>
-    <w:lsdException w:name="No List" w:locked="1" w:unhideWhenUsed="1"/>
-    <w:lsdException w:name="Outline List 1" w:locked="1" w:unhideWhenUsed="1"/>
-    <w:lsdException w:name="Outline List 2" w:locked="1" w:unhideWhenUsed="1"/>
-    <w:lsdException w:name="Outline List 3" w:locked="1" w:unhideWhenUsed="1"/>
-    <w:lsdException w:name="Table Simple 1" w:locked="1" w:unhideWhenUsed="1"/>
-    <w:lsdException w:name="Table Simple 2" w:locked="1" w:unhideWhenUsed="1"/>
-    <w:lsdException w:name="Table Simple 3" w:locked="1" w:unhideWhenUsed="1"/>
-    <w:lsdException w:name="Table Classic 1" w:locked="1" w:unhideWhenUsed="1"/>
-    <w:lsdException w:name="Table Classic 2" w:locked="1" w:unhideWhenUsed="1"/>
-    <w:lsdException w:name="Table Classic 3" w:locked="1" w:unhideWhenUsed="1"/>
-    <w:lsdException w:name="Table Classic 4" w:locked="1" w:unhideWhenUsed="1"/>
-    <w:lsdException w:name="Table Colorful 1" w:locked="1" w:unhideWhenUsed="1"/>
-    <w:lsdException w:name="Table Colorful 2" w:locked="1" w:unhideWhenUsed="1"/>
-    <w:lsdException w:name="Table Colorful 3" w:locked="1" w:unhideWhenUsed="1"/>
-    <w:lsdException w:name="Table Columns 1" w:locked="1" w:unhideWhenUsed="1"/>
-    <w:lsdException w:name="Table Columns 2" w:locked="1" w:unhideWhenUsed="1"/>
-    <w:lsdException w:name="Table Columns 3" w:locked="1" w:unhideWhenUsed="1"/>
-    <w:lsdException w:name="Table Columns 4" w:locked="1" w:unhideWhenUsed="1"/>
-    <w:lsdException w:name="Table Columns 5" w:locked="1" w:unhideWhenUsed="1"/>
-    <w:lsdException w:name="Table Grid 1" w:locked="1" w:unhideWhenUsed="1"/>
-    <w:lsdException w:name="Table Grid 2" w:locked="1" w:unhideWhenUsed="1"/>
-    <w:lsdException w:name="Table Grid 3" w:locked="1" w:unhideWhenUsed="1"/>
-    <w:lsdException w:name="Table Grid 4" w:locked="1" w:unhideWhenUsed="1"/>
-    <w:lsdException w:name="Table Grid 5" w:locked="1" w:unhideWhenUsed="1"/>
-    <w:lsdException w:name="Table Grid 6" w:locked="1" w:unhideWhenUsed="1"/>
-    <w:lsdException w:name="Table Grid 7" w:locked="1" w:unhideWhenUsed="1"/>
-    <w:lsdException w:name="Table Grid 8" w:locked="1" w:unhideWhenUsed="1"/>
-    <w:lsdException w:name="Table List 1" w:locked="1" w:unhideWhenUsed="1"/>
-    <w:lsdException w:name="Table List 2" w:locked="1" w:unhideWhenUsed="1"/>
-    <w:lsdException w:name="Table List 3" w:locked="1" w:unhideWhenUsed="1"/>
-    <w:lsdException w:name="Table List 4" w:locked="1" w:unhideWhenUsed="1"/>
-    <w:lsdException w:name="Table List 5" w:locked="1" w:unhideWhenUsed="1"/>
-    <w:lsdException w:name="Table List 6" w:locked="1" w:unhideWhenUsed="1"/>
-    <w:lsdException w:name="Table List 7" w:locked="1" w:unhideWhenUsed="1"/>
-    <w:lsdException w:name="Table List 8" w:locked="1" w:unhideWhenUsed="1"/>
-    <w:lsdException w:name="Table 3D effects 1" w:locked="1" w:unhideWhenUsed="1"/>
-    <w:lsdException w:name="Table 3D effects 2" w:locked="1" w:unhideWhenUsed="1"/>
-    <w:lsdException w:name="Table 3D effects 3" w:locked="1" w:unhideWhenUsed="1"/>
-    <w:lsdException w:name="Table Contemporary" w:locked="1" w:unhideWhenUsed="1"/>
-    <w:lsdException w:name="Table Elegant" w:locked="1" w:unhideWhenUsed="1"/>
-    <w:lsdException w:name="Table Professional" w:locked="1" w:unhideWhenUsed="1"/>
-    <w:lsdException w:name="Table Subtle 1" w:locked="1" w:unhideWhenUsed="1"/>
-    <w:lsdException w:name="Table Subtle 2" w:locked="1" w:unhideWhenUsed="1"/>
-    <w:lsdException w:name="Table Web 1" w:locked="1" w:unhideWhenUsed="1"/>
-    <w:lsdException w:name="Table Web 2" w:locked="1" w:unhideWhenUsed="1"/>
-    <w:lsdException w:name="Table Web 3" w:locked="1" w:unhideWhenUsed="1"/>
-    <w:lsdException w:name="Balloon Text" w:locked="1" w:unhideWhenUsed="1"/>
-    <w:lsdException w:name="Table Grid" w:semiHidden="0" w:uiPriority="0"/>
-    <w:lsdException w:name="Table Theme" w:locked="1" w:unhideWhenUsed="1"/>
-    <w:lsdException w:name="No Spacing" w:semiHidden="0" w:uiPriority="1" w:qFormat="1"/>
-    <w:lsdException w:name="Light Shading" w:semiHidden="0" w:uiPriority="60"/>
-    <w:lsdException w:name="Light List" w:semiHidden="0" w:uiPriority="61"/>
-    <w:lsdException w:name="Light Grid" w:semiHidden="0" w:uiPriority="62"/>
-    <w:lsdException w:name="Medium Shading 1" w:semiHidden="0" w:uiPriority="63"/>
-    <w:lsdException w:name="Medium Shading 2" w:semiHidden="0" w:uiPriority="64"/>
-    <w:lsdException w:name="Medium List 1" w:semiHidden="0" w:uiPriority="65"/>
-    <w:lsdException w:name="Medium List 2" w:semiHidden="0" w:uiPriority="66"/>
-    <w:lsdException w:name="Medium Grid 1" w:semiHidden="0" w:uiPriority="67"/>
-    <w:lsdException w:name="Medium Grid 2" w:semiHidden="0" w:uiPriority="68"/>
-    <w:lsdException w:name="Medium Grid 3" w:semiHidden="0" w:uiPriority="69"/>
-    <w:lsdException w:name="Dark List" w:semiHidden="0" w:uiPriority="70"/>
-    <w:lsdException w:name="Colorful Shading" w:semiHidden="0" w:uiPriority="71"/>
-    <w:lsdException w:name="Colorful List" w:semiHidden="0" w:uiPriority="72"/>
-    <w:lsdException w:name="Colorful Grid" w:semiHidden="0" w:uiPriority="73"/>
-    <w:lsdException w:name="Light Shading Accent 1" w:semiHidden="0" w:uiPriority="60"/>
-    <w:lsdException w:name="Light List Accent 1" w:semiHidden="0" w:uiPriority="61"/>
-    <w:lsdException w:name="Light Grid Accent 1" w:semiHidden="0" w:uiPriority="62"/>
-    <w:lsdException w:name="Medium Shading 1 Accent 1" w:semiHidden="0" w:uiPriority="63"/>
-    <w:lsdException w:name="Medium Shading 2 Accent 1" w:semiHidden="0" w:uiPriority="64"/>
-    <w:lsdException w:name="Medium List 1 Accent 1" w:semiHidden="0" w:uiPriority="65"/>
-    <w:lsdException w:name="List Paragraph" w:semiHidden="0" w:uiPriority="34" w:qFormat="1"/>
-    <w:lsdException w:name="Quote" w:semiHidden="0" w:uiPriority="29" w:qFormat="1"/>
-    <w:lsdException w:name="Intense Quote" w:semiHidden="0" w:uiPriority="30" w:qFormat="1"/>
-    <w:lsdException w:name="Medium List 2 Accent 1" w:semiHidden="0" w:uiPriority="66"/>
-    <w:lsdException w:name="Medium Grid 1 Accent 1" w:semiHidden="0" w:uiPriority="67"/>
-    <w:lsdException w:name="Medium Grid 2 Accent 1" w:semiHidden="0" w:uiPriority="68"/>
-    <w:lsdException w:name="Medium Grid 3 Accent 1" w:semiHidden="0" w:uiPriority="69"/>
-    <w:lsdException w:name="Dark List Accent 1" w:semiHidden="0" w:uiPriority="70"/>
-    <w:lsdException w:name="Colorful Shading Accent 1" w:semiHidden="0" w:uiPriority="71"/>
-    <w:lsdException w:name="Colorful List Accent 1" w:semiHidden="0" w:uiPriority="72"/>
-    <w:lsdException w:name="Colorful Grid Accent 1" w:semiHidden="0" w:uiPriority="73"/>
-    <w:lsdException w:name="Light Shading Accent 2" w:semiHidden="0" w:uiPriority="60"/>
-    <w:lsdException w:name="Light List Accent 2" w:semiHidden="0" w:uiPriority="61"/>
-    <w:lsdException w:name="Light Grid Accent 2" w:semiHidden="0" w:uiPriority="62"/>
-    <w:lsdException w:name="Medium Shading 1 Accent 2" w:semiHidden="0" w:uiPriority="63"/>
-    <w:lsdException w:name="Medium Shading 2 Accent 2" w:semiHidden="0" w:uiPriority="64"/>
-    <w:lsdException w:name="Medium List 1 Accent 2" w:semiHidden="0" w:uiPriority="65"/>
-    <w:lsdException w:name="Medium List 2 Accent 2" w:semiHidden="0" w:uiPriority="66"/>
-    <w:lsdException w:name="Medium Grid 1 Accent 2" w:semiHidden="0" w:uiPriority="67"/>
-    <w:lsdException w:name="Medium Grid 2 Accent 2" w:semiHidden="0" w:uiPriority="68"/>
-    <w:lsdException w:name="Medium Grid 3 Accent 2" w:semiHidden="0" w:uiPriority="69"/>
-    <w:lsdException w:name="Dark List Accent 2" w:semiHidden="0" w:uiPriority="70"/>
-    <w:lsdException w:name="Colorful Shading Accent 2" w:semiHidden="0" w:uiPriority="71"/>
-    <w:lsdException w:name="Colorful List Accent 2" w:semiHidden="0" w:uiPriority="72"/>
-    <w:lsdException w:name="Colorful Grid Accent 2" w:semiHidden="0" w:uiPriority="73"/>
-    <w:lsdException w:name="Light Shading Accent 3" w:semiHidden="0" w:uiPriority="60"/>
-    <w:lsdException w:name="Light List Accent 3" w:semiHidden="0" w:uiPriority="61"/>
-    <w:lsdException w:name="Light Grid Accent 3" w:semiHidden="0" w:uiPriority="62"/>
-    <w:lsdException w:name="Medium Shading 1 Accent 3" w:semiHidden="0" w:uiPriority="63"/>
-    <w:lsdException w:name="Medium Shading 2 Accent 3" w:semiHidden="0" w:uiPriority="64"/>
-    <w:lsdException w:name="Medium List 1 Accent 3" w:semiHidden="0" w:uiPriority="65"/>
-    <w:lsdException w:name="Medium List 2 Accent 3" w:semiHidden="0" w:uiPriority="66"/>
-    <w:lsdException w:name="Medium Grid 1 Accent 3" w:semiHidden="0" w:uiPriority="67"/>
-    <w:lsdException w:name="Medium Grid 2 Accent 3" w:semiHidden="0" w:uiPriority="68"/>
-    <w:lsdException w:name="Medium Grid 3 Accent 3" w:semiHidden="0" w:uiPriority="69"/>
-    <w:lsdException w:name="Dark List Accent 3" w:semiHidden="0" w:uiPriority="70"/>
-    <w:lsdException w:name="Colorful Shading Accent 3" w:semiHidden="0" w:uiPriority="71"/>
-    <w:lsdException w:name="Colorful List Accent 3" w:semiHidden="0" w:uiPriority="72"/>
-    <w:lsdException w:name="Colorful Grid Accent 3" w:semiHidden="0" w:uiPriority="73"/>
-    <w:lsdException w:name="Light Shading Accent 4" w:semiHidden="0" w:uiPriority="60"/>
-    <w:lsdException w:name="Light List Accent 4" w:semiHidden="0" w:uiPriority="61"/>
-    <w:lsdException w:name="Light Grid Accent 4" w:semiHidden="0" w:uiPriority="62"/>
-    <w:lsdException w:name="Medium Shading 1 Accent 4" w:semiHidden="0" w:uiPriority="63"/>
-    <w:lsdException w:name="Medium Shading 2 Accent 4" w:semiHidden="0" w:uiPriority="64"/>
-    <w:lsdException w:name="Medium List 1 Accent 4" w:semiHidden="0" w:uiPriority="65"/>
-    <w:lsdException w:name="Medium List 2 Accent 4" w:semiHidden="0" w:uiPriority="66"/>
-    <w:lsdException w:name="Medium Grid 1 Accent 4" w:semiHidden="0" w:uiPriority="67"/>
-    <w:lsdException w:name="Medium Grid 2 Accent 4" w:semiHidden="0" w:uiPriority="68"/>
-    <w:lsdException w:name="Medium Grid 3 Accent 4" w:semiHidden="0" w:uiPriority="69"/>
-    <w:lsdException w:name="Dark List Accent 4" w:semiHidden="0" w:uiPriority="70"/>
-    <w:lsdException w:name="Colorful Shading Accent 4" w:semiHidden="0" w:uiPriority="71"/>
-    <w:lsdException w:name="Colorful List Accent 4" w:semiHidden="0" w:uiPriority="72"/>
-    <w:lsdException w:name="Colorful Grid Accent 4" w:semiHidden="0" w:uiPriority="73"/>
-    <w:lsdException w:name="Light Shading Accent 5" w:semiHidden="0" w:uiPriority="60"/>
-    <w:lsdException w:name="Light List Accent 5" w:semiHidden="0" w:uiPriority="61"/>
-    <w:lsdException w:name="Light Grid Accent 5" w:semiHidden="0" w:uiPriority="62"/>
-    <w:lsdException w:name="Medium Shading 1 Accent 5" w:semiHidden="0" w:uiPriority="63"/>
-    <w:lsdException w:name="Medium Shading 2 Accent 5" w:semiHidden="0" w:uiPriority="64"/>
-    <w:lsdException w:name="Medium List 1 Accent 5" w:semiHidden="0" w:uiPriority="65"/>
-    <w:lsdException w:name="Medium List 2 Accent 5" w:semiHidden="0" w:uiPriority="66"/>
-    <w:lsdException w:name="Medium Grid 1 Accent 5" w:semiHidden="0" w:uiPriority="67"/>
-    <w:lsdException w:name="Medium Grid 2 Accent 5" w:semiHidden="0" w:uiPriority="68"/>
-    <w:lsdException w:name="Medium Grid 3 Accent 5" w:semiHidden="0" w:uiPriority="69"/>
-    <w:lsdException w:name="Dark List Accent 5" w:semiHidden="0" w:uiPriority="70"/>
-    <w:lsdException w:name="Colorful Shading Accent 5" w:semiHidden="0" w:uiPriority="71"/>
-    <w:lsdException w:name="Colorful List Accent 5" w:semiHidden="0" w:uiPriority="72"/>
-    <w:lsdException w:name="Colorful Grid Accent 5" w:semiHidden="0" w:uiPriority="73"/>
-    <w:lsdException w:name="Light Shading Accent 6" w:semiHidden="0" w:uiPriority="60"/>
-    <w:lsdException w:name="Light List Accent 6" w:semiHidden="0" w:uiPriority="61"/>
-    <w:lsdException w:name="Light Grid Accent 6" w:semiHidden="0" w:uiPriority="62"/>
-    <w:lsdException w:name="Medium Shading 1 Accent 6" w:semiHidden="0" w:uiPriority="63"/>
-    <w:lsdException w:name="Medium Shading 2 Accent 6" w:semiHidden="0" w:uiPriority="64"/>
-    <w:lsdException w:name="Medium List 1 Accent 6" w:semiHidden="0" w:uiPriority="65"/>
-    <w:lsdException w:name="Medium List 2 Accent 6" w:semiHidden="0" w:uiPriority="66"/>
-    <w:lsdException w:name="Medium Grid 1 Accent 6" w:semiHidden="0" w:uiPriority="67"/>
-    <w:lsdException w:name="Medium Grid 2 Accent 6" w:semiHidden="0" w:uiPriority="68"/>
-    <w:lsdException w:name="Medium Grid 3 Accent 6" w:semiHidden="0" w:uiPriority="69"/>
-    <w:lsdException w:name="Dark List Accent 6" w:semiHidden="0" w:uiPriority="70"/>
-    <w:lsdException w:name="Colorful Shading Accent 6" w:semiHidden="0" w:uiPriority="71"/>
-    <w:lsdException w:name="Colorful List Accent 6" w:semiHidden="0" w:uiPriority="72"/>
-    <w:lsdException w:name="Colorful Grid Accent 6" w:semiHidden="0" w:uiPriority="73"/>
-    <w:lsdException w:name="Subtle Emphasis" w:semiHidden="0" w:uiPriority="19" w:qFormat="1"/>
-    <w:lsdException w:name="Intense Emphasis" w:semiHidden="0" w:uiPriority="21" w:qFormat="1"/>
-    <w:lsdException w:name="Subtle Reference" w:semiHidden="0" w:uiPriority="31" w:qFormat="1"/>
-    <w:lsdException w:name="Intense Reference" w:semiHidden="0" w:uiPriority="32" w:qFormat="1"/>
-    <w:lsdException w:name="Book Title" w:semiHidden="0" w:uiPriority="33" w:qFormat="1"/>
-    <w:lsdException w:name="Bibliography" w:uiPriority="37" w:unhideWhenUsed="1"/>
-    <w:lsdException w:name="TOC Heading" w:uiPriority="39" w:unhideWhenUsed="1" w:qFormat="1"/>
+  <w:latentStyles w:defLockedState="1" w:defUIPriority="99" w:defSemiHidden="1" w:defUnhideWhenUsed="1" w:defQFormat="0" w:count="267">
+    <w:lsdException w:name="Normal" w:semiHidden="0" w:uiPriority="0" w:unhideWhenUsed="0" w:qFormat="1"/>
+    <w:lsdException w:name="heading 1" w:semiHidden="0" w:uiPriority="9" w:unhideWhenUsed="0" w:qFormat="1"/>
+    <w:lsdException w:name="heading 2" w:semiHidden="0" w:uiPriority="9" w:unhideWhenUsed="0" w:qFormat="1"/>
+    <w:lsdException w:name="heading 3" w:semiHidden="0" w:uiPriority="9" w:unhideWhenUsed="0" w:qFormat="1"/>
+    <w:lsdException w:name="heading 4" w:semiHidden="0" w:uiPriority="9" w:unhideWhenUsed="0" w:qFormat="1"/>
+    <w:lsdException w:name="heading 5" w:semiHidden="0" w:uiPriority="9" w:unhideWhenUsed="0" w:qFormat="1"/>
+    <w:lsdException w:name="heading 6" w:semiHidden="0" w:uiPriority="9" w:unhideWhenUsed="0" w:qFormat="1"/>
+    <w:lsdException w:name="heading 7" w:semiHidden="0" w:uiPriority="9" w:unhideWhenUsed="0" w:qFormat="1"/>
+    <w:lsdException w:name="heading 8" w:semiHidden="0" w:uiPriority="9" w:unhideWhenUsed="0" w:qFormat="1"/>
+    <w:lsdException w:name="heading 9" w:semiHidden="0" w:uiPriority="9" w:unhideWhenUsed="0" w:qFormat="1"/>
+    <w:lsdException w:name="toc 1" w:uiPriority="39"/>
+    <w:lsdException w:name="toc 2" w:uiPriority="39"/>
+    <w:lsdException w:name="toc 3" w:uiPriority="39"/>
+    <w:lsdException w:name="toc 4" w:uiPriority="39"/>
+    <w:lsdException w:name="toc 5" w:uiPriority="39"/>
+    <w:lsdException w:name="toc 6" w:uiPriority="39"/>
+    <w:lsdException w:name="toc 7" w:uiPriority="39"/>
+    <w:lsdException w:name="toc 8" w:uiPriority="39"/>
+    <w:lsdException w:name="toc 9" w:uiPriority="39"/>
+    <w:lsdException w:name="caption" w:semiHidden="0" w:uiPriority="35" w:unhideWhenUsed="0" w:qFormat="1"/>
+    <w:lsdException w:name="Title" w:semiHidden="0" w:uiPriority="10" w:unhideWhenUsed="0" w:qFormat="1"/>
+    <w:lsdException w:name="Default Paragraph Font" w:uiPriority="1"/>
+    <w:lsdException w:name="Subtitle" w:semiHidden="0" w:uiPriority="11" w:unhideWhenUsed="0" w:qFormat="1"/>
+    <w:lsdException w:name="Strong" w:semiHidden="0" w:uiPriority="22" w:unhideWhenUsed="0" w:qFormat="1"/>
+    <w:lsdException w:name="Emphasis" w:semiHidden="0" w:uiPriority="20" w:unhideWhenUsed="0" w:qFormat="1"/>
+    <w:lsdException w:name="Table Grid" w:semiHidden="0" w:uiPriority="59" w:unhideWhenUsed="0"/>
+    <w:lsdException w:name="Placeholder Text" w:locked="0" w:unhideWhenUsed="0"/>
+    <w:lsdException w:name="No Spacing" w:locked="0" w:semiHidden="0" w:uiPriority="1" w:unhideWhenUsed="0" w:qFormat="1"/>
+    <w:lsdException w:name="Light Shading" w:locked="0" w:semiHidden="0" w:uiPriority="60" w:unhideWhenUsed="0"/>
+    <w:lsdException w:name="Light List" w:locked="0" w:semiHidden="0" w:uiPriority="61" w:unhideWhenUsed="0"/>
+    <w:lsdException w:name="Light Grid" w:locked="0" w:semiHidden="0" w:uiPriority="62" w:unhideWhenUsed="0"/>
+    <w:lsdException w:name="Medium Shading 1" w:locked="0" w:semiHidden="0" w:uiPriority="63" w:unhideWhenUsed="0"/>
+    <w:lsdException w:name="Medium Shading 2" w:locked="0" w:semiHidden="0" w:uiPriority="64" w:unhideWhenUsed="0"/>
+    <w:lsdException w:name="Medium List 1" w:locked="0" w:semiHidden="0" w:uiPriority="65" w:unhideWhenUsed="0"/>
+    <w:lsdException w:name="Medium List 2" w:locked="0" w:semiHidden="0" w:uiPriority="66" w:unhideWhenUsed="0"/>
+    <w:lsdException w:name="Medium Grid 1" w:locked="0" w:semiHidden="0" w:uiPriority="67" w:unhideWhenUsed="0"/>
+    <w:lsdException w:name="Medium Grid 2" w:locked="0" w:semiHidden="0" w:uiPriority="68" w:unhideWhenUsed="0"/>
+    <w:lsdException w:name="Medium Grid 3" w:locked="0" w:semiHidden="0" w:uiPriority="69" w:unhideWhenUsed="0"/>
+    <w:lsdException w:name="Dark List" w:locked="0" w:semiHidden="0" w:uiPriority="70" w:unhideWhenUsed="0"/>
+    <w:lsdException w:name="Colorful Shading" w:locked="0" w:semiHidden="0" w:uiPriority="71" w:unhideWhenUsed="0"/>
+    <w:lsdException w:name="Colorful List" w:locked="0" w:semiHidden="0" w:uiPriority="72" w:unhideWhenUsed="0"/>
+    <w:lsdException w:name="Colorful Grid" w:locked="0" w:semiHidden="0" w:uiPriority="73" w:unhideWhenUsed="0"/>
+    <w:lsdException w:name="Light Shading Accent 1" w:locked="0" w:semiHidden="0" w:uiPriority="60" w:unhideWhenUsed="0"/>
+    <w:lsdException w:name="Light List Accent 1" w:locked="0" w:semiHidden="0" w:uiPriority="61" w:unhideWhenUsed="0"/>
+    <w:lsdException w:name="Light Grid Accent 1" w:locked="0" w:semiHidden="0" w:uiPriority="62" w:unhideWhenUsed="0"/>
+    <w:lsdException w:name="Medium Shading 1 Accent 1" w:locked="0" w:semiHidden="0" w:uiPriority="63" w:unhideWhenUsed="0"/>
+    <w:lsdException w:name="Medium Shading 2 Accent 1" w:locked="0" w:semiHidden="0" w:uiPriority="64" w:unhideWhenUsed="0"/>
+    <w:lsdException w:name="Medium List 1 Accent 1" w:locked="0" w:semiHidden="0" w:uiPriority="65" w:unhideWhenUsed="0"/>
+    <w:lsdException w:name="Revision" w:locked="0" w:unhideWhenUsed="0"/>
+    <w:lsdException w:name="List Paragraph" w:locked="0" w:semiHidden="0" w:uiPriority="34" w:unhideWhenUsed="0" w:qFormat="1"/>
+    <w:lsdException w:name="Quote" w:locked="0" w:semiHidden="0" w:uiPriority="29" w:unhideWhenUsed="0" w:qFormat="1"/>
+    <w:lsdException w:name="Intense Quote" w:locked="0" w:semiHidden="0" w:uiPriority="30" w:unhideWhenUsed="0" w:qFormat="1"/>
+    <w:lsdException w:name="Medium List 2 Accent 1" w:locked="0" w:semiHidden="0" w:uiPriority="66" w:unhideWhenUsed="0"/>
+    <w:lsdException w:name="Medium Grid 1 Accent 1" w:locked="0" w:semiHidden="0" w:uiPriority="67" w:unhideWhenUsed="0"/>
+    <w:lsdException w:name="Medium Grid 2 Accent 1" w:locked="0" w:semiHidden="0" w:uiPriority="68" w:unhideWhenUsed="0"/>
+    <w:lsdException w:name="Medium Grid 3 Accent 1" w:locked="0" w:semiHidden="0" w:uiPriority="69" w:unhideWhenUsed="0"/>
+    <w:lsdException w:name="Dark List Accent 1" w:locked="0" w:semiHidden="0" w:uiPriority="70" w:unhideWhenUsed="0"/>
+    <w:lsdException w:name="Colorful Shading Accent 1" w:locked="0" w:semiHidden="0" w:uiPriority="71" w:unhideWhenUsed="0"/>
+    <w:lsdException w:name="Colorful List Accent 1" w:locked="0" w:semiHidden="0" w:uiPriority="72" w:unhideWhenUsed="0"/>
+    <w:lsdException w:name="Colorful Grid Accent 1" w:locked="0" w:semiHidden="0" w:uiPriority="73" w:unhideWhenUsed="0"/>
+    <w:lsdException w:name="Light Shading Accent 2" w:locked="0" w:semiHidden="0" w:uiPriority="60" w:unhideWhenUsed="0"/>
+    <w:lsdException w:name="Light List Accent 2" w:locked="0" w:semiHidden="0" w:uiPriority="61" w:unhideWhenUsed="0"/>
+    <w:lsdException w:name="Light Grid Accent 2" w:locked="0" w:semiHidden="0" w:uiPriority="62" w:unhideWhenUsed="0"/>
+    <w:lsdException w:name="Medium Shading 1 Accent 2" w:locked="0" w:semiHidden="0" w:uiPriority="63" w:unhideWhenUsed="0"/>
+    <w:lsdException w:name="Medium Shading 2 Accent 2" w:locked="0" w:semiHidden="0" w:uiPriority="64" w:unhideWhenUsed="0"/>
+    <w:lsdException w:name="Medium List 1 Accent 2" w:locked="0" w:semiHidden="0" w:uiPriority="65" w:unhideWhenUsed="0"/>
+    <w:lsdException w:name="Medium List 2 Accent 2" w:locked="0" w:semiHidden="0" w:uiPriority="66" w:unhideWhenUsed="0"/>
+    <w:lsdException w:name="Medium Grid 1 Accent 2" w:locked="0" w:semiHidden="0" w:uiPriority="67" w:unhideWhenUsed="0"/>
+    <w:lsdException w:name="Medium Grid 2 Accent 2" w:locked="0" w:semiHidden="0" w:uiPriority="68" w:unhideWhenUsed="0"/>
+    <w:lsdException w:name="Medium Grid 3 Accent 2" w:locked="0" w:semiHidden="0" w:uiPriority="69" w:unhideWhenUsed="0"/>
+    <w:lsdException w:name="Dark List Accent 2" w:locked="0" w:semiHidden="0" w:uiPriority="70" w:unhideWhenUsed="0"/>
+    <w:lsdException w:name="Colorful Shading Accent 2" w:locked="0" w:semiHidden="0" w:uiPriority="71" w:unhideWhenUsed="0"/>
+    <w:lsdException w:name="Colorful List Accent 2" w:locked="0" w:semiHidden="0" w:uiPriority="72" w:unhideWhenUsed="0"/>
+    <w:lsdException w:name="Colorful Grid Accent 2" w:locked="0" w:semiHidden="0" w:uiPriority="73" w:unhideWhenUsed="0"/>
+    <w:lsdException w:name="Light Shading Accent 3" w:locked="0" w:semiHidden="0" w:uiPriority="60" w:unhideWhenUsed="0"/>
+    <w:lsdException w:name="Light List Accent 3" w:locked="0" w:semiHidden="0" w:uiPriority="61" w:unhideWhenUsed="0"/>
+    <w:lsdException w:name="Light Grid Accent 3" w:locked="0" w:semiHidden="0" w:uiPriority="62" w:unhideWhenUsed="0"/>
+    <w:lsdException w:name="Medium Shading 1 Accent 3" w:locked="0" w:semiHidden="0" w:uiPriority="63" w:unhideWhenUsed="0"/>
+    <w:lsdException w:name="Medium Shading 2 Accent 3" w:locked="0" w:semiHidden="0" w:uiPriority="64" w:unhideWhenUsed="0"/>
+    <w:lsdException w:name="Medium List 1 Accent 3" w:locked="0" w:semiHidden="0" w:uiPriority="65" w:unhideWhenUsed="0"/>
+    <w:lsdException w:name="Medium List 2 Accent 3" w:locked="0" w:semiHidden="0" w:uiPriority="66" w:unhideWhenUsed="0"/>
+    <w:lsdException w:name="Medium Grid 1 Accent 3" w:locked="0" w:semiHidden="0" w:uiPriority="67" w:unhideWhenUsed="0"/>
+    <w:lsdException w:name="Medium Grid 2 Accent 3" w:locked="0" w:semiHidden="0" w:uiPriority="68" w:unhideWhenUsed="0"/>
+    <w:lsdException w:name="Medium Grid 3 Accent 3" w:locked="0" w:semiHidden="0" w:uiPriority="69" w:unhideWhenUsed="0"/>
+    <w:lsdException w:name="Dark List Accent 3" w:locked="0" w:semiHidden="0" w:uiPriority="70" w:unhideWhenUsed="0"/>
+    <w:lsdException w:name="Colorful Shading Accent 3" w:locked="0" w:semiHidden="0" w:uiPriority="71" w:unhideWhenUsed="0"/>
+    <w:lsdException w:name="Colorful List Accent 3" w:locked="0" w:semiHidden="0" w:uiPriority="72" w:unhideWhenUsed="0"/>
+    <w:lsdException w:name="Colorful Grid Accent 3" w:locked="0" w:semiHidden="0" w:uiPriority="73" w:unhideWhenUsed="0"/>
+    <w:lsdException w:name="Light Shading Accent 4" w:locked="0" w:semiHidden="0" w:uiPriority="60" w:unhideWhenUsed="0"/>
+    <w:lsdException w:name="Light List Accent 4" w:locked="0" w:semiHidden="0" w:uiPriority="61" w:unhideWhenUsed="0"/>
+    <w:lsdException w:name="Light Grid Accent 4" w:locked="0" w:semiHidden="0" w:uiPriority="62" w:unhideWhenUsed="0"/>
+    <w:lsdException w:name="Medium Shading 1 Accent 4" w:locked="0" w:semiHidden="0" w:uiPriority="63" w:unhideWhenUsed="0"/>
+    <w:lsdException w:name="Medium Shading 2 Accent 4" w:locked="0" w:semiHidden="0" w:uiPriority="64" w:unhideWhenUsed="0"/>
+    <w:lsdException w:name="Medium List 1 Accent 4" w:locked="0" w:semiHidden="0" w:uiPriority="65" w:unhideWhenUsed="0"/>
+    <w:lsdException w:name="Medium List 2 Accent 4" w:locked="0" w:semiHidden="0" w:uiPriority="66" w:unhideWhenUsed="0"/>
+    <w:lsdException w:name="Medium Grid 1 Accent 4" w:locked="0" w:semiHidden="0" w:uiPriority="67" w:unhideWhenUsed="0"/>
+    <w:lsdException w:name="Medium Grid 2 Accent 4" w:locked="0" w:semiHidden="0" w:uiPriority="68" w:unhideWhenUsed="0"/>
+    <w:lsdException w:name="Medium Grid 3 Accent 4" w:locked="0" w:semiHidden="0" w:uiPriority="69" w:unhideWhenUsed="0"/>
+    <w:lsdException w:name="Dark List Accent 4" w:locked="0" w:semiHidden="0" w:uiPriority="70" w:unhideWhenUsed="0"/>
+    <w:lsdException w:name="Colorful Shading Accent 4" w:locked="0" w:semiHidden="0" w:uiPriority="71" w:unhideWhenUsed="0"/>
+    <w:lsdException w:name="Colorful List Accent 4" w:locked="0" w:semiHidden="0" w:uiPriority="72" w:unhideWhenUsed="0"/>
+    <w:lsdException w:name="Colorful Grid Accent 4" w:locked="0" w:semiHidden="0" w:uiPriority="73" w:unhideWhenUsed="0"/>
+    <w:lsdException w:name="Light Shading Accent 5" w:locked="0" w:semiHidden="0" w:uiPriority="60" w:unhideWhenUsed="0"/>
+    <w:lsdException w:name="Light List Accent 5" w:locked="0" w:semiHidden="0" w:uiPriority="61" w:unhideWhenUsed="0"/>
+    <w:lsdException w:name="Light Grid Accent 5" w:locked="0" w:semiHidden="0" w:uiPriority="62" w:unhideWhenUsed="0"/>
+    <w:lsdException w:name="Medium Shading 1 Accent 5" w:locked="0" w:semiHidden="0" w:uiPriority="63" w:unhideWhenUsed="0"/>
+    <w:lsdException w:name="Medium Shading 2 Accent 5" w:locked="0" w:semiHidden="0" w:uiPriority="64" w:unhideWhenUsed="0"/>
+    <w:lsdException w:name="Medium List 1 Accent 5" w:locked="0" w:semiHidden="0" w:uiPriority="65" w:unhideWhenUsed="0"/>
+    <w:lsdException w:name="Medium List 2 Accent 5" w:locked="0" w:semiHidden="0" w:uiPriority="66" w:unhideWhenUsed="0"/>
+    <w:lsdException w:name="Medium Grid 1 Accent 5" w:locked="0" w:semiHidden="0" w:uiPriority="67" w:unhideWhenUsed="0"/>
+    <w:lsdException w:name="Medium Grid 2 Accent 5" w:locked="0" w:semiHidden="0" w:uiPriority="68" w:unhideWhenUsed="0"/>
+    <w:lsdException w:name="Medium Grid 3 Accent 5" w:locked="0" w:semiHidden="0" w:uiPriority="69" w:unhideWhenUsed="0"/>
+    <w:lsdException w:name="Dark List Accent 5" w:locked="0" w:semiHidden="0" w:uiPriority="70" w:unhideWhenUsed="0"/>
+    <w:lsdException w:name="Colorful Shading Accent 5" w:locked="0" w:semiHidden="0" w:uiPriority="71" w:unhideWhenUsed="0"/>
+    <w:lsdException w:name="Colorful List Accent 5" w:locked="0" w:semiHidden="0" w:uiPriority="72" w:unhideWhenUsed="0"/>
+    <w:lsdException w:name="Colorful Grid Accent 5" w:locked="0" w:semiHidden="0" w:uiPriority="73" w:unhideWhenUsed="0"/>
+    <w:lsdException w:name="Light Shading Accent 6" w:locked="0" w:semiHidden="0" w:uiPriority="60" w:unhideWhenUsed="0"/>
+    <w:lsdException w:name="Light List Accent 6" w:locked="0" w:semiHidden="0" w:uiPriority="61" w:unhideWhenUsed="0"/>
+    <w:lsdException w:name="Light Grid Accent 6" w:locked="0" w:semiHidden="0" w:uiPriority="62" w:unhideWhenUsed="0"/>
+    <w:lsdException w:name="Medium Shading 1 Accent 6" w:locked="0" w:semiHidden="0" w:uiPriority="63" w:unhideWhenUsed="0"/>
+    <w:lsdException w:name="Medium Shading 2 Accent 6" w:locked="0" w:semiHidden="0" w:uiPriority="64" w:unhideWhenUsed="0"/>
+    <w:lsdException w:name="Medium List 1 Accent 6" w:locked="0" w:semiHidden="0" w:uiPriority="65" w:unhideWhenUsed="0"/>
+    <w:lsdException w:name="Medium List 2 Accent 6" w:locked="0" w:semiHidden="0" w:uiPriority="66" w:unhideWhenUsed="0"/>
+    <w:lsdException w:name="Medium Grid 1 Accent 6" w:locked="0" w:semiHidden="0" w:uiPriority="67" w:unhideWhenUsed="0"/>
+    <w:lsdException w:name="Medium Grid 2 Accent 6" w:locked="0" w:semiHidden="0" w:uiPriority="68" w:unhideWhenUsed="0"/>
+    <w:lsdException w:name="Medium Grid 3 Accent 6" w:locked="0" w:semiHidden="0" w:uiPriority="69" w:unhideWhenUsed="0"/>
+    <w:lsdException w:name="Dark List Accent 6" w:locked="0" w:semiHidden="0" w:uiPriority="70" w:unhideWhenUsed="0"/>
+    <w:lsdException w:name="Colorful Shading Accent 6" w:locked="0" w:semiHidden="0" w:uiPriority="71" w:unhideWhenUsed="0"/>
+    <w:lsdException w:name="Colorful List Accent 6" w:locked="0" w:semiHidden="0" w:uiPriority="72" w:unhideWhenUsed="0"/>
+    <w:lsdException w:name="Colorful Grid Accent 6" w:locked="0" w:semiHidden="0" w:uiPriority="73" w:unhideWhenUsed="0"/>
+    <w:lsdException w:name="Subtle Emphasis" w:locked="0" w:semiHidden="0" w:uiPriority="19" w:unhideWhenUsed="0" w:qFormat="1"/>
+    <w:lsdException w:name="Intense Emphasis" w:locked="0" w:semiHidden="0" w:uiPriority="21" w:unhideWhenUsed="0" w:qFormat="1"/>
+    <w:lsdException w:name="Subtle Reference" w:locked="0" w:semiHidden="0" w:uiPriority="31" w:unhideWhenUsed="0" w:qFormat="1"/>
+    <w:lsdException w:name="Intense Reference" w:locked="0" w:semiHidden="0" w:uiPriority="32" w:unhideWhenUsed="0" w:qFormat="1"/>
+    <w:lsdException w:name="Book Title" w:locked="0" w:semiHidden="0" w:uiPriority="33" w:unhideWhenUsed="0" w:qFormat="1"/>
+    <w:lsdException w:name="Bibliography" w:locked="0" w:uiPriority="37"/>
+    <w:lsdException w:name="TOC Heading" w:locked="0" w:uiPriority="39" w:qFormat="1"/>
   </w:latentStyles>
   <w:style w:type="paragraph" w:default="1" w:styleId="Normal">
     <w:name w:val="Normal"/>
@@ -15313,11 +15681,11 @@
   <w:style w:type="paragraph" w:styleId="Heading1">
     <w:name w:val="heading 1"/>
     <w:basedOn w:val="Normal"/>
-    <w:link w:val="Heading1Char"/>
+    <w:link w:val="Heading1Char1"/>
     <w:autoRedefine/>
     <w:uiPriority w:val="99"/>
     <w:qFormat/>
-    <w:rsid w:val="00F35CD3"/>
+    <w:rsid w:val="00FC1CB6"/>
     <w:pPr>
       <w:keepNext/>
       <w:numPr>
@@ -15344,7 +15712,7 @@
     <w:autoRedefine/>
     <w:uiPriority w:val="99"/>
     <w:qFormat/>
-    <w:rsid w:val="007A47B8"/>
+    <w:rsid w:val="00FC1CB6"/>
     <w:pPr>
       <w:keepNext/>
       <w:numPr>
@@ -15372,7 +15740,7 @@
     <w:autoRedefine/>
     <w:uiPriority w:val="99"/>
     <w:qFormat/>
-    <w:rsid w:val="007A47B8"/>
+    <w:rsid w:val="00FC1CB6"/>
     <w:pPr>
       <w:keepNext/>
       <w:numPr>
@@ -15398,7 +15766,7 @@
     <w:link w:val="Heading4Char"/>
     <w:uiPriority w:val="99"/>
     <w:qFormat/>
-    <w:rsid w:val="00F35CD3"/>
+    <w:rsid w:val="00FC1CB6"/>
     <w:pPr>
       <w:numPr>
         <w:ilvl w:val="3"/>
@@ -15419,7 +15787,7 @@
     <w:link w:val="Heading5Char"/>
     <w:uiPriority w:val="99"/>
     <w:qFormat/>
-    <w:rsid w:val="00F35CD3"/>
+    <w:rsid w:val="00FC1CB6"/>
     <w:pPr>
       <w:numPr>
         <w:ilvl w:val="4"/>
@@ -15440,7 +15808,7 @@
     <w:link w:val="Heading6Char"/>
     <w:uiPriority w:val="99"/>
     <w:qFormat/>
-    <w:rsid w:val="00F35CD3"/>
+    <w:rsid w:val="00FC1CB6"/>
     <w:pPr>
       <w:numPr>
         <w:ilvl w:val="5"/>
@@ -15459,7 +15827,7 @@
     <w:link w:val="Heading7Char"/>
     <w:uiPriority w:val="99"/>
     <w:qFormat/>
-    <w:rsid w:val="00F35CD3"/>
+    <w:rsid w:val="00FC1CB6"/>
     <w:pPr>
       <w:numPr>
         <w:ilvl w:val="6"/>
@@ -15483,7 +15851,7 @@
     <w:link w:val="Heading8Char1"/>
     <w:uiPriority w:val="99"/>
     <w:qFormat/>
-    <w:rsid w:val="00F35CD3"/>
+    <w:rsid w:val="00FC1CB6"/>
     <w:pPr>
       <w:numPr>
         <w:ilvl w:val="7"/>
@@ -15509,7 +15877,7 @@
     <w:link w:val="Heading9Char1"/>
     <w:uiPriority w:val="99"/>
     <w:qFormat/>
-    <w:rsid w:val="00F35CD3"/>
+    <w:rsid w:val="00FC1CB6"/>
     <w:pPr>
       <w:numPr>
         <w:ilvl w:val="8"/>
@@ -15556,17 +15924,16 @@
     <w:name w:val="Heading 1 Char"/>
     <w:basedOn w:val="DefaultParagraphFont"/>
     <w:link w:val="Heading1"/>
-    <w:uiPriority w:val="99"/>
-    <w:locked/>
-    <w:rsid w:val="00F35CD3"/>
+    <w:uiPriority w:val="9"/>
+    <w:rsid w:val="0079799D"/>
     <w:rPr>
-      <w:rFonts w:ascii="Georgia" w:hAnsi="Georgia" w:cs="Times New Roman"/>
+      <w:rFonts w:asciiTheme="majorHAnsi" w:eastAsiaTheme="majorEastAsia" w:hAnsiTheme="majorHAnsi" w:cstheme="majorBidi"/>
       <w:b/>
       <w:bCs/>
-      <w:kern w:val="36"/>
-      <w:sz w:val="48"/>
-      <w:szCs w:val="48"/>
-      <w:lang w:val="en-US" w:eastAsia="en-US" w:bidi="ar-SA"/>
+      <w:kern w:val="32"/>
+      <w:sz w:val="32"/>
+      <w:szCs w:val="32"/>
+      <w:lang w:val="en-GB" w:eastAsia="zh-CN"/>
     </w:rPr>
   </w:style>
   <w:style w:type="character" w:customStyle="1" w:styleId="Heading2Char">
@@ -15594,7 +15961,7 @@
     <w:link w:val="Heading3"/>
     <w:uiPriority w:val="99"/>
     <w:locked/>
-    <w:rsid w:val="007A47B8"/>
+    <w:rsid w:val="00FC1CB6"/>
     <w:rPr>
       <w:rFonts w:ascii="Georgia" w:hAnsi="Georgia" w:cs="Times New Roman"/>
       <w:b/>
@@ -15610,7 +15977,7 @@
     <w:link w:val="Heading4"/>
     <w:uiPriority w:val="99"/>
     <w:locked/>
-    <w:rsid w:val="00F35CD3"/>
+    <w:rsid w:val="00FC1CB6"/>
     <w:rPr>
       <w:rFonts w:ascii="Georgia" w:hAnsi="Georgia" w:cs="Times New Roman"/>
       <w:b/>
@@ -15625,7 +15992,7 @@
     <w:link w:val="Heading5"/>
     <w:uiPriority w:val="99"/>
     <w:locked/>
-    <w:rsid w:val="00F35CD3"/>
+    <w:rsid w:val="00FC1CB6"/>
     <w:rPr>
       <w:rFonts w:ascii="Georgia" w:hAnsi="Georgia" w:cs="Times New Roman"/>
       <w:b/>
@@ -15642,7 +16009,7 @@
     <w:link w:val="Heading6"/>
     <w:uiPriority w:val="99"/>
     <w:locked/>
-    <w:rsid w:val="00F35CD3"/>
+    <w:rsid w:val="00FC1CB6"/>
     <w:rPr>
       <w:rFonts w:ascii="Georgia" w:hAnsi="Georgia" w:cs="Times New Roman"/>
       <w:b/>
@@ -15658,9 +16025,9 @@
     <w:link w:val="Heading7"/>
     <w:uiPriority w:val="99"/>
     <w:locked/>
-    <w:rsid w:val="00F35CD3"/>
+    <w:rsid w:val="00FC1CB6"/>
     <w:rPr>
-      <w:rFonts w:cs="Times New Roman"/>
+      <w:rFonts w:ascii="Georgia" w:hAnsi="Georgia" w:cs="Times New Roman"/>
       <w:sz w:val="24"/>
       <w:szCs w:val="24"/>
       <w:lang w:val="en-US" w:eastAsia="en-US" w:bidi="ar-SA"/>
@@ -15698,13 +16065,30 @@
       <w:lang w:val="en-GB" w:eastAsia="zh-CN"/>
     </w:rPr>
   </w:style>
+  <w:style w:type="character" w:customStyle="1" w:styleId="Heading1Char1">
+    <w:name w:val="Heading 1 Char1"/>
+    <w:basedOn w:val="DefaultParagraphFont"/>
+    <w:link w:val="Heading1"/>
+    <w:uiPriority w:val="99"/>
+    <w:locked/>
+    <w:rsid w:val="00FC1CB6"/>
+    <w:rPr>
+      <w:rFonts w:ascii="Georgia" w:hAnsi="Georgia" w:cs="Times New Roman"/>
+      <w:b/>
+      <w:bCs/>
+      <w:kern w:val="36"/>
+      <w:sz w:val="48"/>
+      <w:szCs w:val="48"/>
+      <w:lang w:val="en-US" w:eastAsia="en-US" w:bidi="ar-SA"/>
+    </w:rPr>
+  </w:style>
   <w:style w:type="character" w:customStyle="1" w:styleId="Heading2Char1">
     <w:name w:val="Heading 2 Char1"/>
     <w:basedOn w:val="DefaultParagraphFont"/>
     <w:link w:val="Heading2"/>
     <w:uiPriority w:val="99"/>
     <w:locked/>
-    <w:rsid w:val="007A47B8"/>
+    <w:rsid w:val="00FC1CB6"/>
     <w:rPr>
       <w:rFonts w:ascii="Georgia" w:hAnsi="Georgia" w:cs="Times New Roman"/>
       <w:b/>
@@ -15860,7 +16244,7 @@
     <w:link w:val="Heading8"/>
     <w:uiPriority w:val="99"/>
     <w:locked/>
-    <w:rsid w:val="00F35CD3"/>
+    <w:rsid w:val="00FC1CB6"/>
     <w:rPr>
       <w:rFonts w:ascii="Calibri" w:hAnsi="Calibri"/>
       <w:i/>
@@ -15874,7 +16258,7 @@
     <w:link w:val="Heading9"/>
     <w:uiPriority w:val="99"/>
     <w:locked/>
-    <w:rsid w:val="00F35CD3"/>
+    <w:rsid w:val="00FC1CB6"/>
     <w:rPr>
       <w:rFonts w:ascii="Arial" w:hAnsi="Arial"/>
       <w:sz w:val="22"/>

</xml_diff>

<commit_message>
add Unidecode library in order to make olihamon’s changes work
</commit_message>
<xml_diff>
--- a/misc/docs/META-SHARE_Installation_Manual.docx
+++ b/misc/docs/META-SHARE_Installation_Manual.docx
@@ -266,7 +266,7 @@
           <w:bCs/>
           <w:lang w:val="en-US"/>
         </w:rPr>
-        <w:t>November 26</w:t>
+        <w:t>December 17</w:t>
       </w:r>
       <w:r>
         <w:rPr>
@@ -352,7 +352,7 @@
         </w:rPr>
         <w:fldChar w:fldCharType="separate"/>
       </w:r>
-      <w:hyperlink w:anchor="_Toc341691447" w:history="1">
+      <w:hyperlink w:anchor="_Toc343503675" w:history="1">
         <w:r>
           <w:rPr>
             <w:rStyle w:val="Hyperlink"/>
@@ -396,7 +396,7 @@
             <w:noProof/>
             <w:webHidden/>
           </w:rPr>
-          <w:instrText xml:space="preserve"> PAGEREF _Toc341691447 \h </w:instrText>
+          <w:instrText xml:space="preserve"> PAGEREF _Toc343503675 \h </w:instrText>
         </w:r>
         <w:r>
           <w:rPr>
@@ -437,7 +437,7 @@
           <w:lang w:val="en-US" w:eastAsia="en-US"/>
         </w:rPr>
       </w:pPr>
-      <w:hyperlink w:anchor="_Toc341691448" w:history="1">
+      <w:hyperlink w:anchor="_Toc343503676" w:history="1">
         <w:r>
           <w:rPr>
             <w:rStyle w:val="Hyperlink"/>
@@ -481,7 +481,7 @@
             <w:noProof/>
             <w:webHidden/>
           </w:rPr>
-          <w:instrText xml:space="preserve"> PAGEREF _Toc341691448 \h </w:instrText>
+          <w:instrText xml:space="preserve"> PAGEREF _Toc343503676 \h </w:instrText>
         </w:r>
         <w:r>
           <w:rPr>
@@ -522,7 +522,7 @@
           <w:lang w:val="en-US" w:eastAsia="en-US"/>
         </w:rPr>
       </w:pPr>
-      <w:hyperlink w:anchor="_Toc341691449" w:history="1">
+      <w:hyperlink w:anchor="_Toc343503677" w:history="1">
         <w:r>
           <w:rPr>
             <w:rStyle w:val="Hyperlink"/>
@@ -566,7 +566,7 @@
             <w:noProof/>
             <w:webHidden/>
           </w:rPr>
-          <w:instrText xml:space="preserve"> PAGEREF _Toc341691449 \h </w:instrText>
+          <w:instrText xml:space="preserve"> PAGEREF _Toc343503677 \h </w:instrText>
         </w:r>
         <w:r>
           <w:rPr>
@@ -607,7 +607,7 @@
           <w:lang w:val="en-US" w:eastAsia="en-US"/>
         </w:rPr>
       </w:pPr>
-      <w:hyperlink w:anchor="_Toc341691450" w:history="1">
+      <w:hyperlink w:anchor="_Toc343503678" w:history="1">
         <w:r>
           <w:rPr>
             <w:rStyle w:val="Hyperlink"/>
@@ -651,7 +651,7 @@
             <w:noProof/>
             <w:webHidden/>
           </w:rPr>
-          <w:instrText xml:space="preserve"> PAGEREF _Toc341691450 \h </w:instrText>
+          <w:instrText xml:space="preserve"> PAGEREF _Toc343503678 \h </w:instrText>
         </w:r>
         <w:r>
           <w:rPr>
@@ -692,7 +692,7 @@
           <w:lang w:val="en-US" w:eastAsia="en-US"/>
         </w:rPr>
       </w:pPr>
-      <w:hyperlink w:anchor="_Toc341691451" w:history="1">
+      <w:hyperlink w:anchor="_Toc343503679" w:history="1">
         <w:r>
           <w:rPr>
             <w:rStyle w:val="Hyperlink"/>
@@ -736,7 +736,7 @@
             <w:noProof/>
             <w:webHidden/>
           </w:rPr>
-          <w:instrText xml:space="preserve"> PAGEREF _Toc341691451 \h </w:instrText>
+          <w:instrText xml:space="preserve"> PAGEREF _Toc343503679 \h </w:instrText>
         </w:r>
         <w:r>
           <w:rPr>
@@ -777,7 +777,7 @@
           <w:lang w:val="en-US" w:eastAsia="en-US"/>
         </w:rPr>
       </w:pPr>
-      <w:hyperlink w:anchor="_Toc341691452" w:history="1">
+      <w:hyperlink w:anchor="_Toc343503680" w:history="1">
         <w:r>
           <w:rPr>
             <w:rStyle w:val="Hyperlink"/>
@@ -821,7 +821,7 @@
             <w:noProof/>
             <w:webHidden/>
           </w:rPr>
-          <w:instrText xml:space="preserve"> PAGEREF _Toc341691452 \h </w:instrText>
+          <w:instrText xml:space="preserve"> PAGEREF _Toc343503680 \h </w:instrText>
         </w:r>
         <w:r>
           <w:rPr>
@@ -862,7 +862,7 @@
           <w:lang w:val="en-US" w:eastAsia="en-US"/>
         </w:rPr>
       </w:pPr>
-      <w:hyperlink w:anchor="_Toc341691453" w:history="1">
+      <w:hyperlink w:anchor="_Toc343503681" w:history="1">
         <w:r>
           <w:rPr>
             <w:rStyle w:val="Hyperlink"/>
@@ -906,7 +906,7 @@
             <w:noProof/>
             <w:webHidden/>
           </w:rPr>
-          <w:instrText xml:space="preserve"> PAGEREF _Toc341691453 \h </w:instrText>
+          <w:instrText xml:space="preserve"> PAGEREF _Toc343503681 \h </w:instrText>
         </w:r>
         <w:r>
           <w:rPr>
@@ -951,7 +951,7 @@
           <w:lang w:val="en-US" w:eastAsia="en-US"/>
         </w:rPr>
       </w:pPr>
-      <w:hyperlink w:anchor="_Toc341691454" w:history="1">
+      <w:hyperlink w:anchor="_Toc343503682" w:history="1">
         <w:r>
           <w:rPr>
             <w:rStyle w:val="Hyperlink"/>
@@ -995,7 +995,7 @@
             <w:noProof/>
             <w:webHidden/>
           </w:rPr>
-          <w:instrText xml:space="preserve"> PAGEREF _Toc341691454 \h </w:instrText>
+          <w:instrText xml:space="preserve"> PAGEREF _Toc343503682 \h </w:instrText>
         </w:r>
         <w:r>
           <w:rPr>
@@ -1040,7 +1040,7 @@
           <w:lang w:val="en-US" w:eastAsia="en-US"/>
         </w:rPr>
       </w:pPr>
-      <w:hyperlink w:anchor="_Toc341691455" w:history="1">
+      <w:hyperlink w:anchor="_Toc343503683" w:history="1">
         <w:r>
           <w:rPr>
             <w:rStyle w:val="Hyperlink"/>
@@ -1084,7 +1084,7 @@
             <w:noProof/>
             <w:webHidden/>
           </w:rPr>
-          <w:instrText xml:space="preserve"> PAGEREF _Toc341691455 \h </w:instrText>
+          <w:instrText xml:space="preserve"> PAGEREF _Toc343503683 \h </w:instrText>
         </w:r>
         <w:r>
           <w:rPr>
@@ -1125,7 +1125,7 @@
           <w:lang w:val="en-US" w:eastAsia="en-US"/>
         </w:rPr>
       </w:pPr>
-      <w:hyperlink w:anchor="_Toc341691456" w:history="1">
+      <w:hyperlink w:anchor="_Toc343503684" w:history="1">
         <w:r>
           <w:rPr>
             <w:rStyle w:val="Hyperlink"/>
@@ -1169,7 +1169,7 @@
             <w:noProof/>
             <w:webHidden/>
           </w:rPr>
-          <w:instrText xml:space="preserve"> PAGEREF _Toc341691456 \h </w:instrText>
+          <w:instrText xml:space="preserve"> PAGEREF _Toc343503684 \h </w:instrText>
         </w:r>
         <w:r>
           <w:rPr>
@@ -1210,7 +1210,7 @@
           <w:lang w:val="en-US" w:eastAsia="en-US"/>
         </w:rPr>
       </w:pPr>
-      <w:hyperlink w:anchor="_Toc341691457" w:history="1">
+      <w:hyperlink w:anchor="_Toc343503685" w:history="1">
         <w:r>
           <w:rPr>
             <w:rStyle w:val="Hyperlink"/>
@@ -1254,7 +1254,7 @@
             <w:noProof/>
             <w:webHidden/>
           </w:rPr>
-          <w:instrText xml:space="preserve"> PAGEREF _Toc341691457 \h </w:instrText>
+          <w:instrText xml:space="preserve"> PAGEREF _Toc343503685 \h </w:instrText>
         </w:r>
         <w:r>
           <w:rPr>
@@ -1295,7 +1295,7 @@
           <w:lang w:val="en-US" w:eastAsia="en-US"/>
         </w:rPr>
       </w:pPr>
-      <w:hyperlink w:anchor="_Toc341691458" w:history="1">
+      <w:hyperlink w:anchor="_Toc343503686" w:history="1">
         <w:r>
           <w:rPr>
             <w:rStyle w:val="Hyperlink"/>
@@ -1339,7 +1339,7 @@
             <w:noProof/>
             <w:webHidden/>
           </w:rPr>
-          <w:instrText xml:space="preserve"> PAGEREF _Toc341691458 \h </w:instrText>
+          <w:instrText xml:space="preserve"> PAGEREF _Toc343503686 \h </w:instrText>
         </w:r>
         <w:r>
           <w:rPr>
@@ -1380,7 +1380,7 @@
           <w:lang w:val="en-US" w:eastAsia="en-US"/>
         </w:rPr>
       </w:pPr>
-      <w:hyperlink w:anchor="_Toc341691459" w:history="1">
+      <w:hyperlink w:anchor="_Toc343503687" w:history="1">
         <w:r>
           <w:rPr>
             <w:rStyle w:val="Hyperlink"/>
@@ -1424,7 +1424,7 @@
             <w:noProof/>
             <w:webHidden/>
           </w:rPr>
-          <w:instrText xml:space="preserve"> PAGEREF _Toc341691459 \h </w:instrText>
+          <w:instrText xml:space="preserve"> PAGEREF _Toc343503687 \h </w:instrText>
         </w:r>
         <w:r>
           <w:rPr>
@@ -1465,7 +1465,7 @@
           <w:lang w:val="en-US" w:eastAsia="en-US"/>
         </w:rPr>
       </w:pPr>
-      <w:hyperlink w:anchor="_Toc341691460" w:history="1">
+      <w:hyperlink w:anchor="_Toc343503688" w:history="1">
         <w:r>
           <w:rPr>
             <w:rStyle w:val="Hyperlink"/>
@@ -1509,7 +1509,7 @@
             <w:noProof/>
             <w:webHidden/>
           </w:rPr>
-          <w:instrText xml:space="preserve"> PAGEREF _Toc341691460 \h </w:instrText>
+          <w:instrText xml:space="preserve"> PAGEREF _Toc343503688 \h </w:instrText>
         </w:r>
         <w:r>
           <w:rPr>
@@ -1528,7 +1528,7 @@
             <w:noProof/>
             <w:webHidden/>
           </w:rPr>
-          <w:t>13</w:t>
+          <w:t>14</w:t>
         </w:r>
         <w:r>
           <w:rPr>
@@ -1550,7 +1550,7 @@
           <w:lang w:val="en-US" w:eastAsia="en-US"/>
         </w:rPr>
       </w:pPr>
-      <w:hyperlink w:anchor="_Toc341691461" w:history="1">
+      <w:hyperlink w:anchor="_Toc343503689" w:history="1">
         <w:r>
           <w:rPr>
             <w:rStyle w:val="Hyperlink"/>
@@ -1594,7 +1594,7 @@
             <w:noProof/>
             <w:webHidden/>
           </w:rPr>
-          <w:instrText xml:space="preserve"> PAGEREF _Toc341691461 \h </w:instrText>
+          <w:instrText xml:space="preserve"> PAGEREF _Toc343503689 \h </w:instrText>
         </w:r>
         <w:r>
           <w:rPr>
@@ -1635,7 +1635,7 @@
           <w:lang w:val="en-US" w:eastAsia="en-US"/>
         </w:rPr>
       </w:pPr>
-      <w:hyperlink w:anchor="_Toc341691462" w:history="1">
+      <w:hyperlink w:anchor="_Toc343503690" w:history="1">
         <w:r>
           <w:rPr>
             <w:rStyle w:val="Hyperlink"/>
@@ -1679,7 +1679,7 @@
             <w:noProof/>
             <w:webHidden/>
           </w:rPr>
-          <w:instrText xml:space="preserve"> PAGEREF _Toc341691462 \h </w:instrText>
+          <w:instrText xml:space="preserve"> PAGEREF _Toc343503690 \h </w:instrText>
         </w:r>
         <w:r>
           <w:rPr>
@@ -1720,7 +1720,7 @@
           <w:lang w:val="en-US" w:eastAsia="en-US"/>
         </w:rPr>
       </w:pPr>
-      <w:hyperlink w:anchor="_Toc341691463" w:history="1">
+      <w:hyperlink w:anchor="_Toc343503691" w:history="1">
         <w:r>
           <w:rPr>
             <w:rStyle w:val="Hyperlink"/>
@@ -1764,7 +1764,7 @@
             <w:noProof/>
             <w:webHidden/>
           </w:rPr>
-          <w:instrText xml:space="preserve"> PAGEREF _Toc341691463 \h </w:instrText>
+          <w:instrText xml:space="preserve"> PAGEREF _Toc343503691 \h </w:instrText>
         </w:r>
         <w:r>
           <w:rPr>
@@ -1783,7 +1783,7 @@
             <w:noProof/>
             <w:webHidden/>
           </w:rPr>
-          <w:t>14</w:t>
+          <w:t>15</w:t>
         </w:r>
         <w:r>
           <w:rPr>
@@ -1805,7 +1805,7 @@
           <w:lang w:val="en-US" w:eastAsia="en-US"/>
         </w:rPr>
       </w:pPr>
-      <w:hyperlink w:anchor="_Toc341691464" w:history="1">
+      <w:hyperlink w:anchor="_Toc343503692" w:history="1">
         <w:r>
           <w:rPr>
             <w:rStyle w:val="Hyperlink"/>
@@ -1849,7 +1849,7 @@
             <w:noProof/>
             <w:webHidden/>
           </w:rPr>
-          <w:instrText xml:space="preserve"> PAGEREF _Toc341691464 \h </w:instrText>
+          <w:instrText xml:space="preserve"> PAGEREF _Toc343503692 \h </w:instrText>
         </w:r>
         <w:r>
           <w:rPr>
@@ -1890,7 +1890,7 @@
           <w:lang w:val="en-US" w:eastAsia="en-US"/>
         </w:rPr>
       </w:pPr>
-      <w:hyperlink w:anchor="_Toc341691465" w:history="1">
+      <w:hyperlink w:anchor="_Toc343503693" w:history="1">
         <w:r>
           <w:rPr>
             <w:rStyle w:val="Hyperlink"/>
@@ -1934,7 +1934,7 @@
             <w:noProof/>
             <w:webHidden/>
           </w:rPr>
-          <w:instrText xml:space="preserve"> PAGEREF _Toc341691465 \h </w:instrText>
+          <w:instrText xml:space="preserve"> PAGEREF _Toc343503693 \h </w:instrText>
         </w:r>
         <w:r>
           <w:rPr>
@@ -1975,7 +1975,7 @@
           <w:lang w:val="en-US" w:eastAsia="en-US"/>
         </w:rPr>
       </w:pPr>
-      <w:hyperlink w:anchor="_Toc341691466" w:history="1">
+      <w:hyperlink w:anchor="_Toc343503694" w:history="1">
         <w:r>
           <w:rPr>
             <w:rStyle w:val="Hyperlink"/>
@@ -2019,7 +2019,7 @@
             <w:noProof/>
             <w:webHidden/>
           </w:rPr>
-          <w:instrText xml:space="preserve"> PAGEREF _Toc341691466 \h </w:instrText>
+          <w:instrText xml:space="preserve"> PAGEREF _Toc343503694 \h </w:instrText>
         </w:r>
         <w:r>
           <w:rPr>
@@ -2038,7 +2038,7 @@
             <w:noProof/>
             <w:webHidden/>
           </w:rPr>
-          <w:t>15</w:t>
+          <w:t>16</w:t>
         </w:r>
         <w:r>
           <w:rPr>
@@ -2060,7 +2060,7 @@
           <w:lang w:val="en-US" w:eastAsia="en-US"/>
         </w:rPr>
       </w:pPr>
-      <w:hyperlink w:anchor="_Toc341691467" w:history="1">
+      <w:hyperlink w:anchor="_Toc343503695" w:history="1">
         <w:r>
           <w:rPr>
             <w:rStyle w:val="Hyperlink"/>
@@ -2104,7 +2104,7 @@
             <w:noProof/>
             <w:webHidden/>
           </w:rPr>
-          <w:instrText xml:space="preserve"> PAGEREF _Toc341691467 \h </w:instrText>
+          <w:instrText xml:space="preserve"> PAGEREF _Toc343503695 \h </w:instrText>
         </w:r>
         <w:r>
           <w:rPr>
@@ -2145,7 +2145,7 @@
           <w:lang w:val="en-US" w:eastAsia="en-US"/>
         </w:rPr>
       </w:pPr>
-      <w:hyperlink w:anchor="_Toc341691468" w:history="1">
+      <w:hyperlink w:anchor="_Toc343503696" w:history="1">
         <w:r>
           <w:rPr>
             <w:rStyle w:val="Hyperlink"/>
@@ -2189,7 +2189,7 @@
             <w:noProof/>
             <w:webHidden/>
           </w:rPr>
-          <w:instrText xml:space="preserve"> PAGEREF _Toc341691468 \h </w:instrText>
+          <w:instrText xml:space="preserve"> PAGEREF _Toc343503696 \h </w:instrText>
         </w:r>
         <w:r>
           <w:rPr>
@@ -2208,7 +2208,7 @@
             <w:noProof/>
             <w:webHidden/>
           </w:rPr>
-          <w:t>16</w:t>
+          <w:t>17</w:t>
         </w:r>
         <w:r>
           <w:rPr>
@@ -2234,7 +2234,7 @@
           <w:lang w:val="en-US" w:eastAsia="en-US"/>
         </w:rPr>
       </w:pPr>
-      <w:hyperlink w:anchor="_Toc341691469" w:history="1">
+      <w:hyperlink w:anchor="_Toc343503697" w:history="1">
         <w:r>
           <w:rPr>
             <w:rStyle w:val="Hyperlink"/>
@@ -2278,7 +2278,7 @@
             <w:noProof/>
             <w:webHidden/>
           </w:rPr>
-          <w:instrText xml:space="preserve"> PAGEREF _Toc341691469 \h </w:instrText>
+          <w:instrText xml:space="preserve"> PAGEREF _Toc343503697 \h </w:instrText>
         </w:r>
         <w:r>
           <w:rPr>
@@ -2323,7 +2323,7 @@
           <w:lang w:val="en-US" w:eastAsia="en-US"/>
         </w:rPr>
       </w:pPr>
-      <w:hyperlink w:anchor="_Toc341691470" w:history="1">
+      <w:hyperlink w:anchor="_Toc343503698" w:history="1">
         <w:r>
           <w:rPr>
             <w:rStyle w:val="Hyperlink"/>
@@ -2367,7 +2367,7 @@
             <w:noProof/>
             <w:webHidden/>
           </w:rPr>
-          <w:instrText xml:space="preserve"> PAGEREF _Toc341691470 \h </w:instrText>
+          <w:instrText xml:space="preserve"> PAGEREF _Toc343503698 \h </w:instrText>
         </w:r>
         <w:r>
           <w:rPr>
@@ -2408,7 +2408,7 @@
           <w:lang w:val="en-US" w:eastAsia="en-US"/>
         </w:rPr>
       </w:pPr>
-      <w:hyperlink w:anchor="_Toc341691471" w:history="1">
+      <w:hyperlink w:anchor="_Toc343503699" w:history="1">
         <w:r>
           <w:rPr>
             <w:rStyle w:val="Hyperlink"/>
@@ -2452,7 +2452,7 @@
             <w:noProof/>
             <w:webHidden/>
           </w:rPr>
-          <w:instrText xml:space="preserve"> PAGEREF _Toc341691471 \h </w:instrText>
+          <w:instrText xml:space="preserve"> PAGEREF _Toc343503699 \h </w:instrText>
         </w:r>
         <w:r>
           <w:rPr>
@@ -2497,7 +2497,7 @@
           <w:lang w:val="en-US" w:eastAsia="en-US"/>
         </w:rPr>
       </w:pPr>
-      <w:hyperlink w:anchor="_Toc341691472" w:history="1">
+      <w:hyperlink w:anchor="_Toc343503700" w:history="1">
         <w:r>
           <w:rPr>
             <w:rStyle w:val="Hyperlink"/>
@@ -2541,7 +2541,7 @@
             <w:noProof/>
             <w:webHidden/>
           </w:rPr>
-          <w:instrText xml:space="preserve"> PAGEREF _Toc341691472 \h </w:instrText>
+          <w:instrText xml:space="preserve"> PAGEREF _Toc343503700 \h </w:instrText>
         </w:r>
         <w:r>
           <w:rPr>
@@ -2586,7 +2586,7 @@
           <w:lang w:val="en-US" w:eastAsia="en-US"/>
         </w:rPr>
       </w:pPr>
-      <w:hyperlink w:anchor="_Toc341691473" w:history="1">
+      <w:hyperlink w:anchor="_Toc343503701" w:history="1">
         <w:r>
           <w:rPr>
             <w:rStyle w:val="Hyperlink"/>
@@ -2630,7 +2630,7 @@
             <w:noProof/>
             <w:webHidden/>
           </w:rPr>
-          <w:instrText xml:space="preserve"> PAGEREF _Toc341691473 \h </w:instrText>
+          <w:instrText xml:space="preserve"> PAGEREF _Toc343503701 \h </w:instrText>
         </w:r>
         <w:r>
           <w:rPr>
@@ -2649,7 +2649,7 @@
             <w:noProof/>
             <w:webHidden/>
           </w:rPr>
-          <w:t>17</w:t>
+          <w:t>18</w:t>
         </w:r>
         <w:r>
           <w:rPr>
@@ -2671,7 +2671,7 @@
           <w:lang w:val="en-US" w:eastAsia="en-US"/>
         </w:rPr>
       </w:pPr>
-      <w:hyperlink w:anchor="_Toc341691474" w:history="1">
+      <w:hyperlink w:anchor="_Toc343503702" w:history="1">
         <w:r>
           <w:rPr>
             <w:rStyle w:val="Hyperlink"/>
@@ -2715,7 +2715,7 @@
             <w:noProof/>
             <w:webHidden/>
           </w:rPr>
-          <w:instrText xml:space="preserve"> PAGEREF _Toc341691474 \h </w:instrText>
+          <w:instrText xml:space="preserve"> PAGEREF _Toc343503702 \h </w:instrText>
         </w:r>
         <w:r>
           <w:rPr>
@@ -2756,7 +2756,7 @@
           <w:lang w:val="en-US" w:eastAsia="en-US"/>
         </w:rPr>
       </w:pPr>
-      <w:hyperlink w:anchor="_Toc341691475" w:history="1">
+      <w:hyperlink w:anchor="_Toc343503703" w:history="1">
         <w:r>
           <w:rPr>
             <w:rStyle w:val="Hyperlink"/>
@@ -2800,7 +2800,7 @@
             <w:noProof/>
             <w:webHidden/>
           </w:rPr>
-          <w:instrText xml:space="preserve"> PAGEREF _Toc341691475 \h </w:instrText>
+          <w:instrText xml:space="preserve"> PAGEREF _Toc343503703 \h </w:instrText>
         </w:r>
         <w:r>
           <w:rPr>
@@ -2841,7 +2841,7 @@
           <w:lang w:val="en-US" w:eastAsia="en-US"/>
         </w:rPr>
       </w:pPr>
-      <w:hyperlink w:anchor="_Toc341691476" w:history="1">
+      <w:hyperlink w:anchor="_Toc343503704" w:history="1">
         <w:r>
           <w:rPr>
             <w:rStyle w:val="Hyperlink"/>
@@ -2885,7 +2885,7 @@
             <w:noProof/>
             <w:webHidden/>
           </w:rPr>
-          <w:instrText xml:space="preserve"> PAGEREF _Toc341691476 \h </w:instrText>
+          <w:instrText xml:space="preserve"> PAGEREF _Toc343503704 \h </w:instrText>
         </w:r>
         <w:r>
           <w:rPr>
@@ -2926,7 +2926,7 @@
           <w:lang w:val="en-US" w:eastAsia="en-US"/>
         </w:rPr>
       </w:pPr>
-      <w:hyperlink w:anchor="_Toc341691477" w:history="1">
+      <w:hyperlink w:anchor="_Toc343503705" w:history="1">
         <w:r>
           <w:rPr>
             <w:rStyle w:val="Hyperlink"/>
@@ -2970,7 +2970,7 @@
             <w:noProof/>
             <w:webHidden/>
           </w:rPr>
-          <w:instrText xml:space="preserve"> PAGEREF _Toc341691477 \h </w:instrText>
+          <w:instrText xml:space="preserve"> PAGEREF _Toc343503705 \h </w:instrText>
         </w:r>
         <w:r>
           <w:rPr>
@@ -2989,7 +2989,7 @@
             <w:noProof/>
             <w:webHidden/>
           </w:rPr>
-          <w:t>18</w:t>
+          <w:t>19</w:t>
         </w:r>
         <w:r>
           <w:rPr>
@@ -3011,7 +3011,7 @@
           <w:lang w:val="en-US" w:eastAsia="en-US"/>
         </w:rPr>
       </w:pPr>
-      <w:hyperlink w:anchor="_Toc341691478" w:history="1">
+      <w:hyperlink w:anchor="_Toc343503706" w:history="1">
         <w:r>
           <w:rPr>
             <w:rStyle w:val="Hyperlink"/>
@@ -3055,7 +3055,7 @@
             <w:noProof/>
             <w:webHidden/>
           </w:rPr>
-          <w:instrText xml:space="preserve"> PAGEREF _Toc341691478 \h </w:instrText>
+          <w:instrText xml:space="preserve"> PAGEREF _Toc343503706 \h </w:instrText>
         </w:r>
         <w:r>
           <w:rPr>
@@ -3074,7 +3074,7 @@
             <w:noProof/>
             <w:webHidden/>
           </w:rPr>
-          <w:t>18</w:t>
+          <w:t>19</w:t>
         </w:r>
         <w:r>
           <w:rPr>
@@ -3096,7 +3096,7 @@
           <w:lang w:val="en-US" w:eastAsia="en-US"/>
         </w:rPr>
       </w:pPr>
-      <w:hyperlink w:anchor="_Toc341691479" w:history="1">
+      <w:hyperlink w:anchor="_Toc343503707" w:history="1">
         <w:r>
           <w:rPr>
             <w:rStyle w:val="Hyperlink"/>
@@ -3140,7 +3140,7 @@
             <w:noProof/>
             <w:webHidden/>
           </w:rPr>
-          <w:instrText xml:space="preserve"> PAGEREF _Toc341691479 \h </w:instrText>
+          <w:instrText xml:space="preserve"> PAGEREF _Toc343503707 \h </w:instrText>
         </w:r>
         <w:r>
           <w:rPr>
@@ -3181,7 +3181,7 @@
           <w:lang w:val="en-US" w:eastAsia="en-US"/>
         </w:rPr>
       </w:pPr>
-      <w:hyperlink w:anchor="_Toc341691480" w:history="1">
+      <w:hyperlink w:anchor="_Toc343503708" w:history="1">
         <w:r>
           <w:rPr>
             <w:rStyle w:val="Hyperlink"/>
@@ -3225,7 +3225,7 @@
             <w:noProof/>
             <w:webHidden/>
           </w:rPr>
-          <w:instrText xml:space="preserve"> PAGEREF _Toc341691480 \h </w:instrText>
+          <w:instrText xml:space="preserve"> PAGEREF _Toc343503708 \h </w:instrText>
         </w:r>
         <w:r>
           <w:rPr>
@@ -3266,7 +3266,7 @@
           <w:lang w:val="en-US" w:eastAsia="en-US"/>
         </w:rPr>
       </w:pPr>
-      <w:hyperlink w:anchor="_Toc341691481" w:history="1">
+      <w:hyperlink w:anchor="_Toc343503709" w:history="1">
         <w:r>
           <w:rPr>
             <w:rStyle w:val="Hyperlink"/>
@@ -3310,7 +3310,7 @@
             <w:noProof/>
             <w:webHidden/>
           </w:rPr>
-          <w:instrText xml:space="preserve"> PAGEREF _Toc341691481 \h </w:instrText>
+          <w:instrText xml:space="preserve"> PAGEREF _Toc343503709 \h </w:instrText>
         </w:r>
         <w:r>
           <w:rPr>
@@ -3351,7 +3351,7 @@
           <w:lang w:val="en-US" w:eastAsia="en-US"/>
         </w:rPr>
       </w:pPr>
-      <w:hyperlink w:anchor="_Toc341691482" w:history="1">
+      <w:hyperlink w:anchor="_Toc343503710" w:history="1">
         <w:r>
           <w:rPr>
             <w:rStyle w:val="Hyperlink"/>
@@ -3395,7 +3395,7 @@
             <w:noProof/>
             <w:webHidden/>
           </w:rPr>
-          <w:instrText xml:space="preserve"> PAGEREF _Toc341691482 \h </w:instrText>
+          <w:instrText xml:space="preserve"> PAGEREF _Toc343503710 \h </w:instrText>
         </w:r>
         <w:r>
           <w:rPr>
@@ -3414,7 +3414,7 @@
             <w:noProof/>
             <w:webHidden/>
           </w:rPr>
-          <w:t>19</w:t>
+          <w:t>20</w:t>
         </w:r>
         <w:r>
           <w:rPr>
@@ -3436,7 +3436,7 @@
           <w:lang w:val="en-US" w:eastAsia="en-US"/>
         </w:rPr>
       </w:pPr>
-      <w:hyperlink w:anchor="_Toc341691483" w:history="1">
+      <w:hyperlink w:anchor="_Toc343503711" w:history="1">
         <w:r>
           <w:rPr>
             <w:rStyle w:val="Hyperlink"/>
@@ -3480,7 +3480,7 @@
             <w:noProof/>
             <w:webHidden/>
           </w:rPr>
-          <w:instrText xml:space="preserve"> PAGEREF _Toc341691483 \h </w:instrText>
+          <w:instrText xml:space="preserve"> PAGEREF _Toc343503711 \h </w:instrText>
         </w:r>
         <w:r>
           <w:rPr>
@@ -3521,7 +3521,7 @@
           <w:lang w:val="en-US" w:eastAsia="en-US"/>
         </w:rPr>
       </w:pPr>
-      <w:hyperlink w:anchor="_Toc341691484" w:history="1">
+      <w:hyperlink w:anchor="_Toc343503712" w:history="1">
         <w:r>
           <w:rPr>
             <w:rStyle w:val="Hyperlink"/>
@@ -3565,7 +3565,7 @@
             <w:noProof/>
             <w:webHidden/>
           </w:rPr>
-          <w:instrText xml:space="preserve"> PAGEREF _Toc341691484 \h </w:instrText>
+          <w:instrText xml:space="preserve"> PAGEREF _Toc343503712 \h </w:instrText>
         </w:r>
         <w:r>
           <w:rPr>
@@ -3606,7 +3606,7 @@
           <w:lang w:val="en-US" w:eastAsia="en-US"/>
         </w:rPr>
       </w:pPr>
-      <w:hyperlink w:anchor="_Toc341691485" w:history="1">
+      <w:hyperlink w:anchor="_Toc343503713" w:history="1">
         <w:r>
           <w:rPr>
             <w:rStyle w:val="Hyperlink"/>
@@ -3650,7 +3650,7 @@
             <w:noProof/>
             <w:webHidden/>
           </w:rPr>
-          <w:instrText xml:space="preserve"> PAGEREF _Toc341691485 \h </w:instrText>
+          <w:instrText xml:space="preserve"> PAGEREF _Toc343503713 \h </w:instrText>
         </w:r>
         <w:r>
           <w:rPr>
@@ -3691,7 +3691,7 @@
           <w:lang w:val="en-US" w:eastAsia="en-US"/>
         </w:rPr>
       </w:pPr>
-      <w:hyperlink w:anchor="_Toc341691486" w:history="1">
+      <w:hyperlink w:anchor="_Toc343503714" w:history="1">
         <w:r>
           <w:rPr>
             <w:rStyle w:val="Hyperlink"/>
@@ -3735,7 +3735,7 @@
             <w:noProof/>
             <w:webHidden/>
           </w:rPr>
-          <w:instrText xml:space="preserve"> PAGEREF _Toc341691486 \h </w:instrText>
+          <w:instrText xml:space="preserve"> PAGEREF _Toc343503714 \h </w:instrText>
         </w:r>
         <w:r>
           <w:rPr>
@@ -3754,7 +3754,7 @@
             <w:noProof/>
             <w:webHidden/>
           </w:rPr>
-          <w:t>20</w:t>
+          <w:t>21</w:t>
         </w:r>
         <w:r>
           <w:rPr>
@@ -3787,7 +3787,7 @@
         <w:br w:type="page"/>
       </w:r>
       <w:bookmarkStart w:id="3" w:name="_Ref334539131"/>
-      <w:bookmarkStart w:id="4" w:name="_Toc341691447"/>
+      <w:bookmarkStart w:id="4" w:name="_Toc343503675"/>
       <w:r>
         <w:t>Executive Summary</w:t>
       </w:r>
@@ -3831,7 +3831,7 @@
         <w:pStyle w:val="Heading1"/>
       </w:pPr>
       <w:bookmarkStart w:id="5" w:name="_Ref334432792"/>
-      <w:bookmarkStart w:id="6" w:name="_Toc341691448"/>
+      <w:bookmarkStart w:id="6" w:name="_Toc343503676"/>
       <w:r>
         <w:t>Migrating Data and User Accounts from an old META-SHARE Installation</w:t>
       </w:r>
@@ -4017,7 +4017,7 @@
       <w:pPr>
         <w:pStyle w:val="Heading2"/>
       </w:pPr>
-      <w:bookmarkStart w:id="7" w:name="_Toc341691449"/>
+      <w:bookmarkStart w:id="7" w:name="_Toc343503677"/>
       <w:r>
         <w:t>Migrated Data and Non-Migrated Data</w:t>
       </w:r>
@@ -4280,7 +4280,7 @@
         <w:pStyle w:val="Heading2"/>
       </w:pPr>
       <w:bookmarkStart w:id="9" w:name="_Ref333396205"/>
-      <w:bookmarkStart w:id="10" w:name="_Toc341691450"/>
+      <w:bookmarkStart w:id="10" w:name="_Toc343503678"/>
       <w:r>
         <w:t>Step-by-Step Migration</w:t>
       </w:r>
@@ -5591,7 +5591,7 @@
       <w:pPr>
         <w:pStyle w:val="Heading2"/>
       </w:pPr>
-      <w:bookmarkStart w:id="11" w:name="_Toc341691451"/>
+      <w:bookmarkStart w:id="11" w:name="_Toc343503679"/>
       <w:bookmarkStart w:id="12" w:name="_Ref324930540"/>
       <w:r>
         <w:t>Post-Migration Recommendations</w:t>
@@ -5644,7 +5644,7 @@
       </w:pPr>
       <w:bookmarkStart w:id="13" w:name="_Ref333397533"/>
       <w:bookmarkStart w:id="14" w:name="_Ref333397556"/>
-      <w:bookmarkStart w:id="15" w:name="_Toc341691452"/>
+      <w:bookmarkStart w:id="15" w:name="_Toc343503680"/>
       <w:r>
         <w:t>Installation Requirements</w:t>
       </w:r>
@@ -5756,7 +5756,7 @@
         <w:pStyle w:val="Heading2"/>
       </w:pPr>
       <w:bookmarkStart w:id="16" w:name="_Ref324929790"/>
-      <w:bookmarkStart w:id="17" w:name="_Toc341691453"/>
+      <w:bookmarkStart w:id="17" w:name="_Toc343503681"/>
       <w:r>
         <w:t>Software Dependencies</w:t>
       </w:r>
@@ -5767,7 +5767,7 @@
       <w:pPr>
         <w:pStyle w:val="Heading3"/>
       </w:pPr>
-      <w:bookmarkStart w:id="18" w:name="_Toc341691454"/>
+      <w:bookmarkStart w:id="18" w:name="_Toc343503682"/>
       <w:r>
         <w:t>Web Server</w:t>
       </w:r>
@@ -5838,7 +5838,7 @@
         <w:pStyle w:val="Heading3"/>
       </w:pPr>
       <w:bookmarkStart w:id="19" w:name="_Ref324929536"/>
-      <w:bookmarkStart w:id="20" w:name="_Toc341691455"/>
+      <w:bookmarkStart w:id="20" w:name="_Toc343503683"/>
       <w:r>
         <w:t>Database Software</w:t>
       </w:r>
@@ -5945,7 +5945,7 @@
         <w:pStyle w:val="Heading2"/>
       </w:pPr>
       <w:bookmarkStart w:id="21" w:name="_Ref329185782"/>
-      <w:bookmarkStart w:id="22" w:name="_Toc341691456"/>
+      <w:bookmarkStart w:id="22" w:name="_Toc343503684"/>
       <w:r>
         <w:t>Python Module Dependencies</w:t>
       </w:r>
@@ -6521,6 +6521,12 @@
           <w:t>http://pypi.python.org/pypi/python-dateutil/</w:t>
         </w:r>
       </w:hyperlink>
+      <w:r>
+        <w:rPr>
+          <w:lang w:val="en-US"/>
+        </w:rPr>
+        <w:t xml:space="preserve"> </w:t>
+      </w:r>
     </w:p>
     <w:p>
       <w:pPr>
@@ -6536,35 +6542,30 @@
       <w:r>
         <w:rPr>
           <w:i/>
-          <w:lang w:val="en-US"/>
-        </w:rPr>
-        <w:t>django_jenkins 0.12.0</w:t>
-      </w:r>
-      <w:r>
-        <w:rPr>
-          <w:lang w:val="en-US"/>
-        </w:rPr>
-        <w:t>: available from</w:t>
-      </w:r>
-      <w:r>
-        <w:rPr>
-          <w:lang w:val="en-US"/>
-        </w:rPr>
+        </w:rPr>
+        <w:t>Unidecode 0.04.10</w:t>
+      </w:r>
+      <w:r>
+        <w:rPr>
+          <w:i/>
+        </w:rPr>
+        <w:t>:</w:t>
+      </w:r>
+      <w:r>
+        <w:t xml:space="preserve"> available from</w:t>
+      </w:r>
+      <w:r>
         <w:tab/>
       </w:r>
       <w:r>
-        <w:rPr>
-          <w:lang w:val="en-US"/>
-        </w:rPr>
         <w:br/>
       </w:r>
       <w:hyperlink r:id="rId19" w:history="1">
         <w:r>
           <w:rPr>
             <w:rStyle w:val="Hyperlink"/>
-            <w:lang w:val="en-US"/>
-          </w:rPr>
-          <w:t>https://github.com/kmmbvnr/django-jenkins</w:t>
+          </w:rPr>
+          <w:t>http://pypi.python.org/pypi/Unidecode</w:t>
         </w:r>
       </w:hyperlink>
     </w:p>
@@ -6584,27 +6585,13 @@
           <w:i/>
           <w:lang w:val="en-US"/>
         </w:rPr>
-        <w:t>django</w:t>
-      </w:r>
-      <w:r>
-        <w:rPr>
-          <w:i/>
-          <w:lang w:val="en-US"/>
-        </w:rPr>
-        <w:t>-</w:t>
-      </w:r>
-      <w:r>
-        <w:rPr>
-          <w:i/>
-          <w:lang w:val="en-US"/>
-        </w:rPr>
-        <w:t>selenium 0.8:</w:t>
-      </w:r>
-      <w:r>
-        <w:rPr>
-          <w:lang w:val="en-US"/>
-        </w:rPr>
-        <w:t xml:space="preserve"> available from</w:t>
+        <w:t>django_jenkins 0.12.0</w:t>
+      </w:r>
+      <w:r>
+        <w:rPr>
+          <w:lang w:val="en-US"/>
+        </w:rPr>
+        <w:t>: available from</w:t>
       </w:r>
       <w:r>
         <w:rPr>
@@ -6624,7 +6611,7 @@
             <w:rStyle w:val="Hyperlink"/>
             <w:lang w:val="en-US"/>
           </w:rPr>
-          <w:t>https://github.com/dragoon/django-selenium/</w:t>
+          <w:t>https://github.com/kmmbvnr/django-jenkins</w:t>
         </w:r>
       </w:hyperlink>
     </w:p>
@@ -6644,7 +6631,21 @@
           <w:i/>
           <w:lang w:val="en-US"/>
         </w:rPr>
-        <w:t>Haystack 2.0.0-beta:</w:t>
+        <w:t>django</w:t>
+      </w:r>
+      <w:r>
+        <w:rPr>
+          <w:i/>
+          <w:lang w:val="en-US"/>
+        </w:rPr>
+        <w:t>-</w:t>
+      </w:r>
+      <w:r>
+        <w:rPr>
+          <w:i/>
+          <w:lang w:val="en-US"/>
+        </w:rPr>
+        <w:t>selenium 0.8:</w:t>
       </w:r>
       <w:r>
         <w:rPr>
@@ -6670,7 +6671,7 @@
             <w:rStyle w:val="Hyperlink"/>
             <w:lang w:val="en-US"/>
           </w:rPr>
-          <w:t>http://haystacksearch.org/</w:t>
+          <w:t>https://github.com/dragoon/django-selenium/</w:t>
         </w:r>
       </w:hyperlink>
     </w:p>
@@ -6690,7 +6691,7 @@
           <w:i/>
           <w:lang w:val="en-US"/>
         </w:rPr>
-        <w:t>pycountry 0.14.2:</w:t>
+        <w:t>Haystack 2.0.0-beta:</w:t>
       </w:r>
       <w:r>
         <w:rPr>
@@ -6716,7 +6717,7 @@
             <w:rStyle w:val="Hyperlink"/>
             <w:lang w:val="en-US"/>
           </w:rPr>
-          <w:t>http://pypi.python.org/pypi/pycountry/</w:t>
+          <w:t>http://haystacksearch.org/</w:t>
         </w:r>
       </w:hyperlink>
     </w:p>
@@ -6736,7 +6737,7 @@
           <w:i/>
           <w:lang w:val="en-US"/>
         </w:rPr>
-        <w:t>django-selectable 0.4.1:</w:t>
+        <w:t>pycountry 0.14.2:</w:t>
       </w:r>
       <w:r>
         <w:rPr>
@@ -6762,7 +6763,7 @@
             <w:rStyle w:val="Hyperlink"/>
             <w:lang w:val="en-US"/>
           </w:rPr>
-          <w:t>http://pypi.python.org/pypi/django-selectable</w:t>
+          <w:t>http://pypi.python.org/pypi/pycountry/</w:t>
         </w:r>
       </w:hyperlink>
     </w:p>
@@ -6782,13 +6783,13 @@
           <w:i/>
           <w:lang w:val="en-US"/>
         </w:rPr>
-        <w:t xml:space="preserve">Selenium Python Client Driver 2.23: </w:t>
-      </w:r>
-      <w:r>
-        <w:rPr>
-          <w:lang w:val="en-US"/>
-        </w:rPr>
-        <w:t>available from</w:t>
+        <w:t>django-selectable 0.4.1:</w:t>
+      </w:r>
+      <w:r>
+        <w:rPr>
+          <w:lang w:val="en-US"/>
+        </w:rPr>
+        <w:t xml:space="preserve"> available from</w:t>
       </w:r>
       <w:r>
         <w:rPr>
@@ -6808,6 +6809,52 @@
             <w:rStyle w:val="Hyperlink"/>
             <w:lang w:val="en-US"/>
           </w:rPr>
+          <w:t>http://pypi.python.org/pypi/django-selectable</w:t>
+        </w:r>
+      </w:hyperlink>
+    </w:p>
+    <w:p>
+      <w:pPr>
+        <w:pStyle w:val="BodyText"/>
+        <w:numPr>
+          <w:ilvl w:val="0"/>
+          <w:numId w:val="3"/>
+        </w:numPr>
+        <w:rPr>
+          <w:lang w:val="en-US"/>
+        </w:rPr>
+      </w:pPr>
+      <w:r>
+        <w:rPr>
+          <w:i/>
+          <w:lang w:val="en-US"/>
+        </w:rPr>
+        <w:t xml:space="preserve">Selenium Python Client Driver 2.23: </w:t>
+      </w:r>
+      <w:r>
+        <w:rPr>
+          <w:lang w:val="en-US"/>
+        </w:rPr>
+        <w:t>available from</w:t>
+      </w:r>
+      <w:r>
+        <w:rPr>
+          <w:lang w:val="en-US"/>
+        </w:rPr>
+        <w:tab/>
+      </w:r>
+      <w:r>
+        <w:rPr>
+          <w:lang w:val="en-US"/>
+        </w:rPr>
+        <w:br/>
+      </w:r>
+      <w:hyperlink r:id="rId25" w:history="1">
+        <w:r>
+          <w:rPr>
+            <w:rStyle w:val="Hyperlink"/>
+            <w:lang w:val="en-US"/>
+          </w:rPr>
           <w:t>http://pypi.python.org/pypi/selenium</w:t>
         </w:r>
       </w:hyperlink>
@@ -6817,7 +6864,7 @@
         <w:pStyle w:val="Heading1"/>
       </w:pPr>
       <w:bookmarkStart w:id="23" w:name="_Ref333336041"/>
-      <w:bookmarkStart w:id="24" w:name="_Toc341691457"/>
+      <w:bookmarkStart w:id="24" w:name="_Toc343503685"/>
       <w:r>
         <w:t>Development Server</w:t>
       </w:r>
@@ -7325,7 +7372,7 @@
       </w:pPr>
       <w:bookmarkStart w:id="25" w:name="_Ref324929734"/>
       <w:bookmarkStart w:id="26" w:name="_Ref324930622"/>
-      <w:bookmarkStart w:id="27" w:name="_Toc341691458"/>
+      <w:bookmarkStart w:id="27" w:name="_Toc343503686"/>
       <w:r>
         <w:t>Local Settings for META-SHARE Nodes</w:t>
       </w:r>
@@ -8704,7 +8751,7 @@
         <w:pStyle w:val="Heading1"/>
       </w:pPr>
       <w:bookmarkStart w:id="28" w:name="_Ref333335914"/>
-      <w:bookmarkStart w:id="29" w:name="_Toc341691459"/>
+      <w:bookmarkStart w:id="29" w:name="_Toc343503687"/>
       <w:r>
         <w:t>Deployment Server</w:t>
       </w:r>
@@ -9029,7 +9076,7 @@
         <w:pStyle w:val="Heading1"/>
       </w:pPr>
       <w:bookmarkStart w:id="30" w:name="_Ref333335917"/>
-      <w:bookmarkStart w:id="31" w:name="_Toc341691460"/>
+      <w:bookmarkStart w:id="31" w:name="_Toc343503688"/>
       <w:r>
         <w:t>Solr Server for Browsing and Searching</w:t>
       </w:r>
@@ -9192,7 +9239,7 @@
       <w:pPr>
         <w:pStyle w:val="Heading2"/>
       </w:pPr>
-      <w:bookmarkStart w:id="32" w:name="_Toc341691461"/>
+      <w:bookmarkStart w:id="32" w:name="_Toc343503689"/>
       <w:r>
         <w:t>Installing Solr</w:t>
       </w:r>
@@ -9248,7 +9295,7 @@
         </w:rPr>
         <w:t xml:space="preserve">Download the latest version of Solr from </w:t>
       </w:r>
-      <w:hyperlink r:id="rId25" w:history="1">
+      <w:hyperlink r:id="rId26" w:history="1">
         <w:r>
           <w:rPr>
             <w:rStyle w:val="Hyperlink"/>
@@ -9561,7 +9608,7 @@
         </w:rPr>
         <w:t xml:space="preserve">Open a web browser and go to </w:t>
       </w:r>
-      <w:hyperlink r:id="rId26" w:history="1">
+      <w:hyperlink r:id="rId27" w:history="1">
         <w:r>
           <w:rPr>
             <w:rStyle w:val="Hyperlink"/>
@@ -9603,7 +9650,7 @@
         </w:rPr>
         <w:t xml:space="preserve">For further help go to the </w:t>
       </w:r>
-      <w:hyperlink r:id="rId27" w:history="1">
+      <w:hyperlink r:id="rId28" w:history="1">
         <w:r>
           <w:rPr>
             <w:rStyle w:val="Hyperlink"/>
@@ -9623,7 +9670,7 @@
       <w:pPr>
         <w:pStyle w:val="Heading2"/>
       </w:pPr>
-      <w:bookmarkStart w:id="33" w:name="_Toc341691462"/>
+      <w:bookmarkStart w:id="33" w:name="_Toc343503690"/>
       <w:r>
         <w:t>Keeping the Solr Configuration Up-to-Date</w:t>
       </w:r>
@@ -9705,7 +9752,7 @@
       <w:pPr>
         <w:pStyle w:val="Heading2"/>
       </w:pPr>
-      <w:bookmarkStart w:id="34" w:name="_Toc341691463"/>
+      <w:bookmarkStart w:id="34" w:name="_Toc343503691"/>
       <w:r>
         <w:t>Manually Updating the Solr Configuration</w:t>
       </w:r>
@@ -9947,7 +9994,7 @@
         <w:pStyle w:val="Heading1"/>
       </w:pPr>
       <w:bookmarkStart w:id="35" w:name="_Ref334698248"/>
-      <w:bookmarkStart w:id="36" w:name="_Toc341691464"/>
+      <w:bookmarkStart w:id="36" w:name="_Toc343503692"/>
       <w:r>
         <w:t>Linking your Node with the META-SHARE Network</w:t>
       </w:r>
@@ -9958,7 +10005,7 @@
       <w:pPr>
         <w:pStyle w:val="Heading2"/>
       </w:pPr>
-      <w:bookmarkStart w:id="37" w:name="_Toc341691465"/>
+      <w:bookmarkStart w:id="37" w:name="_Toc343503693"/>
       <w:r>
         <w:t>Overview</w:t>
       </w:r>
@@ -10030,7 +10077,7 @@
         <w:pStyle w:val="Heading2"/>
       </w:pPr>
       <w:bookmarkStart w:id="38" w:name="_Ref334435442"/>
-      <w:bookmarkStart w:id="39" w:name="_Toc341691466"/>
+      <w:bookmarkStart w:id="39" w:name="_Toc343503694"/>
       <w:r>
         <w:t>Step-by-Step Instructions</w:t>
       </w:r>
@@ -10191,7 +10238,7 @@
         </w:rPr>
         <w:t xml:space="preserve"> – for example, </w:t>
       </w:r>
-      <w:hyperlink r:id="rId28" w:history="1">
+      <w:hyperlink r:id="rId29" w:history="1">
         <w:r>
           <w:rPr>
             <w:rStyle w:val="Hyperlink"/>
@@ -10247,7 +10294,7 @@
       <w:pPr>
         <w:pStyle w:val="Heading1"/>
       </w:pPr>
-      <w:bookmarkStart w:id="40" w:name="_Toc341691467"/>
+      <w:bookmarkStart w:id="40" w:name="_Toc343503695"/>
       <w:r>
         <w:t>Importing and Exporting Resources</w:t>
       </w:r>
@@ -10272,7 +10319,7 @@
         <w:pStyle w:val="Heading2"/>
       </w:pPr>
       <w:bookmarkStart w:id="41" w:name="_Ref324929846"/>
-      <w:bookmarkStart w:id="42" w:name="_Toc341691468"/>
+      <w:bookmarkStart w:id="42" w:name="_Toc343503696"/>
       <w:r>
         <w:t>Importing XML Files into META-SHARE</w:t>
       </w:r>
@@ -10402,7 +10449,7 @@
         <w:pStyle w:val="Heading3"/>
       </w:pPr>
       <w:bookmarkStart w:id="43" w:name="_Ref325101656"/>
-      <w:bookmarkStart w:id="44" w:name="_Toc341691469"/>
+      <w:bookmarkStart w:id="44" w:name="_Toc343503697"/>
       <w:r>
         <w:t>Importing from the Command Line</w:t>
       </w:r>
@@ -10494,7 +10541,7 @@
       <w:pPr>
         <w:pStyle w:val="Heading3"/>
       </w:pPr>
-      <w:bookmarkStart w:id="45" w:name="_Toc341691470"/>
+      <w:bookmarkStart w:id="45" w:name="_Toc343503698"/>
       <w:r>
         <w:t>Importing from the Editor</w:t>
       </w:r>
@@ -10519,7 +10566,7 @@
         <w:pStyle w:val="Heading2"/>
       </w:pPr>
       <w:bookmarkStart w:id="46" w:name="_Ref324929830"/>
-      <w:bookmarkStart w:id="47" w:name="_Toc341691471"/>
+      <w:bookmarkStart w:id="47" w:name="_Toc343503699"/>
       <w:r>
         <w:t>Exporting XML Files from META-SHARE</w:t>
       </w:r>
@@ -10545,7 +10592,7 @@
         <w:pStyle w:val="Heading3"/>
       </w:pPr>
       <w:bookmarkStart w:id="48" w:name="_Ref325101225"/>
-      <w:bookmarkStart w:id="49" w:name="_Toc341691472"/>
+      <w:bookmarkStart w:id="49" w:name="_Toc343503700"/>
       <w:r>
         <w:t>Exporting from the Command Line</w:t>
       </w:r>
@@ -10662,7 +10709,7 @@
       <w:pPr>
         <w:pStyle w:val="Heading3"/>
       </w:pPr>
-      <w:bookmarkStart w:id="50" w:name="_Toc341691473"/>
+      <w:bookmarkStart w:id="50" w:name="_Toc343503701"/>
       <w:r>
         <w:t>Exporting from the Editor</w:t>
       </w:r>
@@ -10734,7 +10781,7 @@
       <w:pPr>
         <w:pStyle w:val="Heading2"/>
       </w:pPr>
-      <w:bookmarkStart w:id="51" w:name="_Toc341691474"/>
+      <w:bookmarkStart w:id="51" w:name="_Toc343503702"/>
       <w:r>
         <w:t>Copying Data between META-SHARE Nodes</w:t>
       </w:r>
@@ -10782,7 +10829,7 @@
       <w:pPr>
         <w:pStyle w:val="Heading1"/>
       </w:pPr>
-      <w:bookmarkStart w:id="52" w:name="_Toc341691475"/>
+      <w:bookmarkStart w:id="52" w:name="_Toc343503703"/>
       <w:r>
         <w:t xml:space="preserve">Setting up </w:t>
       </w:r>
@@ -10813,7 +10860,7 @@
         <w:pStyle w:val="Heading1"/>
       </w:pPr>
       <w:bookmarkStart w:id="53" w:name="_Ref341691378"/>
-      <w:bookmarkStart w:id="54" w:name="_Toc341691476"/>
+      <w:bookmarkStart w:id="54" w:name="_Toc343503704"/>
       <w:r>
         <w:t>Search Engine Optimization and Web Analytics</w:t>
       </w:r>
@@ -10845,7 +10892,7 @@
         </w:rPr>
         <w:t xml:space="preserve"> file. Valid configuration options for the supported analytics services can be found at </w:t>
       </w:r>
-      <w:hyperlink r:id="rId29" w:anchor="enabling-the-services" w:history="1">
+      <w:hyperlink r:id="rId30" w:anchor="enabling-the-services" w:history="1">
         <w:r>
           <w:rPr>
             <w:rStyle w:val="Hyperlink"/>
@@ -10898,7 +10945,7 @@
       <w:pPr>
         <w:pStyle w:val="Heading1"/>
       </w:pPr>
-      <w:bookmarkStart w:id="55" w:name="_Toc341691477"/>
+      <w:bookmarkStart w:id="55" w:name="_Toc343503705"/>
       <w:r>
         <w:t>Frequently Asked Questions</w:t>
       </w:r>
@@ -10922,7 +10969,7 @@
       <w:pPr>
         <w:pStyle w:val="Heading2"/>
       </w:pPr>
-      <w:bookmarkStart w:id="56" w:name="_Toc341691478"/>
+      <w:bookmarkStart w:id="56" w:name="_Toc343503706"/>
       <w:r>
         <w:t>I Want to use MySQL and/or Apache</w:t>
       </w:r>
@@ -10988,7 +11035,7 @@
         <w:pStyle w:val="Heading2"/>
       </w:pPr>
       <w:bookmarkStart w:id="57" w:name="_Ref335299133"/>
-      <w:bookmarkStart w:id="58" w:name="_Toc341691479"/>
+      <w:bookmarkStart w:id="58" w:name="_Toc343503707"/>
       <w:r>
         <w:t>I Need Help Configuring lighttpd</w:t>
       </w:r>
@@ -11126,7 +11173,7 @@
       <w:pPr>
         <w:pStyle w:val="Heading2"/>
       </w:pPr>
-      <w:bookmarkStart w:id="59" w:name="_Toc341691480"/>
+      <w:bookmarkStart w:id="59" w:name="_Toc343503708"/>
       <w:r>
         <w:t>I am Getting Storage Errors when Importing or Saving</w:t>
       </w:r>
@@ -11259,7 +11306,7 @@
       <w:pPr>
         <w:pStyle w:val="Heading2"/>
       </w:pPr>
-      <w:bookmarkStart w:id="60" w:name="_Toc341691481"/>
+      <w:bookmarkStart w:id="60" w:name="_Toc343503709"/>
       <w:r>
         <w:t>Why Can Django not Serve the Static Files?</w:t>
       </w:r>
@@ -11278,7 +11325,7 @@
         </w:rPr>
         <w:t>A: While in principle, Django could also serve those static files, this is not recommended for production use – it makes a lot more sense to have a dedicated, lightweight web server handle that task. Some more information on combining Django and lighttpd is available here:</w:t>
       </w:r>
-      <w:hyperlink r:id="rId30" w:anchor="lighttpd-setup" w:history="1">
+      <w:hyperlink r:id="rId31" w:anchor="lighttpd-setup" w:history="1">
         <w:r>
           <w:rPr>
             <w:rStyle w:val="Hyperlink"/>
@@ -11292,7 +11339,7 @@
       <w:pPr>
         <w:pStyle w:val="Heading2"/>
       </w:pPr>
-      <w:bookmarkStart w:id="61" w:name="_Toc341691482"/>
+      <w:bookmarkStart w:id="61" w:name="_Toc343503710"/>
       <w:r>
         <w:t>PostgreSQL Error Message</w:t>
       </w:r>
@@ -11414,7 +11461,7 @@
       <w:pPr>
         <w:pStyle w:val="Heading2"/>
       </w:pPr>
-      <w:bookmarkStart w:id="62" w:name="_Toc341691483"/>
+      <w:bookmarkStart w:id="62" w:name="_Toc343503711"/>
       <w:r>
         <w:t>Problems with Importing XML Files</w:t>
       </w:r>
@@ -11527,7 +11574,7 @@
         </w:rPr>
         <w:t xml:space="preserve">A: If you encounter this error, please first check that the XML file is indeed schema-valid with respect to the latest schema files. If so, there might be a bug – please send us the example file if possible so that we can reproduce and fix it: </w:t>
       </w:r>
-      <w:hyperlink r:id="rId31" w:history="1">
+      <w:hyperlink r:id="rId32" w:history="1">
         <w:r>
           <w:rPr>
             <w:rStyle w:val="Hyperlink"/>
@@ -11541,7 +11588,7 @@
       <w:pPr>
         <w:pStyle w:val="Heading2"/>
       </w:pPr>
-      <w:bookmarkStart w:id="63" w:name="_Toc341691484"/>
+      <w:bookmarkStart w:id="63" w:name="_Toc343503712"/>
       <w:r>
         <w:t>Updating the GeoIP Database for Statistics Collection</w:t>
       </w:r>
@@ -11654,7 +11701,7 @@
       <w:pPr>
         <w:pStyle w:val="BodyText"/>
       </w:pPr>
-      <w:hyperlink r:id="rId32" w:history="1">
+      <w:hyperlink r:id="rId33" w:history="1">
         <w:r>
           <w:rPr>
             <w:rStyle w:val="Hyperlink"/>
@@ -11668,7 +11715,7 @@
         <w:pStyle w:val="Heading2"/>
       </w:pPr>
       <w:bookmarkStart w:id="65" w:name="_Ref329185621"/>
-      <w:bookmarkStart w:id="66" w:name="_Toc341691485"/>
+      <w:bookmarkStart w:id="66" w:name="_Toc343503713"/>
       <w:r>
         <w:t>How can I Correctly Build Python for META-SHARE?</w:t>
       </w:r>
@@ -11780,7 +11827,7 @@
         <w:pStyle w:val="Heading2"/>
       </w:pPr>
       <w:bookmarkStart w:id="67" w:name="_Ref329186256"/>
-      <w:bookmarkStart w:id="68" w:name="_Toc341691486"/>
+      <w:bookmarkStart w:id="68" w:name="_Toc343503714"/>
       <w:r>
         <w:t>How do I Install psycopg2 for using PostgreSQL?</w:t>
       </w:r>
@@ -11930,7 +11977,7 @@
           <w:lang w:val="en-US"/>
         </w:rPr>
       </w:pPr>
-      <w:hyperlink r:id="rId33" w:history="1">
+      <w:hyperlink r:id="rId34" w:history="1">
         <w:r>
           <w:rPr>
             <w:rStyle w:val="Hyperlink"/>
@@ -11941,9 +11988,9 @@
       </w:hyperlink>
     </w:p>
     <w:sectPr>
-      <w:headerReference w:type="default" r:id="rId34"/>
-      <w:footerReference w:type="default" r:id="rId35"/>
-      <w:headerReference w:type="first" r:id="rId36"/>
+      <w:headerReference w:type="default" r:id="rId35"/>
+      <w:footerReference w:type="default" r:id="rId36"/>
+      <w:headerReference w:type="first" r:id="rId37"/>
       <w:pgSz w:w="11906" w:h="16838"/>
       <w:pgMar w:top="1417" w:right="1440" w:bottom="1417" w:left="1440" w:header="708" w:footer="708" w:gutter="0"/>
       <w:cols w:space="708"/>
@@ -11991,7 +12038,7 @@
         <w:rPr>
           <w:noProof/>
         </w:rPr>
-        <w:t>18</w:t>
+        <w:t>2</w:t>
       </w:r>
     </w:fldSimple>
   </w:p>
@@ -15527,144 +15574,272 @@
     </w:rPrDefault>
     <w:pPrDefault/>
   </w:docDefaults>
-  <w:latentStyles w:defLockedState="1" w:defUIPriority="99" w:defSemiHidden="1" w:defUnhideWhenUsed="1" w:defQFormat="0" w:count="267">
-    <w:lsdException w:name="Normal" w:semiHidden="0" w:uiPriority="0" w:unhideWhenUsed="0" w:qFormat="1"/>
-    <w:lsdException w:name="heading 1" w:semiHidden="0" w:uiPriority="9" w:unhideWhenUsed="0" w:qFormat="1"/>
-    <w:lsdException w:name="heading 2" w:semiHidden="0" w:uiPriority="9" w:unhideWhenUsed="0" w:qFormat="1"/>
-    <w:lsdException w:name="heading 3" w:semiHidden="0" w:uiPriority="9" w:unhideWhenUsed="0" w:qFormat="1"/>
-    <w:lsdException w:name="heading 4" w:semiHidden="0" w:uiPriority="9" w:unhideWhenUsed="0" w:qFormat="1"/>
-    <w:lsdException w:name="heading 5" w:semiHidden="0" w:uiPriority="9" w:unhideWhenUsed="0" w:qFormat="1"/>
-    <w:lsdException w:name="heading 6" w:semiHidden="0" w:uiPriority="9" w:unhideWhenUsed="0" w:qFormat="1"/>
-    <w:lsdException w:name="heading 7" w:semiHidden="0" w:uiPriority="9" w:unhideWhenUsed="0" w:qFormat="1"/>
-    <w:lsdException w:name="heading 8" w:semiHidden="0" w:uiPriority="9" w:unhideWhenUsed="0" w:qFormat="1"/>
-    <w:lsdException w:name="heading 9" w:semiHidden="0" w:uiPriority="9" w:unhideWhenUsed="0" w:qFormat="1"/>
-    <w:lsdException w:name="toc 1" w:uiPriority="39"/>
-    <w:lsdException w:name="toc 2" w:uiPriority="39"/>
-    <w:lsdException w:name="toc 3" w:uiPriority="39"/>
-    <w:lsdException w:name="toc 4" w:uiPriority="39"/>
-    <w:lsdException w:name="toc 5" w:uiPriority="39"/>
-    <w:lsdException w:name="toc 6" w:uiPriority="39"/>
-    <w:lsdException w:name="toc 7" w:uiPriority="39"/>
-    <w:lsdException w:name="toc 8" w:uiPriority="39"/>
-    <w:lsdException w:name="toc 9" w:uiPriority="39"/>
-    <w:lsdException w:name="caption" w:semiHidden="0" w:uiPriority="35" w:unhideWhenUsed="0" w:qFormat="1"/>
-    <w:lsdException w:name="Title" w:semiHidden="0" w:uiPriority="10" w:unhideWhenUsed="0" w:qFormat="1"/>
-    <w:lsdException w:name="Default Paragraph Font" w:uiPriority="1"/>
-    <w:lsdException w:name="Subtitle" w:semiHidden="0" w:uiPriority="11" w:unhideWhenUsed="0" w:qFormat="1"/>
-    <w:lsdException w:name="Strong" w:semiHidden="0" w:uiPriority="22" w:unhideWhenUsed="0" w:qFormat="1"/>
-    <w:lsdException w:name="Emphasis" w:semiHidden="0" w:uiPriority="20" w:unhideWhenUsed="0" w:qFormat="1"/>
-    <w:lsdException w:name="Table Grid" w:semiHidden="0" w:uiPriority="59" w:unhideWhenUsed="0"/>
-    <w:lsdException w:name="Placeholder Text" w:locked="0" w:unhideWhenUsed="0"/>
-    <w:lsdException w:name="No Spacing" w:locked="0" w:semiHidden="0" w:uiPriority="1" w:unhideWhenUsed="0" w:qFormat="1"/>
-    <w:lsdException w:name="Light Shading" w:locked="0" w:semiHidden="0" w:uiPriority="60" w:unhideWhenUsed="0"/>
-    <w:lsdException w:name="Light List" w:locked="0" w:semiHidden="0" w:uiPriority="61" w:unhideWhenUsed="0"/>
-    <w:lsdException w:name="Light Grid" w:locked="0" w:semiHidden="0" w:uiPriority="62" w:unhideWhenUsed="0"/>
-    <w:lsdException w:name="Medium Shading 1" w:locked="0" w:semiHidden="0" w:uiPriority="63" w:unhideWhenUsed="0"/>
-    <w:lsdException w:name="Medium Shading 2" w:locked="0" w:semiHidden="0" w:uiPriority="64" w:unhideWhenUsed="0"/>
-    <w:lsdException w:name="Medium List 1" w:locked="0" w:semiHidden="0" w:uiPriority="65" w:unhideWhenUsed="0"/>
-    <w:lsdException w:name="Medium List 2" w:locked="0" w:semiHidden="0" w:uiPriority="66" w:unhideWhenUsed="0"/>
-    <w:lsdException w:name="Medium Grid 1" w:locked="0" w:semiHidden="0" w:uiPriority="67" w:unhideWhenUsed="0"/>
-    <w:lsdException w:name="Medium Grid 2" w:locked="0" w:semiHidden="0" w:uiPriority="68" w:unhideWhenUsed="0"/>
-    <w:lsdException w:name="Medium Grid 3" w:locked="0" w:semiHidden="0" w:uiPriority="69" w:unhideWhenUsed="0"/>
-    <w:lsdException w:name="Dark List" w:locked="0" w:semiHidden="0" w:uiPriority="70" w:unhideWhenUsed="0"/>
-    <w:lsdException w:name="Colorful Shading" w:locked="0" w:semiHidden="0" w:uiPriority="71" w:unhideWhenUsed="0"/>
-    <w:lsdException w:name="Colorful List" w:locked="0" w:semiHidden="0" w:uiPriority="72" w:unhideWhenUsed="0"/>
-    <w:lsdException w:name="Colorful Grid" w:locked="0" w:semiHidden="0" w:uiPriority="73" w:unhideWhenUsed="0"/>
-    <w:lsdException w:name="Light Shading Accent 1" w:locked="0" w:semiHidden="0" w:uiPriority="60" w:unhideWhenUsed="0"/>
-    <w:lsdException w:name="Light List Accent 1" w:locked="0" w:semiHidden="0" w:uiPriority="61" w:unhideWhenUsed="0"/>
-    <w:lsdException w:name="Light Grid Accent 1" w:locked="0" w:semiHidden="0" w:uiPriority="62" w:unhideWhenUsed="0"/>
-    <w:lsdException w:name="Medium Shading 1 Accent 1" w:locked="0" w:semiHidden="0" w:uiPriority="63" w:unhideWhenUsed="0"/>
-    <w:lsdException w:name="Medium Shading 2 Accent 1" w:locked="0" w:semiHidden="0" w:uiPriority="64" w:unhideWhenUsed="0"/>
-    <w:lsdException w:name="Medium List 1 Accent 1" w:locked="0" w:semiHidden="0" w:uiPriority="65" w:unhideWhenUsed="0"/>
-    <w:lsdException w:name="Revision" w:locked="0" w:unhideWhenUsed="0"/>
-    <w:lsdException w:name="List Paragraph" w:locked="0" w:semiHidden="0" w:uiPriority="34" w:unhideWhenUsed="0" w:qFormat="1"/>
-    <w:lsdException w:name="Quote" w:locked="0" w:semiHidden="0" w:uiPriority="29" w:unhideWhenUsed="0" w:qFormat="1"/>
-    <w:lsdException w:name="Intense Quote" w:locked="0" w:semiHidden="0" w:uiPriority="30" w:unhideWhenUsed="0" w:qFormat="1"/>
-    <w:lsdException w:name="Medium List 2 Accent 1" w:locked="0" w:semiHidden="0" w:uiPriority="66" w:unhideWhenUsed="0"/>
-    <w:lsdException w:name="Medium Grid 1 Accent 1" w:locked="0" w:semiHidden="0" w:uiPriority="67" w:unhideWhenUsed="0"/>
-    <w:lsdException w:name="Medium Grid 2 Accent 1" w:locked="0" w:semiHidden="0" w:uiPriority="68" w:unhideWhenUsed="0"/>
-    <w:lsdException w:name="Medium Grid 3 Accent 1" w:locked="0" w:semiHidden="0" w:uiPriority="69" w:unhideWhenUsed="0"/>
-    <w:lsdException w:name="Dark List Accent 1" w:locked="0" w:semiHidden="0" w:uiPriority="70" w:unhideWhenUsed="0"/>
-    <w:lsdException w:name="Colorful Shading Accent 1" w:locked="0" w:semiHidden="0" w:uiPriority="71" w:unhideWhenUsed="0"/>
-    <w:lsdException w:name="Colorful List Accent 1" w:locked="0" w:semiHidden="0" w:uiPriority="72" w:unhideWhenUsed="0"/>
-    <w:lsdException w:name="Colorful Grid Accent 1" w:locked="0" w:semiHidden="0" w:uiPriority="73" w:unhideWhenUsed="0"/>
-    <w:lsdException w:name="Light Shading Accent 2" w:locked="0" w:semiHidden="0" w:uiPriority="60" w:unhideWhenUsed="0"/>
-    <w:lsdException w:name="Light List Accent 2" w:locked="0" w:semiHidden="0" w:uiPriority="61" w:unhideWhenUsed="0"/>
-    <w:lsdException w:name="Light Grid Accent 2" w:locked="0" w:semiHidden="0" w:uiPriority="62" w:unhideWhenUsed="0"/>
-    <w:lsdException w:name="Medium Shading 1 Accent 2" w:locked="0" w:semiHidden="0" w:uiPriority="63" w:unhideWhenUsed="0"/>
-    <w:lsdException w:name="Medium Shading 2 Accent 2" w:locked="0" w:semiHidden="0" w:uiPriority="64" w:unhideWhenUsed="0"/>
-    <w:lsdException w:name="Medium List 1 Accent 2" w:locked="0" w:semiHidden="0" w:uiPriority="65" w:unhideWhenUsed="0"/>
-    <w:lsdException w:name="Medium List 2 Accent 2" w:locked="0" w:semiHidden="0" w:uiPriority="66" w:unhideWhenUsed="0"/>
-    <w:lsdException w:name="Medium Grid 1 Accent 2" w:locked="0" w:semiHidden="0" w:uiPriority="67" w:unhideWhenUsed="0"/>
-    <w:lsdException w:name="Medium Grid 2 Accent 2" w:locked="0" w:semiHidden="0" w:uiPriority="68" w:unhideWhenUsed="0"/>
-    <w:lsdException w:name="Medium Grid 3 Accent 2" w:locked="0" w:semiHidden="0" w:uiPriority="69" w:unhideWhenUsed="0"/>
-    <w:lsdException w:name="Dark List Accent 2" w:locked="0" w:semiHidden="0" w:uiPriority="70" w:unhideWhenUsed="0"/>
-    <w:lsdException w:name="Colorful Shading Accent 2" w:locked="0" w:semiHidden="0" w:uiPriority="71" w:unhideWhenUsed="0"/>
-    <w:lsdException w:name="Colorful List Accent 2" w:locked="0" w:semiHidden="0" w:uiPriority="72" w:unhideWhenUsed="0"/>
-    <w:lsdException w:name="Colorful Grid Accent 2" w:locked="0" w:semiHidden="0" w:uiPriority="73" w:unhideWhenUsed="0"/>
-    <w:lsdException w:name="Light Shading Accent 3" w:locked="0" w:semiHidden="0" w:uiPriority="60" w:unhideWhenUsed="0"/>
-    <w:lsdException w:name="Light List Accent 3" w:locked="0" w:semiHidden="0" w:uiPriority="61" w:unhideWhenUsed="0"/>
-    <w:lsdException w:name="Light Grid Accent 3" w:locked="0" w:semiHidden="0" w:uiPriority="62" w:unhideWhenUsed="0"/>
-    <w:lsdException w:name="Medium Shading 1 Accent 3" w:locked="0" w:semiHidden="0" w:uiPriority="63" w:unhideWhenUsed="0"/>
-    <w:lsdException w:name="Medium Shading 2 Accent 3" w:locked="0" w:semiHidden="0" w:uiPriority="64" w:unhideWhenUsed="0"/>
-    <w:lsdException w:name="Medium List 1 Accent 3" w:locked="0" w:semiHidden="0" w:uiPriority="65" w:unhideWhenUsed="0"/>
-    <w:lsdException w:name="Medium List 2 Accent 3" w:locked="0" w:semiHidden="0" w:uiPriority="66" w:unhideWhenUsed="0"/>
-    <w:lsdException w:name="Medium Grid 1 Accent 3" w:locked="0" w:semiHidden="0" w:uiPriority="67" w:unhideWhenUsed="0"/>
-    <w:lsdException w:name="Medium Grid 2 Accent 3" w:locked="0" w:semiHidden="0" w:uiPriority="68" w:unhideWhenUsed="0"/>
-    <w:lsdException w:name="Medium Grid 3 Accent 3" w:locked="0" w:semiHidden="0" w:uiPriority="69" w:unhideWhenUsed="0"/>
-    <w:lsdException w:name="Dark List Accent 3" w:locked="0" w:semiHidden="0" w:uiPriority="70" w:unhideWhenUsed="0"/>
-    <w:lsdException w:name="Colorful Shading Accent 3" w:locked="0" w:semiHidden="0" w:uiPriority="71" w:unhideWhenUsed="0"/>
-    <w:lsdException w:name="Colorful List Accent 3" w:locked="0" w:semiHidden="0" w:uiPriority="72" w:unhideWhenUsed="0"/>
-    <w:lsdException w:name="Colorful Grid Accent 3" w:locked="0" w:semiHidden="0" w:uiPriority="73" w:unhideWhenUsed="0"/>
-    <w:lsdException w:name="Light Shading Accent 4" w:locked="0" w:semiHidden="0" w:uiPriority="60" w:unhideWhenUsed="0"/>
-    <w:lsdException w:name="Light List Accent 4" w:locked="0" w:semiHidden="0" w:uiPriority="61" w:unhideWhenUsed="0"/>
-    <w:lsdException w:name="Light Grid Accent 4" w:locked="0" w:semiHidden="0" w:uiPriority="62" w:unhideWhenUsed="0"/>
-    <w:lsdException w:name="Medium Shading 1 Accent 4" w:locked="0" w:semiHidden="0" w:uiPriority="63" w:unhideWhenUsed="0"/>
-    <w:lsdException w:name="Medium Shading 2 Accent 4" w:locked="0" w:semiHidden="0" w:uiPriority="64" w:unhideWhenUsed="0"/>
-    <w:lsdException w:name="Medium List 1 Accent 4" w:locked="0" w:semiHidden="0" w:uiPriority="65" w:unhideWhenUsed="0"/>
-    <w:lsdException w:name="Medium List 2 Accent 4" w:locked="0" w:semiHidden="0" w:uiPriority="66" w:unhideWhenUsed="0"/>
-    <w:lsdException w:name="Medium Grid 1 Accent 4" w:locked="0" w:semiHidden="0" w:uiPriority="67" w:unhideWhenUsed="0"/>
-    <w:lsdException w:name="Medium Grid 2 Accent 4" w:locked="0" w:semiHidden="0" w:uiPriority="68" w:unhideWhenUsed="0"/>
-    <w:lsdException w:name="Medium Grid 3 Accent 4" w:locked="0" w:semiHidden="0" w:uiPriority="69" w:unhideWhenUsed="0"/>
-    <w:lsdException w:name="Dark List Accent 4" w:locked="0" w:semiHidden="0" w:uiPriority="70" w:unhideWhenUsed="0"/>
-    <w:lsdException w:name="Colorful Shading Accent 4" w:locked="0" w:semiHidden="0" w:uiPriority="71" w:unhideWhenUsed="0"/>
-    <w:lsdException w:name="Colorful List Accent 4" w:locked="0" w:semiHidden="0" w:uiPriority="72" w:unhideWhenUsed="0"/>
-    <w:lsdException w:name="Colorful Grid Accent 4" w:locked="0" w:semiHidden="0" w:uiPriority="73" w:unhideWhenUsed="0"/>
-    <w:lsdException w:name="Light Shading Accent 5" w:locked="0" w:semiHidden="0" w:uiPriority="60" w:unhideWhenUsed="0"/>
-    <w:lsdException w:name="Light List Accent 5" w:locked="0" w:semiHidden="0" w:uiPriority="61" w:unhideWhenUsed="0"/>
-    <w:lsdException w:name="Light Grid Accent 5" w:locked="0" w:semiHidden="0" w:uiPriority="62" w:unhideWhenUsed="0"/>
-    <w:lsdException w:name="Medium Shading 1 Accent 5" w:locked="0" w:semiHidden="0" w:uiPriority="63" w:unhideWhenUsed="0"/>
-    <w:lsdException w:name="Medium Shading 2 Accent 5" w:locked="0" w:semiHidden="0" w:uiPriority="64" w:unhideWhenUsed="0"/>
-    <w:lsdException w:name="Medium List 1 Accent 5" w:locked="0" w:semiHidden="0" w:uiPriority="65" w:unhideWhenUsed="0"/>
-    <w:lsdException w:name="Medium List 2 Accent 5" w:locked="0" w:semiHidden="0" w:uiPriority="66" w:unhideWhenUsed="0"/>
-    <w:lsdException w:name="Medium Grid 1 Accent 5" w:locked="0" w:semiHidden="0" w:uiPriority="67" w:unhideWhenUsed="0"/>
-    <w:lsdException w:name="Medium Grid 2 Accent 5" w:locked="0" w:semiHidden="0" w:uiPriority="68" w:unhideWhenUsed="0"/>
-    <w:lsdException w:name="Medium Grid 3 Accent 5" w:locked="0" w:semiHidden="0" w:uiPriority="69" w:unhideWhenUsed="0"/>
-    <w:lsdException w:name="Dark List Accent 5" w:locked="0" w:semiHidden="0" w:uiPriority="70" w:unhideWhenUsed="0"/>
-    <w:lsdException w:name="Colorful Shading Accent 5" w:locked="0" w:semiHidden="0" w:uiPriority="71" w:unhideWhenUsed="0"/>
-    <w:lsdException w:name="Colorful List Accent 5" w:locked="0" w:semiHidden="0" w:uiPriority="72" w:unhideWhenUsed="0"/>
-    <w:lsdException w:name="Colorful Grid Accent 5" w:locked="0" w:semiHidden="0" w:uiPriority="73" w:unhideWhenUsed="0"/>
-    <w:lsdException w:name="Light Shading Accent 6" w:locked="0" w:semiHidden="0" w:uiPriority="60" w:unhideWhenUsed="0"/>
-    <w:lsdException w:name="Light List Accent 6" w:locked="0" w:semiHidden="0" w:uiPriority="61" w:unhideWhenUsed="0"/>
-    <w:lsdException w:name="Light Grid Accent 6" w:locked="0" w:semiHidden="0" w:uiPriority="62" w:unhideWhenUsed="0"/>
-    <w:lsdException w:name="Medium Shading 1 Accent 6" w:locked="0" w:semiHidden="0" w:uiPriority="63" w:unhideWhenUsed="0"/>
-    <w:lsdException w:name="Medium Shading 2 Accent 6" w:locked="0" w:semiHidden="0" w:uiPriority="64" w:unhideWhenUsed="0"/>
-    <w:lsdException w:name="Medium List 1 Accent 6" w:locked="0" w:semiHidden="0" w:uiPriority="65" w:unhideWhenUsed="0"/>
-    <w:lsdException w:name="Medium List 2 Accent 6" w:locked="0" w:semiHidden="0" w:uiPriority="66" w:unhideWhenUsed="0"/>
-    <w:lsdException w:name="Medium Grid 1 Accent 6" w:locked="0" w:semiHidden="0" w:uiPriority="67" w:unhideWhenUsed="0"/>
-    <w:lsdException w:name="Medium Grid 2 Accent 6" w:locked="0" w:semiHidden="0" w:uiPriority="68" w:unhideWhenUsed="0"/>
-    <w:lsdException w:name="Medium Grid 3 Accent 6" w:locked="0" w:semiHidden="0" w:uiPriority="69" w:unhideWhenUsed="0"/>
-    <w:lsdException w:name="Dark List Accent 6" w:locked="0" w:semiHidden="0" w:uiPriority="70" w:unhideWhenUsed="0"/>
-    <w:lsdException w:name="Colorful Shading Accent 6" w:locked="0" w:semiHidden="0" w:uiPriority="71" w:unhideWhenUsed="0"/>
-    <w:lsdException w:name="Colorful List Accent 6" w:locked="0" w:semiHidden="0" w:uiPriority="72" w:unhideWhenUsed="0"/>
-    <w:lsdException w:name="Colorful Grid Accent 6" w:locked="0" w:semiHidden="0" w:uiPriority="73" w:unhideWhenUsed="0"/>
-    <w:lsdException w:name="Subtle Emphasis" w:locked="0" w:semiHidden="0" w:uiPriority="19" w:unhideWhenUsed="0" w:qFormat="1"/>
-    <w:lsdException w:name="Intense Emphasis" w:locked="0" w:semiHidden="0" w:uiPriority="21" w:unhideWhenUsed="0" w:qFormat="1"/>
-    <w:lsdException w:name="Subtle Reference" w:locked="0" w:semiHidden="0" w:uiPriority="31" w:unhideWhenUsed="0" w:qFormat="1"/>
-    <w:lsdException w:name="Intense Reference" w:locked="0" w:semiHidden="0" w:uiPriority="32" w:unhideWhenUsed="0" w:qFormat="1"/>
-    <w:lsdException w:name="Book Title" w:locked="0" w:semiHidden="0" w:uiPriority="33" w:unhideWhenUsed="0" w:qFormat="1"/>
-    <w:lsdException w:name="Bibliography" w:locked="0" w:uiPriority="37"/>
-    <w:lsdException w:name="TOC Heading" w:locked="0" w:uiPriority="39" w:qFormat="1"/>
+  <w:latentStyles w:defLockedState="0" w:defUIPriority="99" w:defSemiHidden="1" w:defUnhideWhenUsed="0" w:defQFormat="0" w:count="267">
+    <w:lsdException w:name="Normal" w:semiHidden="0" w:uiPriority="0" w:qFormat="1"/>
+    <w:lsdException w:name="heading 1" w:semiHidden="0" w:uiPriority="0" w:qFormat="1"/>
+    <w:lsdException w:name="heading 2" w:semiHidden="0" w:uiPriority="0" w:qFormat="1"/>
+    <w:lsdException w:name="heading 3" w:semiHidden="0" w:uiPriority="0" w:qFormat="1"/>
+    <w:lsdException w:name="heading 4" w:semiHidden="0" w:uiPriority="0" w:qFormat="1"/>
+    <w:lsdException w:name="heading 5" w:semiHidden="0" w:uiPriority="0" w:qFormat="1"/>
+    <w:lsdException w:name="heading 6" w:semiHidden="0" w:uiPriority="0" w:qFormat="1"/>
+    <w:lsdException w:name="heading 7" w:semiHidden="0" w:uiPriority="0" w:qFormat="1"/>
+    <w:lsdException w:name="heading 8" w:semiHidden="0" w:uiPriority="0" w:qFormat="1"/>
+    <w:lsdException w:name="heading 9" w:semiHidden="0" w:uiPriority="0" w:qFormat="1"/>
+    <w:lsdException w:name="index 1" w:locked="1" w:unhideWhenUsed="1"/>
+    <w:lsdException w:name="index 2" w:locked="1" w:unhideWhenUsed="1"/>
+    <w:lsdException w:name="index 3" w:locked="1" w:unhideWhenUsed="1"/>
+    <w:lsdException w:name="index 4" w:locked="1" w:unhideWhenUsed="1"/>
+    <w:lsdException w:name="index 5" w:locked="1" w:unhideWhenUsed="1"/>
+    <w:lsdException w:name="index 6" w:locked="1" w:unhideWhenUsed="1"/>
+    <w:lsdException w:name="index 7" w:locked="1" w:unhideWhenUsed="1"/>
+    <w:lsdException w:name="index 8" w:locked="1" w:unhideWhenUsed="1"/>
+    <w:lsdException w:name="index 9" w:locked="1" w:unhideWhenUsed="1"/>
+    <w:lsdException w:name="toc 1" w:semiHidden="0" w:uiPriority="0"/>
+    <w:lsdException w:name="toc 2" w:semiHidden="0" w:uiPriority="0"/>
+    <w:lsdException w:name="toc 3" w:semiHidden="0" w:uiPriority="0"/>
+    <w:lsdException w:name="toc 4" w:semiHidden="0" w:uiPriority="0"/>
+    <w:lsdException w:name="toc 5" w:semiHidden="0" w:uiPriority="0"/>
+    <w:lsdException w:name="toc 6" w:semiHidden="0" w:uiPriority="0"/>
+    <w:lsdException w:name="toc 7" w:semiHidden="0" w:uiPriority="0"/>
+    <w:lsdException w:name="toc 8" w:semiHidden="0" w:uiPriority="0"/>
+    <w:lsdException w:name="toc 9" w:semiHidden="0" w:uiPriority="0"/>
+    <w:lsdException w:name="Normal Indent" w:locked="1" w:unhideWhenUsed="1"/>
+    <w:lsdException w:name="footnote text" w:locked="1" w:unhideWhenUsed="1"/>
+    <w:lsdException w:name="annotation text" w:locked="1" w:unhideWhenUsed="1"/>
+    <w:lsdException w:name="header" w:locked="1" w:unhideWhenUsed="1"/>
+    <w:lsdException w:name="footer" w:locked="1" w:unhideWhenUsed="1"/>
+    <w:lsdException w:name="index heading" w:locked="1" w:unhideWhenUsed="1"/>
+    <w:lsdException w:name="caption" w:semiHidden="0" w:uiPriority="0" w:qFormat="1"/>
+    <w:lsdException w:name="table of figures" w:locked="1" w:unhideWhenUsed="1"/>
+    <w:lsdException w:name="envelope address" w:locked="1" w:unhideWhenUsed="1"/>
+    <w:lsdException w:name="envelope return" w:locked="1" w:unhideWhenUsed="1"/>
+    <w:lsdException w:name="footnote reference" w:locked="1" w:unhideWhenUsed="1"/>
+    <w:lsdException w:name="annotation reference" w:locked="1" w:unhideWhenUsed="1"/>
+    <w:lsdException w:name="line number" w:locked="1" w:unhideWhenUsed="1"/>
+    <w:lsdException w:name="page number" w:locked="1" w:unhideWhenUsed="1"/>
+    <w:lsdException w:name="endnote reference" w:locked="1" w:unhideWhenUsed="1"/>
+    <w:lsdException w:name="endnote text" w:locked="1" w:unhideWhenUsed="1"/>
+    <w:lsdException w:name="table of authorities" w:locked="1" w:unhideWhenUsed="1"/>
+    <w:lsdException w:name="macro" w:locked="1" w:unhideWhenUsed="1"/>
+    <w:lsdException w:name="toa heading" w:locked="1" w:unhideWhenUsed="1"/>
+    <w:lsdException w:name="List" w:locked="1" w:unhideWhenUsed="1"/>
+    <w:lsdException w:name="List Bullet" w:locked="1" w:unhideWhenUsed="1"/>
+    <w:lsdException w:name="List Number" w:locked="1" w:unhideWhenUsed="1"/>
+    <w:lsdException w:name="List 2" w:locked="1" w:unhideWhenUsed="1"/>
+    <w:lsdException w:name="List 3" w:locked="1" w:unhideWhenUsed="1"/>
+    <w:lsdException w:name="List 4" w:locked="1" w:unhideWhenUsed="1"/>
+    <w:lsdException w:name="List 5" w:locked="1" w:unhideWhenUsed="1"/>
+    <w:lsdException w:name="List Bullet 2" w:locked="1" w:unhideWhenUsed="1"/>
+    <w:lsdException w:name="List Bullet 3" w:locked="1" w:unhideWhenUsed="1"/>
+    <w:lsdException w:name="List Bullet 4" w:locked="1" w:unhideWhenUsed="1"/>
+    <w:lsdException w:name="List Bullet 5" w:locked="1" w:unhideWhenUsed="1"/>
+    <w:lsdException w:name="List Number 2" w:locked="1" w:unhideWhenUsed="1"/>
+    <w:lsdException w:name="List Number 3" w:locked="1" w:unhideWhenUsed="1"/>
+    <w:lsdException w:name="List Number 4" w:locked="1" w:unhideWhenUsed="1"/>
+    <w:lsdException w:name="List Number 5" w:locked="1" w:unhideWhenUsed="1"/>
+    <w:lsdException w:name="Title" w:semiHidden="0" w:uiPriority="0" w:qFormat="1"/>
+    <w:lsdException w:name="Closing" w:locked="1" w:unhideWhenUsed="1"/>
+    <w:lsdException w:name="Signature" w:locked="1" w:unhideWhenUsed="1"/>
+    <w:lsdException w:name="Default Paragraph Font" w:semiHidden="0" w:uiPriority="0"/>
+    <w:lsdException w:name="Body Text" w:locked="1" w:unhideWhenUsed="1"/>
+    <w:lsdException w:name="Body Text Indent" w:locked="1" w:unhideWhenUsed="1"/>
+    <w:lsdException w:name="List Continue" w:locked="1" w:unhideWhenUsed="1"/>
+    <w:lsdException w:name="List Continue 2" w:locked="1" w:unhideWhenUsed="1"/>
+    <w:lsdException w:name="List Continue 3" w:locked="1" w:unhideWhenUsed="1"/>
+    <w:lsdException w:name="List Continue 4" w:locked="1" w:unhideWhenUsed="1"/>
+    <w:lsdException w:name="List Continue 5" w:locked="1" w:unhideWhenUsed="1"/>
+    <w:lsdException w:name="Message Header" w:locked="1" w:unhideWhenUsed="1"/>
+    <w:lsdException w:name="Subtitle" w:semiHidden="0" w:uiPriority="0" w:qFormat="1"/>
+    <w:lsdException w:name="Salutation" w:locked="1" w:unhideWhenUsed="1"/>
+    <w:lsdException w:name="Date" w:locked="1" w:unhideWhenUsed="1"/>
+    <w:lsdException w:name="Body Text First Indent" w:locked="1" w:unhideWhenUsed="1"/>
+    <w:lsdException w:name="Body Text First Indent 2" w:locked="1" w:unhideWhenUsed="1"/>
+    <w:lsdException w:name="Note Heading" w:locked="1" w:unhideWhenUsed="1"/>
+    <w:lsdException w:name="Body Text 2" w:locked="1" w:unhideWhenUsed="1"/>
+    <w:lsdException w:name="Body Text 3" w:locked="1" w:unhideWhenUsed="1"/>
+    <w:lsdException w:name="Body Text Indent 2" w:locked="1" w:unhideWhenUsed="1"/>
+    <w:lsdException w:name="Body Text Indent 3" w:locked="1" w:unhideWhenUsed="1"/>
+    <w:lsdException w:name="Block Text" w:locked="1" w:unhideWhenUsed="1"/>
+    <w:lsdException w:name="Hyperlink" w:locked="1" w:unhideWhenUsed="1"/>
+    <w:lsdException w:name="FollowedHyperlink" w:locked="1" w:unhideWhenUsed="1"/>
+    <w:lsdException w:name="Strong" w:semiHidden="0" w:uiPriority="0" w:qFormat="1"/>
+    <w:lsdException w:name="Emphasis" w:semiHidden="0" w:uiPriority="0" w:qFormat="1"/>
+    <w:lsdException w:name="Document Map" w:locked="1" w:unhideWhenUsed="1"/>
+    <w:lsdException w:name="Plain Text" w:locked="1" w:unhideWhenUsed="1"/>
+    <w:lsdException w:name="E-mail Signature" w:locked="1" w:unhideWhenUsed="1"/>
+    <w:lsdException w:name="HTML Top of Form" w:locked="1" w:unhideWhenUsed="1"/>
+    <w:lsdException w:name="HTML Bottom of Form" w:locked="1" w:unhideWhenUsed="1"/>
+    <w:lsdException w:name="Normal (Web)" w:locked="1" w:unhideWhenUsed="1"/>
+    <w:lsdException w:name="HTML Acronym" w:locked="1" w:unhideWhenUsed="1"/>
+    <w:lsdException w:name="HTML Address" w:locked="1" w:unhideWhenUsed="1"/>
+    <w:lsdException w:name="HTML Cite" w:locked="1" w:unhideWhenUsed="1"/>
+    <w:lsdException w:name="HTML Code" w:locked="1" w:unhideWhenUsed="1"/>
+    <w:lsdException w:name="HTML Definition" w:locked="1" w:unhideWhenUsed="1"/>
+    <w:lsdException w:name="HTML Keyboard" w:locked="1" w:unhideWhenUsed="1"/>
+    <w:lsdException w:name="HTML Preformatted" w:locked="1" w:unhideWhenUsed="1"/>
+    <w:lsdException w:name="HTML Sample" w:locked="1" w:unhideWhenUsed="1"/>
+    <w:lsdException w:name="HTML Typewriter" w:locked="1" w:unhideWhenUsed="1"/>
+    <w:lsdException w:name="HTML Variable" w:locked="1" w:unhideWhenUsed="1"/>
+    <w:lsdException w:name="Normal Table" w:locked="1" w:unhideWhenUsed="1"/>
+    <w:lsdException w:name="annotation subject" w:locked="1" w:unhideWhenUsed="1"/>
+    <w:lsdException w:name="No List" w:locked="1" w:unhideWhenUsed="1"/>
+    <w:lsdException w:name="Outline List 1" w:locked="1" w:unhideWhenUsed="1"/>
+    <w:lsdException w:name="Outline List 2" w:locked="1" w:unhideWhenUsed="1"/>
+    <w:lsdException w:name="Outline List 3" w:locked="1" w:unhideWhenUsed="1"/>
+    <w:lsdException w:name="Table Simple 1" w:locked="1" w:unhideWhenUsed="1"/>
+    <w:lsdException w:name="Table Simple 2" w:locked="1" w:unhideWhenUsed="1"/>
+    <w:lsdException w:name="Table Simple 3" w:locked="1" w:unhideWhenUsed="1"/>
+    <w:lsdException w:name="Table Classic 1" w:locked="1" w:unhideWhenUsed="1"/>
+    <w:lsdException w:name="Table Classic 2" w:locked="1" w:unhideWhenUsed="1"/>
+    <w:lsdException w:name="Table Classic 3" w:locked="1" w:unhideWhenUsed="1"/>
+    <w:lsdException w:name="Table Classic 4" w:locked="1" w:unhideWhenUsed="1"/>
+    <w:lsdException w:name="Table Colorful 1" w:locked="1" w:unhideWhenUsed="1"/>
+    <w:lsdException w:name="Table Colorful 2" w:locked="1" w:unhideWhenUsed="1"/>
+    <w:lsdException w:name="Table Colorful 3" w:locked="1" w:unhideWhenUsed="1"/>
+    <w:lsdException w:name="Table Columns 1" w:locked="1" w:unhideWhenUsed="1"/>
+    <w:lsdException w:name="Table Columns 2" w:locked="1" w:unhideWhenUsed="1"/>
+    <w:lsdException w:name="Table Columns 3" w:locked="1" w:unhideWhenUsed="1"/>
+    <w:lsdException w:name="Table Columns 4" w:locked="1" w:unhideWhenUsed="1"/>
+    <w:lsdException w:name="Table Columns 5" w:locked="1" w:unhideWhenUsed="1"/>
+    <w:lsdException w:name="Table Grid 1" w:locked="1" w:unhideWhenUsed="1"/>
+    <w:lsdException w:name="Table Grid 2" w:locked="1" w:unhideWhenUsed="1"/>
+    <w:lsdException w:name="Table Grid 3" w:locked="1" w:unhideWhenUsed="1"/>
+    <w:lsdException w:name="Table Grid 4" w:locked="1" w:unhideWhenUsed="1"/>
+    <w:lsdException w:name="Table Grid 5" w:locked="1" w:unhideWhenUsed="1"/>
+    <w:lsdException w:name="Table Grid 6" w:locked="1" w:unhideWhenUsed="1"/>
+    <w:lsdException w:name="Table Grid 7" w:locked="1" w:unhideWhenUsed="1"/>
+    <w:lsdException w:name="Table Grid 8" w:locked="1" w:unhideWhenUsed="1"/>
+    <w:lsdException w:name="Table List 1" w:locked="1" w:unhideWhenUsed="1"/>
+    <w:lsdException w:name="Table List 2" w:locked="1" w:unhideWhenUsed="1"/>
+    <w:lsdException w:name="Table List 3" w:locked="1" w:unhideWhenUsed="1"/>
+    <w:lsdException w:name="Table List 4" w:locked="1" w:unhideWhenUsed="1"/>
+    <w:lsdException w:name="Table List 5" w:locked="1" w:unhideWhenUsed="1"/>
+    <w:lsdException w:name="Table List 6" w:locked="1" w:unhideWhenUsed="1"/>
+    <w:lsdException w:name="Table List 7" w:locked="1" w:unhideWhenUsed="1"/>
+    <w:lsdException w:name="Table List 8" w:locked="1" w:unhideWhenUsed="1"/>
+    <w:lsdException w:name="Table 3D effects 1" w:locked="1" w:unhideWhenUsed="1"/>
+    <w:lsdException w:name="Table 3D effects 2" w:locked="1" w:unhideWhenUsed="1"/>
+    <w:lsdException w:name="Table 3D effects 3" w:locked="1" w:unhideWhenUsed="1"/>
+    <w:lsdException w:name="Table Contemporary" w:locked="1" w:unhideWhenUsed="1"/>
+    <w:lsdException w:name="Table Elegant" w:locked="1" w:unhideWhenUsed="1"/>
+    <w:lsdException w:name="Table Professional" w:locked="1" w:unhideWhenUsed="1"/>
+    <w:lsdException w:name="Table Subtle 1" w:locked="1" w:unhideWhenUsed="1"/>
+    <w:lsdException w:name="Table Subtle 2" w:locked="1" w:unhideWhenUsed="1"/>
+    <w:lsdException w:name="Table Web 1" w:locked="1" w:unhideWhenUsed="1"/>
+    <w:lsdException w:name="Table Web 2" w:locked="1" w:unhideWhenUsed="1"/>
+    <w:lsdException w:name="Table Web 3" w:locked="1" w:unhideWhenUsed="1"/>
+    <w:lsdException w:name="Balloon Text" w:locked="1" w:unhideWhenUsed="1"/>
+    <w:lsdException w:name="Table Grid" w:semiHidden="0" w:uiPriority="0"/>
+    <w:lsdException w:name="Table Theme" w:locked="1" w:unhideWhenUsed="1"/>
+    <w:lsdException w:name="No Spacing" w:semiHidden="0" w:uiPriority="1" w:qFormat="1"/>
+    <w:lsdException w:name="Light Shading" w:semiHidden="0" w:uiPriority="60"/>
+    <w:lsdException w:name="Light List" w:semiHidden="0" w:uiPriority="61"/>
+    <w:lsdException w:name="Light Grid" w:semiHidden="0" w:uiPriority="62"/>
+    <w:lsdException w:name="Medium Shading 1" w:semiHidden="0" w:uiPriority="63"/>
+    <w:lsdException w:name="Medium Shading 2" w:semiHidden="0" w:uiPriority="64"/>
+    <w:lsdException w:name="Medium List 1" w:semiHidden="0" w:uiPriority="65"/>
+    <w:lsdException w:name="Medium List 2" w:semiHidden="0" w:uiPriority="66"/>
+    <w:lsdException w:name="Medium Grid 1" w:semiHidden="0" w:uiPriority="67"/>
+    <w:lsdException w:name="Medium Grid 2" w:semiHidden="0" w:uiPriority="68"/>
+    <w:lsdException w:name="Medium Grid 3" w:semiHidden="0" w:uiPriority="69"/>
+    <w:lsdException w:name="Dark List" w:semiHidden="0" w:uiPriority="70"/>
+    <w:lsdException w:name="Colorful Shading" w:semiHidden="0" w:uiPriority="71"/>
+    <w:lsdException w:name="Colorful List" w:semiHidden="0" w:uiPriority="72"/>
+    <w:lsdException w:name="Colorful Grid" w:semiHidden="0" w:uiPriority="73"/>
+    <w:lsdException w:name="Light Shading Accent 1" w:semiHidden="0" w:uiPriority="60"/>
+    <w:lsdException w:name="Light List Accent 1" w:semiHidden="0" w:uiPriority="61"/>
+    <w:lsdException w:name="Light Grid Accent 1" w:semiHidden="0" w:uiPriority="62"/>
+    <w:lsdException w:name="Medium Shading 1 Accent 1" w:semiHidden="0" w:uiPriority="63"/>
+    <w:lsdException w:name="Medium Shading 2 Accent 1" w:semiHidden="0" w:uiPriority="64"/>
+    <w:lsdException w:name="Medium List 1 Accent 1" w:semiHidden="0" w:uiPriority="65"/>
+    <w:lsdException w:name="List Paragraph" w:semiHidden="0" w:uiPriority="34" w:qFormat="1"/>
+    <w:lsdException w:name="Quote" w:semiHidden="0" w:uiPriority="29" w:qFormat="1"/>
+    <w:lsdException w:name="Intense Quote" w:semiHidden="0" w:uiPriority="30" w:qFormat="1"/>
+    <w:lsdException w:name="Medium List 2 Accent 1" w:semiHidden="0" w:uiPriority="66"/>
+    <w:lsdException w:name="Medium Grid 1 Accent 1" w:semiHidden="0" w:uiPriority="67"/>
+    <w:lsdException w:name="Medium Grid 2 Accent 1" w:semiHidden="0" w:uiPriority="68"/>
+    <w:lsdException w:name="Medium Grid 3 Accent 1" w:semiHidden="0" w:uiPriority="69"/>
+    <w:lsdException w:name="Dark List Accent 1" w:semiHidden="0" w:uiPriority="70"/>
+    <w:lsdException w:name="Colorful Shading Accent 1" w:semiHidden="0" w:uiPriority="71"/>
+    <w:lsdException w:name="Colorful List Accent 1" w:semiHidden="0" w:uiPriority="72"/>
+    <w:lsdException w:name="Colorful Grid Accent 1" w:semiHidden="0" w:uiPriority="73"/>
+    <w:lsdException w:name="Light Shading Accent 2" w:semiHidden="0" w:uiPriority="60"/>
+    <w:lsdException w:name="Light List Accent 2" w:semiHidden="0" w:uiPriority="61"/>
+    <w:lsdException w:name="Light Grid Accent 2" w:semiHidden="0" w:uiPriority="62"/>
+    <w:lsdException w:name="Medium Shading 1 Accent 2" w:semiHidden="0" w:uiPriority="63"/>
+    <w:lsdException w:name="Medium Shading 2 Accent 2" w:semiHidden="0" w:uiPriority="64"/>
+    <w:lsdException w:name="Medium List 1 Accent 2" w:semiHidden="0" w:uiPriority="65"/>
+    <w:lsdException w:name="Medium List 2 Accent 2" w:semiHidden="0" w:uiPriority="66"/>
+    <w:lsdException w:name="Medium Grid 1 Accent 2" w:semiHidden="0" w:uiPriority="67"/>
+    <w:lsdException w:name="Medium Grid 2 Accent 2" w:semiHidden="0" w:uiPriority="68"/>
+    <w:lsdException w:name="Medium Grid 3 Accent 2" w:semiHidden="0" w:uiPriority="69"/>
+    <w:lsdException w:name="Dark List Accent 2" w:semiHidden="0" w:uiPriority="70"/>
+    <w:lsdException w:name="Colorful Shading Accent 2" w:semiHidden="0" w:uiPriority="71"/>
+    <w:lsdException w:name="Colorful List Accent 2" w:semiHidden="0" w:uiPriority="72"/>
+    <w:lsdException w:name="Colorful Grid Accent 2" w:semiHidden="0" w:uiPriority="73"/>
+    <w:lsdException w:name="Light Shading Accent 3" w:semiHidden="0" w:uiPriority="60"/>
+    <w:lsdException w:name="Light List Accent 3" w:semiHidden="0" w:uiPriority="61"/>
+    <w:lsdException w:name="Light Grid Accent 3" w:semiHidden="0" w:uiPriority="62"/>
+    <w:lsdException w:name="Medium Shading 1 Accent 3" w:semiHidden="0" w:uiPriority="63"/>
+    <w:lsdException w:name="Medium Shading 2 Accent 3" w:semiHidden="0" w:uiPriority="64"/>
+    <w:lsdException w:name="Medium List 1 Accent 3" w:semiHidden="0" w:uiPriority="65"/>
+    <w:lsdException w:name="Medium List 2 Accent 3" w:semiHidden="0" w:uiPriority="66"/>
+    <w:lsdException w:name="Medium Grid 1 Accent 3" w:semiHidden="0" w:uiPriority="67"/>
+    <w:lsdException w:name="Medium Grid 2 Accent 3" w:semiHidden="0" w:uiPriority="68"/>
+    <w:lsdException w:name="Medium Grid 3 Accent 3" w:semiHidden="0" w:uiPriority="69"/>
+    <w:lsdException w:name="Dark List Accent 3" w:semiHidden="0" w:uiPriority="70"/>
+    <w:lsdException w:name="Colorful Shading Accent 3" w:semiHidden="0" w:uiPriority="71"/>
+    <w:lsdException w:name="Colorful List Accent 3" w:semiHidden="0" w:uiPriority="72"/>
+    <w:lsdException w:name="Colorful Grid Accent 3" w:semiHidden="0" w:uiPriority="73"/>
+    <w:lsdException w:name="Light Shading Accent 4" w:semiHidden="0" w:uiPriority="60"/>
+    <w:lsdException w:name="Light List Accent 4" w:semiHidden="0" w:uiPriority="61"/>
+    <w:lsdException w:name="Light Grid Accent 4" w:semiHidden="0" w:uiPriority="62"/>
+    <w:lsdException w:name="Medium Shading 1 Accent 4" w:semiHidden="0" w:uiPriority="63"/>
+    <w:lsdException w:name="Medium Shading 2 Accent 4" w:semiHidden="0" w:uiPriority="64"/>
+    <w:lsdException w:name="Medium List 1 Accent 4" w:semiHidden="0" w:uiPriority="65"/>
+    <w:lsdException w:name="Medium List 2 Accent 4" w:semiHidden="0" w:uiPriority="66"/>
+    <w:lsdException w:name="Medium Grid 1 Accent 4" w:semiHidden="0" w:uiPriority="67"/>
+    <w:lsdException w:name="Medium Grid 2 Accent 4" w:semiHidden="0" w:uiPriority="68"/>
+    <w:lsdException w:name="Medium Grid 3 Accent 4" w:semiHidden="0" w:uiPriority="69"/>
+    <w:lsdException w:name="Dark List Accent 4" w:semiHidden="0" w:uiPriority="70"/>
+    <w:lsdException w:name="Colorful Shading Accent 4" w:semiHidden="0" w:uiPriority="71"/>
+    <w:lsdException w:name="Colorful List Accent 4" w:semiHidden="0" w:uiPriority="72"/>
+    <w:lsdException w:name="Colorful Grid Accent 4" w:semiHidden="0" w:uiPriority="73"/>
+    <w:lsdException w:name="Light Shading Accent 5" w:semiHidden="0" w:uiPriority="60"/>
+    <w:lsdException w:name="Light List Accent 5" w:semiHidden="0" w:uiPriority="61"/>
+    <w:lsdException w:name="Light Grid Accent 5" w:semiHidden="0" w:uiPriority="62"/>
+    <w:lsdException w:name="Medium Shading 1 Accent 5" w:semiHidden="0" w:uiPriority="63"/>
+    <w:lsdException w:name="Medium Shading 2 Accent 5" w:semiHidden="0" w:uiPriority="64"/>
+    <w:lsdException w:name="Medium List 1 Accent 5" w:semiHidden="0" w:uiPriority="65"/>
+    <w:lsdException w:name="Medium List 2 Accent 5" w:semiHidden="0" w:uiPriority="66"/>
+    <w:lsdException w:name="Medium Grid 1 Accent 5" w:semiHidden="0" w:uiPriority="67"/>
+    <w:lsdException w:name="Medium Grid 2 Accent 5" w:semiHidden="0" w:uiPriority="68"/>
+    <w:lsdException w:name="Medium Grid 3 Accent 5" w:semiHidden="0" w:uiPriority="69"/>
+    <w:lsdException w:name="Dark List Accent 5" w:semiHidden="0" w:uiPriority="70"/>
+    <w:lsdException w:name="Colorful Shading Accent 5" w:semiHidden="0" w:uiPriority="71"/>
+    <w:lsdException w:name="Colorful List Accent 5" w:semiHidden="0" w:uiPriority="72"/>
+    <w:lsdException w:name="Colorful Grid Accent 5" w:semiHidden="0" w:uiPriority="73"/>
+    <w:lsdException w:name="Light Shading Accent 6" w:semiHidden="0" w:uiPriority="60"/>
+    <w:lsdException w:name="Light List Accent 6" w:semiHidden="0" w:uiPriority="61"/>
+    <w:lsdException w:name="Light Grid Accent 6" w:semiHidden="0" w:uiPriority="62"/>
+    <w:lsdException w:name="Medium Shading 1 Accent 6" w:semiHidden="0" w:uiPriority="63"/>
+    <w:lsdException w:name="Medium Shading 2 Accent 6" w:semiHidden="0" w:uiPriority="64"/>
+    <w:lsdException w:name="Medium List 1 Accent 6" w:semiHidden="0" w:uiPriority="65"/>
+    <w:lsdException w:name="Medium List 2 Accent 6" w:semiHidden="0" w:uiPriority="66"/>
+    <w:lsdException w:name="Medium Grid 1 Accent 6" w:semiHidden="0" w:uiPriority="67"/>
+    <w:lsdException w:name="Medium Grid 2 Accent 6" w:semiHidden="0" w:uiPriority="68"/>
+    <w:lsdException w:name="Medium Grid 3 Accent 6" w:semiHidden="0" w:uiPriority="69"/>
+    <w:lsdException w:name="Dark List Accent 6" w:semiHidden="0" w:uiPriority="70"/>
+    <w:lsdException w:name="Colorful Shading Accent 6" w:semiHidden="0" w:uiPriority="71"/>
+    <w:lsdException w:name="Colorful List Accent 6" w:semiHidden="0" w:uiPriority="72"/>
+    <w:lsdException w:name="Colorful Grid Accent 6" w:semiHidden="0" w:uiPriority="73"/>
+    <w:lsdException w:name="Subtle Emphasis" w:semiHidden="0" w:uiPriority="19" w:qFormat="1"/>
+    <w:lsdException w:name="Intense Emphasis" w:semiHidden="0" w:uiPriority="21" w:qFormat="1"/>
+    <w:lsdException w:name="Subtle Reference" w:semiHidden="0" w:uiPriority="31" w:qFormat="1"/>
+    <w:lsdException w:name="Intense Reference" w:semiHidden="0" w:uiPriority="32" w:qFormat="1"/>
+    <w:lsdException w:name="Book Title" w:semiHidden="0" w:uiPriority="33" w:qFormat="1"/>
+    <w:lsdException w:name="Bibliography" w:uiPriority="37" w:unhideWhenUsed="1"/>
+    <w:lsdException w:name="TOC Heading" w:uiPriority="39" w:unhideWhenUsed="1" w:qFormat="1"/>
   </w:latentStyles>
   <w:style w:type="paragraph" w:default="1" w:styleId="Normal">
     <w:name w:val="Normal"/>
@@ -15924,10 +16099,10 @@
     <w:name w:val="Heading 1 Char"/>
     <w:basedOn w:val="DefaultParagraphFont"/>
     <w:link w:val="Heading1"/>
-    <w:uiPriority w:val="9"/>
-    <w:rsid w:val="0079799D"/>
+    <w:uiPriority w:val="99"/>
+    <w:locked/>
     <w:rPr>
-      <w:rFonts w:asciiTheme="majorHAnsi" w:eastAsiaTheme="majorEastAsia" w:hAnsiTheme="majorHAnsi" w:cstheme="majorBidi"/>
+      <w:rFonts w:ascii="Cambria" w:hAnsi="Cambria" w:cs="Times New Roman"/>
       <w:b/>
       <w:bCs/>
       <w:kern w:val="32"/>

</xml_diff>